<commit_message>
Renamed add_disposition_and_fines to add_plea_to_entry_case_information
</commit_message>
<xml_diff>
--- a/resources/Saved/21CRB01268_Traffic Judgment Entry.docx
+++ b/resources/Saved/21CRB01268_Traffic Judgment Entry.docx
@@ -302,7 +302,7 @@
           <w:sz w:val="20"/>
           <w:szCs w:val="20"/>
         </w:rPr>
-        <w:t xml:space="preserve">Justin</w:t>
+        <w:t xml:space="preserve">TARA</w:t>
       </w:r>
       <w:r>
         <w:rPr>
@@ -550,7 +550,7 @@
           <w:sz w:val="20"/>
           <w:szCs w:val="20"/>
         </w:rPr>
-        <w:t xml:space="preserve"> for arraignment on December 13, 2021. </w:t>
+        <w:t xml:space="preserve"> for arraignment on December 14, 2021. </w:t>
       </w:r>
       <w:r>
         <w:rPr>
@@ -1411,7 +1411,7 @@
           <w:sz w:val="20"/>
           <w:szCs w:val="20"/>
         </w:rPr>
-        <w:t xml:space="preserve">December 13, 2021</w:t>
+        <w:t xml:space="preserve">December 14, 2021</w:t>
       </w:r>
       <w:r>
         <w:rPr>
@@ -1724,7 +1724,7 @@
           <w:sz w:val="16"/>
           <w:szCs w:val="16"/>
         </w:rPr>
-        <w:t xml:space="preserve">___ Prosecutor’s Office, ___ Justin DEAN</w:t>
+        <w:t xml:space="preserve">___ Prosecutor’s Office, ___ TARA DEAN</w:t>
       </w:r>
     </w:p>
     <w:p>

</xml_diff>

<commit_message>
Jail days working on Jail CC Dialog.
</commit_message>
<xml_diff>
--- a/resources/Saved/21CRB01268_Traffic Judgment Entry.docx
+++ b/resources/Saved/21CRB01268_Traffic Judgment Entry.docx
@@ -550,7 +550,7 @@
           <w:sz w:val="20"/>
           <w:szCs w:val="20"/>
         </w:rPr>
-        <w:t xml:space="preserve"> for arraignment on December 17, 2021. </w:t>
+        <w:t xml:space="preserve"> for arraignment on December 26, 2021. </w:t>
       </w:r>
       <w:r>
         <w:rPr>
@@ -988,7 +988,7 @@
                 <w:sz w:val="20"/>
                 <w:szCs w:val="20"/>
               </w:rPr>
-              <w:t xml:space="preserve">No Contest</w:t>
+              <w:t xml:space="preserve">None</w:t>
             </w:r>
           </w:p>
         </w:tc>
@@ -1070,7 +1070,7 @@
                 <w:szCs w:val="20"/>
               </w:rPr>
               <w:lastRenderedPageBreak/>
-              <w:t xml:space="preserve">Guilty</w:t>
+              <w:t xml:space="preserve">None</w:t>
             </w:r>
           </w:p>
         </w:tc>
@@ -1162,7 +1162,7 @@
                 <w:sz w:val="20"/>
                 <w:szCs w:val="20"/>
               </w:rPr>
-              <w:t xml:space="preserve">0</w:t>
+              <w:t xml:space="preserve">None</w:t>
             </w:r>
           </w:p>
         </w:tc>
@@ -1273,7 +1273,7 @@
                 <w:sz w:val="20"/>
                 <w:szCs w:val="20"/>
               </w:rPr>
-              <w:t xml:space="preserve">0</w:t>
+              <w:t xml:space="preserve">None</w:t>
             </w:r>
           </w:p>
         </w:tc>
@@ -1411,7 +1411,7 @@
           <w:sz w:val="20"/>
           <w:szCs w:val="20"/>
         </w:rPr>
-        <w:t xml:space="preserve">December 17, 2021</w:t>
+        <w:t xml:space="preserve">December 26, 2021</w:t>
       </w:r>
       <w:r>
         <w:rPr>
@@ -1448,63 +1448,6 @@
         </w:rPr>
         <w:t xml:space="preserve"/>
       </w:r>
-      <w:r>
-        <w:rPr>
-          <w:rFonts w:ascii="Palatino Linotype" w:hAnsi="Palatino Linotype"/>
-          <w:sz w:val="20"/>
-          <w:szCs w:val="20"/>
-        </w:rPr>
-        <w:t xml:space="preserve"/>
-      </w:r>
-    </w:p>
-    <w:p>
-      <w:pPr>
-        <w:spacing w:line="276" w:lineRule="auto"/>
-        <w:jc w:val="both"/>
-        <w:rPr>
-          <w:rFonts w:ascii="Palatino Linotype" w:hAnsi="Palatino Linotype"/>
-          <w:sz w:val="20"/>
-          <w:szCs w:val="20"/>
-        </w:rPr>
-      </w:pPr>
-      <w:r>
-        <w:rPr>
-          <w:rFonts w:ascii="Palatino Linotype" w:hAnsi="Palatino Linotype"/>
-          <w:b/>
-          <w:bCs/>
-          <w:sz w:val="20"/>
-          <w:szCs w:val="20"/>
-        </w:rPr>
-        <w:t xml:space="preserve">Proof of Financial Responsibility.  </w:t>
-      </w:r>
-      <w:r>
-        <w:rPr>
-          <w:rFonts w:ascii="Palatino Linotype" w:hAnsi="Palatino Linotype"/>
-          <w:bCs/>
-          <w:sz w:val="20"/>
-          <w:szCs w:val="20"/>
-        </w:rPr>
-        <w:t xml:space="preserve"/>
-      </w:r>
-      <w:r>
-        <w:rPr>
-          <w:rFonts w:ascii="Palatino Linotype" w:hAnsi="Palatino Linotype"/>
-          <w:sz w:val="20"/>
-          <w:szCs w:val="20"/>
-        </w:rPr>
-        <w:t xml:space="preserve">The Defendant did not show proof of financial responsibility at the time of the offense or during the proceeding, but may show proof to Clerk of Court at any time prior to the submission of this matter to the Ohio Bureau of Motor Vehicles.</w:t>
-      </w:r>
-    </w:p>
-    <w:p>
-      <w:pPr>
-        <w:spacing w:line="276" w:lineRule="auto"/>
-        <w:jc w:val="both"/>
-        <w:rPr>
-          <w:rFonts w:ascii="Palatino Linotype" w:hAnsi="Palatino Linotype"/>
-          <w:sz w:val="20"/>
-          <w:szCs w:val="20"/>
-        </w:rPr>
-      </w:pPr>
       <w:r>
         <w:rPr>
           <w:rFonts w:ascii="Palatino Linotype" w:hAnsi="Palatino Linotype"/>

</xml_diff>

<commit_message>
Refactored add_comm_control_terms - use elsewhere!!
</commit_message>
<xml_diff>
--- a/resources/Saved/21CRB01268_Traffic Judgment Entry.docx
+++ b/resources/Saved/21CRB01268_Traffic Judgment Entry.docx
@@ -160,54 +160,64 @@
           <w:szCs w:val="20"/>
         </w:rPr>
       </w:pPr>
-      <w:r>
-        <w:rPr>
-          <w:rFonts w:ascii="Palatino Linotype" w:hAnsi="Palatino Linotype"/>
-          <w:sz w:val="20"/>
-          <w:szCs w:val="20"/>
-        </w:rPr>
-        <w:t>vs.</w:t>
-      </w:r>
-      <w:r>
-        <w:rPr>
-          <w:rFonts w:ascii="Palatino Linotype" w:hAnsi="Palatino Linotype"/>
-          <w:sz w:val="20"/>
-          <w:szCs w:val="20"/>
-        </w:rPr>
-        <w:tab/>
-      </w:r>
-      <w:r>
-        <w:rPr>
-          <w:rFonts w:ascii="Palatino Linotype" w:hAnsi="Palatino Linotype"/>
-          <w:sz w:val="20"/>
-          <w:szCs w:val="20"/>
-        </w:rPr>
-        <w:tab/>
-      </w:r>
-      <w:r>
-        <w:rPr>
-          <w:rFonts w:ascii="Palatino Linotype" w:hAnsi="Palatino Linotype"/>
-          <w:sz w:val="20"/>
-          <w:szCs w:val="20"/>
-        </w:rPr>
-        <w:tab/>
-      </w:r>
-      <w:r>
-        <w:rPr>
-          <w:rFonts w:ascii="Palatino Linotype" w:hAnsi="Palatino Linotype"/>
-          <w:sz w:val="20"/>
-          <w:szCs w:val="20"/>
-        </w:rPr>
-        <w:tab/>
-      </w:r>
-      <w:r>
-        <w:rPr>
-          <w:rFonts w:ascii="Palatino Linotype" w:hAnsi="Palatino Linotype"/>
-          <w:sz w:val="20"/>
-          <w:szCs w:val="20"/>
-        </w:rPr>
-        <w:tab/>
-        <w:t xml:space="preserve">CASE NO</w:t>
+      <w:proofErr w:type="gramStart"/>
+      <w:r>
+        <w:rPr>
+          <w:rFonts w:ascii="Palatino Linotype" w:hAnsi="Palatino Linotype"/>
+          <w:sz w:val="20"/>
+          <w:szCs w:val="20"/>
+        </w:rPr>
+        <w:t>vs</w:t>
+      </w:r>
+      <w:proofErr w:type="gramEnd"/>
+      <w:r>
+        <w:rPr>
+          <w:rFonts w:ascii="Palatino Linotype" w:hAnsi="Palatino Linotype"/>
+          <w:sz w:val="20"/>
+          <w:szCs w:val="20"/>
+        </w:rPr>
+        <w:t>.</w:t>
+      </w:r>
+      <w:r>
+        <w:rPr>
+          <w:rFonts w:ascii="Palatino Linotype" w:hAnsi="Palatino Linotype"/>
+          <w:sz w:val="20"/>
+          <w:szCs w:val="20"/>
+        </w:rPr>
+        <w:tab/>
+      </w:r>
+      <w:r>
+        <w:rPr>
+          <w:rFonts w:ascii="Palatino Linotype" w:hAnsi="Palatino Linotype"/>
+          <w:sz w:val="20"/>
+          <w:szCs w:val="20"/>
+        </w:rPr>
+        <w:tab/>
+      </w:r>
+      <w:r>
+        <w:rPr>
+          <w:rFonts w:ascii="Palatino Linotype" w:hAnsi="Palatino Linotype"/>
+          <w:sz w:val="20"/>
+          <w:szCs w:val="20"/>
+        </w:rPr>
+        <w:tab/>
+      </w:r>
+      <w:r>
+        <w:rPr>
+          <w:rFonts w:ascii="Palatino Linotype" w:hAnsi="Palatino Linotype"/>
+          <w:sz w:val="20"/>
+          <w:szCs w:val="20"/>
+        </w:rPr>
+        <w:tab/>
+      </w:r>
+      <w:r>
+        <w:rPr>
+          <w:rFonts w:ascii="Palatino Linotype" w:hAnsi="Palatino Linotype"/>
+          <w:sz w:val="20"/>
+          <w:szCs w:val="20"/>
+        </w:rPr>
+        <w:tab/>
+        <w:t>CASE NO</w:t>
       </w:r>
       <w:r>
         <w:rPr>
@@ -382,6 +392,7 @@
           <w:szCs w:val="20"/>
         </w:rPr>
       </w:pPr>
+      <w:proofErr w:type="gramStart"/>
       <w:r>
         <w:rPr>
           <w:rFonts w:ascii="Palatino Linotype" w:hAnsi="Palatino Linotype"/>
@@ -390,6 +401,7 @@
         </w:rPr>
         <w:t>Defendant.</w:t>
       </w:r>
+      <w:proofErr w:type="gramEnd"/>
       <w:r>
         <w:rPr>
           <w:rFonts w:ascii="Palatino Linotype" w:hAnsi="Palatino Linotype"/>
@@ -550,7 +562,7 @@
           <w:sz w:val="20"/>
           <w:szCs w:val="20"/>
         </w:rPr>
-        <w:t xml:space="preserve"> for arraignment on December 26, 2021. </w:t>
+        <w:t xml:space="preserve"> for arraignment on January 04, 2022. </w:t>
       </w:r>
       <w:r>
         <w:rPr>
@@ -988,7 +1000,7 @@
                 <w:sz w:val="20"/>
                 <w:szCs w:val="20"/>
               </w:rPr>
-              <w:t xml:space="preserve">None</w:t>
+              <w:t xml:space="preserve">No Contest</w:t>
             </w:r>
           </w:p>
         </w:tc>
@@ -1070,7 +1082,7 @@
                 <w:szCs w:val="20"/>
               </w:rPr>
               <w:lastRenderedPageBreak/>
-              <w:t xml:space="preserve">None</w:t>
+              <w:t xml:space="preserve">Guilty</w:t>
             </w:r>
           </w:p>
         </w:tc>
@@ -1162,7 +1174,7 @@
                 <w:sz w:val="20"/>
                 <w:szCs w:val="20"/>
               </w:rPr>
-              <w:t xml:space="preserve">None</w:t>
+              <w:t xml:space="preserve">0</w:t>
             </w:r>
           </w:p>
         </w:tc>
@@ -1273,6 +1285,188 @@
                 <w:sz w:val="20"/>
                 <w:szCs w:val="20"/>
               </w:rPr>
+              <w:t xml:space="preserve">0</w:t>
+            </w:r>
+          </w:p>
+        </w:tc>
+      </w:tr>
+      <w:tr>
+        <w:trPr>
+          <w:jc w:val="center"/>
+        </w:trPr>
+        <w:tc>
+          <w:tcPr>
+            <w:tcW w:w="1801" w:type="dxa"/>
+          </w:tcPr>
+          <w:p>
+            <w:pPr>
+              <w:tabs>
+                <w:tab w:val="left" w:pos="-1080"/>
+                <w:tab w:val="left" w:pos="-720"/>
+                <w:tab w:val="left" w:pos="0"/>
+                <w:tab w:val="left" w:pos="720"/>
+                <w:tab w:val="left" w:pos="1440"/>
+                <w:tab w:val="left" w:pos="2160"/>
+                <w:tab w:val="left" w:pos="2880"/>
+                <w:tab w:val="left" w:pos="3600"/>
+                <w:tab w:val="left" w:pos="4320"/>
+                <w:tab w:val="left" w:pos="4680"/>
+              </w:tabs>
+              <w:rPr>
+                <w:rFonts w:ascii="Palatino Linotype" w:hAnsi="Palatino Linotype"/>
+                <w:b/>
+                <w:bCs/>
+                <w:sz w:val="20"/>
+                <w:szCs w:val="20"/>
+              </w:rPr>
+            </w:pPr>
+            <w:r>
+              <w:rPr>
+                <w:rFonts w:ascii="Palatino Linotype" w:hAnsi="Palatino Linotype"/>
+                <w:b/>
+                <w:bCs/>
+                <w:sz w:val="20"/>
+                <w:szCs w:val="20"/>
+              </w:rPr>
+              <w:t>Jail Days</w:t>
+            </w:r>
+          </w:p>
+        </w:tc>
+        <w:tc>
+          <w:tcPr>
+            <w:tcW w:w="3289" w:type="dxa"/>
+          </w:tcPr>
+          <w:p>
+            <w:pPr>
+              <w:tabs>
+                <w:tab w:val="left" w:pos="-1080"/>
+                <w:tab w:val="left" w:pos="-720"/>
+                <w:tab w:val="left" w:pos="0"/>
+                <w:tab w:val="left" w:pos="720"/>
+                <w:tab w:val="left" w:pos="1440"/>
+                <w:tab w:val="left" w:pos="2160"/>
+                <w:tab w:val="left" w:pos="2880"/>
+                <w:tab w:val="left" w:pos="3600"/>
+                <w:tab w:val="left" w:pos="4320"/>
+                <w:tab w:val="left" w:pos="4680"/>
+              </w:tabs>
+              <w:rPr>
+                <w:rFonts w:ascii="Palatino Linotype" w:hAnsi="Palatino Linotype"/>
+                <w:b/>
+                <w:bCs/>
+                <w:sz w:val="20"/>
+                <w:szCs w:val="20"/>
+              </w:rPr>
+            </w:pPr>
+            <w:r>
+              <w:rPr>
+                <w:rFonts w:ascii="Palatino Linotype" w:hAnsi="Palatino Linotype"/>
+                <w:b/>
+                <w:bCs/>
+                <w:sz w:val="20"/>
+                <w:szCs w:val="20"/>
+              </w:rPr>
+              <w:t xml:space="preserve">None</w:t>
+            </w:r>
+          </w:p>
+        </w:tc>
+      </w:tr>
+      <w:tr>
+        <w:trPr>
+          <w:jc w:val="center"/>
+        </w:trPr>
+        <w:tc>
+          <w:tcPr>
+            <w:tcW w:w="1801" w:type="dxa"/>
+          </w:tcPr>
+          <w:p>
+            <w:pPr>
+              <w:tabs>
+                <w:tab w:val="left" w:pos="-1080"/>
+                <w:tab w:val="left" w:pos="-720"/>
+                <w:tab w:val="left" w:pos="0"/>
+                <w:tab w:val="left" w:pos="720"/>
+                <w:tab w:val="left" w:pos="1440"/>
+                <w:tab w:val="left" w:pos="2160"/>
+                <w:tab w:val="left" w:pos="2880"/>
+                <w:tab w:val="left" w:pos="3600"/>
+                <w:tab w:val="left" w:pos="4320"/>
+                <w:tab w:val="left" w:pos="4680"/>
+              </w:tabs>
+              <w:rPr>
+                <w:rFonts w:ascii="Palatino Linotype" w:hAnsi="Palatino Linotype"/>
+                <w:b/>
+                <w:bCs/>
+                <w:sz w:val="20"/>
+                <w:szCs w:val="20"/>
+              </w:rPr>
+            </w:pPr>
+            <w:r>
+              <w:rPr>
+                <w:rFonts w:ascii="Palatino Linotype" w:hAnsi="Palatino Linotype"/>
+                <w:b/>
+                <w:bCs/>
+                <w:sz w:val="20"/>
+                <w:szCs w:val="20"/>
+              </w:rPr>
+              <w:t>Jail Days</w:t>
+            </w:r>
+            <w:r>
+              <w:rPr>
+                <w:rFonts w:ascii="Palatino Linotype" w:hAnsi="Palatino Linotype"/>
+                <w:b/>
+                <w:bCs/>
+                <w:sz w:val="20"/>
+                <w:szCs w:val="20"/>
+              </w:rPr>
+              <w:t xml:space="preserve"> </w:t>
+            </w:r>
+            <w:r>
+              <w:rPr>
+                <w:rFonts w:ascii="Palatino Linotype" w:hAnsi="Palatino Linotype"/>
+                <w:b/>
+                <w:bCs/>
+                <w:sz w:val="20"/>
+                <w:szCs w:val="20"/>
+              </w:rPr>
+              <w:t>Suspended</w:t>
+            </w:r>
+          </w:p>
+        </w:tc>
+        <w:tc>
+          <w:tcPr>
+            <w:tcW w:w="3289" w:type="dxa"/>
+          </w:tcPr>
+          <w:p>
+            <w:pPr>
+              <w:tabs>
+                <w:tab w:val="left" w:pos="-1080"/>
+                <w:tab w:val="left" w:pos="-720"/>
+                <w:tab w:val="left" w:pos="0"/>
+                <w:tab w:val="left" w:pos="720"/>
+                <w:tab w:val="left" w:pos="1440"/>
+                <w:tab w:val="left" w:pos="2160"/>
+                <w:tab w:val="left" w:pos="2880"/>
+                <w:tab w:val="left" w:pos="3600"/>
+                <w:tab w:val="left" w:pos="4320"/>
+                <w:tab w:val="left" w:pos="4680"/>
+              </w:tabs>
+              <w:rPr>
+                <w:rFonts w:ascii="Palatino Linotype" w:hAnsi="Palatino Linotype"/>
+                <w:b/>
+                <w:bCs/>
+                <w:sz w:val="20"/>
+                <w:szCs w:val="20"/>
+              </w:rPr>
+            </w:pPr>
+            <w:r>
+              <w:rPr>
+                <w:rFonts w:ascii="Palatino Linotype" w:hAnsi="Palatino Linotype"/>
+                <w:b/>
+                <w:bCs/>
+                <w:sz w:val="20"/>
+                <w:szCs w:val="20"/>
+              </w:rPr>
               <w:t xml:space="preserve">None</w:t>
             </w:r>
           </w:p>
@@ -1302,6 +1496,7 @@
           <w:szCs w:val="20"/>
         </w:rPr>
       </w:pPr>
+      <w:proofErr w:type="gramStart"/>
       <w:r>
         <w:rPr>
           <w:rFonts w:ascii="Palatino Linotype" w:hAnsi="Palatino Linotype"/>
@@ -1310,8 +1505,9 @@
           <w:sz w:val="20"/>
           <w:szCs w:val="20"/>
         </w:rPr>
-        <w:t xml:space="preserve">Fines and Costs.  </w:t>
-      </w:r>
+        <w:t xml:space="preserve">Fines and Costs.</w:t>
+      </w:r>
+      <w:proofErr w:type="gramEnd"/>
       <w:r>
         <w:rPr>
           <w:rFonts w:ascii="Palatino Linotype" w:hAnsi="Palatino Linotype"/>
@@ -1320,70 +1516,7 @@
           <w:sz w:val="20"/>
           <w:szCs w:val="20"/>
         </w:rPr>
-        <w:t xml:space="preserve"/>
-      </w:r>
-      <w:r>
-        <w:rPr>
-          <w:rFonts w:ascii="Palatino Linotype" w:hAnsi="Palatino Linotype"/>
-          <w:bCs/>
-          <w:sz w:val="20"/>
-          <w:szCs w:val="20"/>
-          <w:u w:val="single"/>
-        </w:rPr>
-        <w:t>Court costs are assessed for the highest degree charge in this</w:t>
-      </w:r>
-      <w:r>
-        <w:rPr>
-          <w:rFonts w:ascii="Palatino Linotype" w:hAnsi="Palatino Linotype"/>
-          <w:bCs/>
-          <w:sz w:val="20"/>
-          <w:szCs w:val="20"/>
-          <w:u w:val="single"/>
-        </w:rPr>
-        <w:t xml:space="preserve"> case</w:t>
-      </w:r>
-      <w:r>
-        <w:rPr>
-          <w:rFonts w:ascii="Palatino Linotype" w:hAnsi="Palatino Linotype"/>
-          <w:bCs/>
-          <w:sz w:val="20"/>
-          <w:szCs w:val="20"/>
-        </w:rPr>
-        <w:t xml:space="preserve">.</w:t>
-      </w:r>
-      <w:r>
-        <w:rPr>
-          <w:rFonts w:ascii="Palatino Linotype" w:hAnsi="Palatino Linotype"/>
-          <w:bCs/>
-          <w:sz w:val="20"/>
-          <w:szCs w:val="20"/>
-        </w:rPr>
-        <w:t xml:space="preserve"> </w:t>
-      </w:r>
-      <w:r>
-        <w:rPr>
-          <w:rFonts w:ascii="Palatino Linotype" w:hAnsi="Palatino Linotype"/>
-          <w:bCs/>
-          <w:sz w:val="20"/>
-          <w:szCs w:val="20"/>
-        </w:rPr>
-        <w:t xml:space="preserve"/>
-      </w:r>
-      <w:r>
-        <w:rPr>
-          <w:rFonts w:ascii="Palatino Linotype" w:hAnsi="Palatino Linotype"/>
-          <w:sz w:val="20"/>
-          <w:szCs w:val="20"/>
-        </w:rPr>
-        <w:t xml:space="preserve">Having</w:t>
-      </w:r>
-      <w:r>
-        <w:rPr>
-          <w:rFonts w:ascii="Palatino Linotype" w:hAnsi="Palatino Linotype"/>
-          <w:sz w:val="20"/>
-          <w:szCs w:val="20"/>
-        </w:rPr>
-        <w:t xml:space="preserve"> been informed of the fines and costs owed, Defendant expressed an ability to pay </w:t>
+        <w:t xml:space="preserve">  </w:t>
       </w:r>
       <w:r>
         <w:rPr>
@@ -1393,15 +1526,70 @@
           <w:sz w:val="20"/>
           <w:szCs w:val="20"/>
         </w:rPr>
-        <w:t xml:space="preserve">forthwith</w:t>
-      </w:r>
-      <w:r>
-        <w:rPr>
-          <w:rFonts w:ascii="Palatino Linotype" w:hAnsi="Palatino Linotype"/>
-          <w:sz w:val="20"/>
-          <w:szCs w:val="20"/>
-        </w:rPr>
-        <w:t xml:space="preserve">. Absent further order the fines and costs shall be paid in full by </w:t>
+        <w:t xml:space="preserve"/>
+      </w:r>
+      <w:r>
+        <w:rPr>
+          <w:rFonts w:ascii="Palatino Linotype" w:hAnsi="Palatino Linotype"/>
+          <w:bCs/>
+          <w:sz w:val="20"/>
+          <w:szCs w:val="20"/>
+          <w:u w:val="single"/>
+        </w:rPr>
+        <w:t>Court costs are assessed for the highest degree charge in this</w:t>
+      </w:r>
+      <w:r>
+        <w:rPr>
+          <w:rFonts w:ascii="Palatino Linotype" w:hAnsi="Palatino Linotype"/>
+          <w:bCs/>
+          <w:sz w:val="20"/>
+          <w:szCs w:val="20"/>
+          <w:u w:val="single"/>
+        </w:rPr>
+        <w:t xml:space="preserve"> case</w:t>
+      </w:r>
+      <w:r>
+        <w:rPr>
+          <w:rFonts w:ascii="Palatino Linotype" w:hAnsi="Palatino Linotype"/>
+          <w:bCs/>
+          <w:sz w:val="20"/>
+          <w:szCs w:val="20"/>
+        </w:rPr>
+        <w:t xml:space="preserve">.</w:t>
+      </w:r>
+      <w:r>
+        <w:rPr>
+          <w:rFonts w:ascii="Palatino Linotype" w:hAnsi="Palatino Linotype"/>
+          <w:bCs/>
+          <w:sz w:val="20"/>
+          <w:szCs w:val="20"/>
+        </w:rPr>
+        <w:t xml:space="preserve"> </w:t>
+      </w:r>
+      <w:r>
+        <w:rPr>
+          <w:rFonts w:ascii="Palatino Linotype" w:hAnsi="Palatino Linotype"/>
+          <w:bCs/>
+          <w:sz w:val="20"/>
+          <w:szCs w:val="20"/>
+        </w:rPr>
+        <w:t xml:space="preserve"/>
+      </w:r>
+      <w:r>
+        <w:rPr>
+          <w:rFonts w:ascii="Palatino Linotype" w:hAnsi="Palatino Linotype"/>
+          <w:sz w:val="20"/>
+          <w:szCs w:val="20"/>
+        </w:rPr>
+        <w:t>Having</w:t>
+      </w:r>
+      <w:r>
+        <w:rPr>
+          <w:rFonts w:ascii="Palatino Linotype" w:hAnsi="Palatino Linotype"/>
+          <w:sz w:val="20"/>
+          <w:szCs w:val="20"/>
+        </w:rPr>
+        <w:t xml:space="preserve"> been informed of the fines and costs owed, Defendant expressed an ability to pay </w:t>
       </w:r>
       <w:r>
         <w:rPr>
@@ -1411,7 +1599,25 @@
           <w:sz w:val="20"/>
           <w:szCs w:val="20"/>
         </w:rPr>
-        <w:t xml:space="preserve">December 26, 2021</w:t>
+        <w:t xml:space="preserve">forthwith</w:t>
+      </w:r>
+      <w:r>
+        <w:rPr>
+          <w:rFonts w:ascii="Palatino Linotype" w:hAnsi="Palatino Linotype"/>
+          <w:sz w:val="20"/>
+          <w:szCs w:val="20"/>
+        </w:rPr>
+        <w:t xml:space="preserve">. Absent further order the fines and costs shall be paid in full by </w:t>
+      </w:r>
+      <w:r>
+        <w:rPr>
+          <w:rFonts w:ascii="Palatino Linotype" w:hAnsi="Palatino Linotype"/>
+          <w:b/>
+          <w:bCs/>
+          <w:sz w:val="20"/>
+          <w:szCs w:val="20"/>
+        </w:rPr>
+        <w:t xml:space="preserve">January 04, 2022</w:t>
       </w:r>
       <w:r>
         <w:rPr>
@@ -1456,6 +1662,1153 @@
         </w:rPr>
         <w:t xml:space="preserve"/>
       </w:r>
+      <w:r>
+        <w:rPr>
+          <w:rFonts w:ascii="Palatino Linotype" w:hAnsi="Palatino Linotype"/>
+          <w:sz w:val="20"/>
+          <w:szCs w:val="20"/>
+        </w:rPr>
+        <w:t xml:space="preserve"/>
+      </w:r>
+    </w:p>
+    <w:p>
+      <w:pPr>
+        <w:spacing w:line="276" w:lineRule="auto"/>
+        <w:jc w:val="both"/>
+        <w:rPr>
+          <w:rFonts w:ascii="Palatino Linotype" w:hAnsi="Palatino Linotype"/>
+          <w:b/>
+          <w:sz w:val="20"/>
+          <w:szCs w:val="20"/>
+        </w:rPr>
+      </w:pPr>
+      <w:proofErr w:type="gramStart"/>
+      <w:r>
+        <w:rPr>
+          <w:rFonts w:ascii="Palatino Linotype" w:hAnsi="Palatino Linotype"/>
+          <w:b/>
+          <w:sz w:val="20"/>
+          <w:szCs w:val="20"/>
+        </w:rPr>
+        <w:lastRenderedPageBreak/>
+        <w:t>Community Control</w:t>
+      </w:r>
+      <w:r>
+        <w:rPr>
+          <w:rFonts w:ascii="Palatino Linotype" w:hAnsi="Palatino Linotype"/>
+          <w:b/>
+          <w:sz w:val="20"/>
+          <w:szCs w:val="20"/>
+        </w:rPr>
+        <w:t>.</w:t>
+      </w:r>
+      <w:proofErr w:type="gramEnd"/>
+    </w:p>
+    <w:p>
+      <w:pPr>
+        <w:spacing w:line="276" w:lineRule="auto"/>
+        <w:jc w:val="both"/>
+        <w:rPr>
+          <w:rFonts w:ascii="Palatino Linotype" w:hAnsi="Palatino Linotype"/>
+          <w:b/>
+          <w:sz w:val="20"/>
+          <w:szCs w:val="20"/>
+        </w:rPr>
+      </w:pPr>
+    </w:p>
+    <w:p>
+      <w:pPr>
+        <w:jc w:val="both"/>
+        <w:rPr>
+          <w:rFonts w:ascii="Palatino Linotype" w:hAnsi="Palatino Linotype"/>
+          <w:sz w:val="20"/>
+          <w:szCs w:val="20"/>
+        </w:rPr>
+      </w:pPr>
+      <w:r>
+        <w:rPr>
+          <w:rFonts w:ascii="Palatino Linotype" w:hAnsi="Palatino Linotype"/>
+          <w:sz w:val="20"/>
+          <w:szCs w:val="20"/>
+        </w:rPr>
+        <w:t xml:space="preserve">For a period of </w:t>
+      </w:r>
+      <w:r>
+        <w:rPr>
+          <w:rFonts w:ascii="Palatino Linotype" w:hAnsi="Palatino Linotype"/>
+          <w:b/>
+          <w:sz w:val="20"/>
+          <w:szCs w:val="20"/>
+          <w:u w:val="single"/>
+        </w:rPr>
+        <w:t xml:space="preserve">1 year</w:t>
+      </w:r>
+      <w:r>
+        <w:rPr>
+          <w:rFonts w:ascii="Palatino Linotype" w:hAnsi="Palatino Linotype"/>
+          <w:sz w:val="20"/>
+          <w:szCs w:val="20"/>
+        </w:rPr>
+        <w:t xml:space="preserve">, Defendant shall be under </w:t>
+      </w:r>
+      <w:r>
+        <w:rPr>
+          <w:rFonts w:ascii="Palatino Linotype" w:hAnsi="Palatino Linotype"/>
+          <w:b/>
+          <w:sz w:val="20"/>
+          <w:szCs w:val="20"/>
+          <w:u w:val="single"/>
+        </w:rPr>
+        <w:t xml:space="preserve">intensive</w:t>
+      </w:r>
+      <w:r>
+        <w:rPr>
+          <w:rFonts w:ascii="Palatino Linotype" w:hAnsi="Palatino Linotype"/>
+          <w:b/>
+          <w:sz w:val="20"/>
+          <w:szCs w:val="20"/>
+          <w:u w:val="single"/>
+        </w:rPr>
+        <w:t xml:space="preserve"> </w:t>
+      </w:r>
+      <w:r>
+        <w:rPr>
+          <w:rFonts w:ascii="Palatino Linotype" w:hAnsi="Palatino Linotype"/>
+          <w:b/>
+          <w:sz w:val="20"/>
+          <w:szCs w:val="20"/>
+          <w:u w:val="single"/>
+        </w:rPr>
+        <w:t>supervision</w:t>
+      </w:r>
+      <w:r>
+        <w:rPr>
+          <w:rFonts w:ascii="Palatino Linotype" w:hAnsi="Palatino Linotype"/>
+          <w:sz w:val="20"/>
+          <w:szCs w:val="20"/>
+        </w:rPr>
+        <w:t xml:space="preserve"> </w:t>
+      </w:r>
+      <w:r>
+        <w:rPr>
+          <w:rFonts w:ascii="Palatino Linotype" w:hAnsi="Palatino Linotype"/>
+          <w:sz w:val="20"/>
+          <w:szCs w:val="20"/>
+        </w:rPr>
+        <w:t>with the Office of Community Control.  The Court advised Defendant that as a result of any failure to comply with the terms of community control, the Court may impose a longer term of community control up to a total of 5 years; impose a definite jail term to include any days stayed or otherwise authorized by law; and/or otherwise modify the terms of community control set forth below.</w:t>
+      </w:r>
+    </w:p>
+    <w:p>
+      <w:pPr>
+        <w:spacing w:line="276" w:lineRule="auto"/>
+        <w:jc w:val="both"/>
+        <w:rPr>
+          <w:rFonts w:ascii="Palatino Linotype" w:hAnsi="Palatino Linotype"/>
+          <w:b/>
+          <w:sz w:val="20"/>
+          <w:szCs w:val="20"/>
+        </w:rPr>
+      </w:pPr>
+    </w:p>
+    <w:p>
+      <w:pPr>
+        <w:spacing w:line="276" w:lineRule="auto"/>
+        <w:jc w:val="both"/>
+        <w:rPr>
+          <w:rFonts w:ascii="Palatino Linotype" w:hAnsi="Palatino Linotype"/>
+          <w:b/>
+          <w:sz w:val="20"/>
+          <w:szCs w:val="20"/>
+        </w:rPr>
+      </w:pPr>
+      <w:proofErr w:type="gramStart"/>
+      <w:r>
+        <w:rPr>
+          <w:rFonts w:ascii="Palatino Linotype" w:hAnsi="Palatino Linotype"/>
+          <w:b/>
+          <w:sz w:val="20"/>
+          <w:szCs w:val="20"/>
+        </w:rPr>
+        <w:t>Terms of Community Control.</w:t>
+      </w:r>
+      <w:proofErr w:type="gramEnd"/>
+    </w:p>
+    <w:p>
+      <w:pPr>
+        <w:spacing w:line="276" w:lineRule="auto"/>
+        <w:jc w:val="both"/>
+        <w:rPr>
+          <w:rFonts w:ascii="Palatino Linotype" w:hAnsi="Palatino Linotype"/>
+          <w:b/>
+          <w:sz w:val="20"/>
+          <w:szCs w:val="20"/>
+        </w:rPr>
+      </w:pPr>
+    </w:p>
+    <w:p>
+      <w:pPr>
+        <w:jc w:val="both"/>
+        <w:rPr>
+          <w:rFonts w:ascii="Palatino Linotype" w:hAnsi="Palatino Linotype"/>
+          <w:sz w:val="20"/>
+          <w:szCs w:val="20"/>
+        </w:rPr>
+      </w:pPr>
+      <w:r>
+        <w:rPr>
+          <w:rFonts w:ascii="Palatino Linotype" w:hAnsi="Palatino Linotype"/>
+          <w:sz w:val="20"/>
+          <w:szCs w:val="20"/>
+        </w:rPr>
+        <w:t xml:space="preserve">While on community control, Defendant shall: </w:t>
+      </w:r>
+    </w:p>
+    <w:p>
+      <w:pPr>
+        <w:pStyle w:val="ListParagraph"/>
+        <w:widowControl/>
+        <w:numPr>
+          <w:ilvl w:val="0"/>
+          <w:numId w:val="2"/>
+        </w:numPr>
+        <w:autoSpaceDE/>
+        <w:autoSpaceDN/>
+        <w:adjustRightInd/>
+        <w:jc w:val="both"/>
+        <w:rPr>
+          <w:rFonts w:ascii="Palatino Linotype" w:hAnsi="Palatino Linotype"/>
+          <w:sz w:val="20"/>
+          <w:szCs w:val="20"/>
+        </w:rPr>
+      </w:pPr>
+      <w:r>
+        <w:rPr>
+          <w:rFonts w:ascii="Palatino Linotype" w:hAnsi="Palatino Linotype"/>
+          <w:sz w:val="20"/>
+          <w:szCs w:val="20"/>
+        </w:rPr>
+        <w:t>Report forthwith to the Office of Community Control.</w:t>
+      </w:r>
+    </w:p>
+    <w:p>
+      <w:pPr>
+        <w:pStyle w:val="ListParagraph"/>
+        <w:widowControl/>
+        <w:numPr>
+          <w:ilvl w:val="0"/>
+          <w:numId w:val="2"/>
+        </w:numPr>
+        <w:autoSpaceDE/>
+        <w:autoSpaceDN/>
+        <w:adjustRightInd/>
+        <w:jc w:val="both"/>
+        <w:rPr>
+          <w:rFonts w:ascii="Palatino Linotype" w:hAnsi="Palatino Linotype"/>
+          <w:sz w:val="20"/>
+          <w:szCs w:val="20"/>
+        </w:rPr>
+      </w:pPr>
+      <w:r>
+        <w:rPr>
+          <w:rFonts w:ascii="Palatino Linotype" w:hAnsi="Palatino Linotype"/>
+          <w:sz w:val="20"/>
+          <w:szCs w:val="20"/>
+        </w:rPr>
+        <w:t xml:space="preserve">Abide by the law, comply with the reasonable requirements of community </w:t>
+      </w:r>
+      <w:commentRangeStart w:id="0"/>
+      <w:r>
+        <w:rPr>
+          <w:rFonts w:ascii="Palatino Linotype" w:hAnsi="Palatino Linotype"/>
+          <w:sz w:val="20"/>
+          <w:szCs w:val="20"/>
+        </w:rPr>
+        <w:t>control</w:t>
+      </w:r>
+      <w:commentRangeEnd w:id="0"/>
+      <w:r>
+        <w:rPr>
+          <w:rStyle w:val="CommentReference"/>
+          <w:rFonts w:ascii="Palatino Linotype" w:hAnsi="Palatino Linotype"/>
+          <w:sz w:val="20"/>
+          <w:szCs w:val="20"/>
+        </w:rPr>
+        <w:commentReference w:id="0"/>
+      </w:r>
+      <w:r>
+        <w:rPr>
+          <w:rFonts w:ascii="Palatino Linotype" w:hAnsi="Palatino Linotype"/>
+          <w:sz w:val="20"/>
+          <w:szCs w:val="20"/>
+        </w:rPr>
+        <w:t>, and not leave the state without the permission of the Court and/or community control.</w:t>
+      </w:r>
+    </w:p>
+    <w:p>
+      <w:pPr>
+        <w:pStyle w:val="ListParagraph"/>
+        <w:widowControl/>
+        <w:numPr>
+          <w:ilvl w:val="0"/>
+          <w:numId w:val="2"/>
+        </w:numPr>
+        <w:autoSpaceDE/>
+        <w:autoSpaceDN/>
+        <w:adjustRightInd/>
+        <w:jc w:val="both"/>
+        <w:rPr>
+          <w:rFonts w:ascii="Palatino Linotype" w:hAnsi="Palatino Linotype"/>
+          <w:sz w:val="20"/>
+          <w:szCs w:val="20"/>
+        </w:rPr>
+      </w:pPr>
+      <w:r>
+        <w:rPr>
+          <w:rFonts w:ascii="Palatino Linotype" w:hAnsi="Palatino Linotype"/>
+          <w:sz w:val="20"/>
+          <w:szCs w:val="20"/>
+        </w:rPr>
+        <w:t>Pay probation fees monthly.  If Defendant fails to make a payment, the balance is due immediately.</w:t>
+      </w:r>
+    </w:p>
+    <w:p>
+      <w:pPr>
+        <w:pStyle w:val="ListParagraph"/>
+        <w:widowControl/>
+        <w:numPr>
+          <w:ilvl w:val="0"/>
+          <w:numId w:val="2"/>
+        </w:numPr>
+        <w:autoSpaceDE/>
+        <w:autoSpaceDN/>
+        <w:adjustRightInd/>
+        <w:jc w:val="both"/>
+        <w:rPr>
+          <w:rFonts w:ascii="Palatino Linotype" w:hAnsi="Palatino Linotype"/>
+          <w:b/>
+          <w:bCs/>
+          <w:sz w:val="20"/>
+          <w:szCs w:val="20"/>
+        </w:rPr>
+      </w:pPr>
+      <w:r>
+        <w:rPr>
+          <w:rFonts w:ascii="Palatino Linotype" w:hAnsi="Palatino Linotype"/>
+          <w:sz w:val="20"/>
+          <w:szCs w:val="20"/>
+        </w:rPr>
+        <w:t>Make all reasonable effort to obtain and maintain employment.  Defendant shall report any change in employment status immediately.</w:t>
+      </w:r>
+      <w:r>
+        <w:rPr>
+          <w:rFonts w:ascii="Palatino Linotype" w:hAnsi="Palatino Linotype"/>
+          <w:sz w:val="20"/>
+          <w:szCs w:val="20"/>
+        </w:rPr>
+        <w:t xml:space="preserve"> </w:t>
+      </w:r>
+      <w:r>
+        <w:rPr>
+          <w:rFonts w:ascii="Palatino Linotype" w:hAnsi="Palatino Linotype"/>
+          <w:sz w:val="20"/>
+          <w:szCs w:val="20"/>
+        </w:rPr>
+        <w:t xml:space="preserve"/>
+      </w:r>
+      <w:r>
+        <w:rPr>
+          <w:rFonts w:ascii="Palatino Linotype" w:hAnsi="Palatino Linotype"/>
+          <w:sz w:val="20"/>
+          <w:szCs w:val="20"/>
+        </w:rPr>
+        <w:t xml:space="preserve"/>
+      </w:r>
+    </w:p>
+    <w:p>
+      <w:pPr>
+        <w:tabs>
+          <w:tab w:val="center" w:pos="4680"/>
+        </w:tabs>
+        <w:jc w:val="both"/>
+        <w:rPr>
+          <w:rFonts w:ascii="Palatino Linotype" w:hAnsi="Palatino Linotype"/>
+          <w:bCs/>
+          <w:sz w:val="20"/>
+          <w:szCs w:val="20"/>
+        </w:rPr>
+      </w:pPr>
+    </w:p>
+    <w:p>
+      <w:pPr>
+        <w:tabs>
+          <w:tab w:val="center" w:pos="4680"/>
+        </w:tabs>
+        <w:jc w:val="both"/>
+        <w:rPr>
+          <w:rFonts w:ascii="Palatino Linotype" w:hAnsi="Palatino Linotype"/>
+          <w:bCs/>
+          <w:sz w:val="20"/>
+          <w:szCs w:val="20"/>
+        </w:rPr>
+      </w:pPr>
+    </w:p>
+    <w:p>
+      <w:pPr>
+        <w:pStyle w:val="ListParagraph"/>
+        <w:widowControl/>
+        <w:numPr>
+          <w:ilvl w:val="0"/>
+          <w:numId w:val="2"/>
+        </w:numPr>
+        <w:autoSpaceDE/>
+        <w:autoSpaceDN/>
+        <w:adjustRightInd/>
+        <w:jc w:val="both"/>
+        <w:rPr>
+          <w:rFonts w:ascii="Palatino Linotype" w:hAnsi="Palatino Linotype"/>
+          <w:sz w:val="20"/>
+          <w:szCs w:val="20"/>
+        </w:rPr>
+      </w:pPr>
+      <w:r>
+        <w:rPr>
+          <w:rFonts w:ascii="Palatino Linotype" w:hAnsi="Palatino Linotype"/>
+          <w:b/>
+          <w:bCs/>
+          <w:sz w:val="20"/>
+          <w:szCs w:val="20"/>
+        </w:rPr>
+        <w:t>Within 90 days provide proof of completion of</w:t>
+      </w:r>
+      <w:r>
+        <w:rPr>
+          <w:rFonts w:ascii="Palatino Linotype" w:hAnsi="Palatino Linotype"/>
+          <w:sz w:val="20"/>
+          <w:szCs w:val="20"/>
+        </w:rPr>
+        <w:t xml:space="preserve"> </w:t>
+      </w:r>
+      <w:r>
+        <w:rPr>
+          <w:rFonts w:ascii="Palatino Linotype" w:hAnsi="Palatino Linotype"/>
+          <w:b/>
+          <w:bCs/>
+          <w:sz w:val="20"/>
+          <w:szCs w:val="20"/>
+        </w:rPr>
+        <w:t>a driver intervention program.</w:t>
+      </w:r>
+    </w:p>
+    <w:p>
+      <w:pPr>
+        <w:pStyle w:val="ListParagraph"/>
+        <w:widowControl/>
+        <w:numPr>
+          <w:ilvl w:val="0"/>
+          <w:numId w:val="2"/>
+        </w:numPr>
+        <w:autoSpaceDE/>
+        <w:autoSpaceDN/>
+        <w:adjustRightInd/>
+        <w:jc w:val="both"/>
+        <w:rPr>
+          <w:rFonts w:ascii="Palatino Linotype" w:hAnsi="Palatino Linotype"/>
+          <w:sz w:val="20"/>
+          <w:szCs w:val="20"/>
+        </w:rPr>
+      </w:pPr>
+      <w:r>
+        <w:rPr>
+          <w:rFonts w:ascii="Palatino Linotype" w:hAnsi="Palatino Linotype"/>
+          <w:b/>
+          <w:bCs/>
+          <w:sz w:val="20"/>
+          <w:szCs w:val="20"/>
+        </w:rPr>
+        <w:t>Within 90 days provide proof of completion of</w:t>
+      </w:r>
+      <w:r>
+        <w:rPr>
+          <w:rFonts w:ascii="Palatino Linotype" w:hAnsi="Palatino Linotype"/>
+          <w:sz w:val="20"/>
+          <w:szCs w:val="20"/>
+        </w:rPr>
+        <w:t xml:space="preserve"> </w:t>
+      </w:r>
+      <w:r>
+        <w:rPr>
+          <w:rFonts w:ascii="Palatino Linotype" w:hAnsi="Palatino Linotype"/>
+          <w:b/>
+          <w:bCs/>
+          <w:sz w:val="20"/>
+          <w:szCs w:val="20"/>
+        </w:rPr>
+        <w:t>an alcohol/drug dependency evaluation and comply with any treatment and/or counseling recommendations.  Defendant shall provide community control with proof of monthly compliance.</w:t>
+      </w:r>
+    </w:p>
+    <w:p>
+      <w:pPr>
+        <w:pStyle w:val="ListParagraph"/>
+        <w:widowControl/>
+        <w:numPr>
+          <w:ilvl w:val="0"/>
+          <w:numId w:val="2"/>
+        </w:numPr>
+        <w:autoSpaceDE/>
+        <w:autoSpaceDN/>
+        <w:adjustRightInd/>
+        <w:jc w:val="both"/>
+        <w:rPr>
+          <w:rFonts w:ascii="Palatino Linotype" w:hAnsi="Palatino Linotype"/>
+          <w:b/>
+          <w:bCs/>
+          <w:sz w:val="20"/>
+          <w:szCs w:val="20"/>
+        </w:rPr>
+      </w:pPr>
+      <w:r>
+        <w:rPr>
+          <w:rFonts w:ascii="Palatino Linotype" w:hAnsi="Palatino Linotype"/>
+          <w:b/>
+          <w:bCs/>
+          <w:sz w:val="20"/>
+          <w:szCs w:val="20"/>
+        </w:rPr>
+        <w:t>Within 90 days provide proof of completion of</w:t>
+      </w:r>
+      <w:r>
+        <w:rPr>
+          <w:rFonts w:ascii="Palatino Linotype" w:hAnsi="Palatino Linotype"/>
+          <w:sz w:val="20"/>
+          <w:szCs w:val="20"/>
+        </w:rPr>
+        <w:t xml:space="preserve"> </w:t>
+      </w:r>
+      <w:r>
+        <w:rPr>
+          <w:rFonts w:ascii="Palatino Linotype" w:hAnsi="Palatino Linotype"/>
+          <w:b/>
+          <w:bCs/>
+          <w:sz w:val="20"/>
+          <w:szCs w:val="20"/>
+        </w:rPr>
+        <w:t xml:space="preserve">an anti-theft/shoplifting program. </w:t>
+      </w:r>
+    </w:p>
+    <w:p>
+      <w:pPr>
+        <w:pStyle w:val="ListParagraph"/>
+        <w:widowControl/>
+        <w:numPr>
+          <w:ilvl w:val="0"/>
+          <w:numId w:val="2"/>
+        </w:numPr>
+        <w:autoSpaceDE/>
+        <w:autoSpaceDN/>
+        <w:adjustRightInd/>
+        <w:jc w:val="both"/>
+        <w:rPr>
+          <w:rFonts w:ascii="Palatino Linotype" w:hAnsi="Palatino Linotype"/>
+          <w:b/>
+          <w:bCs/>
+          <w:sz w:val="20"/>
+          <w:szCs w:val="20"/>
+        </w:rPr>
+      </w:pPr>
+      <w:r>
+        <w:rPr>
+          <w:rFonts w:ascii="Palatino Linotype" w:hAnsi="Palatino Linotype"/>
+          <w:b/>
+          <w:bCs/>
+          <w:sz w:val="20"/>
+          <w:szCs w:val="20"/>
+        </w:rPr>
+        <w:t>Within 90 days provide proof of completion of</w:t>
+      </w:r>
+      <w:r>
+        <w:rPr>
+          <w:rFonts w:ascii="Palatino Linotype" w:hAnsi="Palatino Linotype"/>
+          <w:sz w:val="20"/>
+          <w:szCs w:val="20"/>
+        </w:rPr>
+        <w:t xml:space="preserve"> </w:t>
+      </w:r>
+      <w:r>
+        <w:rPr>
+          <w:rFonts w:ascii="Palatino Linotype" w:hAnsi="Palatino Linotype"/>
+          <w:b/>
+          <w:bCs/>
+          <w:sz w:val="20"/>
+          <w:szCs w:val="20"/>
+        </w:rPr>
+        <w:t>a domestic violence offender program.</w:t>
+      </w:r>
+    </w:p>
+    <w:p>
+      <w:pPr>
+        <w:pStyle w:val="ListParagraph"/>
+        <w:widowControl/>
+        <w:numPr>
+          <w:ilvl w:val="0"/>
+          <w:numId w:val="2"/>
+        </w:numPr>
+        <w:autoSpaceDE/>
+        <w:autoSpaceDN/>
+        <w:adjustRightInd/>
+        <w:jc w:val="both"/>
+        <w:rPr>
+          <w:rFonts w:ascii="Palatino Linotype" w:hAnsi="Palatino Linotype"/>
+          <w:b/>
+          <w:bCs/>
+          <w:sz w:val="20"/>
+          <w:szCs w:val="20"/>
+        </w:rPr>
+      </w:pPr>
+      <w:r>
+        <w:rPr>
+          <w:rFonts w:ascii="Palatino Linotype" w:hAnsi="Palatino Linotype"/>
+          <w:b/>
+          <w:bCs/>
+          <w:sz w:val="20"/>
+          <w:szCs w:val="20"/>
+        </w:rPr>
+        <w:t>Within 90 days obtain a mental health evaluation and comply with any treatment and/or counseling recommendations.  Defendant shall sign a release/consent to permit community control to obtain a copy of records.  Defendant shall provide community control with proof of monthly compliance.</w:t>
+      </w:r>
+    </w:p>
+    <w:p>
+      <w:pPr>
+        <w:pStyle w:val="ListParagraph"/>
+        <w:widowControl/>
+        <w:numPr>
+          <w:ilvl w:val="0"/>
+          <w:numId w:val="2"/>
+        </w:numPr>
+        <w:autoSpaceDE/>
+        <w:autoSpaceDN/>
+        <w:adjustRightInd/>
+        <w:jc w:val="both"/>
+        <w:rPr>
+          <w:rFonts w:ascii="Palatino Linotype" w:hAnsi="Palatino Linotype"/>
+          <w:b/>
+          <w:bCs/>
+          <w:sz w:val="20"/>
+          <w:szCs w:val="20"/>
+        </w:rPr>
+      </w:pPr>
+      <w:r>
+        <w:rPr>
+          <w:rFonts w:ascii="Palatino Linotype" w:hAnsi="Palatino Linotype"/>
+          <w:b/>
+          <w:bCs/>
+          <w:sz w:val="20"/>
+          <w:szCs w:val="20"/>
+        </w:rPr>
+        <w:t>Within 90 days provide proof of completion of</w:t>
+      </w:r>
+      <w:r>
+        <w:rPr>
+          <w:rFonts w:ascii="Palatino Linotype" w:hAnsi="Palatino Linotype"/>
+          <w:sz w:val="20"/>
+          <w:szCs w:val="20"/>
+        </w:rPr>
+        <w:t xml:space="preserve"> </w:t>
+      </w:r>
+      <w:r>
+        <w:rPr>
+          <w:rFonts w:ascii="Palatino Linotype" w:hAnsi="Palatino Linotype"/>
+          <w:b/>
+          <w:bCs/>
+          <w:sz w:val="20"/>
+          <w:szCs w:val="20"/>
+        </w:rPr>
+        <w:t>a class in anger management.</w:t>
+      </w:r>
+    </w:p>
+    <w:p>
+      <w:pPr>
+        <w:pStyle w:val="ListParagraph"/>
+        <w:widowControl/>
+        <w:numPr>
+          <w:ilvl w:val="0"/>
+          <w:numId w:val="2"/>
+        </w:numPr>
+        <w:autoSpaceDE/>
+        <w:autoSpaceDN/>
+        <w:adjustRightInd/>
+        <w:jc w:val="both"/>
+        <w:rPr>
+          <w:rFonts w:ascii="Palatino Linotype" w:hAnsi="Palatino Linotype"/>
+          <w:b/>
+          <w:bCs/>
+          <w:sz w:val="20"/>
+          <w:szCs w:val="20"/>
+        </w:rPr>
+      </w:pPr>
+      <w:r>
+        <w:rPr>
+          <w:rFonts w:ascii="Palatino Linotype" w:hAnsi="Palatino Linotype"/>
+          <w:sz w:val="20"/>
+          <w:szCs w:val="20"/>
+        </w:rPr>
+        <w:t>Within 60 days pay restitution of $</w:t>
+      </w:r>
+      <w:r>
+        <w:rPr>
+          <w:rFonts w:ascii="Palatino Linotype" w:hAnsi="Palatino Linotype"/>
+          <w:sz w:val="20"/>
+          <w:szCs w:val="20"/>
+          <w:u w:val="single"/>
+        </w:rPr>
+        <w:tab/>
+      </w:r>
+      <w:r>
+        <w:rPr>
+          <w:rFonts w:ascii="Palatino Linotype" w:hAnsi="Palatino Linotype"/>
+          <w:sz w:val="20"/>
+          <w:szCs w:val="20"/>
+          <w:u w:val="single"/>
+        </w:rPr>
+        <w:tab/>
+      </w:r>
+      <w:r>
+        <w:rPr>
+          <w:rFonts w:ascii="Palatino Linotype" w:hAnsi="Palatino Linotype"/>
+          <w:sz w:val="20"/>
+          <w:szCs w:val="20"/>
+          <w:u w:val="single"/>
+        </w:rPr>
+        <w:tab/>
+      </w:r>
+      <w:r>
+        <w:rPr>
+          <w:rFonts w:ascii="Palatino Linotype" w:hAnsi="Palatino Linotype"/>
+          <w:sz w:val="20"/>
+          <w:szCs w:val="20"/>
+        </w:rPr>
+        <w:t xml:space="preserve">, for which judgment is granted, through the Clerk’s office with cashier’s check or money order, payable to </w:t>
+      </w:r>
+      <w:r>
+        <w:rPr>
+          <w:rFonts w:ascii="Palatino Linotype" w:hAnsi="Palatino Linotype"/>
+          <w:sz w:val="20"/>
+          <w:szCs w:val="20"/>
+          <w:u w:val="single"/>
+        </w:rPr>
+        <w:tab/>
+      </w:r>
+      <w:r>
+        <w:rPr>
+          <w:rFonts w:ascii="Palatino Linotype" w:hAnsi="Palatino Linotype"/>
+          <w:sz w:val="20"/>
+          <w:szCs w:val="20"/>
+          <w:u w:val="single"/>
+        </w:rPr>
+        <w:tab/>
+      </w:r>
+      <w:r>
+        <w:rPr>
+          <w:rFonts w:ascii="Palatino Linotype" w:hAnsi="Palatino Linotype"/>
+          <w:sz w:val="20"/>
+          <w:szCs w:val="20"/>
+          <w:u w:val="single"/>
+        </w:rPr>
+        <w:tab/>
+      </w:r>
+      <w:r>
+        <w:rPr>
+          <w:rFonts w:ascii="Palatino Linotype" w:hAnsi="Palatino Linotype"/>
+          <w:sz w:val="20"/>
+          <w:szCs w:val="20"/>
+          <w:u w:val="single"/>
+        </w:rPr>
+        <w:tab/>
+      </w:r>
+      <w:r>
+        <w:rPr>
+          <w:rFonts w:ascii="Palatino Linotype" w:hAnsi="Palatino Linotype"/>
+          <w:sz w:val="20"/>
+          <w:szCs w:val="20"/>
+        </w:rPr>
+        <w:t xml:space="preserve">.  The Court ORDERS that any payments made by Defendant be first directed toward the payment of restitution.  </w:t>
+      </w:r>
+    </w:p>
+    <w:p>
+      <w:pPr>
+        <w:pStyle w:val="ListParagraph"/>
+        <w:widowControl/>
+        <w:numPr>
+          <w:ilvl w:val="0"/>
+          <w:numId w:val="2"/>
+        </w:numPr>
+        <w:autoSpaceDE/>
+        <w:autoSpaceDN/>
+        <w:adjustRightInd/>
+        <w:jc w:val="both"/>
+        <w:rPr>
+          <w:rFonts w:ascii="Palatino Linotype" w:hAnsi="Palatino Linotype"/>
+          <w:b/>
+          <w:bCs/>
+          <w:sz w:val="20"/>
+          <w:szCs w:val="20"/>
+        </w:rPr>
+      </w:pPr>
+      <w:commentRangeStart w:id="2"/>
+      <w:r>
+        <w:rPr>
+          <w:rFonts w:ascii="Palatino Linotype" w:hAnsi="Palatino Linotype"/>
+          <w:sz w:val="20"/>
+          <w:szCs w:val="20"/>
+        </w:rPr>
+        <w:t>Not possess/consume/purchase any alcoholic beverages or drugs of abuse.</w:t>
+      </w:r>
+    </w:p>
+    <w:p>
+      <w:pPr>
+        <w:pStyle w:val="ListParagraph"/>
+        <w:widowControl/>
+        <w:numPr>
+          <w:ilvl w:val="0"/>
+          <w:numId w:val="2"/>
+        </w:numPr>
+        <w:autoSpaceDE/>
+        <w:autoSpaceDN/>
+        <w:adjustRightInd/>
+        <w:jc w:val="both"/>
+        <w:rPr>
+          <w:rFonts w:ascii="Palatino Linotype" w:hAnsi="Palatino Linotype"/>
+          <w:b/>
+          <w:bCs/>
+          <w:sz w:val="20"/>
+          <w:szCs w:val="20"/>
+        </w:rPr>
+      </w:pPr>
+      <w:r>
+        <w:rPr>
+          <w:rFonts w:ascii="Palatino Linotype" w:hAnsi="Palatino Linotype"/>
+          <w:sz w:val="20"/>
+          <w:szCs w:val="20"/>
+        </w:rPr>
+        <w:t xml:space="preserve">Submit to alcohol/drug testing at the request of community control or any other law enforcement officer. </w:t>
+      </w:r>
+      <w:commentRangeEnd w:id="2"/>
+      <w:r>
+        <w:rPr>
+          <w:rStyle w:val="CommentReference"/>
+          <w:rFonts w:ascii="Palatino Linotype" w:hAnsi="Palatino Linotype"/>
+          <w:sz w:val="20"/>
+          <w:szCs w:val="20"/>
+        </w:rPr>
+        <w:commentReference w:id="2"/>
+      </w:r>
+    </w:p>
+    <w:p>
+      <w:pPr>
+        <w:pStyle w:val="ListParagraph"/>
+        <w:widowControl/>
+        <w:numPr>
+          <w:ilvl w:val="0"/>
+          <w:numId w:val="2"/>
+        </w:numPr>
+        <w:autoSpaceDE/>
+        <w:autoSpaceDN/>
+        <w:adjustRightInd/>
+        <w:jc w:val="both"/>
+        <w:rPr>
+          <w:rFonts w:ascii="Palatino Linotype" w:hAnsi="Palatino Linotype"/>
+          <w:b/>
+          <w:bCs/>
+          <w:sz w:val="20"/>
+          <w:szCs w:val="20"/>
+        </w:rPr>
+      </w:pPr>
+      <w:r>
+        <w:rPr>
+          <w:rFonts w:ascii="Palatino Linotype" w:hAnsi="Palatino Linotype"/>
+          <w:sz w:val="20"/>
+          <w:szCs w:val="20"/>
+        </w:rPr>
+        <w:t xml:space="preserve">Submit to continuous alcohol monitoring as directed by community control for </w:t>
+      </w:r>
+      <w:r>
+        <w:rPr>
+          <w:rFonts w:ascii="Palatino Linotype" w:hAnsi="Palatino Linotype"/>
+          <w:sz w:val="20"/>
+          <w:szCs w:val="20"/>
+          <w:u w:val="single"/>
+        </w:rPr>
+        <w:tab/>
+      </w:r>
+      <w:r>
+        <w:rPr>
+          <w:rFonts w:ascii="Palatino Linotype" w:hAnsi="Palatino Linotype"/>
+          <w:sz w:val="20"/>
+          <w:szCs w:val="20"/>
+          <w:u w:val="single"/>
+        </w:rPr>
+        <w:tab/>
+      </w:r>
+      <w:r>
+        <w:rPr>
+          <w:rFonts w:ascii="Palatino Linotype" w:hAnsi="Palatino Linotype"/>
+          <w:sz w:val="20"/>
+          <w:szCs w:val="20"/>
+          <w:u w:val="single"/>
+        </w:rPr>
+        <w:tab/>
+      </w:r>
+      <w:r>
+        <w:rPr>
+          <w:rFonts w:ascii="Palatino Linotype" w:hAnsi="Palatino Linotype"/>
+          <w:sz w:val="20"/>
+          <w:szCs w:val="20"/>
+        </w:rPr>
+        <w:t xml:space="preserve"> days.  </w:t>
+      </w:r>
+    </w:p>
+    <w:p>
+      <w:pPr>
+        <w:pStyle w:val="ListParagraph"/>
+        <w:widowControl/>
+        <w:numPr>
+          <w:ilvl w:val="0"/>
+          <w:numId w:val="2"/>
+        </w:numPr>
+        <w:autoSpaceDE/>
+        <w:autoSpaceDN/>
+        <w:adjustRightInd/>
+        <w:jc w:val="both"/>
+        <w:rPr>
+          <w:rFonts w:ascii="Palatino Linotype" w:hAnsi="Palatino Linotype"/>
+          <w:b/>
+          <w:bCs/>
+          <w:sz w:val="20"/>
+          <w:szCs w:val="20"/>
+        </w:rPr>
+      </w:pPr>
+      <w:commentRangeStart w:id="3"/>
+      <w:r>
+        <w:rPr>
+          <w:rFonts w:ascii="Palatino Linotype" w:hAnsi="Palatino Linotype"/>
+          <w:sz w:val="20"/>
+          <w:szCs w:val="20"/>
+        </w:rPr>
+        <w:t>If the Court grants driving privileges, provide proof to community control of installation of a certified ignition interlock device within 30 days of the issuance of such privileges.  Defendant shall only operate vehicles equipped with a certified ignition interlock device.</w:t>
+      </w:r>
+      <w:commentRangeEnd w:id="3"/>
+      <w:r>
+        <w:rPr>
+          <w:rStyle w:val="CommentReference"/>
+          <w:rFonts w:ascii="Palatino Linotype" w:hAnsi="Palatino Linotype"/>
+          <w:sz w:val="20"/>
+          <w:szCs w:val="20"/>
+        </w:rPr>
+        <w:commentReference w:id="3"/>
+      </w:r>
+    </w:p>
+    <w:p>
+      <w:pPr>
+        <w:pStyle w:val="ListParagraph"/>
+        <w:widowControl/>
+        <w:numPr>
+          <w:ilvl w:val="0"/>
+          <w:numId w:val="2"/>
+        </w:numPr>
+        <w:autoSpaceDE/>
+        <w:autoSpaceDN/>
+        <w:adjustRightInd/>
+        <w:jc w:val="both"/>
+        <w:rPr>
+          <w:rFonts w:ascii="Palatino Linotype" w:hAnsi="Palatino Linotype"/>
+          <w:b/>
+          <w:bCs/>
+          <w:sz w:val="20"/>
+          <w:szCs w:val="20"/>
+        </w:rPr>
+      </w:pPr>
+      <w:r>
+        <w:rPr>
+          <w:rFonts w:ascii="Palatino Linotype" w:hAnsi="Palatino Linotype"/>
+          <w:sz w:val="20"/>
+          <w:szCs w:val="20"/>
+        </w:rPr>
+        <w:t xml:space="preserve">Within 90 days show completion of </w:t>
+      </w:r>
+      <w:r>
+        <w:rPr>
+          <w:rFonts w:ascii="Palatino Linotype" w:hAnsi="Palatino Linotype"/>
+          <w:sz w:val="20"/>
+          <w:szCs w:val="20"/>
+          <w:u w:val="single"/>
+        </w:rPr>
+        <w:tab/>
+      </w:r>
+      <w:r>
+        <w:rPr>
+          <w:rFonts w:ascii="Palatino Linotype" w:hAnsi="Palatino Linotype"/>
+          <w:sz w:val="20"/>
+          <w:szCs w:val="20"/>
+          <w:u w:val="single"/>
+        </w:rPr>
+        <w:tab/>
+      </w:r>
+      <w:commentRangeStart w:id="4"/>
+      <w:r>
+        <w:rPr>
+          <w:rFonts w:ascii="Palatino Linotype" w:hAnsi="Palatino Linotype"/>
+          <w:sz w:val="20"/>
+          <w:szCs w:val="20"/>
+          <w:u w:val="single"/>
+        </w:rPr>
+        <w:tab/>
+      </w:r>
+      <w:commentRangeEnd w:id="4"/>
+      <w:r>
+        <w:rPr>
+          <w:rStyle w:val="CommentReference"/>
+          <w:rFonts w:ascii="Palatino Linotype" w:hAnsi="Palatino Linotype"/>
+          <w:sz w:val="20"/>
+          <w:szCs w:val="20"/>
+        </w:rPr>
+        <w:commentReference w:id="4"/>
+      </w:r>
+      <w:r>
+        <w:rPr>
+          <w:rFonts w:ascii="Palatino Linotype" w:hAnsi="Palatino Linotype"/>
+          <w:sz w:val="20"/>
+          <w:szCs w:val="20"/>
+        </w:rPr>
+        <w:t xml:space="preserve"> hours of community service in addition to any hours that may be worked to satisfy fines and costs. </w:t>
+      </w:r>
+    </w:p>
+    <w:p>
+      <w:pPr>
+        <w:pStyle w:val="ListParagraph"/>
+        <w:widowControl/>
+        <w:numPr>
+          <w:ilvl w:val="0"/>
+          <w:numId w:val="2"/>
+        </w:numPr>
+        <w:autoSpaceDE/>
+        <w:autoSpaceDN/>
+        <w:adjustRightInd/>
+        <w:jc w:val="both"/>
+        <w:rPr>
+          <w:rFonts w:ascii="Palatino Linotype" w:hAnsi="Palatino Linotype"/>
+          <w:b/>
+          <w:bCs/>
+          <w:sz w:val="20"/>
+          <w:szCs w:val="20"/>
+        </w:rPr>
+      </w:pPr>
+      <w:r>
+        <w:rPr>
+          <w:rFonts w:ascii="Palatino Linotype" w:hAnsi="Palatino Linotype"/>
+          <w:sz w:val="20"/>
+          <w:szCs w:val="20"/>
+        </w:rPr>
+        <w:lastRenderedPageBreak/>
+        <w:t xml:space="preserve">Submit to electronic monitored house arrest for </w:t>
+      </w:r>
+      <w:r>
+        <w:rPr>
+          <w:rFonts w:ascii="Palatino Linotype" w:hAnsi="Palatino Linotype"/>
+          <w:sz w:val="20"/>
+          <w:szCs w:val="20"/>
+          <w:u w:val="single"/>
+        </w:rPr>
+        <w:tab/>
+      </w:r>
+      <w:r>
+        <w:rPr>
+          <w:rFonts w:ascii="Palatino Linotype" w:hAnsi="Palatino Linotype"/>
+          <w:sz w:val="20"/>
+          <w:szCs w:val="20"/>
+          <w:u w:val="single"/>
+        </w:rPr>
+        <w:tab/>
+      </w:r>
+      <w:r>
+        <w:rPr>
+          <w:rFonts w:ascii="Palatino Linotype" w:hAnsi="Palatino Linotype"/>
+          <w:sz w:val="20"/>
+          <w:szCs w:val="20"/>
+        </w:rPr>
+        <w:t xml:space="preserve"> days/months, effective upon hook-up by, and under the supervision of the Office of Community Control.  The Court </w:t>
+      </w:r>
+    </w:p>
+    <w:p>
+      <w:pPr>
+        <w:pStyle w:val="ListParagraph"/>
+        <w:widowControl/>
+        <w:numPr>
+          <w:ilvl w:val="0"/>
+          <w:numId w:val="2"/>
+        </w:numPr>
+        <w:autoSpaceDE/>
+        <w:autoSpaceDN/>
+        <w:adjustRightInd/>
+        <w:jc w:val="both"/>
+        <w:rPr>
+          <w:rFonts w:ascii="Palatino Linotype" w:hAnsi="Palatino Linotype"/>
+          <w:b/>
+          <w:bCs/>
+          <w:sz w:val="20"/>
+          <w:szCs w:val="20"/>
+        </w:rPr>
+      </w:pPr>
+      <w:commentRangeStart w:id="5"/>
+      <w:r>
+        <w:rPr>
+          <w:rFonts w:ascii="Palatino Linotype" w:hAnsi="Palatino Linotype"/>
+          <w:sz w:val="20"/>
+          <w:szCs w:val="20"/>
+        </w:rPr>
+        <w:t xml:space="preserve">Other</w:t>
+      </w:r>
+      <w:commentRangeEnd w:id="5"/>
+      <w:r>
+        <w:rPr>
+          <w:rStyle w:val="CommentReference"/>
+          <w:rFonts w:ascii="Palatino Linotype" w:hAnsi="Palatino Linotype"/>
+          <w:sz w:val="20"/>
+          <w:szCs w:val="20"/>
+        </w:rPr>
+        <w:commentReference w:id="5"/>
+      </w:r>
+    </w:p>
+    <w:p>
+      <w:pPr>
+        <w:spacing w:line="276" w:lineRule="auto"/>
+        <w:jc w:val="both"/>
+        <w:rPr>
+          <w:rFonts w:ascii="Palatino Linotype" w:hAnsi="Palatino Linotype"/>
+          <w:b/>
+          <w:sz w:val="20"/>
+          <w:szCs w:val="20"/>
+        </w:rPr>
+      </w:pPr>
+    </w:p>
+    <w:p>
+      <w:pPr>
+        <w:spacing w:line="276" w:lineRule="auto"/>
+        <w:jc w:val="both"/>
+        <w:rPr>
+          <w:rFonts w:ascii="Palatino Linotype" w:hAnsi="Palatino Linotype"/>
+          <w:sz w:val="20"/>
+          <w:szCs w:val="20"/>
+        </w:rPr>
+      </w:pPr>
+    </w:p>
+    <w:p>
+      <w:pPr>
+        <w:spacing w:line="276" w:lineRule="auto"/>
+        <w:jc w:val="both"/>
+        <w:rPr>
+          <w:rFonts w:ascii="Palatino Linotype" w:hAnsi="Palatino Linotype"/>
+          <w:sz w:val="20"/>
+          <w:szCs w:val="20"/>
+        </w:rPr>
+      </w:pPr>
       <w:r>
         <w:rPr>
           <w:rFonts w:ascii="Palatino Linotype" w:hAnsi="Palatino Linotype"/>
@@ -1568,7 +2921,7 @@
           <w:sz w:val="20"/>
           <w:szCs w:val="20"/>
         </w:rPr>
-        <w:t xml:space="preserve">____________________________________</w:t>
+        <w:t>____________________________________</w:t>
       </w:r>
     </w:p>
     <w:p>
@@ -1623,7 +2976,7 @@
           <w:sz w:val="20"/>
           <w:szCs w:val="20"/>
         </w:rPr>
-        <w:t xml:space="preserve">Marianne</w:t>
+        <w:t xml:space="preserve">Kyle</w:t>
       </w:r>
       <w:r>
         <w:rPr>
@@ -1639,7 +2992,7 @@
           <w:sz w:val="20"/>
           <w:szCs w:val="20"/>
         </w:rPr>
-        <w:t xml:space="preserve">Hemmeter</w:t>
+        <w:t xml:space="preserve">Rohrer</w:t>
       </w:r>
     </w:p>
     <w:p>
@@ -1706,7 +3059,7 @@
           <w:sz w:val="16"/>
           <w:szCs w:val="16"/>
         </w:rPr>
-        <w:t xml:space="preserve">___</w:t>
+        <w:t>___</w:t>
       </w:r>
       <w:r>
         <w:rPr>
@@ -1716,8 +3069,6 @@
         </w:rPr>
         <w:t xml:space="preserve"> on: </w:t>
       </w:r>
-      <w:bookmarkStart w:id="0" w:name="_GoBack"/>
-      <w:bookmarkEnd w:id="0"/>
       <w:r>
         <w:rPr>
           <w:rFonts w:ascii="Palatino Linotype" w:hAnsi="Palatino Linotype"/>
@@ -1749,8 +3100,8 @@
       </w:pPr>
     </w:p>
     <w:sectPr>
-      <w:headerReference w:type="default" r:id="rId8"/>
-      <w:footerReference w:type="default" r:id="rId9"/>
+      <w:headerReference w:type="default" r:id="rId9"/>
+      <w:footerReference w:type="default" r:id="rId10"/>
       <w:pgSz w:w="12240" w:h="15840"/>
       <w:pgMar w:top="1440" w:right="1080" w:bottom="1440" w:left="1080" w:header="720" w:footer="720" w:gutter="0"/>
       <w:cols w:space="720"/>
@@ -1759,6 +3110,118 @@
     </w:sectPr>
   </w:body>
 </w:document>
+</file>
+
+<file path=word/comments.xml><?xml version="1.0" encoding="utf-8"?>
+<w:comments xmlns:wpc="http://schemas.microsoft.com/office/word/2010/wordprocessingCanvas" xmlns:mc="http://schemas.openxmlformats.org/markup-compatibility/2006" xmlns:o="urn:schemas-microsoft-com:office:office" xmlns:r="http://schemas.openxmlformats.org/officeDocument/2006/relationships" xmlns:m="http://schemas.openxmlformats.org/officeDocument/2006/math" xmlns:v="urn:schemas-microsoft-com:vml" xmlns:wp14="http://schemas.microsoft.com/office/word/2010/wordprocessingDrawing" xmlns:wp="http://schemas.openxmlformats.org/drawingml/2006/wordprocessingDrawing" xmlns:w10="urn:schemas-microsoft-com:office:word" xmlns:w="http://schemas.openxmlformats.org/wordprocessingml/2006/main" xmlns:w14="http://schemas.microsoft.com/office/word/2010/wordml" xmlns:wpg="http://schemas.microsoft.com/office/word/2010/wordprocessingGroup" xmlns:wpi="http://schemas.microsoft.com/office/word/2010/wordprocessingInk" xmlns:wne="http://schemas.microsoft.com/office/word/2006/wordml" xmlns:wps="http://schemas.microsoft.com/office/word/2010/wordprocessingShape" mc:Ignorable="w14 wp14">
+  <w:comment w:id="0" w:author="Amanda Bunner" w:date="2022-01-04T05:28:00Z" w:initials="AB">
+    <w:p>
+      <w:pPr>
+        <w:pStyle w:val="CommentText"/>
+      </w:pPr>
+      <w:r>
+        <w:rPr>
+          <w:rStyle w:val="CommentReference"/>
+        </w:rPr>
+        <w:annotationRef/>
+      </w:r>
+      <w:r>
+        <w:t xml:space="preserve">We would like to have this include a specific reference to the list of conditions they are given by community control.  What is the document called?  </w:t>
+      </w:r>
+    </w:p>
+    <w:p>
+      <w:pPr>
+        <w:pStyle w:val="CommentText"/>
+      </w:pPr>
+    </w:p>
+    <w:p>
+      <w:pPr>
+        <w:pStyle w:val="CommentText"/>
+      </w:pPr>
+      <w:r>
+        <w:t>Can we make copies of the document available in the courtroom and at the jail?</w:t>
+      </w:r>
+    </w:p>
+  </w:comment>
+  <w:comment w:id="2" w:author="Amanda Bunner" w:date="2022-01-04T05:28:00Z" w:initials="AB">
+    <w:p>
+      <w:pPr>
+        <w:pStyle w:val="CommentText"/>
+      </w:pPr>
+      <w:r>
+        <w:rPr>
+          <w:rStyle w:val="CommentReference"/>
+        </w:rPr>
+        <w:annotationRef/>
+      </w:r>
+      <w:r>
+        <w:t>These should always appear together.</w:t>
+      </w:r>
+    </w:p>
+  </w:comment>
+  <w:comment w:id="3" w:author="Mandy Bunner" w:date="2022-01-04T05:28:00Z" w:initials="MB">
+    <w:p>
+      <w:r>
+        <w:rPr>
+          <w:rStyle w:val="CommentReference"/>
+        </w:rPr>
+        <w:annotationRef/>
+      </w:r>
+      <w:r>
+        <w:rPr>
+          <w:sz w:val="20"/>
+          <w:szCs w:val="20"/>
+        </w:rPr>
+        <w:t>Only if at least 2nd OVI and even then still optional</w:t>
+      </w:r>
+    </w:p>
+    <w:p>
+      <w:pPr>
+        <w:pStyle w:val="CommentText"/>
+      </w:pPr>
+    </w:p>
+  </w:comment>
+  <w:comment w:id="4" w:author="Mandy Bunner" w:date="2022-01-04T05:28:00Z" w:initials="MB">
+    <w:p>
+      <w:pPr>
+        <w:pStyle w:val="CommentText"/>
+      </w:pPr>
+      <w:r>
+        <w:rPr>
+          <w:rStyle w:val="CommentReference"/>
+        </w:rPr>
+        <w:annotationRef/>
+      </w:r>
+      <w:r>
+        <w:t>Per 2929.27(A</w:t>
+      </w:r>
+      <w:proofErr w:type="gramStart"/>
+      <w:r>
+        <w:t>)(</w:t>
+      </w:r>
+      <w:proofErr w:type="gramEnd"/>
+      <w:r>
+        <w:t>3), not to exceed 500 hours of M1, and 200 hours for M2-4</w:t>
+      </w:r>
+    </w:p>
+  </w:comment>
+  <w:comment w:id="5" w:author="Mandy Bunner" w:date="2022-01-04T05:28:00Z" w:initials="MB">
+    <w:p>
+      <w:pPr>
+        <w:pStyle w:val="CommentText"/>
+      </w:pPr>
+      <w:r>
+        <w:rPr>
+          <w:rStyle w:val="CommentReference"/>
+        </w:rPr>
+        <w:annotationRef/>
+      </w:r>
+      <w:r>
+        <w:t>Should just be a fillable box in the program</w:t>
+      </w:r>
+    </w:p>
+  </w:comment>
+</w:comments>
 </file>
 
 <file path=word/endnotes.xml><?xml version="1.0" encoding="utf-8"?>
@@ -2000,8 +3463,124 @@
       </w:rPr>
     </w:lvl>
   </w:abstractNum>
+  <w:abstractNum w:abstractNumId="1">
+    <w:nsid w:val="2E17566E"/>
+    <w:multiLevelType w:val="hybridMultilevel"/>
+    <w:tmpl w:val="00866CE6"/>
+    <w:lvl w:ilvl="0" w:tplc="04090001">
+      <w:start w:val="1"/>
+      <w:numFmt w:val="bullet"/>
+      <w:lvlText w:val=""/>
+      <w:lvlJc w:val="left"/>
+      <w:pPr>
+        <w:ind w:left="779" w:hanging="360"/>
+      </w:pPr>
+      <w:rPr>
+        <w:rFonts w:ascii="Symbol" w:hAnsi="Symbol" w:hint="default"/>
+      </w:rPr>
+    </w:lvl>
+    <w:lvl w:ilvl="1" w:tplc="04090003">
+      <w:start w:val="1"/>
+      <w:numFmt w:val="bullet"/>
+      <w:lvlText w:val="o"/>
+      <w:lvlJc w:val="left"/>
+      <w:pPr>
+        <w:ind w:left="1499" w:hanging="360"/>
+      </w:pPr>
+      <w:rPr>
+        <w:rFonts w:ascii="Courier New" w:hAnsi="Courier New" w:cs="Courier New" w:hint="default"/>
+      </w:rPr>
+    </w:lvl>
+    <w:lvl w:ilvl="2" w:tplc="04090005" w:tentative="1">
+      <w:start w:val="1"/>
+      <w:numFmt w:val="bullet"/>
+      <w:lvlText w:val=""/>
+      <w:lvlJc w:val="left"/>
+      <w:pPr>
+        <w:ind w:left="2219" w:hanging="360"/>
+      </w:pPr>
+      <w:rPr>
+        <w:rFonts w:ascii="Wingdings" w:hAnsi="Wingdings" w:hint="default"/>
+      </w:rPr>
+    </w:lvl>
+    <w:lvl w:ilvl="3" w:tplc="04090001" w:tentative="1">
+      <w:start w:val="1"/>
+      <w:numFmt w:val="bullet"/>
+      <w:lvlText w:val=""/>
+      <w:lvlJc w:val="left"/>
+      <w:pPr>
+        <w:ind w:left="2939" w:hanging="360"/>
+      </w:pPr>
+      <w:rPr>
+        <w:rFonts w:ascii="Symbol" w:hAnsi="Symbol" w:hint="default"/>
+      </w:rPr>
+    </w:lvl>
+    <w:lvl w:ilvl="4" w:tplc="04090003" w:tentative="1">
+      <w:start w:val="1"/>
+      <w:numFmt w:val="bullet"/>
+      <w:lvlText w:val="o"/>
+      <w:lvlJc w:val="left"/>
+      <w:pPr>
+        <w:ind w:left="3659" w:hanging="360"/>
+      </w:pPr>
+      <w:rPr>
+        <w:rFonts w:ascii="Courier New" w:hAnsi="Courier New" w:cs="Courier New" w:hint="default"/>
+      </w:rPr>
+    </w:lvl>
+    <w:lvl w:ilvl="5" w:tplc="04090005" w:tentative="1">
+      <w:start w:val="1"/>
+      <w:numFmt w:val="bullet"/>
+      <w:lvlText w:val=""/>
+      <w:lvlJc w:val="left"/>
+      <w:pPr>
+        <w:ind w:left="4379" w:hanging="360"/>
+      </w:pPr>
+      <w:rPr>
+        <w:rFonts w:ascii="Wingdings" w:hAnsi="Wingdings" w:hint="default"/>
+      </w:rPr>
+    </w:lvl>
+    <w:lvl w:ilvl="6" w:tplc="04090001" w:tentative="1">
+      <w:start w:val="1"/>
+      <w:numFmt w:val="bullet"/>
+      <w:lvlText w:val=""/>
+      <w:lvlJc w:val="left"/>
+      <w:pPr>
+        <w:ind w:left="5099" w:hanging="360"/>
+      </w:pPr>
+      <w:rPr>
+        <w:rFonts w:ascii="Symbol" w:hAnsi="Symbol" w:hint="default"/>
+      </w:rPr>
+    </w:lvl>
+    <w:lvl w:ilvl="7" w:tplc="04090003" w:tentative="1">
+      <w:start w:val="1"/>
+      <w:numFmt w:val="bullet"/>
+      <w:lvlText w:val="o"/>
+      <w:lvlJc w:val="left"/>
+      <w:pPr>
+        <w:ind w:left="5819" w:hanging="360"/>
+      </w:pPr>
+      <w:rPr>
+        <w:rFonts w:ascii="Courier New" w:hAnsi="Courier New" w:cs="Courier New" w:hint="default"/>
+      </w:rPr>
+    </w:lvl>
+    <w:lvl w:ilvl="8" w:tplc="04090005" w:tentative="1">
+      <w:start w:val="1"/>
+      <w:numFmt w:val="bullet"/>
+      <w:lvlText w:val=""/>
+      <w:lvlJc w:val="left"/>
+      <w:pPr>
+        <w:ind w:left="6539" w:hanging="360"/>
+      </w:pPr>
+      <w:rPr>
+        <w:rFonts w:ascii="Wingdings" w:hAnsi="Wingdings" w:hint="default"/>
+      </w:rPr>
+    </w:lvl>
+  </w:abstractNum>
   <w:num w:numId="1">
     <w:abstractNumId w:val="0"/>
+  </w:num>
+  <w:num w:numId="2">
+    <w:abstractNumId w:val="1"/>
   </w:num>
 </w:numbering>
 </file>
@@ -2320,6 +3899,49 @@
       <w:contextualSpacing/>
     </w:pPr>
   </w:style>
+  <w:style w:type="character" w:styleId="CommentReference">
+    <w:name w:val="annotation reference"/>
+    <w:basedOn w:val="DefaultParagraphFont"/>
+    <w:uiPriority w:val="99"/>
+    <w:semiHidden/>
+    <w:unhideWhenUsed/>
+    <w:rsid w:val="00A53114"/>
+    <w:rPr>
+      <w:sz w:val="16"/>
+      <w:szCs w:val="16"/>
+    </w:rPr>
+  </w:style>
+  <w:style w:type="paragraph" w:styleId="CommentText">
+    <w:name w:val="annotation text"/>
+    <w:basedOn w:val="Normal"/>
+    <w:link w:val="CommentTextChar"/>
+    <w:uiPriority w:val="99"/>
+    <w:unhideWhenUsed/>
+    <w:rsid w:val="00A53114"/>
+    <w:pPr>
+      <w:widowControl/>
+      <w:autoSpaceDE/>
+      <w:autoSpaceDN/>
+      <w:adjustRightInd/>
+    </w:pPr>
+    <w:rPr>
+      <w:rFonts w:asciiTheme="minorHAnsi" w:eastAsiaTheme="minorHAnsi" w:hAnsiTheme="minorHAnsi" w:cstheme="minorBidi"/>
+      <w:sz w:val="20"/>
+      <w:szCs w:val="20"/>
+    </w:rPr>
+  </w:style>
+  <w:style w:type="character" w:customStyle="1" w:styleId="CommentTextChar">
+    <w:name w:val="Comment Text Char"/>
+    <w:basedOn w:val="DefaultParagraphFont"/>
+    <w:link w:val="CommentText"/>
+    <w:uiPriority w:val="99"/>
+    <w:rsid w:val="00A53114"/>
+    <w:rPr>
+      <w:rFonts w:eastAsiaTheme="minorHAnsi"/>
+      <w:sz w:val="20"/>
+      <w:szCs w:val="20"/>
+    </w:rPr>
+  </w:style>
 </w:styles>
 </file>
 
@@ -2637,6 +4259,49 @@
       <w:contextualSpacing/>
     </w:pPr>
   </w:style>
+  <w:style w:type="character" w:styleId="CommentReference">
+    <w:name w:val="annotation reference"/>
+    <w:basedOn w:val="DefaultParagraphFont"/>
+    <w:uiPriority w:val="99"/>
+    <w:semiHidden/>
+    <w:unhideWhenUsed/>
+    <w:rsid w:val="00A53114"/>
+    <w:rPr>
+      <w:sz w:val="16"/>
+      <w:szCs w:val="16"/>
+    </w:rPr>
+  </w:style>
+  <w:style w:type="paragraph" w:styleId="CommentText">
+    <w:name w:val="annotation text"/>
+    <w:basedOn w:val="Normal"/>
+    <w:link w:val="CommentTextChar"/>
+    <w:uiPriority w:val="99"/>
+    <w:unhideWhenUsed/>
+    <w:rsid w:val="00A53114"/>
+    <w:pPr>
+      <w:widowControl/>
+      <w:autoSpaceDE/>
+      <w:autoSpaceDN/>
+      <w:adjustRightInd/>
+    </w:pPr>
+    <w:rPr>
+      <w:rFonts w:asciiTheme="minorHAnsi" w:eastAsiaTheme="minorHAnsi" w:hAnsiTheme="minorHAnsi" w:cstheme="minorBidi"/>
+      <w:sz w:val="20"/>
+      <w:szCs w:val="20"/>
+    </w:rPr>
+  </w:style>
+  <w:style w:type="character" w:customStyle="1" w:styleId="CommentTextChar">
+    <w:name w:val="Comment Text Char"/>
+    <w:basedOn w:val="DefaultParagraphFont"/>
+    <w:link w:val="CommentText"/>
+    <w:uiPriority w:val="99"/>
+    <w:rsid w:val="00A53114"/>
+    <w:rPr>
+      <w:rFonts w:eastAsiaTheme="minorHAnsi"/>
+      <w:sz w:val="20"/>
+      <w:szCs w:val="20"/>
+    </w:rPr>
+  </w:style>
 </w:styles>
 </file>
 

</xml_diff>

<commit_message>
Continuing to refactor conditions.
</commit_message>
<xml_diff>
--- a/resources/Saved/21CRB01268_Traffic Judgment Entry.docx
+++ b/resources/Saved/21CRB01268_Traffic Judgment Entry.docx
@@ -562,7 +562,7 @@
           <w:sz w:val="20"/>
           <w:szCs w:val="20"/>
         </w:rPr>
-        <w:t xml:space="preserve"> for arraignment on January 04, 2022. </w:t>
+        <w:t xml:space="preserve"> for arraignment on January 05, 2022. </w:t>
       </w:r>
       <w:r>
         <w:rPr>
@@ -1617,7 +1617,7 @@
           <w:sz w:val="20"/>
           <w:szCs w:val="20"/>
         </w:rPr>
-        <w:t xml:space="preserve">January 04, 2022</w:t>
+        <w:t xml:space="preserve">January 05, 2022</w:t>
       </w:r>
       <w:r>
         <w:rPr>
@@ -1677,32 +1677,80 @@
         <w:jc w:val="both"/>
         <w:rPr>
           <w:rFonts w:ascii="Palatino Linotype" w:hAnsi="Palatino Linotype"/>
+          <w:sz w:val="20"/>
+          <w:szCs w:val="20"/>
+        </w:rPr>
+      </w:pPr>
+      <w:proofErr w:type="gramStart"/>
+      <w:r>
+        <w:rPr>
+          <w:rFonts w:ascii="Palatino Linotype" w:hAnsi="Palatino Linotype"/>
           <w:b/>
           <w:sz w:val="20"/>
           <w:szCs w:val="20"/>
         </w:rPr>
-      </w:pPr>
+        <w:t>License Suspension.</w:t>
+      </w:r>
+      <w:proofErr w:type="gramEnd"/>
+      <w:r>
+        <w:rPr>
+          <w:rFonts w:ascii="Palatino Linotype" w:hAnsi="Palatino Linotype"/>
+          <w:b/>
+          <w:sz w:val="20"/>
+          <w:szCs w:val="20"/>
+        </w:rPr>
+        <w:t xml:space="preserve"> </w:t>
+      </w:r>
+      <w:r>
+        <w:rPr>
+          <w:rFonts w:ascii="Palatino Linotype" w:hAnsi="Palatino Linotype"/>
+          <w:b/>
+          <w:sz w:val="20"/>
+          <w:szCs w:val="20"/>
+        </w:rPr>
+        <w:t xml:space="preserve"> </w:t>
+      </w:r>
+      <w:r>
+        <w:rPr>
+          <w:rFonts w:ascii="Palatino Linotype" w:hAnsi="Palatino Linotype"/>
+          <w:sz w:val="20"/>
+          <w:szCs w:val="20"/>
+        </w:rPr>
+        <w:t xml:space="preserve">Defendant’s </w:t>
+      </w:r>
+      <w:r>
+        <w:rPr>
+          <w:rFonts w:ascii="Palatino Linotype" w:hAnsi="Palatino Linotype"/>
+          <w:sz w:val="20"/>
+          <w:szCs w:val="20"/>
+        </w:rPr>
+        <w:t xml:space="preserve">hunting</w:t>
+      </w:r>
+      <w:r>
+        <w:rPr>
+          <w:rFonts w:ascii="Palatino Linotype" w:hAnsi="Palatino Linotype"/>
+          <w:sz w:val="20"/>
+          <w:szCs w:val="20"/>
+        </w:rPr>
+        <w:t xml:space="preserve"> license is suspended from January 12, 2022 for a term of 18 months. </w:t>
+      </w:r>
+      <w:r>
+        <w:rPr>
+          <w:rFonts w:ascii="Palatino Linotype" w:hAnsi="Palatino Linotype"/>
+          <w:sz w:val="20"/>
+          <w:szCs w:val="20"/>
+        </w:rPr>
+        <w:t xml:space="preserve">The defendant is required to complete a remedial driving class before his operator’s license may be reinstated</w:t>
+      </w:r>
       <w:proofErr w:type="gramStart"/>
       <w:r>
         <w:rPr>
           <w:rFonts w:ascii="Palatino Linotype" w:hAnsi="Palatino Linotype"/>
-          <w:b/>
-          <w:sz w:val="20"/>
-          <w:szCs w:val="20"/>
-        </w:rPr>
-        <w:lastRenderedPageBreak/>
-        <w:t>Community Control</w:t>
-      </w:r>
-      <w:r>
-        <w:rPr>
-          <w:rFonts w:ascii="Palatino Linotype" w:hAnsi="Palatino Linotype"/>
-          <w:b/>
-          <w:sz w:val="20"/>
-          <w:szCs w:val="20"/>
-        </w:rPr>
-        <w:t>.</w:t>
-      </w:r>
-      <w:proofErr w:type="gramEnd"/>
+          <w:sz w:val="20"/>
+          <w:szCs w:val="20"/>
+        </w:rPr>
+        <w:t xml:space="preserve">.</w:t>
+      </w:r>
     </w:p>
     <w:p>
       <w:pPr>
@@ -1710,301 +1758,47 @@
         <w:jc w:val="both"/>
         <w:rPr>
           <w:rFonts w:ascii="Palatino Linotype" w:hAnsi="Palatino Linotype"/>
-          <w:b/>
-          <w:sz w:val="20"/>
-          <w:szCs w:val="20"/>
-        </w:rPr>
-      </w:pPr>
+          <w:sz w:val="20"/>
+          <w:szCs w:val="20"/>
+        </w:rPr>
+      </w:pPr>
+      <w:r>
+        <w:rPr>
+          <w:rFonts w:ascii="Palatino Linotype" w:hAnsi="Palatino Linotype"/>
+          <w:sz w:val="20"/>
+          <w:szCs w:val="20"/>
+        </w:rPr>
+        <w:t xml:space="preserve"/>
+      </w:r>
     </w:p>
     <w:p>
       <w:pPr>
-        <w:jc w:val="both"/>
-        <w:rPr>
-          <w:rFonts w:ascii="Palatino Linotype" w:hAnsi="Palatino Linotype"/>
-          <w:sz w:val="20"/>
-          <w:szCs w:val="20"/>
-        </w:rPr>
-      </w:pPr>
-      <w:r>
-        <w:rPr>
-          <w:rFonts w:ascii="Palatino Linotype" w:hAnsi="Palatino Linotype"/>
-          <w:sz w:val="20"/>
-          <w:szCs w:val="20"/>
-        </w:rPr>
-        <w:t xml:space="preserve">For a period of </w:t>
-      </w:r>
-      <w:r>
-        <w:rPr>
-          <w:rFonts w:ascii="Palatino Linotype" w:hAnsi="Palatino Linotype"/>
-          <w:b/>
-          <w:sz w:val="20"/>
-          <w:szCs w:val="20"/>
-          <w:u w:val="single"/>
-        </w:rPr>
-        <w:t xml:space="preserve">1 year</w:t>
-      </w:r>
-      <w:r>
-        <w:rPr>
-          <w:rFonts w:ascii="Palatino Linotype" w:hAnsi="Palatino Linotype"/>
-          <w:sz w:val="20"/>
-          <w:szCs w:val="20"/>
-        </w:rPr>
-        <w:t xml:space="preserve">, Defendant shall be under </w:t>
-      </w:r>
-      <w:r>
-        <w:rPr>
-          <w:rFonts w:ascii="Palatino Linotype" w:hAnsi="Palatino Linotype"/>
-          <w:b/>
-          <w:sz w:val="20"/>
-          <w:szCs w:val="20"/>
-          <w:u w:val="single"/>
-        </w:rPr>
-        <w:t xml:space="preserve">intensive</w:t>
-      </w:r>
-      <w:r>
-        <w:rPr>
-          <w:rFonts w:ascii="Palatino Linotype" w:hAnsi="Palatino Linotype"/>
-          <w:b/>
-          <w:sz w:val="20"/>
-          <w:szCs w:val="20"/>
-          <w:u w:val="single"/>
-        </w:rPr>
-        <w:t xml:space="preserve"> </w:t>
-      </w:r>
-      <w:r>
-        <w:rPr>
-          <w:rFonts w:ascii="Palatino Linotype" w:hAnsi="Palatino Linotype"/>
-          <w:b/>
-          <w:sz w:val="20"/>
-          <w:szCs w:val="20"/>
-          <w:u w:val="single"/>
-        </w:rPr>
-        <w:t>supervision</w:t>
-      </w:r>
-      <w:r>
-        <w:rPr>
-          <w:rFonts w:ascii="Palatino Linotype" w:hAnsi="Palatino Linotype"/>
-          <w:sz w:val="20"/>
-          <w:szCs w:val="20"/>
-        </w:rPr>
-        <w:t xml:space="preserve"> </w:t>
-      </w:r>
-      <w:r>
-        <w:rPr>
-          <w:rFonts w:ascii="Palatino Linotype" w:hAnsi="Palatino Linotype"/>
-          <w:sz w:val="20"/>
-          <w:szCs w:val="20"/>
-        </w:rPr>
-        <w:t>with the Office of Community Control.  The Court advised Defendant that as a result of any failure to comply with the terms of community control, the Court may impose a longer term of community control up to a total of 5 years; impose a definite jail term to include any days stayed or otherwise authorized by law; and/or otherwise modify the terms of community control set forth below.</w:t>
-      </w:r>
-    </w:p>
-    <w:p>
-      <w:pPr>
         <w:spacing w:line="276" w:lineRule="auto"/>
         <w:jc w:val="both"/>
         <w:rPr>
           <w:rFonts w:ascii="Palatino Linotype" w:hAnsi="Palatino Linotype"/>
+          <w:sz w:val="20"/>
+          <w:szCs w:val="20"/>
+        </w:rPr>
+      </w:pPr>
+      <w:proofErr w:type="gramStart"/>
+      <w:r>
+        <w:rPr>
+          <w:rFonts w:ascii="Palatino Linotype" w:hAnsi="Palatino Linotype"/>
           <w:b/>
           <w:sz w:val="20"/>
           <w:szCs w:val="20"/>
         </w:rPr>
-      </w:pPr>
-    </w:p>
-    <w:p>
-      <w:pPr>
-        <w:spacing w:line="276" w:lineRule="auto"/>
-        <w:jc w:val="both"/>
+        <w:t>Other Conditions.</w:t>
+      </w:r>
+      <w:proofErr w:type="gramEnd"/>
+      <w:r>
         <w:rPr>
           <w:rFonts w:ascii="Palatino Linotype" w:hAnsi="Palatino Linotype"/>
           <w:b/>
           <w:sz w:val="20"/>
           <w:szCs w:val="20"/>
         </w:rPr>
-      </w:pPr>
-      <w:proofErr w:type="gramStart"/>
-      <w:r>
-        <w:rPr>
-          <w:rFonts w:ascii="Palatino Linotype" w:hAnsi="Palatino Linotype"/>
-          <w:b/>
-          <w:sz w:val="20"/>
-          <w:szCs w:val="20"/>
-        </w:rPr>
-        <w:t>Terms of Community Control.</w:t>
-      </w:r>
-      <w:proofErr w:type="gramEnd"/>
-    </w:p>
-    <w:p>
-      <w:pPr>
-        <w:spacing w:line="276" w:lineRule="auto"/>
-        <w:jc w:val="both"/>
-        <w:rPr>
-          <w:rFonts w:ascii="Palatino Linotype" w:hAnsi="Palatino Linotype"/>
-          <w:b/>
-          <w:sz w:val="20"/>
-          <w:szCs w:val="20"/>
-        </w:rPr>
-      </w:pPr>
-    </w:p>
-    <w:p>
-      <w:pPr>
-        <w:jc w:val="both"/>
-        <w:rPr>
-          <w:rFonts w:ascii="Palatino Linotype" w:hAnsi="Palatino Linotype"/>
-          <w:sz w:val="20"/>
-          <w:szCs w:val="20"/>
-        </w:rPr>
-      </w:pPr>
-      <w:r>
-        <w:rPr>
-          <w:rFonts w:ascii="Palatino Linotype" w:hAnsi="Palatino Linotype"/>
-          <w:sz w:val="20"/>
-          <w:szCs w:val="20"/>
-        </w:rPr>
-        <w:t xml:space="preserve">While on community control, Defendant shall: </w:t>
-      </w:r>
-    </w:p>
-    <w:p>
-      <w:pPr>
-        <w:pStyle w:val="ListParagraph"/>
-        <w:widowControl/>
-        <w:numPr>
-          <w:ilvl w:val="0"/>
-          <w:numId w:val="2"/>
-        </w:numPr>
-        <w:autoSpaceDE/>
-        <w:autoSpaceDN/>
-        <w:adjustRightInd/>
-        <w:jc w:val="both"/>
-        <w:rPr>
-          <w:rFonts w:ascii="Palatino Linotype" w:hAnsi="Palatino Linotype"/>
-          <w:sz w:val="20"/>
-          <w:szCs w:val="20"/>
-        </w:rPr>
-      </w:pPr>
-      <w:r>
-        <w:rPr>
-          <w:rFonts w:ascii="Palatino Linotype" w:hAnsi="Palatino Linotype"/>
-          <w:sz w:val="20"/>
-          <w:szCs w:val="20"/>
-        </w:rPr>
-        <w:t>Report forthwith to the Office of Community Control.</w:t>
-      </w:r>
-    </w:p>
-    <w:p>
-      <w:pPr>
-        <w:pStyle w:val="ListParagraph"/>
-        <w:widowControl/>
-        <w:numPr>
-          <w:ilvl w:val="0"/>
-          <w:numId w:val="2"/>
-        </w:numPr>
-        <w:autoSpaceDE/>
-        <w:autoSpaceDN/>
-        <w:adjustRightInd/>
-        <w:jc w:val="both"/>
-        <w:rPr>
-          <w:rFonts w:ascii="Palatino Linotype" w:hAnsi="Palatino Linotype"/>
-          <w:sz w:val="20"/>
-          <w:szCs w:val="20"/>
-        </w:rPr>
-      </w:pPr>
-      <w:r>
-        <w:rPr>
-          <w:rFonts w:ascii="Palatino Linotype" w:hAnsi="Palatino Linotype"/>
-          <w:sz w:val="20"/>
-          <w:szCs w:val="20"/>
-        </w:rPr>
-        <w:t xml:space="preserve">Abide by the law, comply with the reasonable requirements of community </w:t>
-      </w:r>
-      <w:commentRangeStart w:id="0"/>
-      <w:r>
-        <w:rPr>
-          <w:rFonts w:ascii="Palatino Linotype" w:hAnsi="Palatino Linotype"/>
-          <w:sz w:val="20"/>
-          <w:szCs w:val="20"/>
-        </w:rPr>
-        <w:t>control</w:t>
-      </w:r>
-      <w:commentRangeEnd w:id="0"/>
-      <w:r>
-        <w:rPr>
-          <w:rStyle w:val="CommentReference"/>
-          <w:rFonts w:ascii="Palatino Linotype" w:hAnsi="Palatino Linotype"/>
-          <w:sz w:val="20"/>
-          <w:szCs w:val="20"/>
-        </w:rPr>
-        <w:commentReference w:id="0"/>
-      </w:r>
-      <w:r>
-        <w:rPr>
-          <w:rFonts w:ascii="Palatino Linotype" w:hAnsi="Palatino Linotype"/>
-          <w:sz w:val="20"/>
-          <w:szCs w:val="20"/>
-        </w:rPr>
-        <w:t>, and not leave the state without the permission of the Court and/or community control.</w:t>
-      </w:r>
-    </w:p>
-    <w:p>
-      <w:pPr>
-        <w:pStyle w:val="ListParagraph"/>
-        <w:widowControl/>
-        <w:numPr>
-          <w:ilvl w:val="0"/>
-          <w:numId w:val="2"/>
-        </w:numPr>
-        <w:autoSpaceDE/>
-        <w:autoSpaceDN/>
-        <w:adjustRightInd/>
-        <w:jc w:val="both"/>
-        <w:rPr>
-          <w:rFonts w:ascii="Palatino Linotype" w:hAnsi="Palatino Linotype"/>
-          <w:sz w:val="20"/>
-          <w:szCs w:val="20"/>
-        </w:rPr>
-      </w:pPr>
-      <w:r>
-        <w:rPr>
-          <w:rFonts w:ascii="Palatino Linotype" w:hAnsi="Palatino Linotype"/>
-          <w:sz w:val="20"/>
-          <w:szCs w:val="20"/>
-        </w:rPr>
-        <w:t>Pay probation fees monthly.  If Defendant fails to make a payment, the balance is due immediately.</w:t>
-      </w:r>
-    </w:p>
-    <w:p>
-      <w:pPr>
-        <w:pStyle w:val="ListParagraph"/>
-        <w:widowControl/>
-        <w:numPr>
-          <w:ilvl w:val="0"/>
-          <w:numId w:val="2"/>
-        </w:numPr>
-        <w:autoSpaceDE/>
-        <w:autoSpaceDN/>
-        <w:adjustRightInd/>
-        <w:jc w:val="both"/>
-        <w:rPr>
-          <w:rFonts w:ascii="Palatino Linotype" w:hAnsi="Palatino Linotype"/>
-          <w:b/>
-          <w:bCs/>
-          <w:sz w:val="20"/>
-          <w:szCs w:val="20"/>
-        </w:rPr>
-      </w:pPr>
-      <w:r>
-        <w:rPr>
-          <w:rFonts w:ascii="Palatino Linotype" w:hAnsi="Palatino Linotype"/>
-          <w:sz w:val="20"/>
-          <w:szCs w:val="20"/>
-        </w:rPr>
-        <w:t>Make all reasonable effort to obtain and maintain employment.  Defendant shall report any change in employment status immediately.</w:t>
-      </w:r>
-      <w:r>
-        <w:rPr>
-          <w:rFonts w:ascii="Palatino Linotype" w:hAnsi="Palatino Linotype"/>
-          <w:sz w:val="20"/>
-          <w:szCs w:val="20"/>
-        </w:rPr>
         <w:t xml:space="preserve"> </w:t>
       </w:r>
       <w:r>
@@ -2013,802 +1807,16 @@
           <w:sz w:val="20"/>
           <w:szCs w:val="20"/>
         </w:rPr>
-        <w:t xml:space="preserve"/>
-      </w:r>
-      <w:r>
-        <w:rPr>
-          <w:rFonts w:ascii="Palatino Linotype" w:hAnsi="Palatino Linotype"/>
-          <w:sz w:val="20"/>
-          <w:szCs w:val="20"/>
-        </w:rPr>
-        <w:t xml:space="preserve"/>
-      </w:r>
-    </w:p>
-    <w:p>
-      <w:pPr>
-        <w:tabs>
-          <w:tab w:val="center" w:pos="4680"/>
-        </w:tabs>
-        <w:jc w:val="both"/>
-        <w:rPr>
-          <w:rFonts w:ascii="Palatino Linotype" w:hAnsi="Palatino Linotype"/>
-          <w:bCs/>
-          <w:sz w:val="20"/>
-          <w:szCs w:val="20"/>
-        </w:rPr>
-      </w:pPr>
-    </w:p>
-    <w:p>
-      <w:pPr>
-        <w:tabs>
-          <w:tab w:val="center" w:pos="4680"/>
-        </w:tabs>
-        <w:jc w:val="both"/>
-        <w:rPr>
-          <w:rFonts w:ascii="Palatino Linotype" w:hAnsi="Palatino Linotype"/>
-          <w:bCs/>
-          <w:sz w:val="20"/>
-          <w:szCs w:val="20"/>
-        </w:rPr>
-      </w:pPr>
-    </w:p>
-    <w:p>
-      <w:pPr>
-        <w:pStyle w:val="ListParagraph"/>
-        <w:widowControl/>
-        <w:numPr>
-          <w:ilvl w:val="0"/>
-          <w:numId w:val="2"/>
-        </w:numPr>
-        <w:autoSpaceDE/>
-        <w:autoSpaceDN/>
-        <w:adjustRightInd/>
-        <w:jc w:val="both"/>
-        <w:rPr>
-          <w:rFonts w:ascii="Palatino Linotype" w:hAnsi="Palatino Linotype"/>
-          <w:sz w:val="20"/>
-          <w:szCs w:val="20"/>
-        </w:rPr>
-      </w:pPr>
-      <w:r>
-        <w:rPr>
-          <w:rFonts w:ascii="Palatino Linotype" w:hAnsi="Palatino Linotype"/>
-          <w:b/>
-          <w:bCs/>
-          <w:sz w:val="20"/>
-          <w:szCs w:val="20"/>
-        </w:rPr>
-        <w:t>Within 90 days provide proof of completion of</w:t>
-      </w:r>
-      <w:r>
-        <w:rPr>
-          <w:rFonts w:ascii="Palatino Linotype" w:hAnsi="Palatino Linotype"/>
-          <w:sz w:val="20"/>
-          <w:szCs w:val="20"/>
-        </w:rPr>
-        <w:t xml:space="preserve"> </w:t>
-      </w:r>
-      <w:r>
-        <w:rPr>
-          <w:rFonts w:ascii="Palatino Linotype" w:hAnsi="Palatino Linotype"/>
-          <w:b/>
-          <w:bCs/>
-          <w:sz w:val="20"/>
-          <w:szCs w:val="20"/>
-        </w:rPr>
-        <w:t>a driver intervention program.</w:t>
-      </w:r>
-    </w:p>
-    <w:p>
-      <w:pPr>
-        <w:pStyle w:val="ListParagraph"/>
-        <w:widowControl/>
-        <w:numPr>
-          <w:ilvl w:val="0"/>
-          <w:numId w:val="2"/>
-        </w:numPr>
-        <w:autoSpaceDE/>
-        <w:autoSpaceDN/>
-        <w:adjustRightInd/>
-        <w:jc w:val="both"/>
-        <w:rPr>
-          <w:rFonts w:ascii="Palatino Linotype" w:hAnsi="Palatino Linotype"/>
-          <w:sz w:val="20"/>
-          <w:szCs w:val="20"/>
-        </w:rPr>
-      </w:pPr>
-      <w:r>
-        <w:rPr>
-          <w:rFonts w:ascii="Palatino Linotype" w:hAnsi="Palatino Linotype"/>
-          <w:b/>
-          <w:bCs/>
-          <w:sz w:val="20"/>
-          <w:szCs w:val="20"/>
-        </w:rPr>
-        <w:t>Within 90 days provide proof of completion of</w:t>
-      </w:r>
-      <w:r>
-        <w:rPr>
-          <w:rFonts w:ascii="Palatino Linotype" w:hAnsi="Palatino Linotype"/>
-          <w:sz w:val="20"/>
-          <w:szCs w:val="20"/>
-        </w:rPr>
-        <w:t xml:space="preserve"> </w:t>
-      </w:r>
-      <w:r>
-        <w:rPr>
-          <w:rFonts w:ascii="Palatino Linotype" w:hAnsi="Palatino Linotype"/>
-          <w:b/>
-          <w:bCs/>
-          <w:sz w:val="20"/>
-          <w:szCs w:val="20"/>
-        </w:rPr>
-        <w:t>an alcohol/drug dependency evaluation and comply with any treatment and/or counseling recommendations.  Defendant shall provide community control with proof of monthly compliance.</w:t>
-      </w:r>
-    </w:p>
-    <w:p>
-      <w:pPr>
-        <w:pStyle w:val="ListParagraph"/>
-        <w:widowControl/>
-        <w:numPr>
-          <w:ilvl w:val="0"/>
-          <w:numId w:val="2"/>
-        </w:numPr>
-        <w:autoSpaceDE/>
-        <w:autoSpaceDN/>
-        <w:adjustRightInd/>
-        <w:jc w:val="both"/>
-        <w:rPr>
-          <w:rFonts w:ascii="Palatino Linotype" w:hAnsi="Palatino Linotype"/>
-          <w:b/>
-          <w:bCs/>
-          <w:sz w:val="20"/>
-          <w:szCs w:val="20"/>
-        </w:rPr>
-      </w:pPr>
-      <w:r>
-        <w:rPr>
-          <w:rFonts w:ascii="Palatino Linotype" w:hAnsi="Palatino Linotype"/>
-          <w:b/>
-          <w:bCs/>
-          <w:sz w:val="20"/>
-          <w:szCs w:val="20"/>
-        </w:rPr>
-        <w:t>Within 90 days provide proof of completion of</w:t>
-      </w:r>
-      <w:r>
-        <w:rPr>
-          <w:rFonts w:ascii="Palatino Linotype" w:hAnsi="Palatino Linotype"/>
-          <w:sz w:val="20"/>
-          <w:szCs w:val="20"/>
-        </w:rPr>
-        <w:t xml:space="preserve"> </w:t>
-      </w:r>
-      <w:r>
-        <w:rPr>
-          <w:rFonts w:ascii="Palatino Linotype" w:hAnsi="Palatino Linotype"/>
-          <w:b/>
-          <w:bCs/>
-          <w:sz w:val="20"/>
-          <w:szCs w:val="20"/>
-        </w:rPr>
-        <w:t xml:space="preserve">an anti-theft/shoplifting program. </w:t>
-      </w:r>
-    </w:p>
-    <w:p>
-      <w:pPr>
-        <w:pStyle w:val="ListParagraph"/>
-        <w:widowControl/>
-        <w:numPr>
-          <w:ilvl w:val="0"/>
-          <w:numId w:val="2"/>
-        </w:numPr>
-        <w:autoSpaceDE/>
-        <w:autoSpaceDN/>
-        <w:adjustRightInd/>
-        <w:jc w:val="both"/>
-        <w:rPr>
-          <w:rFonts w:ascii="Palatino Linotype" w:hAnsi="Palatino Linotype"/>
-          <w:b/>
-          <w:bCs/>
-          <w:sz w:val="20"/>
-          <w:szCs w:val="20"/>
-        </w:rPr>
-      </w:pPr>
-      <w:r>
-        <w:rPr>
-          <w:rFonts w:ascii="Palatino Linotype" w:hAnsi="Palatino Linotype"/>
-          <w:b/>
-          <w:bCs/>
-          <w:sz w:val="20"/>
-          <w:szCs w:val="20"/>
-        </w:rPr>
-        <w:t>Within 90 days provide proof of completion of</w:t>
-      </w:r>
-      <w:r>
-        <w:rPr>
-          <w:rFonts w:ascii="Palatino Linotype" w:hAnsi="Palatino Linotype"/>
-          <w:sz w:val="20"/>
-          <w:szCs w:val="20"/>
-        </w:rPr>
-        <w:t xml:space="preserve"> </w:t>
-      </w:r>
-      <w:r>
-        <w:rPr>
-          <w:rFonts w:ascii="Palatino Linotype" w:hAnsi="Palatino Linotype"/>
-          <w:b/>
-          <w:bCs/>
-          <w:sz w:val="20"/>
-          <w:szCs w:val="20"/>
-        </w:rPr>
-        <w:t>a domestic violence offender program.</w:t>
-      </w:r>
-    </w:p>
-    <w:p>
-      <w:pPr>
-        <w:pStyle w:val="ListParagraph"/>
-        <w:widowControl/>
-        <w:numPr>
-          <w:ilvl w:val="0"/>
-          <w:numId w:val="2"/>
-        </w:numPr>
-        <w:autoSpaceDE/>
-        <w:autoSpaceDN/>
-        <w:adjustRightInd/>
-        <w:jc w:val="both"/>
-        <w:rPr>
-          <w:rFonts w:ascii="Palatino Linotype" w:hAnsi="Palatino Linotype"/>
-          <w:b/>
-          <w:bCs/>
-          <w:sz w:val="20"/>
-          <w:szCs w:val="20"/>
-        </w:rPr>
-      </w:pPr>
-      <w:r>
-        <w:rPr>
-          <w:rFonts w:ascii="Palatino Linotype" w:hAnsi="Palatino Linotype"/>
-          <w:b/>
-          <w:bCs/>
-          <w:sz w:val="20"/>
-          <w:szCs w:val="20"/>
-        </w:rPr>
-        <w:t>Within 90 days obtain a mental health evaluation and comply with any treatment and/or counseling recommendations.  Defendant shall sign a release/consent to permit community control to obtain a copy of records.  Defendant shall provide community control with proof of monthly compliance.</w:t>
-      </w:r>
-    </w:p>
-    <w:p>
-      <w:pPr>
-        <w:pStyle w:val="ListParagraph"/>
-        <w:widowControl/>
-        <w:numPr>
-          <w:ilvl w:val="0"/>
-          <w:numId w:val="2"/>
-        </w:numPr>
-        <w:autoSpaceDE/>
-        <w:autoSpaceDN/>
-        <w:adjustRightInd/>
-        <w:jc w:val="both"/>
-        <w:rPr>
-          <w:rFonts w:ascii="Palatino Linotype" w:hAnsi="Palatino Linotype"/>
-          <w:b/>
-          <w:bCs/>
-          <w:sz w:val="20"/>
-          <w:szCs w:val="20"/>
-        </w:rPr>
-      </w:pPr>
-      <w:r>
-        <w:rPr>
-          <w:rFonts w:ascii="Palatino Linotype" w:hAnsi="Palatino Linotype"/>
-          <w:b/>
-          <w:bCs/>
-          <w:sz w:val="20"/>
-          <w:szCs w:val="20"/>
-        </w:rPr>
-        <w:t>Within 90 days provide proof of completion of</w:t>
-      </w:r>
-      <w:r>
-        <w:rPr>
-          <w:rFonts w:ascii="Palatino Linotype" w:hAnsi="Palatino Linotype"/>
-          <w:sz w:val="20"/>
-          <w:szCs w:val="20"/>
-        </w:rPr>
-        <w:t xml:space="preserve"> </w:t>
-      </w:r>
-      <w:r>
-        <w:rPr>
-          <w:rFonts w:ascii="Palatino Linotype" w:hAnsi="Palatino Linotype"/>
-          <w:b/>
-          <w:bCs/>
-          <w:sz w:val="20"/>
-          <w:szCs w:val="20"/>
-        </w:rPr>
-        <w:t>a class in anger management.</w:t>
-      </w:r>
-    </w:p>
-    <w:p>
-      <w:pPr>
-        <w:pStyle w:val="ListParagraph"/>
-        <w:widowControl/>
-        <w:numPr>
-          <w:ilvl w:val="0"/>
-          <w:numId w:val="2"/>
-        </w:numPr>
-        <w:autoSpaceDE/>
-        <w:autoSpaceDN/>
-        <w:adjustRightInd/>
-        <w:jc w:val="both"/>
-        <w:rPr>
-          <w:rFonts w:ascii="Palatino Linotype" w:hAnsi="Palatino Linotype"/>
-          <w:b/>
-          <w:bCs/>
-          <w:sz w:val="20"/>
-          <w:szCs w:val="20"/>
-        </w:rPr>
-      </w:pPr>
-      <w:r>
-        <w:rPr>
-          <w:rFonts w:ascii="Palatino Linotype" w:hAnsi="Palatino Linotype"/>
-          <w:sz w:val="20"/>
-          <w:szCs w:val="20"/>
-        </w:rPr>
-        <w:t>Within 60 days pay restitution of $</w:t>
-      </w:r>
-      <w:r>
-        <w:rPr>
-          <w:rFonts w:ascii="Palatino Linotype" w:hAnsi="Palatino Linotype"/>
-          <w:sz w:val="20"/>
-          <w:szCs w:val="20"/>
-          <w:u w:val="single"/>
-        </w:rPr>
-        <w:tab/>
-      </w:r>
-      <w:r>
-        <w:rPr>
-          <w:rFonts w:ascii="Palatino Linotype" w:hAnsi="Palatino Linotype"/>
-          <w:sz w:val="20"/>
-          <w:szCs w:val="20"/>
-          <w:u w:val="single"/>
-        </w:rPr>
-        <w:tab/>
-      </w:r>
-      <w:r>
-        <w:rPr>
-          <w:rFonts w:ascii="Palatino Linotype" w:hAnsi="Palatino Linotype"/>
-          <w:sz w:val="20"/>
-          <w:szCs w:val="20"/>
-          <w:u w:val="single"/>
-        </w:rPr>
-        <w:tab/>
-      </w:r>
-      <w:r>
-        <w:rPr>
-          <w:rFonts w:ascii="Palatino Linotype" w:hAnsi="Palatino Linotype"/>
-          <w:sz w:val="20"/>
-          <w:szCs w:val="20"/>
-        </w:rPr>
-        <w:t xml:space="preserve">, for which judgment is granted, through the Clerk’s office with cashier’s check or money order, payable to </w:t>
-      </w:r>
-      <w:r>
-        <w:rPr>
-          <w:rFonts w:ascii="Palatino Linotype" w:hAnsi="Palatino Linotype"/>
-          <w:sz w:val="20"/>
-          <w:szCs w:val="20"/>
-          <w:u w:val="single"/>
-        </w:rPr>
-        <w:tab/>
-      </w:r>
-      <w:r>
-        <w:rPr>
-          <w:rFonts w:ascii="Palatino Linotype" w:hAnsi="Palatino Linotype"/>
-          <w:sz w:val="20"/>
-          <w:szCs w:val="20"/>
-          <w:u w:val="single"/>
-        </w:rPr>
-        <w:tab/>
-      </w:r>
-      <w:r>
-        <w:rPr>
-          <w:rFonts w:ascii="Palatino Linotype" w:hAnsi="Palatino Linotype"/>
-          <w:sz w:val="20"/>
-          <w:szCs w:val="20"/>
-          <w:u w:val="single"/>
-        </w:rPr>
-        <w:tab/>
-      </w:r>
-      <w:r>
-        <w:rPr>
-          <w:rFonts w:ascii="Palatino Linotype" w:hAnsi="Palatino Linotype"/>
-          <w:sz w:val="20"/>
-          <w:szCs w:val="20"/>
-          <w:u w:val="single"/>
-        </w:rPr>
-        <w:tab/>
-      </w:r>
-      <w:r>
-        <w:rPr>
-          <w:rFonts w:ascii="Palatino Linotype" w:hAnsi="Palatino Linotype"/>
-          <w:sz w:val="20"/>
-          <w:szCs w:val="20"/>
-        </w:rPr>
-        <w:t xml:space="preserve">.  The Court ORDERS that any payments made by Defendant be first directed toward the payment of restitution.  </w:t>
-      </w:r>
-    </w:p>
-    <w:p>
-      <w:pPr>
-        <w:pStyle w:val="ListParagraph"/>
-        <w:widowControl/>
-        <w:numPr>
-          <w:ilvl w:val="0"/>
-          <w:numId w:val="2"/>
-        </w:numPr>
-        <w:autoSpaceDE/>
-        <w:autoSpaceDN/>
-        <w:adjustRightInd/>
-        <w:jc w:val="both"/>
-        <w:rPr>
-          <w:rFonts w:ascii="Palatino Linotype" w:hAnsi="Palatino Linotype"/>
-          <w:b/>
-          <w:bCs/>
-          <w:sz w:val="20"/>
-          <w:szCs w:val="20"/>
-        </w:rPr>
-      </w:pPr>
-      <w:commentRangeStart w:id="2"/>
-      <w:r>
-        <w:rPr>
-          <w:rFonts w:ascii="Palatino Linotype" w:hAnsi="Palatino Linotype"/>
-          <w:sz w:val="20"/>
-          <w:szCs w:val="20"/>
-        </w:rPr>
-        <w:t>Not possess/consume/purchase any alcoholic beverages or drugs of abuse.</w:t>
-      </w:r>
-    </w:p>
-    <w:p>
-      <w:pPr>
-        <w:pStyle w:val="ListParagraph"/>
-        <w:widowControl/>
-        <w:numPr>
-          <w:ilvl w:val="0"/>
-          <w:numId w:val="2"/>
-        </w:numPr>
-        <w:autoSpaceDE/>
-        <w:autoSpaceDN/>
-        <w:adjustRightInd/>
-        <w:jc w:val="both"/>
-        <w:rPr>
-          <w:rFonts w:ascii="Palatino Linotype" w:hAnsi="Palatino Linotype"/>
-          <w:b/>
-          <w:bCs/>
-          <w:sz w:val="20"/>
-          <w:szCs w:val="20"/>
-        </w:rPr>
-      </w:pPr>
-      <w:r>
-        <w:rPr>
-          <w:rFonts w:ascii="Palatino Linotype" w:hAnsi="Palatino Linotype"/>
-          <w:sz w:val="20"/>
-          <w:szCs w:val="20"/>
-        </w:rPr>
-        <w:t xml:space="preserve">Submit to alcohol/drug testing at the request of community control or any other law enforcement officer. </w:t>
-      </w:r>
-      <w:commentRangeEnd w:id="2"/>
-      <w:r>
-        <w:rPr>
-          <w:rStyle w:val="CommentReference"/>
-          <w:rFonts w:ascii="Palatino Linotype" w:hAnsi="Palatino Linotype"/>
-          <w:sz w:val="20"/>
-          <w:szCs w:val="20"/>
-        </w:rPr>
-        <w:commentReference w:id="2"/>
-      </w:r>
-    </w:p>
-    <w:p>
-      <w:pPr>
-        <w:pStyle w:val="ListParagraph"/>
-        <w:widowControl/>
-        <w:numPr>
-          <w:ilvl w:val="0"/>
-          <w:numId w:val="2"/>
-        </w:numPr>
-        <w:autoSpaceDE/>
-        <w:autoSpaceDN/>
-        <w:adjustRightInd/>
-        <w:jc w:val="both"/>
-        <w:rPr>
-          <w:rFonts w:ascii="Palatino Linotype" w:hAnsi="Palatino Linotype"/>
-          <w:b/>
-          <w:bCs/>
-          <w:sz w:val="20"/>
-          <w:szCs w:val="20"/>
-        </w:rPr>
-      </w:pPr>
-      <w:r>
-        <w:rPr>
-          <w:rFonts w:ascii="Palatino Linotype" w:hAnsi="Palatino Linotype"/>
-          <w:sz w:val="20"/>
-          <w:szCs w:val="20"/>
-        </w:rPr>
-        <w:t xml:space="preserve">Submit to continuous alcohol monitoring as directed by community control for </w:t>
-      </w:r>
-      <w:r>
-        <w:rPr>
-          <w:rFonts w:ascii="Palatino Linotype" w:hAnsi="Palatino Linotype"/>
-          <w:sz w:val="20"/>
-          <w:szCs w:val="20"/>
-          <w:u w:val="single"/>
-        </w:rPr>
-        <w:tab/>
-      </w:r>
-      <w:r>
-        <w:rPr>
-          <w:rFonts w:ascii="Palatino Linotype" w:hAnsi="Palatino Linotype"/>
-          <w:sz w:val="20"/>
-          <w:szCs w:val="20"/>
-          <w:u w:val="single"/>
-        </w:rPr>
-        <w:tab/>
-      </w:r>
-      <w:r>
-        <w:rPr>
-          <w:rFonts w:ascii="Palatino Linotype" w:hAnsi="Palatino Linotype"/>
-          <w:sz w:val="20"/>
-          <w:szCs w:val="20"/>
-          <w:u w:val="single"/>
-        </w:rPr>
-        <w:tab/>
-      </w:r>
-      <w:r>
-        <w:rPr>
-          <w:rFonts w:ascii="Palatino Linotype" w:hAnsi="Palatino Linotype"/>
-          <w:sz w:val="20"/>
-          <w:szCs w:val="20"/>
-        </w:rPr>
-        <w:t xml:space="preserve"> days.  </w:t>
-      </w:r>
-    </w:p>
-    <w:p>
-      <w:pPr>
-        <w:pStyle w:val="ListParagraph"/>
-        <w:widowControl/>
-        <w:numPr>
-          <w:ilvl w:val="0"/>
-          <w:numId w:val="2"/>
-        </w:numPr>
-        <w:autoSpaceDE/>
-        <w:autoSpaceDN/>
-        <w:adjustRightInd/>
-        <w:jc w:val="both"/>
-        <w:rPr>
-          <w:rFonts w:ascii="Palatino Linotype" w:hAnsi="Palatino Linotype"/>
-          <w:b/>
-          <w:bCs/>
-          <w:sz w:val="20"/>
-          <w:szCs w:val="20"/>
-        </w:rPr>
-      </w:pPr>
-      <w:commentRangeStart w:id="3"/>
-      <w:r>
-        <w:rPr>
-          <w:rFonts w:ascii="Palatino Linotype" w:hAnsi="Palatino Linotype"/>
-          <w:sz w:val="20"/>
-          <w:szCs w:val="20"/>
-        </w:rPr>
-        <w:t>If the Court grants driving privileges, provide proof to community control of installation of a certified ignition interlock device within 30 days of the issuance of such privileges.  Defendant shall only operate vehicles equipped with a certified ignition interlock device.</w:t>
-      </w:r>
-      <w:commentRangeEnd w:id="3"/>
-      <w:r>
-        <w:rPr>
-          <w:rStyle w:val="CommentReference"/>
-          <w:rFonts w:ascii="Palatino Linotype" w:hAnsi="Palatino Linotype"/>
-          <w:sz w:val="20"/>
-          <w:szCs w:val="20"/>
-        </w:rPr>
-        <w:commentReference w:id="3"/>
-      </w:r>
-    </w:p>
-    <w:p>
-      <w:pPr>
-        <w:pStyle w:val="ListParagraph"/>
-        <w:widowControl/>
-        <w:numPr>
-          <w:ilvl w:val="0"/>
-          <w:numId w:val="2"/>
-        </w:numPr>
-        <w:autoSpaceDE/>
-        <w:autoSpaceDN/>
-        <w:adjustRightInd/>
-        <w:jc w:val="both"/>
-        <w:rPr>
-          <w:rFonts w:ascii="Palatino Linotype" w:hAnsi="Palatino Linotype"/>
-          <w:b/>
-          <w:bCs/>
-          <w:sz w:val="20"/>
-          <w:szCs w:val="20"/>
-        </w:rPr>
-      </w:pPr>
-      <w:r>
-        <w:rPr>
-          <w:rFonts w:ascii="Palatino Linotype" w:hAnsi="Palatino Linotype"/>
-          <w:sz w:val="20"/>
-          <w:szCs w:val="20"/>
-        </w:rPr>
-        <w:t xml:space="preserve">Within 90 days show completion of </w:t>
-      </w:r>
-      <w:r>
-        <w:rPr>
-          <w:rFonts w:ascii="Palatino Linotype" w:hAnsi="Palatino Linotype"/>
-          <w:sz w:val="20"/>
-          <w:szCs w:val="20"/>
-          <w:u w:val="single"/>
-        </w:rPr>
-        <w:tab/>
-      </w:r>
-      <w:r>
-        <w:rPr>
-          <w:rFonts w:ascii="Palatino Linotype" w:hAnsi="Palatino Linotype"/>
-          <w:sz w:val="20"/>
-          <w:szCs w:val="20"/>
-          <w:u w:val="single"/>
-        </w:rPr>
-        <w:tab/>
-      </w:r>
-      <w:commentRangeStart w:id="4"/>
-      <w:r>
-        <w:rPr>
-          <w:rFonts w:ascii="Palatino Linotype" w:hAnsi="Palatino Linotype"/>
-          <w:sz w:val="20"/>
-          <w:szCs w:val="20"/>
-          <w:u w:val="single"/>
-        </w:rPr>
-        <w:tab/>
-      </w:r>
-      <w:commentRangeEnd w:id="4"/>
-      <w:r>
-        <w:rPr>
-          <w:rStyle w:val="CommentReference"/>
-          <w:rFonts w:ascii="Palatino Linotype" w:hAnsi="Palatino Linotype"/>
-          <w:sz w:val="20"/>
-          <w:szCs w:val="20"/>
-        </w:rPr>
-        <w:commentReference w:id="4"/>
-      </w:r>
-      <w:r>
-        <w:rPr>
-          <w:rFonts w:ascii="Palatino Linotype" w:hAnsi="Palatino Linotype"/>
-          <w:sz w:val="20"/>
-          <w:szCs w:val="20"/>
-        </w:rPr>
-        <w:t xml:space="preserve"> hours of community service in addition to any hours that may be worked to satisfy fines and costs. </w:t>
-      </w:r>
-    </w:p>
-    <w:p>
-      <w:pPr>
-        <w:pStyle w:val="ListParagraph"/>
-        <w:widowControl/>
-        <w:numPr>
-          <w:ilvl w:val="0"/>
-          <w:numId w:val="2"/>
-        </w:numPr>
-        <w:autoSpaceDE/>
-        <w:autoSpaceDN/>
-        <w:adjustRightInd/>
-        <w:jc w:val="both"/>
-        <w:rPr>
-          <w:rFonts w:ascii="Palatino Linotype" w:hAnsi="Palatino Linotype"/>
-          <w:b/>
-          <w:bCs/>
-          <w:sz w:val="20"/>
-          <w:szCs w:val="20"/>
-        </w:rPr>
-      </w:pPr>
-      <w:r>
-        <w:rPr>
-          <w:rFonts w:ascii="Palatino Linotype" w:hAnsi="Palatino Linotype"/>
-          <w:sz w:val="20"/>
-          <w:szCs w:val="20"/>
-        </w:rPr>
-        <w:lastRenderedPageBreak/>
-        <w:t xml:space="preserve">Submit to electronic monitored house arrest for </w:t>
-      </w:r>
-      <w:r>
-        <w:rPr>
-          <w:rFonts w:ascii="Palatino Linotype" w:hAnsi="Palatino Linotype"/>
-          <w:sz w:val="20"/>
-          <w:szCs w:val="20"/>
-          <w:u w:val="single"/>
-        </w:rPr>
-        <w:tab/>
-      </w:r>
-      <w:r>
-        <w:rPr>
-          <w:rFonts w:ascii="Palatino Linotype" w:hAnsi="Palatino Linotype"/>
-          <w:sz w:val="20"/>
-          <w:szCs w:val="20"/>
-          <w:u w:val="single"/>
-        </w:rPr>
-        <w:tab/>
-      </w:r>
-      <w:r>
-        <w:rPr>
-          <w:rFonts w:ascii="Palatino Linotype" w:hAnsi="Palatino Linotype"/>
-          <w:sz w:val="20"/>
-          <w:szCs w:val="20"/>
-        </w:rPr>
-        <w:t xml:space="preserve"> days/months, effective upon hook-up by, and under the supervision of the Office of Community Control.  The Court </w:t>
-      </w:r>
-    </w:p>
-    <w:p>
-      <w:pPr>
-        <w:pStyle w:val="ListParagraph"/>
-        <w:widowControl/>
-        <w:numPr>
-          <w:ilvl w:val="0"/>
-          <w:numId w:val="2"/>
-        </w:numPr>
-        <w:autoSpaceDE/>
-        <w:autoSpaceDN/>
-        <w:adjustRightInd/>
-        <w:jc w:val="both"/>
-        <w:rPr>
-          <w:rFonts w:ascii="Palatino Linotype" w:hAnsi="Palatino Linotype"/>
-          <w:b/>
-          <w:bCs/>
-          <w:sz w:val="20"/>
-          <w:szCs w:val="20"/>
-        </w:rPr>
-      </w:pPr>
-      <w:commentRangeStart w:id="5"/>
-      <w:r>
-        <w:rPr>
-          <w:rFonts w:ascii="Palatino Linotype" w:hAnsi="Palatino Linotype"/>
-          <w:sz w:val="20"/>
-          <w:szCs w:val="20"/>
-        </w:rPr>
-        <w:t xml:space="preserve">Other</w:t>
-      </w:r>
-      <w:commentRangeEnd w:id="5"/>
-      <w:r>
-        <w:rPr>
-          <w:rStyle w:val="CommentReference"/>
-          <w:rFonts w:ascii="Palatino Linotype" w:hAnsi="Palatino Linotype"/>
-          <w:sz w:val="20"/>
-          <w:szCs w:val="20"/>
-        </w:rPr>
-        <w:commentReference w:id="5"/>
-      </w:r>
-    </w:p>
-    <w:p>
-      <w:pPr>
-        <w:spacing w:line="276" w:lineRule="auto"/>
-        <w:jc w:val="both"/>
-        <w:rPr>
-          <w:rFonts w:ascii="Palatino Linotype" w:hAnsi="Palatino Linotype"/>
-          <w:b/>
-          <w:sz w:val="20"/>
-          <w:szCs w:val="20"/>
-        </w:rPr>
-      </w:pPr>
-    </w:p>
-    <w:p>
-      <w:pPr>
-        <w:spacing w:line="276" w:lineRule="auto"/>
-        <w:jc w:val="both"/>
-        <w:rPr>
-          <w:rFonts w:ascii="Palatino Linotype" w:hAnsi="Palatino Linotype"/>
-          <w:sz w:val="20"/>
-          <w:szCs w:val="20"/>
-        </w:rPr>
-      </w:pPr>
-    </w:p>
-    <w:p>
-      <w:pPr>
-        <w:spacing w:line="276" w:lineRule="auto"/>
-        <w:jc w:val="both"/>
-        <w:rPr>
-          <w:rFonts w:ascii="Palatino Linotype" w:hAnsi="Palatino Linotype"/>
-          <w:sz w:val="20"/>
-          <w:szCs w:val="20"/>
-        </w:rPr>
-      </w:pPr>
+        <w:t xml:space="preserve">This is a test.</w:t>
+      </w:r>
+      <w:r>
+        <w:rPr>
+          <w:rFonts w:ascii="Palatino Linotype" w:hAnsi="Palatino Linotype"/>
+          <w:sz w:val="20"/>
+          <w:szCs w:val="20"/>
+        </w:rPr>
+        <w:t xml:space="preserve">.</w:t>
+      </w:r>
       <w:r>
         <w:rPr>
           <w:rFonts w:ascii="Palatino Linotype" w:hAnsi="Palatino Linotype"/>
@@ -3114,7 +2122,7 @@
 
 <file path=word/comments.xml><?xml version="1.0" encoding="utf-8"?>
 <w:comments xmlns:wpc="http://schemas.microsoft.com/office/word/2010/wordprocessingCanvas" xmlns:mc="http://schemas.openxmlformats.org/markup-compatibility/2006" xmlns:o="urn:schemas-microsoft-com:office:office" xmlns:r="http://schemas.openxmlformats.org/officeDocument/2006/relationships" xmlns:m="http://schemas.openxmlformats.org/officeDocument/2006/math" xmlns:v="urn:schemas-microsoft-com:vml" xmlns:wp14="http://schemas.microsoft.com/office/word/2010/wordprocessingDrawing" xmlns:wp="http://schemas.openxmlformats.org/drawingml/2006/wordprocessingDrawing" xmlns:w10="urn:schemas-microsoft-com:office:word" xmlns:w="http://schemas.openxmlformats.org/wordprocessingml/2006/main" xmlns:w14="http://schemas.microsoft.com/office/word/2010/wordml" xmlns:wpg="http://schemas.microsoft.com/office/word/2010/wordprocessingGroup" xmlns:wpi="http://schemas.microsoft.com/office/word/2010/wordprocessingInk" xmlns:wne="http://schemas.microsoft.com/office/word/2006/wordml" xmlns:wps="http://schemas.microsoft.com/office/word/2010/wordprocessingShape" mc:Ignorable="w14 wp14">
-  <w:comment w:id="0" w:author="Amanda Bunner" w:date="2022-01-04T05:28:00Z" w:initials="AB">
+  <w:comment w:id="1" w:author="Amanda Bunner" w:date="2022-01-04T05:28:00Z" w:initials="AB">
     <w:p>
       <w:pPr>
         <w:pStyle w:val="CommentText"/>
@@ -3126,41 +2134,37 @@
         <w:annotationRef/>
       </w:r>
       <w:r>
-        <w:t xml:space="preserve">We would like to have this include a specific reference to the list of conditions they are given by community control.  What is the document called?  </w:t>
+        <w:t>These should always appear together.</w:t>
+      </w:r>
+    </w:p>
+  </w:comment>
+  <w:comment w:id="2" w:author="Mandy Bunner" w:date="2022-01-04T05:28:00Z" w:initials="MB">
+    <w:p>
+      <w:r>
+        <w:rPr>
+          <w:rStyle w:val="CommentReference"/>
+        </w:rPr>
+        <w:annotationRef/>
+      </w:r>
+      <w:r>
+        <w:rPr>
+          <w:sz w:val="20"/>
+          <w:szCs w:val="20"/>
+        </w:rPr>
+        <w:t>Only if at least 2nd OVI and even then still optional</w:t>
       </w:r>
     </w:p>
     <w:p>
       <w:pPr>
         <w:pStyle w:val="CommentText"/>
       </w:pPr>
-    </w:p>
-    <w:p>
-      <w:pPr>
-        <w:pStyle w:val="CommentText"/>
-      </w:pPr>
-      <w:r>
-        <w:t>Can we make copies of the document available in the courtroom and at the jail?</w:t>
-      </w:r>
-    </w:p>
-  </w:comment>
-  <w:comment w:id="2" w:author="Amanda Bunner" w:date="2022-01-04T05:28:00Z" w:initials="AB">
-    <w:p>
-      <w:pPr>
-        <w:pStyle w:val="CommentText"/>
-      </w:pPr>
-      <w:r>
-        <w:rPr>
-          <w:rStyle w:val="CommentReference"/>
-        </w:rPr>
-        <w:annotationRef/>
-      </w:r>
-      <w:r>
-        <w:t>These should always appear together.</w:t>
-      </w:r>
     </w:p>
   </w:comment>
   <w:comment w:id="3" w:author="Mandy Bunner" w:date="2022-01-04T05:28:00Z" w:initials="MB">
     <w:p>
+      <w:pPr>
+        <w:pStyle w:val="CommentText"/>
+      </w:pPr>
       <w:r>
         <w:rPr>
           <w:rStyle w:val="CommentReference"/>
@@ -3168,44 +2172,19 @@
         <w:annotationRef/>
       </w:r>
       <w:r>
-        <w:rPr>
-          <w:sz w:val="20"/>
-          <w:szCs w:val="20"/>
-        </w:rPr>
-        <w:t>Only if at least 2nd OVI and even then still optional</w:t>
-      </w:r>
-    </w:p>
-    <w:p>
-      <w:pPr>
-        <w:pStyle w:val="CommentText"/>
-      </w:pPr>
+        <w:t>Per 2929.27(A</w:t>
+      </w:r>
+      <w:proofErr w:type="gramStart"/>
+      <w:r>
+        <w:t>)(</w:t>
+      </w:r>
+      <w:proofErr w:type="gramEnd"/>
+      <w:r>
+        <w:t>3), not to exceed 500 hours of M1, and 200 hours for M2-4</w:t>
+      </w:r>
     </w:p>
   </w:comment>
   <w:comment w:id="4" w:author="Mandy Bunner" w:date="2022-01-04T05:28:00Z" w:initials="MB">
-    <w:p>
-      <w:pPr>
-        <w:pStyle w:val="CommentText"/>
-      </w:pPr>
-      <w:r>
-        <w:rPr>
-          <w:rStyle w:val="CommentReference"/>
-        </w:rPr>
-        <w:annotationRef/>
-      </w:r>
-      <w:r>
-        <w:t>Per 2929.27(A</w:t>
-      </w:r>
-      <w:proofErr w:type="gramStart"/>
-      <w:r>
-        <w:t>)(</w:t>
-      </w:r>
-      <w:proofErr w:type="gramEnd"/>
-      <w:r>
-        <w:t>3), not to exceed 500 hours of M1, and 200 hours for M2-4</w:t>
-      </w:r>
-    </w:p>
-  </w:comment>
-  <w:comment w:id="5" w:author="Mandy Bunner" w:date="2022-01-04T05:28:00Z" w:initials="MB">
     <w:p>
       <w:pPr>
         <w:pStyle w:val="CommentText"/>

</xml_diff>

<commit_message>
Delete unused condition frames working - need to fix if just 1 for size
</commit_message>
<xml_diff>
--- a/resources/Saved/21CRB01268_Traffic Judgment Entry.docx
+++ b/resources/Saved/21CRB01268_Traffic Judgment Entry.docx
@@ -1207,7 +1207,7 @@
                 <w:sz w:val="20"/>
                 <w:szCs w:val="20"/>
               </w:rPr>
-              <w:t xml:space="preserve">0</w:t>
+              <w:t xml:space="preserve">50</w:t>
             </w:r>
           </w:p>
         </w:tc>
@@ -1318,7 +1318,7 @@
                 <w:sz w:val="20"/>
                 <w:szCs w:val="20"/>
               </w:rPr>
-              <w:t xml:space="preserve">0</w:t>
+              <w:t xml:space="preserve">25</w:t>
             </w:r>
           </w:p>
         </w:tc>
@@ -1399,7 +1399,7 @@
                 <w:sz w:val="20"/>
                 <w:szCs w:val="20"/>
               </w:rPr>
-              <w:t xml:space="preserve">None</w:t>
+              <w:t xml:space="preserve">25</w:t>
             </w:r>
           </w:p>
         </w:tc>
@@ -1500,7 +1500,7 @@
                 <w:sz w:val="20"/>
                 <w:szCs w:val="20"/>
               </w:rPr>
-              <w:t xml:space="preserve">None</w:t>
+              <w:t xml:space="preserve">10</w:t>
             </w:r>
           </w:p>
         </w:tc>
@@ -1701,8 +1701,64 @@
         </w:rPr>
         <w:t xml:space="preserve"/>
       </w:r>
+      <w:r>
+        <w:rPr>
+          <w:rFonts w:ascii="Palatino Linotype" w:hAnsi="Palatino Linotype"/>
+          <w:sz w:val="20"/>
+          <w:szCs w:val="20"/>
+        </w:rPr>
+        <w:t xml:space="preserve"/>
+      </w:r>
+    </w:p>
+    <w:p>
+      <w:pPr>
+        <w:jc w:val="both"/>
+        <w:rPr>
+          <w:rFonts w:ascii="Palatino Linotype" w:hAnsi="Palatino Linotype"/>
+          <w:sz w:val="20"/>
+          <w:szCs w:val="20"/>
+        </w:rPr>
+      </w:pPr>
+      <w:proofErr w:type="gramStart"/>
+      <w:r>
+        <w:rPr>
+          <w:rFonts w:ascii="Palatino Linotype" w:hAnsi="Palatino Linotype"/>
+          <w:b/>
+          <w:sz w:val="20"/>
+          <w:szCs w:val="20"/>
+        </w:rPr>
+        <w:t>Jail Commitment Terms.</w:t>
+      </w:r>
+      <w:proofErr w:type="gramEnd"/>
+      <w:r>
+        <w:rPr>
+          <w:rFonts w:ascii="Palatino Linotype" w:hAnsi="Palatino Linotype"/>
+          <w:b/>
+          <w:sz w:val="20"/>
+          <w:szCs w:val="20"/>
+        </w:rPr>
+        <w:t xml:space="preserve">  </w:t>
+      </w:r>
+      <w:r>
+        <w:rPr>
+          <w:rFonts w:ascii="Palatino Linotype" w:hAnsi="Palatino Linotype"/>
+          <w:sz w:val="20"/>
+          <w:szCs w:val="20"/>
+        </w:rPr>
+        <w:t xml:space="preserve">The Defendant shall report to jail future date. The jail days imposed shall be served consecutively. The Defendant shall receive 2 days jail time credit. </w:t>
+      </w:r>
       <w:bookmarkStart w:id="0" w:name="_GoBack"/>
       <w:bookmarkEnd w:id="0"/>
+    </w:p>
+    <w:p>
+      <w:pPr>
+        <w:jc w:val="both"/>
+        <w:rPr>
+          <w:rFonts w:ascii="Palatino Linotype" w:hAnsi="Palatino Linotype"/>
+          <w:sz w:val="20"/>
+          <w:szCs w:val="20"/>
+        </w:rPr>
+      </w:pPr>
       <w:r>
         <w:rPr>
           <w:rFonts w:ascii="Palatino Linotype" w:hAnsi="Palatino Linotype"/>
@@ -1711,6 +1767,14 @@
         </w:rPr>
         <w:t xml:space="preserve"/>
       </w:r>
+      <w:r>
+        <w:rPr>
+          <w:rFonts w:ascii="Palatino Linotype" w:hAnsi="Palatino Linotype"/>
+          <w:sz w:val="20"/>
+          <w:szCs w:val="20"/>
+        </w:rPr>
+        <w:t xml:space="preserve"/>
+      </w:r>
     </w:p>
     <w:p>
       <w:pPr>
@@ -1730,19 +1794,312 @@
           <w:sz w:val="20"/>
           <w:szCs w:val="20"/>
         </w:rPr>
-        <w:t xml:space="preserve">Jail Commitment Terms.</w:t>
+        <w:t>Community Control</w:t>
+      </w:r>
+      <w:r>
+        <w:rPr>
+          <w:rFonts w:ascii="Palatino Linotype" w:hAnsi="Palatino Linotype"/>
+          <w:b/>
+          <w:sz w:val="20"/>
+          <w:szCs w:val="20"/>
+        </w:rPr>
+        <w:t>.</w:t>
       </w:r>
       <w:proofErr w:type="gramEnd"/>
-    </w:p>
-    <w:p>
-      <w:pPr>
+      <w:r>
+        <w:rPr>
+          <w:rFonts w:ascii="Palatino Linotype" w:hAnsi="Palatino Linotype"/>
+          <w:b/>
+          <w:sz w:val="20"/>
+          <w:szCs w:val="20"/>
+        </w:rPr>
+        <w:t xml:space="preserve">  </w:t>
+      </w:r>
+      <w:r>
+        <w:rPr>
+          <w:rFonts w:ascii="Palatino Linotype" w:hAnsi="Palatino Linotype"/>
+          <w:sz w:val="20"/>
+          <w:szCs w:val="20"/>
+        </w:rPr>
+        <w:t xml:space="preserve">For a period of </w:t>
+      </w:r>
+      <w:r>
+        <w:rPr>
+          <w:rFonts w:ascii="Palatino Linotype" w:hAnsi="Palatino Linotype"/>
+          <w:b/>
+          <w:sz w:val="20"/>
+          <w:szCs w:val="20"/>
+          <w:u w:val="single"/>
+        </w:rPr>
+        <w:t xml:space="preserve">1 year</w:t>
+      </w:r>
+      <w:r>
+        <w:rPr>
+          <w:rFonts w:ascii="Palatino Linotype" w:hAnsi="Palatino Linotype"/>
+          <w:sz w:val="20"/>
+          <w:szCs w:val="20"/>
+        </w:rPr>
+        <w:t xml:space="preserve">, Defendant shall be under </w:t>
+      </w:r>
+      <w:r>
+        <w:rPr>
+          <w:rFonts w:ascii="Palatino Linotype" w:hAnsi="Palatino Linotype"/>
+          <w:b/>
+          <w:sz w:val="20"/>
+          <w:szCs w:val="20"/>
+          <w:u w:val="single"/>
+        </w:rPr>
+        <w:t xml:space="preserve">basic</w:t>
+      </w:r>
+      <w:r>
+        <w:rPr>
+          <w:rFonts w:ascii="Palatino Linotype" w:hAnsi="Palatino Linotype"/>
+          <w:b/>
+          <w:sz w:val="20"/>
+          <w:szCs w:val="20"/>
+          <w:u w:val="single"/>
+        </w:rPr>
+        <w:t xml:space="preserve"> </w:t>
+      </w:r>
+      <w:r>
+        <w:rPr>
+          <w:rFonts w:ascii="Palatino Linotype" w:hAnsi="Palatino Linotype"/>
+          <w:b/>
+          <w:sz w:val="20"/>
+          <w:szCs w:val="20"/>
+          <w:u w:val="single"/>
+        </w:rPr>
+        <w:t>supervision</w:t>
+      </w:r>
+      <w:r>
+        <w:rPr>
+          <w:rFonts w:ascii="Palatino Linotype" w:hAnsi="Palatino Linotype"/>
+          <w:sz w:val="20"/>
+          <w:szCs w:val="20"/>
+        </w:rPr>
+        <w:t xml:space="preserve"> </w:t>
+      </w:r>
+      <w:r>
+        <w:rPr>
+          <w:rFonts w:ascii="Palatino Linotype" w:hAnsi="Palatino Linotype"/>
+          <w:sz w:val="20"/>
+          <w:szCs w:val="20"/>
+        </w:rPr>
+        <w:t>with the Office of Community Control.  The Court advised Defendant that as a result of any failure to comply with the terms of community control, the Court may impose a longer term of community control up to a total of 5 years; impose a definite jail term to include any days stayed or otherwise authorized by law; and/or otherwise modify the terms of community control set forth below.</w:t>
+      </w:r>
+    </w:p>
+    <w:p>
+      <w:pPr>
+        <w:spacing w:line="276" w:lineRule="auto"/>
         <w:jc w:val="both"/>
         <w:rPr>
           <w:rFonts w:ascii="Palatino Linotype" w:hAnsi="Palatino Linotype"/>
-          <w:sz w:val="20"/>
-          <w:szCs w:val="20"/>
-        </w:rPr>
-      </w:pPr>
+          <w:b/>
+          <w:sz w:val="20"/>
+          <w:szCs w:val="20"/>
+        </w:rPr>
+      </w:pPr>
+    </w:p>
+    <w:p>
+      <w:pPr>
+        <w:jc w:val="both"/>
+        <w:rPr>
+          <w:rFonts w:ascii="Palatino Linotype" w:hAnsi="Palatino Linotype"/>
+          <w:b/>
+          <w:sz w:val="20"/>
+          <w:szCs w:val="20"/>
+          <w:u w:val="single"/>
+        </w:rPr>
+      </w:pPr>
+      <w:r>
+        <w:rPr>
+          <w:rFonts w:ascii="Palatino Linotype" w:hAnsi="Palatino Linotype"/>
+          <w:b/>
+          <w:sz w:val="20"/>
+          <w:szCs w:val="20"/>
+          <w:u w:val="single"/>
+        </w:rPr>
+        <w:t>Terms of Community Control</w:t>
+      </w:r>
+    </w:p>
+    <w:p>
+      <w:pPr>
+        <w:jc w:val="both"/>
+        <w:rPr>
+          <w:rFonts w:ascii="Palatino Linotype" w:hAnsi="Palatino Linotype"/>
+          <w:b/>
+          <w:sz w:val="20"/>
+          <w:szCs w:val="20"/>
+        </w:rPr>
+      </w:pPr>
+    </w:p>
+    <w:p>
+      <w:pPr>
+        <w:jc w:val="both"/>
+        <w:rPr>
+          <w:rFonts w:ascii="Palatino Linotype" w:hAnsi="Palatino Linotype"/>
+          <w:sz w:val="20"/>
+          <w:szCs w:val="20"/>
+        </w:rPr>
+      </w:pPr>
+      <w:r>
+        <w:rPr>
+          <w:rFonts w:ascii="Palatino Linotype" w:hAnsi="Palatino Linotype"/>
+          <w:sz w:val="20"/>
+          <w:szCs w:val="20"/>
+        </w:rPr>
+        <w:t xml:space="preserve">While on community control, Defendant shall: </w:t>
+      </w:r>
+    </w:p>
+    <w:p>
+      <w:pPr>
+        <w:pStyle w:val="ListParagraph"/>
+        <w:widowControl/>
+        <w:numPr>
+          <w:ilvl w:val="0"/>
+          <w:numId w:val="2"/>
+        </w:numPr>
+        <w:autoSpaceDE/>
+        <w:autoSpaceDN/>
+        <w:adjustRightInd/>
+        <w:jc w:val="both"/>
+        <w:rPr>
+          <w:rFonts w:ascii="Palatino Linotype" w:hAnsi="Palatino Linotype"/>
+          <w:sz w:val="20"/>
+          <w:szCs w:val="20"/>
+        </w:rPr>
+      </w:pPr>
+      <w:r>
+        <w:rPr>
+          <w:rFonts w:ascii="Palatino Linotype" w:hAnsi="Palatino Linotype"/>
+          <w:sz w:val="20"/>
+          <w:szCs w:val="20"/>
+        </w:rPr>
+        <w:t>Report forthwith to the Office of Community Control.</w:t>
+      </w:r>
+    </w:p>
+    <w:p>
+      <w:pPr>
+        <w:pStyle w:val="ListParagraph"/>
+        <w:widowControl/>
+        <w:numPr>
+          <w:ilvl w:val="0"/>
+          <w:numId w:val="2"/>
+        </w:numPr>
+        <w:autoSpaceDE/>
+        <w:autoSpaceDN/>
+        <w:adjustRightInd/>
+        <w:jc w:val="both"/>
+        <w:rPr>
+          <w:rFonts w:ascii="Palatino Linotype" w:hAnsi="Palatino Linotype"/>
+          <w:sz w:val="20"/>
+          <w:szCs w:val="20"/>
+        </w:rPr>
+      </w:pPr>
+      <w:r>
+        <w:rPr>
+          <w:rFonts w:ascii="Palatino Linotype" w:hAnsi="Palatino Linotype"/>
+          <w:sz w:val="20"/>
+          <w:szCs w:val="20"/>
+        </w:rPr>
+        <w:t>Abide by the law, comply with the community control</w:t>
+      </w:r>
+      <w:r>
+        <w:rPr>
+          <w:rFonts w:ascii="Palatino Linotype" w:hAnsi="Palatino Linotype"/>
+          <w:sz w:val="20"/>
+          <w:szCs w:val="20"/>
+        </w:rPr>
+        <w:t xml:space="preserve"> terms set by the Office of Community Control</w:t>
+      </w:r>
+      <w:r>
+        <w:rPr>
+          <w:rFonts w:ascii="Palatino Linotype" w:hAnsi="Palatino Linotype"/>
+          <w:sz w:val="20"/>
+          <w:szCs w:val="20"/>
+        </w:rPr>
+        <w:t xml:space="preserve">, and not leave the state without the permission of the Court and/or </w:t>
+      </w:r>
+      <w:r>
+        <w:rPr>
+          <w:rFonts w:ascii="Palatino Linotype" w:hAnsi="Palatino Linotype"/>
+          <w:sz w:val="20"/>
+          <w:szCs w:val="20"/>
+        </w:rPr>
+        <w:t>the Office of Community Control</w:t>
+      </w:r>
+      <w:r>
+        <w:rPr>
+          <w:rFonts w:ascii="Palatino Linotype" w:hAnsi="Palatino Linotype"/>
+          <w:sz w:val="20"/>
+          <w:szCs w:val="20"/>
+        </w:rPr>
+        <w:t>.</w:t>
+      </w:r>
+    </w:p>
+    <w:p>
+      <w:pPr>
+        <w:pStyle w:val="ListParagraph"/>
+        <w:widowControl/>
+        <w:numPr>
+          <w:ilvl w:val="0"/>
+          <w:numId w:val="2"/>
+        </w:numPr>
+        <w:autoSpaceDE/>
+        <w:autoSpaceDN/>
+        <w:adjustRightInd/>
+        <w:jc w:val="both"/>
+        <w:rPr>
+          <w:rFonts w:ascii="Palatino Linotype" w:hAnsi="Palatino Linotype"/>
+          <w:sz w:val="20"/>
+          <w:szCs w:val="20"/>
+        </w:rPr>
+      </w:pPr>
+      <w:r>
+        <w:rPr>
+          <w:rFonts w:ascii="Palatino Linotype" w:hAnsi="Palatino Linotype"/>
+          <w:sz w:val="20"/>
+          <w:szCs w:val="20"/>
+        </w:rPr>
+        <w:t>Pay probation fees monthly.  If Defendant fails to make a payment, the balance is due immediately.</w:t>
+      </w:r>
+    </w:p>
+    <w:p>
+      <w:pPr>
+        <w:pStyle w:val="ListParagraph"/>
+        <w:widowControl/>
+        <w:numPr>
+          <w:ilvl w:val="0"/>
+          <w:numId w:val="2"/>
+        </w:numPr>
+        <w:autoSpaceDE/>
+        <w:autoSpaceDN/>
+        <w:adjustRightInd/>
+        <w:jc w:val="both"/>
+        <w:rPr>
+          <w:rFonts w:ascii="Palatino Linotype" w:hAnsi="Palatino Linotype"/>
+          <w:b/>
+          <w:bCs/>
+          <w:sz w:val="20"/>
+          <w:szCs w:val="20"/>
+        </w:rPr>
+      </w:pPr>
+      <w:r>
+        <w:rPr>
+          <w:rFonts w:ascii="Palatino Linotype" w:hAnsi="Palatino Linotype"/>
+          <w:sz w:val="20"/>
+          <w:szCs w:val="20"/>
+        </w:rPr>
+        <w:t xml:space="preserve">Make all reasonable effort to obtain and maintain employment.  Defendant shall report any change in employment status immediately.</w:t>
+      </w:r>
+      <w:r>
+        <w:rPr>
+          <w:rFonts w:ascii="Palatino Linotype" w:hAnsi="Palatino Linotype"/>
+          <w:sz w:val="20"/>
+          <w:szCs w:val="20"/>
+        </w:rPr>
+        <w:t xml:space="preserve"> </w:t>
+      </w:r>
       <w:r>
         <w:rPr>
           <w:rFonts w:ascii="Palatino Linotype" w:hAnsi="Palatino Linotype"/>
@@ -1751,6 +2108,204 @@
         </w:rPr>
         <w:t xml:space="preserve"/>
       </w:r>
+      <w:r>
+        <w:rPr>
+          <w:rFonts w:ascii="Palatino Linotype" w:hAnsi="Palatino Linotype"/>
+          <w:sz w:val="20"/>
+          <w:szCs w:val="20"/>
+        </w:rPr>
+        <w:t xml:space="preserve"/>
+      </w:r>
+      <w:r>
+        <w:rPr>
+          <w:rFonts w:ascii="Palatino Linotype" w:hAnsi="Palatino Linotype"/>
+          <w:sz w:val="20"/>
+          <w:szCs w:val="20"/>
+        </w:rPr>
+        <w:t xml:space="preserve"/>
+      </w:r>
+      <w:r>
+        <w:rPr>
+          <w:rFonts w:ascii="Palatino Linotype" w:hAnsi="Palatino Linotype"/>
+          <w:sz w:val="20"/>
+          <w:szCs w:val="20"/>
+        </w:rPr>
+        <w:t xml:space="preserve"/>
+      </w:r>
+      <w:r>
+        <w:rPr>
+          <w:rFonts w:ascii="Palatino Linotype" w:hAnsi="Palatino Linotype"/>
+          <w:sz w:val="20"/>
+          <w:szCs w:val="20"/>
+        </w:rPr>
+        <w:t xml:space="preserve"/>
+      </w:r>
+      <w:r>
+        <w:rPr>
+          <w:rFonts w:ascii="Palatino Linotype" w:hAnsi="Palatino Linotype"/>
+          <w:sz w:val="20"/>
+          <w:szCs w:val="20"/>
+        </w:rPr>
+        <w:t xml:space="preserve"/>
+      </w:r>
+      <w:r>
+        <w:rPr>
+          <w:rFonts w:ascii="Palatino Linotype" w:hAnsi="Palatino Linotype"/>
+          <w:sz w:val="20"/>
+          <w:szCs w:val="20"/>
+        </w:rPr>
+        <w:t xml:space="preserve"/>
+      </w:r>
+      <w:r>
+        <w:rPr>
+          <w:rFonts w:ascii="Palatino Linotype" w:hAnsi="Palatino Linotype"/>
+          <w:sz w:val="20"/>
+          <w:szCs w:val="20"/>
+        </w:rPr>
+        <w:t xml:space="preserve">  </w:t>
+      </w:r>
+    </w:p>
+    <w:p>
+      <w:pPr>
+        <w:pStyle w:val="ListParagraph"/>
+        <w:widowControl/>
+        <w:numPr>
+          <w:ilvl w:val="0"/>
+          <w:numId w:val="2"/>
+        </w:numPr>
+        <w:autoSpaceDE/>
+        <w:autoSpaceDN/>
+        <w:adjustRightInd/>
+        <w:jc w:val="both"/>
+        <w:rPr>
+          <w:rFonts w:ascii="Palatino Linotype" w:hAnsi="Palatino Linotype"/>
+          <w:b/>
+          <w:bCs/>
+          <w:sz w:val="20"/>
+          <w:szCs w:val="20"/>
+        </w:rPr>
+      </w:pPr>
+      <w:r>
+        <w:rPr>
+          <w:rFonts w:ascii="Palatino Linotype" w:hAnsi="Palatino Linotype"/>
+          <w:sz w:val="20"/>
+          <w:szCs w:val="20"/>
+        </w:rPr>
+        <w:t>Not possess/consume/purchase any alcoholic beverages or drugs of abuse.</w:t>
+      </w:r>
+    </w:p>
+    <w:p>
+      <w:pPr>
+        <w:pStyle w:val="ListParagraph"/>
+        <w:widowControl/>
+        <w:numPr>
+          <w:ilvl w:val="0"/>
+          <w:numId w:val="2"/>
+        </w:numPr>
+        <w:autoSpaceDE/>
+        <w:autoSpaceDN/>
+        <w:adjustRightInd/>
+        <w:jc w:val="both"/>
+        <w:rPr>
+          <w:rFonts w:ascii="Palatino Linotype" w:hAnsi="Palatino Linotype"/>
+          <w:b/>
+          <w:bCs/>
+          <w:sz w:val="20"/>
+          <w:szCs w:val="20"/>
+        </w:rPr>
+      </w:pPr>
+      <w:r>
+        <w:rPr>
+          <w:rFonts w:ascii="Palatino Linotype" w:hAnsi="Palatino Linotype"/>
+          <w:sz w:val="20"/>
+          <w:szCs w:val="20"/>
+        </w:rPr>
+        <w:t xml:space="preserve">Submit to alcohol/drug testing at the request of community control or any other law enforcement officer.</w:t>
+      </w:r>
+      <w:r>
+        <w:rPr>
+          <w:rFonts w:ascii="Palatino Linotype" w:hAnsi="Palatino Linotype"/>
+          <w:sz w:val="20"/>
+          <w:szCs w:val="20"/>
+        </w:rPr>
+        <w:t xml:space="preserve"> </w:t>
+      </w:r>
+      <w:r>
+        <w:rPr>
+          <w:rFonts w:ascii="Palatino Linotype" w:hAnsi="Palatino Linotype"/>
+          <w:sz w:val="20"/>
+          <w:szCs w:val="20"/>
+        </w:rPr>
+        <w:t xml:space="preserve"/>
+      </w:r>
+      <w:r>
+        <w:rPr>
+          <w:rFonts w:ascii="Palatino Linotype" w:hAnsi="Palatino Linotype"/>
+          <w:sz w:val="20"/>
+          <w:szCs w:val="20"/>
+        </w:rPr>
+        <w:t xml:space="preserve"/>
+      </w:r>
+      <w:r>
+        <w:rPr>
+          <w:rFonts w:ascii="Palatino Linotype" w:hAnsi="Palatino Linotype"/>
+          <w:sz w:val="20"/>
+          <w:szCs w:val="20"/>
+        </w:rPr>
+        <w:t xml:space="preserve"/>
+      </w:r>
+      <w:r>
+        <w:rPr>
+          <w:rFonts w:ascii="Palatino Linotype" w:hAnsi="Palatino Linotype"/>
+          <w:sz w:val="20"/>
+          <w:szCs w:val="20"/>
+        </w:rPr>
+        <w:t xml:space="preserve"/>
+      </w:r>
+      <w:r>
+        <w:rPr>
+          <w:rFonts w:ascii="Palatino Linotype" w:hAnsi="Palatino Linotype"/>
+          <w:sz w:val="20"/>
+          <w:szCs w:val="20"/>
+        </w:rPr>
+        <w:t xml:space="preserve"/>
+      </w:r>
+      <w:r>
+        <w:rPr>
+          <w:rFonts w:ascii="Palatino Linotype" w:hAnsi="Palatino Linotype"/>
+          <w:sz w:val="20"/>
+          <w:szCs w:val="20"/>
+        </w:rPr>
+        <w:t xml:space="preserve"/>
+      </w:r>
+      <w:r>
+        <w:rPr>
+          <w:rFonts w:ascii="Palatino Linotype" w:hAnsi="Palatino Linotype"/>
+          <w:sz w:val="20"/>
+          <w:szCs w:val="20"/>
+        </w:rPr>
+        <w:t xml:space="preserve"/>
+      </w:r>
+    </w:p>
+    <w:p>
+      <w:pPr>
+        <w:jc w:val="both"/>
+        <w:rPr>
+          <w:rFonts w:ascii="Palatino Linotype" w:hAnsi="Palatino Linotype"/>
+          <w:sz w:val="20"/>
+          <w:szCs w:val="20"/>
+        </w:rPr>
+      </w:pPr>
+    </w:p>
+    <w:p>
+      <w:pPr>
+        <w:jc w:val="both"/>
+        <w:rPr>
+          <w:rFonts w:ascii="Palatino Linotype" w:hAnsi="Palatino Linotype"/>
+          <w:sz w:val="20"/>
+          <w:szCs w:val="20"/>
+        </w:rPr>
+      </w:pPr>
       <w:r>
         <w:rPr>
           <w:rFonts w:ascii="Palatino Linotype" w:hAnsi="Palatino Linotype"/>

</xml_diff>

<commit_message>
Made statute and degree editable in charge grid.
</commit_message>
<xml_diff>
--- a/resources/Saved/21CRB01268_Traffic Judgment Entry.docx
+++ b/resources/Saved/21CRB01268_Traffic Judgment Entry.docx
@@ -464,7 +464,6 @@
         <w:jc w:val="center"/>
         <w:rPr>
           <w:rFonts w:ascii="Palatino Linotype" w:hAnsi="Palatino Linotype"/>
-          <w:bCs/>
           <w:sz w:val="20"/>
           <w:szCs w:val="20"/>
         </w:rPr>
@@ -478,40 +477,7 @@
           <w:szCs w:val="20"/>
           <w:u w:val="single"/>
         </w:rPr>
-        <w:t>MAGISTRATE</w:t>
-      </w:r>
-      <w:r>
-        <w:rPr>
-          <w:rFonts w:ascii="Palatino Linotype" w:hAnsi="Palatino Linotype"/>
-          <w:b/>
-          <w:bCs/>
-          <w:sz w:val="20"/>
-          <w:szCs w:val="20"/>
-          <w:u w:val="single"/>
-        </w:rPr>
-        <w:t>’S</w:t>
-      </w:r>
-      <w:r>
-        <w:rPr>
-          <w:rFonts w:ascii="Palatino Linotype" w:hAnsi="Palatino Linotype"/>
-          <w:b/>
-          <w:bCs/>
-          <w:sz w:val="20"/>
-          <w:szCs w:val="20"/>
-          <w:u w:val="single"/>
-        </w:rPr>
-        <w:t xml:space="preserve"> </w:t>
-      </w:r>
-      <w:r>
-        <w:rPr>
-          <w:rFonts w:ascii="Palatino Linotype" w:hAnsi="Palatino Linotype"/>
-          <w:b/>
-          <w:bCs/>
-          <w:sz w:val="20"/>
-          <w:szCs w:val="20"/>
-          <w:u w:val="single"/>
-        </w:rPr>
-        <w:t xml:space="preserve">DECISION</w:t>
+        <w:t>FINAL JUDGMENT ENTRY</w:t>
       </w:r>
     </w:p>
     <w:p>
@@ -597,7 +563,7 @@
           <w:sz w:val="20"/>
           <w:szCs w:val="20"/>
         </w:rPr>
-        <w:t xml:space="preserve"> for arraignment on January 12, 2022. </w:t>
+        <w:t xml:space="preserve"> for arraignment on January 15, 2022. </w:t>
       </w:r>
       <w:r>
         <w:rPr>
@@ -1207,7 +1173,7 @@
                 <w:sz w:val="20"/>
                 <w:szCs w:val="20"/>
               </w:rPr>
-              <w:t xml:space="preserve">50</w:t>
+              <w:t xml:space="preserve">0</w:t>
             </w:r>
           </w:p>
         </w:tc>
@@ -1318,189 +1284,7 @@
                 <w:sz w:val="20"/>
                 <w:szCs w:val="20"/>
               </w:rPr>
-              <w:t xml:space="preserve">25</w:t>
-            </w:r>
-          </w:p>
-        </w:tc>
-      </w:tr>
-      <w:tr>
-        <w:trPr>
-          <w:jc w:val="center"/>
-        </w:trPr>
-        <w:tc>
-          <w:tcPr>
-            <w:tcW w:w="1801" w:type="dxa"/>
-          </w:tcPr>
-          <w:p>
-            <w:pPr>
-              <w:tabs>
-                <w:tab w:val="left" w:pos="-1080"/>
-                <w:tab w:val="left" w:pos="-720"/>
-                <w:tab w:val="left" w:pos="0"/>
-                <w:tab w:val="left" w:pos="720"/>
-                <w:tab w:val="left" w:pos="1440"/>
-                <w:tab w:val="left" w:pos="2160"/>
-                <w:tab w:val="left" w:pos="2880"/>
-                <w:tab w:val="left" w:pos="3600"/>
-                <w:tab w:val="left" w:pos="4320"/>
-                <w:tab w:val="left" w:pos="4680"/>
-              </w:tabs>
-              <w:rPr>
-                <w:rFonts w:ascii="Palatino Linotype" w:hAnsi="Palatino Linotype"/>
-                <w:b/>
-                <w:bCs/>
-                <w:sz w:val="20"/>
-                <w:szCs w:val="20"/>
-              </w:rPr>
-            </w:pPr>
-            <w:r>
-              <w:rPr>
-                <w:rFonts w:ascii="Palatino Linotype" w:hAnsi="Palatino Linotype"/>
-                <w:b/>
-                <w:bCs/>
-                <w:sz w:val="20"/>
-                <w:szCs w:val="20"/>
-              </w:rPr>
-              <w:t>Jail Days</w:t>
-            </w:r>
-          </w:p>
-        </w:tc>
-        <w:tc>
-          <w:tcPr>
-            <w:tcW w:w="3289" w:type="dxa"/>
-          </w:tcPr>
-          <w:p>
-            <w:pPr>
-              <w:tabs>
-                <w:tab w:val="left" w:pos="-1080"/>
-                <w:tab w:val="left" w:pos="-720"/>
-                <w:tab w:val="left" w:pos="0"/>
-                <w:tab w:val="left" w:pos="720"/>
-                <w:tab w:val="left" w:pos="1440"/>
-                <w:tab w:val="left" w:pos="2160"/>
-                <w:tab w:val="left" w:pos="2880"/>
-                <w:tab w:val="left" w:pos="3600"/>
-                <w:tab w:val="left" w:pos="4320"/>
-                <w:tab w:val="left" w:pos="4680"/>
-              </w:tabs>
-              <w:rPr>
-                <w:rFonts w:ascii="Palatino Linotype" w:hAnsi="Palatino Linotype"/>
-                <w:b/>
-                <w:bCs/>
-                <w:sz w:val="20"/>
-                <w:szCs w:val="20"/>
-              </w:rPr>
-            </w:pPr>
-            <w:r>
-              <w:rPr>
-                <w:rFonts w:ascii="Palatino Linotype" w:hAnsi="Palatino Linotype"/>
-                <w:b/>
-                <w:bCs/>
-                <w:sz w:val="20"/>
-                <w:szCs w:val="20"/>
-              </w:rPr>
-              <w:t xml:space="preserve">25</w:t>
-            </w:r>
-          </w:p>
-        </w:tc>
-      </w:tr>
-      <w:tr>
-        <w:trPr>
-          <w:jc w:val="center"/>
-        </w:trPr>
-        <w:tc>
-          <w:tcPr>
-            <w:tcW w:w="1801" w:type="dxa"/>
-          </w:tcPr>
-          <w:p>
-            <w:pPr>
-              <w:tabs>
-                <w:tab w:val="left" w:pos="-1080"/>
-                <w:tab w:val="left" w:pos="-720"/>
-                <w:tab w:val="left" w:pos="0"/>
-                <w:tab w:val="left" w:pos="720"/>
-                <w:tab w:val="left" w:pos="1440"/>
-                <w:tab w:val="left" w:pos="2160"/>
-                <w:tab w:val="left" w:pos="2880"/>
-                <w:tab w:val="left" w:pos="3600"/>
-                <w:tab w:val="left" w:pos="4320"/>
-                <w:tab w:val="left" w:pos="4680"/>
-              </w:tabs>
-              <w:rPr>
-                <w:rFonts w:ascii="Palatino Linotype" w:hAnsi="Palatino Linotype"/>
-                <w:b/>
-                <w:bCs/>
-                <w:sz w:val="20"/>
-                <w:szCs w:val="20"/>
-              </w:rPr>
-            </w:pPr>
-            <w:r>
-              <w:rPr>
-                <w:rFonts w:ascii="Palatino Linotype" w:hAnsi="Palatino Linotype"/>
-                <w:b/>
-                <w:bCs/>
-                <w:sz w:val="20"/>
-                <w:szCs w:val="20"/>
-              </w:rPr>
-              <w:t>Jail Days</w:t>
-            </w:r>
-            <w:r>
-              <w:rPr>
-                <w:rFonts w:ascii="Palatino Linotype" w:hAnsi="Palatino Linotype"/>
-                <w:b/>
-                <w:bCs/>
-                <w:sz w:val="20"/>
-                <w:szCs w:val="20"/>
-              </w:rPr>
-              <w:t xml:space="preserve"> </w:t>
-            </w:r>
-            <w:r>
-              <w:rPr>
-                <w:rFonts w:ascii="Palatino Linotype" w:hAnsi="Palatino Linotype"/>
-                <w:b/>
-                <w:bCs/>
-                <w:sz w:val="20"/>
-                <w:szCs w:val="20"/>
-              </w:rPr>
-              <w:t>Suspended</w:t>
-            </w:r>
-          </w:p>
-        </w:tc>
-        <w:tc>
-          <w:tcPr>
-            <w:tcW w:w="3289" w:type="dxa"/>
-          </w:tcPr>
-          <w:p>
-            <w:pPr>
-              <w:tabs>
-                <w:tab w:val="left" w:pos="-1080"/>
-                <w:tab w:val="left" w:pos="-720"/>
-                <w:tab w:val="left" w:pos="0"/>
-                <w:tab w:val="left" w:pos="720"/>
-                <w:tab w:val="left" w:pos="1440"/>
-                <w:tab w:val="left" w:pos="2160"/>
-                <w:tab w:val="left" w:pos="2880"/>
-                <w:tab w:val="left" w:pos="3600"/>
-                <w:tab w:val="left" w:pos="4320"/>
-                <w:tab w:val="left" w:pos="4680"/>
-              </w:tabs>
-              <w:rPr>
-                <w:rFonts w:ascii="Palatino Linotype" w:hAnsi="Palatino Linotype"/>
-                <w:b/>
-                <w:bCs/>
-                <w:sz w:val="20"/>
-                <w:szCs w:val="20"/>
-              </w:rPr>
-            </w:pPr>
-            <w:r>
-              <w:rPr>
-                <w:rFonts w:ascii="Palatino Linotype" w:hAnsi="Palatino Linotype"/>
-                <w:b/>
-                <w:bCs/>
-                <w:sz w:val="20"/>
-                <w:szCs w:val="20"/>
-              </w:rPr>
-              <w:t xml:space="preserve">10</w:t>
+              <w:t xml:space="preserve">0</w:t>
             </w:r>
           </w:p>
         </w:tc>
@@ -1649,7 +1433,7 @@
           <w:sz w:val="20"/>
           <w:szCs w:val="20"/>
         </w:rPr>
-        <w:t xml:space="preserve">January 12, 2022</w:t>
+        <w:t xml:space="preserve">January 15, 2022</w:t>
       </w:r>
       <w:r>
         <w:rPr>
@@ -1693,619 +1477,6 @@
         </w:rPr>
         <w:t xml:space="preserve"/>
       </w:r>
-      <w:r>
-        <w:rPr>
-          <w:rFonts w:ascii="Palatino Linotype" w:hAnsi="Palatino Linotype"/>
-          <w:sz w:val="20"/>
-          <w:szCs w:val="20"/>
-        </w:rPr>
-        <w:t xml:space="preserve"/>
-      </w:r>
-      <w:r>
-        <w:rPr>
-          <w:rFonts w:ascii="Palatino Linotype" w:hAnsi="Palatino Linotype"/>
-          <w:sz w:val="20"/>
-          <w:szCs w:val="20"/>
-        </w:rPr>
-        <w:t xml:space="preserve"/>
-      </w:r>
-    </w:p>
-    <w:p>
-      <w:pPr>
-        <w:jc w:val="both"/>
-        <w:rPr>
-          <w:rFonts w:ascii="Palatino Linotype" w:hAnsi="Palatino Linotype"/>
-          <w:sz w:val="20"/>
-          <w:szCs w:val="20"/>
-        </w:rPr>
-      </w:pPr>
-      <w:proofErr w:type="gramStart"/>
-      <w:r>
-        <w:rPr>
-          <w:rFonts w:ascii="Palatino Linotype" w:hAnsi="Palatino Linotype"/>
-          <w:b/>
-          <w:sz w:val="20"/>
-          <w:szCs w:val="20"/>
-        </w:rPr>
-        <w:t>Jail Commitment Terms.</w:t>
-      </w:r>
-      <w:proofErr w:type="gramEnd"/>
-      <w:r>
-        <w:rPr>
-          <w:rFonts w:ascii="Palatino Linotype" w:hAnsi="Palatino Linotype"/>
-          <w:b/>
-          <w:sz w:val="20"/>
-          <w:szCs w:val="20"/>
-        </w:rPr>
-        <w:t xml:space="preserve">  </w:t>
-      </w:r>
-      <w:r>
-        <w:rPr>
-          <w:rFonts w:ascii="Palatino Linotype" w:hAnsi="Palatino Linotype"/>
-          <w:sz w:val="20"/>
-          <w:szCs w:val="20"/>
-        </w:rPr>
-        <w:t xml:space="preserve">The Defendant shall report to jail future date. The jail days imposed shall be served consecutively. The Defendant shall receive 2 days jail time credit. </w:t>
-      </w:r>
-      <w:bookmarkStart w:id="0" w:name="_GoBack"/>
-      <w:bookmarkEnd w:id="0"/>
-    </w:p>
-    <w:p>
-      <w:pPr>
-        <w:jc w:val="both"/>
-        <w:rPr>
-          <w:rFonts w:ascii="Palatino Linotype" w:hAnsi="Palatino Linotype"/>
-          <w:sz w:val="20"/>
-          <w:szCs w:val="20"/>
-        </w:rPr>
-      </w:pPr>
-      <w:r>
-        <w:rPr>
-          <w:rFonts w:ascii="Palatino Linotype" w:hAnsi="Palatino Linotype"/>
-          <w:sz w:val="20"/>
-          <w:szCs w:val="20"/>
-        </w:rPr>
-        <w:t xml:space="preserve"/>
-      </w:r>
-      <w:r>
-        <w:rPr>
-          <w:rFonts w:ascii="Palatino Linotype" w:hAnsi="Palatino Linotype"/>
-          <w:sz w:val="20"/>
-          <w:szCs w:val="20"/>
-        </w:rPr>
-        <w:t xml:space="preserve"/>
-      </w:r>
-    </w:p>
-    <w:p>
-      <w:pPr>
-        <w:jc w:val="both"/>
-        <w:rPr>
-          <w:rFonts w:ascii="Palatino Linotype" w:hAnsi="Palatino Linotype"/>
-          <w:b/>
-          <w:sz w:val="20"/>
-          <w:szCs w:val="20"/>
-        </w:rPr>
-      </w:pPr>
-      <w:proofErr w:type="gramStart"/>
-      <w:r>
-        <w:rPr>
-          <w:rFonts w:ascii="Palatino Linotype" w:hAnsi="Palatino Linotype"/>
-          <w:b/>
-          <w:sz w:val="20"/>
-          <w:szCs w:val="20"/>
-        </w:rPr>
-        <w:t>Community Control</w:t>
-      </w:r>
-      <w:r>
-        <w:rPr>
-          <w:rFonts w:ascii="Palatino Linotype" w:hAnsi="Palatino Linotype"/>
-          <w:b/>
-          <w:sz w:val="20"/>
-          <w:szCs w:val="20"/>
-        </w:rPr>
-        <w:t>.</w:t>
-      </w:r>
-      <w:proofErr w:type="gramEnd"/>
-      <w:r>
-        <w:rPr>
-          <w:rFonts w:ascii="Palatino Linotype" w:hAnsi="Palatino Linotype"/>
-          <w:b/>
-          <w:sz w:val="20"/>
-          <w:szCs w:val="20"/>
-        </w:rPr>
-        <w:t xml:space="preserve">  </w:t>
-      </w:r>
-      <w:r>
-        <w:rPr>
-          <w:rFonts w:ascii="Palatino Linotype" w:hAnsi="Palatino Linotype"/>
-          <w:sz w:val="20"/>
-          <w:szCs w:val="20"/>
-        </w:rPr>
-        <w:t xml:space="preserve">For a period of </w:t>
-      </w:r>
-      <w:r>
-        <w:rPr>
-          <w:rFonts w:ascii="Palatino Linotype" w:hAnsi="Palatino Linotype"/>
-          <w:b/>
-          <w:sz w:val="20"/>
-          <w:szCs w:val="20"/>
-          <w:u w:val="single"/>
-        </w:rPr>
-        <w:t xml:space="preserve">1 year</w:t>
-      </w:r>
-      <w:r>
-        <w:rPr>
-          <w:rFonts w:ascii="Palatino Linotype" w:hAnsi="Palatino Linotype"/>
-          <w:sz w:val="20"/>
-          <w:szCs w:val="20"/>
-        </w:rPr>
-        <w:t xml:space="preserve">, Defendant shall be under </w:t>
-      </w:r>
-      <w:r>
-        <w:rPr>
-          <w:rFonts w:ascii="Palatino Linotype" w:hAnsi="Palatino Linotype"/>
-          <w:b/>
-          <w:sz w:val="20"/>
-          <w:szCs w:val="20"/>
-          <w:u w:val="single"/>
-        </w:rPr>
-        <w:t xml:space="preserve">basic</w:t>
-      </w:r>
-      <w:r>
-        <w:rPr>
-          <w:rFonts w:ascii="Palatino Linotype" w:hAnsi="Palatino Linotype"/>
-          <w:b/>
-          <w:sz w:val="20"/>
-          <w:szCs w:val="20"/>
-          <w:u w:val="single"/>
-        </w:rPr>
-        <w:t xml:space="preserve"> </w:t>
-      </w:r>
-      <w:r>
-        <w:rPr>
-          <w:rFonts w:ascii="Palatino Linotype" w:hAnsi="Palatino Linotype"/>
-          <w:b/>
-          <w:sz w:val="20"/>
-          <w:szCs w:val="20"/>
-          <w:u w:val="single"/>
-        </w:rPr>
-        <w:t>supervision</w:t>
-      </w:r>
-      <w:r>
-        <w:rPr>
-          <w:rFonts w:ascii="Palatino Linotype" w:hAnsi="Palatino Linotype"/>
-          <w:sz w:val="20"/>
-          <w:szCs w:val="20"/>
-        </w:rPr>
-        <w:t xml:space="preserve"> </w:t>
-      </w:r>
-      <w:r>
-        <w:rPr>
-          <w:rFonts w:ascii="Palatino Linotype" w:hAnsi="Palatino Linotype"/>
-          <w:sz w:val="20"/>
-          <w:szCs w:val="20"/>
-        </w:rPr>
-        <w:t>with the Office of Community Control.  The Court advised Defendant that as a result of any failure to comply with the terms of community control, the Court may impose a longer term of community control up to a total of 5 years; impose a definite jail term to include any days stayed or otherwise authorized by law; and/or otherwise modify the terms of community control set forth below.</w:t>
-      </w:r>
-    </w:p>
-    <w:p>
-      <w:pPr>
-        <w:spacing w:line="276" w:lineRule="auto"/>
-        <w:jc w:val="both"/>
-        <w:rPr>
-          <w:rFonts w:ascii="Palatino Linotype" w:hAnsi="Palatino Linotype"/>
-          <w:b/>
-          <w:sz w:val="20"/>
-          <w:szCs w:val="20"/>
-        </w:rPr>
-      </w:pPr>
-    </w:p>
-    <w:p>
-      <w:pPr>
-        <w:jc w:val="both"/>
-        <w:rPr>
-          <w:rFonts w:ascii="Palatino Linotype" w:hAnsi="Palatino Linotype"/>
-          <w:b/>
-          <w:sz w:val="20"/>
-          <w:szCs w:val="20"/>
-          <w:u w:val="single"/>
-        </w:rPr>
-      </w:pPr>
-      <w:r>
-        <w:rPr>
-          <w:rFonts w:ascii="Palatino Linotype" w:hAnsi="Palatino Linotype"/>
-          <w:b/>
-          <w:sz w:val="20"/>
-          <w:szCs w:val="20"/>
-          <w:u w:val="single"/>
-        </w:rPr>
-        <w:t>Terms of Community Control</w:t>
-      </w:r>
-    </w:p>
-    <w:p>
-      <w:pPr>
-        <w:jc w:val="both"/>
-        <w:rPr>
-          <w:rFonts w:ascii="Palatino Linotype" w:hAnsi="Palatino Linotype"/>
-          <w:b/>
-          <w:sz w:val="20"/>
-          <w:szCs w:val="20"/>
-        </w:rPr>
-      </w:pPr>
-    </w:p>
-    <w:p>
-      <w:pPr>
-        <w:jc w:val="both"/>
-        <w:rPr>
-          <w:rFonts w:ascii="Palatino Linotype" w:hAnsi="Palatino Linotype"/>
-          <w:sz w:val="20"/>
-          <w:szCs w:val="20"/>
-        </w:rPr>
-      </w:pPr>
-      <w:r>
-        <w:rPr>
-          <w:rFonts w:ascii="Palatino Linotype" w:hAnsi="Palatino Linotype"/>
-          <w:sz w:val="20"/>
-          <w:szCs w:val="20"/>
-        </w:rPr>
-        <w:t xml:space="preserve">While on community control, Defendant shall: </w:t>
-      </w:r>
-    </w:p>
-    <w:p>
-      <w:pPr>
-        <w:pStyle w:val="ListParagraph"/>
-        <w:widowControl/>
-        <w:numPr>
-          <w:ilvl w:val="0"/>
-          <w:numId w:val="2"/>
-        </w:numPr>
-        <w:autoSpaceDE/>
-        <w:autoSpaceDN/>
-        <w:adjustRightInd/>
-        <w:jc w:val="both"/>
-        <w:rPr>
-          <w:rFonts w:ascii="Palatino Linotype" w:hAnsi="Palatino Linotype"/>
-          <w:sz w:val="20"/>
-          <w:szCs w:val="20"/>
-        </w:rPr>
-      </w:pPr>
-      <w:r>
-        <w:rPr>
-          <w:rFonts w:ascii="Palatino Linotype" w:hAnsi="Palatino Linotype"/>
-          <w:sz w:val="20"/>
-          <w:szCs w:val="20"/>
-        </w:rPr>
-        <w:t>Report forthwith to the Office of Community Control.</w:t>
-      </w:r>
-    </w:p>
-    <w:p>
-      <w:pPr>
-        <w:pStyle w:val="ListParagraph"/>
-        <w:widowControl/>
-        <w:numPr>
-          <w:ilvl w:val="0"/>
-          <w:numId w:val="2"/>
-        </w:numPr>
-        <w:autoSpaceDE/>
-        <w:autoSpaceDN/>
-        <w:adjustRightInd/>
-        <w:jc w:val="both"/>
-        <w:rPr>
-          <w:rFonts w:ascii="Palatino Linotype" w:hAnsi="Palatino Linotype"/>
-          <w:sz w:val="20"/>
-          <w:szCs w:val="20"/>
-        </w:rPr>
-      </w:pPr>
-      <w:r>
-        <w:rPr>
-          <w:rFonts w:ascii="Palatino Linotype" w:hAnsi="Palatino Linotype"/>
-          <w:sz w:val="20"/>
-          <w:szCs w:val="20"/>
-        </w:rPr>
-        <w:t>Abide by the law, comply with the community control</w:t>
-      </w:r>
-      <w:r>
-        <w:rPr>
-          <w:rFonts w:ascii="Palatino Linotype" w:hAnsi="Palatino Linotype"/>
-          <w:sz w:val="20"/>
-          <w:szCs w:val="20"/>
-        </w:rPr>
-        <w:t xml:space="preserve"> terms set by the Office of Community Control</w:t>
-      </w:r>
-      <w:r>
-        <w:rPr>
-          <w:rFonts w:ascii="Palatino Linotype" w:hAnsi="Palatino Linotype"/>
-          <w:sz w:val="20"/>
-          <w:szCs w:val="20"/>
-        </w:rPr>
-        <w:t xml:space="preserve">, and not leave the state without the permission of the Court and/or </w:t>
-      </w:r>
-      <w:r>
-        <w:rPr>
-          <w:rFonts w:ascii="Palatino Linotype" w:hAnsi="Palatino Linotype"/>
-          <w:sz w:val="20"/>
-          <w:szCs w:val="20"/>
-        </w:rPr>
-        <w:t>the Office of Community Control</w:t>
-      </w:r>
-      <w:r>
-        <w:rPr>
-          <w:rFonts w:ascii="Palatino Linotype" w:hAnsi="Palatino Linotype"/>
-          <w:sz w:val="20"/>
-          <w:szCs w:val="20"/>
-        </w:rPr>
-        <w:t>.</w:t>
-      </w:r>
-    </w:p>
-    <w:p>
-      <w:pPr>
-        <w:pStyle w:val="ListParagraph"/>
-        <w:widowControl/>
-        <w:numPr>
-          <w:ilvl w:val="0"/>
-          <w:numId w:val="2"/>
-        </w:numPr>
-        <w:autoSpaceDE/>
-        <w:autoSpaceDN/>
-        <w:adjustRightInd/>
-        <w:jc w:val="both"/>
-        <w:rPr>
-          <w:rFonts w:ascii="Palatino Linotype" w:hAnsi="Palatino Linotype"/>
-          <w:sz w:val="20"/>
-          <w:szCs w:val="20"/>
-        </w:rPr>
-      </w:pPr>
-      <w:r>
-        <w:rPr>
-          <w:rFonts w:ascii="Palatino Linotype" w:hAnsi="Palatino Linotype"/>
-          <w:sz w:val="20"/>
-          <w:szCs w:val="20"/>
-        </w:rPr>
-        <w:t>Pay probation fees monthly.  If Defendant fails to make a payment, the balance is due immediately.</w:t>
-      </w:r>
-    </w:p>
-    <w:p>
-      <w:pPr>
-        <w:pStyle w:val="ListParagraph"/>
-        <w:widowControl/>
-        <w:numPr>
-          <w:ilvl w:val="0"/>
-          <w:numId w:val="2"/>
-        </w:numPr>
-        <w:autoSpaceDE/>
-        <w:autoSpaceDN/>
-        <w:adjustRightInd/>
-        <w:jc w:val="both"/>
-        <w:rPr>
-          <w:rFonts w:ascii="Palatino Linotype" w:hAnsi="Palatino Linotype"/>
-          <w:b/>
-          <w:bCs/>
-          <w:sz w:val="20"/>
-          <w:szCs w:val="20"/>
-        </w:rPr>
-      </w:pPr>
-      <w:r>
-        <w:rPr>
-          <w:rFonts w:ascii="Palatino Linotype" w:hAnsi="Palatino Linotype"/>
-          <w:sz w:val="20"/>
-          <w:szCs w:val="20"/>
-        </w:rPr>
-        <w:t xml:space="preserve">Make all reasonable effort to obtain and maintain employment.  Defendant shall report any change in employment status immediately.</w:t>
-      </w:r>
-      <w:r>
-        <w:rPr>
-          <w:rFonts w:ascii="Palatino Linotype" w:hAnsi="Palatino Linotype"/>
-          <w:sz w:val="20"/>
-          <w:szCs w:val="20"/>
-        </w:rPr>
-        <w:t xml:space="preserve"> </w:t>
-      </w:r>
-      <w:r>
-        <w:rPr>
-          <w:rFonts w:ascii="Palatino Linotype" w:hAnsi="Palatino Linotype"/>
-          <w:sz w:val="20"/>
-          <w:szCs w:val="20"/>
-        </w:rPr>
-        <w:t xml:space="preserve"/>
-      </w:r>
-      <w:r>
-        <w:rPr>
-          <w:rFonts w:ascii="Palatino Linotype" w:hAnsi="Palatino Linotype"/>
-          <w:sz w:val="20"/>
-          <w:szCs w:val="20"/>
-        </w:rPr>
-        <w:t xml:space="preserve"/>
-      </w:r>
-      <w:r>
-        <w:rPr>
-          <w:rFonts w:ascii="Palatino Linotype" w:hAnsi="Palatino Linotype"/>
-          <w:sz w:val="20"/>
-          <w:szCs w:val="20"/>
-        </w:rPr>
-        <w:t xml:space="preserve"/>
-      </w:r>
-      <w:r>
-        <w:rPr>
-          <w:rFonts w:ascii="Palatino Linotype" w:hAnsi="Palatino Linotype"/>
-          <w:sz w:val="20"/>
-          <w:szCs w:val="20"/>
-        </w:rPr>
-        <w:t xml:space="preserve"/>
-      </w:r>
-      <w:r>
-        <w:rPr>
-          <w:rFonts w:ascii="Palatino Linotype" w:hAnsi="Palatino Linotype"/>
-          <w:sz w:val="20"/>
-          <w:szCs w:val="20"/>
-        </w:rPr>
-        <w:t xml:space="preserve"/>
-      </w:r>
-      <w:r>
-        <w:rPr>
-          <w:rFonts w:ascii="Palatino Linotype" w:hAnsi="Palatino Linotype"/>
-          <w:sz w:val="20"/>
-          <w:szCs w:val="20"/>
-        </w:rPr>
-        <w:t xml:space="preserve"/>
-      </w:r>
-      <w:r>
-        <w:rPr>
-          <w:rFonts w:ascii="Palatino Linotype" w:hAnsi="Palatino Linotype"/>
-          <w:sz w:val="20"/>
-          <w:szCs w:val="20"/>
-        </w:rPr>
-        <w:t xml:space="preserve"/>
-      </w:r>
-      <w:r>
-        <w:rPr>
-          <w:rFonts w:ascii="Palatino Linotype" w:hAnsi="Palatino Linotype"/>
-          <w:sz w:val="20"/>
-          <w:szCs w:val="20"/>
-        </w:rPr>
-        <w:t xml:space="preserve">  </w:t>
-      </w:r>
-    </w:p>
-    <w:p>
-      <w:pPr>
-        <w:pStyle w:val="ListParagraph"/>
-        <w:widowControl/>
-        <w:numPr>
-          <w:ilvl w:val="0"/>
-          <w:numId w:val="2"/>
-        </w:numPr>
-        <w:autoSpaceDE/>
-        <w:autoSpaceDN/>
-        <w:adjustRightInd/>
-        <w:jc w:val="both"/>
-        <w:rPr>
-          <w:rFonts w:ascii="Palatino Linotype" w:hAnsi="Palatino Linotype"/>
-          <w:b/>
-          <w:bCs/>
-          <w:sz w:val="20"/>
-          <w:szCs w:val="20"/>
-        </w:rPr>
-      </w:pPr>
-      <w:r>
-        <w:rPr>
-          <w:rFonts w:ascii="Palatino Linotype" w:hAnsi="Palatino Linotype"/>
-          <w:sz w:val="20"/>
-          <w:szCs w:val="20"/>
-        </w:rPr>
-        <w:t>Not possess/consume/purchase any alcoholic beverages or drugs of abuse.</w:t>
-      </w:r>
-    </w:p>
-    <w:p>
-      <w:pPr>
-        <w:pStyle w:val="ListParagraph"/>
-        <w:widowControl/>
-        <w:numPr>
-          <w:ilvl w:val="0"/>
-          <w:numId w:val="2"/>
-        </w:numPr>
-        <w:autoSpaceDE/>
-        <w:autoSpaceDN/>
-        <w:adjustRightInd/>
-        <w:jc w:val="both"/>
-        <w:rPr>
-          <w:rFonts w:ascii="Palatino Linotype" w:hAnsi="Palatino Linotype"/>
-          <w:b/>
-          <w:bCs/>
-          <w:sz w:val="20"/>
-          <w:szCs w:val="20"/>
-        </w:rPr>
-      </w:pPr>
-      <w:r>
-        <w:rPr>
-          <w:rFonts w:ascii="Palatino Linotype" w:hAnsi="Palatino Linotype"/>
-          <w:sz w:val="20"/>
-          <w:szCs w:val="20"/>
-        </w:rPr>
-        <w:t xml:space="preserve">Submit to alcohol/drug testing at the request of community control or any other law enforcement officer.</w:t>
-      </w:r>
-      <w:r>
-        <w:rPr>
-          <w:rFonts w:ascii="Palatino Linotype" w:hAnsi="Palatino Linotype"/>
-          <w:sz w:val="20"/>
-          <w:szCs w:val="20"/>
-        </w:rPr>
-        <w:t xml:space="preserve"> </w:t>
-      </w:r>
-      <w:r>
-        <w:rPr>
-          <w:rFonts w:ascii="Palatino Linotype" w:hAnsi="Palatino Linotype"/>
-          <w:sz w:val="20"/>
-          <w:szCs w:val="20"/>
-        </w:rPr>
-        <w:t xml:space="preserve"/>
-      </w:r>
-      <w:r>
-        <w:rPr>
-          <w:rFonts w:ascii="Palatino Linotype" w:hAnsi="Palatino Linotype"/>
-          <w:sz w:val="20"/>
-          <w:szCs w:val="20"/>
-        </w:rPr>
-        <w:t xml:space="preserve"/>
-      </w:r>
-      <w:r>
-        <w:rPr>
-          <w:rFonts w:ascii="Palatino Linotype" w:hAnsi="Palatino Linotype"/>
-          <w:sz w:val="20"/>
-          <w:szCs w:val="20"/>
-        </w:rPr>
-        <w:t xml:space="preserve"/>
-      </w:r>
-      <w:r>
-        <w:rPr>
-          <w:rFonts w:ascii="Palatino Linotype" w:hAnsi="Palatino Linotype"/>
-          <w:sz w:val="20"/>
-          <w:szCs w:val="20"/>
-        </w:rPr>
-        <w:t xml:space="preserve"/>
-      </w:r>
-      <w:r>
-        <w:rPr>
-          <w:rFonts w:ascii="Palatino Linotype" w:hAnsi="Palatino Linotype"/>
-          <w:sz w:val="20"/>
-          <w:szCs w:val="20"/>
-        </w:rPr>
-        <w:t xml:space="preserve"/>
-      </w:r>
-      <w:r>
-        <w:rPr>
-          <w:rFonts w:ascii="Palatino Linotype" w:hAnsi="Palatino Linotype"/>
-          <w:sz w:val="20"/>
-          <w:szCs w:val="20"/>
-        </w:rPr>
-        <w:t xml:space="preserve"/>
-      </w:r>
-      <w:r>
-        <w:rPr>
-          <w:rFonts w:ascii="Palatino Linotype" w:hAnsi="Palatino Linotype"/>
-          <w:sz w:val="20"/>
-          <w:szCs w:val="20"/>
-        </w:rPr>
-        <w:t xml:space="preserve"/>
-      </w:r>
-    </w:p>
-    <w:p>
-      <w:pPr>
-        <w:jc w:val="both"/>
-        <w:rPr>
-          <w:rFonts w:ascii="Palatino Linotype" w:hAnsi="Palatino Linotype"/>
-          <w:sz w:val="20"/>
-          <w:szCs w:val="20"/>
-        </w:rPr>
-      </w:pPr>
-    </w:p>
-    <w:p>
-      <w:pPr>
-        <w:jc w:val="both"/>
-        <w:rPr>
-          <w:rFonts w:ascii="Palatino Linotype" w:hAnsi="Palatino Linotype"/>
-          <w:sz w:val="20"/>
-          <w:szCs w:val="20"/>
-        </w:rPr>
-      </w:pPr>
       <w:r>
         <w:rPr>
           <w:rFonts w:ascii="Palatino Linotype" w:hAnsi="Palatino Linotype"/>
@@ -2457,7 +1628,7 @@
           <w:sz w:val="20"/>
           <w:szCs w:val="20"/>
         </w:rPr>
-        <w:t xml:space="preserve">Magistrate</w:t>
+        <w:t xml:space="preserve">Judge</w:t>
       </w:r>
       <w:r>
         <w:rPr>
@@ -2473,7 +1644,7 @@
           <w:sz w:val="20"/>
           <w:szCs w:val="20"/>
         </w:rPr>
-        <w:t xml:space="preserve">Amanda</w:t>
+        <w:t xml:space="preserve">Marianne</w:t>
       </w:r>
       <w:r>
         <w:rPr>
@@ -2489,7 +1660,7 @@
           <w:sz w:val="20"/>
           <w:szCs w:val="20"/>
         </w:rPr>
-        <w:t xml:space="preserve">Bunner</w:t>
+        <w:t xml:space="preserve">Hemmeter</w:t>
       </w:r>
     </w:p>
     <w:p>
@@ -2525,72 +1696,54 @@
     <w:p>
       <w:pPr>
         <w:tabs>
-          <w:tab w:val="center" w:pos="4680"/>
+          <w:tab w:val="left" w:pos="-1080"/>
+          <w:tab w:val="left" w:pos="-720"/>
+          <w:tab w:val="left" w:pos="0"/>
+          <w:tab w:val="left" w:pos="720"/>
+          <w:tab w:val="left" w:pos="1440"/>
+          <w:tab w:val="left" w:pos="2160"/>
+          <w:tab w:val="left" w:pos="2880"/>
+          <w:tab w:val="left" w:pos="3600"/>
+          <w:tab w:val="left" w:pos="4320"/>
+          <w:tab w:val="left" w:pos="4680"/>
         </w:tabs>
-        <w:jc w:val="both"/>
-        <w:rPr>
-          <w:rFonts w:ascii="Palatino Linotype" w:hAnsi="Palatino Linotype"/>
-          <w:b/>
-          <w:bCs/>
-          <w:i/>
-          <w:sz w:val="19"/>
-          <w:szCs w:val="19"/>
-        </w:rPr>
-      </w:pPr>
-      <w:r>
-        <w:rPr>
-          <w:rFonts w:ascii="Palatino Linotype" w:hAnsi="Palatino Linotype"/>
-          <w:b/>
-          <w:bCs/>
-          <w:i/>
-          <w:sz w:val="19"/>
-          <w:szCs w:val="19"/>
-        </w:rPr>
-        <w:t xml:space="preserve">Pursuant to Criminal Rule 19(D) and Traffic Rule 14, written objections to this magistrate’s decision must be filed within </w:t>
-      </w:r>
-      <w:r>
-        <w:rPr>
-          <w:rFonts w:ascii="Palatino Linotype" w:hAnsi="Palatino Linotype"/>
-          <w:b/>
-          <w:bCs/>
-          <w:i/>
-          <w:sz w:val="19"/>
-          <w:szCs w:val="19"/>
-        </w:rPr>
-        <w:t>14</w:t>
-      </w:r>
-      <w:r>
-        <w:rPr>
-          <w:rFonts w:ascii="Palatino Linotype" w:hAnsi="Palatino Linotype"/>
-          <w:b/>
-          <w:bCs/>
-          <w:i/>
-          <w:sz w:val="19"/>
-          <w:szCs w:val="19"/>
-        </w:rPr>
-        <w:t xml:space="preserve"> days of the filing of this decision. Any objections must state with specificity the grounds of the objections. </w:t>
-      </w:r>
-      <w:r>
-        <w:rPr>
-          <w:rFonts w:ascii="Palatino Linotype" w:hAnsi="Palatino Linotype"/>
-          <w:b/>
-          <w:bCs/>
-          <w:i/>
-          <w:sz w:val="19"/>
-          <w:szCs w:val="19"/>
-        </w:rPr>
-        <w:t xml:space="preserve">A party shall not assign as error on appeal the court’s adoption of this decision unless the party timely </w:t>
-      </w:r>
-      <w:r>
-        <w:rPr>
-          <w:rFonts w:ascii="Palatino Linotype" w:hAnsi="Palatino Linotype"/>
-          <w:b/>
-          <w:bCs/>
-          <w:i/>
-          <w:sz w:val="19"/>
-          <w:szCs w:val="19"/>
-        </w:rPr>
-        <w:t xml:space="preserve">files objections.</w:t>
+        <w:rPr>
+          <w:rFonts w:ascii="Palatino Linotype" w:hAnsi="Palatino Linotype"/>
+          <w:sz w:val="16"/>
+          <w:szCs w:val="16"/>
+        </w:rPr>
+      </w:pPr>
+      <w:r>
+        <w:rPr>
+          <w:rFonts w:ascii="Palatino Linotype" w:hAnsi="Palatino Linotype"/>
+          <w:sz w:val="16"/>
+          <w:szCs w:val="16"/>
+        </w:rPr>
+        <w:t>Copies served by Dep. Clerk ______</w:t>
+      </w:r>
+      <w:r>
+        <w:rPr>
+          <w:rFonts w:ascii="Palatino Linotype" w:hAnsi="Palatino Linotype"/>
+          <w:sz w:val="16"/>
+          <w:szCs w:val="16"/>
+        </w:rPr>
+        <w:t>___</w:t>
+      </w:r>
+      <w:r>
+        <w:rPr>
+          <w:rFonts w:ascii="Palatino Linotype" w:hAnsi="Palatino Linotype"/>
+          <w:sz w:val="16"/>
+          <w:szCs w:val="16"/>
+        </w:rPr>
+        <w:t xml:space="preserve"> on: </w:t>
+      </w:r>
+      <w:r>
+        <w:rPr>
+          <w:rFonts w:ascii="Palatino Linotype" w:hAnsi="Palatino Linotype"/>
+          <w:sz w:val="16"/>
+          <w:szCs w:val="16"/>
+        </w:rPr>
+        <w:t xml:space="preserve">___ Prosecutor’s Office, ___ TARA DEAN</w:t>
       </w:r>
     </w:p>
     <w:p>
@@ -2609,88 +1762,6 @@
         </w:tabs>
         <w:rPr>
           <w:rFonts w:ascii="Palatino Linotype" w:hAnsi="Palatino Linotype"/>
-          <w:sz w:val="20"/>
-          <w:szCs w:val="20"/>
-        </w:rPr>
-      </w:pPr>
-      <w:r>
-        <w:rPr>
-          <w:rFonts w:ascii="Palatino Linotype" w:hAnsi="Palatino Linotype"/>
-          <w:sz w:val="20"/>
-          <w:szCs w:val="20"/>
-        </w:rPr>
-        <w:t xml:space="preserve"/>
-      </w:r>
-    </w:p>
-    <w:p>
-      <w:pPr>
-        <w:tabs>
-          <w:tab w:val="left" w:pos="-1080"/>
-          <w:tab w:val="left" w:pos="-720"/>
-          <w:tab w:val="left" w:pos="0"/>
-          <w:tab w:val="left" w:pos="720"/>
-          <w:tab w:val="left" w:pos="1440"/>
-          <w:tab w:val="left" w:pos="2160"/>
-          <w:tab w:val="left" w:pos="2880"/>
-          <w:tab w:val="left" w:pos="3600"/>
-          <w:tab w:val="left" w:pos="4320"/>
-          <w:tab w:val="left" w:pos="4680"/>
-        </w:tabs>
-        <w:rPr>
-          <w:rFonts w:ascii="Palatino Linotype" w:hAnsi="Palatino Linotype"/>
-          <w:sz w:val="16"/>
-          <w:szCs w:val="16"/>
-        </w:rPr>
-      </w:pPr>
-      <w:r>
-        <w:rPr>
-          <w:rFonts w:ascii="Palatino Linotype" w:hAnsi="Palatino Linotype"/>
-          <w:sz w:val="16"/>
-          <w:szCs w:val="16"/>
-        </w:rPr>
-        <w:t>Copies served by Dep. Clerk ______</w:t>
-      </w:r>
-      <w:r>
-        <w:rPr>
-          <w:rFonts w:ascii="Palatino Linotype" w:hAnsi="Palatino Linotype"/>
-          <w:sz w:val="16"/>
-          <w:szCs w:val="16"/>
-        </w:rPr>
-        <w:t>___</w:t>
-      </w:r>
-      <w:r>
-        <w:rPr>
-          <w:rFonts w:ascii="Palatino Linotype" w:hAnsi="Palatino Linotype"/>
-          <w:sz w:val="16"/>
-          <w:szCs w:val="16"/>
-        </w:rPr>
-        <w:t xml:space="preserve"> on: </w:t>
-      </w:r>
-      <w:r>
-        <w:rPr>
-          <w:rFonts w:ascii="Palatino Linotype" w:hAnsi="Palatino Linotype"/>
-          <w:sz w:val="16"/>
-          <w:szCs w:val="16"/>
-        </w:rPr>
-        <w:t xml:space="preserve">___ Prosecutor’s Office, ___ TARA DEAN</w:t>
-      </w:r>
-    </w:p>
-    <w:p>
-      <w:pPr>
-        <w:tabs>
-          <w:tab w:val="left" w:pos="-1080"/>
-          <w:tab w:val="left" w:pos="-720"/>
-          <w:tab w:val="left" w:pos="0"/>
-          <w:tab w:val="left" w:pos="720"/>
-          <w:tab w:val="left" w:pos="1440"/>
-          <w:tab w:val="left" w:pos="2160"/>
-          <w:tab w:val="left" w:pos="2880"/>
-          <w:tab w:val="left" w:pos="3600"/>
-          <w:tab w:val="left" w:pos="4320"/>
-          <w:tab w:val="left" w:pos="4680"/>
-        </w:tabs>
-        <w:rPr>
-          <w:rFonts w:ascii="Palatino Linotype" w:hAnsi="Palatino Linotype"/>
           <w:sz w:val="16"/>
           <w:szCs w:val="16"/>
         </w:rPr>
@@ -2707,24 +1778,6 @@
     </w:sectPr>
   </w:body>
 </w:document>
-</file>
-
-<file path=word/commentsExtended.xml><?xml version="1.0" encoding="utf-8"?>
-<w15:commentsEx xmlns:wpc="http://schemas.microsoft.com/office/word/2010/wordprocessingCanvas" xmlns:cx="http://schemas.microsoft.com/office/drawing/2014/chartex" xmlns:cx1="http://schemas.microsoft.com/office/drawing/2015/9/8/chartex" xmlns:cx2="http://schemas.microsoft.com/office/drawing/2015/10/21/chartex" xmlns:cx3="http://schemas.microsoft.com/office/drawing/2016/5/9/chartex" xmlns:cx4="http://schemas.microsoft.com/office/drawing/2016/5/10/chartex" xmlns:cx5="http://schemas.microsoft.com/office/drawing/2016/5/11/chartex" xmlns:cx6="http://schemas.microsoft.com/office/drawing/2016/5/12/chartex" xmlns:cx7="http://schemas.microsoft.com/office/drawing/2016/5/13/chartex" xmlns:cx8="http://schemas.microsoft.com/office/drawing/2016/5/14/chartex" xmlns:mc="http://schemas.openxmlformats.org/markup-compatibility/2006" xmlns:aink="http://schemas.microsoft.com/office/drawing/2016/ink" xmlns:am3d="http://schemas.microsoft.com/office/drawing/2017/model3d" xmlns:o="urn:schemas-microsoft-com:office:office" xmlns:r="http://schemas.openxmlformats.org/officeDocument/2006/relationships" xmlns:m="http://schemas.openxmlformats.org/officeDocument/2006/math" xmlns:v="urn:schemas-microsoft-com:vml" xmlns:wp14="http://schemas.microsoft.com/office/word/2010/wordprocessingDrawing" xmlns:wp="http://schemas.openxmlformats.org/drawingml/2006/wordprocessingDrawing" xmlns:w10="urn:schemas-microsoft-com:office:word" xmlns:w="http://schemas.openxmlformats.org/wordprocessingml/2006/main" xmlns:w14="http://schemas.microsoft.com/office/word/2010/wordml" xmlns:w15="http://schemas.microsoft.com/office/word/2012/wordml" xmlns:w16cex="http://schemas.microsoft.com/office/word/2018/wordml/cex" xmlns:w16cid="http://schemas.microsoft.com/office/word/2016/wordml/cid" xmlns:w16="http://schemas.microsoft.com/office/word/2018/wordml" xmlns:w16se="http://schemas.microsoft.com/office/word/2015/wordml/symex" xmlns:wpg="http://schemas.microsoft.com/office/word/2010/wordprocessingGroup" xmlns:wpi="http://schemas.microsoft.com/office/word/2010/wordprocessingInk" xmlns:wne="http://schemas.microsoft.com/office/word/2006/wordml" xmlns:wps="http://schemas.microsoft.com/office/word/2010/wordprocessingShape" mc:Ignorable="w14 w15 w16se w16cid w16 w16cex wp14">
-  <w15:commentEx w15:paraId="4CD3D7F6" w15:done="0"/>
-  <w15:commentEx w15:paraId="7E2F0EFE" w15:done="0"/>
-  <w15:commentEx w15:paraId="6E5F1B3C" w15:done="0"/>
-  <w15:commentEx w15:paraId="51A4BB77" w15:done="0"/>
-</w15:commentsEx>
-</file>
-
-<file path=word/commentsIds.xml><?xml version="1.0" encoding="utf-8"?>
-<w16cid:commentsIds xmlns:wpc="http://schemas.microsoft.com/office/word/2010/wordprocessingCanvas" xmlns:cx="http://schemas.microsoft.com/office/drawing/2014/chartex" xmlns:cx1="http://schemas.microsoft.com/office/drawing/2015/9/8/chartex" xmlns:cx2="http://schemas.microsoft.com/office/drawing/2015/10/21/chartex" xmlns:cx3="http://schemas.microsoft.com/office/drawing/2016/5/9/chartex" xmlns:cx4="http://schemas.microsoft.com/office/drawing/2016/5/10/chartex" xmlns:cx5="http://schemas.microsoft.com/office/drawing/2016/5/11/chartex" xmlns:cx6="http://schemas.microsoft.com/office/drawing/2016/5/12/chartex" xmlns:cx7="http://schemas.microsoft.com/office/drawing/2016/5/13/chartex" xmlns:cx8="http://schemas.microsoft.com/office/drawing/2016/5/14/chartex" xmlns:mc="http://schemas.openxmlformats.org/markup-compatibility/2006" xmlns:aink="http://schemas.microsoft.com/office/drawing/2016/ink" xmlns:am3d="http://schemas.microsoft.com/office/drawing/2017/model3d" xmlns:o="urn:schemas-microsoft-com:office:office" xmlns:r="http://schemas.openxmlformats.org/officeDocument/2006/relationships" xmlns:m="http://schemas.openxmlformats.org/officeDocument/2006/math" xmlns:v="urn:schemas-microsoft-com:vml" xmlns:wp14="http://schemas.microsoft.com/office/word/2010/wordprocessingDrawing" xmlns:wp="http://schemas.openxmlformats.org/drawingml/2006/wordprocessingDrawing" xmlns:w10="urn:schemas-microsoft-com:office:word" xmlns:w="http://schemas.openxmlformats.org/wordprocessingml/2006/main" xmlns:w14="http://schemas.microsoft.com/office/word/2010/wordml" xmlns:w15="http://schemas.microsoft.com/office/word/2012/wordml" xmlns:w16cex="http://schemas.microsoft.com/office/word/2018/wordml/cex" xmlns:w16cid="http://schemas.microsoft.com/office/word/2016/wordml/cid" xmlns:w16="http://schemas.microsoft.com/office/word/2018/wordml" xmlns:w16se="http://schemas.microsoft.com/office/word/2015/wordml/symex" xmlns:wpg="http://schemas.microsoft.com/office/word/2010/wordprocessingGroup" xmlns:wpi="http://schemas.microsoft.com/office/word/2010/wordprocessingInk" xmlns:wne="http://schemas.microsoft.com/office/word/2006/wordml" xmlns:wps="http://schemas.microsoft.com/office/word/2010/wordprocessingShape" mc:Ignorable="w14 w15 w16se w16cid w16 w16cex wp14">
-  <w16cid:commentId w16cid:paraId="4CD3D7F6" w16cid:durableId="257FDCE8"/>
-  <w16cid:commentId w16cid:paraId="7E2F0EFE" w16cid:durableId="257FDCE9"/>
-  <w16cid:commentId w16cid:paraId="6E5F1B3C" w16cid:durableId="257FDCEA"/>
-  <w16cid:commentId w16cid:paraId="51A4BB77" w16cid:durableId="257FDCEB"/>
-</w16cid:commentsIds>
 </file>
 
 <file path=word/endnotes.xml><?xml version="1.0" encoding="utf-8"?>
@@ -2775,17 +1828,15 @@
         <w:sz w:val="20"/>
         <w:szCs w:val="20"/>
       </w:rPr>
-      <w:t xml:space="preserve">Magistrate </w:t>
+      <w:t xml:space="preserve"/>
     </w:r>
-    <w:proofErr w:type="gramStart"/>
     <w:r>
       <w:rPr>
         <w:rFonts w:ascii="Palatino Linotype" w:hAnsi="Palatino Linotype"/>
-        <w:bCs/>
         <w:sz w:val="20"/>
         <w:szCs w:val="20"/>
       </w:rPr>
-      <w:t>Decision</w:t>
+      <w:t xml:space="preserve">Final Judgment Entry</w:t>
     </w:r>
     <w:r>
       <w:rPr>
@@ -2968,137 +2019,10 @@
       </w:rPr>
     </w:lvl>
   </w:abstractNum>
-  <w:abstractNum w:abstractNumId="1">
-    <w:nsid w:val="2E17566E"/>
-    <w:multiLevelType w:val="hybridMultilevel"/>
-    <w:tmpl w:val="00866CE6"/>
-    <w:lvl w:ilvl="0" w:tplc="04090001">
-      <w:start w:val="1"/>
-      <w:numFmt w:val="bullet"/>
-      <w:lvlText w:val=""/>
-      <w:lvlJc w:val="left"/>
-      <w:pPr>
-        <w:ind w:left="779" w:hanging="360"/>
-      </w:pPr>
-      <w:rPr>
-        <w:rFonts w:ascii="Symbol" w:hAnsi="Symbol" w:hint="default"/>
-      </w:rPr>
-    </w:lvl>
-    <w:lvl w:ilvl="1" w:tplc="04090003">
-      <w:start w:val="1"/>
-      <w:numFmt w:val="bullet"/>
-      <w:lvlText w:val="o"/>
-      <w:lvlJc w:val="left"/>
-      <w:pPr>
-        <w:ind w:left="1499" w:hanging="360"/>
-      </w:pPr>
-      <w:rPr>
-        <w:rFonts w:ascii="Courier New" w:hAnsi="Courier New" w:cs="Courier New" w:hint="default"/>
-      </w:rPr>
-    </w:lvl>
-    <w:lvl w:ilvl="2" w:tplc="04090005" w:tentative="1">
-      <w:start w:val="1"/>
-      <w:numFmt w:val="bullet"/>
-      <w:lvlText w:val=""/>
-      <w:lvlJc w:val="left"/>
-      <w:pPr>
-        <w:ind w:left="2219" w:hanging="360"/>
-      </w:pPr>
-      <w:rPr>
-        <w:rFonts w:ascii="Wingdings" w:hAnsi="Wingdings" w:hint="default"/>
-      </w:rPr>
-    </w:lvl>
-    <w:lvl w:ilvl="3" w:tplc="04090001" w:tentative="1">
-      <w:start w:val="1"/>
-      <w:numFmt w:val="bullet"/>
-      <w:lvlText w:val=""/>
-      <w:lvlJc w:val="left"/>
-      <w:pPr>
-        <w:ind w:left="2939" w:hanging="360"/>
-      </w:pPr>
-      <w:rPr>
-        <w:rFonts w:ascii="Symbol" w:hAnsi="Symbol" w:hint="default"/>
-      </w:rPr>
-    </w:lvl>
-    <w:lvl w:ilvl="4" w:tplc="04090003" w:tentative="1">
-      <w:start w:val="1"/>
-      <w:numFmt w:val="bullet"/>
-      <w:lvlText w:val="o"/>
-      <w:lvlJc w:val="left"/>
-      <w:pPr>
-        <w:ind w:left="3659" w:hanging="360"/>
-      </w:pPr>
-      <w:rPr>
-        <w:rFonts w:ascii="Courier New" w:hAnsi="Courier New" w:cs="Courier New" w:hint="default"/>
-      </w:rPr>
-    </w:lvl>
-    <w:lvl w:ilvl="5" w:tplc="04090005" w:tentative="1">
-      <w:start w:val="1"/>
-      <w:numFmt w:val="bullet"/>
-      <w:lvlText w:val=""/>
-      <w:lvlJc w:val="left"/>
-      <w:pPr>
-        <w:ind w:left="4379" w:hanging="360"/>
-      </w:pPr>
-      <w:rPr>
-        <w:rFonts w:ascii="Wingdings" w:hAnsi="Wingdings" w:hint="default"/>
-      </w:rPr>
-    </w:lvl>
-    <w:lvl w:ilvl="6" w:tplc="04090001" w:tentative="1">
-      <w:start w:val="1"/>
-      <w:numFmt w:val="bullet"/>
-      <w:lvlText w:val=""/>
-      <w:lvlJc w:val="left"/>
-      <w:pPr>
-        <w:ind w:left="5099" w:hanging="360"/>
-      </w:pPr>
-      <w:rPr>
-        <w:rFonts w:ascii="Symbol" w:hAnsi="Symbol" w:hint="default"/>
-      </w:rPr>
-    </w:lvl>
-    <w:lvl w:ilvl="7" w:tplc="04090003" w:tentative="1">
-      <w:start w:val="1"/>
-      <w:numFmt w:val="bullet"/>
-      <w:lvlText w:val="o"/>
-      <w:lvlJc w:val="left"/>
-      <w:pPr>
-        <w:ind w:left="5819" w:hanging="360"/>
-      </w:pPr>
-      <w:rPr>
-        <w:rFonts w:ascii="Courier New" w:hAnsi="Courier New" w:cs="Courier New" w:hint="default"/>
-      </w:rPr>
-    </w:lvl>
-    <w:lvl w:ilvl="8" w:tplc="04090005" w:tentative="1">
-      <w:start w:val="1"/>
-      <w:numFmt w:val="bullet"/>
-      <w:lvlText w:val=""/>
-      <w:lvlJc w:val="left"/>
-      <w:pPr>
-        <w:ind w:left="6539" w:hanging="360"/>
-      </w:pPr>
-      <w:rPr>
-        <w:rFonts w:ascii="Wingdings" w:hAnsi="Wingdings" w:hint="default"/>
-      </w:rPr>
-    </w:lvl>
-  </w:abstractNum>
   <w:num w:numId="1">
     <w:abstractNumId w:val="0"/>
   </w:num>
-  <w:num w:numId="2">
-    <w:abstractNumId w:val="1"/>
-  </w:num>
 </w:numbering>
-</file>
-
-<file path=word/people.xml><?xml version="1.0" encoding="utf-8"?>
-<w15:people xmlns:wpc="http://schemas.microsoft.com/office/word/2010/wordprocessingCanvas" xmlns:cx="http://schemas.microsoft.com/office/drawing/2014/chartex" xmlns:cx1="http://schemas.microsoft.com/office/drawing/2015/9/8/chartex" xmlns:cx2="http://schemas.microsoft.com/office/drawing/2015/10/21/chartex" xmlns:cx3="http://schemas.microsoft.com/office/drawing/2016/5/9/chartex" xmlns:cx4="http://schemas.microsoft.com/office/drawing/2016/5/10/chartex" xmlns:cx5="http://schemas.microsoft.com/office/drawing/2016/5/11/chartex" xmlns:cx6="http://schemas.microsoft.com/office/drawing/2016/5/12/chartex" xmlns:cx7="http://schemas.microsoft.com/office/drawing/2016/5/13/chartex" xmlns:cx8="http://schemas.microsoft.com/office/drawing/2016/5/14/chartex" xmlns:mc="http://schemas.openxmlformats.org/markup-compatibility/2006" xmlns:aink="http://schemas.microsoft.com/office/drawing/2016/ink" xmlns:am3d="http://schemas.microsoft.com/office/drawing/2017/model3d" xmlns:o="urn:schemas-microsoft-com:office:office" xmlns:r="http://schemas.openxmlformats.org/officeDocument/2006/relationships" xmlns:m="http://schemas.openxmlformats.org/officeDocument/2006/math" xmlns:v="urn:schemas-microsoft-com:vml" xmlns:wp14="http://schemas.microsoft.com/office/word/2010/wordprocessingDrawing" xmlns:wp="http://schemas.openxmlformats.org/drawingml/2006/wordprocessingDrawing" xmlns:w10="urn:schemas-microsoft-com:office:word" xmlns:w="http://schemas.openxmlformats.org/wordprocessingml/2006/main" xmlns:w14="http://schemas.microsoft.com/office/word/2010/wordml" xmlns:w15="http://schemas.microsoft.com/office/word/2012/wordml" xmlns:w16cex="http://schemas.microsoft.com/office/word/2018/wordml/cex" xmlns:w16cid="http://schemas.microsoft.com/office/word/2016/wordml/cid" xmlns:w16="http://schemas.microsoft.com/office/word/2018/wordml" xmlns:w16se="http://schemas.microsoft.com/office/word/2015/wordml/symex" xmlns:wpg="http://schemas.microsoft.com/office/word/2010/wordprocessingGroup" xmlns:wpi="http://schemas.microsoft.com/office/word/2010/wordprocessingInk" xmlns:wne="http://schemas.microsoft.com/office/word/2006/wordml" xmlns:wps="http://schemas.microsoft.com/office/word/2010/wordprocessingShape" mc:Ignorable="w14 w15 w16se w16cid w16 w16cex wp14">
-  <w15:person w15:author="Amanda Bunner">
-    <w15:presenceInfo w15:providerId="AD" w15:userId="S::abunner@municipalcourt.org::eb91d435-d6fc-42bd-9750-3e984bc05426"/>
-  </w15:person>
-  <w15:person w15:author="Mandy Bunner">
-    <w15:presenceInfo w15:providerId="AD" w15:userId="S::mandy@mbmphotos.com::0e69a378-8fb7-4e0c-a5ba-f5d59ed64085"/>
-  </w15:person>
-</w15:people>
 </file>
 
 <file path=word/styles.xml><?xml version="1.0" encoding="utf-8"?>
@@ -3145,7 +2069,7 @@
     <w:lsdException w:name="Subtitle" w:semiHidden="0" w:uiPriority="11" w:unhideWhenUsed="0" w:qFormat="1"/>
     <w:lsdException w:name="Strong" w:semiHidden="0" w:uiPriority="22" w:unhideWhenUsed="0" w:qFormat="1"/>
     <w:lsdException w:name="Emphasis" w:semiHidden="0" w:uiPriority="20" w:unhideWhenUsed="0" w:qFormat="1"/>
-    <w:lsdException w:name="Table Grid" w:uiPriority="59"/>
+    <w:lsdException w:name="Table Grid" w:semiHidden="0" w:uiPriority="59" w:unhideWhenUsed="0"/>
     <w:lsdException w:name="Placeholder Text" w:unhideWhenUsed="0"/>
     <w:lsdException w:name="No Spacing" w:semiHidden="0" w:uiPriority="1" w:unhideWhenUsed="0" w:qFormat="1"/>
     <w:lsdException w:name="Light Shading" w:semiHidden="0" w:uiPriority="60" w:unhideWhenUsed="0"/>
@@ -3415,49 +2339,6 @@
       <w:contextualSpacing/>
     </w:pPr>
   </w:style>
-  <w:style w:type="character" w:styleId="CommentReference">
-    <w:name w:val="annotation reference"/>
-    <w:basedOn w:val="DefaultParagraphFont"/>
-    <w:uiPriority w:val="99"/>
-    <w:semiHidden/>
-    <w:unhideWhenUsed/>
-    <w:rsid w:val="00A53114"/>
-    <w:rPr>
-      <w:sz w:val="16"/>
-      <w:szCs w:val="16"/>
-    </w:rPr>
-  </w:style>
-  <w:style w:type="paragraph" w:styleId="CommentText">
-    <w:name w:val="annotation text"/>
-    <w:basedOn w:val="Normal"/>
-    <w:link w:val="CommentTextChar"/>
-    <w:uiPriority w:val="99"/>
-    <w:unhideWhenUsed/>
-    <w:rsid w:val="00A53114"/>
-    <w:pPr>
-      <w:widowControl/>
-      <w:autoSpaceDE/>
-      <w:autoSpaceDN/>
-      <w:adjustRightInd/>
-    </w:pPr>
-    <w:rPr>
-      <w:rFonts w:asciiTheme="minorHAnsi" w:eastAsiaTheme="minorHAnsi" w:hAnsiTheme="minorHAnsi" w:cstheme="minorBidi"/>
-      <w:sz w:val="20"/>
-      <w:szCs w:val="20"/>
-    </w:rPr>
-  </w:style>
-  <w:style w:type="character" w:customStyle="1" w:styleId="CommentTextChar">
-    <w:name w:val="Comment Text Char"/>
-    <w:basedOn w:val="DefaultParagraphFont"/>
-    <w:link w:val="CommentText"/>
-    <w:uiPriority w:val="99"/>
-    <w:rsid w:val="00A53114"/>
-    <w:rPr>
-      <w:rFonts w:eastAsiaTheme="minorHAnsi"/>
-      <w:sz w:val="20"/>
-      <w:szCs w:val="20"/>
-    </w:rPr>
-  </w:style>
 </w:styles>
 </file>
 
@@ -3505,7 +2386,7 @@
     <w:lsdException w:name="Subtitle" w:semiHidden="0" w:uiPriority="11" w:unhideWhenUsed="0" w:qFormat="1"/>
     <w:lsdException w:name="Strong" w:semiHidden="0" w:uiPriority="22" w:unhideWhenUsed="0" w:qFormat="1"/>
     <w:lsdException w:name="Emphasis" w:semiHidden="0" w:uiPriority="20" w:unhideWhenUsed="0" w:qFormat="1"/>
-    <w:lsdException w:name="Table Grid" w:uiPriority="59"/>
+    <w:lsdException w:name="Table Grid" w:semiHidden="0" w:uiPriority="59" w:unhideWhenUsed="0"/>
     <w:lsdException w:name="Placeholder Text" w:unhideWhenUsed="0"/>
     <w:lsdException w:name="No Spacing" w:semiHidden="0" w:uiPriority="1" w:unhideWhenUsed="0" w:qFormat="1"/>
     <w:lsdException w:name="Light Shading" w:semiHidden="0" w:uiPriority="60" w:unhideWhenUsed="0"/>
@@ -3774,49 +2655,6 @@
       <w:ind w:left="720"/>
       <w:contextualSpacing/>
     </w:pPr>
-  </w:style>
-  <w:style w:type="character" w:styleId="CommentReference">
-    <w:name w:val="annotation reference"/>
-    <w:basedOn w:val="DefaultParagraphFont"/>
-    <w:uiPriority w:val="99"/>
-    <w:semiHidden/>
-    <w:unhideWhenUsed/>
-    <w:rsid w:val="00A53114"/>
-    <w:rPr>
-      <w:sz w:val="16"/>
-      <w:szCs w:val="16"/>
-    </w:rPr>
-  </w:style>
-  <w:style w:type="paragraph" w:styleId="CommentText">
-    <w:name w:val="annotation text"/>
-    <w:basedOn w:val="Normal"/>
-    <w:link w:val="CommentTextChar"/>
-    <w:uiPriority w:val="99"/>
-    <w:unhideWhenUsed/>
-    <w:rsid w:val="00A53114"/>
-    <w:pPr>
-      <w:widowControl/>
-      <w:autoSpaceDE/>
-      <w:autoSpaceDN/>
-      <w:adjustRightInd/>
-    </w:pPr>
-    <w:rPr>
-      <w:rFonts w:asciiTheme="minorHAnsi" w:eastAsiaTheme="minorHAnsi" w:hAnsiTheme="minorHAnsi" w:cstheme="minorBidi"/>
-      <w:sz w:val="20"/>
-      <w:szCs w:val="20"/>
-    </w:rPr>
-  </w:style>
-  <w:style w:type="character" w:customStyle="1" w:styleId="CommentTextChar">
-    <w:name w:val="Comment Text Char"/>
-    <w:basedOn w:val="DefaultParagraphFont"/>
-    <w:link w:val="CommentText"/>
-    <w:uiPriority w:val="99"/>
-    <w:rsid w:val="00A53114"/>
-    <w:rPr>
-      <w:rFonts w:eastAsiaTheme="minorHAnsi"/>
-      <w:sz w:val="20"/>
-      <w:szCs w:val="20"/>
-    </w:rPr>
   </w:style>
 </w:styles>
 </file>

</xml_diff>

<commit_message>
Diversion added and working.
</commit_message>
<xml_diff>
--- a/resources/Saved/21CRB01268_Traffic Judgment Entry.docx
+++ b/resources/Saved/21CRB01268_Traffic Judgment Entry.docx
@@ -464,6 +464,7 @@
         <w:jc w:val="center"/>
         <w:rPr>
           <w:rFonts w:ascii="Palatino Linotype" w:hAnsi="Palatino Linotype"/>
+          <w:bCs/>
           <w:sz w:val="20"/>
           <w:szCs w:val="20"/>
         </w:rPr>
@@ -477,7 +478,40 @@
           <w:szCs w:val="20"/>
           <w:u w:val="single"/>
         </w:rPr>
-        <w:t>FINAL JUDGMENT ENTRY</w:t>
+        <w:t>MAGISTRATE</w:t>
+      </w:r>
+      <w:r>
+        <w:rPr>
+          <w:rFonts w:ascii="Palatino Linotype" w:hAnsi="Palatino Linotype"/>
+          <w:b/>
+          <w:bCs/>
+          <w:sz w:val="20"/>
+          <w:szCs w:val="20"/>
+          <w:u w:val="single"/>
+        </w:rPr>
+        <w:t>’S</w:t>
+      </w:r>
+      <w:r>
+        <w:rPr>
+          <w:rFonts w:ascii="Palatino Linotype" w:hAnsi="Palatino Linotype"/>
+          <w:b/>
+          <w:bCs/>
+          <w:sz w:val="20"/>
+          <w:szCs w:val="20"/>
+          <w:u w:val="single"/>
+        </w:rPr>
+        <w:t xml:space="preserve"> </w:t>
+      </w:r>
+      <w:r>
+        <w:rPr>
+          <w:rFonts w:ascii="Palatino Linotype" w:hAnsi="Palatino Linotype"/>
+          <w:b/>
+          <w:bCs/>
+          <w:sz w:val="20"/>
+          <w:szCs w:val="20"/>
+          <w:u w:val="single"/>
+        </w:rPr>
+        <w:t xml:space="preserve">DECISION</w:t>
       </w:r>
     </w:p>
     <w:p>
@@ -563,7 +597,7 @@
           <w:sz w:val="20"/>
           <w:szCs w:val="20"/>
         </w:rPr>
-        <w:t xml:space="preserve"> for arraignment on January 15, 2022. </w:t>
+        <w:t xml:space="preserve"> for arraignment on January 16, 2022. </w:t>
       </w:r>
       <w:r>
         <w:rPr>
@@ -657,8 +691,66 @@
           <w:sz w:val="20"/>
           <w:szCs w:val="20"/>
         </w:rPr>
-        <w:t>The Court, finding that the Defendant entered the plea knowingly, intelligently, and voluntarily, accepted the plea and entered the following sentence:</w:t>
-      </w:r>
+        <w:t xml:space="preserve">The Court, finding that the Defendant entered the plea knowingly, intelligently, and voluntarily, accepted the plea and entered the following sentence:</w:t>
+      </w:r>
+    </w:p>
+    <w:p>
+      <w:pPr>
+        <w:jc w:val="both"/>
+        <w:rPr>
+          <w:rFonts w:ascii="Palatino Linotype" w:hAnsi="Palatino Linotype"/>
+          <w:sz w:val="20"/>
+          <w:szCs w:val="20"/>
+        </w:rPr>
+      </w:pPr>
+    </w:p>
+    <w:p>
+      <w:pPr>
+        <w:jc w:val="both"/>
+        <w:rPr>
+          <w:rFonts w:ascii="Palatino Linotype" w:hAnsi="Palatino Linotype"/>
+          <w:sz w:val="20"/>
+          <w:szCs w:val="20"/>
+        </w:rPr>
+      </w:pPr>
+      <w:r>
+        <w:rPr>
+          <w:rFonts w:ascii="Palatino Linotype" w:hAnsi="Palatino Linotype"/>
+          <w:sz w:val="20"/>
+          <w:szCs w:val="20"/>
+        </w:rPr>
+        <w:t xml:space="preserve"/>
+      </w:r>
+      <w:proofErr w:type="gramStart"/>
+      <w:r>
+        <w:rPr>
+          <w:rFonts w:ascii="Palatino Linotype" w:hAnsi="Palatino Linotype"/>
+          <w:b/>
+          <w:sz w:val="20"/>
+          <w:szCs w:val="20"/>
+        </w:rPr>
+        <w:t xml:space="preserve">Diversion.</w:t>
+      </w:r>
+      <w:proofErr w:type="gramEnd"/>
+      <w:r>
+        <w:rPr>
+          <w:rFonts w:ascii="Palatino Linotype" w:hAnsi="Palatino Linotype"/>
+          <w:b/>
+          <w:sz w:val="20"/>
+          <w:szCs w:val="20"/>
+        </w:rPr>
+        <w:t xml:space="preserve"> </w:t>
+      </w:r>
+      <w:r>
+        <w:rPr>
+          <w:rFonts w:ascii="Palatino Linotype" w:hAnsi="Palatino Linotype"/>
+          <w:sz w:val="20"/>
+          <w:szCs w:val="20"/>
+        </w:rPr>
+        <w:t xml:space="preserve"/>
+      </w:r>
+      <w:bookmarkStart w:id="0" w:name="_GoBack"/>
+      <w:bookmarkEnd w:id="0"/>
     </w:p>
     <w:p>
       <w:pPr>
@@ -1289,6 +1381,188 @@
           </w:p>
         </w:tc>
       </w:tr>
+      <w:tr>
+        <w:trPr>
+          <w:jc w:val="center"/>
+        </w:trPr>
+        <w:tc>
+          <w:tcPr>
+            <w:tcW w:w="1801" w:type="dxa"/>
+          </w:tcPr>
+          <w:p>
+            <w:pPr>
+              <w:tabs>
+                <w:tab w:val="left" w:pos="-1080"/>
+                <w:tab w:val="left" w:pos="-720"/>
+                <w:tab w:val="left" w:pos="0"/>
+                <w:tab w:val="left" w:pos="720"/>
+                <w:tab w:val="left" w:pos="1440"/>
+                <w:tab w:val="left" w:pos="2160"/>
+                <w:tab w:val="left" w:pos="2880"/>
+                <w:tab w:val="left" w:pos="3600"/>
+                <w:tab w:val="left" w:pos="4320"/>
+                <w:tab w:val="left" w:pos="4680"/>
+              </w:tabs>
+              <w:rPr>
+                <w:rFonts w:ascii="Palatino Linotype" w:hAnsi="Palatino Linotype"/>
+                <w:b/>
+                <w:bCs/>
+                <w:sz w:val="20"/>
+                <w:szCs w:val="20"/>
+              </w:rPr>
+            </w:pPr>
+            <w:r>
+              <w:rPr>
+                <w:rFonts w:ascii="Palatino Linotype" w:hAnsi="Palatino Linotype"/>
+                <w:b/>
+                <w:bCs/>
+                <w:sz w:val="20"/>
+                <w:szCs w:val="20"/>
+              </w:rPr>
+              <w:t>Jail Days</w:t>
+            </w:r>
+          </w:p>
+        </w:tc>
+        <w:tc>
+          <w:tcPr>
+            <w:tcW w:w="3289" w:type="dxa"/>
+          </w:tcPr>
+          <w:p>
+            <w:pPr>
+              <w:tabs>
+                <w:tab w:val="left" w:pos="-1080"/>
+                <w:tab w:val="left" w:pos="-720"/>
+                <w:tab w:val="left" w:pos="0"/>
+                <w:tab w:val="left" w:pos="720"/>
+                <w:tab w:val="left" w:pos="1440"/>
+                <w:tab w:val="left" w:pos="2160"/>
+                <w:tab w:val="left" w:pos="2880"/>
+                <w:tab w:val="left" w:pos="3600"/>
+                <w:tab w:val="left" w:pos="4320"/>
+                <w:tab w:val="left" w:pos="4680"/>
+              </w:tabs>
+              <w:rPr>
+                <w:rFonts w:ascii="Palatino Linotype" w:hAnsi="Palatino Linotype"/>
+                <w:b/>
+                <w:bCs/>
+                <w:sz w:val="20"/>
+                <w:szCs w:val="20"/>
+              </w:rPr>
+            </w:pPr>
+            <w:r>
+              <w:rPr>
+                <w:rFonts w:ascii="Palatino Linotype" w:hAnsi="Palatino Linotype"/>
+                <w:b/>
+                <w:bCs/>
+                <w:sz w:val="20"/>
+                <w:szCs w:val="20"/>
+              </w:rPr>
+              <w:t xml:space="preserve">None</w:t>
+            </w:r>
+          </w:p>
+        </w:tc>
+      </w:tr>
+      <w:tr>
+        <w:trPr>
+          <w:jc w:val="center"/>
+        </w:trPr>
+        <w:tc>
+          <w:tcPr>
+            <w:tcW w:w="1801" w:type="dxa"/>
+          </w:tcPr>
+          <w:p>
+            <w:pPr>
+              <w:tabs>
+                <w:tab w:val="left" w:pos="-1080"/>
+                <w:tab w:val="left" w:pos="-720"/>
+                <w:tab w:val="left" w:pos="0"/>
+                <w:tab w:val="left" w:pos="720"/>
+                <w:tab w:val="left" w:pos="1440"/>
+                <w:tab w:val="left" w:pos="2160"/>
+                <w:tab w:val="left" w:pos="2880"/>
+                <w:tab w:val="left" w:pos="3600"/>
+                <w:tab w:val="left" w:pos="4320"/>
+                <w:tab w:val="left" w:pos="4680"/>
+              </w:tabs>
+              <w:rPr>
+                <w:rFonts w:ascii="Palatino Linotype" w:hAnsi="Palatino Linotype"/>
+                <w:b/>
+                <w:bCs/>
+                <w:sz w:val="20"/>
+                <w:szCs w:val="20"/>
+              </w:rPr>
+            </w:pPr>
+            <w:r>
+              <w:rPr>
+                <w:rFonts w:ascii="Palatino Linotype" w:hAnsi="Palatino Linotype"/>
+                <w:b/>
+                <w:bCs/>
+                <w:sz w:val="20"/>
+                <w:szCs w:val="20"/>
+              </w:rPr>
+              <w:t>Jail Days</w:t>
+            </w:r>
+            <w:r>
+              <w:rPr>
+                <w:rFonts w:ascii="Palatino Linotype" w:hAnsi="Palatino Linotype"/>
+                <w:b/>
+                <w:bCs/>
+                <w:sz w:val="20"/>
+                <w:szCs w:val="20"/>
+              </w:rPr>
+              <w:t xml:space="preserve"> </w:t>
+            </w:r>
+            <w:r>
+              <w:rPr>
+                <w:rFonts w:ascii="Palatino Linotype" w:hAnsi="Palatino Linotype"/>
+                <w:b/>
+                <w:bCs/>
+                <w:sz w:val="20"/>
+                <w:szCs w:val="20"/>
+              </w:rPr>
+              <w:t>Suspended</w:t>
+            </w:r>
+          </w:p>
+        </w:tc>
+        <w:tc>
+          <w:tcPr>
+            <w:tcW w:w="3289" w:type="dxa"/>
+          </w:tcPr>
+          <w:p>
+            <w:pPr>
+              <w:tabs>
+                <w:tab w:val="left" w:pos="-1080"/>
+                <w:tab w:val="left" w:pos="-720"/>
+                <w:tab w:val="left" w:pos="0"/>
+                <w:tab w:val="left" w:pos="720"/>
+                <w:tab w:val="left" w:pos="1440"/>
+                <w:tab w:val="left" w:pos="2160"/>
+                <w:tab w:val="left" w:pos="2880"/>
+                <w:tab w:val="left" w:pos="3600"/>
+                <w:tab w:val="left" w:pos="4320"/>
+                <w:tab w:val="left" w:pos="4680"/>
+              </w:tabs>
+              <w:rPr>
+                <w:rFonts w:ascii="Palatino Linotype" w:hAnsi="Palatino Linotype"/>
+                <w:b/>
+                <w:bCs/>
+                <w:sz w:val="20"/>
+                <w:szCs w:val="20"/>
+              </w:rPr>
+            </w:pPr>
+            <w:r>
+              <w:rPr>
+                <w:rFonts w:ascii="Palatino Linotype" w:hAnsi="Palatino Linotype"/>
+                <w:b/>
+                <w:bCs/>
+                <w:sz w:val="20"/>
+                <w:szCs w:val="20"/>
+              </w:rPr>
+              <w:t xml:space="preserve">None</w:t>
+            </w:r>
+          </w:p>
+        </w:tc>
+      </w:tr>
     </w:tbl>
     <w:p>
       <w:pPr>
@@ -1433,7 +1707,7 @@
           <w:sz w:val="20"/>
           <w:szCs w:val="20"/>
         </w:rPr>
-        <w:t xml:space="preserve">January 15, 2022</w:t>
+        <w:t xml:space="preserve">January 16, 2022</w:t>
       </w:r>
       <w:r>
         <w:rPr>
@@ -1461,6 +1735,22 @@
           <w:szCs w:val="20"/>
         </w:rPr>
       </w:pPr>
+      <w:r>
+        <w:rPr>
+          <w:rFonts w:ascii="Palatino Linotype" w:hAnsi="Palatino Linotype"/>
+          <w:sz w:val="20"/>
+          <w:szCs w:val="20"/>
+        </w:rPr>
+        <w:t xml:space="preserve"/>
+      </w:r>
+      <w:r>
+        <w:rPr>
+          <w:rFonts w:ascii="Palatino Linotype" w:hAnsi="Palatino Linotype"/>
+          <w:sz w:val="20"/>
+          <w:szCs w:val="20"/>
+        </w:rPr>
+        <w:t xml:space="preserve"/>
+      </w:r>
       <w:r>
         <w:rPr>
           <w:rFonts w:ascii="Palatino Linotype" w:hAnsi="Palatino Linotype"/>
@@ -1628,7 +1918,7 @@
           <w:sz w:val="20"/>
           <w:szCs w:val="20"/>
         </w:rPr>
-        <w:t xml:space="preserve">Judge</w:t>
+        <w:t xml:space="preserve">Magistrate</w:t>
       </w:r>
       <w:r>
         <w:rPr>
@@ -1644,7 +1934,7 @@
           <w:sz w:val="20"/>
           <w:szCs w:val="20"/>
         </w:rPr>
-        <w:t xml:space="preserve">Marianne</w:t>
+        <w:t xml:space="preserve">Amanda</w:t>
       </w:r>
       <w:r>
         <w:rPr>
@@ -1660,7 +1950,7 @@
           <w:sz w:val="20"/>
           <w:szCs w:val="20"/>
         </w:rPr>
-        <w:t xml:space="preserve">Hemmeter</w:t>
+        <w:t xml:space="preserve">Bunner</w:t>
       </w:r>
     </w:p>
     <w:p>
@@ -1696,54 +1986,72 @@
     <w:p>
       <w:pPr>
         <w:tabs>
-          <w:tab w:val="left" w:pos="-1080"/>
-          <w:tab w:val="left" w:pos="-720"/>
-          <w:tab w:val="left" w:pos="0"/>
-          <w:tab w:val="left" w:pos="720"/>
-          <w:tab w:val="left" w:pos="1440"/>
-          <w:tab w:val="left" w:pos="2160"/>
-          <w:tab w:val="left" w:pos="2880"/>
-          <w:tab w:val="left" w:pos="3600"/>
-          <w:tab w:val="left" w:pos="4320"/>
-          <w:tab w:val="left" w:pos="4680"/>
+          <w:tab w:val="center" w:pos="4680"/>
         </w:tabs>
-        <w:rPr>
-          <w:rFonts w:ascii="Palatino Linotype" w:hAnsi="Palatino Linotype"/>
-          <w:sz w:val="16"/>
-          <w:szCs w:val="16"/>
-        </w:rPr>
-      </w:pPr>
-      <w:r>
-        <w:rPr>
-          <w:rFonts w:ascii="Palatino Linotype" w:hAnsi="Palatino Linotype"/>
-          <w:sz w:val="16"/>
-          <w:szCs w:val="16"/>
-        </w:rPr>
-        <w:t>Copies served by Dep. Clerk ______</w:t>
-      </w:r>
-      <w:r>
-        <w:rPr>
-          <w:rFonts w:ascii="Palatino Linotype" w:hAnsi="Palatino Linotype"/>
-          <w:sz w:val="16"/>
-          <w:szCs w:val="16"/>
-        </w:rPr>
-        <w:t>___</w:t>
-      </w:r>
-      <w:r>
-        <w:rPr>
-          <w:rFonts w:ascii="Palatino Linotype" w:hAnsi="Palatino Linotype"/>
-          <w:sz w:val="16"/>
-          <w:szCs w:val="16"/>
-        </w:rPr>
-        <w:t xml:space="preserve"> on: </w:t>
-      </w:r>
-      <w:r>
-        <w:rPr>
-          <w:rFonts w:ascii="Palatino Linotype" w:hAnsi="Palatino Linotype"/>
-          <w:sz w:val="16"/>
-          <w:szCs w:val="16"/>
-        </w:rPr>
-        <w:t xml:space="preserve">___ Prosecutor’s Office, ___ TARA DEAN</w:t>
+        <w:jc w:val="both"/>
+        <w:rPr>
+          <w:rFonts w:ascii="Palatino Linotype" w:hAnsi="Palatino Linotype"/>
+          <w:b/>
+          <w:bCs/>
+          <w:i/>
+          <w:sz w:val="19"/>
+          <w:szCs w:val="19"/>
+        </w:rPr>
+      </w:pPr>
+      <w:r>
+        <w:rPr>
+          <w:rFonts w:ascii="Palatino Linotype" w:hAnsi="Palatino Linotype"/>
+          <w:b/>
+          <w:bCs/>
+          <w:i/>
+          <w:sz w:val="19"/>
+          <w:szCs w:val="19"/>
+        </w:rPr>
+        <w:t xml:space="preserve">Pursuant to Criminal Rule 19(D) and Traffic Rule 14, written objections to this magistrate’s decision must be filed within </w:t>
+      </w:r>
+      <w:r>
+        <w:rPr>
+          <w:rFonts w:ascii="Palatino Linotype" w:hAnsi="Palatino Linotype"/>
+          <w:b/>
+          <w:bCs/>
+          <w:i/>
+          <w:sz w:val="19"/>
+          <w:szCs w:val="19"/>
+        </w:rPr>
+        <w:t>14</w:t>
+      </w:r>
+      <w:r>
+        <w:rPr>
+          <w:rFonts w:ascii="Palatino Linotype" w:hAnsi="Palatino Linotype"/>
+          <w:b/>
+          <w:bCs/>
+          <w:i/>
+          <w:sz w:val="19"/>
+          <w:szCs w:val="19"/>
+        </w:rPr>
+        <w:t xml:space="preserve"> days of the filing of this decision. Any objections must state with specificity the grounds of the objections. </w:t>
+      </w:r>
+      <w:r>
+        <w:rPr>
+          <w:rFonts w:ascii="Palatino Linotype" w:hAnsi="Palatino Linotype"/>
+          <w:b/>
+          <w:bCs/>
+          <w:i/>
+          <w:sz w:val="19"/>
+          <w:szCs w:val="19"/>
+        </w:rPr>
+        <w:t xml:space="preserve">A party shall not assign as error on appeal the court’s adoption of this decision unless the party timely </w:t>
+      </w:r>
+      <w:r>
+        <w:rPr>
+          <w:rFonts w:ascii="Palatino Linotype" w:hAnsi="Palatino Linotype"/>
+          <w:b/>
+          <w:bCs/>
+          <w:i/>
+          <w:sz w:val="19"/>
+          <w:szCs w:val="19"/>
+        </w:rPr>
+        <w:t xml:space="preserve">files objections.</w:t>
       </w:r>
     </w:p>
     <w:p>
@@ -1762,6 +2070,88 @@
         </w:tabs>
         <w:rPr>
           <w:rFonts w:ascii="Palatino Linotype" w:hAnsi="Palatino Linotype"/>
+          <w:sz w:val="20"/>
+          <w:szCs w:val="20"/>
+        </w:rPr>
+      </w:pPr>
+      <w:r>
+        <w:rPr>
+          <w:rFonts w:ascii="Palatino Linotype" w:hAnsi="Palatino Linotype"/>
+          <w:sz w:val="20"/>
+          <w:szCs w:val="20"/>
+        </w:rPr>
+        <w:t xml:space="preserve"/>
+      </w:r>
+    </w:p>
+    <w:p>
+      <w:pPr>
+        <w:tabs>
+          <w:tab w:val="left" w:pos="-1080"/>
+          <w:tab w:val="left" w:pos="-720"/>
+          <w:tab w:val="left" w:pos="0"/>
+          <w:tab w:val="left" w:pos="720"/>
+          <w:tab w:val="left" w:pos="1440"/>
+          <w:tab w:val="left" w:pos="2160"/>
+          <w:tab w:val="left" w:pos="2880"/>
+          <w:tab w:val="left" w:pos="3600"/>
+          <w:tab w:val="left" w:pos="4320"/>
+          <w:tab w:val="left" w:pos="4680"/>
+        </w:tabs>
+        <w:rPr>
+          <w:rFonts w:ascii="Palatino Linotype" w:hAnsi="Palatino Linotype"/>
+          <w:sz w:val="16"/>
+          <w:szCs w:val="16"/>
+        </w:rPr>
+      </w:pPr>
+      <w:r>
+        <w:rPr>
+          <w:rFonts w:ascii="Palatino Linotype" w:hAnsi="Palatino Linotype"/>
+          <w:sz w:val="16"/>
+          <w:szCs w:val="16"/>
+        </w:rPr>
+        <w:t>Copies served by Dep. Clerk ______</w:t>
+      </w:r>
+      <w:r>
+        <w:rPr>
+          <w:rFonts w:ascii="Palatino Linotype" w:hAnsi="Palatino Linotype"/>
+          <w:sz w:val="16"/>
+          <w:szCs w:val="16"/>
+        </w:rPr>
+        <w:t>___</w:t>
+      </w:r>
+      <w:r>
+        <w:rPr>
+          <w:rFonts w:ascii="Palatino Linotype" w:hAnsi="Palatino Linotype"/>
+          <w:sz w:val="16"/>
+          <w:szCs w:val="16"/>
+        </w:rPr>
+        <w:t xml:space="preserve"> on: </w:t>
+      </w:r>
+      <w:r>
+        <w:rPr>
+          <w:rFonts w:ascii="Palatino Linotype" w:hAnsi="Palatino Linotype"/>
+          <w:sz w:val="16"/>
+          <w:szCs w:val="16"/>
+        </w:rPr>
+        <w:t xml:space="preserve">___ Prosecutor’s Office, ___ TARA DEAN</w:t>
+      </w:r>
+    </w:p>
+    <w:p>
+      <w:pPr>
+        <w:tabs>
+          <w:tab w:val="left" w:pos="-1080"/>
+          <w:tab w:val="left" w:pos="-720"/>
+          <w:tab w:val="left" w:pos="0"/>
+          <w:tab w:val="left" w:pos="720"/>
+          <w:tab w:val="left" w:pos="1440"/>
+          <w:tab w:val="left" w:pos="2160"/>
+          <w:tab w:val="left" w:pos="2880"/>
+          <w:tab w:val="left" w:pos="3600"/>
+          <w:tab w:val="left" w:pos="4320"/>
+          <w:tab w:val="left" w:pos="4680"/>
+        </w:tabs>
+        <w:rPr>
+          <w:rFonts w:ascii="Palatino Linotype" w:hAnsi="Palatino Linotype"/>
           <w:sz w:val="16"/>
           <w:szCs w:val="16"/>
         </w:rPr>
@@ -1778,6 +2168,24 @@
     </w:sectPr>
   </w:body>
 </w:document>
+</file>
+
+<file path=word/commentsExtended.xml><?xml version="1.0" encoding="utf-8"?>
+<w15:commentsEx xmlns:wpc="http://schemas.microsoft.com/office/word/2010/wordprocessingCanvas" xmlns:cx="http://schemas.microsoft.com/office/drawing/2014/chartex" xmlns:cx1="http://schemas.microsoft.com/office/drawing/2015/9/8/chartex" xmlns:cx2="http://schemas.microsoft.com/office/drawing/2015/10/21/chartex" xmlns:cx3="http://schemas.microsoft.com/office/drawing/2016/5/9/chartex" xmlns:cx4="http://schemas.microsoft.com/office/drawing/2016/5/10/chartex" xmlns:cx5="http://schemas.microsoft.com/office/drawing/2016/5/11/chartex" xmlns:cx6="http://schemas.microsoft.com/office/drawing/2016/5/12/chartex" xmlns:cx7="http://schemas.microsoft.com/office/drawing/2016/5/13/chartex" xmlns:cx8="http://schemas.microsoft.com/office/drawing/2016/5/14/chartex" xmlns:mc="http://schemas.openxmlformats.org/markup-compatibility/2006" xmlns:aink="http://schemas.microsoft.com/office/drawing/2016/ink" xmlns:am3d="http://schemas.microsoft.com/office/drawing/2017/model3d" xmlns:o="urn:schemas-microsoft-com:office:office" xmlns:r="http://schemas.openxmlformats.org/officeDocument/2006/relationships" xmlns:m="http://schemas.openxmlformats.org/officeDocument/2006/math" xmlns:v="urn:schemas-microsoft-com:vml" xmlns:wp14="http://schemas.microsoft.com/office/word/2010/wordprocessingDrawing" xmlns:wp="http://schemas.openxmlformats.org/drawingml/2006/wordprocessingDrawing" xmlns:w10="urn:schemas-microsoft-com:office:word" xmlns:w="http://schemas.openxmlformats.org/wordprocessingml/2006/main" xmlns:w14="http://schemas.microsoft.com/office/word/2010/wordml" xmlns:w15="http://schemas.microsoft.com/office/word/2012/wordml" xmlns:w16cex="http://schemas.microsoft.com/office/word/2018/wordml/cex" xmlns:w16cid="http://schemas.microsoft.com/office/word/2016/wordml/cid" xmlns:w16="http://schemas.microsoft.com/office/word/2018/wordml" xmlns:w16se="http://schemas.microsoft.com/office/word/2015/wordml/symex" xmlns:wpg="http://schemas.microsoft.com/office/word/2010/wordprocessingGroup" xmlns:wpi="http://schemas.microsoft.com/office/word/2010/wordprocessingInk" xmlns:wne="http://schemas.microsoft.com/office/word/2006/wordml" xmlns:wps="http://schemas.microsoft.com/office/word/2010/wordprocessingShape" mc:Ignorable="w14 w15 w16se w16cid w16 w16cex wp14">
+  <w15:commentEx w15:paraId="4CD3D7F6" w15:done="0"/>
+  <w15:commentEx w15:paraId="7E2F0EFE" w15:done="0"/>
+  <w15:commentEx w15:paraId="6E5F1B3C" w15:done="0"/>
+  <w15:commentEx w15:paraId="51A4BB77" w15:done="0"/>
+</w15:commentsEx>
+</file>
+
+<file path=word/commentsIds.xml><?xml version="1.0" encoding="utf-8"?>
+<w16cid:commentsIds xmlns:wpc="http://schemas.microsoft.com/office/word/2010/wordprocessingCanvas" xmlns:cx="http://schemas.microsoft.com/office/drawing/2014/chartex" xmlns:cx1="http://schemas.microsoft.com/office/drawing/2015/9/8/chartex" xmlns:cx2="http://schemas.microsoft.com/office/drawing/2015/10/21/chartex" xmlns:cx3="http://schemas.microsoft.com/office/drawing/2016/5/9/chartex" xmlns:cx4="http://schemas.microsoft.com/office/drawing/2016/5/10/chartex" xmlns:cx5="http://schemas.microsoft.com/office/drawing/2016/5/11/chartex" xmlns:cx6="http://schemas.microsoft.com/office/drawing/2016/5/12/chartex" xmlns:cx7="http://schemas.microsoft.com/office/drawing/2016/5/13/chartex" xmlns:cx8="http://schemas.microsoft.com/office/drawing/2016/5/14/chartex" xmlns:mc="http://schemas.openxmlformats.org/markup-compatibility/2006" xmlns:aink="http://schemas.microsoft.com/office/drawing/2016/ink" xmlns:am3d="http://schemas.microsoft.com/office/drawing/2017/model3d" xmlns:o="urn:schemas-microsoft-com:office:office" xmlns:r="http://schemas.openxmlformats.org/officeDocument/2006/relationships" xmlns:m="http://schemas.openxmlformats.org/officeDocument/2006/math" xmlns:v="urn:schemas-microsoft-com:vml" xmlns:wp14="http://schemas.microsoft.com/office/word/2010/wordprocessingDrawing" xmlns:wp="http://schemas.openxmlformats.org/drawingml/2006/wordprocessingDrawing" xmlns:w10="urn:schemas-microsoft-com:office:word" xmlns:w="http://schemas.openxmlformats.org/wordprocessingml/2006/main" xmlns:w14="http://schemas.microsoft.com/office/word/2010/wordml" xmlns:w15="http://schemas.microsoft.com/office/word/2012/wordml" xmlns:w16cex="http://schemas.microsoft.com/office/word/2018/wordml/cex" xmlns:w16cid="http://schemas.microsoft.com/office/word/2016/wordml/cid" xmlns:w16="http://schemas.microsoft.com/office/word/2018/wordml" xmlns:w16se="http://schemas.microsoft.com/office/word/2015/wordml/symex" xmlns:wpg="http://schemas.microsoft.com/office/word/2010/wordprocessingGroup" xmlns:wpi="http://schemas.microsoft.com/office/word/2010/wordprocessingInk" xmlns:wne="http://schemas.microsoft.com/office/word/2006/wordml" xmlns:wps="http://schemas.microsoft.com/office/word/2010/wordprocessingShape" mc:Ignorable="w14 w15 w16se w16cid w16 w16cex wp14">
+  <w16cid:commentId w16cid:paraId="4CD3D7F6" w16cid:durableId="257FDCE8"/>
+  <w16cid:commentId w16cid:paraId="7E2F0EFE" w16cid:durableId="257FDCE9"/>
+  <w16cid:commentId w16cid:paraId="6E5F1B3C" w16cid:durableId="257FDCEA"/>
+  <w16cid:commentId w16cid:paraId="51A4BB77" w16cid:durableId="257FDCEB"/>
+</w16cid:commentsIds>
 </file>
 
 <file path=word/endnotes.xml><?xml version="1.0" encoding="utf-8"?>
@@ -1828,15 +2236,17 @@
         <w:sz w:val="20"/>
         <w:szCs w:val="20"/>
       </w:rPr>
-      <w:t xml:space="preserve"/>
+      <w:t xml:space="preserve">Magistrate </w:t>
     </w:r>
+    <w:proofErr w:type="gramStart"/>
     <w:r>
       <w:rPr>
         <w:rFonts w:ascii="Palatino Linotype" w:hAnsi="Palatino Linotype"/>
+        <w:bCs/>
         <w:sz w:val="20"/>
         <w:szCs w:val="20"/>
       </w:rPr>
-      <w:t xml:space="preserve">Final Judgment Entry</w:t>
+      <w:t>Decision</w:t>
     </w:r>
     <w:r>
       <w:rPr>
@@ -2019,10 +2429,137 @@
       </w:rPr>
     </w:lvl>
   </w:abstractNum>
+  <w:abstractNum w:abstractNumId="1">
+    <w:nsid w:val="2E17566E"/>
+    <w:multiLevelType w:val="hybridMultilevel"/>
+    <w:tmpl w:val="00866CE6"/>
+    <w:lvl w:ilvl="0" w:tplc="04090001">
+      <w:start w:val="1"/>
+      <w:numFmt w:val="bullet"/>
+      <w:lvlText w:val=""/>
+      <w:lvlJc w:val="left"/>
+      <w:pPr>
+        <w:ind w:left="779" w:hanging="360"/>
+      </w:pPr>
+      <w:rPr>
+        <w:rFonts w:ascii="Symbol" w:hAnsi="Symbol" w:hint="default"/>
+      </w:rPr>
+    </w:lvl>
+    <w:lvl w:ilvl="1" w:tplc="04090003">
+      <w:start w:val="1"/>
+      <w:numFmt w:val="bullet"/>
+      <w:lvlText w:val="o"/>
+      <w:lvlJc w:val="left"/>
+      <w:pPr>
+        <w:ind w:left="1499" w:hanging="360"/>
+      </w:pPr>
+      <w:rPr>
+        <w:rFonts w:ascii="Courier New" w:hAnsi="Courier New" w:cs="Courier New" w:hint="default"/>
+      </w:rPr>
+    </w:lvl>
+    <w:lvl w:ilvl="2" w:tplc="04090005" w:tentative="1">
+      <w:start w:val="1"/>
+      <w:numFmt w:val="bullet"/>
+      <w:lvlText w:val=""/>
+      <w:lvlJc w:val="left"/>
+      <w:pPr>
+        <w:ind w:left="2219" w:hanging="360"/>
+      </w:pPr>
+      <w:rPr>
+        <w:rFonts w:ascii="Wingdings" w:hAnsi="Wingdings" w:hint="default"/>
+      </w:rPr>
+    </w:lvl>
+    <w:lvl w:ilvl="3" w:tplc="04090001" w:tentative="1">
+      <w:start w:val="1"/>
+      <w:numFmt w:val="bullet"/>
+      <w:lvlText w:val=""/>
+      <w:lvlJc w:val="left"/>
+      <w:pPr>
+        <w:ind w:left="2939" w:hanging="360"/>
+      </w:pPr>
+      <w:rPr>
+        <w:rFonts w:ascii="Symbol" w:hAnsi="Symbol" w:hint="default"/>
+      </w:rPr>
+    </w:lvl>
+    <w:lvl w:ilvl="4" w:tplc="04090003" w:tentative="1">
+      <w:start w:val="1"/>
+      <w:numFmt w:val="bullet"/>
+      <w:lvlText w:val="o"/>
+      <w:lvlJc w:val="left"/>
+      <w:pPr>
+        <w:ind w:left="3659" w:hanging="360"/>
+      </w:pPr>
+      <w:rPr>
+        <w:rFonts w:ascii="Courier New" w:hAnsi="Courier New" w:cs="Courier New" w:hint="default"/>
+      </w:rPr>
+    </w:lvl>
+    <w:lvl w:ilvl="5" w:tplc="04090005" w:tentative="1">
+      <w:start w:val="1"/>
+      <w:numFmt w:val="bullet"/>
+      <w:lvlText w:val=""/>
+      <w:lvlJc w:val="left"/>
+      <w:pPr>
+        <w:ind w:left="4379" w:hanging="360"/>
+      </w:pPr>
+      <w:rPr>
+        <w:rFonts w:ascii="Wingdings" w:hAnsi="Wingdings" w:hint="default"/>
+      </w:rPr>
+    </w:lvl>
+    <w:lvl w:ilvl="6" w:tplc="04090001" w:tentative="1">
+      <w:start w:val="1"/>
+      <w:numFmt w:val="bullet"/>
+      <w:lvlText w:val=""/>
+      <w:lvlJc w:val="left"/>
+      <w:pPr>
+        <w:ind w:left="5099" w:hanging="360"/>
+      </w:pPr>
+      <w:rPr>
+        <w:rFonts w:ascii="Symbol" w:hAnsi="Symbol" w:hint="default"/>
+      </w:rPr>
+    </w:lvl>
+    <w:lvl w:ilvl="7" w:tplc="04090003" w:tentative="1">
+      <w:start w:val="1"/>
+      <w:numFmt w:val="bullet"/>
+      <w:lvlText w:val="o"/>
+      <w:lvlJc w:val="left"/>
+      <w:pPr>
+        <w:ind w:left="5819" w:hanging="360"/>
+      </w:pPr>
+      <w:rPr>
+        <w:rFonts w:ascii="Courier New" w:hAnsi="Courier New" w:cs="Courier New" w:hint="default"/>
+      </w:rPr>
+    </w:lvl>
+    <w:lvl w:ilvl="8" w:tplc="04090005" w:tentative="1">
+      <w:start w:val="1"/>
+      <w:numFmt w:val="bullet"/>
+      <w:lvlText w:val=""/>
+      <w:lvlJc w:val="left"/>
+      <w:pPr>
+        <w:ind w:left="6539" w:hanging="360"/>
+      </w:pPr>
+      <w:rPr>
+        <w:rFonts w:ascii="Wingdings" w:hAnsi="Wingdings" w:hint="default"/>
+      </w:rPr>
+    </w:lvl>
+  </w:abstractNum>
   <w:num w:numId="1">
     <w:abstractNumId w:val="0"/>
   </w:num>
+  <w:num w:numId="2">
+    <w:abstractNumId w:val="1"/>
+  </w:num>
 </w:numbering>
+</file>
+
+<file path=word/people.xml><?xml version="1.0" encoding="utf-8"?>
+<w15:people xmlns:wpc="http://schemas.microsoft.com/office/word/2010/wordprocessingCanvas" xmlns:cx="http://schemas.microsoft.com/office/drawing/2014/chartex" xmlns:cx1="http://schemas.microsoft.com/office/drawing/2015/9/8/chartex" xmlns:cx2="http://schemas.microsoft.com/office/drawing/2015/10/21/chartex" xmlns:cx3="http://schemas.microsoft.com/office/drawing/2016/5/9/chartex" xmlns:cx4="http://schemas.microsoft.com/office/drawing/2016/5/10/chartex" xmlns:cx5="http://schemas.microsoft.com/office/drawing/2016/5/11/chartex" xmlns:cx6="http://schemas.microsoft.com/office/drawing/2016/5/12/chartex" xmlns:cx7="http://schemas.microsoft.com/office/drawing/2016/5/13/chartex" xmlns:cx8="http://schemas.microsoft.com/office/drawing/2016/5/14/chartex" xmlns:mc="http://schemas.openxmlformats.org/markup-compatibility/2006" xmlns:aink="http://schemas.microsoft.com/office/drawing/2016/ink" xmlns:am3d="http://schemas.microsoft.com/office/drawing/2017/model3d" xmlns:o="urn:schemas-microsoft-com:office:office" xmlns:r="http://schemas.openxmlformats.org/officeDocument/2006/relationships" xmlns:m="http://schemas.openxmlformats.org/officeDocument/2006/math" xmlns:v="urn:schemas-microsoft-com:vml" xmlns:wp14="http://schemas.microsoft.com/office/word/2010/wordprocessingDrawing" xmlns:wp="http://schemas.openxmlformats.org/drawingml/2006/wordprocessingDrawing" xmlns:w10="urn:schemas-microsoft-com:office:word" xmlns:w="http://schemas.openxmlformats.org/wordprocessingml/2006/main" xmlns:w14="http://schemas.microsoft.com/office/word/2010/wordml" xmlns:w15="http://schemas.microsoft.com/office/word/2012/wordml" xmlns:w16cex="http://schemas.microsoft.com/office/word/2018/wordml/cex" xmlns:w16cid="http://schemas.microsoft.com/office/word/2016/wordml/cid" xmlns:w16="http://schemas.microsoft.com/office/word/2018/wordml" xmlns:w16se="http://schemas.microsoft.com/office/word/2015/wordml/symex" xmlns:wpg="http://schemas.microsoft.com/office/word/2010/wordprocessingGroup" xmlns:wpi="http://schemas.microsoft.com/office/word/2010/wordprocessingInk" xmlns:wne="http://schemas.microsoft.com/office/word/2006/wordml" xmlns:wps="http://schemas.microsoft.com/office/word/2010/wordprocessingShape" mc:Ignorable="w14 w15 w16se w16cid w16 w16cex wp14">
+  <w15:person w15:author="Amanda Bunner">
+    <w15:presenceInfo w15:providerId="AD" w15:userId="S::abunner@municipalcourt.org::eb91d435-d6fc-42bd-9750-3e984bc05426"/>
+  </w15:person>
+  <w15:person w15:author="Mandy Bunner">
+    <w15:presenceInfo w15:providerId="AD" w15:userId="S::mandy@mbmphotos.com::0e69a378-8fb7-4e0c-a5ba-f5d59ed64085"/>
+  </w15:person>
+</w15:people>
 </file>
 
 <file path=word/styles.xml><?xml version="1.0" encoding="utf-8"?>
@@ -2069,7 +2606,7 @@
     <w:lsdException w:name="Subtitle" w:semiHidden="0" w:uiPriority="11" w:unhideWhenUsed="0" w:qFormat="1"/>
     <w:lsdException w:name="Strong" w:semiHidden="0" w:uiPriority="22" w:unhideWhenUsed="0" w:qFormat="1"/>
     <w:lsdException w:name="Emphasis" w:semiHidden="0" w:uiPriority="20" w:unhideWhenUsed="0" w:qFormat="1"/>
-    <w:lsdException w:name="Table Grid" w:semiHidden="0" w:uiPriority="59" w:unhideWhenUsed="0"/>
+    <w:lsdException w:name="Table Grid" w:uiPriority="59"/>
     <w:lsdException w:name="Placeholder Text" w:unhideWhenUsed="0"/>
     <w:lsdException w:name="No Spacing" w:semiHidden="0" w:uiPriority="1" w:unhideWhenUsed="0" w:qFormat="1"/>
     <w:lsdException w:name="Light Shading" w:semiHidden="0" w:uiPriority="60" w:unhideWhenUsed="0"/>
@@ -2339,6 +2876,49 @@
       <w:contextualSpacing/>
     </w:pPr>
   </w:style>
+  <w:style w:type="character" w:styleId="CommentReference">
+    <w:name w:val="annotation reference"/>
+    <w:basedOn w:val="DefaultParagraphFont"/>
+    <w:uiPriority w:val="99"/>
+    <w:semiHidden/>
+    <w:unhideWhenUsed/>
+    <w:rsid w:val="00A53114"/>
+    <w:rPr>
+      <w:sz w:val="16"/>
+      <w:szCs w:val="16"/>
+    </w:rPr>
+  </w:style>
+  <w:style w:type="paragraph" w:styleId="CommentText">
+    <w:name w:val="annotation text"/>
+    <w:basedOn w:val="Normal"/>
+    <w:link w:val="CommentTextChar"/>
+    <w:uiPriority w:val="99"/>
+    <w:unhideWhenUsed/>
+    <w:rsid w:val="00A53114"/>
+    <w:pPr>
+      <w:widowControl/>
+      <w:autoSpaceDE/>
+      <w:autoSpaceDN/>
+      <w:adjustRightInd/>
+    </w:pPr>
+    <w:rPr>
+      <w:rFonts w:asciiTheme="minorHAnsi" w:eastAsiaTheme="minorHAnsi" w:hAnsiTheme="minorHAnsi" w:cstheme="minorBidi"/>
+      <w:sz w:val="20"/>
+      <w:szCs w:val="20"/>
+    </w:rPr>
+  </w:style>
+  <w:style w:type="character" w:customStyle="1" w:styleId="CommentTextChar">
+    <w:name w:val="Comment Text Char"/>
+    <w:basedOn w:val="DefaultParagraphFont"/>
+    <w:link w:val="CommentText"/>
+    <w:uiPriority w:val="99"/>
+    <w:rsid w:val="00A53114"/>
+    <w:rPr>
+      <w:rFonts w:eastAsiaTheme="minorHAnsi"/>
+      <w:sz w:val="20"/>
+      <w:szCs w:val="20"/>
+    </w:rPr>
+  </w:style>
 </w:styles>
 </file>
 
@@ -2386,7 +2966,7 @@
     <w:lsdException w:name="Subtitle" w:semiHidden="0" w:uiPriority="11" w:unhideWhenUsed="0" w:qFormat="1"/>
     <w:lsdException w:name="Strong" w:semiHidden="0" w:uiPriority="22" w:unhideWhenUsed="0" w:qFormat="1"/>
     <w:lsdException w:name="Emphasis" w:semiHidden="0" w:uiPriority="20" w:unhideWhenUsed="0" w:qFormat="1"/>
-    <w:lsdException w:name="Table Grid" w:semiHidden="0" w:uiPriority="59" w:unhideWhenUsed="0"/>
+    <w:lsdException w:name="Table Grid" w:uiPriority="59"/>
     <w:lsdException w:name="Placeholder Text" w:unhideWhenUsed="0"/>
     <w:lsdException w:name="No Spacing" w:semiHidden="0" w:uiPriority="1" w:unhideWhenUsed="0" w:qFormat="1"/>
     <w:lsdException w:name="Light Shading" w:semiHidden="0" w:uiPriority="60" w:unhideWhenUsed="0"/>
@@ -2655,6 +3235,49 @@
       <w:ind w:left="720"/>
       <w:contextualSpacing/>
     </w:pPr>
+  </w:style>
+  <w:style w:type="character" w:styleId="CommentReference">
+    <w:name w:val="annotation reference"/>
+    <w:basedOn w:val="DefaultParagraphFont"/>
+    <w:uiPriority w:val="99"/>
+    <w:semiHidden/>
+    <w:unhideWhenUsed/>
+    <w:rsid w:val="00A53114"/>
+    <w:rPr>
+      <w:sz w:val="16"/>
+      <w:szCs w:val="16"/>
+    </w:rPr>
+  </w:style>
+  <w:style w:type="paragraph" w:styleId="CommentText">
+    <w:name w:val="annotation text"/>
+    <w:basedOn w:val="Normal"/>
+    <w:link w:val="CommentTextChar"/>
+    <w:uiPriority w:val="99"/>
+    <w:unhideWhenUsed/>
+    <w:rsid w:val="00A53114"/>
+    <w:pPr>
+      <w:widowControl/>
+      <w:autoSpaceDE/>
+      <w:autoSpaceDN/>
+      <w:adjustRightInd/>
+    </w:pPr>
+    <w:rPr>
+      <w:rFonts w:asciiTheme="minorHAnsi" w:eastAsiaTheme="minorHAnsi" w:hAnsiTheme="minorHAnsi" w:cstheme="minorBidi"/>
+      <w:sz w:val="20"/>
+      <w:szCs w:val="20"/>
+    </w:rPr>
+  </w:style>
+  <w:style w:type="character" w:customStyle="1" w:styleId="CommentTextChar">
+    <w:name w:val="Comment Text Char"/>
+    <w:basedOn w:val="DefaultParagraphFont"/>
+    <w:link w:val="CommentText"/>
+    <w:uiPriority w:val="99"/>
+    <w:rsid w:val="00A53114"/>
+    <w:rPr>
+      <w:rFonts w:eastAsiaTheme="minorHAnsi"/>
+      <w:sz w:val="20"/>
+      <w:szCs w:val="20"/>
+    </w:rPr>
   </w:style>
 </w:styles>
 </file>

</xml_diff>

<commit_message>
Added diversion fine and jail dates to template.
</commit_message>
<xml_diff>
--- a/resources/Saved/21CRB01268_Traffic Judgment Entry.docx
+++ b/resources/Saved/21CRB01268_Traffic Judgment Entry.docx
@@ -160,23 +160,13 @@
           <w:szCs w:val="20"/>
         </w:rPr>
       </w:pPr>
-      <w:proofErr w:type="gramStart"/>
-      <w:r>
-        <w:rPr>
-          <w:rFonts w:ascii="Palatino Linotype" w:hAnsi="Palatino Linotype"/>
-          <w:sz w:val="20"/>
-          <w:szCs w:val="20"/>
-        </w:rPr>
-        <w:t>vs</w:t>
-      </w:r>
-      <w:proofErr w:type="gramEnd"/>
-      <w:r>
-        <w:rPr>
-          <w:rFonts w:ascii="Palatino Linotype" w:hAnsi="Palatino Linotype"/>
-          <w:sz w:val="20"/>
-          <w:szCs w:val="20"/>
-        </w:rPr>
-        <w:t>.</w:t>
+      <w:r>
+        <w:rPr>
+          <w:rFonts w:ascii="Palatino Linotype" w:hAnsi="Palatino Linotype"/>
+          <w:sz w:val="20"/>
+          <w:szCs w:val="20"/>
+        </w:rPr>
+        <w:t>vs.</w:t>
       </w:r>
       <w:r>
         <w:rPr>
@@ -392,7 +382,6 @@
           <w:szCs w:val="20"/>
         </w:rPr>
       </w:pPr>
-      <w:proofErr w:type="gramStart"/>
       <w:r>
         <w:rPr>
           <w:rFonts w:ascii="Palatino Linotype" w:hAnsi="Palatino Linotype"/>
@@ -401,7 +390,6 @@
         </w:rPr>
         <w:t>Defendant.</w:t>
       </w:r>
-      <w:proofErr w:type="gramEnd"/>
       <w:r>
         <w:rPr>
           <w:rFonts w:ascii="Palatino Linotype" w:hAnsi="Palatino Linotype"/>
@@ -464,7 +452,6 @@
         <w:jc w:val="center"/>
         <w:rPr>
           <w:rFonts w:ascii="Palatino Linotype" w:hAnsi="Palatino Linotype"/>
-          <w:bCs/>
           <w:sz w:val="20"/>
           <w:szCs w:val="20"/>
         </w:rPr>
@@ -478,40 +465,7 @@
           <w:szCs w:val="20"/>
           <w:u w:val="single"/>
         </w:rPr>
-        <w:t>MAGISTRATE</w:t>
-      </w:r>
-      <w:r>
-        <w:rPr>
-          <w:rFonts w:ascii="Palatino Linotype" w:hAnsi="Palatino Linotype"/>
-          <w:b/>
-          <w:bCs/>
-          <w:sz w:val="20"/>
-          <w:szCs w:val="20"/>
-          <w:u w:val="single"/>
-        </w:rPr>
-        <w:t>’S</w:t>
-      </w:r>
-      <w:r>
-        <w:rPr>
-          <w:rFonts w:ascii="Palatino Linotype" w:hAnsi="Palatino Linotype"/>
-          <w:b/>
-          <w:bCs/>
-          <w:sz w:val="20"/>
-          <w:szCs w:val="20"/>
-          <w:u w:val="single"/>
-        </w:rPr>
-        <w:t xml:space="preserve"> </w:t>
-      </w:r>
-      <w:r>
-        <w:rPr>
-          <w:rFonts w:ascii="Palatino Linotype" w:hAnsi="Palatino Linotype"/>
-          <w:b/>
-          <w:bCs/>
-          <w:sz w:val="20"/>
-          <w:szCs w:val="20"/>
-          <w:u w:val="single"/>
-        </w:rPr>
-        <w:t xml:space="preserve">DECISION</w:t>
+        <w:t>FINAL JUDGMENT ENTRY</w:t>
       </w:r>
     </w:p>
     <w:p>
@@ -597,7 +551,7 @@
           <w:sz w:val="20"/>
           <w:szCs w:val="20"/>
         </w:rPr>
-        <w:t xml:space="preserve"> for arraignment on January 16, 2022. </w:t>
+        <w:t xml:space="preserve"> for arraignment on January 23, 2022. </w:t>
       </w:r>
       <w:r>
         <w:rPr>
@@ -703,16 +657,6 @@
           <w:szCs w:val="20"/>
         </w:rPr>
       </w:pPr>
-    </w:p>
-    <w:p>
-      <w:pPr>
-        <w:jc w:val="both"/>
-        <w:rPr>
-          <w:rFonts w:ascii="Palatino Linotype" w:hAnsi="Palatino Linotype"/>
-          <w:sz w:val="20"/>
-          <w:szCs w:val="20"/>
-        </w:rPr>
-      </w:pPr>
       <w:r>
         <w:rPr>
           <w:rFonts w:ascii="Palatino Linotype" w:hAnsi="Palatino Linotype"/>
@@ -721,6 +665,16 @@
         </w:rPr>
         <w:t xml:space="preserve"/>
       </w:r>
+      <w:r>
+        <w:rPr>
+          <w:rFonts w:ascii="Palatino Linotype" w:hAnsi="Palatino Linotype"/>
+          <w:sz w:val="20"/>
+          <w:szCs w:val="20"/>
+        </w:rPr>
+        <w:t xml:space="preserve"/>
+        <w:br/>
+        <w:t xml:space="preserve"/>
+      </w:r>
       <w:proofErr w:type="gramStart"/>
       <w:r>
         <w:rPr>
@@ -729,7 +683,7 @@
           <w:sz w:val="20"/>
           <w:szCs w:val="20"/>
         </w:rPr>
-        <w:t xml:space="preserve">Diversion.</w:t>
+        <w:t>Diversion.</w:t>
       </w:r>
       <w:proofErr w:type="gramEnd"/>
       <w:r>
@@ -744,22 +698,46 @@
       <w:r>
         <w:rPr>
           <w:rFonts w:ascii="Palatino Linotype" w:hAnsi="Palatino Linotype"/>
-          <w:sz w:val="20"/>
-          <w:szCs w:val="20"/>
-        </w:rPr>
-        <w:t xml:space="preserve"/>
+          <w:b/>
+          <w:sz w:val="20"/>
+          <w:szCs w:val="20"/>
+        </w:rPr>
+        <w:t xml:space="preserve"> </w:t>
+      </w:r>
+      <w:r>
+        <w:rPr>
+          <w:rFonts w:ascii="Palatino Linotype" w:hAnsi="Palatino Linotype"/>
+          <w:sz w:val="20"/>
+          <w:szCs w:val="20"/>
+        </w:rPr>
+        <w:t xml:space="preserve">Defendant is eligible for the Marijuana Diversion Program. The Defendant’s plea and the Court’s findings are set forth in the chart below. The sentence, including any fines, costs and jail days, is SUSPENDED pending Defendant’s completion of the diversion program. Should Defendant fail to complete the terms of the diversion program, the sentence shall apply</w:t>
+      </w:r>
+      <w:r>
+        <w:rPr>
+          <w:rFonts w:ascii="Palatino Linotype" w:hAnsi="Palatino Linotype"/>
+          <w:sz w:val="20"/>
+          <w:szCs w:val="20"/>
+        </w:rPr>
+        <w:t xml:space="preserve"> and Defendant shall pay fines by April 26, 2022 and shall report to jail on April 29, 2022</w:t>
       </w:r>
       <w:bookmarkStart w:id="0" w:name="_GoBack"/>
       <w:bookmarkEnd w:id="0"/>
-    </w:p>
-    <w:p>
-      <w:pPr>
-        <w:rPr>
-          <w:rFonts w:ascii="Palatino Linotype" w:hAnsi="Palatino Linotype"/>
-          <w:sz w:val="20"/>
-          <w:szCs w:val="20"/>
-        </w:rPr>
-      </w:pPr>
+      <w:r>
+        <w:rPr>
+          <w:rFonts w:ascii="Palatino Linotype" w:hAnsi="Palatino Linotype"/>
+          <w:sz w:val="20"/>
+          <w:szCs w:val="20"/>
+        </w:rPr>
+        <w:t xml:space="preserve">.</w:t>
+      </w:r>
+      <w:r>
+        <w:rPr>
+          <w:rFonts w:ascii="Palatino Linotype" w:hAnsi="Palatino Linotype"/>
+          <w:sz w:val="20"/>
+          <w:szCs w:val="20"/>
+        </w:rPr>
+        <w:t xml:space="preserve"/>
+      </w:r>
     </w:p>
     <w:tbl>
       <w:tblPr>
@@ -1091,6 +1069,7 @@
                 <w:sz w:val="20"/>
                 <w:szCs w:val="20"/>
               </w:rPr>
+              <w:lastRenderedPageBreak/>
               <w:t xml:space="preserve">No Contest</w:t>
             </w:r>
           </w:p>
@@ -1134,6 +1113,7 @@
                 <w:sz w:val="20"/>
                 <w:szCs w:val="20"/>
               </w:rPr>
+              <w:lastRenderedPageBreak/>
               <w:t>Finding</w:t>
             </w:r>
           </w:p>
@@ -1172,7 +1152,6 @@
                 <w:sz w:val="20"/>
                 <w:szCs w:val="20"/>
               </w:rPr>
-              <w:lastRenderedPageBreak/>
               <w:t xml:space="preserve">Guilty</w:t>
             </w:r>
           </w:p>
@@ -1216,8 +1195,118 @@
                 <w:sz w:val="20"/>
                 <w:szCs w:val="20"/>
               </w:rPr>
-              <w:lastRenderedPageBreak/>
               <w:t>Fine Amount</w:t>
+            </w:r>
+          </w:p>
+        </w:tc>
+        <w:tc>
+          <w:tcPr>
+            <w:tcW w:w="3289" w:type="dxa"/>
+          </w:tcPr>
+          <w:p>
+            <w:pPr>
+              <w:tabs>
+                <w:tab w:val="left" w:pos="-1080"/>
+                <w:tab w:val="left" w:pos="-720"/>
+                <w:tab w:val="left" w:pos="0"/>
+                <w:tab w:val="left" w:pos="720"/>
+                <w:tab w:val="left" w:pos="1440"/>
+                <w:tab w:val="left" w:pos="2160"/>
+                <w:tab w:val="left" w:pos="2880"/>
+                <w:tab w:val="left" w:pos="3600"/>
+                <w:tab w:val="left" w:pos="4320"/>
+                <w:tab w:val="left" w:pos="4680"/>
+              </w:tabs>
+              <w:rPr>
+                <w:rFonts w:ascii="Palatino Linotype" w:hAnsi="Palatino Linotype"/>
+                <w:b/>
+                <w:bCs/>
+                <w:sz w:val="20"/>
+                <w:szCs w:val="20"/>
+              </w:rPr>
+            </w:pPr>
+            <w:r>
+              <w:rPr>
+                <w:rFonts w:ascii="Palatino Linotype" w:hAnsi="Palatino Linotype"/>
+                <w:b/>
+                <w:bCs/>
+                <w:sz w:val="20"/>
+                <w:szCs w:val="20"/>
+              </w:rPr>
+              <w:t xml:space="preserve">$ </w:t>
+            </w:r>
+            <w:r>
+              <w:rPr>
+                <w:rFonts w:ascii="Palatino Linotype" w:hAnsi="Palatino Linotype"/>
+                <w:b/>
+                <w:bCs/>
+                <w:sz w:val="20"/>
+                <w:szCs w:val="20"/>
+              </w:rPr>
+              <w:t xml:space="preserve">250</w:t>
+            </w:r>
+          </w:p>
+        </w:tc>
+      </w:tr>
+      <w:tr>
+        <w:trPr>
+          <w:jc w:val="center"/>
+        </w:trPr>
+        <w:tc>
+          <w:tcPr>
+            <w:tcW w:w="1801" w:type="dxa"/>
+          </w:tcPr>
+          <w:p>
+            <w:pPr>
+              <w:tabs>
+                <w:tab w:val="left" w:pos="-1080"/>
+                <w:tab w:val="left" w:pos="-720"/>
+                <w:tab w:val="left" w:pos="0"/>
+                <w:tab w:val="left" w:pos="720"/>
+                <w:tab w:val="left" w:pos="1440"/>
+                <w:tab w:val="left" w:pos="2160"/>
+                <w:tab w:val="left" w:pos="2880"/>
+                <w:tab w:val="left" w:pos="3600"/>
+                <w:tab w:val="left" w:pos="4320"/>
+                <w:tab w:val="left" w:pos="4680"/>
+              </w:tabs>
+              <w:rPr>
+                <w:rFonts w:ascii="Palatino Linotype" w:hAnsi="Palatino Linotype"/>
+                <w:b/>
+                <w:bCs/>
+                <w:sz w:val="20"/>
+                <w:szCs w:val="20"/>
+              </w:rPr>
+            </w:pPr>
+            <w:r>
+              <w:rPr>
+                <w:rFonts w:ascii="Palatino Linotype" w:hAnsi="Palatino Linotype"/>
+                <w:b/>
+                <w:bCs/>
+                <w:sz w:val="20"/>
+                <w:szCs w:val="20"/>
+              </w:rPr>
+              <w:t xml:space="preserve">Fines </w:t>
+            </w:r>
+            <w:r>
+              <w:rPr>
+                <w:rFonts w:ascii="Palatino Linotype" w:hAnsi="Palatino Linotype"/>
+                <w:b/>
+                <w:bCs/>
+                <w:sz w:val="20"/>
+                <w:szCs w:val="20"/>
+              </w:rPr>
+              <w:t>Suspend</w:t>
+            </w:r>
+            <w:r>
+              <w:rPr>
+                <w:rFonts w:ascii="Palatino Linotype" w:hAnsi="Palatino Linotype"/>
+                <w:b/>
+                <w:bCs/>
+                <w:sz w:val="20"/>
+                <w:szCs w:val="20"/>
+              </w:rPr>
+              <w:t>ed</w:t>
             </w:r>
           </w:p>
         </w:tc>
@@ -1308,27 +1397,7 @@
                 <w:sz w:val="20"/>
                 <w:szCs w:val="20"/>
               </w:rPr>
-              <w:t xml:space="preserve">Fines </w:t>
-            </w:r>
-            <w:r>
-              <w:rPr>
-                <w:rFonts w:ascii="Palatino Linotype" w:hAnsi="Palatino Linotype"/>
-                <w:b/>
-                <w:bCs/>
-                <w:sz w:val="20"/>
-                <w:szCs w:val="20"/>
-              </w:rPr>
-              <w:t>Suspend</w:t>
-            </w:r>
-            <w:r>
-              <w:rPr>
-                <w:rFonts w:ascii="Palatino Linotype" w:hAnsi="Palatino Linotype"/>
-                <w:b/>
-                <w:bCs/>
-                <w:sz w:val="20"/>
-                <w:szCs w:val="20"/>
-              </w:rPr>
-              <w:t>ed</w:t>
+              <w:t>Jail Days</w:t>
             </w:r>
           </w:p>
         </w:tc>
@@ -1366,17 +1435,7 @@
                 <w:sz w:val="20"/>
                 <w:szCs w:val="20"/>
               </w:rPr>
-              <w:t xml:space="preserve">$ </w:t>
-            </w:r>
-            <w:r>
-              <w:rPr>
-                <w:rFonts w:ascii="Palatino Linotype" w:hAnsi="Palatino Linotype"/>
-                <w:b/>
-                <w:bCs/>
-                <w:sz w:val="20"/>
-                <w:szCs w:val="20"/>
-              </w:rPr>
-              <w:t xml:space="preserve">0</w:t>
+              <w:t xml:space="preserve">10</w:t>
             </w:r>
           </w:p>
         </w:tc>
@@ -1421,87 +1480,6 @@
               </w:rPr>
               <w:t>Jail Days</w:t>
             </w:r>
-          </w:p>
-        </w:tc>
-        <w:tc>
-          <w:tcPr>
-            <w:tcW w:w="3289" w:type="dxa"/>
-          </w:tcPr>
-          <w:p>
-            <w:pPr>
-              <w:tabs>
-                <w:tab w:val="left" w:pos="-1080"/>
-                <w:tab w:val="left" w:pos="-720"/>
-                <w:tab w:val="left" w:pos="0"/>
-                <w:tab w:val="left" w:pos="720"/>
-                <w:tab w:val="left" w:pos="1440"/>
-                <w:tab w:val="left" w:pos="2160"/>
-                <w:tab w:val="left" w:pos="2880"/>
-                <w:tab w:val="left" w:pos="3600"/>
-                <w:tab w:val="left" w:pos="4320"/>
-                <w:tab w:val="left" w:pos="4680"/>
-              </w:tabs>
-              <w:rPr>
-                <w:rFonts w:ascii="Palatino Linotype" w:hAnsi="Palatino Linotype"/>
-                <w:b/>
-                <w:bCs/>
-                <w:sz w:val="20"/>
-                <w:szCs w:val="20"/>
-              </w:rPr>
-            </w:pPr>
-            <w:r>
-              <w:rPr>
-                <w:rFonts w:ascii="Palatino Linotype" w:hAnsi="Palatino Linotype"/>
-                <w:b/>
-                <w:bCs/>
-                <w:sz w:val="20"/>
-                <w:szCs w:val="20"/>
-              </w:rPr>
-              <w:t xml:space="preserve">None</w:t>
-            </w:r>
-          </w:p>
-        </w:tc>
-      </w:tr>
-      <w:tr>
-        <w:trPr>
-          <w:jc w:val="center"/>
-        </w:trPr>
-        <w:tc>
-          <w:tcPr>
-            <w:tcW w:w="1801" w:type="dxa"/>
-          </w:tcPr>
-          <w:p>
-            <w:pPr>
-              <w:tabs>
-                <w:tab w:val="left" w:pos="-1080"/>
-                <w:tab w:val="left" w:pos="-720"/>
-                <w:tab w:val="left" w:pos="0"/>
-                <w:tab w:val="left" w:pos="720"/>
-                <w:tab w:val="left" w:pos="1440"/>
-                <w:tab w:val="left" w:pos="2160"/>
-                <w:tab w:val="left" w:pos="2880"/>
-                <w:tab w:val="left" w:pos="3600"/>
-                <w:tab w:val="left" w:pos="4320"/>
-                <w:tab w:val="left" w:pos="4680"/>
-              </w:tabs>
-              <w:rPr>
-                <w:rFonts w:ascii="Palatino Linotype" w:hAnsi="Palatino Linotype"/>
-                <w:b/>
-                <w:bCs/>
-                <w:sz w:val="20"/>
-                <w:szCs w:val="20"/>
-              </w:rPr>
-            </w:pPr>
-            <w:r>
-              <w:rPr>
-                <w:rFonts w:ascii="Palatino Linotype" w:hAnsi="Palatino Linotype"/>
-                <w:b/>
-                <w:bCs/>
-                <w:sz w:val="20"/>
-                <w:szCs w:val="20"/>
-              </w:rPr>
-              <w:t>Jail Days</w:t>
-            </w:r>
             <w:r>
               <w:rPr>
                 <w:rFonts w:ascii="Palatino Linotype" w:hAnsi="Palatino Linotype"/>
@@ -1558,7 +1536,7 @@
                 <w:sz w:val="20"/>
                 <w:szCs w:val="20"/>
               </w:rPr>
-              <w:t xml:space="preserve">None</w:t>
+              <w:t xml:space="preserve">0</w:t>
             </w:r>
           </w:p>
         </w:tc>
@@ -1586,7 +1564,6 @@
           <w:szCs w:val="20"/>
         </w:rPr>
       </w:pPr>
-      <w:proofErr w:type="gramStart"/>
       <w:r>
         <w:rPr>
           <w:rFonts w:ascii="Palatino Linotype" w:hAnsi="Palatino Linotype"/>
@@ -1595,9 +1572,8 @@
           <w:sz w:val="20"/>
           <w:szCs w:val="20"/>
         </w:rPr>
-        <w:t xml:space="preserve">Fines and Costs.</w:t>
-      </w:r>
-      <w:proofErr w:type="gramEnd"/>
+        <w:t xml:space="preserve">Fines and Costs.  </w:t>
+      </w:r>
       <w:r>
         <w:rPr>
           <w:rFonts w:ascii="Palatino Linotype" w:hAnsi="Palatino Linotype"/>
@@ -1606,7 +1582,70 @@
           <w:sz w:val="20"/>
           <w:szCs w:val="20"/>
         </w:rPr>
-        <w:t xml:space="preserve">  </w:t>
+        <w:t xml:space="preserve"/>
+      </w:r>
+      <w:r>
+        <w:rPr>
+          <w:rFonts w:ascii="Palatino Linotype" w:hAnsi="Palatino Linotype"/>
+          <w:bCs/>
+          <w:sz w:val="20"/>
+          <w:szCs w:val="20"/>
+          <w:u w:val="single"/>
+        </w:rPr>
+        <w:t>Court costs are assessed for the highest degree charge in this</w:t>
+      </w:r>
+      <w:r>
+        <w:rPr>
+          <w:rFonts w:ascii="Palatino Linotype" w:hAnsi="Palatino Linotype"/>
+          <w:bCs/>
+          <w:sz w:val="20"/>
+          <w:szCs w:val="20"/>
+          <w:u w:val="single"/>
+        </w:rPr>
+        <w:t xml:space="preserve"> case</w:t>
+      </w:r>
+      <w:r>
+        <w:rPr>
+          <w:rFonts w:ascii="Palatino Linotype" w:hAnsi="Palatino Linotype"/>
+          <w:bCs/>
+          <w:sz w:val="20"/>
+          <w:szCs w:val="20"/>
+        </w:rPr>
+        <w:t xml:space="preserve">.</w:t>
+      </w:r>
+      <w:r>
+        <w:rPr>
+          <w:rFonts w:ascii="Palatino Linotype" w:hAnsi="Palatino Linotype"/>
+          <w:bCs/>
+          <w:sz w:val="20"/>
+          <w:szCs w:val="20"/>
+        </w:rPr>
+        <w:t xml:space="preserve"> </w:t>
+      </w:r>
+      <w:r>
+        <w:rPr>
+          <w:rFonts w:ascii="Palatino Linotype" w:hAnsi="Palatino Linotype"/>
+          <w:bCs/>
+          <w:sz w:val="20"/>
+          <w:szCs w:val="20"/>
+        </w:rPr>
+        <w:t xml:space="preserve"/>
+      </w:r>
+      <w:r>
+        <w:rPr>
+          <w:rFonts w:ascii="Palatino Linotype" w:hAnsi="Palatino Linotype"/>
+          <w:sz w:val="20"/>
+          <w:szCs w:val="20"/>
+        </w:rPr>
+        <w:t>Having</w:t>
+      </w:r>
+      <w:r>
+        <w:rPr>
+          <w:rFonts w:ascii="Palatino Linotype" w:hAnsi="Palatino Linotype"/>
+          <w:sz w:val="20"/>
+          <w:szCs w:val="20"/>
+        </w:rPr>
+        <w:t xml:space="preserve"> been informed of the fines and costs owed, Defendant expressed an ability to pay </w:t>
       </w:r>
       <w:r>
         <w:rPr>
@@ -1616,70 +1655,15 @@
           <w:sz w:val="20"/>
           <w:szCs w:val="20"/>
         </w:rPr>
-        <w:t xml:space="preserve"/>
-      </w:r>
-      <w:r>
-        <w:rPr>
-          <w:rFonts w:ascii="Palatino Linotype" w:hAnsi="Palatino Linotype"/>
-          <w:bCs/>
-          <w:sz w:val="20"/>
-          <w:szCs w:val="20"/>
-          <w:u w:val="single"/>
-        </w:rPr>
-        <w:t>Court costs are assessed for the highest degree charge in this</w:t>
-      </w:r>
-      <w:r>
-        <w:rPr>
-          <w:rFonts w:ascii="Palatino Linotype" w:hAnsi="Palatino Linotype"/>
-          <w:bCs/>
-          <w:sz w:val="20"/>
-          <w:szCs w:val="20"/>
-          <w:u w:val="single"/>
-        </w:rPr>
-        <w:t xml:space="preserve"> case</w:t>
-      </w:r>
-      <w:r>
-        <w:rPr>
-          <w:rFonts w:ascii="Palatino Linotype" w:hAnsi="Palatino Linotype"/>
-          <w:bCs/>
-          <w:sz w:val="20"/>
-          <w:szCs w:val="20"/>
-        </w:rPr>
-        <w:t xml:space="preserve">.</w:t>
-      </w:r>
-      <w:r>
-        <w:rPr>
-          <w:rFonts w:ascii="Palatino Linotype" w:hAnsi="Palatino Linotype"/>
-          <w:bCs/>
-          <w:sz w:val="20"/>
-          <w:szCs w:val="20"/>
-        </w:rPr>
-        <w:t xml:space="preserve"> </w:t>
-      </w:r>
-      <w:r>
-        <w:rPr>
-          <w:rFonts w:ascii="Palatino Linotype" w:hAnsi="Palatino Linotype"/>
-          <w:bCs/>
-          <w:sz w:val="20"/>
-          <w:szCs w:val="20"/>
-        </w:rPr>
-        <w:t xml:space="preserve"/>
-      </w:r>
-      <w:r>
-        <w:rPr>
-          <w:rFonts w:ascii="Palatino Linotype" w:hAnsi="Palatino Linotype"/>
-          <w:sz w:val="20"/>
-          <w:szCs w:val="20"/>
-        </w:rPr>
-        <w:t>Having</w:t>
-      </w:r>
-      <w:r>
-        <w:rPr>
-          <w:rFonts w:ascii="Palatino Linotype" w:hAnsi="Palatino Linotype"/>
-          <w:sz w:val="20"/>
-          <w:szCs w:val="20"/>
-        </w:rPr>
-        <w:t xml:space="preserve"> been informed of the fines and costs owed, Defendant expressed an ability to pay </w:t>
+        <w:t xml:space="preserve">forthwith</w:t>
+      </w:r>
+      <w:r>
+        <w:rPr>
+          <w:rFonts w:ascii="Palatino Linotype" w:hAnsi="Palatino Linotype"/>
+          <w:sz w:val="20"/>
+          <w:szCs w:val="20"/>
+        </w:rPr>
+        <w:t xml:space="preserve">. Absent further order the fines and costs shall be paid in full by </w:t>
       </w:r>
       <w:r>
         <w:rPr>
@@ -1689,25 +1673,7 @@
           <w:sz w:val="20"/>
           <w:szCs w:val="20"/>
         </w:rPr>
-        <w:t xml:space="preserve">forthwith</w:t>
-      </w:r>
-      <w:r>
-        <w:rPr>
-          <w:rFonts w:ascii="Palatino Linotype" w:hAnsi="Palatino Linotype"/>
-          <w:sz w:val="20"/>
-          <w:szCs w:val="20"/>
-        </w:rPr>
-        <w:t xml:space="preserve">. Absent further order the fines and costs shall be paid in full by </w:t>
-      </w:r>
-      <w:r>
-        <w:rPr>
-          <w:rFonts w:ascii="Palatino Linotype" w:hAnsi="Palatino Linotype"/>
-          <w:b/>
-          <w:bCs/>
-          <w:sz w:val="20"/>
-          <w:szCs w:val="20"/>
-        </w:rPr>
-        <w:t xml:space="preserve">January 16, 2022</w:t>
+        <w:t xml:space="preserve">January 23, 2022</w:t>
       </w:r>
       <w:r>
         <w:rPr>
@@ -1716,6 +1682,14 @@
           <w:szCs w:val="20"/>
         </w:rPr>
         <w:t xml:space="preserve">. </w:t>
+      </w:r>
+      <w:r>
+        <w:rPr>
+          <w:rFonts w:ascii="Palatino Linotype" w:hAnsi="Palatino Linotype"/>
+          <w:sz w:val="20"/>
+          <w:szCs w:val="20"/>
+        </w:rPr>
+        <w:t xml:space="preserve"/>
       </w:r>
       <w:r>
         <w:rPr>
@@ -1910,6 +1884,7 @@
           <w:sz w:val="20"/>
           <w:szCs w:val="20"/>
         </w:rPr>
+        <w:lastRenderedPageBreak/>
         <w:tab/>
       </w:r>
       <w:r>
@@ -1918,7 +1893,7 @@
           <w:sz w:val="20"/>
           <w:szCs w:val="20"/>
         </w:rPr>
-        <w:t xml:space="preserve">Magistrate</w:t>
+        <w:t xml:space="preserve">Judge</w:t>
       </w:r>
       <w:r>
         <w:rPr>
@@ -1934,7 +1909,7 @@
           <w:sz w:val="20"/>
           <w:szCs w:val="20"/>
         </w:rPr>
-        <w:t xml:space="preserve">Amanda</w:t>
+        <w:t xml:space="preserve">Marianne</w:t>
       </w:r>
       <w:r>
         <w:rPr>
@@ -1950,7 +1925,7 @@
           <w:sz w:val="20"/>
           <w:szCs w:val="20"/>
         </w:rPr>
-        <w:t xml:space="preserve">Bunner</w:t>
+        <w:t xml:space="preserve">Hemmeter</w:t>
       </w:r>
     </w:p>
     <w:p>
@@ -1986,77 +1961,6 @@
     <w:p>
       <w:pPr>
         <w:tabs>
-          <w:tab w:val="center" w:pos="4680"/>
-        </w:tabs>
-        <w:jc w:val="both"/>
-        <w:rPr>
-          <w:rFonts w:ascii="Palatino Linotype" w:hAnsi="Palatino Linotype"/>
-          <w:b/>
-          <w:bCs/>
-          <w:i/>
-          <w:sz w:val="19"/>
-          <w:szCs w:val="19"/>
-        </w:rPr>
-      </w:pPr>
-      <w:r>
-        <w:rPr>
-          <w:rFonts w:ascii="Palatino Linotype" w:hAnsi="Palatino Linotype"/>
-          <w:b/>
-          <w:bCs/>
-          <w:i/>
-          <w:sz w:val="19"/>
-          <w:szCs w:val="19"/>
-        </w:rPr>
-        <w:t xml:space="preserve">Pursuant to Criminal Rule 19(D) and Traffic Rule 14, written objections to this magistrate’s decision must be filed within </w:t>
-      </w:r>
-      <w:r>
-        <w:rPr>
-          <w:rFonts w:ascii="Palatino Linotype" w:hAnsi="Palatino Linotype"/>
-          <w:b/>
-          <w:bCs/>
-          <w:i/>
-          <w:sz w:val="19"/>
-          <w:szCs w:val="19"/>
-        </w:rPr>
-        <w:t>14</w:t>
-      </w:r>
-      <w:r>
-        <w:rPr>
-          <w:rFonts w:ascii="Palatino Linotype" w:hAnsi="Palatino Linotype"/>
-          <w:b/>
-          <w:bCs/>
-          <w:i/>
-          <w:sz w:val="19"/>
-          <w:szCs w:val="19"/>
-        </w:rPr>
-        <w:t xml:space="preserve"> days of the filing of this decision. Any objections must state with specificity the grounds of the objections. </w:t>
-      </w:r>
-      <w:r>
-        <w:rPr>
-          <w:rFonts w:ascii="Palatino Linotype" w:hAnsi="Palatino Linotype"/>
-          <w:b/>
-          <w:bCs/>
-          <w:i/>
-          <w:sz w:val="19"/>
-          <w:szCs w:val="19"/>
-        </w:rPr>
-        <w:t xml:space="preserve">A party shall not assign as error on appeal the court’s adoption of this decision unless the party timely </w:t>
-      </w:r>
-      <w:r>
-        <w:rPr>
-          <w:rFonts w:ascii="Palatino Linotype" w:hAnsi="Palatino Linotype"/>
-          <w:b/>
-          <w:bCs/>
-          <w:i/>
-          <w:sz w:val="19"/>
-          <w:szCs w:val="19"/>
-        </w:rPr>
-        <w:t xml:space="preserve">files objections.</w:t>
-      </w:r>
-    </w:p>
-    <w:p>
-      <w:pPr>
-        <w:tabs>
           <w:tab w:val="left" w:pos="-1080"/>
           <w:tab w:val="left" w:pos="-720"/>
           <w:tab w:val="left" w:pos="0"/>
@@ -2070,35 +1974,6 @@
         </w:tabs>
         <w:rPr>
           <w:rFonts w:ascii="Palatino Linotype" w:hAnsi="Palatino Linotype"/>
-          <w:sz w:val="20"/>
-          <w:szCs w:val="20"/>
-        </w:rPr>
-      </w:pPr>
-      <w:r>
-        <w:rPr>
-          <w:rFonts w:ascii="Palatino Linotype" w:hAnsi="Palatino Linotype"/>
-          <w:sz w:val="20"/>
-          <w:szCs w:val="20"/>
-        </w:rPr>
-        <w:t xml:space="preserve"/>
-      </w:r>
-    </w:p>
-    <w:p>
-      <w:pPr>
-        <w:tabs>
-          <w:tab w:val="left" w:pos="-1080"/>
-          <w:tab w:val="left" w:pos="-720"/>
-          <w:tab w:val="left" w:pos="0"/>
-          <w:tab w:val="left" w:pos="720"/>
-          <w:tab w:val="left" w:pos="1440"/>
-          <w:tab w:val="left" w:pos="2160"/>
-          <w:tab w:val="left" w:pos="2880"/>
-          <w:tab w:val="left" w:pos="3600"/>
-          <w:tab w:val="left" w:pos="4320"/>
-          <w:tab w:val="left" w:pos="4680"/>
-        </w:tabs>
-        <w:rPr>
-          <w:rFonts w:ascii="Palatino Linotype" w:hAnsi="Palatino Linotype"/>
           <w:sz w:val="16"/>
           <w:szCs w:val="16"/>
         </w:rPr>
@@ -2135,27 +2010,6 @@
         </w:rPr>
         <w:t xml:space="preserve">___ Prosecutor’s Office, ___ TARA DEAN</w:t>
       </w:r>
-    </w:p>
-    <w:p>
-      <w:pPr>
-        <w:tabs>
-          <w:tab w:val="left" w:pos="-1080"/>
-          <w:tab w:val="left" w:pos="-720"/>
-          <w:tab w:val="left" w:pos="0"/>
-          <w:tab w:val="left" w:pos="720"/>
-          <w:tab w:val="left" w:pos="1440"/>
-          <w:tab w:val="left" w:pos="2160"/>
-          <w:tab w:val="left" w:pos="2880"/>
-          <w:tab w:val="left" w:pos="3600"/>
-          <w:tab w:val="left" w:pos="4320"/>
-          <w:tab w:val="left" w:pos="4680"/>
-        </w:tabs>
-        <w:rPr>
-          <w:rFonts w:ascii="Palatino Linotype" w:hAnsi="Palatino Linotype"/>
-          <w:sz w:val="16"/>
-          <w:szCs w:val="16"/>
-        </w:rPr>
-      </w:pPr>
     </w:p>
     <w:sectPr>
       <w:headerReference w:type="default" r:id="rId8"/>
@@ -2168,24 +2022,6 @@
     </w:sectPr>
   </w:body>
 </w:document>
-</file>
-
-<file path=word/commentsExtended.xml><?xml version="1.0" encoding="utf-8"?>
-<w15:commentsEx xmlns:wpc="http://schemas.microsoft.com/office/word/2010/wordprocessingCanvas" xmlns:cx="http://schemas.microsoft.com/office/drawing/2014/chartex" xmlns:cx1="http://schemas.microsoft.com/office/drawing/2015/9/8/chartex" xmlns:cx2="http://schemas.microsoft.com/office/drawing/2015/10/21/chartex" xmlns:cx3="http://schemas.microsoft.com/office/drawing/2016/5/9/chartex" xmlns:cx4="http://schemas.microsoft.com/office/drawing/2016/5/10/chartex" xmlns:cx5="http://schemas.microsoft.com/office/drawing/2016/5/11/chartex" xmlns:cx6="http://schemas.microsoft.com/office/drawing/2016/5/12/chartex" xmlns:cx7="http://schemas.microsoft.com/office/drawing/2016/5/13/chartex" xmlns:cx8="http://schemas.microsoft.com/office/drawing/2016/5/14/chartex" xmlns:mc="http://schemas.openxmlformats.org/markup-compatibility/2006" xmlns:aink="http://schemas.microsoft.com/office/drawing/2016/ink" xmlns:am3d="http://schemas.microsoft.com/office/drawing/2017/model3d" xmlns:o="urn:schemas-microsoft-com:office:office" xmlns:r="http://schemas.openxmlformats.org/officeDocument/2006/relationships" xmlns:m="http://schemas.openxmlformats.org/officeDocument/2006/math" xmlns:v="urn:schemas-microsoft-com:vml" xmlns:wp14="http://schemas.microsoft.com/office/word/2010/wordprocessingDrawing" xmlns:wp="http://schemas.openxmlformats.org/drawingml/2006/wordprocessingDrawing" xmlns:w10="urn:schemas-microsoft-com:office:word" xmlns:w="http://schemas.openxmlformats.org/wordprocessingml/2006/main" xmlns:w14="http://schemas.microsoft.com/office/word/2010/wordml" xmlns:w15="http://schemas.microsoft.com/office/word/2012/wordml" xmlns:w16cex="http://schemas.microsoft.com/office/word/2018/wordml/cex" xmlns:w16cid="http://schemas.microsoft.com/office/word/2016/wordml/cid" xmlns:w16="http://schemas.microsoft.com/office/word/2018/wordml" xmlns:w16se="http://schemas.microsoft.com/office/word/2015/wordml/symex" xmlns:wpg="http://schemas.microsoft.com/office/word/2010/wordprocessingGroup" xmlns:wpi="http://schemas.microsoft.com/office/word/2010/wordprocessingInk" xmlns:wne="http://schemas.microsoft.com/office/word/2006/wordml" xmlns:wps="http://schemas.microsoft.com/office/word/2010/wordprocessingShape" mc:Ignorable="w14 w15 w16se w16cid w16 w16cex wp14">
-  <w15:commentEx w15:paraId="4CD3D7F6" w15:done="0"/>
-  <w15:commentEx w15:paraId="7E2F0EFE" w15:done="0"/>
-  <w15:commentEx w15:paraId="6E5F1B3C" w15:done="0"/>
-  <w15:commentEx w15:paraId="51A4BB77" w15:done="0"/>
-</w15:commentsEx>
-</file>
-
-<file path=word/commentsIds.xml><?xml version="1.0" encoding="utf-8"?>
-<w16cid:commentsIds xmlns:wpc="http://schemas.microsoft.com/office/word/2010/wordprocessingCanvas" xmlns:cx="http://schemas.microsoft.com/office/drawing/2014/chartex" xmlns:cx1="http://schemas.microsoft.com/office/drawing/2015/9/8/chartex" xmlns:cx2="http://schemas.microsoft.com/office/drawing/2015/10/21/chartex" xmlns:cx3="http://schemas.microsoft.com/office/drawing/2016/5/9/chartex" xmlns:cx4="http://schemas.microsoft.com/office/drawing/2016/5/10/chartex" xmlns:cx5="http://schemas.microsoft.com/office/drawing/2016/5/11/chartex" xmlns:cx6="http://schemas.microsoft.com/office/drawing/2016/5/12/chartex" xmlns:cx7="http://schemas.microsoft.com/office/drawing/2016/5/13/chartex" xmlns:cx8="http://schemas.microsoft.com/office/drawing/2016/5/14/chartex" xmlns:mc="http://schemas.openxmlformats.org/markup-compatibility/2006" xmlns:aink="http://schemas.microsoft.com/office/drawing/2016/ink" xmlns:am3d="http://schemas.microsoft.com/office/drawing/2017/model3d" xmlns:o="urn:schemas-microsoft-com:office:office" xmlns:r="http://schemas.openxmlformats.org/officeDocument/2006/relationships" xmlns:m="http://schemas.openxmlformats.org/officeDocument/2006/math" xmlns:v="urn:schemas-microsoft-com:vml" xmlns:wp14="http://schemas.microsoft.com/office/word/2010/wordprocessingDrawing" xmlns:wp="http://schemas.openxmlformats.org/drawingml/2006/wordprocessingDrawing" xmlns:w10="urn:schemas-microsoft-com:office:word" xmlns:w="http://schemas.openxmlformats.org/wordprocessingml/2006/main" xmlns:w14="http://schemas.microsoft.com/office/word/2010/wordml" xmlns:w15="http://schemas.microsoft.com/office/word/2012/wordml" xmlns:w16cex="http://schemas.microsoft.com/office/word/2018/wordml/cex" xmlns:w16cid="http://schemas.microsoft.com/office/word/2016/wordml/cid" xmlns:w16="http://schemas.microsoft.com/office/word/2018/wordml" xmlns:w16se="http://schemas.microsoft.com/office/word/2015/wordml/symex" xmlns:wpg="http://schemas.microsoft.com/office/word/2010/wordprocessingGroup" xmlns:wpi="http://schemas.microsoft.com/office/word/2010/wordprocessingInk" xmlns:wne="http://schemas.microsoft.com/office/word/2006/wordml" xmlns:wps="http://schemas.microsoft.com/office/word/2010/wordprocessingShape" mc:Ignorable="w14 w15 w16se w16cid w16 w16cex wp14">
-  <w16cid:commentId w16cid:paraId="4CD3D7F6" w16cid:durableId="257FDCE8"/>
-  <w16cid:commentId w16cid:paraId="7E2F0EFE" w16cid:durableId="257FDCE9"/>
-  <w16cid:commentId w16cid:paraId="6E5F1B3C" w16cid:durableId="257FDCEA"/>
-  <w16cid:commentId w16cid:paraId="51A4BB77" w16cid:durableId="257FDCEB"/>
-</w16cid:commentsIds>
 </file>
 
 <file path=word/endnotes.xml><?xml version="1.0" encoding="utf-8"?>
@@ -2236,17 +2072,15 @@
         <w:sz w:val="20"/>
         <w:szCs w:val="20"/>
       </w:rPr>
-      <w:t xml:space="preserve">Magistrate </w:t>
+      <w:t xml:space="preserve"/>
     </w:r>
-    <w:proofErr w:type="gramStart"/>
     <w:r>
       <w:rPr>
         <w:rFonts w:ascii="Palatino Linotype" w:hAnsi="Palatino Linotype"/>
-        <w:bCs/>
         <w:sz w:val="20"/>
         <w:szCs w:val="20"/>
       </w:rPr>
-      <w:t>Decision</w:t>
+      <w:t xml:space="preserve">Final Judgment Entry</w:t>
     </w:r>
     <w:r>
       <w:rPr>
@@ -2430,6 +2264,119 @@
     </w:lvl>
   </w:abstractNum>
   <w:abstractNum w:abstractNumId="1">
+    <w:nsid w:val="279660C9"/>
+    <w:multiLevelType w:val="hybridMultilevel"/>
+    <w:tmpl w:val="672ECC5E"/>
+    <w:lvl w:ilvl="0" w:tplc="04090001">
+      <w:start w:val="1"/>
+      <w:numFmt w:val="bullet"/>
+      <w:lvlText w:val=""/>
+      <w:lvlJc w:val="left"/>
+      <w:pPr>
+        <w:ind w:left="720" w:hanging="360"/>
+      </w:pPr>
+      <w:rPr>
+        <w:rFonts w:ascii="Symbol" w:hAnsi="Symbol" w:hint="default"/>
+      </w:rPr>
+    </w:lvl>
+    <w:lvl w:ilvl="1" w:tplc="04090003" w:tentative="1">
+      <w:start w:val="1"/>
+      <w:numFmt w:val="bullet"/>
+      <w:lvlText w:val="o"/>
+      <w:lvlJc w:val="left"/>
+      <w:pPr>
+        <w:ind w:left="1440" w:hanging="360"/>
+      </w:pPr>
+      <w:rPr>
+        <w:rFonts w:ascii="Courier New" w:hAnsi="Courier New" w:cs="Courier New" w:hint="default"/>
+      </w:rPr>
+    </w:lvl>
+    <w:lvl w:ilvl="2" w:tplc="04090005" w:tentative="1">
+      <w:start w:val="1"/>
+      <w:numFmt w:val="bullet"/>
+      <w:lvlText w:val=""/>
+      <w:lvlJc w:val="left"/>
+      <w:pPr>
+        <w:ind w:left="2160" w:hanging="360"/>
+      </w:pPr>
+      <w:rPr>
+        <w:rFonts w:ascii="Wingdings" w:hAnsi="Wingdings" w:hint="default"/>
+      </w:rPr>
+    </w:lvl>
+    <w:lvl w:ilvl="3" w:tplc="04090001" w:tentative="1">
+      <w:start w:val="1"/>
+      <w:numFmt w:val="bullet"/>
+      <w:lvlText w:val=""/>
+      <w:lvlJc w:val="left"/>
+      <w:pPr>
+        <w:ind w:left="2880" w:hanging="360"/>
+      </w:pPr>
+      <w:rPr>
+        <w:rFonts w:ascii="Symbol" w:hAnsi="Symbol" w:hint="default"/>
+      </w:rPr>
+    </w:lvl>
+    <w:lvl w:ilvl="4" w:tplc="04090003" w:tentative="1">
+      <w:start w:val="1"/>
+      <w:numFmt w:val="bullet"/>
+      <w:lvlText w:val="o"/>
+      <w:lvlJc w:val="left"/>
+      <w:pPr>
+        <w:ind w:left="3600" w:hanging="360"/>
+      </w:pPr>
+      <w:rPr>
+        <w:rFonts w:ascii="Courier New" w:hAnsi="Courier New" w:cs="Courier New" w:hint="default"/>
+      </w:rPr>
+    </w:lvl>
+    <w:lvl w:ilvl="5" w:tplc="04090005" w:tentative="1">
+      <w:start w:val="1"/>
+      <w:numFmt w:val="bullet"/>
+      <w:lvlText w:val=""/>
+      <w:lvlJc w:val="left"/>
+      <w:pPr>
+        <w:ind w:left="4320" w:hanging="360"/>
+      </w:pPr>
+      <w:rPr>
+        <w:rFonts w:ascii="Wingdings" w:hAnsi="Wingdings" w:hint="default"/>
+      </w:rPr>
+    </w:lvl>
+    <w:lvl w:ilvl="6" w:tplc="04090001" w:tentative="1">
+      <w:start w:val="1"/>
+      <w:numFmt w:val="bullet"/>
+      <w:lvlText w:val=""/>
+      <w:lvlJc w:val="left"/>
+      <w:pPr>
+        <w:ind w:left="5040" w:hanging="360"/>
+      </w:pPr>
+      <w:rPr>
+        <w:rFonts w:ascii="Symbol" w:hAnsi="Symbol" w:hint="default"/>
+      </w:rPr>
+    </w:lvl>
+    <w:lvl w:ilvl="7" w:tplc="04090003" w:tentative="1">
+      <w:start w:val="1"/>
+      <w:numFmt w:val="bullet"/>
+      <w:lvlText w:val="o"/>
+      <w:lvlJc w:val="left"/>
+      <w:pPr>
+        <w:ind w:left="5760" w:hanging="360"/>
+      </w:pPr>
+      <w:rPr>
+        <w:rFonts w:ascii="Courier New" w:hAnsi="Courier New" w:cs="Courier New" w:hint="default"/>
+      </w:rPr>
+    </w:lvl>
+    <w:lvl w:ilvl="8" w:tplc="04090005" w:tentative="1">
+      <w:start w:val="1"/>
+      <w:numFmt w:val="bullet"/>
+      <w:lvlText w:val=""/>
+      <w:lvlJc w:val="left"/>
+      <w:pPr>
+        <w:ind w:left="6480" w:hanging="360"/>
+      </w:pPr>
+      <w:rPr>
+        <w:rFonts w:ascii="Wingdings" w:hAnsi="Wingdings" w:hint="default"/>
+      </w:rPr>
+    </w:lvl>
+  </w:abstractNum>
+  <w:abstractNum w:abstractNumId="2">
     <w:nsid w:val="2E17566E"/>
     <w:multiLevelType w:val="hybridMultilevel"/>
     <w:tmpl w:val="00866CE6"/>
@@ -2546,20 +2493,12 @@
     <w:abstractNumId w:val="0"/>
   </w:num>
   <w:num w:numId="2">
+    <w:abstractNumId w:val="2"/>
+  </w:num>
+  <w:num w:numId="3">
     <w:abstractNumId w:val="1"/>
   </w:num>
 </w:numbering>
-</file>
-
-<file path=word/people.xml><?xml version="1.0" encoding="utf-8"?>
-<w15:people xmlns:wpc="http://schemas.microsoft.com/office/word/2010/wordprocessingCanvas" xmlns:cx="http://schemas.microsoft.com/office/drawing/2014/chartex" xmlns:cx1="http://schemas.microsoft.com/office/drawing/2015/9/8/chartex" xmlns:cx2="http://schemas.microsoft.com/office/drawing/2015/10/21/chartex" xmlns:cx3="http://schemas.microsoft.com/office/drawing/2016/5/9/chartex" xmlns:cx4="http://schemas.microsoft.com/office/drawing/2016/5/10/chartex" xmlns:cx5="http://schemas.microsoft.com/office/drawing/2016/5/11/chartex" xmlns:cx6="http://schemas.microsoft.com/office/drawing/2016/5/12/chartex" xmlns:cx7="http://schemas.microsoft.com/office/drawing/2016/5/13/chartex" xmlns:cx8="http://schemas.microsoft.com/office/drawing/2016/5/14/chartex" xmlns:mc="http://schemas.openxmlformats.org/markup-compatibility/2006" xmlns:aink="http://schemas.microsoft.com/office/drawing/2016/ink" xmlns:am3d="http://schemas.microsoft.com/office/drawing/2017/model3d" xmlns:o="urn:schemas-microsoft-com:office:office" xmlns:r="http://schemas.openxmlformats.org/officeDocument/2006/relationships" xmlns:m="http://schemas.openxmlformats.org/officeDocument/2006/math" xmlns:v="urn:schemas-microsoft-com:vml" xmlns:wp14="http://schemas.microsoft.com/office/word/2010/wordprocessingDrawing" xmlns:wp="http://schemas.openxmlformats.org/drawingml/2006/wordprocessingDrawing" xmlns:w10="urn:schemas-microsoft-com:office:word" xmlns:w="http://schemas.openxmlformats.org/wordprocessingml/2006/main" xmlns:w14="http://schemas.microsoft.com/office/word/2010/wordml" xmlns:w15="http://schemas.microsoft.com/office/word/2012/wordml" xmlns:w16cex="http://schemas.microsoft.com/office/word/2018/wordml/cex" xmlns:w16cid="http://schemas.microsoft.com/office/word/2016/wordml/cid" xmlns:w16="http://schemas.microsoft.com/office/word/2018/wordml" xmlns:w16se="http://schemas.microsoft.com/office/word/2015/wordml/symex" xmlns:wpg="http://schemas.microsoft.com/office/word/2010/wordprocessingGroup" xmlns:wpi="http://schemas.microsoft.com/office/word/2010/wordprocessingInk" xmlns:wne="http://schemas.microsoft.com/office/word/2006/wordml" xmlns:wps="http://schemas.microsoft.com/office/word/2010/wordprocessingShape" mc:Ignorable="w14 w15 w16se w16cid w16 w16cex wp14">
-  <w15:person w15:author="Amanda Bunner">
-    <w15:presenceInfo w15:providerId="AD" w15:userId="S::abunner@municipalcourt.org::eb91d435-d6fc-42bd-9750-3e984bc05426"/>
-  </w15:person>
-  <w15:person w15:author="Mandy Bunner">
-    <w15:presenceInfo w15:providerId="AD" w15:userId="S::mandy@mbmphotos.com::0e69a378-8fb7-4e0c-a5ba-f5d59ed64085"/>
-  </w15:person>
-</w15:people>
 </file>
 
 <file path=word/styles.xml><?xml version="1.0" encoding="utf-8"?>
@@ -2606,7 +2545,7 @@
     <w:lsdException w:name="Subtitle" w:semiHidden="0" w:uiPriority="11" w:unhideWhenUsed="0" w:qFormat="1"/>
     <w:lsdException w:name="Strong" w:semiHidden="0" w:uiPriority="22" w:unhideWhenUsed="0" w:qFormat="1"/>
     <w:lsdException w:name="Emphasis" w:semiHidden="0" w:uiPriority="20" w:unhideWhenUsed="0" w:qFormat="1"/>
-    <w:lsdException w:name="Table Grid" w:uiPriority="59"/>
+    <w:lsdException w:name="Table Grid" w:semiHidden="0" w:uiPriority="59" w:unhideWhenUsed="0"/>
     <w:lsdException w:name="Placeholder Text" w:unhideWhenUsed="0"/>
     <w:lsdException w:name="No Spacing" w:semiHidden="0" w:uiPriority="1" w:unhideWhenUsed="0" w:qFormat="1"/>
     <w:lsdException w:name="Light Shading" w:semiHidden="0" w:uiPriority="60" w:unhideWhenUsed="0"/>
@@ -2966,7 +2905,7 @@
     <w:lsdException w:name="Subtitle" w:semiHidden="0" w:uiPriority="11" w:unhideWhenUsed="0" w:qFormat="1"/>
     <w:lsdException w:name="Strong" w:semiHidden="0" w:uiPriority="22" w:unhideWhenUsed="0" w:qFormat="1"/>
     <w:lsdException w:name="Emphasis" w:semiHidden="0" w:uiPriority="20" w:unhideWhenUsed="0" w:qFormat="1"/>
-    <w:lsdException w:name="Table Grid" w:uiPriority="59"/>
+    <w:lsdException w:name="Table Grid" w:semiHidden="0" w:uiPriority="59" w:unhideWhenUsed="0"/>
     <w:lsdException w:name="Placeholder Text" w:unhideWhenUsed="0"/>
     <w:lsdException w:name="No Spacing" w:semiHidden="0" w:uiPriority="1" w:unhideWhenUsed="0" w:qFormat="1"/>
     <w:lsdException w:name="Light Shading" w:semiHidden="0" w:uiPriority="60" w:unhideWhenUsed="0"/>

</xml_diff>

<commit_message>
Added quick print to create entry
</commit_message>
<xml_diff>
--- a/resources/Saved/21CRB01268_Traffic Judgment Entry.docx
+++ b/resources/Saved/21CRB01268_Traffic Judgment Entry.docx
@@ -160,13 +160,23 @@
           <w:szCs w:val="20"/>
         </w:rPr>
       </w:pPr>
-      <w:r>
-        <w:rPr>
-          <w:rFonts w:ascii="Palatino Linotype" w:hAnsi="Palatino Linotype"/>
-          <w:sz w:val="20"/>
-          <w:szCs w:val="20"/>
-        </w:rPr>
-        <w:t>vs.</w:t>
+      <w:proofErr w:type="gramStart"/>
+      <w:r>
+        <w:rPr>
+          <w:rFonts w:ascii="Palatino Linotype" w:hAnsi="Palatino Linotype"/>
+          <w:sz w:val="20"/>
+          <w:szCs w:val="20"/>
+        </w:rPr>
+        <w:t>vs</w:t>
+      </w:r>
+      <w:proofErr w:type="gramEnd"/>
+      <w:r>
+        <w:rPr>
+          <w:rFonts w:ascii="Palatino Linotype" w:hAnsi="Palatino Linotype"/>
+          <w:sz w:val="20"/>
+          <w:szCs w:val="20"/>
+        </w:rPr>
+        <w:t>.</w:t>
       </w:r>
       <w:r>
         <w:rPr>
@@ -382,6 +392,7 @@
           <w:szCs w:val="20"/>
         </w:rPr>
       </w:pPr>
+      <w:proofErr w:type="gramStart"/>
       <w:r>
         <w:rPr>
           <w:rFonts w:ascii="Palatino Linotype" w:hAnsi="Palatino Linotype"/>
@@ -390,6 +401,7 @@
         </w:rPr>
         <w:t>Defendant.</w:t>
       </w:r>
+      <w:proofErr w:type="gramEnd"/>
       <w:r>
         <w:rPr>
           <w:rFonts w:ascii="Palatino Linotype" w:hAnsi="Palatino Linotype"/>
@@ -452,6 +464,7 @@
         <w:jc w:val="center"/>
         <w:rPr>
           <w:rFonts w:ascii="Palatino Linotype" w:hAnsi="Palatino Linotype"/>
+          <w:bCs/>
           <w:sz w:val="20"/>
           <w:szCs w:val="20"/>
         </w:rPr>
@@ -465,7 +478,40 @@
           <w:szCs w:val="20"/>
           <w:u w:val="single"/>
         </w:rPr>
-        <w:t>FINAL JUDGMENT ENTRY</w:t>
+        <w:t>MAGISTRATE</w:t>
+      </w:r>
+      <w:r>
+        <w:rPr>
+          <w:rFonts w:ascii="Palatino Linotype" w:hAnsi="Palatino Linotype"/>
+          <w:b/>
+          <w:bCs/>
+          <w:sz w:val="20"/>
+          <w:szCs w:val="20"/>
+          <w:u w:val="single"/>
+        </w:rPr>
+        <w:t>’S</w:t>
+      </w:r>
+      <w:r>
+        <w:rPr>
+          <w:rFonts w:ascii="Palatino Linotype" w:hAnsi="Palatino Linotype"/>
+          <w:b/>
+          <w:bCs/>
+          <w:sz w:val="20"/>
+          <w:szCs w:val="20"/>
+          <w:u w:val="single"/>
+        </w:rPr>
+        <w:t xml:space="preserve"> </w:t>
+      </w:r>
+      <w:r>
+        <w:rPr>
+          <w:rFonts w:ascii="Palatino Linotype" w:hAnsi="Palatino Linotype"/>
+          <w:b/>
+          <w:bCs/>
+          <w:sz w:val="20"/>
+          <w:szCs w:val="20"/>
+          <w:u w:val="single"/>
+        </w:rPr>
+        <w:t xml:space="preserve">DECISION</w:t>
       </w:r>
     </w:p>
     <w:p>
@@ -645,99 +691,17 @@
           <w:sz w:val="20"/>
           <w:szCs w:val="20"/>
         </w:rPr>
-        <w:t xml:space="preserve">The Court, finding that the Defendant entered the plea knowingly, intelligently, and voluntarily, accepted the plea and entered the following sentence:</w:t>
+        <w:t>The Court, finding that the Defendant entered the plea knowingly, intelligently, and voluntarily, accepted the plea and entered the following sentence:</w:t>
       </w:r>
     </w:p>
     <w:p>
       <w:pPr>
-        <w:jc w:val="both"/>
-        <w:rPr>
-          <w:rFonts w:ascii="Palatino Linotype" w:hAnsi="Palatino Linotype"/>
-          <w:sz w:val="20"/>
-          <w:szCs w:val="20"/>
-        </w:rPr>
-      </w:pPr>
-      <w:r>
-        <w:rPr>
-          <w:rFonts w:ascii="Palatino Linotype" w:hAnsi="Palatino Linotype"/>
-          <w:sz w:val="20"/>
-          <w:szCs w:val="20"/>
-        </w:rPr>
-        <w:t xml:space="preserve"/>
-      </w:r>
-      <w:r>
-        <w:rPr>
-          <w:rFonts w:ascii="Palatino Linotype" w:hAnsi="Palatino Linotype"/>
-          <w:sz w:val="20"/>
-          <w:szCs w:val="20"/>
-        </w:rPr>
-        <w:t xml:space="preserve"/>
-        <w:br/>
-        <w:t xml:space="preserve"/>
-      </w:r>
-      <w:proofErr w:type="gramStart"/>
-      <w:r>
-        <w:rPr>
-          <w:rFonts w:ascii="Palatino Linotype" w:hAnsi="Palatino Linotype"/>
-          <w:b/>
-          <w:sz w:val="20"/>
-          <w:szCs w:val="20"/>
-        </w:rPr>
-        <w:t>Diversion.</w:t>
-      </w:r>
-      <w:proofErr w:type="gramEnd"/>
-      <w:r>
-        <w:rPr>
-          <w:rFonts w:ascii="Palatino Linotype" w:hAnsi="Palatino Linotype"/>
-          <w:b/>
-          <w:sz w:val="20"/>
-          <w:szCs w:val="20"/>
-        </w:rPr>
-        <w:t xml:space="preserve"> </w:t>
-      </w:r>
-      <w:r>
-        <w:rPr>
-          <w:rFonts w:ascii="Palatino Linotype" w:hAnsi="Palatino Linotype"/>
-          <w:b/>
-          <w:sz w:val="20"/>
-          <w:szCs w:val="20"/>
-        </w:rPr>
-        <w:t xml:space="preserve"> </w:t>
-      </w:r>
-      <w:r>
-        <w:rPr>
-          <w:rFonts w:ascii="Palatino Linotype" w:hAnsi="Palatino Linotype"/>
-          <w:sz w:val="20"/>
-          <w:szCs w:val="20"/>
-        </w:rPr>
-        <w:t xml:space="preserve">Defendant is eligible for the Marijuana Diversion Program. The Defendant’s plea and the Court’s findings are set forth in the chart below. The sentence, including any fines, costs and jail days, is SUSPENDED pending Defendant’s completion of the diversion program. Should Defendant fail to complete the terms of the diversion program, the sentence shall apply</w:t>
-      </w:r>
-      <w:r>
-        <w:rPr>
-          <w:rFonts w:ascii="Palatino Linotype" w:hAnsi="Palatino Linotype"/>
-          <w:sz w:val="20"/>
-          <w:szCs w:val="20"/>
-        </w:rPr>
-        <w:t xml:space="preserve"> and Defendant shall pay fines by April 26, 2022 and shall report to jail on April 29, 2022</w:t>
-      </w:r>
-      <w:bookmarkStart w:id="0" w:name="_GoBack"/>
-      <w:bookmarkEnd w:id="0"/>
-      <w:r>
-        <w:rPr>
-          <w:rFonts w:ascii="Palatino Linotype" w:hAnsi="Palatino Linotype"/>
-          <w:sz w:val="20"/>
-          <w:szCs w:val="20"/>
-        </w:rPr>
-        <w:t xml:space="preserve">.</w:t>
-      </w:r>
-      <w:r>
-        <w:rPr>
-          <w:rFonts w:ascii="Palatino Linotype" w:hAnsi="Palatino Linotype"/>
-          <w:sz w:val="20"/>
-          <w:szCs w:val="20"/>
-        </w:rPr>
-        <w:t xml:space="preserve"/>
-      </w:r>
+        <w:rPr>
+          <w:rFonts w:ascii="Palatino Linotype" w:hAnsi="Palatino Linotype"/>
+          <w:sz w:val="20"/>
+          <w:szCs w:val="20"/>
+        </w:rPr>
+      </w:pPr>
     </w:p>
     <w:tbl>
       <w:tblPr>
@@ -1069,7 +1033,6 @@
                 <w:sz w:val="20"/>
                 <w:szCs w:val="20"/>
               </w:rPr>
-              <w:lastRenderedPageBreak/>
               <w:t xml:space="preserve">No Contest</w:t>
             </w:r>
           </w:p>
@@ -1113,7 +1076,6 @@
                 <w:sz w:val="20"/>
                 <w:szCs w:val="20"/>
               </w:rPr>
-              <w:lastRenderedPageBreak/>
               <w:t>Finding</w:t>
             </w:r>
           </w:p>
@@ -1152,6 +1114,7 @@
                 <w:sz w:val="20"/>
                 <w:szCs w:val="20"/>
               </w:rPr>
+              <w:lastRenderedPageBreak/>
               <w:t xml:space="preserve">Guilty</w:t>
             </w:r>
           </w:p>
@@ -1195,6 +1158,7 @@
                 <w:sz w:val="20"/>
                 <w:szCs w:val="20"/>
               </w:rPr>
+              <w:lastRenderedPageBreak/>
               <w:t>Fine Amount</w:t>
             </w:r>
           </w:p>
@@ -1243,7 +1207,7 @@
                 <w:sz w:val="20"/>
                 <w:szCs w:val="20"/>
               </w:rPr>
-              <w:t xml:space="preserve">250</w:t>
+              <w:t xml:space="preserve">50</w:t>
             </w:r>
           </w:p>
         </w:tc>
@@ -1354,189 +1318,7 @@
                 <w:sz w:val="20"/>
                 <w:szCs w:val="20"/>
               </w:rPr>
-              <w:t xml:space="preserve">0</w:t>
-            </w:r>
-          </w:p>
-        </w:tc>
-      </w:tr>
-      <w:tr>
-        <w:trPr>
-          <w:jc w:val="center"/>
-        </w:trPr>
-        <w:tc>
-          <w:tcPr>
-            <w:tcW w:w="1801" w:type="dxa"/>
-          </w:tcPr>
-          <w:p>
-            <w:pPr>
-              <w:tabs>
-                <w:tab w:val="left" w:pos="-1080"/>
-                <w:tab w:val="left" w:pos="-720"/>
-                <w:tab w:val="left" w:pos="0"/>
-                <w:tab w:val="left" w:pos="720"/>
-                <w:tab w:val="left" w:pos="1440"/>
-                <w:tab w:val="left" w:pos="2160"/>
-                <w:tab w:val="left" w:pos="2880"/>
-                <w:tab w:val="left" w:pos="3600"/>
-                <w:tab w:val="left" w:pos="4320"/>
-                <w:tab w:val="left" w:pos="4680"/>
-              </w:tabs>
-              <w:rPr>
-                <w:rFonts w:ascii="Palatino Linotype" w:hAnsi="Palatino Linotype"/>
-                <w:b/>
-                <w:bCs/>
-                <w:sz w:val="20"/>
-                <w:szCs w:val="20"/>
-              </w:rPr>
-            </w:pPr>
-            <w:r>
-              <w:rPr>
-                <w:rFonts w:ascii="Palatino Linotype" w:hAnsi="Palatino Linotype"/>
-                <w:b/>
-                <w:bCs/>
-                <w:sz w:val="20"/>
-                <w:szCs w:val="20"/>
-              </w:rPr>
-              <w:t>Jail Days</w:t>
-            </w:r>
-          </w:p>
-        </w:tc>
-        <w:tc>
-          <w:tcPr>
-            <w:tcW w:w="3289" w:type="dxa"/>
-          </w:tcPr>
-          <w:p>
-            <w:pPr>
-              <w:tabs>
-                <w:tab w:val="left" w:pos="-1080"/>
-                <w:tab w:val="left" w:pos="-720"/>
-                <w:tab w:val="left" w:pos="0"/>
-                <w:tab w:val="left" w:pos="720"/>
-                <w:tab w:val="left" w:pos="1440"/>
-                <w:tab w:val="left" w:pos="2160"/>
-                <w:tab w:val="left" w:pos="2880"/>
-                <w:tab w:val="left" w:pos="3600"/>
-                <w:tab w:val="left" w:pos="4320"/>
-                <w:tab w:val="left" w:pos="4680"/>
-              </w:tabs>
-              <w:rPr>
-                <w:rFonts w:ascii="Palatino Linotype" w:hAnsi="Palatino Linotype"/>
-                <w:b/>
-                <w:bCs/>
-                <w:sz w:val="20"/>
-                <w:szCs w:val="20"/>
-              </w:rPr>
-            </w:pPr>
-            <w:r>
-              <w:rPr>
-                <w:rFonts w:ascii="Palatino Linotype" w:hAnsi="Palatino Linotype"/>
-                <w:b/>
-                <w:bCs/>
-                <w:sz w:val="20"/>
-                <w:szCs w:val="20"/>
-              </w:rPr>
-              <w:t xml:space="preserve">10</w:t>
-            </w:r>
-          </w:p>
-        </w:tc>
-      </w:tr>
-      <w:tr>
-        <w:trPr>
-          <w:jc w:val="center"/>
-        </w:trPr>
-        <w:tc>
-          <w:tcPr>
-            <w:tcW w:w="1801" w:type="dxa"/>
-          </w:tcPr>
-          <w:p>
-            <w:pPr>
-              <w:tabs>
-                <w:tab w:val="left" w:pos="-1080"/>
-                <w:tab w:val="left" w:pos="-720"/>
-                <w:tab w:val="left" w:pos="0"/>
-                <w:tab w:val="left" w:pos="720"/>
-                <w:tab w:val="left" w:pos="1440"/>
-                <w:tab w:val="left" w:pos="2160"/>
-                <w:tab w:val="left" w:pos="2880"/>
-                <w:tab w:val="left" w:pos="3600"/>
-                <w:tab w:val="left" w:pos="4320"/>
-                <w:tab w:val="left" w:pos="4680"/>
-              </w:tabs>
-              <w:rPr>
-                <w:rFonts w:ascii="Palatino Linotype" w:hAnsi="Palatino Linotype"/>
-                <w:b/>
-                <w:bCs/>
-                <w:sz w:val="20"/>
-                <w:szCs w:val="20"/>
-              </w:rPr>
-            </w:pPr>
-            <w:r>
-              <w:rPr>
-                <w:rFonts w:ascii="Palatino Linotype" w:hAnsi="Palatino Linotype"/>
-                <w:b/>
-                <w:bCs/>
-                <w:sz w:val="20"/>
-                <w:szCs w:val="20"/>
-              </w:rPr>
-              <w:t>Jail Days</w:t>
-            </w:r>
-            <w:r>
-              <w:rPr>
-                <w:rFonts w:ascii="Palatino Linotype" w:hAnsi="Palatino Linotype"/>
-                <w:b/>
-                <w:bCs/>
-                <w:sz w:val="20"/>
-                <w:szCs w:val="20"/>
-              </w:rPr>
-              <w:t xml:space="preserve"> </w:t>
-            </w:r>
-            <w:r>
-              <w:rPr>
-                <w:rFonts w:ascii="Palatino Linotype" w:hAnsi="Palatino Linotype"/>
-                <w:b/>
-                <w:bCs/>
-                <w:sz w:val="20"/>
-                <w:szCs w:val="20"/>
-              </w:rPr>
-              <w:t>Suspended</w:t>
-            </w:r>
-          </w:p>
-        </w:tc>
-        <w:tc>
-          <w:tcPr>
-            <w:tcW w:w="3289" w:type="dxa"/>
-          </w:tcPr>
-          <w:p>
-            <w:pPr>
-              <w:tabs>
-                <w:tab w:val="left" w:pos="-1080"/>
-                <w:tab w:val="left" w:pos="-720"/>
-                <w:tab w:val="left" w:pos="0"/>
-                <w:tab w:val="left" w:pos="720"/>
-                <w:tab w:val="left" w:pos="1440"/>
-                <w:tab w:val="left" w:pos="2160"/>
-                <w:tab w:val="left" w:pos="2880"/>
-                <w:tab w:val="left" w:pos="3600"/>
-                <w:tab w:val="left" w:pos="4320"/>
-                <w:tab w:val="left" w:pos="4680"/>
-              </w:tabs>
-              <w:rPr>
-                <w:rFonts w:ascii="Palatino Linotype" w:hAnsi="Palatino Linotype"/>
-                <w:b/>
-                <w:bCs/>
-                <w:sz w:val="20"/>
-                <w:szCs w:val="20"/>
-              </w:rPr>
-            </w:pPr>
-            <w:r>
-              <w:rPr>
-                <w:rFonts w:ascii="Palatino Linotype" w:hAnsi="Palatino Linotype"/>
-                <w:b/>
-                <w:bCs/>
-                <w:sz w:val="20"/>
-                <w:szCs w:val="20"/>
-              </w:rPr>
-              <w:t xml:space="preserve">0</w:t>
+              <w:t xml:space="preserve">25</w:t>
             </w:r>
           </w:p>
         </w:tc>
@@ -1564,6 +1346,7 @@
           <w:szCs w:val="20"/>
         </w:rPr>
       </w:pPr>
+      <w:proofErr w:type="gramStart"/>
       <w:r>
         <w:rPr>
           <w:rFonts w:ascii="Palatino Linotype" w:hAnsi="Palatino Linotype"/>
@@ -1572,8 +1355,9 @@
           <w:sz w:val="20"/>
           <w:szCs w:val="20"/>
         </w:rPr>
-        <w:t xml:space="preserve">Fines and Costs.  </w:t>
-      </w:r>
+        <w:t xml:space="preserve">Fines and Costs.</w:t>
+      </w:r>
+      <w:proofErr w:type="gramEnd"/>
       <w:r>
         <w:rPr>
           <w:rFonts w:ascii="Palatino Linotype" w:hAnsi="Palatino Linotype"/>
@@ -1582,70 +1366,7 @@
           <w:sz w:val="20"/>
           <w:szCs w:val="20"/>
         </w:rPr>
-        <w:t xml:space="preserve"/>
-      </w:r>
-      <w:r>
-        <w:rPr>
-          <w:rFonts w:ascii="Palatino Linotype" w:hAnsi="Palatino Linotype"/>
-          <w:bCs/>
-          <w:sz w:val="20"/>
-          <w:szCs w:val="20"/>
-          <w:u w:val="single"/>
-        </w:rPr>
-        <w:t>Court costs are assessed for the highest degree charge in this</w:t>
-      </w:r>
-      <w:r>
-        <w:rPr>
-          <w:rFonts w:ascii="Palatino Linotype" w:hAnsi="Palatino Linotype"/>
-          <w:bCs/>
-          <w:sz w:val="20"/>
-          <w:szCs w:val="20"/>
-          <w:u w:val="single"/>
-        </w:rPr>
-        <w:t xml:space="preserve"> case</w:t>
-      </w:r>
-      <w:r>
-        <w:rPr>
-          <w:rFonts w:ascii="Palatino Linotype" w:hAnsi="Palatino Linotype"/>
-          <w:bCs/>
-          <w:sz w:val="20"/>
-          <w:szCs w:val="20"/>
-        </w:rPr>
-        <w:t xml:space="preserve">.</w:t>
-      </w:r>
-      <w:r>
-        <w:rPr>
-          <w:rFonts w:ascii="Palatino Linotype" w:hAnsi="Palatino Linotype"/>
-          <w:bCs/>
-          <w:sz w:val="20"/>
-          <w:szCs w:val="20"/>
-        </w:rPr>
-        <w:t xml:space="preserve"> </w:t>
-      </w:r>
-      <w:r>
-        <w:rPr>
-          <w:rFonts w:ascii="Palatino Linotype" w:hAnsi="Palatino Linotype"/>
-          <w:bCs/>
-          <w:sz w:val="20"/>
-          <w:szCs w:val="20"/>
-        </w:rPr>
-        <w:t xml:space="preserve"/>
-      </w:r>
-      <w:r>
-        <w:rPr>
-          <w:rFonts w:ascii="Palatino Linotype" w:hAnsi="Palatino Linotype"/>
-          <w:sz w:val="20"/>
-          <w:szCs w:val="20"/>
-        </w:rPr>
-        <w:t>Having</w:t>
-      </w:r>
-      <w:r>
-        <w:rPr>
-          <w:rFonts w:ascii="Palatino Linotype" w:hAnsi="Palatino Linotype"/>
-          <w:sz w:val="20"/>
-          <w:szCs w:val="20"/>
-        </w:rPr>
-        <w:t xml:space="preserve"> been informed of the fines and costs owed, Defendant expressed an ability to pay </w:t>
+        <w:t xml:space="preserve">  </w:t>
       </w:r>
       <w:r>
         <w:rPr>
@@ -1655,15 +1376,70 @@
           <w:sz w:val="20"/>
           <w:szCs w:val="20"/>
         </w:rPr>
-        <w:t xml:space="preserve">forthwith</w:t>
-      </w:r>
-      <w:r>
-        <w:rPr>
-          <w:rFonts w:ascii="Palatino Linotype" w:hAnsi="Palatino Linotype"/>
-          <w:sz w:val="20"/>
-          <w:szCs w:val="20"/>
-        </w:rPr>
-        <w:t xml:space="preserve">. Absent further order the fines and costs shall be paid in full by </w:t>
+        <w:t xml:space="preserve"/>
+      </w:r>
+      <w:r>
+        <w:rPr>
+          <w:rFonts w:ascii="Palatino Linotype" w:hAnsi="Palatino Linotype"/>
+          <w:bCs/>
+          <w:sz w:val="20"/>
+          <w:szCs w:val="20"/>
+          <w:u w:val="single"/>
+        </w:rPr>
+        <w:t>Court costs are assessed for the highest degree charge in this</w:t>
+      </w:r>
+      <w:r>
+        <w:rPr>
+          <w:rFonts w:ascii="Palatino Linotype" w:hAnsi="Palatino Linotype"/>
+          <w:bCs/>
+          <w:sz w:val="20"/>
+          <w:szCs w:val="20"/>
+          <w:u w:val="single"/>
+        </w:rPr>
+        <w:t xml:space="preserve"> case</w:t>
+      </w:r>
+      <w:r>
+        <w:rPr>
+          <w:rFonts w:ascii="Palatino Linotype" w:hAnsi="Palatino Linotype"/>
+          <w:bCs/>
+          <w:sz w:val="20"/>
+          <w:szCs w:val="20"/>
+        </w:rPr>
+        <w:t xml:space="preserve">.</w:t>
+      </w:r>
+      <w:r>
+        <w:rPr>
+          <w:rFonts w:ascii="Palatino Linotype" w:hAnsi="Palatino Linotype"/>
+          <w:bCs/>
+          <w:sz w:val="20"/>
+          <w:szCs w:val="20"/>
+        </w:rPr>
+        <w:t xml:space="preserve"> </w:t>
+      </w:r>
+      <w:r>
+        <w:rPr>
+          <w:rFonts w:ascii="Palatino Linotype" w:hAnsi="Palatino Linotype"/>
+          <w:bCs/>
+          <w:sz w:val="20"/>
+          <w:szCs w:val="20"/>
+        </w:rPr>
+        <w:t xml:space="preserve"/>
+      </w:r>
+      <w:r>
+        <w:rPr>
+          <w:rFonts w:ascii="Palatino Linotype" w:hAnsi="Palatino Linotype"/>
+          <w:sz w:val="20"/>
+          <w:szCs w:val="20"/>
+        </w:rPr>
+        <w:t>Having</w:t>
+      </w:r>
+      <w:r>
+        <w:rPr>
+          <w:rFonts w:ascii="Palatino Linotype" w:hAnsi="Palatino Linotype"/>
+          <w:sz w:val="20"/>
+          <w:szCs w:val="20"/>
+        </w:rPr>
+        <w:t xml:space="preserve"> been informed of the fines and costs owed, Defendant expressed an ability to pay </w:t>
       </w:r>
       <w:r>
         <w:rPr>
@@ -1673,6 +1449,24 @@
           <w:sz w:val="20"/>
           <w:szCs w:val="20"/>
         </w:rPr>
+        <w:t xml:space="preserve">forthwith</w:t>
+      </w:r>
+      <w:r>
+        <w:rPr>
+          <w:rFonts w:ascii="Palatino Linotype" w:hAnsi="Palatino Linotype"/>
+          <w:sz w:val="20"/>
+          <w:szCs w:val="20"/>
+        </w:rPr>
+        <w:t xml:space="preserve">. Absent further order the fines and costs shall be paid in full by </w:t>
+      </w:r>
+      <w:r>
+        <w:rPr>
+          <w:rFonts w:ascii="Palatino Linotype" w:hAnsi="Palatino Linotype"/>
+          <w:b/>
+          <w:bCs/>
+          <w:sz w:val="20"/>
+          <w:szCs w:val="20"/>
+        </w:rPr>
         <w:t xml:space="preserve">January 23, 2022</w:t>
       </w:r>
       <w:r>
@@ -1682,14 +1476,6 @@
           <w:szCs w:val="20"/>
         </w:rPr>
         <w:t xml:space="preserve">. </w:t>
-      </w:r>
-      <w:r>
-        <w:rPr>
-          <w:rFonts w:ascii="Palatino Linotype" w:hAnsi="Palatino Linotype"/>
-          <w:sz w:val="20"/>
-          <w:szCs w:val="20"/>
-        </w:rPr>
-        <w:t xml:space="preserve"/>
       </w:r>
       <w:r>
         <w:rPr>
@@ -1709,22 +1495,6 @@
           <w:szCs w:val="20"/>
         </w:rPr>
       </w:pPr>
-      <w:r>
-        <w:rPr>
-          <w:rFonts w:ascii="Palatino Linotype" w:hAnsi="Palatino Linotype"/>
-          <w:sz w:val="20"/>
-          <w:szCs w:val="20"/>
-        </w:rPr>
-        <w:t xml:space="preserve"/>
-      </w:r>
-      <w:r>
-        <w:rPr>
-          <w:rFonts w:ascii="Palatino Linotype" w:hAnsi="Palatino Linotype"/>
-          <w:sz w:val="20"/>
-          <w:szCs w:val="20"/>
-        </w:rPr>
-        <w:t xml:space="preserve"/>
-      </w:r>
       <w:r>
         <w:rPr>
           <w:rFonts w:ascii="Palatino Linotype" w:hAnsi="Palatino Linotype"/>
@@ -1884,16 +1654,15 @@
           <w:sz w:val="20"/>
           <w:szCs w:val="20"/>
         </w:rPr>
-        <w:lastRenderedPageBreak/>
-        <w:tab/>
-      </w:r>
-      <w:r>
-        <w:rPr>
-          <w:rFonts w:ascii="Palatino Linotype" w:hAnsi="Palatino Linotype"/>
-          <w:sz w:val="20"/>
-          <w:szCs w:val="20"/>
-        </w:rPr>
-        <w:t xml:space="preserve">Judge</w:t>
+        <w:tab/>
+      </w:r>
+      <w:r>
+        <w:rPr>
+          <w:rFonts w:ascii="Palatino Linotype" w:hAnsi="Palatino Linotype"/>
+          <w:sz w:val="20"/>
+          <w:szCs w:val="20"/>
+        </w:rPr>
+        <w:t xml:space="preserve">Magistrate</w:t>
       </w:r>
       <w:r>
         <w:rPr>
@@ -1909,7 +1678,7 @@
           <w:sz w:val="20"/>
           <w:szCs w:val="20"/>
         </w:rPr>
-        <w:t xml:space="preserve">Marianne</w:t>
+        <w:t xml:space="preserve">Amanda</w:t>
       </w:r>
       <w:r>
         <w:rPr>
@@ -1925,7 +1694,7 @@
           <w:sz w:val="20"/>
           <w:szCs w:val="20"/>
         </w:rPr>
-        <w:t xml:space="preserve">Hemmeter</w:t>
+        <w:t xml:space="preserve">Bunner</w:t>
       </w:r>
     </w:p>
     <w:p>
@@ -1961,6 +1730,77 @@
     <w:p>
       <w:pPr>
         <w:tabs>
+          <w:tab w:val="center" w:pos="4680"/>
+        </w:tabs>
+        <w:jc w:val="both"/>
+        <w:rPr>
+          <w:rFonts w:ascii="Palatino Linotype" w:hAnsi="Palatino Linotype"/>
+          <w:b/>
+          <w:bCs/>
+          <w:i/>
+          <w:sz w:val="19"/>
+          <w:szCs w:val="19"/>
+        </w:rPr>
+      </w:pPr>
+      <w:r>
+        <w:rPr>
+          <w:rFonts w:ascii="Palatino Linotype" w:hAnsi="Palatino Linotype"/>
+          <w:b/>
+          <w:bCs/>
+          <w:i/>
+          <w:sz w:val="19"/>
+          <w:szCs w:val="19"/>
+        </w:rPr>
+        <w:t xml:space="preserve">Pursuant to Criminal Rule 19(D) and Traffic Rule 14, written objections to this magistrate’s decision must be filed within </w:t>
+      </w:r>
+      <w:r>
+        <w:rPr>
+          <w:rFonts w:ascii="Palatino Linotype" w:hAnsi="Palatino Linotype"/>
+          <w:b/>
+          <w:bCs/>
+          <w:i/>
+          <w:sz w:val="19"/>
+          <w:szCs w:val="19"/>
+        </w:rPr>
+        <w:t>14</w:t>
+      </w:r>
+      <w:r>
+        <w:rPr>
+          <w:rFonts w:ascii="Palatino Linotype" w:hAnsi="Palatino Linotype"/>
+          <w:b/>
+          <w:bCs/>
+          <w:i/>
+          <w:sz w:val="19"/>
+          <w:szCs w:val="19"/>
+        </w:rPr>
+        <w:t xml:space="preserve"> days of the filing of this decision. Any objections must state with specificity the grounds of the objections. </w:t>
+      </w:r>
+      <w:r>
+        <w:rPr>
+          <w:rFonts w:ascii="Palatino Linotype" w:hAnsi="Palatino Linotype"/>
+          <w:b/>
+          <w:bCs/>
+          <w:i/>
+          <w:sz w:val="19"/>
+          <w:szCs w:val="19"/>
+        </w:rPr>
+        <w:t xml:space="preserve">A party shall not assign as error on appeal the court’s adoption of this decision unless the party timely </w:t>
+      </w:r>
+      <w:r>
+        <w:rPr>
+          <w:rFonts w:ascii="Palatino Linotype" w:hAnsi="Palatino Linotype"/>
+          <w:b/>
+          <w:bCs/>
+          <w:i/>
+          <w:sz w:val="19"/>
+          <w:szCs w:val="19"/>
+        </w:rPr>
+        <w:t>files objections.</w:t>
+      </w:r>
+    </w:p>
+    <w:p>
+      <w:pPr>
+        <w:tabs>
           <w:tab w:val="left" w:pos="-1080"/>
           <w:tab w:val="left" w:pos="-720"/>
           <w:tab w:val="left" w:pos="0"/>
@@ -1974,6 +1814,35 @@
         </w:tabs>
         <w:rPr>
           <w:rFonts w:ascii="Palatino Linotype" w:hAnsi="Palatino Linotype"/>
+          <w:sz w:val="20"/>
+          <w:szCs w:val="20"/>
+        </w:rPr>
+      </w:pPr>
+      <w:r>
+        <w:rPr>
+          <w:rFonts w:ascii="Palatino Linotype" w:hAnsi="Palatino Linotype"/>
+          <w:sz w:val="20"/>
+          <w:szCs w:val="20"/>
+        </w:rPr>
+        <w:t xml:space="preserve"/>
+      </w:r>
+    </w:p>
+    <w:p>
+      <w:pPr>
+        <w:tabs>
+          <w:tab w:val="left" w:pos="-1080"/>
+          <w:tab w:val="left" w:pos="-720"/>
+          <w:tab w:val="left" w:pos="0"/>
+          <w:tab w:val="left" w:pos="720"/>
+          <w:tab w:val="left" w:pos="1440"/>
+          <w:tab w:val="left" w:pos="2160"/>
+          <w:tab w:val="left" w:pos="2880"/>
+          <w:tab w:val="left" w:pos="3600"/>
+          <w:tab w:val="left" w:pos="4320"/>
+          <w:tab w:val="left" w:pos="4680"/>
+        </w:tabs>
+        <w:rPr>
+          <w:rFonts w:ascii="Palatino Linotype" w:hAnsi="Palatino Linotype"/>
           <w:sz w:val="16"/>
           <w:szCs w:val="16"/>
         </w:rPr>
@@ -2010,6 +1879,27 @@
         </w:rPr>
         <w:t xml:space="preserve">___ Prosecutor’s Office, ___ TARA DEAN</w:t>
       </w:r>
+    </w:p>
+    <w:p>
+      <w:pPr>
+        <w:tabs>
+          <w:tab w:val="left" w:pos="-1080"/>
+          <w:tab w:val="left" w:pos="-720"/>
+          <w:tab w:val="left" w:pos="0"/>
+          <w:tab w:val="left" w:pos="720"/>
+          <w:tab w:val="left" w:pos="1440"/>
+          <w:tab w:val="left" w:pos="2160"/>
+          <w:tab w:val="left" w:pos="2880"/>
+          <w:tab w:val="left" w:pos="3600"/>
+          <w:tab w:val="left" w:pos="4320"/>
+          <w:tab w:val="left" w:pos="4680"/>
+        </w:tabs>
+        <w:rPr>
+          <w:rFonts w:ascii="Palatino Linotype" w:hAnsi="Palatino Linotype"/>
+          <w:sz w:val="16"/>
+          <w:szCs w:val="16"/>
+        </w:rPr>
+      </w:pPr>
     </w:p>
     <w:sectPr>
       <w:headerReference w:type="default" r:id="rId8"/>
@@ -2072,15 +1962,17 @@
         <w:sz w:val="20"/>
         <w:szCs w:val="20"/>
       </w:rPr>
-      <w:t xml:space="preserve"/>
+      <w:t xml:space="preserve">Magistrate </w:t>
     </w:r>
+    <w:proofErr w:type="gramStart"/>
     <w:r>
       <w:rPr>
         <w:rFonts w:ascii="Palatino Linotype" w:hAnsi="Palatino Linotype"/>
+        <w:bCs/>
         <w:sz w:val="20"/>
         <w:szCs w:val="20"/>
       </w:rPr>
-      <w:t xml:space="preserve">Final Judgment Entry</w:t>
+      <w:t>Decision</w:t>
     </w:r>
     <w:r>
       <w:rPr>
@@ -2263,240 +2155,8 @@
       </w:rPr>
     </w:lvl>
   </w:abstractNum>
-  <w:abstractNum w:abstractNumId="1">
-    <w:nsid w:val="279660C9"/>
-    <w:multiLevelType w:val="hybridMultilevel"/>
-    <w:tmpl w:val="672ECC5E"/>
-    <w:lvl w:ilvl="0" w:tplc="04090001">
-      <w:start w:val="1"/>
-      <w:numFmt w:val="bullet"/>
-      <w:lvlText w:val=""/>
-      <w:lvlJc w:val="left"/>
-      <w:pPr>
-        <w:ind w:left="720" w:hanging="360"/>
-      </w:pPr>
-      <w:rPr>
-        <w:rFonts w:ascii="Symbol" w:hAnsi="Symbol" w:hint="default"/>
-      </w:rPr>
-    </w:lvl>
-    <w:lvl w:ilvl="1" w:tplc="04090003" w:tentative="1">
-      <w:start w:val="1"/>
-      <w:numFmt w:val="bullet"/>
-      <w:lvlText w:val="o"/>
-      <w:lvlJc w:val="left"/>
-      <w:pPr>
-        <w:ind w:left="1440" w:hanging="360"/>
-      </w:pPr>
-      <w:rPr>
-        <w:rFonts w:ascii="Courier New" w:hAnsi="Courier New" w:cs="Courier New" w:hint="default"/>
-      </w:rPr>
-    </w:lvl>
-    <w:lvl w:ilvl="2" w:tplc="04090005" w:tentative="1">
-      <w:start w:val="1"/>
-      <w:numFmt w:val="bullet"/>
-      <w:lvlText w:val=""/>
-      <w:lvlJc w:val="left"/>
-      <w:pPr>
-        <w:ind w:left="2160" w:hanging="360"/>
-      </w:pPr>
-      <w:rPr>
-        <w:rFonts w:ascii="Wingdings" w:hAnsi="Wingdings" w:hint="default"/>
-      </w:rPr>
-    </w:lvl>
-    <w:lvl w:ilvl="3" w:tplc="04090001" w:tentative="1">
-      <w:start w:val="1"/>
-      <w:numFmt w:val="bullet"/>
-      <w:lvlText w:val=""/>
-      <w:lvlJc w:val="left"/>
-      <w:pPr>
-        <w:ind w:left="2880" w:hanging="360"/>
-      </w:pPr>
-      <w:rPr>
-        <w:rFonts w:ascii="Symbol" w:hAnsi="Symbol" w:hint="default"/>
-      </w:rPr>
-    </w:lvl>
-    <w:lvl w:ilvl="4" w:tplc="04090003" w:tentative="1">
-      <w:start w:val="1"/>
-      <w:numFmt w:val="bullet"/>
-      <w:lvlText w:val="o"/>
-      <w:lvlJc w:val="left"/>
-      <w:pPr>
-        <w:ind w:left="3600" w:hanging="360"/>
-      </w:pPr>
-      <w:rPr>
-        <w:rFonts w:ascii="Courier New" w:hAnsi="Courier New" w:cs="Courier New" w:hint="default"/>
-      </w:rPr>
-    </w:lvl>
-    <w:lvl w:ilvl="5" w:tplc="04090005" w:tentative="1">
-      <w:start w:val="1"/>
-      <w:numFmt w:val="bullet"/>
-      <w:lvlText w:val=""/>
-      <w:lvlJc w:val="left"/>
-      <w:pPr>
-        <w:ind w:left="4320" w:hanging="360"/>
-      </w:pPr>
-      <w:rPr>
-        <w:rFonts w:ascii="Wingdings" w:hAnsi="Wingdings" w:hint="default"/>
-      </w:rPr>
-    </w:lvl>
-    <w:lvl w:ilvl="6" w:tplc="04090001" w:tentative="1">
-      <w:start w:val="1"/>
-      <w:numFmt w:val="bullet"/>
-      <w:lvlText w:val=""/>
-      <w:lvlJc w:val="left"/>
-      <w:pPr>
-        <w:ind w:left="5040" w:hanging="360"/>
-      </w:pPr>
-      <w:rPr>
-        <w:rFonts w:ascii="Symbol" w:hAnsi="Symbol" w:hint="default"/>
-      </w:rPr>
-    </w:lvl>
-    <w:lvl w:ilvl="7" w:tplc="04090003" w:tentative="1">
-      <w:start w:val="1"/>
-      <w:numFmt w:val="bullet"/>
-      <w:lvlText w:val="o"/>
-      <w:lvlJc w:val="left"/>
-      <w:pPr>
-        <w:ind w:left="5760" w:hanging="360"/>
-      </w:pPr>
-      <w:rPr>
-        <w:rFonts w:ascii="Courier New" w:hAnsi="Courier New" w:cs="Courier New" w:hint="default"/>
-      </w:rPr>
-    </w:lvl>
-    <w:lvl w:ilvl="8" w:tplc="04090005" w:tentative="1">
-      <w:start w:val="1"/>
-      <w:numFmt w:val="bullet"/>
-      <w:lvlText w:val=""/>
-      <w:lvlJc w:val="left"/>
-      <w:pPr>
-        <w:ind w:left="6480" w:hanging="360"/>
-      </w:pPr>
-      <w:rPr>
-        <w:rFonts w:ascii="Wingdings" w:hAnsi="Wingdings" w:hint="default"/>
-      </w:rPr>
-    </w:lvl>
-  </w:abstractNum>
-  <w:abstractNum w:abstractNumId="2">
-    <w:nsid w:val="2E17566E"/>
-    <w:multiLevelType w:val="hybridMultilevel"/>
-    <w:tmpl w:val="00866CE6"/>
-    <w:lvl w:ilvl="0" w:tplc="04090001">
-      <w:start w:val="1"/>
-      <w:numFmt w:val="bullet"/>
-      <w:lvlText w:val=""/>
-      <w:lvlJc w:val="left"/>
-      <w:pPr>
-        <w:ind w:left="779" w:hanging="360"/>
-      </w:pPr>
-      <w:rPr>
-        <w:rFonts w:ascii="Symbol" w:hAnsi="Symbol" w:hint="default"/>
-      </w:rPr>
-    </w:lvl>
-    <w:lvl w:ilvl="1" w:tplc="04090003">
-      <w:start w:val="1"/>
-      <w:numFmt w:val="bullet"/>
-      <w:lvlText w:val="o"/>
-      <w:lvlJc w:val="left"/>
-      <w:pPr>
-        <w:ind w:left="1499" w:hanging="360"/>
-      </w:pPr>
-      <w:rPr>
-        <w:rFonts w:ascii="Courier New" w:hAnsi="Courier New" w:cs="Courier New" w:hint="default"/>
-      </w:rPr>
-    </w:lvl>
-    <w:lvl w:ilvl="2" w:tplc="04090005" w:tentative="1">
-      <w:start w:val="1"/>
-      <w:numFmt w:val="bullet"/>
-      <w:lvlText w:val=""/>
-      <w:lvlJc w:val="left"/>
-      <w:pPr>
-        <w:ind w:left="2219" w:hanging="360"/>
-      </w:pPr>
-      <w:rPr>
-        <w:rFonts w:ascii="Wingdings" w:hAnsi="Wingdings" w:hint="default"/>
-      </w:rPr>
-    </w:lvl>
-    <w:lvl w:ilvl="3" w:tplc="04090001" w:tentative="1">
-      <w:start w:val="1"/>
-      <w:numFmt w:val="bullet"/>
-      <w:lvlText w:val=""/>
-      <w:lvlJc w:val="left"/>
-      <w:pPr>
-        <w:ind w:left="2939" w:hanging="360"/>
-      </w:pPr>
-      <w:rPr>
-        <w:rFonts w:ascii="Symbol" w:hAnsi="Symbol" w:hint="default"/>
-      </w:rPr>
-    </w:lvl>
-    <w:lvl w:ilvl="4" w:tplc="04090003" w:tentative="1">
-      <w:start w:val="1"/>
-      <w:numFmt w:val="bullet"/>
-      <w:lvlText w:val="o"/>
-      <w:lvlJc w:val="left"/>
-      <w:pPr>
-        <w:ind w:left="3659" w:hanging="360"/>
-      </w:pPr>
-      <w:rPr>
-        <w:rFonts w:ascii="Courier New" w:hAnsi="Courier New" w:cs="Courier New" w:hint="default"/>
-      </w:rPr>
-    </w:lvl>
-    <w:lvl w:ilvl="5" w:tplc="04090005" w:tentative="1">
-      <w:start w:val="1"/>
-      <w:numFmt w:val="bullet"/>
-      <w:lvlText w:val=""/>
-      <w:lvlJc w:val="left"/>
-      <w:pPr>
-        <w:ind w:left="4379" w:hanging="360"/>
-      </w:pPr>
-      <w:rPr>
-        <w:rFonts w:ascii="Wingdings" w:hAnsi="Wingdings" w:hint="default"/>
-      </w:rPr>
-    </w:lvl>
-    <w:lvl w:ilvl="6" w:tplc="04090001" w:tentative="1">
-      <w:start w:val="1"/>
-      <w:numFmt w:val="bullet"/>
-      <w:lvlText w:val=""/>
-      <w:lvlJc w:val="left"/>
-      <w:pPr>
-        <w:ind w:left="5099" w:hanging="360"/>
-      </w:pPr>
-      <w:rPr>
-        <w:rFonts w:ascii="Symbol" w:hAnsi="Symbol" w:hint="default"/>
-      </w:rPr>
-    </w:lvl>
-    <w:lvl w:ilvl="7" w:tplc="04090003" w:tentative="1">
-      <w:start w:val="1"/>
-      <w:numFmt w:val="bullet"/>
-      <w:lvlText w:val="o"/>
-      <w:lvlJc w:val="left"/>
-      <w:pPr>
-        <w:ind w:left="5819" w:hanging="360"/>
-      </w:pPr>
-      <w:rPr>
-        <w:rFonts w:ascii="Courier New" w:hAnsi="Courier New" w:cs="Courier New" w:hint="default"/>
-      </w:rPr>
-    </w:lvl>
-    <w:lvl w:ilvl="8" w:tplc="04090005" w:tentative="1">
-      <w:start w:val="1"/>
-      <w:numFmt w:val="bullet"/>
-      <w:lvlText w:val=""/>
-      <w:lvlJc w:val="left"/>
-      <w:pPr>
-        <w:ind w:left="6539" w:hanging="360"/>
-      </w:pPr>
-      <w:rPr>
-        <w:rFonts w:ascii="Wingdings" w:hAnsi="Wingdings" w:hint="default"/>
-      </w:rPr>
-    </w:lvl>
-  </w:abstractNum>
   <w:num w:numId="1">
     <w:abstractNumId w:val="0"/>
-  </w:num>
-  <w:num w:numId="2">
-    <w:abstractNumId w:val="2"/>
-  </w:num>
-  <w:num w:numId="3">
-    <w:abstractNumId w:val="1"/>
   </w:num>
 </w:numbering>
 </file>
@@ -2815,49 +2475,6 @@
       <w:contextualSpacing/>
     </w:pPr>
   </w:style>
-  <w:style w:type="character" w:styleId="CommentReference">
-    <w:name w:val="annotation reference"/>
-    <w:basedOn w:val="DefaultParagraphFont"/>
-    <w:uiPriority w:val="99"/>
-    <w:semiHidden/>
-    <w:unhideWhenUsed/>
-    <w:rsid w:val="00A53114"/>
-    <w:rPr>
-      <w:sz w:val="16"/>
-      <w:szCs w:val="16"/>
-    </w:rPr>
-  </w:style>
-  <w:style w:type="paragraph" w:styleId="CommentText">
-    <w:name w:val="annotation text"/>
-    <w:basedOn w:val="Normal"/>
-    <w:link w:val="CommentTextChar"/>
-    <w:uiPriority w:val="99"/>
-    <w:unhideWhenUsed/>
-    <w:rsid w:val="00A53114"/>
-    <w:pPr>
-      <w:widowControl/>
-      <w:autoSpaceDE/>
-      <w:autoSpaceDN/>
-      <w:adjustRightInd/>
-    </w:pPr>
-    <w:rPr>
-      <w:rFonts w:asciiTheme="minorHAnsi" w:eastAsiaTheme="minorHAnsi" w:hAnsiTheme="minorHAnsi" w:cstheme="minorBidi"/>
-      <w:sz w:val="20"/>
-      <w:szCs w:val="20"/>
-    </w:rPr>
-  </w:style>
-  <w:style w:type="character" w:customStyle="1" w:styleId="CommentTextChar">
-    <w:name w:val="Comment Text Char"/>
-    <w:basedOn w:val="DefaultParagraphFont"/>
-    <w:link w:val="CommentText"/>
-    <w:uiPriority w:val="99"/>
-    <w:rsid w:val="00A53114"/>
-    <w:rPr>
-      <w:rFonts w:eastAsiaTheme="minorHAnsi"/>
-      <w:sz w:val="20"/>
-      <w:szCs w:val="20"/>
-    </w:rPr>
-  </w:style>
 </w:styles>
 </file>
 
@@ -3175,49 +2792,6 @@
       <w:contextualSpacing/>
     </w:pPr>
   </w:style>
-  <w:style w:type="character" w:styleId="CommentReference">
-    <w:name w:val="annotation reference"/>
-    <w:basedOn w:val="DefaultParagraphFont"/>
-    <w:uiPriority w:val="99"/>
-    <w:semiHidden/>
-    <w:unhideWhenUsed/>
-    <w:rsid w:val="00A53114"/>
-    <w:rPr>
-      <w:sz w:val="16"/>
-      <w:szCs w:val="16"/>
-    </w:rPr>
-  </w:style>
-  <w:style w:type="paragraph" w:styleId="CommentText">
-    <w:name w:val="annotation text"/>
-    <w:basedOn w:val="Normal"/>
-    <w:link w:val="CommentTextChar"/>
-    <w:uiPriority w:val="99"/>
-    <w:unhideWhenUsed/>
-    <w:rsid w:val="00A53114"/>
-    <w:pPr>
-      <w:widowControl/>
-      <w:autoSpaceDE/>
-      <w:autoSpaceDN/>
-      <w:adjustRightInd/>
-    </w:pPr>
-    <w:rPr>
-      <w:rFonts w:asciiTheme="minorHAnsi" w:eastAsiaTheme="minorHAnsi" w:hAnsiTheme="minorHAnsi" w:cstheme="minorBidi"/>
-      <w:sz w:val="20"/>
-      <w:szCs w:val="20"/>
-    </w:rPr>
-  </w:style>
-  <w:style w:type="character" w:customStyle="1" w:styleId="CommentTextChar">
-    <w:name w:val="Comment Text Char"/>
-    <w:basedOn w:val="DefaultParagraphFont"/>
-    <w:link w:val="CommentText"/>
-    <w:uiPriority w:val="99"/>
-    <w:rsid w:val="00A53114"/>
-    <w:rPr>
-      <w:rFonts w:eastAsiaTheme="minorHAnsi"/>
-      <w:sz w:val="20"/>
-      <w:szCs w:val="20"/>
-    </w:rPr>
-  </w:style>
 </w:styles>
 </file>
 

</xml_diff>

<commit_message>
Added quick print to all dialogs and page numbers to templates.
</commit_message>
<xml_diff>
--- a/resources/Saved/21CRB01268_Traffic Judgment Entry.docx
+++ b/resources/Saved/21CRB01268_Traffic Judgment Entry.docx
@@ -1207,7 +1207,7 @@
                 <w:sz w:val="20"/>
                 <w:szCs w:val="20"/>
               </w:rPr>
-              <w:t xml:space="preserve">50</w:t>
+              <w:t xml:space="preserve">0</w:t>
             </w:r>
           </w:p>
         </w:tc>
@@ -1318,7 +1318,7 @@
                 <w:sz w:val="20"/>
                 <w:szCs w:val="20"/>
               </w:rPr>
-              <w:t xml:space="preserve">25</w:t>
+              <w:t xml:space="preserve">0</w:t>
             </w:r>
           </w:p>
         </w:tc>

</xml_diff>

<commit_message>
Updated message boxes to include icon.
</commit_message>
<xml_diff>
--- a/resources/Saved/21CRB01268_Traffic Judgment Entry.docx
+++ b/resources/Saved/21CRB01268_Traffic Judgment Entry.docx
@@ -597,7 +597,7 @@
           <w:sz w:val="20"/>
           <w:szCs w:val="20"/>
         </w:rPr>
-        <w:t xml:space="preserve"> for arraignment on January 23, 2022. </w:t>
+        <w:t xml:space="preserve"> for arraignment on January 24, 2022. </w:t>
       </w:r>
       <w:r>
         <w:rPr>
@@ -1467,7 +1467,7 @@
           <w:sz w:val="20"/>
           <w:szCs w:val="20"/>
         </w:rPr>
-        <w:t xml:space="preserve">January 23, 2022</w:t>
+        <w:t xml:space="preserve">January 24, 2022</w:t>
       </w:r>
       <w:r>
         <w:rPr>
@@ -1853,6 +1853,7 @@
           <w:sz w:val="16"/>
           <w:szCs w:val="16"/>
         </w:rPr>
+        <w:lastRenderedPageBreak/>
         <w:t>Copies served by Dep. Clerk ______</w:t>
       </w:r>
       <w:r>
@@ -1902,8 +1903,12 @@
       </w:pPr>
     </w:p>
     <w:sectPr>
-      <w:headerReference w:type="default" r:id="rId8"/>
-      <w:footerReference w:type="default" r:id="rId9"/>
+      <w:headerReference w:type="even" r:id="rId8"/>
+      <w:headerReference w:type="default" r:id="rId9"/>
+      <w:footerReference w:type="even" r:id="rId10"/>
+      <w:footerReference w:type="default" r:id="rId11"/>
+      <w:headerReference w:type="first" r:id="rId12"/>
+      <w:footerReference w:type="first" r:id="rId13"/>
       <w:pgSz w:w="12240" w:h="15840"/>
       <w:pgMar w:top="1440" w:right="1080" w:bottom="1440" w:left="1080" w:header="720" w:footer="720" w:gutter="0"/>
       <w:cols w:space="720"/>
@@ -1935,6 +1940,225 @@
 
 <file path=word/footer1.xml><?xml version="1.0" encoding="utf-8"?>
 <w:ftr xmlns:wpc="http://schemas.microsoft.com/office/word/2010/wordprocessingCanvas" xmlns:mc="http://schemas.openxmlformats.org/markup-compatibility/2006" xmlns:o="urn:schemas-microsoft-com:office:office" xmlns:r="http://schemas.openxmlformats.org/officeDocument/2006/relationships" xmlns:m="http://schemas.openxmlformats.org/officeDocument/2006/math" xmlns:v="urn:schemas-microsoft-com:vml" xmlns:wp14="http://schemas.microsoft.com/office/word/2010/wordprocessingDrawing" xmlns:wp="http://schemas.openxmlformats.org/drawingml/2006/wordprocessingDrawing" xmlns:w10="urn:schemas-microsoft-com:office:word" xmlns:w="http://schemas.openxmlformats.org/wordprocessingml/2006/main" xmlns:w14="http://schemas.microsoft.com/office/word/2010/wordml" xmlns:wpg="http://schemas.microsoft.com/office/word/2010/wordprocessingGroup" xmlns:wpi="http://schemas.microsoft.com/office/word/2010/wordprocessingInk" xmlns:wne="http://schemas.microsoft.com/office/word/2006/wordml" xmlns:wps="http://schemas.microsoft.com/office/word/2010/wordprocessingShape" mc:Ignorable="w14 wp14">
+  <w:p>
+    <w:pPr>
+      <w:pStyle w:val="Footer"/>
+    </w:pPr>
+  </w:p>
+</w:ftr>
+</file>
+
+<file path=word/footer2.xml><?xml version="1.0" encoding="utf-8"?>
+<w:ftr xmlns:wpc="http://schemas.microsoft.com/office/word/2010/wordprocessingCanvas" xmlns:mc="http://schemas.openxmlformats.org/markup-compatibility/2006" xmlns:o="urn:schemas-microsoft-com:office:office" xmlns:r="http://schemas.openxmlformats.org/officeDocument/2006/relationships" xmlns:m="http://schemas.openxmlformats.org/officeDocument/2006/math" xmlns:v="urn:schemas-microsoft-com:vml" xmlns:wp14="http://schemas.microsoft.com/office/word/2010/wordprocessingDrawing" xmlns:wp="http://schemas.openxmlformats.org/drawingml/2006/wordprocessingDrawing" xmlns:w10="urn:schemas-microsoft-com:office:word" xmlns:w="http://schemas.openxmlformats.org/wordprocessingml/2006/main" xmlns:w14="http://schemas.microsoft.com/office/word/2010/wordml" xmlns:wpg="http://schemas.microsoft.com/office/word/2010/wordprocessingGroup" xmlns:wpi="http://schemas.microsoft.com/office/word/2010/wordprocessingInk" xmlns:wne="http://schemas.microsoft.com/office/word/2006/wordml" xmlns:wps="http://schemas.microsoft.com/office/word/2010/wordprocessingShape" mc:Ignorable="w14 wp14">
+  <w:sdt>
+    <w:sdtPr>
+      <w:id w:val="-1309706245"/>
+      <w:docPartObj>
+        <w:docPartGallery w:val="Page Numbers (Bottom of Page)"/>
+        <w:docPartUnique/>
+      </w:docPartObj>
+    </w:sdtPr>
+    <w:sdtEndPr/>
+    <w:sdtContent>
+      <w:bookmarkStart w:id="0" w:name="_GoBack" w:displacedByCustomXml="next"/>
+      <w:sdt>
+        <w:sdtPr>
+          <w:rPr>
+            <w:rFonts w:ascii="Palatino Linotype" w:hAnsi="Palatino Linotype"/>
+            <w:sz w:val="20"/>
+            <w:szCs w:val="20"/>
+          </w:rPr>
+          <w:id w:val="98381352"/>
+          <w:docPartObj>
+            <w:docPartGallery w:val="Page Numbers (Top of Page)"/>
+            <w:docPartUnique/>
+          </w:docPartObj>
+        </w:sdtPr>
+        <w:sdtEndPr>
+          <w:rPr>
+            <w:rFonts w:ascii="Times New Roman" w:hAnsi="Times New Roman"/>
+            <w:sz w:val="24"/>
+            <w:szCs w:val="24"/>
+          </w:rPr>
+        </w:sdtEndPr>
+        <w:sdtContent>
+          <w:p>
+            <w:pPr>
+              <w:tabs>
+                <w:tab w:val="left" w:pos="-1080"/>
+                <w:tab w:val="left" w:pos="-720"/>
+                <w:tab w:val="left" w:pos="0"/>
+                <w:tab w:val="left" w:pos="720"/>
+                <w:tab w:val="left" w:pos="1440"/>
+                <w:tab w:val="left" w:pos="2160"/>
+                <w:tab w:val="left" w:pos="2880"/>
+                <w:tab w:val="left" w:pos="3600"/>
+                <w:tab w:val="left" w:pos="4320"/>
+                <w:tab w:val="left" w:pos="4680"/>
+              </w:tabs>
+              <w:jc w:val="right"/>
+              <w:rPr>
+                <w:rFonts w:ascii="Palatino Linotype" w:hAnsi="Palatino Linotype"/>
+                <w:sz w:val="20"/>
+                <w:szCs w:val="20"/>
+              </w:rPr>
+            </w:pPr>
+            <w:r>
+              <w:rPr>
+                <w:rFonts w:ascii="Palatino Linotype" w:hAnsi="Palatino Linotype"/>
+                <w:sz w:val="20"/>
+                <w:szCs w:val="20"/>
+              </w:rPr>
+              <w:t xml:space="preserve">Page </w:t>
+            </w:r>
+            <w:r>
+              <w:rPr>
+                <w:rFonts w:ascii="Palatino Linotype" w:hAnsi="Palatino Linotype"/>
+                <w:b/>
+                <w:bCs/>
+                <w:sz w:val="20"/>
+                <w:szCs w:val="20"/>
+              </w:rPr>
+              <w:fldChar w:fldCharType="begin"/>
+            </w:r>
+            <w:r>
+              <w:rPr>
+                <w:rFonts w:ascii="Palatino Linotype" w:hAnsi="Palatino Linotype"/>
+                <w:b/>
+                <w:bCs/>
+                <w:sz w:val="20"/>
+                <w:szCs w:val="20"/>
+              </w:rPr>
+              <w:instrText xml:space="preserve"> PAGE </w:instrText>
+            </w:r>
+            <w:r>
+              <w:rPr>
+                <w:rFonts w:ascii="Palatino Linotype" w:hAnsi="Palatino Linotype"/>
+                <w:b/>
+                <w:bCs/>
+                <w:sz w:val="20"/>
+                <w:szCs w:val="20"/>
+              </w:rPr>
+              <w:fldChar w:fldCharType="separate"/>
+            </w:r>
+            <w:r>
+              <w:rPr>
+                <w:rFonts w:ascii="Palatino Linotype" w:hAnsi="Palatino Linotype"/>
+                <w:b/>
+                <w:bCs/>
+                <w:noProof/>
+                <w:sz w:val="20"/>
+                <w:szCs w:val="20"/>
+              </w:rPr>
+              <w:t>1</w:t>
+            </w:r>
+            <w:r>
+              <w:rPr>
+                <w:rFonts w:ascii="Palatino Linotype" w:hAnsi="Palatino Linotype"/>
+                <w:b/>
+                <w:bCs/>
+                <w:sz w:val="20"/>
+                <w:szCs w:val="20"/>
+              </w:rPr>
+              <w:fldChar w:fldCharType="end"/>
+            </w:r>
+            <w:r>
+              <w:rPr>
+                <w:rFonts w:ascii="Palatino Linotype" w:hAnsi="Palatino Linotype"/>
+                <w:sz w:val="20"/>
+                <w:szCs w:val="20"/>
+              </w:rPr>
+              <w:t xml:space="preserve"> of </w:t>
+            </w:r>
+            <w:r>
+              <w:rPr>
+                <w:rFonts w:ascii="Palatino Linotype" w:hAnsi="Palatino Linotype"/>
+                <w:b/>
+                <w:bCs/>
+                <w:sz w:val="20"/>
+                <w:szCs w:val="20"/>
+              </w:rPr>
+              <w:fldChar w:fldCharType="begin"/>
+            </w:r>
+            <w:r>
+              <w:rPr>
+                <w:rFonts w:ascii="Palatino Linotype" w:hAnsi="Palatino Linotype"/>
+                <w:b/>
+                <w:bCs/>
+                <w:sz w:val="20"/>
+                <w:szCs w:val="20"/>
+              </w:rPr>
+              <w:instrText xml:space="preserve"> NUMPAGES  </w:instrText>
+            </w:r>
+            <w:r>
+              <w:rPr>
+                <w:rFonts w:ascii="Palatino Linotype" w:hAnsi="Palatino Linotype"/>
+                <w:b/>
+                <w:bCs/>
+                <w:sz w:val="20"/>
+                <w:szCs w:val="20"/>
+              </w:rPr>
+              <w:fldChar w:fldCharType="separate"/>
+            </w:r>
+            <w:r>
+              <w:rPr>
+                <w:rFonts w:ascii="Palatino Linotype" w:hAnsi="Palatino Linotype"/>
+                <w:b/>
+                <w:bCs/>
+                <w:noProof/>
+                <w:sz w:val="20"/>
+                <w:szCs w:val="20"/>
+              </w:rPr>
+              <w:t>3</w:t>
+            </w:r>
+            <w:r>
+              <w:rPr>
+                <w:rFonts w:ascii="Palatino Linotype" w:hAnsi="Palatino Linotype"/>
+                <w:b/>
+                <w:bCs/>
+                <w:sz w:val="20"/>
+                <w:szCs w:val="20"/>
+              </w:rPr>
+              <w:fldChar w:fldCharType="end"/>
+            </w:r>
+            <w:r>
+              <w:rPr>
+                <w:rFonts w:ascii="Palatino Linotype" w:hAnsi="Palatino Linotype"/>
+                <w:b/>
+                <w:bCs/>
+                <w:sz w:val="20"/>
+                <w:szCs w:val="20"/>
+              </w:rPr>
+              <w:t xml:space="preserve"> </w:t>
+            </w:r>
+            <w:r>
+              <w:rPr>
+                <w:rFonts w:ascii="Palatino Linotype" w:hAnsi="Palatino Linotype"/>
+                <w:sz w:val="20"/>
+                <w:szCs w:val="20"/>
+              </w:rPr>
+              <w:t xml:space="preserve">Magistrate Decision</w:t>
+            </w:r>
+            <w:r>
+              <w:rPr>
+                <w:rFonts w:ascii="Palatino Linotype" w:hAnsi="Palatino Linotype"/>
+                <w:sz w:val="20"/>
+                <w:szCs w:val="20"/>
+              </w:rPr>
+              <w:t xml:space="preserve"> 21CRB01268</w:t>
+            </w:r>
+          </w:p>
+          <w:p>
+            <w:pPr>
+              <w:pStyle w:val="Footer"/>
+              <w:jc w:val="right"/>
+            </w:pPr>
+          </w:p>
+          <w:bookmarkEnd w:id="0" w:displacedByCustomXml="next"/>
+        </w:sdtContent>
+      </w:sdt>
+    </w:sdtContent>
+  </w:sdt>
   <w:p>
     <w:pPr>
       <w:tabs>
@@ -1956,43 +2180,16 @@
         <w:szCs w:val="20"/>
       </w:rPr>
     </w:pPr>
-    <w:r>
-      <w:rPr>
-        <w:rFonts w:ascii="Palatino Linotype" w:hAnsi="Palatino Linotype"/>
-        <w:sz w:val="20"/>
-        <w:szCs w:val="20"/>
-      </w:rPr>
-      <w:t xml:space="preserve">Magistrate </w:t>
-    </w:r>
-    <w:proofErr w:type="gramStart"/>
-    <w:r>
-      <w:rPr>
-        <w:rFonts w:ascii="Palatino Linotype" w:hAnsi="Palatino Linotype"/>
-        <w:bCs/>
-        <w:sz w:val="20"/>
-        <w:szCs w:val="20"/>
-      </w:rPr>
-      <w:t>Decision</w:t>
-    </w:r>
-    <w:r>
-      <w:rPr>
-        <w:rFonts w:ascii="Palatino Linotype" w:hAnsi="Palatino Linotype"/>
-        <w:sz w:val="20"/>
-        <w:szCs w:val="20"/>
-      </w:rPr>
-      <w:t xml:space="preserve"/>
-    </w:r>
-    <w:r>
-      <w:t xml:space="preserve"> </w:t>
-    </w:r>
-    <w:r>
-      <w:rPr>
-        <w:rFonts w:ascii="Palatino Linotype" w:hAnsi="Palatino Linotype"/>
-        <w:sz w:val="20"/>
-        <w:szCs w:val="20"/>
-      </w:rPr>
-      <w:t xml:space="preserve">21CRB01268</w:t>
-    </w:r>
+  </w:p>
+</w:ftr>
+</file>
+
+<file path=word/footer3.xml><?xml version="1.0" encoding="utf-8"?>
+<w:ftr xmlns:wpc="http://schemas.microsoft.com/office/word/2010/wordprocessingCanvas" xmlns:mc="http://schemas.openxmlformats.org/markup-compatibility/2006" xmlns:o="urn:schemas-microsoft-com:office:office" xmlns:r="http://schemas.openxmlformats.org/officeDocument/2006/relationships" xmlns:m="http://schemas.openxmlformats.org/officeDocument/2006/math" xmlns:v="urn:schemas-microsoft-com:vml" xmlns:wp14="http://schemas.microsoft.com/office/word/2010/wordprocessingDrawing" xmlns:wp="http://schemas.openxmlformats.org/drawingml/2006/wordprocessingDrawing" xmlns:w10="urn:schemas-microsoft-com:office:word" xmlns:w="http://schemas.openxmlformats.org/wordprocessingml/2006/main" xmlns:w14="http://schemas.microsoft.com/office/word/2010/wordml" xmlns:wpg="http://schemas.microsoft.com/office/word/2010/wordprocessingGroup" xmlns:wpi="http://schemas.microsoft.com/office/word/2010/wordprocessingInk" xmlns:wne="http://schemas.microsoft.com/office/word/2006/wordml" xmlns:wps="http://schemas.microsoft.com/office/word/2010/wordprocessingShape" mc:Ignorable="w14 wp14">
+  <w:p>
+    <w:pPr>
+      <w:pStyle w:val="Footer"/>
+    </w:pPr>
   </w:p>
 </w:ftr>
 </file>
@@ -2017,6 +2214,16 @@
 </file>
 
 <file path=word/header1.xml><?xml version="1.0" encoding="utf-8"?>
+<w:hdr xmlns:wpc="http://schemas.microsoft.com/office/word/2010/wordprocessingCanvas" xmlns:mc="http://schemas.openxmlformats.org/markup-compatibility/2006" xmlns:o="urn:schemas-microsoft-com:office:office" xmlns:r="http://schemas.openxmlformats.org/officeDocument/2006/relationships" xmlns:m="http://schemas.openxmlformats.org/officeDocument/2006/math" xmlns:v="urn:schemas-microsoft-com:vml" xmlns:wp14="http://schemas.microsoft.com/office/word/2010/wordprocessingDrawing" xmlns:wp="http://schemas.openxmlformats.org/drawingml/2006/wordprocessingDrawing" xmlns:w10="urn:schemas-microsoft-com:office:word" xmlns:w="http://schemas.openxmlformats.org/wordprocessingml/2006/main" xmlns:w14="http://schemas.microsoft.com/office/word/2010/wordml" xmlns:wpg="http://schemas.microsoft.com/office/word/2010/wordprocessingGroup" xmlns:wpi="http://schemas.microsoft.com/office/word/2010/wordprocessingInk" xmlns:wne="http://schemas.microsoft.com/office/word/2006/wordml" xmlns:wps="http://schemas.microsoft.com/office/word/2010/wordprocessingShape" mc:Ignorable="w14 wp14">
+  <w:p>
+    <w:pPr>
+      <w:pStyle w:val="Header"/>
+    </w:pPr>
+  </w:p>
+</w:hdr>
+</file>
+
+<file path=word/header2.xml><?xml version="1.0" encoding="utf-8"?>
 <w:hdr xmlns:wpc="http://schemas.microsoft.com/office/word/2010/wordprocessingCanvas" xmlns:mc="http://schemas.openxmlformats.org/markup-compatibility/2006" xmlns:o="urn:schemas-microsoft-com:office:office" xmlns:r="http://schemas.openxmlformats.org/officeDocument/2006/relationships" xmlns:m="http://schemas.openxmlformats.org/officeDocument/2006/math" xmlns:v="urn:schemas-microsoft-com:vml" xmlns:wp14="http://schemas.microsoft.com/office/word/2010/wordprocessingDrawing" xmlns:wp="http://schemas.openxmlformats.org/drawingml/2006/wordprocessingDrawing" xmlns:w10="urn:schemas-microsoft-com:office:word" xmlns:w="http://schemas.openxmlformats.org/wordprocessingml/2006/main" xmlns:w14="http://schemas.microsoft.com/office/word/2010/wordml" xmlns:wpg="http://schemas.microsoft.com/office/word/2010/wordprocessingGroup" xmlns:wpi="http://schemas.microsoft.com/office/word/2010/wordprocessingInk" xmlns:wne="http://schemas.microsoft.com/office/word/2006/wordml" xmlns:wps="http://schemas.microsoft.com/office/word/2010/wordprocessingShape" mc:Ignorable="w14 wp14">
   <w:p>
     <w:pPr>
@@ -2036,6 +2243,16 @@
       </w:rPr>
       <w:t>IN THE DELAWARE MUNICIPAL COURT</w:t>
     </w:r>
+  </w:p>
+</w:hdr>
+</file>
+
+<file path=word/header3.xml><?xml version="1.0" encoding="utf-8"?>
+<w:hdr xmlns:wpc="http://schemas.microsoft.com/office/word/2010/wordprocessingCanvas" xmlns:mc="http://schemas.openxmlformats.org/markup-compatibility/2006" xmlns:o="urn:schemas-microsoft-com:office:office" xmlns:r="http://schemas.openxmlformats.org/officeDocument/2006/relationships" xmlns:m="http://schemas.openxmlformats.org/officeDocument/2006/math" xmlns:v="urn:schemas-microsoft-com:vml" xmlns:wp14="http://schemas.microsoft.com/office/word/2010/wordprocessingDrawing" xmlns:wp="http://schemas.openxmlformats.org/drawingml/2006/wordprocessingDrawing" xmlns:w10="urn:schemas-microsoft-com:office:word" xmlns:w="http://schemas.openxmlformats.org/wordprocessingml/2006/main" xmlns:w14="http://schemas.microsoft.com/office/word/2010/wordml" xmlns:wpg="http://schemas.microsoft.com/office/word/2010/wordprocessingGroup" xmlns:wpi="http://schemas.microsoft.com/office/word/2010/wordprocessingInk" xmlns:wne="http://schemas.microsoft.com/office/word/2006/wordml" xmlns:wps="http://schemas.microsoft.com/office/word/2010/wordprocessingShape" mc:Ignorable="w14 wp14">
+  <w:p>
+    <w:pPr>
+      <w:pStyle w:val="Header"/>
+    </w:pPr>
   </w:p>
 </w:hdr>
 </file>

</xml_diff>

<commit_message>
Add jail report time.
</commit_message>
<xml_diff>
--- a/resources/Saved/21CRB01268_Traffic Judgment Entry.docx
+++ b/resources/Saved/21CRB01268_Traffic Judgment Entry.docx
@@ -1,6 +1,6 @@
 
 <file path=word/document.xml><?xml version="1.0" encoding="utf-8"?>
-<w:document xmlns:wpc="http://schemas.microsoft.com/office/word/2010/wordprocessingCanvas" xmlns:cx="http://schemas.microsoft.com/office/drawing/2014/chartex" xmlns:cx1="http://schemas.microsoft.com/office/drawing/2015/9/8/chartex" xmlns:cx2="http://schemas.microsoft.com/office/drawing/2015/10/21/chartex" xmlns:cx3="http://schemas.microsoft.com/office/drawing/2016/5/9/chartex" xmlns:cx4="http://schemas.microsoft.com/office/drawing/2016/5/10/chartex" xmlns:cx5="http://schemas.microsoft.com/office/drawing/2016/5/11/chartex" xmlns:cx6="http://schemas.microsoft.com/office/drawing/2016/5/12/chartex" xmlns:cx7="http://schemas.microsoft.com/office/drawing/2016/5/13/chartex" xmlns:cx8="http://schemas.microsoft.com/office/drawing/2016/5/14/chartex" xmlns:mc="http://schemas.openxmlformats.org/markup-compatibility/2006" xmlns:aink="http://schemas.microsoft.com/office/drawing/2016/ink" xmlns:am3d="http://schemas.microsoft.com/office/drawing/2017/model3d" xmlns:o="urn:schemas-microsoft-com:office:office" xmlns:r="http://schemas.openxmlformats.org/officeDocument/2006/relationships" xmlns:m="http://schemas.openxmlformats.org/officeDocument/2006/math" xmlns:v="urn:schemas-microsoft-com:vml" xmlns:wp14="http://schemas.microsoft.com/office/word/2010/wordprocessingDrawing" xmlns:wp="http://schemas.openxmlformats.org/drawingml/2006/wordprocessingDrawing" xmlns:w10="urn:schemas-microsoft-com:office:word" xmlns:w="http://schemas.openxmlformats.org/wordprocessingml/2006/main" xmlns:w14="http://schemas.microsoft.com/office/word/2010/wordml" xmlns:w15="http://schemas.microsoft.com/office/word/2012/wordml" xmlns:w16cex="http://schemas.microsoft.com/office/word/2018/wordml/cex" xmlns:w16cid="http://schemas.microsoft.com/office/word/2016/wordml/cid" xmlns:w16="http://schemas.microsoft.com/office/word/2018/wordml" xmlns:w16sdtdh="http://schemas.microsoft.com/office/word/2020/wordml/sdtdatahash" xmlns:w16se="http://schemas.microsoft.com/office/word/2015/wordml/symex" xmlns:wpg="http://schemas.microsoft.com/office/word/2010/wordprocessingGroup" xmlns:wpi="http://schemas.microsoft.com/office/word/2010/wordprocessingInk" xmlns:wne="http://schemas.microsoft.com/office/word/2006/wordml" xmlns:wps="http://schemas.microsoft.com/office/word/2010/wordprocessingShape" mc:Ignorable="w14 w15 w16se w16cid w16 w16cex w16sdtdh wp14">
+<w:document xmlns:wpc="http://schemas.microsoft.com/office/word/2010/wordprocessingCanvas" xmlns:mc="http://schemas.openxmlformats.org/markup-compatibility/2006" xmlns:o="urn:schemas-microsoft-com:office:office" xmlns:r="http://schemas.openxmlformats.org/officeDocument/2006/relationships" xmlns:m="http://schemas.openxmlformats.org/officeDocument/2006/math" xmlns:v="urn:schemas-microsoft-com:vml" xmlns:wp14="http://schemas.microsoft.com/office/word/2010/wordprocessingDrawing" xmlns:wp="http://schemas.openxmlformats.org/drawingml/2006/wordprocessingDrawing" xmlns:w10="urn:schemas-microsoft-com:office:word" xmlns:w="http://schemas.openxmlformats.org/wordprocessingml/2006/main" xmlns:w14="http://schemas.microsoft.com/office/word/2010/wordml" xmlns:wpg="http://schemas.microsoft.com/office/word/2010/wordprocessingGroup" xmlns:wpi="http://schemas.microsoft.com/office/word/2010/wordprocessingInk" xmlns:wne="http://schemas.microsoft.com/office/word/2006/wordml" xmlns:wps="http://schemas.microsoft.com/office/word/2010/wordprocessingShape" mc:Ignorable="w14 wp14">
   <w:body>
     <w:p>
       <w:pPr>
@@ -160,13 +160,23 @@
           <w:szCs w:val="20"/>
         </w:rPr>
       </w:pPr>
-      <w:r>
-        <w:rPr>
-          <w:rFonts w:ascii="Palatino Linotype" w:hAnsi="Palatino Linotype"/>
-          <w:sz w:val="20"/>
-          <w:szCs w:val="20"/>
-        </w:rPr>
-        <w:t>vs.</w:t>
+      <w:proofErr w:type="gramStart"/>
+      <w:r>
+        <w:rPr>
+          <w:rFonts w:ascii="Palatino Linotype" w:hAnsi="Palatino Linotype"/>
+          <w:sz w:val="20"/>
+          <w:szCs w:val="20"/>
+        </w:rPr>
+        <w:t>vs</w:t>
+      </w:r>
+      <w:proofErr w:type="gramEnd"/>
+      <w:r>
+        <w:rPr>
+          <w:rFonts w:ascii="Palatino Linotype" w:hAnsi="Palatino Linotype"/>
+          <w:sz w:val="20"/>
+          <w:szCs w:val="20"/>
+        </w:rPr>
+        <w:t>.</w:t>
       </w:r>
       <w:r>
         <w:rPr>
@@ -207,7 +217,7 @@
           <w:szCs w:val="20"/>
         </w:rPr>
         <w:tab/>
-        <w:t xml:space="preserve">CASE NO</w:t>
+        <w:t>CASE NO</w:t>
       </w:r>
       <w:r>
         <w:rPr>
@@ -382,6 +392,7 @@
           <w:szCs w:val="20"/>
         </w:rPr>
       </w:pPr>
+      <w:proofErr w:type="gramStart"/>
       <w:r>
         <w:rPr>
           <w:rFonts w:ascii="Palatino Linotype" w:hAnsi="Palatino Linotype"/>
@@ -390,6 +401,7 @@
         </w:rPr>
         <w:t>Defendant.</w:t>
       </w:r>
+      <w:proofErr w:type="gramEnd"/>
       <w:r>
         <w:rPr>
           <w:rFonts w:ascii="Palatino Linotype" w:hAnsi="Palatino Linotype"/>
@@ -637,7 +649,23 @@
           <w:sz w:val="20"/>
           <w:szCs w:val="20"/>
         </w:rPr>
-        <w:t xml:space="preserve"> set forth below. The Defendant, having understood the nature of the charge(s), all constitutional rights, and the effects of a plea</w:t>
+        <w:t xml:space="preserve"> set fo</w:t>
+      </w:r>
+      <w:r>
+        <w:rPr>
+          <w:rFonts w:ascii="Palatino Linotype" w:hAnsi="Palatino Linotype"/>
+          <w:sz w:val="20"/>
+          <w:szCs w:val="20"/>
+        </w:rPr>
+        <w:t>rth below. The Defendant</w:t>
+      </w:r>
+      <w:r>
+        <w:rPr>
+          <w:rFonts w:ascii="Palatino Linotype" w:hAnsi="Palatino Linotype"/>
+          <w:sz w:val="20"/>
+          <w:szCs w:val="20"/>
+        </w:rPr>
+        <w:t xml:space="preserve"> understood the nature of the charge(s), all constitutional rights, and the effects of a plea</w:t>
       </w:r>
       <w:r>
         <w:rPr>
@@ -678,17 +706,26 @@
           <w:sz w:val="20"/>
           <w:szCs w:val="20"/>
         </w:rPr>
-        <w:t>The Court, finding that the Defendant entered the plea knowingly, intelligently, and voluntarily, accepted the plea and entered the following sentence:</w:t>
+        <w:t xml:space="preserve">The Court, finding that the Defendant entered the plea knowingly, intelligently, and voluntarily, accepted the plea and entered the following sentence:</w:t>
       </w:r>
     </w:p>
     <w:p>
       <w:pPr>
-        <w:rPr>
-          <w:rFonts w:ascii="Palatino Linotype" w:hAnsi="Palatino Linotype"/>
-          <w:sz w:val="20"/>
-          <w:szCs w:val="20"/>
-        </w:rPr>
-      </w:pPr>
+        <w:jc w:val="both"/>
+        <w:rPr>
+          <w:rFonts w:ascii="Palatino Linotype" w:hAnsi="Palatino Linotype"/>
+          <w:sz w:val="20"/>
+          <w:szCs w:val="20"/>
+        </w:rPr>
+      </w:pPr>
+      <w:r>
+        <w:rPr>
+          <w:rFonts w:ascii="Palatino Linotype" w:hAnsi="Palatino Linotype"/>
+          <w:sz w:val="20"/>
+          <w:szCs w:val="20"/>
+        </w:rPr>
+        <w:t xml:space="preserve"/>
+      </w:r>
     </w:p>
     <w:tbl>
       <w:tblPr>
@@ -982,89 +1019,8 @@
                 <w:sz w:val="20"/>
                 <w:szCs w:val="20"/>
               </w:rPr>
+              <w:lastRenderedPageBreak/>
               <w:t>Plea</w:t>
-            </w:r>
-          </w:p>
-        </w:tc>
-        <w:tc>
-          <w:tcPr>
-            <w:tcW w:w="3289" w:type="dxa"/>
-          </w:tcPr>
-          <w:p>
-            <w:pPr>
-              <w:tabs>
-                <w:tab w:val="left" w:pos="-1080"/>
-                <w:tab w:val="left" w:pos="-720"/>
-                <w:tab w:val="left" w:pos="0"/>
-                <w:tab w:val="left" w:pos="720"/>
-                <w:tab w:val="left" w:pos="1440"/>
-                <w:tab w:val="left" w:pos="2160"/>
-                <w:tab w:val="left" w:pos="2880"/>
-                <w:tab w:val="left" w:pos="3600"/>
-                <w:tab w:val="left" w:pos="4320"/>
-                <w:tab w:val="left" w:pos="4680"/>
-              </w:tabs>
-              <w:rPr>
-                <w:rFonts w:ascii="Palatino Linotype" w:hAnsi="Palatino Linotype"/>
-                <w:b/>
-                <w:bCs/>
-                <w:sz w:val="20"/>
-                <w:szCs w:val="20"/>
-              </w:rPr>
-            </w:pPr>
-            <w:r>
-              <w:rPr>
-                <w:rFonts w:ascii="Palatino Linotype" w:hAnsi="Palatino Linotype"/>
-                <w:b/>
-                <w:bCs/>
-                <w:sz w:val="20"/>
-                <w:szCs w:val="20"/>
-              </w:rPr>
-              <w:lastRenderedPageBreak/>
-              <w:t xml:space="preserve">No Contest</w:t>
-            </w:r>
-          </w:p>
-        </w:tc>
-      </w:tr>
-      <w:tr>
-        <w:trPr>
-          <w:jc w:val="center"/>
-        </w:trPr>
-        <w:tc>
-          <w:tcPr>
-            <w:tcW w:w="1801" w:type="dxa"/>
-          </w:tcPr>
-          <w:p>
-            <w:pPr>
-              <w:tabs>
-                <w:tab w:val="left" w:pos="-1080"/>
-                <w:tab w:val="left" w:pos="-720"/>
-                <w:tab w:val="left" w:pos="0"/>
-                <w:tab w:val="left" w:pos="720"/>
-                <w:tab w:val="left" w:pos="1440"/>
-                <w:tab w:val="left" w:pos="2160"/>
-                <w:tab w:val="left" w:pos="2880"/>
-                <w:tab w:val="left" w:pos="3600"/>
-                <w:tab w:val="left" w:pos="4320"/>
-                <w:tab w:val="left" w:pos="4680"/>
-              </w:tabs>
-              <w:rPr>
-                <w:rFonts w:ascii="Palatino Linotype" w:hAnsi="Palatino Linotype"/>
-                <w:b/>
-                <w:bCs/>
-                <w:sz w:val="20"/>
-                <w:szCs w:val="20"/>
-              </w:rPr>
-            </w:pPr>
-            <w:r>
-              <w:rPr>
-                <w:rFonts w:ascii="Palatino Linotype" w:hAnsi="Palatino Linotype"/>
-                <w:b/>
-                <w:bCs/>
-                <w:sz w:val="20"/>
-                <w:szCs w:val="20"/>
-              </w:rPr>
-              <w:t>Finding</w:t>
             </w:r>
           </w:p>
         </w:tc>
@@ -1145,6 +1101,87 @@
                 <w:sz w:val="20"/>
                 <w:szCs w:val="20"/>
               </w:rPr>
+              <w:t>Finding</w:t>
+            </w:r>
+          </w:p>
+        </w:tc>
+        <w:tc>
+          <w:tcPr>
+            <w:tcW w:w="3289" w:type="dxa"/>
+          </w:tcPr>
+          <w:p>
+            <w:pPr>
+              <w:tabs>
+                <w:tab w:val="left" w:pos="-1080"/>
+                <w:tab w:val="left" w:pos="-720"/>
+                <w:tab w:val="left" w:pos="0"/>
+                <w:tab w:val="left" w:pos="720"/>
+                <w:tab w:val="left" w:pos="1440"/>
+                <w:tab w:val="left" w:pos="2160"/>
+                <w:tab w:val="left" w:pos="2880"/>
+                <w:tab w:val="left" w:pos="3600"/>
+                <w:tab w:val="left" w:pos="4320"/>
+                <w:tab w:val="left" w:pos="4680"/>
+              </w:tabs>
+              <w:rPr>
+                <w:rFonts w:ascii="Palatino Linotype" w:hAnsi="Palatino Linotype"/>
+                <w:b/>
+                <w:bCs/>
+                <w:sz w:val="20"/>
+                <w:szCs w:val="20"/>
+              </w:rPr>
+            </w:pPr>
+            <w:r>
+              <w:rPr>
+                <w:rFonts w:ascii="Palatino Linotype" w:hAnsi="Palatino Linotype"/>
+                <w:b/>
+                <w:bCs/>
+                <w:sz w:val="20"/>
+                <w:szCs w:val="20"/>
+              </w:rPr>
+              <w:t xml:space="preserve">Guilty</w:t>
+            </w:r>
+          </w:p>
+        </w:tc>
+      </w:tr>
+      <w:tr>
+        <w:trPr>
+          <w:jc w:val="center"/>
+        </w:trPr>
+        <w:tc>
+          <w:tcPr>
+            <w:tcW w:w="1801" w:type="dxa"/>
+          </w:tcPr>
+          <w:p>
+            <w:pPr>
+              <w:tabs>
+                <w:tab w:val="left" w:pos="-1080"/>
+                <w:tab w:val="left" w:pos="-720"/>
+                <w:tab w:val="left" w:pos="0"/>
+                <w:tab w:val="left" w:pos="720"/>
+                <w:tab w:val="left" w:pos="1440"/>
+                <w:tab w:val="left" w:pos="2160"/>
+                <w:tab w:val="left" w:pos="2880"/>
+                <w:tab w:val="left" w:pos="3600"/>
+                <w:tab w:val="left" w:pos="4320"/>
+                <w:tab w:val="left" w:pos="4680"/>
+              </w:tabs>
+              <w:rPr>
+                <w:rFonts w:ascii="Palatino Linotype" w:hAnsi="Palatino Linotype"/>
+                <w:b/>
+                <w:bCs/>
+                <w:sz w:val="20"/>
+                <w:szCs w:val="20"/>
+              </w:rPr>
+            </w:pPr>
+            <w:r>
+              <w:rPr>
+                <w:rFonts w:ascii="Palatino Linotype" w:hAnsi="Palatino Linotype"/>
+                <w:b/>
+                <w:bCs/>
+                <w:sz w:val="20"/>
+                <w:szCs w:val="20"/>
+              </w:rPr>
               <w:t>Fine Amount</w:t>
             </w:r>
           </w:p>
@@ -1309,6 +1346,188 @@
           </w:p>
         </w:tc>
       </w:tr>
+      <w:tr>
+        <w:trPr>
+          <w:jc w:val="center"/>
+        </w:trPr>
+        <w:tc>
+          <w:tcPr>
+            <w:tcW w:w="1801" w:type="dxa"/>
+          </w:tcPr>
+          <w:p>
+            <w:pPr>
+              <w:tabs>
+                <w:tab w:val="left" w:pos="-1080"/>
+                <w:tab w:val="left" w:pos="-720"/>
+                <w:tab w:val="left" w:pos="0"/>
+                <w:tab w:val="left" w:pos="720"/>
+                <w:tab w:val="left" w:pos="1440"/>
+                <w:tab w:val="left" w:pos="2160"/>
+                <w:tab w:val="left" w:pos="2880"/>
+                <w:tab w:val="left" w:pos="3600"/>
+                <w:tab w:val="left" w:pos="4320"/>
+                <w:tab w:val="left" w:pos="4680"/>
+              </w:tabs>
+              <w:rPr>
+                <w:rFonts w:ascii="Palatino Linotype" w:hAnsi="Palatino Linotype"/>
+                <w:b/>
+                <w:bCs/>
+                <w:sz w:val="20"/>
+                <w:szCs w:val="20"/>
+              </w:rPr>
+            </w:pPr>
+            <w:r>
+              <w:rPr>
+                <w:rFonts w:ascii="Palatino Linotype" w:hAnsi="Palatino Linotype"/>
+                <w:b/>
+                <w:bCs/>
+                <w:sz w:val="20"/>
+                <w:szCs w:val="20"/>
+              </w:rPr>
+              <w:t>Jail Days</w:t>
+            </w:r>
+          </w:p>
+        </w:tc>
+        <w:tc>
+          <w:tcPr>
+            <w:tcW w:w="3289" w:type="dxa"/>
+          </w:tcPr>
+          <w:p>
+            <w:pPr>
+              <w:tabs>
+                <w:tab w:val="left" w:pos="-1080"/>
+                <w:tab w:val="left" w:pos="-720"/>
+                <w:tab w:val="left" w:pos="0"/>
+                <w:tab w:val="left" w:pos="720"/>
+                <w:tab w:val="left" w:pos="1440"/>
+                <w:tab w:val="left" w:pos="2160"/>
+                <w:tab w:val="left" w:pos="2880"/>
+                <w:tab w:val="left" w:pos="3600"/>
+                <w:tab w:val="left" w:pos="4320"/>
+                <w:tab w:val="left" w:pos="4680"/>
+              </w:tabs>
+              <w:rPr>
+                <w:rFonts w:ascii="Palatino Linotype" w:hAnsi="Palatino Linotype"/>
+                <w:b/>
+                <w:bCs/>
+                <w:sz w:val="20"/>
+                <w:szCs w:val="20"/>
+              </w:rPr>
+            </w:pPr>
+            <w:r>
+              <w:rPr>
+                <w:rFonts w:ascii="Palatino Linotype" w:hAnsi="Palatino Linotype"/>
+                <w:b/>
+                <w:bCs/>
+                <w:sz w:val="20"/>
+                <w:szCs w:val="20"/>
+              </w:rPr>
+              <w:t xml:space="preserve">None</w:t>
+            </w:r>
+          </w:p>
+        </w:tc>
+      </w:tr>
+      <w:tr>
+        <w:trPr>
+          <w:jc w:val="center"/>
+        </w:trPr>
+        <w:tc>
+          <w:tcPr>
+            <w:tcW w:w="1801" w:type="dxa"/>
+          </w:tcPr>
+          <w:p>
+            <w:pPr>
+              <w:tabs>
+                <w:tab w:val="left" w:pos="-1080"/>
+                <w:tab w:val="left" w:pos="-720"/>
+                <w:tab w:val="left" w:pos="0"/>
+                <w:tab w:val="left" w:pos="720"/>
+                <w:tab w:val="left" w:pos="1440"/>
+                <w:tab w:val="left" w:pos="2160"/>
+                <w:tab w:val="left" w:pos="2880"/>
+                <w:tab w:val="left" w:pos="3600"/>
+                <w:tab w:val="left" w:pos="4320"/>
+                <w:tab w:val="left" w:pos="4680"/>
+              </w:tabs>
+              <w:rPr>
+                <w:rFonts w:ascii="Palatino Linotype" w:hAnsi="Palatino Linotype"/>
+                <w:b/>
+                <w:bCs/>
+                <w:sz w:val="20"/>
+                <w:szCs w:val="20"/>
+              </w:rPr>
+            </w:pPr>
+            <w:r>
+              <w:rPr>
+                <w:rFonts w:ascii="Palatino Linotype" w:hAnsi="Palatino Linotype"/>
+                <w:b/>
+                <w:bCs/>
+                <w:sz w:val="20"/>
+                <w:szCs w:val="20"/>
+              </w:rPr>
+              <w:t>Jail Days</w:t>
+            </w:r>
+            <w:r>
+              <w:rPr>
+                <w:rFonts w:ascii="Palatino Linotype" w:hAnsi="Palatino Linotype"/>
+                <w:b/>
+                <w:bCs/>
+                <w:sz w:val="20"/>
+                <w:szCs w:val="20"/>
+              </w:rPr>
+              <w:t xml:space="preserve"> </w:t>
+            </w:r>
+            <w:r>
+              <w:rPr>
+                <w:rFonts w:ascii="Palatino Linotype" w:hAnsi="Palatino Linotype"/>
+                <w:b/>
+                <w:bCs/>
+                <w:sz w:val="20"/>
+                <w:szCs w:val="20"/>
+              </w:rPr>
+              <w:t>Suspended</w:t>
+            </w:r>
+          </w:p>
+        </w:tc>
+        <w:tc>
+          <w:tcPr>
+            <w:tcW w:w="3289" w:type="dxa"/>
+          </w:tcPr>
+          <w:p>
+            <w:pPr>
+              <w:tabs>
+                <w:tab w:val="left" w:pos="-1080"/>
+                <w:tab w:val="left" w:pos="-720"/>
+                <w:tab w:val="left" w:pos="0"/>
+                <w:tab w:val="left" w:pos="720"/>
+                <w:tab w:val="left" w:pos="1440"/>
+                <w:tab w:val="left" w:pos="2160"/>
+                <w:tab w:val="left" w:pos="2880"/>
+                <w:tab w:val="left" w:pos="3600"/>
+                <w:tab w:val="left" w:pos="4320"/>
+                <w:tab w:val="left" w:pos="4680"/>
+              </w:tabs>
+              <w:rPr>
+                <w:rFonts w:ascii="Palatino Linotype" w:hAnsi="Palatino Linotype"/>
+                <w:b/>
+                <w:bCs/>
+                <w:sz w:val="20"/>
+                <w:szCs w:val="20"/>
+              </w:rPr>
+            </w:pPr>
+            <w:r>
+              <w:rPr>
+                <w:rFonts w:ascii="Palatino Linotype" w:hAnsi="Palatino Linotype"/>
+                <w:b/>
+                <w:bCs/>
+                <w:sz w:val="20"/>
+                <w:szCs w:val="20"/>
+              </w:rPr>
+              <w:t xml:space="preserve">None</w:t>
+            </w:r>
+          </w:p>
+        </w:tc>
+      </w:tr>
     </w:tbl>
     <w:p>
       <w:pPr>
@@ -1332,6 +1551,7 @@
           <w:szCs w:val="20"/>
         </w:rPr>
       </w:pPr>
+      <w:proofErr w:type="gramStart"/>
       <w:r>
         <w:rPr>
           <w:rFonts w:ascii="Palatino Linotype" w:hAnsi="Palatino Linotype"/>
@@ -1340,8 +1560,9 @@
           <w:sz w:val="20"/>
           <w:szCs w:val="20"/>
         </w:rPr>
-        <w:t xml:space="preserve">Fines and Costs.  </w:t>
-      </w:r>
+        <w:t xml:space="preserve">Fines and Costs.</w:t>
+      </w:r>
+      <w:proofErr w:type="gramEnd"/>
       <w:r>
         <w:rPr>
           <w:rFonts w:ascii="Palatino Linotype" w:hAnsi="Palatino Linotype"/>
@@ -1350,70 +1571,7 @@
           <w:sz w:val="20"/>
           <w:szCs w:val="20"/>
         </w:rPr>
-        <w:t xml:space="preserve"/>
-      </w:r>
-      <w:r>
-        <w:rPr>
-          <w:rFonts w:ascii="Palatino Linotype" w:hAnsi="Palatino Linotype"/>
-          <w:bCs/>
-          <w:sz w:val="20"/>
-          <w:szCs w:val="20"/>
-          <w:u w:val="single"/>
-        </w:rPr>
-        <w:t>Court costs are assessed for the highest degree charge in this</w:t>
-      </w:r>
-      <w:r>
-        <w:rPr>
-          <w:rFonts w:ascii="Palatino Linotype" w:hAnsi="Palatino Linotype"/>
-          <w:bCs/>
-          <w:sz w:val="20"/>
-          <w:szCs w:val="20"/>
-          <w:u w:val="single"/>
-        </w:rPr>
-        <w:t xml:space="preserve"> case</w:t>
-      </w:r>
-      <w:r>
-        <w:rPr>
-          <w:rFonts w:ascii="Palatino Linotype" w:hAnsi="Palatino Linotype"/>
-          <w:bCs/>
-          <w:sz w:val="20"/>
-          <w:szCs w:val="20"/>
-        </w:rPr>
-        <w:t xml:space="preserve">.</w:t>
-      </w:r>
-      <w:r>
-        <w:rPr>
-          <w:rFonts w:ascii="Palatino Linotype" w:hAnsi="Palatino Linotype"/>
-          <w:bCs/>
-          <w:sz w:val="20"/>
-          <w:szCs w:val="20"/>
-        </w:rPr>
-        <w:t xml:space="preserve"> </w:t>
-      </w:r>
-      <w:r>
-        <w:rPr>
-          <w:rFonts w:ascii="Palatino Linotype" w:hAnsi="Palatino Linotype"/>
-          <w:bCs/>
-          <w:sz w:val="20"/>
-          <w:szCs w:val="20"/>
-        </w:rPr>
-        <w:t xml:space="preserve"/>
-      </w:r>
-      <w:r>
-        <w:rPr>
-          <w:rFonts w:ascii="Palatino Linotype" w:hAnsi="Palatino Linotype"/>
-          <w:sz w:val="20"/>
-          <w:szCs w:val="20"/>
-        </w:rPr>
-        <w:t xml:space="preserve">Having</w:t>
-      </w:r>
-      <w:r>
-        <w:rPr>
-          <w:rFonts w:ascii="Palatino Linotype" w:hAnsi="Palatino Linotype"/>
-          <w:sz w:val="20"/>
-          <w:szCs w:val="20"/>
-        </w:rPr>
-        <w:t xml:space="preserve"> been informed of the fines and costs owed, Defendant expressed an ability to pay </w:t>
+        <w:t xml:space="preserve">  </w:t>
       </w:r>
       <w:r>
         <w:rPr>
@@ -1423,15 +1581,70 @@
           <w:sz w:val="20"/>
           <w:szCs w:val="20"/>
         </w:rPr>
-        <w:t xml:space="preserve">forthwith</w:t>
-      </w:r>
-      <w:r>
-        <w:rPr>
-          <w:rFonts w:ascii="Palatino Linotype" w:hAnsi="Palatino Linotype"/>
-          <w:sz w:val="20"/>
-          <w:szCs w:val="20"/>
-        </w:rPr>
-        <w:t xml:space="preserve">. Absent further order the fines and costs shall be paid in full by </w:t>
+        <w:t xml:space="preserve"/>
+      </w:r>
+      <w:r>
+        <w:rPr>
+          <w:rFonts w:ascii="Palatino Linotype" w:hAnsi="Palatino Linotype"/>
+          <w:bCs/>
+          <w:sz w:val="20"/>
+          <w:szCs w:val="20"/>
+          <w:u w:val="single"/>
+        </w:rPr>
+        <w:t>Court costs are assessed for the highest degree charge in this</w:t>
+      </w:r>
+      <w:r>
+        <w:rPr>
+          <w:rFonts w:ascii="Palatino Linotype" w:hAnsi="Palatino Linotype"/>
+          <w:bCs/>
+          <w:sz w:val="20"/>
+          <w:szCs w:val="20"/>
+          <w:u w:val="single"/>
+        </w:rPr>
+        <w:t xml:space="preserve"> case</w:t>
+      </w:r>
+      <w:r>
+        <w:rPr>
+          <w:rFonts w:ascii="Palatino Linotype" w:hAnsi="Palatino Linotype"/>
+          <w:bCs/>
+          <w:sz w:val="20"/>
+          <w:szCs w:val="20"/>
+        </w:rPr>
+        <w:t xml:space="preserve">.</w:t>
+      </w:r>
+      <w:r>
+        <w:rPr>
+          <w:rFonts w:ascii="Palatino Linotype" w:hAnsi="Palatino Linotype"/>
+          <w:bCs/>
+          <w:sz w:val="20"/>
+          <w:szCs w:val="20"/>
+        </w:rPr>
+        <w:t xml:space="preserve"> </w:t>
+      </w:r>
+      <w:r>
+        <w:rPr>
+          <w:rFonts w:ascii="Palatino Linotype" w:hAnsi="Palatino Linotype"/>
+          <w:bCs/>
+          <w:sz w:val="20"/>
+          <w:szCs w:val="20"/>
+        </w:rPr>
+        <w:t xml:space="preserve"/>
+      </w:r>
+      <w:r>
+        <w:rPr>
+          <w:rFonts w:ascii="Palatino Linotype" w:hAnsi="Palatino Linotype"/>
+          <w:sz w:val="20"/>
+          <w:szCs w:val="20"/>
+        </w:rPr>
+        <w:t>Having</w:t>
+      </w:r>
+      <w:r>
+        <w:rPr>
+          <w:rFonts w:ascii="Palatino Linotype" w:hAnsi="Palatino Linotype"/>
+          <w:sz w:val="20"/>
+          <w:szCs w:val="20"/>
+        </w:rPr>
+        <w:t xml:space="preserve"> been informed of the fines and costs owed, Defendant expressed an ability to pay </w:t>
       </w:r>
       <w:r>
         <w:rPr>
@@ -1441,6 +1654,24 @@
           <w:sz w:val="20"/>
           <w:szCs w:val="20"/>
         </w:rPr>
+        <w:t xml:space="preserve">forthwith</w:t>
+      </w:r>
+      <w:r>
+        <w:rPr>
+          <w:rFonts w:ascii="Palatino Linotype" w:hAnsi="Palatino Linotype"/>
+          <w:sz w:val="20"/>
+          <w:szCs w:val="20"/>
+        </w:rPr>
+        <w:t xml:space="preserve">. Absent further order the fines and costs shall be paid in full by </w:t>
+      </w:r>
+      <w:r>
+        <w:rPr>
+          <w:rFonts w:ascii="Palatino Linotype" w:hAnsi="Palatino Linotype"/>
+          <w:b/>
+          <w:bCs/>
+          <w:sz w:val="20"/>
+          <w:szCs w:val="20"/>
+        </w:rPr>
         <w:t xml:space="preserve">January 25, 2022</w:t>
       </w:r>
       <w:r>
@@ -1450,6 +1681,14 @@
           <w:szCs w:val="20"/>
         </w:rPr>
         <w:t xml:space="preserve">. </w:t>
+      </w:r>
+      <w:r>
+        <w:rPr>
+          <w:rFonts w:ascii="Palatino Linotype" w:hAnsi="Palatino Linotype"/>
+          <w:sz w:val="20"/>
+          <w:szCs w:val="20"/>
+        </w:rPr>
+        <w:t xml:space="preserve"/>
       </w:r>
       <w:r>
         <w:rPr>
@@ -1477,6 +1716,287 @@
         </w:rPr>
         <w:t xml:space="preserve"/>
       </w:r>
+      <w:r>
+        <w:rPr>
+          <w:rFonts w:ascii="Palatino Linotype" w:hAnsi="Palatino Linotype"/>
+          <w:sz w:val="20"/>
+          <w:szCs w:val="20"/>
+        </w:rPr>
+        <w:t xml:space="preserve"/>
+      </w:r>
+      <w:r>
+        <w:rPr>
+          <w:rFonts w:ascii="Palatino Linotype" w:hAnsi="Palatino Linotype"/>
+          <w:sz w:val="20"/>
+          <w:szCs w:val="20"/>
+        </w:rPr>
+        <w:t xml:space="preserve"/>
+      </w:r>
+      <w:r>
+        <w:rPr>
+          <w:rFonts w:ascii="Palatino Linotype" w:hAnsi="Palatino Linotype"/>
+          <w:sz w:val="20"/>
+          <w:szCs w:val="20"/>
+        </w:rPr>
+        <w:t xml:space="preserve"/>
+      </w:r>
+    </w:p>
+    <w:p>
+      <w:pPr>
+        <w:jc w:val="both"/>
+        <w:rPr>
+          <w:rFonts w:ascii="Palatino Linotype" w:hAnsi="Palatino Linotype"/>
+          <w:sz w:val="20"/>
+          <w:szCs w:val="20"/>
+        </w:rPr>
+      </w:pPr>
+      <w:proofErr w:type="gramStart"/>
+      <w:r>
+        <w:rPr>
+          <w:rFonts w:ascii="Palatino Linotype" w:hAnsi="Palatino Linotype"/>
+          <w:b/>
+          <w:sz w:val="20"/>
+          <w:szCs w:val="20"/>
+        </w:rPr>
+        <w:t xml:space="preserve">Jail Commitment Terms.</w:t>
+      </w:r>
+      <w:proofErr w:type="gramEnd"/>
+      <w:r>
+        <w:rPr>
+          <w:rFonts w:ascii="Palatino Linotype" w:hAnsi="Palatino Linotype"/>
+          <w:b/>
+          <w:sz w:val="20"/>
+          <w:szCs w:val="20"/>
+        </w:rPr>
+        <w:t xml:space="preserve">  </w:t>
+      </w:r>
+      <w:r>
+        <w:rPr>
+          <w:rFonts w:ascii="Palatino Linotype" w:hAnsi="Palatino Linotype"/>
+          <w:sz w:val="20"/>
+          <w:szCs w:val="20"/>
+        </w:rPr>
+        <w:t xml:space="preserve"/>
+      </w:r>
+      <w:r>
+        <w:rPr>
+          <w:rFonts w:ascii="Palatino Linotype" w:hAnsi="Palatino Linotype"/>
+          <w:sz w:val="20"/>
+          <w:szCs w:val="20"/>
+        </w:rPr>
+        <w:t xml:space="preserve">Defendant’s report date is </w:t>
+      </w:r>
+      <w:r>
+        <w:rPr>
+          <w:rFonts w:ascii="Palatino Linotype" w:hAnsi="Palatino Linotype"/>
+          <w:b/>
+          <w:sz w:val="20"/>
+          <w:szCs w:val="20"/>
+        </w:rPr>
+        <w:t xml:space="preserve">January 27, 2022</w:t>
+      </w:r>
+      <w:r>
+        <w:rPr>
+          <w:rFonts w:ascii="Palatino Linotype" w:hAnsi="Palatino Linotype"/>
+          <w:b/>
+          <w:sz w:val="20"/>
+          <w:szCs w:val="20"/>
+        </w:rPr>
+        <w:t xml:space="preserve"> at None</w:t>
+      </w:r>
+      <w:bookmarkStart w:id="0" w:name="_GoBack"/>
+      <w:bookmarkEnd w:id="0"/>
+      <w:r>
+        <w:rPr>
+          <w:rFonts w:ascii="Palatino Linotype" w:hAnsi="Palatino Linotype"/>
+          <w:sz w:val="20"/>
+          <w:szCs w:val="20"/>
+        </w:rPr>
+        <w:t xml:space="preserve">.</w:t>
+      </w:r>
+      <w:r>
+        <w:rPr>
+          <w:rFonts w:ascii="Palatino Linotype" w:hAnsi="Palatino Linotype"/>
+          <w:sz w:val="20"/>
+          <w:szCs w:val="20"/>
+        </w:rPr>
+        <w:t xml:space="preserve"/>
+      </w:r>
+    </w:p>
+    <w:p>
+      <w:pPr>
+        <w:pStyle w:val="ListParagraph"/>
+        <w:numPr>
+          <w:ilvl w:val="0"/>
+          <w:numId w:val="3"/>
+        </w:numPr>
+        <w:jc w:val="both"/>
+        <w:rPr>
+          <w:rFonts w:ascii="Palatino Linotype" w:hAnsi="Palatino Linotype"/>
+          <w:sz w:val="20"/>
+          <w:szCs w:val="20"/>
+        </w:rPr>
+      </w:pPr>
+      <w:r>
+        <w:rPr>
+          <w:rFonts w:ascii="Palatino Linotype" w:hAnsi="Palatino Linotype"/>
+          <w:sz w:val="20"/>
+          <w:szCs w:val="20"/>
+        </w:rPr>
+        <w:t>Defendant shall report to jail time</w:t>
+      </w:r>
+      <w:r>
+        <w:rPr>
+          <w:rFonts w:ascii="Palatino Linotype" w:hAnsi="Palatino Linotype"/>
+          <w:sz w:val="20"/>
+          <w:szCs w:val="20"/>
+        </w:rPr>
+        <w:t>l</w:t>
+      </w:r>
+      <w:r>
+        <w:rPr>
+          <w:rFonts w:ascii="Palatino Linotype" w:hAnsi="Palatino Linotype"/>
+          <w:sz w:val="20"/>
+          <w:szCs w:val="20"/>
+        </w:rPr>
+        <w:t>y and sober.</w:t>
+      </w:r>
+    </w:p>
+    <w:p>
+      <w:pPr>
+        <w:pStyle w:val="ListParagraph"/>
+        <w:numPr>
+          <w:ilvl w:val="0"/>
+          <w:numId w:val="3"/>
+        </w:numPr>
+        <w:jc w:val="both"/>
+        <w:rPr>
+          <w:rFonts w:ascii="Palatino Linotype" w:hAnsi="Palatino Linotype"/>
+          <w:sz w:val="20"/>
+          <w:szCs w:val="20"/>
+        </w:rPr>
+      </w:pPr>
+      <w:r>
+        <w:rPr>
+          <w:rFonts w:ascii="Palatino Linotype" w:hAnsi="Palatino Linotype"/>
+          <w:sz w:val="20"/>
+          <w:szCs w:val="20"/>
+        </w:rPr>
+        <w:t xml:space="preserve">The jail days imposed shall be served</w:t>
+      </w:r>
+      <w:r>
+        <w:rPr>
+          <w:rFonts w:ascii="Palatino Linotype" w:hAnsi="Palatino Linotype"/>
+          <w:sz w:val="20"/>
+          <w:szCs w:val="20"/>
+        </w:rPr>
+        <w:t xml:space="preserve"> as</w:t>
+      </w:r>
+      <w:r>
+        <w:rPr>
+          <w:rFonts w:ascii="Palatino Linotype" w:hAnsi="Palatino Linotype"/>
+          <w:sz w:val="20"/>
+          <w:szCs w:val="20"/>
+        </w:rPr>
+        <w:t xml:space="preserve"> consecutive days. </w:t>
+      </w:r>
+      <w:r>
+        <w:rPr>
+          <w:rFonts w:ascii="Palatino Linotype" w:hAnsi="Palatino Linotype"/>
+          <w:sz w:val="20"/>
+          <w:szCs w:val="20"/>
+        </w:rPr>
+        <w:t xml:space="preserve"/>
+      </w:r>
+      <w:r>
+        <w:rPr>
+          <w:rFonts w:ascii="Palatino Linotype" w:hAnsi="Palatino Linotype"/>
+          <w:sz w:val="20"/>
+          <w:szCs w:val="20"/>
+        </w:rPr>
+        <w:t xml:space="preserve"/>
+      </w:r>
+      <w:r>
+        <w:rPr>
+          <w:rFonts w:ascii="Palatino Linotype" w:hAnsi="Palatino Linotype"/>
+          <w:sz w:val="20"/>
+          <w:szCs w:val="20"/>
+        </w:rPr>
+        <w:t xml:space="preserve"/>
+      </w:r>
+      <w:r>
+        <w:rPr>
+          <w:rFonts w:ascii="Palatino Linotype" w:hAnsi="Palatino Linotype"/>
+          <w:sz w:val="20"/>
+          <w:szCs w:val="20"/>
+        </w:rPr>
+        <w:t xml:space="preserve"/>
+      </w:r>
+    </w:p>
+    <w:p>
+      <w:pPr>
+        <w:pStyle w:val="ListParagraph"/>
+        <w:numPr>
+          <w:ilvl w:val="0"/>
+          <w:numId w:val="3"/>
+        </w:numPr>
+        <w:jc w:val="both"/>
+        <w:rPr>
+          <w:rFonts w:ascii="Palatino Linotype" w:hAnsi="Palatino Linotype"/>
+          <w:sz w:val="20"/>
+          <w:szCs w:val="20"/>
+        </w:rPr>
+      </w:pPr>
+      <w:r>
+        <w:rPr>
+          <w:rFonts w:ascii="Palatino Linotype" w:hAnsi="Palatino Linotype"/>
+          <w:sz w:val="20"/>
+          <w:szCs w:val="20"/>
+        </w:rPr>
+        <w:t>Defendant shall timely pay</w:t>
+      </w:r>
+      <w:r>
+        <w:rPr>
+          <w:rFonts w:ascii="Palatino Linotype" w:hAnsi="Palatino Linotype"/>
+          <w:sz w:val="20"/>
+          <w:szCs w:val="20"/>
+        </w:rPr>
+        <w:t>,</w:t>
+      </w:r>
+      <w:r>
+        <w:rPr>
+          <w:rFonts w:ascii="Palatino Linotype" w:hAnsi="Palatino Linotype"/>
+          <w:sz w:val="20"/>
+          <w:szCs w:val="20"/>
+        </w:rPr>
+        <w:t xml:space="preserve"> or dispute</w:t>
+      </w:r>
+      <w:r>
+        <w:rPr>
+          <w:rFonts w:ascii="Palatino Linotype" w:hAnsi="Palatino Linotype"/>
+          <w:sz w:val="20"/>
+          <w:szCs w:val="20"/>
+        </w:rPr>
+        <w:t xml:space="preserve">,</w:t>
+      </w:r>
+      <w:r>
+        <w:rPr>
+          <w:rFonts w:ascii="Palatino Linotype" w:hAnsi="Palatino Linotype"/>
+          <w:sz w:val="20"/>
+          <w:szCs w:val="20"/>
+        </w:rPr>
+        <w:t xml:space="preserve"> confinement costs billed pursuant to R.C. 2929.37 or be subject to certificate of judgment by the Clerk.</w:t>
+      </w:r>
+    </w:p>
+    <w:p>
+      <w:pPr>
+        <w:jc w:val="both"/>
+        <w:rPr>
+          <w:rFonts w:ascii="Palatino Linotype" w:hAnsi="Palatino Linotype"/>
+          <w:sz w:val="20"/>
+          <w:szCs w:val="20"/>
+        </w:rPr>
+      </w:pPr>
       <w:r>
         <w:rPr>
           <w:rFonts w:ascii="Palatino Linotype" w:hAnsi="Palatino Linotype"/>
@@ -1533,6 +2053,7 @@
           <w:sz w:val="20"/>
           <w:szCs w:val="20"/>
         </w:rPr>
+        <w:lastRenderedPageBreak/>
         <w:tab/>
       </w:r>
       <w:r>
@@ -1597,7 +2118,7 @@
           <w:sz w:val="20"/>
           <w:szCs w:val="20"/>
         </w:rPr>
-        <w:t xml:space="preserve">____________________________________</w:t>
+        <w:t>____________________________________</w:t>
       </w:r>
     </w:p>
     <w:p>
@@ -1735,7 +2256,7 @@
           <w:sz w:val="16"/>
           <w:szCs w:val="16"/>
         </w:rPr>
-        <w:t xml:space="preserve">___</w:t>
+        <w:t>___</w:t>
       </w:r>
       <w:r>
         <w:rPr>
@@ -1754,34 +2275,13 @@
         <w:t xml:space="preserve">___ Prosecutor’s Office, ___ TARA DEAN</w:t>
       </w:r>
     </w:p>
-    <w:p>
-      <w:pPr>
-        <w:tabs>
-          <w:tab w:val="left" w:pos="-1080"/>
-          <w:tab w:val="left" w:pos="-720"/>
-          <w:tab w:val="left" w:pos="0"/>
-          <w:tab w:val="left" w:pos="720"/>
-          <w:tab w:val="left" w:pos="1440"/>
-          <w:tab w:val="left" w:pos="2160"/>
-          <w:tab w:val="left" w:pos="2880"/>
-          <w:tab w:val="left" w:pos="3600"/>
-          <w:tab w:val="left" w:pos="4320"/>
-          <w:tab w:val="left" w:pos="4680"/>
-        </w:tabs>
-        <w:rPr>
-          <w:rFonts w:ascii="Palatino Linotype" w:hAnsi="Palatino Linotype"/>
-          <w:sz w:val="16"/>
-          <w:szCs w:val="16"/>
-        </w:rPr>
-      </w:pPr>
-    </w:p>
     <w:sectPr>
-      <w:headerReference w:type="even" r:id="rId7"/>
-      <w:headerReference w:type="default" r:id="rId8"/>
-      <w:footerReference w:type="even" r:id="rId9"/>
-      <w:footerReference w:type="default" r:id="rId10"/>
-      <w:headerReference w:type="first" r:id="rId11"/>
-      <w:footerReference w:type="first" r:id="rId12"/>
+      <w:headerReference w:type="even" r:id="rId8"/>
+      <w:headerReference w:type="default" r:id="rId9"/>
+      <w:footerReference w:type="even" r:id="rId10"/>
+      <w:footerReference w:type="default" r:id="rId11"/>
+      <w:headerReference w:type="first" r:id="rId12"/>
+      <w:footerReference w:type="first" r:id="rId13"/>
       <w:pgSz w:w="12240" w:h="15840"/>
       <w:pgMar w:top="1440" w:right="1080" w:bottom="1440" w:left="1080" w:header="720" w:footer="720" w:gutter="0"/>
       <w:cols w:space="720"/>
@@ -1793,7 +2293,7 @@
 </file>
 
 <file path=word/endnotes.xml><?xml version="1.0" encoding="utf-8"?>
-<w:endnotes xmlns:wpc="http://schemas.microsoft.com/office/word/2010/wordprocessingCanvas" xmlns:cx="http://schemas.microsoft.com/office/drawing/2014/chartex" xmlns:cx1="http://schemas.microsoft.com/office/drawing/2015/9/8/chartex" xmlns:cx2="http://schemas.microsoft.com/office/drawing/2015/10/21/chartex" xmlns:cx3="http://schemas.microsoft.com/office/drawing/2016/5/9/chartex" xmlns:cx4="http://schemas.microsoft.com/office/drawing/2016/5/10/chartex" xmlns:cx5="http://schemas.microsoft.com/office/drawing/2016/5/11/chartex" xmlns:cx6="http://schemas.microsoft.com/office/drawing/2016/5/12/chartex" xmlns:cx7="http://schemas.microsoft.com/office/drawing/2016/5/13/chartex" xmlns:cx8="http://schemas.microsoft.com/office/drawing/2016/5/14/chartex" xmlns:mc="http://schemas.openxmlformats.org/markup-compatibility/2006" xmlns:aink="http://schemas.microsoft.com/office/drawing/2016/ink" xmlns:am3d="http://schemas.microsoft.com/office/drawing/2017/model3d" xmlns:o="urn:schemas-microsoft-com:office:office" xmlns:r="http://schemas.openxmlformats.org/officeDocument/2006/relationships" xmlns:m="http://schemas.openxmlformats.org/officeDocument/2006/math" xmlns:v="urn:schemas-microsoft-com:vml" xmlns:wp14="http://schemas.microsoft.com/office/word/2010/wordprocessingDrawing" xmlns:wp="http://schemas.openxmlformats.org/drawingml/2006/wordprocessingDrawing" xmlns:w10="urn:schemas-microsoft-com:office:word" xmlns:w="http://schemas.openxmlformats.org/wordprocessingml/2006/main" xmlns:w14="http://schemas.microsoft.com/office/word/2010/wordml" xmlns:w15="http://schemas.microsoft.com/office/word/2012/wordml" xmlns:w16cex="http://schemas.microsoft.com/office/word/2018/wordml/cex" xmlns:w16cid="http://schemas.microsoft.com/office/word/2016/wordml/cid" xmlns:w16="http://schemas.microsoft.com/office/word/2018/wordml" xmlns:w16sdtdh="http://schemas.microsoft.com/office/word/2020/wordml/sdtdatahash" xmlns:w16se="http://schemas.microsoft.com/office/word/2015/wordml/symex" xmlns:wpg="http://schemas.microsoft.com/office/word/2010/wordprocessingGroup" xmlns:wpi="http://schemas.microsoft.com/office/word/2010/wordprocessingInk" xmlns:wne="http://schemas.microsoft.com/office/word/2006/wordml" xmlns:wps="http://schemas.microsoft.com/office/word/2010/wordprocessingShape" mc:Ignorable="w14 w15 w16se w16cid w16 w16cex w16sdtdh wp14">
+<w:endnotes xmlns:wpc="http://schemas.microsoft.com/office/word/2010/wordprocessingCanvas" xmlns:mc="http://schemas.openxmlformats.org/markup-compatibility/2006" xmlns:o="urn:schemas-microsoft-com:office:office" xmlns:r="http://schemas.openxmlformats.org/officeDocument/2006/relationships" xmlns:m="http://schemas.openxmlformats.org/officeDocument/2006/math" xmlns:v="urn:schemas-microsoft-com:vml" xmlns:wp14="http://schemas.microsoft.com/office/word/2010/wordprocessingDrawing" xmlns:wp="http://schemas.openxmlformats.org/drawingml/2006/wordprocessingDrawing" xmlns:w10="urn:schemas-microsoft-com:office:word" xmlns:w="http://schemas.openxmlformats.org/wordprocessingml/2006/main" xmlns:w14="http://schemas.microsoft.com/office/word/2010/wordml" xmlns:wpg="http://schemas.microsoft.com/office/word/2010/wordprocessingGroup" xmlns:wpi="http://schemas.microsoft.com/office/word/2010/wordprocessingInk" xmlns:wne="http://schemas.microsoft.com/office/word/2006/wordml" xmlns:wps="http://schemas.microsoft.com/office/word/2010/wordprocessingShape" mc:Ignorable="w14 wp14">
   <w:endnote w:type="separator" w:id="-1">
     <w:p>
       <w:r>
@@ -1812,7 +2312,7 @@
 </file>
 
 <file path=word/footer1.xml><?xml version="1.0" encoding="utf-8"?>
-<w:ftr xmlns:wpc="http://schemas.microsoft.com/office/word/2010/wordprocessingCanvas" xmlns:cx="http://schemas.microsoft.com/office/drawing/2014/chartex" xmlns:cx1="http://schemas.microsoft.com/office/drawing/2015/9/8/chartex" xmlns:cx2="http://schemas.microsoft.com/office/drawing/2015/10/21/chartex" xmlns:cx3="http://schemas.microsoft.com/office/drawing/2016/5/9/chartex" xmlns:cx4="http://schemas.microsoft.com/office/drawing/2016/5/10/chartex" xmlns:cx5="http://schemas.microsoft.com/office/drawing/2016/5/11/chartex" xmlns:cx6="http://schemas.microsoft.com/office/drawing/2016/5/12/chartex" xmlns:cx7="http://schemas.microsoft.com/office/drawing/2016/5/13/chartex" xmlns:cx8="http://schemas.microsoft.com/office/drawing/2016/5/14/chartex" xmlns:mc="http://schemas.openxmlformats.org/markup-compatibility/2006" xmlns:aink="http://schemas.microsoft.com/office/drawing/2016/ink" xmlns:am3d="http://schemas.microsoft.com/office/drawing/2017/model3d" xmlns:o="urn:schemas-microsoft-com:office:office" xmlns:r="http://schemas.openxmlformats.org/officeDocument/2006/relationships" xmlns:m="http://schemas.openxmlformats.org/officeDocument/2006/math" xmlns:v="urn:schemas-microsoft-com:vml" xmlns:wp14="http://schemas.microsoft.com/office/word/2010/wordprocessingDrawing" xmlns:wp="http://schemas.openxmlformats.org/drawingml/2006/wordprocessingDrawing" xmlns:w10="urn:schemas-microsoft-com:office:word" xmlns:w="http://schemas.openxmlformats.org/wordprocessingml/2006/main" xmlns:w14="http://schemas.microsoft.com/office/word/2010/wordml" xmlns:w15="http://schemas.microsoft.com/office/word/2012/wordml" xmlns:w16cex="http://schemas.microsoft.com/office/word/2018/wordml/cex" xmlns:w16cid="http://schemas.microsoft.com/office/word/2016/wordml/cid" xmlns:w16="http://schemas.microsoft.com/office/word/2018/wordml" xmlns:w16sdtdh="http://schemas.microsoft.com/office/word/2020/wordml/sdtdatahash" xmlns:w16se="http://schemas.microsoft.com/office/word/2015/wordml/symex" xmlns:wpg="http://schemas.microsoft.com/office/word/2010/wordprocessingGroup" xmlns:wpi="http://schemas.microsoft.com/office/word/2010/wordprocessingInk" xmlns:wne="http://schemas.microsoft.com/office/word/2006/wordml" xmlns:wps="http://schemas.microsoft.com/office/word/2010/wordprocessingShape" mc:Ignorable="w14 w15 w16se w16cid w16 w16cex w16sdtdh wp14">
+<w:ftr xmlns:wpc="http://schemas.microsoft.com/office/word/2010/wordprocessingCanvas" xmlns:mc="http://schemas.openxmlformats.org/markup-compatibility/2006" xmlns:o="urn:schemas-microsoft-com:office:office" xmlns:r="http://schemas.openxmlformats.org/officeDocument/2006/relationships" xmlns:m="http://schemas.openxmlformats.org/officeDocument/2006/math" xmlns:v="urn:schemas-microsoft-com:vml" xmlns:wp14="http://schemas.microsoft.com/office/word/2010/wordprocessingDrawing" xmlns:wp="http://schemas.openxmlformats.org/drawingml/2006/wordprocessingDrawing" xmlns:w10="urn:schemas-microsoft-com:office:word" xmlns:w="http://schemas.openxmlformats.org/wordprocessingml/2006/main" xmlns:w14="http://schemas.microsoft.com/office/word/2010/wordml" xmlns:wpg="http://schemas.microsoft.com/office/word/2010/wordprocessingGroup" xmlns:wpi="http://schemas.microsoft.com/office/word/2010/wordprocessingInk" xmlns:wne="http://schemas.microsoft.com/office/word/2006/wordml" xmlns:wps="http://schemas.microsoft.com/office/word/2010/wordprocessingShape" mc:Ignorable="w14 wp14">
   <w:p>
     <w:pPr>
       <w:pStyle w:val="Footer"/>
@@ -1822,10 +2322,15 @@
 </file>
 
 <file path=word/footer2.xml><?xml version="1.0" encoding="utf-8"?>
-<w:ftr xmlns:wpc="http://schemas.microsoft.com/office/word/2010/wordprocessingCanvas" xmlns:cx="http://schemas.microsoft.com/office/drawing/2014/chartex" xmlns:cx1="http://schemas.microsoft.com/office/drawing/2015/9/8/chartex" xmlns:cx2="http://schemas.microsoft.com/office/drawing/2015/10/21/chartex" xmlns:cx3="http://schemas.microsoft.com/office/drawing/2016/5/9/chartex" xmlns:cx4="http://schemas.microsoft.com/office/drawing/2016/5/10/chartex" xmlns:cx5="http://schemas.microsoft.com/office/drawing/2016/5/11/chartex" xmlns:cx6="http://schemas.microsoft.com/office/drawing/2016/5/12/chartex" xmlns:cx7="http://schemas.microsoft.com/office/drawing/2016/5/13/chartex" xmlns:cx8="http://schemas.microsoft.com/office/drawing/2016/5/14/chartex" xmlns:mc="http://schemas.openxmlformats.org/markup-compatibility/2006" xmlns:aink="http://schemas.microsoft.com/office/drawing/2016/ink" xmlns:am3d="http://schemas.microsoft.com/office/drawing/2017/model3d" xmlns:o="urn:schemas-microsoft-com:office:office" xmlns:r="http://schemas.openxmlformats.org/officeDocument/2006/relationships" xmlns:m="http://schemas.openxmlformats.org/officeDocument/2006/math" xmlns:v="urn:schemas-microsoft-com:vml" xmlns:wp14="http://schemas.microsoft.com/office/word/2010/wordprocessingDrawing" xmlns:wp="http://schemas.openxmlformats.org/drawingml/2006/wordprocessingDrawing" xmlns:w10="urn:schemas-microsoft-com:office:word" xmlns:w="http://schemas.openxmlformats.org/wordprocessingml/2006/main" xmlns:w14="http://schemas.microsoft.com/office/word/2010/wordml" xmlns:w15="http://schemas.microsoft.com/office/word/2012/wordml" xmlns:w16cex="http://schemas.microsoft.com/office/word/2018/wordml/cex" xmlns:w16cid="http://schemas.microsoft.com/office/word/2016/wordml/cid" xmlns:w16="http://schemas.microsoft.com/office/word/2018/wordml" xmlns:w16sdtdh="http://schemas.microsoft.com/office/word/2020/wordml/sdtdatahash" xmlns:w16se="http://schemas.microsoft.com/office/word/2015/wordml/symex" xmlns:wpg="http://schemas.microsoft.com/office/word/2010/wordprocessingGroup" xmlns:wpi="http://schemas.microsoft.com/office/word/2010/wordprocessingInk" xmlns:wne="http://schemas.microsoft.com/office/word/2006/wordml" xmlns:wps="http://schemas.microsoft.com/office/word/2010/wordprocessingShape" mc:Ignorable="w14 w15 w16se w16cid w16 w16cex w16sdtdh wp14">
+<w:ftr xmlns:wpc="http://schemas.microsoft.com/office/word/2010/wordprocessingCanvas" xmlns:mc="http://schemas.openxmlformats.org/markup-compatibility/2006" xmlns:o="urn:schemas-microsoft-com:office:office" xmlns:r="http://schemas.openxmlformats.org/officeDocument/2006/relationships" xmlns:m="http://schemas.openxmlformats.org/officeDocument/2006/math" xmlns:v="urn:schemas-microsoft-com:vml" xmlns:wp14="http://schemas.microsoft.com/office/word/2010/wordprocessingDrawing" xmlns:wp="http://schemas.openxmlformats.org/drawingml/2006/wordprocessingDrawing" xmlns:w10="urn:schemas-microsoft-com:office:word" xmlns:w="http://schemas.openxmlformats.org/wordprocessingml/2006/main" xmlns:w14="http://schemas.microsoft.com/office/word/2010/wordml" xmlns:wpg="http://schemas.microsoft.com/office/word/2010/wordprocessingGroup" xmlns:wpi="http://schemas.microsoft.com/office/word/2010/wordprocessingInk" xmlns:wne="http://schemas.microsoft.com/office/word/2006/wordml" xmlns:wps="http://schemas.microsoft.com/office/word/2010/wordprocessingShape" mc:Ignorable="w14 wp14">
   <w:sdt>
     <w:sdtPr>
-      <w:id w:val="-1309706245"/>
+      <w:rPr>
+        <w:rFonts w:ascii="Palatino Linotype" w:hAnsi="Palatino Linotype"/>
+        <w:sz w:val="20"/>
+        <w:szCs w:val="20"/>
+      </w:rPr>
+      <w:id w:val="-2099861789"/>
       <w:docPartObj>
         <w:docPartGallery w:val="Page Numbers (Bottom of Page)"/>
         <w:docPartUnique/>
@@ -1840,19 +2345,13 @@
             <w:sz w:val="20"/>
             <w:szCs w:val="20"/>
           </w:rPr>
-          <w:id w:val="98381352"/>
+          <w:id w:val="860082579"/>
           <w:docPartObj>
             <w:docPartGallery w:val="Page Numbers (Top of Page)"/>
             <w:docPartUnique/>
           </w:docPartObj>
         </w:sdtPr>
-        <w:sdtEndPr>
-          <w:rPr>
-            <w:rFonts w:ascii="Times New Roman" w:hAnsi="Times New Roman"/>
-            <w:sz w:val="24"/>
-            <w:szCs w:val="24"/>
-          </w:rPr>
-        </w:sdtEndPr>
+        <w:sdtEndPr/>
         <w:sdtContent>
           <w:p>
             <w:pPr>
@@ -1922,7 +2421,7 @@
                 <w:sz w:val="20"/>
                 <w:szCs w:val="20"/>
               </w:rPr>
-              <w:t>1</w:t>
+              <w:t>3</w:t>
             </w:r>
             <w:r>
               <w:rPr>
@@ -1981,7 +2480,7 @@
                 <w:sz w:val="20"/>
                 <w:szCs w:val="20"/>
               </w:rPr>
-              <w:t>3</w:t>
+              <w:t>5</w:t>
             </w:r>
             <w:r>
               <w:rPr>
@@ -2011,44 +2510,16 @@
               </w:rPr>
               <w:t xml:space="preserve">Final Judgment Entry 21CRB01268</w:t>
             </w:r>
-          </w:p>
-          <w:p>
-            <w:pPr>
-              <w:pStyle w:val="Footer"/>
-              <w:jc w:val="right"/>
-            </w:pPr>
           </w:p>
         </w:sdtContent>
       </w:sdt>
     </w:sdtContent>
   </w:sdt>
-  <w:p>
-    <w:pPr>
-      <w:tabs>
-        <w:tab w:val="left" w:pos="-1080"/>
-        <w:tab w:val="left" w:pos="-720"/>
-        <w:tab w:val="left" w:pos="0"/>
-        <w:tab w:val="left" w:pos="720"/>
-        <w:tab w:val="left" w:pos="1440"/>
-        <w:tab w:val="left" w:pos="2160"/>
-        <w:tab w:val="left" w:pos="2880"/>
-        <w:tab w:val="left" w:pos="3600"/>
-        <w:tab w:val="left" w:pos="4320"/>
-        <w:tab w:val="left" w:pos="4680"/>
-      </w:tabs>
-      <w:jc w:val="right"/>
-      <w:rPr>
-        <w:rFonts w:ascii="Palatino Linotype" w:hAnsi="Palatino Linotype"/>
-        <w:sz w:val="20"/>
-        <w:szCs w:val="20"/>
-      </w:rPr>
-    </w:pPr>
-  </w:p>
 </w:ftr>
 </file>
 
 <file path=word/footer3.xml><?xml version="1.0" encoding="utf-8"?>
-<w:ftr xmlns:wpc="http://schemas.microsoft.com/office/word/2010/wordprocessingCanvas" xmlns:cx="http://schemas.microsoft.com/office/drawing/2014/chartex" xmlns:cx1="http://schemas.microsoft.com/office/drawing/2015/9/8/chartex" xmlns:cx2="http://schemas.microsoft.com/office/drawing/2015/10/21/chartex" xmlns:cx3="http://schemas.microsoft.com/office/drawing/2016/5/9/chartex" xmlns:cx4="http://schemas.microsoft.com/office/drawing/2016/5/10/chartex" xmlns:cx5="http://schemas.microsoft.com/office/drawing/2016/5/11/chartex" xmlns:cx6="http://schemas.microsoft.com/office/drawing/2016/5/12/chartex" xmlns:cx7="http://schemas.microsoft.com/office/drawing/2016/5/13/chartex" xmlns:cx8="http://schemas.microsoft.com/office/drawing/2016/5/14/chartex" xmlns:mc="http://schemas.openxmlformats.org/markup-compatibility/2006" xmlns:aink="http://schemas.microsoft.com/office/drawing/2016/ink" xmlns:am3d="http://schemas.microsoft.com/office/drawing/2017/model3d" xmlns:o="urn:schemas-microsoft-com:office:office" xmlns:r="http://schemas.openxmlformats.org/officeDocument/2006/relationships" xmlns:m="http://schemas.openxmlformats.org/officeDocument/2006/math" xmlns:v="urn:schemas-microsoft-com:vml" xmlns:wp14="http://schemas.microsoft.com/office/word/2010/wordprocessingDrawing" xmlns:wp="http://schemas.openxmlformats.org/drawingml/2006/wordprocessingDrawing" xmlns:w10="urn:schemas-microsoft-com:office:word" xmlns:w="http://schemas.openxmlformats.org/wordprocessingml/2006/main" xmlns:w14="http://schemas.microsoft.com/office/word/2010/wordml" xmlns:w15="http://schemas.microsoft.com/office/word/2012/wordml" xmlns:w16cex="http://schemas.microsoft.com/office/word/2018/wordml/cex" xmlns:w16cid="http://schemas.microsoft.com/office/word/2016/wordml/cid" xmlns:w16="http://schemas.microsoft.com/office/word/2018/wordml" xmlns:w16sdtdh="http://schemas.microsoft.com/office/word/2020/wordml/sdtdatahash" xmlns:w16se="http://schemas.microsoft.com/office/word/2015/wordml/symex" xmlns:wpg="http://schemas.microsoft.com/office/word/2010/wordprocessingGroup" xmlns:wpi="http://schemas.microsoft.com/office/word/2010/wordprocessingInk" xmlns:wne="http://schemas.microsoft.com/office/word/2006/wordml" xmlns:wps="http://schemas.microsoft.com/office/word/2010/wordprocessingShape" mc:Ignorable="w14 w15 w16se w16cid w16 w16cex w16sdtdh wp14">
+<w:ftr xmlns:wpc="http://schemas.microsoft.com/office/word/2010/wordprocessingCanvas" xmlns:mc="http://schemas.openxmlformats.org/markup-compatibility/2006" xmlns:o="urn:schemas-microsoft-com:office:office" xmlns:r="http://schemas.openxmlformats.org/officeDocument/2006/relationships" xmlns:m="http://schemas.openxmlformats.org/officeDocument/2006/math" xmlns:v="urn:schemas-microsoft-com:vml" xmlns:wp14="http://schemas.microsoft.com/office/word/2010/wordprocessingDrawing" xmlns:wp="http://schemas.openxmlformats.org/drawingml/2006/wordprocessingDrawing" xmlns:w10="urn:schemas-microsoft-com:office:word" xmlns:w="http://schemas.openxmlformats.org/wordprocessingml/2006/main" xmlns:w14="http://schemas.microsoft.com/office/word/2010/wordml" xmlns:wpg="http://schemas.microsoft.com/office/word/2010/wordprocessingGroup" xmlns:wpi="http://schemas.microsoft.com/office/word/2010/wordprocessingInk" xmlns:wne="http://schemas.microsoft.com/office/word/2006/wordml" xmlns:wps="http://schemas.microsoft.com/office/word/2010/wordprocessingShape" mc:Ignorable="w14 wp14">
   <w:p>
     <w:pPr>
       <w:pStyle w:val="Footer"/>
@@ -2058,7 +2529,7 @@
 </file>
 
 <file path=word/footnotes.xml><?xml version="1.0" encoding="utf-8"?>
-<w:footnotes xmlns:wpc="http://schemas.microsoft.com/office/word/2010/wordprocessingCanvas" xmlns:cx="http://schemas.microsoft.com/office/drawing/2014/chartex" xmlns:cx1="http://schemas.microsoft.com/office/drawing/2015/9/8/chartex" xmlns:cx2="http://schemas.microsoft.com/office/drawing/2015/10/21/chartex" xmlns:cx3="http://schemas.microsoft.com/office/drawing/2016/5/9/chartex" xmlns:cx4="http://schemas.microsoft.com/office/drawing/2016/5/10/chartex" xmlns:cx5="http://schemas.microsoft.com/office/drawing/2016/5/11/chartex" xmlns:cx6="http://schemas.microsoft.com/office/drawing/2016/5/12/chartex" xmlns:cx7="http://schemas.microsoft.com/office/drawing/2016/5/13/chartex" xmlns:cx8="http://schemas.microsoft.com/office/drawing/2016/5/14/chartex" xmlns:mc="http://schemas.openxmlformats.org/markup-compatibility/2006" xmlns:aink="http://schemas.microsoft.com/office/drawing/2016/ink" xmlns:am3d="http://schemas.microsoft.com/office/drawing/2017/model3d" xmlns:o="urn:schemas-microsoft-com:office:office" xmlns:r="http://schemas.openxmlformats.org/officeDocument/2006/relationships" xmlns:m="http://schemas.openxmlformats.org/officeDocument/2006/math" xmlns:v="urn:schemas-microsoft-com:vml" xmlns:wp14="http://schemas.microsoft.com/office/word/2010/wordprocessingDrawing" xmlns:wp="http://schemas.openxmlformats.org/drawingml/2006/wordprocessingDrawing" xmlns:w10="urn:schemas-microsoft-com:office:word" xmlns:w="http://schemas.openxmlformats.org/wordprocessingml/2006/main" xmlns:w14="http://schemas.microsoft.com/office/word/2010/wordml" xmlns:w15="http://schemas.microsoft.com/office/word/2012/wordml" xmlns:w16cex="http://schemas.microsoft.com/office/word/2018/wordml/cex" xmlns:w16cid="http://schemas.microsoft.com/office/word/2016/wordml/cid" xmlns:w16="http://schemas.microsoft.com/office/word/2018/wordml" xmlns:w16sdtdh="http://schemas.microsoft.com/office/word/2020/wordml/sdtdatahash" xmlns:w16se="http://schemas.microsoft.com/office/word/2015/wordml/symex" xmlns:wpg="http://schemas.microsoft.com/office/word/2010/wordprocessingGroup" xmlns:wpi="http://schemas.microsoft.com/office/word/2010/wordprocessingInk" xmlns:wne="http://schemas.microsoft.com/office/word/2006/wordml" xmlns:wps="http://schemas.microsoft.com/office/word/2010/wordprocessingShape" mc:Ignorable="w14 w15 w16se w16cid w16 w16cex w16sdtdh wp14">
+<w:footnotes xmlns:wpc="http://schemas.microsoft.com/office/word/2010/wordprocessingCanvas" xmlns:mc="http://schemas.openxmlformats.org/markup-compatibility/2006" xmlns:o="urn:schemas-microsoft-com:office:office" xmlns:r="http://schemas.openxmlformats.org/officeDocument/2006/relationships" xmlns:m="http://schemas.openxmlformats.org/officeDocument/2006/math" xmlns:v="urn:schemas-microsoft-com:vml" xmlns:wp14="http://schemas.microsoft.com/office/word/2010/wordprocessingDrawing" xmlns:wp="http://schemas.openxmlformats.org/drawingml/2006/wordprocessingDrawing" xmlns:w10="urn:schemas-microsoft-com:office:word" xmlns:w="http://schemas.openxmlformats.org/wordprocessingml/2006/main" xmlns:w14="http://schemas.microsoft.com/office/word/2010/wordml" xmlns:wpg="http://schemas.microsoft.com/office/word/2010/wordprocessingGroup" xmlns:wpi="http://schemas.microsoft.com/office/word/2010/wordprocessingInk" xmlns:wne="http://schemas.microsoft.com/office/word/2006/wordml" xmlns:wps="http://schemas.microsoft.com/office/word/2010/wordprocessingShape" mc:Ignorable="w14 wp14">
   <w:footnote w:type="separator" w:id="-1">
     <w:p>
       <w:r>
@@ -2077,7 +2548,7 @@
 </file>
 
 <file path=word/header1.xml><?xml version="1.0" encoding="utf-8"?>
-<w:hdr xmlns:wpc="http://schemas.microsoft.com/office/word/2010/wordprocessingCanvas" xmlns:cx="http://schemas.microsoft.com/office/drawing/2014/chartex" xmlns:cx1="http://schemas.microsoft.com/office/drawing/2015/9/8/chartex" xmlns:cx2="http://schemas.microsoft.com/office/drawing/2015/10/21/chartex" xmlns:cx3="http://schemas.microsoft.com/office/drawing/2016/5/9/chartex" xmlns:cx4="http://schemas.microsoft.com/office/drawing/2016/5/10/chartex" xmlns:cx5="http://schemas.microsoft.com/office/drawing/2016/5/11/chartex" xmlns:cx6="http://schemas.microsoft.com/office/drawing/2016/5/12/chartex" xmlns:cx7="http://schemas.microsoft.com/office/drawing/2016/5/13/chartex" xmlns:cx8="http://schemas.microsoft.com/office/drawing/2016/5/14/chartex" xmlns:mc="http://schemas.openxmlformats.org/markup-compatibility/2006" xmlns:aink="http://schemas.microsoft.com/office/drawing/2016/ink" xmlns:am3d="http://schemas.microsoft.com/office/drawing/2017/model3d" xmlns:o="urn:schemas-microsoft-com:office:office" xmlns:r="http://schemas.openxmlformats.org/officeDocument/2006/relationships" xmlns:m="http://schemas.openxmlformats.org/officeDocument/2006/math" xmlns:v="urn:schemas-microsoft-com:vml" xmlns:wp14="http://schemas.microsoft.com/office/word/2010/wordprocessingDrawing" xmlns:wp="http://schemas.openxmlformats.org/drawingml/2006/wordprocessingDrawing" xmlns:w10="urn:schemas-microsoft-com:office:word" xmlns:w="http://schemas.openxmlformats.org/wordprocessingml/2006/main" xmlns:w14="http://schemas.microsoft.com/office/word/2010/wordml" xmlns:w15="http://schemas.microsoft.com/office/word/2012/wordml" xmlns:w16cex="http://schemas.microsoft.com/office/word/2018/wordml/cex" xmlns:w16cid="http://schemas.microsoft.com/office/word/2016/wordml/cid" xmlns:w16="http://schemas.microsoft.com/office/word/2018/wordml" xmlns:w16sdtdh="http://schemas.microsoft.com/office/word/2020/wordml/sdtdatahash" xmlns:w16se="http://schemas.microsoft.com/office/word/2015/wordml/symex" xmlns:wpg="http://schemas.microsoft.com/office/word/2010/wordprocessingGroup" xmlns:wpi="http://schemas.microsoft.com/office/word/2010/wordprocessingInk" xmlns:wne="http://schemas.microsoft.com/office/word/2006/wordml" xmlns:wps="http://schemas.microsoft.com/office/word/2010/wordprocessingShape" mc:Ignorable="w14 w15 w16se w16cid w16 w16cex w16sdtdh wp14">
+<w:hdr xmlns:wpc="http://schemas.microsoft.com/office/word/2010/wordprocessingCanvas" xmlns:mc="http://schemas.openxmlformats.org/markup-compatibility/2006" xmlns:o="urn:schemas-microsoft-com:office:office" xmlns:r="http://schemas.openxmlformats.org/officeDocument/2006/relationships" xmlns:m="http://schemas.openxmlformats.org/officeDocument/2006/math" xmlns:v="urn:schemas-microsoft-com:vml" xmlns:wp14="http://schemas.microsoft.com/office/word/2010/wordprocessingDrawing" xmlns:wp="http://schemas.openxmlformats.org/drawingml/2006/wordprocessingDrawing" xmlns:w10="urn:schemas-microsoft-com:office:word" xmlns:w="http://schemas.openxmlformats.org/wordprocessingml/2006/main" xmlns:w14="http://schemas.microsoft.com/office/word/2010/wordml" xmlns:wpg="http://schemas.microsoft.com/office/word/2010/wordprocessingGroup" xmlns:wpi="http://schemas.microsoft.com/office/word/2010/wordprocessingInk" xmlns:wne="http://schemas.microsoft.com/office/word/2006/wordml" xmlns:wps="http://schemas.microsoft.com/office/word/2010/wordprocessingShape" mc:Ignorable="w14 wp14">
   <w:p>
     <w:pPr>
       <w:pStyle w:val="Header"/>
@@ -2087,7 +2558,7 @@
 </file>
 
 <file path=word/header2.xml><?xml version="1.0" encoding="utf-8"?>
-<w:hdr xmlns:wpc="http://schemas.microsoft.com/office/word/2010/wordprocessingCanvas" xmlns:cx="http://schemas.microsoft.com/office/drawing/2014/chartex" xmlns:cx1="http://schemas.microsoft.com/office/drawing/2015/9/8/chartex" xmlns:cx2="http://schemas.microsoft.com/office/drawing/2015/10/21/chartex" xmlns:cx3="http://schemas.microsoft.com/office/drawing/2016/5/9/chartex" xmlns:cx4="http://schemas.microsoft.com/office/drawing/2016/5/10/chartex" xmlns:cx5="http://schemas.microsoft.com/office/drawing/2016/5/11/chartex" xmlns:cx6="http://schemas.microsoft.com/office/drawing/2016/5/12/chartex" xmlns:cx7="http://schemas.microsoft.com/office/drawing/2016/5/13/chartex" xmlns:cx8="http://schemas.microsoft.com/office/drawing/2016/5/14/chartex" xmlns:mc="http://schemas.openxmlformats.org/markup-compatibility/2006" xmlns:aink="http://schemas.microsoft.com/office/drawing/2016/ink" xmlns:am3d="http://schemas.microsoft.com/office/drawing/2017/model3d" xmlns:o="urn:schemas-microsoft-com:office:office" xmlns:r="http://schemas.openxmlformats.org/officeDocument/2006/relationships" xmlns:m="http://schemas.openxmlformats.org/officeDocument/2006/math" xmlns:v="urn:schemas-microsoft-com:vml" xmlns:wp14="http://schemas.microsoft.com/office/word/2010/wordprocessingDrawing" xmlns:wp="http://schemas.openxmlformats.org/drawingml/2006/wordprocessingDrawing" xmlns:w10="urn:schemas-microsoft-com:office:word" xmlns:w="http://schemas.openxmlformats.org/wordprocessingml/2006/main" xmlns:w14="http://schemas.microsoft.com/office/word/2010/wordml" xmlns:w15="http://schemas.microsoft.com/office/word/2012/wordml" xmlns:w16cex="http://schemas.microsoft.com/office/word/2018/wordml/cex" xmlns:w16cid="http://schemas.microsoft.com/office/word/2016/wordml/cid" xmlns:w16="http://schemas.microsoft.com/office/word/2018/wordml" xmlns:w16sdtdh="http://schemas.microsoft.com/office/word/2020/wordml/sdtdatahash" xmlns:w16se="http://schemas.microsoft.com/office/word/2015/wordml/symex" xmlns:wpg="http://schemas.microsoft.com/office/word/2010/wordprocessingGroup" xmlns:wpi="http://schemas.microsoft.com/office/word/2010/wordprocessingInk" xmlns:wne="http://schemas.microsoft.com/office/word/2006/wordml" xmlns:wps="http://schemas.microsoft.com/office/word/2010/wordprocessingShape" mc:Ignorable="w14 w15 w16se w16cid w16 w16cex w16sdtdh wp14">
+<w:hdr xmlns:wpc="http://schemas.microsoft.com/office/word/2010/wordprocessingCanvas" xmlns:mc="http://schemas.openxmlformats.org/markup-compatibility/2006" xmlns:o="urn:schemas-microsoft-com:office:office" xmlns:r="http://schemas.openxmlformats.org/officeDocument/2006/relationships" xmlns:m="http://schemas.openxmlformats.org/officeDocument/2006/math" xmlns:v="urn:schemas-microsoft-com:vml" xmlns:wp14="http://schemas.microsoft.com/office/word/2010/wordprocessingDrawing" xmlns:wp="http://schemas.openxmlformats.org/drawingml/2006/wordprocessingDrawing" xmlns:w10="urn:schemas-microsoft-com:office:word" xmlns:w="http://schemas.openxmlformats.org/wordprocessingml/2006/main" xmlns:w14="http://schemas.microsoft.com/office/word/2010/wordml" xmlns:wpg="http://schemas.microsoft.com/office/word/2010/wordprocessingGroup" xmlns:wpi="http://schemas.microsoft.com/office/word/2010/wordprocessingInk" xmlns:wne="http://schemas.microsoft.com/office/word/2006/wordml" xmlns:wps="http://schemas.microsoft.com/office/word/2010/wordprocessingShape" mc:Ignorable="w14 wp14">
   <w:p>
     <w:pPr>
       <w:pStyle w:val="Header"/>
@@ -2111,7 +2582,7 @@
 </file>
 
 <file path=word/header3.xml><?xml version="1.0" encoding="utf-8"?>
-<w:hdr xmlns:wpc="http://schemas.microsoft.com/office/word/2010/wordprocessingCanvas" xmlns:cx="http://schemas.microsoft.com/office/drawing/2014/chartex" xmlns:cx1="http://schemas.microsoft.com/office/drawing/2015/9/8/chartex" xmlns:cx2="http://schemas.microsoft.com/office/drawing/2015/10/21/chartex" xmlns:cx3="http://schemas.microsoft.com/office/drawing/2016/5/9/chartex" xmlns:cx4="http://schemas.microsoft.com/office/drawing/2016/5/10/chartex" xmlns:cx5="http://schemas.microsoft.com/office/drawing/2016/5/11/chartex" xmlns:cx6="http://schemas.microsoft.com/office/drawing/2016/5/12/chartex" xmlns:cx7="http://schemas.microsoft.com/office/drawing/2016/5/13/chartex" xmlns:cx8="http://schemas.microsoft.com/office/drawing/2016/5/14/chartex" xmlns:mc="http://schemas.openxmlformats.org/markup-compatibility/2006" xmlns:aink="http://schemas.microsoft.com/office/drawing/2016/ink" xmlns:am3d="http://schemas.microsoft.com/office/drawing/2017/model3d" xmlns:o="urn:schemas-microsoft-com:office:office" xmlns:r="http://schemas.openxmlformats.org/officeDocument/2006/relationships" xmlns:m="http://schemas.openxmlformats.org/officeDocument/2006/math" xmlns:v="urn:schemas-microsoft-com:vml" xmlns:wp14="http://schemas.microsoft.com/office/word/2010/wordprocessingDrawing" xmlns:wp="http://schemas.openxmlformats.org/drawingml/2006/wordprocessingDrawing" xmlns:w10="urn:schemas-microsoft-com:office:word" xmlns:w="http://schemas.openxmlformats.org/wordprocessingml/2006/main" xmlns:w14="http://schemas.microsoft.com/office/word/2010/wordml" xmlns:w15="http://schemas.microsoft.com/office/word/2012/wordml" xmlns:w16cex="http://schemas.microsoft.com/office/word/2018/wordml/cex" xmlns:w16cid="http://schemas.microsoft.com/office/word/2016/wordml/cid" xmlns:w16="http://schemas.microsoft.com/office/word/2018/wordml" xmlns:w16sdtdh="http://schemas.microsoft.com/office/word/2020/wordml/sdtdatahash" xmlns:w16se="http://schemas.microsoft.com/office/word/2015/wordml/symex" xmlns:wpg="http://schemas.microsoft.com/office/word/2010/wordprocessingGroup" xmlns:wpi="http://schemas.microsoft.com/office/word/2010/wordprocessingInk" xmlns:wne="http://schemas.microsoft.com/office/word/2006/wordml" xmlns:wps="http://schemas.microsoft.com/office/word/2010/wordprocessingShape" mc:Ignorable="w14 w15 w16se w16cid w16 w16cex w16sdtdh wp14">
+<w:hdr xmlns:wpc="http://schemas.microsoft.com/office/word/2010/wordprocessingCanvas" xmlns:mc="http://schemas.openxmlformats.org/markup-compatibility/2006" xmlns:o="urn:schemas-microsoft-com:office:office" xmlns:r="http://schemas.openxmlformats.org/officeDocument/2006/relationships" xmlns:m="http://schemas.openxmlformats.org/officeDocument/2006/math" xmlns:v="urn:schemas-microsoft-com:vml" xmlns:wp14="http://schemas.microsoft.com/office/word/2010/wordprocessingDrawing" xmlns:wp="http://schemas.openxmlformats.org/drawingml/2006/wordprocessingDrawing" xmlns:w10="urn:schemas-microsoft-com:office:word" xmlns:w="http://schemas.openxmlformats.org/wordprocessingml/2006/main" xmlns:w14="http://schemas.microsoft.com/office/word/2010/wordml" xmlns:wpg="http://schemas.microsoft.com/office/word/2010/wordprocessingGroup" xmlns:wpi="http://schemas.microsoft.com/office/word/2010/wordprocessingInk" xmlns:wne="http://schemas.microsoft.com/office/word/2006/wordml" xmlns:wps="http://schemas.microsoft.com/office/word/2010/wordprocessingShape" mc:Ignorable="w14 wp14">
   <w:p>
     <w:pPr>
       <w:pStyle w:val="Header"/>
@@ -2121,8 +2592,8 @@
 </file>
 
 <file path=word/numbering.xml><?xml version="1.0" encoding="utf-8"?>
-<w:numbering xmlns:wpc="http://schemas.microsoft.com/office/word/2010/wordprocessingCanvas" xmlns:cx="http://schemas.microsoft.com/office/drawing/2014/chartex" xmlns:cx1="http://schemas.microsoft.com/office/drawing/2015/9/8/chartex" xmlns:cx2="http://schemas.microsoft.com/office/drawing/2015/10/21/chartex" xmlns:cx3="http://schemas.microsoft.com/office/drawing/2016/5/9/chartex" xmlns:cx4="http://schemas.microsoft.com/office/drawing/2016/5/10/chartex" xmlns:cx5="http://schemas.microsoft.com/office/drawing/2016/5/11/chartex" xmlns:cx6="http://schemas.microsoft.com/office/drawing/2016/5/12/chartex" xmlns:cx7="http://schemas.microsoft.com/office/drawing/2016/5/13/chartex" xmlns:cx8="http://schemas.microsoft.com/office/drawing/2016/5/14/chartex" xmlns:mc="http://schemas.openxmlformats.org/markup-compatibility/2006" xmlns:aink="http://schemas.microsoft.com/office/drawing/2016/ink" xmlns:am3d="http://schemas.microsoft.com/office/drawing/2017/model3d" xmlns:o="urn:schemas-microsoft-com:office:office" xmlns:r="http://schemas.openxmlformats.org/officeDocument/2006/relationships" xmlns:m="http://schemas.openxmlformats.org/officeDocument/2006/math" xmlns:v="urn:schemas-microsoft-com:vml" xmlns:wp14="http://schemas.microsoft.com/office/word/2010/wordprocessingDrawing" xmlns:wp="http://schemas.openxmlformats.org/drawingml/2006/wordprocessingDrawing" xmlns:w10="urn:schemas-microsoft-com:office:word" xmlns:w="http://schemas.openxmlformats.org/wordprocessingml/2006/main" xmlns:w14="http://schemas.microsoft.com/office/word/2010/wordml" xmlns:w15="http://schemas.microsoft.com/office/word/2012/wordml" xmlns:w16cex="http://schemas.microsoft.com/office/word/2018/wordml/cex" xmlns:w16cid="http://schemas.microsoft.com/office/word/2016/wordml/cid" xmlns:w16="http://schemas.microsoft.com/office/word/2018/wordml" xmlns:w16sdtdh="http://schemas.microsoft.com/office/word/2020/wordml/sdtdatahash" xmlns:w16se="http://schemas.microsoft.com/office/word/2015/wordml/symex" xmlns:wpg="http://schemas.microsoft.com/office/word/2010/wordprocessingGroup" xmlns:wpi="http://schemas.microsoft.com/office/word/2010/wordprocessingInk" xmlns:wne="http://schemas.microsoft.com/office/word/2006/wordml" xmlns:wps="http://schemas.microsoft.com/office/word/2010/wordprocessingShape" mc:Ignorable="w14 w15 w16se w16cid w16 w16cex w16sdtdh wp14">
-  <w:abstractNum w:abstractNumId="0" w15:restartNumberingAfterBreak="0">
+<w:numbering xmlns:wpc="http://schemas.microsoft.com/office/word/2010/wordprocessingCanvas" xmlns:mc="http://schemas.openxmlformats.org/markup-compatibility/2006" xmlns:o="urn:schemas-microsoft-com:office:office" xmlns:r="http://schemas.openxmlformats.org/officeDocument/2006/relationships" xmlns:m="http://schemas.openxmlformats.org/officeDocument/2006/math" xmlns:v="urn:schemas-microsoft-com:vml" xmlns:wp14="http://schemas.microsoft.com/office/word/2010/wordprocessingDrawing" xmlns:wp="http://schemas.openxmlformats.org/drawingml/2006/wordprocessingDrawing" xmlns:w10="urn:schemas-microsoft-com:office:word" xmlns:w="http://schemas.openxmlformats.org/wordprocessingml/2006/main" xmlns:w14="http://schemas.microsoft.com/office/word/2010/wordml" xmlns:wpg="http://schemas.microsoft.com/office/word/2010/wordprocessingGroup" xmlns:wpi="http://schemas.microsoft.com/office/word/2010/wordprocessingInk" xmlns:wne="http://schemas.microsoft.com/office/word/2006/wordml" xmlns:wps="http://schemas.microsoft.com/office/word/2010/wordprocessingShape" mc:Ignorable="w14 wp14">
+  <w:abstractNum w:abstractNumId="0">
     <w:nsid w:val="08B2501C"/>
     <w:multiLevelType w:val="hybridMultilevel"/>
     <w:tmpl w:val="F2A43D58"/>
@@ -2235,14 +2706,246 @@
       </w:rPr>
     </w:lvl>
   </w:abstractNum>
+  <w:abstractNum w:abstractNumId="1">
+    <w:nsid w:val="279660C9"/>
+    <w:multiLevelType w:val="hybridMultilevel"/>
+    <w:tmpl w:val="672ECC5E"/>
+    <w:lvl w:ilvl="0" w:tplc="04090001">
+      <w:start w:val="1"/>
+      <w:numFmt w:val="bullet"/>
+      <w:lvlText w:val=""/>
+      <w:lvlJc w:val="left"/>
+      <w:pPr>
+        <w:ind w:left="720" w:hanging="360"/>
+      </w:pPr>
+      <w:rPr>
+        <w:rFonts w:ascii="Symbol" w:hAnsi="Symbol" w:hint="default"/>
+      </w:rPr>
+    </w:lvl>
+    <w:lvl w:ilvl="1" w:tplc="04090003" w:tentative="1">
+      <w:start w:val="1"/>
+      <w:numFmt w:val="bullet"/>
+      <w:lvlText w:val="o"/>
+      <w:lvlJc w:val="left"/>
+      <w:pPr>
+        <w:ind w:left="1440" w:hanging="360"/>
+      </w:pPr>
+      <w:rPr>
+        <w:rFonts w:ascii="Courier New" w:hAnsi="Courier New" w:cs="Courier New" w:hint="default"/>
+      </w:rPr>
+    </w:lvl>
+    <w:lvl w:ilvl="2" w:tplc="04090005" w:tentative="1">
+      <w:start w:val="1"/>
+      <w:numFmt w:val="bullet"/>
+      <w:lvlText w:val=""/>
+      <w:lvlJc w:val="left"/>
+      <w:pPr>
+        <w:ind w:left="2160" w:hanging="360"/>
+      </w:pPr>
+      <w:rPr>
+        <w:rFonts w:ascii="Wingdings" w:hAnsi="Wingdings" w:hint="default"/>
+      </w:rPr>
+    </w:lvl>
+    <w:lvl w:ilvl="3" w:tplc="04090001" w:tentative="1">
+      <w:start w:val="1"/>
+      <w:numFmt w:val="bullet"/>
+      <w:lvlText w:val=""/>
+      <w:lvlJc w:val="left"/>
+      <w:pPr>
+        <w:ind w:left="2880" w:hanging="360"/>
+      </w:pPr>
+      <w:rPr>
+        <w:rFonts w:ascii="Symbol" w:hAnsi="Symbol" w:hint="default"/>
+      </w:rPr>
+    </w:lvl>
+    <w:lvl w:ilvl="4" w:tplc="04090003" w:tentative="1">
+      <w:start w:val="1"/>
+      <w:numFmt w:val="bullet"/>
+      <w:lvlText w:val="o"/>
+      <w:lvlJc w:val="left"/>
+      <w:pPr>
+        <w:ind w:left="3600" w:hanging="360"/>
+      </w:pPr>
+      <w:rPr>
+        <w:rFonts w:ascii="Courier New" w:hAnsi="Courier New" w:cs="Courier New" w:hint="default"/>
+      </w:rPr>
+    </w:lvl>
+    <w:lvl w:ilvl="5" w:tplc="04090005" w:tentative="1">
+      <w:start w:val="1"/>
+      <w:numFmt w:val="bullet"/>
+      <w:lvlText w:val=""/>
+      <w:lvlJc w:val="left"/>
+      <w:pPr>
+        <w:ind w:left="4320" w:hanging="360"/>
+      </w:pPr>
+      <w:rPr>
+        <w:rFonts w:ascii="Wingdings" w:hAnsi="Wingdings" w:hint="default"/>
+      </w:rPr>
+    </w:lvl>
+    <w:lvl w:ilvl="6" w:tplc="04090001" w:tentative="1">
+      <w:start w:val="1"/>
+      <w:numFmt w:val="bullet"/>
+      <w:lvlText w:val=""/>
+      <w:lvlJc w:val="left"/>
+      <w:pPr>
+        <w:ind w:left="5040" w:hanging="360"/>
+      </w:pPr>
+      <w:rPr>
+        <w:rFonts w:ascii="Symbol" w:hAnsi="Symbol" w:hint="default"/>
+      </w:rPr>
+    </w:lvl>
+    <w:lvl w:ilvl="7" w:tplc="04090003" w:tentative="1">
+      <w:start w:val="1"/>
+      <w:numFmt w:val="bullet"/>
+      <w:lvlText w:val="o"/>
+      <w:lvlJc w:val="left"/>
+      <w:pPr>
+        <w:ind w:left="5760" w:hanging="360"/>
+      </w:pPr>
+      <w:rPr>
+        <w:rFonts w:ascii="Courier New" w:hAnsi="Courier New" w:cs="Courier New" w:hint="default"/>
+      </w:rPr>
+    </w:lvl>
+    <w:lvl w:ilvl="8" w:tplc="04090005" w:tentative="1">
+      <w:start w:val="1"/>
+      <w:numFmt w:val="bullet"/>
+      <w:lvlText w:val=""/>
+      <w:lvlJc w:val="left"/>
+      <w:pPr>
+        <w:ind w:left="6480" w:hanging="360"/>
+      </w:pPr>
+      <w:rPr>
+        <w:rFonts w:ascii="Wingdings" w:hAnsi="Wingdings" w:hint="default"/>
+      </w:rPr>
+    </w:lvl>
+  </w:abstractNum>
+  <w:abstractNum w:abstractNumId="2">
+    <w:nsid w:val="2E17566E"/>
+    <w:multiLevelType w:val="hybridMultilevel"/>
+    <w:tmpl w:val="00866CE6"/>
+    <w:lvl w:ilvl="0" w:tplc="04090001">
+      <w:start w:val="1"/>
+      <w:numFmt w:val="bullet"/>
+      <w:lvlText w:val=""/>
+      <w:lvlJc w:val="left"/>
+      <w:pPr>
+        <w:ind w:left="779" w:hanging="360"/>
+      </w:pPr>
+      <w:rPr>
+        <w:rFonts w:ascii="Symbol" w:hAnsi="Symbol" w:hint="default"/>
+      </w:rPr>
+    </w:lvl>
+    <w:lvl w:ilvl="1" w:tplc="04090003">
+      <w:start w:val="1"/>
+      <w:numFmt w:val="bullet"/>
+      <w:lvlText w:val="o"/>
+      <w:lvlJc w:val="left"/>
+      <w:pPr>
+        <w:ind w:left="1499" w:hanging="360"/>
+      </w:pPr>
+      <w:rPr>
+        <w:rFonts w:ascii="Courier New" w:hAnsi="Courier New" w:cs="Courier New" w:hint="default"/>
+      </w:rPr>
+    </w:lvl>
+    <w:lvl w:ilvl="2" w:tplc="04090005" w:tentative="1">
+      <w:start w:val="1"/>
+      <w:numFmt w:val="bullet"/>
+      <w:lvlText w:val=""/>
+      <w:lvlJc w:val="left"/>
+      <w:pPr>
+        <w:ind w:left="2219" w:hanging="360"/>
+      </w:pPr>
+      <w:rPr>
+        <w:rFonts w:ascii="Wingdings" w:hAnsi="Wingdings" w:hint="default"/>
+      </w:rPr>
+    </w:lvl>
+    <w:lvl w:ilvl="3" w:tplc="04090001" w:tentative="1">
+      <w:start w:val="1"/>
+      <w:numFmt w:val="bullet"/>
+      <w:lvlText w:val=""/>
+      <w:lvlJc w:val="left"/>
+      <w:pPr>
+        <w:ind w:left="2939" w:hanging="360"/>
+      </w:pPr>
+      <w:rPr>
+        <w:rFonts w:ascii="Symbol" w:hAnsi="Symbol" w:hint="default"/>
+      </w:rPr>
+    </w:lvl>
+    <w:lvl w:ilvl="4" w:tplc="04090003" w:tentative="1">
+      <w:start w:val="1"/>
+      <w:numFmt w:val="bullet"/>
+      <w:lvlText w:val="o"/>
+      <w:lvlJc w:val="left"/>
+      <w:pPr>
+        <w:ind w:left="3659" w:hanging="360"/>
+      </w:pPr>
+      <w:rPr>
+        <w:rFonts w:ascii="Courier New" w:hAnsi="Courier New" w:cs="Courier New" w:hint="default"/>
+      </w:rPr>
+    </w:lvl>
+    <w:lvl w:ilvl="5" w:tplc="04090005" w:tentative="1">
+      <w:start w:val="1"/>
+      <w:numFmt w:val="bullet"/>
+      <w:lvlText w:val=""/>
+      <w:lvlJc w:val="left"/>
+      <w:pPr>
+        <w:ind w:left="4379" w:hanging="360"/>
+      </w:pPr>
+      <w:rPr>
+        <w:rFonts w:ascii="Wingdings" w:hAnsi="Wingdings" w:hint="default"/>
+      </w:rPr>
+    </w:lvl>
+    <w:lvl w:ilvl="6" w:tplc="04090001" w:tentative="1">
+      <w:start w:val="1"/>
+      <w:numFmt w:val="bullet"/>
+      <w:lvlText w:val=""/>
+      <w:lvlJc w:val="left"/>
+      <w:pPr>
+        <w:ind w:left="5099" w:hanging="360"/>
+      </w:pPr>
+      <w:rPr>
+        <w:rFonts w:ascii="Symbol" w:hAnsi="Symbol" w:hint="default"/>
+      </w:rPr>
+    </w:lvl>
+    <w:lvl w:ilvl="7" w:tplc="04090003" w:tentative="1">
+      <w:start w:val="1"/>
+      <w:numFmt w:val="bullet"/>
+      <w:lvlText w:val="o"/>
+      <w:lvlJc w:val="left"/>
+      <w:pPr>
+        <w:ind w:left="5819" w:hanging="360"/>
+      </w:pPr>
+      <w:rPr>
+        <w:rFonts w:ascii="Courier New" w:hAnsi="Courier New" w:cs="Courier New" w:hint="default"/>
+      </w:rPr>
+    </w:lvl>
+    <w:lvl w:ilvl="8" w:tplc="04090005" w:tentative="1">
+      <w:start w:val="1"/>
+      <w:numFmt w:val="bullet"/>
+      <w:lvlText w:val=""/>
+      <w:lvlJc w:val="left"/>
+      <w:pPr>
+        <w:ind w:left="6539" w:hanging="360"/>
+      </w:pPr>
+      <w:rPr>
+        <w:rFonts w:ascii="Wingdings" w:hAnsi="Wingdings" w:hint="default"/>
+      </w:rPr>
+    </w:lvl>
+  </w:abstractNum>
   <w:num w:numId="1">
     <w:abstractNumId w:val="0"/>
+  </w:num>
+  <w:num w:numId="2">
+    <w:abstractNumId w:val="2"/>
+  </w:num>
+  <w:num w:numId="3">
+    <w:abstractNumId w:val="1"/>
   </w:num>
 </w:numbering>
 </file>
 
 <file path=word/styles.xml><?xml version="1.0" encoding="utf-8"?>
-<w:styles xmlns:mc="http://schemas.openxmlformats.org/markup-compatibility/2006" xmlns:r="http://schemas.openxmlformats.org/officeDocument/2006/relationships" xmlns:w="http://schemas.openxmlformats.org/wordprocessingml/2006/main" xmlns:w14="http://schemas.microsoft.com/office/word/2010/wordml" xmlns:w15="http://schemas.microsoft.com/office/word/2012/wordml" xmlns:w16cex="http://schemas.microsoft.com/office/word/2018/wordml/cex" xmlns:w16cid="http://schemas.microsoft.com/office/word/2016/wordml/cid" xmlns:w16="http://schemas.microsoft.com/office/word/2018/wordml" xmlns:w16sdtdh="http://schemas.microsoft.com/office/word/2020/wordml/sdtdatahash" xmlns:w16se="http://schemas.microsoft.com/office/word/2015/wordml/symex" mc:Ignorable="w14 w15 w16se w16cid w16 w16cex w16sdtdh">
+<w:styles xmlns:mc="http://schemas.openxmlformats.org/markup-compatibility/2006" xmlns:r="http://schemas.openxmlformats.org/officeDocument/2006/relationships" xmlns:w="http://schemas.openxmlformats.org/wordprocessingml/2006/main" xmlns:w14="http://schemas.microsoft.com/office/word/2010/wordml" mc:Ignorable="w14">
   <w:docDefaults>
     <w:rPrDefault>
       <w:rPr>
@@ -2258,383 +2961,145 @@
       </w:pPr>
     </w:pPrDefault>
   </w:docDefaults>
-  <w:latentStyles w:defLockedState="0" w:defUIPriority="99" w:defSemiHidden="0" w:defUnhideWhenUsed="0" w:defQFormat="0" w:count="376">
-    <w:lsdException w:name="Normal" w:uiPriority="0" w:qFormat="1"/>
-    <w:lsdException w:name="heading 1" w:uiPriority="9" w:qFormat="1"/>
-    <w:lsdException w:name="heading 2" w:semiHidden="1" w:uiPriority="9" w:unhideWhenUsed="1" w:qFormat="1"/>
-    <w:lsdException w:name="heading 3" w:semiHidden="1" w:uiPriority="9" w:unhideWhenUsed="1" w:qFormat="1"/>
-    <w:lsdException w:name="heading 4" w:semiHidden="1" w:uiPriority="9" w:unhideWhenUsed="1" w:qFormat="1"/>
-    <w:lsdException w:name="heading 5" w:semiHidden="1" w:uiPriority="9" w:unhideWhenUsed="1" w:qFormat="1"/>
-    <w:lsdException w:name="heading 6" w:semiHidden="1" w:uiPriority="9" w:unhideWhenUsed="1" w:qFormat="1"/>
-    <w:lsdException w:name="heading 7" w:semiHidden="1" w:uiPriority="9" w:unhideWhenUsed="1" w:qFormat="1"/>
-    <w:lsdException w:name="heading 8" w:semiHidden="1" w:uiPriority="9" w:unhideWhenUsed="1" w:qFormat="1"/>
-    <w:lsdException w:name="heading 9" w:semiHidden="1" w:uiPriority="9" w:unhideWhenUsed="1" w:qFormat="1"/>
-    <w:lsdException w:name="index 1" w:semiHidden="1" w:unhideWhenUsed="1"/>
-    <w:lsdException w:name="index 2" w:semiHidden="1" w:unhideWhenUsed="1"/>
-    <w:lsdException w:name="index 3" w:semiHidden="1" w:unhideWhenUsed="1"/>
-    <w:lsdException w:name="index 4" w:semiHidden="1" w:unhideWhenUsed="1"/>
-    <w:lsdException w:name="index 5" w:semiHidden="1" w:unhideWhenUsed="1"/>
-    <w:lsdException w:name="index 6" w:semiHidden="1" w:unhideWhenUsed="1"/>
-    <w:lsdException w:name="index 7" w:semiHidden="1" w:unhideWhenUsed="1"/>
-    <w:lsdException w:name="index 8" w:semiHidden="1" w:unhideWhenUsed="1"/>
-    <w:lsdException w:name="index 9" w:semiHidden="1" w:unhideWhenUsed="1"/>
-    <w:lsdException w:name="toc 1" w:semiHidden="1" w:uiPriority="39" w:unhideWhenUsed="1"/>
-    <w:lsdException w:name="toc 2" w:semiHidden="1" w:uiPriority="39" w:unhideWhenUsed="1"/>
-    <w:lsdException w:name="toc 3" w:semiHidden="1" w:uiPriority="39" w:unhideWhenUsed="1"/>
-    <w:lsdException w:name="toc 4" w:semiHidden="1" w:uiPriority="39" w:unhideWhenUsed="1"/>
-    <w:lsdException w:name="toc 5" w:semiHidden="1" w:uiPriority="39" w:unhideWhenUsed="1"/>
-    <w:lsdException w:name="toc 6" w:semiHidden="1" w:uiPriority="39" w:unhideWhenUsed="1"/>
-    <w:lsdException w:name="toc 7" w:semiHidden="1" w:uiPriority="39" w:unhideWhenUsed="1"/>
-    <w:lsdException w:name="toc 8" w:semiHidden="1" w:uiPriority="39" w:unhideWhenUsed="1"/>
-    <w:lsdException w:name="toc 9" w:semiHidden="1" w:uiPriority="39" w:unhideWhenUsed="1"/>
-    <w:lsdException w:name="Normal Indent" w:semiHidden="1" w:unhideWhenUsed="1"/>
-    <w:lsdException w:name="footnote text" w:semiHidden="1" w:unhideWhenUsed="1"/>
-    <w:lsdException w:name="annotation text" w:semiHidden="1" w:unhideWhenUsed="1"/>
-    <w:lsdException w:name="header" w:semiHidden="1" w:unhideWhenUsed="1"/>
-    <w:lsdException w:name="footer" w:semiHidden="1" w:unhideWhenUsed="1"/>
-    <w:lsdException w:name="index heading" w:semiHidden="1" w:unhideWhenUsed="1"/>
-    <w:lsdException w:name="caption" w:semiHidden="1" w:uiPriority="35" w:unhideWhenUsed="1" w:qFormat="1"/>
-    <w:lsdException w:name="table of figures" w:semiHidden="1" w:unhideWhenUsed="1"/>
-    <w:lsdException w:name="envelope address" w:semiHidden="1" w:unhideWhenUsed="1"/>
-    <w:lsdException w:name="envelope return" w:semiHidden="1" w:unhideWhenUsed="1"/>
-    <w:lsdException w:name="footnote reference" w:semiHidden="1"/>
-    <w:lsdException w:name="annotation reference" w:semiHidden="1" w:unhideWhenUsed="1"/>
-    <w:lsdException w:name="line number" w:semiHidden="1" w:unhideWhenUsed="1"/>
-    <w:lsdException w:name="page number" w:semiHidden="1" w:unhideWhenUsed="1"/>
-    <w:lsdException w:name="endnote reference" w:semiHidden="1" w:unhideWhenUsed="1"/>
-    <w:lsdException w:name="endnote text" w:semiHidden="1" w:unhideWhenUsed="1"/>
-    <w:lsdException w:name="table of authorities" w:semiHidden="1" w:unhideWhenUsed="1"/>
-    <w:lsdException w:name="macro" w:semiHidden="1" w:unhideWhenUsed="1"/>
-    <w:lsdException w:name="toa heading" w:semiHidden="1" w:unhideWhenUsed="1"/>
-    <w:lsdException w:name="List" w:semiHidden="1" w:unhideWhenUsed="1"/>
-    <w:lsdException w:name="List Bullet" w:semiHidden="1" w:unhideWhenUsed="1"/>
-    <w:lsdException w:name="List Number" w:semiHidden="1" w:unhideWhenUsed="1"/>
-    <w:lsdException w:name="List 2" w:semiHidden="1" w:unhideWhenUsed="1"/>
-    <w:lsdException w:name="List 3" w:semiHidden="1" w:unhideWhenUsed="1"/>
-    <w:lsdException w:name="List 4" w:semiHidden="1" w:unhideWhenUsed="1"/>
-    <w:lsdException w:name="List 5" w:semiHidden="1" w:unhideWhenUsed="1"/>
-    <w:lsdException w:name="List Bullet 2" w:semiHidden="1" w:unhideWhenUsed="1"/>
-    <w:lsdException w:name="List Bullet 3" w:semiHidden="1" w:unhideWhenUsed="1"/>
-    <w:lsdException w:name="List Bullet 4" w:semiHidden="1" w:unhideWhenUsed="1"/>
-    <w:lsdException w:name="List Bullet 5" w:semiHidden="1" w:unhideWhenUsed="1"/>
-    <w:lsdException w:name="List Number 2" w:semiHidden="1" w:unhideWhenUsed="1"/>
-    <w:lsdException w:name="List Number 3" w:semiHidden="1" w:unhideWhenUsed="1"/>
-    <w:lsdException w:name="List Number 4" w:semiHidden="1" w:unhideWhenUsed="1"/>
-    <w:lsdException w:name="List Number 5" w:semiHidden="1" w:unhideWhenUsed="1"/>
-    <w:lsdException w:name="Title" w:uiPriority="10" w:qFormat="1"/>
-    <w:lsdException w:name="Closing" w:semiHidden="1" w:unhideWhenUsed="1"/>
-    <w:lsdException w:name="Signature" w:semiHidden="1" w:unhideWhenUsed="1"/>
-    <w:lsdException w:name="Default Paragraph Font" w:semiHidden="1" w:uiPriority="1" w:unhideWhenUsed="1"/>
-    <w:lsdException w:name="Body Text" w:semiHidden="1" w:unhideWhenUsed="1"/>
-    <w:lsdException w:name="Body Text Indent" w:semiHidden="1" w:unhideWhenUsed="1"/>
-    <w:lsdException w:name="List Continue" w:semiHidden="1" w:unhideWhenUsed="1"/>
-    <w:lsdException w:name="List Continue 2" w:semiHidden="1" w:unhideWhenUsed="1"/>
-    <w:lsdException w:name="List Continue 3" w:semiHidden="1" w:unhideWhenUsed="1"/>
-    <w:lsdException w:name="List Continue 4" w:semiHidden="1" w:unhideWhenUsed="1"/>
-    <w:lsdException w:name="List Continue 5" w:semiHidden="1" w:unhideWhenUsed="1"/>
-    <w:lsdException w:name="Message Header" w:semiHidden="1" w:unhideWhenUsed="1"/>
-    <w:lsdException w:name="Subtitle" w:uiPriority="11" w:qFormat="1"/>
-    <w:lsdException w:name="Salutation" w:semiHidden="1" w:unhideWhenUsed="1"/>
-    <w:lsdException w:name="Date" w:semiHidden="1" w:unhideWhenUsed="1"/>
-    <w:lsdException w:name="Body Text First Indent" w:semiHidden="1" w:unhideWhenUsed="1"/>
-    <w:lsdException w:name="Body Text First Indent 2" w:semiHidden="1" w:unhideWhenUsed="1"/>
-    <w:lsdException w:name="Note Heading" w:semiHidden="1" w:unhideWhenUsed="1"/>
-    <w:lsdException w:name="Body Text 2" w:semiHidden="1" w:unhideWhenUsed="1"/>
-    <w:lsdException w:name="Body Text 3" w:semiHidden="1" w:unhideWhenUsed="1"/>
-    <w:lsdException w:name="Body Text Indent 2" w:semiHidden="1" w:unhideWhenUsed="1"/>
-    <w:lsdException w:name="Body Text Indent 3" w:semiHidden="1" w:unhideWhenUsed="1"/>
-    <w:lsdException w:name="Block Text" w:semiHidden="1" w:unhideWhenUsed="1"/>
-    <w:lsdException w:name="Hyperlink" w:semiHidden="1" w:unhideWhenUsed="1"/>
-    <w:lsdException w:name="FollowedHyperlink" w:semiHidden="1" w:unhideWhenUsed="1"/>
-    <w:lsdException w:name="Strong" w:uiPriority="22" w:qFormat="1"/>
-    <w:lsdException w:name="Emphasis" w:uiPriority="20" w:qFormat="1"/>
-    <w:lsdException w:name="Document Map" w:semiHidden="1" w:unhideWhenUsed="1"/>
-    <w:lsdException w:name="Plain Text" w:semiHidden="1" w:unhideWhenUsed="1"/>
-    <w:lsdException w:name="E-mail Signature" w:semiHidden="1" w:unhideWhenUsed="1"/>
-    <w:lsdException w:name="HTML Top of Form" w:semiHidden="1" w:unhideWhenUsed="1"/>
-    <w:lsdException w:name="HTML Bottom of Form" w:semiHidden="1" w:unhideWhenUsed="1"/>
-    <w:lsdException w:name="Normal (Web)" w:semiHidden="1" w:unhideWhenUsed="1"/>
-    <w:lsdException w:name="HTML Acronym" w:semiHidden="1" w:unhideWhenUsed="1"/>
-    <w:lsdException w:name="HTML Address" w:semiHidden="1" w:unhideWhenUsed="1"/>
-    <w:lsdException w:name="HTML Cite" w:semiHidden="1" w:unhideWhenUsed="1"/>
-    <w:lsdException w:name="HTML Code" w:semiHidden="1" w:unhideWhenUsed="1"/>
-    <w:lsdException w:name="HTML Definition" w:semiHidden="1" w:unhideWhenUsed="1"/>
-    <w:lsdException w:name="HTML Keyboard" w:semiHidden="1" w:unhideWhenUsed="1"/>
-    <w:lsdException w:name="HTML Preformatted" w:semiHidden="1" w:unhideWhenUsed="1"/>
-    <w:lsdException w:name="HTML Sample" w:semiHidden="1" w:unhideWhenUsed="1"/>
-    <w:lsdException w:name="HTML Typewriter" w:semiHidden="1" w:unhideWhenUsed="1"/>
-    <w:lsdException w:name="HTML Variable" w:semiHidden="1" w:unhideWhenUsed="1"/>
-    <w:lsdException w:name="Normal Table" w:semiHidden="1" w:unhideWhenUsed="1"/>
-    <w:lsdException w:name="annotation subject" w:semiHidden="1" w:unhideWhenUsed="1"/>
-    <w:lsdException w:name="No List" w:semiHidden="1" w:unhideWhenUsed="1"/>
-    <w:lsdException w:name="Outline List 1" w:semiHidden="1" w:unhideWhenUsed="1"/>
-    <w:lsdException w:name="Outline List 2" w:semiHidden="1" w:unhideWhenUsed="1"/>
-    <w:lsdException w:name="Outline List 3" w:semiHidden="1" w:unhideWhenUsed="1"/>
-    <w:lsdException w:name="Table Simple 1" w:semiHidden="1" w:unhideWhenUsed="1"/>
-    <w:lsdException w:name="Table Simple 2" w:semiHidden="1" w:unhideWhenUsed="1"/>
-    <w:lsdException w:name="Table Simple 3" w:semiHidden="1" w:unhideWhenUsed="1"/>
-    <w:lsdException w:name="Table Classic 1" w:semiHidden="1" w:unhideWhenUsed="1"/>
-    <w:lsdException w:name="Table Classic 2" w:semiHidden="1" w:unhideWhenUsed="1"/>
-    <w:lsdException w:name="Table Classic 3" w:semiHidden="1" w:unhideWhenUsed="1"/>
-    <w:lsdException w:name="Table Classic 4" w:semiHidden="1" w:unhideWhenUsed="1"/>
-    <w:lsdException w:name="Table Colorful 1" w:semiHidden="1" w:unhideWhenUsed="1"/>
-    <w:lsdException w:name="Table Colorful 2" w:semiHidden="1" w:unhideWhenUsed="1"/>
-    <w:lsdException w:name="Table Colorful 3" w:semiHidden="1" w:unhideWhenUsed="1"/>
-    <w:lsdException w:name="Table Columns 1" w:semiHidden="1" w:unhideWhenUsed="1"/>
-    <w:lsdException w:name="Table Columns 2" w:semiHidden="1" w:unhideWhenUsed="1"/>
-    <w:lsdException w:name="Table Columns 3" w:semiHidden="1" w:unhideWhenUsed="1"/>
-    <w:lsdException w:name="Table Columns 4" w:semiHidden="1" w:unhideWhenUsed="1"/>
-    <w:lsdException w:name="Table Columns 5" w:semiHidden="1" w:unhideWhenUsed="1"/>
-    <w:lsdException w:name="Table Grid 1" w:semiHidden="1" w:unhideWhenUsed="1"/>
-    <w:lsdException w:name="Table Grid 2" w:semiHidden="1" w:unhideWhenUsed="1"/>
-    <w:lsdException w:name="Table Grid 3" w:semiHidden="1" w:unhideWhenUsed="1"/>
-    <w:lsdException w:name="Table Grid 4" w:semiHidden="1" w:unhideWhenUsed="1"/>
-    <w:lsdException w:name="Table Grid 5" w:semiHidden="1" w:unhideWhenUsed="1"/>
-    <w:lsdException w:name="Table Grid 6" w:semiHidden="1" w:unhideWhenUsed="1"/>
-    <w:lsdException w:name="Table Grid 7" w:semiHidden="1" w:unhideWhenUsed="1"/>
-    <w:lsdException w:name="Table Grid 8" w:semiHidden="1" w:unhideWhenUsed="1"/>
-    <w:lsdException w:name="Table List 1" w:semiHidden="1" w:unhideWhenUsed="1"/>
-    <w:lsdException w:name="Table List 2" w:semiHidden="1" w:unhideWhenUsed="1"/>
-    <w:lsdException w:name="Table List 3" w:semiHidden="1" w:unhideWhenUsed="1"/>
-    <w:lsdException w:name="Table List 4" w:semiHidden="1" w:unhideWhenUsed="1"/>
-    <w:lsdException w:name="Table List 5" w:semiHidden="1" w:unhideWhenUsed="1"/>
-    <w:lsdException w:name="Table List 6" w:semiHidden="1" w:unhideWhenUsed="1"/>
-    <w:lsdException w:name="Table List 7" w:semiHidden="1" w:unhideWhenUsed="1"/>
-    <w:lsdException w:name="Table List 8" w:semiHidden="1" w:unhideWhenUsed="1"/>
-    <w:lsdException w:name="Table 3D effects 1" w:semiHidden="1" w:unhideWhenUsed="1"/>
-    <w:lsdException w:name="Table 3D effects 2" w:semiHidden="1" w:unhideWhenUsed="1"/>
-    <w:lsdException w:name="Table 3D effects 3" w:semiHidden="1" w:unhideWhenUsed="1"/>
-    <w:lsdException w:name="Table Contemporary" w:semiHidden="1" w:unhideWhenUsed="1"/>
-    <w:lsdException w:name="Table Elegant" w:semiHidden="1" w:unhideWhenUsed="1"/>
-    <w:lsdException w:name="Table Professional" w:semiHidden="1" w:unhideWhenUsed="1"/>
-    <w:lsdException w:name="Table Subtle 1" w:semiHidden="1" w:unhideWhenUsed="1"/>
-    <w:lsdException w:name="Table Subtle 2" w:semiHidden="1" w:unhideWhenUsed="1"/>
-    <w:lsdException w:name="Table Web 1" w:semiHidden="1" w:unhideWhenUsed="1"/>
-    <w:lsdException w:name="Table Web 2" w:semiHidden="1" w:unhideWhenUsed="1"/>
-    <w:lsdException w:name="Table Web 3" w:semiHidden="1" w:unhideWhenUsed="1"/>
-    <w:lsdException w:name="Balloon Text" w:semiHidden="1" w:unhideWhenUsed="1"/>
-    <w:lsdException w:name="Table Grid" w:uiPriority="59"/>
-    <w:lsdException w:name="Table Theme" w:semiHidden="1" w:unhideWhenUsed="1"/>
-    <w:lsdException w:name="Placeholder Text" w:semiHidden="1"/>
-    <w:lsdException w:name="No Spacing" w:uiPriority="1" w:qFormat="1"/>
-    <w:lsdException w:name="Light Shading" w:uiPriority="60"/>
-    <w:lsdException w:name="Light List" w:uiPriority="61"/>
-    <w:lsdException w:name="Light Grid" w:uiPriority="62"/>
-    <w:lsdException w:name="Medium Shading 1" w:uiPriority="63"/>
-    <w:lsdException w:name="Medium Shading 2" w:uiPriority="64"/>
-    <w:lsdException w:name="Medium List 1" w:uiPriority="65"/>
-    <w:lsdException w:name="Medium List 2" w:uiPriority="66"/>
-    <w:lsdException w:name="Medium Grid 1" w:uiPriority="67"/>
-    <w:lsdException w:name="Medium Grid 2" w:uiPriority="68"/>
-    <w:lsdException w:name="Medium Grid 3" w:uiPriority="69"/>
-    <w:lsdException w:name="Dark List" w:uiPriority="70"/>
-    <w:lsdException w:name="Colorful Shading" w:uiPriority="71"/>
-    <w:lsdException w:name="Colorful List" w:uiPriority="72"/>
-    <w:lsdException w:name="Colorful Grid" w:uiPriority="73"/>
-    <w:lsdException w:name="Light Shading Accent 1" w:uiPriority="60"/>
-    <w:lsdException w:name="Light List Accent 1" w:uiPriority="61"/>
-    <w:lsdException w:name="Light Grid Accent 1" w:uiPriority="62"/>
-    <w:lsdException w:name="Medium Shading 1 Accent 1" w:uiPriority="63"/>
-    <w:lsdException w:name="Medium Shading 2 Accent 1" w:uiPriority="64"/>
-    <w:lsdException w:name="Medium List 1 Accent 1" w:uiPriority="65"/>
-    <w:lsdException w:name="Revision" w:semiHidden="1"/>
-    <w:lsdException w:name="List Paragraph" w:uiPriority="34" w:qFormat="1"/>
-    <w:lsdException w:name="Quote" w:uiPriority="29" w:qFormat="1"/>
-    <w:lsdException w:name="Intense Quote" w:uiPriority="30" w:qFormat="1"/>
-    <w:lsdException w:name="Medium List 2 Accent 1" w:uiPriority="66"/>
-    <w:lsdException w:name="Medium Grid 1 Accent 1" w:uiPriority="67"/>
-    <w:lsdException w:name="Medium Grid 2 Accent 1" w:uiPriority="68"/>
-    <w:lsdException w:name="Medium Grid 3 Accent 1" w:uiPriority="69"/>
-    <w:lsdException w:name="Dark List Accent 1" w:uiPriority="70"/>
-    <w:lsdException w:name="Colorful Shading Accent 1" w:uiPriority="71"/>
-    <w:lsdException w:name="Colorful List Accent 1" w:uiPriority="72"/>
-    <w:lsdException w:name="Colorful Grid Accent 1" w:uiPriority="73"/>
-    <w:lsdException w:name="Light Shading Accent 2" w:uiPriority="60"/>
-    <w:lsdException w:name="Light List Accent 2" w:uiPriority="61"/>
-    <w:lsdException w:name="Light Grid Accent 2" w:uiPriority="62"/>
-    <w:lsdException w:name="Medium Shading 1 Accent 2" w:uiPriority="63"/>
-    <w:lsdException w:name="Medium Shading 2 Accent 2" w:uiPriority="64"/>
-    <w:lsdException w:name="Medium List 1 Accent 2" w:uiPriority="65"/>
-    <w:lsdException w:name="Medium List 2 Accent 2" w:uiPriority="66"/>
-    <w:lsdException w:name="Medium Grid 1 Accent 2" w:uiPriority="67"/>
-    <w:lsdException w:name="Medium Grid 2 Accent 2" w:uiPriority="68"/>
-    <w:lsdException w:name="Medium Grid 3 Accent 2" w:uiPriority="69"/>
-    <w:lsdException w:name="Dark List Accent 2" w:uiPriority="70"/>
-    <w:lsdException w:name="Colorful Shading Accent 2" w:uiPriority="71"/>
-    <w:lsdException w:name="Colorful List Accent 2" w:uiPriority="72"/>
-    <w:lsdException w:name="Colorful Grid Accent 2" w:uiPriority="73"/>
-    <w:lsdException w:name="Light Shading Accent 3" w:uiPriority="60"/>
-    <w:lsdException w:name="Light List Accent 3" w:uiPriority="61"/>
-    <w:lsdException w:name="Light Grid Accent 3" w:uiPriority="62"/>
-    <w:lsdException w:name="Medium Shading 1 Accent 3" w:uiPriority="63"/>
-    <w:lsdException w:name="Medium Shading 2 Accent 3" w:uiPriority="64"/>
-    <w:lsdException w:name="Medium List 1 Accent 3" w:uiPriority="65"/>
-    <w:lsdException w:name="Medium List 2 Accent 3" w:uiPriority="66"/>
-    <w:lsdException w:name="Medium Grid 1 Accent 3" w:uiPriority="67"/>
-    <w:lsdException w:name="Medium Grid 2 Accent 3" w:uiPriority="68"/>
-    <w:lsdException w:name="Medium Grid 3 Accent 3" w:uiPriority="69"/>
-    <w:lsdException w:name="Dark List Accent 3" w:uiPriority="70"/>
-    <w:lsdException w:name="Colorful Shading Accent 3" w:uiPriority="71"/>
-    <w:lsdException w:name="Colorful List Accent 3" w:uiPriority="72"/>
-    <w:lsdException w:name="Colorful Grid Accent 3" w:uiPriority="73"/>
-    <w:lsdException w:name="Light Shading Accent 4" w:uiPriority="60"/>
-    <w:lsdException w:name="Light List Accent 4" w:uiPriority="61"/>
-    <w:lsdException w:name="Light Grid Accent 4" w:uiPriority="62"/>
-    <w:lsdException w:name="Medium Shading 1 Accent 4" w:uiPriority="63"/>
-    <w:lsdException w:name="Medium Shading 2 Accent 4" w:uiPriority="64"/>
-    <w:lsdException w:name="Medium List 1 Accent 4" w:uiPriority="65"/>
-    <w:lsdException w:name="Medium List 2 Accent 4" w:uiPriority="66"/>
-    <w:lsdException w:name="Medium Grid 1 Accent 4" w:uiPriority="67"/>
-    <w:lsdException w:name="Medium Grid 2 Accent 4" w:uiPriority="68"/>
-    <w:lsdException w:name="Medium Grid 3 Accent 4" w:uiPriority="69"/>
-    <w:lsdException w:name="Dark List Accent 4" w:uiPriority="70"/>
-    <w:lsdException w:name="Colorful Shading Accent 4" w:uiPriority="71"/>
-    <w:lsdException w:name="Colorful List Accent 4" w:uiPriority="72"/>
-    <w:lsdException w:name="Colorful Grid Accent 4" w:uiPriority="73"/>
-    <w:lsdException w:name="Light Shading Accent 5" w:uiPriority="60"/>
-    <w:lsdException w:name="Light List Accent 5" w:uiPriority="61"/>
-    <w:lsdException w:name="Light Grid Accent 5" w:uiPriority="62"/>
-    <w:lsdException w:name="Medium Shading 1 Accent 5" w:uiPriority="63"/>
-    <w:lsdException w:name="Medium Shading 2 Accent 5" w:uiPriority="64"/>
-    <w:lsdException w:name="Medium List 1 Accent 5" w:uiPriority="65"/>
-    <w:lsdException w:name="Medium List 2 Accent 5" w:uiPriority="66"/>
-    <w:lsdException w:name="Medium Grid 1 Accent 5" w:uiPriority="67"/>
-    <w:lsdException w:name="Medium Grid 2 Accent 5" w:uiPriority="68"/>
-    <w:lsdException w:name="Medium Grid 3 Accent 5" w:uiPriority="69"/>
-    <w:lsdException w:name="Dark List Accent 5" w:uiPriority="70"/>
-    <w:lsdException w:name="Colorful Shading Accent 5" w:uiPriority="71"/>
-    <w:lsdException w:name="Colorful List Accent 5" w:uiPriority="72"/>
-    <w:lsdException w:name="Colorful Grid Accent 5" w:uiPriority="73"/>
-    <w:lsdException w:name="Light Shading Accent 6" w:uiPriority="60"/>
-    <w:lsdException w:name="Light List Accent 6" w:uiPriority="61"/>
-    <w:lsdException w:name="Light Grid Accent 6" w:uiPriority="62"/>
-    <w:lsdException w:name="Medium Shading 1 Accent 6" w:uiPriority="63"/>
-    <w:lsdException w:name="Medium Shading 2 Accent 6" w:uiPriority="64"/>
-    <w:lsdException w:name="Medium List 1 Accent 6" w:uiPriority="65"/>
-    <w:lsdException w:name="Medium List 2 Accent 6" w:uiPriority="66"/>
-    <w:lsdException w:name="Medium Grid 1 Accent 6" w:uiPriority="67"/>
-    <w:lsdException w:name="Medium Grid 2 Accent 6" w:uiPriority="68"/>
-    <w:lsdException w:name="Medium Grid 3 Accent 6" w:uiPriority="69"/>
-    <w:lsdException w:name="Dark List Accent 6" w:uiPriority="70"/>
-    <w:lsdException w:name="Colorful Shading Accent 6" w:uiPriority="71"/>
-    <w:lsdException w:name="Colorful List Accent 6" w:uiPriority="72"/>
-    <w:lsdException w:name="Colorful Grid Accent 6" w:uiPriority="73"/>
-    <w:lsdException w:name="Subtle Emphasis" w:uiPriority="19" w:qFormat="1"/>
-    <w:lsdException w:name="Intense Emphasis" w:uiPriority="21" w:qFormat="1"/>
-    <w:lsdException w:name="Subtle Reference" w:uiPriority="31" w:qFormat="1"/>
-    <w:lsdException w:name="Intense Reference" w:uiPriority="32" w:qFormat="1"/>
-    <w:lsdException w:name="Book Title" w:uiPriority="33" w:qFormat="1"/>
-    <w:lsdException w:name="Bibliography" w:semiHidden="1" w:uiPriority="37" w:unhideWhenUsed="1"/>
-    <w:lsdException w:name="TOC Heading" w:semiHidden="1" w:uiPriority="39" w:unhideWhenUsed="1" w:qFormat="1"/>
-    <w:lsdException w:name="Plain Table 1" w:uiPriority="41"/>
-    <w:lsdException w:name="Plain Table 2" w:uiPriority="42"/>
-    <w:lsdException w:name="Plain Table 3" w:uiPriority="43"/>
-    <w:lsdException w:name="Plain Table 4" w:uiPriority="44"/>
-    <w:lsdException w:name="Plain Table 5" w:uiPriority="45"/>
-    <w:lsdException w:name="Grid Table Light" w:uiPriority="40"/>
-    <w:lsdException w:name="Grid Table 1 Light" w:uiPriority="46"/>
-    <w:lsdException w:name="Grid Table 2" w:uiPriority="47"/>
-    <w:lsdException w:name="Grid Table 3" w:uiPriority="48"/>
-    <w:lsdException w:name="Grid Table 4" w:uiPriority="49"/>
-    <w:lsdException w:name="Grid Table 5 Dark" w:uiPriority="50"/>
-    <w:lsdException w:name="Grid Table 6 Colorful" w:uiPriority="51"/>
-    <w:lsdException w:name="Grid Table 7 Colorful" w:uiPriority="52"/>
-    <w:lsdException w:name="Grid Table 1 Light Accent 1" w:uiPriority="46"/>
-    <w:lsdException w:name="Grid Table 2 Accent 1" w:uiPriority="47"/>
-    <w:lsdException w:name="Grid Table 3 Accent 1" w:uiPriority="48"/>
-    <w:lsdException w:name="Grid Table 4 Accent 1" w:uiPriority="49"/>
-    <w:lsdException w:name="Grid Table 5 Dark Accent 1" w:uiPriority="50"/>
-    <w:lsdException w:name="Grid Table 6 Colorful Accent 1" w:uiPriority="51"/>
-    <w:lsdException w:name="Grid Table 7 Colorful Accent 1" w:uiPriority="52"/>
-    <w:lsdException w:name="Grid Table 1 Light Accent 2" w:uiPriority="46"/>
-    <w:lsdException w:name="Grid Table 2 Accent 2" w:uiPriority="47"/>
-    <w:lsdException w:name="Grid Table 3 Accent 2" w:uiPriority="48"/>
-    <w:lsdException w:name="Grid Table 4 Accent 2" w:uiPriority="49"/>
-    <w:lsdException w:name="Grid Table 5 Dark Accent 2" w:uiPriority="50"/>
-    <w:lsdException w:name="Grid Table 6 Colorful Accent 2" w:uiPriority="51"/>
-    <w:lsdException w:name="Grid Table 7 Colorful Accent 2" w:uiPriority="52"/>
-    <w:lsdException w:name="Grid Table 1 Light Accent 3" w:uiPriority="46"/>
-    <w:lsdException w:name="Grid Table 2 Accent 3" w:uiPriority="47"/>
-    <w:lsdException w:name="Grid Table 3 Accent 3" w:uiPriority="48"/>
-    <w:lsdException w:name="Grid Table 4 Accent 3" w:uiPriority="49"/>
-    <w:lsdException w:name="Grid Table 5 Dark Accent 3" w:uiPriority="50"/>
-    <w:lsdException w:name="Grid Table 6 Colorful Accent 3" w:uiPriority="51"/>
-    <w:lsdException w:name="Grid Table 7 Colorful Accent 3" w:uiPriority="52"/>
-    <w:lsdException w:name="Grid Table 1 Light Accent 4" w:uiPriority="46"/>
-    <w:lsdException w:name="Grid Table 2 Accent 4" w:uiPriority="47"/>
-    <w:lsdException w:name="Grid Table 3 Accent 4" w:uiPriority="48"/>
-    <w:lsdException w:name="Grid Table 4 Accent 4" w:uiPriority="49"/>
-    <w:lsdException w:name="Grid Table 5 Dark Accent 4" w:uiPriority="50"/>
-    <w:lsdException w:name="Grid Table 6 Colorful Accent 4" w:uiPriority="51"/>
-    <w:lsdException w:name="Grid Table 7 Colorful Accent 4" w:uiPriority="52"/>
-    <w:lsdException w:name="Grid Table 1 Light Accent 5" w:uiPriority="46"/>
-    <w:lsdException w:name="Grid Table 2 Accent 5" w:uiPriority="47"/>
-    <w:lsdException w:name="Grid Table 3 Accent 5" w:uiPriority="48"/>
-    <w:lsdException w:name="Grid Table 4 Accent 5" w:uiPriority="49"/>
-    <w:lsdException w:name="Grid Table 5 Dark Accent 5" w:uiPriority="50"/>
-    <w:lsdException w:name="Grid Table 6 Colorful Accent 5" w:uiPriority="51"/>
-    <w:lsdException w:name="Grid Table 7 Colorful Accent 5" w:uiPriority="52"/>
-    <w:lsdException w:name="Grid Table 1 Light Accent 6" w:uiPriority="46"/>
-    <w:lsdException w:name="Grid Table 2 Accent 6" w:uiPriority="47"/>
-    <w:lsdException w:name="Grid Table 3 Accent 6" w:uiPriority="48"/>
-    <w:lsdException w:name="Grid Table 4 Accent 6" w:uiPriority="49"/>
-    <w:lsdException w:name="Grid Table 5 Dark Accent 6" w:uiPriority="50"/>
-    <w:lsdException w:name="Grid Table 6 Colorful Accent 6" w:uiPriority="51"/>
-    <w:lsdException w:name="Grid Table 7 Colorful Accent 6" w:uiPriority="52"/>
-    <w:lsdException w:name="List Table 1 Light" w:uiPriority="46"/>
-    <w:lsdException w:name="List Table 2" w:uiPriority="47"/>
-    <w:lsdException w:name="List Table 3" w:uiPriority="48"/>
-    <w:lsdException w:name="List Table 4" w:uiPriority="49"/>
-    <w:lsdException w:name="List Table 5 Dark" w:uiPriority="50"/>
-    <w:lsdException w:name="List Table 6 Colorful" w:uiPriority="51"/>
-    <w:lsdException w:name="List Table 7 Colorful" w:uiPriority="52"/>
-    <w:lsdException w:name="List Table 1 Light Accent 1" w:uiPriority="46"/>
-    <w:lsdException w:name="List Table 2 Accent 1" w:uiPriority="47"/>
-    <w:lsdException w:name="List Table 3 Accent 1" w:uiPriority="48"/>
-    <w:lsdException w:name="List Table 4 Accent 1" w:uiPriority="49"/>
-    <w:lsdException w:name="List Table 5 Dark Accent 1" w:uiPriority="50"/>
-    <w:lsdException w:name="List Table 6 Colorful Accent 1" w:uiPriority="51"/>
-    <w:lsdException w:name="List Table 7 Colorful Accent 1" w:uiPriority="52"/>
-    <w:lsdException w:name="List Table 1 Light Accent 2" w:uiPriority="46"/>
-    <w:lsdException w:name="List Table 2 Accent 2" w:uiPriority="47"/>
-    <w:lsdException w:name="List Table 3 Accent 2" w:uiPriority="48"/>
-    <w:lsdException w:name="List Table 4 Accent 2" w:uiPriority="49"/>
-    <w:lsdException w:name="List Table 5 Dark Accent 2" w:uiPriority="50"/>
-    <w:lsdException w:name="List Table 6 Colorful Accent 2" w:uiPriority="51"/>
-    <w:lsdException w:name="List Table 7 Colorful Accent 2" w:uiPriority="52"/>
-    <w:lsdException w:name="List Table 1 Light Accent 3" w:uiPriority="46"/>
-    <w:lsdException w:name="List Table 2 Accent 3" w:uiPriority="47"/>
-    <w:lsdException w:name="List Table 3 Accent 3" w:uiPriority="48"/>
-    <w:lsdException w:name="List Table 4 Accent 3" w:uiPriority="49"/>
-    <w:lsdException w:name="List Table 5 Dark Accent 3" w:uiPriority="50"/>
-    <w:lsdException w:name="List Table 6 Colorful Accent 3" w:uiPriority="51"/>
-    <w:lsdException w:name="List Table 7 Colorful Accent 3" w:uiPriority="52"/>
-    <w:lsdException w:name="List Table 1 Light Accent 4" w:uiPriority="46"/>
-    <w:lsdException w:name="List Table 2 Accent 4" w:uiPriority="47"/>
-    <w:lsdException w:name="List Table 3 Accent 4" w:uiPriority="48"/>
-    <w:lsdException w:name="List Table 4 Accent 4" w:uiPriority="49"/>
-    <w:lsdException w:name="List Table 5 Dark Accent 4" w:uiPriority="50"/>
-    <w:lsdException w:name="List Table 6 Colorful Accent 4" w:uiPriority="51"/>
-    <w:lsdException w:name="List Table 7 Colorful Accent 4" w:uiPriority="52"/>
-    <w:lsdException w:name="List Table 1 Light Accent 5" w:uiPriority="46"/>
-    <w:lsdException w:name="List Table 2 Accent 5" w:uiPriority="47"/>
-    <w:lsdException w:name="List Table 3 Accent 5" w:uiPriority="48"/>
-    <w:lsdException w:name="List Table 4 Accent 5" w:uiPriority="49"/>
-    <w:lsdException w:name="List Table 5 Dark Accent 5" w:uiPriority="50"/>
-    <w:lsdException w:name="List Table 6 Colorful Accent 5" w:uiPriority="51"/>
-    <w:lsdException w:name="List Table 7 Colorful Accent 5" w:uiPriority="52"/>
-    <w:lsdException w:name="List Table 1 Light Accent 6" w:uiPriority="46"/>
-    <w:lsdException w:name="List Table 2 Accent 6" w:uiPriority="47"/>
-    <w:lsdException w:name="List Table 3 Accent 6" w:uiPriority="48"/>
-    <w:lsdException w:name="List Table 4 Accent 6" w:uiPriority="49"/>
-    <w:lsdException w:name="List Table 5 Dark Accent 6" w:uiPriority="50"/>
-    <w:lsdException w:name="List Table 6 Colorful Accent 6" w:uiPriority="51"/>
-    <w:lsdException w:name="List Table 7 Colorful Accent 6" w:uiPriority="52"/>
-    <w:lsdException w:name="Mention" w:semiHidden="1" w:unhideWhenUsed="1"/>
-    <w:lsdException w:name="Smart Hyperlink" w:semiHidden="1" w:unhideWhenUsed="1"/>
-    <w:lsdException w:name="Hashtag" w:semiHidden="1" w:unhideWhenUsed="1"/>
-    <w:lsdException w:name="Unresolved Mention" w:semiHidden="1" w:unhideWhenUsed="1"/>
-    <w:lsdException w:name="Smart Link" w:semiHidden="1" w:unhideWhenUsed="1"/>
+  <w:latentStyles w:defLockedState="0" w:defUIPriority="99" w:defSemiHidden="1" w:defUnhideWhenUsed="1" w:defQFormat="0" w:count="267">
+    <w:lsdException w:name="Normal" w:semiHidden="0" w:uiPriority="0" w:unhideWhenUsed="0" w:qFormat="1"/>
+    <w:lsdException w:name="heading 1" w:semiHidden="0" w:uiPriority="9" w:unhideWhenUsed="0" w:qFormat="1"/>
+    <w:lsdException w:name="heading 2" w:uiPriority="9" w:qFormat="1"/>
+    <w:lsdException w:name="heading 3" w:uiPriority="9" w:qFormat="1"/>
+    <w:lsdException w:name="heading 4" w:uiPriority="9" w:qFormat="1"/>
+    <w:lsdException w:name="heading 5" w:uiPriority="9" w:qFormat="1"/>
+    <w:lsdException w:name="heading 6" w:uiPriority="9" w:qFormat="1"/>
+    <w:lsdException w:name="heading 7" w:uiPriority="9" w:qFormat="1"/>
+    <w:lsdException w:name="heading 8" w:uiPriority="9" w:qFormat="1"/>
+    <w:lsdException w:name="heading 9" w:uiPriority="9" w:qFormat="1"/>
+    <w:lsdException w:name="toc 1" w:uiPriority="39"/>
+    <w:lsdException w:name="toc 2" w:uiPriority="39"/>
+    <w:lsdException w:name="toc 3" w:uiPriority="39"/>
+    <w:lsdException w:name="toc 4" w:uiPriority="39"/>
+    <w:lsdException w:name="toc 5" w:uiPriority="39"/>
+    <w:lsdException w:name="toc 6" w:uiPriority="39"/>
+    <w:lsdException w:name="toc 7" w:uiPriority="39"/>
+    <w:lsdException w:name="toc 8" w:uiPriority="39"/>
+    <w:lsdException w:name="toc 9" w:uiPriority="39"/>
+    <w:lsdException w:name="caption" w:uiPriority="35" w:qFormat="1"/>
+    <w:lsdException w:name="footnote reference" w:unhideWhenUsed="0"/>
+    <w:lsdException w:name="Title" w:semiHidden="0" w:uiPriority="10" w:unhideWhenUsed="0" w:qFormat="1"/>
+    <w:lsdException w:name="Default Paragraph Font" w:uiPriority="1"/>
+    <w:lsdException w:name="Subtitle" w:semiHidden="0" w:uiPriority="11" w:unhideWhenUsed="0" w:qFormat="1"/>
+    <w:lsdException w:name="Strong" w:semiHidden="0" w:uiPriority="22" w:unhideWhenUsed="0" w:qFormat="1"/>
+    <w:lsdException w:name="Emphasis" w:semiHidden="0" w:uiPriority="20" w:unhideWhenUsed="0" w:qFormat="1"/>
+    <w:lsdException w:name="Table Grid" w:semiHidden="0" w:uiPriority="59" w:unhideWhenUsed="0"/>
+    <w:lsdException w:name="Placeholder Text" w:unhideWhenUsed="0"/>
+    <w:lsdException w:name="No Spacing" w:semiHidden="0" w:uiPriority="1" w:unhideWhenUsed="0" w:qFormat="1"/>
+    <w:lsdException w:name="Light Shading" w:semiHidden="0" w:uiPriority="60" w:unhideWhenUsed="0"/>
+    <w:lsdException w:name="Light List" w:semiHidden="0" w:uiPriority="61" w:unhideWhenUsed="0"/>
+    <w:lsdException w:name="Light Grid" w:semiHidden="0" w:uiPriority="62" w:unhideWhenUsed="0"/>
+    <w:lsdException w:name="Medium Shading 1" w:semiHidden="0" w:uiPriority="63" w:unhideWhenUsed="0"/>
+    <w:lsdException w:name="Medium Shading 2" w:semiHidden="0" w:uiPriority="64" w:unhideWhenUsed="0"/>
+    <w:lsdException w:name="Medium List 1" w:semiHidden="0" w:uiPriority="65" w:unhideWhenUsed="0"/>
+    <w:lsdException w:name="Medium List 2" w:semiHidden="0" w:uiPriority="66" w:unhideWhenUsed="0"/>
+    <w:lsdException w:name="Medium Grid 1" w:semiHidden="0" w:uiPriority="67" w:unhideWhenUsed="0"/>
+    <w:lsdException w:name="Medium Grid 2" w:semiHidden="0" w:uiPriority="68" w:unhideWhenUsed="0"/>
+    <w:lsdException w:name="Medium Grid 3" w:semiHidden="0" w:uiPriority="69" w:unhideWhenUsed="0"/>
+    <w:lsdException w:name="Dark List" w:semiHidden="0" w:uiPriority="70" w:unhideWhenUsed="0"/>
+    <w:lsdException w:name="Colorful Shading" w:semiHidden="0" w:uiPriority="71" w:unhideWhenUsed="0"/>
+    <w:lsdException w:name="Colorful List" w:semiHidden="0" w:uiPriority="72" w:unhideWhenUsed="0"/>
+    <w:lsdException w:name="Colorful Grid" w:semiHidden="0" w:uiPriority="73" w:unhideWhenUsed="0"/>
+    <w:lsdException w:name="Light Shading Accent 1" w:semiHidden="0" w:uiPriority="60" w:unhideWhenUsed="0"/>
+    <w:lsdException w:name="Light List Accent 1" w:semiHidden="0" w:uiPriority="61" w:unhideWhenUsed="0"/>
+    <w:lsdException w:name="Light Grid Accent 1" w:semiHidden="0" w:uiPriority="62" w:unhideWhenUsed="0"/>
+    <w:lsdException w:name="Medium Shading 1 Accent 1" w:semiHidden="0" w:uiPriority="63" w:unhideWhenUsed="0"/>
+    <w:lsdException w:name="Medium Shading 2 Accent 1" w:semiHidden="0" w:uiPriority="64" w:unhideWhenUsed="0"/>
+    <w:lsdException w:name="Medium List 1 Accent 1" w:semiHidden="0" w:uiPriority="65" w:unhideWhenUsed="0"/>
+    <w:lsdException w:name="Revision" w:unhideWhenUsed="0"/>
+    <w:lsdException w:name="List Paragraph" w:semiHidden="0" w:uiPriority="34" w:unhideWhenUsed="0" w:qFormat="1"/>
+    <w:lsdException w:name="Quote" w:semiHidden="0" w:uiPriority="29" w:unhideWhenUsed="0" w:qFormat="1"/>
+    <w:lsdException w:name="Intense Quote" w:semiHidden="0" w:uiPriority="30" w:unhideWhenUsed="0" w:qFormat="1"/>
+    <w:lsdException w:name="Medium List 2 Accent 1" w:semiHidden="0" w:uiPriority="66" w:unhideWhenUsed="0"/>
+    <w:lsdException w:name="Medium Grid 1 Accent 1" w:semiHidden="0" w:uiPriority="67" w:unhideWhenUsed="0"/>
+    <w:lsdException w:name="Medium Grid 2 Accent 1" w:semiHidden="0" w:uiPriority="68" w:unhideWhenUsed="0"/>
+    <w:lsdException w:name="Medium Grid 3 Accent 1" w:semiHidden="0" w:uiPriority="69" w:unhideWhenUsed="0"/>
+    <w:lsdException w:name="Dark List Accent 1" w:semiHidden="0" w:uiPriority="70" w:unhideWhenUsed="0"/>
+    <w:lsdException w:name="Colorful Shading Accent 1" w:semiHidden="0" w:uiPriority="71" w:unhideWhenUsed="0"/>
+    <w:lsdException w:name="Colorful List Accent 1" w:semiHidden="0" w:uiPriority="72" w:unhideWhenUsed="0"/>
+    <w:lsdException w:name="Colorful Grid Accent 1" w:semiHidden="0" w:uiPriority="73" w:unhideWhenUsed="0"/>
+    <w:lsdException w:name="Light Shading Accent 2" w:semiHidden="0" w:uiPriority="60" w:unhideWhenUsed="0"/>
+    <w:lsdException w:name="Light List Accent 2" w:semiHidden="0" w:uiPriority="61" w:unhideWhenUsed="0"/>
+    <w:lsdException w:name="Light Grid Accent 2" w:semiHidden="0" w:uiPriority="62" w:unhideWhenUsed="0"/>
+    <w:lsdException w:name="Medium Shading 1 Accent 2" w:semiHidden="0" w:uiPriority="63" w:unhideWhenUsed="0"/>
+    <w:lsdException w:name="Medium Shading 2 Accent 2" w:semiHidden="0" w:uiPriority="64" w:unhideWhenUsed="0"/>
+    <w:lsdException w:name="Medium List 1 Accent 2" w:semiHidden="0" w:uiPriority="65" w:unhideWhenUsed="0"/>
+    <w:lsdException w:name="Medium List 2 Accent 2" w:semiHidden="0" w:uiPriority="66" w:unhideWhenUsed="0"/>
+    <w:lsdException w:name="Medium Grid 1 Accent 2" w:semiHidden="0" w:uiPriority="67" w:unhideWhenUsed="0"/>
+    <w:lsdException w:name="Medium Grid 2 Accent 2" w:semiHidden="0" w:uiPriority="68" w:unhideWhenUsed="0"/>
+    <w:lsdException w:name="Medium Grid 3 Accent 2" w:semiHidden="0" w:uiPriority="69" w:unhideWhenUsed="0"/>
+    <w:lsdException w:name="Dark List Accent 2" w:semiHidden="0" w:uiPriority="70" w:unhideWhenUsed="0"/>
+    <w:lsdException w:name="Colorful Shading Accent 2" w:semiHidden="0" w:uiPriority="71" w:unhideWhenUsed="0"/>
+    <w:lsdException w:name="Colorful List Accent 2" w:semiHidden="0" w:uiPriority="72" w:unhideWhenUsed="0"/>
+    <w:lsdException w:name="Colorful Grid Accent 2" w:semiHidden="0" w:uiPriority="73" w:unhideWhenUsed="0"/>
+    <w:lsdException w:name="Light Shading Accent 3" w:semiHidden="0" w:uiPriority="60" w:unhideWhenUsed="0"/>
+    <w:lsdException w:name="Light List Accent 3" w:semiHidden="0" w:uiPriority="61" w:unhideWhenUsed="0"/>
+    <w:lsdException w:name="Light Grid Accent 3" w:semiHidden="0" w:uiPriority="62" w:unhideWhenUsed="0"/>
+    <w:lsdException w:name="Medium Shading 1 Accent 3" w:semiHidden="0" w:uiPriority="63" w:unhideWhenUsed="0"/>
+    <w:lsdException w:name="Medium Shading 2 Accent 3" w:semiHidden="0" w:uiPriority="64" w:unhideWhenUsed="0"/>
+    <w:lsdException w:name="Medium List 1 Accent 3" w:semiHidden="0" w:uiPriority="65" w:unhideWhenUsed="0"/>
+    <w:lsdException w:name="Medium List 2 Accent 3" w:semiHidden="0" w:uiPriority="66" w:unhideWhenUsed="0"/>
+    <w:lsdException w:name="Medium Grid 1 Accent 3" w:semiHidden="0" w:uiPriority="67" w:unhideWhenUsed="0"/>
+    <w:lsdException w:name="Medium Grid 2 Accent 3" w:semiHidden="0" w:uiPriority="68" w:unhideWhenUsed="0"/>
+    <w:lsdException w:name="Medium Grid 3 Accent 3" w:semiHidden="0" w:uiPriority="69" w:unhideWhenUsed="0"/>
+    <w:lsdException w:name="Dark List Accent 3" w:semiHidden="0" w:uiPriority="70" w:unhideWhenUsed="0"/>
+    <w:lsdException w:name="Colorful Shading Accent 3" w:semiHidden="0" w:uiPriority="71" w:unhideWhenUsed="0"/>
+    <w:lsdException w:name="Colorful List Accent 3" w:semiHidden="0" w:uiPriority="72" w:unhideWhenUsed="0"/>
+    <w:lsdException w:name="Colorful Grid Accent 3" w:semiHidden="0" w:uiPriority="73" w:unhideWhenUsed="0"/>
+    <w:lsdException w:name="Light Shading Accent 4" w:semiHidden="0" w:uiPriority="60" w:unhideWhenUsed="0"/>
+    <w:lsdException w:name="Light List Accent 4" w:semiHidden="0" w:uiPriority="61" w:unhideWhenUsed="0"/>
+    <w:lsdException w:name="Light Grid Accent 4" w:semiHidden="0" w:uiPriority="62" w:unhideWhenUsed="0"/>
+    <w:lsdException w:name="Medium Shading 1 Accent 4" w:semiHidden="0" w:uiPriority="63" w:unhideWhenUsed="0"/>
+    <w:lsdException w:name="Medium Shading 2 Accent 4" w:semiHidden="0" w:uiPriority="64" w:unhideWhenUsed="0"/>
+    <w:lsdException w:name="Medium List 1 Accent 4" w:semiHidden="0" w:uiPriority="65" w:unhideWhenUsed="0"/>
+    <w:lsdException w:name="Medium List 2 Accent 4" w:semiHidden="0" w:uiPriority="66" w:unhideWhenUsed="0"/>
+    <w:lsdException w:name="Medium Grid 1 Accent 4" w:semiHidden="0" w:uiPriority="67" w:unhideWhenUsed="0"/>
+    <w:lsdException w:name="Medium Grid 2 Accent 4" w:semiHidden="0" w:uiPriority="68" w:unhideWhenUsed="0"/>
+    <w:lsdException w:name="Medium Grid 3 Accent 4" w:semiHidden="0" w:uiPriority="69" w:unhideWhenUsed="0"/>
+    <w:lsdException w:name="Dark List Accent 4" w:semiHidden="0" w:uiPriority="70" w:unhideWhenUsed="0"/>
+    <w:lsdException w:name="Colorful Shading Accent 4" w:semiHidden="0" w:uiPriority="71" w:unhideWhenUsed="0"/>
+    <w:lsdException w:name="Colorful List Accent 4" w:semiHidden="0" w:uiPriority="72" w:unhideWhenUsed="0"/>
+    <w:lsdException w:name="Colorful Grid Accent 4" w:semiHidden="0" w:uiPriority="73" w:unhideWhenUsed="0"/>
+    <w:lsdException w:name="Light Shading Accent 5" w:semiHidden="0" w:uiPriority="60" w:unhideWhenUsed="0"/>
+    <w:lsdException w:name="Light List Accent 5" w:semiHidden="0" w:uiPriority="61" w:unhideWhenUsed="0"/>
+    <w:lsdException w:name="Light Grid Accent 5" w:semiHidden="0" w:uiPriority="62" w:unhideWhenUsed="0"/>
+    <w:lsdException w:name="Medium Shading 1 Accent 5" w:semiHidden="0" w:uiPriority="63" w:unhideWhenUsed="0"/>
+    <w:lsdException w:name="Medium Shading 2 Accent 5" w:semiHidden="0" w:uiPriority="64" w:unhideWhenUsed="0"/>
+    <w:lsdException w:name="Medium List 1 Accent 5" w:semiHidden="0" w:uiPriority="65" w:unhideWhenUsed="0"/>
+    <w:lsdException w:name="Medium List 2 Accent 5" w:semiHidden="0" w:uiPriority="66" w:unhideWhenUsed="0"/>
+    <w:lsdException w:name="Medium Grid 1 Accent 5" w:semiHidden="0" w:uiPriority="67" w:unhideWhenUsed="0"/>
+    <w:lsdException w:name="Medium Grid 2 Accent 5" w:semiHidden="0" w:uiPriority="68" w:unhideWhenUsed="0"/>
+    <w:lsdException w:name="Medium Grid 3 Accent 5" w:semiHidden="0" w:uiPriority="69" w:unhideWhenUsed="0"/>
+    <w:lsdException w:name="Dark List Accent 5" w:semiHidden="0" w:uiPriority="70" w:unhideWhenUsed="0"/>
+    <w:lsdException w:name="Colorful Shading Accent 5" w:semiHidden="0" w:uiPriority="71" w:unhideWhenUsed="0"/>
+    <w:lsdException w:name="Colorful List Accent 5" w:semiHidden="0" w:uiPriority="72" w:unhideWhenUsed="0"/>
+    <w:lsdException w:name="Colorful Grid Accent 5" w:semiHidden="0" w:uiPriority="73" w:unhideWhenUsed="0"/>
+    <w:lsdException w:name="Light Shading Accent 6" w:semiHidden="0" w:uiPriority="60" w:unhideWhenUsed="0"/>
+    <w:lsdException w:name="Light List Accent 6" w:semiHidden="0" w:uiPriority="61" w:unhideWhenUsed="0"/>
+    <w:lsdException w:name="Light Grid Accent 6" w:semiHidden="0" w:uiPriority="62" w:unhideWhenUsed="0"/>
+    <w:lsdException w:name="Medium Shading 1 Accent 6" w:semiHidden="0" w:uiPriority="63" w:unhideWhenUsed="0"/>
+    <w:lsdException w:name="Medium Shading 2 Accent 6" w:semiHidden="0" w:uiPriority="64" w:unhideWhenUsed="0"/>
+    <w:lsdException w:name="Medium List 1 Accent 6" w:semiHidden="0" w:uiPriority="65" w:unhideWhenUsed="0"/>
+    <w:lsdException w:name="Medium List 2 Accent 6" w:semiHidden="0" w:uiPriority="66" w:unhideWhenUsed="0"/>
+    <w:lsdException w:name="Medium Grid 1 Accent 6" w:semiHidden="0" w:uiPriority="67" w:unhideWhenUsed="0"/>
+    <w:lsdException w:name="Medium Grid 2 Accent 6" w:semiHidden="0" w:uiPriority="68" w:unhideWhenUsed="0"/>
+    <w:lsdException w:name="Medium Grid 3 Accent 6" w:semiHidden="0" w:uiPriority="69" w:unhideWhenUsed="0"/>
+    <w:lsdException w:name="Dark List Accent 6" w:semiHidden="0" w:uiPriority="70" w:unhideWhenUsed="0"/>
+    <w:lsdException w:name="Colorful Shading Accent 6" w:semiHidden="0" w:uiPriority="71" w:unhideWhenUsed="0"/>
+    <w:lsdException w:name="Colorful List Accent 6" w:semiHidden="0" w:uiPriority="72" w:unhideWhenUsed="0"/>
+    <w:lsdException w:name="Colorful Grid Accent 6" w:semiHidden="0" w:uiPriority="73" w:unhideWhenUsed="0"/>
+    <w:lsdException w:name="Subtle Emphasis" w:semiHidden="0" w:uiPriority="19" w:unhideWhenUsed="0" w:qFormat="1"/>
+    <w:lsdException w:name="Intense Emphasis" w:semiHidden="0" w:uiPriority="21" w:unhideWhenUsed="0" w:qFormat="1"/>
+    <w:lsdException w:name="Subtle Reference" w:semiHidden="0" w:uiPriority="31" w:unhideWhenUsed="0" w:qFormat="1"/>
+    <w:lsdException w:name="Intense Reference" w:semiHidden="0" w:uiPriority="32" w:unhideWhenUsed="0" w:qFormat="1"/>
+    <w:lsdException w:name="Book Title" w:semiHidden="0" w:uiPriority="33" w:unhideWhenUsed="0" w:qFormat="1"/>
+    <w:lsdException w:name="Bibliography" w:uiPriority="37"/>
+    <w:lsdException w:name="TOC Heading" w:uiPriority="39" w:qFormat="1"/>
   </w:latentStyles>
   <w:style w:type="paragraph" w:default="1" w:styleId="Normal">
     <w:name w:val="Normal"/>
@@ -2792,6 +3257,409 @@
       <w:ind w:left="720"/>
       <w:contextualSpacing/>
     </w:pPr>
+  </w:style>
+  <w:style w:type="character" w:styleId="CommentReference">
+    <w:name w:val="annotation reference"/>
+    <w:basedOn w:val="DefaultParagraphFont"/>
+    <w:uiPriority w:val="99"/>
+    <w:semiHidden/>
+    <w:unhideWhenUsed/>
+    <w:rsid w:val="00A53114"/>
+    <w:rPr>
+      <w:sz w:val="16"/>
+      <w:szCs w:val="16"/>
+    </w:rPr>
+  </w:style>
+  <w:style w:type="paragraph" w:styleId="CommentText">
+    <w:name w:val="annotation text"/>
+    <w:basedOn w:val="Normal"/>
+    <w:link w:val="CommentTextChar"/>
+    <w:uiPriority w:val="99"/>
+    <w:unhideWhenUsed/>
+    <w:rsid w:val="00A53114"/>
+    <w:pPr>
+      <w:widowControl/>
+      <w:autoSpaceDE/>
+      <w:autoSpaceDN/>
+      <w:adjustRightInd/>
+    </w:pPr>
+    <w:rPr>
+      <w:rFonts w:asciiTheme="minorHAnsi" w:eastAsiaTheme="minorHAnsi" w:hAnsiTheme="minorHAnsi" w:cstheme="minorBidi"/>
+      <w:sz w:val="20"/>
+      <w:szCs w:val="20"/>
+    </w:rPr>
+  </w:style>
+  <w:style w:type="character" w:customStyle="1" w:styleId="CommentTextChar">
+    <w:name w:val="Comment Text Char"/>
+    <w:basedOn w:val="DefaultParagraphFont"/>
+    <w:link w:val="CommentText"/>
+    <w:uiPriority w:val="99"/>
+    <w:rsid w:val="00A53114"/>
+    <w:rPr>
+      <w:rFonts w:eastAsiaTheme="minorHAnsi"/>
+      <w:sz w:val="20"/>
+      <w:szCs w:val="20"/>
+    </w:rPr>
+  </w:style>
+</w:styles>
+</file>
+
+<file path=word/stylesWithEffects.xml><?xml version="1.0" encoding="utf-8"?>
+<w:styles xmlns:wpc="http://schemas.microsoft.com/office/word/2010/wordprocessingCanvas" xmlns:mc="http://schemas.openxmlformats.org/markup-compatibility/2006" xmlns:o="urn:schemas-microsoft-com:office:office" xmlns:r="http://schemas.openxmlformats.org/officeDocument/2006/relationships" xmlns:m="http://schemas.openxmlformats.org/officeDocument/2006/math" xmlns:v="urn:schemas-microsoft-com:vml" xmlns:wp14="http://schemas.microsoft.com/office/word/2010/wordprocessingDrawing" xmlns:wp="http://schemas.openxmlformats.org/drawingml/2006/wordprocessingDrawing" xmlns:w10="urn:schemas-microsoft-com:office:word" xmlns:w="http://schemas.openxmlformats.org/wordprocessingml/2006/main" xmlns:w14="http://schemas.microsoft.com/office/word/2010/wordml" xmlns:wpg="http://schemas.microsoft.com/office/word/2010/wordprocessingGroup" xmlns:wpi="http://schemas.microsoft.com/office/word/2010/wordprocessingInk" xmlns:wne="http://schemas.microsoft.com/office/word/2006/wordml" xmlns:wps="http://schemas.microsoft.com/office/word/2010/wordprocessingShape" mc:Ignorable="w14 wp14">
+  <w:docDefaults>
+    <w:rPrDefault>
+      <w:rPr>
+        <w:rFonts w:asciiTheme="minorHAnsi" w:eastAsiaTheme="minorEastAsia" w:hAnsiTheme="minorHAnsi" w:cstheme="minorBidi"/>
+        <w:sz w:val="22"/>
+        <w:szCs w:val="22"/>
+        <w:lang w:val="en-US" w:eastAsia="en-US" w:bidi="ar-SA"/>
+      </w:rPr>
+    </w:rPrDefault>
+    <w:pPrDefault>
+      <w:pPr>
+        <w:spacing w:after="200" w:line="276" w:lineRule="auto"/>
+      </w:pPr>
+    </w:pPrDefault>
+  </w:docDefaults>
+  <w:latentStyles w:defLockedState="0" w:defUIPriority="99" w:defSemiHidden="1" w:defUnhideWhenUsed="1" w:defQFormat="0" w:count="267">
+    <w:lsdException w:name="Normal" w:semiHidden="0" w:uiPriority="0" w:unhideWhenUsed="0" w:qFormat="1"/>
+    <w:lsdException w:name="heading 1" w:semiHidden="0" w:uiPriority="9" w:unhideWhenUsed="0" w:qFormat="1"/>
+    <w:lsdException w:name="heading 2" w:uiPriority="9" w:qFormat="1"/>
+    <w:lsdException w:name="heading 3" w:uiPriority="9" w:qFormat="1"/>
+    <w:lsdException w:name="heading 4" w:uiPriority="9" w:qFormat="1"/>
+    <w:lsdException w:name="heading 5" w:uiPriority="9" w:qFormat="1"/>
+    <w:lsdException w:name="heading 6" w:uiPriority="9" w:qFormat="1"/>
+    <w:lsdException w:name="heading 7" w:uiPriority="9" w:qFormat="1"/>
+    <w:lsdException w:name="heading 8" w:uiPriority="9" w:qFormat="1"/>
+    <w:lsdException w:name="heading 9" w:uiPriority="9" w:qFormat="1"/>
+    <w:lsdException w:name="toc 1" w:uiPriority="39"/>
+    <w:lsdException w:name="toc 2" w:uiPriority="39"/>
+    <w:lsdException w:name="toc 3" w:uiPriority="39"/>
+    <w:lsdException w:name="toc 4" w:uiPriority="39"/>
+    <w:lsdException w:name="toc 5" w:uiPriority="39"/>
+    <w:lsdException w:name="toc 6" w:uiPriority="39"/>
+    <w:lsdException w:name="toc 7" w:uiPriority="39"/>
+    <w:lsdException w:name="toc 8" w:uiPriority="39"/>
+    <w:lsdException w:name="toc 9" w:uiPriority="39"/>
+    <w:lsdException w:name="caption" w:uiPriority="35" w:qFormat="1"/>
+    <w:lsdException w:name="footnote reference" w:unhideWhenUsed="0"/>
+    <w:lsdException w:name="Title" w:semiHidden="0" w:uiPriority="10" w:unhideWhenUsed="0" w:qFormat="1"/>
+    <w:lsdException w:name="Default Paragraph Font" w:uiPriority="1"/>
+    <w:lsdException w:name="Subtitle" w:semiHidden="0" w:uiPriority="11" w:unhideWhenUsed="0" w:qFormat="1"/>
+    <w:lsdException w:name="Strong" w:semiHidden="0" w:uiPriority="22" w:unhideWhenUsed="0" w:qFormat="1"/>
+    <w:lsdException w:name="Emphasis" w:semiHidden="0" w:uiPriority="20" w:unhideWhenUsed="0" w:qFormat="1"/>
+    <w:lsdException w:name="Table Grid" w:semiHidden="0" w:uiPriority="59" w:unhideWhenUsed="0"/>
+    <w:lsdException w:name="Placeholder Text" w:unhideWhenUsed="0"/>
+    <w:lsdException w:name="No Spacing" w:semiHidden="0" w:uiPriority="1" w:unhideWhenUsed="0" w:qFormat="1"/>
+    <w:lsdException w:name="Light Shading" w:semiHidden="0" w:uiPriority="60" w:unhideWhenUsed="0"/>
+    <w:lsdException w:name="Light List" w:semiHidden="0" w:uiPriority="61" w:unhideWhenUsed="0"/>
+    <w:lsdException w:name="Light Grid" w:semiHidden="0" w:uiPriority="62" w:unhideWhenUsed="0"/>
+    <w:lsdException w:name="Medium Shading 1" w:semiHidden="0" w:uiPriority="63" w:unhideWhenUsed="0"/>
+    <w:lsdException w:name="Medium Shading 2" w:semiHidden="0" w:uiPriority="64" w:unhideWhenUsed="0"/>
+    <w:lsdException w:name="Medium List 1" w:semiHidden="0" w:uiPriority="65" w:unhideWhenUsed="0"/>
+    <w:lsdException w:name="Medium List 2" w:semiHidden="0" w:uiPriority="66" w:unhideWhenUsed="0"/>
+    <w:lsdException w:name="Medium Grid 1" w:semiHidden="0" w:uiPriority="67" w:unhideWhenUsed="0"/>
+    <w:lsdException w:name="Medium Grid 2" w:semiHidden="0" w:uiPriority="68" w:unhideWhenUsed="0"/>
+    <w:lsdException w:name="Medium Grid 3" w:semiHidden="0" w:uiPriority="69" w:unhideWhenUsed="0"/>
+    <w:lsdException w:name="Dark List" w:semiHidden="0" w:uiPriority="70" w:unhideWhenUsed="0"/>
+    <w:lsdException w:name="Colorful Shading" w:semiHidden="0" w:uiPriority="71" w:unhideWhenUsed="0"/>
+    <w:lsdException w:name="Colorful List" w:semiHidden="0" w:uiPriority="72" w:unhideWhenUsed="0"/>
+    <w:lsdException w:name="Colorful Grid" w:semiHidden="0" w:uiPriority="73" w:unhideWhenUsed="0"/>
+    <w:lsdException w:name="Light Shading Accent 1" w:semiHidden="0" w:uiPriority="60" w:unhideWhenUsed="0"/>
+    <w:lsdException w:name="Light List Accent 1" w:semiHidden="0" w:uiPriority="61" w:unhideWhenUsed="0"/>
+    <w:lsdException w:name="Light Grid Accent 1" w:semiHidden="0" w:uiPriority="62" w:unhideWhenUsed="0"/>
+    <w:lsdException w:name="Medium Shading 1 Accent 1" w:semiHidden="0" w:uiPriority="63" w:unhideWhenUsed="0"/>
+    <w:lsdException w:name="Medium Shading 2 Accent 1" w:semiHidden="0" w:uiPriority="64" w:unhideWhenUsed="0"/>
+    <w:lsdException w:name="Medium List 1 Accent 1" w:semiHidden="0" w:uiPriority="65" w:unhideWhenUsed="0"/>
+    <w:lsdException w:name="Revision" w:unhideWhenUsed="0"/>
+    <w:lsdException w:name="List Paragraph" w:semiHidden="0" w:uiPriority="34" w:unhideWhenUsed="0" w:qFormat="1"/>
+    <w:lsdException w:name="Quote" w:semiHidden="0" w:uiPriority="29" w:unhideWhenUsed="0" w:qFormat="1"/>
+    <w:lsdException w:name="Intense Quote" w:semiHidden="0" w:uiPriority="30" w:unhideWhenUsed="0" w:qFormat="1"/>
+    <w:lsdException w:name="Medium List 2 Accent 1" w:semiHidden="0" w:uiPriority="66" w:unhideWhenUsed="0"/>
+    <w:lsdException w:name="Medium Grid 1 Accent 1" w:semiHidden="0" w:uiPriority="67" w:unhideWhenUsed="0"/>
+    <w:lsdException w:name="Medium Grid 2 Accent 1" w:semiHidden="0" w:uiPriority="68" w:unhideWhenUsed="0"/>
+    <w:lsdException w:name="Medium Grid 3 Accent 1" w:semiHidden="0" w:uiPriority="69" w:unhideWhenUsed="0"/>
+    <w:lsdException w:name="Dark List Accent 1" w:semiHidden="0" w:uiPriority="70" w:unhideWhenUsed="0"/>
+    <w:lsdException w:name="Colorful Shading Accent 1" w:semiHidden="0" w:uiPriority="71" w:unhideWhenUsed="0"/>
+    <w:lsdException w:name="Colorful List Accent 1" w:semiHidden="0" w:uiPriority="72" w:unhideWhenUsed="0"/>
+    <w:lsdException w:name="Colorful Grid Accent 1" w:semiHidden="0" w:uiPriority="73" w:unhideWhenUsed="0"/>
+    <w:lsdException w:name="Light Shading Accent 2" w:semiHidden="0" w:uiPriority="60" w:unhideWhenUsed="0"/>
+    <w:lsdException w:name="Light List Accent 2" w:semiHidden="0" w:uiPriority="61" w:unhideWhenUsed="0"/>
+    <w:lsdException w:name="Light Grid Accent 2" w:semiHidden="0" w:uiPriority="62" w:unhideWhenUsed="0"/>
+    <w:lsdException w:name="Medium Shading 1 Accent 2" w:semiHidden="0" w:uiPriority="63" w:unhideWhenUsed="0"/>
+    <w:lsdException w:name="Medium Shading 2 Accent 2" w:semiHidden="0" w:uiPriority="64" w:unhideWhenUsed="0"/>
+    <w:lsdException w:name="Medium List 1 Accent 2" w:semiHidden="0" w:uiPriority="65" w:unhideWhenUsed="0"/>
+    <w:lsdException w:name="Medium List 2 Accent 2" w:semiHidden="0" w:uiPriority="66" w:unhideWhenUsed="0"/>
+    <w:lsdException w:name="Medium Grid 1 Accent 2" w:semiHidden="0" w:uiPriority="67" w:unhideWhenUsed="0"/>
+    <w:lsdException w:name="Medium Grid 2 Accent 2" w:semiHidden="0" w:uiPriority="68" w:unhideWhenUsed="0"/>
+    <w:lsdException w:name="Medium Grid 3 Accent 2" w:semiHidden="0" w:uiPriority="69" w:unhideWhenUsed="0"/>
+    <w:lsdException w:name="Dark List Accent 2" w:semiHidden="0" w:uiPriority="70" w:unhideWhenUsed="0"/>
+    <w:lsdException w:name="Colorful Shading Accent 2" w:semiHidden="0" w:uiPriority="71" w:unhideWhenUsed="0"/>
+    <w:lsdException w:name="Colorful List Accent 2" w:semiHidden="0" w:uiPriority="72" w:unhideWhenUsed="0"/>
+    <w:lsdException w:name="Colorful Grid Accent 2" w:semiHidden="0" w:uiPriority="73" w:unhideWhenUsed="0"/>
+    <w:lsdException w:name="Light Shading Accent 3" w:semiHidden="0" w:uiPriority="60" w:unhideWhenUsed="0"/>
+    <w:lsdException w:name="Light List Accent 3" w:semiHidden="0" w:uiPriority="61" w:unhideWhenUsed="0"/>
+    <w:lsdException w:name="Light Grid Accent 3" w:semiHidden="0" w:uiPriority="62" w:unhideWhenUsed="0"/>
+    <w:lsdException w:name="Medium Shading 1 Accent 3" w:semiHidden="0" w:uiPriority="63" w:unhideWhenUsed="0"/>
+    <w:lsdException w:name="Medium Shading 2 Accent 3" w:semiHidden="0" w:uiPriority="64" w:unhideWhenUsed="0"/>
+    <w:lsdException w:name="Medium List 1 Accent 3" w:semiHidden="0" w:uiPriority="65" w:unhideWhenUsed="0"/>
+    <w:lsdException w:name="Medium List 2 Accent 3" w:semiHidden="0" w:uiPriority="66" w:unhideWhenUsed="0"/>
+    <w:lsdException w:name="Medium Grid 1 Accent 3" w:semiHidden="0" w:uiPriority="67" w:unhideWhenUsed="0"/>
+    <w:lsdException w:name="Medium Grid 2 Accent 3" w:semiHidden="0" w:uiPriority="68" w:unhideWhenUsed="0"/>
+    <w:lsdException w:name="Medium Grid 3 Accent 3" w:semiHidden="0" w:uiPriority="69" w:unhideWhenUsed="0"/>
+    <w:lsdException w:name="Dark List Accent 3" w:semiHidden="0" w:uiPriority="70" w:unhideWhenUsed="0"/>
+    <w:lsdException w:name="Colorful Shading Accent 3" w:semiHidden="0" w:uiPriority="71" w:unhideWhenUsed="0"/>
+    <w:lsdException w:name="Colorful List Accent 3" w:semiHidden="0" w:uiPriority="72" w:unhideWhenUsed="0"/>
+    <w:lsdException w:name="Colorful Grid Accent 3" w:semiHidden="0" w:uiPriority="73" w:unhideWhenUsed="0"/>
+    <w:lsdException w:name="Light Shading Accent 4" w:semiHidden="0" w:uiPriority="60" w:unhideWhenUsed="0"/>
+    <w:lsdException w:name="Light List Accent 4" w:semiHidden="0" w:uiPriority="61" w:unhideWhenUsed="0"/>
+    <w:lsdException w:name="Light Grid Accent 4" w:semiHidden="0" w:uiPriority="62" w:unhideWhenUsed="0"/>
+    <w:lsdException w:name="Medium Shading 1 Accent 4" w:semiHidden="0" w:uiPriority="63" w:unhideWhenUsed="0"/>
+    <w:lsdException w:name="Medium Shading 2 Accent 4" w:semiHidden="0" w:uiPriority="64" w:unhideWhenUsed="0"/>
+    <w:lsdException w:name="Medium List 1 Accent 4" w:semiHidden="0" w:uiPriority="65" w:unhideWhenUsed="0"/>
+    <w:lsdException w:name="Medium List 2 Accent 4" w:semiHidden="0" w:uiPriority="66" w:unhideWhenUsed="0"/>
+    <w:lsdException w:name="Medium Grid 1 Accent 4" w:semiHidden="0" w:uiPriority="67" w:unhideWhenUsed="0"/>
+    <w:lsdException w:name="Medium Grid 2 Accent 4" w:semiHidden="0" w:uiPriority="68" w:unhideWhenUsed="0"/>
+    <w:lsdException w:name="Medium Grid 3 Accent 4" w:semiHidden="0" w:uiPriority="69" w:unhideWhenUsed="0"/>
+    <w:lsdException w:name="Dark List Accent 4" w:semiHidden="0" w:uiPriority="70" w:unhideWhenUsed="0"/>
+    <w:lsdException w:name="Colorful Shading Accent 4" w:semiHidden="0" w:uiPriority="71" w:unhideWhenUsed="0"/>
+    <w:lsdException w:name="Colorful List Accent 4" w:semiHidden="0" w:uiPriority="72" w:unhideWhenUsed="0"/>
+    <w:lsdException w:name="Colorful Grid Accent 4" w:semiHidden="0" w:uiPriority="73" w:unhideWhenUsed="0"/>
+    <w:lsdException w:name="Light Shading Accent 5" w:semiHidden="0" w:uiPriority="60" w:unhideWhenUsed="0"/>
+    <w:lsdException w:name="Light List Accent 5" w:semiHidden="0" w:uiPriority="61" w:unhideWhenUsed="0"/>
+    <w:lsdException w:name="Light Grid Accent 5" w:semiHidden="0" w:uiPriority="62" w:unhideWhenUsed="0"/>
+    <w:lsdException w:name="Medium Shading 1 Accent 5" w:semiHidden="0" w:uiPriority="63" w:unhideWhenUsed="0"/>
+    <w:lsdException w:name="Medium Shading 2 Accent 5" w:semiHidden="0" w:uiPriority="64" w:unhideWhenUsed="0"/>
+    <w:lsdException w:name="Medium List 1 Accent 5" w:semiHidden="0" w:uiPriority="65" w:unhideWhenUsed="0"/>
+    <w:lsdException w:name="Medium List 2 Accent 5" w:semiHidden="0" w:uiPriority="66" w:unhideWhenUsed="0"/>
+    <w:lsdException w:name="Medium Grid 1 Accent 5" w:semiHidden="0" w:uiPriority="67" w:unhideWhenUsed="0"/>
+    <w:lsdException w:name="Medium Grid 2 Accent 5" w:semiHidden="0" w:uiPriority="68" w:unhideWhenUsed="0"/>
+    <w:lsdException w:name="Medium Grid 3 Accent 5" w:semiHidden="0" w:uiPriority="69" w:unhideWhenUsed="0"/>
+    <w:lsdException w:name="Dark List Accent 5" w:semiHidden="0" w:uiPriority="70" w:unhideWhenUsed="0"/>
+    <w:lsdException w:name="Colorful Shading Accent 5" w:semiHidden="0" w:uiPriority="71" w:unhideWhenUsed="0"/>
+    <w:lsdException w:name="Colorful List Accent 5" w:semiHidden="0" w:uiPriority="72" w:unhideWhenUsed="0"/>
+    <w:lsdException w:name="Colorful Grid Accent 5" w:semiHidden="0" w:uiPriority="73" w:unhideWhenUsed="0"/>
+    <w:lsdException w:name="Light Shading Accent 6" w:semiHidden="0" w:uiPriority="60" w:unhideWhenUsed="0"/>
+    <w:lsdException w:name="Light List Accent 6" w:semiHidden="0" w:uiPriority="61" w:unhideWhenUsed="0"/>
+    <w:lsdException w:name="Light Grid Accent 6" w:semiHidden="0" w:uiPriority="62" w:unhideWhenUsed="0"/>
+    <w:lsdException w:name="Medium Shading 1 Accent 6" w:semiHidden="0" w:uiPriority="63" w:unhideWhenUsed="0"/>
+    <w:lsdException w:name="Medium Shading 2 Accent 6" w:semiHidden="0" w:uiPriority="64" w:unhideWhenUsed="0"/>
+    <w:lsdException w:name="Medium List 1 Accent 6" w:semiHidden="0" w:uiPriority="65" w:unhideWhenUsed="0"/>
+    <w:lsdException w:name="Medium List 2 Accent 6" w:semiHidden="0" w:uiPriority="66" w:unhideWhenUsed="0"/>
+    <w:lsdException w:name="Medium Grid 1 Accent 6" w:semiHidden="0" w:uiPriority="67" w:unhideWhenUsed="0"/>
+    <w:lsdException w:name="Medium Grid 2 Accent 6" w:semiHidden="0" w:uiPriority="68" w:unhideWhenUsed="0"/>
+    <w:lsdException w:name="Medium Grid 3 Accent 6" w:semiHidden="0" w:uiPriority="69" w:unhideWhenUsed="0"/>
+    <w:lsdException w:name="Dark List Accent 6" w:semiHidden="0" w:uiPriority="70" w:unhideWhenUsed="0"/>
+    <w:lsdException w:name="Colorful Shading Accent 6" w:semiHidden="0" w:uiPriority="71" w:unhideWhenUsed="0"/>
+    <w:lsdException w:name="Colorful List Accent 6" w:semiHidden="0" w:uiPriority="72" w:unhideWhenUsed="0"/>
+    <w:lsdException w:name="Colorful Grid Accent 6" w:semiHidden="0" w:uiPriority="73" w:unhideWhenUsed="0"/>
+    <w:lsdException w:name="Subtle Emphasis" w:semiHidden="0" w:uiPriority="19" w:unhideWhenUsed="0" w:qFormat="1"/>
+    <w:lsdException w:name="Intense Emphasis" w:semiHidden="0" w:uiPriority="21" w:unhideWhenUsed="0" w:qFormat="1"/>
+    <w:lsdException w:name="Subtle Reference" w:semiHidden="0" w:uiPriority="31" w:unhideWhenUsed="0" w:qFormat="1"/>
+    <w:lsdException w:name="Intense Reference" w:semiHidden="0" w:uiPriority="32" w:unhideWhenUsed="0" w:qFormat="1"/>
+    <w:lsdException w:name="Book Title" w:semiHidden="0" w:uiPriority="33" w:unhideWhenUsed="0" w:qFormat="1"/>
+    <w:lsdException w:name="Bibliography" w:uiPriority="37"/>
+    <w:lsdException w:name="TOC Heading" w:uiPriority="39" w:qFormat="1"/>
+  </w:latentStyles>
+  <w:style w:type="paragraph" w:default="1" w:styleId="Normal">
+    <w:name w:val="Normal"/>
+    <w:qFormat/>
+    <w:pPr>
+      <w:widowControl w:val="0"/>
+      <w:autoSpaceDE w:val="0"/>
+      <w:autoSpaceDN w:val="0"/>
+      <w:adjustRightInd w:val="0"/>
+      <w:spacing w:after="0" w:line="240" w:lineRule="auto"/>
+    </w:pPr>
+    <w:rPr>
+      <w:rFonts w:ascii="Times New Roman" w:hAnsi="Times New Roman" w:cs="Times New Roman"/>
+      <w:sz w:val="24"/>
+      <w:szCs w:val="24"/>
+    </w:rPr>
+  </w:style>
+  <w:style w:type="character" w:default="1" w:styleId="DefaultParagraphFont">
+    <w:name w:val="Default Paragraph Font"/>
+    <w:uiPriority w:val="1"/>
+    <w:semiHidden/>
+    <w:unhideWhenUsed/>
+  </w:style>
+  <w:style w:type="table" w:default="1" w:styleId="TableNormal">
+    <w:name w:val="Normal Table"/>
+    <w:uiPriority w:val="99"/>
+    <w:semiHidden/>
+    <w:unhideWhenUsed/>
+    <w:tblPr>
+      <w:tblInd w:w="0" w:type="dxa"/>
+      <w:tblCellMar>
+        <w:top w:w="0" w:type="dxa"/>
+        <w:left w:w="108" w:type="dxa"/>
+        <w:bottom w:w="0" w:type="dxa"/>
+        <w:right w:w="108" w:type="dxa"/>
+      </w:tblCellMar>
+    </w:tblPr>
+  </w:style>
+  <w:style w:type="numbering" w:default="1" w:styleId="NoList">
+    <w:name w:val="No List"/>
+    <w:uiPriority w:val="99"/>
+    <w:semiHidden/>
+    <w:unhideWhenUsed/>
+  </w:style>
+  <w:style w:type="character" w:styleId="FootnoteReference">
+    <w:name w:val="footnote reference"/>
+    <w:uiPriority w:val="99"/>
+  </w:style>
+  <w:style w:type="paragraph" w:styleId="BalloonText">
+    <w:name w:val="Balloon Text"/>
+    <w:basedOn w:val="Normal"/>
+    <w:link w:val="BalloonTextChar"/>
+    <w:uiPriority w:val="99"/>
+    <w:semiHidden/>
+    <w:unhideWhenUsed/>
+    <w:rsid w:val="00670B9B"/>
+    <w:rPr>
+      <w:rFonts w:ascii="Tahoma" w:hAnsi="Tahoma" w:cs="Tahoma"/>
+      <w:sz w:val="16"/>
+      <w:szCs w:val="16"/>
+    </w:rPr>
+  </w:style>
+  <w:style w:type="character" w:customStyle="1" w:styleId="BalloonTextChar">
+    <w:name w:val="Balloon Text Char"/>
+    <w:basedOn w:val="DefaultParagraphFont"/>
+    <w:link w:val="BalloonText"/>
+    <w:uiPriority w:val="99"/>
+    <w:semiHidden/>
+    <w:rsid w:val="00670B9B"/>
+    <w:rPr>
+      <w:rFonts w:ascii="Tahoma" w:hAnsi="Tahoma" w:cs="Tahoma"/>
+      <w:sz w:val="16"/>
+      <w:szCs w:val="16"/>
+    </w:rPr>
+  </w:style>
+  <w:style w:type="paragraph" w:styleId="Header">
+    <w:name w:val="header"/>
+    <w:basedOn w:val="Normal"/>
+    <w:link w:val="HeaderChar"/>
+    <w:uiPriority w:val="99"/>
+    <w:unhideWhenUsed/>
+    <w:rsid w:val="008F0DC3"/>
+    <w:pPr>
+      <w:tabs>
+        <w:tab w:val="center" w:pos="4680"/>
+        <w:tab w:val="right" w:pos="9360"/>
+      </w:tabs>
+    </w:pPr>
+  </w:style>
+  <w:style w:type="character" w:customStyle="1" w:styleId="HeaderChar">
+    <w:name w:val="Header Char"/>
+    <w:basedOn w:val="DefaultParagraphFont"/>
+    <w:link w:val="Header"/>
+    <w:uiPriority w:val="99"/>
+    <w:rsid w:val="008F0DC3"/>
+    <w:rPr>
+      <w:rFonts w:ascii="Times New Roman" w:hAnsi="Times New Roman" w:cs="Times New Roman"/>
+      <w:sz w:val="24"/>
+      <w:szCs w:val="24"/>
+    </w:rPr>
+  </w:style>
+  <w:style w:type="paragraph" w:styleId="Footer">
+    <w:name w:val="footer"/>
+    <w:basedOn w:val="Normal"/>
+    <w:link w:val="FooterChar"/>
+    <w:uiPriority w:val="99"/>
+    <w:unhideWhenUsed/>
+    <w:rsid w:val="008F0DC3"/>
+    <w:pPr>
+      <w:tabs>
+        <w:tab w:val="center" w:pos="4680"/>
+        <w:tab w:val="right" w:pos="9360"/>
+      </w:tabs>
+    </w:pPr>
+  </w:style>
+  <w:style w:type="character" w:customStyle="1" w:styleId="FooterChar">
+    <w:name w:val="Footer Char"/>
+    <w:basedOn w:val="DefaultParagraphFont"/>
+    <w:link w:val="Footer"/>
+    <w:uiPriority w:val="99"/>
+    <w:rsid w:val="008F0DC3"/>
+    <w:rPr>
+      <w:rFonts w:ascii="Times New Roman" w:hAnsi="Times New Roman" w:cs="Times New Roman"/>
+      <w:sz w:val="24"/>
+      <w:szCs w:val="24"/>
+    </w:rPr>
+  </w:style>
+  <w:style w:type="table" w:styleId="TableGrid">
+    <w:name w:val="Table Grid"/>
+    <w:basedOn w:val="TableNormal"/>
+    <w:uiPriority w:val="59"/>
+    <w:unhideWhenUsed/>
+    <w:rsid w:val="0094737C"/>
+    <w:pPr>
+      <w:spacing w:after="0" w:line="240" w:lineRule="auto"/>
+    </w:pPr>
+    <w:tblPr>
+      <w:tblBorders>
+        <w:top w:val="single" w:sz="4" w:space="0" w:color="auto"/>
+        <w:left w:val="single" w:sz="4" w:space="0" w:color="auto"/>
+        <w:bottom w:val="single" w:sz="4" w:space="0" w:color="auto"/>
+        <w:right w:val="single" w:sz="4" w:space="0" w:color="auto"/>
+        <w:insideH w:val="single" w:sz="4" w:space="0" w:color="auto"/>
+        <w:insideV w:val="single" w:sz="4" w:space="0" w:color="auto"/>
+      </w:tblBorders>
+    </w:tblPr>
+  </w:style>
+  <w:style w:type="paragraph" w:styleId="ListParagraph">
+    <w:name w:val="List Paragraph"/>
+    <w:basedOn w:val="Normal"/>
+    <w:uiPriority w:val="34"/>
+    <w:qFormat/>
+    <w:rsid w:val="007F713C"/>
+    <w:pPr>
+      <w:ind w:left="720"/>
+      <w:contextualSpacing/>
+    </w:pPr>
+  </w:style>
+  <w:style w:type="character" w:styleId="CommentReference">
+    <w:name w:val="annotation reference"/>
+    <w:basedOn w:val="DefaultParagraphFont"/>
+    <w:uiPriority w:val="99"/>
+    <w:semiHidden/>
+    <w:unhideWhenUsed/>
+    <w:rsid w:val="00A53114"/>
+    <w:rPr>
+      <w:sz w:val="16"/>
+      <w:szCs w:val="16"/>
+    </w:rPr>
+  </w:style>
+  <w:style w:type="paragraph" w:styleId="CommentText">
+    <w:name w:val="annotation text"/>
+    <w:basedOn w:val="Normal"/>
+    <w:link w:val="CommentTextChar"/>
+    <w:uiPriority w:val="99"/>
+    <w:unhideWhenUsed/>
+    <w:rsid w:val="00A53114"/>
+    <w:pPr>
+      <w:widowControl/>
+      <w:autoSpaceDE/>
+      <w:autoSpaceDN/>
+      <w:adjustRightInd/>
+    </w:pPr>
+    <w:rPr>
+      <w:rFonts w:asciiTheme="minorHAnsi" w:eastAsiaTheme="minorHAnsi" w:hAnsiTheme="minorHAnsi" w:cstheme="minorBidi"/>
+      <w:sz w:val="20"/>
+      <w:szCs w:val="20"/>
+    </w:rPr>
+  </w:style>
+  <w:style w:type="character" w:customStyle="1" w:styleId="CommentTextChar">
+    <w:name w:val="Comment Text Char"/>
+    <w:basedOn w:val="DefaultParagraphFont"/>
+    <w:link w:val="CommentText"/>
+    <w:uiPriority w:val="99"/>
+    <w:rsid w:val="00A53114"/>
+    <w:rPr>
+      <w:rFonts w:eastAsiaTheme="minorHAnsi"/>
+      <w:sz w:val="20"/>
+      <w:szCs w:val="20"/>
+    </w:rPr>
   </w:style>
 </w:styles>
 </file>

</xml_diff>

<commit_message>
Continued data extraction coding.
</commit_message>
<xml_diff>
--- a/resources/Saved/21CRB01268_Traffic Judgment Entry.docx
+++ b/resources/Saved/21CRB01268_Traffic Judgment Entry.docx
@@ -563,7 +563,7 @@
           <w:sz w:val="20"/>
           <w:szCs w:val="20"/>
         </w:rPr>
-        <w:t xml:space="preserve"> for arraignment on January 25, 2022.</w:t>
+        <w:t xml:space="preserve"> for arraignment on January 26, 2022.</w:t>
       </w:r>
       <w:r>
         <w:rPr>
@@ -706,26 +706,17 @@
           <w:sz w:val="20"/>
           <w:szCs w:val="20"/>
         </w:rPr>
-        <w:t xml:space="preserve">The Court, finding that the Defendant entered the plea knowingly, intelligently, and voluntarily, accepted the plea and entered the following sentence:</w:t>
+        <w:t>The Court, finding that the Defendant entered the plea knowingly, intelligently, and voluntarily, accepted the plea and entered the following sentence:</w:t>
       </w:r>
     </w:p>
     <w:p>
       <w:pPr>
-        <w:jc w:val="both"/>
         <w:rPr>
           <w:rFonts w:ascii="Palatino Linotype" w:hAnsi="Palatino Linotype"/>
           <w:sz w:val="20"/>
           <w:szCs w:val="20"/>
         </w:rPr>
       </w:pPr>
-      <w:r>
-        <w:rPr>
-          <w:rFonts w:ascii="Palatino Linotype" w:hAnsi="Palatino Linotype"/>
-          <w:sz w:val="20"/>
-          <w:szCs w:val="20"/>
-        </w:rPr>
-        <w:t xml:space="preserve"/>
-      </w:r>
     </w:p>
     <w:tbl>
       <w:tblPr>
@@ -1019,8 +1010,89 @@
                 <w:sz w:val="20"/>
                 <w:szCs w:val="20"/>
               </w:rPr>
+              <w:t>Plea</w:t>
+            </w:r>
+          </w:p>
+        </w:tc>
+        <w:tc>
+          <w:tcPr>
+            <w:tcW w:w="3289" w:type="dxa"/>
+          </w:tcPr>
+          <w:p>
+            <w:pPr>
+              <w:tabs>
+                <w:tab w:val="left" w:pos="-1080"/>
+                <w:tab w:val="left" w:pos="-720"/>
+                <w:tab w:val="left" w:pos="0"/>
+                <w:tab w:val="left" w:pos="720"/>
+                <w:tab w:val="left" w:pos="1440"/>
+                <w:tab w:val="left" w:pos="2160"/>
+                <w:tab w:val="left" w:pos="2880"/>
+                <w:tab w:val="left" w:pos="3600"/>
+                <w:tab w:val="left" w:pos="4320"/>
+                <w:tab w:val="left" w:pos="4680"/>
+              </w:tabs>
+              <w:rPr>
+                <w:rFonts w:ascii="Palatino Linotype" w:hAnsi="Palatino Linotype"/>
+                <w:b/>
+                <w:bCs/>
+                <w:sz w:val="20"/>
+                <w:szCs w:val="20"/>
+              </w:rPr>
+            </w:pPr>
+            <w:r>
+              <w:rPr>
+                <w:rFonts w:ascii="Palatino Linotype" w:hAnsi="Palatino Linotype"/>
+                <w:b/>
+                <w:bCs/>
+                <w:sz w:val="20"/>
+                <w:szCs w:val="20"/>
+              </w:rPr>
+              <w:t xml:space="preserve">No Contest</w:t>
+            </w:r>
+          </w:p>
+        </w:tc>
+      </w:tr>
+      <w:tr>
+        <w:trPr>
+          <w:jc w:val="center"/>
+        </w:trPr>
+        <w:tc>
+          <w:tcPr>
+            <w:tcW w:w="1801" w:type="dxa"/>
+          </w:tcPr>
+          <w:p>
+            <w:pPr>
+              <w:tabs>
+                <w:tab w:val="left" w:pos="-1080"/>
+                <w:tab w:val="left" w:pos="-720"/>
+                <w:tab w:val="left" w:pos="0"/>
+                <w:tab w:val="left" w:pos="720"/>
+                <w:tab w:val="left" w:pos="1440"/>
+                <w:tab w:val="left" w:pos="2160"/>
+                <w:tab w:val="left" w:pos="2880"/>
+                <w:tab w:val="left" w:pos="3600"/>
+                <w:tab w:val="left" w:pos="4320"/>
+                <w:tab w:val="left" w:pos="4680"/>
+              </w:tabs>
+              <w:rPr>
+                <w:rFonts w:ascii="Palatino Linotype" w:hAnsi="Palatino Linotype"/>
+                <w:b/>
+                <w:bCs/>
+                <w:sz w:val="20"/>
+                <w:szCs w:val="20"/>
+              </w:rPr>
+            </w:pPr>
+            <w:r>
+              <w:rPr>
+                <w:rFonts w:ascii="Palatino Linotype" w:hAnsi="Palatino Linotype"/>
+                <w:b/>
+                <w:bCs/>
+                <w:sz w:val="20"/>
+                <w:szCs w:val="20"/>
+              </w:rPr>
               <w:lastRenderedPageBreak/>
-              <w:t>Plea</w:t>
+              <w:t>Finding</w:t>
             </w:r>
           </w:p>
         </w:tc>
@@ -1101,7 +1173,7 @@
                 <w:sz w:val="20"/>
                 <w:szCs w:val="20"/>
               </w:rPr>
-              <w:t>Finding</w:t>
+              <w:t>Fine Amount</w:t>
             </w:r>
           </w:p>
         </w:tc>
@@ -1139,7 +1211,17 @@
                 <w:sz w:val="20"/>
                 <w:szCs w:val="20"/>
               </w:rPr>
-              <w:t xml:space="preserve">Guilty</w:t>
+              <w:t xml:space="preserve">$ </w:t>
+            </w:r>
+            <w:r>
+              <w:rPr>
+                <w:rFonts w:ascii="Palatino Linotype" w:hAnsi="Palatino Linotype"/>
+                <w:b/>
+                <w:bCs/>
+                <w:sz w:val="20"/>
+                <w:szCs w:val="20"/>
+              </w:rPr>
+              <w:t xml:space="preserve">50</w:t>
             </w:r>
           </w:p>
         </w:tc>
@@ -1182,97 +1264,6 @@
                 <w:sz w:val="20"/>
                 <w:szCs w:val="20"/>
               </w:rPr>
-              <w:t>Fine Amount</w:t>
-            </w:r>
-          </w:p>
-        </w:tc>
-        <w:tc>
-          <w:tcPr>
-            <w:tcW w:w="3289" w:type="dxa"/>
-          </w:tcPr>
-          <w:p>
-            <w:pPr>
-              <w:tabs>
-                <w:tab w:val="left" w:pos="-1080"/>
-                <w:tab w:val="left" w:pos="-720"/>
-                <w:tab w:val="left" w:pos="0"/>
-                <w:tab w:val="left" w:pos="720"/>
-                <w:tab w:val="left" w:pos="1440"/>
-                <w:tab w:val="left" w:pos="2160"/>
-                <w:tab w:val="left" w:pos="2880"/>
-                <w:tab w:val="left" w:pos="3600"/>
-                <w:tab w:val="left" w:pos="4320"/>
-                <w:tab w:val="left" w:pos="4680"/>
-              </w:tabs>
-              <w:rPr>
-                <w:rFonts w:ascii="Palatino Linotype" w:hAnsi="Palatino Linotype"/>
-                <w:b/>
-                <w:bCs/>
-                <w:sz w:val="20"/>
-                <w:szCs w:val="20"/>
-              </w:rPr>
-            </w:pPr>
-            <w:r>
-              <w:rPr>
-                <w:rFonts w:ascii="Palatino Linotype" w:hAnsi="Palatino Linotype"/>
-                <w:b/>
-                <w:bCs/>
-                <w:sz w:val="20"/>
-                <w:szCs w:val="20"/>
-              </w:rPr>
-              <w:t xml:space="preserve">$ </w:t>
-            </w:r>
-            <w:r>
-              <w:rPr>
-                <w:rFonts w:ascii="Palatino Linotype" w:hAnsi="Palatino Linotype"/>
-                <w:b/>
-                <w:bCs/>
-                <w:sz w:val="20"/>
-                <w:szCs w:val="20"/>
-              </w:rPr>
-              <w:t xml:space="preserve">0</w:t>
-            </w:r>
-          </w:p>
-        </w:tc>
-      </w:tr>
-      <w:tr>
-        <w:trPr>
-          <w:jc w:val="center"/>
-        </w:trPr>
-        <w:tc>
-          <w:tcPr>
-            <w:tcW w:w="1801" w:type="dxa"/>
-          </w:tcPr>
-          <w:p>
-            <w:pPr>
-              <w:tabs>
-                <w:tab w:val="left" w:pos="-1080"/>
-                <w:tab w:val="left" w:pos="-720"/>
-                <w:tab w:val="left" w:pos="0"/>
-                <w:tab w:val="left" w:pos="720"/>
-                <w:tab w:val="left" w:pos="1440"/>
-                <w:tab w:val="left" w:pos="2160"/>
-                <w:tab w:val="left" w:pos="2880"/>
-                <w:tab w:val="left" w:pos="3600"/>
-                <w:tab w:val="left" w:pos="4320"/>
-                <w:tab w:val="left" w:pos="4680"/>
-              </w:tabs>
-              <w:rPr>
-                <w:rFonts w:ascii="Palatino Linotype" w:hAnsi="Palatino Linotype"/>
-                <w:b/>
-                <w:bCs/>
-                <w:sz w:val="20"/>
-                <w:szCs w:val="20"/>
-              </w:rPr>
-            </w:pPr>
-            <w:r>
-              <w:rPr>
-                <w:rFonts w:ascii="Palatino Linotype" w:hAnsi="Palatino Linotype"/>
-                <w:b/>
-                <w:bCs/>
-                <w:sz w:val="20"/>
-                <w:szCs w:val="20"/>
-              </w:rPr>
               <w:t xml:space="preserve">Fines </w:t>
             </w:r>
             <w:r>
@@ -1341,189 +1332,7 @@
                 <w:sz w:val="20"/>
                 <w:szCs w:val="20"/>
               </w:rPr>
-              <w:t xml:space="preserve">0</w:t>
-            </w:r>
-          </w:p>
-        </w:tc>
-      </w:tr>
-      <w:tr>
-        <w:trPr>
-          <w:jc w:val="center"/>
-        </w:trPr>
-        <w:tc>
-          <w:tcPr>
-            <w:tcW w:w="1801" w:type="dxa"/>
-          </w:tcPr>
-          <w:p>
-            <w:pPr>
-              <w:tabs>
-                <w:tab w:val="left" w:pos="-1080"/>
-                <w:tab w:val="left" w:pos="-720"/>
-                <w:tab w:val="left" w:pos="0"/>
-                <w:tab w:val="left" w:pos="720"/>
-                <w:tab w:val="left" w:pos="1440"/>
-                <w:tab w:val="left" w:pos="2160"/>
-                <w:tab w:val="left" w:pos="2880"/>
-                <w:tab w:val="left" w:pos="3600"/>
-                <w:tab w:val="left" w:pos="4320"/>
-                <w:tab w:val="left" w:pos="4680"/>
-              </w:tabs>
-              <w:rPr>
-                <w:rFonts w:ascii="Palatino Linotype" w:hAnsi="Palatino Linotype"/>
-                <w:b/>
-                <w:bCs/>
-                <w:sz w:val="20"/>
-                <w:szCs w:val="20"/>
-              </w:rPr>
-            </w:pPr>
-            <w:r>
-              <w:rPr>
-                <w:rFonts w:ascii="Palatino Linotype" w:hAnsi="Palatino Linotype"/>
-                <w:b/>
-                <w:bCs/>
-                <w:sz w:val="20"/>
-                <w:szCs w:val="20"/>
-              </w:rPr>
-              <w:t>Jail Days</w:t>
-            </w:r>
-          </w:p>
-        </w:tc>
-        <w:tc>
-          <w:tcPr>
-            <w:tcW w:w="3289" w:type="dxa"/>
-          </w:tcPr>
-          <w:p>
-            <w:pPr>
-              <w:tabs>
-                <w:tab w:val="left" w:pos="-1080"/>
-                <w:tab w:val="left" w:pos="-720"/>
-                <w:tab w:val="left" w:pos="0"/>
-                <w:tab w:val="left" w:pos="720"/>
-                <w:tab w:val="left" w:pos="1440"/>
-                <w:tab w:val="left" w:pos="2160"/>
-                <w:tab w:val="left" w:pos="2880"/>
-                <w:tab w:val="left" w:pos="3600"/>
-                <w:tab w:val="left" w:pos="4320"/>
-                <w:tab w:val="left" w:pos="4680"/>
-              </w:tabs>
-              <w:rPr>
-                <w:rFonts w:ascii="Palatino Linotype" w:hAnsi="Palatino Linotype"/>
-                <w:b/>
-                <w:bCs/>
-                <w:sz w:val="20"/>
-                <w:szCs w:val="20"/>
-              </w:rPr>
-            </w:pPr>
-            <w:r>
-              <w:rPr>
-                <w:rFonts w:ascii="Palatino Linotype" w:hAnsi="Palatino Linotype"/>
-                <w:b/>
-                <w:bCs/>
-                <w:sz w:val="20"/>
-                <w:szCs w:val="20"/>
-              </w:rPr>
-              <w:t xml:space="preserve">None</w:t>
-            </w:r>
-          </w:p>
-        </w:tc>
-      </w:tr>
-      <w:tr>
-        <w:trPr>
-          <w:jc w:val="center"/>
-        </w:trPr>
-        <w:tc>
-          <w:tcPr>
-            <w:tcW w:w="1801" w:type="dxa"/>
-          </w:tcPr>
-          <w:p>
-            <w:pPr>
-              <w:tabs>
-                <w:tab w:val="left" w:pos="-1080"/>
-                <w:tab w:val="left" w:pos="-720"/>
-                <w:tab w:val="left" w:pos="0"/>
-                <w:tab w:val="left" w:pos="720"/>
-                <w:tab w:val="left" w:pos="1440"/>
-                <w:tab w:val="left" w:pos="2160"/>
-                <w:tab w:val="left" w:pos="2880"/>
-                <w:tab w:val="left" w:pos="3600"/>
-                <w:tab w:val="left" w:pos="4320"/>
-                <w:tab w:val="left" w:pos="4680"/>
-              </w:tabs>
-              <w:rPr>
-                <w:rFonts w:ascii="Palatino Linotype" w:hAnsi="Palatino Linotype"/>
-                <w:b/>
-                <w:bCs/>
-                <w:sz w:val="20"/>
-                <w:szCs w:val="20"/>
-              </w:rPr>
-            </w:pPr>
-            <w:r>
-              <w:rPr>
-                <w:rFonts w:ascii="Palatino Linotype" w:hAnsi="Palatino Linotype"/>
-                <w:b/>
-                <w:bCs/>
-                <w:sz w:val="20"/>
-                <w:szCs w:val="20"/>
-              </w:rPr>
-              <w:t>Jail Days</w:t>
-            </w:r>
-            <w:r>
-              <w:rPr>
-                <w:rFonts w:ascii="Palatino Linotype" w:hAnsi="Palatino Linotype"/>
-                <w:b/>
-                <w:bCs/>
-                <w:sz w:val="20"/>
-                <w:szCs w:val="20"/>
-              </w:rPr>
-              <w:t xml:space="preserve"> </w:t>
-            </w:r>
-            <w:r>
-              <w:rPr>
-                <w:rFonts w:ascii="Palatino Linotype" w:hAnsi="Palatino Linotype"/>
-                <w:b/>
-                <w:bCs/>
-                <w:sz w:val="20"/>
-                <w:szCs w:val="20"/>
-              </w:rPr>
-              <w:t>Suspended</w:t>
-            </w:r>
-          </w:p>
-        </w:tc>
-        <w:tc>
-          <w:tcPr>
-            <w:tcW w:w="3289" w:type="dxa"/>
-          </w:tcPr>
-          <w:p>
-            <w:pPr>
-              <w:tabs>
-                <w:tab w:val="left" w:pos="-1080"/>
-                <w:tab w:val="left" w:pos="-720"/>
-                <w:tab w:val="left" w:pos="0"/>
-                <w:tab w:val="left" w:pos="720"/>
-                <w:tab w:val="left" w:pos="1440"/>
-                <w:tab w:val="left" w:pos="2160"/>
-                <w:tab w:val="left" w:pos="2880"/>
-                <w:tab w:val="left" w:pos="3600"/>
-                <w:tab w:val="left" w:pos="4320"/>
-                <w:tab w:val="left" w:pos="4680"/>
-              </w:tabs>
-              <w:rPr>
-                <w:rFonts w:ascii="Palatino Linotype" w:hAnsi="Palatino Linotype"/>
-                <w:b/>
-                <w:bCs/>
-                <w:sz w:val="20"/>
-                <w:szCs w:val="20"/>
-              </w:rPr>
-            </w:pPr>
-            <w:r>
-              <w:rPr>
-                <w:rFonts w:ascii="Palatino Linotype" w:hAnsi="Palatino Linotype"/>
-                <w:b/>
-                <w:bCs/>
-                <w:sz w:val="20"/>
-                <w:szCs w:val="20"/>
-              </w:rPr>
-              <w:t xml:space="preserve">None</w:t>
+              <w:t xml:space="preserve">25</w:t>
             </w:r>
           </w:p>
         </w:tc>
@@ -1672,7 +1481,7 @@
           <w:sz w:val="20"/>
           <w:szCs w:val="20"/>
         </w:rPr>
-        <w:t xml:space="preserve">January 25, 2022</w:t>
+        <w:t xml:space="preserve">January 26, 2022</w:t>
       </w:r>
       <w:r>
         <w:rPr>
@@ -1681,14 +1490,6 @@
           <w:szCs w:val="20"/>
         </w:rPr>
         <w:t xml:space="preserve">. </w:t>
-      </w:r>
-      <w:r>
-        <w:rPr>
-          <w:rFonts w:ascii="Palatino Linotype" w:hAnsi="Palatino Linotype"/>
-          <w:sz w:val="20"/>
-          <w:szCs w:val="20"/>
-        </w:rPr>
-        <w:t xml:space="preserve"/>
       </w:r>
       <w:r>
         <w:rPr>
@@ -1716,287 +1517,6 @@
         </w:rPr>
         <w:t xml:space="preserve"/>
       </w:r>
-      <w:r>
-        <w:rPr>
-          <w:rFonts w:ascii="Palatino Linotype" w:hAnsi="Palatino Linotype"/>
-          <w:sz w:val="20"/>
-          <w:szCs w:val="20"/>
-        </w:rPr>
-        <w:t xml:space="preserve"/>
-      </w:r>
-      <w:r>
-        <w:rPr>
-          <w:rFonts w:ascii="Palatino Linotype" w:hAnsi="Palatino Linotype"/>
-          <w:sz w:val="20"/>
-          <w:szCs w:val="20"/>
-        </w:rPr>
-        <w:t xml:space="preserve"/>
-      </w:r>
-      <w:r>
-        <w:rPr>
-          <w:rFonts w:ascii="Palatino Linotype" w:hAnsi="Palatino Linotype"/>
-          <w:sz w:val="20"/>
-          <w:szCs w:val="20"/>
-        </w:rPr>
-        <w:t xml:space="preserve"/>
-      </w:r>
-    </w:p>
-    <w:p>
-      <w:pPr>
-        <w:jc w:val="both"/>
-        <w:rPr>
-          <w:rFonts w:ascii="Palatino Linotype" w:hAnsi="Palatino Linotype"/>
-          <w:sz w:val="20"/>
-          <w:szCs w:val="20"/>
-        </w:rPr>
-      </w:pPr>
-      <w:proofErr w:type="gramStart"/>
-      <w:r>
-        <w:rPr>
-          <w:rFonts w:ascii="Palatino Linotype" w:hAnsi="Palatino Linotype"/>
-          <w:b/>
-          <w:sz w:val="20"/>
-          <w:szCs w:val="20"/>
-        </w:rPr>
-        <w:t xml:space="preserve">Jail Commitment Terms.</w:t>
-      </w:r>
-      <w:proofErr w:type="gramEnd"/>
-      <w:r>
-        <w:rPr>
-          <w:rFonts w:ascii="Palatino Linotype" w:hAnsi="Palatino Linotype"/>
-          <w:b/>
-          <w:sz w:val="20"/>
-          <w:szCs w:val="20"/>
-        </w:rPr>
-        <w:t xml:space="preserve">  </w:t>
-      </w:r>
-      <w:r>
-        <w:rPr>
-          <w:rFonts w:ascii="Palatino Linotype" w:hAnsi="Palatino Linotype"/>
-          <w:sz w:val="20"/>
-          <w:szCs w:val="20"/>
-        </w:rPr>
-        <w:t xml:space="preserve"/>
-      </w:r>
-      <w:r>
-        <w:rPr>
-          <w:rFonts w:ascii="Palatino Linotype" w:hAnsi="Palatino Linotype"/>
-          <w:sz w:val="20"/>
-          <w:szCs w:val="20"/>
-        </w:rPr>
-        <w:t xml:space="preserve">Defendant’s report date is </w:t>
-      </w:r>
-      <w:r>
-        <w:rPr>
-          <w:rFonts w:ascii="Palatino Linotype" w:hAnsi="Palatino Linotype"/>
-          <w:b/>
-          <w:sz w:val="20"/>
-          <w:szCs w:val="20"/>
-        </w:rPr>
-        <w:t xml:space="preserve">January 27, 2022</w:t>
-      </w:r>
-      <w:r>
-        <w:rPr>
-          <w:rFonts w:ascii="Palatino Linotype" w:hAnsi="Palatino Linotype"/>
-          <w:b/>
-          <w:sz w:val="20"/>
-          <w:szCs w:val="20"/>
-        </w:rPr>
-        <w:t xml:space="preserve"> at None</w:t>
-      </w:r>
-      <w:bookmarkStart w:id="0" w:name="_GoBack"/>
-      <w:bookmarkEnd w:id="0"/>
-      <w:r>
-        <w:rPr>
-          <w:rFonts w:ascii="Palatino Linotype" w:hAnsi="Palatino Linotype"/>
-          <w:sz w:val="20"/>
-          <w:szCs w:val="20"/>
-        </w:rPr>
-        <w:t xml:space="preserve">.</w:t>
-      </w:r>
-      <w:r>
-        <w:rPr>
-          <w:rFonts w:ascii="Palatino Linotype" w:hAnsi="Palatino Linotype"/>
-          <w:sz w:val="20"/>
-          <w:szCs w:val="20"/>
-        </w:rPr>
-        <w:t xml:space="preserve"/>
-      </w:r>
-    </w:p>
-    <w:p>
-      <w:pPr>
-        <w:pStyle w:val="ListParagraph"/>
-        <w:numPr>
-          <w:ilvl w:val="0"/>
-          <w:numId w:val="3"/>
-        </w:numPr>
-        <w:jc w:val="both"/>
-        <w:rPr>
-          <w:rFonts w:ascii="Palatino Linotype" w:hAnsi="Palatino Linotype"/>
-          <w:sz w:val="20"/>
-          <w:szCs w:val="20"/>
-        </w:rPr>
-      </w:pPr>
-      <w:r>
-        <w:rPr>
-          <w:rFonts w:ascii="Palatino Linotype" w:hAnsi="Palatino Linotype"/>
-          <w:sz w:val="20"/>
-          <w:szCs w:val="20"/>
-        </w:rPr>
-        <w:t>Defendant shall report to jail time</w:t>
-      </w:r>
-      <w:r>
-        <w:rPr>
-          <w:rFonts w:ascii="Palatino Linotype" w:hAnsi="Palatino Linotype"/>
-          <w:sz w:val="20"/>
-          <w:szCs w:val="20"/>
-        </w:rPr>
-        <w:t>l</w:t>
-      </w:r>
-      <w:r>
-        <w:rPr>
-          <w:rFonts w:ascii="Palatino Linotype" w:hAnsi="Palatino Linotype"/>
-          <w:sz w:val="20"/>
-          <w:szCs w:val="20"/>
-        </w:rPr>
-        <w:t>y and sober.</w:t>
-      </w:r>
-    </w:p>
-    <w:p>
-      <w:pPr>
-        <w:pStyle w:val="ListParagraph"/>
-        <w:numPr>
-          <w:ilvl w:val="0"/>
-          <w:numId w:val="3"/>
-        </w:numPr>
-        <w:jc w:val="both"/>
-        <w:rPr>
-          <w:rFonts w:ascii="Palatino Linotype" w:hAnsi="Palatino Linotype"/>
-          <w:sz w:val="20"/>
-          <w:szCs w:val="20"/>
-        </w:rPr>
-      </w:pPr>
-      <w:r>
-        <w:rPr>
-          <w:rFonts w:ascii="Palatino Linotype" w:hAnsi="Palatino Linotype"/>
-          <w:sz w:val="20"/>
-          <w:szCs w:val="20"/>
-        </w:rPr>
-        <w:t xml:space="preserve">The jail days imposed shall be served</w:t>
-      </w:r>
-      <w:r>
-        <w:rPr>
-          <w:rFonts w:ascii="Palatino Linotype" w:hAnsi="Palatino Linotype"/>
-          <w:sz w:val="20"/>
-          <w:szCs w:val="20"/>
-        </w:rPr>
-        <w:t xml:space="preserve"> as</w:t>
-      </w:r>
-      <w:r>
-        <w:rPr>
-          <w:rFonts w:ascii="Palatino Linotype" w:hAnsi="Palatino Linotype"/>
-          <w:sz w:val="20"/>
-          <w:szCs w:val="20"/>
-        </w:rPr>
-        <w:t xml:space="preserve"> consecutive days. </w:t>
-      </w:r>
-      <w:r>
-        <w:rPr>
-          <w:rFonts w:ascii="Palatino Linotype" w:hAnsi="Palatino Linotype"/>
-          <w:sz w:val="20"/>
-          <w:szCs w:val="20"/>
-        </w:rPr>
-        <w:t xml:space="preserve"/>
-      </w:r>
-      <w:r>
-        <w:rPr>
-          <w:rFonts w:ascii="Palatino Linotype" w:hAnsi="Palatino Linotype"/>
-          <w:sz w:val="20"/>
-          <w:szCs w:val="20"/>
-        </w:rPr>
-        <w:t xml:space="preserve"/>
-      </w:r>
-      <w:r>
-        <w:rPr>
-          <w:rFonts w:ascii="Palatino Linotype" w:hAnsi="Palatino Linotype"/>
-          <w:sz w:val="20"/>
-          <w:szCs w:val="20"/>
-        </w:rPr>
-        <w:t xml:space="preserve"/>
-      </w:r>
-      <w:r>
-        <w:rPr>
-          <w:rFonts w:ascii="Palatino Linotype" w:hAnsi="Palatino Linotype"/>
-          <w:sz w:val="20"/>
-          <w:szCs w:val="20"/>
-        </w:rPr>
-        <w:t xml:space="preserve"/>
-      </w:r>
-    </w:p>
-    <w:p>
-      <w:pPr>
-        <w:pStyle w:val="ListParagraph"/>
-        <w:numPr>
-          <w:ilvl w:val="0"/>
-          <w:numId w:val="3"/>
-        </w:numPr>
-        <w:jc w:val="both"/>
-        <w:rPr>
-          <w:rFonts w:ascii="Palatino Linotype" w:hAnsi="Palatino Linotype"/>
-          <w:sz w:val="20"/>
-          <w:szCs w:val="20"/>
-        </w:rPr>
-      </w:pPr>
-      <w:r>
-        <w:rPr>
-          <w:rFonts w:ascii="Palatino Linotype" w:hAnsi="Palatino Linotype"/>
-          <w:sz w:val="20"/>
-          <w:szCs w:val="20"/>
-        </w:rPr>
-        <w:t>Defendant shall timely pay</w:t>
-      </w:r>
-      <w:r>
-        <w:rPr>
-          <w:rFonts w:ascii="Palatino Linotype" w:hAnsi="Palatino Linotype"/>
-          <w:sz w:val="20"/>
-          <w:szCs w:val="20"/>
-        </w:rPr>
-        <w:t>,</w:t>
-      </w:r>
-      <w:r>
-        <w:rPr>
-          <w:rFonts w:ascii="Palatino Linotype" w:hAnsi="Palatino Linotype"/>
-          <w:sz w:val="20"/>
-          <w:szCs w:val="20"/>
-        </w:rPr>
-        <w:t xml:space="preserve"> or dispute</w:t>
-      </w:r>
-      <w:r>
-        <w:rPr>
-          <w:rFonts w:ascii="Palatino Linotype" w:hAnsi="Palatino Linotype"/>
-          <w:sz w:val="20"/>
-          <w:szCs w:val="20"/>
-        </w:rPr>
-        <w:t xml:space="preserve">,</w:t>
-      </w:r>
-      <w:r>
-        <w:rPr>
-          <w:rFonts w:ascii="Palatino Linotype" w:hAnsi="Palatino Linotype"/>
-          <w:sz w:val="20"/>
-          <w:szCs w:val="20"/>
-        </w:rPr>
-        <w:t xml:space="preserve"> confinement costs billed pursuant to R.C. 2929.37 or be subject to certificate of judgment by the Clerk.</w:t>
-      </w:r>
-    </w:p>
-    <w:p>
-      <w:pPr>
-        <w:jc w:val="both"/>
-        <w:rPr>
-          <w:rFonts w:ascii="Palatino Linotype" w:hAnsi="Palatino Linotype"/>
-          <w:sz w:val="20"/>
-          <w:szCs w:val="20"/>
-        </w:rPr>
-      </w:pPr>
       <w:r>
         <w:rPr>
           <w:rFonts w:ascii="Palatino Linotype" w:hAnsi="Palatino Linotype"/>
@@ -2053,7 +1573,6 @@
           <w:sz w:val="20"/>
           <w:szCs w:val="20"/>
         </w:rPr>
-        <w:lastRenderedPageBreak/>
         <w:tab/>
       </w:r>
       <w:r>
@@ -2274,6 +1793,27 @@
         </w:rPr>
         <w:t xml:space="preserve">___ Prosecutor’s Office, ___ TARA DEAN</w:t>
       </w:r>
+    </w:p>
+    <w:p>
+      <w:pPr>
+        <w:tabs>
+          <w:tab w:val="left" w:pos="-1080"/>
+          <w:tab w:val="left" w:pos="-720"/>
+          <w:tab w:val="left" w:pos="0"/>
+          <w:tab w:val="left" w:pos="720"/>
+          <w:tab w:val="left" w:pos="1440"/>
+          <w:tab w:val="left" w:pos="2160"/>
+          <w:tab w:val="left" w:pos="2880"/>
+          <w:tab w:val="left" w:pos="3600"/>
+          <w:tab w:val="left" w:pos="4320"/>
+          <w:tab w:val="left" w:pos="4680"/>
+        </w:tabs>
+        <w:rPr>
+          <w:rFonts w:ascii="Palatino Linotype" w:hAnsi="Palatino Linotype"/>
+          <w:sz w:val="16"/>
+          <w:szCs w:val="16"/>
+        </w:rPr>
+      </w:pPr>
     </w:p>
     <w:sectPr>
       <w:headerReference w:type="even" r:id="rId8"/>
@@ -2325,12 +1865,7 @@
 <w:ftr xmlns:wpc="http://schemas.microsoft.com/office/word/2010/wordprocessingCanvas" xmlns:mc="http://schemas.openxmlformats.org/markup-compatibility/2006" xmlns:o="urn:schemas-microsoft-com:office:office" xmlns:r="http://schemas.openxmlformats.org/officeDocument/2006/relationships" xmlns:m="http://schemas.openxmlformats.org/officeDocument/2006/math" xmlns:v="urn:schemas-microsoft-com:vml" xmlns:wp14="http://schemas.microsoft.com/office/word/2010/wordprocessingDrawing" xmlns:wp="http://schemas.openxmlformats.org/drawingml/2006/wordprocessingDrawing" xmlns:w10="urn:schemas-microsoft-com:office:word" xmlns:w="http://schemas.openxmlformats.org/wordprocessingml/2006/main" xmlns:w14="http://schemas.microsoft.com/office/word/2010/wordml" xmlns:wpg="http://schemas.microsoft.com/office/word/2010/wordprocessingGroup" xmlns:wpi="http://schemas.microsoft.com/office/word/2010/wordprocessingInk" xmlns:wne="http://schemas.microsoft.com/office/word/2006/wordml" xmlns:wps="http://schemas.microsoft.com/office/word/2010/wordprocessingShape" mc:Ignorable="w14 wp14">
   <w:sdt>
     <w:sdtPr>
-      <w:rPr>
-        <w:rFonts w:ascii="Palatino Linotype" w:hAnsi="Palatino Linotype"/>
-        <w:sz w:val="20"/>
-        <w:szCs w:val="20"/>
-      </w:rPr>
-      <w:id w:val="-2099861789"/>
+      <w:id w:val="-1309706245"/>
       <w:docPartObj>
         <w:docPartGallery w:val="Page Numbers (Bottom of Page)"/>
         <w:docPartUnique/>
@@ -2345,13 +1880,19 @@
             <w:sz w:val="20"/>
             <w:szCs w:val="20"/>
           </w:rPr>
-          <w:id w:val="860082579"/>
+          <w:id w:val="98381352"/>
           <w:docPartObj>
             <w:docPartGallery w:val="Page Numbers (Top of Page)"/>
             <w:docPartUnique/>
           </w:docPartObj>
         </w:sdtPr>
-        <w:sdtEndPr/>
+        <w:sdtEndPr>
+          <w:rPr>
+            <w:rFonts w:ascii="Times New Roman" w:hAnsi="Times New Roman"/>
+            <w:sz w:val="24"/>
+            <w:szCs w:val="24"/>
+          </w:rPr>
+        </w:sdtEndPr>
         <w:sdtContent>
           <w:p>
             <w:pPr>
@@ -2421,6 +1962,65 @@
                 <w:sz w:val="20"/>
                 <w:szCs w:val="20"/>
               </w:rPr>
+              <w:t>1</w:t>
+            </w:r>
+            <w:r>
+              <w:rPr>
+                <w:rFonts w:ascii="Palatino Linotype" w:hAnsi="Palatino Linotype"/>
+                <w:b/>
+                <w:bCs/>
+                <w:sz w:val="20"/>
+                <w:szCs w:val="20"/>
+              </w:rPr>
+              <w:fldChar w:fldCharType="end"/>
+            </w:r>
+            <w:r>
+              <w:rPr>
+                <w:rFonts w:ascii="Palatino Linotype" w:hAnsi="Palatino Linotype"/>
+                <w:sz w:val="20"/>
+                <w:szCs w:val="20"/>
+              </w:rPr>
+              <w:t xml:space="preserve"> of </w:t>
+            </w:r>
+            <w:r>
+              <w:rPr>
+                <w:rFonts w:ascii="Palatino Linotype" w:hAnsi="Palatino Linotype"/>
+                <w:b/>
+                <w:bCs/>
+                <w:sz w:val="20"/>
+                <w:szCs w:val="20"/>
+              </w:rPr>
+              <w:fldChar w:fldCharType="begin"/>
+            </w:r>
+            <w:r>
+              <w:rPr>
+                <w:rFonts w:ascii="Palatino Linotype" w:hAnsi="Palatino Linotype"/>
+                <w:b/>
+                <w:bCs/>
+                <w:sz w:val="20"/>
+                <w:szCs w:val="20"/>
+              </w:rPr>
+              <w:instrText xml:space="preserve"> NUMPAGES  </w:instrText>
+            </w:r>
+            <w:r>
+              <w:rPr>
+                <w:rFonts w:ascii="Palatino Linotype" w:hAnsi="Palatino Linotype"/>
+                <w:b/>
+                <w:bCs/>
+                <w:sz w:val="20"/>
+                <w:szCs w:val="20"/>
+              </w:rPr>
+              <w:fldChar w:fldCharType="separate"/>
+            </w:r>
+            <w:r>
+              <w:rPr>
+                <w:rFonts w:ascii="Palatino Linotype" w:hAnsi="Palatino Linotype"/>
+                <w:b/>
+                <w:bCs/>
+                <w:noProof/>
+                <w:sz w:val="20"/>
+                <w:szCs w:val="20"/>
+              </w:rPr>
               <w:t>3</w:t>
             </w:r>
             <w:r>
@@ -2436,65 +2036,6 @@
             <w:r>
               <w:rPr>
                 <w:rFonts w:ascii="Palatino Linotype" w:hAnsi="Palatino Linotype"/>
-                <w:sz w:val="20"/>
-                <w:szCs w:val="20"/>
-              </w:rPr>
-              <w:t xml:space="preserve"> of </w:t>
-            </w:r>
-            <w:r>
-              <w:rPr>
-                <w:rFonts w:ascii="Palatino Linotype" w:hAnsi="Palatino Linotype"/>
-                <w:b/>
-                <w:bCs/>
-                <w:sz w:val="20"/>
-                <w:szCs w:val="20"/>
-              </w:rPr>
-              <w:fldChar w:fldCharType="begin"/>
-            </w:r>
-            <w:r>
-              <w:rPr>
-                <w:rFonts w:ascii="Palatino Linotype" w:hAnsi="Palatino Linotype"/>
-                <w:b/>
-                <w:bCs/>
-                <w:sz w:val="20"/>
-                <w:szCs w:val="20"/>
-              </w:rPr>
-              <w:instrText xml:space="preserve"> NUMPAGES  </w:instrText>
-            </w:r>
-            <w:r>
-              <w:rPr>
-                <w:rFonts w:ascii="Palatino Linotype" w:hAnsi="Palatino Linotype"/>
-                <w:b/>
-                <w:bCs/>
-                <w:sz w:val="20"/>
-                <w:szCs w:val="20"/>
-              </w:rPr>
-              <w:fldChar w:fldCharType="separate"/>
-            </w:r>
-            <w:r>
-              <w:rPr>
-                <w:rFonts w:ascii="Palatino Linotype" w:hAnsi="Palatino Linotype"/>
-                <w:b/>
-                <w:bCs/>
-                <w:noProof/>
-                <w:sz w:val="20"/>
-                <w:szCs w:val="20"/>
-              </w:rPr>
-              <w:t>5</w:t>
-            </w:r>
-            <w:r>
-              <w:rPr>
-                <w:rFonts w:ascii="Palatino Linotype" w:hAnsi="Palatino Linotype"/>
-                <w:b/>
-                <w:bCs/>
-                <w:sz w:val="20"/>
-                <w:szCs w:val="20"/>
-              </w:rPr>
-              <w:fldChar w:fldCharType="end"/>
-            </w:r>
-            <w:r>
-              <w:rPr>
-                <w:rFonts w:ascii="Palatino Linotype" w:hAnsi="Palatino Linotype"/>
                 <w:b/>
                 <w:bCs/>
                 <w:sz w:val="20"/>
@@ -2510,11 +2051,39 @@
               </w:rPr>
               <w:t xml:space="preserve">Final Judgment Entry 21CRB01268</w:t>
             </w:r>
+          </w:p>
+          <w:p>
+            <w:pPr>
+              <w:pStyle w:val="Footer"/>
+              <w:jc w:val="right"/>
+            </w:pPr>
           </w:p>
         </w:sdtContent>
       </w:sdt>
     </w:sdtContent>
   </w:sdt>
+  <w:p>
+    <w:pPr>
+      <w:tabs>
+        <w:tab w:val="left" w:pos="-1080"/>
+        <w:tab w:val="left" w:pos="-720"/>
+        <w:tab w:val="left" w:pos="0"/>
+        <w:tab w:val="left" w:pos="720"/>
+        <w:tab w:val="left" w:pos="1440"/>
+        <w:tab w:val="left" w:pos="2160"/>
+        <w:tab w:val="left" w:pos="2880"/>
+        <w:tab w:val="left" w:pos="3600"/>
+        <w:tab w:val="left" w:pos="4320"/>
+        <w:tab w:val="left" w:pos="4680"/>
+      </w:tabs>
+      <w:jc w:val="right"/>
+      <w:rPr>
+        <w:rFonts w:ascii="Palatino Linotype" w:hAnsi="Palatino Linotype"/>
+        <w:sz w:val="20"/>
+        <w:szCs w:val="20"/>
+      </w:rPr>
+    </w:pPr>
+  </w:p>
 </w:ftr>
 </file>
 
@@ -2706,240 +2275,8 @@
       </w:rPr>
     </w:lvl>
   </w:abstractNum>
-  <w:abstractNum w:abstractNumId="1">
-    <w:nsid w:val="279660C9"/>
-    <w:multiLevelType w:val="hybridMultilevel"/>
-    <w:tmpl w:val="672ECC5E"/>
-    <w:lvl w:ilvl="0" w:tplc="04090001">
-      <w:start w:val="1"/>
-      <w:numFmt w:val="bullet"/>
-      <w:lvlText w:val=""/>
-      <w:lvlJc w:val="left"/>
-      <w:pPr>
-        <w:ind w:left="720" w:hanging="360"/>
-      </w:pPr>
-      <w:rPr>
-        <w:rFonts w:ascii="Symbol" w:hAnsi="Symbol" w:hint="default"/>
-      </w:rPr>
-    </w:lvl>
-    <w:lvl w:ilvl="1" w:tplc="04090003" w:tentative="1">
-      <w:start w:val="1"/>
-      <w:numFmt w:val="bullet"/>
-      <w:lvlText w:val="o"/>
-      <w:lvlJc w:val="left"/>
-      <w:pPr>
-        <w:ind w:left="1440" w:hanging="360"/>
-      </w:pPr>
-      <w:rPr>
-        <w:rFonts w:ascii="Courier New" w:hAnsi="Courier New" w:cs="Courier New" w:hint="default"/>
-      </w:rPr>
-    </w:lvl>
-    <w:lvl w:ilvl="2" w:tplc="04090005" w:tentative="1">
-      <w:start w:val="1"/>
-      <w:numFmt w:val="bullet"/>
-      <w:lvlText w:val=""/>
-      <w:lvlJc w:val="left"/>
-      <w:pPr>
-        <w:ind w:left="2160" w:hanging="360"/>
-      </w:pPr>
-      <w:rPr>
-        <w:rFonts w:ascii="Wingdings" w:hAnsi="Wingdings" w:hint="default"/>
-      </w:rPr>
-    </w:lvl>
-    <w:lvl w:ilvl="3" w:tplc="04090001" w:tentative="1">
-      <w:start w:val="1"/>
-      <w:numFmt w:val="bullet"/>
-      <w:lvlText w:val=""/>
-      <w:lvlJc w:val="left"/>
-      <w:pPr>
-        <w:ind w:left="2880" w:hanging="360"/>
-      </w:pPr>
-      <w:rPr>
-        <w:rFonts w:ascii="Symbol" w:hAnsi="Symbol" w:hint="default"/>
-      </w:rPr>
-    </w:lvl>
-    <w:lvl w:ilvl="4" w:tplc="04090003" w:tentative="1">
-      <w:start w:val="1"/>
-      <w:numFmt w:val="bullet"/>
-      <w:lvlText w:val="o"/>
-      <w:lvlJc w:val="left"/>
-      <w:pPr>
-        <w:ind w:left="3600" w:hanging="360"/>
-      </w:pPr>
-      <w:rPr>
-        <w:rFonts w:ascii="Courier New" w:hAnsi="Courier New" w:cs="Courier New" w:hint="default"/>
-      </w:rPr>
-    </w:lvl>
-    <w:lvl w:ilvl="5" w:tplc="04090005" w:tentative="1">
-      <w:start w:val="1"/>
-      <w:numFmt w:val="bullet"/>
-      <w:lvlText w:val=""/>
-      <w:lvlJc w:val="left"/>
-      <w:pPr>
-        <w:ind w:left="4320" w:hanging="360"/>
-      </w:pPr>
-      <w:rPr>
-        <w:rFonts w:ascii="Wingdings" w:hAnsi="Wingdings" w:hint="default"/>
-      </w:rPr>
-    </w:lvl>
-    <w:lvl w:ilvl="6" w:tplc="04090001" w:tentative="1">
-      <w:start w:val="1"/>
-      <w:numFmt w:val="bullet"/>
-      <w:lvlText w:val=""/>
-      <w:lvlJc w:val="left"/>
-      <w:pPr>
-        <w:ind w:left="5040" w:hanging="360"/>
-      </w:pPr>
-      <w:rPr>
-        <w:rFonts w:ascii="Symbol" w:hAnsi="Symbol" w:hint="default"/>
-      </w:rPr>
-    </w:lvl>
-    <w:lvl w:ilvl="7" w:tplc="04090003" w:tentative="1">
-      <w:start w:val="1"/>
-      <w:numFmt w:val="bullet"/>
-      <w:lvlText w:val="o"/>
-      <w:lvlJc w:val="left"/>
-      <w:pPr>
-        <w:ind w:left="5760" w:hanging="360"/>
-      </w:pPr>
-      <w:rPr>
-        <w:rFonts w:ascii="Courier New" w:hAnsi="Courier New" w:cs="Courier New" w:hint="default"/>
-      </w:rPr>
-    </w:lvl>
-    <w:lvl w:ilvl="8" w:tplc="04090005" w:tentative="1">
-      <w:start w:val="1"/>
-      <w:numFmt w:val="bullet"/>
-      <w:lvlText w:val=""/>
-      <w:lvlJc w:val="left"/>
-      <w:pPr>
-        <w:ind w:left="6480" w:hanging="360"/>
-      </w:pPr>
-      <w:rPr>
-        <w:rFonts w:ascii="Wingdings" w:hAnsi="Wingdings" w:hint="default"/>
-      </w:rPr>
-    </w:lvl>
-  </w:abstractNum>
-  <w:abstractNum w:abstractNumId="2">
-    <w:nsid w:val="2E17566E"/>
-    <w:multiLevelType w:val="hybridMultilevel"/>
-    <w:tmpl w:val="00866CE6"/>
-    <w:lvl w:ilvl="0" w:tplc="04090001">
-      <w:start w:val="1"/>
-      <w:numFmt w:val="bullet"/>
-      <w:lvlText w:val=""/>
-      <w:lvlJc w:val="left"/>
-      <w:pPr>
-        <w:ind w:left="779" w:hanging="360"/>
-      </w:pPr>
-      <w:rPr>
-        <w:rFonts w:ascii="Symbol" w:hAnsi="Symbol" w:hint="default"/>
-      </w:rPr>
-    </w:lvl>
-    <w:lvl w:ilvl="1" w:tplc="04090003">
-      <w:start w:val="1"/>
-      <w:numFmt w:val="bullet"/>
-      <w:lvlText w:val="o"/>
-      <w:lvlJc w:val="left"/>
-      <w:pPr>
-        <w:ind w:left="1499" w:hanging="360"/>
-      </w:pPr>
-      <w:rPr>
-        <w:rFonts w:ascii="Courier New" w:hAnsi="Courier New" w:cs="Courier New" w:hint="default"/>
-      </w:rPr>
-    </w:lvl>
-    <w:lvl w:ilvl="2" w:tplc="04090005" w:tentative="1">
-      <w:start w:val="1"/>
-      <w:numFmt w:val="bullet"/>
-      <w:lvlText w:val=""/>
-      <w:lvlJc w:val="left"/>
-      <w:pPr>
-        <w:ind w:left="2219" w:hanging="360"/>
-      </w:pPr>
-      <w:rPr>
-        <w:rFonts w:ascii="Wingdings" w:hAnsi="Wingdings" w:hint="default"/>
-      </w:rPr>
-    </w:lvl>
-    <w:lvl w:ilvl="3" w:tplc="04090001" w:tentative="1">
-      <w:start w:val="1"/>
-      <w:numFmt w:val="bullet"/>
-      <w:lvlText w:val=""/>
-      <w:lvlJc w:val="left"/>
-      <w:pPr>
-        <w:ind w:left="2939" w:hanging="360"/>
-      </w:pPr>
-      <w:rPr>
-        <w:rFonts w:ascii="Symbol" w:hAnsi="Symbol" w:hint="default"/>
-      </w:rPr>
-    </w:lvl>
-    <w:lvl w:ilvl="4" w:tplc="04090003" w:tentative="1">
-      <w:start w:val="1"/>
-      <w:numFmt w:val="bullet"/>
-      <w:lvlText w:val="o"/>
-      <w:lvlJc w:val="left"/>
-      <w:pPr>
-        <w:ind w:left="3659" w:hanging="360"/>
-      </w:pPr>
-      <w:rPr>
-        <w:rFonts w:ascii="Courier New" w:hAnsi="Courier New" w:cs="Courier New" w:hint="default"/>
-      </w:rPr>
-    </w:lvl>
-    <w:lvl w:ilvl="5" w:tplc="04090005" w:tentative="1">
-      <w:start w:val="1"/>
-      <w:numFmt w:val="bullet"/>
-      <w:lvlText w:val=""/>
-      <w:lvlJc w:val="left"/>
-      <w:pPr>
-        <w:ind w:left="4379" w:hanging="360"/>
-      </w:pPr>
-      <w:rPr>
-        <w:rFonts w:ascii="Wingdings" w:hAnsi="Wingdings" w:hint="default"/>
-      </w:rPr>
-    </w:lvl>
-    <w:lvl w:ilvl="6" w:tplc="04090001" w:tentative="1">
-      <w:start w:val="1"/>
-      <w:numFmt w:val="bullet"/>
-      <w:lvlText w:val=""/>
-      <w:lvlJc w:val="left"/>
-      <w:pPr>
-        <w:ind w:left="5099" w:hanging="360"/>
-      </w:pPr>
-      <w:rPr>
-        <w:rFonts w:ascii="Symbol" w:hAnsi="Symbol" w:hint="default"/>
-      </w:rPr>
-    </w:lvl>
-    <w:lvl w:ilvl="7" w:tplc="04090003" w:tentative="1">
-      <w:start w:val="1"/>
-      <w:numFmt w:val="bullet"/>
-      <w:lvlText w:val="o"/>
-      <w:lvlJc w:val="left"/>
-      <w:pPr>
-        <w:ind w:left="5819" w:hanging="360"/>
-      </w:pPr>
-      <w:rPr>
-        <w:rFonts w:ascii="Courier New" w:hAnsi="Courier New" w:cs="Courier New" w:hint="default"/>
-      </w:rPr>
-    </w:lvl>
-    <w:lvl w:ilvl="8" w:tplc="04090005" w:tentative="1">
-      <w:start w:val="1"/>
-      <w:numFmt w:val="bullet"/>
-      <w:lvlText w:val=""/>
-      <w:lvlJc w:val="left"/>
-      <w:pPr>
-        <w:ind w:left="6539" w:hanging="360"/>
-      </w:pPr>
-      <w:rPr>
-        <w:rFonts w:ascii="Wingdings" w:hAnsi="Wingdings" w:hint="default"/>
-      </w:rPr>
-    </w:lvl>
-  </w:abstractNum>
   <w:num w:numId="1">
     <w:abstractNumId w:val="0"/>
-  </w:num>
-  <w:num w:numId="2">
-    <w:abstractNumId w:val="2"/>
-  </w:num>
-  <w:num w:numId="3">
-    <w:abstractNumId w:val="1"/>
   </w:num>
 </w:numbering>
 </file>
@@ -3258,49 +2595,6 @@
       <w:contextualSpacing/>
     </w:pPr>
   </w:style>
-  <w:style w:type="character" w:styleId="CommentReference">
-    <w:name w:val="annotation reference"/>
-    <w:basedOn w:val="DefaultParagraphFont"/>
-    <w:uiPriority w:val="99"/>
-    <w:semiHidden/>
-    <w:unhideWhenUsed/>
-    <w:rsid w:val="00A53114"/>
-    <w:rPr>
-      <w:sz w:val="16"/>
-      <w:szCs w:val="16"/>
-    </w:rPr>
-  </w:style>
-  <w:style w:type="paragraph" w:styleId="CommentText">
-    <w:name w:val="annotation text"/>
-    <w:basedOn w:val="Normal"/>
-    <w:link w:val="CommentTextChar"/>
-    <w:uiPriority w:val="99"/>
-    <w:unhideWhenUsed/>
-    <w:rsid w:val="00A53114"/>
-    <w:pPr>
-      <w:widowControl/>
-      <w:autoSpaceDE/>
-      <w:autoSpaceDN/>
-      <w:adjustRightInd/>
-    </w:pPr>
-    <w:rPr>
-      <w:rFonts w:asciiTheme="minorHAnsi" w:eastAsiaTheme="minorHAnsi" w:hAnsiTheme="minorHAnsi" w:cstheme="minorBidi"/>
-      <w:sz w:val="20"/>
-      <w:szCs w:val="20"/>
-    </w:rPr>
-  </w:style>
-  <w:style w:type="character" w:customStyle="1" w:styleId="CommentTextChar">
-    <w:name w:val="Comment Text Char"/>
-    <w:basedOn w:val="DefaultParagraphFont"/>
-    <w:link w:val="CommentText"/>
-    <w:uiPriority w:val="99"/>
-    <w:rsid w:val="00A53114"/>
-    <w:rPr>
-      <w:rFonts w:eastAsiaTheme="minorHAnsi"/>
-      <w:sz w:val="20"/>
-      <w:szCs w:val="20"/>
-    </w:rPr>
-  </w:style>
 </w:styles>
 </file>
 
@@ -3618,49 +2912,6 @@
       <w:contextualSpacing/>
     </w:pPr>
   </w:style>
-  <w:style w:type="character" w:styleId="CommentReference">
-    <w:name w:val="annotation reference"/>
-    <w:basedOn w:val="DefaultParagraphFont"/>
-    <w:uiPriority w:val="99"/>
-    <w:semiHidden/>
-    <w:unhideWhenUsed/>
-    <w:rsid w:val="00A53114"/>
-    <w:rPr>
-      <w:sz w:val="16"/>
-      <w:szCs w:val="16"/>
-    </w:rPr>
-  </w:style>
-  <w:style w:type="paragraph" w:styleId="CommentText">
-    <w:name w:val="annotation text"/>
-    <w:basedOn w:val="Normal"/>
-    <w:link w:val="CommentTextChar"/>
-    <w:uiPriority w:val="99"/>
-    <w:unhideWhenUsed/>
-    <w:rsid w:val="00A53114"/>
-    <w:pPr>
-      <w:widowControl/>
-      <w:autoSpaceDE/>
-      <w:autoSpaceDN/>
-      <w:adjustRightInd/>
-    </w:pPr>
-    <w:rPr>
-      <w:rFonts w:asciiTheme="minorHAnsi" w:eastAsiaTheme="minorHAnsi" w:hAnsiTheme="minorHAnsi" w:cstheme="minorBidi"/>
-      <w:sz w:val="20"/>
-      <w:szCs w:val="20"/>
-    </w:rPr>
-  </w:style>
-  <w:style w:type="character" w:customStyle="1" w:styleId="CommentTextChar">
-    <w:name w:val="Comment Text Char"/>
-    <w:basedOn w:val="DefaultParagraphFont"/>
-    <w:link w:val="CommentText"/>
-    <w:uiPriority w:val="99"/>
-    <w:rsid w:val="00A53114"/>
-    <w:rPr>
-      <w:rFonts w:eastAsiaTheme="minorHAnsi"/>
-      <w:sz w:val="20"/>
-      <w:szCs w:val="20"/>
-    </w:rPr>
-  </w:style>
 </w:styles>
 </file>
 

</xml_diff>

<commit_message>
Restructured files and fixed paths.
</commit_message>
<xml_diff>
--- a/resources/Saved/21CRB01268_Traffic Judgment Entry.docx
+++ b/resources/Saved/21CRB01268_Traffic Judgment Entry.docx
@@ -464,6 +464,7 @@
         <w:jc w:val="center"/>
         <w:rPr>
           <w:rFonts w:ascii="Palatino Linotype" w:hAnsi="Palatino Linotype"/>
+          <w:bCs/>
           <w:sz w:val="20"/>
           <w:szCs w:val="20"/>
         </w:rPr>
@@ -477,7 +478,40 @@
           <w:szCs w:val="20"/>
           <w:u w:val="single"/>
         </w:rPr>
-        <w:t>FINAL JUDGMENT ENTRY</w:t>
+        <w:t>MAGISTRATE</w:t>
+      </w:r>
+      <w:r>
+        <w:rPr>
+          <w:rFonts w:ascii="Palatino Linotype" w:hAnsi="Palatino Linotype"/>
+          <w:b/>
+          <w:bCs/>
+          <w:sz w:val="20"/>
+          <w:szCs w:val="20"/>
+          <w:u w:val="single"/>
+        </w:rPr>
+        <w:t>’S</w:t>
+      </w:r>
+      <w:r>
+        <w:rPr>
+          <w:rFonts w:ascii="Palatino Linotype" w:hAnsi="Palatino Linotype"/>
+          <w:b/>
+          <w:bCs/>
+          <w:sz w:val="20"/>
+          <w:szCs w:val="20"/>
+          <w:u w:val="single"/>
+        </w:rPr>
+        <w:t xml:space="preserve"> </w:t>
+      </w:r>
+      <w:r>
+        <w:rPr>
+          <w:rFonts w:ascii="Palatino Linotype" w:hAnsi="Palatino Linotype"/>
+          <w:b/>
+          <w:bCs/>
+          <w:sz w:val="20"/>
+          <w:szCs w:val="20"/>
+          <w:u w:val="single"/>
+        </w:rPr>
+        <w:t xml:space="preserve">DECISION</w:t>
       </w:r>
     </w:p>
     <w:p>
@@ -563,7 +597,7 @@
           <w:sz w:val="20"/>
           <w:szCs w:val="20"/>
         </w:rPr>
-        <w:t xml:space="preserve"> for arraignment on January 26, 2022.</w:t>
+        <w:t xml:space="preserve"> for arraignment on January 27, 2022.</w:t>
       </w:r>
       <w:r>
         <w:rPr>
@@ -1481,7 +1515,7 @@
           <w:sz w:val="20"/>
           <w:szCs w:val="20"/>
         </w:rPr>
-        <w:t xml:space="preserve">January 26, 2022</w:t>
+        <w:t xml:space="preserve">January 27, 2022</w:t>
       </w:r>
       <w:r>
         <w:rPr>
@@ -1676,7 +1710,7 @@
           <w:sz w:val="20"/>
           <w:szCs w:val="20"/>
         </w:rPr>
-        <w:t xml:space="preserve">Judge</w:t>
+        <w:t xml:space="preserve">Magistrate</w:t>
       </w:r>
       <w:r>
         <w:rPr>
@@ -1692,7 +1726,7 @@
           <w:sz w:val="20"/>
           <w:szCs w:val="20"/>
         </w:rPr>
-        <w:t xml:space="preserve">Marianne</w:t>
+        <w:t xml:space="preserve">Amanda</w:t>
       </w:r>
       <w:r>
         <w:rPr>
@@ -1708,7 +1742,7 @@
           <w:sz w:val="20"/>
           <w:szCs w:val="20"/>
         </w:rPr>
-        <w:t xml:space="preserve">Hemmeter</w:t>
+        <w:t xml:space="preserve">Bunner</w:t>
       </w:r>
     </w:p>
     <w:p>
@@ -1728,6 +1762,118 @@
         <w:rPr>
           <w:rFonts w:ascii="Palatino Linotype" w:hAnsi="Palatino Linotype"/>
           <w:bCs/>
+          <w:sz w:val="20"/>
+          <w:szCs w:val="20"/>
+        </w:rPr>
+      </w:pPr>
+      <w:r>
+        <w:rPr>
+          <w:rFonts w:ascii="Palatino Linotype" w:hAnsi="Palatino Linotype"/>
+          <w:sz w:val="20"/>
+          <w:szCs w:val="20"/>
+        </w:rPr>
+        <w:t xml:space="preserve"/>
+      </w:r>
+    </w:p>
+    <w:p>
+      <w:pPr>
+        <w:tabs>
+          <w:tab w:val="center" w:pos="4680"/>
+        </w:tabs>
+        <w:jc w:val="both"/>
+        <w:rPr>
+          <w:rFonts w:ascii="Palatino Linotype" w:hAnsi="Palatino Linotype"/>
+          <w:b/>
+          <w:bCs/>
+          <w:i/>
+          <w:sz w:val="19"/>
+          <w:szCs w:val="19"/>
+        </w:rPr>
+      </w:pPr>
+      <w:r>
+        <w:rPr>
+          <w:rFonts w:ascii="Palatino Linotype" w:hAnsi="Palatino Linotype"/>
+          <w:b/>
+          <w:bCs/>
+          <w:i/>
+          <w:sz w:val="19"/>
+          <w:szCs w:val="19"/>
+        </w:rPr>
+        <w:t xml:space="preserve">Pursuant to Criminal Rule 19(D) and Traffic Rule 14, written objections to this magistrate’s decision must be filed within </w:t>
+      </w:r>
+      <w:r>
+        <w:rPr>
+          <w:rFonts w:ascii="Palatino Linotype" w:hAnsi="Palatino Linotype"/>
+          <w:b/>
+          <w:bCs/>
+          <w:i/>
+          <w:sz w:val="19"/>
+          <w:szCs w:val="19"/>
+        </w:rPr>
+        <w:t>14</w:t>
+      </w:r>
+      <w:r>
+        <w:rPr>
+          <w:rFonts w:ascii="Palatino Linotype" w:hAnsi="Palatino Linotype"/>
+          <w:b/>
+          <w:bCs/>
+          <w:i/>
+          <w:sz w:val="19"/>
+          <w:szCs w:val="19"/>
+        </w:rPr>
+        <w:t xml:space="preserve"> days of the filing of this decision. Any objections must state with specificity the grounds of the objections. </w:t>
+      </w:r>
+      <w:r>
+        <w:rPr>
+          <w:rFonts w:ascii="Palatino Linotype" w:hAnsi="Palatino Linotype"/>
+          <w:b/>
+          <w:bCs/>
+          <w:i/>
+          <w:sz w:val="19"/>
+          <w:szCs w:val="19"/>
+        </w:rPr>
+        <w:t xml:space="preserve">A </w:t>
+      </w:r>
+      <w:r>
+        <w:rPr>
+          <w:rFonts w:ascii="Palatino Linotype" w:hAnsi="Palatino Linotype"/>
+          <w:b/>
+          <w:bCs/>
+          <w:i/>
+          <w:sz w:val="19"/>
+          <w:szCs w:val="19"/>
+        </w:rPr>
+        <w:lastRenderedPageBreak/>
+        <w:t xml:space="preserve">party shall not assign as error on appeal the court’s adoption of this decision unless the party timely </w:t>
+      </w:r>
+      <w:r>
+        <w:rPr>
+          <w:rFonts w:ascii="Palatino Linotype" w:hAnsi="Palatino Linotype"/>
+          <w:b/>
+          <w:bCs/>
+          <w:i/>
+          <w:sz w:val="19"/>
+          <w:szCs w:val="19"/>
+        </w:rPr>
+        <w:t>files objections.</w:t>
+      </w:r>
+    </w:p>
+    <w:p>
+      <w:pPr>
+        <w:tabs>
+          <w:tab w:val="left" w:pos="-1080"/>
+          <w:tab w:val="left" w:pos="-720"/>
+          <w:tab w:val="left" w:pos="0"/>
+          <w:tab w:val="left" w:pos="720"/>
+          <w:tab w:val="left" w:pos="1440"/>
+          <w:tab w:val="left" w:pos="2160"/>
+          <w:tab w:val="left" w:pos="2880"/>
+          <w:tab w:val="left" w:pos="3600"/>
+          <w:tab w:val="left" w:pos="4320"/>
+          <w:tab w:val="left" w:pos="4680"/>
+        </w:tabs>
+        <w:rPr>
+          <w:rFonts w:ascii="Palatino Linotype" w:hAnsi="Palatino Linotype"/>
           <w:sz w:val="20"/>
           <w:szCs w:val="20"/>
         </w:rPr>
@@ -2049,7 +2195,15 @@
                 <w:sz w:val="20"/>
                 <w:szCs w:val="20"/>
               </w:rPr>
-              <w:t xml:space="preserve">Final Judgment Entry 21CRB01268</w:t>
+              <w:t xml:space="preserve">Magistrate Decision</w:t>
+            </w:r>
+            <w:r>
+              <w:rPr>
+                <w:rFonts w:ascii="Palatino Linotype" w:hAnsi="Palatino Linotype"/>
+                <w:sz w:val="20"/>
+                <w:szCs w:val="20"/>
+              </w:rPr>
+              <w:t xml:space="preserve"> 21CRB01268</w:t>
             </w:r>
           </w:p>
           <w:p>

</xml_diff>

<commit_message>
Updated warning messages for attorney.
</commit_message>
<xml_diff>
--- a/resources/Saved/21CRB01268_Traffic Judgment Entry.docx
+++ b/resources/Saved/21CRB01268_Traffic Judgment Entry.docx
@@ -464,7 +464,6 @@
         <w:jc w:val="center"/>
         <w:rPr>
           <w:rFonts w:ascii="Palatino Linotype" w:hAnsi="Palatino Linotype"/>
-          <w:bCs/>
           <w:sz w:val="20"/>
           <w:szCs w:val="20"/>
         </w:rPr>
@@ -478,40 +477,7 @@
           <w:szCs w:val="20"/>
           <w:u w:val="single"/>
         </w:rPr>
-        <w:t>MAGISTRATE</w:t>
-      </w:r>
-      <w:r>
-        <w:rPr>
-          <w:rFonts w:ascii="Palatino Linotype" w:hAnsi="Palatino Linotype"/>
-          <w:b/>
-          <w:bCs/>
-          <w:sz w:val="20"/>
-          <w:szCs w:val="20"/>
-          <w:u w:val="single"/>
-        </w:rPr>
-        <w:t>’S</w:t>
-      </w:r>
-      <w:r>
-        <w:rPr>
-          <w:rFonts w:ascii="Palatino Linotype" w:hAnsi="Palatino Linotype"/>
-          <w:b/>
-          <w:bCs/>
-          <w:sz w:val="20"/>
-          <w:szCs w:val="20"/>
-          <w:u w:val="single"/>
-        </w:rPr>
-        <w:t xml:space="preserve"> </w:t>
-      </w:r>
-      <w:r>
-        <w:rPr>
-          <w:rFonts w:ascii="Palatino Linotype" w:hAnsi="Palatino Linotype"/>
-          <w:b/>
-          <w:bCs/>
-          <w:sz w:val="20"/>
-          <w:szCs w:val="20"/>
-          <w:u w:val="single"/>
-        </w:rPr>
-        <w:t xml:space="preserve">DECISION</w:t>
+        <w:t>FINAL JUDGMENT ENTRY</w:t>
       </w:r>
     </w:p>
     <w:p>
@@ -614,7 +580,7 @@
           <w:sz w:val="20"/>
           <w:szCs w:val="20"/>
         </w:rPr>
-        <w:t xml:space="preserve">Defendant was represented by  as Public Defender.</w:t>
+        <w:t xml:space="preserve">Defendant was represented by Mickey Mouse as Public Defender.</w:t>
       </w:r>
       <w:r>
         <w:rPr>
@@ -740,17 +706,26 @@
           <w:sz w:val="20"/>
           <w:szCs w:val="20"/>
         </w:rPr>
-        <w:t>The Court, finding that the Defendant entered the plea knowingly, intelligently, and voluntarily, accepted the plea and entered the following sentence:</w:t>
+        <w:t xml:space="preserve">The Court, finding that the Defendant entered the plea knowingly, intelligently, and voluntarily, accepted the plea and entered the following sentence:</w:t>
       </w:r>
     </w:p>
     <w:p>
       <w:pPr>
-        <w:rPr>
-          <w:rFonts w:ascii="Palatino Linotype" w:hAnsi="Palatino Linotype"/>
-          <w:sz w:val="20"/>
-          <w:szCs w:val="20"/>
-        </w:rPr>
-      </w:pPr>
+        <w:jc w:val="both"/>
+        <w:rPr>
+          <w:rFonts w:ascii="Palatino Linotype" w:hAnsi="Palatino Linotype"/>
+          <w:sz w:val="20"/>
+          <w:szCs w:val="20"/>
+        </w:rPr>
+      </w:pPr>
+      <w:r>
+        <w:rPr>
+          <w:rFonts w:ascii="Palatino Linotype" w:hAnsi="Palatino Linotype"/>
+          <w:sz w:val="20"/>
+          <w:szCs w:val="20"/>
+        </w:rPr>
+        <w:t xml:space="preserve"/>
+      </w:r>
     </w:p>
     <w:tbl>
       <w:tblPr>
@@ -1044,6 +1019,7 @@
                 <w:sz w:val="20"/>
                 <w:szCs w:val="20"/>
               </w:rPr>
+              <w:lastRenderedPageBreak/>
               <w:t>Plea</w:t>
             </w:r>
           </w:p>
@@ -1125,7 +1101,6 @@
                 <w:sz w:val="20"/>
                 <w:szCs w:val="20"/>
               </w:rPr>
-              <w:lastRenderedPageBreak/>
               <w:t>Finding</w:t>
             </w:r>
           </w:p>
@@ -1371,6 +1346,188 @@
           </w:p>
         </w:tc>
       </w:tr>
+      <w:tr>
+        <w:trPr>
+          <w:jc w:val="center"/>
+        </w:trPr>
+        <w:tc>
+          <w:tcPr>
+            <w:tcW w:w="1801" w:type="dxa"/>
+          </w:tcPr>
+          <w:p>
+            <w:pPr>
+              <w:tabs>
+                <w:tab w:val="left" w:pos="-1080"/>
+                <w:tab w:val="left" w:pos="-720"/>
+                <w:tab w:val="left" w:pos="0"/>
+                <w:tab w:val="left" w:pos="720"/>
+                <w:tab w:val="left" w:pos="1440"/>
+                <w:tab w:val="left" w:pos="2160"/>
+                <w:tab w:val="left" w:pos="2880"/>
+                <w:tab w:val="left" w:pos="3600"/>
+                <w:tab w:val="left" w:pos="4320"/>
+                <w:tab w:val="left" w:pos="4680"/>
+              </w:tabs>
+              <w:rPr>
+                <w:rFonts w:ascii="Palatino Linotype" w:hAnsi="Palatino Linotype"/>
+                <w:b/>
+                <w:bCs/>
+                <w:sz w:val="20"/>
+                <w:szCs w:val="20"/>
+              </w:rPr>
+            </w:pPr>
+            <w:r>
+              <w:rPr>
+                <w:rFonts w:ascii="Palatino Linotype" w:hAnsi="Palatino Linotype"/>
+                <w:b/>
+                <w:bCs/>
+                <w:sz w:val="20"/>
+                <w:szCs w:val="20"/>
+              </w:rPr>
+              <w:t>Jail Days</w:t>
+            </w:r>
+          </w:p>
+        </w:tc>
+        <w:tc>
+          <w:tcPr>
+            <w:tcW w:w="3289" w:type="dxa"/>
+          </w:tcPr>
+          <w:p>
+            <w:pPr>
+              <w:tabs>
+                <w:tab w:val="left" w:pos="-1080"/>
+                <w:tab w:val="left" w:pos="-720"/>
+                <w:tab w:val="left" w:pos="0"/>
+                <w:tab w:val="left" w:pos="720"/>
+                <w:tab w:val="left" w:pos="1440"/>
+                <w:tab w:val="left" w:pos="2160"/>
+                <w:tab w:val="left" w:pos="2880"/>
+                <w:tab w:val="left" w:pos="3600"/>
+                <w:tab w:val="left" w:pos="4320"/>
+                <w:tab w:val="left" w:pos="4680"/>
+              </w:tabs>
+              <w:rPr>
+                <w:rFonts w:ascii="Palatino Linotype" w:hAnsi="Palatino Linotype"/>
+                <w:b/>
+                <w:bCs/>
+                <w:sz w:val="20"/>
+                <w:szCs w:val="20"/>
+              </w:rPr>
+            </w:pPr>
+            <w:r>
+              <w:rPr>
+                <w:rFonts w:ascii="Palatino Linotype" w:hAnsi="Palatino Linotype"/>
+                <w:b/>
+                <w:bCs/>
+                <w:sz w:val="20"/>
+                <w:szCs w:val="20"/>
+              </w:rPr>
+              <w:t xml:space="preserve">10</w:t>
+            </w:r>
+          </w:p>
+        </w:tc>
+      </w:tr>
+      <w:tr>
+        <w:trPr>
+          <w:jc w:val="center"/>
+        </w:trPr>
+        <w:tc>
+          <w:tcPr>
+            <w:tcW w:w="1801" w:type="dxa"/>
+          </w:tcPr>
+          <w:p>
+            <w:pPr>
+              <w:tabs>
+                <w:tab w:val="left" w:pos="-1080"/>
+                <w:tab w:val="left" w:pos="-720"/>
+                <w:tab w:val="left" w:pos="0"/>
+                <w:tab w:val="left" w:pos="720"/>
+                <w:tab w:val="left" w:pos="1440"/>
+                <w:tab w:val="left" w:pos="2160"/>
+                <w:tab w:val="left" w:pos="2880"/>
+                <w:tab w:val="left" w:pos="3600"/>
+                <w:tab w:val="left" w:pos="4320"/>
+                <w:tab w:val="left" w:pos="4680"/>
+              </w:tabs>
+              <w:rPr>
+                <w:rFonts w:ascii="Palatino Linotype" w:hAnsi="Palatino Linotype"/>
+                <w:b/>
+                <w:bCs/>
+                <w:sz w:val="20"/>
+                <w:szCs w:val="20"/>
+              </w:rPr>
+            </w:pPr>
+            <w:r>
+              <w:rPr>
+                <w:rFonts w:ascii="Palatino Linotype" w:hAnsi="Palatino Linotype"/>
+                <w:b/>
+                <w:bCs/>
+                <w:sz w:val="20"/>
+                <w:szCs w:val="20"/>
+              </w:rPr>
+              <w:t>Jail Days</w:t>
+            </w:r>
+            <w:r>
+              <w:rPr>
+                <w:rFonts w:ascii="Palatino Linotype" w:hAnsi="Palatino Linotype"/>
+                <w:b/>
+                <w:bCs/>
+                <w:sz w:val="20"/>
+                <w:szCs w:val="20"/>
+              </w:rPr>
+              <w:t xml:space="preserve"> </w:t>
+            </w:r>
+            <w:r>
+              <w:rPr>
+                <w:rFonts w:ascii="Palatino Linotype" w:hAnsi="Palatino Linotype"/>
+                <w:b/>
+                <w:bCs/>
+                <w:sz w:val="20"/>
+                <w:szCs w:val="20"/>
+              </w:rPr>
+              <w:t>Suspended</w:t>
+            </w:r>
+          </w:p>
+        </w:tc>
+        <w:tc>
+          <w:tcPr>
+            <w:tcW w:w="3289" w:type="dxa"/>
+          </w:tcPr>
+          <w:p>
+            <w:pPr>
+              <w:tabs>
+                <w:tab w:val="left" w:pos="-1080"/>
+                <w:tab w:val="left" w:pos="-720"/>
+                <w:tab w:val="left" w:pos="0"/>
+                <w:tab w:val="left" w:pos="720"/>
+                <w:tab w:val="left" w:pos="1440"/>
+                <w:tab w:val="left" w:pos="2160"/>
+                <w:tab w:val="left" w:pos="2880"/>
+                <w:tab w:val="left" w:pos="3600"/>
+                <w:tab w:val="left" w:pos="4320"/>
+                <w:tab w:val="left" w:pos="4680"/>
+              </w:tabs>
+              <w:rPr>
+                <w:rFonts w:ascii="Palatino Linotype" w:hAnsi="Palatino Linotype"/>
+                <w:b/>
+                <w:bCs/>
+                <w:sz w:val="20"/>
+                <w:szCs w:val="20"/>
+              </w:rPr>
+            </w:pPr>
+            <w:r>
+              <w:rPr>
+                <w:rFonts w:ascii="Palatino Linotype" w:hAnsi="Palatino Linotype"/>
+                <w:b/>
+                <w:bCs/>
+                <w:sz w:val="20"/>
+                <w:szCs w:val="20"/>
+              </w:rPr>
+              <w:t xml:space="preserve">5</w:t>
+            </w:r>
+          </w:p>
+        </w:tc>
+      </w:tr>
     </w:tbl>
     <w:p>
       <w:pPr>
@@ -1533,6 +1690,14 @@
         </w:rPr>
         <w:t xml:space="preserve"/>
       </w:r>
+      <w:r>
+        <w:rPr>
+          <w:rFonts w:ascii="Palatino Linotype" w:hAnsi="Palatino Linotype"/>
+          <w:sz w:val="20"/>
+          <w:szCs w:val="20"/>
+        </w:rPr>
+        <w:t xml:space="preserve"/>
+      </w:r>
     </w:p>
     <w:p>
       <w:pPr>
@@ -1551,6 +1716,327 @@
         </w:rPr>
         <w:t xml:space="preserve"/>
       </w:r>
+      <w:r>
+        <w:rPr>
+          <w:rFonts w:ascii="Palatino Linotype" w:hAnsi="Palatino Linotype"/>
+          <w:sz w:val="20"/>
+          <w:szCs w:val="20"/>
+        </w:rPr>
+        <w:t xml:space="preserve"/>
+      </w:r>
+      <w:r>
+        <w:rPr>
+          <w:rFonts w:ascii="Palatino Linotype" w:hAnsi="Palatino Linotype"/>
+          <w:sz w:val="20"/>
+          <w:szCs w:val="20"/>
+        </w:rPr>
+        <w:t xml:space="preserve"/>
+      </w:r>
+      <w:r>
+        <w:rPr>
+          <w:rFonts w:ascii="Palatino Linotype" w:hAnsi="Palatino Linotype"/>
+          <w:sz w:val="20"/>
+          <w:szCs w:val="20"/>
+        </w:rPr>
+        <w:t xml:space="preserve"/>
+      </w:r>
+    </w:p>
+    <w:p>
+      <w:pPr>
+        <w:jc w:val="both"/>
+        <w:rPr>
+          <w:rFonts w:ascii="Palatino Linotype" w:hAnsi="Palatino Linotype"/>
+          <w:sz w:val="20"/>
+          <w:szCs w:val="20"/>
+        </w:rPr>
+      </w:pPr>
+      <w:proofErr w:type="gramStart"/>
+      <w:r>
+        <w:rPr>
+          <w:rFonts w:ascii="Palatino Linotype" w:hAnsi="Palatino Linotype"/>
+          <w:b/>
+          <w:sz w:val="20"/>
+          <w:szCs w:val="20"/>
+        </w:rPr>
+        <w:t xml:space="preserve">Jail Commitment Terms.</w:t>
+      </w:r>
+      <w:proofErr w:type="gramEnd"/>
+      <w:r>
+        <w:rPr>
+          <w:rFonts w:ascii="Palatino Linotype" w:hAnsi="Palatino Linotype"/>
+          <w:b/>
+          <w:sz w:val="20"/>
+          <w:szCs w:val="20"/>
+        </w:rPr>
+        <w:t xml:space="preserve">  </w:t>
+      </w:r>
+      <w:r>
+        <w:rPr>
+          <w:rFonts w:ascii="Palatino Linotype" w:hAnsi="Palatino Linotype"/>
+          <w:sz w:val="20"/>
+          <w:szCs w:val="20"/>
+        </w:rPr>
+        <w:t xml:space="preserve"/>
+      </w:r>
+      <w:r>
+        <w:rPr>
+          <w:rFonts w:ascii="Palatino Linotype" w:hAnsi="Palatino Linotype"/>
+          <w:sz w:val="20"/>
+          <w:szCs w:val="20"/>
+        </w:rPr>
+        <w:t xml:space="preserve">Defendant’s report date is </w:t>
+      </w:r>
+      <w:r>
+        <w:rPr>
+          <w:rFonts w:ascii="Palatino Linotype" w:hAnsi="Palatino Linotype"/>
+          <w:b/>
+          <w:sz w:val="20"/>
+          <w:szCs w:val="20"/>
+        </w:rPr>
+        <w:t xml:space="preserve">January 28, 2022</w:t>
+      </w:r>
+      <w:r>
+        <w:rPr>
+          <w:rFonts w:ascii="Palatino Linotype" w:hAnsi="Palatino Linotype"/>
+          <w:b/>
+          <w:sz w:val="20"/>
+          <w:szCs w:val="20"/>
+        </w:rPr>
+        <w:t xml:space="preserve"> at 08:30 AM</w:t>
+      </w:r>
+      <w:bookmarkStart w:id="0" w:name="_GoBack"/>
+      <w:bookmarkEnd w:id="0"/>
+      <w:r>
+        <w:rPr>
+          <w:rFonts w:ascii="Palatino Linotype" w:hAnsi="Palatino Linotype"/>
+          <w:sz w:val="20"/>
+          <w:szCs w:val="20"/>
+        </w:rPr>
+        <w:t xml:space="preserve">.</w:t>
+      </w:r>
+      <w:r>
+        <w:rPr>
+          <w:rFonts w:ascii="Palatino Linotype" w:hAnsi="Palatino Linotype"/>
+          <w:sz w:val="20"/>
+          <w:szCs w:val="20"/>
+        </w:rPr>
+        <w:t xml:space="preserve"/>
+      </w:r>
+    </w:p>
+    <w:p>
+      <w:pPr>
+        <w:pStyle w:val="ListParagraph"/>
+        <w:numPr>
+          <w:ilvl w:val="0"/>
+          <w:numId w:val="3"/>
+        </w:numPr>
+        <w:jc w:val="both"/>
+        <w:rPr>
+          <w:rFonts w:ascii="Palatino Linotype" w:hAnsi="Palatino Linotype"/>
+          <w:sz w:val="20"/>
+          <w:szCs w:val="20"/>
+        </w:rPr>
+      </w:pPr>
+      <w:r>
+        <w:rPr>
+          <w:rFonts w:ascii="Palatino Linotype" w:hAnsi="Palatino Linotype"/>
+          <w:sz w:val="20"/>
+          <w:szCs w:val="20"/>
+        </w:rPr>
+        <w:t>Defendant shall report to jail time</w:t>
+      </w:r>
+      <w:r>
+        <w:rPr>
+          <w:rFonts w:ascii="Palatino Linotype" w:hAnsi="Palatino Linotype"/>
+          <w:sz w:val="20"/>
+          <w:szCs w:val="20"/>
+        </w:rPr>
+        <w:t>l</w:t>
+      </w:r>
+      <w:r>
+        <w:rPr>
+          <w:rFonts w:ascii="Palatino Linotype" w:hAnsi="Palatino Linotype"/>
+          <w:sz w:val="20"/>
+          <w:szCs w:val="20"/>
+        </w:rPr>
+        <w:t>y and sober.</w:t>
+      </w:r>
+    </w:p>
+    <w:p>
+      <w:pPr>
+        <w:pStyle w:val="ListParagraph"/>
+        <w:numPr>
+          <w:ilvl w:val="0"/>
+          <w:numId w:val="3"/>
+        </w:numPr>
+        <w:jc w:val="both"/>
+        <w:rPr>
+          <w:rFonts w:ascii="Palatino Linotype" w:hAnsi="Palatino Linotype"/>
+          <w:sz w:val="20"/>
+          <w:szCs w:val="20"/>
+        </w:rPr>
+      </w:pPr>
+      <w:r>
+        <w:rPr>
+          <w:rFonts w:ascii="Palatino Linotype" w:hAnsi="Palatino Linotype"/>
+          <w:sz w:val="20"/>
+          <w:szCs w:val="20"/>
+        </w:rPr>
+        <w:t xml:space="preserve">The jail days imposed shall be served</w:t>
+      </w:r>
+      <w:r>
+        <w:rPr>
+          <w:rFonts w:ascii="Palatino Linotype" w:hAnsi="Palatino Linotype"/>
+          <w:sz w:val="20"/>
+          <w:szCs w:val="20"/>
+        </w:rPr>
+        <w:t xml:space="preserve"> as</w:t>
+      </w:r>
+      <w:r>
+        <w:rPr>
+          <w:rFonts w:ascii="Palatino Linotype" w:hAnsi="Palatino Linotype"/>
+          <w:sz w:val="20"/>
+          <w:szCs w:val="20"/>
+        </w:rPr>
+        <w:t xml:space="preserve"> consecutive days. </w:t>
+      </w:r>
+      <w:r>
+        <w:rPr>
+          <w:rFonts w:ascii="Palatino Linotype" w:hAnsi="Palatino Linotype"/>
+          <w:sz w:val="20"/>
+          <w:szCs w:val="20"/>
+        </w:rPr>
+        <w:t xml:space="preserve"/>
+      </w:r>
+      <w:r>
+        <w:rPr>
+          <w:rFonts w:ascii="Palatino Linotype" w:hAnsi="Palatino Linotype"/>
+          <w:sz w:val="20"/>
+          <w:szCs w:val="20"/>
+        </w:rPr>
+        <w:t xml:space="preserve"/>
+      </w:r>
+    </w:p>
+    <w:p>
+      <w:pPr>
+        <w:pStyle w:val="ListParagraph"/>
+        <w:numPr>
+          <w:ilvl w:val="0"/>
+          <w:numId w:val="3"/>
+        </w:numPr>
+        <w:jc w:val="both"/>
+        <w:rPr>
+          <w:rFonts w:ascii="Palatino Linotype" w:hAnsi="Palatino Linotype"/>
+          <w:sz w:val="20"/>
+          <w:szCs w:val="20"/>
+        </w:rPr>
+      </w:pPr>
+      <w:r>
+        <w:rPr>
+          <w:rFonts w:ascii="Palatino Linotype" w:hAnsi="Palatino Linotype"/>
+          <w:sz w:val="20"/>
+          <w:szCs w:val="20"/>
+        </w:rPr>
+        <w:t xml:space="preserve">Defendant is granted </w:t>
+      </w:r>
+      <w:r>
+        <w:rPr>
+          <w:rFonts w:ascii="Palatino Linotype" w:hAnsi="Palatino Linotype"/>
+          <w:b/>
+          <w:sz w:val="20"/>
+          <w:szCs w:val="20"/>
+        </w:rPr>
+        <w:t xml:space="preserve">credit for 3 days</w:t>
+      </w:r>
+      <w:r>
+        <w:rPr>
+          <w:rFonts w:ascii="Palatino Linotype" w:hAnsi="Palatino Linotype"/>
+          <w:sz w:val="20"/>
+          <w:szCs w:val="20"/>
+        </w:rPr>
+        <w:t xml:space="preserve"> already served in jail.</w:t>
+      </w:r>
+      <w:r>
+        <w:rPr>
+          <w:rFonts w:ascii="Palatino Linotype" w:hAnsi="Palatino Linotype"/>
+          <w:sz w:val="20"/>
+          <w:szCs w:val="20"/>
+        </w:rPr>
+        <w:t xml:space="preserve"/>
+      </w:r>
+      <w:r>
+        <w:rPr>
+          <w:rFonts w:ascii="Palatino Linotype" w:hAnsi="Palatino Linotype"/>
+          <w:sz w:val="20"/>
+          <w:szCs w:val="20"/>
+        </w:rPr>
+        <w:t xml:space="preserve"/>
+      </w:r>
+    </w:p>
+    <w:p>
+      <w:pPr>
+        <w:pStyle w:val="ListParagraph"/>
+        <w:numPr>
+          <w:ilvl w:val="0"/>
+          <w:numId w:val="3"/>
+        </w:numPr>
+        <w:jc w:val="both"/>
+        <w:rPr>
+          <w:rFonts w:ascii="Palatino Linotype" w:hAnsi="Palatino Linotype"/>
+          <w:sz w:val="20"/>
+          <w:szCs w:val="20"/>
+        </w:rPr>
+      </w:pPr>
+      <w:r>
+        <w:rPr>
+          <w:rFonts w:ascii="Palatino Linotype" w:hAnsi="Palatino Linotype"/>
+          <w:sz w:val="20"/>
+          <w:szCs w:val="20"/>
+        </w:rPr>
+        <w:t>Defendant shall timely pay</w:t>
+      </w:r>
+      <w:r>
+        <w:rPr>
+          <w:rFonts w:ascii="Palatino Linotype" w:hAnsi="Palatino Linotype"/>
+          <w:sz w:val="20"/>
+          <w:szCs w:val="20"/>
+        </w:rPr>
+        <w:t>,</w:t>
+      </w:r>
+      <w:r>
+        <w:rPr>
+          <w:rFonts w:ascii="Palatino Linotype" w:hAnsi="Palatino Linotype"/>
+          <w:sz w:val="20"/>
+          <w:szCs w:val="20"/>
+        </w:rPr>
+        <w:t xml:space="preserve"> or dispute</w:t>
+      </w:r>
+      <w:r>
+        <w:rPr>
+          <w:rFonts w:ascii="Palatino Linotype" w:hAnsi="Palatino Linotype"/>
+          <w:sz w:val="20"/>
+          <w:szCs w:val="20"/>
+        </w:rPr>
+        <w:t xml:space="preserve">,</w:t>
+      </w:r>
+      <w:r>
+        <w:rPr>
+          <w:rFonts w:ascii="Palatino Linotype" w:hAnsi="Palatino Linotype"/>
+          <w:sz w:val="20"/>
+          <w:szCs w:val="20"/>
+        </w:rPr>
+        <w:t xml:space="preserve"> confinement costs billed pursuant to R.C. 2929.37 or be subject to certificate of judgment by the Clerk.</w:t>
+      </w:r>
+    </w:p>
+    <w:p>
+      <w:pPr>
+        <w:jc w:val="both"/>
+        <w:rPr>
+          <w:rFonts w:ascii="Palatino Linotype" w:hAnsi="Palatino Linotype"/>
+          <w:sz w:val="20"/>
+          <w:szCs w:val="20"/>
+        </w:rPr>
+      </w:pPr>
       <w:r>
         <w:rPr>
           <w:rFonts w:ascii="Palatino Linotype" w:hAnsi="Palatino Linotype"/>
@@ -1607,6 +2093,7 @@
           <w:sz w:val="20"/>
           <w:szCs w:val="20"/>
         </w:rPr>
+        <w:lastRenderedPageBreak/>
         <w:tab/>
       </w:r>
       <w:r>
@@ -1710,7 +2197,7 @@
           <w:sz w:val="20"/>
           <w:szCs w:val="20"/>
         </w:rPr>
-        <w:t xml:space="preserve">Magistrate</w:t>
+        <w:t xml:space="preserve">Judge</w:t>
       </w:r>
       <w:r>
         <w:rPr>
@@ -1726,7 +2213,7 @@
           <w:sz w:val="20"/>
           <w:szCs w:val="20"/>
         </w:rPr>
-        <w:t xml:space="preserve">Amanda</w:t>
+        <w:t xml:space="preserve">Marianne</w:t>
       </w:r>
       <w:r>
         <w:rPr>
@@ -1742,7 +2229,7 @@
           <w:sz w:val="20"/>
           <w:szCs w:val="20"/>
         </w:rPr>
-        <w:t xml:space="preserve">Bunner</w:t>
+        <w:t xml:space="preserve">Hemmeter</w:t>
       </w:r>
     </w:p>
     <w:p>
@@ -1778,89 +2265,6 @@
     <w:p>
       <w:pPr>
         <w:tabs>
-          <w:tab w:val="center" w:pos="4680"/>
-        </w:tabs>
-        <w:jc w:val="both"/>
-        <w:rPr>
-          <w:rFonts w:ascii="Palatino Linotype" w:hAnsi="Palatino Linotype"/>
-          <w:b/>
-          <w:bCs/>
-          <w:i/>
-          <w:sz w:val="19"/>
-          <w:szCs w:val="19"/>
-        </w:rPr>
-      </w:pPr>
-      <w:r>
-        <w:rPr>
-          <w:rFonts w:ascii="Palatino Linotype" w:hAnsi="Palatino Linotype"/>
-          <w:b/>
-          <w:bCs/>
-          <w:i/>
-          <w:sz w:val="19"/>
-          <w:szCs w:val="19"/>
-        </w:rPr>
-        <w:t xml:space="preserve">Pursuant to Criminal Rule 19(D) and Traffic Rule 14, written objections to this magistrate’s decision must be filed within </w:t>
-      </w:r>
-      <w:r>
-        <w:rPr>
-          <w:rFonts w:ascii="Palatino Linotype" w:hAnsi="Palatino Linotype"/>
-          <w:b/>
-          <w:bCs/>
-          <w:i/>
-          <w:sz w:val="19"/>
-          <w:szCs w:val="19"/>
-        </w:rPr>
-        <w:t>14</w:t>
-      </w:r>
-      <w:r>
-        <w:rPr>
-          <w:rFonts w:ascii="Palatino Linotype" w:hAnsi="Palatino Linotype"/>
-          <w:b/>
-          <w:bCs/>
-          <w:i/>
-          <w:sz w:val="19"/>
-          <w:szCs w:val="19"/>
-        </w:rPr>
-        <w:t xml:space="preserve"> days of the filing of this decision. Any objections must state with specificity the grounds of the objections. </w:t>
-      </w:r>
-      <w:r>
-        <w:rPr>
-          <w:rFonts w:ascii="Palatino Linotype" w:hAnsi="Palatino Linotype"/>
-          <w:b/>
-          <w:bCs/>
-          <w:i/>
-          <w:sz w:val="19"/>
-          <w:szCs w:val="19"/>
-        </w:rPr>
-        <w:t xml:space="preserve">A </w:t>
-      </w:r>
-      <w:r>
-        <w:rPr>
-          <w:rFonts w:ascii="Palatino Linotype" w:hAnsi="Palatino Linotype"/>
-          <w:b/>
-          <w:bCs/>
-          <w:i/>
-          <w:sz w:val="19"/>
-          <w:szCs w:val="19"/>
-        </w:rPr>
-        <w:lastRenderedPageBreak/>
-        <w:t xml:space="preserve">party shall not assign as error on appeal the court’s adoption of this decision unless the party timely </w:t>
-      </w:r>
-      <w:r>
-        <w:rPr>
-          <w:rFonts w:ascii="Palatino Linotype" w:hAnsi="Palatino Linotype"/>
-          <w:b/>
-          <w:bCs/>
-          <w:i/>
-          <w:sz w:val="19"/>
-          <w:szCs w:val="19"/>
-        </w:rPr>
-        <w:t>files objections.</w:t>
-      </w:r>
-    </w:p>
-    <w:p>
-      <w:pPr>
-        <w:tabs>
           <w:tab w:val="left" w:pos="-1080"/>
           <w:tab w:val="left" w:pos="-720"/>
           <w:tab w:val="left" w:pos="0"/>
@@ -1874,35 +2278,6 @@
         </w:tabs>
         <w:rPr>
           <w:rFonts w:ascii="Palatino Linotype" w:hAnsi="Palatino Linotype"/>
-          <w:sz w:val="20"/>
-          <w:szCs w:val="20"/>
-        </w:rPr>
-      </w:pPr>
-      <w:r>
-        <w:rPr>
-          <w:rFonts w:ascii="Palatino Linotype" w:hAnsi="Palatino Linotype"/>
-          <w:sz w:val="20"/>
-          <w:szCs w:val="20"/>
-        </w:rPr>
-        <w:t xml:space="preserve"/>
-      </w:r>
-    </w:p>
-    <w:p>
-      <w:pPr>
-        <w:tabs>
-          <w:tab w:val="left" w:pos="-1080"/>
-          <w:tab w:val="left" w:pos="-720"/>
-          <w:tab w:val="left" w:pos="0"/>
-          <w:tab w:val="left" w:pos="720"/>
-          <w:tab w:val="left" w:pos="1440"/>
-          <w:tab w:val="left" w:pos="2160"/>
-          <w:tab w:val="left" w:pos="2880"/>
-          <w:tab w:val="left" w:pos="3600"/>
-          <w:tab w:val="left" w:pos="4320"/>
-          <w:tab w:val="left" w:pos="4680"/>
-        </w:tabs>
-        <w:rPr>
-          <w:rFonts w:ascii="Palatino Linotype" w:hAnsi="Palatino Linotype"/>
           <w:sz w:val="16"/>
           <w:szCs w:val="16"/>
         </w:rPr>
@@ -1939,27 +2314,6 @@
         </w:rPr>
         <w:t xml:space="preserve">___ Prosecutor’s Office, ___ TARA DEAN</w:t>
       </w:r>
-    </w:p>
-    <w:p>
-      <w:pPr>
-        <w:tabs>
-          <w:tab w:val="left" w:pos="-1080"/>
-          <w:tab w:val="left" w:pos="-720"/>
-          <w:tab w:val="left" w:pos="0"/>
-          <w:tab w:val="left" w:pos="720"/>
-          <w:tab w:val="left" w:pos="1440"/>
-          <w:tab w:val="left" w:pos="2160"/>
-          <w:tab w:val="left" w:pos="2880"/>
-          <w:tab w:val="left" w:pos="3600"/>
-          <w:tab w:val="left" w:pos="4320"/>
-          <w:tab w:val="left" w:pos="4680"/>
-        </w:tabs>
-        <w:rPr>
-          <w:rFonts w:ascii="Palatino Linotype" w:hAnsi="Palatino Linotype"/>
-          <w:sz w:val="16"/>
-          <w:szCs w:val="16"/>
-        </w:rPr>
-      </w:pPr>
     </w:p>
     <w:sectPr>
       <w:headerReference w:type="even" r:id="rId8"/>
@@ -2011,7 +2365,12 @@
 <w:ftr xmlns:wpc="http://schemas.microsoft.com/office/word/2010/wordprocessingCanvas" xmlns:mc="http://schemas.openxmlformats.org/markup-compatibility/2006" xmlns:o="urn:schemas-microsoft-com:office:office" xmlns:r="http://schemas.openxmlformats.org/officeDocument/2006/relationships" xmlns:m="http://schemas.openxmlformats.org/officeDocument/2006/math" xmlns:v="urn:schemas-microsoft-com:vml" xmlns:wp14="http://schemas.microsoft.com/office/word/2010/wordprocessingDrawing" xmlns:wp="http://schemas.openxmlformats.org/drawingml/2006/wordprocessingDrawing" xmlns:w10="urn:schemas-microsoft-com:office:word" xmlns:w="http://schemas.openxmlformats.org/wordprocessingml/2006/main" xmlns:w14="http://schemas.microsoft.com/office/word/2010/wordml" xmlns:wpg="http://schemas.microsoft.com/office/word/2010/wordprocessingGroup" xmlns:wpi="http://schemas.microsoft.com/office/word/2010/wordprocessingInk" xmlns:wne="http://schemas.microsoft.com/office/word/2006/wordml" xmlns:wps="http://schemas.microsoft.com/office/word/2010/wordprocessingShape" mc:Ignorable="w14 wp14">
   <w:sdt>
     <w:sdtPr>
-      <w:id w:val="-1309706245"/>
+      <w:rPr>
+        <w:rFonts w:ascii="Palatino Linotype" w:hAnsi="Palatino Linotype"/>
+        <w:sz w:val="20"/>
+        <w:szCs w:val="20"/>
+      </w:rPr>
+      <w:id w:val="-2099861789"/>
       <w:docPartObj>
         <w:docPartGallery w:val="Page Numbers (Bottom of Page)"/>
         <w:docPartUnique/>
@@ -2026,19 +2385,13 @@
             <w:sz w:val="20"/>
             <w:szCs w:val="20"/>
           </w:rPr>
-          <w:id w:val="98381352"/>
+          <w:id w:val="860082579"/>
           <w:docPartObj>
             <w:docPartGallery w:val="Page Numbers (Top of Page)"/>
             <w:docPartUnique/>
           </w:docPartObj>
         </w:sdtPr>
-        <w:sdtEndPr>
-          <w:rPr>
-            <w:rFonts w:ascii="Times New Roman" w:hAnsi="Times New Roman"/>
-            <w:sz w:val="24"/>
-            <w:szCs w:val="24"/>
-          </w:rPr>
-        </w:sdtEndPr>
+        <w:sdtEndPr/>
         <w:sdtContent>
           <w:p>
             <w:pPr>
@@ -2108,7 +2461,7 @@
                 <w:sz w:val="20"/>
                 <w:szCs w:val="20"/>
               </w:rPr>
-              <w:t>1</w:t>
+              <w:t>3</w:t>
             </w:r>
             <w:r>
               <w:rPr>
@@ -2167,7 +2520,7 @@
                 <w:sz w:val="20"/>
                 <w:szCs w:val="20"/>
               </w:rPr>
-              <w:t>3</w:t>
+              <w:t>5</w:t>
             </w:r>
             <w:r>
               <w:rPr>
@@ -2195,49 +2548,13 @@
                 <w:sz w:val="20"/>
                 <w:szCs w:val="20"/>
               </w:rPr>
-              <w:t xml:space="preserve">Magistrate Decision</w:t>
+              <w:t xml:space="preserve">Final Judgment Entry 21CRB01268</w:t>
             </w:r>
-            <w:r>
-              <w:rPr>
-                <w:rFonts w:ascii="Palatino Linotype" w:hAnsi="Palatino Linotype"/>
-                <w:sz w:val="20"/>
-                <w:szCs w:val="20"/>
-              </w:rPr>
-              <w:t xml:space="preserve"> 21CRB01268</w:t>
-            </w:r>
-          </w:p>
-          <w:p>
-            <w:pPr>
-              <w:pStyle w:val="Footer"/>
-              <w:jc w:val="right"/>
-            </w:pPr>
           </w:p>
         </w:sdtContent>
       </w:sdt>
     </w:sdtContent>
   </w:sdt>
-  <w:p>
-    <w:pPr>
-      <w:tabs>
-        <w:tab w:val="left" w:pos="-1080"/>
-        <w:tab w:val="left" w:pos="-720"/>
-        <w:tab w:val="left" w:pos="0"/>
-        <w:tab w:val="left" w:pos="720"/>
-        <w:tab w:val="left" w:pos="1440"/>
-        <w:tab w:val="left" w:pos="2160"/>
-        <w:tab w:val="left" w:pos="2880"/>
-        <w:tab w:val="left" w:pos="3600"/>
-        <w:tab w:val="left" w:pos="4320"/>
-        <w:tab w:val="left" w:pos="4680"/>
-      </w:tabs>
-      <w:jc w:val="right"/>
-      <w:rPr>
-        <w:rFonts w:ascii="Palatino Linotype" w:hAnsi="Palatino Linotype"/>
-        <w:sz w:val="20"/>
-        <w:szCs w:val="20"/>
-      </w:rPr>
-    </w:pPr>
-  </w:p>
 </w:ftr>
 </file>
 
@@ -2429,8 +2746,240 @@
       </w:rPr>
     </w:lvl>
   </w:abstractNum>
+  <w:abstractNum w:abstractNumId="1">
+    <w:nsid w:val="279660C9"/>
+    <w:multiLevelType w:val="hybridMultilevel"/>
+    <w:tmpl w:val="672ECC5E"/>
+    <w:lvl w:ilvl="0" w:tplc="04090001">
+      <w:start w:val="1"/>
+      <w:numFmt w:val="bullet"/>
+      <w:lvlText w:val=""/>
+      <w:lvlJc w:val="left"/>
+      <w:pPr>
+        <w:ind w:left="720" w:hanging="360"/>
+      </w:pPr>
+      <w:rPr>
+        <w:rFonts w:ascii="Symbol" w:hAnsi="Symbol" w:hint="default"/>
+      </w:rPr>
+    </w:lvl>
+    <w:lvl w:ilvl="1" w:tplc="04090003" w:tentative="1">
+      <w:start w:val="1"/>
+      <w:numFmt w:val="bullet"/>
+      <w:lvlText w:val="o"/>
+      <w:lvlJc w:val="left"/>
+      <w:pPr>
+        <w:ind w:left="1440" w:hanging="360"/>
+      </w:pPr>
+      <w:rPr>
+        <w:rFonts w:ascii="Courier New" w:hAnsi="Courier New" w:cs="Courier New" w:hint="default"/>
+      </w:rPr>
+    </w:lvl>
+    <w:lvl w:ilvl="2" w:tplc="04090005" w:tentative="1">
+      <w:start w:val="1"/>
+      <w:numFmt w:val="bullet"/>
+      <w:lvlText w:val=""/>
+      <w:lvlJc w:val="left"/>
+      <w:pPr>
+        <w:ind w:left="2160" w:hanging="360"/>
+      </w:pPr>
+      <w:rPr>
+        <w:rFonts w:ascii="Wingdings" w:hAnsi="Wingdings" w:hint="default"/>
+      </w:rPr>
+    </w:lvl>
+    <w:lvl w:ilvl="3" w:tplc="04090001" w:tentative="1">
+      <w:start w:val="1"/>
+      <w:numFmt w:val="bullet"/>
+      <w:lvlText w:val=""/>
+      <w:lvlJc w:val="left"/>
+      <w:pPr>
+        <w:ind w:left="2880" w:hanging="360"/>
+      </w:pPr>
+      <w:rPr>
+        <w:rFonts w:ascii="Symbol" w:hAnsi="Symbol" w:hint="default"/>
+      </w:rPr>
+    </w:lvl>
+    <w:lvl w:ilvl="4" w:tplc="04090003" w:tentative="1">
+      <w:start w:val="1"/>
+      <w:numFmt w:val="bullet"/>
+      <w:lvlText w:val="o"/>
+      <w:lvlJc w:val="left"/>
+      <w:pPr>
+        <w:ind w:left="3600" w:hanging="360"/>
+      </w:pPr>
+      <w:rPr>
+        <w:rFonts w:ascii="Courier New" w:hAnsi="Courier New" w:cs="Courier New" w:hint="default"/>
+      </w:rPr>
+    </w:lvl>
+    <w:lvl w:ilvl="5" w:tplc="04090005" w:tentative="1">
+      <w:start w:val="1"/>
+      <w:numFmt w:val="bullet"/>
+      <w:lvlText w:val=""/>
+      <w:lvlJc w:val="left"/>
+      <w:pPr>
+        <w:ind w:left="4320" w:hanging="360"/>
+      </w:pPr>
+      <w:rPr>
+        <w:rFonts w:ascii="Wingdings" w:hAnsi="Wingdings" w:hint="default"/>
+      </w:rPr>
+    </w:lvl>
+    <w:lvl w:ilvl="6" w:tplc="04090001" w:tentative="1">
+      <w:start w:val="1"/>
+      <w:numFmt w:val="bullet"/>
+      <w:lvlText w:val=""/>
+      <w:lvlJc w:val="left"/>
+      <w:pPr>
+        <w:ind w:left="5040" w:hanging="360"/>
+      </w:pPr>
+      <w:rPr>
+        <w:rFonts w:ascii="Symbol" w:hAnsi="Symbol" w:hint="default"/>
+      </w:rPr>
+    </w:lvl>
+    <w:lvl w:ilvl="7" w:tplc="04090003" w:tentative="1">
+      <w:start w:val="1"/>
+      <w:numFmt w:val="bullet"/>
+      <w:lvlText w:val="o"/>
+      <w:lvlJc w:val="left"/>
+      <w:pPr>
+        <w:ind w:left="5760" w:hanging="360"/>
+      </w:pPr>
+      <w:rPr>
+        <w:rFonts w:ascii="Courier New" w:hAnsi="Courier New" w:cs="Courier New" w:hint="default"/>
+      </w:rPr>
+    </w:lvl>
+    <w:lvl w:ilvl="8" w:tplc="04090005" w:tentative="1">
+      <w:start w:val="1"/>
+      <w:numFmt w:val="bullet"/>
+      <w:lvlText w:val=""/>
+      <w:lvlJc w:val="left"/>
+      <w:pPr>
+        <w:ind w:left="6480" w:hanging="360"/>
+      </w:pPr>
+      <w:rPr>
+        <w:rFonts w:ascii="Wingdings" w:hAnsi="Wingdings" w:hint="default"/>
+      </w:rPr>
+    </w:lvl>
+  </w:abstractNum>
+  <w:abstractNum w:abstractNumId="2">
+    <w:nsid w:val="2E17566E"/>
+    <w:multiLevelType w:val="hybridMultilevel"/>
+    <w:tmpl w:val="00866CE6"/>
+    <w:lvl w:ilvl="0" w:tplc="04090001">
+      <w:start w:val="1"/>
+      <w:numFmt w:val="bullet"/>
+      <w:lvlText w:val=""/>
+      <w:lvlJc w:val="left"/>
+      <w:pPr>
+        <w:ind w:left="779" w:hanging="360"/>
+      </w:pPr>
+      <w:rPr>
+        <w:rFonts w:ascii="Symbol" w:hAnsi="Symbol" w:hint="default"/>
+      </w:rPr>
+    </w:lvl>
+    <w:lvl w:ilvl="1" w:tplc="04090003">
+      <w:start w:val="1"/>
+      <w:numFmt w:val="bullet"/>
+      <w:lvlText w:val="o"/>
+      <w:lvlJc w:val="left"/>
+      <w:pPr>
+        <w:ind w:left="1499" w:hanging="360"/>
+      </w:pPr>
+      <w:rPr>
+        <w:rFonts w:ascii="Courier New" w:hAnsi="Courier New" w:cs="Courier New" w:hint="default"/>
+      </w:rPr>
+    </w:lvl>
+    <w:lvl w:ilvl="2" w:tplc="04090005" w:tentative="1">
+      <w:start w:val="1"/>
+      <w:numFmt w:val="bullet"/>
+      <w:lvlText w:val=""/>
+      <w:lvlJc w:val="left"/>
+      <w:pPr>
+        <w:ind w:left="2219" w:hanging="360"/>
+      </w:pPr>
+      <w:rPr>
+        <w:rFonts w:ascii="Wingdings" w:hAnsi="Wingdings" w:hint="default"/>
+      </w:rPr>
+    </w:lvl>
+    <w:lvl w:ilvl="3" w:tplc="04090001" w:tentative="1">
+      <w:start w:val="1"/>
+      <w:numFmt w:val="bullet"/>
+      <w:lvlText w:val=""/>
+      <w:lvlJc w:val="left"/>
+      <w:pPr>
+        <w:ind w:left="2939" w:hanging="360"/>
+      </w:pPr>
+      <w:rPr>
+        <w:rFonts w:ascii="Symbol" w:hAnsi="Symbol" w:hint="default"/>
+      </w:rPr>
+    </w:lvl>
+    <w:lvl w:ilvl="4" w:tplc="04090003" w:tentative="1">
+      <w:start w:val="1"/>
+      <w:numFmt w:val="bullet"/>
+      <w:lvlText w:val="o"/>
+      <w:lvlJc w:val="left"/>
+      <w:pPr>
+        <w:ind w:left="3659" w:hanging="360"/>
+      </w:pPr>
+      <w:rPr>
+        <w:rFonts w:ascii="Courier New" w:hAnsi="Courier New" w:cs="Courier New" w:hint="default"/>
+      </w:rPr>
+    </w:lvl>
+    <w:lvl w:ilvl="5" w:tplc="04090005" w:tentative="1">
+      <w:start w:val="1"/>
+      <w:numFmt w:val="bullet"/>
+      <w:lvlText w:val=""/>
+      <w:lvlJc w:val="left"/>
+      <w:pPr>
+        <w:ind w:left="4379" w:hanging="360"/>
+      </w:pPr>
+      <w:rPr>
+        <w:rFonts w:ascii="Wingdings" w:hAnsi="Wingdings" w:hint="default"/>
+      </w:rPr>
+    </w:lvl>
+    <w:lvl w:ilvl="6" w:tplc="04090001" w:tentative="1">
+      <w:start w:val="1"/>
+      <w:numFmt w:val="bullet"/>
+      <w:lvlText w:val=""/>
+      <w:lvlJc w:val="left"/>
+      <w:pPr>
+        <w:ind w:left="5099" w:hanging="360"/>
+      </w:pPr>
+      <w:rPr>
+        <w:rFonts w:ascii="Symbol" w:hAnsi="Symbol" w:hint="default"/>
+      </w:rPr>
+    </w:lvl>
+    <w:lvl w:ilvl="7" w:tplc="04090003" w:tentative="1">
+      <w:start w:val="1"/>
+      <w:numFmt w:val="bullet"/>
+      <w:lvlText w:val="o"/>
+      <w:lvlJc w:val="left"/>
+      <w:pPr>
+        <w:ind w:left="5819" w:hanging="360"/>
+      </w:pPr>
+      <w:rPr>
+        <w:rFonts w:ascii="Courier New" w:hAnsi="Courier New" w:cs="Courier New" w:hint="default"/>
+      </w:rPr>
+    </w:lvl>
+    <w:lvl w:ilvl="8" w:tplc="04090005" w:tentative="1">
+      <w:start w:val="1"/>
+      <w:numFmt w:val="bullet"/>
+      <w:lvlText w:val=""/>
+      <w:lvlJc w:val="left"/>
+      <w:pPr>
+        <w:ind w:left="6539" w:hanging="360"/>
+      </w:pPr>
+      <w:rPr>
+        <w:rFonts w:ascii="Wingdings" w:hAnsi="Wingdings" w:hint="default"/>
+      </w:rPr>
+    </w:lvl>
+  </w:abstractNum>
   <w:num w:numId="1">
     <w:abstractNumId w:val="0"/>
+  </w:num>
+  <w:num w:numId="2">
+    <w:abstractNumId w:val="2"/>
+  </w:num>
+  <w:num w:numId="3">
+    <w:abstractNumId w:val="1"/>
   </w:num>
 </w:numbering>
 </file>
@@ -2749,6 +3298,49 @@
       <w:contextualSpacing/>
     </w:pPr>
   </w:style>
+  <w:style w:type="character" w:styleId="CommentReference">
+    <w:name w:val="annotation reference"/>
+    <w:basedOn w:val="DefaultParagraphFont"/>
+    <w:uiPriority w:val="99"/>
+    <w:semiHidden/>
+    <w:unhideWhenUsed/>
+    <w:rsid w:val="00A53114"/>
+    <w:rPr>
+      <w:sz w:val="16"/>
+      <w:szCs w:val="16"/>
+    </w:rPr>
+  </w:style>
+  <w:style w:type="paragraph" w:styleId="CommentText">
+    <w:name w:val="annotation text"/>
+    <w:basedOn w:val="Normal"/>
+    <w:link w:val="CommentTextChar"/>
+    <w:uiPriority w:val="99"/>
+    <w:unhideWhenUsed/>
+    <w:rsid w:val="00A53114"/>
+    <w:pPr>
+      <w:widowControl/>
+      <w:autoSpaceDE/>
+      <w:autoSpaceDN/>
+      <w:adjustRightInd/>
+    </w:pPr>
+    <w:rPr>
+      <w:rFonts w:asciiTheme="minorHAnsi" w:eastAsiaTheme="minorHAnsi" w:hAnsiTheme="minorHAnsi" w:cstheme="minorBidi"/>
+      <w:sz w:val="20"/>
+      <w:szCs w:val="20"/>
+    </w:rPr>
+  </w:style>
+  <w:style w:type="character" w:customStyle="1" w:styleId="CommentTextChar">
+    <w:name w:val="Comment Text Char"/>
+    <w:basedOn w:val="DefaultParagraphFont"/>
+    <w:link w:val="CommentText"/>
+    <w:uiPriority w:val="99"/>
+    <w:rsid w:val="00A53114"/>
+    <w:rPr>
+      <w:rFonts w:eastAsiaTheme="minorHAnsi"/>
+      <w:sz w:val="20"/>
+      <w:szCs w:val="20"/>
+    </w:rPr>
+  </w:style>
 </w:styles>
 </file>
 
@@ -3066,6 +3658,49 @@
       <w:contextualSpacing/>
     </w:pPr>
   </w:style>
+  <w:style w:type="character" w:styleId="CommentReference">
+    <w:name w:val="annotation reference"/>
+    <w:basedOn w:val="DefaultParagraphFont"/>
+    <w:uiPriority w:val="99"/>
+    <w:semiHidden/>
+    <w:unhideWhenUsed/>
+    <w:rsid w:val="00A53114"/>
+    <w:rPr>
+      <w:sz w:val="16"/>
+      <w:szCs w:val="16"/>
+    </w:rPr>
+  </w:style>
+  <w:style w:type="paragraph" w:styleId="CommentText">
+    <w:name w:val="annotation text"/>
+    <w:basedOn w:val="Normal"/>
+    <w:link w:val="CommentTextChar"/>
+    <w:uiPriority w:val="99"/>
+    <w:unhideWhenUsed/>
+    <w:rsid w:val="00A53114"/>
+    <w:pPr>
+      <w:widowControl/>
+      <w:autoSpaceDE/>
+      <w:autoSpaceDN/>
+      <w:adjustRightInd/>
+    </w:pPr>
+    <w:rPr>
+      <w:rFonts w:asciiTheme="minorHAnsi" w:eastAsiaTheme="minorHAnsi" w:hAnsiTheme="minorHAnsi" w:cstheme="minorBidi"/>
+      <w:sz w:val="20"/>
+      <w:szCs w:val="20"/>
+    </w:rPr>
+  </w:style>
+  <w:style w:type="character" w:customStyle="1" w:styleId="CommentTextChar">
+    <w:name w:val="Comment Text Char"/>
+    <w:basedOn w:val="DefaultParagraphFont"/>
+    <w:link w:val="CommentText"/>
+    <w:uiPriority w:val="99"/>
+    <w:rsid w:val="00A53114"/>
+    <w:rPr>
+      <w:rFonts w:eastAsiaTheme="minorHAnsi"/>
+      <w:sz w:val="20"/>
+      <w:szCs w:val="20"/>
+    </w:rPr>
+  </w:style>
 </w:styles>
 </file>
 

</xml_diff>

<commit_message>
Updated InfoChecker to update info after checks ran.
</commit_message>
<xml_diff>
--- a/resources/Saved/21CRB01268_Traffic Judgment Entry.docx
+++ b/resources/Saved/21CRB01268_Traffic Judgment Entry.docx
@@ -464,6 +464,7 @@
         <w:jc w:val="center"/>
         <w:rPr>
           <w:rFonts w:ascii="Palatino Linotype" w:hAnsi="Palatino Linotype"/>
+          <w:bCs/>
           <w:sz w:val="20"/>
           <w:szCs w:val="20"/>
         </w:rPr>
@@ -477,7 +478,40 @@
           <w:szCs w:val="20"/>
           <w:u w:val="single"/>
         </w:rPr>
-        <w:t>FINAL JUDGMENT ENTRY</w:t>
+        <w:t>MAGISTRATE</w:t>
+      </w:r>
+      <w:r>
+        <w:rPr>
+          <w:rFonts w:ascii="Palatino Linotype" w:hAnsi="Palatino Linotype"/>
+          <w:b/>
+          <w:bCs/>
+          <w:sz w:val="20"/>
+          <w:szCs w:val="20"/>
+          <w:u w:val="single"/>
+        </w:rPr>
+        <w:t>’S</w:t>
+      </w:r>
+      <w:r>
+        <w:rPr>
+          <w:rFonts w:ascii="Palatino Linotype" w:hAnsi="Palatino Linotype"/>
+          <w:b/>
+          <w:bCs/>
+          <w:sz w:val="20"/>
+          <w:szCs w:val="20"/>
+          <w:u w:val="single"/>
+        </w:rPr>
+        <w:t xml:space="preserve"> </w:t>
+      </w:r>
+      <w:r>
+        <w:rPr>
+          <w:rFonts w:ascii="Palatino Linotype" w:hAnsi="Palatino Linotype"/>
+          <w:b/>
+          <w:bCs/>
+          <w:sz w:val="20"/>
+          <w:szCs w:val="20"/>
+          <w:u w:val="single"/>
+        </w:rPr>
+        <w:t xml:space="preserve">DECISION</w:t>
       </w:r>
     </w:p>
     <w:p>
@@ -563,7 +597,7 @@
           <w:sz w:val="20"/>
           <w:szCs w:val="20"/>
         </w:rPr>
-        <w:t xml:space="preserve"> for arraignment on January 27, 2022.</w:t>
+        <w:t xml:space="preserve"> for arraignment on January 28, 2022.</w:t>
       </w:r>
       <w:r>
         <w:rPr>
@@ -580,7 +614,7 @@
           <w:sz w:val="20"/>
           <w:szCs w:val="20"/>
         </w:rPr>
-        <w:t xml:space="preserve">Defendant was represented by Mickey Mouse as Public Defender.</w:t>
+        <w:t xml:space="preserve">Defendant waived right to counsel.</w:t>
       </w:r>
       <w:r>
         <w:rPr>
@@ -706,26 +740,17 @@
           <w:sz w:val="20"/>
           <w:szCs w:val="20"/>
         </w:rPr>
-        <w:t xml:space="preserve">The Court, finding that the Defendant entered the plea knowingly, intelligently, and voluntarily, accepted the plea and entered the following sentence:</w:t>
+        <w:t>The Court, finding that the Defendant entered the plea knowingly, intelligently, and voluntarily, accepted the plea and entered the following sentence:</w:t>
       </w:r>
     </w:p>
     <w:p>
       <w:pPr>
-        <w:jc w:val="both"/>
-        <w:rPr>
-          <w:rFonts w:ascii="Palatino Linotype" w:hAnsi="Palatino Linotype"/>
-          <w:sz w:val="20"/>
-          <w:szCs w:val="20"/>
-        </w:rPr>
-      </w:pPr>
-      <w:r>
-        <w:rPr>
-          <w:rFonts w:ascii="Palatino Linotype" w:hAnsi="Palatino Linotype"/>
-          <w:sz w:val="20"/>
-          <w:szCs w:val="20"/>
-        </w:rPr>
-        <w:t xml:space="preserve"/>
-      </w:r>
+        <w:rPr>
+          <w:rFonts w:ascii="Palatino Linotype" w:hAnsi="Palatino Linotype"/>
+          <w:sz w:val="20"/>
+          <w:szCs w:val="20"/>
+        </w:rPr>
+      </w:pPr>
     </w:p>
     <w:tbl>
       <w:tblPr>
@@ -1019,7 +1044,6 @@
                 <w:sz w:val="20"/>
                 <w:szCs w:val="20"/>
               </w:rPr>
-              <w:lastRenderedPageBreak/>
               <w:t>Plea</w:t>
             </w:r>
           </w:p>
@@ -1101,6 +1125,7 @@
                 <w:sz w:val="20"/>
                 <w:szCs w:val="20"/>
               </w:rPr>
+              <w:lastRenderedPageBreak/>
               <w:t>Finding</w:t>
             </w:r>
           </w:p>
@@ -1230,7 +1255,7 @@
                 <w:sz w:val="20"/>
                 <w:szCs w:val="20"/>
               </w:rPr>
-              <w:t xml:space="preserve">50</w:t>
+              <w:t xml:space="preserve">0</w:t>
             </w:r>
           </w:p>
         </w:tc>
@@ -1341,189 +1366,7 @@
                 <w:sz w:val="20"/>
                 <w:szCs w:val="20"/>
               </w:rPr>
-              <w:t xml:space="preserve">25</w:t>
-            </w:r>
-          </w:p>
-        </w:tc>
-      </w:tr>
-      <w:tr>
-        <w:trPr>
-          <w:jc w:val="center"/>
-        </w:trPr>
-        <w:tc>
-          <w:tcPr>
-            <w:tcW w:w="1801" w:type="dxa"/>
-          </w:tcPr>
-          <w:p>
-            <w:pPr>
-              <w:tabs>
-                <w:tab w:val="left" w:pos="-1080"/>
-                <w:tab w:val="left" w:pos="-720"/>
-                <w:tab w:val="left" w:pos="0"/>
-                <w:tab w:val="left" w:pos="720"/>
-                <w:tab w:val="left" w:pos="1440"/>
-                <w:tab w:val="left" w:pos="2160"/>
-                <w:tab w:val="left" w:pos="2880"/>
-                <w:tab w:val="left" w:pos="3600"/>
-                <w:tab w:val="left" w:pos="4320"/>
-                <w:tab w:val="left" w:pos="4680"/>
-              </w:tabs>
-              <w:rPr>
-                <w:rFonts w:ascii="Palatino Linotype" w:hAnsi="Palatino Linotype"/>
-                <w:b/>
-                <w:bCs/>
-                <w:sz w:val="20"/>
-                <w:szCs w:val="20"/>
-              </w:rPr>
-            </w:pPr>
-            <w:r>
-              <w:rPr>
-                <w:rFonts w:ascii="Palatino Linotype" w:hAnsi="Palatino Linotype"/>
-                <w:b/>
-                <w:bCs/>
-                <w:sz w:val="20"/>
-                <w:szCs w:val="20"/>
-              </w:rPr>
-              <w:t>Jail Days</w:t>
-            </w:r>
-          </w:p>
-        </w:tc>
-        <w:tc>
-          <w:tcPr>
-            <w:tcW w:w="3289" w:type="dxa"/>
-          </w:tcPr>
-          <w:p>
-            <w:pPr>
-              <w:tabs>
-                <w:tab w:val="left" w:pos="-1080"/>
-                <w:tab w:val="left" w:pos="-720"/>
-                <w:tab w:val="left" w:pos="0"/>
-                <w:tab w:val="left" w:pos="720"/>
-                <w:tab w:val="left" w:pos="1440"/>
-                <w:tab w:val="left" w:pos="2160"/>
-                <w:tab w:val="left" w:pos="2880"/>
-                <w:tab w:val="left" w:pos="3600"/>
-                <w:tab w:val="left" w:pos="4320"/>
-                <w:tab w:val="left" w:pos="4680"/>
-              </w:tabs>
-              <w:rPr>
-                <w:rFonts w:ascii="Palatino Linotype" w:hAnsi="Palatino Linotype"/>
-                <w:b/>
-                <w:bCs/>
-                <w:sz w:val="20"/>
-                <w:szCs w:val="20"/>
-              </w:rPr>
-            </w:pPr>
-            <w:r>
-              <w:rPr>
-                <w:rFonts w:ascii="Palatino Linotype" w:hAnsi="Palatino Linotype"/>
-                <w:b/>
-                <w:bCs/>
-                <w:sz w:val="20"/>
-                <w:szCs w:val="20"/>
-              </w:rPr>
-              <w:t xml:space="preserve">10</w:t>
-            </w:r>
-          </w:p>
-        </w:tc>
-      </w:tr>
-      <w:tr>
-        <w:trPr>
-          <w:jc w:val="center"/>
-        </w:trPr>
-        <w:tc>
-          <w:tcPr>
-            <w:tcW w:w="1801" w:type="dxa"/>
-          </w:tcPr>
-          <w:p>
-            <w:pPr>
-              <w:tabs>
-                <w:tab w:val="left" w:pos="-1080"/>
-                <w:tab w:val="left" w:pos="-720"/>
-                <w:tab w:val="left" w:pos="0"/>
-                <w:tab w:val="left" w:pos="720"/>
-                <w:tab w:val="left" w:pos="1440"/>
-                <w:tab w:val="left" w:pos="2160"/>
-                <w:tab w:val="left" w:pos="2880"/>
-                <w:tab w:val="left" w:pos="3600"/>
-                <w:tab w:val="left" w:pos="4320"/>
-                <w:tab w:val="left" w:pos="4680"/>
-              </w:tabs>
-              <w:rPr>
-                <w:rFonts w:ascii="Palatino Linotype" w:hAnsi="Palatino Linotype"/>
-                <w:b/>
-                <w:bCs/>
-                <w:sz w:val="20"/>
-                <w:szCs w:val="20"/>
-              </w:rPr>
-            </w:pPr>
-            <w:r>
-              <w:rPr>
-                <w:rFonts w:ascii="Palatino Linotype" w:hAnsi="Palatino Linotype"/>
-                <w:b/>
-                <w:bCs/>
-                <w:sz w:val="20"/>
-                <w:szCs w:val="20"/>
-              </w:rPr>
-              <w:t>Jail Days</w:t>
-            </w:r>
-            <w:r>
-              <w:rPr>
-                <w:rFonts w:ascii="Palatino Linotype" w:hAnsi="Palatino Linotype"/>
-                <w:b/>
-                <w:bCs/>
-                <w:sz w:val="20"/>
-                <w:szCs w:val="20"/>
-              </w:rPr>
-              <w:t xml:space="preserve"> </w:t>
-            </w:r>
-            <w:r>
-              <w:rPr>
-                <w:rFonts w:ascii="Palatino Linotype" w:hAnsi="Palatino Linotype"/>
-                <w:b/>
-                <w:bCs/>
-                <w:sz w:val="20"/>
-                <w:szCs w:val="20"/>
-              </w:rPr>
-              <w:t>Suspended</w:t>
-            </w:r>
-          </w:p>
-        </w:tc>
-        <w:tc>
-          <w:tcPr>
-            <w:tcW w:w="3289" w:type="dxa"/>
-          </w:tcPr>
-          <w:p>
-            <w:pPr>
-              <w:tabs>
-                <w:tab w:val="left" w:pos="-1080"/>
-                <w:tab w:val="left" w:pos="-720"/>
-                <w:tab w:val="left" w:pos="0"/>
-                <w:tab w:val="left" w:pos="720"/>
-                <w:tab w:val="left" w:pos="1440"/>
-                <w:tab w:val="left" w:pos="2160"/>
-                <w:tab w:val="left" w:pos="2880"/>
-                <w:tab w:val="left" w:pos="3600"/>
-                <w:tab w:val="left" w:pos="4320"/>
-                <w:tab w:val="left" w:pos="4680"/>
-              </w:tabs>
-              <w:rPr>
-                <w:rFonts w:ascii="Palatino Linotype" w:hAnsi="Palatino Linotype"/>
-                <w:b/>
-                <w:bCs/>
-                <w:sz w:val="20"/>
-                <w:szCs w:val="20"/>
-              </w:rPr>
-            </w:pPr>
-            <w:r>
-              <w:rPr>
-                <w:rFonts w:ascii="Palatino Linotype" w:hAnsi="Palatino Linotype"/>
-                <w:b/>
-                <w:bCs/>
-                <w:sz w:val="20"/>
-                <w:szCs w:val="20"/>
-              </w:rPr>
-              <w:t xml:space="preserve">5</w:t>
+              <w:t xml:space="preserve">0</w:t>
             </w:r>
           </w:p>
         </w:tc>
@@ -1672,7 +1515,7 @@
           <w:sz w:val="20"/>
           <w:szCs w:val="20"/>
         </w:rPr>
-        <w:t xml:space="preserve">January 27, 2022</w:t>
+        <w:t xml:space="preserve">January 28, 2022</w:t>
       </w:r>
       <w:r>
         <w:rPr>
@@ -1681,14 +1524,6 @@
           <w:szCs w:val="20"/>
         </w:rPr>
         <w:t xml:space="preserve">. </w:t>
-      </w:r>
-      <w:r>
-        <w:rPr>
-          <w:rFonts w:ascii="Palatino Linotype" w:hAnsi="Palatino Linotype"/>
-          <w:sz w:val="20"/>
-          <w:szCs w:val="20"/>
-        </w:rPr>
-        <w:t xml:space="preserve"/>
       </w:r>
       <w:r>
         <w:rPr>
@@ -1724,22 +1559,6 @@
         </w:rPr>
         <w:t xml:space="preserve"/>
       </w:r>
-      <w:r>
-        <w:rPr>
-          <w:rFonts w:ascii="Palatino Linotype" w:hAnsi="Palatino Linotype"/>
-          <w:sz w:val="20"/>
-          <w:szCs w:val="20"/>
-        </w:rPr>
-        <w:t xml:space="preserve"/>
-      </w:r>
-      <w:r>
-        <w:rPr>
-          <w:rFonts w:ascii="Palatino Linotype" w:hAnsi="Palatino Linotype"/>
-          <w:sz w:val="20"/>
-          <w:szCs w:val="20"/>
-        </w:rPr>
-        <w:t xml:space="preserve"/>
-      </w:r>
     </w:p>
     <w:p>
       <w:pPr>
@@ -1755,16 +1574,18 @@
         <w:rPr>
           <w:rFonts w:ascii="Palatino Linotype" w:hAnsi="Palatino Linotype"/>
           <w:b/>
-          <w:sz w:val="20"/>
-          <w:szCs w:val="20"/>
-        </w:rPr>
-        <w:t xml:space="preserve">Jail Commitment Terms.</w:t>
+          <w:bCs/>
+          <w:sz w:val="20"/>
+          <w:szCs w:val="20"/>
+        </w:rPr>
+        <w:t xml:space="preserve">Proof of Financial Responsibility.</w:t>
       </w:r>
       <w:proofErr w:type="gramEnd"/>
       <w:r>
         <w:rPr>
           <w:rFonts w:ascii="Palatino Linotype" w:hAnsi="Palatino Linotype"/>
           <w:b/>
+          <w:bCs/>
           <w:sz w:val="20"/>
           <w:szCs w:val="20"/>
         </w:rPr>
@@ -1773,259 +1594,28 @@
       <w:r>
         <w:rPr>
           <w:rFonts w:ascii="Palatino Linotype" w:hAnsi="Palatino Linotype"/>
+          <w:bCs/>
+          <w:sz w:val="20"/>
+          <w:szCs w:val="20"/>
+        </w:rPr>
+        <w:t xml:space="preserve"> </w:t>
+      </w:r>
+      <w:r>
+        <w:rPr>
+          <w:rFonts w:ascii="Palatino Linotype" w:hAnsi="Palatino Linotype"/>
+          <w:sz w:val="20"/>
+          <w:szCs w:val="20"/>
+        </w:rPr>
+        <w:t xml:space="preserve">The Defendant showed the Court proof of responsibility during the proceeding.</w:t>
+      </w:r>
+      <w:r>
+        <w:rPr>
+          <w:rFonts w:ascii="Palatino Linotype" w:hAnsi="Palatino Linotype"/>
+          <w:bCs/>
           <w:sz w:val="20"/>
           <w:szCs w:val="20"/>
         </w:rPr>
         <w:t xml:space="preserve"/>
-      </w:r>
-      <w:r>
-        <w:rPr>
-          <w:rFonts w:ascii="Palatino Linotype" w:hAnsi="Palatino Linotype"/>
-          <w:sz w:val="20"/>
-          <w:szCs w:val="20"/>
-        </w:rPr>
-        <w:t xml:space="preserve">Defendant’s report date is </w:t>
-      </w:r>
-      <w:r>
-        <w:rPr>
-          <w:rFonts w:ascii="Palatino Linotype" w:hAnsi="Palatino Linotype"/>
-          <w:b/>
-          <w:sz w:val="20"/>
-          <w:szCs w:val="20"/>
-        </w:rPr>
-        <w:t xml:space="preserve">January 28, 2022</w:t>
-      </w:r>
-      <w:r>
-        <w:rPr>
-          <w:rFonts w:ascii="Palatino Linotype" w:hAnsi="Palatino Linotype"/>
-          <w:b/>
-          <w:sz w:val="20"/>
-          <w:szCs w:val="20"/>
-        </w:rPr>
-        <w:t xml:space="preserve"> at 08:30 AM</w:t>
-      </w:r>
-      <w:bookmarkStart w:id="0" w:name="_GoBack"/>
-      <w:bookmarkEnd w:id="0"/>
-      <w:r>
-        <w:rPr>
-          <w:rFonts w:ascii="Palatino Linotype" w:hAnsi="Palatino Linotype"/>
-          <w:sz w:val="20"/>
-          <w:szCs w:val="20"/>
-        </w:rPr>
-        <w:t xml:space="preserve">.</w:t>
-      </w:r>
-      <w:r>
-        <w:rPr>
-          <w:rFonts w:ascii="Palatino Linotype" w:hAnsi="Palatino Linotype"/>
-          <w:sz w:val="20"/>
-          <w:szCs w:val="20"/>
-        </w:rPr>
-        <w:t xml:space="preserve"/>
-      </w:r>
-    </w:p>
-    <w:p>
-      <w:pPr>
-        <w:pStyle w:val="ListParagraph"/>
-        <w:numPr>
-          <w:ilvl w:val="0"/>
-          <w:numId w:val="3"/>
-        </w:numPr>
-        <w:jc w:val="both"/>
-        <w:rPr>
-          <w:rFonts w:ascii="Palatino Linotype" w:hAnsi="Palatino Linotype"/>
-          <w:sz w:val="20"/>
-          <w:szCs w:val="20"/>
-        </w:rPr>
-      </w:pPr>
-      <w:r>
-        <w:rPr>
-          <w:rFonts w:ascii="Palatino Linotype" w:hAnsi="Palatino Linotype"/>
-          <w:sz w:val="20"/>
-          <w:szCs w:val="20"/>
-        </w:rPr>
-        <w:t>Defendant shall report to jail time</w:t>
-      </w:r>
-      <w:r>
-        <w:rPr>
-          <w:rFonts w:ascii="Palatino Linotype" w:hAnsi="Palatino Linotype"/>
-          <w:sz w:val="20"/>
-          <w:szCs w:val="20"/>
-        </w:rPr>
-        <w:t>l</w:t>
-      </w:r>
-      <w:r>
-        <w:rPr>
-          <w:rFonts w:ascii="Palatino Linotype" w:hAnsi="Palatino Linotype"/>
-          <w:sz w:val="20"/>
-          <w:szCs w:val="20"/>
-        </w:rPr>
-        <w:t>y and sober.</w:t>
-      </w:r>
-    </w:p>
-    <w:p>
-      <w:pPr>
-        <w:pStyle w:val="ListParagraph"/>
-        <w:numPr>
-          <w:ilvl w:val="0"/>
-          <w:numId w:val="3"/>
-        </w:numPr>
-        <w:jc w:val="both"/>
-        <w:rPr>
-          <w:rFonts w:ascii="Palatino Linotype" w:hAnsi="Palatino Linotype"/>
-          <w:sz w:val="20"/>
-          <w:szCs w:val="20"/>
-        </w:rPr>
-      </w:pPr>
-      <w:r>
-        <w:rPr>
-          <w:rFonts w:ascii="Palatino Linotype" w:hAnsi="Palatino Linotype"/>
-          <w:sz w:val="20"/>
-          <w:szCs w:val="20"/>
-        </w:rPr>
-        <w:t xml:space="preserve">The jail days imposed shall be served</w:t>
-      </w:r>
-      <w:r>
-        <w:rPr>
-          <w:rFonts w:ascii="Palatino Linotype" w:hAnsi="Palatino Linotype"/>
-          <w:sz w:val="20"/>
-          <w:szCs w:val="20"/>
-        </w:rPr>
-        <w:t xml:space="preserve"> as</w:t>
-      </w:r>
-      <w:r>
-        <w:rPr>
-          <w:rFonts w:ascii="Palatino Linotype" w:hAnsi="Palatino Linotype"/>
-          <w:sz w:val="20"/>
-          <w:szCs w:val="20"/>
-        </w:rPr>
-        <w:t xml:space="preserve"> consecutive days. </w:t>
-      </w:r>
-      <w:r>
-        <w:rPr>
-          <w:rFonts w:ascii="Palatino Linotype" w:hAnsi="Palatino Linotype"/>
-          <w:sz w:val="20"/>
-          <w:szCs w:val="20"/>
-        </w:rPr>
-        <w:t xml:space="preserve"/>
-      </w:r>
-      <w:r>
-        <w:rPr>
-          <w:rFonts w:ascii="Palatino Linotype" w:hAnsi="Palatino Linotype"/>
-          <w:sz w:val="20"/>
-          <w:szCs w:val="20"/>
-        </w:rPr>
-        <w:t xml:space="preserve"/>
-      </w:r>
-    </w:p>
-    <w:p>
-      <w:pPr>
-        <w:pStyle w:val="ListParagraph"/>
-        <w:numPr>
-          <w:ilvl w:val="0"/>
-          <w:numId w:val="3"/>
-        </w:numPr>
-        <w:jc w:val="both"/>
-        <w:rPr>
-          <w:rFonts w:ascii="Palatino Linotype" w:hAnsi="Palatino Linotype"/>
-          <w:sz w:val="20"/>
-          <w:szCs w:val="20"/>
-        </w:rPr>
-      </w:pPr>
-      <w:r>
-        <w:rPr>
-          <w:rFonts w:ascii="Palatino Linotype" w:hAnsi="Palatino Linotype"/>
-          <w:sz w:val="20"/>
-          <w:szCs w:val="20"/>
-        </w:rPr>
-        <w:t xml:space="preserve">Defendant is granted </w:t>
-      </w:r>
-      <w:r>
-        <w:rPr>
-          <w:rFonts w:ascii="Palatino Linotype" w:hAnsi="Palatino Linotype"/>
-          <w:b/>
-          <w:sz w:val="20"/>
-          <w:szCs w:val="20"/>
-        </w:rPr>
-        <w:t xml:space="preserve">credit for 3 days</w:t>
-      </w:r>
-      <w:r>
-        <w:rPr>
-          <w:rFonts w:ascii="Palatino Linotype" w:hAnsi="Palatino Linotype"/>
-          <w:sz w:val="20"/>
-          <w:szCs w:val="20"/>
-        </w:rPr>
-        <w:t xml:space="preserve"> already served in jail.</w:t>
-      </w:r>
-      <w:r>
-        <w:rPr>
-          <w:rFonts w:ascii="Palatino Linotype" w:hAnsi="Palatino Linotype"/>
-          <w:sz w:val="20"/>
-          <w:szCs w:val="20"/>
-        </w:rPr>
-        <w:t xml:space="preserve"/>
-      </w:r>
-      <w:r>
-        <w:rPr>
-          <w:rFonts w:ascii="Palatino Linotype" w:hAnsi="Palatino Linotype"/>
-          <w:sz w:val="20"/>
-          <w:szCs w:val="20"/>
-        </w:rPr>
-        <w:t xml:space="preserve"/>
-      </w:r>
-    </w:p>
-    <w:p>
-      <w:pPr>
-        <w:pStyle w:val="ListParagraph"/>
-        <w:numPr>
-          <w:ilvl w:val="0"/>
-          <w:numId w:val="3"/>
-        </w:numPr>
-        <w:jc w:val="both"/>
-        <w:rPr>
-          <w:rFonts w:ascii="Palatino Linotype" w:hAnsi="Palatino Linotype"/>
-          <w:sz w:val="20"/>
-          <w:szCs w:val="20"/>
-        </w:rPr>
-      </w:pPr>
-      <w:r>
-        <w:rPr>
-          <w:rFonts w:ascii="Palatino Linotype" w:hAnsi="Palatino Linotype"/>
-          <w:sz w:val="20"/>
-          <w:szCs w:val="20"/>
-        </w:rPr>
-        <w:t>Defendant shall timely pay</w:t>
-      </w:r>
-      <w:r>
-        <w:rPr>
-          <w:rFonts w:ascii="Palatino Linotype" w:hAnsi="Palatino Linotype"/>
-          <w:sz w:val="20"/>
-          <w:szCs w:val="20"/>
-        </w:rPr>
-        <w:t>,</w:t>
-      </w:r>
-      <w:r>
-        <w:rPr>
-          <w:rFonts w:ascii="Palatino Linotype" w:hAnsi="Palatino Linotype"/>
-          <w:sz w:val="20"/>
-          <w:szCs w:val="20"/>
-        </w:rPr>
-        <w:t xml:space="preserve"> or dispute</w:t>
-      </w:r>
-      <w:r>
-        <w:rPr>
-          <w:rFonts w:ascii="Palatino Linotype" w:hAnsi="Palatino Linotype"/>
-          <w:sz w:val="20"/>
-          <w:szCs w:val="20"/>
-        </w:rPr>
-        <w:t xml:space="preserve">,</w:t>
-      </w:r>
-      <w:r>
-        <w:rPr>
-          <w:rFonts w:ascii="Palatino Linotype" w:hAnsi="Palatino Linotype"/>
-          <w:sz w:val="20"/>
-          <w:szCs w:val="20"/>
-        </w:rPr>
-        <w:t xml:space="preserve"> confinement costs billed pursuant to R.C. 2929.37 or be subject to certificate of judgment by the Clerk.</w:t>
       </w:r>
     </w:p>
     <w:p>
@@ -2093,7 +1683,6 @@
           <w:sz w:val="20"/>
           <w:szCs w:val="20"/>
         </w:rPr>
-        <w:lastRenderedPageBreak/>
         <w:tab/>
       </w:r>
       <w:r>
@@ -2197,7 +1786,7 @@
           <w:sz w:val="20"/>
           <w:szCs w:val="20"/>
         </w:rPr>
-        <w:t xml:space="preserve">Judge</w:t>
+        <w:t xml:space="preserve">Magistrate</w:t>
       </w:r>
       <w:r>
         <w:rPr>
@@ -2213,7 +1802,7 @@
           <w:sz w:val="20"/>
           <w:szCs w:val="20"/>
         </w:rPr>
-        <w:t xml:space="preserve">Marianne</w:t>
+        <w:t xml:space="preserve">Amanda</w:t>
       </w:r>
       <w:r>
         <w:rPr>
@@ -2229,7 +1818,7 @@
           <w:sz w:val="20"/>
           <w:szCs w:val="20"/>
         </w:rPr>
-        <w:t xml:space="preserve">Hemmeter</w:t>
+        <w:t xml:space="preserve">Bunner</w:t>
       </w:r>
     </w:p>
     <w:p>
@@ -2265,6 +1854,89 @@
     <w:p>
       <w:pPr>
         <w:tabs>
+          <w:tab w:val="center" w:pos="4680"/>
+        </w:tabs>
+        <w:jc w:val="both"/>
+        <w:rPr>
+          <w:rFonts w:ascii="Palatino Linotype" w:hAnsi="Palatino Linotype"/>
+          <w:b/>
+          <w:bCs/>
+          <w:i/>
+          <w:sz w:val="19"/>
+          <w:szCs w:val="19"/>
+        </w:rPr>
+      </w:pPr>
+      <w:r>
+        <w:rPr>
+          <w:rFonts w:ascii="Palatino Linotype" w:hAnsi="Palatino Linotype"/>
+          <w:b/>
+          <w:bCs/>
+          <w:i/>
+          <w:sz w:val="19"/>
+          <w:szCs w:val="19"/>
+        </w:rPr>
+        <w:t xml:space="preserve">Pursuant to Criminal Rule 19(D) and Traffic Rule 14, written objections to this magistrate’s decision must be filed within </w:t>
+      </w:r>
+      <w:r>
+        <w:rPr>
+          <w:rFonts w:ascii="Palatino Linotype" w:hAnsi="Palatino Linotype"/>
+          <w:b/>
+          <w:bCs/>
+          <w:i/>
+          <w:sz w:val="19"/>
+          <w:szCs w:val="19"/>
+        </w:rPr>
+        <w:t>14</w:t>
+      </w:r>
+      <w:r>
+        <w:rPr>
+          <w:rFonts w:ascii="Palatino Linotype" w:hAnsi="Palatino Linotype"/>
+          <w:b/>
+          <w:bCs/>
+          <w:i/>
+          <w:sz w:val="19"/>
+          <w:szCs w:val="19"/>
+        </w:rPr>
+        <w:t xml:space="preserve"> days of the filing of this decision. Any objections must state with specificity the grounds of the objections. </w:t>
+      </w:r>
+      <w:r>
+        <w:rPr>
+          <w:rFonts w:ascii="Palatino Linotype" w:hAnsi="Palatino Linotype"/>
+          <w:b/>
+          <w:bCs/>
+          <w:i/>
+          <w:sz w:val="19"/>
+          <w:szCs w:val="19"/>
+        </w:rPr>
+        <w:t xml:space="preserve">A </w:t>
+      </w:r>
+      <w:r>
+        <w:rPr>
+          <w:rFonts w:ascii="Palatino Linotype" w:hAnsi="Palatino Linotype"/>
+          <w:b/>
+          <w:bCs/>
+          <w:i/>
+          <w:sz w:val="19"/>
+          <w:szCs w:val="19"/>
+        </w:rPr>
+        <w:lastRenderedPageBreak/>
+        <w:t xml:space="preserve">party shall not assign as error on appeal the court’s adoption of this decision unless the party timely </w:t>
+      </w:r>
+      <w:r>
+        <w:rPr>
+          <w:rFonts w:ascii="Palatino Linotype" w:hAnsi="Palatino Linotype"/>
+          <w:b/>
+          <w:bCs/>
+          <w:i/>
+          <w:sz w:val="19"/>
+          <w:szCs w:val="19"/>
+        </w:rPr>
+        <w:t>files objections.</w:t>
+      </w:r>
+    </w:p>
+    <w:p>
+      <w:pPr>
+        <w:tabs>
           <w:tab w:val="left" w:pos="-1080"/>
           <w:tab w:val="left" w:pos="-720"/>
           <w:tab w:val="left" w:pos="0"/>
@@ -2278,6 +1950,35 @@
         </w:tabs>
         <w:rPr>
           <w:rFonts w:ascii="Palatino Linotype" w:hAnsi="Palatino Linotype"/>
+          <w:sz w:val="20"/>
+          <w:szCs w:val="20"/>
+        </w:rPr>
+      </w:pPr>
+      <w:r>
+        <w:rPr>
+          <w:rFonts w:ascii="Palatino Linotype" w:hAnsi="Palatino Linotype"/>
+          <w:sz w:val="20"/>
+          <w:szCs w:val="20"/>
+        </w:rPr>
+        <w:t xml:space="preserve"/>
+      </w:r>
+    </w:p>
+    <w:p>
+      <w:pPr>
+        <w:tabs>
+          <w:tab w:val="left" w:pos="-1080"/>
+          <w:tab w:val="left" w:pos="-720"/>
+          <w:tab w:val="left" w:pos="0"/>
+          <w:tab w:val="left" w:pos="720"/>
+          <w:tab w:val="left" w:pos="1440"/>
+          <w:tab w:val="left" w:pos="2160"/>
+          <w:tab w:val="left" w:pos="2880"/>
+          <w:tab w:val="left" w:pos="3600"/>
+          <w:tab w:val="left" w:pos="4320"/>
+          <w:tab w:val="left" w:pos="4680"/>
+        </w:tabs>
+        <w:rPr>
+          <w:rFonts w:ascii="Palatino Linotype" w:hAnsi="Palatino Linotype"/>
           <w:sz w:val="16"/>
           <w:szCs w:val="16"/>
         </w:rPr>
@@ -2314,6 +2015,27 @@
         </w:rPr>
         <w:t xml:space="preserve">___ Prosecutor’s Office, ___ TARA DEAN</w:t>
       </w:r>
+    </w:p>
+    <w:p>
+      <w:pPr>
+        <w:tabs>
+          <w:tab w:val="left" w:pos="-1080"/>
+          <w:tab w:val="left" w:pos="-720"/>
+          <w:tab w:val="left" w:pos="0"/>
+          <w:tab w:val="left" w:pos="720"/>
+          <w:tab w:val="left" w:pos="1440"/>
+          <w:tab w:val="left" w:pos="2160"/>
+          <w:tab w:val="left" w:pos="2880"/>
+          <w:tab w:val="left" w:pos="3600"/>
+          <w:tab w:val="left" w:pos="4320"/>
+          <w:tab w:val="left" w:pos="4680"/>
+        </w:tabs>
+        <w:rPr>
+          <w:rFonts w:ascii="Palatino Linotype" w:hAnsi="Palatino Linotype"/>
+          <w:sz w:val="16"/>
+          <w:szCs w:val="16"/>
+        </w:rPr>
+      </w:pPr>
     </w:p>
     <w:sectPr>
       <w:headerReference w:type="even" r:id="rId8"/>
@@ -2365,12 +2087,7 @@
 <w:ftr xmlns:wpc="http://schemas.microsoft.com/office/word/2010/wordprocessingCanvas" xmlns:mc="http://schemas.openxmlformats.org/markup-compatibility/2006" xmlns:o="urn:schemas-microsoft-com:office:office" xmlns:r="http://schemas.openxmlformats.org/officeDocument/2006/relationships" xmlns:m="http://schemas.openxmlformats.org/officeDocument/2006/math" xmlns:v="urn:schemas-microsoft-com:vml" xmlns:wp14="http://schemas.microsoft.com/office/word/2010/wordprocessingDrawing" xmlns:wp="http://schemas.openxmlformats.org/drawingml/2006/wordprocessingDrawing" xmlns:w10="urn:schemas-microsoft-com:office:word" xmlns:w="http://schemas.openxmlformats.org/wordprocessingml/2006/main" xmlns:w14="http://schemas.microsoft.com/office/word/2010/wordml" xmlns:wpg="http://schemas.microsoft.com/office/word/2010/wordprocessingGroup" xmlns:wpi="http://schemas.microsoft.com/office/word/2010/wordprocessingInk" xmlns:wne="http://schemas.microsoft.com/office/word/2006/wordml" xmlns:wps="http://schemas.microsoft.com/office/word/2010/wordprocessingShape" mc:Ignorable="w14 wp14">
   <w:sdt>
     <w:sdtPr>
-      <w:rPr>
-        <w:rFonts w:ascii="Palatino Linotype" w:hAnsi="Palatino Linotype"/>
-        <w:sz w:val="20"/>
-        <w:szCs w:val="20"/>
-      </w:rPr>
-      <w:id w:val="-2099861789"/>
+      <w:id w:val="-1309706245"/>
       <w:docPartObj>
         <w:docPartGallery w:val="Page Numbers (Bottom of Page)"/>
         <w:docPartUnique/>
@@ -2385,13 +2102,19 @@
             <w:sz w:val="20"/>
             <w:szCs w:val="20"/>
           </w:rPr>
-          <w:id w:val="860082579"/>
+          <w:id w:val="98381352"/>
           <w:docPartObj>
             <w:docPartGallery w:val="Page Numbers (Top of Page)"/>
             <w:docPartUnique/>
           </w:docPartObj>
         </w:sdtPr>
-        <w:sdtEndPr/>
+        <w:sdtEndPr>
+          <w:rPr>
+            <w:rFonts w:ascii="Times New Roman" w:hAnsi="Times New Roman"/>
+            <w:sz w:val="24"/>
+            <w:szCs w:val="24"/>
+          </w:rPr>
+        </w:sdtEndPr>
         <w:sdtContent>
           <w:p>
             <w:pPr>
@@ -2461,6 +2184,65 @@
                 <w:sz w:val="20"/>
                 <w:szCs w:val="20"/>
               </w:rPr>
+              <w:t>1</w:t>
+            </w:r>
+            <w:r>
+              <w:rPr>
+                <w:rFonts w:ascii="Palatino Linotype" w:hAnsi="Palatino Linotype"/>
+                <w:b/>
+                <w:bCs/>
+                <w:sz w:val="20"/>
+                <w:szCs w:val="20"/>
+              </w:rPr>
+              <w:fldChar w:fldCharType="end"/>
+            </w:r>
+            <w:r>
+              <w:rPr>
+                <w:rFonts w:ascii="Palatino Linotype" w:hAnsi="Palatino Linotype"/>
+                <w:sz w:val="20"/>
+                <w:szCs w:val="20"/>
+              </w:rPr>
+              <w:t xml:space="preserve"> of </w:t>
+            </w:r>
+            <w:r>
+              <w:rPr>
+                <w:rFonts w:ascii="Palatino Linotype" w:hAnsi="Palatino Linotype"/>
+                <w:b/>
+                <w:bCs/>
+                <w:sz w:val="20"/>
+                <w:szCs w:val="20"/>
+              </w:rPr>
+              <w:fldChar w:fldCharType="begin"/>
+            </w:r>
+            <w:r>
+              <w:rPr>
+                <w:rFonts w:ascii="Palatino Linotype" w:hAnsi="Palatino Linotype"/>
+                <w:b/>
+                <w:bCs/>
+                <w:sz w:val="20"/>
+                <w:szCs w:val="20"/>
+              </w:rPr>
+              <w:instrText xml:space="preserve"> NUMPAGES  </w:instrText>
+            </w:r>
+            <w:r>
+              <w:rPr>
+                <w:rFonts w:ascii="Palatino Linotype" w:hAnsi="Palatino Linotype"/>
+                <w:b/>
+                <w:bCs/>
+                <w:sz w:val="20"/>
+                <w:szCs w:val="20"/>
+              </w:rPr>
+              <w:fldChar w:fldCharType="separate"/>
+            </w:r>
+            <w:r>
+              <w:rPr>
+                <w:rFonts w:ascii="Palatino Linotype" w:hAnsi="Palatino Linotype"/>
+                <w:b/>
+                <w:bCs/>
+                <w:noProof/>
+                <w:sz w:val="20"/>
+                <w:szCs w:val="20"/>
+              </w:rPr>
               <w:t>3</w:t>
             </w:r>
             <w:r>
@@ -2476,65 +2258,6 @@
             <w:r>
               <w:rPr>
                 <w:rFonts w:ascii="Palatino Linotype" w:hAnsi="Palatino Linotype"/>
-                <w:sz w:val="20"/>
-                <w:szCs w:val="20"/>
-              </w:rPr>
-              <w:t xml:space="preserve"> of </w:t>
-            </w:r>
-            <w:r>
-              <w:rPr>
-                <w:rFonts w:ascii="Palatino Linotype" w:hAnsi="Palatino Linotype"/>
-                <w:b/>
-                <w:bCs/>
-                <w:sz w:val="20"/>
-                <w:szCs w:val="20"/>
-              </w:rPr>
-              <w:fldChar w:fldCharType="begin"/>
-            </w:r>
-            <w:r>
-              <w:rPr>
-                <w:rFonts w:ascii="Palatino Linotype" w:hAnsi="Palatino Linotype"/>
-                <w:b/>
-                <w:bCs/>
-                <w:sz w:val="20"/>
-                <w:szCs w:val="20"/>
-              </w:rPr>
-              <w:instrText xml:space="preserve"> NUMPAGES  </w:instrText>
-            </w:r>
-            <w:r>
-              <w:rPr>
-                <w:rFonts w:ascii="Palatino Linotype" w:hAnsi="Palatino Linotype"/>
-                <w:b/>
-                <w:bCs/>
-                <w:sz w:val="20"/>
-                <w:szCs w:val="20"/>
-              </w:rPr>
-              <w:fldChar w:fldCharType="separate"/>
-            </w:r>
-            <w:r>
-              <w:rPr>
-                <w:rFonts w:ascii="Palatino Linotype" w:hAnsi="Palatino Linotype"/>
-                <w:b/>
-                <w:bCs/>
-                <w:noProof/>
-                <w:sz w:val="20"/>
-                <w:szCs w:val="20"/>
-              </w:rPr>
-              <w:t>5</w:t>
-            </w:r>
-            <w:r>
-              <w:rPr>
-                <w:rFonts w:ascii="Palatino Linotype" w:hAnsi="Palatino Linotype"/>
-                <w:b/>
-                <w:bCs/>
-                <w:sz w:val="20"/>
-                <w:szCs w:val="20"/>
-              </w:rPr>
-              <w:fldChar w:fldCharType="end"/>
-            </w:r>
-            <w:r>
-              <w:rPr>
-                <w:rFonts w:ascii="Palatino Linotype" w:hAnsi="Palatino Linotype"/>
                 <w:b/>
                 <w:bCs/>
                 <w:sz w:val="20"/>
@@ -2548,13 +2271,49 @@
                 <w:sz w:val="20"/>
                 <w:szCs w:val="20"/>
               </w:rPr>
-              <w:t xml:space="preserve">Final Judgment Entry 21CRB01268</w:t>
+              <w:t xml:space="preserve">Magistrate Decision</w:t>
             </w:r>
+            <w:r>
+              <w:rPr>
+                <w:rFonts w:ascii="Palatino Linotype" w:hAnsi="Palatino Linotype"/>
+                <w:sz w:val="20"/>
+                <w:szCs w:val="20"/>
+              </w:rPr>
+              <w:t xml:space="preserve"> 21CRB01268</w:t>
+            </w:r>
+          </w:p>
+          <w:p>
+            <w:pPr>
+              <w:pStyle w:val="Footer"/>
+              <w:jc w:val="right"/>
+            </w:pPr>
           </w:p>
         </w:sdtContent>
       </w:sdt>
     </w:sdtContent>
   </w:sdt>
+  <w:p>
+    <w:pPr>
+      <w:tabs>
+        <w:tab w:val="left" w:pos="-1080"/>
+        <w:tab w:val="left" w:pos="-720"/>
+        <w:tab w:val="left" w:pos="0"/>
+        <w:tab w:val="left" w:pos="720"/>
+        <w:tab w:val="left" w:pos="1440"/>
+        <w:tab w:val="left" w:pos="2160"/>
+        <w:tab w:val="left" w:pos="2880"/>
+        <w:tab w:val="left" w:pos="3600"/>
+        <w:tab w:val="left" w:pos="4320"/>
+        <w:tab w:val="left" w:pos="4680"/>
+      </w:tabs>
+      <w:jc w:val="right"/>
+      <w:rPr>
+        <w:rFonts w:ascii="Palatino Linotype" w:hAnsi="Palatino Linotype"/>
+        <w:sz w:val="20"/>
+        <w:szCs w:val="20"/>
+      </w:rPr>
+    </w:pPr>
+  </w:p>
 </w:ftr>
 </file>
 
@@ -2746,240 +2505,8 @@
       </w:rPr>
     </w:lvl>
   </w:abstractNum>
-  <w:abstractNum w:abstractNumId="1">
-    <w:nsid w:val="279660C9"/>
-    <w:multiLevelType w:val="hybridMultilevel"/>
-    <w:tmpl w:val="672ECC5E"/>
-    <w:lvl w:ilvl="0" w:tplc="04090001">
-      <w:start w:val="1"/>
-      <w:numFmt w:val="bullet"/>
-      <w:lvlText w:val=""/>
-      <w:lvlJc w:val="left"/>
-      <w:pPr>
-        <w:ind w:left="720" w:hanging="360"/>
-      </w:pPr>
-      <w:rPr>
-        <w:rFonts w:ascii="Symbol" w:hAnsi="Symbol" w:hint="default"/>
-      </w:rPr>
-    </w:lvl>
-    <w:lvl w:ilvl="1" w:tplc="04090003" w:tentative="1">
-      <w:start w:val="1"/>
-      <w:numFmt w:val="bullet"/>
-      <w:lvlText w:val="o"/>
-      <w:lvlJc w:val="left"/>
-      <w:pPr>
-        <w:ind w:left="1440" w:hanging="360"/>
-      </w:pPr>
-      <w:rPr>
-        <w:rFonts w:ascii="Courier New" w:hAnsi="Courier New" w:cs="Courier New" w:hint="default"/>
-      </w:rPr>
-    </w:lvl>
-    <w:lvl w:ilvl="2" w:tplc="04090005" w:tentative="1">
-      <w:start w:val="1"/>
-      <w:numFmt w:val="bullet"/>
-      <w:lvlText w:val=""/>
-      <w:lvlJc w:val="left"/>
-      <w:pPr>
-        <w:ind w:left="2160" w:hanging="360"/>
-      </w:pPr>
-      <w:rPr>
-        <w:rFonts w:ascii="Wingdings" w:hAnsi="Wingdings" w:hint="default"/>
-      </w:rPr>
-    </w:lvl>
-    <w:lvl w:ilvl="3" w:tplc="04090001" w:tentative="1">
-      <w:start w:val="1"/>
-      <w:numFmt w:val="bullet"/>
-      <w:lvlText w:val=""/>
-      <w:lvlJc w:val="left"/>
-      <w:pPr>
-        <w:ind w:left="2880" w:hanging="360"/>
-      </w:pPr>
-      <w:rPr>
-        <w:rFonts w:ascii="Symbol" w:hAnsi="Symbol" w:hint="default"/>
-      </w:rPr>
-    </w:lvl>
-    <w:lvl w:ilvl="4" w:tplc="04090003" w:tentative="1">
-      <w:start w:val="1"/>
-      <w:numFmt w:val="bullet"/>
-      <w:lvlText w:val="o"/>
-      <w:lvlJc w:val="left"/>
-      <w:pPr>
-        <w:ind w:left="3600" w:hanging="360"/>
-      </w:pPr>
-      <w:rPr>
-        <w:rFonts w:ascii="Courier New" w:hAnsi="Courier New" w:cs="Courier New" w:hint="default"/>
-      </w:rPr>
-    </w:lvl>
-    <w:lvl w:ilvl="5" w:tplc="04090005" w:tentative="1">
-      <w:start w:val="1"/>
-      <w:numFmt w:val="bullet"/>
-      <w:lvlText w:val=""/>
-      <w:lvlJc w:val="left"/>
-      <w:pPr>
-        <w:ind w:left="4320" w:hanging="360"/>
-      </w:pPr>
-      <w:rPr>
-        <w:rFonts w:ascii="Wingdings" w:hAnsi="Wingdings" w:hint="default"/>
-      </w:rPr>
-    </w:lvl>
-    <w:lvl w:ilvl="6" w:tplc="04090001" w:tentative="1">
-      <w:start w:val="1"/>
-      <w:numFmt w:val="bullet"/>
-      <w:lvlText w:val=""/>
-      <w:lvlJc w:val="left"/>
-      <w:pPr>
-        <w:ind w:left="5040" w:hanging="360"/>
-      </w:pPr>
-      <w:rPr>
-        <w:rFonts w:ascii="Symbol" w:hAnsi="Symbol" w:hint="default"/>
-      </w:rPr>
-    </w:lvl>
-    <w:lvl w:ilvl="7" w:tplc="04090003" w:tentative="1">
-      <w:start w:val="1"/>
-      <w:numFmt w:val="bullet"/>
-      <w:lvlText w:val="o"/>
-      <w:lvlJc w:val="left"/>
-      <w:pPr>
-        <w:ind w:left="5760" w:hanging="360"/>
-      </w:pPr>
-      <w:rPr>
-        <w:rFonts w:ascii="Courier New" w:hAnsi="Courier New" w:cs="Courier New" w:hint="default"/>
-      </w:rPr>
-    </w:lvl>
-    <w:lvl w:ilvl="8" w:tplc="04090005" w:tentative="1">
-      <w:start w:val="1"/>
-      <w:numFmt w:val="bullet"/>
-      <w:lvlText w:val=""/>
-      <w:lvlJc w:val="left"/>
-      <w:pPr>
-        <w:ind w:left="6480" w:hanging="360"/>
-      </w:pPr>
-      <w:rPr>
-        <w:rFonts w:ascii="Wingdings" w:hAnsi="Wingdings" w:hint="default"/>
-      </w:rPr>
-    </w:lvl>
-  </w:abstractNum>
-  <w:abstractNum w:abstractNumId="2">
-    <w:nsid w:val="2E17566E"/>
-    <w:multiLevelType w:val="hybridMultilevel"/>
-    <w:tmpl w:val="00866CE6"/>
-    <w:lvl w:ilvl="0" w:tplc="04090001">
-      <w:start w:val="1"/>
-      <w:numFmt w:val="bullet"/>
-      <w:lvlText w:val=""/>
-      <w:lvlJc w:val="left"/>
-      <w:pPr>
-        <w:ind w:left="779" w:hanging="360"/>
-      </w:pPr>
-      <w:rPr>
-        <w:rFonts w:ascii="Symbol" w:hAnsi="Symbol" w:hint="default"/>
-      </w:rPr>
-    </w:lvl>
-    <w:lvl w:ilvl="1" w:tplc="04090003">
-      <w:start w:val="1"/>
-      <w:numFmt w:val="bullet"/>
-      <w:lvlText w:val="o"/>
-      <w:lvlJc w:val="left"/>
-      <w:pPr>
-        <w:ind w:left="1499" w:hanging="360"/>
-      </w:pPr>
-      <w:rPr>
-        <w:rFonts w:ascii="Courier New" w:hAnsi="Courier New" w:cs="Courier New" w:hint="default"/>
-      </w:rPr>
-    </w:lvl>
-    <w:lvl w:ilvl="2" w:tplc="04090005" w:tentative="1">
-      <w:start w:val="1"/>
-      <w:numFmt w:val="bullet"/>
-      <w:lvlText w:val=""/>
-      <w:lvlJc w:val="left"/>
-      <w:pPr>
-        <w:ind w:left="2219" w:hanging="360"/>
-      </w:pPr>
-      <w:rPr>
-        <w:rFonts w:ascii="Wingdings" w:hAnsi="Wingdings" w:hint="default"/>
-      </w:rPr>
-    </w:lvl>
-    <w:lvl w:ilvl="3" w:tplc="04090001" w:tentative="1">
-      <w:start w:val="1"/>
-      <w:numFmt w:val="bullet"/>
-      <w:lvlText w:val=""/>
-      <w:lvlJc w:val="left"/>
-      <w:pPr>
-        <w:ind w:left="2939" w:hanging="360"/>
-      </w:pPr>
-      <w:rPr>
-        <w:rFonts w:ascii="Symbol" w:hAnsi="Symbol" w:hint="default"/>
-      </w:rPr>
-    </w:lvl>
-    <w:lvl w:ilvl="4" w:tplc="04090003" w:tentative="1">
-      <w:start w:val="1"/>
-      <w:numFmt w:val="bullet"/>
-      <w:lvlText w:val="o"/>
-      <w:lvlJc w:val="left"/>
-      <w:pPr>
-        <w:ind w:left="3659" w:hanging="360"/>
-      </w:pPr>
-      <w:rPr>
-        <w:rFonts w:ascii="Courier New" w:hAnsi="Courier New" w:cs="Courier New" w:hint="default"/>
-      </w:rPr>
-    </w:lvl>
-    <w:lvl w:ilvl="5" w:tplc="04090005" w:tentative="1">
-      <w:start w:val="1"/>
-      <w:numFmt w:val="bullet"/>
-      <w:lvlText w:val=""/>
-      <w:lvlJc w:val="left"/>
-      <w:pPr>
-        <w:ind w:left="4379" w:hanging="360"/>
-      </w:pPr>
-      <w:rPr>
-        <w:rFonts w:ascii="Wingdings" w:hAnsi="Wingdings" w:hint="default"/>
-      </w:rPr>
-    </w:lvl>
-    <w:lvl w:ilvl="6" w:tplc="04090001" w:tentative="1">
-      <w:start w:val="1"/>
-      <w:numFmt w:val="bullet"/>
-      <w:lvlText w:val=""/>
-      <w:lvlJc w:val="left"/>
-      <w:pPr>
-        <w:ind w:left="5099" w:hanging="360"/>
-      </w:pPr>
-      <w:rPr>
-        <w:rFonts w:ascii="Symbol" w:hAnsi="Symbol" w:hint="default"/>
-      </w:rPr>
-    </w:lvl>
-    <w:lvl w:ilvl="7" w:tplc="04090003" w:tentative="1">
-      <w:start w:val="1"/>
-      <w:numFmt w:val="bullet"/>
-      <w:lvlText w:val="o"/>
-      <w:lvlJc w:val="left"/>
-      <w:pPr>
-        <w:ind w:left="5819" w:hanging="360"/>
-      </w:pPr>
-      <w:rPr>
-        <w:rFonts w:ascii="Courier New" w:hAnsi="Courier New" w:cs="Courier New" w:hint="default"/>
-      </w:rPr>
-    </w:lvl>
-    <w:lvl w:ilvl="8" w:tplc="04090005" w:tentative="1">
-      <w:start w:val="1"/>
-      <w:numFmt w:val="bullet"/>
-      <w:lvlText w:val=""/>
-      <w:lvlJc w:val="left"/>
-      <w:pPr>
-        <w:ind w:left="6539" w:hanging="360"/>
-      </w:pPr>
-      <w:rPr>
-        <w:rFonts w:ascii="Wingdings" w:hAnsi="Wingdings" w:hint="default"/>
-      </w:rPr>
-    </w:lvl>
-  </w:abstractNum>
   <w:num w:numId="1">
     <w:abstractNumId w:val="0"/>
-  </w:num>
-  <w:num w:numId="2">
-    <w:abstractNumId w:val="2"/>
-  </w:num>
-  <w:num w:numId="3">
-    <w:abstractNumId w:val="1"/>
   </w:num>
 </w:numbering>
 </file>
@@ -3298,49 +2825,6 @@
       <w:contextualSpacing/>
     </w:pPr>
   </w:style>
-  <w:style w:type="character" w:styleId="CommentReference">
-    <w:name w:val="annotation reference"/>
-    <w:basedOn w:val="DefaultParagraphFont"/>
-    <w:uiPriority w:val="99"/>
-    <w:semiHidden/>
-    <w:unhideWhenUsed/>
-    <w:rsid w:val="00A53114"/>
-    <w:rPr>
-      <w:sz w:val="16"/>
-      <w:szCs w:val="16"/>
-    </w:rPr>
-  </w:style>
-  <w:style w:type="paragraph" w:styleId="CommentText">
-    <w:name w:val="annotation text"/>
-    <w:basedOn w:val="Normal"/>
-    <w:link w:val="CommentTextChar"/>
-    <w:uiPriority w:val="99"/>
-    <w:unhideWhenUsed/>
-    <w:rsid w:val="00A53114"/>
-    <w:pPr>
-      <w:widowControl/>
-      <w:autoSpaceDE/>
-      <w:autoSpaceDN/>
-      <w:adjustRightInd/>
-    </w:pPr>
-    <w:rPr>
-      <w:rFonts w:asciiTheme="minorHAnsi" w:eastAsiaTheme="minorHAnsi" w:hAnsiTheme="minorHAnsi" w:cstheme="minorBidi"/>
-      <w:sz w:val="20"/>
-      <w:szCs w:val="20"/>
-    </w:rPr>
-  </w:style>
-  <w:style w:type="character" w:customStyle="1" w:styleId="CommentTextChar">
-    <w:name w:val="Comment Text Char"/>
-    <w:basedOn w:val="DefaultParagraphFont"/>
-    <w:link w:val="CommentText"/>
-    <w:uiPriority w:val="99"/>
-    <w:rsid w:val="00A53114"/>
-    <w:rPr>
-      <w:rFonts w:eastAsiaTheme="minorHAnsi"/>
-      <w:sz w:val="20"/>
-      <w:szCs w:val="20"/>
-    </w:rPr>
-  </w:style>
 </w:styles>
 </file>
 
@@ -3658,49 +3142,6 @@
       <w:contextualSpacing/>
     </w:pPr>
   </w:style>
-  <w:style w:type="character" w:styleId="CommentReference">
-    <w:name w:val="annotation reference"/>
-    <w:basedOn w:val="DefaultParagraphFont"/>
-    <w:uiPriority w:val="99"/>
-    <w:semiHidden/>
-    <w:unhideWhenUsed/>
-    <w:rsid w:val="00A53114"/>
-    <w:rPr>
-      <w:sz w:val="16"/>
-      <w:szCs w:val="16"/>
-    </w:rPr>
-  </w:style>
-  <w:style w:type="paragraph" w:styleId="CommentText">
-    <w:name w:val="annotation text"/>
-    <w:basedOn w:val="Normal"/>
-    <w:link w:val="CommentTextChar"/>
-    <w:uiPriority w:val="99"/>
-    <w:unhideWhenUsed/>
-    <w:rsid w:val="00A53114"/>
-    <w:pPr>
-      <w:widowControl/>
-      <w:autoSpaceDE/>
-      <w:autoSpaceDN/>
-      <w:adjustRightInd/>
-    </w:pPr>
-    <w:rPr>
-      <w:rFonts w:asciiTheme="minorHAnsi" w:eastAsiaTheme="minorHAnsi" w:hAnsiTheme="minorHAnsi" w:cstheme="minorBidi"/>
-      <w:sz w:val="20"/>
-      <w:szCs w:val="20"/>
-    </w:rPr>
-  </w:style>
-  <w:style w:type="character" w:customStyle="1" w:styleId="CommentTextChar">
-    <w:name w:val="Comment Text Char"/>
-    <w:basedOn w:val="DefaultParagraphFont"/>
-    <w:link w:val="CommentText"/>
-    <w:uiPriority w:val="99"/>
-    <w:rsid w:val="00A53114"/>
-    <w:rPr>
-      <w:rFonts w:eastAsiaTheme="minorHAnsi"/>
-      <w:sz w:val="20"/>
-      <w:szCs w:val="20"/>
-    </w:rPr>
-  </w:style>
 </w:styles>
 </file>
 

</xml_diff>

<commit_message>
Updated InfoCheck from None to Fail for failing checks.
</commit_message>
<xml_diff>
--- a/resources/Saved/21CRB01268_Traffic Judgment Entry.docx
+++ b/resources/Saved/21CRB01268_Traffic Judgment Entry.docx
@@ -1,6 +1,6 @@
 
 <file path=word/document.xml><?xml version="1.0" encoding="utf-8"?>
-<w:document xmlns:wpc="http://schemas.microsoft.com/office/word/2010/wordprocessingCanvas" xmlns:mc="http://schemas.openxmlformats.org/markup-compatibility/2006" xmlns:o="urn:schemas-microsoft-com:office:office" xmlns:r="http://schemas.openxmlformats.org/officeDocument/2006/relationships" xmlns:m="http://schemas.openxmlformats.org/officeDocument/2006/math" xmlns:v="urn:schemas-microsoft-com:vml" xmlns:wp14="http://schemas.microsoft.com/office/word/2010/wordprocessingDrawing" xmlns:wp="http://schemas.openxmlformats.org/drawingml/2006/wordprocessingDrawing" xmlns:w10="urn:schemas-microsoft-com:office:word" xmlns:w="http://schemas.openxmlformats.org/wordprocessingml/2006/main" xmlns:w14="http://schemas.microsoft.com/office/word/2010/wordml" xmlns:wpg="http://schemas.microsoft.com/office/word/2010/wordprocessingGroup" xmlns:wpi="http://schemas.microsoft.com/office/word/2010/wordprocessingInk" xmlns:wne="http://schemas.microsoft.com/office/word/2006/wordml" xmlns:wps="http://schemas.microsoft.com/office/word/2010/wordprocessingShape" mc:Ignorable="w14 wp14">
+<w:document xmlns:wpc="http://schemas.microsoft.com/office/word/2010/wordprocessingCanvas" xmlns:cx="http://schemas.microsoft.com/office/drawing/2014/chartex" xmlns:cx1="http://schemas.microsoft.com/office/drawing/2015/9/8/chartex" xmlns:cx2="http://schemas.microsoft.com/office/drawing/2015/10/21/chartex" xmlns:cx3="http://schemas.microsoft.com/office/drawing/2016/5/9/chartex" xmlns:cx4="http://schemas.microsoft.com/office/drawing/2016/5/10/chartex" xmlns:cx5="http://schemas.microsoft.com/office/drawing/2016/5/11/chartex" xmlns:cx6="http://schemas.microsoft.com/office/drawing/2016/5/12/chartex" xmlns:cx7="http://schemas.microsoft.com/office/drawing/2016/5/13/chartex" xmlns:cx8="http://schemas.microsoft.com/office/drawing/2016/5/14/chartex" xmlns:mc="http://schemas.openxmlformats.org/markup-compatibility/2006" xmlns:aink="http://schemas.microsoft.com/office/drawing/2016/ink" xmlns:am3d="http://schemas.microsoft.com/office/drawing/2017/model3d" xmlns:o="urn:schemas-microsoft-com:office:office" xmlns:r="http://schemas.openxmlformats.org/officeDocument/2006/relationships" xmlns:m="http://schemas.openxmlformats.org/officeDocument/2006/math" xmlns:v="urn:schemas-microsoft-com:vml" xmlns:wp14="http://schemas.microsoft.com/office/word/2010/wordprocessingDrawing" xmlns:wp="http://schemas.openxmlformats.org/drawingml/2006/wordprocessingDrawing" xmlns:w10="urn:schemas-microsoft-com:office:word" xmlns:w="http://schemas.openxmlformats.org/wordprocessingml/2006/main" xmlns:w14="http://schemas.microsoft.com/office/word/2010/wordml" xmlns:w15="http://schemas.microsoft.com/office/word/2012/wordml" xmlns:w16cex="http://schemas.microsoft.com/office/word/2018/wordml/cex" xmlns:w16cid="http://schemas.microsoft.com/office/word/2016/wordml/cid" xmlns:w16="http://schemas.microsoft.com/office/word/2018/wordml" xmlns:w16sdtdh="http://schemas.microsoft.com/office/word/2020/wordml/sdtdatahash" xmlns:w16se="http://schemas.microsoft.com/office/word/2015/wordml/symex" xmlns:wpg="http://schemas.microsoft.com/office/word/2010/wordprocessingGroup" xmlns:wpi="http://schemas.microsoft.com/office/word/2010/wordprocessingInk" xmlns:wne="http://schemas.microsoft.com/office/word/2006/wordml" xmlns:wps="http://schemas.microsoft.com/office/word/2010/wordprocessingShape" mc:Ignorable="w14 w15 w16se w16cid w16 w16cex w16sdtdh wp14">
   <w:body>
     <w:p>
       <w:pPr>
@@ -160,64 +160,54 @@
           <w:szCs w:val="20"/>
         </w:rPr>
       </w:pPr>
-      <w:proofErr w:type="gramStart"/>
-      <w:r>
-        <w:rPr>
-          <w:rFonts w:ascii="Palatino Linotype" w:hAnsi="Palatino Linotype"/>
-          <w:sz w:val="20"/>
-          <w:szCs w:val="20"/>
-        </w:rPr>
-        <w:t>vs</w:t>
-      </w:r>
-      <w:proofErr w:type="gramEnd"/>
-      <w:r>
-        <w:rPr>
-          <w:rFonts w:ascii="Palatino Linotype" w:hAnsi="Palatino Linotype"/>
-          <w:sz w:val="20"/>
-          <w:szCs w:val="20"/>
-        </w:rPr>
-        <w:t>.</w:t>
-      </w:r>
-      <w:r>
-        <w:rPr>
-          <w:rFonts w:ascii="Palatino Linotype" w:hAnsi="Palatino Linotype"/>
-          <w:sz w:val="20"/>
-          <w:szCs w:val="20"/>
-        </w:rPr>
-        <w:tab/>
-      </w:r>
-      <w:r>
-        <w:rPr>
-          <w:rFonts w:ascii="Palatino Linotype" w:hAnsi="Palatino Linotype"/>
-          <w:sz w:val="20"/>
-          <w:szCs w:val="20"/>
-        </w:rPr>
-        <w:tab/>
-      </w:r>
-      <w:r>
-        <w:rPr>
-          <w:rFonts w:ascii="Palatino Linotype" w:hAnsi="Palatino Linotype"/>
-          <w:sz w:val="20"/>
-          <w:szCs w:val="20"/>
-        </w:rPr>
-        <w:tab/>
-      </w:r>
-      <w:r>
-        <w:rPr>
-          <w:rFonts w:ascii="Palatino Linotype" w:hAnsi="Palatino Linotype"/>
-          <w:sz w:val="20"/>
-          <w:szCs w:val="20"/>
-        </w:rPr>
-        <w:tab/>
-      </w:r>
-      <w:r>
-        <w:rPr>
-          <w:rFonts w:ascii="Palatino Linotype" w:hAnsi="Palatino Linotype"/>
-          <w:sz w:val="20"/>
-          <w:szCs w:val="20"/>
-        </w:rPr>
-        <w:tab/>
-        <w:t>CASE NO</w:t>
+      <w:r>
+        <w:rPr>
+          <w:rFonts w:ascii="Palatino Linotype" w:hAnsi="Palatino Linotype"/>
+          <w:sz w:val="20"/>
+          <w:szCs w:val="20"/>
+        </w:rPr>
+        <w:t>vs.</w:t>
+      </w:r>
+      <w:r>
+        <w:rPr>
+          <w:rFonts w:ascii="Palatino Linotype" w:hAnsi="Palatino Linotype"/>
+          <w:sz w:val="20"/>
+          <w:szCs w:val="20"/>
+        </w:rPr>
+        <w:tab/>
+      </w:r>
+      <w:r>
+        <w:rPr>
+          <w:rFonts w:ascii="Palatino Linotype" w:hAnsi="Palatino Linotype"/>
+          <w:sz w:val="20"/>
+          <w:szCs w:val="20"/>
+        </w:rPr>
+        <w:tab/>
+      </w:r>
+      <w:r>
+        <w:rPr>
+          <w:rFonts w:ascii="Palatino Linotype" w:hAnsi="Palatino Linotype"/>
+          <w:sz w:val="20"/>
+          <w:szCs w:val="20"/>
+        </w:rPr>
+        <w:tab/>
+      </w:r>
+      <w:r>
+        <w:rPr>
+          <w:rFonts w:ascii="Palatino Linotype" w:hAnsi="Palatino Linotype"/>
+          <w:sz w:val="20"/>
+          <w:szCs w:val="20"/>
+        </w:rPr>
+        <w:tab/>
+      </w:r>
+      <w:r>
+        <w:rPr>
+          <w:rFonts w:ascii="Palatino Linotype" w:hAnsi="Palatino Linotype"/>
+          <w:sz w:val="20"/>
+          <w:szCs w:val="20"/>
+        </w:rPr>
+        <w:tab/>
+        <w:t xml:space="preserve">CASE NO</w:t>
       </w:r>
       <w:r>
         <w:rPr>
@@ -392,7 +382,6 @@
           <w:szCs w:val="20"/>
         </w:rPr>
       </w:pPr>
-      <w:proofErr w:type="gramStart"/>
       <w:r>
         <w:rPr>
           <w:rFonts w:ascii="Palatino Linotype" w:hAnsi="Palatino Linotype"/>
@@ -401,7 +390,6 @@
         </w:rPr>
         <w:t>Defendant.</w:t>
       </w:r>
-      <w:proofErr w:type="gramEnd"/>
       <w:r>
         <w:rPr>
           <w:rFonts w:ascii="Palatino Linotype" w:hAnsi="Palatino Linotype"/>
@@ -597,7 +585,7 @@
           <w:sz w:val="20"/>
           <w:szCs w:val="20"/>
         </w:rPr>
-        <w:t xml:space="preserve"> for arraignment on January 28, 2022.</w:t>
+        <w:t xml:space="preserve"> for arraignment on January 29, 2022.</w:t>
       </w:r>
       <w:r>
         <w:rPr>
@@ -1082,88 +1070,6 @@
                 <w:sz w:val="20"/>
                 <w:szCs w:val="20"/>
               </w:rPr>
-              <w:t xml:space="preserve">No Contest</w:t>
-            </w:r>
-          </w:p>
-        </w:tc>
-      </w:tr>
-      <w:tr>
-        <w:trPr>
-          <w:jc w:val="center"/>
-        </w:trPr>
-        <w:tc>
-          <w:tcPr>
-            <w:tcW w:w="1801" w:type="dxa"/>
-          </w:tcPr>
-          <w:p>
-            <w:pPr>
-              <w:tabs>
-                <w:tab w:val="left" w:pos="-1080"/>
-                <w:tab w:val="left" w:pos="-720"/>
-                <w:tab w:val="left" w:pos="0"/>
-                <w:tab w:val="left" w:pos="720"/>
-                <w:tab w:val="left" w:pos="1440"/>
-                <w:tab w:val="left" w:pos="2160"/>
-                <w:tab w:val="left" w:pos="2880"/>
-                <w:tab w:val="left" w:pos="3600"/>
-                <w:tab w:val="left" w:pos="4320"/>
-                <w:tab w:val="left" w:pos="4680"/>
-              </w:tabs>
-              <w:rPr>
-                <w:rFonts w:ascii="Palatino Linotype" w:hAnsi="Palatino Linotype"/>
-                <w:b/>
-                <w:bCs/>
-                <w:sz w:val="20"/>
-                <w:szCs w:val="20"/>
-              </w:rPr>
-            </w:pPr>
-            <w:r>
-              <w:rPr>
-                <w:rFonts w:ascii="Palatino Linotype" w:hAnsi="Palatino Linotype"/>
-                <w:b/>
-                <w:bCs/>
-                <w:sz w:val="20"/>
-                <w:szCs w:val="20"/>
-              </w:rPr>
-              <w:lastRenderedPageBreak/>
-              <w:t>Finding</w:t>
-            </w:r>
-          </w:p>
-        </w:tc>
-        <w:tc>
-          <w:tcPr>
-            <w:tcW w:w="3289" w:type="dxa"/>
-          </w:tcPr>
-          <w:p>
-            <w:pPr>
-              <w:tabs>
-                <w:tab w:val="left" w:pos="-1080"/>
-                <w:tab w:val="left" w:pos="-720"/>
-                <w:tab w:val="left" w:pos="0"/>
-                <w:tab w:val="left" w:pos="720"/>
-                <w:tab w:val="left" w:pos="1440"/>
-                <w:tab w:val="left" w:pos="2160"/>
-                <w:tab w:val="left" w:pos="2880"/>
-                <w:tab w:val="left" w:pos="3600"/>
-                <w:tab w:val="left" w:pos="4320"/>
-                <w:tab w:val="left" w:pos="4680"/>
-              </w:tabs>
-              <w:rPr>
-                <w:rFonts w:ascii="Palatino Linotype" w:hAnsi="Palatino Linotype"/>
-                <w:b/>
-                <w:bCs/>
-                <w:sz w:val="20"/>
-                <w:szCs w:val="20"/>
-              </w:rPr>
-            </w:pPr>
-            <w:r>
-              <w:rPr>
-                <w:rFonts w:ascii="Palatino Linotype" w:hAnsi="Palatino Linotype"/>
-                <w:b/>
-                <w:bCs/>
-                <w:sz w:val="20"/>
-                <w:szCs w:val="20"/>
-              </w:rPr>
               <w:t xml:space="preserve">Guilty</w:t>
             </w:r>
           </w:p>
@@ -1207,6 +1113,88 @@
                 <w:sz w:val="20"/>
                 <w:szCs w:val="20"/>
               </w:rPr>
+              <w:lastRenderedPageBreak/>
+              <w:t>Finding</w:t>
+            </w:r>
+          </w:p>
+        </w:tc>
+        <w:tc>
+          <w:tcPr>
+            <w:tcW w:w="3289" w:type="dxa"/>
+          </w:tcPr>
+          <w:p>
+            <w:pPr>
+              <w:tabs>
+                <w:tab w:val="left" w:pos="-1080"/>
+                <w:tab w:val="left" w:pos="-720"/>
+                <w:tab w:val="left" w:pos="0"/>
+                <w:tab w:val="left" w:pos="720"/>
+                <w:tab w:val="left" w:pos="1440"/>
+                <w:tab w:val="left" w:pos="2160"/>
+                <w:tab w:val="left" w:pos="2880"/>
+                <w:tab w:val="left" w:pos="3600"/>
+                <w:tab w:val="left" w:pos="4320"/>
+                <w:tab w:val="left" w:pos="4680"/>
+              </w:tabs>
+              <w:rPr>
+                <w:rFonts w:ascii="Palatino Linotype" w:hAnsi="Palatino Linotype"/>
+                <w:b/>
+                <w:bCs/>
+                <w:sz w:val="20"/>
+                <w:szCs w:val="20"/>
+              </w:rPr>
+            </w:pPr>
+            <w:r>
+              <w:rPr>
+                <w:rFonts w:ascii="Palatino Linotype" w:hAnsi="Palatino Linotype"/>
+                <w:b/>
+                <w:bCs/>
+                <w:sz w:val="20"/>
+                <w:szCs w:val="20"/>
+              </w:rPr>
+              <w:t xml:space="preserve">Guilty</w:t>
+            </w:r>
+          </w:p>
+        </w:tc>
+      </w:tr>
+      <w:tr>
+        <w:trPr>
+          <w:jc w:val="center"/>
+        </w:trPr>
+        <w:tc>
+          <w:tcPr>
+            <w:tcW w:w="1801" w:type="dxa"/>
+          </w:tcPr>
+          <w:p>
+            <w:pPr>
+              <w:tabs>
+                <w:tab w:val="left" w:pos="-1080"/>
+                <w:tab w:val="left" w:pos="-720"/>
+                <w:tab w:val="left" w:pos="0"/>
+                <w:tab w:val="left" w:pos="720"/>
+                <w:tab w:val="left" w:pos="1440"/>
+                <w:tab w:val="left" w:pos="2160"/>
+                <w:tab w:val="left" w:pos="2880"/>
+                <w:tab w:val="left" w:pos="3600"/>
+                <w:tab w:val="left" w:pos="4320"/>
+                <w:tab w:val="left" w:pos="4680"/>
+              </w:tabs>
+              <w:rPr>
+                <w:rFonts w:ascii="Palatino Linotype" w:hAnsi="Palatino Linotype"/>
+                <w:b/>
+                <w:bCs/>
+                <w:sz w:val="20"/>
+                <w:szCs w:val="20"/>
+              </w:rPr>
+            </w:pPr>
+            <w:r>
+              <w:rPr>
+                <w:rFonts w:ascii="Palatino Linotype" w:hAnsi="Palatino Linotype"/>
+                <w:b/>
+                <w:bCs/>
+                <w:sz w:val="20"/>
+                <w:szCs w:val="20"/>
+              </w:rPr>
               <w:t>Fine Amount</w:t>
             </w:r>
           </w:p>
@@ -1394,7 +1382,6 @@
           <w:szCs w:val="20"/>
         </w:rPr>
       </w:pPr>
-      <w:proofErr w:type="gramStart"/>
       <w:r>
         <w:rPr>
           <w:rFonts w:ascii="Palatino Linotype" w:hAnsi="Palatino Linotype"/>
@@ -1403,9 +1390,8 @@
           <w:sz w:val="20"/>
           <w:szCs w:val="20"/>
         </w:rPr>
-        <w:t xml:space="preserve">Fines and Costs.</w:t>
-      </w:r>
-      <w:proofErr w:type="gramEnd"/>
+        <w:t xml:space="preserve">Fines and Costs.  </w:t>
+      </w:r>
       <w:r>
         <w:rPr>
           <w:rFonts w:ascii="Palatino Linotype" w:hAnsi="Palatino Linotype"/>
@@ -1414,7 +1400,52 @@
           <w:sz w:val="20"/>
           <w:szCs w:val="20"/>
         </w:rPr>
-        <w:t xml:space="preserve">  </w:t>
+        <w:t xml:space="preserve"/>
+      </w:r>
+      <w:r>
+        <w:rPr>
+          <w:rFonts w:ascii="Palatino Linotype" w:hAnsi="Palatino Linotype"/>
+          <w:bCs/>
+          <w:sz w:val="20"/>
+          <w:szCs w:val="20"/>
+          <w:u w:val="single"/>
+        </w:rPr>
+        <w:t xml:space="preserve">Court costs are assessed for the highest degree charge in this</w:t>
+      </w:r>
+      <w:r>
+        <w:rPr>
+          <w:rFonts w:ascii="Palatino Linotype" w:hAnsi="Palatino Linotype"/>
+          <w:bCs/>
+          <w:sz w:val="20"/>
+          <w:szCs w:val="20"/>
+          <w:u w:val="single"/>
+        </w:rPr>
+        <w:t xml:space="preserve"> case</w:t>
+      </w:r>
+      <w:r>
+        <w:rPr>
+          <w:rFonts w:ascii="Palatino Linotype" w:hAnsi="Palatino Linotype"/>
+          <w:bCs/>
+          <w:sz w:val="20"/>
+          <w:szCs w:val="20"/>
+        </w:rPr>
+        <w:t xml:space="preserve">. </w:t>
+      </w:r>
+      <w:r>
+        <w:rPr>
+          <w:rFonts w:ascii="Palatino Linotype" w:hAnsi="Palatino Linotype"/>
+          <w:sz w:val="20"/>
+          <w:szCs w:val="20"/>
+        </w:rPr>
+        <w:t xml:space="preserve">Having</w:t>
+      </w:r>
+      <w:r>
+        <w:rPr>
+          <w:rFonts w:ascii="Palatino Linotype" w:hAnsi="Palatino Linotype"/>
+          <w:sz w:val="20"/>
+          <w:szCs w:val="20"/>
+        </w:rPr>
+        <w:t xml:space="preserve"> been informed of the fines and costs owed, Defendant expressed an ability to pay </w:t>
       </w:r>
       <w:r>
         <w:rPr>
@@ -1424,71 +1455,34 @@
           <w:sz w:val="20"/>
           <w:szCs w:val="20"/>
         </w:rPr>
-        <w:t xml:space="preserve"/>
-      </w:r>
-      <w:r>
-        <w:rPr>
-          <w:rFonts w:ascii="Palatino Linotype" w:hAnsi="Palatino Linotype"/>
-          <w:bCs/>
-          <w:sz w:val="20"/>
-          <w:szCs w:val="20"/>
-          <w:u w:val="single"/>
-        </w:rPr>
-        <w:t>Court costs are assessed for the highest degree charge in this</w:t>
-      </w:r>
-      <w:r>
-        <w:rPr>
-          <w:rFonts w:ascii="Palatino Linotype" w:hAnsi="Palatino Linotype"/>
-          <w:bCs/>
-          <w:sz w:val="20"/>
-          <w:szCs w:val="20"/>
-          <w:u w:val="single"/>
-        </w:rPr>
-        <w:t xml:space="preserve"> case</w:t>
-      </w:r>
-      <w:r>
-        <w:rPr>
-          <w:rFonts w:ascii="Palatino Linotype" w:hAnsi="Palatino Linotype"/>
-          <w:bCs/>
-          <w:sz w:val="20"/>
-          <w:szCs w:val="20"/>
-        </w:rPr>
-        <w:t xml:space="preserve">.</w:t>
-      </w:r>
-      <w:r>
-        <w:rPr>
-          <w:rFonts w:ascii="Palatino Linotype" w:hAnsi="Palatino Linotype"/>
-          <w:bCs/>
-          <w:sz w:val="20"/>
-          <w:szCs w:val="20"/>
-        </w:rPr>
-        <w:t xml:space="preserve"> </w:t>
-      </w:r>
-      <w:r>
-        <w:rPr>
-          <w:rFonts w:ascii="Palatino Linotype" w:hAnsi="Palatino Linotype"/>
-          <w:bCs/>
-          <w:sz w:val="20"/>
-          <w:szCs w:val="20"/>
-        </w:rPr>
-        <w:t xml:space="preserve"/>
-      </w:r>
-      <w:r>
-        <w:rPr>
-          <w:rFonts w:ascii="Palatino Linotype" w:hAnsi="Palatino Linotype"/>
-          <w:sz w:val="20"/>
-          <w:szCs w:val="20"/>
-        </w:rPr>
-        <w:t>Having</w:t>
-      </w:r>
-      <w:r>
-        <w:rPr>
-          <w:rFonts w:ascii="Palatino Linotype" w:hAnsi="Palatino Linotype"/>
-          <w:sz w:val="20"/>
-          <w:szCs w:val="20"/>
-        </w:rPr>
-        <w:t xml:space="preserve"> been informed of the fines and costs owed, Defendant expressed an ability to pay </w:t>
-      </w:r>
+        <w:t xml:space="preserve">forthwith</w:t>
+      </w:r>
+      <w:r>
+        <w:rPr>
+          <w:rFonts w:ascii="Palatino Linotype" w:hAnsi="Palatino Linotype"/>
+          <w:sz w:val="20"/>
+          <w:szCs w:val="20"/>
+        </w:rPr>
+        <w:t xml:space="preserve">. </w:t>
+      </w:r>
+      <w:bookmarkStart w:id="0" w:name="_Hlk94196527"/>
+      <w:r>
+        <w:rPr>
+          <w:rFonts w:ascii="Palatino Linotype" w:hAnsi="Palatino Linotype"/>
+          <w:sz w:val="20"/>
+          <w:szCs w:val="20"/>
+        </w:rPr>
+        <w:t xml:space="preserve">Absent further order, the Court finds Defendant is able and shall pay</w:t>
+      </w:r>
+      <w:r>
+        <w:rPr>
+          <w:rFonts w:ascii="Palatino Linotype" w:hAnsi="Palatino Linotype"/>
+          <w:sz w:val="20"/>
+          <w:szCs w:val="20"/>
+        </w:rPr>
+        <w:t xml:space="preserve"> the fines and costs in full by </w:t>
+      </w:r>
+      <w:bookmarkEnd w:id="0"/>
       <w:r>
         <w:rPr>
           <w:rFonts w:ascii="Palatino Linotype" w:hAnsi="Palatino Linotype"/>
@@ -1497,16 +1491,60 @@
           <w:sz w:val="20"/>
           <w:szCs w:val="20"/>
         </w:rPr>
-        <w:t xml:space="preserve">forthwith</w:t>
-      </w:r>
-      <w:r>
-        <w:rPr>
-          <w:rFonts w:ascii="Palatino Linotype" w:hAnsi="Palatino Linotype"/>
-          <w:sz w:val="20"/>
-          <w:szCs w:val="20"/>
-        </w:rPr>
-        <w:t xml:space="preserve">. Absent further order the fines and costs shall be paid in full by </w:t>
-      </w:r>
+        <w:t xml:space="preserve">January 29, 2022</w:t>
+      </w:r>
+      <w:r>
+        <w:rPr>
+          <w:rFonts w:ascii="Palatino Linotype" w:hAnsi="Palatino Linotype"/>
+          <w:sz w:val="20"/>
+          <w:szCs w:val="20"/>
+        </w:rPr>
+        <w:t xml:space="preserve">. </w:t>
+      </w:r>
+      <w:r>
+        <w:rPr>
+          <w:rFonts w:ascii="Palatino Linotype" w:hAnsi="Palatino Linotype"/>
+          <w:sz w:val="20"/>
+          <w:szCs w:val="20"/>
+        </w:rPr>
+        <w:t xml:space="preserve"/>
+      </w:r>
+    </w:p>
+    <w:p>
+      <w:pPr>
+        <w:jc w:val="both"/>
+        <w:rPr>
+          <w:rFonts w:ascii="Palatino Linotype" w:hAnsi="Palatino Linotype"/>
+          <w:sz w:val="20"/>
+          <w:szCs w:val="20"/>
+        </w:rPr>
+      </w:pPr>
+      <w:r>
+        <w:rPr>
+          <w:rFonts w:ascii="Palatino Linotype" w:hAnsi="Palatino Linotype"/>
+          <w:sz w:val="20"/>
+          <w:szCs w:val="20"/>
+        </w:rPr>
+        <w:t xml:space="preserve"/>
+      </w:r>
+      <w:r>
+        <w:rPr>
+          <w:rFonts w:ascii="Palatino Linotype" w:hAnsi="Palatino Linotype"/>
+          <w:sz w:val="20"/>
+          <w:szCs w:val="20"/>
+        </w:rPr>
+        <w:t xml:space="preserve"/>
+      </w:r>
+    </w:p>
+    <w:p>
+      <w:pPr>
+        <w:jc w:val="both"/>
+        <w:rPr>
+          <w:rFonts w:ascii="Palatino Linotype" w:hAnsi="Palatino Linotype"/>
+          <w:sz w:val="20"/>
+          <w:szCs w:val="20"/>
+        </w:rPr>
+      </w:pPr>
       <w:r>
         <w:rPr>
           <w:rFonts w:ascii="Palatino Linotype" w:hAnsi="Palatino Linotype"/>
@@ -1515,81 +1553,7 @@
           <w:sz w:val="20"/>
           <w:szCs w:val="20"/>
         </w:rPr>
-        <w:t xml:space="preserve">January 28, 2022</w:t>
-      </w:r>
-      <w:r>
-        <w:rPr>
-          <w:rFonts w:ascii="Palatino Linotype" w:hAnsi="Palatino Linotype"/>
-          <w:sz w:val="20"/>
-          <w:szCs w:val="20"/>
-        </w:rPr>
-        <w:t xml:space="preserve">. </w:t>
-      </w:r>
-      <w:r>
-        <w:rPr>
-          <w:rFonts w:ascii="Palatino Linotype" w:hAnsi="Palatino Linotype"/>
-          <w:sz w:val="20"/>
-          <w:szCs w:val="20"/>
-        </w:rPr>
-        <w:t xml:space="preserve"/>
-      </w:r>
-    </w:p>
-    <w:p>
-      <w:pPr>
-        <w:jc w:val="both"/>
-        <w:rPr>
-          <w:rFonts w:ascii="Palatino Linotype" w:hAnsi="Palatino Linotype"/>
-          <w:sz w:val="20"/>
-          <w:szCs w:val="20"/>
-        </w:rPr>
-      </w:pPr>
-      <w:r>
-        <w:rPr>
-          <w:rFonts w:ascii="Palatino Linotype" w:hAnsi="Palatino Linotype"/>
-          <w:sz w:val="20"/>
-          <w:szCs w:val="20"/>
-        </w:rPr>
-        <w:t xml:space="preserve"/>
-      </w:r>
-      <w:r>
-        <w:rPr>
-          <w:rFonts w:ascii="Palatino Linotype" w:hAnsi="Palatino Linotype"/>
-          <w:sz w:val="20"/>
-          <w:szCs w:val="20"/>
-        </w:rPr>
-        <w:t xml:space="preserve"/>
-      </w:r>
-    </w:p>
-    <w:p>
-      <w:pPr>
-        <w:jc w:val="both"/>
-        <w:rPr>
-          <w:rFonts w:ascii="Palatino Linotype" w:hAnsi="Palatino Linotype"/>
-          <w:sz w:val="20"/>
-          <w:szCs w:val="20"/>
-        </w:rPr>
-      </w:pPr>
-      <w:proofErr w:type="gramStart"/>
-      <w:r>
-        <w:rPr>
-          <w:rFonts w:ascii="Palatino Linotype" w:hAnsi="Palatino Linotype"/>
-          <w:b/>
-          <w:bCs/>
-          <w:sz w:val="20"/>
-          <w:szCs w:val="20"/>
-        </w:rPr>
-        <w:t xml:space="preserve">Proof of Financial Responsibility.</w:t>
-      </w:r>
-      <w:proofErr w:type="gramEnd"/>
-      <w:r>
-        <w:rPr>
-          <w:rFonts w:ascii="Palatino Linotype" w:hAnsi="Palatino Linotype"/>
-          <w:b/>
-          <w:bCs/>
-          <w:sz w:val="20"/>
-          <w:szCs w:val="20"/>
-        </w:rPr>
-        <w:t xml:space="preserve">  </w:t>
+        <w:t xml:space="preserve">Proof of Financial Responsibility.  </w:t>
       </w:r>
       <w:r>
         <w:rPr>
@@ -1747,7 +1711,7 @@
           <w:sz w:val="20"/>
           <w:szCs w:val="20"/>
         </w:rPr>
-        <w:t>____________________________________</w:t>
+        <w:t xml:space="preserve">____________________________________</w:t>
       </w:r>
     </w:p>
     <w:p>
@@ -1997,7 +1961,7 @@
           <w:sz w:val="16"/>
           <w:szCs w:val="16"/>
         </w:rPr>
-        <w:t>___</w:t>
+        <w:t xml:space="preserve">___</w:t>
       </w:r>
       <w:r>
         <w:rPr>
@@ -2038,12 +2002,12 @@
       </w:pPr>
     </w:p>
     <w:sectPr>
-      <w:headerReference w:type="even" r:id="rId8"/>
-      <w:headerReference w:type="default" r:id="rId9"/>
-      <w:footerReference w:type="even" r:id="rId10"/>
-      <w:footerReference w:type="default" r:id="rId11"/>
-      <w:headerReference w:type="first" r:id="rId12"/>
-      <w:footerReference w:type="first" r:id="rId13"/>
+      <w:headerReference w:type="even" r:id="rId7"/>
+      <w:headerReference w:type="default" r:id="rId8"/>
+      <w:footerReference w:type="even" r:id="rId9"/>
+      <w:footerReference w:type="default" r:id="rId10"/>
+      <w:headerReference w:type="first" r:id="rId11"/>
+      <w:footerReference w:type="first" r:id="rId12"/>
       <w:pgSz w:w="12240" w:h="15840"/>
       <w:pgMar w:top="1440" w:right="1080" w:bottom="1440" w:left="1080" w:header="720" w:footer="720" w:gutter="0"/>
       <w:cols w:space="720"/>
@@ -2055,7 +2019,7 @@
 </file>
 
 <file path=word/endnotes.xml><?xml version="1.0" encoding="utf-8"?>
-<w:endnotes xmlns:wpc="http://schemas.microsoft.com/office/word/2010/wordprocessingCanvas" xmlns:mc="http://schemas.openxmlformats.org/markup-compatibility/2006" xmlns:o="urn:schemas-microsoft-com:office:office" xmlns:r="http://schemas.openxmlformats.org/officeDocument/2006/relationships" xmlns:m="http://schemas.openxmlformats.org/officeDocument/2006/math" xmlns:v="urn:schemas-microsoft-com:vml" xmlns:wp14="http://schemas.microsoft.com/office/word/2010/wordprocessingDrawing" xmlns:wp="http://schemas.openxmlformats.org/drawingml/2006/wordprocessingDrawing" xmlns:w10="urn:schemas-microsoft-com:office:word" xmlns:w="http://schemas.openxmlformats.org/wordprocessingml/2006/main" xmlns:w14="http://schemas.microsoft.com/office/word/2010/wordml" xmlns:wpg="http://schemas.microsoft.com/office/word/2010/wordprocessingGroup" xmlns:wpi="http://schemas.microsoft.com/office/word/2010/wordprocessingInk" xmlns:wne="http://schemas.microsoft.com/office/word/2006/wordml" xmlns:wps="http://schemas.microsoft.com/office/word/2010/wordprocessingShape" mc:Ignorable="w14 wp14">
+<w:endnotes xmlns:wpc="http://schemas.microsoft.com/office/word/2010/wordprocessingCanvas" xmlns:cx="http://schemas.microsoft.com/office/drawing/2014/chartex" xmlns:cx1="http://schemas.microsoft.com/office/drawing/2015/9/8/chartex" xmlns:cx2="http://schemas.microsoft.com/office/drawing/2015/10/21/chartex" xmlns:cx3="http://schemas.microsoft.com/office/drawing/2016/5/9/chartex" xmlns:cx4="http://schemas.microsoft.com/office/drawing/2016/5/10/chartex" xmlns:cx5="http://schemas.microsoft.com/office/drawing/2016/5/11/chartex" xmlns:cx6="http://schemas.microsoft.com/office/drawing/2016/5/12/chartex" xmlns:cx7="http://schemas.microsoft.com/office/drawing/2016/5/13/chartex" xmlns:cx8="http://schemas.microsoft.com/office/drawing/2016/5/14/chartex" xmlns:mc="http://schemas.openxmlformats.org/markup-compatibility/2006" xmlns:aink="http://schemas.microsoft.com/office/drawing/2016/ink" xmlns:am3d="http://schemas.microsoft.com/office/drawing/2017/model3d" xmlns:o="urn:schemas-microsoft-com:office:office" xmlns:r="http://schemas.openxmlformats.org/officeDocument/2006/relationships" xmlns:m="http://schemas.openxmlformats.org/officeDocument/2006/math" xmlns:v="urn:schemas-microsoft-com:vml" xmlns:wp14="http://schemas.microsoft.com/office/word/2010/wordprocessingDrawing" xmlns:wp="http://schemas.openxmlformats.org/drawingml/2006/wordprocessingDrawing" xmlns:w10="urn:schemas-microsoft-com:office:word" xmlns:w="http://schemas.openxmlformats.org/wordprocessingml/2006/main" xmlns:w14="http://schemas.microsoft.com/office/word/2010/wordml" xmlns:w15="http://schemas.microsoft.com/office/word/2012/wordml" xmlns:w16cex="http://schemas.microsoft.com/office/word/2018/wordml/cex" xmlns:w16cid="http://schemas.microsoft.com/office/word/2016/wordml/cid" xmlns:w16="http://schemas.microsoft.com/office/word/2018/wordml" xmlns:w16sdtdh="http://schemas.microsoft.com/office/word/2020/wordml/sdtdatahash" xmlns:w16se="http://schemas.microsoft.com/office/word/2015/wordml/symex" xmlns:wpg="http://schemas.microsoft.com/office/word/2010/wordprocessingGroup" xmlns:wpi="http://schemas.microsoft.com/office/word/2010/wordprocessingInk" xmlns:wne="http://schemas.microsoft.com/office/word/2006/wordml" xmlns:wps="http://schemas.microsoft.com/office/word/2010/wordprocessingShape" mc:Ignorable="w14 w15 w16se w16cid w16 w16cex w16sdtdh wp14">
   <w:endnote w:type="separator" w:id="-1">
     <w:p>
       <w:r>
@@ -2074,7 +2038,7 @@
 </file>
 
 <file path=word/footer1.xml><?xml version="1.0" encoding="utf-8"?>
-<w:ftr xmlns:wpc="http://schemas.microsoft.com/office/word/2010/wordprocessingCanvas" xmlns:mc="http://schemas.openxmlformats.org/markup-compatibility/2006" xmlns:o="urn:schemas-microsoft-com:office:office" xmlns:r="http://schemas.openxmlformats.org/officeDocument/2006/relationships" xmlns:m="http://schemas.openxmlformats.org/officeDocument/2006/math" xmlns:v="urn:schemas-microsoft-com:vml" xmlns:wp14="http://schemas.microsoft.com/office/word/2010/wordprocessingDrawing" xmlns:wp="http://schemas.openxmlformats.org/drawingml/2006/wordprocessingDrawing" xmlns:w10="urn:schemas-microsoft-com:office:word" xmlns:w="http://schemas.openxmlformats.org/wordprocessingml/2006/main" xmlns:w14="http://schemas.microsoft.com/office/word/2010/wordml" xmlns:wpg="http://schemas.microsoft.com/office/word/2010/wordprocessingGroup" xmlns:wpi="http://schemas.microsoft.com/office/word/2010/wordprocessingInk" xmlns:wne="http://schemas.microsoft.com/office/word/2006/wordml" xmlns:wps="http://schemas.microsoft.com/office/word/2010/wordprocessingShape" mc:Ignorable="w14 wp14">
+<w:ftr xmlns:wpc="http://schemas.microsoft.com/office/word/2010/wordprocessingCanvas" xmlns:cx="http://schemas.microsoft.com/office/drawing/2014/chartex" xmlns:cx1="http://schemas.microsoft.com/office/drawing/2015/9/8/chartex" xmlns:cx2="http://schemas.microsoft.com/office/drawing/2015/10/21/chartex" xmlns:cx3="http://schemas.microsoft.com/office/drawing/2016/5/9/chartex" xmlns:cx4="http://schemas.microsoft.com/office/drawing/2016/5/10/chartex" xmlns:cx5="http://schemas.microsoft.com/office/drawing/2016/5/11/chartex" xmlns:cx6="http://schemas.microsoft.com/office/drawing/2016/5/12/chartex" xmlns:cx7="http://schemas.microsoft.com/office/drawing/2016/5/13/chartex" xmlns:cx8="http://schemas.microsoft.com/office/drawing/2016/5/14/chartex" xmlns:mc="http://schemas.openxmlformats.org/markup-compatibility/2006" xmlns:aink="http://schemas.microsoft.com/office/drawing/2016/ink" xmlns:am3d="http://schemas.microsoft.com/office/drawing/2017/model3d" xmlns:o="urn:schemas-microsoft-com:office:office" xmlns:r="http://schemas.openxmlformats.org/officeDocument/2006/relationships" xmlns:m="http://schemas.openxmlformats.org/officeDocument/2006/math" xmlns:v="urn:schemas-microsoft-com:vml" xmlns:wp14="http://schemas.microsoft.com/office/word/2010/wordprocessingDrawing" xmlns:wp="http://schemas.openxmlformats.org/drawingml/2006/wordprocessingDrawing" xmlns:w10="urn:schemas-microsoft-com:office:word" xmlns:w="http://schemas.openxmlformats.org/wordprocessingml/2006/main" xmlns:w14="http://schemas.microsoft.com/office/word/2010/wordml" xmlns:w15="http://schemas.microsoft.com/office/word/2012/wordml" xmlns:w16cex="http://schemas.microsoft.com/office/word/2018/wordml/cex" xmlns:w16cid="http://schemas.microsoft.com/office/word/2016/wordml/cid" xmlns:w16="http://schemas.microsoft.com/office/word/2018/wordml" xmlns:w16sdtdh="http://schemas.microsoft.com/office/word/2020/wordml/sdtdatahash" xmlns:w16se="http://schemas.microsoft.com/office/word/2015/wordml/symex" xmlns:wpg="http://schemas.microsoft.com/office/word/2010/wordprocessingGroup" xmlns:wpi="http://schemas.microsoft.com/office/word/2010/wordprocessingInk" xmlns:wne="http://schemas.microsoft.com/office/word/2006/wordml" xmlns:wps="http://schemas.microsoft.com/office/word/2010/wordprocessingShape" mc:Ignorable="w14 w15 w16se w16cid w16 w16cex w16sdtdh wp14">
   <w:p>
     <w:pPr>
       <w:pStyle w:val="Footer"/>
@@ -2084,7 +2048,7 @@
 </file>
 
 <file path=word/footer2.xml><?xml version="1.0" encoding="utf-8"?>
-<w:ftr xmlns:wpc="http://schemas.microsoft.com/office/word/2010/wordprocessingCanvas" xmlns:mc="http://schemas.openxmlformats.org/markup-compatibility/2006" xmlns:o="urn:schemas-microsoft-com:office:office" xmlns:r="http://schemas.openxmlformats.org/officeDocument/2006/relationships" xmlns:m="http://schemas.openxmlformats.org/officeDocument/2006/math" xmlns:v="urn:schemas-microsoft-com:vml" xmlns:wp14="http://schemas.microsoft.com/office/word/2010/wordprocessingDrawing" xmlns:wp="http://schemas.openxmlformats.org/drawingml/2006/wordprocessingDrawing" xmlns:w10="urn:schemas-microsoft-com:office:word" xmlns:w="http://schemas.openxmlformats.org/wordprocessingml/2006/main" xmlns:w14="http://schemas.microsoft.com/office/word/2010/wordml" xmlns:wpg="http://schemas.microsoft.com/office/word/2010/wordprocessingGroup" xmlns:wpi="http://schemas.microsoft.com/office/word/2010/wordprocessingInk" xmlns:wne="http://schemas.microsoft.com/office/word/2006/wordml" xmlns:wps="http://schemas.microsoft.com/office/word/2010/wordprocessingShape" mc:Ignorable="w14 wp14">
+<w:ftr xmlns:wpc="http://schemas.microsoft.com/office/word/2010/wordprocessingCanvas" xmlns:cx="http://schemas.microsoft.com/office/drawing/2014/chartex" xmlns:cx1="http://schemas.microsoft.com/office/drawing/2015/9/8/chartex" xmlns:cx2="http://schemas.microsoft.com/office/drawing/2015/10/21/chartex" xmlns:cx3="http://schemas.microsoft.com/office/drawing/2016/5/9/chartex" xmlns:cx4="http://schemas.microsoft.com/office/drawing/2016/5/10/chartex" xmlns:cx5="http://schemas.microsoft.com/office/drawing/2016/5/11/chartex" xmlns:cx6="http://schemas.microsoft.com/office/drawing/2016/5/12/chartex" xmlns:cx7="http://schemas.microsoft.com/office/drawing/2016/5/13/chartex" xmlns:cx8="http://schemas.microsoft.com/office/drawing/2016/5/14/chartex" xmlns:mc="http://schemas.openxmlformats.org/markup-compatibility/2006" xmlns:aink="http://schemas.microsoft.com/office/drawing/2016/ink" xmlns:am3d="http://schemas.microsoft.com/office/drawing/2017/model3d" xmlns:o="urn:schemas-microsoft-com:office:office" xmlns:r="http://schemas.openxmlformats.org/officeDocument/2006/relationships" xmlns:m="http://schemas.openxmlformats.org/officeDocument/2006/math" xmlns:v="urn:schemas-microsoft-com:vml" xmlns:wp14="http://schemas.microsoft.com/office/word/2010/wordprocessingDrawing" xmlns:wp="http://schemas.openxmlformats.org/drawingml/2006/wordprocessingDrawing" xmlns:w10="urn:schemas-microsoft-com:office:word" xmlns:w="http://schemas.openxmlformats.org/wordprocessingml/2006/main" xmlns:w14="http://schemas.microsoft.com/office/word/2010/wordml" xmlns:w15="http://schemas.microsoft.com/office/word/2012/wordml" xmlns:w16cex="http://schemas.microsoft.com/office/word/2018/wordml/cex" xmlns:w16cid="http://schemas.microsoft.com/office/word/2016/wordml/cid" xmlns:w16="http://schemas.microsoft.com/office/word/2018/wordml" xmlns:w16sdtdh="http://schemas.microsoft.com/office/word/2020/wordml/sdtdatahash" xmlns:w16se="http://schemas.microsoft.com/office/word/2015/wordml/symex" xmlns:wpg="http://schemas.microsoft.com/office/word/2010/wordprocessingGroup" xmlns:wpi="http://schemas.microsoft.com/office/word/2010/wordprocessingInk" xmlns:wne="http://schemas.microsoft.com/office/word/2006/wordml" xmlns:wps="http://schemas.microsoft.com/office/word/2010/wordprocessingShape" mc:Ignorable="w14 w15 w16se w16cid w16 w16cex w16sdtdh wp14">
   <w:sdt>
     <w:sdtPr>
       <w:id w:val="-1309706245"/>
@@ -2318,7 +2282,7 @@
 </file>
 
 <file path=word/footer3.xml><?xml version="1.0" encoding="utf-8"?>
-<w:ftr xmlns:wpc="http://schemas.microsoft.com/office/word/2010/wordprocessingCanvas" xmlns:mc="http://schemas.openxmlformats.org/markup-compatibility/2006" xmlns:o="urn:schemas-microsoft-com:office:office" xmlns:r="http://schemas.openxmlformats.org/officeDocument/2006/relationships" xmlns:m="http://schemas.openxmlformats.org/officeDocument/2006/math" xmlns:v="urn:schemas-microsoft-com:vml" xmlns:wp14="http://schemas.microsoft.com/office/word/2010/wordprocessingDrawing" xmlns:wp="http://schemas.openxmlformats.org/drawingml/2006/wordprocessingDrawing" xmlns:w10="urn:schemas-microsoft-com:office:word" xmlns:w="http://schemas.openxmlformats.org/wordprocessingml/2006/main" xmlns:w14="http://schemas.microsoft.com/office/word/2010/wordml" xmlns:wpg="http://schemas.microsoft.com/office/word/2010/wordprocessingGroup" xmlns:wpi="http://schemas.microsoft.com/office/word/2010/wordprocessingInk" xmlns:wne="http://schemas.microsoft.com/office/word/2006/wordml" xmlns:wps="http://schemas.microsoft.com/office/word/2010/wordprocessingShape" mc:Ignorable="w14 wp14">
+<w:ftr xmlns:wpc="http://schemas.microsoft.com/office/word/2010/wordprocessingCanvas" xmlns:cx="http://schemas.microsoft.com/office/drawing/2014/chartex" xmlns:cx1="http://schemas.microsoft.com/office/drawing/2015/9/8/chartex" xmlns:cx2="http://schemas.microsoft.com/office/drawing/2015/10/21/chartex" xmlns:cx3="http://schemas.microsoft.com/office/drawing/2016/5/9/chartex" xmlns:cx4="http://schemas.microsoft.com/office/drawing/2016/5/10/chartex" xmlns:cx5="http://schemas.microsoft.com/office/drawing/2016/5/11/chartex" xmlns:cx6="http://schemas.microsoft.com/office/drawing/2016/5/12/chartex" xmlns:cx7="http://schemas.microsoft.com/office/drawing/2016/5/13/chartex" xmlns:cx8="http://schemas.microsoft.com/office/drawing/2016/5/14/chartex" xmlns:mc="http://schemas.openxmlformats.org/markup-compatibility/2006" xmlns:aink="http://schemas.microsoft.com/office/drawing/2016/ink" xmlns:am3d="http://schemas.microsoft.com/office/drawing/2017/model3d" xmlns:o="urn:schemas-microsoft-com:office:office" xmlns:r="http://schemas.openxmlformats.org/officeDocument/2006/relationships" xmlns:m="http://schemas.openxmlformats.org/officeDocument/2006/math" xmlns:v="urn:schemas-microsoft-com:vml" xmlns:wp14="http://schemas.microsoft.com/office/word/2010/wordprocessingDrawing" xmlns:wp="http://schemas.openxmlformats.org/drawingml/2006/wordprocessingDrawing" xmlns:w10="urn:schemas-microsoft-com:office:word" xmlns:w="http://schemas.openxmlformats.org/wordprocessingml/2006/main" xmlns:w14="http://schemas.microsoft.com/office/word/2010/wordml" xmlns:w15="http://schemas.microsoft.com/office/word/2012/wordml" xmlns:w16cex="http://schemas.microsoft.com/office/word/2018/wordml/cex" xmlns:w16cid="http://schemas.microsoft.com/office/word/2016/wordml/cid" xmlns:w16="http://schemas.microsoft.com/office/word/2018/wordml" xmlns:w16sdtdh="http://schemas.microsoft.com/office/word/2020/wordml/sdtdatahash" xmlns:w16se="http://schemas.microsoft.com/office/word/2015/wordml/symex" xmlns:wpg="http://schemas.microsoft.com/office/word/2010/wordprocessingGroup" xmlns:wpi="http://schemas.microsoft.com/office/word/2010/wordprocessingInk" xmlns:wne="http://schemas.microsoft.com/office/word/2006/wordml" xmlns:wps="http://schemas.microsoft.com/office/word/2010/wordprocessingShape" mc:Ignorable="w14 w15 w16se w16cid w16 w16cex w16sdtdh wp14">
   <w:p>
     <w:pPr>
       <w:pStyle w:val="Footer"/>
@@ -2328,7 +2292,7 @@
 </file>
 
 <file path=word/footnotes.xml><?xml version="1.0" encoding="utf-8"?>
-<w:footnotes xmlns:wpc="http://schemas.microsoft.com/office/word/2010/wordprocessingCanvas" xmlns:mc="http://schemas.openxmlformats.org/markup-compatibility/2006" xmlns:o="urn:schemas-microsoft-com:office:office" xmlns:r="http://schemas.openxmlformats.org/officeDocument/2006/relationships" xmlns:m="http://schemas.openxmlformats.org/officeDocument/2006/math" xmlns:v="urn:schemas-microsoft-com:vml" xmlns:wp14="http://schemas.microsoft.com/office/word/2010/wordprocessingDrawing" xmlns:wp="http://schemas.openxmlformats.org/drawingml/2006/wordprocessingDrawing" xmlns:w10="urn:schemas-microsoft-com:office:word" xmlns:w="http://schemas.openxmlformats.org/wordprocessingml/2006/main" xmlns:w14="http://schemas.microsoft.com/office/word/2010/wordml" xmlns:wpg="http://schemas.microsoft.com/office/word/2010/wordprocessingGroup" xmlns:wpi="http://schemas.microsoft.com/office/word/2010/wordprocessingInk" xmlns:wne="http://schemas.microsoft.com/office/word/2006/wordml" xmlns:wps="http://schemas.microsoft.com/office/word/2010/wordprocessingShape" mc:Ignorable="w14 wp14">
+<w:footnotes xmlns:wpc="http://schemas.microsoft.com/office/word/2010/wordprocessingCanvas" xmlns:cx="http://schemas.microsoft.com/office/drawing/2014/chartex" xmlns:cx1="http://schemas.microsoft.com/office/drawing/2015/9/8/chartex" xmlns:cx2="http://schemas.microsoft.com/office/drawing/2015/10/21/chartex" xmlns:cx3="http://schemas.microsoft.com/office/drawing/2016/5/9/chartex" xmlns:cx4="http://schemas.microsoft.com/office/drawing/2016/5/10/chartex" xmlns:cx5="http://schemas.microsoft.com/office/drawing/2016/5/11/chartex" xmlns:cx6="http://schemas.microsoft.com/office/drawing/2016/5/12/chartex" xmlns:cx7="http://schemas.microsoft.com/office/drawing/2016/5/13/chartex" xmlns:cx8="http://schemas.microsoft.com/office/drawing/2016/5/14/chartex" xmlns:mc="http://schemas.openxmlformats.org/markup-compatibility/2006" xmlns:aink="http://schemas.microsoft.com/office/drawing/2016/ink" xmlns:am3d="http://schemas.microsoft.com/office/drawing/2017/model3d" xmlns:o="urn:schemas-microsoft-com:office:office" xmlns:r="http://schemas.openxmlformats.org/officeDocument/2006/relationships" xmlns:m="http://schemas.openxmlformats.org/officeDocument/2006/math" xmlns:v="urn:schemas-microsoft-com:vml" xmlns:wp14="http://schemas.microsoft.com/office/word/2010/wordprocessingDrawing" xmlns:wp="http://schemas.openxmlformats.org/drawingml/2006/wordprocessingDrawing" xmlns:w10="urn:schemas-microsoft-com:office:word" xmlns:w="http://schemas.openxmlformats.org/wordprocessingml/2006/main" xmlns:w14="http://schemas.microsoft.com/office/word/2010/wordml" xmlns:w15="http://schemas.microsoft.com/office/word/2012/wordml" xmlns:w16cex="http://schemas.microsoft.com/office/word/2018/wordml/cex" xmlns:w16cid="http://schemas.microsoft.com/office/word/2016/wordml/cid" xmlns:w16="http://schemas.microsoft.com/office/word/2018/wordml" xmlns:w16sdtdh="http://schemas.microsoft.com/office/word/2020/wordml/sdtdatahash" xmlns:w16se="http://schemas.microsoft.com/office/word/2015/wordml/symex" xmlns:wpg="http://schemas.microsoft.com/office/word/2010/wordprocessingGroup" xmlns:wpi="http://schemas.microsoft.com/office/word/2010/wordprocessingInk" xmlns:wne="http://schemas.microsoft.com/office/word/2006/wordml" xmlns:wps="http://schemas.microsoft.com/office/word/2010/wordprocessingShape" mc:Ignorable="w14 w15 w16se w16cid w16 w16cex w16sdtdh wp14">
   <w:footnote w:type="separator" w:id="-1">
     <w:p>
       <w:r>
@@ -2347,7 +2311,7 @@
 </file>
 
 <file path=word/header1.xml><?xml version="1.0" encoding="utf-8"?>
-<w:hdr xmlns:wpc="http://schemas.microsoft.com/office/word/2010/wordprocessingCanvas" xmlns:mc="http://schemas.openxmlformats.org/markup-compatibility/2006" xmlns:o="urn:schemas-microsoft-com:office:office" xmlns:r="http://schemas.openxmlformats.org/officeDocument/2006/relationships" xmlns:m="http://schemas.openxmlformats.org/officeDocument/2006/math" xmlns:v="urn:schemas-microsoft-com:vml" xmlns:wp14="http://schemas.microsoft.com/office/word/2010/wordprocessingDrawing" xmlns:wp="http://schemas.openxmlformats.org/drawingml/2006/wordprocessingDrawing" xmlns:w10="urn:schemas-microsoft-com:office:word" xmlns:w="http://schemas.openxmlformats.org/wordprocessingml/2006/main" xmlns:w14="http://schemas.microsoft.com/office/word/2010/wordml" xmlns:wpg="http://schemas.microsoft.com/office/word/2010/wordprocessingGroup" xmlns:wpi="http://schemas.microsoft.com/office/word/2010/wordprocessingInk" xmlns:wne="http://schemas.microsoft.com/office/word/2006/wordml" xmlns:wps="http://schemas.microsoft.com/office/word/2010/wordprocessingShape" mc:Ignorable="w14 wp14">
+<w:hdr xmlns:wpc="http://schemas.microsoft.com/office/word/2010/wordprocessingCanvas" xmlns:cx="http://schemas.microsoft.com/office/drawing/2014/chartex" xmlns:cx1="http://schemas.microsoft.com/office/drawing/2015/9/8/chartex" xmlns:cx2="http://schemas.microsoft.com/office/drawing/2015/10/21/chartex" xmlns:cx3="http://schemas.microsoft.com/office/drawing/2016/5/9/chartex" xmlns:cx4="http://schemas.microsoft.com/office/drawing/2016/5/10/chartex" xmlns:cx5="http://schemas.microsoft.com/office/drawing/2016/5/11/chartex" xmlns:cx6="http://schemas.microsoft.com/office/drawing/2016/5/12/chartex" xmlns:cx7="http://schemas.microsoft.com/office/drawing/2016/5/13/chartex" xmlns:cx8="http://schemas.microsoft.com/office/drawing/2016/5/14/chartex" xmlns:mc="http://schemas.openxmlformats.org/markup-compatibility/2006" xmlns:aink="http://schemas.microsoft.com/office/drawing/2016/ink" xmlns:am3d="http://schemas.microsoft.com/office/drawing/2017/model3d" xmlns:o="urn:schemas-microsoft-com:office:office" xmlns:r="http://schemas.openxmlformats.org/officeDocument/2006/relationships" xmlns:m="http://schemas.openxmlformats.org/officeDocument/2006/math" xmlns:v="urn:schemas-microsoft-com:vml" xmlns:wp14="http://schemas.microsoft.com/office/word/2010/wordprocessingDrawing" xmlns:wp="http://schemas.openxmlformats.org/drawingml/2006/wordprocessingDrawing" xmlns:w10="urn:schemas-microsoft-com:office:word" xmlns:w="http://schemas.openxmlformats.org/wordprocessingml/2006/main" xmlns:w14="http://schemas.microsoft.com/office/word/2010/wordml" xmlns:w15="http://schemas.microsoft.com/office/word/2012/wordml" xmlns:w16cex="http://schemas.microsoft.com/office/word/2018/wordml/cex" xmlns:w16cid="http://schemas.microsoft.com/office/word/2016/wordml/cid" xmlns:w16="http://schemas.microsoft.com/office/word/2018/wordml" xmlns:w16sdtdh="http://schemas.microsoft.com/office/word/2020/wordml/sdtdatahash" xmlns:w16se="http://schemas.microsoft.com/office/word/2015/wordml/symex" xmlns:wpg="http://schemas.microsoft.com/office/word/2010/wordprocessingGroup" xmlns:wpi="http://schemas.microsoft.com/office/word/2010/wordprocessingInk" xmlns:wne="http://schemas.microsoft.com/office/word/2006/wordml" xmlns:wps="http://schemas.microsoft.com/office/word/2010/wordprocessingShape" mc:Ignorable="w14 w15 w16se w16cid w16 w16cex w16sdtdh wp14">
   <w:p>
     <w:pPr>
       <w:pStyle w:val="Header"/>
@@ -2357,7 +2321,7 @@
 </file>
 
 <file path=word/header2.xml><?xml version="1.0" encoding="utf-8"?>
-<w:hdr xmlns:wpc="http://schemas.microsoft.com/office/word/2010/wordprocessingCanvas" xmlns:mc="http://schemas.openxmlformats.org/markup-compatibility/2006" xmlns:o="urn:schemas-microsoft-com:office:office" xmlns:r="http://schemas.openxmlformats.org/officeDocument/2006/relationships" xmlns:m="http://schemas.openxmlformats.org/officeDocument/2006/math" xmlns:v="urn:schemas-microsoft-com:vml" xmlns:wp14="http://schemas.microsoft.com/office/word/2010/wordprocessingDrawing" xmlns:wp="http://schemas.openxmlformats.org/drawingml/2006/wordprocessingDrawing" xmlns:w10="urn:schemas-microsoft-com:office:word" xmlns:w="http://schemas.openxmlformats.org/wordprocessingml/2006/main" xmlns:w14="http://schemas.microsoft.com/office/word/2010/wordml" xmlns:wpg="http://schemas.microsoft.com/office/word/2010/wordprocessingGroup" xmlns:wpi="http://schemas.microsoft.com/office/word/2010/wordprocessingInk" xmlns:wne="http://schemas.microsoft.com/office/word/2006/wordml" xmlns:wps="http://schemas.microsoft.com/office/word/2010/wordprocessingShape" mc:Ignorable="w14 wp14">
+<w:hdr xmlns:wpc="http://schemas.microsoft.com/office/word/2010/wordprocessingCanvas" xmlns:cx="http://schemas.microsoft.com/office/drawing/2014/chartex" xmlns:cx1="http://schemas.microsoft.com/office/drawing/2015/9/8/chartex" xmlns:cx2="http://schemas.microsoft.com/office/drawing/2015/10/21/chartex" xmlns:cx3="http://schemas.microsoft.com/office/drawing/2016/5/9/chartex" xmlns:cx4="http://schemas.microsoft.com/office/drawing/2016/5/10/chartex" xmlns:cx5="http://schemas.microsoft.com/office/drawing/2016/5/11/chartex" xmlns:cx6="http://schemas.microsoft.com/office/drawing/2016/5/12/chartex" xmlns:cx7="http://schemas.microsoft.com/office/drawing/2016/5/13/chartex" xmlns:cx8="http://schemas.microsoft.com/office/drawing/2016/5/14/chartex" xmlns:mc="http://schemas.openxmlformats.org/markup-compatibility/2006" xmlns:aink="http://schemas.microsoft.com/office/drawing/2016/ink" xmlns:am3d="http://schemas.microsoft.com/office/drawing/2017/model3d" xmlns:o="urn:schemas-microsoft-com:office:office" xmlns:r="http://schemas.openxmlformats.org/officeDocument/2006/relationships" xmlns:m="http://schemas.openxmlformats.org/officeDocument/2006/math" xmlns:v="urn:schemas-microsoft-com:vml" xmlns:wp14="http://schemas.microsoft.com/office/word/2010/wordprocessingDrawing" xmlns:wp="http://schemas.openxmlformats.org/drawingml/2006/wordprocessingDrawing" xmlns:w10="urn:schemas-microsoft-com:office:word" xmlns:w="http://schemas.openxmlformats.org/wordprocessingml/2006/main" xmlns:w14="http://schemas.microsoft.com/office/word/2010/wordml" xmlns:w15="http://schemas.microsoft.com/office/word/2012/wordml" xmlns:w16cex="http://schemas.microsoft.com/office/word/2018/wordml/cex" xmlns:w16cid="http://schemas.microsoft.com/office/word/2016/wordml/cid" xmlns:w16="http://schemas.microsoft.com/office/word/2018/wordml" xmlns:w16sdtdh="http://schemas.microsoft.com/office/word/2020/wordml/sdtdatahash" xmlns:w16se="http://schemas.microsoft.com/office/word/2015/wordml/symex" xmlns:wpg="http://schemas.microsoft.com/office/word/2010/wordprocessingGroup" xmlns:wpi="http://schemas.microsoft.com/office/word/2010/wordprocessingInk" xmlns:wne="http://schemas.microsoft.com/office/word/2006/wordml" xmlns:wps="http://schemas.microsoft.com/office/word/2010/wordprocessingShape" mc:Ignorable="w14 w15 w16se w16cid w16 w16cex w16sdtdh wp14">
   <w:p>
     <w:pPr>
       <w:pStyle w:val="Header"/>
@@ -2381,7 +2345,7 @@
 </file>
 
 <file path=word/header3.xml><?xml version="1.0" encoding="utf-8"?>
-<w:hdr xmlns:wpc="http://schemas.microsoft.com/office/word/2010/wordprocessingCanvas" xmlns:mc="http://schemas.openxmlformats.org/markup-compatibility/2006" xmlns:o="urn:schemas-microsoft-com:office:office" xmlns:r="http://schemas.openxmlformats.org/officeDocument/2006/relationships" xmlns:m="http://schemas.openxmlformats.org/officeDocument/2006/math" xmlns:v="urn:schemas-microsoft-com:vml" xmlns:wp14="http://schemas.microsoft.com/office/word/2010/wordprocessingDrawing" xmlns:wp="http://schemas.openxmlformats.org/drawingml/2006/wordprocessingDrawing" xmlns:w10="urn:schemas-microsoft-com:office:word" xmlns:w="http://schemas.openxmlformats.org/wordprocessingml/2006/main" xmlns:w14="http://schemas.microsoft.com/office/word/2010/wordml" xmlns:wpg="http://schemas.microsoft.com/office/word/2010/wordprocessingGroup" xmlns:wpi="http://schemas.microsoft.com/office/word/2010/wordprocessingInk" xmlns:wne="http://schemas.microsoft.com/office/word/2006/wordml" xmlns:wps="http://schemas.microsoft.com/office/word/2010/wordprocessingShape" mc:Ignorable="w14 wp14">
+<w:hdr xmlns:wpc="http://schemas.microsoft.com/office/word/2010/wordprocessingCanvas" xmlns:cx="http://schemas.microsoft.com/office/drawing/2014/chartex" xmlns:cx1="http://schemas.microsoft.com/office/drawing/2015/9/8/chartex" xmlns:cx2="http://schemas.microsoft.com/office/drawing/2015/10/21/chartex" xmlns:cx3="http://schemas.microsoft.com/office/drawing/2016/5/9/chartex" xmlns:cx4="http://schemas.microsoft.com/office/drawing/2016/5/10/chartex" xmlns:cx5="http://schemas.microsoft.com/office/drawing/2016/5/11/chartex" xmlns:cx6="http://schemas.microsoft.com/office/drawing/2016/5/12/chartex" xmlns:cx7="http://schemas.microsoft.com/office/drawing/2016/5/13/chartex" xmlns:cx8="http://schemas.microsoft.com/office/drawing/2016/5/14/chartex" xmlns:mc="http://schemas.openxmlformats.org/markup-compatibility/2006" xmlns:aink="http://schemas.microsoft.com/office/drawing/2016/ink" xmlns:am3d="http://schemas.microsoft.com/office/drawing/2017/model3d" xmlns:o="urn:schemas-microsoft-com:office:office" xmlns:r="http://schemas.openxmlformats.org/officeDocument/2006/relationships" xmlns:m="http://schemas.openxmlformats.org/officeDocument/2006/math" xmlns:v="urn:schemas-microsoft-com:vml" xmlns:wp14="http://schemas.microsoft.com/office/word/2010/wordprocessingDrawing" xmlns:wp="http://schemas.openxmlformats.org/drawingml/2006/wordprocessingDrawing" xmlns:w10="urn:schemas-microsoft-com:office:word" xmlns:w="http://schemas.openxmlformats.org/wordprocessingml/2006/main" xmlns:w14="http://schemas.microsoft.com/office/word/2010/wordml" xmlns:w15="http://schemas.microsoft.com/office/word/2012/wordml" xmlns:w16cex="http://schemas.microsoft.com/office/word/2018/wordml/cex" xmlns:w16cid="http://schemas.microsoft.com/office/word/2016/wordml/cid" xmlns:w16="http://schemas.microsoft.com/office/word/2018/wordml" xmlns:w16sdtdh="http://schemas.microsoft.com/office/word/2020/wordml/sdtdatahash" xmlns:w16se="http://schemas.microsoft.com/office/word/2015/wordml/symex" xmlns:wpg="http://schemas.microsoft.com/office/word/2010/wordprocessingGroup" xmlns:wpi="http://schemas.microsoft.com/office/word/2010/wordprocessingInk" xmlns:wne="http://schemas.microsoft.com/office/word/2006/wordml" xmlns:wps="http://schemas.microsoft.com/office/word/2010/wordprocessingShape" mc:Ignorable="w14 w15 w16se w16cid w16 w16cex w16sdtdh wp14">
   <w:p>
     <w:pPr>
       <w:pStyle w:val="Header"/>
@@ -2391,8 +2355,8 @@
 </file>
 
 <file path=word/numbering.xml><?xml version="1.0" encoding="utf-8"?>
-<w:numbering xmlns:wpc="http://schemas.microsoft.com/office/word/2010/wordprocessingCanvas" xmlns:mc="http://schemas.openxmlformats.org/markup-compatibility/2006" xmlns:o="urn:schemas-microsoft-com:office:office" xmlns:r="http://schemas.openxmlformats.org/officeDocument/2006/relationships" xmlns:m="http://schemas.openxmlformats.org/officeDocument/2006/math" xmlns:v="urn:schemas-microsoft-com:vml" xmlns:wp14="http://schemas.microsoft.com/office/word/2010/wordprocessingDrawing" xmlns:wp="http://schemas.openxmlformats.org/drawingml/2006/wordprocessingDrawing" xmlns:w10="urn:schemas-microsoft-com:office:word" xmlns:w="http://schemas.openxmlformats.org/wordprocessingml/2006/main" xmlns:w14="http://schemas.microsoft.com/office/word/2010/wordml" xmlns:wpg="http://schemas.microsoft.com/office/word/2010/wordprocessingGroup" xmlns:wpi="http://schemas.microsoft.com/office/word/2010/wordprocessingInk" xmlns:wne="http://schemas.microsoft.com/office/word/2006/wordml" xmlns:wps="http://schemas.microsoft.com/office/word/2010/wordprocessingShape" mc:Ignorable="w14 wp14">
-  <w:abstractNum w:abstractNumId="0">
+<w:numbering xmlns:wpc="http://schemas.microsoft.com/office/word/2010/wordprocessingCanvas" xmlns:cx="http://schemas.microsoft.com/office/drawing/2014/chartex" xmlns:cx1="http://schemas.microsoft.com/office/drawing/2015/9/8/chartex" xmlns:cx2="http://schemas.microsoft.com/office/drawing/2015/10/21/chartex" xmlns:cx3="http://schemas.microsoft.com/office/drawing/2016/5/9/chartex" xmlns:cx4="http://schemas.microsoft.com/office/drawing/2016/5/10/chartex" xmlns:cx5="http://schemas.microsoft.com/office/drawing/2016/5/11/chartex" xmlns:cx6="http://schemas.microsoft.com/office/drawing/2016/5/12/chartex" xmlns:cx7="http://schemas.microsoft.com/office/drawing/2016/5/13/chartex" xmlns:cx8="http://schemas.microsoft.com/office/drawing/2016/5/14/chartex" xmlns:mc="http://schemas.openxmlformats.org/markup-compatibility/2006" xmlns:aink="http://schemas.microsoft.com/office/drawing/2016/ink" xmlns:am3d="http://schemas.microsoft.com/office/drawing/2017/model3d" xmlns:o="urn:schemas-microsoft-com:office:office" xmlns:r="http://schemas.openxmlformats.org/officeDocument/2006/relationships" xmlns:m="http://schemas.openxmlformats.org/officeDocument/2006/math" xmlns:v="urn:schemas-microsoft-com:vml" xmlns:wp14="http://schemas.microsoft.com/office/word/2010/wordprocessingDrawing" xmlns:wp="http://schemas.openxmlformats.org/drawingml/2006/wordprocessingDrawing" xmlns:w10="urn:schemas-microsoft-com:office:word" xmlns:w="http://schemas.openxmlformats.org/wordprocessingml/2006/main" xmlns:w14="http://schemas.microsoft.com/office/word/2010/wordml" xmlns:w15="http://schemas.microsoft.com/office/word/2012/wordml" xmlns:w16cex="http://schemas.microsoft.com/office/word/2018/wordml/cex" xmlns:w16cid="http://schemas.microsoft.com/office/word/2016/wordml/cid" xmlns:w16="http://schemas.microsoft.com/office/word/2018/wordml" xmlns:w16sdtdh="http://schemas.microsoft.com/office/word/2020/wordml/sdtdatahash" xmlns:w16se="http://schemas.microsoft.com/office/word/2015/wordml/symex" xmlns:wpg="http://schemas.microsoft.com/office/word/2010/wordprocessingGroup" xmlns:wpi="http://schemas.microsoft.com/office/word/2010/wordprocessingInk" xmlns:wne="http://schemas.microsoft.com/office/word/2006/wordml" xmlns:wps="http://schemas.microsoft.com/office/word/2010/wordprocessingShape" mc:Ignorable="w14 w15 w16se w16cid w16 w16cex w16sdtdh wp14">
+  <w:abstractNum w:abstractNumId="0" w15:restartNumberingAfterBreak="0">
     <w:nsid w:val="08B2501C"/>
     <w:multiLevelType w:val="hybridMultilevel"/>
     <w:tmpl w:val="F2A43D58"/>
@@ -2512,7 +2476,7 @@
 </file>
 
 <file path=word/styles.xml><?xml version="1.0" encoding="utf-8"?>
-<w:styles xmlns:mc="http://schemas.openxmlformats.org/markup-compatibility/2006" xmlns:r="http://schemas.openxmlformats.org/officeDocument/2006/relationships" xmlns:w="http://schemas.openxmlformats.org/wordprocessingml/2006/main" xmlns:w14="http://schemas.microsoft.com/office/word/2010/wordml" mc:Ignorable="w14">
+<w:styles xmlns:mc="http://schemas.openxmlformats.org/markup-compatibility/2006" xmlns:r="http://schemas.openxmlformats.org/officeDocument/2006/relationships" xmlns:w="http://schemas.openxmlformats.org/wordprocessingml/2006/main" xmlns:w14="http://schemas.microsoft.com/office/word/2010/wordml" xmlns:w15="http://schemas.microsoft.com/office/word/2012/wordml" xmlns:w16cex="http://schemas.microsoft.com/office/word/2018/wordml/cex" xmlns:w16cid="http://schemas.microsoft.com/office/word/2016/wordml/cid" xmlns:w16="http://schemas.microsoft.com/office/word/2018/wordml" xmlns:w16sdtdh="http://schemas.microsoft.com/office/word/2020/wordml/sdtdatahash" xmlns:w16se="http://schemas.microsoft.com/office/word/2015/wordml/symex" mc:Ignorable="w14 w15 w16se w16cid w16 w16cex w16sdtdh">
   <w:docDefaults>
     <w:rPrDefault>
       <w:rPr>
@@ -2528,462 +2492,383 @@
       </w:pPr>
     </w:pPrDefault>
   </w:docDefaults>
-  <w:latentStyles w:defLockedState="0" w:defUIPriority="99" w:defSemiHidden="1" w:defUnhideWhenUsed="1" w:defQFormat="0" w:count="267">
-    <w:lsdException w:name="Normal" w:semiHidden="0" w:uiPriority="0" w:unhideWhenUsed="0" w:qFormat="1"/>
-    <w:lsdException w:name="heading 1" w:semiHidden="0" w:uiPriority="9" w:unhideWhenUsed="0" w:qFormat="1"/>
-    <w:lsdException w:name="heading 2" w:uiPriority="9" w:qFormat="1"/>
-    <w:lsdException w:name="heading 3" w:uiPriority="9" w:qFormat="1"/>
-    <w:lsdException w:name="heading 4" w:uiPriority="9" w:qFormat="1"/>
-    <w:lsdException w:name="heading 5" w:uiPriority="9" w:qFormat="1"/>
-    <w:lsdException w:name="heading 6" w:uiPriority="9" w:qFormat="1"/>
-    <w:lsdException w:name="heading 7" w:uiPriority="9" w:qFormat="1"/>
-    <w:lsdException w:name="heading 8" w:uiPriority="9" w:qFormat="1"/>
-    <w:lsdException w:name="heading 9" w:uiPriority="9" w:qFormat="1"/>
-    <w:lsdException w:name="toc 1" w:uiPriority="39"/>
-    <w:lsdException w:name="toc 2" w:uiPriority="39"/>
-    <w:lsdException w:name="toc 3" w:uiPriority="39"/>
-    <w:lsdException w:name="toc 4" w:uiPriority="39"/>
-    <w:lsdException w:name="toc 5" w:uiPriority="39"/>
-    <w:lsdException w:name="toc 6" w:uiPriority="39"/>
-    <w:lsdException w:name="toc 7" w:uiPriority="39"/>
-    <w:lsdException w:name="toc 8" w:uiPriority="39"/>
-    <w:lsdException w:name="toc 9" w:uiPriority="39"/>
-    <w:lsdException w:name="caption" w:uiPriority="35" w:qFormat="1"/>
-    <w:lsdException w:name="footnote reference" w:unhideWhenUsed="0"/>
-    <w:lsdException w:name="Title" w:semiHidden="0" w:uiPriority="10" w:unhideWhenUsed="0" w:qFormat="1"/>
-    <w:lsdException w:name="Default Paragraph Font" w:uiPriority="1"/>
-    <w:lsdException w:name="Subtitle" w:semiHidden="0" w:uiPriority="11" w:unhideWhenUsed="0" w:qFormat="1"/>
-    <w:lsdException w:name="Strong" w:semiHidden="0" w:uiPriority="22" w:unhideWhenUsed="0" w:qFormat="1"/>
-    <w:lsdException w:name="Emphasis" w:semiHidden="0" w:uiPriority="20" w:unhideWhenUsed="0" w:qFormat="1"/>
-    <w:lsdException w:name="Table Grid" w:semiHidden="0" w:uiPriority="59" w:unhideWhenUsed="0"/>
-    <w:lsdException w:name="Placeholder Text" w:unhideWhenUsed="0"/>
-    <w:lsdException w:name="No Spacing" w:semiHidden="0" w:uiPriority="1" w:unhideWhenUsed="0" w:qFormat="1"/>
-    <w:lsdException w:name="Light Shading" w:semiHidden="0" w:uiPriority="60" w:unhideWhenUsed="0"/>
-    <w:lsdException w:name="Light List" w:semiHidden="0" w:uiPriority="61" w:unhideWhenUsed="0"/>
-    <w:lsdException w:name="Light Grid" w:semiHidden="0" w:uiPriority="62" w:unhideWhenUsed="0"/>
-    <w:lsdException w:name="Medium Shading 1" w:semiHidden="0" w:uiPriority="63" w:unhideWhenUsed="0"/>
-    <w:lsdException w:name="Medium Shading 2" w:semiHidden="0" w:uiPriority="64" w:unhideWhenUsed="0"/>
-    <w:lsdException w:name="Medium List 1" w:semiHidden="0" w:uiPriority="65" w:unhideWhenUsed="0"/>
-    <w:lsdException w:name="Medium List 2" w:semiHidden="0" w:uiPriority="66" w:unhideWhenUsed="0"/>
-    <w:lsdException w:name="Medium Grid 1" w:semiHidden="0" w:uiPriority="67" w:unhideWhenUsed="0"/>
-    <w:lsdException w:name="Medium Grid 2" w:semiHidden="0" w:uiPriority="68" w:unhideWhenUsed="0"/>
-    <w:lsdException w:name="Medium Grid 3" w:semiHidden="0" w:uiPriority="69" w:unhideWhenUsed="0"/>
-    <w:lsdException w:name="Dark List" w:semiHidden="0" w:uiPriority="70" w:unhideWhenUsed="0"/>
-    <w:lsdException w:name="Colorful Shading" w:semiHidden="0" w:uiPriority="71" w:unhideWhenUsed="0"/>
-    <w:lsdException w:name="Colorful List" w:semiHidden="0" w:uiPriority="72" w:unhideWhenUsed="0"/>
-    <w:lsdException w:name="Colorful Grid" w:semiHidden="0" w:uiPriority="73" w:unhideWhenUsed="0"/>
-    <w:lsdException w:name="Light Shading Accent 1" w:semiHidden="0" w:uiPriority="60" w:unhideWhenUsed="0"/>
-    <w:lsdException w:name="Light List Accent 1" w:semiHidden="0" w:uiPriority="61" w:unhideWhenUsed="0"/>
-    <w:lsdException w:name="Light Grid Accent 1" w:semiHidden="0" w:uiPriority="62" w:unhideWhenUsed="0"/>
-    <w:lsdException w:name="Medium Shading 1 Accent 1" w:semiHidden="0" w:uiPriority="63" w:unhideWhenUsed="0"/>
-    <w:lsdException w:name="Medium Shading 2 Accent 1" w:semiHidden="0" w:uiPriority="64" w:unhideWhenUsed="0"/>
-    <w:lsdException w:name="Medium List 1 Accent 1" w:semiHidden="0" w:uiPriority="65" w:unhideWhenUsed="0"/>
-    <w:lsdException w:name="Revision" w:unhideWhenUsed="0"/>
-    <w:lsdException w:name="List Paragraph" w:semiHidden="0" w:uiPriority="34" w:unhideWhenUsed="0" w:qFormat="1"/>
-    <w:lsdException w:name="Quote" w:semiHidden="0" w:uiPriority="29" w:unhideWhenUsed="0" w:qFormat="1"/>
-    <w:lsdException w:name="Intense Quote" w:semiHidden="0" w:uiPriority="30" w:unhideWhenUsed="0" w:qFormat="1"/>
-    <w:lsdException w:name="Medium List 2 Accent 1" w:semiHidden="0" w:uiPriority="66" w:unhideWhenUsed="0"/>
-    <w:lsdException w:name="Medium Grid 1 Accent 1" w:semiHidden="0" w:uiPriority="67" w:unhideWhenUsed="0"/>
-    <w:lsdException w:name="Medium Grid 2 Accent 1" w:semiHidden="0" w:uiPriority="68" w:unhideWhenUsed="0"/>
-    <w:lsdException w:name="Medium Grid 3 Accent 1" w:semiHidden="0" w:uiPriority="69" w:unhideWhenUsed="0"/>
-    <w:lsdException w:name="Dark List Accent 1" w:semiHidden="0" w:uiPriority="70" w:unhideWhenUsed="0"/>
-    <w:lsdException w:name="Colorful Shading Accent 1" w:semiHidden="0" w:uiPriority="71" w:unhideWhenUsed="0"/>
-    <w:lsdException w:name="Colorful List Accent 1" w:semiHidden="0" w:uiPriority="72" w:unhideWhenUsed="0"/>
-    <w:lsdException w:name="Colorful Grid Accent 1" w:semiHidden="0" w:uiPriority="73" w:unhideWhenUsed="0"/>
-    <w:lsdException w:name="Light Shading Accent 2" w:semiHidden="0" w:uiPriority="60" w:unhideWhenUsed="0"/>
-    <w:lsdException w:name="Light List Accent 2" w:semiHidden="0" w:uiPriority="61" w:unhideWhenUsed="0"/>
-    <w:lsdException w:name="Light Grid Accent 2" w:semiHidden="0" w:uiPriority="62" w:unhideWhenUsed="0"/>
-    <w:lsdException w:name="Medium Shading 1 Accent 2" w:semiHidden="0" w:uiPriority="63" w:unhideWhenUsed="0"/>
-    <w:lsdException w:name="Medium Shading 2 Accent 2" w:semiHidden="0" w:uiPriority="64" w:unhideWhenUsed="0"/>
-    <w:lsdException w:name="Medium List 1 Accent 2" w:semiHidden="0" w:uiPriority="65" w:unhideWhenUsed="0"/>
-    <w:lsdException w:name="Medium List 2 Accent 2" w:semiHidden="0" w:uiPriority="66" w:unhideWhenUsed="0"/>
-    <w:lsdException w:name="Medium Grid 1 Accent 2" w:semiHidden="0" w:uiPriority="67" w:unhideWhenUsed="0"/>
-    <w:lsdException w:name="Medium Grid 2 Accent 2" w:semiHidden="0" w:uiPriority="68" w:unhideWhenUsed="0"/>
-    <w:lsdException w:name="Medium Grid 3 Accent 2" w:semiHidden="0" w:uiPriority="69" w:unhideWhenUsed="0"/>
-    <w:lsdException w:name="Dark List Accent 2" w:semiHidden="0" w:uiPriority="70" w:unhideWhenUsed="0"/>
-    <w:lsdException w:name="Colorful Shading Accent 2" w:semiHidden="0" w:uiPriority="71" w:unhideWhenUsed="0"/>
-    <w:lsdException w:name="Colorful List Accent 2" w:semiHidden="0" w:uiPriority="72" w:unhideWhenUsed="0"/>
-    <w:lsdException w:name="Colorful Grid Accent 2" w:semiHidden="0" w:uiPriority="73" w:unhideWhenUsed="0"/>
-    <w:lsdException w:name="Light Shading Accent 3" w:semiHidden="0" w:uiPriority="60" w:unhideWhenUsed="0"/>
-    <w:lsdException w:name="Light List Accent 3" w:semiHidden="0" w:uiPriority="61" w:unhideWhenUsed="0"/>
-    <w:lsdException w:name="Light Grid Accent 3" w:semiHidden="0" w:uiPriority="62" w:unhideWhenUsed="0"/>
-    <w:lsdException w:name="Medium Shading 1 Accent 3" w:semiHidden="0" w:uiPriority="63" w:unhideWhenUsed="0"/>
-    <w:lsdException w:name="Medium Shading 2 Accent 3" w:semiHidden="0" w:uiPriority="64" w:unhideWhenUsed="0"/>
-    <w:lsdException w:name="Medium List 1 Accent 3" w:semiHidden="0" w:uiPriority="65" w:unhideWhenUsed="0"/>
-    <w:lsdException w:name="Medium List 2 Accent 3" w:semiHidden="0" w:uiPriority="66" w:unhideWhenUsed="0"/>
-    <w:lsdException w:name="Medium Grid 1 Accent 3" w:semiHidden="0" w:uiPriority="67" w:unhideWhenUsed="0"/>
-    <w:lsdException w:name="Medium Grid 2 Accent 3" w:semiHidden="0" w:uiPriority="68" w:unhideWhenUsed="0"/>
-    <w:lsdException w:name="Medium Grid 3 Accent 3" w:semiHidden="0" w:uiPriority="69" w:unhideWhenUsed="0"/>
-    <w:lsdException w:name="Dark List Accent 3" w:semiHidden="0" w:uiPriority="70" w:unhideWhenUsed="0"/>
-    <w:lsdException w:name="Colorful Shading Accent 3" w:semiHidden="0" w:uiPriority="71" w:unhideWhenUsed="0"/>
-    <w:lsdException w:name="Colorful List Accent 3" w:semiHidden="0" w:uiPriority="72" w:unhideWhenUsed="0"/>
-    <w:lsdException w:name="Colorful Grid Accent 3" w:semiHidden="0" w:uiPriority="73" w:unhideWhenUsed="0"/>
-    <w:lsdException w:name="Light Shading Accent 4" w:semiHidden="0" w:uiPriority="60" w:unhideWhenUsed="0"/>
-    <w:lsdException w:name="Light List Accent 4" w:semiHidden="0" w:uiPriority="61" w:unhideWhenUsed="0"/>
-    <w:lsdException w:name="Light Grid Accent 4" w:semiHidden="0" w:uiPriority="62" w:unhideWhenUsed="0"/>
-    <w:lsdException w:name="Medium Shading 1 Accent 4" w:semiHidden="0" w:uiPriority="63" w:unhideWhenUsed="0"/>
-    <w:lsdException w:name="Medium Shading 2 Accent 4" w:semiHidden="0" w:uiPriority="64" w:unhideWhenUsed="0"/>
-    <w:lsdException w:name="Medium List 1 Accent 4" w:semiHidden="0" w:uiPriority="65" w:unhideWhenUsed="0"/>
-    <w:lsdException w:name="Medium List 2 Accent 4" w:semiHidden="0" w:uiPriority="66" w:unhideWhenUsed="0"/>
-    <w:lsdException w:name="Medium Grid 1 Accent 4" w:semiHidden="0" w:uiPriority="67" w:unhideWhenUsed="0"/>
-    <w:lsdException w:name="Medium Grid 2 Accent 4" w:semiHidden="0" w:uiPriority="68" w:unhideWhenUsed="0"/>
-    <w:lsdException w:name="Medium Grid 3 Accent 4" w:semiHidden="0" w:uiPriority="69" w:unhideWhenUsed="0"/>
-    <w:lsdException w:name="Dark List Accent 4" w:semiHidden="0" w:uiPriority="70" w:unhideWhenUsed="0"/>
-    <w:lsdException w:name="Colorful Shading Accent 4" w:semiHidden="0" w:uiPriority="71" w:unhideWhenUsed="0"/>
-    <w:lsdException w:name="Colorful List Accent 4" w:semiHidden="0" w:uiPriority="72" w:unhideWhenUsed="0"/>
-    <w:lsdException w:name="Colorful Grid Accent 4" w:semiHidden="0" w:uiPriority="73" w:unhideWhenUsed="0"/>
-    <w:lsdException w:name="Light Shading Accent 5" w:semiHidden="0" w:uiPriority="60" w:unhideWhenUsed="0"/>
-    <w:lsdException w:name="Light List Accent 5" w:semiHidden="0" w:uiPriority="61" w:unhideWhenUsed="0"/>
-    <w:lsdException w:name="Light Grid Accent 5" w:semiHidden="0" w:uiPriority="62" w:unhideWhenUsed="0"/>
-    <w:lsdException w:name="Medium Shading 1 Accent 5" w:semiHidden="0" w:uiPriority="63" w:unhideWhenUsed="0"/>
-    <w:lsdException w:name="Medium Shading 2 Accent 5" w:semiHidden="0" w:uiPriority="64" w:unhideWhenUsed="0"/>
-    <w:lsdException w:name="Medium List 1 Accent 5" w:semiHidden="0" w:uiPriority="65" w:unhideWhenUsed="0"/>
-    <w:lsdException w:name="Medium List 2 Accent 5" w:semiHidden="0" w:uiPriority="66" w:unhideWhenUsed="0"/>
-    <w:lsdException w:name="Medium Grid 1 Accent 5" w:semiHidden="0" w:uiPriority="67" w:unhideWhenUsed="0"/>
-    <w:lsdException w:name="Medium Grid 2 Accent 5" w:semiHidden="0" w:uiPriority="68" w:unhideWhenUsed="0"/>
-    <w:lsdException w:name="Medium Grid 3 Accent 5" w:semiHidden="0" w:uiPriority="69" w:unhideWhenUsed="0"/>
-    <w:lsdException w:name="Dark List Accent 5" w:semiHidden="0" w:uiPriority="70" w:unhideWhenUsed="0"/>
-    <w:lsdException w:name="Colorful Shading Accent 5" w:semiHidden="0" w:uiPriority="71" w:unhideWhenUsed="0"/>
-    <w:lsdException w:name="Colorful List Accent 5" w:semiHidden="0" w:uiPriority="72" w:unhideWhenUsed="0"/>
-    <w:lsdException w:name="Colorful Grid Accent 5" w:semiHidden="0" w:uiPriority="73" w:unhideWhenUsed="0"/>
-    <w:lsdException w:name="Light Shading Accent 6" w:semiHidden="0" w:uiPriority="60" w:unhideWhenUsed="0"/>
-    <w:lsdException w:name="Light List Accent 6" w:semiHidden="0" w:uiPriority="61" w:unhideWhenUsed="0"/>
-    <w:lsdException w:name="Light Grid Accent 6" w:semiHidden="0" w:uiPriority="62" w:unhideWhenUsed="0"/>
-    <w:lsdException w:name="Medium Shading 1 Accent 6" w:semiHidden="0" w:uiPriority="63" w:unhideWhenUsed="0"/>
-    <w:lsdException w:name="Medium Shading 2 Accent 6" w:semiHidden="0" w:uiPriority="64" w:unhideWhenUsed="0"/>
-    <w:lsdException w:name="Medium List 1 Accent 6" w:semiHidden="0" w:uiPriority="65" w:unhideWhenUsed="0"/>
-    <w:lsdException w:name="Medium List 2 Accent 6" w:semiHidden="0" w:uiPriority="66" w:unhideWhenUsed="0"/>
-    <w:lsdException w:name="Medium Grid 1 Accent 6" w:semiHidden="0" w:uiPriority="67" w:unhideWhenUsed="0"/>
-    <w:lsdException w:name="Medium Grid 2 Accent 6" w:semiHidden="0" w:uiPriority="68" w:unhideWhenUsed="0"/>
-    <w:lsdException w:name="Medium Grid 3 Accent 6" w:semiHidden="0" w:uiPriority="69" w:unhideWhenUsed="0"/>
-    <w:lsdException w:name="Dark List Accent 6" w:semiHidden="0" w:uiPriority="70" w:unhideWhenUsed="0"/>
-    <w:lsdException w:name="Colorful Shading Accent 6" w:semiHidden="0" w:uiPriority="71" w:unhideWhenUsed="0"/>
-    <w:lsdException w:name="Colorful List Accent 6" w:semiHidden="0" w:uiPriority="72" w:unhideWhenUsed="0"/>
-    <w:lsdException w:name="Colorful Grid Accent 6" w:semiHidden="0" w:uiPriority="73" w:unhideWhenUsed="0"/>
-    <w:lsdException w:name="Subtle Emphasis" w:semiHidden="0" w:uiPriority="19" w:unhideWhenUsed="0" w:qFormat="1"/>
-    <w:lsdException w:name="Intense Emphasis" w:semiHidden="0" w:uiPriority="21" w:unhideWhenUsed="0" w:qFormat="1"/>
-    <w:lsdException w:name="Subtle Reference" w:semiHidden="0" w:uiPriority="31" w:unhideWhenUsed="0" w:qFormat="1"/>
-    <w:lsdException w:name="Intense Reference" w:semiHidden="0" w:uiPriority="32" w:unhideWhenUsed="0" w:qFormat="1"/>
-    <w:lsdException w:name="Book Title" w:semiHidden="0" w:uiPriority="33" w:unhideWhenUsed="0" w:qFormat="1"/>
-    <w:lsdException w:name="Bibliography" w:uiPriority="37"/>
-    <w:lsdException w:name="TOC Heading" w:uiPriority="39" w:qFormat="1"/>
-  </w:latentStyles>
-  <w:style w:type="paragraph" w:default="1" w:styleId="Normal">
-    <w:name w:val="Normal"/>
-    <w:qFormat/>
-    <w:pPr>
-      <w:widowControl w:val="0"/>
-      <w:autoSpaceDE w:val="0"/>
-      <w:autoSpaceDN w:val="0"/>
-      <w:adjustRightInd w:val="0"/>
-      <w:spacing w:after="0" w:line="240" w:lineRule="auto"/>
-    </w:pPr>
-    <w:rPr>
-      <w:rFonts w:ascii="Times New Roman" w:hAnsi="Times New Roman" w:cs="Times New Roman"/>
-      <w:sz w:val="24"/>
-      <w:szCs w:val="24"/>
-    </w:rPr>
-  </w:style>
-  <w:style w:type="character" w:default="1" w:styleId="DefaultParagraphFont">
-    <w:name w:val="Default Paragraph Font"/>
-    <w:uiPriority w:val="1"/>
-    <w:semiHidden/>
-    <w:unhideWhenUsed/>
-  </w:style>
-  <w:style w:type="table" w:default="1" w:styleId="TableNormal">
-    <w:name w:val="Normal Table"/>
-    <w:uiPriority w:val="99"/>
-    <w:semiHidden/>
-    <w:unhideWhenUsed/>
-    <w:tblPr>
-      <w:tblInd w:w="0" w:type="dxa"/>
-      <w:tblCellMar>
-        <w:top w:w="0" w:type="dxa"/>
-        <w:left w:w="108" w:type="dxa"/>
-        <w:bottom w:w="0" w:type="dxa"/>
-        <w:right w:w="108" w:type="dxa"/>
-      </w:tblCellMar>
-    </w:tblPr>
-  </w:style>
-  <w:style w:type="numbering" w:default="1" w:styleId="NoList">
-    <w:name w:val="No List"/>
-    <w:uiPriority w:val="99"/>
-    <w:semiHidden/>
-    <w:unhideWhenUsed/>
-  </w:style>
-  <w:style w:type="character" w:styleId="FootnoteReference">
-    <w:name w:val="footnote reference"/>
-    <w:uiPriority w:val="99"/>
-  </w:style>
-  <w:style w:type="paragraph" w:styleId="BalloonText">
-    <w:name w:val="Balloon Text"/>
-    <w:basedOn w:val="Normal"/>
-    <w:link w:val="BalloonTextChar"/>
-    <w:uiPriority w:val="99"/>
-    <w:semiHidden/>
-    <w:unhideWhenUsed/>
-    <w:rsid w:val="00670B9B"/>
-    <w:rPr>
-      <w:rFonts w:ascii="Tahoma" w:hAnsi="Tahoma" w:cs="Tahoma"/>
-      <w:sz w:val="16"/>
-      <w:szCs w:val="16"/>
-    </w:rPr>
-  </w:style>
-  <w:style w:type="character" w:customStyle="1" w:styleId="BalloonTextChar">
-    <w:name w:val="Balloon Text Char"/>
-    <w:basedOn w:val="DefaultParagraphFont"/>
-    <w:link w:val="BalloonText"/>
-    <w:uiPriority w:val="99"/>
-    <w:semiHidden/>
-    <w:rsid w:val="00670B9B"/>
-    <w:rPr>
-      <w:rFonts w:ascii="Tahoma" w:hAnsi="Tahoma" w:cs="Tahoma"/>
-      <w:sz w:val="16"/>
-      <w:szCs w:val="16"/>
-    </w:rPr>
-  </w:style>
-  <w:style w:type="paragraph" w:styleId="Header">
-    <w:name w:val="header"/>
-    <w:basedOn w:val="Normal"/>
-    <w:link w:val="HeaderChar"/>
-    <w:uiPriority w:val="99"/>
-    <w:unhideWhenUsed/>
-    <w:rsid w:val="008F0DC3"/>
-    <w:pPr>
-      <w:tabs>
-        <w:tab w:val="center" w:pos="4680"/>
-        <w:tab w:val="right" w:pos="9360"/>
-      </w:tabs>
-    </w:pPr>
-  </w:style>
-  <w:style w:type="character" w:customStyle="1" w:styleId="HeaderChar">
-    <w:name w:val="Header Char"/>
-    <w:basedOn w:val="DefaultParagraphFont"/>
-    <w:link w:val="Header"/>
-    <w:uiPriority w:val="99"/>
-    <w:rsid w:val="008F0DC3"/>
-    <w:rPr>
-      <w:rFonts w:ascii="Times New Roman" w:hAnsi="Times New Roman" w:cs="Times New Roman"/>
-      <w:sz w:val="24"/>
-      <w:szCs w:val="24"/>
-    </w:rPr>
-  </w:style>
-  <w:style w:type="paragraph" w:styleId="Footer">
-    <w:name w:val="footer"/>
-    <w:basedOn w:val="Normal"/>
-    <w:link w:val="FooterChar"/>
-    <w:uiPriority w:val="99"/>
-    <w:unhideWhenUsed/>
-    <w:rsid w:val="008F0DC3"/>
-    <w:pPr>
-      <w:tabs>
-        <w:tab w:val="center" w:pos="4680"/>
-        <w:tab w:val="right" w:pos="9360"/>
-      </w:tabs>
-    </w:pPr>
-  </w:style>
-  <w:style w:type="character" w:customStyle="1" w:styleId="FooterChar">
-    <w:name w:val="Footer Char"/>
-    <w:basedOn w:val="DefaultParagraphFont"/>
-    <w:link w:val="Footer"/>
-    <w:uiPriority w:val="99"/>
-    <w:rsid w:val="008F0DC3"/>
-    <w:rPr>
-      <w:rFonts w:ascii="Times New Roman" w:hAnsi="Times New Roman" w:cs="Times New Roman"/>
-      <w:sz w:val="24"/>
-      <w:szCs w:val="24"/>
-    </w:rPr>
-  </w:style>
-  <w:style w:type="table" w:styleId="TableGrid">
-    <w:name w:val="Table Grid"/>
-    <w:basedOn w:val="TableNormal"/>
-    <w:uiPriority w:val="59"/>
-    <w:unhideWhenUsed/>
-    <w:rsid w:val="0094737C"/>
-    <w:pPr>
-      <w:spacing w:after="0" w:line="240" w:lineRule="auto"/>
-    </w:pPr>
-    <w:tblPr>
-      <w:tblBorders>
-        <w:top w:val="single" w:sz="4" w:space="0" w:color="auto"/>
-        <w:left w:val="single" w:sz="4" w:space="0" w:color="auto"/>
-        <w:bottom w:val="single" w:sz="4" w:space="0" w:color="auto"/>
-        <w:right w:val="single" w:sz="4" w:space="0" w:color="auto"/>
-        <w:insideH w:val="single" w:sz="4" w:space="0" w:color="auto"/>
-        <w:insideV w:val="single" w:sz="4" w:space="0" w:color="auto"/>
-      </w:tblBorders>
-    </w:tblPr>
-  </w:style>
-  <w:style w:type="paragraph" w:styleId="ListParagraph">
-    <w:name w:val="List Paragraph"/>
-    <w:basedOn w:val="Normal"/>
-    <w:uiPriority w:val="34"/>
-    <w:qFormat/>
-    <w:rsid w:val="007F713C"/>
-    <w:pPr>
-      <w:ind w:left="720"/>
-      <w:contextualSpacing/>
-    </w:pPr>
-  </w:style>
-</w:styles>
-</file>
-
-<file path=word/stylesWithEffects.xml><?xml version="1.0" encoding="utf-8"?>
-<w:styles xmlns:wpc="http://schemas.microsoft.com/office/word/2010/wordprocessingCanvas" xmlns:mc="http://schemas.openxmlformats.org/markup-compatibility/2006" xmlns:o="urn:schemas-microsoft-com:office:office" xmlns:r="http://schemas.openxmlformats.org/officeDocument/2006/relationships" xmlns:m="http://schemas.openxmlformats.org/officeDocument/2006/math" xmlns:v="urn:schemas-microsoft-com:vml" xmlns:wp14="http://schemas.microsoft.com/office/word/2010/wordprocessingDrawing" xmlns:wp="http://schemas.openxmlformats.org/drawingml/2006/wordprocessingDrawing" xmlns:w10="urn:schemas-microsoft-com:office:word" xmlns:w="http://schemas.openxmlformats.org/wordprocessingml/2006/main" xmlns:w14="http://schemas.microsoft.com/office/word/2010/wordml" xmlns:wpg="http://schemas.microsoft.com/office/word/2010/wordprocessingGroup" xmlns:wpi="http://schemas.microsoft.com/office/word/2010/wordprocessingInk" xmlns:wne="http://schemas.microsoft.com/office/word/2006/wordml" xmlns:wps="http://schemas.microsoft.com/office/word/2010/wordprocessingShape" mc:Ignorable="w14 wp14">
-  <w:docDefaults>
-    <w:rPrDefault>
-      <w:rPr>
-        <w:rFonts w:asciiTheme="minorHAnsi" w:eastAsiaTheme="minorEastAsia" w:hAnsiTheme="minorHAnsi" w:cstheme="minorBidi"/>
-        <w:sz w:val="22"/>
-        <w:szCs w:val="22"/>
-        <w:lang w:val="en-US" w:eastAsia="en-US" w:bidi="ar-SA"/>
-      </w:rPr>
-    </w:rPrDefault>
-    <w:pPrDefault>
-      <w:pPr>
-        <w:spacing w:after="200" w:line="276" w:lineRule="auto"/>
-      </w:pPr>
-    </w:pPrDefault>
-  </w:docDefaults>
-  <w:latentStyles w:defLockedState="0" w:defUIPriority="99" w:defSemiHidden="1" w:defUnhideWhenUsed="1" w:defQFormat="0" w:count="267">
-    <w:lsdException w:name="Normal" w:semiHidden="0" w:uiPriority="0" w:unhideWhenUsed="0" w:qFormat="1"/>
-    <w:lsdException w:name="heading 1" w:semiHidden="0" w:uiPriority="9" w:unhideWhenUsed="0" w:qFormat="1"/>
-    <w:lsdException w:name="heading 2" w:uiPriority="9" w:qFormat="1"/>
-    <w:lsdException w:name="heading 3" w:uiPriority="9" w:qFormat="1"/>
-    <w:lsdException w:name="heading 4" w:uiPriority="9" w:qFormat="1"/>
-    <w:lsdException w:name="heading 5" w:uiPriority="9" w:qFormat="1"/>
-    <w:lsdException w:name="heading 6" w:uiPriority="9" w:qFormat="1"/>
-    <w:lsdException w:name="heading 7" w:uiPriority="9" w:qFormat="1"/>
-    <w:lsdException w:name="heading 8" w:uiPriority="9" w:qFormat="1"/>
-    <w:lsdException w:name="heading 9" w:uiPriority="9" w:qFormat="1"/>
-    <w:lsdException w:name="toc 1" w:uiPriority="39"/>
-    <w:lsdException w:name="toc 2" w:uiPriority="39"/>
-    <w:lsdException w:name="toc 3" w:uiPriority="39"/>
-    <w:lsdException w:name="toc 4" w:uiPriority="39"/>
-    <w:lsdException w:name="toc 5" w:uiPriority="39"/>
-    <w:lsdException w:name="toc 6" w:uiPriority="39"/>
-    <w:lsdException w:name="toc 7" w:uiPriority="39"/>
-    <w:lsdException w:name="toc 8" w:uiPriority="39"/>
-    <w:lsdException w:name="toc 9" w:uiPriority="39"/>
-    <w:lsdException w:name="caption" w:uiPriority="35" w:qFormat="1"/>
-    <w:lsdException w:name="footnote reference" w:unhideWhenUsed="0"/>
-    <w:lsdException w:name="Title" w:semiHidden="0" w:uiPriority="10" w:unhideWhenUsed="0" w:qFormat="1"/>
-    <w:lsdException w:name="Default Paragraph Font" w:uiPriority="1"/>
-    <w:lsdException w:name="Subtitle" w:semiHidden="0" w:uiPriority="11" w:unhideWhenUsed="0" w:qFormat="1"/>
-    <w:lsdException w:name="Strong" w:semiHidden="0" w:uiPriority="22" w:unhideWhenUsed="0" w:qFormat="1"/>
-    <w:lsdException w:name="Emphasis" w:semiHidden="0" w:uiPriority="20" w:unhideWhenUsed="0" w:qFormat="1"/>
-    <w:lsdException w:name="Table Grid" w:semiHidden="0" w:uiPriority="59" w:unhideWhenUsed="0"/>
-    <w:lsdException w:name="Placeholder Text" w:unhideWhenUsed="0"/>
-    <w:lsdException w:name="No Spacing" w:semiHidden="0" w:uiPriority="1" w:unhideWhenUsed="0" w:qFormat="1"/>
-    <w:lsdException w:name="Light Shading" w:semiHidden="0" w:uiPriority="60" w:unhideWhenUsed="0"/>
-    <w:lsdException w:name="Light List" w:semiHidden="0" w:uiPriority="61" w:unhideWhenUsed="0"/>
-    <w:lsdException w:name="Light Grid" w:semiHidden="0" w:uiPriority="62" w:unhideWhenUsed="0"/>
-    <w:lsdException w:name="Medium Shading 1" w:semiHidden="0" w:uiPriority="63" w:unhideWhenUsed="0"/>
-    <w:lsdException w:name="Medium Shading 2" w:semiHidden="0" w:uiPriority="64" w:unhideWhenUsed="0"/>
-    <w:lsdException w:name="Medium List 1" w:semiHidden="0" w:uiPriority="65" w:unhideWhenUsed="0"/>
-    <w:lsdException w:name="Medium List 2" w:semiHidden="0" w:uiPriority="66" w:unhideWhenUsed="0"/>
-    <w:lsdException w:name="Medium Grid 1" w:semiHidden="0" w:uiPriority="67" w:unhideWhenUsed="0"/>
-    <w:lsdException w:name="Medium Grid 2" w:semiHidden="0" w:uiPriority="68" w:unhideWhenUsed="0"/>
-    <w:lsdException w:name="Medium Grid 3" w:semiHidden="0" w:uiPriority="69" w:unhideWhenUsed="0"/>
-    <w:lsdException w:name="Dark List" w:semiHidden="0" w:uiPriority="70" w:unhideWhenUsed="0"/>
-    <w:lsdException w:name="Colorful Shading" w:semiHidden="0" w:uiPriority="71" w:unhideWhenUsed="0"/>
-    <w:lsdException w:name="Colorful List" w:semiHidden="0" w:uiPriority="72" w:unhideWhenUsed="0"/>
-    <w:lsdException w:name="Colorful Grid" w:semiHidden="0" w:uiPriority="73" w:unhideWhenUsed="0"/>
-    <w:lsdException w:name="Light Shading Accent 1" w:semiHidden="0" w:uiPriority="60" w:unhideWhenUsed="0"/>
-    <w:lsdException w:name="Light List Accent 1" w:semiHidden="0" w:uiPriority="61" w:unhideWhenUsed="0"/>
-    <w:lsdException w:name="Light Grid Accent 1" w:semiHidden="0" w:uiPriority="62" w:unhideWhenUsed="0"/>
-    <w:lsdException w:name="Medium Shading 1 Accent 1" w:semiHidden="0" w:uiPriority="63" w:unhideWhenUsed="0"/>
-    <w:lsdException w:name="Medium Shading 2 Accent 1" w:semiHidden="0" w:uiPriority="64" w:unhideWhenUsed="0"/>
-    <w:lsdException w:name="Medium List 1 Accent 1" w:semiHidden="0" w:uiPriority="65" w:unhideWhenUsed="0"/>
-    <w:lsdException w:name="Revision" w:unhideWhenUsed="0"/>
-    <w:lsdException w:name="List Paragraph" w:semiHidden="0" w:uiPriority="34" w:unhideWhenUsed="0" w:qFormat="1"/>
-    <w:lsdException w:name="Quote" w:semiHidden="0" w:uiPriority="29" w:unhideWhenUsed="0" w:qFormat="1"/>
-    <w:lsdException w:name="Intense Quote" w:semiHidden="0" w:uiPriority="30" w:unhideWhenUsed="0" w:qFormat="1"/>
-    <w:lsdException w:name="Medium List 2 Accent 1" w:semiHidden="0" w:uiPriority="66" w:unhideWhenUsed="0"/>
-    <w:lsdException w:name="Medium Grid 1 Accent 1" w:semiHidden="0" w:uiPriority="67" w:unhideWhenUsed="0"/>
-    <w:lsdException w:name="Medium Grid 2 Accent 1" w:semiHidden="0" w:uiPriority="68" w:unhideWhenUsed="0"/>
-    <w:lsdException w:name="Medium Grid 3 Accent 1" w:semiHidden="0" w:uiPriority="69" w:unhideWhenUsed="0"/>
-    <w:lsdException w:name="Dark List Accent 1" w:semiHidden="0" w:uiPriority="70" w:unhideWhenUsed="0"/>
-    <w:lsdException w:name="Colorful Shading Accent 1" w:semiHidden="0" w:uiPriority="71" w:unhideWhenUsed="0"/>
-    <w:lsdException w:name="Colorful List Accent 1" w:semiHidden="0" w:uiPriority="72" w:unhideWhenUsed="0"/>
-    <w:lsdException w:name="Colorful Grid Accent 1" w:semiHidden="0" w:uiPriority="73" w:unhideWhenUsed="0"/>
-    <w:lsdException w:name="Light Shading Accent 2" w:semiHidden="0" w:uiPriority="60" w:unhideWhenUsed="0"/>
-    <w:lsdException w:name="Light List Accent 2" w:semiHidden="0" w:uiPriority="61" w:unhideWhenUsed="0"/>
-    <w:lsdException w:name="Light Grid Accent 2" w:semiHidden="0" w:uiPriority="62" w:unhideWhenUsed="0"/>
-    <w:lsdException w:name="Medium Shading 1 Accent 2" w:semiHidden="0" w:uiPriority="63" w:unhideWhenUsed="0"/>
-    <w:lsdException w:name="Medium Shading 2 Accent 2" w:semiHidden="0" w:uiPriority="64" w:unhideWhenUsed="0"/>
-    <w:lsdException w:name="Medium List 1 Accent 2" w:semiHidden="0" w:uiPriority="65" w:unhideWhenUsed="0"/>
-    <w:lsdException w:name="Medium List 2 Accent 2" w:semiHidden="0" w:uiPriority="66" w:unhideWhenUsed="0"/>
-    <w:lsdException w:name="Medium Grid 1 Accent 2" w:semiHidden="0" w:uiPriority="67" w:unhideWhenUsed="0"/>
-    <w:lsdException w:name="Medium Grid 2 Accent 2" w:semiHidden="0" w:uiPriority="68" w:unhideWhenUsed="0"/>
-    <w:lsdException w:name="Medium Grid 3 Accent 2" w:semiHidden="0" w:uiPriority="69" w:unhideWhenUsed="0"/>
-    <w:lsdException w:name="Dark List Accent 2" w:semiHidden="0" w:uiPriority="70" w:unhideWhenUsed="0"/>
-    <w:lsdException w:name="Colorful Shading Accent 2" w:semiHidden="0" w:uiPriority="71" w:unhideWhenUsed="0"/>
-    <w:lsdException w:name="Colorful List Accent 2" w:semiHidden="0" w:uiPriority="72" w:unhideWhenUsed="0"/>
-    <w:lsdException w:name="Colorful Grid Accent 2" w:semiHidden="0" w:uiPriority="73" w:unhideWhenUsed="0"/>
-    <w:lsdException w:name="Light Shading Accent 3" w:semiHidden="0" w:uiPriority="60" w:unhideWhenUsed="0"/>
-    <w:lsdException w:name="Light List Accent 3" w:semiHidden="0" w:uiPriority="61" w:unhideWhenUsed="0"/>
-    <w:lsdException w:name="Light Grid Accent 3" w:semiHidden="0" w:uiPriority="62" w:unhideWhenUsed="0"/>
-    <w:lsdException w:name="Medium Shading 1 Accent 3" w:semiHidden="0" w:uiPriority="63" w:unhideWhenUsed="0"/>
-    <w:lsdException w:name="Medium Shading 2 Accent 3" w:semiHidden="0" w:uiPriority="64" w:unhideWhenUsed="0"/>
-    <w:lsdException w:name="Medium List 1 Accent 3" w:semiHidden="0" w:uiPriority="65" w:unhideWhenUsed="0"/>
-    <w:lsdException w:name="Medium List 2 Accent 3" w:semiHidden="0" w:uiPriority="66" w:unhideWhenUsed="0"/>
-    <w:lsdException w:name="Medium Grid 1 Accent 3" w:semiHidden="0" w:uiPriority="67" w:unhideWhenUsed="0"/>
-    <w:lsdException w:name="Medium Grid 2 Accent 3" w:semiHidden="0" w:uiPriority="68" w:unhideWhenUsed="0"/>
-    <w:lsdException w:name="Medium Grid 3 Accent 3" w:semiHidden="0" w:uiPriority="69" w:unhideWhenUsed="0"/>
-    <w:lsdException w:name="Dark List Accent 3" w:semiHidden="0" w:uiPriority="70" w:unhideWhenUsed="0"/>
-    <w:lsdException w:name="Colorful Shading Accent 3" w:semiHidden="0" w:uiPriority="71" w:unhideWhenUsed="0"/>
-    <w:lsdException w:name="Colorful List Accent 3" w:semiHidden="0" w:uiPriority="72" w:unhideWhenUsed="0"/>
-    <w:lsdException w:name="Colorful Grid Accent 3" w:semiHidden="0" w:uiPriority="73" w:unhideWhenUsed="0"/>
-    <w:lsdException w:name="Light Shading Accent 4" w:semiHidden="0" w:uiPriority="60" w:unhideWhenUsed="0"/>
-    <w:lsdException w:name="Light List Accent 4" w:semiHidden="0" w:uiPriority="61" w:unhideWhenUsed="0"/>
-    <w:lsdException w:name="Light Grid Accent 4" w:semiHidden="0" w:uiPriority="62" w:unhideWhenUsed="0"/>
-    <w:lsdException w:name="Medium Shading 1 Accent 4" w:semiHidden="0" w:uiPriority="63" w:unhideWhenUsed="0"/>
-    <w:lsdException w:name="Medium Shading 2 Accent 4" w:semiHidden="0" w:uiPriority="64" w:unhideWhenUsed="0"/>
-    <w:lsdException w:name="Medium List 1 Accent 4" w:semiHidden="0" w:uiPriority="65" w:unhideWhenUsed="0"/>
-    <w:lsdException w:name="Medium List 2 Accent 4" w:semiHidden="0" w:uiPriority="66" w:unhideWhenUsed="0"/>
-    <w:lsdException w:name="Medium Grid 1 Accent 4" w:semiHidden="0" w:uiPriority="67" w:unhideWhenUsed="0"/>
-    <w:lsdException w:name="Medium Grid 2 Accent 4" w:semiHidden="0" w:uiPriority="68" w:unhideWhenUsed="0"/>
-    <w:lsdException w:name="Medium Grid 3 Accent 4" w:semiHidden="0" w:uiPriority="69" w:unhideWhenUsed="0"/>
-    <w:lsdException w:name="Dark List Accent 4" w:semiHidden="0" w:uiPriority="70" w:unhideWhenUsed="0"/>
-    <w:lsdException w:name="Colorful Shading Accent 4" w:semiHidden="0" w:uiPriority="71" w:unhideWhenUsed="0"/>
-    <w:lsdException w:name="Colorful List Accent 4" w:semiHidden="0" w:uiPriority="72" w:unhideWhenUsed="0"/>
-    <w:lsdException w:name="Colorful Grid Accent 4" w:semiHidden="0" w:uiPriority="73" w:unhideWhenUsed="0"/>
-    <w:lsdException w:name="Light Shading Accent 5" w:semiHidden="0" w:uiPriority="60" w:unhideWhenUsed="0"/>
-    <w:lsdException w:name="Light List Accent 5" w:semiHidden="0" w:uiPriority="61" w:unhideWhenUsed="0"/>
-    <w:lsdException w:name="Light Grid Accent 5" w:semiHidden="0" w:uiPriority="62" w:unhideWhenUsed="0"/>
-    <w:lsdException w:name="Medium Shading 1 Accent 5" w:semiHidden="0" w:uiPriority="63" w:unhideWhenUsed="0"/>
-    <w:lsdException w:name="Medium Shading 2 Accent 5" w:semiHidden="0" w:uiPriority="64" w:unhideWhenUsed="0"/>
-    <w:lsdException w:name="Medium List 1 Accent 5" w:semiHidden="0" w:uiPriority="65" w:unhideWhenUsed="0"/>
-    <w:lsdException w:name="Medium List 2 Accent 5" w:semiHidden="0" w:uiPriority="66" w:unhideWhenUsed="0"/>
-    <w:lsdException w:name="Medium Grid 1 Accent 5" w:semiHidden="0" w:uiPriority="67" w:unhideWhenUsed="0"/>
-    <w:lsdException w:name="Medium Grid 2 Accent 5" w:semiHidden="0" w:uiPriority="68" w:unhideWhenUsed="0"/>
-    <w:lsdException w:name="Medium Grid 3 Accent 5" w:semiHidden="0" w:uiPriority="69" w:unhideWhenUsed="0"/>
-    <w:lsdException w:name="Dark List Accent 5" w:semiHidden="0" w:uiPriority="70" w:unhideWhenUsed="0"/>
-    <w:lsdException w:name="Colorful Shading Accent 5" w:semiHidden="0" w:uiPriority="71" w:unhideWhenUsed="0"/>
-    <w:lsdException w:name="Colorful List Accent 5" w:semiHidden="0" w:uiPriority="72" w:unhideWhenUsed="0"/>
-    <w:lsdException w:name="Colorful Grid Accent 5" w:semiHidden="0" w:uiPriority="73" w:unhideWhenUsed="0"/>
-    <w:lsdException w:name="Light Shading Accent 6" w:semiHidden="0" w:uiPriority="60" w:unhideWhenUsed="0"/>
-    <w:lsdException w:name="Light List Accent 6" w:semiHidden="0" w:uiPriority="61" w:unhideWhenUsed="0"/>
-    <w:lsdException w:name="Light Grid Accent 6" w:semiHidden="0" w:uiPriority="62" w:unhideWhenUsed="0"/>
-    <w:lsdException w:name="Medium Shading 1 Accent 6" w:semiHidden="0" w:uiPriority="63" w:unhideWhenUsed="0"/>
-    <w:lsdException w:name="Medium Shading 2 Accent 6" w:semiHidden="0" w:uiPriority="64" w:unhideWhenUsed="0"/>
-    <w:lsdException w:name="Medium List 1 Accent 6" w:semiHidden="0" w:uiPriority="65" w:unhideWhenUsed="0"/>
-    <w:lsdException w:name="Medium List 2 Accent 6" w:semiHidden="0" w:uiPriority="66" w:unhideWhenUsed="0"/>
-    <w:lsdException w:name="Medium Grid 1 Accent 6" w:semiHidden="0" w:uiPriority="67" w:unhideWhenUsed="0"/>
-    <w:lsdException w:name="Medium Grid 2 Accent 6" w:semiHidden="0" w:uiPriority="68" w:unhideWhenUsed="0"/>
-    <w:lsdException w:name="Medium Grid 3 Accent 6" w:semiHidden="0" w:uiPriority="69" w:unhideWhenUsed="0"/>
-    <w:lsdException w:name="Dark List Accent 6" w:semiHidden="0" w:uiPriority="70" w:unhideWhenUsed="0"/>
-    <w:lsdException w:name="Colorful Shading Accent 6" w:semiHidden="0" w:uiPriority="71" w:unhideWhenUsed="0"/>
-    <w:lsdException w:name="Colorful List Accent 6" w:semiHidden="0" w:uiPriority="72" w:unhideWhenUsed="0"/>
-    <w:lsdException w:name="Colorful Grid Accent 6" w:semiHidden="0" w:uiPriority="73" w:unhideWhenUsed="0"/>
-    <w:lsdException w:name="Subtle Emphasis" w:semiHidden="0" w:uiPriority="19" w:unhideWhenUsed="0" w:qFormat="1"/>
-    <w:lsdException w:name="Intense Emphasis" w:semiHidden="0" w:uiPriority="21" w:unhideWhenUsed="0" w:qFormat="1"/>
-    <w:lsdException w:name="Subtle Reference" w:semiHidden="0" w:uiPriority="31" w:unhideWhenUsed="0" w:qFormat="1"/>
-    <w:lsdException w:name="Intense Reference" w:semiHidden="0" w:uiPriority="32" w:unhideWhenUsed="0" w:qFormat="1"/>
-    <w:lsdException w:name="Book Title" w:semiHidden="0" w:uiPriority="33" w:unhideWhenUsed="0" w:qFormat="1"/>
-    <w:lsdException w:name="Bibliography" w:uiPriority="37"/>
-    <w:lsdException w:name="TOC Heading" w:uiPriority="39" w:qFormat="1"/>
+  <w:latentStyles w:defLockedState="0" w:defUIPriority="99" w:defSemiHidden="0" w:defUnhideWhenUsed="0" w:defQFormat="0" w:count="376">
+    <w:lsdException w:name="Normal" w:uiPriority="0" w:qFormat="1"/>
+    <w:lsdException w:name="heading 1" w:uiPriority="9" w:qFormat="1"/>
+    <w:lsdException w:name="heading 2" w:semiHidden="1" w:uiPriority="9" w:unhideWhenUsed="1" w:qFormat="1"/>
+    <w:lsdException w:name="heading 3" w:semiHidden="1" w:uiPriority="9" w:unhideWhenUsed="1" w:qFormat="1"/>
+    <w:lsdException w:name="heading 4" w:semiHidden="1" w:uiPriority="9" w:unhideWhenUsed="1" w:qFormat="1"/>
+    <w:lsdException w:name="heading 5" w:semiHidden="1" w:uiPriority="9" w:unhideWhenUsed="1" w:qFormat="1"/>
+    <w:lsdException w:name="heading 6" w:semiHidden="1" w:uiPriority="9" w:unhideWhenUsed="1" w:qFormat="1"/>
+    <w:lsdException w:name="heading 7" w:semiHidden="1" w:uiPriority="9" w:unhideWhenUsed="1" w:qFormat="1"/>
+    <w:lsdException w:name="heading 8" w:semiHidden="1" w:uiPriority="9" w:unhideWhenUsed="1" w:qFormat="1"/>
+    <w:lsdException w:name="heading 9" w:semiHidden="1" w:uiPriority="9" w:unhideWhenUsed="1" w:qFormat="1"/>
+    <w:lsdException w:name="index 1" w:semiHidden="1" w:unhideWhenUsed="1"/>
+    <w:lsdException w:name="index 2" w:semiHidden="1" w:unhideWhenUsed="1"/>
+    <w:lsdException w:name="index 3" w:semiHidden="1" w:unhideWhenUsed="1"/>
+    <w:lsdException w:name="index 4" w:semiHidden="1" w:unhideWhenUsed="1"/>
+    <w:lsdException w:name="index 5" w:semiHidden="1" w:unhideWhenUsed="1"/>
+    <w:lsdException w:name="index 6" w:semiHidden="1" w:unhideWhenUsed="1"/>
+    <w:lsdException w:name="index 7" w:semiHidden="1" w:unhideWhenUsed="1"/>
+    <w:lsdException w:name="index 8" w:semiHidden="1" w:unhideWhenUsed="1"/>
+    <w:lsdException w:name="index 9" w:semiHidden="1" w:unhideWhenUsed="1"/>
+    <w:lsdException w:name="toc 1" w:semiHidden="1" w:uiPriority="39" w:unhideWhenUsed="1"/>
+    <w:lsdException w:name="toc 2" w:semiHidden="1" w:uiPriority="39" w:unhideWhenUsed="1"/>
+    <w:lsdException w:name="toc 3" w:semiHidden="1" w:uiPriority="39" w:unhideWhenUsed="1"/>
+    <w:lsdException w:name="toc 4" w:semiHidden="1" w:uiPriority="39" w:unhideWhenUsed="1"/>
+    <w:lsdException w:name="toc 5" w:semiHidden="1" w:uiPriority="39" w:unhideWhenUsed="1"/>
+    <w:lsdException w:name="toc 6" w:semiHidden="1" w:uiPriority="39" w:unhideWhenUsed="1"/>
+    <w:lsdException w:name="toc 7" w:semiHidden="1" w:uiPriority="39" w:unhideWhenUsed="1"/>
+    <w:lsdException w:name="toc 8" w:semiHidden="1" w:uiPriority="39" w:unhideWhenUsed="1"/>
+    <w:lsdException w:name="toc 9" w:semiHidden="1" w:uiPriority="39" w:unhideWhenUsed="1"/>
+    <w:lsdException w:name="Normal Indent" w:semiHidden="1" w:unhideWhenUsed="1"/>
+    <w:lsdException w:name="footnote text" w:semiHidden="1" w:unhideWhenUsed="1"/>
+    <w:lsdException w:name="annotation text" w:semiHidden="1" w:unhideWhenUsed="1"/>
+    <w:lsdException w:name="header" w:semiHidden="1" w:unhideWhenUsed="1"/>
+    <w:lsdException w:name="footer" w:semiHidden="1" w:unhideWhenUsed="1"/>
+    <w:lsdException w:name="index heading" w:semiHidden="1" w:unhideWhenUsed="1"/>
+    <w:lsdException w:name="caption" w:semiHidden="1" w:uiPriority="35" w:unhideWhenUsed="1" w:qFormat="1"/>
+    <w:lsdException w:name="table of figures" w:semiHidden="1" w:unhideWhenUsed="1"/>
+    <w:lsdException w:name="envelope address" w:semiHidden="1" w:unhideWhenUsed="1"/>
+    <w:lsdException w:name="envelope return" w:semiHidden="1" w:unhideWhenUsed="1"/>
+    <w:lsdException w:name="footnote reference" w:semiHidden="1"/>
+    <w:lsdException w:name="annotation reference" w:semiHidden="1" w:unhideWhenUsed="1"/>
+    <w:lsdException w:name="line number" w:semiHidden="1" w:unhideWhenUsed="1"/>
+    <w:lsdException w:name="page number" w:semiHidden="1" w:unhideWhenUsed="1"/>
+    <w:lsdException w:name="endnote reference" w:semiHidden="1" w:unhideWhenUsed="1"/>
+    <w:lsdException w:name="endnote text" w:semiHidden="1" w:unhideWhenUsed="1"/>
+    <w:lsdException w:name="table of authorities" w:semiHidden="1" w:unhideWhenUsed="1"/>
+    <w:lsdException w:name="macro" w:semiHidden="1" w:unhideWhenUsed="1"/>
+    <w:lsdException w:name="toa heading" w:semiHidden="1" w:unhideWhenUsed="1"/>
+    <w:lsdException w:name="List" w:semiHidden="1" w:unhideWhenUsed="1"/>
+    <w:lsdException w:name="List Bullet" w:semiHidden="1" w:unhideWhenUsed="1"/>
+    <w:lsdException w:name="List Number" w:semiHidden="1" w:unhideWhenUsed="1"/>
+    <w:lsdException w:name="List 2" w:semiHidden="1" w:unhideWhenUsed="1"/>
+    <w:lsdException w:name="List 3" w:semiHidden="1" w:unhideWhenUsed="1"/>
+    <w:lsdException w:name="List 4" w:semiHidden="1" w:unhideWhenUsed="1"/>
+    <w:lsdException w:name="List 5" w:semiHidden="1" w:unhideWhenUsed="1"/>
+    <w:lsdException w:name="List Bullet 2" w:semiHidden="1" w:unhideWhenUsed="1"/>
+    <w:lsdException w:name="List Bullet 3" w:semiHidden="1" w:unhideWhenUsed="1"/>
+    <w:lsdException w:name="List Bullet 4" w:semiHidden="1" w:unhideWhenUsed="1"/>
+    <w:lsdException w:name="List Bullet 5" w:semiHidden="1" w:unhideWhenUsed="1"/>
+    <w:lsdException w:name="List Number 2" w:semiHidden="1" w:unhideWhenUsed="1"/>
+    <w:lsdException w:name="List Number 3" w:semiHidden="1" w:unhideWhenUsed="1"/>
+    <w:lsdException w:name="List Number 4" w:semiHidden="1" w:unhideWhenUsed="1"/>
+    <w:lsdException w:name="List Number 5" w:semiHidden="1" w:unhideWhenUsed="1"/>
+    <w:lsdException w:name="Title" w:uiPriority="10" w:qFormat="1"/>
+    <w:lsdException w:name="Closing" w:semiHidden="1" w:unhideWhenUsed="1"/>
+    <w:lsdException w:name="Signature" w:semiHidden="1" w:unhideWhenUsed="1"/>
+    <w:lsdException w:name="Default Paragraph Font" w:semiHidden="1" w:uiPriority="1" w:unhideWhenUsed="1"/>
+    <w:lsdException w:name="Body Text" w:semiHidden="1" w:unhideWhenUsed="1"/>
+    <w:lsdException w:name="Body Text Indent" w:semiHidden="1" w:unhideWhenUsed="1"/>
+    <w:lsdException w:name="List Continue" w:semiHidden="1" w:unhideWhenUsed="1"/>
+    <w:lsdException w:name="List Continue 2" w:semiHidden="1" w:unhideWhenUsed="1"/>
+    <w:lsdException w:name="List Continue 3" w:semiHidden="1" w:unhideWhenUsed="1"/>
+    <w:lsdException w:name="List Continue 4" w:semiHidden="1" w:unhideWhenUsed="1"/>
+    <w:lsdException w:name="List Continue 5" w:semiHidden="1" w:unhideWhenUsed="1"/>
+    <w:lsdException w:name="Message Header" w:semiHidden="1" w:unhideWhenUsed="1"/>
+    <w:lsdException w:name="Subtitle" w:uiPriority="11" w:qFormat="1"/>
+    <w:lsdException w:name="Salutation" w:semiHidden="1" w:unhideWhenUsed="1"/>
+    <w:lsdException w:name="Date" w:semiHidden="1" w:unhideWhenUsed="1"/>
+    <w:lsdException w:name="Body Text First Indent" w:semiHidden="1" w:unhideWhenUsed="1"/>
+    <w:lsdException w:name="Body Text First Indent 2" w:semiHidden="1" w:unhideWhenUsed="1"/>
+    <w:lsdException w:name="Note Heading" w:semiHidden="1" w:unhideWhenUsed="1"/>
+    <w:lsdException w:name="Body Text 2" w:semiHidden="1" w:unhideWhenUsed="1"/>
+    <w:lsdException w:name="Body Text 3" w:semiHidden="1" w:unhideWhenUsed="1"/>
+    <w:lsdException w:name="Body Text Indent 2" w:semiHidden="1" w:unhideWhenUsed="1"/>
+    <w:lsdException w:name="Body Text Indent 3" w:semiHidden="1" w:unhideWhenUsed="1"/>
+    <w:lsdException w:name="Block Text" w:semiHidden="1" w:unhideWhenUsed="1"/>
+    <w:lsdException w:name="Hyperlink" w:semiHidden="1" w:unhideWhenUsed="1"/>
+    <w:lsdException w:name="FollowedHyperlink" w:semiHidden="1" w:unhideWhenUsed="1"/>
+    <w:lsdException w:name="Strong" w:uiPriority="22" w:qFormat="1"/>
+    <w:lsdException w:name="Emphasis" w:uiPriority="20" w:qFormat="1"/>
+    <w:lsdException w:name="Document Map" w:semiHidden="1" w:unhideWhenUsed="1"/>
+    <w:lsdException w:name="Plain Text" w:semiHidden="1" w:unhideWhenUsed="1"/>
+    <w:lsdException w:name="E-mail Signature" w:semiHidden="1" w:unhideWhenUsed="1"/>
+    <w:lsdException w:name="HTML Top of Form" w:semiHidden="1" w:unhideWhenUsed="1"/>
+    <w:lsdException w:name="HTML Bottom of Form" w:semiHidden="1" w:unhideWhenUsed="1"/>
+    <w:lsdException w:name="Normal (Web)" w:semiHidden="1" w:unhideWhenUsed="1"/>
+    <w:lsdException w:name="HTML Acronym" w:semiHidden="1" w:unhideWhenUsed="1"/>
+    <w:lsdException w:name="HTML Address" w:semiHidden="1" w:unhideWhenUsed="1"/>
+    <w:lsdException w:name="HTML Cite" w:semiHidden="1" w:unhideWhenUsed="1"/>
+    <w:lsdException w:name="HTML Code" w:semiHidden="1" w:unhideWhenUsed="1"/>
+    <w:lsdException w:name="HTML Definition" w:semiHidden="1" w:unhideWhenUsed="1"/>
+    <w:lsdException w:name="HTML Keyboard" w:semiHidden="1" w:unhideWhenUsed="1"/>
+    <w:lsdException w:name="HTML Preformatted" w:semiHidden="1" w:unhideWhenUsed="1"/>
+    <w:lsdException w:name="HTML Sample" w:semiHidden="1" w:unhideWhenUsed="1"/>
+    <w:lsdException w:name="HTML Typewriter" w:semiHidden="1" w:unhideWhenUsed="1"/>
+    <w:lsdException w:name="HTML Variable" w:semiHidden="1" w:unhideWhenUsed="1"/>
+    <w:lsdException w:name="Normal Table" w:semiHidden="1" w:unhideWhenUsed="1"/>
+    <w:lsdException w:name="annotation subject" w:semiHidden="1" w:unhideWhenUsed="1"/>
+    <w:lsdException w:name="No List" w:semiHidden="1" w:unhideWhenUsed="1"/>
+    <w:lsdException w:name="Outline List 1" w:semiHidden="1" w:unhideWhenUsed="1"/>
+    <w:lsdException w:name="Outline List 2" w:semiHidden="1" w:unhideWhenUsed="1"/>
+    <w:lsdException w:name="Outline List 3" w:semiHidden="1" w:unhideWhenUsed="1"/>
+    <w:lsdException w:name="Table Simple 1" w:semiHidden="1" w:unhideWhenUsed="1"/>
+    <w:lsdException w:name="Table Simple 2" w:semiHidden="1" w:unhideWhenUsed="1"/>
+    <w:lsdException w:name="Table Simple 3" w:semiHidden="1" w:unhideWhenUsed="1"/>
+    <w:lsdException w:name="Table Classic 1" w:semiHidden="1" w:unhideWhenUsed="1"/>
+    <w:lsdException w:name="Table Classic 2" w:semiHidden="1" w:unhideWhenUsed="1"/>
+    <w:lsdException w:name="Table Classic 3" w:semiHidden="1" w:unhideWhenUsed="1"/>
+    <w:lsdException w:name="Table Classic 4" w:semiHidden="1" w:unhideWhenUsed="1"/>
+    <w:lsdException w:name="Table Colorful 1" w:semiHidden="1" w:unhideWhenUsed="1"/>
+    <w:lsdException w:name="Table Colorful 2" w:semiHidden="1" w:unhideWhenUsed="1"/>
+    <w:lsdException w:name="Table Colorful 3" w:semiHidden="1" w:unhideWhenUsed="1"/>
+    <w:lsdException w:name="Table Columns 1" w:semiHidden="1" w:unhideWhenUsed="1"/>
+    <w:lsdException w:name="Table Columns 2" w:semiHidden="1" w:unhideWhenUsed="1"/>
+    <w:lsdException w:name="Table Columns 3" w:semiHidden="1" w:unhideWhenUsed="1"/>
+    <w:lsdException w:name="Table Columns 4" w:semiHidden="1" w:unhideWhenUsed="1"/>
+    <w:lsdException w:name="Table Columns 5" w:semiHidden="1" w:unhideWhenUsed="1"/>
+    <w:lsdException w:name="Table Grid 1" w:semiHidden="1" w:unhideWhenUsed="1"/>
+    <w:lsdException w:name="Table Grid 2" w:semiHidden="1" w:unhideWhenUsed="1"/>
+    <w:lsdException w:name="Table Grid 3" w:semiHidden="1" w:unhideWhenUsed="1"/>
+    <w:lsdException w:name="Table Grid 4" w:semiHidden="1" w:unhideWhenUsed="1"/>
+    <w:lsdException w:name="Table Grid 5" w:semiHidden="1" w:unhideWhenUsed="1"/>
+    <w:lsdException w:name="Table Grid 6" w:semiHidden="1" w:unhideWhenUsed="1"/>
+    <w:lsdException w:name="Table Grid 7" w:semiHidden="1" w:unhideWhenUsed="1"/>
+    <w:lsdException w:name="Table Grid 8" w:semiHidden="1" w:unhideWhenUsed="1"/>
+    <w:lsdException w:name="Table List 1" w:semiHidden="1" w:unhideWhenUsed="1"/>
+    <w:lsdException w:name="Table List 2" w:semiHidden="1" w:unhideWhenUsed="1"/>
+    <w:lsdException w:name="Table List 3" w:semiHidden="1" w:unhideWhenUsed="1"/>
+    <w:lsdException w:name="Table List 4" w:semiHidden="1" w:unhideWhenUsed="1"/>
+    <w:lsdException w:name="Table List 5" w:semiHidden="1" w:unhideWhenUsed="1"/>
+    <w:lsdException w:name="Table List 6" w:semiHidden="1" w:unhideWhenUsed="1"/>
+    <w:lsdException w:name="Table List 7" w:semiHidden="1" w:unhideWhenUsed="1"/>
+    <w:lsdException w:name="Table List 8" w:semiHidden="1" w:unhideWhenUsed="1"/>
+    <w:lsdException w:name="Table 3D effects 1" w:semiHidden="1" w:unhideWhenUsed="1"/>
+    <w:lsdException w:name="Table 3D effects 2" w:semiHidden="1" w:unhideWhenUsed="1"/>
+    <w:lsdException w:name="Table 3D effects 3" w:semiHidden="1" w:unhideWhenUsed="1"/>
+    <w:lsdException w:name="Table Contemporary" w:semiHidden="1" w:unhideWhenUsed="1"/>
+    <w:lsdException w:name="Table Elegant" w:semiHidden="1" w:unhideWhenUsed="1"/>
+    <w:lsdException w:name="Table Professional" w:semiHidden="1" w:unhideWhenUsed="1"/>
+    <w:lsdException w:name="Table Subtle 1" w:semiHidden="1" w:unhideWhenUsed="1"/>
+    <w:lsdException w:name="Table Subtle 2" w:semiHidden="1" w:unhideWhenUsed="1"/>
+    <w:lsdException w:name="Table Web 1" w:semiHidden="1" w:unhideWhenUsed="1"/>
+    <w:lsdException w:name="Table Web 2" w:semiHidden="1" w:unhideWhenUsed="1"/>
+    <w:lsdException w:name="Table Web 3" w:semiHidden="1" w:unhideWhenUsed="1"/>
+    <w:lsdException w:name="Balloon Text" w:semiHidden="1" w:unhideWhenUsed="1"/>
+    <w:lsdException w:name="Table Grid" w:uiPriority="59"/>
+    <w:lsdException w:name="Table Theme" w:semiHidden="1" w:unhideWhenUsed="1"/>
+    <w:lsdException w:name="Placeholder Text" w:semiHidden="1"/>
+    <w:lsdException w:name="No Spacing" w:uiPriority="1" w:qFormat="1"/>
+    <w:lsdException w:name="Light Shading" w:uiPriority="60"/>
+    <w:lsdException w:name="Light List" w:uiPriority="61"/>
+    <w:lsdException w:name="Light Grid" w:uiPriority="62"/>
+    <w:lsdException w:name="Medium Shading 1" w:uiPriority="63"/>
+    <w:lsdException w:name="Medium Shading 2" w:uiPriority="64"/>
+    <w:lsdException w:name="Medium List 1" w:uiPriority="65"/>
+    <w:lsdException w:name="Medium List 2" w:uiPriority="66"/>
+    <w:lsdException w:name="Medium Grid 1" w:uiPriority="67"/>
+    <w:lsdException w:name="Medium Grid 2" w:uiPriority="68"/>
+    <w:lsdException w:name="Medium Grid 3" w:uiPriority="69"/>
+    <w:lsdException w:name="Dark List" w:uiPriority="70"/>
+    <w:lsdException w:name="Colorful Shading" w:uiPriority="71"/>
+    <w:lsdException w:name="Colorful List" w:uiPriority="72"/>
+    <w:lsdException w:name="Colorful Grid" w:uiPriority="73"/>
+    <w:lsdException w:name="Light Shading Accent 1" w:uiPriority="60"/>
+    <w:lsdException w:name="Light List Accent 1" w:uiPriority="61"/>
+    <w:lsdException w:name="Light Grid Accent 1" w:uiPriority="62"/>
+    <w:lsdException w:name="Medium Shading 1 Accent 1" w:uiPriority="63"/>
+    <w:lsdException w:name="Medium Shading 2 Accent 1" w:uiPriority="64"/>
+    <w:lsdException w:name="Medium List 1 Accent 1" w:uiPriority="65"/>
+    <w:lsdException w:name="Revision" w:semiHidden="1"/>
+    <w:lsdException w:name="List Paragraph" w:uiPriority="34" w:qFormat="1"/>
+    <w:lsdException w:name="Quote" w:uiPriority="29" w:qFormat="1"/>
+    <w:lsdException w:name="Intense Quote" w:uiPriority="30" w:qFormat="1"/>
+    <w:lsdException w:name="Medium List 2 Accent 1" w:uiPriority="66"/>
+    <w:lsdException w:name="Medium Grid 1 Accent 1" w:uiPriority="67"/>
+    <w:lsdException w:name="Medium Grid 2 Accent 1" w:uiPriority="68"/>
+    <w:lsdException w:name="Medium Grid 3 Accent 1" w:uiPriority="69"/>
+    <w:lsdException w:name="Dark List Accent 1" w:uiPriority="70"/>
+    <w:lsdException w:name="Colorful Shading Accent 1" w:uiPriority="71"/>
+    <w:lsdException w:name="Colorful List Accent 1" w:uiPriority="72"/>
+    <w:lsdException w:name="Colorful Grid Accent 1" w:uiPriority="73"/>
+    <w:lsdException w:name="Light Shading Accent 2" w:uiPriority="60"/>
+    <w:lsdException w:name="Light List Accent 2" w:uiPriority="61"/>
+    <w:lsdException w:name="Light Grid Accent 2" w:uiPriority="62"/>
+    <w:lsdException w:name="Medium Shading 1 Accent 2" w:uiPriority="63"/>
+    <w:lsdException w:name="Medium Shading 2 Accent 2" w:uiPriority="64"/>
+    <w:lsdException w:name="Medium List 1 Accent 2" w:uiPriority="65"/>
+    <w:lsdException w:name="Medium List 2 Accent 2" w:uiPriority="66"/>
+    <w:lsdException w:name="Medium Grid 1 Accent 2" w:uiPriority="67"/>
+    <w:lsdException w:name="Medium Grid 2 Accent 2" w:uiPriority="68"/>
+    <w:lsdException w:name="Medium Grid 3 Accent 2" w:uiPriority="69"/>
+    <w:lsdException w:name="Dark List Accent 2" w:uiPriority="70"/>
+    <w:lsdException w:name="Colorful Shading Accent 2" w:uiPriority="71"/>
+    <w:lsdException w:name="Colorful List Accent 2" w:uiPriority="72"/>
+    <w:lsdException w:name="Colorful Grid Accent 2" w:uiPriority="73"/>
+    <w:lsdException w:name="Light Shading Accent 3" w:uiPriority="60"/>
+    <w:lsdException w:name="Light List Accent 3" w:uiPriority="61"/>
+    <w:lsdException w:name="Light Grid Accent 3" w:uiPriority="62"/>
+    <w:lsdException w:name="Medium Shading 1 Accent 3" w:uiPriority="63"/>
+    <w:lsdException w:name="Medium Shading 2 Accent 3" w:uiPriority="64"/>
+    <w:lsdException w:name="Medium List 1 Accent 3" w:uiPriority="65"/>
+    <w:lsdException w:name="Medium List 2 Accent 3" w:uiPriority="66"/>
+    <w:lsdException w:name="Medium Grid 1 Accent 3" w:uiPriority="67"/>
+    <w:lsdException w:name="Medium Grid 2 Accent 3" w:uiPriority="68"/>
+    <w:lsdException w:name="Medium Grid 3 Accent 3" w:uiPriority="69"/>
+    <w:lsdException w:name="Dark List Accent 3" w:uiPriority="70"/>
+    <w:lsdException w:name="Colorful Shading Accent 3" w:uiPriority="71"/>
+    <w:lsdException w:name="Colorful List Accent 3" w:uiPriority="72"/>
+    <w:lsdException w:name="Colorful Grid Accent 3" w:uiPriority="73"/>
+    <w:lsdException w:name="Light Shading Accent 4" w:uiPriority="60"/>
+    <w:lsdException w:name="Light List Accent 4" w:uiPriority="61"/>
+    <w:lsdException w:name="Light Grid Accent 4" w:uiPriority="62"/>
+    <w:lsdException w:name="Medium Shading 1 Accent 4" w:uiPriority="63"/>
+    <w:lsdException w:name="Medium Shading 2 Accent 4" w:uiPriority="64"/>
+    <w:lsdException w:name="Medium List 1 Accent 4" w:uiPriority="65"/>
+    <w:lsdException w:name="Medium List 2 Accent 4" w:uiPriority="66"/>
+    <w:lsdException w:name="Medium Grid 1 Accent 4" w:uiPriority="67"/>
+    <w:lsdException w:name="Medium Grid 2 Accent 4" w:uiPriority="68"/>
+    <w:lsdException w:name="Medium Grid 3 Accent 4" w:uiPriority="69"/>
+    <w:lsdException w:name="Dark List Accent 4" w:uiPriority="70"/>
+    <w:lsdException w:name="Colorful Shading Accent 4" w:uiPriority="71"/>
+    <w:lsdException w:name="Colorful List Accent 4" w:uiPriority="72"/>
+    <w:lsdException w:name="Colorful Grid Accent 4" w:uiPriority="73"/>
+    <w:lsdException w:name="Light Shading Accent 5" w:uiPriority="60"/>
+    <w:lsdException w:name="Light List Accent 5" w:uiPriority="61"/>
+    <w:lsdException w:name="Light Grid Accent 5" w:uiPriority="62"/>
+    <w:lsdException w:name="Medium Shading 1 Accent 5" w:uiPriority="63"/>
+    <w:lsdException w:name="Medium Shading 2 Accent 5" w:uiPriority="64"/>
+    <w:lsdException w:name="Medium List 1 Accent 5" w:uiPriority="65"/>
+    <w:lsdException w:name="Medium List 2 Accent 5" w:uiPriority="66"/>
+    <w:lsdException w:name="Medium Grid 1 Accent 5" w:uiPriority="67"/>
+    <w:lsdException w:name="Medium Grid 2 Accent 5" w:uiPriority="68"/>
+    <w:lsdException w:name="Medium Grid 3 Accent 5" w:uiPriority="69"/>
+    <w:lsdException w:name="Dark List Accent 5" w:uiPriority="70"/>
+    <w:lsdException w:name="Colorful Shading Accent 5" w:uiPriority="71"/>
+    <w:lsdException w:name="Colorful List Accent 5" w:uiPriority="72"/>
+    <w:lsdException w:name="Colorful Grid Accent 5" w:uiPriority="73"/>
+    <w:lsdException w:name="Light Shading Accent 6" w:uiPriority="60"/>
+    <w:lsdException w:name="Light List Accent 6" w:uiPriority="61"/>
+    <w:lsdException w:name="Light Grid Accent 6" w:uiPriority="62"/>
+    <w:lsdException w:name="Medium Shading 1 Accent 6" w:uiPriority="63"/>
+    <w:lsdException w:name="Medium Shading 2 Accent 6" w:uiPriority="64"/>
+    <w:lsdException w:name="Medium List 1 Accent 6" w:uiPriority="65"/>
+    <w:lsdException w:name="Medium List 2 Accent 6" w:uiPriority="66"/>
+    <w:lsdException w:name="Medium Grid 1 Accent 6" w:uiPriority="67"/>
+    <w:lsdException w:name="Medium Grid 2 Accent 6" w:uiPriority="68"/>
+    <w:lsdException w:name="Medium Grid 3 Accent 6" w:uiPriority="69"/>
+    <w:lsdException w:name="Dark List Accent 6" w:uiPriority="70"/>
+    <w:lsdException w:name="Colorful Shading Accent 6" w:uiPriority="71"/>
+    <w:lsdException w:name="Colorful List Accent 6" w:uiPriority="72"/>
+    <w:lsdException w:name="Colorful Grid Accent 6" w:uiPriority="73"/>
+    <w:lsdException w:name="Subtle Emphasis" w:uiPriority="19" w:qFormat="1"/>
+    <w:lsdException w:name="Intense Emphasis" w:uiPriority="21" w:qFormat="1"/>
+    <w:lsdException w:name="Subtle Reference" w:uiPriority="31" w:qFormat="1"/>
+    <w:lsdException w:name="Intense Reference" w:uiPriority="32" w:qFormat="1"/>
+    <w:lsdException w:name="Book Title" w:uiPriority="33" w:qFormat="1"/>
+    <w:lsdException w:name="Bibliography" w:semiHidden="1" w:uiPriority="37" w:unhideWhenUsed="1"/>
+    <w:lsdException w:name="TOC Heading" w:semiHidden="1" w:uiPriority="39" w:unhideWhenUsed="1" w:qFormat="1"/>
+    <w:lsdException w:name="Plain Table 1" w:uiPriority="41"/>
+    <w:lsdException w:name="Plain Table 2" w:uiPriority="42"/>
+    <w:lsdException w:name="Plain Table 3" w:uiPriority="43"/>
+    <w:lsdException w:name="Plain Table 4" w:uiPriority="44"/>
+    <w:lsdException w:name="Plain Table 5" w:uiPriority="45"/>
+    <w:lsdException w:name="Grid Table Light" w:uiPriority="40"/>
+    <w:lsdException w:name="Grid Table 1 Light" w:uiPriority="46"/>
+    <w:lsdException w:name="Grid Table 2" w:uiPriority="47"/>
+    <w:lsdException w:name="Grid Table 3" w:uiPriority="48"/>
+    <w:lsdException w:name="Grid Table 4" w:uiPriority="49"/>
+    <w:lsdException w:name="Grid Table 5 Dark" w:uiPriority="50"/>
+    <w:lsdException w:name="Grid Table 6 Colorful" w:uiPriority="51"/>
+    <w:lsdException w:name="Grid Table 7 Colorful" w:uiPriority="52"/>
+    <w:lsdException w:name="Grid Table 1 Light Accent 1" w:uiPriority="46"/>
+    <w:lsdException w:name="Grid Table 2 Accent 1" w:uiPriority="47"/>
+    <w:lsdException w:name="Grid Table 3 Accent 1" w:uiPriority="48"/>
+    <w:lsdException w:name="Grid Table 4 Accent 1" w:uiPriority="49"/>
+    <w:lsdException w:name="Grid Table 5 Dark Accent 1" w:uiPriority="50"/>
+    <w:lsdException w:name="Grid Table 6 Colorful Accent 1" w:uiPriority="51"/>
+    <w:lsdException w:name="Grid Table 7 Colorful Accent 1" w:uiPriority="52"/>
+    <w:lsdException w:name="Grid Table 1 Light Accent 2" w:uiPriority="46"/>
+    <w:lsdException w:name="Grid Table 2 Accent 2" w:uiPriority="47"/>
+    <w:lsdException w:name="Grid Table 3 Accent 2" w:uiPriority="48"/>
+    <w:lsdException w:name="Grid Table 4 Accent 2" w:uiPriority="49"/>
+    <w:lsdException w:name="Grid Table 5 Dark Accent 2" w:uiPriority="50"/>
+    <w:lsdException w:name="Grid Table 6 Colorful Accent 2" w:uiPriority="51"/>
+    <w:lsdException w:name="Grid Table 7 Colorful Accent 2" w:uiPriority="52"/>
+    <w:lsdException w:name="Grid Table 1 Light Accent 3" w:uiPriority="46"/>
+    <w:lsdException w:name="Grid Table 2 Accent 3" w:uiPriority="47"/>
+    <w:lsdException w:name="Grid Table 3 Accent 3" w:uiPriority="48"/>
+    <w:lsdException w:name="Grid Table 4 Accent 3" w:uiPriority="49"/>
+    <w:lsdException w:name="Grid Table 5 Dark Accent 3" w:uiPriority="50"/>
+    <w:lsdException w:name="Grid Table 6 Colorful Accent 3" w:uiPriority="51"/>
+    <w:lsdException w:name="Grid Table 7 Colorful Accent 3" w:uiPriority="52"/>
+    <w:lsdException w:name="Grid Table 1 Light Accent 4" w:uiPriority="46"/>
+    <w:lsdException w:name="Grid Table 2 Accent 4" w:uiPriority="47"/>
+    <w:lsdException w:name="Grid Table 3 Accent 4" w:uiPriority="48"/>
+    <w:lsdException w:name="Grid Table 4 Accent 4" w:uiPriority="49"/>
+    <w:lsdException w:name="Grid Table 5 Dark Accent 4" w:uiPriority="50"/>
+    <w:lsdException w:name="Grid Table 6 Colorful Accent 4" w:uiPriority="51"/>
+    <w:lsdException w:name="Grid Table 7 Colorful Accent 4" w:uiPriority="52"/>
+    <w:lsdException w:name="Grid Table 1 Light Accent 5" w:uiPriority="46"/>
+    <w:lsdException w:name="Grid Table 2 Accent 5" w:uiPriority="47"/>
+    <w:lsdException w:name="Grid Table 3 Accent 5" w:uiPriority="48"/>
+    <w:lsdException w:name="Grid Table 4 Accent 5" w:uiPriority="49"/>
+    <w:lsdException w:name="Grid Table 5 Dark Accent 5" w:uiPriority="50"/>
+    <w:lsdException w:name="Grid Table 6 Colorful Accent 5" w:uiPriority="51"/>
+    <w:lsdException w:name="Grid Table 7 Colorful Accent 5" w:uiPriority="52"/>
+    <w:lsdException w:name="Grid Table 1 Light Accent 6" w:uiPriority="46"/>
+    <w:lsdException w:name="Grid Table 2 Accent 6" w:uiPriority="47"/>
+    <w:lsdException w:name="Grid Table 3 Accent 6" w:uiPriority="48"/>
+    <w:lsdException w:name="Grid Table 4 Accent 6" w:uiPriority="49"/>
+    <w:lsdException w:name="Grid Table 5 Dark Accent 6" w:uiPriority="50"/>
+    <w:lsdException w:name="Grid Table 6 Colorful Accent 6" w:uiPriority="51"/>
+    <w:lsdException w:name="Grid Table 7 Colorful Accent 6" w:uiPriority="52"/>
+    <w:lsdException w:name="List Table 1 Light" w:uiPriority="46"/>
+    <w:lsdException w:name="List Table 2" w:uiPriority="47"/>
+    <w:lsdException w:name="List Table 3" w:uiPriority="48"/>
+    <w:lsdException w:name="List Table 4" w:uiPriority="49"/>
+    <w:lsdException w:name="List Table 5 Dark" w:uiPriority="50"/>
+    <w:lsdException w:name="List Table 6 Colorful" w:uiPriority="51"/>
+    <w:lsdException w:name="List Table 7 Colorful" w:uiPriority="52"/>
+    <w:lsdException w:name="List Table 1 Light Accent 1" w:uiPriority="46"/>
+    <w:lsdException w:name="List Table 2 Accent 1" w:uiPriority="47"/>
+    <w:lsdException w:name="List Table 3 Accent 1" w:uiPriority="48"/>
+    <w:lsdException w:name="List Table 4 Accent 1" w:uiPriority="49"/>
+    <w:lsdException w:name="List Table 5 Dark Accent 1" w:uiPriority="50"/>
+    <w:lsdException w:name="List Table 6 Colorful Accent 1" w:uiPriority="51"/>
+    <w:lsdException w:name="List Table 7 Colorful Accent 1" w:uiPriority="52"/>
+    <w:lsdException w:name="List Table 1 Light Accent 2" w:uiPriority="46"/>
+    <w:lsdException w:name="List Table 2 Accent 2" w:uiPriority="47"/>
+    <w:lsdException w:name="List Table 3 Accent 2" w:uiPriority="48"/>
+    <w:lsdException w:name="List Table 4 Accent 2" w:uiPriority="49"/>
+    <w:lsdException w:name="List Table 5 Dark Accent 2" w:uiPriority="50"/>
+    <w:lsdException w:name="List Table 6 Colorful Accent 2" w:uiPriority="51"/>
+    <w:lsdException w:name="List Table 7 Colorful Accent 2" w:uiPriority="52"/>
+    <w:lsdException w:name="List Table 1 Light Accent 3" w:uiPriority="46"/>
+    <w:lsdException w:name="List Table 2 Accent 3" w:uiPriority="47"/>
+    <w:lsdException w:name="List Table 3 Accent 3" w:uiPriority="48"/>
+    <w:lsdException w:name="List Table 4 Accent 3" w:uiPriority="49"/>
+    <w:lsdException w:name="List Table 5 Dark Accent 3" w:uiPriority="50"/>
+    <w:lsdException w:name="List Table 6 Colorful Accent 3" w:uiPriority="51"/>
+    <w:lsdException w:name="List Table 7 Colorful Accent 3" w:uiPriority="52"/>
+    <w:lsdException w:name="List Table 1 Light Accent 4" w:uiPriority="46"/>
+    <w:lsdException w:name="List Table 2 Accent 4" w:uiPriority="47"/>
+    <w:lsdException w:name="List Table 3 Accent 4" w:uiPriority="48"/>
+    <w:lsdException w:name="List Table 4 Accent 4" w:uiPriority="49"/>
+    <w:lsdException w:name="List Table 5 Dark Accent 4" w:uiPriority="50"/>
+    <w:lsdException w:name="List Table 6 Colorful Accent 4" w:uiPriority="51"/>
+    <w:lsdException w:name="List Table 7 Colorful Accent 4" w:uiPriority="52"/>
+    <w:lsdException w:name="List Table 1 Light Accent 5" w:uiPriority="46"/>
+    <w:lsdException w:name="List Table 2 Accent 5" w:uiPriority="47"/>
+    <w:lsdException w:name="List Table 3 Accent 5" w:uiPriority="48"/>
+    <w:lsdException w:name="List Table 4 Accent 5" w:uiPriority="49"/>
+    <w:lsdException w:name="List Table 5 Dark Accent 5" w:uiPriority="50"/>
+    <w:lsdException w:name="List Table 6 Colorful Accent 5" w:uiPriority="51"/>
+    <w:lsdException w:name="List Table 7 Colorful Accent 5" w:uiPriority="52"/>
+    <w:lsdException w:name="List Table 1 Light Accent 6" w:uiPriority="46"/>
+    <w:lsdException w:name="List Table 2 Accent 6" w:uiPriority="47"/>
+    <w:lsdException w:name="List Table 3 Accent 6" w:uiPriority="48"/>
+    <w:lsdException w:name="List Table 4 Accent 6" w:uiPriority="49"/>
+    <w:lsdException w:name="List Table 5 Dark Accent 6" w:uiPriority="50"/>
+    <w:lsdException w:name="List Table 6 Colorful Accent 6" w:uiPriority="51"/>
+    <w:lsdException w:name="List Table 7 Colorful Accent 6" w:uiPriority="52"/>
+    <w:lsdException w:name="Mention" w:semiHidden="1" w:unhideWhenUsed="1"/>
+    <w:lsdException w:name="Smart Hyperlink" w:semiHidden="1" w:unhideWhenUsed="1"/>
+    <w:lsdException w:name="Hashtag" w:semiHidden="1" w:unhideWhenUsed="1"/>
+    <w:lsdException w:name="Unresolved Mention" w:semiHidden="1" w:unhideWhenUsed="1"/>
+    <w:lsdException w:name="Smart Link" w:semiHidden="1" w:unhideWhenUsed="1"/>
   </w:latentStyles>
   <w:style w:type="paragraph" w:default="1" w:styleId="Normal">
     <w:name w:val="Normal"/>

</xml_diff>

<commit_message>
No Jail dismissed checkbox wired up - need to account for guilty all btn
</commit_message>
<xml_diff>
--- a/resources/Saved/21CRB01268_Traffic Judgment Entry.docx
+++ b/resources/Saved/21CRB01268_Traffic Judgment Entry.docx
@@ -748,8 +748,9 @@
         <w:tblLook w:val="04A0" w:firstRow="1" w:lastRow="0" w:firstColumn="1" w:lastColumn="0" w:noHBand="0" w:noVBand="1"/>
       </w:tblPr>
       <w:tblGrid>
-        <w:gridCol w:w="4261"/>
-        <w:gridCol w:w="4019"/>
+        <w:gridCol w:w="2345"/>
+        <w:gridCol w:w="2103"/>
+        <w:gridCol w:w="3833"/>
       </w:tblGrid>
       <w:tr>
         <w:trPr>
@@ -828,6 +829,44 @@
                 <w:szCs w:val="20"/>
               </w:rPr>
               <w:t xml:space="preserve">POSSESSION DRUG PARAPHERNALIA</w:t>
+            </w:r>
+          </w:p>
+        </w:tc>
+        <w:tc>
+          <w:tcPr>
+            <w:tcW w:w="3289" w:type="dxa"/>
+          </w:tcPr>
+          <w:p>
+            <w:pPr>
+              <w:tabs>
+                <w:tab w:val="left" w:pos="-1080"/>
+                <w:tab w:val="left" w:pos="-720"/>
+                <w:tab w:val="left" w:pos="0"/>
+                <w:tab w:val="left" w:pos="720"/>
+                <w:tab w:val="left" w:pos="1440"/>
+                <w:tab w:val="left" w:pos="2160"/>
+                <w:tab w:val="left" w:pos="2880"/>
+                <w:tab w:val="left" w:pos="3600"/>
+                <w:tab w:val="left" w:pos="4320"/>
+                <w:tab w:val="left" w:pos="4680"/>
+              </w:tabs>
+              <w:rPr>
+                <w:rFonts w:ascii="Palatino Linotype" w:hAnsi="Palatino Linotype"/>
+                <w:b/>
+                <w:bCs/>
+                <w:sz w:val="20"/>
+                <w:szCs w:val="20"/>
+              </w:rPr>
+            </w:pPr>
+            <w:r>
+              <w:rPr>
+                <w:rFonts w:ascii="Palatino Linotype" w:hAnsi="Palatino Linotype"/>
+                <w:b/>
+                <w:bCs/>
+                <w:sz w:val="20"/>
+                <w:szCs w:val="20"/>
+              </w:rPr>
+              <w:t xml:space="preserve"/>
             </w:r>
           </w:p>
         </w:tc>
@@ -912,49 +951,6 @@
             </w:r>
           </w:p>
         </w:tc>
-      </w:tr>
-      <w:tr>
-        <w:trPr>
-          <w:jc w:val="center"/>
-        </w:trPr>
-        <w:tc>
-          <w:tcPr>
-            <w:tcW w:w="1801" w:type="dxa"/>
-          </w:tcPr>
-          <w:p>
-            <w:pPr>
-              <w:tabs>
-                <w:tab w:val="left" w:pos="-1080"/>
-                <w:tab w:val="left" w:pos="-720"/>
-                <w:tab w:val="left" w:pos="0"/>
-                <w:tab w:val="left" w:pos="720"/>
-                <w:tab w:val="left" w:pos="1440"/>
-                <w:tab w:val="left" w:pos="2160"/>
-                <w:tab w:val="left" w:pos="2880"/>
-                <w:tab w:val="left" w:pos="3600"/>
-                <w:tab w:val="left" w:pos="4320"/>
-                <w:tab w:val="left" w:pos="4680"/>
-              </w:tabs>
-              <w:rPr>
-                <w:rFonts w:ascii="Palatino Linotype" w:hAnsi="Palatino Linotype"/>
-                <w:b/>
-                <w:bCs/>
-                <w:sz w:val="20"/>
-                <w:szCs w:val="20"/>
-              </w:rPr>
-            </w:pPr>
-            <w:r>
-              <w:rPr>
-                <w:rFonts w:ascii="Palatino Linotype" w:hAnsi="Palatino Linotype"/>
-                <w:b/>
-                <w:bCs/>
-                <w:sz w:val="20"/>
-                <w:szCs w:val="20"/>
-              </w:rPr>
-              <w:t>Degree</w:t>
-            </w:r>
-          </w:p>
-        </w:tc>
         <w:tc>
           <w:tcPr>
             <w:tcW w:w="3289" w:type="dxa"/>
@@ -989,7 +985,7 @@
                 <w:sz w:val="20"/>
                 <w:szCs w:val="20"/>
               </w:rPr>
-              <w:t xml:space="preserve">M4</w:t>
+              <w:t xml:space="preserve"/>
             </w:r>
           </w:p>
         </w:tc>
@@ -1032,7 +1028,7 @@
                 <w:sz w:val="20"/>
                 <w:szCs w:val="20"/>
               </w:rPr>
-              <w:t>Plea</w:t>
+              <w:t>Degree</w:t>
             </w:r>
           </w:p>
         </w:tc>
@@ -1070,7 +1066,45 @@
                 <w:sz w:val="20"/>
                 <w:szCs w:val="20"/>
               </w:rPr>
-              <w:t xml:space="preserve">Guilty</w:t>
+              <w:t xml:space="preserve">M4</w:t>
+            </w:r>
+          </w:p>
+        </w:tc>
+        <w:tc>
+          <w:tcPr>
+            <w:tcW w:w="3289" w:type="dxa"/>
+          </w:tcPr>
+          <w:p>
+            <w:pPr>
+              <w:tabs>
+                <w:tab w:val="left" w:pos="-1080"/>
+                <w:tab w:val="left" w:pos="-720"/>
+                <w:tab w:val="left" w:pos="0"/>
+                <w:tab w:val="left" w:pos="720"/>
+                <w:tab w:val="left" w:pos="1440"/>
+                <w:tab w:val="left" w:pos="2160"/>
+                <w:tab w:val="left" w:pos="2880"/>
+                <w:tab w:val="left" w:pos="3600"/>
+                <w:tab w:val="left" w:pos="4320"/>
+                <w:tab w:val="left" w:pos="4680"/>
+              </w:tabs>
+              <w:rPr>
+                <w:rFonts w:ascii="Palatino Linotype" w:hAnsi="Palatino Linotype"/>
+                <w:b/>
+                <w:bCs/>
+                <w:sz w:val="20"/>
+                <w:szCs w:val="20"/>
+              </w:rPr>
+            </w:pPr>
+            <w:r>
+              <w:rPr>
+                <w:rFonts w:ascii="Palatino Linotype" w:hAnsi="Palatino Linotype"/>
+                <w:b/>
+                <w:bCs/>
+                <w:sz w:val="20"/>
+                <w:szCs w:val="20"/>
+              </w:rPr>
+              <w:t xml:space="preserve">Minor Misdemeanor</w:t>
             </w:r>
           </w:p>
         </w:tc>
@@ -1113,8 +1147,7 @@
                 <w:sz w:val="20"/>
                 <w:szCs w:val="20"/>
               </w:rPr>
-              <w:lastRenderedPageBreak/>
-              <w:t>Finding</w:t>
+              <w:t>Plea</w:t>
             </w:r>
           </w:p>
         </w:tc>
@@ -1152,7 +1185,45 @@
                 <w:sz w:val="20"/>
                 <w:szCs w:val="20"/>
               </w:rPr>
-              <w:t xml:space="preserve">Guilty</w:t>
+              <w:t xml:space="preserve">Dismissed</w:t>
+            </w:r>
+          </w:p>
+        </w:tc>
+        <w:tc>
+          <w:tcPr>
+            <w:tcW w:w="3289" w:type="dxa"/>
+          </w:tcPr>
+          <w:p>
+            <w:pPr>
+              <w:tabs>
+                <w:tab w:val="left" w:pos="-1080"/>
+                <w:tab w:val="left" w:pos="-720"/>
+                <w:tab w:val="left" w:pos="0"/>
+                <w:tab w:val="left" w:pos="720"/>
+                <w:tab w:val="left" w:pos="1440"/>
+                <w:tab w:val="left" w:pos="2160"/>
+                <w:tab w:val="left" w:pos="2880"/>
+                <w:tab w:val="left" w:pos="3600"/>
+                <w:tab w:val="left" w:pos="4320"/>
+                <w:tab w:val="left" w:pos="4680"/>
+              </w:tabs>
+              <w:rPr>
+                <w:rFonts w:ascii="Palatino Linotype" w:hAnsi="Palatino Linotype"/>
+                <w:b/>
+                <w:bCs/>
+                <w:sz w:val="20"/>
+                <w:szCs w:val="20"/>
+              </w:rPr>
+            </w:pPr>
+            <w:r>
+              <w:rPr>
+                <w:rFonts w:ascii="Palatino Linotype" w:hAnsi="Palatino Linotype"/>
+                <w:b/>
+                <w:bCs/>
+                <w:sz w:val="20"/>
+                <w:szCs w:val="20"/>
+              </w:rPr>
+              <w:t xml:space="preserve">No Contest</w:t>
             </w:r>
           </w:p>
         </w:tc>
@@ -1195,7 +1266,8 @@
                 <w:sz w:val="20"/>
                 <w:szCs w:val="20"/>
               </w:rPr>
-              <w:t>Fine Amount</w:t>
+              <w:lastRenderedPageBreak/>
+              <w:t>Finding</w:t>
             </w:r>
           </w:p>
         </w:tc>
@@ -1233,17 +1305,45 @@
                 <w:sz w:val="20"/>
                 <w:szCs w:val="20"/>
               </w:rPr>
-              <w:t xml:space="preserve">$ </w:t>
-            </w:r>
-            <w:r>
-              <w:rPr>
-                <w:rFonts w:ascii="Palatino Linotype" w:hAnsi="Palatino Linotype"/>
-                <w:b/>
-                <w:bCs/>
-                <w:sz w:val="20"/>
-                <w:szCs w:val="20"/>
-              </w:rPr>
-              <w:t xml:space="preserve">0</w:t>
+              <w:t xml:space="preserve"/>
+            </w:r>
+          </w:p>
+        </w:tc>
+        <w:tc>
+          <w:tcPr>
+            <w:tcW w:w="3289" w:type="dxa"/>
+          </w:tcPr>
+          <w:p>
+            <w:pPr>
+              <w:tabs>
+                <w:tab w:val="left" w:pos="-1080"/>
+                <w:tab w:val="left" w:pos="-720"/>
+                <w:tab w:val="left" w:pos="0"/>
+                <w:tab w:val="left" w:pos="720"/>
+                <w:tab w:val="left" w:pos="1440"/>
+                <w:tab w:val="left" w:pos="2160"/>
+                <w:tab w:val="left" w:pos="2880"/>
+                <w:tab w:val="left" w:pos="3600"/>
+                <w:tab w:val="left" w:pos="4320"/>
+                <w:tab w:val="left" w:pos="4680"/>
+              </w:tabs>
+              <w:rPr>
+                <w:rFonts w:ascii="Palatino Linotype" w:hAnsi="Palatino Linotype"/>
+                <w:b/>
+                <w:bCs/>
+                <w:sz w:val="20"/>
+                <w:szCs w:val="20"/>
+              </w:rPr>
+            </w:pPr>
+            <w:r>
+              <w:rPr>
+                <w:rFonts w:ascii="Palatino Linotype" w:hAnsi="Palatino Linotype"/>
+                <w:b/>
+                <w:bCs/>
+                <w:sz w:val="20"/>
+                <w:szCs w:val="20"/>
+              </w:rPr>
+              <w:t xml:space="preserve">Guilty</w:t>
             </w:r>
           </w:p>
         </w:tc>
@@ -1286,6 +1386,145 @@
                 <w:sz w:val="20"/>
                 <w:szCs w:val="20"/>
               </w:rPr>
+              <w:t>Fine Amount</w:t>
+            </w:r>
+          </w:p>
+        </w:tc>
+        <w:tc>
+          <w:tcPr>
+            <w:tcW w:w="3289" w:type="dxa"/>
+          </w:tcPr>
+          <w:p>
+            <w:pPr>
+              <w:tabs>
+                <w:tab w:val="left" w:pos="-1080"/>
+                <w:tab w:val="left" w:pos="-720"/>
+                <w:tab w:val="left" w:pos="0"/>
+                <w:tab w:val="left" w:pos="720"/>
+                <w:tab w:val="left" w:pos="1440"/>
+                <w:tab w:val="left" w:pos="2160"/>
+                <w:tab w:val="left" w:pos="2880"/>
+                <w:tab w:val="left" w:pos="3600"/>
+                <w:tab w:val="left" w:pos="4320"/>
+                <w:tab w:val="left" w:pos="4680"/>
+              </w:tabs>
+              <w:rPr>
+                <w:rFonts w:ascii="Palatino Linotype" w:hAnsi="Palatino Linotype"/>
+                <w:b/>
+                <w:bCs/>
+                <w:sz w:val="20"/>
+                <w:szCs w:val="20"/>
+              </w:rPr>
+            </w:pPr>
+            <w:r>
+              <w:rPr>
+                <w:rFonts w:ascii="Palatino Linotype" w:hAnsi="Palatino Linotype"/>
+                <w:b/>
+                <w:bCs/>
+                <w:sz w:val="20"/>
+                <w:szCs w:val="20"/>
+              </w:rPr>
+              <w:t xml:space="preserve">$ </w:t>
+            </w:r>
+            <w:r>
+              <w:rPr>
+                <w:rFonts w:ascii="Palatino Linotype" w:hAnsi="Palatino Linotype"/>
+                <w:b/>
+                <w:bCs/>
+                <w:sz w:val="20"/>
+                <w:szCs w:val="20"/>
+              </w:rPr>
+              <w:t xml:space="preserve">0</w:t>
+            </w:r>
+          </w:p>
+        </w:tc>
+        <w:tc>
+          <w:tcPr>
+            <w:tcW w:w="3289" w:type="dxa"/>
+          </w:tcPr>
+          <w:p>
+            <w:pPr>
+              <w:tabs>
+                <w:tab w:val="left" w:pos="-1080"/>
+                <w:tab w:val="left" w:pos="-720"/>
+                <w:tab w:val="left" w:pos="0"/>
+                <w:tab w:val="left" w:pos="720"/>
+                <w:tab w:val="left" w:pos="1440"/>
+                <w:tab w:val="left" w:pos="2160"/>
+                <w:tab w:val="left" w:pos="2880"/>
+                <w:tab w:val="left" w:pos="3600"/>
+                <w:tab w:val="left" w:pos="4320"/>
+                <w:tab w:val="left" w:pos="4680"/>
+              </w:tabs>
+              <w:rPr>
+                <w:rFonts w:ascii="Palatino Linotype" w:hAnsi="Palatino Linotype"/>
+                <w:b/>
+                <w:bCs/>
+                <w:sz w:val="20"/>
+                <w:szCs w:val="20"/>
+              </w:rPr>
+            </w:pPr>
+            <w:r>
+              <w:rPr>
+                <w:rFonts w:ascii="Palatino Linotype" w:hAnsi="Palatino Linotype"/>
+                <w:b/>
+                <w:bCs/>
+                <w:sz w:val="20"/>
+                <w:szCs w:val="20"/>
+              </w:rPr>
+              <w:t xml:space="preserve">$ </w:t>
+            </w:r>
+            <w:r>
+              <w:rPr>
+                <w:rFonts w:ascii="Palatino Linotype" w:hAnsi="Palatino Linotype"/>
+                <w:b/>
+                <w:bCs/>
+                <w:sz w:val="20"/>
+                <w:szCs w:val="20"/>
+              </w:rPr>
+              <w:t xml:space="preserve">0</w:t>
+            </w:r>
+          </w:p>
+        </w:tc>
+      </w:tr>
+      <w:tr>
+        <w:trPr>
+          <w:jc w:val="center"/>
+        </w:trPr>
+        <w:tc>
+          <w:tcPr>
+            <w:tcW w:w="1801" w:type="dxa"/>
+          </w:tcPr>
+          <w:p>
+            <w:pPr>
+              <w:tabs>
+                <w:tab w:val="left" w:pos="-1080"/>
+                <w:tab w:val="left" w:pos="-720"/>
+                <w:tab w:val="left" w:pos="0"/>
+                <w:tab w:val="left" w:pos="720"/>
+                <w:tab w:val="left" w:pos="1440"/>
+                <w:tab w:val="left" w:pos="2160"/>
+                <w:tab w:val="left" w:pos="2880"/>
+                <w:tab w:val="left" w:pos="3600"/>
+                <w:tab w:val="left" w:pos="4320"/>
+                <w:tab w:val="left" w:pos="4680"/>
+              </w:tabs>
+              <w:rPr>
+                <w:rFonts w:ascii="Palatino Linotype" w:hAnsi="Palatino Linotype"/>
+                <w:b/>
+                <w:bCs/>
+                <w:sz w:val="20"/>
+                <w:szCs w:val="20"/>
+              </w:rPr>
+            </w:pPr>
+            <w:r>
+              <w:rPr>
+                <w:rFonts w:ascii="Palatino Linotype" w:hAnsi="Palatino Linotype"/>
+                <w:b/>
+                <w:bCs/>
+                <w:sz w:val="20"/>
+                <w:szCs w:val="20"/>
+              </w:rPr>
               <w:t xml:space="preserve">Fines </w:t>
             </w:r>
             <w:r>
@@ -1307,6 +1546,54 @@
                 <w:szCs w:val="20"/>
               </w:rPr>
               <w:t>ed</w:t>
+            </w:r>
+          </w:p>
+        </w:tc>
+        <w:tc>
+          <w:tcPr>
+            <w:tcW w:w="3289" w:type="dxa"/>
+          </w:tcPr>
+          <w:p>
+            <w:pPr>
+              <w:tabs>
+                <w:tab w:val="left" w:pos="-1080"/>
+                <w:tab w:val="left" w:pos="-720"/>
+                <w:tab w:val="left" w:pos="0"/>
+                <w:tab w:val="left" w:pos="720"/>
+                <w:tab w:val="left" w:pos="1440"/>
+                <w:tab w:val="left" w:pos="2160"/>
+                <w:tab w:val="left" w:pos="2880"/>
+                <w:tab w:val="left" w:pos="3600"/>
+                <w:tab w:val="left" w:pos="4320"/>
+                <w:tab w:val="left" w:pos="4680"/>
+              </w:tabs>
+              <w:rPr>
+                <w:rFonts w:ascii="Palatino Linotype" w:hAnsi="Palatino Linotype"/>
+                <w:b/>
+                <w:bCs/>
+                <w:sz w:val="20"/>
+                <w:szCs w:val="20"/>
+              </w:rPr>
+            </w:pPr>
+            <w:r>
+              <w:rPr>
+                <w:rFonts w:ascii="Palatino Linotype" w:hAnsi="Palatino Linotype"/>
+                <w:b/>
+                <w:bCs/>
+                <w:sz w:val="20"/>
+                <w:szCs w:val="20"/>
+              </w:rPr>
+              <w:t xml:space="preserve">$ </w:t>
+            </w:r>
+            <w:r>
+              <w:rPr>
+                <w:rFonts w:ascii="Palatino Linotype" w:hAnsi="Palatino Linotype"/>
+                <w:b/>
+                <w:bCs/>
+                <w:sz w:val="20"/>
+                <w:szCs w:val="20"/>
+              </w:rPr>
+              <w:t xml:space="preserve">0</w:t>
             </w:r>
           </w:p>
         </w:tc>

</xml_diff>

<commit_message>
Refactoring out query strings.
</commit_message>
<xml_diff>
--- a/resources/Saved/21CRB01268_Traffic Judgment Entry.docx
+++ b/resources/Saved/21CRB01268_Traffic Judgment Entry.docx
@@ -1,6 +1,6 @@
 
 <file path=word/document.xml><?xml version="1.0" encoding="utf-8"?>
-<w:document xmlns:wpc="http://schemas.microsoft.com/office/word/2010/wordprocessingCanvas" xmlns:cx="http://schemas.microsoft.com/office/drawing/2014/chartex" xmlns:cx1="http://schemas.microsoft.com/office/drawing/2015/9/8/chartex" xmlns:cx2="http://schemas.microsoft.com/office/drawing/2015/10/21/chartex" xmlns:cx3="http://schemas.microsoft.com/office/drawing/2016/5/9/chartex" xmlns:cx4="http://schemas.microsoft.com/office/drawing/2016/5/10/chartex" xmlns:cx5="http://schemas.microsoft.com/office/drawing/2016/5/11/chartex" xmlns:cx6="http://schemas.microsoft.com/office/drawing/2016/5/12/chartex" xmlns:cx7="http://schemas.microsoft.com/office/drawing/2016/5/13/chartex" xmlns:cx8="http://schemas.microsoft.com/office/drawing/2016/5/14/chartex" xmlns:mc="http://schemas.openxmlformats.org/markup-compatibility/2006" xmlns:aink="http://schemas.microsoft.com/office/drawing/2016/ink" xmlns:am3d="http://schemas.microsoft.com/office/drawing/2017/model3d" xmlns:o="urn:schemas-microsoft-com:office:office" xmlns:r="http://schemas.openxmlformats.org/officeDocument/2006/relationships" xmlns:m="http://schemas.openxmlformats.org/officeDocument/2006/math" xmlns:v="urn:schemas-microsoft-com:vml" xmlns:wp14="http://schemas.microsoft.com/office/word/2010/wordprocessingDrawing" xmlns:wp="http://schemas.openxmlformats.org/drawingml/2006/wordprocessingDrawing" xmlns:w10="urn:schemas-microsoft-com:office:word" xmlns:w="http://schemas.openxmlformats.org/wordprocessingml/2006/main" xmlns:w14="http://schemas.microsoft.com/office/word/2010/wordml" xmlns:w15="http://schemas.microsoft.com/office/word/2012/wordml" xmlns:w16cex="http://schemas.microsoft.com/office/word/2018/wordml/cex" xmlns:w16cid="http://schemas.microsoft.com/office/word/2016/wordml/cid" xmlns:w16="http://schemas.microsoft.com/office/word/2018/wordml" xmlns:w16sdtdh="http://schemas.microsoft.com/office/word/2020/wordml/sdtdatahash" xmlns:w16se="http://schemas.microsoft.com/office/word/2015/wordml/symex" xmlns:wpg="http://schemas.microsoft.com/office/word/2010/wordprocessingGroup" xmlns:wpi="http://schemas.microsoft.com/office/word/2010/wordprocessingInk" xmlns:wne="http://schemas.microsoft.com/office/word/2006/wordml" xmlns:wps="http://schemas.microsoft.com/office/word/2010/wordprocessingShape" mc:Ignorable="w14 w15 w16se w16cid w16 w16cex w16sdtdh wp14">
+<w:document xmlns:wpc="http://schemas.microsoft.com/office/word/2010/wordprocessingCanvas" xmlns:mc="http://schemas.openxmlformats.org/markup-compatibility/2006" xmlns:o="urn:schemas-microsoft-com:office:office" xmlns:r="http://schemas.openxmlformats.org/officeDocument/2006/relationships" xmlns:m="http://schemas.openxmlformats.org/officeDocument/2006/math" xmlns:v="urn:schemas-microsoft-com:vml" xmlns:wp14="http://schemas.microsoft.com/office/word/2010/wordprocessingDrawing" xmlns:wp="http://schemas.openxmlformats.org/drawingml/2006/wordprocessingDrawing" xmlns:w10="urn:schemas-microsoft-com:office:word" xmlns:w="http://schemas.openxmlformats.org/wordprocessingml/2006/main" xmlns:w14="http://schemas.microsoft.com/office/word/2010/wordml" xmlns:wpg="http://schemas.microsoft.com/office/word/2010/wordprocessingGroup" xmlns:wpi="http://schemas.microsoft.com/office/word/2010/wordprocessingInk" xmlns:wne="http://schemas.microsoft.com/office/word/2006/wordml" xmlns:wps="http://schemas.microsoft.com/office/word/2010/wordprocessingShape" mc:Ignorable="w14 wp14">
   <w:body>
     <w:p>
       <w:pPr>
@@ -160,13 +160,23 @@
           <w:szCs w:val="20"/>
         </w:rPr>
       </w:pPr>
-      <w:r>
-        <w:rPr>
-          <w:rFonts w:ascii="Palatino Linotype" w:hAnsi="Palatino Linotype"/>
-          <w:sz w:val="20"/>
-          <w:szCs w:val="20"/>
-        </w:rPr>
-        <w:t>vs.</w:t>
+      <w:proofErr w:type="gramStart"/>
+      <w:r>
+        <w:rPr>
+          <w:rFonts w:ascii="Palatino Linotype" w:hAnsi="Palatino Linotype"/>
+          <w:sz w:val="20"/>
+          <w:szCs w:val="20"/>
+        </w:rPr>
+        <w:t>vs</w:t>
+      </w:r>
+      <w:proofErr w:type="gramEnd"/>
+      <w:r>
+        <w:rPr>
+          <w:rFonts w:ascii="Palatino Linotype" w:hAnsi="Palatino Linotype"/>
+          <w:sz w:val="20"/>
+          <w:szCs w:val="20"/>
+        </w:rPr>
+        <w:t>.</w:t>
       </w:r>
       <w:r>
         <w:rPr>
@@ -207,7 +217,7 @@
           <w:szCs w:val="20"/>
         </w:rPr>
         <w:tab/>
-        <w:t xml:space="preserve">CASE NO</w:t>
+        <w:t>CASE NO</w:t>
       </w:r>
       <w:r>
         <w:rPr>
@@ -302,7 +312,7 @@
           <w:sz w:val="20"/>
           <w:szCs w:val="20"/>
         </w:rPr>
-        <w:t xml:space="preserve">TARA</w:t>
+        <w:t xml:space="preserve">MICHAEL</w:t>
       </w:r>
       <w:r>
         <w:rPr>
@@ -318,7 +328,7 @@
           <w:sz w:val="20"/>
           <w:szCs w:val="20"/>
         </w:rPr>
-        <w:t xml:space="preserve">DEAN</w:t>
+        <w:t xml:space="preserve">DOUGLAS</w:t>
       </w:r>
       <w:r>
         <w:rPr>
@@ -382,6 +392,7 @@
           <w:szCs w:val="20"/>
         </w:rPr>
       </w:pPr>
+      <w:proofErr w:type="gramStart"/>
       <w:r>
         <w:rPr>
           <w:rFonts w:ascii="Palatino Linotype" w:hAnsi="Palatino Linotype"/>
@@ -390,6 +401,7 @@
         </w:rPr>
         <w:t>Defendant.</w:t>
       </w:r>
+      <w:proofErr w:type="gramEnd"/>
       <w:r>
         <w:rPr>
           <w:rFonts w:ascii="Palatino Linotype" w:hAnsi="Palatino Linotype"/>
@@ -585,7 +597,7 @@
           <w:sz w:val="20"/>
           <w:szCs w:val="20"/>
         </w:rPr>
-        <w:t xml:space="preserve"> for arraignment on January 29, 2022.</w:t>
+        <w:t xml:space="preserve"> for arraignment on February 01, 2022.</w:t>
       </w:r>
       <w:r>
         <w:rPr>
@@ -603,6 +615,24 @@
           <w:szCs w:val="20"/>
         </w:rPr>
         <w:t xml:space="preserve">Defendant waived right to counsel.</w:t>
+      </w:r>
+      <w:r>
+        <w:rPr>
+          <w:rFonts w:ascii="Palatino Linotype" w:hAnsi="Palatino Linotype"/>
+          <w:bCs/>
+          <w:sz w:val="20"/>
+          <w:szCs w:val="20"/>
+        </w:rPr>
+        <w:t xml:space="preserve"> </w:t>
+      </w:r>
+      <w:r>
+        <w:rPr>
+          <w:rFonts w:ascii="Palatino Linotype" w:hAnsi="Palatino Linotype"/>
+          <w:bCs/>
+          <w:sz w:val="20"/>
+          <w:szCs w:val="20"/>
+        </w:rPr>
+        <w:t xml:space="preserve"/>
       </w:r>
       <w:r>
         <w:rPr>
@@ -748,9 +778,8 @@
         <w:tblLook w:val="04A0" w:firstRow="1" w:lastRow="0" w:firstColumn="1" w:lastColumn="0" w:noHBand="0" w:noVBand="1"/>
       </w:tblPr>
       <w:tblGrid>
-        <w:gridCol w:w="2345"/>
-        <w:gridCol w:w="2103"/>
-        <w:gridCol w:w="3833"/>
+        <w:gridCol w:w="4261"/>
+        <w:gridCol w:w="4019"/>
       </w:tblGrid>
       <w:tr>
         <w:trPr>
@@ -829,44 +858,6 @@
                 <w:szCs w:val="20"/>
               </w:rPr>
               <w:t xml:space="preserve">POSSESSION DRUG PARAPHERNALIA</w:t>
-            </w:r>
-          </w:p>
-        </w:tc>
-        <w:tc>
-          <w:tcPr>
-            <w:tcW w:w="3289" w:type="dxa"/>
-          </w:tcPr>
-          <w:p>
-            <w:pPr>
-              <w:tabs>
-                <w:tab w:val="left" w:pos="-1080"/>
-                <w:tab w:val="left" w:pos="-720"/>
-                <w:tab w:val="left" w:pos="0"/>
-                <w:tab w:val="left" w:pos="720"/>
-                <w:tab w:val="left" w:pos="1440"/>
-                <w:tab w:val="left" w:pos="2160"/>
-                <w:tab w:val="left" w:pos="2880"/>
-                <w:tab w:val="left" w:pos="3600"/>
-                <w:tab w:val="left" w:pos="4320"/>
-                <w:tab w:val="left" w:pos="4680"/>
-              </w:tabs>
-              <w:rPr>
-                <w:rFonts w:ascii="Palatino Linotype" w:hAnsi="Palatino Linotype"/>
-                <w:b/>
-                <w:bCs/>
-                <w:sz w:val="20"/>
-                <w:szCs w:val="20"/>
-              </w:rPr>
-            </w:pPr>
-            <w:r>
-              <w:rPr>
-                <w:rFonts w:ascii="Palatino Linotype" w:hAnsi="Palatino Linotype"/>
-                <w:b/>
-                <w:bCs/>
-                <w:sz w:val="20"/>
-                <w:szCs w:val="20"/>
-              </w:rPr>
-              <w:t xml:space="preserve"/>
             </w:r>
           </w:p>
         </w:tc>
@@ -951,6 +942,49 @@
             </w:r>
           </w:p>
         </w:tc>
+      </w:tr>
+      <w:tr>
+        <w:trPr>
+          <w:jc w:val="center"/>
+        </w:trPr>
+        <w:tc>
+          <w:tcPr>
+            <w:tcW w:w="1801" w:type="dxa"/>
+          </w:tcPr>
+          <w:p>
+            <w:pPr>
+              <w:tabs>
+                <w:tab w:val="left" w:pos="-1080"/>
+                <w:tab w:val="left" w:pos="-720"/>
+                <w:tab w:val="left" w:pos="0"/>
+                <w:tab w:val="left" w:pos="720"/>
+                <w:tab w:val="left" w:pos="1440"/>
+                <w:tab w:val="left" w:pos="2160"/>
+                <w:tab w:val="left" w:pos="2880"/>
+                <w:tab w:val="left" w:pos="3600"/>
+                <w:tab w:val="left" w:pos="4320"/>
+                <w:tab w:val="left" w:pos="4680"/>
+              </w:tabs>
+              <w:rPr>
+                <w:rFonts w:ascii="Palatino Linotype" w:hAnsi="Palatino Linotype"/>
+                <w:b/>
+                <w:bCs/>
+                <w:sz w:val="20"/>
+                <w:szCs w:val="20"/>
+              </w:rPr>
+            </w:pPr>
+            <w:r>
+              <w:rPr>
+                <w:rFonts w:ascii="Palatino Linotype" w:hAnsi="Palatino Linotype"/>
+                <w:b/>
+                <w:bCs/>
+                <w:sz w:val="20"/>
+                <w:szCs w:val="20"/>
+              </w:rPr>
+              <w:t>Degree</w:t>
+            </w:r>
+          </w:p>
+        </w:tc>
         <w:tc>
           <w:tcPr>
             <w:tcW w:w="3289" w:type="dxa"/>
@@ -985,7 +1019,7 @@
                 <w:sz w:val="20"/>
                 <w:szCs w:val="20"/>
               </w:rPr>
-              <w:t xml:space="preserve"/>
+              <w:t xml:space="preserve">M4</w:t>
             </w:r>
           </w:p>
         </w:tc>
@@ -1028,164 +1062,7 @@
                 <w:sz w:val="20"/>
                 <w:szCs w:val="20"/>
               </w:rPr>
-              <w:t>Degree</w:t>
-            </w:r>
-          </w:p>
-        </w:tc>
-        <w:tc>
-          <w:tcPr>
-            <w:tcW w:w="3289" w:type="dxa"/>
-          </w:tcPr>
-          <w:p>
-            <w:pPr>
-              <w:tabs>
-                <w:tab w:val="left" w:pos="-1080"/>
-                <w:tab w:val="left" w:pos="-720"/>
-                <w:tab w:val="left" w:pos="0"/>
-                <w:tab w:val="left" w:pos="720"/>
-                <w:tab w:val="left" w:pos="1440"/>
-                <w:tab w:val="left" w:pos="2160"/>
-                <w:tab w:val="left" w:pos="2880"/>
-                <w:tab w:val="left" w:pos="3600"/>
-                <w:tab w:val="left" w:pos="4320"/>
-                <w:tab w:val="left" w:pos="4680"/>
-              </w:tabs>
-              <w:rPr>
-                <w:rFonts w:ascii="Palatino Linotype" w:hAnsi="Palatino Linotype"/>
-                <w:b/>
-                <w:bCs/>
-                <w:sz w:val="20"/>
-                <w:szCs w:val="20"/>
-              </w:rPr>
-            </w:pPr>
-            <w:r>
-              <w:rPr>
-                <w:rFonts w:ascii="Palatino Linotype" w:hAnsi="Palatino Linotype"/>
-                <w:b/>
-                <w:bCs/>
-                <w:sz w:val="20"/>
-                <w:szCs w:val="20"/>
-              </w:rPr>
-              <w:t xml:space="preserve">M4</w:t>
-            </w:r>
-          </w:p>
-        </w:tc>
-        <w:tc>
-          <w:tcPr>
-            <w:tcW w:w="3289" w:type="dxa"/>
-          </w:tcPr>
-          <w:p>
-            <w:pPr>
-              <w:tabs>
-                <w:tab w:val="left" w:pos="-1080"/>
-                <w:tab w:val="left" w:pos="-720"/>
-                <w:tab w:val="left" w:pos="0"/>
-                <w:tab w:val="left" w:pos="720"/>
-                <w:tab w:val="left" w:pos="1440"/>
-                <w:tab w:val="left" w:pos="2160"/>
-                <w:tab w:val="left" w:pos="2880"/>
-                <w:tab w:val="left" w:pos="3600"/>
-                <w:tab w:val="left" w:pos="4320"/>
-                <w:tab w:val="left" w:pos="4680"/>
-              </w:tabs>
-              <w:rPr>
-                <w:rFonts w:ascii="Palatino Linotype" w:hAnsi="Palatino Linotype"/>
-                <w:b/>
-                <w:bCs/>
-                <w:sz w:val="20"/>
-                <w:szCs w:val="20"/>
-              </w:rPr>
-            </w:pPr>
-            <w:r>
-              <w:rPr>
-                <w:rFonts w:ascii="Palatino Linotype" w:hAnsi="Palatino Linotype"/>
-                <w:b/>
-                <w:bCs/>
-                <w:sz w:val="20"/>
-                <w:szCs w:val="20"/>
-              </w:rPr>
-              <w:t xml:space="preserve">Minor Misdemeanor</w:t>
-            </w:r>
-          </w:p>
-        </w:tc>
-      </w:tr>
-      <w:tr>
-        <w:trPr>
-          <w:jc w:val="center"/>
-        </w:trPr>
-        <w:tc>
-          <w:tcPr>
-            <w:tcW w:w="1801" w:type="dxa"/>
-          </w:tcPr>
-          <w:p>
-            <w:pPr>
-              <w:tabs>
-                <w:tab w:val="left" w:pos="-1080"/>
-                <w:tab w:val="left" w:pos="-720"/>
-                <w:tab w:val="left" w:pos="0"/>
-                <w:tab w:val="left" w:pos="720"/>
-                <w:tab w:val="left" w:pos="1440"/>
-                <w:tab w:val="left" w:pos="2160"/>
-                <w:tab w:val="left" w:pos="2880"/>
-                <w:tab w:val="left" w:pos="3600"/>
-                <w:tab w:val="left" w:pos="4320"/>
-                <w:tab w:val="left" w:pos="4680"/>
-              </w:tabs>
-              <w:rPr>
-                <w:rFonts w:ascii="Palatino Linotype" w:hAnsi="Palatino Linotype"/>
-                <w:b/>
-                <w:bCs/>
-                <w:sz w:val="20"/>
-                <w:szCs w:val="20"/>
-              </w:rPr>
-            </w:pPr>
-            <w:r>
-              <w:rPr>
-                <w:rFonts w:ascii="Palatino Linotype" w:hAnsi="Palatino Linotype"/>
-                <w:b/>
-                <w:bCs/>
-                <w:sz w:val="20"/>
-                <w:szCs w:val="20"/>
-              </w:rPr>
               <w:t>Plea</w:t>
-            </w:r>
-          </w:p>
-        </w:tc>
-        <w:tc>
-          <w:tcPr>
-            <w:tcW w:w="3289" w:type="dxa"/>
-          </w:tcPr>
-          <w:p>
-            <w:pPr>
-              <w:tabs>
-                <w:tab w:val="left" w:pos="-1080"/>
-                <w:tab w:val="left" w:pos="-720"/>
-                <w:tab w:val="left" w:pos="0"/>
-                <w:tab w:val="left" w:pos="720"/>
-                <w:tab w:val="left" w:pos="1440"/>
-                <w:tab w:val="left" w:pos="2160"/>
-                <w:tab w:val="left" w:pos="2880"/>
-                <w:tab w:val="left" w:pos="3600"/>
-                <w:tab w:val="left" w:pos="4320"/>
-                <w:tab w:val="left" w:pos="4680"/>
-              </w:tabs>
-              <w:rPr>
-                <w:rFonts w:ascii="Palatino Linotype" w:hAnsi="Palatino Linotype"/>
-                <w:b/>
-                <w:bCs/>
-                <w:sz w:val="20"/>
-                <w:szCs w:val="20"/>
-              </w:rPr>
-            </w:pPr>
-            <w:r>
-              <w:rPr>
-                <w:rFonts w:ascii="Palatino Linotype" w:hAnsi="Palatino Linotype"/>
-                <w:b/>
-                <w:bCs/>
-                <w:sz w:val="20"/>
-                <w:szCs w:val="20"/>
-              </w:rPr>
-              <w:t xml:space="preserve">Dismissed</w:t>
             </w:r>
           </w:p>
         </w:tc>
@@ -1305,44 +1182,6 @@
                 <w:sz w:val="20"/>
                 <w:szCs w:val="20"/>
               </w:rPr>
-              <w:t xml:space="preserve"/>
-            </w:r>
-          </w:p>
-        </w:tc>
-        <w:tc>
-          <w:tcPr>
-            <w:tcW w:w="3289" w:type="dxa"/>
-          </w:tcPr>
-          <w:p>
-            <w:pPr>
-              <w:tabs>
-                <w:tab w:val="left" w:pos="-1080"/>
-                <w:tab w:val="left" w:pos="-720"/>
-                <w:tab w:val="left" w:pos="0"/>
-                <w:tab w:val="left" w:pos="720"/>
-                <w:tab w:val="left" w:pos="1440"/>
-                <w:tab w:val="left" w:pos="2160"/>
-                <w:tab w:val="left" w:pos="2880"/>
-                <w:tab w:val="left" w:pos="3600"/>
-                <w:tab w:val="left" w:pos="4320"/>
-                <w:tab w:val="left" w:pos="4680"/>
-              </w:tabs>
-              <w:rPr>
-                <w:rFonts w:ascii="Palatino Linotype" w:hAnsi="Palatino Linotype"/>
-                <w:b/>
-                <w:bCs/>
-                <w:sz w:val="20"/>
-                <w:szCs w:val="20"/>
-              </w:rPr>
-            </w:pPr>
-            <w:r>
-              <w:rPr>
-                <w:rFonts w:ascii="Palatino Linotype" w:hAnsi="Palatino Linotype"/>
-                <w:b/>
-                <w:bCs/>
-                <w:sz w:val="20"/>
-                <w:szCs w:val="20"/>
-              </w:rPr>
               <w:t xml:space="preserve">Guilty</w:t>
             </w:r>
           </w:p>
@@ -1424,65 +1263,7 @@
                 <w:sz w:val="20"/>
                 <w:szCs w:val="20"/>
               </w:rPr>
-              <w:t xml:space="preserve">$ </w:t>
-            </w:r>
-            <w:r>
-              <w:rPr>
-                <w:rFonts w:ascii="Palatino Linotype" w:hAnsi="Palatino Linotype"/>
-                <w:b/>
-                <w:bCs/>
-                <w:sz w:val="20"/>
-                <w:szCs w:val="20"/>
-              </w:rPr>
-              <w:t xml:space="preserve">0</w:t>
-            </w:r>
-          </w:p>
-        </w:tc>
-        <w:tc>
-          <w:tcPr>
-            <w:tcW w:w="3289" w:type="dxa"/>
-          </w:tcPr>
-          <w:p>
-            <w:pPr>
-              <w:tabs>
-                <w:tab w:val="left" w:pos="-1080"/>
-                <w:tab w:val="left" w:pos="-720"/>
-                <w:tab w:val="left" w:pos="0"/>
-                <w:tab w:val="left" w:pos="720"/>
-                <w:tab w:val="left" w:pos="1440"/>
-                <w:tab w:val="left" w:pos="2160"/>
-                <w:tab w:val="left" w:pos="2880"/>
-                <w:tab w:val="left" w:pos="3600"/>
-                <w:tab w:val="left" w:pos="4320"/>
-                <w:tab w:val="left" w:pos="4680"/>
-              </w:tabs>
-              <w:rPr>
-                <w:rFonts w:ascii="Palatino Linotype" w:hAnsi="Palatino Linotype"/>
-                <w:b/>
-                <w:bCs/>
-                <w:sz w:val="20"/>
-                <w:szCs w:val="20"/>
-              </w:rPr>
-            </w:pPr>
-            <w:r>
-              <w:rPr>
-                <w:rFonts w:ascii="Palatino Linotype" w:hAnsi="Palatino Linotype"/>
-                <w:b/>
-                <w:bCs/>
-                <w:sz w:val="20"/>
-                <w:szCs w:val="20"/>
-              </w:rPr>
-              <w:t xml:space="preserve">$ </w:t>
-            </w:r>
-            <w:r>
-              <w:rPr>
-                <w:rFonts w:ascii="Palatino Linotype" w:hAnsi="Palatino Linotype"/>
-                <w:b/>
-                <w:bCs/>
-                <w:sz w:val="20"/>
-                <w:szCs w:val="20"/>
-              </w:rPr>
-              <w:t xml:space="preserve">0</w:t>
+              <w:t xml:space="preserve">$ 0</w:t>
             </w:r>
           </w:p>
         </w:tc>
@@ -1583,65 +1364,7 @@
                 <w:sz w:val="20"/>
                 <w:szCs w:val="20"/>
               </w:rPr>
-              <w:t xml:space="preserve">$ </w:t>
-            </w:r>
-            <w:r>
-              <w:rPr>
-                <w:rFonts w:ascii="Palatino Linotype" w:hAnsi="Palatino Linotype"/>
-                <w:b/>
-                <w:bCs/>
-                <w:sz w:val="20"/>
-                <w:szCs w:val="20"/>
-              </w:rPr>
-              <w:t xml:space="preserve">0</w:t>
-            </w:r>
-          </w:p>
-        </w:tc>
-        <w:tc>
-          <w:tcPr>
-            <w:tcW w:w="3289" w:type="dxa"/>
-          </w:tcPr>
-          <w:p>
-            <w:pPr>
-              <w:tabs>
-                <w:tab w:val="left" w:pos="-1080"/>
-                <w:tab w:val="left" w:pos="-720"/>
-                <w:tab w:val="left" w:pos="0"/>
-                <w:tab w:val="left" w:pos="720"/>
-                <w:tab w:val="left" w:pos="1440"/>
-                <w:tab w:val="left" w:pos="2160"/>
-                <w:tab w:val="left" w:pos="2880"/>
-                <w:tab w:val="left" w:pos="3600"/>
-                <w:tab w:val="left" w:pos="4320"/>
-                <w:tab w:val="left" w:pos="4680"/>
-              </w:tabs>
-              <w:rPr>
-                <w:rFonts w:ascii="Palatino Linotype" w:hAnsi="Palatino Linotype"/>
-                <w:b/>
-                <w:bCs/>
-                <w:sz w:val="20"/>
-                <w:szCs w:val="20"/>
-              </w:rPr>
-            </w:pPr>
-            <w:r>
-              <w:rPr>
-                <w:rFonts w:ascii="Palatino Linotype" w:hAnsi="Palatino Linotype"/>
-                <w:b/>
-                <w:bCs/>
-                <w:sz w:val="20"/>
-                <w:szCs w:val="20"/>
-              </w:rPr>
-              <w:t xml:space="preserve">$ </w:t>
-            </w:r>
-            <w:r>
-              <w:rPr>
-                <w:rFonts w:ascii="Palatino Linotype" w:hAnsi="Palatino Linotype"/>
-                <w:b/>
-                <w:bCs/>
-                <w:sz w:val="20"/>
-                <w:szCs w:val="20"/>
-              </w:rPr>
-              <w:t xml:space="preserve">0</w:t>
+              <w:t xml:space="preserve">$ 0</w:t>
             </w:r>
           </w:p>
         </w:tc>
@@ -1669,6 +1392,7 @@
           <w:szCs w:val="20"/>
         </w:rPr>
       </w:pPr>
+      <w:proofErr w:type="gramStart"/>
       <w:r>
         <w:rPr>
           <w:rFonts w:ascii="Palatino Linotype" w:hAnsi="Palatino Linotype"/>
@@ -1677,8 +1401,9 @@
           <w:sz w:val="20"/>
           <w:szCs w:val="20"/>
         </w:rPr>
-        <w:t xml:space="preserve">Fines and Costs.  </w:t>
-      </w:r>
+        <w:t xml:space="preserve">Fines and Costs.</w:t>
+      </w:r>
+      <w:proofErr w:type="gramEnd"/>
       <w:r>
         <w:rPr>
           <w:rFonts w:ascii="Palatino Linotype" w:hAnsi="Palatino Linotype"/>
@@ -1687,52 +1412,7 @@
           <w:sz w:val="20"/>
           <w:szCs w:val="20"/>
         </w:rPr>
-        <w:t xml:space="preserve"/>
-      </w:r>
-      <w:r>
-        <w:rPr>
-          <w:rFonts w:ascii="Palatino Linotype" w:hAnsi="Palatino Linotype"/>
-          <w:bCs/>
-          <w:sz w:val="20"/>
-          <w:szCs w:val="20"/>
-          <w:u w:val="single"/>
-        </w:rPr>
-        <w:t xml:space="preserve">Court costs are assessed for the highest degree charge in this</w:t>
-      </w:r>
-      <w:r>
-        <w:rPr>
-          <w:rFonts w:ascii="Palatino Linotype" w:hAnsi="Palatino Linotype"/>
-          <w:bCs/>
-          <w:sz w:val="20"/>
-          <w:szCs w:val="20"/>
-          <w:u w:val="single"/>
-        </w:rPr>
-        <w:t xml:space="preserve"> case</w:t>
-      </w:r>
-      <w:r>
-        <w:rPr>
-          <w:rFonts w:ascii="Palatino Linotype" w:hAnsi="Palatino Linotype"/>
-          <w:bCs/>
-          <w:sz w:val="20"/>
-          <w:szCs w:val="20"/>
-        </w:rPr>
-        <w:t xml:space="preserve">. </w:t>
-      </w:r>
-      <w:r>
-        <w:rPr>
-          <w:rFonts w:ascii="Palatino Linotype" w:hAnsi="Palatino Linotype"/>
-          <w:sz w:val="20"/>
-          <w:szCs w:val="20"/>
-        </w:rPr>
-        <w:t xml:space="preserve">Having</w:t>
-      </w:r>
-      <w:r>
-        <w:rPr>
-          <w:rFonts w:ascii="Palatino Linotype" w:hAnsi="Palatino Linotype"/>
-          <w:sz w:val="20"/>
-          <w:szCs w:val="20"/>
-        </w:rPr>
-        <w:t xml:space="preserve"> been informed of the fines and costs owed, Defendant expressed an ability to pay </w:t>
+        <w:t xml:space="preserve">  </w:t>
       </w:r>
       <w:r>
         <w:rPr>
@@ -1742,34 +1422,53 @@
           <w:sz w:val="20"/>
           <w:szCs w:val="20"/>
         </w:rPr>
-        <w:t xml:space="preserve">forthwith</w:t>
-      </w:r>
-      <w:r>
-        <w:rPr>
-          <w:rFonts w:ascii="Palatino Linotype" w:hAnsi="Palatino Linotype"/>
+        <w:t xml:space="preserve"/>
+      </w:r>
+      <w:r>
+        <w:rPr>
+          <w:rFonts w:ascii="Palatino Linotype" w:hAnsi="Palatino Linotype"/>
+          <w:bCs/>
+          <w:sz w:val="20"/>
+          <w:szCs w:val="20"/>
+          <w:u w:val="single"/>
+        </w:rPr>
+        <w:t>Court costs are assessed for the highest degree charge in this</w:t>
+      </w:r>
+      <w:r>
+        <w:rPr>
+          <w:rFonts w:ascii="Palatino Linotype" w:hAnsi="Palatino Linotype"/>
+          <w:bCs/>
+          <w:sz w:val="20"/>
+          <w:szCs w:val="20"/>
+          <w:u w:val="single"/>
+        </w:rPr>
+        <w:t xml:space="preserve"> case</w:t>
+      </w:r>
+      <w:r>
+        <w:rPr>
+          <w:rFonts w:ascii="Palatino Linotype" w:hAnsi="Palatino Linotype"/>
+          <w:bCs/>
           <w:sz w:val="20"/>
           <w:szCs w:val="20"/>
         </w:rPr>
         <w:t xml:space="preserve">. </w:t>
       </w:r>
-      <w:bookmarkStart w:id="0" w:name="_Hlk94196527"/>
-      <w:r>
-        <w:rPr>
-          <w:rFonts w:ascii="Palatino Linotype" w:hAnsi="Palatino Linotype"/>
-          <w:sz w:val="20"/>
-          <w:szCs w:val="20"/>
-        </w:rPr>
-        <w:t xml:space="preserve">Absent further order, the Court finds Defendant is able and shall pay</w:t>
-      </w:r>
-      <w:r>
-        <w:rPr>
-          <w:rFonts w:ascii="Palatino Linotype" w:hAnsi="Palatino Linotype"/>
-          <w:sz w:val="20"/>
-          <w:szCs w:val="20"/>
-        </w:rPr>
-        <w:t xml:space="preserve"> the fines and costs in full by </w:t>
-      </w:r>
-      <w:bookmarkEnd w:id="0"/>
+      <w:r>
+        <w:rPr>
+          <w:rFonts w:ascii="Palatino Linotype" w:hAnsi="Palatino Linotype"/>
+          <w:sz w:val="20"/>
+          <w:szCs w:val="20"/>
+        </w:rPr>
+        <w:t xml:space="preserve">Having</w:t>
+      </w:r>
+      <w:r>
+        <w:rPr>
+          <w:rFonts w:ascii="Palatino Linotype" w:hAnsi="Palatino Linotype"/>
+          <w:sz w:val="20"/>
+          <w:szCs w:val="20"/>
+        </w:rPr>
+        <w:t xml:space="preserve"> been informed of the fines </w:t>
+      </w:r>
       <w:r>
         <w:rPr>
           <w:rFonts w:ascii="Palatino Linotype" w:hAnsi="Palatino Linotype"/>
@@ -1778,7 +1477,50 @@
           <w:sz w:val="20"/>
           <w:szCs w:val="20"/>
         </w:rPr>
-        <w:t xml:space="preserve">January 29, 2022</w:t>
+        <w:t xml:space="preserve"/>
+      </w:r>
+      <w:r>
+        <w:rPr>
+          <w:rFonts w:ascii="Palatino Linotype" w:hAnsi="Palatino Linotype"/>
+          <w:sz w:val="20"/>
+          <w:szCs w:val="20"/>
+        </w:rPr>
+        <w:t xml:space="preserve">and</w:t>
+      </w:r>
+      <w:proofErr w:type="gramEnd"/>
+      <w:r>
+        <w:rPr>
+          <w:rFonts w:ascii="Palatino Linotype" w:hAnsi="Palatino Linotype"/>
+          <w:sz w:val="20"/>
+          <w:szCs w:val="20"/>
+        </w:rPr>
+        <w:t xml:space="preserve"> costs</w:t>
+      </w:r>
+      <w:r>
+        <w:rPr>
+          <w:rFonts w:ascii="Palatino Linotype" w:hAnsi="Palatino Linotype"/>
+          <w:sz w:val="20"/>
+          <w:szCs w:val="20"/>
+        </w:rPr>
+        <w:t xml:space="preserve"> </w:t>
+      </w:r>
+      <w:r>
+        <w:rPr>
+          <w:rFonts w:ascii="Palatino Linotype" w:hAnsi="Palatino Linotype"/>
+          <w:sz w:val="20"/>
+          <w:szCs w:val="20"/>
+        </w:rPr>
+        <w:t xml:space="preserve">owed, Defendant expressed an ability to pay </w:t>
+      </w:r>
+      <w:r>
+        <w:rPr>
+          <w:rFonts w:ascii="Palatino Linotype" w:hAnsi="Palatino Linotype"/>
+          <w:b/>
+          <w:bCs/>
+          <w:sz w:val="20"/>
+          <w:szCs w:val="20"/>
+        </w:rPr>
+        <w:t xml:space="preserve">forthwith</w:t>
       </w:r>
       <w:r>
         <w:rPr>
@@ -1788,12 +1530,117 @@
         </w:rPr>
         <w:t xml:space="preserve">. </w:t>
       </w:r>
-      <w:r>
-        <w:rPr>
-          <w:rFonts w:ascii="Palatino Linotype" w:hAnsi="Palatino Linotype"/>
-          <w:sz w:val="20"/>
-          <w:szCs w:val="20"/>
-        </w:rPr>
+      <w:bookmarkStart w:id="0" w:name="_Hlk94196527"/>
+      <w:r>
+        <w:rPr>
+          <w:rFonts w:ascii="Palatino Linotype" w:hAnsi="Palatino Linotype"/>
+          <w:sz w:val="20"/>
+          <w:szCs w:val="20"/>
+        </w:rPr>
+        <w:t xml:space="preserve">Absent further order, the Court finds Defendant is able and shall pay</w:t>
+      </w:r>
+      <w:r>
+        <w:rPr>
+          <w:rFonts w:ascii="Palatino Linotype" w:hAnsi="Palatino Linotype"/>
+          <w:sz w:val="20"/>
+          <w:szCs w:val="20"/>
+        </w:rPr>
+        <w:t xml:space="preserve"> the fines </w:t>
+      </w:r>
+      <w:r>
+        <w:rPr>
+          <w:rFonts w:ascii="Palatino Linotype" w:hAnsi="Palatino Linotype"/>
+          <w:b/>
+          <w:bCs/>
+          <w:sz w:val="20"/>
+          <w:szCs w:val="20"/>
+        </w:rPr>
+        <w:t xml:space="preserve"/>
+      </w:r>
+      <w:r>
+        <w:rPr>
+          <w:rFonts w:ascii="Palatino Linotype" w:hAnsi="Palatino Linotype"/>
+          <w:sz w:val="20"/>
+          <w:szCs w:val="20"/>
+        </w:rPr>
+        <w:t xml:space="preserve">and</w:t>
+      </w:r>
+      <w:proofErr w:type="gramEnd"/>
+      <w:r>
+        <w:rPr>
+          <w:rFonts w:ascii="Palatino Linotype" w:hAnsi="Palatino Linotype"/>
+          <w:sz w:val="20"/>
+          <w:szCs w:val="20"/>
+        </w:rPr>
+        <w:t xml:space="preserve"> costs</w:t>
+      </w:r>
+      <w:r>
+        <w:rPr>
+          <w:rFonts w:ascii="Palatino Linotype" w:hAnsi="Palatino Linotype"/>
+          <w:sz w:val="20"/>
+          <w:szCs w:val="20"/>
+        </w:rPr>
+        <w:t xml:space="preserve"> </w:t>
+      </w:r>
+      <w:r>
+        <w:rPr>
+          <w:rFonts w:ascii="Palatino Linotype" w:hAnsi="Palatino Linotype"/>
+          <w:sz w:val="20"/>
+          <w:szCs w:val="20"/>
+        </w:rPr>
+        <w:t xml:space="preserve">in full by </w:t>
+      </w:r>
+      <w:bookmarkEnd w:id="0"/>
+      <w:r>
+        <w:rPr>
+          <w:rFonts w:ascii="Palatino Linotype" w:hAnsi="Palatino Linotype"/>
+          <w:b/>
+          <w:bCs/>
+          <w:sz w:val="20"/>
+          <w:szCs w:val="20"/>
+        </w:rPr>
+        <w:t xml:space="preserve">February 01, 2022</w:t>
+      </w:r>
+      <w:r>
+        <w:rPr>
+          <w:rFonts w:ascii="Palatino Linotype" w:hAnsi="Palatino Linotype"/>
+          <w:sz w:val="20"/>
+          <w:szCs w:val="20"/>
+        </w:rPr>
+        <w:t xml:space="preserve">. </w:t>
+      </w:r>
+      <w:r>
+        <w:rPr>
+          <w:rFonts w:ascii="Palatino Linotype" w:hAnsi="Palatino Linotype"/>
+          <w:sz w:val="20"/>
+          <w:szCs w:val="20"/>
+        </w:rPr>
+        <w:t xml:space="preserve"/>
+      </w:r>
+      <w:r>
+        <w:rPr>
+          <w:rFonts w:ascii="Palatino Linotype" w:hAnsi="Palatino Linotype"/>
+          <w:sz w:val="20"/>
+          <w:szCs w:val="20"/>
+        </w:rPr>
+        <w:t xml:space="preserve"/>
+      </w:r>
+      <w:r>
+        <w:rPr>
+          <w:rFonts w:ascii="Palatino Linotype" w:hAnsi="Palatino Linotype"/>
+          <w:sz w:val="20"/>
+          <w:szCs w:val="20"/>
+        </w:rPr>
+        <w:t xml:space="preserve"/>
+      </w:r>
+      <w:r>
+        <w:rPr>
+          <w:rFonts w:ascii="Palatino Linotype" w:hAnsi="Palatino Linotype"/>
+          <w:sz w:val="20"/>
+          <w:szCs w:val="20"/>
+        </w:rPr>
+        <w:t xml:space="preserve"/>
+        <w:br/>
         <w:t xml:space="preserve"/>
       </w:r>
     </w:p>
@@ -1806,32 +1653,7 @@
           <w:szCs w:val="20"/>
         </w:rPr>
       </w:pPr>
-      <w:r>
-        <w:rPr>
-          <w:rFonts w:ascii="Palatino Linotype" w:hAnsi="Palatino Linotype"/>
-          <w:sz w:val="20"/>
-          <w:szCs w:val="20"/>
-        </w:rPr>
-        <w:t xml:space="preserve"/>
-      </w:r>
-      <w:r>
-        <w:rPr>
-          <w:rFonts w:ascii="Palatino Linotype" w:hAnsi="Palatino Linotype"/>
-          <w:sz w:val="20"/>
-          <w:szCs w:val="20"/>
-        </w:rPr>
-        <w:t xml:space="preserve"/>
-      </w:r>
-    </w:p>
-    <w:p>
-      <w:pPr>
-        <w:jc w:val="both"/>
-        <w:rPr>
-          <w:rFonts w:ascii="Palatino Linotype" w:hAnsi="Palatino Linotype"/>
-          <w:sz w:val="20"/>
-          <w:szCs w:val="20"/>
-        </w:rPr>
-      </w:pPr>
+      <w:proofErr w:type="gramStart"/>
       <w:r>
         <w:rPr>
           <w:rFonts w:ascii="Palatino Linotype" w:hAnsi="Palatino Linotype"/>
@@ -1840,15 +1662,26 @@
           <w:sz w:val="20"/>
           <w:szCs w:val="20"/>
         </w:rPr>
-        <w:t xml:space="preserve">Proof of Financial Responsibility.  </w:t>
-      </w:r>
-      <w:r>
-        <w:rPr>
-          <w:rFonts w:ascii="Palatino Linotype" w:hAnsi="Palatino Linotype"/>
+        <w:t xml:space="preserve">Proof of Financial Responsibility.</w:t>
+      </w:r>
+      <w:proofErr w:type="gramEnd"/>
+      <w:r>
+        <w:rPr>
+          <w:rFonts w:ascii="Palatino Linotype" w:hAnsi="Palatino Linotype"/>
+          <w:b/>
           <w:bCs/>
           <w:sz w:val="20"/>
           <w:szCs w:val="20"/>
         </w:rPr>
+        <w:t xml:space="preserve">  </w:t>
+      </w:r>
+      <w:r>
+        <w:rPr>
+          <w:rFonts w:ascii="Palatino Linotype" w:hAnsi="Palatino Linotype"/>
+          <w:bCs/>
+          <w:sz w:val="20"/>
+          <w:szCs w:val="20"/>
+        </w:rPr>
         <w:t xml:space="preserve"> </w:t>
       </w:r>
       <w:r>
@@ -1868,16 +1701,6 @@
         </w:rPr>
         <w:t xml:space="preserve"/>
       </w:r>
-    </w:p>
-    <w:p>
-      <w:pPr>
-        <w:jc w:val="both"/>
-        <w:rPr>
-          <w:rFonts w:ascii="Palatino Linotype" w:hAnsi="Palatino Linotype"/>
-          <w:sz w:val="20"/>
-          <w:szCs w:val="20"/>
-        </w:rPr>
-      </w:pPr>
       <w:r>
         <w:rPr>
           <w:rFonts w:ascii="Palatino Linotype" w:hAnsi="Palatino Linotype"/>
@@ -1998,7 +1821,7 @@
           <w:sz w:val="20"/>
           <w:szCs w:val="20"/>
         </w:rPr>
-        <w:t xml:space="preserve">____________________________________</w:t>
+        <w:t>____________________________________</w:t>
       </w:r>
     </w:p>
     <w:p>
@@ -2126,7 +1949,7 @@
           <w:sz w:val="19"/>
           <w:szCs w:val="19"/>
         </w:rPr>
-        <w:t xml:space="preserve">Pursuant to Criminal Rule 19(D) and Traffic Rule 14, written objections to this magistrate’s decision must be filed within </w:t>
+        <w:t xml:space="preserve">Pursuant to Criminal Rule 19(D) and Traffic Rule 14, written objections to this magistrate’s decision must be filed </w:t>
       </w:r>
       <w:r>
         <w:rPr>
@@ -2137,7 +1960,8 @@
           <w:sz w:val="19"/>
           <w:szCs w:val="19"/>
         </w:rPr>
-        <w:t>14</w:t>
+        <w:lastRenderedPageBreak/>
+        <w:t xml:space="preserve">within </w:t>
       </w:r>
       <w:r>
         <w:rPr>
@@ -2148,7 +1972,7 @@
           <w:sz w:val="19"/>
           <w:szCs w:val="19"/>
         </w:rPr>
-        <w:t xml:space="preserve"> days of the filing of this decision. Any objections must state with specificity the grounds of the objections. </w:t>
+        <w:t>14</w:t>
       </w:r>
       <w:r>
         <w:rPr>
@@ -2159,7 +1983,7 @@
           <w:sz w:val="19"/>
           <w:szCs w:val="19"/>
         </w:rPr>
-        <w:t xml:space="preserve">A </w:t>
+        <w:t xml:space="preserve"> days of the filing of this decision. Any objections must state with specificity the grounds of the objections. </w:t>
       </w:r>
       <w:r>
         <w:rPr>
@@ -2170,8 +1994,7 @@
           <w:sz w:val="19"/>
           <w:szCs w:val="19"/>
         </w:rPr>
-        <w:lastRenderedPageBreak/>
-        <w:t xml:space="preserve">party shall not assign as error on appeal the court’s adoption of this decision unless the party timely </w:t>
+        <w:t xml:space="preserve">A party shall not assign as error on appeal the court’s adoption of this decision unless the party timely </w:t>
       </w:r>
       <w:r>
         <w:rPr>
@@ -2248,7 +2071,7 @@
           <w:sz w:val="16"/>
           <w:szCs w:val="16"/>
         </w:rPr>
-        <w:t xml:space="preserve">___</w:t>
+        <w:t>___</w:t>
       </w:r>
       <w:r>
         <w:rPr>
@@ -2264,7 +2087,7 @@
           <w:sz w:val="16"/>
           <w:szCs w:val="16"/>
         </w:rPr>
-        <w:t xml:space="preserve">___ Prosecutor’s Office, ___ TARA DEAN</w:t>
+        <w:t xml:space="preserve">___ Prosecutor’s Office, ___ MICHAEL DOUGLAS</w:t>
       </w:r>
     </w:p>
     <w:p>
@@ -2289,12 +2112,12 @@
       </w:pPr>
     </w:p>
     <w:sectPr>
-      <w:headerReference w:type="even" r:id="rId7"/>
-      <w:headerReference w:type="default" r:id="rId8"/>
-      <w:footerReference w:type="even" r:id="rId9"/>
-      <w:footerReference w:type="default" r:id="rId10"/>
-      <w:headerReference w:type="first" r:id="rId11"/>
-      <w:footerReference w:type="first" r:id="rId12"/>
+      <w:headerReference w:type="even" r:id="rId8"/>
+      <w:headerReference w:type="default" r:id="rId9"/>
+      <w:footerReference w:type="even" r:id="rId10"/>
+      <w:footerReference w:type="default" r:id="rId11"/>
+      <w:headerReference w:type="first" r:id="rId12"/>
+      <w:footerReference w:type="first" r:id="rId13"/>
       <w:pgSz w:w="12240" w:h="15840"/>
       <w:pgMar w:top="1440" w:right="1080" w:bottom="1440" w:left="1080" w:header="720" w:footer="720" w:gutter="0"/>
       <w:cols w:space="720"/>
@@ -2306,7 +2129,7 @@
 </file>
 
 <file path=word/endnotes.xml><?xml version="1.0" encoding="utf-8"?>
-<w:endnotes xmlns:wpc="http://schemas.microsoft.com/office/word/2010/wordprocessingCanvas" xmlns:cx="http://schemas.microsoft.com/office/drawing/2014/chartex" xmlns:cx1="http://schemas.microsoft.com/office/drawing/2015/9/8/chartex" xmlns:cx2="http://schemas.microsoft.com/office/drawing/2015/10/21/chartex" xmlns:cx3="http://schemas.microsoft.com/office/drawing/2016/5/9/chartex" xmlns:cx4="http://schemas.microsoft.com/office/drawing/2016/5/10/chartex" xmlns:cx5="http://schemas.microsoft.com/office/drawing/2016/5/11/chartex" xmlns:cx6="http://schemas.microsoft.com/office/drawing/2016/5/12/chartex" xmlns:cx7="http://schemas.microsoft.com/office/drawing/2016/5/13/chartex" xmlns:cx8="http://schemas.microsoft.com/office/drawing/2016/5/14/chartex" xmlns:mc="http://schemas.openxmlformats.org/markup-compatibility/2006" xmlns:aink="http://schemas.microsoft.com/office/drawing/2016/ink" xmlns:am3d="http://schemas.microsoft.com/office/drawing/2017/model3d" xmlns:o="urn:schemas-microsoft-com:office:office" xmlns:r="http://schemas.openxmlformats.org/officeDocument/2006/relationships" xmlns:m="http://schemas.openxmlformats.org/officeDocument/2006/math" xmlns:v="urn:schemas-microsoft-com:vml" xmlns:wp14="http://schemas.microsoft.com/office/word/2010/wordprocessingDrawing" xmlns:wp="http://schemas.openxmlformats.org/drawingml/2006/wordprocessingDrawing" xmlns:w10="urn:schemas-microsoft-com:office:word" xmlns:w="http://schemas.openxmlformats.org/wordprocessingml/2006/main" xmlns:w14="http://schemas.microsoft.com/office/word/2010/wordml" xmlns:w15="http://schemas.microsoft.com/office/word/2012/wordml" xmlns:w16cex="http://schemas.microsoft.com/office/word/2018/wordml/cex" xmlns:w16cid="http://schemas.microsoft.com/office/word/2016/wordml/cid" xmlns:w16="http://schemas.microsoft.com/office/word/2018/wordml" xmlns:w16sdtdh="http://schemas.microsoft.com/office/word/2020/wordml/sdtdatahash" xmlns:w16se="http://schemas.microsoft.com/office/word/2015/wordml/symex" xmlns:wpg="http://schemas.microsoft.com/office/word/2010/wordprocessingGroup" xmlns:wpi="http://schemas.microsoft.com/office/word/2010/wordprocessingInk" xmlns:wne="http://schemas.microsoft.com/office/word/2006/wordml" xmlns:wps="http://schemas.microsoft.com/office/word/2010/wordprocessingShape" mc:Ignorable="w14 w15 w16se w16cid w16 w16cex w16sdtdh wp14">
+<w:endnotes xmlns:wpc="http://schemas.microsoft.com/office/word/2010/wordprocessingCanvas" xmlns:mc="http://schemas.openxmlformats.org/markup-compatibility/2006" xmlns:o="urn:schemas-microsoft-com:office:office" xmlns:r="http://schemas.openxmlformats.org/officeDocument/2006/relationships" xmlns:m="http://schemas.openxmlformats.org/officeDocument/2006/math" xmlns:v="urn:schemas-microsoft-com:vml" xmlns:wp14="http://schemas.microsoft.com/office/word/2010/wordprocessingDrawing" xmlns:wp="http://schemas.openxmlformats.org/drawingml/2006/wordprocessingDrawing" xmlns:w10="urn:schemas-microsoft-com:office:word" xmlns:w="http://schemas.openxmlformats.org/wordprocessingml/2006/main" xmlns:w14="http://schemas.microsoft.com/office/word/2010/wordml" xmlns:wpg="http://schemas.microsoft.com/office/word/2010/wordprocessingGroup" xmlns:wpi="http://schemas.microsoft.com/office/word/2010/wordprocessingInk" xmlns:wne="http://schemas.microsoft.com/office/word/2006/wordml" xmlns:wps="http://schemas.microsoft.com/office/word/2010/wordprocessingShape" mc:Ignorable="w14 wp14">
   <w:endnote w:type="separator" w:id="-1">
     <w:p>
       <w:r>
@@ -2325,7 +2148,7 @@
 </file>
 
 <file path=word/footer1.xml><?xml version="1.0" encoding="utf-8"?>
-<w:ftr xmlns:wpc="http://schemas.microsoft.com/office/word/2010/wordprocessingCanvas" xmlns:cx="http://schemas.microsoft.com/office/drawing/2014/chartex" xmlns:cx1="http://schemas.microsoft.com/office/drawing/2015/9/8/chartex" xmlns:cx2="http://schemas.microsoft.com/office/drawing/2015/10/21/chartex" xmlns:cx3="http://schemas.microsoft.com/office/drawing/2016/5/9/chartex" xmlns:cx4="http://schemas.microsoft.com/office/drawing/2016/5/10/chartex" xmlns:cx5="http://schemas.microsoft.com/office/drawing/2016/5/11/chartex" xmlns:cx6="http://schemas.microsoft.com/office/drawing/2016/5/12/chartex" xmlns:cx7="http://schemas.microsoft.com/office/drawing/2016/5/13/chartex" xmlns:cx8="http://schemas.microsoft.com/office/drawing/2016/5/14/chartex" xmlns:mc="http://schemas.openxmlformats.org/markup-compatibility/2006" xmlns:aink="http://schemas.microsoft.com/office/drawing/2016/ink" xmlns:am3d="http://schemas.microsoft.com/office/drawing/2017/model3d" xmlns:o="urn:schemas-microsoft-com:office:office" xmlns:r="http://schemas.openxmlformats.org/officeDocument/2006/relationships" xmlns:m="http://schemas.openxmlformats.org/officeDocument/2006/math" xmlns:v="urn:schemas-microsoft-com:vml" xmlns:wp14="http://schemas.microsoft.com/office/word/2010/wordprocessingDrawing" xmlns:wp="http://schemas.openxmlformats.org/drawingml/2006/wordprocessingDrawing" xmlns:w10="urn:schemas-microsoft-com:office:word" xmlns:w="http://schemas.openxmlformats.org/wordprocessingml/2006/main" xmlns:w14="http://schemas.microsoft.com/office/word/2010/wordml" xmlns:w15="http://schemas.microsoft.com/office/word/2012/wordml" xmlns:w16cex="http://schemas.microsoft.com/office/word/2018/wordml/cex" xmlns:w16cid="http://schemas.microsoft.com/office/word/2016/wordml/cid" xmlns:w16="http://schemas.microsoft.com/office/word/2018/wordml" xmlns:w16sdtdh="http://schemas.microsoft.com/office/word/2020/wordml/sdtdatahash" xmlns:w16se="http://schemas.microsoft.com/office/word/2015/wordml/symex" xmlns:wpg="http://schemas.microsoft.com/office/word/2010/wordprocessingGroup" xmlns:wpi="http://schemas.microsoft.com/office/word/2010/wordprocessingInk" xmlns:wne="http://schemas.microsoft.com/office/word/2006/wordml" xmlns:wps="http://schemas.microsoft.com/office/word/2010/wordprocessingShape" mc:Ignorable="w14 w15 w16se w16cid w16 w16cex w16sdtdh wp14">
+<w:ftr xmlns:wpc="http://schemas.microsoft.com/office/word/2010/wordprocessingCanvas" xmlns:mc="http://schemas.openxmlformats.org/markup-compatibility/2006" xmlns:o="urn:schemas-microsoft-com:office:office" xmlns:r="http://schemas.openxmlformats.org/officeDocument/2006/relationships" xmlns:m="http://schemas.openxmlformats.org/officeDocument/2006/math" xmlns:v="urn:schemas-microsoft-com:vml" xmlns:wp14="http://schemas.microsoft.com/office/word/2010/wordprocessingDrawing" xmlns:wp="http://schemas.openxmlformats.org/drawingml/2006/wordprocessingDrawing" xmlns:w10="urn:schemas-microsoft-com:office:word" xmlns:w="http://schemas.openxmlformats.org/wordprocessingml/2006/main" xmlns:w14="http://schemas.microsoft.com/office/word/2010/wordml" xmlns:wpg="http://schemas.microsoft.com/office/word/2010/wordprocessingGroup" xmlns:wpi="http://schemas.microsoft.com/office/word/2010/wordprocessingInk" xmlns:wne="http://schemas.microsoft.com/office/word/2006/wordml" xmlns:wps="http://schemas.microsoft.com/office/word/2010/wordprocessingShape" mc:Ignorable="w14 wp14">
   <w:p>
     <w:pPr>
       <w:pStyle w:val="Footer"/>
@@ -2335,7 +2158,7 @@
 </file>
 
 <file path=word/footer2.xml><?xml version="1.0" encoding="utf-8"?>
-<w:ftr xmlns:wpc="http://schemas.microsoft.com/office/word/2010/wordprocessingCanvas" xmlns:cx="http://schemas.microsoft.com/office/drawing/2014/chartex" xmlns:cx1="http://schemas.microsoft.com/office/drawing/2015/9/8/chartex" xmlns:cx2="http://schemas.microsoft.com/office/drawing/2015/10/21/chartex" xmlns:cx3="http://schemas.microsoft.com/office/drawing/2016/5/9/chartex" xmlns:cx4="http://schemas.microsoft.com/office/drawing/2016/5/10/chartex" xmlns:cx5="http://schemas.microsoft.com/office/drawing/2016/5/11/chartex" xmlns:cx6="http://schemas.microsoft.com/office/drawing/2016/5/12/chartex" xmlns:cx7="http://schemas.microsoft.com/office/drawing/2016/5/13/chartex" xmlns:cx8="http://schemas.microsoft.com/office/drawing/2016/5/14/chartex" xmlns:mc="http://schemas.openxmlformats.org/markup-compatibility/2006" xmlns:aink="http://schemas.microsoft.com/office/drawing/2016/ink" xmlns:am3d="http://schemas.microsoft.com/office/drawing/2017/model3d" xmlns:o="urn:schemas-microsoft-com:office:office" xmlns:r="http://schemas.openxmlformats.org/officeDocument/2006/relationships" xmlns:m="http://schemas.openxmlformats.org/officeDocument/2006/math" xmlns:v="urn:schemas-microsoft-com:vml" xmlns:wp14="http://schemas.microsoft.com/office/word/2010/wordprocessingDrawing" xmlns:wp="http://schemas.openxmlformats.org/drawingml/2006/wordprocessingDrawing" xmlns:w10="urn:schemas-microsoft-com:office:word" xmlns:w="http://schemas.openxmlformats.org/wordprocessingml/2006/main" xmlns:w14="http://schemas.microsoft.com/office/word/2010/wordml" xmlns:w15="http://schemas.microsoft.com/office/word/2012/wordml" xmlns:w16cex="http://schemas.microsoft.com/office/word/2018/wordml/cex" xmlns:w16cid="http://schemas.microsoft.com/office/word/2016/wordml/cid" xmlns:w16="http://schemas.microsoft.com/office/word/2018/wordml" xmlns:w16sdtdh="http://schemas.microsoft.com/office/word/2020/wordml/sdtdatahash" xmlns:w16se="http://schemas.microsoft.com/office/word/2015/wordml/symex" xmlns:wpg="http://schemas.microsoft.com/office/word/2010/wordprocessingGroup" xmlns:wpi="http://schemas.microsoft.com/office/word/2010/wordprocessingInk" xmlns:wne="http://schemas.microsoft.com/office/word/2006/wordml" xmlns:wps="http://schemas.microsoft.com/office/word/2010/wordprocessingShape" mc:Ignorable="w14 w15 w16se w16cid w16 w16cex w16sdtdh wp14">
+<w:ftr xmlns:wpc="http://schemas.microsoft.com/office/word/2010/wordprocessingCanvas" xmlns:mc="http://schemas.openxmlformats.org/markup-compatibility/2006" xmlns:o="urn:schemas-microsoft-com:office:office" xmlns:r="http://schemas.openxmlformats.org/officeDocument/2006/relationships" xmlns:m="http://schemas.openxmlformats.org/officeDocument/2006/math" xmlns:v="urn:schemas-microsoft-com:vml" xmlns:wp14="http://schemas.microsoft.com/office/word/2010/wordprocessingDrawing" xmlns:wp="http://schemas.openxmlformats.org/drawingml/2006/wordprocessingDrawing" xmlns:w10="urn:schemas-microsoft-com:office:word" xmlns:w="http://schemas.openxmlformats.org/wordprocessingml/2006/main" xmlns:w14="http://schemas.microsoft.com/office/word/2010/wordml" xmlns:wpg="http://schemas.microsoft.com/office/word/2010/wordprocessingGroup" xmlns:wpi="http://schemas.microsoft.com/office/word/2010/wordprocessingInk" xmlns:wne="http://schemas.microsoft.com/office/word/2006/wordml" xmlns:wps="http://schemas.microsoft.com/office/word/2010/wordprocessingShape" mc:Ignorable="w14 wp14">
   <w:sdt>
     <w:sdtPr>
       <w:id w:val="-1309706245"/>
@@ -2435,7 +2258,7 @@
                 <w:sz w:val="20"/>
                 <w:szCs w:val="20"/>
               </w:rPr>
-              <w:t>1</w:t>
+              <w:t>2</w:t>
             </w:r>
             <w:r>
               <w:rPr>
@@ -2569,7 +2392,7 @@
 </file>
 
 <file path=word/footer3.xml><?xml version="1.0" encoding="utf-8"?>
-<w:ftr xmlns:wpc="http://schemas.microsoft.com/office/word/2010/wordprocessingCanvas" xmlns:cx="http://schemas.microsoft.com/office/drawing/2014/chartex" xmlns:cx1="http://schemas.microsoft.com/office/drawing/2015/9/8/chartex" xmlns:cx2="http://schemas.microsoft.com/office/drawing/2015/10/21/chartex" xmlns:cx3="http://schemas.microsoft.com/office/drawing/2016/5/9/chartex" xmlns:cx4="http://schemas.microsoft.com/office/drawing/2016/5/10/chartex" xmlns:cx5="http://schemas.microsoft.com/office/drawing/2016/5/11/chartex" xmlns:cx6="http://schemas.microsoft.com/office/drawing/2016/5/12/chartex" xmlns:cx7="http://schemas.microsoft.com/office/drawing/2016/5/13/chartex" xmlns:cx8="http://schemas.microsoft.com/office/drawing/2016/5/14/chartex" xmlns:mc="http://schemas.openxmlformats.org/markup-compatibility/2006" xmlns:aink="http://schemas.microsoft.com/office/drawing/2016/ink" xmlns:am3d="http://schemas.microsoft.com/office/drawing/2017/model3d" xmlns:o="urn:schemas-microsoft-com:office:office" xmlns:r="http://schemas.openxmlformats.org/officeDocument/2006/relationships" xmlns:m="http://schemas.openxmlformats.org/officeDocument/2006/math" xmlns:v="urn:schemas-microsoft-com:vml" xmlns:wp14="http://schemas.microsoft.com/office/word/2010/wordprocessingDrawing" xmlns:wp="http://schemas.openxmlformats.org/drawingml/2006/wordprocessingDrawing" xmlns:w10="urn:schemas-microsoft-com:office:word" xmlns:w="http://schemas.openxmlformats.org/wordprocessingml/2006/main" xmlns:w14="http://schemas.microsoft.com/office/word/2010/wordml" xmlns:w15="http://schemas.microsoft.com/office/word/2012/wordml" xmlns:w16cex="http://schemas.microsoft.com/office/word/2018/wordml/cex" xmlns:w16cid="http://schemas.microsoft.com/office/word/2016/wordml/cid" xmlns:w16="http://schemas.microsoft.com/office/word/2018/wordml" xmlns:w16sdtdh="http://schemas.microsoft.com/office/word/2020/wordml/sdtdatahash" xmlns:w16se="http://schemas.microsoft.com/office/word/2015/wordml/symex" xmlns:wpg="http://schemas.microsoft.com/office/word/2010/wordprocessingGroup" xmlns:wpi="http://schemas.microsoft.com/office/word/2010/wordprocessingInk" xmlns:wne="http://schemas.microsoft.com/office/word/2006/wordml" xmlns:wps="http://schemas.microsoft.com/office/word/2010/wordprocessingShape" mc:Ignorable="w14 w15 w16se w16cid w16 w16cex w16sdtdh wp14">
+<w:ftr xmlns:wpc="http://schemas.microsoft.com/office/word/2010/wordprocessingCanvas" xmlns:mc="http://schemas.openxmlformats.org/markup-compatibility/2006" xmlns:o="urn:schemas-microsoft-com:office:office" xmlns:r="http://schemas.openxmlformats.org/officeDocument/2006/relationships" xmlns:m="http://schemas.openxmlformats.org/officeDocument/2006/math" xmlns:v="urn:schemas-microsoft-com:vml" xmlns:wp14="http://schemas.microsoft.com/office/word/2010/wordprocessingDrawing" xmlns:wp="http://schemas.openxmlformats.org/drawingml/2006/wordprocessingDrawing" xmlns:w10="urn:schemas-microsoft-com:office:word" xmlns:w="http://schemas.openxmlformats.org/wordprocessingml/2006/main" xmlns:w14="http://schemas.microsoft.com/office/word/2010/wordml" xmlns:wpg="http://schemas.microsoft.com/office/word/2010/wordprocessingGroup" xmlns:wpi="http://schemas.microsoft.com/office/word/2010/wordprocessingInk" xmlns:wne="http://schemas.microsoft.com/office/word/2006/wordml" xmlns:wps="http://schemas.microsoft.com/office/word/2010/wordprocessingShape" mc:Ignorable="w14 wp14">
   <w:p>
     <w:pPr>
       <w:pStyle w:val="Footer"/>
@@ -2579,7 +2402,7 @@
 </file>
 
 <file path=word/footnotes.xml><?xml version="1.0" encoding="utf-8"?>
-<w:footnotes xmlns:wpc="http://schemas.microsoft.com/office/word/2010/wordprocessingCanvas" xmlns:cx="http://schemas.microsoft.com/office/drawing/2014/chartex" xmlns:cx1="http://schemas.microsoft.com/office/drawing/2015/9/8/chartex" xmlns:cx2="http://schemas.microsoft.com/office/drawing/2015/10/21/chartex" xmlns:cx3="http://schemas.microsoft.com/office/drawing/2016/5/9/chartex" xmlns:cx4="http://schemas.microsoft.com/office/drawing/2016/5/10/chartex" xmlns:cx5="http://schemas.microsoft.com/office/drawing/2016/5/11/chartex" xmlns:cx6="http://schemas.microsoft.com/office/drawing/2016/5/12/chartex" xmlns:cx7="http://schemas.microsoft.com/office/drawing/2016/5/13/chartex" xmlns:cx8="http://schemas.microsoft.com/office/drawing/2016/5/14/chartex" xmlns:mc="http://schemas.openxmlformats.org/markup-compatibility/2006" xmlns:aink="http://schemas.microsoft.com/office/drawing/2016/ink" xmlns:am3d="http://schemas.microsoft.com/office/drawing/2017/model3d" xmlns:o="urn:schemas-microsoft-com:office:office" xmlns:r="http://schemas.openxmlformats.org/officeDocument/2006/relationships" xmlns:m="http://schemas.openxmlformats.org/officeDocument/2006/math" xmlns:v="urn:schemas-microsoft-com:vml" xmlns:wp14="http://schemas.microsoft.com/office/word/2010/wordprocessingDrawing" xmlns:wp="http://schemas.openxmlformats.org/drawingml/2006/wordprocessingDrawing" xmlns:w10="urn:schemas-microsoft-com:office:word" xmlns:w="http://schemas.openxmlformats.org/wordprocessingml/2006/main" xmlns:w14="http://schemas.microsoft.com/office/word/2010/wordml" xmlns:w15="http://schemas.microsoft.com/office/word/2012/wordml" xmlns:w16cex="http://schemas.microsoft.com/office/word/2018/wordml/cex" xmlns:w16cid="http://schemas.microsoft.com/office/word/2016/wordml/cid" xmlns:w16="http://schemas.microsoft.com/office/word/2018/wordml" xmlns:w16sdtdh="http://schemas.microsoft.com/office/word/2020/wordml/sdtdatahash" xmlns:w16se="http://schemas.microsoft.com/office/word/2015/wordml/symex" xmlns:wpg="http://schemas.microsoft.com/office/word/2010/wordprocessingGroup" xmlns:wpi="http://schemas.microsoft.com/office/word/2010/wordprocessingInk" xmlns:wne="http://schemas.microsoft.com/office/word/2006/wordml" xmlns:wps="http://schemas.microsoft.com/office/word/2010/wordprocessingShape" mc:Ignorable="w14 w15 w16se w16cid w16 w16cex w16sdtdh wp14">
+<w:footnotes xmlns:wpc="http://schemas.microsoft.com/office/word/2010/wordprocessingCanvas" xmlns:mc="http://schemas.openxmlformats.org/markup-compatibility/2006" xmlns:o="urn:schemas-microsoft-com:office:office" xmlns:r="http://schemas.openxmlformats.org/officeDocument/2006/relationships" xmlns:m="http://schemas.openxmlformats.org/officeDocument/2006/math" xmlns:v="urn:schemas-microsoft-com:vml" xmlns:wp14="http://schemas.microsoft.com/office/word/2010/wordprocessingDrawing" xmlns:wp="http://schemas.openxmlformats.org/drawingml/2006/wordprocessingDrawing" xmlns:w10="urn:schemas-microsoft-com:office:word" xmlns:w="http://schemas.openxmlformats.org/wordprocessingml/2006/main" xmlns:w14="http://schemas.microsoft.com/office/word/2010/wordml" xmlns:wpg="http://schemas.microsoft.com/office/word/2010/wordprocessingGroup" xmlns:wpi="http://schemas.microsoft.com/office/word/2010/wordprocessingInk" xmlns:wne="http://schemas.microsoft.com/office/word/2006/wordml" xmlns:wps="http://schemas.microsoft.com/office/word/2010/wordprocessingShape" mc:Ignorable="w14 wp14">
   <w:footnote w:type="separator" w:id="-1">
     <w:p>
       <w:r>
@@ -2598,7 +2421,7 @@
 </file>
 
 <file path=word/header1.xml><?xml version="1.0" encoding="utf-8"?>
-<w:hdr xmlns:wpc="http://schemas.microsoft.com/office/word/2010/wordprocessingCanvas" xmlns:cx="http://schemas.microsoft.com/office/drawing/2014/chartex" xmlns:cx1="http://schemas.microsoft.com/office/drawing/2015/9/8/chartex" xmlns:cx2="http://schemas.microsoft.com/office/drawing/2015/10/21/chartex" xmlns:cx3="http://schemas.microsoft.com/office/drawing/2016/5/9/chartex" xmlns:cx4="http://schemas.microsoft.com/office/drawing/2016/5/10/chartex" xmlns:cx5="http://schemas.microsoft.com/office/drawing/2016/5/11/chartex" xmlns:cx6="http://schemas.microsoft.com/office/drawing/2016/5/12/chartex" xmlns:cx7="http://schemas.microsoft.com/office/drawing/2016/5/13/chartex" xmlns:cx8="http://schemas.microsoft.com/office/drawing/2016/5/14/chartex" xmlns:mc="http://schemas.openxmlformats.org/markup-compatibility/2006" xmlns:aink="http://schemas.microsoft.com/office/drawing/2016/ink" xmlns:am3d="http://schemas.microsoft.com/office/drawing/2017/model3d" xmlns:o="urn:schemas-microsoft-com:office:office" xmlns:r="http://schemas.openxmlformats.org/officeDocument/2006/relationships" xmlns:m="http://schemas.openxmlformats.org/officeDocument/2006/math" xmlns:v="urn:schemas-microsoft-com:vml" xmlns:wp14="http://schemas.microsoft.com/office/word/2010/wordprocessingDrawing" xmlns:wp="http://schemas.openxmlformats.org/drawingml/2006/wordprocessingDrawing" xmlns:w10="urn:schemas-microsoft-com:office:word" xmlns:w="http://schemas.openxmlformats.org/wordprocessingml/2006/main" xmlns:w14="http://schemas.microsoft.com/office/word/2010/wordml" xmlns:w15="http://schemas.microsoft.com/office/word/2012/wordml" xmlns:w16cex="http://schemas.microsoft.com/office/word/2018/wordml/cex" xmlns:w16cid="http://schemas.microsoft.com/office/word/2016/wordml/cid" xmlns:w16="http://schemas.microsoft.com/office/word/2018/wordml" xmlns:w16sdtdh="http://schemas.microsoft.com/office/word/2020/wordml/sdtdatahash" xmlns:w16se="http://schemas.microsoft.com/office/word/2015/wordml/symex" xmlns:wpg="http://schemas.microsoft.com/office/word/2010/wordprocessingGroup" xmlns:wpi="http://schemas.microsoft.com/office/word/2010/wordprocessingInk" xmlns:wne="http://schemas.microsoft.com/office/word/2006/wordml" xmlns:wps="http://schemas.microsoft.com/office/word/2010/wordprocessingShape" mc:Ignorable="w14 w15 w16se w16cid w16 w16cex w16sdtdh wp14">
+<w:hdr xmlns:wpc="http://schemas.microsoft.com/office/word/2010/wordprocessingCanvas" xmlns:mc="http://schemas.openxmlformats.org/markup-compatibility/2006" xmlns:o="urn:schemas-microsoft-com:office:office" xmlns:r="http://schemas.openxmlformats.org/officeDocument/2006/relationships" xmlns:m="http://schemas.openxmlformats.org/officeDocument/2006/math" xmlns:v="urn:schemas-microsoft-com:vml" xmlns:wp14="http://schemas.microsoft.com/office/word/2010/wordprocessingDrawing" xmlns:wp="http://schemas.openxmlformats.org/drawingml/2006/wordprocessingDrawing" xmlns:w10="urn:schemas-microsoft-com:office:word" xmlns:w="http://schemas.openxmlformats.org/wordprocessingml/2006/main" xmlns:w14="http://schemas.microsoft.com/office/word/2010/wordml" xmlns:wpg="http://schemas.microsoft.com/office/word/2010/wordprocessingGroup" xmlns:wpi="http://schemas.microsoft.com/office/word/2010/wordprocessingInk" xmlns:wne="http://schemas.microsoft.com/office/word/2006/wordml" xmlns:wps="http://schemas.microsoft.com/office/word/2010/wordprocessingShape" mc:Ignorable="w14 wp14">
   <w:p>
     <w:pPr>
       <w:pStyle w:val="Header"/>
@@ -2608,7 +2431,7 @@
 </file>
 
 <file path=word/header2.xml><?xml version="1.0" encoding="utf-8"?>
-<w:hdr xmlns:wpc="http://schemas.microsoft.com/office/word/2010/wordprocessingCanvas" xmlns:cx="http://schemas.microsoft.com/office/drawing/2014/chartex" xmlns:cx1="http://schemas.microsoft.com/office/drawing/2015/9/8/chartex" xmlns:cx2="http://schemas.microsoft.com/office/drawing/2015/10/21/chartex" xmlns:cx3="http://schemas.microsoft.com/office/drawing/2016/5/9/chartex" xmlns:cx4="http://schemas.microsoft.com/office/drawing/2016/5/10/chartex" xmlns:cx5="http://schemas.microsoft.com/office/drawing/2016/5/11/chartex" xmlns:cx6="http://schemas.microsoft.com/office/drawing/2016/5/12/chartex" xmlns:cx7="http://schemas.microsoft.com/office/drawing/2016/5/13/chartex" xmlns:cx8="http://schemas.microsoft.com/office/drawing/2016/5/14/chartex" xmlns:mc="http://schemas.openxmlformats.org/markup-compatibility/2006" xmlns:aink="http://schemas.microsoft.com/office/drawing/2016/ink" xmlns:am3d="http://schemas.microsoft.com/office/drawing/2017/model3d" xmlns:o="urn:schemas-microsoft-com:office:office" xmlns:r="http://schemas.openxmlformats.org/officeDocument/2006/relationships" xmlns:m="http://schemas.openxmlformats.org/officeDocument/2006/math" xmlns:v="urn:schemas-microsoft-com:vml" xmlns:wp14="http://schemas.microsoft.com/office/word/2010/wordprocessingDrawing" xmlns:wp="http://schemas.openxmlformats.org/drawingml/2006/wordprocessingDrawing" xmlns:w10="urn:schemas-microsoft-com:office:word" xmlns:w="http://schemas.openxmlformats.org/wordprocessingml/2006/main" xmlns:w14="http://schemas.microsoft.com/office/word/2010/wordml" xmlns:w15="http://schemas.microsoft.com/office/word/2012/wordml" xmlns:w16cex="http://schemas.microsoft.com/office/word/2018/wordml/cex" xmlns:w16cid="http://schemas.microsoft.com/office/word/2016/wordml/cid" xmlns:w16="http://schemas.microsoft.com/office/word/2018/wordml" xmlns:w16sdtdh="http://schemas.microsoft.com/office/word/2020/wordml/sdtdatahash" xmlns:w16se="http://schemas.microsoft.com/office/word/2015/wordml/symex" xmlns:wpg="http://schemas.microsoft.com/office/word/2010/wordprocessingGroup" xmlns:wpi="http://schemas.microsoft.com/office/word/2010/wordprocessingInk" xmlns:wne="http://schemas.microsoft.com/office/word/2006/wordml" xmlns:wps="http://schemas.microsoft.com/office/word/2010/wordprocessingShape" mc:Ignorable="w14 w15 w16se w16cid w16 w16cex w16sdtdh wp14">
+<w:hdr xmlns:wpc="http://schemas.microsoft.com/office/word/2010/wordprocessingCanvas" xmlns:mc="http://schemas.openxmlformats.org/markup-compatibility/2006" xmlns:o="urn:schemas-microsoft-com:office:office" xmlns:r="http://schemas.openxmlformats.org/officeDocument/2006/relationships" xmlns:m="http://schemas.openxmlformats.org/officeDocument/2006/math" xmlns:v="urn:schemas-microsoft-com:vml" xmlns:wp14="http://schemas.microsoft.com/office/word/2010/wordprocessingDrawing" xmlns:wp="http://schemas.openxmlformats.org/drawingml/2006/wordprocessingDrawing" xmlns:w10="urn:schemas-microsoft-com:office:word" xmlns:w="http://schemas.openxmlformats.org/wordprocessingml/2006/main" xmlns:w14="http://schemas.microsoft.com/office/word/2010/wordml" xmlns:wpg="http://schemas.microsoft.com/office/word/2010/wordprocessingGroup" xmlns:wpi="http://schemas.microsoft.com/office/word/2010/wordprocessingInk" xmlns:wne="http://schemas.microsoft.com/office/word/2006/wordml" xmlns:wps="http://schemas.microsoft.com/office/word/2010/wordprocessingShape" mc:Ignorable="w14 wp14">
   <w:p>
     <w:pPr>
       <w:pStyle w:val="Header"/>
@@ -2632,7 +2455,7 @@
 </file>
 
 <file path=word/header3.xml><?xml version="1.0" encoding="utf-8"?>
-<w:hdr xmlns:wpc="http://schemas.microsoft.com/office/word/2010/wordprocessingCanvas" xmlns:cx="http://schemas.microsoft.com/office/drawing/2014/chartex" xmlns:cx1="http://schemas.microsoft.com/office/drawing/2015/9/8/chartex" xmlns:cx2="http://schemas.microsoft.com/office/drawing/2015/10/21/chartex" xmlns:cx3="http://schemas.microsoft.com/office/drawing/2016/5/9/chartex" xmlns:cx4="http://schemas.microsoft.com/office/drawing/2016/5/10/chartex" xmlns:cx5="http://schemas.microsoft.com/office/drawing/2016/5/11/chartex" xmlns:cx6="http://schemas.microsoft.com/office/drawing/2016/5/12/chartex" xmlns:cx7="http://schemas.microsoft.com/office/drawing/2016/5/13/chartex" xmlns:cx8="http://schemas.microsoft.com/office/drawing/2016/5/14/chartex" xmlns:mc="http://schemas.openxmlformats.org/markup-compatibility/2006" xmlns:aink="http://schemas.microsoft.com/office/drawing/2016/ink" xmlns:am3d="http://schemas.microsoft.com/office/drawing/2017/model3d" xmlns:o="urn:schemas-microsoft-com:office:office" xmlns:r="http://schemas.openxmlformats.org/officeDocument/2006/relationships" xmlns:m="http://schemas.openxmlformats.org/officeDocument/2006/math" xmlns:v="urn:schemas-microsoft-com:vml" xmlns:wp14="http://schemas.microsoft.com/office/word/2010/wordprocessingDrawing" xmlns:wp="http://schemas.openxmlformats.org/drawingml/2006/wordprocessingDrawing" xmlns:w10="urn:schemas-microsoft-com:office:word" xmlns:w="http://schemas.openxmlformats.org/wordprocessingml/2006/main" xmlns:w14="http://schemas.microsoft.com/office/word/2010/wordml" xmlns:w15="http://schemas.microsoft.com/office/word/2012/wordml" xmlns:w16cex="http://schemas.microsoft.com/office/word/2018/wordml/cex" xmlns:w16cid="http://schemas.microsoft.com/office/word/2016/wordml/cid" xmlns:w16="http://schemas.microsoft.com/office/word/2018/wordml" xmlns:w16sdtdh="http://schemas.microsoft.com/office/word/2020/wordml/sdtdatahash" xmlns:w16se="http://schemas.microsoft.com/office/word/2015/wordml/symex" xmlns:wpg="http://schemas.microsoft.com/office/word/2010/wordprocessingGroup" xmlns:wpi="http://schemas.microsoft.com/office/word/2010/wordprocessingInk" xmlns:wne="http://schemas.microsoft.com/office/word/2006/wordml" xmlns:wps="http://schemas.microsoft.com/office/word/2010/wordprocessingShape" mc:Ignorable="w14 w15 w16se w16cid w16 w16cex w16sdtdh wp14">
+<w:hdr xmlns:wpc="http://schemas.microsoft.com/office/word/2010/wordprocessingCanvas" xmlns:mc="http://schemas.openxmlformats.org/markup-compatibility/2006" xmlns:o="urn:schemas-microsoft-com:office:office" xmlns:r="http://schemas.openxmlformats.org/officeDocument/2006/relationships" xmlns:m="http://schemas.openxmlformats.org/officeDocument/2006/math" xmlns:v="urn:schemas-microsoft-com:vml" xmlns:wp14="http://schemas.microsoft.com/office/word/2010/wordprocessingDrawing" xmlns:wp="http://schemas.openxmlformats.org/drawingml/2006/wordprocessingDrawing" xmlns:w10="urn:schemas-microsoft-com:office:word" xmlns:w="http://schemas.openxmlformats.org/wordprocessingml/2006/main" xmlns:w14="http://schemas.microsoft.com/office/word/2010/wordml" xmlns:wpg="http://schemas.microsoft.com/office/word/2010/wordprocessingGroup" xmlns:wpi="http://schemas.microsoft.com/office/word/2010/wordprocessingInk" xmlns:wne="http://schemas.microsoft.com/office/word/2006/wordml" xmlns:wps="http://schemas.microsoft.com/office/word/2010/wordprocessingShape" mc:Ignorable="w14 wp14">
   <w:p>
     <w:pPr>
       <w:pStyle w:val="Header"/>
@@ -2642,8 +2465,8 @@
 </file>
 
 <file path=word/numbering.xml><?xml version="1.0" encoding="utf-8"?>
-<w:numbering xmlns:wpc="http://schemas.microsoft.com/office/word/2010/wordprocessingCanvas" xmlns:cx="http://schemas.microsoft.com/office/drawing/2014/chartex" xmlns:cx1="http://schemas.microsoft.com/office/drawing/2015/9/8/chartex" xmlns:cx2="http://schemas.microsoft.com/office/drawing/2015/10/21/chartex" xmlns:cx3="http://schemas.microsoft.com/office/drawing/2016/5/9/chartex" xmlns:cx4="http://schemas.microsoft.com/office/drawing/2016/5/10/chartex" xmlns:cx5="http://schemas.microsoft.com/office/drawing/2016/5/11/chartex" xmlns:cx6="http://schemas.microsoft.com/office/drawing/2016/5/12/chartex" xmlns:cx7="http://schemas.microsoft.com/office/drawing/2016/5/13/chartex" xmlns:cx8="http://schemas.microsoft.com/office/drawing/2016/5/14/chartex" xmlns:mc="http://schemas.openxmlformats.org/markup-compatibility/2006" xmlns:aink="http://schemas.microsoft.com/office/drawing/2016/ink" xmlns:am3d="http://schemas.microsoft.com/office/drawing/2017/model3d" xmlns:o="urn:schemas-microsoft-com:office:office" xmlns:r="http://schemas.openxmlformats.org/officeDocument/2006/relationships" xmlns:m="http://schemas.openxmlformats.org/officeDocument/2006/math" xmlns:v="urn:schemas-microsoft-com:vml" xmlns:wp14="http://schemas.microsoft.com/office/word/2010/wordprocessingDrawing" xmlns:wp="http://schemas.openxmlformats.org/drawingml/2006/wordprocessingDrawing" xmlns:w10="urn:schemas-microsoft-com:office:word" xmlns:w="http://schemas.openxmlformats.org/wordprocessingml/2006/main" xmlns:w14="http://schemas.microsoft.com/office/word/2010/wordml" xmlns:w15="http://schemas.microsoft.com/office/word/2012/wordml" xmlns:w16cex="http://schemas.microsoft.com/office/word/2018/wordml/cex" xmlns:w16cid="http://schemas.microsoft.com/office/word/2016/wordml/cid" xmlns:w16="http://schemas.microsoft.com/office/word/2018/wordml" xmlns:w16sdtdh="http://schemas.microsoft.com/office/word/2020/wordml/sdtdatahash" xmlns:w16se="http://schemas.microsoft.com/office/word/2015/wordml/symex" xmlns:wpg="http://schemas.microsoft.com/office/word/2010/wordprocessingGroup" xmlns:wpi="http://schemas.microsoft.com/office/word/2010/wordprocessingInk" xmlns:wne="http://schemas.microsoft.com/office/word/2006/wordml" xmlns:wps="http://schemas.microsoft.com/office/word/2010/wordprocessingShape" mc:Ignorable="w14 w15 w16se w16cid w16 w16cex w16sdtdh wp14">
-  <w:abstractNum w:abstractNumId="0" w15:restartNumberingAfterBreak="0">
+<w:numbering xmlns:wpc="http://schemas.microsoft.com/office/word/2010/wordprocessingCanvas" xmlns:mc="http://schemas.openxmlformats.org/markup-compatibility/2006" xmlns:o="urn:schemas-microsoft-com:office:office" xmlns:r="http://schemas.openxmlformats.org/officeDocument/2006/relationships" xmlns:m="http://schemas.openxmlformats.org/officeDocument/2006/math" xmlns:v="urn:schemas-microsoft-com:vml" xmlns:wp14="http://schemas.microsoft.com/office/word/2010/wordprocessingDrawing" xmlns:wp="http://schemas.openxmlformats.org/drawingml/2006/wordprocessingDrawing" xmlns:w10="urn:schemas-microsoft-com:office:word" xmlns:w="http://schemas.openxmlformats.org/wordprocessingml/2006/main" xmlns:w14="http://schemas.microsoft.com/office/word/2010/wordml" xmlns:wpg="http://schemas.microsoft.com/office/word/2010/wordprocessingGroup" xmlns:wpi="http://schemas.microsoft.com/office/word/2010/wordprocessingInk" xmlns:wne="http://schemas.microsoft.com/office/word/2006/wordml" xmlns:wps="http://schemas.microsoft.com/office/word/2010/wordprocessingShape" mc:Ignorable="w14 wp14">
+  <w:abstractNum w:abstractNumId="0">
     <w:nsid w:val="08B2501C"/>
     <w:multiLevelType w:val="hybridMultilevel"/>
     <w:tmpl w:val="F2A43D58"/>
@@ -2763,7 +2586,7 @@
 </file>
 
 <file path=word/styles.xml><?xml version="1.0" encoding="utf-8"?>
-<w:styles xmlns:mc="http://schemas.openxmlformats.org/markup-compatibility/2006" xmlns:r="http://schemas.openxmlformats.org/officeDocument/2006/relationships" xmlns:w="http://schemas.openxmlformats.org/wordprocessingml/2006/main" xmlns:w14="http://schemas.microsoft.com/office/word/2010/wordml" xmlns:w15="http://schemas.microsoft.com/office/word/2012/wordml" xmlns:w16cex="http://schemas.microsoft.com/office/word/2018/wordml/cex" xmlns:w16cid="http://schemas.microsoft.com/office/word/2016/wordml/cid" xmlns:w16="http://schemas.microsoft.com/office/word/2018/wordml" xmlns:w16sdtdh="http://schemas.microsoft.com/office/word/2020/wordml/sdtdatahash" xmlns:w16se="http://schemas.microsoft.com/office/word/2015/wordml/symex" mc:Ignorable="w14 w15 w16se w16cid w16 w16cex w16sdtdh">
+<w:styles xmlns:mc="http://schemas.openxmlformats.org/markup-compatibility/2006" xmlns:r="http://schemas.openxmlformats.org/officeDocument/2006/relationships" xmlns:w="http://schemas.openxmlformats.org/wordprocessingml/2006/main" xmlns:w14="http://schemas.microsoft.com/office/word/2010/wordml" mc:Ignorable="w14">
   <w:docDefaults>
     <w:rPrDefault>
       <w:rPr>
@@ -2779,383 +2602,462 @@
       </w:pPr>
     </w:pPrDefault>
   </w:docDefaults>
-  <w:latentStyles w:defLockedState="0" w:defUIPriority="99" w:defSemiHidden="0" w:defUnhideWhenUsed="0" w:defQFormat="0" w:count="376">
-    <w:lsdException w:name="Normal" w:uiPriority="0" w:qFormat="1"/>
-    <w:lsdException w:name="heading 1" w:uiPriority="9" w:qFormat="1"/>
-    <w:lsdException w:name="heading 2" w:semiHidden="1" w:uiPriority="9" w:unhideWhenUsed="1" w:qFormat="1"/>
-    <w:lsdException w:name="heading 3" w:semiHidden="1" w:uiPriority="9" w:unhideWhenUsed="1" w:qFormat="1"/>
-    <w:lsdException w:name="heading 4" w:semiHidden="1" w:uiPriority="9" w:unhideWhenUsed="1" w:qFormat="1"/>
-    <w:lsdException w:name="heading 5" w:semiHidden="1" w:uiPriority="9" w:unhideWhenUsed="1" w:qFormat="1"/>
-    <w:lsdException w:name="heading 6" w:semiHidden="1" w:uiPriority="9" w:unhideWhenUsed="1" w:qFormat="1"/>
-    <w:lsdException w:name="heading 7" w:semiHidden="1" w:uiPriority="9" w:unhideWhenUsed="1" w:qFormat="1"/>
-    <w:lsdException w:name="heading 8" w:semiHidden="1" w:uiPriority="9" w:unhideWhenUsed="1" w:qFormat="1"/>
-    <w:lsdException w:name="heading 9" w:semiHidden="1" w:uiPriority="9" w:unhideWhenUsed="1" w:qFormat="1"/>
-    <w:lsdException w:name="index 1" w:semiHidden="1" w:unhideWhenUsed="1"/>
-    <w:lsdException w:name="index 2" w:semiHidden="1" w:unhideWhenUsed="1"/>
-    <w:lsdException w:name="index 3" w:semiHidden="1" w:unhideWhenUsed="1"/>
-    <w:lsdException w:name="index 4" w:semiHidden="1" w:unhideWhenUsed="1"/>
-    <w:lsdException w:name="index 5" w:semiHidden="1" w:unhideWhenUsed="1"/>
-    <w:lsdException w:name="index 6" w:semiHidden="1" w:unhideWhenUsed="1"/>
-    <w:lsdException w:name="index 7" w:semiHidden="1" w:unhideWhenUsed="1"/>
-    <w:lsdException w:name="index 8" w:semiHidden="1" w:unhideWhenUsed="1"/>
-    <w:lsdException w:name="index 9" w:semiHidden="1" w:unhideWhenUsed="1"/>
-    <w:lsdException w:name="toc 1" w:semiHidden="1" w:uiPriority="39" w:unhideWhenUsed="1"/>
-    <w:lsdException w:name="toc 2" w:semiHidden="1" w:uiPriority="39" w:unhideWhenUsed="1"/>
-    <w:lsdException w:name="toc 3" w:semiHidden="1" w:uiPriority="39" w:unhideWhenUsed="1"/>
-    <w:lsdException w:name="toc 4" w:semiHidden="1" w:uiPriority="39" w:unhideWhenUsed="1"/>
-    <w:lsdException w:name="toc 5" w:semiHidden="1" w:uiPriority="39" w:unhideWhenUsed="1"/>
-    <w:lsdException w:name="toc 6" w:semiHidden="1" w:uiPriority="39" w:unhideWhenUsed="1"/>
-    <w:lsdException w:name="toc 7" w:semiHidden="1" w:uiPriority="39" w:unhideWhenUsed="1"/>
-    <w:lsdException w:name="toc 8" w:semiHidden="1" w:uiPriority="39" w:unhideWhenUsed="1"/>
-    <w:lsdException w:name="toc 9" w:semiHidden="1" w:uiPriority="39" w:unhideWhenUsed="1"/>
-    <w:lsdException w:name="Normal Indent" w:semiHidden="1" w:unhideWhenUsed="1"/>
-    <w:lsdException w:name="footnote text" w:semiHidden="1" w:unhideWhenUsed="1"/>
-    <w:lsdException w:name="annotation text" w:semiHidden="1" w:unhideWhenUsed="1"/>
-    <w:lsdException w:name="header" w:semiHidden="1" w:unhideWhenUsed="1"/>
-    <w:lsdException w:name="footer" w:semiHidden="1" w:unhideWhenUsed="1"/>
-    <w:lsdException w:name="index heading" w:semiHidden="1" w:unhideWhenUsed="1"/>
-    <w:lsdException w:name="caption" w:semiHidden="1" w:uiPriority="35" w:unhideWhenUsed="1" w:qFormat="1"/>
-    <w:lsdException w:name="table of figures" w:semiHidden="1" w:unhideWhenUsed="1"/>
-    <w:lsdException w:name="envelope address" w:semiHidden="1" w:unhideWhenUsed="1"/>
-    <w:lsdException w:name="envelope return" w:semiHidden="1" w:unhideWhenUsed="1"/>
-    <w:lsdException w:name="footnote reference" w:semiHidden="1"/>
-    <w:lsdException w:name="annotation reference" w:semiHidden="1" w:unhideWhenUsed="1"/>
-    <w:lsdException w:name="line number" w:semiHidden="1" w:unhideWhenUsed="1"/>
-    <w:lsdException w:name="page number" w:semiHidden="1" w:unhideWhenUsed="1"/>
-    <w:lsdException w:name="endnote reference" w:semiHidden="1" w:unhideWhenUsed="1"/>
-    <w:lsdException w:name="endnote text" w:semiHidden="1" w:unhideWhenUsed="1"/>
-    <w:lsdException w:name="table of authorities" w:semiHidden="1" w:unhideWhenUsed="1"/>
-    <w:lsdException w:name="macro" w:semiHidden="1" w:unhideWhenUsed="1"/>
-    <w:lsdException w:name="toa heading" w:semiHidden="1" w:unhideWhenUsed="1"/>
-    <w:lsdException w:name="List" w:semiHidden="1" w:unhideWhenUsed="1"/>
-    <w:lsdException w:name="List Bullet" w:semiHidden="1" w:unhideWhenUsed="1"/>
-    <w:lsdException w:name="List Number" w:semiHidden="1" w:unhideWhenUsed="1"/>
-    <w:lsdException w:name="List 2" w:semiHidden="1" w:unhideWhenUsed="1"/>
-    <w:lsdException w:name="List 3" w:semiHidden="1" w:unhideWhenUsed="1"/>
-    <w:lsdException w:name="List 4" w:semiHidden="1" w:unhideWhenUsed="1"/>
-    <w:lsdException w:name="List 5" w:semiHidden="1" w:unhideWhenUsed="1"/>
-    <w:lsdException w:name="List Bullet 2" w:semiHidden="1" w:unhideWhenUsed="1"/>
-    <w:lsdException w:name="List Bullet 3" w:semiHidden="1" w:unhideWhenUsed="1"/>
-    <w:lsdException w:name="List Bullet 4" w:semiHidden="1" w:unhideWhenUsed="1"/>
-    <w:lsdException w:name="List Bullet 5" w:semiHidden="1" w:unhideWhenUsed="1"/>
-    <w:lsdException w:name="List Number 2" w:semiHidden="1" w:unhideWhenUsed="1"/>
-    <w:lsdException w:name="List Number 3" w:semiHidden="1" w:unhideWhenUsed="1"/>
-    <w:lsdException w:name="List Number 4" w:semiHidden="1" w:unhideWhenUsed="1"/>
-    <w:lsdException w:name="List Number 5" w:semiHidden="1" w:unhideWhenUsed="1"/>
-    <w:lsdException w:name="Title" w:uiPriority="10" w:qFormat="1"/>
-    <w:lsdException w:name="Closing" w:semiHidden="1" w:unhideWhenUsed="1"/>
-    <w:lsdException w:name="Signature" w:semiHidden="1" w:unhideWhenUsed="1"/>
-    <w:lsdException w:name="Default Paragraph Font" w:semiHidden="1" w:uiPriority="1" w:unhideWhenUsed="1"/>
-    <w:lsdException w:name="Body Text" w:semiHidden="1" w:unhideWhenUsed="1"/>
-    <w:lsdException w:name="Body Text Indent" w:semiHidden="1" w:unhideWhenUsed="1"/>
-    <w:lsdException w:name="List Continue" w:semiHidden="1" w:unhideWhenUsed="1"/>
-    <w:lsdException w:name="List Continue 2" w:semiHidden="1" w:unhideWhenUsed="1"/>
-    <w:lsdException w:name="List Continue 3" w:semiHidden="1" w:unhideWhenUsed="1"/>
-    <w:lsdException w:name="List Continue 4" w:semiHidden="1" w:unhideWhenUsed="1"/>
-    <w:lsdException w:name="List Continue 5" w:semiHidden="1" w:unhideWhenUsed="1"/>
-    <w:lsdException w:name="Message Header" w:semiHidden="1" w:unhideWhenUsed="1"/>
-    <w:lsdException w:name="Subtitle" w:uiPriority="11" w:qFormat="1"/>
-    <w:lsdException w:name="Salutation" w:semiHidden="1" w:unhideWhenUsed="1"/>
-    <w:lsdException w:name="Date" w:semiHidden="1" w:unhideWhenUsed="1"/>
-    <w:lsdException w:name="Body Text First Indent" w:semiHidden="1" w:unhideWhenUsed="1"/>
-    <w:lsdException w:name="Body Text First Indent 2" w:semiHidden="1" w:unhideWhenUsed="1"/>
-    <w:lsdException w:name="Note Heading" w:semiHidden="1" w:unhideWhenUsed="1"/>
-    <w:lsdException w:name="Body Text 2" w:semiHidden="1" w:unhideWhenUsed="1"/>
-    <w:lsdException w:name="Body Text 3" w:semiHidden="1" w:unhideWhenUsed="1"/>
-    <w:lsdException w:name="Body Text Indent 2" w:semiHidden="1" w:unhideWhenUsed="1"/>
-    <w:lsdException w:name="Body Text Indent 3" w:semiHidden="1" w:unhideWhenUsed="1"/>
-    <w:lsdException w:name="Block Text" w:semiHidden="1" w:unhideWhenUsed="1"/>
-    <w:lsdException w:name="Hyperlink" w:semiHidden="1" w:unhideWhenUsed="1"/>
-    <w:lsdException w:name="FollowedHyperlink" w:semiHidden="1" w:unhideWhenUsed="1"/>
-    <w:lsdException w:name="Strong" w:uiPriority="22" w:qFormat="1"/>
-    <w:lsdException w:name="Emphasis" w:uiPriority="20" w:qFormat="1"/>
-    <w:lsdException w:name="Document Map" w:semiHidden="1" w:unhideWhenUsed="1"/>
-    <w:lsdException w:name="Plain Text" w:semiHidden="1" w:unhideWhenUsed="1"/>
-    <w:lsdException w:name="E-mail Signature" w:semiHidden="1" w:unhideWhenUsed="1"/>
-    <w:lsdException w:name="HTML Top of Form" w:semiHidden="1" w:unhideWhenUsed="1"/>
-    <w:lsdException w:name="HTML Bottom of Form" w:semiHidden="1" w:unhideWhenUsed="1"/>
-    <w:lsdException w:name="Normal (Web)" w:semiHidden="1" w:unhideWhenUsed="1"/>
-    <w:lsdException w:name="HTML Acronym" w:semiHidden="1" w:unhideWhenUsed="1"/>
-    <w:lsdException w:name="HTML Address" w:semiHidden="1" w:unhideWhenUsed="1"/>
-    <w:lsdException w:name="HTML Cite" w:semiHidden="1" w:unhideWhenUsed="1"/>
-    <w:lsdException w:name="HTML Code" w:semiHidden="1" w:unhideWhenUsed="1"/>
-    <w:lsdException w:name="HTML Definition" w:semiHidden="1" w:unhideWhenUsed="1"/>
-    <w:lsdException w:name="HTML Keyboard" w:semiHidden="1" w:unhideWhenUsed="1"/>
-    <w:lsdException w:name="HTML Preformatted" w:semiHidden="1" w:unhideWhenUsed="1"/>
-    <w:lsdException w:name="HTML Sample" w:semiHidden="1" w:unhideWhenUsed="1"/>
-    <w:lsdException w:name="HTML Typewriter" w:semiHidden="1" w:unhideWhenUsed="1"/>
-    <w:lsdException w:name="HTML Variable" w:semiHidden="1" w:unhideWhenUsed="1"/>
-    <w:lsdException w:name="Normal Table" w:semiHidden="1" w:unhideWhenUsed="1"/>
-    <w:lsdException w:name="annotation subject" w:semiHidden="1" w:unhideWhenUsed="1"/>
-    <w:lsdException w:name="No List" w:semiHidden="1" w:unhideWhenUsed="1"/>
-    <w:lsdException w:name="Outline List 1" w:semiHidden="1" w:unhideWhenUsed="1"/>
-    <w:lsdException w:name="Outline List 2" w:semiHidden="1" w:unhideWhenUsed="1"/>
-    <w:lsdException w:name="Outline List 3" w:semiHidden="1" w:unhideWhenUsed="1"/>
-    <w:lsdException w:name="Table Simple 1" w:semiHidden="1" w:unhideWhenUsed="1"/>
-    <w:lsdException w:name="Table Simple 2" w:semiHidden="1" w:unhideWhenUsed="1"/>
-    <w:lsdException w:name="Table Simple 3" w:semiHidden="1" w:unhideWhenUsed="1"/>
-    <w:lsdException w:name="Table Classic 1" w:semiHidden="1" w:unhideWhenUsed="1"/>
-    <w:lsdException w:name="Table Classic 2" w:semiHidden="1" w:unhideWhenUsed="1"/>
-    <w:lsdException w:name="Table Classic 3" w:semiHidden="1" w:unhideWhenUsed="1"/>
-    <w:lsdException w:name="Table Classic 4" w:semiHidden="1" w:unhideWhenUsed="1"/>
-    <w:lsdException w:name="Table Colorful 1" w:semiHidden="1" w:unhideWhenUsed="1"/>
-    <w:lsdException w:name="Table Colorful 2" w:semiHidden="1" w:unhideWhenUsed="1"/>
-    <w:lsdException w:name="Table Colorful 3" w:semiHidden="1" w:unhideWhenUsed="1"/>
-    <w:lsdException w:name="Table Columns 1" w:semiHidden="1" w:unhideWhenUsed="1"/>
-    <w:lsdException w:name="Table Columns 2" w:semiHidden="1" w:unhideWhenUsed="1"/>
-    <w:lsdException w:name="Table Columns 3" w:semiHidden="1" w:unhideWhenUsed="1"/>
-    <w:lsdException w:name="Table Columns 4" w:semiHidden="1" w:unhideWhenUsed="1"/>
-    <w:lsdException w:name="Table Columns 5" w:semiHidden="1" w:unhideWhenUsed="1"/>
-    <w:lsdException w:name="Table Grid 1" w:semiHidden="1" w:unhideWhenUsed="1"/>
-    <w:lsdException w:name="Table Grid 2" w:semiHidden="1" w:unhideWhenUsed="1"/>
-    <w:lsdException w:name="Table Grid 3" w:semiHidden="1" w:unhideWhenUsed="1"/>
-    <w:lsdException w:name="Table Grid 4" w:semiHidden="1" w:unhideWhenUsed="1"/>
-    <w:lsdException w:name="Table Grid 5" w:semiHidden="1" w:unhideWhenUsed="1"/>
-    <w:lsdException w:name="Table Grid 6" w:semiHidden="1" w:unhideWhenUsed="1"/>
-    <w:lsdException w:name="Table Grid 7" w:semiHidden="1" w:unhideWhenUsed="1"/>
-    <w:lsdException w:name="Table Grid 8" w:semiHidden="1" w:unhideWhenUsed="1"/>
-    <w:lsdException w:name="Table List 1" w:semiHidden="1" w:unhideWhenUsed="1"/>
-    <w:lsdException w:name="Table List 2" w:semiHidden="1" w:unhideWhenUsed="1"/>
-    <w:lsdException w:name="Table List 3" w:semiHidden="1" w:unhideWhenUsed="1"/>
-    <w:lsdException w:name="Table List 4" w:semiHidden="1" w:unhideWhenUsed="1"/>
-    <w:lsdException w:name="Table List 5" w:semiHidden="1" w:unhideWhenUsed="1"/>
-    <w:lsdException w:name="Table List 6" w:semiHidden="1" w:unhideWhenUsed="1"/>
-    <w:lsdException w:name="Table List 7" w:semiHidden="1" w:unhideWhenUsed="1"/>
-    <w:lsdException w:name="Table List 8" w:semiHidden="1" w:unhideWhenUsed="1"/>
-    <w:lsdException w:name="Table 3D effects 1" w:semiHidden="1" w:unhideWhenUsed="1"/>
-    <w:lsdException w:name="Table 3D effects 2" w:semiHidden="1" w:unhideWhenUsed="1"/>
-    <w:lsdException w:name="Table 3D effects 3" w:semiHidden="1" w:unhideWhenUsed="1"/>
-    <w:lsdException w:name="Table Contemporary" w:semiHidden="1" w:unhideWhenUsed="1"/>
-    <w:lsdException w:name="Table Elegant" w:semiHidden="1" w:unhideWhenUsed="1"/>
-    <w:lsdException w:name="Table Professional" w:semiHidden="1" w:unhideWhenUsed="1"/>
-    <w:lsdException w:name="Table Subtle 1" w:semiHidden="1" w:unhideWhenUsed="1"/>
-    <w:lsdException w:name="Table Subtle 2" w:semiHidden="1" w:unhideWhenUsed="1"/>
-    <w:lsdException w:name="Table Web 1" w:semiHidden="1" w:unhideWhenUsed="1"/>
-    <w:lsdException w:name="Table Web 2" w:semiHidden="1" w:unhideWhenUsed="1"/>
-    <w:lsdException w:name="Table Web 3" w:semiHidden="1" w:unhideWhenUsed="1"/>
-    <w:lsdException w:name="Balloon Text" w:semiHidden="1" w:unhideWhenUsed="1"/>
-    <w:lsdException w:name="Table Grid" w:uiPriority="59"/>
-    <w:lsdException w:name="Table Theme" w:semiHidden="1" w:unhideWhenUsed="1"/>
-    <w:lsdException w:name="Placeholder Text" w:semiHidden="1"/>
-    <w:lsdException w:name="No Spacing" w:uiPriority="1" w:qFormat="1"/>
-    <w:lsdException w:name="Light Shading" w:uiPriority="60"/>
-    <w:lsdException w:name="Light List" w:uiPriority="61"/>
-    <w:lsdException w:name="Light Grid" w:uiPriority="62"/>
-    <w:lsdException w:name="Medium Shading 1" w:uiPriority="63"/>
-    <w:lsdException w:name="Medium Shading 2" w:uiPriority="64"/>
-    <w:lsdException w:name="Medium List 1" w:uiPriority="65"/>
-    <w:lsdException w:name="Medium List 2" w:uiPriority="66"/>
-    <w:lsdException w:name="Medium Grid 1" w:uiPriority="67"/>
-    <w:lsdException w:name="Medium Grid 2" w:uiPriority="68"/>
-    <w:lsdException w:name="Medium Grid 3" w:uiPriority="69"/>
-    <w:lsdException w:name="Dark List" w:uiPriority="70"/>
-    <w:lsdException w:name="Colorful Shading" w:uiPriority="71"/>
-    <w:lsdException w:name="Colorful List" w:uiPriority="72"/>
-    <w:lsdException w:name="Colorful Grid" w:uiPriority="73"/>
-    <w:lsdException w:name="Light Shading Accent 1" w:uiPriority="60"/>
-    <w:lsdException w:name="Light List Accent 1" w:uiPriority="61"/>
-    <w:lsdException w:name="Light Grid Accent 1" w:uiPriority="62"/>
-    <w:lsdException w:name="Medium Shading 1 Accent 1" w:uiPriority="63"/>
-    <w:lsdException w:name="Medium Shading 2 Accent 1" w:uiPriority="64"/>
-    <w:lsdException w:name="Medium List 1 Accent 1" w:uiPriority="65"/>
-    <w:lsdException w:name="Revision" w:semiHidden="1"/>
-    <w:lsdException w:name="List Paragraph" w:uiPriority="34" w:qFormat="1"/>
-    <w:lsdException w:name="Quote" w:uiPriority="29" w:qFormat="1"/>
-    <w:lsdException w:name="Intense Quote" w:uiPriority="30" w:qFormat="1"/>
-    <w:lsdException w:name="Medium List 2 Accent 1" w:uiPriority="66"/>
-    <w:lsdException w:name="Medium Grid 1 Accent 1" w:uiPriority="67"/>
-    <w:lsdException w:name="Medium Grid 2 Accent 1" w:uiPriority="68"/>
-    <w:lsdException w:name="Medium Grid 3 Accent 1" w:uiPriority="69"/>
-    <w:lsdException w:name="Dark List Accent 1" w:uiPriority="70"/>
-    <w:lsdException w:name="Colorful Shading Accent 1" w:uiPriority="71"/>
-    <w:lsdException w:name="Colorful List Accent 1" w:uiPriority="72"/>
-    <w:lsdException w:name="Colorful Grid Accent 1" w:uiPriority="73"/>
-    <w:lsdException w:name="Light Shading Accent 2" w:uiPriority="60"/>
-    <w:lsdException w:name="Light List Accent 2" w:uiPriority="61"/>
-    <w:lsdException w:name="Light Grid Accent 2" w:uiPriority="62"/>
-    <w:lsdException w:name="Medium Shading 1 Accent 2" w:uiPriority="63"/>
-    <w:lsdException w:name="Medium Shading 2 Accent 2" w:uiPriority="64"/>
-    <w:lsdException w:name="Medium List 1 Accent 2" w:uiPriority="65"/>
-    <w:lsdException w:name="Medium List 2 Accent 2" w:uiPriority="66"/>
-    <w:lsdException w:name="Medium Grid 1 Accent 2" w:uiPriority="67"/>
-    <w:lsdException w:name="Medium Grid 2 Accent 2" w:uiPriority="68"/>
-    <w:lsdException w:name="Medium Grid 3 Accent 2" w:uiPriority="69"/>
-    <w:lsdException w:name="Dark List Accent 2" w:uiPriority="70"/>
-    <w:lsdException w:name="Colorful Shading Accent 2" w:uiPriority="71"/>
-    <w:lsdException w:name="Colorful List Accent 2" w:uiPriority="72"/>
-    <w:lsdException w:name="Colorful Grid Accent 2" w:uiPriority="73"/>
-    <w:lsdException w:name="Light Shading Accent 3" w:uiPriority="60"/>
-    <w:lsdException w:name="Light List Accent 3" w:uiPriority="61"/>
-    <w:lsdException w:name="Light Grid Accent 3" w:uiPriority="62"/>
-    <w:lsdException w:name="Medium Shading 1 Accent 3" w:uiPriority="63"/>
-    <w:lsdException w:name="Medium Shading 2 Accent 3" w:uiPriority="64"/>
-    <w:lsdException w:name="Medium List 1 Accent 3" w:uiPriority="65"/>
-    <w:lsdException w:name="Medium List 2 Accent 3" w:uiPriority="66"/>
-    <w:lsdException w:name="Medium Grid 1 Accent 3" w:uiPriority="67"/>
-    <w:lsdException w:name="Medium Grid 2 Accent 3" w:uiPriority="68"/>
-    <w:lsdException w:name="Medium Grid 3 Accent 3" w:uiPriority="69"/>
-    <w:lsdException w:name="Dark List Accent 3" w:uiPriority="70"/>
-    <w:lsdException w:name="Colorful Shading Accent 3" w:uiPriority="71"/>
-    <w:lsdException w:name="Colorful List Accent 3" w:uiPriority="72"/>
-    <w:lsdException w:name="Colorful Grid Accent 3" w:uiPriority="73"/>
-    <w:lsdException w:name="Light Shading Accent 4" w:uiPriority="60"/>
-    <w:lsdException w:name="Light List Accent 4" w:uiPriority="61"/>
-    <w:lsdException w:name="Light Grid Accent 4" w:uiPriority="62"/>
-    <w:lsdException w:name="Medium Shading 1 Accent 4" w:uiPriority="63"/>
-    <w:lsdException w:name="Medium Shading 2 Accent 4" w:uiPriority="64"/>
-    <w:lsdException w:name="Medium List 1 Accent 4" w:uiPriority="65"/>
-    <w:lsdException w:name="Medium List 2 Accent 4" w:uiPriority="66"/>
-    <w:lsdException w:name="Medium Grid 1 Accent 4" w:uiPriority="67"/>
-    <w:lsdException w:name="Medium Grid 2 Accent 4" w:uiPriority="68"/>
-    <w:lsdException w:name="Medium Grid 3 Accent 4" w:uiPriority="69"/>
-    <w:lsdException w:name="Dark List Accent 4" w:uiPriority="70"/>
-    <w:lsdException w:name="Colorful Shading Accent 4" w:uiPriority="71"/>
-    <w:lsdException w:name="Colorful List Accent 4" w:uiPriority="72"/>
-    <w:lsdException w:name="Colorful Grid Accent 4" w:uiPriority="73"/>
-    <w:lsdException w:name="Light Shading Accent 5" w:uiPriority="60"/>
-    <w:lsdException w:name="Light List Accent 5" w:uiPriority="61"/>
-    <w:lsdException w:name="Light Grid Accent 5" w:uiPriority="62"/>
-    <w:lsdException w:name="Medium Shading 1 Accent 5" w:uiPriority="63"/>
-    <w:lsdException w:name="Medium Shading 2 Accent 5" w:uiPriority="64"/>
-    <w:lsdException w:name="Medium List 1 Accent 5" w:uiPriority="65"/>
-    <w:lsdException w:name="Medium List 2 Accent 5" w:uiPriority="66"/>
-    <w:lsdException w:name="Medium Grid 1 Accent 5" w:uiPriority="67"/>
-    <w:lsdException w:name="Medium Grid 2 Accent 5" w:uiPriority="68"/>
-    <w:lsdException w:name="Medium Grid 3 Accent 5" w:uiPriority="69"/>
-    <w:lsdException w:name="Dark List Accent 5" w:uiPriority="70"/>
-    <w:lsdException w:name="Colorful Shading Accent 5" w:uiPriority="71"/>
-    <w:lsdException w:name="Colorful List Accent 5" w:uiPriority="72"/>
-    <w:lsdException w:name="Colorful Grid Accent 5" w:uiPriority="73"/>
-    <w:lsdException w:name="Light Shading Accent 6" w:uiPriority="60"/>
-    <w:lsdException w:name="Light List Accent 6" w:uiPriority="61"/>
-    <w:lsdException w:name="Light Grid Accent 6" w:uiPriority="62"/>
-    <w:lsdException w:name="Medium Shading 1 Accent 6" w:uiPriority="63"/>
-    <w:lsdException w:name="Medium Shading 2 Accent 6" w:uiPriority="64"/>
-    <w:lsdException w:name="Medium List 1 Accent 6" w:uiPriority="65"/>
-    <w:lsdException w:name="Medium List 2 Accent 6" w:uiPriority="66"/>
-    <w:lsdException w:name="Medium Grid 1 Accent 6" w:uiPriority="67"/>
-    <w:lsdException w:name="Medium Grid 2 Accent 6" w:uiPriority="68"/>
-    <w:lsdException w:name="Medium Grid 3 Accent 6" w:uiPriority="69"/>
-    <w:lsdException w:name="Dark List Accent 6" w:uiPriority="70"/>
-    <w:lsdException w:name="Colorful Shading Accent 6" w:uiPriority="71"/>
-    <w:lsdException w:name="Colorful List Accent 6" w:uiPriority="72"/>
-    <w:lsdException w:name="Colorful Grid Accent 6" w:uiPriority="73"/>
-    <w:lsdException w:name="Subtle Emphasis" w:uiPriority="19" w:qFormat="1"/>
-    <w:lsdException w:name="Intense Emphasis" w:uiPriority="21" w:qFormat="1"/>
-    <w:lsdException w:name="Subtle Reference" w:uiPriority="31" w:qFormat="1"/>
-    <w:lsdException w:name="Intense Reference" w:uiPriority="32" w:qFormat="1"/>
-    <w:lsdException w:name="Book Title" w:uiPriority="33" w:qFormat="1"/>
-    <w:lsdException w:name="Bibliography" w:semiHidden="1" w:uiPriority="37" w:unhideWhenUsed="1"/>
-    <w:lsdException w:name="TOC Heading" w:semiHidden="1" w:uiPriority="39" w:unhideWhenUsed="1" w:qFormat="1"/>
-    <w:lsdException w:name="Plain Table 1" w:uiPriority="41"/>
-    <w:lsdException w:name="Plain Table 2" w:uiPriority="42"/>
-    <w:lsdException w:name="Plain Table 3" w:uiPriority="43"/>
-    <w:lsdException w:name="Plain Table 4" w:uiPriority="44"/>
-    <w:lsdException w:name="Plain Table 5" w:uiPriority="45"/>
-    <w:lsdException w:name="Grid Table Light" w:uiPriority="40"/>
-    <w:lsdException w:name="Grid Table 1 Light" w:uiPriority="46"/>
-    <w:lsdException w:name="Grid Table 2" w:uiPriority="47"/>
-    <w:lsdException w:name="Grid Table 3" w:uiPriority="48"/>
-    <w:lsdException w:name="Grid Table 4" w:uiPriority="49"/>
-    <w:lsdException w:name="Grid Table 5 Dark" w:uiPriority="50"/>
-    <w:lsdException w:name="Grid Table 6 Colorful" w:uiPriority="51"/>
-    <w:lsdException w:name="Grid Table 7 Colorful" w:uiPriority="52"/>
-    <w:lsdException w:name="Grid Table 1 Light Accent 1" w:uiPriority="46"/>
-    <w:lsdException w:name="Grid Table 2 Accent 1" w:uiPriority="47"/>
-    <w:lsdException w:name="Grid Table 3 Accent 1" w:uiPriority="48"/>
-    <w:lsdException w:name="Grid Table 4 Accent 1" w:uiPriority="49"/>
-    <w:lsdException w:name="Grid Table 5 Dark Accent 1" w:uiPriority="50"/>
-    <w:lsdException w:name="Grid Table 6 Colorful Accent 1" w:uiPriority="51"/>
-    <w:lsdException w:name="Grid Table 7 Colorful Accent 1" w:uiPriority="52"/>
-    <w:lsdException w:name="Grid Table 1 Light Accent 2" w:uiPriority="46"/>
-    <w:lsdException w:name="Grid Table 2 Accent 2" w:uiPriority="47"/>
-    <w:lsdException w:name="Grid Table 3 Accent 2" w:uiPriority="48"/>
-    <w:lsdException w:name="Grid Table 4 Accent 2" w:uiPriority="49"/>
-    <w:lsdException w:name="Grid Table 5 Dark Accent 2" w:uiPriority="50"/>
-    <w:lsdException w:name="Grid Table 6 Colorful Accent 2" w:uiPriority="51"/>
-    <w:lsdException w:name="Grid Table 7 Colorful Accent 2" w:uiPriority="52"/>
-    <w:lsdException w:name="Grid Table 1 Light Accent 3" w:uiPriority="46"/>
-    <w:lsdException w:name="Grid Table 2 Accent 3" w:uiPriority="47"/>
-    <w:lsdException w:name="Grid Table 3 Accent 3" w:uiPriority="48"/>
-    <w:lsdException w:name="Grid Table 4 Accent 3" w:uiPriority="49"/>
-    <w:lsdException w:name="Grid Table 5 Dark Accent 3" w:uiPriority="50"/>
-    <w:lsdException w:name="Grid Table 6 Colorful Accent 3" w:uiPriority="51"/>
-    <w:lsdException w:name="Grid Table 7 Colorful Accent 3" w:uiPriority="52"/>
-    <w:lsdException w:name="Grid Table 1 Light Accent 4" w:uiPriority="46"/>
-    <w:lsdException w:name="Grid Table 2 Accent 4" w:uiPriority="47"/>
-    <w:lsdException w:name="Grid Table 3 Accent 4" w:uiPriority="48"/>
-    <w:lsdException w:name="Grid Table 4 Accent 4" w:uiPriority="49"/>
-    <w:lsdException w:name="Grid Table 5 Dark Accent 4" w:uiPriority="50"/>
-    <w:lsdException w:name="Grid Table 6 Colorful Accent 4" w:uiPriority="51"/>
-    <w:lsdException w:name="Grid Table 7 Colorful Accent 4" w:uiPriority="52"/>
-    <w:lsdException w:name="Grid Table 1 Light Accent 5" w:uiPriority="46"/>
-    <w:lsdException w:name="Grid Table 2 Accent 5" w:uiPriority="47"/>
-    <w:lsdException w:name="Grid Table 3 Accent 5" w:uiPriority="48"/>
-    <w:lsdException w:name="Grid Table 4 Accent 5" w:uiPriority="49"/>
-    <w:lsdException w:name="Grid Table 5 Dark Accent 5" w:uiPriority="50"/>
-    <w:lsdException w:name="Grid Table 6 Colorful Accent 5" w:uiPriority="51"/>
-    <w:lsdException w:name="Grid Table 7 Colorful Accent 5" w:uiPriority="52"/>
-    <w:lsdException w:name="Grid Table 1 Light Accent 6" w:uiPriority="46"/>
-    <w:lsdException w:name="Grid Table 2 Accent 6" w:uiPriority="47"/>
-    <w:lsdException w:name="Grid Table 3 Accent 6" w:uiPriority="48"/>
-    <w:lsdException w:name="Grid Table 4 Accent 6" w:uiPriority="49"/>
-    <w:lsdException w:name="Grid Table 5 Dark Accent 6" w:uiPriority="50"/>
-    <w:lsdException w:name="Grid Table 6 Colorful Accent 6" w:uiPriority="51"/>
-    <w:lsdException w:name="Grid Table 7 Colorful Accent 6" w:uiPriority="52"/>
-    <w:lsdException w:name="List Table 1 Light" w:uiPriority="46"/>
-    <w:lsdException w:name="List Table 2" w:uiPriority="47"/>
-    <w:lsdException w:name="List Table 3" w:uiPriority="48"/>
-    <w:lsdException w:name="List Table 4" w:uiPriority="49"/>
-    <w:lsdException w:name="List Table 5 Dark" w:uiPriority="50"/>
-    <w:lsdException w:name="List Table 6 Colorful" w:uiPriority="51"/>
-    <w:lsdException w:name="List Table 7 Colorful" w:uiPriority="52"/>
-    <w:lsdException w:name="List Table 1 Light Accent 1" w:uiPriority="46"/>
-    <w:lsdException w:name="List Table 2 Accent 1" w:uiPriority="47"/>
-    <w:lsdException w:name="List Table 3 Accent 1" w:uiPriority="48"/>
-    <w:lsdException w:name="List Table 4 Accent 1" w:uiPriority="49"/>
-    <w:lsdException w:name="List Table 5 Dark Accent 1" w:uiPriority="50"/>
-    <w:lsdException w:name="List Table 6 Colorful Accent 1" w:uiPriority="51"/>
-    <w:lsdException w:name="List Table 7 Colorful Accent 1" w:uiPriority="52"/>
-    <w:lsdException w:name="List Table 1 Light Accent 2" w:uiPriority="46"/>
-    <w:lsdException w:name="List Table 2 Accent 2" w:uiPriority="47"/>
-    <w:lsdException w:name="List Table 3 Accent 2" w:uiPriority="48"/>
-    <w:lsdException w:name="List Table 4 Accent 2" w:uiPriority="49"/>
-    <w:lsdException w:name="List Table 5 Dark Accent 2" w:uiPriority="50"/>
-    <w:lsdException w:name="List Table 6 Colorful Accent 2" w:uiPriority="51"/>
-    <w:lsdException w:name="List Table 7 Colorful Accent 2" w:uiPriority="52"/>
-    <w:lsdException w:name="List Table 1 Light Accent 3" w:uiPriority="46"/>
-    <w:lsdException w:name="List Table 2 Accent 3" w:uiPriority="47"/>
-    <w:lsdException w:name="List Table 3 Accent 3" w:uiPriority="48"/>
-    <w:lsdException w:name="List Table 4 Accent 3" w:uiPriority="49"/>
-    <w:lsdException w:name="List Table 5 Dark Accent 3" w:uiPriority="50"/>
-    <w:lsdException w:name="List Table 6 Colorful Accent 3" w:uiPriority="51"/>
-    <w:lsdException w:name="List Table 7 Colorful Accent 3" w:uiPriority="52"/>
-    <w:lsdException w:name="List Table 1 Light Accent 4" w:uiPriority="46"/>
-    <w:lsdException w:name="List Table 2 Accent 4" w:uiPriority="47"/>
-    <w:lsdException w:name="List Table 3 Accent 4" w:uiPriority="48"/>
-    <w:lsdException w:name="List Table 4 Accent 4" w:uiPriority="49"/>
-    <w:lsdException w:name="List Table 5 Dark Accent 4" w:uiPriority="50"/>
-    <w:lsdException w:name="List Table 6 Colorful Accent 4" w:uiPriority="51"/>
-    <w:lsdException w:name="List Table 7 Colorful Accent 4" w:uiPriority="52"/>
-    <w:lsdException w:name="List Table 1 Light Accent 5" w:uiPriority="46"/>
-    <w:lsdException w:name="List Table 2 Accent 5" w:uiPriority="47"/>
-    <w:lsdException w:name="List Table 3 Accent 5" w:uiPriority="48"/>
-    <w:lsdException w:name="List Table 4 Accent 5" w:uiPriority="49"/>
-    <w:lsdException w:name="List Table 5 Dark Accent 5" w:uiPriority="50"/>
-    <w:lsdException w:name="List Table 6 Colorful Accent 5" w:uiPriority="51"/>
-    <w:lsdException w:name="List Table 7 Colorful Accent 5" w:uiPriority="52"/>
-    <w:lsdException w:name="List Table 1 Light Accent 6" w:uiPriority="46"/>
-    <w:lsdException w:name="List Table 2 Accent 6" w:uiPriority="47"/>
-    <w:lsdException w:name="List Table 3 Accent 6" w:uiPriority="48"/>
-    <w:lsdException w:name="List Table 4 Accent 6" w:uiPriority="49"/>
-    <w:lsdException w:name="List Table 5 Dark Accent 6" w:uiPriority="50"/>
-    <w:lsdException w:name="List Table 6 Colorful Accent 6" w:uiPriority="51"/>
-    <w:lsdException w:name="List Table 7 Colorful Accent 6" w:uiPriority="52"/>
-    <w:lsdException w:name="Mention" w:semiHidden="1" w:unhideWhenUsed="1"/>
-    <w:lsdException w:name="Smart Hyperlink" w:semiHidden="1" w:unhideWhenUsed="1"/>
-    <w:lsdException w:name="Hashtag" w:semiHidden="1" w:unhideWhenUsed="1"/>
-    <w:lsdException w:name="Unresolved Mention" w:semiHidden="1" w:unhideWhenUsed="1"/>
-    <w:lsdException w:name="Smart Link" w:semiHidden="1" w:unhideWhenUsed="1"/>
+  <w:latentStyles w:defLockedState="0" w:defUIPriority="99" w:defSemiHidden="1" w:defUnhideWhenUsed="1" w:defQFormat="0" w:count="267">
+    <w:lsdException w:name="Normal" w:semiHidden="0" w:uiPriority="0" w:unhideWhenUsed="0" w:qFormat="1"/>
+    <w:lsdException w:name="heading 1" w:semiHidden="0" w:uiPriority="9" w:unhideWhenUsed="0" w:qFormat="1"/>
+    <w:lsdException w:name="heading 2" w:uiPriority="9" w:qFormat="1"/>
+    <w:lsdException w:name="heading 3" w:uiPriority="9" w:qFormat="1"/>
+    <w:lsdException w:name="heading 4" w:uiPriority="9" w:qFormat="1"/>
+    <w:lsdException w:name="heading 5" w:uiPriority="9" w:qFormat="1"/>
+    <w:lsdException w:name="heading 6" w:uiPriority="9" w:qFormat="1"/>
+    <w:lsdException w:name="heading 7" w:uiPriority="9" w:qFormat="1"/>
+    <w:lsdException w:name="heading 8" w:uiPriority="9" w:qFormat="1"/>
+    <w:lsdException w:name="heading 9" w:uiPriority="9" w:qFormat="1"/>
+    <w:lsdException w:name="toc 1" w:uiPriority="39"/>
+    <w:lsdException w:name="toc 2" w:uiPriority="39"/>
+    <w:lsdException w:name="toc 3" w:uiPriority="39"/>
+    <w:lsdException w:name="toc 4" w:uiPriority="39"/>
+    <w:lsdException w:name="toc 5" w:uiPriority="39"/>
+    <w:lsdException w:name="toc 6" w:uiPriority="39"/>
+    <w:lsdException w:name="toc 7" w:uiPriority="39"/>
+    <w:lsdException w:name="toc 8" w:uiPriority="39"/>
+    <w:lsdException w:name="toc 9" w:uiPriority="39"/>
+    <w:lsdException w:name="caption" w:uiPriority="35" w:qFormat="1"/>
+    <w:lsdException w:name="footnote reference" w:unhideWhenUsed="0"/>
+    <w:lsdException w:name="Title" w:semiHidden="0" w:uiPriority="10" w:unhideWhenUsed="0" w:qFormat="1"/>
+    <w:lsdException w:name="Default Paragraph Font" w:uiPriority="1"/>
+    <w:lsdException w:name="Subtitle" w:semiHidden="0" w:uiPriority="11" w:unhideWhenUsed="0" w:qFormat="1"/>
+    <w:lsdException w:name="Strong" w:semiHidden="0" w:uiPriority="22" w:unhideWhenUsed="0" w:qFormat="1"/>
+    <w:lsdException w:name="Emphasis" w:semiHidden="0" w:uiPriority="20" w:unhideWhenUsed="0" w:qFormat="1"/>
+    <w:lsdException w:name="Table Grid" w:semiHidden="0" w:uiPriority="59" w:unhideWhenUsed="0"/>
+    <w:lsdException w:name="Placeholder Text" w:unhideWhenUsed="0"/>
+    <w:lsdException w:name="No Spacing" w:semiHidden="0" w:uiPriority="1" w:unhideWhenUsed="0" w:qFormat="1"/>
+    <w:lsdException w:name="Light Shading" w:semiHidden="0" w:uiPriority="60" w:unhideWhenUsed="0"/>
+    <w:lsdException w:name="Light List" w:semiHidden="0" w:uiPriority="61" w:unhideWhenUsed="0"/>
+    <w:lsdException w:name="Light Grid" w:semiHidden="0" w:uiPriority="62" w:unhideWhenUsed="0"/>
+    <w:lsdException w:name="Medium Shading 1" w:semiHidden="0" w:uiPriority="63" w:unhideWhenUsed="0"/>
+    <w:lsdException w:name="Medium Shading 2" w:semiHidden="0" w:uiPriority="64" w:unhideWhenUsed="0"/>
+    <w:lsdException w:name="Medium List 1" w:semiHidden="0" w:uiPriority="65" w:unhideWhenUsed="0"/>
+    <w:lsdException w:name="Medium List 2" w:semiHidden="0" w:uiPriority="66" w:unhideWhenUsed="0"/>
+    <w:lsdException w:name="Medium Grid 1" w:semiHidden="0" w:uiPriority="67" w:unhideWhenUsed="0"/>
+    <w:lsdException w:name="Medium Grid 2" w:semiHidden="0" w:uiPriority="68" w:unhideWhenUsed="0"/>
+    <w:lsdException w:name="Medium Grid 3" w:semiHidden="0" w:uiPriority="69" w:unhideWhenUsed="0"/>
+    <w:lsdException w:name="Dark List" w:semiHidden="0" w:uiPriority="70" w:unhideWhenUsed="0"/>
+    <w:lsdException w:name="Colorful Shading" w:semiHidden="0" w:uiPriority="71" w:unhideWhenUsed="0"/>
+    <w:lsdException w:name="Colorful List" w:semiHidden="0" w:uiPriority="72" w:unhideWhenUsed="0"/>
+    <w:lsdException w:name="Colorful Grid" w:semiHidden="0" w:uiPriority="73" w:unhideWhenUsed="0"/>
+    <w:lsdException w:name="Light Shading Accent 1" w:semiHidden="0" w:uiPriority="60" w:unhideWhenUsed="0"/>
+    <w:lsdException w:name="Light List Accent 1" w:semiHidden="0" w:uiPriority="61" w:unhideWhenUsed="0"/>
+    <w:lsdException w:name="Light Grid Accent 1" w:semiHidden="0" w:uiPriority="62" w:unhideWhenUsed="0"/>
+    <w:lsdException w:name="Medium Shading 1 Accent 1" w:semiHidden="0" w:uiPriority="63" w:unhideWhenUsed="0"/>
+    <w:lsdException w:name="Medium Shading 2 Accent 1" w:semiHidden="0" w:uiPriority="64" w:unhideWhenUsed="0"/>
+    <w:lsdException w:name="Medium List 1 Accent 1" w:semiHidden="0" w:uiPriority="65" w:unhideWhenUsed="0"/>
+    <w:lsdException w:name="Revision" w:unhideWhenUsed="0"/>
+    <w:lsdException w:name="List Paragraph" w:semiHidden="0" w:uiPriority="34" w:unhideWhenUsed="0" w:qFormat="1"/>
+    <w:lsdException w:name="Quote" w:semiHidden="0" w:uiPriority="29" w:unhideWhenUsed="0" w:qFormat="1"/>
+    <w:lsdException w:name="Intense Quote" w:semiHidden="0" w:uiPriority="30" w:unhideWhenUsed="0" w:qFormat="1"/>
+    <w:lsdException w:name="Medium List 2 Accent 1" w:semiHidden="0" w:uiPriority="66" w:unhideWhenUsed="0"/>
+    <w:lsdException w:name="Medium Grid 1 Accent 1" w:semiHidden="0" w:uiPriority="67" w:unhideWhenUsed="0"/>
+    <w:lsdException w:name="Medium Grid 2 Accent 1" w:semiHidden="0" w:uiPriority="68" w:unhideWhenUsed="0"/>
+    <w:lsdException w:name="Medium Grid 3 Accent 1" w:semiHidden="0" w:uiPriority="69" w:unhideWhenUsed="0"/>
+    <w:lsdException w:name="Dark List Accent 1" w:semiHidden="0" w:uiPriority="70" w:unhideWhenUsed="0"/>
+    <w:lsdException w:name="Colorful Shading Accent 1" w:semiHidden="0" w:uiPriority="71" w:unhideWhenUsed="0"/>
+    <w:lsdException w:name="Colorful List Accent 1" w:semiHidden="0" w:uiPriority="72" w:unhideWhenUsed="0"/>
+    <w:lsdException w:name="Colorful Grid Accent 1" w:semiHidden="0" w:uiPriority="73" w:unhideWhenUsed="0"/>
+    <w:lsdException w:name="Light Shading Accent 2" w:semiHidden="0" w:uiPriority="60" w:unhideWhenUsed="0"/>
+    <w:lsdException w:name="Light List Accent 2" w:semiHidden="0" w:uiPriority="61" w:unhideWhenUsed="0"/>
+    <w:lsdException w:name="Light Grid Accent 2" w:semiHidden="0" w:uiPriority="62" w:unhideWhenUsed="0"/>
+    <w:lsdException w:name="Medium Shading 1 Accent 2" w:semiHidden="0" w:uiPriority="63" w:unhideWhenUsed="0"/>
+    <w:lsdException w:name="Medium Shading 2 Accent 2" w:semiHidden="0" w:uiPriority="64" w:unhideWhenUsed="0"/>
+    <w:lsdException w:name="Medium List 1 Accent 2" w:semiHidden="0" w:uiPriority="65" w:unhideWhenUsed="0"/>
+    <w:lsdException w:name="Medium List 2 Accent 2" w:semiHidden="0" w:uiPriority="66" w:unhideWhenUsed="0"/>
+    <w:lsdException w:name="Medium Grid 1 Accent 2" w:semiHidden="0" w:uiPriority="67" w:unhideWhenUsed="0"/>
+    <w:lsdException w:name="Medium Grid 2 Accent 2" w:semiHidden="0" w:uiPriority="68" w:unhideWhenUsed="0"/>
+    <w:lsdException w:name="Medium Grid 3 Accent 2" w:semiHidden="0" w:uiPriority="69" w:unhideWhenUsed="0"/>
+    <w:lsdException w:name="Dark List Accent 2" w:semiHidden="0" w:uiPriority="70" w:unhideWhenUsed="0"/>
+    <w:lsdException w:name="Colorful Shading Accent 2" w:semiHidden="0" w:uiPriority="71" w:unhideWhenUsed="0"/>
+    <w:lsdException w:name="Colorful List Accent 2" w:semiHidden="0" w:uiPriority="72" w:unhideWhenUsed="0"/>
+    <w:lsdException w:name="Colorful Grid Accent 2" w:semiHidden="0" w:uiPriority="73" w:unhideWhenUsed="0"/>
+    <w:lsdException w:name="Light Shading Accent 3" w:semiHidden="0" w:uiPriority="60" w:unhideWhenUsed="0"/>
+    <w:lsdException w:name="Light List Accent 3" w:semiHidden="0" w:uiPriority="61" w:unhideWhenUsed="0"/>
+    <w:lsdException w:name="Light Grid Accent 3" w:semiHidden="0" w:uiPriority="62" w:unhideWhenUsed="0"/>
+    <w:lsdException w:name="Medium Shading 1 Accent 3" w:semiHidden="0" w:uiPriority="63" w:unhideWhenUsed="0"/>
+    <w:lsdException w:name="Medium Shading 2 Accent 3" w:semiHidden="0" w:uiPriority="64" w:unhideWhenUsed="0"/>
+    <w:lsdException w:name="Medium List 1 Accent 3" w:semiHidden="0" w:uiPriority="65" w:unhideWhenUsed="0"/>
+    <w:lsdException w:name="Medium List 2 Accent 3" w:semiHidden="0" w:uiPriority="66" w:unhideWhenUsed="0"/>
+    <w:lsdException w:name="Medium Grid 1 Accent 3" w:semiHidden="0" w:uiPriority="67" w:unhideWhenUsed="0"/>
+    <w:lsdException w:name="Medium Grid 2 Accent 3" w:semiHidden="0" w:uiPriority="68" w:unhideWhenUsed="0"/>
+    <w:lsdException w:name="Medium Grid 3 Accent 3" w:semiHidden="0" w:uiPriority="69" w:unhideWhenUsed="0"/>
+    <w:lsdException w:name="Dark List Accent 3" w:semiHidden="0" w:uiPriority="70" w:unhideWhenUsed="0"/>
+    <w:lsdException w:name="Colorful Shading Accent 3" w:semiHidden="0" w:uiPriority="71" w:unhideWhenUsed="0"/>
+    <w:lsdException w:name="Colorful List Accent 3" w:semiHidden="0" w:uiPriority="72" w:unhideWhenUsed="0"/>
+    <w:lsdException w:name="Colorful Grid Accent 3" w:semiHidden="0" w:uiPriority="73" w:unhideWhenUsed="0"/>
+    <w:lsdException w:name="Light Shading Accent 4" w:semiHidden="0" w:uiPriority="60" w:unhideWhenUsed="0"/>
+    <w:lsdException w:name="Light List Accent 4" w:semiHidden="0" w:uiPriority="61" w:unhideWhenUsed="0"/>
+    <w:lsdException w:name="Light Grid Accent 4" w:semiHidden="0" w:uiPriority="62" w:unhideWhenUsed="0"/>
+    <w:lsdException w:name="Medium Shading 1 Accent 4" w:semiHidden="0" w:uiPriority="63" w:unhideWhenUsed="0"/>
+    <w:lsdException w:name="Medium Shading 2 Accent 4" w:semiHidden="0" w:uiPriority="64" w:unhideWhenUsed="0"/>
+    <w:lsdException w:name="Medium List 1 Accent 4" w:semiHidden="0" w:uiPriority="65" w:unhideWhenUsed="0"/>
+    <w:lsdException w:name="Medium List 2 Accent 4" w:semiHidden="0" w:uiPriority="66" w:unhideWhenUsed="0"/>
+    <w:lsdException w:name="Medium Grid 1 Accent 4" w:semiHidden="0" w:uiPriority="67" w:unhideWhenUsed="0"/>
+    <w:lsdException w:name="Medium Grid 2 Accent 4" w:semiHidden="0" w:uiPriority="68" w:unhideWhenUsed="0"/>
+    <w:lsdException w:name="Medium Grid 3 Accent 4" w:semiHidden="0" w:uiPriority="69" w:unhideWhenUsed="0"/>
+    <w:lsdException w:name="Dark List Accent 4" w:semiHidden="0" w:uiPriority="70" w:unhideWhenUsed="0"/>
+    <w:lsdException w:name="Colorful Shading Accent 4" w:semiHidden="0" w:uiPriority="71" w:unhideWhenUsed="0"/>
+    <w:lsdException w:name="Colorful List Accent 4" w:semiHidden="0" w:uiPriority="72" w:unhideWhenUsed="0"/>
+    <w:lsdException w:name="Colorful Grid Accent 4" w:semiHidden="0" w:uiPriority="73" w:unhideWhenUsed="0"/>
+    <w:lsdException w:name="Light Shading Accent 5" w:semiHidden="0" w:uiPriority="60" w:unhideWhenUsed="0"/>
+    <w:lsdException w:name="Light List Accent 5" w:semiHidden="0" w:uiPriority="61" w:unhideWhenUsed="0"/>
+    <w:lsdException w:name="Light Grid Accent 5" w:semiHidden="0" w:uiPriority="62" w:unhideWhenUsed="0"/>
+    <w:lsdException w:name="Medium Shading 1 Accent 5" w:semiHidden="0" w:uiPriority="63" w:unhideWhenUsed="0"/>
+    <w:lsdException w:name="Medium Shading 2 Accent 5" w:semiHidden="0" w:uiPriority="64" w:unhideWhenUsed="0"/>
+    <w:lsdException w:name="Medium List 1 Accent 5" w:semiHidden="0" w:uiPriority="65" w:unhideWhenUsed="0"/>
+    <w:lsdException w:name="Medium List 2 Accent 5" w:semiHidden="0" w:uiPriority="66" w:unhideWhenUsed="0"/>
+    <w:lsdException w:name="Medium Grid 1 Accent 5" w:semiHidden="0" w:uiPriority="67" w:unhideWhenUsed="0"/>
+    <w:lsdException w:name="Medium Grid 2 Accent 5" w:semiHidden="0" w:uiPriority="68" w:unhideWhenUsed="0"/>
+    <w:lsdException w:name="Medium Grid 3 Accent 5" w:semiHidden="0" w:uiPriority="69" w:unhideWhenUsed="0"/>
+    <w:lsdException w:name="Dark List Accent 5" w:semiHidden="0" w:uiPriority="70" w:unhideWhenUsed="0"/>
+    <w:lsdException w:name="Colorful Shading Accent 5" w:semiHidden="0" w:uiPriority="71" w:unhideWhenUsed="0"/>
+    <w:lsdException w:name="Colorful List Accent 5" w:semiHidden="0" w:uiPriority="72" w:unhideWhenUsed="0"/>
+    <w:lsdException w:name="Colorful Grid Accent 5" w:semiHidden="0" w:uiPriority="73" w:unhideWhenUsed="0"/>
+    <w:lsdException w:name="Light Shading Accent 6" w:semiHidden="0" w:uiPriority="60" w:unhideWhenUsed="0"/>
+    <w:lsdException w:name="Light List Accent 6" w:semiHidden="0" w:uiPriority="61" w:unhideWhenUsed="0"/>
+    <w:lsdException w:name="Light Grid Accent 6" w:semiHidden="0" w:uiPriority="62" w:unhideWhenUsed="0"/>
+    <w:lsdException w:name="Medium Shading 1 Accent 6" w:semiHidden="0" w:uiPriority="63" w:unhideWhenUsed="0"/>
+    <w:lsdException w:name="Medium Shading 2 Accent 6" w:semiHidden="0" w:uiPriority="64" w:unhideWhenUsed="0"/>
+    <w:lsdException w:name="Medium List 1 Accent 6" w:semiHidden="0" w:uiPriority="65" w:unhideWhenUsed="0"/>
+    <w:lsdException w:name="Medium List 2 Accent 6" w:semiHidden="0" w:uiPriority="66" w:unhideWhenUsed="0"/>
+    <w:lsdException w:name="Medium Grid 1 Accent 6" w:semiHidden="0" w:uiPriority="67" w:unhideWhenUsed="0"/>
+    <w:lsdException w:name="Medium Grid 2 Accent 6" w:semiHidden="0" w:uiPriority="68" w:unhideWhenUsed="0"/>
+    <w:lsdException w:name="Medium Grid 3 Accent 6" w:semiHidden="0" w:uiPriority="69" w:unhideWhenUsed="0"/>
+    <w:lsdException w:name="Dark List Accent 6" w:semiHidden="0" w:uiPriority="70" w:unhideWhenUsed="0"/>
+    <w:lsdException w:name="Colorful Shading Accent 6" w:semiHidden="0" w:uiPriority="71" w:unhideWhenUsed="0"/>
+    <w:lsdException w:name="Colorful List Accent 6" w:semiHidden="0" w:uiPriority="72" w:unhideWhenUsed="0"/>
+    <w:lsdException w:name="Colorful Grid Accent 6" w:semiHidden="0" w:uiPriority="73" w:unhideWhenUsed="0"/>
+    <w:lsdException w:name="Subtle Emphasis" w:semiHidden="0" w:uiPriority="19" w:unhideWhenUsed="0" w:qFormat="1"/>
+    <w:lsdException w:name="Intense Emphasis" w:semiHidden="0" w:uiPriority="21" w:unhideWhenUsed="0" w:qFormat="1"/>
+    <w:lsdException w:name="Subtle Reference" w:semiHidden="0" w:uiPriority="31" w:unhideWhenUsed="0" w:qFormat="1"/>
+    <w:lsdException w:name="Intense Reference" w:semiHidden="0" w:uiPriority="32" w:unhideWhenUsed="0" w:qFormat="1"/>
+    <w:lsdException w:name="Book Title" w:semiHidden="0" w:uiPriority="33" w:unhideWhenUsed="0" w:qFormat="1"/>
+    <w:lsdException w:name="Bibliography" w:uiPriority="37"/>
+    <w:lsdException w:name="TOC Heading" w:uiPriority="39" w:qFormat="1"/>
+  </w:latentStyles>
+  <w:style w:type="paragraph" w:default="1" w:styleId="Normal">
+    <w:name w:val="Normal"/>
+    <w:qFormat/>
+    <w:pPr>
+      <w:widowControl w:val="0"/>
+      <w:autoSpaceDE w:val="0"/>
+      <w:autoSpaceDN w:val="0"/>
+      <w:adjustRightInd w:val="0"/>
+      <w:spacing w:after="0" w:line="240" w:lineRule="auto"/>
+    </w:pPr>
+    <w:rPr>
+      <w:rFonts w:ascii="Times New Roman" w:hAnsi="Times New Roman" w:cs="Times New Roman"/>
+      <w:sz w:val="24"/>
+      <w:szCs w:val="24"/>
+    </w:rPr>
+  </w:style>
+  <w:style w:type="character" w:default="1" w:styleId="DefaultParagraphFont">
+    <w:name w:val="Default Paragraph Font"/>
+    <w:uiPriority w:val="1"/>
+    <w:semiHidden/>
+    <w:unhideWhenUsed/>
+  </w:style>
+  <w:style w:type="table" w:default="1" w:styleId="TableNormal">
+    <w:name w:val="Normal Table"/>
+    <w:uiPriority w:val="99"/>
+    <w:semiHidden/>
+    <w:unhideWhenUsed/>
+    <w:tblPr>
+      <w:tblInd w:w="0" w:type="dxa"/>
+      <w:tblCellMar>
+        <w:top w:w="0" w:type="dxa"/>
+        <w:left w:w="108" w:type="dxa"/>
+        <w:bottom w:w="0" w:type="dxa"/>
+        <w:right w:w="108" w:type="dxa"/>
+      </w:tblCellMar>
+    </w:tblPr>
+  </w:style>
+  <w:style w:type="numbering" w:default="1" w:styleId="NoList">
+    <w:name w:val="No List"/>
+    <w:uiPriority w:val="99"/>
+    <w:semiHidden/>
+    <w:unhideWhenUsed/>
+  </w:style>
+  <w:style w:type="character" w:styleId="FootnoteReference">
+    <w:name w:val="footnote reference"/>
+    <w:uiPriority w:val="99"/>
+  </w:style>
+  <w:style w:type="paragraph" w:styleId="BalloonText">
+    <w:name w:val="Balloon Text"/>
+    <w:basedOn w:val="Normal"/>
+    <w:link w:val="BalloonTextChar"/>
+    <w:uiPriority w:val="99"/>
+    <w:semiHidden/>
+    <w:unhideWhenUsed/>
+    <w:rsid w:val="00670B9B"/>
+    <w:rPr>
+      <w:rFonts w:ascii="Tahoma" w:hAnsi="Tahoma" w:cs="Tahoma"/>
+      <w:sz w:val="16"/>
+      <w:szCs w:val="16"/>
+    </w:rPr>
+  </w:style>
+  <w:style w:type="character" w:customStyle="1" w:styleId="BalloonTextChar">
+    <w:name w:val="Balloon Text Char"/>
+    <w:basedOn w:val="DefaultParagraphFont"/>
+    <w:link w:val="BalloonText"/>
+    <w:uiPriority w:val="99"/>
+    <w:semiHidden/>
+    <w:rsid w:val="00670B9B"/>
+    <w:rPr>
+      <w:rFonts w:ascii="Tahoma" w:hAnsi="Tahoma" w:cs="Tahoma"/>
+      <w:sz w:val="16"/>
+      <w:szCs w:val="16"/>
+    </w:rPr>
+  </w:style>
+  <w:style w:type="paragraph" w:styleId="Header">
+    <w:name w:val="header"/>
+    <w:basedOn w:val="Normal"/>
+    <w:link w:val="HeaderChar"/>
+    <w:uiPriority w:val="99"/>
+    <w:unhideWhenUsed/>
+    <w:rsid w:val="008F0DC3"/>
+    <w:pPr>
+      <w:tabs>
+        <w:tab w:val="center" w:pos="4680"/>
+        <w:tab w:val="right" w:pos="9360"/>
+      </w:tabs>
+    </w:pPr>
+  </w:style>
+  <w:style w:type="character" w:customStyle="1" w:styleId="HeaderChar">
+    <w:name w:val="Header Char"/>
+    <w:basedOn w:val="DefaultParagraphFont"/>
+    <w:link w:val="Header"/>
+    <w:uiPriority w:val="99"/>
+    <w:rsid w:val="008F0DC3"/>
+    <w:rPr>
+      <w:rFonts w:ascii="Times New Roman" w:hAnsi="Times New Roman" w:cs="Times New Roman"/>
+      <w:sz w:val="24"/>
+      <w:szCs w:val="24"/>
+    </w:rPr>
+  </w:style>
+  <w:style w:type="paragraph" w:styleId="Footer">
+    <w:name w:val="footer"/>
+    <w:basedOn w:val="Normal"/>
+    <w:link w:val="FooterChar"/>
+    <w:uiPriority w:val="99"/>
+    <w:unhideWhenUsed/>
+    <w:rsid w:val="008F0DC3"/>
+    <w:pPr>
+      <w:tabs>
+        <w:tab w:val="center" w:pos="4680"/>
+        <w:tab w:val="right" w:pos="9360"/>
+      </w:tabs>
+    </w:pPr>
+  </w:style>
+  <w:style w:type="character" w:customStyle="1" w:styleId="FooterChar">
+    <w:name w:val="Footer Char"/>
+    <w:basedOn w:val="DefaultParagraphFont"/>
+    <w:link w:val="Footer"/>
+    <w:uiPriority w:val="99"/>
+    <w:rsid w:val="008F0DC3"/>
+    <w:rPr>
+      <w:rFonts w:ascii="Times New Roman" w:hAnsi="Times New Roman" w:cs="Times New Roman"/>
+      <w:sz w:val="24"/>
+      <w:szCs w:val="24"/>
+    </w:rPr>
+  </w:style>
+  <w:style w:type="table" w:styleId="TableGrid">
+    <w:name w:val="Table Grid"/>
+    <w:basedOn w:val="TableNormal"/>
+    <w:uiPriority w:val="59"/>
+    <w:unhideWhenUsed/>
+    <w:rsid w:val="0094737C"/>
+    <w:pPr>
+      <w:spacing w:after="0" w:line="240" w:lineRule="auto"/>
+    </w:pPr>
+    <w:tblPr>
+      <w:tblBorders>
+        <w:top w:val="single" w:sz="4" w:space="0" w:color="auto"/>
+        <w:left w:val="single" w:sz="4" w:space="0" w:color="auto"/>
+        <w:bottom w:val="single" w:sz="4" w:space="0" w:color="auto"/>
+        <w:right w:val="single" w:sz="4" w:space="0" w:color="auto"/>
+        <w:insideH w:val="single" w:sz="4" w:space="0" w:color="auto"/>
+        <w:insideV w:val="single" w:sz="4" w:space="0" w:color="auto"/>
+      </w:tblBorders>
+    </w:tblPr>
+  </w:style>
+  <w:style w:type="paragraph" w:styleId="ListParagraph">
+    <w:name w:val="List Paragraph"/>
+    <w:basedOn w:val="Normal"/>
+    <w:uiPriority w:val="34"/>
+    <w:qFormat/>
+    <w:rsid w:val="007F713C"/>
+    <w:pPr>
+      <w:ind w:left="720"/>
+      <w:contextualSpacing/>
+    </w:pPr>
+  </w:style>
+</w:styles>
+</file>
+
+<file path=word/stylesWithEffects.xml><?xml version="1.0" encoding="utf-8"?>
+<w:styles xmlns:wpc="http://schemas.microsoft.com/office/word/2010/wordprocessingCanvas" xmlns:mc="http://schemas.openxmlformats.org/markup-compatibility/2006" xmlns:o="urn:schemas-microsoft-com:office:office" xmlns:r="http://schemas.openxmlformats.org/officeDocument/2006/relationships" xmlns:m="http://schemas.openxmlformats.org/officeDocument/2006/math" xmlns:v="urn:schemas-microsoft-com:vml" xmlns:wp14="http://schemas.microsoft.com/office/word/2010/wordprocessingDrawing" xmlns:wp="http://schemas.openxmlformats.org/drawingml/2006/wordprocessingDrawing" xmlns:w10="urn:schemas-microsoft-com:office:word" xmlns:w="http://schemas.openxmlformats.org/wordprocessingml/2006/main" xmlns:w14="http://schemas.microsoft.com/office/word/2010/wordml" xmlns:wpg="http://schemas.microsoft.com/office/word/2010/wordprocessingGroup" xmlns:wpi="http://schemas.microsoft.com/office/word/2010/wordprocessingInk" xmlns:wne="http://schemas.microsoft.com/office/word/2006/wordml" xmlns:wps="http://schemas.microsoft.com/office/word/2010/wordprocessingShape" mc:Ignorable="w14 wp14">
+  <w:docDefaults>
+    <w:rPrDefault>
+      <w:rPr>
+        <w:rFonts w:asciiTheme="minorHAnsi" w:eastAsiaTheme="minorEastAsia" w:hAnsiTheme="minorHAnsi" w:cstheme="minorBidi"/>
+        <w:sz w:val="22"/>
+        <w:szCs w:val="22"/>
+        <w:lang w:val="en-US" w:eastAsia="en-US" w:bidi="ar-SA"/>
+      </w:rPr>
+    </w:rPrDefault>
+    <w:pPrDefault>
+      <w:pPr>
+        <w:spacing w:after="200" w:line="276" w:lineRule="auto"/>
+      </w:pPr>
+    </w:pPrDefault>
+  </w:docDefaults>
+  <w:latentStyles w:defLockedState="0" w:defUIPriority="99" w:defSemiHidden="1" w:defUnhideWhenUsed="1" w:defQFormat="0" w:count="267">
+    <w:lsdException w:name="Normal" w:semiHidden="0" w:uiPriority="0" w:unhideWhenUsed="0" w:qFormat="1"/>
+    <w:lsdException w:name="heading 1" w:semiHidden="0" w:uiPriority="9" w:unhideWhenUsed="0" w:qFormat="1"/>
+    <w:lsdException w:name="heading 2" w:uiPriority="9" w:qFormat="1"/>
+    <w:lsdException w:name="heading 3" w:uiPriority="9" w:qFormat="1"/>
+    <w:lsdException w:name="heading 4" w:uiPriority="9" w:qFormat="1"/>
+    <w:lsdException w:name="heading 5" w:uiPriority="9" w:qFormat="1"/>
+    <w:lsdException w:name="heading 6" w:uiPriority="9" w:qFormat="1"/>
+    <w:lsdException w:name="heading 7" w:uiPriority="9" w:qFormat="1"/>
+    <w:lsdException w:name="heading 8" w:uiPriority="9" w:qFormat="1"/>
+    <w:lsdException w:name="heading 9" w:uiPriority="9" w:qFormat="1"/>
+    <w:lsdException w:name="toc 1" w:uiPriority="39"/>
+    <w:lsdException w:name="toc 2" w:uiPriority="39"/>
+    <w:lsdException w:name="toc 3" w:uiPriority="39"/>
+    <w:lsdException w:name="toc 4" w:uiPriority="39"/>
+    <w:lsdException w:name="toc 5" w:uiPriority="39"/>
+    <w:lsdException w:name="toc 6" w:uiPriority="39"/>
+    <w:lsdException w:name="toc 7" w:uiPriority="39"/>
+    <w:lsdException w:name="toc 8" w:uiPriority="39"/>
+    <w:lsdException w:name="toc 9" w:uiPriority="39"/>
+    <w:lsdException w:name="caption" w:uiPriority="35" w:qFormat="1"/>
+    <w:lsdException w:name="footnote reference" w:unhideWhenUsed="0"/>
+    <w:lsdException w:name="Title" w:semiHidden="0" w:uiPriority="10" w:unhideWhenUsed="0" w:qFormat="1"/>
+    <w:lsdException w:name="Default Paragraph Font" w:uiPriority="1"/>
+    <w:lsdException w:name="Subtitle" w:semiHidden="0" w:uiPriority="11" w:unhideWhenUsed="0" w:qFormat="1"/>
+    <w:lsdException w:name="Strong" w:semiHidden="0" w:uiPriority="22" w:unhideWhenUsed="0" w:qFormat="1"/>
+    <w:lsdException w:name="Emphasis" w:semiHidden="0" w:uiPriority="20" w:unhideWhenUsed="0" w:qFormat="1"/>
+    <w:lsdException w:name="Table Grid" w:semiHidden="0" w:uiPriority="59" w:unhideWhenUsed="0"/>
+    <w:lsdException w:name="Placeholder Text" w:unhideWhenUsed="0"/>
+    <w:lsdException w:name="No Spacing" w:semiHidden="0" w:uiPriority="1" w:unhideWhenUsed="0" w:qFormat="1"/>
+    <w:lsdException w:name="Light Shading" w:semiHidden="0" w:uiPriority="60" w:unhideWhenUsed="0"/>
+    <w:lsdException w:name="Light List" w:semiHidden="0" w:uiPriority="61" w:unhideWhenUsed="0"/>
+    <w:lsdException w:name="Light Grid" w:semiHidden="0" w:uiPriority="62" w:unhideWhenUsed="0"/>
+    <w:lsdException w:name="Medium Shading 1" w:semiHidden="0" w:uiPriority="63" w:unhideWhenUsed="0"/>
+    <w:lsdException w:name="Medium Shading 2" w:semiHidden="0" w:uiPriority="64" w:unhideWhenUsed="0"/>
+    <w:lsdException w:name="Medium List 1" w:semiHidden="0" w:uiPriority="65" w:unhideWhenUsed="0"/>
+    <w:lsdException w:name="Medium List 2" w:semiHidden="0" w:uiPriority="66" w:unhideWhenUsed="0"/>
+    <w:lsdException w:name="Medium Grid 1" w:semiHidden="0" w:uiPriority="67" w:unhideWhenUsed="0"/>
+    <w:lsdException w:name="Medium Grid 2" w:semiHidden="0" w:uiPriority="68" w:unhideWhenUsed="0"/>
+    <w:lsdException w:name="Medium Grid 3" w:semiHidden="0" w:uiPriority="69" w:unhideWhenUsed="0"/>
+    <w:lsdException w:name="Dark List" w:semiHidden="0" w:uiPriority="70" w:unhideWhenUsed="0"/>
+    <w:lsdException w:name="Colorful Shading" w:semiHidden="0" w:uiPriority="71" w:unhideWhenUsed="0"/>
+    <w:lsdException w:name="Colorful List" w:semiHidden="0" w:uiPriority="72" w:unhideWhenUsed="0"/>
+    <w:lsdException w:name="Colorful Grid" w:semiHidden="0" w:uiPriority="73" w:unhideWhenUsed="0"/>
+    <w:lsdException w:name="Light Shading Accent 1" w:semiHidden="0" w:uiPriority="60" w:unhideWhenUsed="0"/>
+    <w:lsdException w:name="Light List Accent 1" w:semiHidden="0" w:uiPriority="61" w:unhideWhenUsed="0"/>
+    <w:lsdException w:name="Light Grid Accent 1" w:semiHidden="0" w:uiPriority="62" w:unhideWhenUsed="0"/>
+    <w:lsdException w:name="Medium Shading 1 Accent 1" w:semiHidden="0" w:uiPriority="63" w:unhideWhenUsed="0"/>
+    <w:lsdException w:name="Medium Shading 2 Accent 1" w:semiHidden="0" w:uiPriority="64" w:unhideWhenUsed="0"/>
+    <w:lsdException w:name="Medium List 1 Accent 1" w:semiHidden="0" w:uiPriority="65" w:unhideWhenUsed="0"/>
+    <w:lsdException w:name="Revision" w:unhideWhenUsed="0"/>
+    <w:lsdException w:name="List Paragraph" w:semiHidden="0" w:uiPriority="34" w:unhideWhenUsed="0" w:qFormat="1"/>
+    <w:lsdException w:name="Quote" w:semiHidden="0" w:uiPriority="29" w:unhideWhenUsed="0" w:qFormat="1"/>
+    <w:lsdException w:name="Intense Quote" w:semiHidden="0" w:uiPriority="30" w:unhideWhenUsed="0" w:qFormat="1"/>
+    <w:lsdException w:name="Medium List 2 Accent 1" w:semiHidden="0" w:uiPriority="66" w:unhideWhenUsed="0"/>
+    <w:lsdException w:name="Medium Grid 1 Accent 1" w:semiHidden="0" w:uiPriority="67" w:unhideWhenUsed="0"/>
+    <w:lsdException w:name="Medium Grid 2 Accent 1" w:semiHidden="0" w:uiPriority="68" w:unhideWhenUsed="0"/>
+    <w:lsdException w:name="Medium Grid 3 Accent 1" w:semiHidden="0" w:uiPriority="69" w:unhideWhenUsed="0"/>
+    <w:lsdException w:name="Dark List Accent 1" w:semiHidden="0" w:uiPriority="70" w:unhideWhenUsed="0"/>
+    <w:lsdException w:name="Colorful Shading Accent 1" w:semiHidden="0" w:uiPriority="71" w:unhideWhenUsed="0"/>
+    <w:lsdException w:name="Colorful List Accent 1" w:semiHidden="0" w:uiPriority="72" w:unhideWhenUsed="0"/>
+    <w:lsdException w:name="Colorful Grid Accent 1" w:semiHidden="0" w:uiPriority="73" w:unhideWhenUsed="0"/>
+    <w:lsdException w:name="Light Shading Accent 2" w:semiHidden="0" w:uiPriority="60" w:unhideWhenUsed="0"/>
+    <w:lsdException w:name="Light List Accent 2" w:semiHidden="0" w:uiPriority="61" w:unhideWhenUsed="0"/>
+    <w:lsdException w:name="Light Grid Accent 2" w:semiHidden="0" w:uiPriority="62" w:unhideWhenUsed="0"/>
+    <w:lsdException w:name="Medium Shading 1 Accent 2" w:semiHidden="0" w:uiPriority="63" w:unhideWhenUsed="0"/>
+    <w:lsdException w:name="Medium Shading 2 Accent 2" w:semiHidden="0" w:uiPriority="64" w:unhideWhenUsed="0"/>
+    <w:lsdException w:name="Medium List 1 Accent 2" w:semiHidden="0" w:uiPriority="65" w:unhideWhenUsed="0"/>
+    <w:lsdException w:name="Medium List 2 Accent 2" w:semiHidden="0" w:uiPriority="66" w:unhideWhenUsed="0"/>
+    <w:lsdException w:name="Medium Grid 1 Accent 2" w:semiHidden="0" w:uiPriority="67" w:unhideWhenUsed="0"/>
+    <w:lsdException w:name="Medium Grid 2 Accent 2" w:semiHidden="0" w:uiPriority="68" w:unhideWhenUsed="0"/>
+    <w:lsdException w:name="Medium Grid 3 Accent 2" w:semiHidden="0" w:uiPriority="69" w:unhideWhenUsed="0"/>
+    <w:lsdException w:name="Dark List Accent 2" w:semiHidden="0" w:uiPriority="70" w:unhideWhenUsed="0"/>
+    <w:lsdException w:name="Colorful Shading Accent 2" w:semiHidden="0" w:uiPriority="71" w:unhideWhenUsed="0"/>
+    <w:lsdException w:name="Colorful List Accent 2" w:semiHidden="0" w:uiPriority="72" w:unhideWhenUsed="0"/>
+    <w:lsdException w:name="Colorful Grid Accent 2" w:semiHidden="0" w:uiPriority="73" w:unhideWhenUsed="0"/>
+    <w:lsdException w:name="Light Shading Accent 3" w:semiHidden="0" w:uiPriority="60" w:unhideWhenUsed="0"/>
+    <w:lsdException w:name="Light List Accent 3" w:semiHidden="0" w:uiPriority="61" w:unhideWhenUsed="0"/>
+    <w:lsdException w:name="Light Grid Accent 3" w:semiHidden="0" w:uiPriority="62" w:unhideWhenUsed="0"/>
+    <w:lsdException w:name="Medium Shading 1 Accent 3" w:semiHidden="0" w:uiPriority="63" w:unhideWhenUsed="0"/>
+    <w:lsdException w:name="Medium Shading 2 Accent 3" w:semiHidden="0" w:uiPriority="64" w:unhideWhenUsed="0"/>
+    <w:lsdException w:name="Medium List 1 Accent 3" w:semiHidden="0" w:uiPriority="65" w:unhideWhenUsed="0"/>
+    <w:lsdException w:name="Medium List 2 Accent 3" w:semiHidden="0" w:uiPriority="66" w:unhideWhenUsed="0"/>
+    <w:lsdException w:name="Medium Grid 1 Accent 3" w:semiHidden="0" w:uiPriority="67" w:unhideWhenUsed="0"/>
+    <w:lsdException w:name="Medium Grid 2 Accent 3" w:semiHidden="0" w:uiPriority="68" w:unhideWhenUsed="0"/>
+    <w:lsdException w:name="Medium Grid 3 Accent 3" w:semiHidden="0" w:uiPriority="69" w:unhideWhenUsed="0"/>
+    <w:lsdException w:name="Dark List Accent 3" w:semiHidden="0" w:uiPriority="70" w:unhideWhenUsed="0"/>
+    <w:lsdException w:name="Colorful Shading Accent 3" w:semiHidden="0" w:uiPriority="71" w:unhideWhenUsed="0"/>
+    <w:lsdException w:name="Colorful List Accent 3" w:semiHidden="0" w:uiPriority="72" w:unhideWhenUsed="0"/>
+    <w:lsdException w:name="Colorful Grid Accent 3" w:semiHidden="0" w:uiPriority="73" w:unhideWhenUsed="0"/>
+    <w:lsdException w:name="Light Shading Accent 4" w:semiHidden="0" w:uiPriority="60" w:unhideWhenUsed="0"/>
+    <w:lsdException w:name="Light List Accent 4" w:semiHidden="0" w:uiPriority="61" w:unhideWhenUsed="0"/>
+    <w:lsdException w:name="Light Grid Accent 4" w:semiHidden="0" w:uiPriority="62" w:unhideWhenUsed="0"/>
+    <w:lsdException w:name="Medium Shading 1 Accent 4" w:semiHidden="0" w:uiPriority="63" w:unhideWhenUsed="0"/>
+    <w:lsdException w:name="Medium Shading 2 Accent 4" w:semiHidden="0" w:uiPriority="64" w:unhideWhenUsed="0"/>
+    <w:lsdException w:name="Medium List 1 Accent 4" w:semiHidden="0" w:uiPriority="65" w:unhideWhenUsed="0"/>
+    <w:lsdException w:name="Medium List 2 Accent 4" w:semiHidden="0" w:uiPriority="66" w:unhideWhenUsed="0"/>
+    <w:lsdException w:name="Medium Grid 1 Accent 4" w:semiHidden="0" w:uiPriority="67" w:unhideWhenUsed="0"/>
+    <w:lsdException w:name="Medium Grid 2 Accent 4" w:semiHidden="0" w:uiPriority="68" w:unhideWhenUsed="0"/>
+    <w:lsdException w:name="Medium Grid 3 Accent 4" w:semiHidden="0" w:uiPriority="69" w:unhideWhenUsed="0"/>
+    <w:lsdException w:name="Dark List Accent 4" w:semiHidden="0" w:uiPriority="70" w:unhideWhenUsed="0"/>
+    <w:lsdException w:name="Colorful Shading Accent 4" w:semiHidden="0" w:uiPriority="71" w:unhideWhenUsed="0"/>
+    <w:lsdException w:name="Colorful List Accent 4" w:semiHidden="0" w:uiPriority="72" w:unhideWhenUsed="0"/>
+    <w:lsdException w:name="Colorful Grid Accent 4" w:semiHidden="0" w:uiPriority="73" w:unhideWhenUsed="0"/>
+    <w:lsdException w:name="Light Shading Accent 5" w:semiHidden="0" w:uiPriority="60" w:unhideWhenUsed="0"/>
+    <w:lsdException w:name="Light List Accent 5" w:semiHidden="0" w:uiPriority="61" w:unhideWhenUsed="0"/>
+    <w:lsdException w:name="Light Grid Accent 5" w:semiHidden="0" w:uiPriority="62" w:unhideWhenUsed="0"/>
+    <w:lsdException w:name="Medium Shading 1 Accent 5" w:semiHidden="0" w:uiPriority="63" w:unhideWhenUsed="0"/>
+    <w:lsdException w:name="Medium Shading 2 Accent 5" w:semiHidden="0" w:uiPriority="64" w:unhideWhenUsed="0"/>
+    <w:lsdException w:name="Medium List 1 Accent 5" w:semiHidden="0" w:uiPriority="65" w:unhideWhenUsed="0"/>
+    <w:lsdException w:name="Medium List 2 Accent 5" w:semiHidden="0" w:uiPriority="66" w:unhideWhenUsed="0"/>
+    <w:lsdException w:name="Medium Grid 1 Accent 5" w:semiHidden="0" w:uiPriority="67" w:unhideWhenUsed="0"/>
+    <w:lsdException w:name="Medium Grid 2 Accent 5" w:semiHidden="0" w:uiPriority="68" w:unhideWhenUsed="0"/>
+    <w:lsdException w:name="Medium Grid 3 Accent 5" w:semiHidden="0" w:uiPriority="69" w:unhideWhenUsed="0"/>
+    <w:lsdException w:name="Dark List Accent 5" w:semiHidden="0" w:uiPriority="70" w:unhideWhenUsed="0"/>
+    <w:lsdException w:name="Colorful Shading Accent 5" w:semiHidden="0" w:uiPriority="71" w:unhideWhenUsed="0"/>
+    <w:lsdException w:name="Colorful List Accent 5" w:semiHidden="0" w:uiPriority="72" w:unhideWhenUsed="0"/>
+    <w:lsdException w:name="Colorful Grid Accent 5" w:semiHidden="0" w:uiPriority="73" w:unhideWhenUsed="0"/>
+    <w:lsdException w:name="Light Shading Accent 6" w:semiHidden="0" w:uiPriority="60" w:unhideWhenUsed="0"/>
+    <w:lsdException w:name="Light List Accent 6" w:semiHidden="0" w:uiPriority="61" w:unhideWhenUsed="0"/>
+    <w:lsdException w:name="Light Grid Accent 6" w:semiHidden="0" w:uiPriority="62" w:unhideWhenUsed="0"/>
+    <w:lsdException w:name="Medium Shading 1 Accent 6" w:semiHidden="0" w:uiPriority="63" w:unhideWhenUsed="0"/>
+    <w:lsdException w:name="Medium Shading 2 Accent 6" w:semiHidden="0" w:uiPriority="64" w:unhideWhenUsed="0"/>
+    <w:lsdException w:name="Medium List 1 Accent 6" w:semiHidden="0" w:uiPriority="65" w:unhideWhenUsed="0"/>
+    <w:lsdException w:name="Medium List 2 Accent 6" w:semiHidden="0" w:uiPriority="66" w:unhideWhenUsed="0"/>
+    <w:lsdException w:name="Medium Grid 1 Accent 6" w:semiHidden="0" w:uiPriority="67" w:unhideWhenUsed="0"/>
+    <w:lsdException w:name="Medium Grid 2 Accent 6" w:semiHidden="0" w:uiPriority="68" w:unhideWhenUsed="0"/>
+    <w:lsdException w:name="Medium Grid 3 Accent 6" w:semiHidden="0" w:uiPriority="69" w:unhideWhenUsed="0"/>
+    <w:lsdException w:name="Dark List Accent 6" w:semiHidden="0" w:uiPriority="70" w:unhideWhenUsed="0"/>
+    <w:lsdException w:name="Colorful Shading Accent 6" w:semiHidden="0" w:uiPriority="71" w:unhideWhenUsed="0"/>
+    <w:lsdException w:name="Colorful List Accent 6" w:semiHidden="0" w:uiPriority="72" w:unhideWhenUsed="0"/>
+    <w:lsdException w:name="Colorful Grid Accent 6" w:semiHidden="0" w:uiPriority="73" w:unhideWhenUsed="0"/>
+    <w:lsdException w:name="Subtle Emphasis" w:semiHidden="0" w:uiPriority="19" w:unhideWhenUsed="0" w:qFormat="1"/>
+    <w:lsdException w:name="Intense Emphasis" w:semiHidden="0" w:uiPriority="21" w:unhideWhenUsed="0" w:qFormat="1"/>
+    <w:lsdException w:name="Subtle Reference" w:semiHidden="0" w:uiPriority="31" w:unhideWhenUsed="0" w:qFormat="1"/>
+    <w:lsdException w:name="Intense Reference" w:semiHidden="0" w:uiPriority="32" w:unhideWhenUsed="0" w:qFormat="1"/>
+    <w:lsdException w:name="Book Title" w:semiHidden="0" w:uiPriority="33" w:unhideWhenUsed="0" w:qFormat="1"/>
+    <w:lsdException w:name="Bibliography" w:uiPriority="37"/>
+    <w:lsdException w:name="TOC Heading" w:uiPriority="39" w:qFormat="1"/>
   </w:latentStyles>
   <w:style w:type="paragraph" w:default="1" w:styleId="Normal">
     <w:name w:val="Normal"/>

</xml_diff>

<commit_message>
Cleaned up imports in BCD.
</commit_message>
<xml_diff>
--- a/resources/Saved/21CRB01268_Traffic Judgment Entry.docx
+++ b/resources/Saved/21CRB01268_Traffic Judgment Entry.docx
@@ -1,6 +1,6 @@
 
 <file path=word/document.xml><?xml version="1.0" encoding="utf-8"?>
-<w:document xmlns:wpc="http://schemas.microsoft.com/office/word/2010/wordprocessingCanvas" xmlns:mc="http://schemas.openxmlformats.org/markup-compatibility/2006" xmlns:o="urn:schemas-microsoft-com:office:office" xmlns:r="http://schemas.openxmlformats.org/officeDocument/2006/relationships" xmlns:m="http://schemas.openxmlformats.org/officeDocument/2006/math" xmlns:v="urn:schemas-microsoft-com:vml" xmlns:wp14="http://schemas.microsoft.com/office/word/2010/wordprocessingDrawing" xmlns:wp="http://schemas.openxmlformats.org/drawingml/2006/wordprocessingDrawing" xmlns:w10="urn:schemas-microsoft-com:office:word" xmlns:w="http://schemas.openxmlformats.org/wordprocessingml/2006/main" xmlns:w14="http://schemas.microsoft.com/office/word/2010/wordml" xmlns:wpg="http://schemas.microsoft.com/office/word/2010/wordprocessingGroup" xmlns:wpi="http://schemas.microsoft.com/office/word/2010/wordprocessingInk" xmlns:wne="http://schemas.microsoft.com/office/word/2006/wordml" xmlns:wps="http://schemas.microsoft.com/office/word/2010/wordprocessingShape" mc:Ignorable="w14 wp14">
+<w:document xmlns:wpc="http://schemas.microsoft.com/office/word/2010/wordprocessingCanvas" xmlns:cx="http://schemas.microsoft.com/office/drawing/2014/chartex" xmlns:cx1="http://schemas.microsoft.com/office/drawing/2015/9/8/chartex" xmlns:cx2="http://schemas.microsoft.com/office/drawing/2015/10/21/chartex" xmlns:cx3="http://schemas.microsoft.com/office/drawing/2016/5/9/chartex" xmlns:cx4="http://schemas.microsoft.com/office/drawing/2016/5/10/chartex" xmlns:cx5="http://schemas.microsoft.com/office/drawing/2016/5/11/chartex" xmlns:cx6="http://schemas.microsoft.com/office/drawing/2016/5/12/chartex" xmlns:cx7="http://schemas.microsoft.com/office/drawing/2016/5/13/chartex" xmlns:cx8="http://schemas.microsoft.com/office/drawing/2016/5/14/chartex" xmlns:mc="http://schemas.openxmlformats.org/markup-compatibility/2006" xmlns:aink="http://schemas.microsoft.com/office/drawing/2016/ink" xmlns:am3d="http://schemas.microsoft.com/office/drawing/2017/model3d" xmlns:o="urn:schemas-microsoft-com:office:office" xmlns:r="http://schemas.openxmlformats.org/officeDocument/2006/relationships" xmlns:m="http://schemas.openxmlformats.org/officeDocument/2006/math" xmlns:v="urn:schemas-microsoft-com:vml" xmlns:wp14="http://schemas.microsoft.com/office/word/2010/wordprocessingDrawing" xmlns:wp="http://schemas.openxmlformats.org/drawingml/2006/wordprocessingDrawing" xmlns:w10="urn:schemas-microsoft-com:office:word" xmlns:w="http://schemas.openxmlformats.org/wordprocessingml/2006/main" xmlns:w14="http://schemas.microsoft.com/office/word/2010/wordml" xmlns:w15="http://schemas.microsoft.com/office/word/2012/wordml" xmlns:w16cex="http://schemas.microsoft.com/office/word/2018/wordml/cex" xmlns:w16cid="http://schemas.microsoft.com/office/word/2016/wordml/cid" xmlns:w16="http://schemas.microsoft.com/office/word/2018/wordml" xmlns:w16sdtdh="http://schemas.microsoft.com/office/word/2020/wordml/sdtdatahash" xmlns:w16se="http://schemas.microsoft.com/office/word/2015/wordml/symex" xmlns:wpg="http://schemas.microsoft.com/office/word/2010/wordprocessingGroup" xmlns:wpi="http://schemas.microsoft.com/office/word/2010/wordprocessingInk" xmlns:wne="http://schemas.microsoft.com/office/word/2006/wordml" xmlns:wps="http://schemas.microsoft.com/office/word/2010/wordprocessingShape" mc:Ignorable="w14 w15 w16se w16cid w16 w16cex w16sdtdh wp14">
   <w:body>
     <w:p>
       <w:pPr>
@@ -160,23 +160,13 @@
           <w:szCs w:val="20"/>
         </w:rPr>
       </w:pPr>
-      <w:proofErr w:type="gramStart"/>
-      <w:r>
-        <w:rPr>
-          <w:rFonts w:ascii="Palatino Linotype" w:hAnsi="Palatino Linotype"/>
-          <w:sz w:val="20"/>
-          <w:szCs w:val="20"/>
-        </w:rPr>
-        <w:t>vs</w:t>
-      </w:r>
-      <w:proofErr w:type="gramEnd"/>
-      <w:r>
-        <w:rPr>
-          <w:rFonts w:ascii="Palatino Linotype" w:hAnsi="Palatino Linotype"/>
-          <w:sz w:val="20"/>
-          <w:szCs w:val="20"/>
-        </w:rPr>
-        <w:t>.</w:t>
+      <w:r>
+        <w:rPr>
+          <w:rFonts w:ascii="Palatino Linotype" w:hAnsi="Palatino Linotype"/>
+          <w:sz w:val="20"/>
+          <w:szCs w:val="20"/>
+        </w:rPr>
+        <w:t>vs.</w:t>
       </w:r>
       <w:r>
         <w:rPr>
@@ -392,7 +382,6 @@
           <w:szCs w:val="20"/>
         </w:rPr>
       </w:pPr>
-      <w:proofErr w:type="gramStart"/>
       <w:r>
         <w:rPr>
           <w:rFonts w:ascii="Palatino Linotype" w:hAnsi="Palatino Linotype"/>
@@ -401,7 +390,6 @@
         </w:rPr>
         <w:t>Defendant.</w:t>
       </w:r>
-      <w:proofErr w:type="gramEnd"/>
       <w:r>
         <w:rPr>
           <w:rFonts w:ascii="Palatino Linotype" w:hAnsi="Palatino Linotype"/>
@@ -464,7 +452,6 @@
         <w:jc w:val="center"/>
         <w:rPr>
           <w:rFonts w:ascii="Palatino Linotype" w:hAnsi="Palatino Linotype"/>
-          <w:bCs/>
           <w:sz w:val="20"/>
           <w:szCs w:val="20"/>
         </w:rPr>
@@ -478,40 +465,7 @@
           <w:szCs w:val="20"/>
           <w:u w:val="single"/>
         </w:rPr>
-        <w:t>MAGISTRATE</w:t>
-      </w:r>
-      <w:r>
-        <w:rPr>
-          <w:rFonts w:ascii="Palatino Linotype" w:hAnsi="Palatino Linotype"/>
-          <w:b/>
-          <w:bCs/>
-          <w:sz w:val="20"/>
-          <w:szCs w:val="20"/>
-          <w:u w:val="single"/>
-        </w:rPr>
-        <w:t>’S</w:t>
-      </w:r>
-      <w:r>
-        <w:rPr>
-          <w:rFonts w:ascii="Palatino Linotype" w:hAnsi="Palatino Linotype"/>
-          <w:b/>
-          <w:bCs/>
-          <w:sz w:val="20"/>
-          <w:szCs w:val="20"/>
-          <w:u w:val="single"/>
-        </w:rPr>
-        <w:t xml:space="preserve"> </w:t>
-      </w:r>
-      <w:r>
-        <w:rPr>
-          <w:rFonts w:ascii="Palatino Linotype" w:hAnsi="Palatino Linotype"/>
-          <w:b/>
-          <w:bCs/>
-          <w:sz w:val="20"/>
-          <w:szCs w:val="20"/>
-          <w:u w:val="single"/>
-        </w:rPr>
-        <w:t xml:space="preserve">DECISION</w:t>
+        <w:t>FINAL JUDGMENT ENTRY</w:t>
       </w:r>
     </w:p>
     <w:p>
@@ -597,7 +551,7 @@
           <w:sz w:val="20"/>
           <w:szCs w:val="20"/>
         </w:rPr>
-        <w:t xml:space="preserve"> for arraignment on February 01, 2022.</w:t>
+        <w:t xml:space="preserve"> for arraignment on February 04, 2022.</w:t>
       </w:r>
       <w:r>
         <w:rPr>
@@ -1392,7 +1346,6 @@
           <w:szCs w:val="20"/>
         </w:rPr>
       </w:pPr>
-      <w:proofErr w:type="gramStart"/>
       <w:r>
         <w:rPr>
           <w:rFonts w:ascii="Palatino Linotype" w:hAnsi="Palatino Linotype"/>
@@ -1401,9 +1354,8 @@
           <w:sz w:val="20"/>
           <w:szCs w:val="20"/>
         </w:rPr>
-        <w:t xml:space="preserve">Fines and Costs.</w:t>
-      </w:r>
-      <w:proofErr w:type="gramEnd"/>
+        <w:t xml:space="preserve">Fines and Costs.  </w:t>
+      </w:r>
       <w:r>
         <w:rPr>
           <w:rFonts w:ascii="Palatino Linotype" w:hAnsi="Palatino Linotype"/>
@@ -1412,7 +1364,52 @@
           <w:sz w:val="20"/>
           <w:szCs w:val="20"/>
         </w:rPr>
-        <w:t xml:space="preserve">  </w:t>
+        <w:t xml:space="preserve"/>
+      </w:r>
+      <w:r>
+        <w:rPr>
+          <w:rFonts w:ascii="Palatino Linotype" w:hAnsi="Palatino Linotype"/>
+          <w:bCs/>
+          <w:sz w:val="20"/>
+          <w:szCs w:val="20"/>
+          <w:u w:val="single"/>
+        </w:rPr>
+        <w:t>Court costs are assessed for the highest degree charge in this</w:t>
+      </w:r>
+      <w:r>
+        <w:rPr>
+          <w:rFonts w:ascii="Palatino Linotype" w:hAnsi="Palatino Linotype"/>
+          <w:bCs/>
+          <w:sz w:val="20"/>
+          <w:szCs w:val="20"/>
+          <w:u w:val="single"/>
+        </w:rPr>
+        <w:t xml:space="preserve"> case</w:t>
+      </w:r>
+      <w:r>
+        <w:rPr>
+          <w:rFonts w:ascii="Palatino Linotype" w:hAnsi="Palatino Linotype"/>
+          <w:bCs/>
+          <w:sz w:val="20"/>
+          <w:szCs w:val="20"/>
+        </w:rPr>
+        <w:t xml:space="preserve">. </w:t>
+      </w:r>
+      <w:r>
+        <w:rPr>
+          <w:rFonts w:ascii="Palatino Linotype" w:hAnsi="Palatino Linotype"/>
+          <w:sz w:val="20"/>
+          <w:szCs w:val="20"/>
+        </w:rPr>
+        <w:t xml:space="preserve">Having</w:t>
+      </w:r>
+      <w:r>
+        <w:rPr>
+          <w:rFonts w:ascii="Palatino Linotype" w:hAnsi="Palatino Linotype"/>
+          <w:sz w:val="20"/>
+          <w:szCs w:val="20"/>
+        </w:rPr>
+        <w:t xml:space="preserve"> been informed of the fines </w:t>
       </w:r>
       <w:r>
         <w:rPr>
@@ -1427,47 +1424,26 @@
       <w:r>
         <w:rPr>
           <w:rFonts w:ascii="Palatino Linotype" w:hAnsi="Palatino Linotype"/>
-          <w:bCs/>
-          <w:sz w:val="20"/>
-          <w:szCs w:val="20"/>
-          <w:u w:val="single"/>
-        </w:rPr>
-        <w:t>Court costs are assessed for the highest degree charge in this</w:t>
-      </w:r>
-      <w:r>
-        <w:rPr>
-          <w:rFonts w:ascii="Palatino Linotype" w:hAnsi="Palatino Linotype"/>
-          <w:bCs/>
-          <w:sz w:val="20"/>
-          <w:szCs w:val="20"/>
-          <w:u w:val="single"/>
-        </w:rPr>
-        <w:t xml:space="preserve"> case</w:t>
-      </w:r>
-      <w:r>
-        <w:rPr>
-          <w:rFonts w:ascii="Palatino Linotype" w:hAnsi="Palatino Linotype"/>
-          <w:bCs/>
-          <w:sz w:val="20"/>
-          <w:szCs w:val="20"/>
-        </w:rPr>
-        <w:t xml:space="preserve">. </w:t>
-      </w:r>
-      <w:r>
-        <w:rPr>
-          <w:rFonts w:ascii="Palatino Linotype" w:hAnsi="Palatino Linotype"/>
-          <w:sz w:val="20"/>
-          <w:szCs w:val="20"/>
-        </w:rPr>
-        <w:t xml:space="preserve">Having</w:t>
-      </w:r>
-      <w:r>
-        <w:rPr>
-          <w:rFonts w:ascii="Palatino Linotype" w:hAnsi="Palatino Linotype"/>
-          <w:sz w:val="20"/>
-          <w:szCs w:val="20"/>
-        </w:rPr>
-        <w:t xml:space="preserve"> been informed of the fines </w:t>
+          <w:sz w:val="20"/>
+          <w:szCs w:val="20"/>
+        </w:rPr>
+        <w:t xml:space="preserve">and costs</w:t>
+      </w:r>
+      <w:r>
+        <w:rPr>
+          <w:rFonts w:ascii="Palatino Linotype" w:hAnsi="Palatino Linotype"/>
+          <w:sz w:val="20"/>
+          <w:szCs w:val="20"/>
+        </w:rPr>
+        <w:t xml:space="preserve"> </w:t>
+      </w:r>
+      <w:r>
+        <w:rPr>
+          <w:rFonts w:ascii="Palatino Linotype" w:hAnsi="Palatino Linotype"/>
+          <w:sz w:val="20"/>
+          <w:szCs w:val="20"/>
+        </w:rPr>
+        <w:t xml:space="preserve">owed, Defendant expressed an ability to pay </w:t>
       </w:r>
       <w:r>
         <w:rPr>
@@ -1477,40 +1453,32 @@
           <w:sz w:val="20"/>
           <w:szCs w:val="20"/>
         </w:rPr>
-        <w:t xml:space="preserve"/>
-      </w:r>
-      <w:r>
-        <w:rPr>
-          <w:rFonts w:ascii="Palatino Linotype" w:hAnsi="Palatino Linotype"/>
-          <w:sz w:val="20"/>
-          <w:szCs w:val="20"/>
-        </w:rPr>
-        <w:t xml:space="preserve">and</w:t>
-      </w:r>
-      <w:proofErr w:type="gramEnd"/>
-      <w:r>
-        <w:rPr>
-          <w:rFonts w:ascii="Palatino Linotype" w:hAnsi="Palatino Linotype"/>
-          <w:sz w:val="20"/>
-          <w:szCs w:val="20"/>
-        </w:rPr>
-        <w:t xml:space="preserve"> costs</w:t>
-      </w:r>
-      <w:r>
-        <w:rPr>
-          <w:rFonts w:ascii="Palatino Linotype" w:hAnsi="Palatino Linotype"/>
-          <w:sz w:val="20"/>
-          <w:szCs w:val="20"/>
-        </w:rPr>
-        <w:t xml:space="preserve"> </w:t>
-      </w:r>
-      <w:r>
-        <w:rPr>
-          <w:rFonts w:ascii="Palatino Linotype" w:hAnsi="Palatino Linotype"/>
-          <w:sz w:val="20"/>
-          <w:szCs w:val="20"/>
-        </w:rPr>
-        <w:t xml:space="preserve">owed, Defendant expressed an ability to pay </w:t>
+        <w:t xml:space="preserve">forthwith</w:t>
+      </w:r>
+      <w:r>
+        <w:rPr>
+          <w:rFonts w:ascii="Palatino Linotype" w:hAnsi="Palatino Linotype"/>
+          <w:sz w:val="20"/>
+          <w:szCs w:val="20"/>
+        </w:rPr>
+        <w:t xml:space="preserve">. </w:t>
+      </w:r>
+      <w:bookmarkStart w:id="0" w:name="_Hlk94196527"/>
+      <w:r>
+        <w:rPr>
+          <w:rFonts w:ascii="Palatino Linotype" w:hAnsi="Palatino Linotype"/>
+          <w:sz w:val="20"/>
+          <w:szCs w:val="20"/>
+        </w:rPr>
+        <w:t xml:space="preserve">Absent further order, the Court finds Defendant is able and shall pay</w:t>
+      </w:r>
+      <w:r>
+        <w:rPr>
+          <w:rFonts w:ascii="Palatino Linotype" w:hAnsi="Palatino Linotype"/>
+          <w:sz w:val="20"/>
+          <w:szCs w:val="20"/>
+        </w:rPr>
+        <w:t xml:space="preserve"> the fines </w:t>
       </w:r>
       <w:r>
         <w:rPr>
@@ -1520,33 +1488,33 @@
           <w:sz w:val="20"/>
           <w:szCs w:val="20"/>
         </w:rPr>
-        <w:t xml:space="preserve">forthwith</w:t>
-      </w:r>
-      <w:r>
-        <w:rPr>
-          <w:rFonts w:ascii="Palatino Linotype" w:hAnsi="Palatino Linotype"/>
-          <w:sz w:val="20"/>
-          <w:szCs w:val="20"/>
-        </w:rPr>
-        <w:t xml:space="preserve">. </w:t>
-      </w:r>
-      <w:bookmarkStart w:id="0" w:name="_Hlk94196527"/>
-      <w:r>
-        <w:rPr>
-          <w:rFonts w:ascii="Palatino Linotype" w:hAnsi="Palatino Linotype"/>
-          <w:sz w:val="20"/>
-          <w:szCs w:val="20"/>
-        </w:rPr>
-        <w:t xml:space="preserve">Absent further order, the Court finds Defendant is able and shall pay</w:t>
-      </w:r>
-      <w:r>
-        <w:rPr>
-          <w:rFonts w:ascii="Palatino Linotype" w:hAnsi="Palatino Linotype"/>
-          <w:sz w:val="20"/>
-          <w:szCs w:val="20"/>
-        </w:rPr>
-        <w:t xml:space="preserve"> the fines </w:t>
-      </w:r>
+        <w:t xml:space="preserve"/>
+      </w:r>
+      <w:r>
+        <w:rPr>
+          <w:rFonts w:ascii="Palatino Linotype" w:hAnsi="Palatino Linotype"/>
+          <w:sz w:val="20"/>
+          <w:szCs w:val="20"/>
+        </w:rPr>
+        <w:t xml:space="preserve">and costs</w:t>
+      </w:r>
+      <w:r>
+        <w:rPr>
+          <w:rFonts w:ascii="Palatino Linotype" w:hAnsi="Palatino Linotype"/>
+          <w:sz w:val="20"/>
+          <w:szCs w:val="20"/>
+        </w:rPr>
+        <w:t xml:space="preserve"> </w:t>
+      </w:r>
+      <w:r>
+        <w:rPr>
+          <w:rFonts w:ascii="Palatino Linotype" w:hAnsi="Palatino Linotype"/>
+          <w:sz w:val="20"/>
+          <w:szCs w:val="20"/>
+        </w:rPr>
+        <w:t xml:space="preserve">in full by </w:t>
+      </w:r>
+      <w:bookmarkEnd w:id="0"/>
       <w:r>
         <w:rPr>
           <w:rFonts w:ascii="Palatino Linotype" w:hAnsi="Palatino Linotype"/>
@@ -1555,59 +1523,23 @@
           <w:sz w:val="20"/>
           <w:szCs w:val="20"/>
         </w:rPr>
+        <w:t xml:space="preserve">February 04, 2022</w:t>
+      </w:r>
+      <w:r>
+        <w:rPr>
+          <w:rFonts w:ascii="Palatino Linotype" w:hAnsi="Palatino Linotype"/>
+          <w:sz w:val="20"/>
+          <w:szCs w:val="20"/>
+        </w:rPr>
+        <w:t xml:space="preserve">. </w:t>
+      </w:r>
+      <w:r>
+        <w:rPr>
+          <w:rFonts w:ascii="Palatino Linotype" w:hAnsi="Palatino Linotype"/>
+          <w:sz w:val="20"/>
+          <w:szCs w:val="20"/>
+        </w:rPr>
         <w:t xml:space="preserve"/>
-      </w:r>
-      <w:r>
-        <w:rPr>
-          <w:rFonts w:ascii="Palatino Linotype" w:hAnsi="Palatino Linotype"/>
-          <w:sz w:val="20"/>
-          <w:szCs w:val="20"/>
-        </w:rPr>
-        <w:t xml:space="preserve">and</w:t>
-      </w:r>
-      <w:proofErr w:type="gramEnd"/>
-      <w:r>
-        <w:rPr>
-          <w:rFonts w:ascii="Palatino Linotype" w:hAnsi="Palatino Linotype"/>
-          <w:sz w:val="20"/>
-          <w:szCs w:val="20"/>
-        </w:rPr>
-        <w:t xml:space="preserve"> costs</w:t>
-      </w:r>
-      <w:r>
-        <w:rPr>
-          <w:rFonts w:ascii="Palatino Linotype" w:hAnsi="Palatino Linotype"/>
-          <w:sz w:val="20"/>
-          <w:szCs w:val="20"/>
-        </w:rPr>
-        <w:t xml:space="preserve"> </w:t>
-      </w:r>
-      <w:r>
-        <w:rPr>
-          <w:rFonts w:ascii="Palatino Linotype" w:hAnsi="Palatino Linotype"/>
-          <w:sz w:val="20"/>
-          <w:szCs w:val="20"/>
-        </w:rPr>
-        <w:t xml:space="preserve">in full by </w:t>
-      </w:r>
-      <w:bookmarkEnd w:id="0"/>
-      <w:r>
-        <w:rPr>
-          <w:rFonts w:ascii="Palatino Linotype" w:hAnsi="Palatino Linotype"/>
-          <w:b/>
-          <w:bCs/>
-          <w:sz w:val="20"/>
-          <w:szCs w:val="20"/>
-        </w:rPr>
-        <w:t xml:space="preserve">February 01, 2022</w:t>
-      </w:r>
-      <w:r>
-        <w:rPr>
-          <w:rFonts w:ascii="Palatino Linotype" w:hAnsi="Palatino Linotype"/>
-          <w:sz w:val="20"/>
-          <w:szCs w:val="20"/>
-        </w:rPr>
-        <w:t xml:space="preserve">. </w:t>
       </w:r>
       <w:r>
         <w:rPr>
@@ -1653,7 +1585,6 @@
           <w:szCs w:val="20"/>
         </w:rPr>
       </w:pPr>
-      <w:proofErr w:type="gramStart"/>
       <w:r>
         <w:rPr>
           <w:rFonts w:ascii="Palatino Linotype" w:hAnsi="Palatino Linotype"/>
@@ -1662,26 +1593,15 @@
           <w:sz w:val="20"/>
           <w:szCs w:val="20"/>
         </w:rPr>
-        <w:t xml:space="preserve">Proof of Financial Responsibility.</w:t>
-      </w:r>
-      <w:proofErr w:type="gramEnd"/>
-      <w:r>
-        <w:rPr>
-          <w:rFonts w:ascii="Palatino Linotype" w:hAnsi="Palatino Linotype"/>
-          <w:b/>
+        <w:t xml:space="preserve">Proof of Financial Responsibility.  </w:t>
+      </w:r>
+      <w:r>
+        <w:rPr>
+          <w:rFonts w:ascii="Palatino Linotype" w:hAnsi="Palatino Linotype"/>
           <w:bCs/>
           <w:sz w:val="20"/>
           <w:szCs w:val="20"/>
         </w:rPr>
-        <w:t xml:space="preserve">  </w:t>
-      </w:r>
-      <w:r>
-        <w:rPr>
-          <w:rFonts w:ascii="Palatino Linotype" w:hAnsi="Palatino Linotype"/>
-          <w:bCs/>
-          <w:sz w:val="20"/>
-          <w:szCs w:val="20"/>
-        </w:rPr>
         <w:t xml:space="preserve"> </w:t>
       </w:r>
       <w:r>
@@ -1690,7 +1610,7 @@
           <w:sz w:val="20"/>
           <w:szCs w:val="20"/>
         </w:rPr>
-        <w:t xml:space="preserve">The Defendant showed the Court proof of responsibility during the proceeding.</w:t>
+        <w:t>The Defendant showed the Court proof of responsibility during the proceeding.</w:t>
       </w:r>
       <w:r>
         <w:rPr>
@@ -1860,7 +1780,7 @@
           <w:sz w:val="20"/>
           <w:szCs w:val="20"/>
         </w:rPr>
-        <w:t xml:space="preserve">Magistrate</w:t>
+        <w:t xml:space="preserve">Judge</w:t>
       </w:r>
       <w:r>
         <w:rPr>
@@ -1876,7 +1796,7 @@
           <w:sz w:val="20"/>
           <w:szCs w:val="20"/>
         </w:rPr>
-        <w:t xml:space="preserve">Amanda</w:t>
+        <w:t xml:space="preserve">Marianne</w:t>
       </w:r>
       <w:r>
         <w:rPr>
@@ -1892,7 +1812,7 @@
           <w:sz w:val="20"/>
           <w:szCs w:val="20"/>
         </w:rPr>
-        <w:t xml:space="preserve">Bunner</w:t>
+        <w:t xml:space="preserve">Hemmeter</w:t>
       </w:r>
     </w:p>
     <w:p>
@@ -1928,84 +1848,54 @@
     <w:p>
       <w:pPr>
         <w:tabs>
-          <w:tab w:val="center" w:pos="4680"/>
+          <w:tab w:val="left" w:pos="-1080"/>
+          <w:tab w:val="left" w:pos="-720"/>
+          <w:tab w:val="left" w:pos="0"/>
+          <w:tab w:val="left" w:pos="720"/>
+          <w:tab w:val="left" w:pos="1440"/>
+          <w:tab w:val="left" w:pos="2160"/>
+          <w:tab w:val="left" w:pos="2880"/>
+          <w:tab w:val="left" w:pos="3600"/>
+          <w:tab w:val="left" w:pos="4320"/>
+          <w:tab w:val="left" w:pos="4680"/>
         </w:tabs>
-        <w:jc w:val="both"/>
-        <w:rPr>
-          <w:rFonts w:ascii="Palatino Linotype" w:hAnsi="Palatino Linotype"/>
-          <w:b/>
-          <w:bCs/>
-          <w:i/>
-          <w:sz w:val="19"/>
-          <w:szCs w:val="19"/>
+        <w:rPr>
+          <w:rFonts w:ascii="Palatino Linotype" w:hAnsi="Palatino Linotype"/>
+          <w:sz w:val="16"/>
+          <w:szCs w:val="16"/>
         </w:rPr>
       </w:pPr>
       <w:r>
         <w:rPr>
           <w:rFonts w:ascii="Palatino Linotype" w:hAnsi="Palatino Linotype"/>
-          <w:b/>
-          <w:bCs/>
-          <w:i/>
-          <w:sz w:val="19"/>
-          <w:szCs w:val="19"/>
-        </w:rPr>
-        <w:t xml:space="preserve">Pursuant to Criminal Rule 19(D) and Traffic Rule 14, written objections to this magistrate’s decision must be filed </w:t>
-      </w:r>
-      <w:r>
-        <w:rPr>
-          <w:rFonts w:ascii="Palatino Linotype" w:hAnsi="Palatino Linotype"/>
-          <w:b/>
-          <w:bCs/>
-          <w:i/>
-          <w:sz w:val="19"/>
-          <w:szCs w:val="19"/>
-        </w:rPr>
-        <w:lastRenderedPageBreak/>
-        <w:t xml:space="preserve">within </w:t>
-      </w:r>
-      <w:r>
-        <w:rPr>
-          <w:rFonts w:ascii="Palatino Linotype" w:hAnsi="Palatino Linotype"/>
-          <w:b/>
-          <w:bCs/>
-          <w:i/>
-          <w:sz w:val="19"/>
-          <w:szCs w:val="19"/>
-        </w:rPr>
-        <w:t>14</w:t>
-      </w:r>
-      <w:r>
-        <w:rPr>
-          <w:rFonts w:ascii="Palatino Linotype" w:hAnsi="Palatino Linotype"/>
-          <w:b/>
-          <w:bCs/>
-          <w:i/>
-          <w:sz w:val="19"/>
-          <w:szCs w:val="19"/>
-        </w:rPr>
-        <w:t xml:space="preserve"> days of the filing of this decision. Any objections must state with specificity the grounds of the objections. </w:t>
-      </w:r>
-      <w:r>
-        <w:rPr>
-          <w:rFonts w:ascii="Palatino Linotype" w:hAnsi="Palatino Linotype"/>
-          <w:b/>
-          <w:bCs/>
-          <w:i/>
-          <w:sz w:val="19"/>
-          <w:szCs w:val="19"/>
-        </w:rPr>
-        <w:t xml:space="preserve">A party shall not assign as error on appeal the court’s adoption of this decision unless the party timely </w:t>
-      </w:r>
-      <w:r>
-        <w:rPr>
-          <w:rFonts w:ascii="Palatino Linotype" w:hAnsi="Palatino Linotype"/>
-          <w:b/>
-          <w:bCs/>
-          <w:i/>
-          <w:sz w:val="19"/>
-          <w:szCs w:val="19"/>
-        </w:rPr>
-        <w:t>files objections.</w:t>
+          <w:sz w:val="16"/>
+          <w:szCs w:val="16"/>
+        </w:rPr>
+        <w:t>Copies served by Dep. Clerk ______</w:t>
+      </w:r>
+      <w:r>
+        <w:rPr>
+          <w:rFonts w:ascii="Palatino Linotype" w:hAnsi="Palatino Linotype"/>
+          <w:sz w:val="16"/>
+          <w:szCs w:val="16"/>
+        </w:rPr>
+        <w:t>___</w:t>
+      </w:r>
+      <w:r>
+        <w:rPr>
+          <w:rFonts w:ascii="Palatino Linotype" w:hAnsi="Palatino Linotype"/>
+          <w:sz w:val="16"/>
+          <w:szCs w:val="16"/>
+        </w:rPr>
+        <w:t xml:space="preserve"> on: </w:t>
+      </w:r>
+      <w:r>
+        <w:rPr>
+          <w:rFonts w:ascii="Palatino Linotype" w:hAnsi="Palatino Linotype"/>
+          <w:sz w:val="16"/>
+          <w:szCs w:val="16"/>
+        </w:rPr>
+        <w:t xml:space="preserve">___ Prosecutor’s Office, ___ MICHAEL DOUGLAS</w:t>
       </w:r>
     </w:p>
     <w:p>
@@ -2024,100 +1914,18 @@
         </w:tabs>
         <w:rPr>
           <w:rFonts w:ascii="Palatino Linotype" w:hAnsi="Palatino Linotype"/>
-          <w:sz w:val="20"/>
-          <w:szCs w:val="20"/>
-        </w:rPr>
-      </w:pPr>
-      <w:r>
-        <w:rPr>
-          <w:rFonts w:ascii="Palatino Linotype" w:hAnsi="Palatino Linotype"/>
-          <w:sz w:val="20"/>
-          <w:szCs w:val="20"/>
-        </w:rPr>
-        <w:t xml:space="preserve"/>
-      </w:r>
-    </w:p>
-    <w:p>
-      <w:pPr>
-        <w:tabs>
-          <w:tab w:val="left" w:pos="-1080"/>
-          <w:tab w:val="left" w:pos="-720"/>
-          <w:tab w:val="left" w:pos="0"/>
-          <w:tab w:val="left" w:pos="720"/>
-          <w:tab w:val="left" w:pos="1440"/>
-          <w:tab w:val="left" w:pos="2160"/>
-          <w:tab w:val="left" w:pos="2880"/>
-          <w:tab w:val="left" w:pos="3600"/>
-          <w:tab w:val="left" w:pos="4320"/>
-          <w:tab w:val="left" w:pos="4680"/>
-        </w:tabs>
-        <w:rPr>
-          <w:rFonts w:ascii="Palatino Linotype" w:hAnsi="Palatino Linotype"/>
-          <w:sz w:val="16"/>
-          <w:szCs w:val="16"/>
-        </w:rPr>
-      </w:pPr>
-      <w:r>
-        <w:rPr>
-          <w:rFonts w:ascii="Palatino Linotype" w:hAnsi="Palatino Linotype"/>
-          <w:sz w:val="16"/>
-          <w:szCs w:val="16"/>
-        </w:rPr>
-        <w:t>Copies served by Dep. Clerk ______</w:t>
-      </w:r>
-      <w:r>
-        <w:rPr>
-          <w:rFonts w:ascii="Palatino Linotype" w:hAnsi="Palatino Linotype"/>
-          <w:sz w:val="16"/>
-          <w:szCs w:val="16"/>
-        </w:rPr>
-        <w:t>___</w:t>
-      </w:r>
-      <w:r>
-        <w:rPr>
-          <w:rFonts w:ascii="Palatino Linotype" w:hAnsi="Palatino Linotype"/>
-          <w:sz w:val="16"/>
-          <w:szCs w:val="16"/>
-        </w:rPr>
-        <w:t xml:space="preserve"> on: </w:t>
-      </w:r>
-      <w:r>
-        <w:rPr>
-          <w:rFonts w:ascii="Palatino Linotype" w:hAnsi="Palatino Linotype"/>
-          <w:sz w:val="16"/>
-          <w:szCs w:val="16"/>
-        </w:rPr>
-        <w:t xml:space="preserve">___ Prosecutor’s Office, ___ MICHAEL DOUGLAS</w:t>
-      </w:r>
-    </w:p>
-    <w:p>
-      <w:pPr>
-        <w:tabs>
-          <w:tab w:val="left" w:pos="-1080"/>
-          <w:tab w:val="left" w:pos="-720"/>
-          <w:tab w:val="left" w:pos="0"/>
-          <w:tab w:val="left" w:pos="720"/>
-          <w:tab w:val="left" w:pos="1440"/>
-          <w:tab w:val="left" w:pos="2160"/>
-          <w:tab w:val="left" w:pos="2880"/>
-          <w:tab w:val="left" w:pos="3600"/>
-          <w:tab w:val="left" w:pos="4320"/>
-          <w:tab w:val="left" w:pos="4680"/>
-        </w:tabs>
-        <w:rPr>
-          <w:rFonts w:ascii="Palatino Linotype" w:hAnsi="Palatino Linotype"/>
           <w:sz w:val="16"/>
           <w:szCs w:val="16"/>
         </w:rPr>
       </w:pPr>
     </w:p>
     <w:sectPr>
-      <w:headerReference w:type="even" r:id="rId8"/>
-      <w:headerReference w:type="default" r:id="rId9"/>
-      <w:footerReference w:type="even" r:id="rId10"/>
-      <w:footerReference w:type="default" r:id="rId11"/>
-      <w:headerReference w:type="first" r:id="rId12"/>
-      <w:footerReference w:type="first" r:id="rId13"/>
+      <w:headerReference w:type="even" r:id="rId7"/>
+      <w:headerReference w:type="default" r:id="rId8"/>
+      <w:footerReference w:type="even" r:id="rId9"/>
+      <w:footerReference w:type="default" r:id="rId10"/>
+      <w:headerReference w:type="first" r:id="rId11"/>
+      <w:footerReference w:type="first" r:id="rId12"/>
       <w:pgSz w:w="12240" w:h="15840"/>
       <w:pgMar w:top="1440" w:right="1080" w:bottom="1440" w:left="1080" w:header="720" w:footer="720" w:gutter="0"/>
       <w:cols w:space="720"/>
@@ -2129,7 +1937,7 @@
 </file>
 
 <file path=word/endnotes.xml><?xml version="1.0" encoding="utf-8"?>
-<w:endnotes xmlns:wpc="http://schemas.microsoft.com/office/word/2010/wordprocessingCanvas" xmlns:mc="http://schemas.openxmlformats.org/markup-compatibility/2006" xmlns:o="urn:schemas-microsoft-com:office:office" xmlns:r="http://schemas.openxmlformats.org/officeDocument/2006/relationships" xmlns:m="http://schemas.openxmlformats.org/officeDocument/2006/math" xmlns:v="urn:schemas-microsoft-com:vml" xmlns:wp14="http://schemas.microsoft.com/office/word/2010/wordprocessingDrawing" xmlns:wp="http://schemas.openxmlformats.org/drawingml/2006/wordprocessingDrawing" xmlns:w10="urn:schemas-microsoft-com:office:word" xmlns:w="http://schemas.openxmlformats.org/wordprocessingml/2006/main" xmlns:w14="http://schemas.microsoft.com/office/word/2010/wordml" xmlns:wpg="http://schemas.microsoft.com/office/word/2010/wordprocessingGroup" xmlns:wpi="http://schemas.microsoft.com/office/word/2010/wordprocessingInk" xmlns:wne="http://schemas.microsoft.com/office/word/2006/wordml" xmlns:wps="http://schemas.microsoft.com/office/word/2010/wordprocessingShape" mc:Ignorable="w14 wp14">
+<w:endnotes xmlns:wpc="http://schemas.microsoft.com/office/word/2010/wordprocessingCanvas" xmlns:cx="http://schemas.microsoft.com/office/drawing/2014/chartex" xmlns:cx1="http://schemas.microsoft.com/office/drawing/2015/9/8/chartex" xmlns:cx2="http://schemas.microsoft.com/office/drawing/2015/10/21/chartex" xmlns:cx3="http://schemas.microsoft.com/office/drawing/2016/5/9/chartex" xmlns:cx4="http://schemas.microsoft.com/office/drawing/2016/5/10/chartex" xmlns:cx5="http://schemas.microsoft.com/office/drawing/2016/5/11/chartex" xmlns:cx6="http://schemas.microsoft.com/office/drawing/2016/5/12/chartex" xmlns:cx7="http://schemas.microsoft.com/office/drawing/2016/5/13/chartex" xmlns:cx8="http://schemas.microsoft.com/office/drawing/2016/5/14/chartex" xmlns:mc="http://schemas.openxmlformats.org/markup-compatibility/2006" xmlns:aink="http://schemas.microsoft.com/office/drawing/2016/ink" xmlns:am3d="http://schemas.microsoft.com/office/drawing/2017/model3d" xmlns:o="urn:schemas-microsoft-com:office:office" xmlns:r="http://schemas.openxmlformats.org/officeDocument/2006/relationships" xmlns:m="http://schemas.openxmlformats.org/officeDocument/2006/math" xmlns:v="urn:schemas-microsoft-com:vml" xmlns:wp14="http://schemas.microsoft.com/office/word/2010/wordprocessingDrawing" xmlns:wp="http://schemas.openxmlformats.org/drawingml/2006/wordprocessingDrawing" xmlns:w10="urn:schemas-microsoft-com:office:word" xmlns:w="http://schemas.openxmlformats.org/wordprocessingml/2006/main" xmlns:w14="http://schemas.microsoft.com/office/word/2010/wordml" xmlns:w15="http://schemas.microsoft.com/office/word/2012/wordml" xmlns:w16cex="http://schemas.microsoft.com/office/word/2018/wordml/cex" xmlns:w16cid="http://schemas.microsoft.com/office/word/2016/wordml/cid" xmlns:w16="http://schemas.microsoft.com/office/word/2018/wordml" xmlns:w16sdtdh="http://schemas.microsoft.com/office/word/2020/wordml/sdtdatahash" xmlns:w16se="http://schemas.microsoft.com/office/word/2015/wordml/symex" xmlns:wpg="http://schemas.microsoft.com/office/word/2010/wordprocessingGroup" xmlns:wpi="http://schemas.microsoft.com/office/word/2010/wordprocessingInk" xmlns:wne="http://schemas.microsoft.com/office/word/2006/wordml" xmlns:wps="http://schemas.microsoft.com/office/word/2010/wordprocessingShape" mc:Ignorable="w14 w15 w16se w16cid w16 w16cex w16sdtdh wp14">
   <w:endnote w:type="separator" w:id="-1">
     <w:p>
       <w:r>
@@ -2148,7 +1956,7 @@
 </file>
 
 <file path=word/footer1.xml><?xml version="1.0" encoding="utf-8"?>
-<w:ftr xmlns:wpc="http://schemas.microsoft.com/office/word/2010/wordprocessingCanvas" xmlns:mc="http://schemas.openxmlformats.org/markup-compatibility/2006" xmlns:o="urn:schemas-microsoft-com:office:office" xmlns:r="http://schemas.openxmlformats.org/officeDocument/2006/relationships" xmlns:m="http://schemas.openxmlformats.org/officeDocument/2006/math" xmlns:v="urn:schemas-microsoft-com:vml" xmlns:wp14="http://schemas.microsoft.com/office/word/2010/wordprocessingDrawing" xmlns:wp="http://schemas.openxmlformats.org/drawingml/2006/wordprocessingDrawing" xmlns:w10="urn:schemas-microsoft-com:office:word" xmlns:w="http://schemas.openxmlformats.org/wordprocessingml/2006/main" xmlns:w14="http://schemas.microsoft.com/office/word/2010/wordml" xmlns:wpg="http://schemas.microsoft.com/office/word/2010/wordprocessingGroup" xmlns:wpi="http://schemas.microsoft.com/office/word/2010/wordprocessingInk" xmlns:wne="http://schemas.microsoft.com/office/word/2006/wordml" xmlns:wps="http://schemas.microsoft.com/office/word/2010/wordprocessingShape" mc:Ignorable="w14 wp14">
+<w:ftr xmlns:wpc="http://schemas.microsoft.com/office/word/2010/wordprocessingCanvas" xmlns:cx="http://schemas.microsoft.com/office/drawing/2014/chartex" xmlns:cx1="http://schemas.microsoft.com/office/drawing/2015/9/8/chartex" xmlns:cx2="http://schemas.microsoft.com/office/drawing/2015/10/21/chartex" xmlns:cx3="http://schemas.microsoft.com/office/drawing/2016/5/9/chartex" xmlns:cx4="http://schemas.microsoft.com/office/drawing/2016/5/10/chartex" xmlns:cx5="http://schemas.microsoft.com/office/drawing/2016/5/11/chartex" xmlns:cx6="http://schemas.microsoft.com/office/drawing/2016/5/12/chartex" xmlns:cx7="http://schemas.microsoft.com/office/drawing/2016/5/13/chartex" xmlns:cx8="http://schemas.microsoft.com/office/drawing/2016/5/14/chartex" xmlns:mc="http://schemas.openxmlformats.org/markup-compatibility/2006" xmlns:aink="http://schemas.microsoft.com/office/drawing/2016/ink" xmlns:am3d="http://schemas.microsoft.com/office/drawing/2017/model3d" xmlns:o="urn:schemas-microsoft-com:office:office" xmlns:r="http://schemas.openxmlformats.org/officeDocument/2006/relationships" xmlns:m="http://schemas.openxmlformats.org/officeDocument/2006/math" xmlns:v="urn:schemas-microsoft-com:vml" xmlns:wp14="http://schemas.microsoft.com/office/word/2010/wordprocessingDrawing" xmlns:wp="http://schemas.openxmlformats.org/drawingml/2006/wordprocessingDrawing" xmlns:w10="urn:schemas-microsoft-com:office:word" xmlns:w="http://schemas.openxmlformats.org/wordprocessingml/2006/main" xmlns:w14="http://schemas.microsoft.com/office/word/2010/wordml" xmlns:w15="http://schemas.microsoft.com/office/word/2012/wordml" xmlns:w16cex="http://schemas.microsoft.com/office/word/2018/wordml/cex" xmlns:w16cid="http://schemas.microsoft.com/office/word/2016/wordml/cid" xmlns:w16="http://schemas.microsoft.com/office/word/2018/wordml" xmlns:w16sdtdh="http://schemas.microsoft.com/office/word/2020/wordml/sdtdatahash" xmlns:w16se="http://schemas.microsoft.com/office/word/2015/wordml/symex" xmlns:wpg="http://schemas.microsoft.com/office/word/2010/wordprocessingGroup" xmlns:wpi="http://schemas.microsoft.com/office/word/2010/wordprocessingInk" xmlns:wne="http://schemas.microsoft.com/office/word/2006/wordml" xmlns:wps="http://schemas.microsoft.com/office/word/2010/wordprocessingShape" mc:Ignorable="w14 w15 w16se w16cid w16 w16cex w16sdtdh wp14">
   <w:p>
     <w:pPr>
       <w:pStyle w:val="Footer"/>
@@ -2158,7 +1966,7 @@
 </file>
 
 <file path=word/footer2.xml><?xml version="1.0" encoding="utf-8"?>
-<w:ftr xmlns:wpc="http://schemas.microsoft.com/office/word/2010/wordprocessingCanvas" xmlns:mc="http://schemas.openxmlformats.org/markup-compatibility/2006" xmlns:o="urn:schemas-microsoft-com:office:office" xmlns:r="http://schemas.openxmlformats.org/officeDocument/2006/relationships" xmlns:m="http://schemas.openxmlformats.org/officeDocument/2006/math" xmlns:v="urn:schemas-microsoft-com:vml" xmlns:wp14="http://schemas.microsoft.com/office/word/2010/wordprocessingDrawing" xmlns:wp="http://schemas.openxmlformats.org/drawingml/2006/wordprocessingDrawing" xmlns:w10="urn:schemas-microsoft-com:office:word" xmlns:w="http://schemas.openxmlformats.org/wordprocessingml/2006/main" xmlns:w14="http://schemas.microsoft.com/office/word/2010/wordml" xmlns:wpg="http://schemas.microsoft.com/office/word/2010/wordprocessingGroup" xmlns:wpi="http://schemas.microsoft.com/office/word/2010/wordprocessingInk" xmlns:wne="http://schemas.microsoft.com/office/word/2006/wordml" xmlns:wps="http://schemas.microsoft.com/office/word/2010/wordprocessingShape" mc:Ignorable="w14 wp14">
+<w:ftr xmlns:wpc="http://schemas.microsoft.com/office/word/2010/wordprocessingCanvas" xmlns:cx="http://schemas.microsoft.com/office/drawing/2014/chartex" xmlns:cx1="http://schemas.microsoft.com/office/drawing/2015/9/8/chartex" xmlns:cx2="http://schemas.microsoft.com/office/drawing/2015/10/21/chartex" xmlns:cx3="http://schemas.microsoft.com/office/drawing/2016/5/9/chartex" xmlns:cx4="http://schemas.microsoft.com/office/drawing/2016/5/10/chartex" xmlns:cx5="http://schemas.microsoft.com/office/drawing/2016/5/11/chartex" xmlns:cx6="http://schemas.microsoft.com/office/drawing/2016/5/12/chartex" xmlns:cx7="http://schemas.microsoft.com/office/drawing/2016/5/13/chartex" xmlns:cx8="http://schemas.microsoft.com/office/drawing/2016/5/14/chartex" xmlns:mc="http://schemas.openxmlformats.org/markup-compatibility/2006" xmlns:aink="http://schemas.microsoft.com/office/drawing/2016/ink" xmlns:am3d="http://schemas.microsoft.com/office/drawing/2017/model3d" xmlns:o="urn:schemas-microsoft-com:office:office" xmlns:r="http://schemas.openxmlformats.org/officeDocument/2006/relationships" xmlns:m="http://schemas.openxmlformats.org/officeDocument/2006/math" xmlns:v="urn:schemas-microsoft-com:vml" xmlns:wp14="http://schemas.microsoft.com/office/word/2010/wordprocessingDrawing" xmlns:wp="http://schemas.openxmlformats.org/drawingml/2006/wordprocessingDrawing" xmlns:w10="urn:schemas-microsoft-com:office:word" xmlns:w="http://schemas.openxmlformats.org/wordprocessingml/2006/main" xmlns:w14="http://schemas.microsoft.com/office/word/2010/wordml" xmlns:w15="http://schemas.microsoft.com/office/word/2012/wordml" xmlns:w16cex="http://schemas.microsoft.com/office/word/2018/wordml/cex" xmlns:w16cid="http://schemas.microsoft.com/office/word/2016/wordml/cid" xmlns:w16="http://schemas.microsoft.com/office/word/2018/wordml" xmlns:w16sdtdh="http://schemas.microsoft.com/office/word/2020/wordml/sdtdatahash" xmlns:w16se="http://schemas.microsoft.com/office/word/2015/wordml/symex" xmlns:wpg="http://schemas.microsoft.com/office/word/2010/wordprocessingGroup" xmlns:wpi="http://schemas.microsoft.com/office/word/2010/wordprocessingInk" xmlns:wne="http://schemas.microsoft.com/office/word/2006/wordml" xmlns:wps="http://schemas.microsoft.com/office/word/2010/wordprocessingShape" mc:Ignorable="w14 w15 w16se w16cid w16 w16cex w16sdtdh wp14">
   <w:sdt>
     <w:sdtPr>
       <w:id w:val="-1309706245"/>
@@ -2345,15 +2153,7 @@
                 <w:sz w:val="20"/>
                 <w:szCs w:val="20"/>
               </w:rPr>
-              <w:t xml:space="preserve">Magistrate Decision</w:t>
-            </w:r>
-            <w:r>
-              <w:rPr>
-                <w:rFonts w:ascii="Palatino Linotype" w:hAnsi="Palatino Linotype"/>
-                <w:sz w:val="20"/>
-                <w:szCs w:val="20"/>
-              </w:rPr>
-              <w:t xml:space="preserve"> 21CRB01268</w:t>
+              <w:t xml:space="preserve">Final Judgment Entry 21CRB01268</w:t>
             </w:r>
           </w:p>
           <w:p>
@@ -2392,7 +2192,7 @@
 </file>
 
 <file path=word/footer3.xml><?xml version="1.0" encoding="utf-8"?>
-<w:ftr xmlns:wpc="http://schemas.microsoft.com/office/word/2010/wordprocessingCanvas" xmlns:mc="http://schemas.openxmlformats.org/markup-compatibility/2006" xmlns:o="urn:schemas-microsoft-com:office:office" xmlns:r="http://schemas.openxmlformats.org/officeDocument/2006/relationships" xmlns:m="http://schemas.openxmlformats.org/officeDocument/2006/math" xmlns:v="urn:schemas-microsoft-com:vml" xmlns:wp14="http://schemas.microsoft.com/office/word/2010/wordprocessingDrawing" xmlns:wp="http://schemas.openxmlformats.org/drawingml/2006/wordprocessingDrawing" xmlns:w10="urn:schemas-microsoft-com:office:word" xmlns:w="http://schemas.openxmlformats.org/wordprocessingml/2006/main" xmlns:w14="http://schemas.microsoft.com/office/word/2010/wordml" xmlns:wpg="http://schemas.microsoft.com/office/word/2010/wordprocessingGroup" xmlns:wpi="http://schemas.microsoft.com/office/word/2010/wordprocessingInk" xmlns:wne="http://schemas.microsoft.com/office/word/2006/wordml" xmlns:wps="http://schemas.microsoft.com/office/word/2010/wordprocessingShape" mc:Ignorable="w14 wp14">
+<w:ftr xmlns:wpc="http://schemas.microsoft.com/office/word/2010/wordprocessingCanvas" xmlns:cx="http://schemas.microsoft.com/office/drawing/2014/chartex" xmlns:cx1="http://schemas.microsoft.com/office/drawing/2015/9/8/chartex" xmlns:cx2="http://schemas.microsoft.com/office/drawing/2015/10/21/chartex" xmlns:cx3="http://schemas.microsoft.com/office/drawing/2016/5/9/chartex" xmlns:cx4="http://schemas.microsoft.com/office/drawing/2016/5/10/chartex" xmlns:cx5="http://schemas.microsoft.com/office/drawing/2016/5/11/chartex" xmlns:cx6="http://schemas.microsoft.com/office/drawing/2016/5/12/chartex" xmlns:cx7="http://schemas.microsoft.com/office/drawing/2016/5/13/chartex" xmlns:cx8="http://schemas.microsoft.com/office/drawing/2016/5/14/chartex" xmlns:mc="http://schemas.openxmlformats.org/markup-compatibility/2006" xmlns:aink="http://schemas.microsoft.com/office/drawing/2016/ink" xmlns:am3d="http://schemas.microsoft.com/office/drawing/2017/model3d" xmlns:o="urn:schemas-microsoft-com:office:office" xmlns:r="http://schemas.openxmlformats.org/officeDocument/2006/relationships" xmlns:m="http://schemas.openxmlformats.org/officeDocument/2006/math" xmlns:v="urn:schemas-microsoft-com:vml" xmlns:wp14="http://schemas.microsoft.com/office/word/2010/wordprocessingDrawing" xmlns:wp="http://schemas.openxmlformats.org/drawingml/2006/wordprocessingDrawing" xmlns:w10="urn:schemas-microsoft-com:office:word" xmlns:w="http://schemas.openxmlformats.org/wordprocessingml/2006/main" xmlns:w14="http://schemas.microsoft.com/office/word/2010/wordml" xmlns:w15="http://schemas.microsoft.com/office/word/2012/wordml" xmlns:w16cex="http://schemas.microsoft.com/office/word/2018/wordml/cex" xmlns:w16cid="http://schemas.microsoft.com/office/word/2016/wordml/cid" xmlns:w16="http://schemas.microsoft.com/office/word/2018/wordml" xmlns:w16sdtdh="http://schemas.microsoft.com/office/word/2020/wordml/sdtdatahash" xmlns:w16se="http://schemas.microsoft.com/office/word/2015/wordml/symex" xmlns:wpg="http://schemas.microsoft.com/office/word/2010/wordprocessingGroup" xmlns:wpi="http://schemas.microsoft.com/office/word/2010/wordprocessingInk" xmlns:wne="http://schemas.microsoft.com/office/word/2006/wordml" xmlns:wps="http://schemas.microsoft.com/office/word/2010/wordprocessingShape" mc:Ignorable="w14 w15 w16se w16cid w16 w16cex w16sdtdh wp14">
   <w:p>
     <w:pPr>
       <w:pStyle w:val="Footer"/>
@@ -2402,7 +2202,7 @@
 </file>
 
 <file path=word/footnotes.xml><?xml version="1.0" encoding="utf-8"?>
-<w:footnotes xmlns:wpc="http://schemas.microsoft.com/office/word/2010/wordprocessingCanvas" xmlns:mc="http://schemas.openxmlformats.org/markup-compatibility/2006" xmlns:o="urn:schemas-microsoft-com:office:office" xmlns:r="http://schemas.openxmlformats.org/officeDocument/2006/relationships" xmlns:m="http://schemas.openxmlformats.org/officeDocument/2006/math" xmlns:v="urn:schemas-microsoft-com:vml" xmlns:wp14="http://schemas.microsoft.com/office/word/2010/wordprocessingDrawing" xmlns:wp="http://schemas.openxmlformats.org/drawingml/2006/wordprocessingDrawing" xmlns:w10="urn:schemas-microsoft-com:office:word" xmlns:w="http://schemas.openxmlformats.org/wordprocessingml/2006/main" xmlns:w14="http://schemas.microsoft.com/office/word/2010/wordml" xmlns:wpg="http://schemas.microsoft.com/office/word/2010/wordprocessingGroup" xmlns:wpi="http://schemas.microsoft.com/office/word/2010/wordprocessingInk" xmlns:wne="http://schemas.microsoft.com/office/word/2006/wordml" xmlns:wps="http://schemas.microsoft.com/office/word/2010/wordprocessingShape" mc:Ignorable="w14 wp14">
+<w:footnotes xmlns:wpc="http://schemas.microsoft.com/office/word/2010/wordprocessingCanvas" xmlns:cx="http://schemas.microsoft.com/office/drawing/2014/chartex" xmlns:cx1="http://schemas.microsoft.com/office/drawing/2015/9/8/chartex" xmlns:cx2="http://schemas.microsoft.com/office/drawing/2015/10/21/chartex" xmlns:cx3="http://schemas.microsoft.com/office/drawing/2016/5/9/chartex" xmlns:cx4="http://schemas.microsoft.com/office/drawing/2016/5/10/chartex" xmlns:cx5="http://schemas.microsoft.com/office/drawing/2016/5/11/chartex" xmlns:cx6="http://schemas.microsoft.com/office/drawing/2016/5/12/chartex" xmlns:cx7="http://schemas.microsoft.com/office/drawing/2016/5/13/chartex" xmlns:cx8="http://schemas.microsoft.com/office/drawing/2016/5/14/chartex" xmlns:mc="http://schemas.openxmlformats.org/markup-compatibility/2006" xmlns:aink="http://schemas.microsoft.com/office/drawing/2016/ink" xmlns:am3d="http://schemas.microsoft.com/office/drawing/2017/model3d" xmlns:o="urn:schemas-microsoft-com:office:office" xmlns:r="http://schemas.openxmlformats.org/officeDocument/2006/relationships" xmlns:m="http://schemas.openxmlformats.org/officeDocument/2006/math" xmlns:v="urn:schemas-microsoft-com:vml" xmlns:wp14="http://schemas.microsoft.com/office/word/2010/wordprocessingDrawing" xmlns:wp="http://schemas.openxmlformats.org/drawingml/2006/wordprocessingDrawing" xmlns:w10="urn:schemas-microsoft-com:office:word" xmlns:w="http://schemas.openxmlformats.org/wordprocessingml/2006/main" xmlns:w14="http://schemas.microsoft.com/office/word/2010/wordml" xmlns:w15="http://schemas.microsoft.com/office/word/2012/wordml" xmlns:w16cex="http://schemas.microsoft.com/office/word/2018/wordml/cex" xmlns:w16cid="http://schemas.microsoft.com/office/word/2016/wordml/cid" xmlns:w16="http://schemas.microsoft.com/office/word/2018/wordml" xmlns:w16sdtdh="http://schemas.microsoft.com/office/word/2020/wordml/sdtdatahash" xmlns:w16se="http://schemas.microsoft.com/office/word/2015/wordml/symex" xmlns:wpg="http://schemas.microsoft.com/office/word/2010/wordprocessingGroup" xmlns:wpi="http://schemas.microsoft.com/office/word/2010/wordprocessingInk" xmlns:wne="http://schemas.microsoft.com/office/word/2006/wordml" xmlns:wps="http://schemas.microsoft.com/office/word/2010/wordprocessingShape" mc:Ignorable="w14 w15 w16se w16cid w16 w16cex w16sdtdh wp14">
   <w:footnote w:type="separator" w:id="-1">
     <w:p>
       <w:r>
@@ -2421,7 +2221,7 @@
 </file>
 
 <file path=word/header1.xml><?xml version="1.0" encoding="utf-8"?>
-<w:hdr xmlns:wpc="http://schemas.microsoft.com/office/word/2010/wordprocessingCanvas" xmlns:mc="http://schemas.openxmlformats.org/markup-compatibility/2006" xmlns:o="urn:schemas-microsoft-com:office:office" xmlns:r="http://schemas.openxmlformats.org/officeDocument/2006/relationships" xmlns:m="http://schemas.openxmlformats.org/officeDocument/2006/math" xmlns:v="urn:schemas-microsoft-com:vml" xmlns:wp14="http://schemas.microsoft.com/office/word/2010/wordprocessingDrawing" xmlns:wp="http://schemas.openxmlformats.org/drawingml/2006/wordprocessingDrawing" xmlns:w10="urn:schemas-microsoft-com:office:word" xmlns:w="http://schemas.openxmlformats.org/wordprocessingml/2006/main" xmlns:w14="http://schemas.microsoft.com/office/word/2010/wordml" xmlns:wpg="http://schemas.microsoft.com/office/word/2010/wordprocessingGroup" xmlns:wpi="http://schemas.microsoft.com/office/word/2010/wordprocessingInk" xmlns:wne="http://schemas.microsoft.com/office/word/2006/wordml" xmlns:wps="http://schemas.microsoft.com/office/word/2010/wordprocessingShape" mc:Ignorable="w14 wp14">
+<w:hdr xmlns:wpc="http://schemas.microsoft.com/office/word/2010/wordprocessingCanvas" xmlns:cx="http://schemas.microsoft.com/office/drawing/2014/chartex" xmlns:cx1="http://schemas.microsoft.com/office/drawing/2015/9/8/chartex" xmlns:cx2="http://schemas.microsoft.com/office/drawing/2015/10/21/chartex" xmlns:cx3="http://schemas.microsoft.com/office/drawing/2016/5/9/chartex" xmlns:cx4="http://schemas.microsoft.com/office/drawing/2016/5/10/chartex" xmlns:cx5="http://schemas.microsoft.com/office/drawing/2016/5/11/chartex" xmlns:cx6="http://schemas.microsoft.com/office/drawing/2016/5/12/chartex" xmlns:cx7="http://schemas.microsoft.com/office/drawing/2016/5/13/chartex" xmlns:cx8="http://schemas.microsoft.com/office/drawing/2016/5/14/chartex" xmlns:mc="http://schemas.openxmlformats.org/markup-compatibility/2006" xmlns:aink="http://schemas.microsoft.com/office/drawing/2016/ink" xmlns:am3d="http://schemas.microsoft.com/office/drawing/2017/model3d" xmlns:o="urn:schemas-microsoft-com:office:office" xmlns:r="http://schemas.openxmlformats.org/officeDocument/2006/relationships" xmlns:m="http://schemas.openxmlformats.org/officeDocument/2006/math" xmlns:v="urn:schemas-microsoft-com:vml" xmlns:wp14="http://schemas.microsoft.com/office/word/2010/wordprocessingDrawing" xmlns:wp="http://schemas.openxmlformats.org/drawingml/2006/wordprocessingDrawing" xmlns:w10="urn:schemas-microsoft-com:office:word" xmlns:w="http://schemas.openxmlformats.org/wordprocessingml/2006/main" xmlns:w14="http://schemas.microsoft.com/office/word/2010/wordml" xmlns:w15="http://schemas.microsoft.com/office/word/2012/wordml" xmlns:w16cex="http://schemas.microsoft.com/office/word/2018/wordml/cex" xmlns:w16cid="http://schemas.microsoft.com/office/word/2016/wordml/cid" xmlns:w16="http://schemas.microsoft.com/office/word/2018/wordml" xmlns:w16sdtdh="http://schemas.microsoft.com/office/word/2020/wordml/sdtdatahash" xmlns:w16se="http://schemas.microsoft.com/office/word/2015/wordml/symex" xmlns:wpg="http://schemas.microsoft.com/office/word/2010/wordprocessingGroup" xmlns:wpi="http://schemas.microsoft.com/office/word/2010/wordprocessingInk" xmlns:wne="http://schemas.microsoft.com/office/word/2006/wordml" xmlns:wps="http://schemas.microsoft.com/office/word/2010/wordprocessingShape" mc:Ignorable="w14 w15 w16se w16cid w16 w16cex w16sdtdh wp14">
   <w:p>
     <w:pPr>
       <w:pStyle w:val="Header"/>
@@ -2431,7 +2231,7 @@
 </file>
 
 <file path=word/header2.xml><?xml version="1.0" encoding="utf-8"?>
-<w:hdr xmlns:wpc="http://schemas.microsoft.com/office/word/2010/wordprocessingCanvas" xmlns:mc="http://schemas.openxmlformats.org/markup-compatibility/2006" xmlns:o="urn:schemas-microsoft-com:office:office" xmlns:r="http://schemas.openxmlformats.org/officeDocument/2006/relationships" xmlns:m="http://schemas.openxmlformats.org/officeDocument/2006/math" xmlns:v="urn:schemas-microsoft-com:vml" xmlns:wp14="http://schemas.microsoft.com/office/word/2010/wordprocessingDrawing" xmlns:wp="http://schemas.openxmlformats.org/drawingml/2006/wordprocessingDrawing" xmlns:w10="urn:schemas-microsoft-com:office:word" xmlns:w="http://schemas.openxmlformats.org/wordprocessingml/2006/main" xmlns:w14="http://schemas.microsoft.com/office/word/2010/wordml" xmlns:wpg="http://schemas.microsoft.com/office/word/2010/wordprocessingGroup" xmlns:wpi="http://schemas.microsoft.com/office/word/2010/wordprocessingInk" xmlns:wne="http://schemas.microsoft.com/office/word/2006/wordml" xmlns:wps="http://schemas.microsoft.com/office/word/2010/wordprocessingShape" mc:Ignorable="w14 wp14">
+<w:hdr xmlns:wpc="http://schemas.microsoft.com/office/word/2010/wordprocessingCanvas" xmlns:cx="http://schemas.microsoft.com/office/drawing/2014/chartex" xmlns:cx1="http://schemas.microsoft.com/office/drawing/2015/9/8/chartex" xmlns:cx2="http://schemas.microsoft.com/office/drawing/2015/10/21/chartex" xmlns:cx3="http://schemas.microsoft.com/office/drawing/2016/5/9/chartex" xmlns:cx4="http://schemas.microsoft.com/office/drawing/2016/5/10/chartex" xmlns:cx5="http://schemas.microsoft.com/office/drawing/2016/5/11/chartex" xmlns:cx6="http://schemas.microsoft.com/office/drawing/2016/5/12/chartex" xmlns:cx7="http://schemas.microsoft.com/office/drawing/2016/5/13/chartex" xmlns:cx8="http://schemas.microsoft.com/office/drawing/2016/5/14/chartex" xmlns:mc="http://schemas.openxmlformats.org/markup-compatibility/2006" xmlns:aink="http://schemas.microsoft.com/office/drawing/2016/ink" xmlns:am3d="http://schemas.microsoft.com/office/drawing/2017/model3d" xmlns:o="urn:schemas-microsoft-com:office:office" xmlns:r="http://schemas.openxmlformats.org/officeDocument/2006/relationships" xmlns:m="http://schemas.openxmlformats.org/officeDocument/2006/math" xmlns:v="urn:schemas-microsoft-com:vml" xmlns:wp14="http://schemas.microsoft.com/office/word/2010/wordprocessingDrawing" xmlns:wp="http://schemas.openxmlformats.org/drawingml/2006/wordprocessingDrawing" xmlns:w10="urn:schemas-microsoft-com:office:word" xmlns:w="http://schemas.openxmlformats.org/wordprocessingml/2006/main" xmlns:w14="http://schemas.microsoft.com/office/word/2010/wordml" xmlns:w15="http://schemas.microsoft.com/office/word/2012/wordml" xmlns:w16cex="http://schemas.microsoft.com/office/word/2018/wordml/cex" xmlns:w16cid="http://schemas.microsoft.com/office/word/2016/wordml/cid" xmlns:w16="http://schemas.microsoft.com/office/word/2018/wordml" xmlns:w16sdtdh="http://schemas.microsoft.com/office/word/2020/wordml/sdtdatahash" xmlns:w16se="http://schemas.microsoft.com/office/word/2015/wordml/symex" xmlns:wpg="http://schemas.microsoft.com/office/word/2010/wordprocessingGroup" xmlns:wpi="http://schemas.microsoft.com/office/word/2010/wordprocessingInk" xmlns:wne="http://schemas.microsoft.com/office/word/2006/wordml" xmlns:wps="http://schemas.microsoft.com/office/word/2010/wordprocessingShape" mc:Ignorable="w14 w15 w16se w16cid w16 w16cex w16sdtdh wp14">
   <w:p>
     <w:pPr>
       <w:pStyle w:val="Header"/>
@@ -2455,7 +2255,7 @@
 </file>
 
 <file path=word/header3.xml><?xml version="1.0" encoding="utf-8"?>
-<w:hdr xmlns:wpc="http://schemas.microsoft.com/office/word/2010/wordprocessingCanvas" xmlns:mc="http://schemas.openxmlformats.org/markup-compatibility/2006" xmlns:o="urn:schemas-microsoft-com:office:office" xmlns:r="http://schemas.openxmlformats.org/officeDocument/2006/relationships" xmlns:m="http://schemas.openxmlformats.org/officeDocument/2006/math" xmlns:v="urn:schemas-microsoft-com:vml" xmlns:wp14="http://schemas.microsoft.com/office/word/2010/wordprocessingDrawing" xmlns:wp="http://schemas.openxmlformats.org/drawingml/2006/wordprocessingDrawing" xmlns:w10="urn:schemas-microsoft-com:office:word" xmlns:w="http://schemas.openxmlformats.org/wordprocessingml/2006/main" xmlns:w14="http://schemas.microsoft.com/office/word/2010/wordml" xmlns:wpg="http://schemas.microsoft.com/office/word/2010/wordprocessingGroup" xmlns:wpi="http://schemas.microsoft.com/office/word/2010/wordprocessingInk" xmlns:wne="http://schemas.microsoft.com/office/word/2006/wordml" xmlns:wps="http://schemas.microsoft.com/office/word/2010/wordprocessingShape" mc:Ignorable="w14 wp14">
+<w:hdr xmlns:wpc="http://schemas.microsoft.com/office/word/2010/wordprocessingCanvas" xmlns:cx="http://schemas.microsoft.com/office/drawing/2014/chartex" xmlns:cx1="http://schemas.microsoft.com/office/drawing/2015/9/8/chartex" xmlns:cx2="http://schemas.microsoft.com/office/drawing/2015/10/21/chartex" xmlns:cx3="http://schemas.microsoft.com/office/drawing/2016/5/9/chartex" xmlns:cx4="http://schemas.microsoft.com/office/drawing/2016/5/10/chartex" xmlns:cx5="http://schemas.microsoft.com/office/drawing/2016/5/11/chartex" xmlns:cx6="http://schemas.microsoft.com/office/drawing/2016/5/12/chartex" xmlns:cx7="http://schemas.microsoft.com/office/drawing/2016/5/13/chartex" xmlns:cx8="http://schemas.microsoft.com/office/drawing/2016/5/14/chartex" xmlns:mc="http://schemas.openxmlformats.org/markup-compatibility/2006" xmlns:aink="http://schemas.microsoft.com/office/drawing/2016/ink" xmlns:am3d="http://schemas.microsoft.com/office/drawing/2017/model3d" xmlns:o="urn:schemas-microsoft-com:office:office" xmlns:r="http://schemas.openxmlformats.org/officeDocument/2006/relationships" xmlns:m="http://schemas.openxmlformats.org/officeDocument/2006/math" xmlns:v="urn:schemas-microsoft-com:vml" xmlns:wp14="http://schemas.microsoft.com/office/word/2010/wordprocessingDrawing" xmlns:wp="http://schemas.openxmlformats.org/drawingml/2006/wordprocessingDrawing" xmlns:w10="urn:schemas-microsoft-com:office:word" xmlns:w="http://schemas.openxmlformats.org/wordprocessingml/2006/main" xmlns:w14="http://schemas.microsoft.com/office/word/2010/wordml" xmlns:w15="http://schemas.microsoft.com/office/word/2012/wordml" xmlns:w16cex="http://schemas.microsoft.com/office/word/2018/wordml/cex" xmlns:w16cid="http://schemas.microsoft.com/office/word/2016/wordml/cid" xmlns:w16="http://schemas.microsoft.com/office/word/2018/wordml" xmlns:w16sdtdh="http://schemas.microsoft.com/office/word/2020/wordml/sdtdatahash" xmlns:w16se="http://schemas.microsoft.com/office/word/2015/wordml/symex" xmlns:wpg="http://schemas.microsoft.com/office/word/2010/wordprocessingGroup" xmlns:wpi="http://schemas.microsoft.com/office/word/2010/wordprocessingInk" xmlns:wne="http://schemas.microsoft.com/office/word/2006/wordml" xmlns:wps="http://schemas.microsoft.com/office/word/2010/wordprocessingShape" mc:Ignorable="w14 w15 w16se w16cid w16 w16cex w16sdtdh wp14">
   <w:p>
     <w:pPr>
       <w:pStyle w:val="Header"/>
@@ -2465,8 +2265,8 @@
 </file>
 
 <file path=word/numbering.xml><?xml version="1.0" encoding="utf-8"?>
-<w:numbering xmlns:wpc="http://schemas.microsoft.com/office/word/2010/wordprocessingCanvas" xmlns:mc="http://schemas.openxmlformats.org/markup-compatibility/2006" xmlns:o="urn:schemas-microsoft-com:office:office" xmlns:r="http://schemas.openxmlformats.org/officeDocument/2006/relationships" xmlns:m="http://schemas.openxmlformats.org/officeDocument/2006/math" xmlns:v="urn:schemas-microsoft-com:vml" xmlns:wp14="http://schemas.microsoft.com/office/word/2010/wordprocessingDrawing" xmlns:wp="http://schemas.openxmlformats.org/drawingml/2006/wordprocessingDrawing" xmlns:w10="urn:schemas-microsoft-com:office:word" xmlns:w="http://schemas.openxmlformats.org/wordprocessingml/2006/main" xmlns:w14="http://schemas.microsoft.com/office/word/2010/wordml" xmlns:wpg="http://schemas.microsoft.com/office/word/2010/wordprocessingGroup" xmlns:wpi="http://schemas.microsoft.com/office/word/2010/wordprocessingInk" xmlns:wne="http://schemas.microsoft.com/office/word/2006/wordml" xmlns:wps="http://schemas.microsoft.com/office/word/2010/wordprocessingShape" mc:Ignorable="w14 wp14">
-  <w:abstractNum w:abstractNumId="0">
+<w:numbering xmlns:wpc="http://schemas.microsoft.com/office/word/2010/wordprocessingCanvas" xmlns:cx="http://schemas.microsoft.com/office/drawing/2014/chartex" xmlns:cx1="http://schemas.microsoft.com/office/drawing/2015/9/8/chartex" xmlns:cx2="http://schemas.microsoft.com/office/drawing/2015/10/21/chartex" xmlns:cx3="http://schemas.microsoft.com/office/drawing/2016/5/9/chartex" xmlns:cx4="http://schemas.microsoft.com/office/drawing/2016/5/10/chartex" xmlns:cx5="http://schemas.microsoft.com/office/drawing/2016/5/11/chartex" xmlns:cx6="http://schemas.microsoft.com/office/drawing/2016/5/12/chartex" xmlns:cx7="http://schemas.microsoft.com/office/drawing/2016/5/13/chartex" xmlns:cx8="http://schemas.microsoft.com/office/drawing/2016/5/14/chartex" xmlns:mc="http://schemas.openxmlformats.org/markup-compatibility/2006" xmlns:aink="http://schemas.microsoft.com/office/drawing/2016/ink" xmlns:am3d="http://schemas.microsoft.com/office/drawing/2017/model3d" xmlns:o="urn:schemas-microsoft-com:office:office" xmlns:r="http://schemas.openxmlformats.org/officeDocument/2006/relationships" xmlns:m="http://schemas.openxmlformats.org/officeDocument/2006/math" xmlns:v="urn:schemas-microsoft-com:vml" xmlns:wp14="http://schemas.microsoft.com/office/word/2010/wordprocessingDrawing" xmlns:wp="http://schemas.openxmlformats.org/drawingml/2006/wordprocessingDrawing" xmlns:w10="urn:schemas-microsoft-com:office:word" xmlns:w="http://schemas.openxmlformats.org/wordprocessingml/2006/main" xmlns:w14="http://schemas.microsoft.com/office/word/2010/wordml" xmlns:w15="http://schemas.microsoft.com/office/word/2012/wordml" xmlns:w16cex="http://schemas.microsoft.com/office/word/2018/wordml/cex" xmlns:w16cid="http://schemas.microsoft.com/office/word/2016/wordml/cid" xmlns:w16="http://schemas.microsoft.com/office/word/2018/wordml" xmlns:w16sdtdh="http://schemas.microsoft.com/office/word/2020/wordml/sdtdatahash" xmlns:w16se="http://schemas.microsoft.com/office/word/2015/wordml/symex" xmlns:wpg="http://schemas.microsoft.com/office/word/2010/wordprocessingGroup" xmlns:wpi="http://schemas.microsoft.com/office/word/2010/wordprocessingInk" xmlns:wne="http://schemas.microsoft.com/office/word/2006/wordml" xmlns:wps="http://schemas.microsoft.com/office/word/2010/wordprocessingShape" mc:Ignorable="w14 w15 w16se w16cid w16 w16cex w16sdtdh wp14">
+  <w:abstractNum w:abstractNumId="0" w15:restartNumberingAfterBreak="0">
     <w:nsid w:val="08B2501C"/>
     <w:multiLevelType w:val="hybridMultilevel"/>
     <w:tmpl w:val="F2A43D58"/>
@@ -2586,7 +2386,7 @@
 </file>
 
 <file path=word/styles.xml><?xml version="1.0" encoding="utf-8"?>
-<w:styles xmlns:mc="http://schemas.openxmlformats.org/markup-compatibility/2006" xmlns:r="http://schemas.openxmlformats.org/officeDocument/2006/relationships" xmlns:w="http://schemas.openxmlformats.org/wordprocessingml/2006/main" xmlns:w14="http://schemas.microsoft.com/office/word/2010/wordml" mc:Ignorable="w14">
+<w:styles xmlns:mc="http://schemas.openxmlformats.org/markup-compatibility/2006" xmlns:r="http://schemas.openxmlformats.org/officeDocument/2006/relationships" xmlns:w="http://schemas.openxmlformats.org/wordprocessingml/2006/main" xmlns:w14="http://schemas.microsoft.com/office/word/2010/wordml" xmlns:w15="http://schemas.microsoft.com/office/word/2012/wordml" xmlns:w16cex="http://schemas.microsoft.com/office/word/2018/wordml/cex" xmlns:w16cid="http://schemas.microsoft.com/office/word/2016/wordml/cid" xmlns:w16="http://schemas.microsoft.com/office/word/2018/wordml" xmlns:w16sdtdh="http://schemas.microsoft.com/office/word/2020/wordml/sdtdatahash" xmlns:w16se="http://schemas.microsoft.com/office/word/2015/wordml/symex" mc:Ignorable="w14 w15 w16se w16cid w16 w16cex w16sdtdh">
   <w:docDefaults>
     <w:rPrDefault>
       <w:rPr>
@@ -2602,462 +2402,383 @@
       </w:pPr>
     </w:pPrDefault>
   </w:docDefaults>
-  <w:latentStyles w:defLockedState="0" w:defUIPriority="99" w:defSemiHidden="1" w:defUnhideWhenUsed="1" w:defQFormat="0" w:count="267">
-    <w:lsdException w:name="Normal" w:semiHidden="0" w:uiPriority="0" w:unhideWhenUsed="0" w:qFormat="1"/>
-    <w:lsdException w:name="heading 1" w:semiHidden="0" w:uiPriority="9" w:unhideWhenUsed="0" w:qFormat="1"/>
-    <w:lsdException w:name="heading 2" w:uiPriority="9" w:qFormat="1"/>
-    <w:lsdException w:name="heading 3" w:uiPriority="9" w:qFormat="1"/>
-    <w:lsdException w:name="heading 4" w:uiPriority="9" w:qFormat="1"/>
-    <w:lsdException w:name="heading 5" w:uiPriority="9" w:qFormat="1"/>
-    <w:lsdException w:name="heading 6" w:uiPriority="9" w:qFormat="1"/>
-    <w:lsdException w:name="heading 7" w:uiPriority="9" w:qFormat="1"/>
-    <w:lsdException w:name="heading 8" w:uiPriority="9" w:qFormat="1"/>
-    <w:lsdException w:name="heading 9" w:uiPriority="9" w:qFormat="1"/>
-    <w:lsdException w:name="toc 1" w:uiPriority="39"/>
-    <w:lsdException w:name="toc 2" w:uiPriority="39"/>
-    <w:lsdException w:name="toc 3" w:uiPriority="39"/>
-    <w:lsdException w:name="toc 4" w:uiPriority="39"/>
-    <w:lsdException w:name="toc 5" w:uiPriority="39"/>
-    <w:lsdException w:name="toc 6" w:uiPriority="39"/>
-    <w:lsdException w:name="toc 7" w:uiPriority="39"/>
-    <w:lsdException w:name="toc 8" w:uiPriority="39"/>
-    <w:lsdException w:name="toc 9" w:uiPriority="39"/>
-    <w:lsdException w:name="caption" w:uiPriority="35" w:qFormat="1"/>
-    <w:lsdException w:name="footnote reference" w:unhideWhenUsed="0"/>
-    <w:lsdException w:name="Title" w:semiHidden="0" w:uiPriority="10" w:unhideWhenUsed="0" w:qFormat="1"/>
-    <w:lsdException w:name="Default Paragraph Font" w:uiPriority="1"/>
-    <w:lsdException w:name="Subtitle" w:semiHidden="0" w:uiPriority="11" w:unhideWhenUsed="0" w:qFormat="1"/>
-    <w:lsdException w:name="Strong" w:semiHidden="0" w:uiPriority="22" w:unhideWhenUsed="0" w:qFormat="1"/>
-    <w:lsdException w:name="Emphasis" w:semiHidden="0" w:uiPriority="20" w:unhideWhenUsed="0" w:qFormat="1"/>
-    <w:lsdException w:name="Table Grid" w:semiHidden="0" w:uiPriority="59" w:unhideWhenUsed="0"/>
-    <w:lsdException w:name="Placeholder Text" w:unhideWhenUsed="0"/>
-    <w:lsdException w:name="No Spacing" w:semiHidden="0" w:uiPriority="1" w:unhideWhenUsed="0" w:qFormat="1"/>
-    <w:lsdException w:name="Light Shading" w:semiHidden="0" w:uiPriority="60" w:unhideWhenUsed="0"/>
-    <w:lsdException w:name="Light List" w:semiHidden="0" w:uiPriority="61" w:unhideWhenUsed="0"/>
-    <w:lsdException w:name="Light Grid" w:semiHidden="0" w:uiPriority="62" w:unhideWhenUsed="0"/>
-    <w:lsdException w:name="Medium Shading 1" w:semiHidden="0" w:uiPriority="63" w:unhideWhenUsed="0"/>
-    <w:lsdException w:name="Medium Shading 2" w:semiHidden="0" w:uiPriority="64" w:unhideWhenUsed="0"/>
-    <w:lsdException w:name="Medium List 1" w:semiHidden="0" w:uiPriority="65" w:unhideWhenUsed="0"/>
-    <w:lsdException w:name="Medium List 2" w:semiHidden="0" w:uiPriority="66" w:unhideWhenUsed="0"/>
-    <w:lsdException w:name="Medium Grid 1" w:semiHidden="0" w:uiPriority="67" w:unhideWhenUsed="0"/>
-    <w:lsdException w:name="Medium Grid 2" w:semiHidden="0" w:uiPriority="68" w:unhideWhenUsed="0"/>
-    <w:lsdException w:name="Medium Grid 3" w:semiHidden="0" w:uiPriority="69" w:unhideWhenUsed="0"/>
-    <w:lsdException w:name="Dark List" w:semiHidden="0" w:uiPriority="70" w:unhideWhenUsed="0"/>
-    <w:lsdException w:name="Colorful Shading" w:semiHidden="0" w:uiPriority="71" w:unhideWhenUsed="0"/>
-    <w:lsdException w:name="Colorful List" w:semiHidden="0" w:uiPriority="72" w:unhideWhenUsed="0"/>
-    <w:lsdException w:name="Colorful Grid" w:semiHidden="0" w:uiPriority="73" w:unhideWhenUsed="0"/>
-    <w:lsdException w:name="Light Shading Accent 1" w:semiHidden="0" w:uiPriority="60" w:unhideWhenUsed="0"/>
-    <w:lsdException w:name="Light List Accent 1" w:semiHidden="0" w:uiPriority="61" w:unhideWhenUsed="0"/>
-    <w:lsdException w:name="Light Grid Accent 1" w:semiHidden="0" w:uiPriority="62" w:unhideWhenUsed="0"/>
-    <w:lsdException w:name="Medium Shading 1 Accent 1" w:semiHidden="0" w:uiPriority="63" w:unhideWhenUsed="0"/>
-    <w:lsdException w:name="Medium Shading 2 Accent 1" w:semiHidden="0" w:uiPriority="64" w:unhideWhenUsed="0"/>
-    <w:lsdException w:name="Medium List 1 Accent 1" w:semiHidden="0" w:uiPriority="65" w:unhideWhenUsed="0"/>
-    <w:lsdException w:name="Revision" w:unhideWhenUsed="0"/>
-    <w:lsdException w:name="List Paragraph" w:semiHidden="0" w:uiPriority="34" w:unhideWhenUsed="0" w:qFormat="1"/>
-    <w:lsdException w:name="Quote" w:semiHidden="0" w:uiPriority="29" w:unhideWhenUsed="0" w:qFormat="1"/>
-    <w:lsdException w:name="Intense Quote" w:semiHidden="0" w:uiPriority="30" w:unhideWhenUsed="0" w:qFormat="1"/>
-    <w:lsdException w:name="Medium List 2 Accent 1" w:semiHidden="0" w:uiPriority="66" w:unhideWhenUsed="0"/>
-    <w:lsdException w:name="Medium Grid 1 Accent 1" w:semiHidden="0" w:uiPriority="67" w:unhideWhenUsed="0"/>
-    <w:lsdException w:name="Medium Grid 2 Accent 1" w:semiHidden="0" w:uiPriority="68" w:unhideWhenUsed="0"/>
-    <w:lsdException w:name="Medium Grid 3 Accent 1" w:semiHidden="0" w:uiPriority="69" w:unhideWhenUsed="0"/>
-    <w:lsdException w:name="Dark List Accent 1" w:semiHidden="0" w:uiPriority="70" w:unhideWhenUsed="0"/>
-    <w:lsdException w:name="Colorful Shading Accent 1" w:semiHidden="0" w:uiPriority="71" w:unhideWhenUsed="0"/>
-    <w:lsdException w:name="Colorful List Accent 1" w:semiHidden="0" w:uiPriority="72" w:unhideWhenUsed="0"/>
-    <w:lsdException w:name="Colorful Grid Accent 1" w:semiHidden="0" w:uiPriority="73" w:unhideWhenUsed="0"/>
-    <w:lsdException w:name="Light Shading Accent 2" w:semiHidden="0" w:uiPriority="60" w:unhideWhenUsed="0"/>
-    <w:lsdException w:name="Light List Accent 2" w:semiHidden="0" w:uiPriority="61" w:unhideWhenUsed="0"/>
-    <w:lsdException w:name="Light Grid Accent 2" w:semiHidden="0" w:uiPriority="62" w:unhideWhenUsed="0"/>
-    <w:lsdException w:name="Medium Shading 1 Accent 2" w:semiHidden="0" w:uiPriority="63" w:unhideWhenUsed="0"/>
-    <w:lsdException w:name="Medium Shading 2 Accent 2" w:semiHidden="0" w:uiPriority="64" w:unhideWhenUsed="0"/>
-    <w:lsdException w:name="Medium List 1 Accent 2" w:semiHidden="0" w:uiPriority="65" w:unhideWhenUsed="0"/>
-    <w:lsdException w:name="Medium List 2 Accent 2" w:semiHidden="0" w:uiPriority="66" w:unhideWhenUsed="0"/>
-    <w:lsdException w:name="Medium Grid 1 Accent 2" w:semiHidden="0" w:uiPriority="67" w:unhideWhenUsed="0"/>
-    <w:lsdException w:name="Medium Grid 2 Accent 2" w:semiHidden="0" w:uiPriority="68" w:unhideWhenUsed="0"/>
-    <w:lsdException w:name="Medium Grid 3 Accent 2" w:semiHidden="0" w:uiPriority="69" w:unhideWhenUsed="0"/>
-    <w:lsdException w:name="Dark List Accent 2" w:semiHidden="0" w:uiPriority="70" w:unhideWhenUsed="0"/>
-    <w:lsdException w:name="Colorful Shading Accent 2" w:semiHidden="0" w:uiPriority="71" w:unhideWhenUsed="0"/>
-    <w:lsdException w:name="Colorful List Accent 2" w:semiHidden="0" w:uiPriority="72" w:unhideWhenUsed="0"/>
-    <w:lsdException w:name="Colorful Grid Accent 2" w:semiHidden="0" w:uiPriority="73" w:unhideWhenUsed="0"/>
-    <w:lsdException w:name="Light Shading Accent 3" w:semiHidden="0" w:uiPriority="60" w:unhideWhenUsed="0"/>
-    <w:lsdException w:name="Light List Accent 3" w:semiHidden="0" w:uiPriority="61" w:unhideWhenUsed="0"/>
-    <w:lsdException w:name="Light Grid Accent 3" w:semiHidden="0" w:uiPriority="62" w:unhideWhenUsed="0"/>
-    <w:lsdException w:name="Medium Shading 1 Accent 3" w:semiHidden="0" w:uiPriority="63" w:unhideWhenUsed="0"/>
-    <w:lsdException w:name="Medium Shading 2 Accent 3" w:semiHidden="0" w:uiPriority="64" w:unhideWhenUsed="0"/>
-    <w:lsdException w:name="Medium List 1 Accent 3" w:semiHidden="0" w:uiPriority="65" w:unhideWhenUsed="0"/>
-    <w:lsdException w:name="Medium List 2 Accent 3" w:semiHidden="0" w:uiPriority="66" w:unhideWhenUsed="0"/>
-    <w:lsdException w:name="Medium Grid 1 Accent 3" w:semiHidden="0" w:uiPriority="67" w:unhideWhenUsed="0"/>
-    <w:lsdException w:name="Medium Grid 2 Accent 3" w:semiHidden="0" w:uiPriority="68" w:unhideWhenUsed="0"/>
-    <w:lsdException w:name="Medium Grid 3 Accent 3" w:semiHidden="0" w:uiPriority="69" w:unhideWhenUsed="0"/>
-    <w:lsdException w:name="Dark List Accent 3" w:semiHidden="0" w:uiPriority="70" w:unhideWhenUsed="0"/>
-    <w:lsdException w:name="Colorful Shading Accent 3" w:semiHidden="0" w:uiPriority="71" w:unhideWhenUsed="0"/>
-    <w:lsdException w:name="Colorful List Accent 3" w:semiHidden="0" w:uiPriority="72" w:unhideWhenUsed="0"/>
-    <w:lsdException w:name="Colorful Grid Accent 3" w:semiHidden="0" w:uiPriority="73" w:unhideWhenUsed="0"/>
-    <w:lsdException w:name="Light Shading Accent 4" w:semiHidden="0" w:uiPriority="60" w:unhideWhenUsed="0"/>
-    <w:lsdException w:name="Light List Accent 4" w:semiHidden="0" w:uiPriority="61" w:unhideWhenUsed="0"/>
-    <w:lsdException w:name="Light Grid Accent 4" w:semiHidden="0" w:uiPriority="62" w:unhideWhenUsed="0"/>
-    <w:lsdException w:name="Medium Shading 1 Accent 4" w:semiHidden="0" w:uiPriority="63" w:unhideWhenUsed="0"/>
-    <w:lsdException w:name="Medium Shading 2 Accent 4" w:semiHidden="0" w:uiPriority="64" w:unhideWhenUsed="0"/>
-    <w:lsdException w:name="Medium List 1 Accent 4" w:semiHidden="0" w:uiPriority="65" w:unhideWhenUsed="0"/>
-    <w:lsdException w:name="Medium List 2 Accent 4" w:semiHidden="0" w:uiPriority="66" w:unhideWhenUsed="0"/>
-    <w:lsdException w:name="Medium Grid 1 Accent 4" w:semiHidden="0" w:uiPriority="67" w:unhideWhenUsed="0"/>
-    <w:lsdException w:name="Medium Grid 2 Accent 4" w:semiHidden="0" w:uiPriority="68" w:unhideWhenUsed="0"/>
-    <w:lsdException w:name="Medium Grid 3 Accent 4" w:semiHidden="0" w:uiPriority="69" w:unhideWhenUsed="0"/>
-    <w:lsdException w:name="Dark List Accent 4" w:semiHidden="0" w:uiPriority="70" w:unhideWhenUsed="0"/>
-    <w:lsdException w:name="Colorful Shading Accent 4" w:semiHidden="0" w:uiPriority="71" w:unhideWhenUsed="0"/>
-    <w:lsdException w:name="Colorful List Accent 4" w:semiHidden="0" w:uiPriority="72" w:unhideWhenUsed="0"/>
-    <w:lsdException w:name="Colorful Grid Accent 4" w:semiHidden="0" w:uiPriority="73" w:unhideWhenUsed="0"/>
-    <w:lsdException w:name="Light Shading Accent 5" w:semiHidden="0" w:uiPriority="60" w:unhideWhenUsed="0"/>
-    <w:lsdException w:name="Light List Accent 5" w:semiHidden="0" w:uiPriority="61" w:unhideWhenUsed="0"/>
-    <w:lsdException w:name="Light Grid Accent 5" w:semiHidden="0" w:uiPriority="62" w:unhideWhenUsed="0"/>
-    <w:lsdException w:name="Medium Shading 1 Accent 5" w:semiHidden="0" w:uiPriority="63" w:unhideWhenUsed="0"/>
-    <w:lsdException w:name="Medium Shading 2 Accent 5" w:semiHidden="0" w:uiPriority="64" w:unhideWhenUsed="0"/>
-    <w:lsdException w:name="Medium List 1 Accent 5" w:semiHidden="0" w:uiPriority="65" w:unhideWhenUsed="0"/>
-    <w:lsdException w:name="Medium List 2 Accent 5" w:semiHidden="0" w:uiPriority="66" w:unhideWhenUsed="0"/>
-    <w:lsdException w:name="Medium Grid 1 Accent 5" w:semiHidden="0" w:uiPriority="67" w:unhideWhenUsed="0"/>
-    <w:lsdException w:name="Medium Grid 2 Accent 5" w:semiHidden="0" w:uiPriority="68" w:unhideWhenUsed="0"/>
-    <w:lsdException w:name="Medium Grid 3 Accent 5" w:semiHidden="0" w:uiPriority="69" w:unhideWhenUsed="0"/>
-    <w:lsdException w:name="Dark List Accent 5" w:semiHidden="0" w:uiPriority="70" w:unhideWhenUsed="0"/>
-    <w:lsdException w:name="Colorful Shading Accent 5" w:semiHidden="0" w:uiPriority="71" w:unhideWhenUsed="0"/>
-    <w:lsdException w:name="Colorful List Accent 5" w:semiHidden="0" w:uiPriority="72" w:unhideWhenUsed="0"/>
-    <w:lsdException w:name="Colorful Grid Accent 5" w:semiHidden="0" w:uiPriority="73" w:unhideWhenUsed="0"/>
-    <w:lsdException w:name="Light Shading Accent 6" w:semiHidden="0" w:uiPriority="60" w:unhideWhenUsed="0"/>
-    <w:lsdException w:name="Light List Accent 6" w:semiHidden="0" w:uiPriority="61" w:unhideWhenUsed="0"/>
-    <w:lsdException w:name="Light Grid Accent 6" w:semiHidden="0" w:uiPriority="62" w:unhideWhenUsed="0"/>
-    <w:lsdException w:name="Medium Shading 1 Accent 6" w:semiHidden="0" w:uiPriority="63" w:unhideWhenUsed="0"/>
-    <w:lsdException w:name="Medium Shading 2 Accent 6" w:semiHidden="0" w:uiPriority="64" w:unhideWhenUsed="0"/>
-    <w:lsdException w:name="Medium List 1 Accent 6" w:semiHidden="0" w:uiPriority="65" w:unhideWhenUsed="0"/>
-    <w:lsdException w:name="Medium List 2 Accent 6" w:semiHidden="0" w:uiPriority="66" w:unhideWhenUsed="0"/>
-    <w:lsdException w:name="Medium Grid 1 Accent 6" w:semiHidden="0" w:uiPriority="67" w:unhideWhenUsed="0"/>
-    <w:lsdException w:name="Medium Grid 2 Accent 6" w:semiHidden="0" w:uiPriority="68" w:unhideWhenUsed="0"/>
-    <w:lsdException w:name="Medium Grid 3 Accent 6" w:semiHidden="0" w:uiPriority="69" w:unhideWhenUsed="0"/>
-    <w:lsdException w:name="Dark List Accent 6" w:semiHidden="0" w:uiPriority="70" w:unhideWhenUsed="0"/>
-    <w:lsdException w:name="Colorful Shading Accent 6" w:semiHidden="0" w:uiPriority="71" w:unhideWhenUsed="0"/>
-    <w:lsdException w:name="Colorful List Accent 6" w:semiHidden="0" w:uiPriority="72" w:unhideWhenUsed="0"/>
-    <w:lsdException w:name="Colorful Grid Accent 6" w:semiHidden="0" w:uiPriority="73" w:unhideWhenUsed="0"/>
-    <w:lsdException w:name="Subtle Emphasis" w:semiHidden="0" w:uiPriority="19" w:unhideWhenUsed="0" w:qFormat="1"/>
-    <w:lsdException w:name="Intense Emphasis" w:semiHidden="0" w:uiPriority="21" w:unhideWhenUsed="0" w:qFormat="1"/>
-    <w:lsdException w:name="Subtle Reference" w:semiHidden="0" w:uiPriority="31" w:unhideWhenUsed="0" w:qFormat="1"/>
-    <w:lsdException w:name="Intense Reference" w:semiHidden="0" w:uiPriority="32" w:unhideWhenUsed="0" w:qFormat="1"/>
-    <w:lsdException w:name="Book Title" w:semiHidden="0" w:uiPriority="33" w:unhideWhenUsed="0" w:qFormat="1"/>
-    <w:lsdException w:name="Bibliography" w:uiPriority="37"/>
-    <w:lsdException w:name="TOC Heading" w:uiPriority="39" w:qFormat="1"/>
-  </w:latentStyles>
-  <w:style w:type="paragraph" w:default="1" w:styleId="Normal">
-    <w:name w:val="Normal"/>
-    <w:qFormat/>
-    <w:pPr>
-      <w:widowControl w:val="0"/>
-      <w:autoSpaceDE w:val="0"/>
-      <w:autoSpaceDN w:val="0"/>
-      <w:adjustRightInd w:val="0"/>
-      <w:spacing w:after="0" w:line="240" w:lineRule="auto"/>
-    </w:pPr>
-    <w:rPr>
-      <w:rFonts w:ascii="Times New Roman" w:hAnsi="Times New Roman" w:cs="Times New Roman"/>
-      <w:sz w:val="24"/>
-      <w:szCs w:val="24"/>
-    </w:rPr>
-  </w:style>
-  <w:style w:type="character" w:default="1" w:styleId="DefaultParagraphFont">
-    <w:name w:val="Default Paragraph Font"/>
-    <w:uiPriority w:val="1"/>
-    <w:semiHidden/>
-    <w:unhideWhenUsed/>
-  </w:style>
-  <w:style w:type="table" w:default="1" w:styleId="TableNormal">
-    <w:name w:val="Normal Table"/>
-    <w:uiPriority w:val="99"/>
-    <w:semiHidden/>
-    <w:unhideWhenUsed/>
-    <w:tblPr>
-      <w:tblInd w:w="0" w:type="dxa"/>
-      <w:tblCellMar>
-        <w:top w:w="0" w:type="dxa"/>
-        <w:left w:w="108" w:type="dxa"/>
-        <w:bottom w:w="0" w:type="dxa"/>
-        <w:right w:w="108" w:type="dxa"/>
-      </w:tblCellMar>
-    </w:tblPr>
-  </w:style>
-  <w:style w:type="numbering" w:default="1" w:styleId="NoList">
-    <w:name w:val="No List"/>
-    <w:uiPriority w:val="99"/>
-    <w:semiHidden/>
-    <w:unhideWhenUsed/>
-  </w:style>
-  <w:style w:type="character" w:styleId="FootnoteReference">
-    <w:name w:val="footnote reference"/>
-    <w:uiPriority w:val="99"/>
-  </w:style>
-  <w:style w:type="paragraph" w:styleId="BalloonText">
-    <w:name w:val="Balloon Text"/>
-    <w:basedOn w:val="Normal"/>
-    <w:link w:val="BalloonTextChar"/>
-    <w:uiPriority w:val="99"/>
-    <w:semiHidden/>
-    <w:unhideWhenUsed/>
-    <w:rsid w:val="00670B9B"/>
-    <w:rPr>
-      <w:rFonts w:ascii="Tahoma" w:hAnsi="Tahoma" w:cs="Tahoma"/>
-      <w:sz w:val="16"/>
-      <w:szCs w:val="16"/>
-    </w:rPr>
-  </w:style>
-  <w:style w:type="character" w:customStyle="1" w:styleId="BalloonTextChar">
-    <w:name w:val="Balloon Text Char"/>
-    <w:basedOn w:val="DefaultParagraphFont"/>
-    <w:link w:val="BalloonText"/>
-    <w:uiPriority w:val="99"/>
-    <w:semiHidden/>
-    <w:rsid w:val="00670B9B"/>
-    <w:rPr>
-      <w:rFonts w:ascii="Tahoma" w:hAnsi="Tahoma" w:cs="Tahoma"/>
-      <w:sz w:val="16"/>
-      <w:szCs w:val="16"/>
-    </w:rPr>
-  </w:style>
-  <w:style w:type="paragraph" w:styleId="Header">
-    <w:name w:val="header"/>
-    <w:basedOn w:val="Normal"/>
-    <w:link w:val="HeaderChar"/>
-    <w:uiPriority w:val="99"/>
-    <w:unhideWhenUsed/>
-    <w:rsid w:val="008F0DC3"/>
-    <w:pPr>
-      <w:tabs>
-        <w:tab w:val="center" w:pos="4680"/>
-        <w:tab w:val="right" w:pos="9360"/>
-      </w:tabs>
-    </w:pPr>
-  </w:style>
-  <w:style w:type="character" w:customStyle="1" w:styleId="HeaderChar">
-    <w:name w:val="Header Char"/>
-    <w:basedOn w:val="DefaultParagraphFont"/>
-    <w:link w:val="Header"/>
-    <w:uiPriority w:val="99"/>
-    <w:rsid w:val="008F0DC3"/>
-    <w:rPr>
-      <w:rFonts w:ascii="Times New Roman" w:hAnsi="Times New Roman" w:cs="Times New Roman"/>
-      <w:sz w:val="24"/>
-      <w:szCs w:val="24"/>
-    </w:rPr>
-  </w:style>
-  <w:style w:type="paragraph" w:styleId="Footer">
-    <w:name w:val="footer"/>
-    <w:basedOn w:val="Normal"/>
-    <w:link w:val="FooterChar"/>
-    <w:uiPriority w:val="99"/>
-    <w:unhideWhenUsed/>
-    <w:rsid w:val="008F0DC3"/>
-    <w:pPr>
-      <w:tabs>
-        <w:tab w:val="center" w:pos="4680"/>
-        <w:tab w:val="right" w:pos="9360"/>
-      </w:tabs>
-    </w:pPr>
-  </w:style>
-  <w:style w:type="character" w:customStyle="1" w:styleId="FooterChar">
-    <w:name w:val="Footer Char"/>
-    <w:basedOn w:val="DefaultParagraphFont"/>
-    <w:link w:val="Footer"/>
-    <w:uiPriority w:val="99"/>
-    <w:rsid w:val="008F0DC3"/>
-    <w:rPr>
-      <w:rFonts w:ascii="Times New Roman" w:hAnsi="Times New Roman" w:cs="Times New Roman"/>
-      <w:sz w:val="24"/>
-      <w:szCs w:val="24"/>
-    </w:rPr>
-  </w:style>
-  <w:style w:type="table" w:styleId="TableGrid">
-    <w:name w:val="Table Grid"/>
-    <w:basedOn w:val="TableNormal"/>
-    <w:uiPriority w:val="59"/>
-    <w:unhideWhenUsed/>
-    <w:rsid w:val="0094737C"/>
-    <w:pPr>
-      <w:spacing w:after="0" w:line="240" w:lineRule="auto"/>
-    </w:pPr>
-    <w:tblPr>
-      <w:tblBorders>
-        <w:top w:val="single" w:sz="4" w:space="0" w:color="auto"/>
-        <w:left w:val="single" w:sz="4" w:space="0" w:color="auto"/>
-        <w:bottom w:val="single" w:sz="4" w:space="0" w:color="auto"/>
-        <w:right w:val="single" w:sz="4" w:space="0" w:color="auto"/>
-        <w:insideH w:val="single" w:sz="4" w:space="0" w:color="auto"/>
-        <w:insideV w:val="single" w:sz="4" w:space="0" w:color="auto"/>
-      </w:tblBorders>
-    </w:tblPr>
-  </w:style>
-  <w:style w:type="paragraph" w:styleId="ListParagraph">
-    <w:name w:val="List Paragraph"/>
-    <w:basedOn w:val="Normal"/>
-    <w:uiPriority w:val="34"/>
-    <w:qFormat/>
-    <w:rsid w:val="007F713C"/>
-    <w:pPr>
-      <w:ind w:left="720"/>
-      <w:contextualSpacing/>
-    </w:pPr>
-  </w:style>
-</w:styles>
-</file>
-
-<file path=word/stylesWithEffects.xml><?xml version="1.0" encoding="utf-8"?>
-<w:styles xmlns:wpc="http://schemas.microsoft.com/office/word/2010/wordprocessingCanvas" xmlns:mc="http://schemas.openxmlformats.org/markup-compatibility/2006" xmlns:o="urn:schemas-microsoft-com:office:office" xmlns:r="http://schemas.openxmlformats.org/officeDocument/2006/relationships" xmlns:m="http://schemas.openxmlformats.org/officeDocument/2006/math" xmlns:v="urn:schemas-microsoft-com:vml" xmlns:wp14="http://schemas.microsoft.com/office/word/2010/wordprocessingDrawing" xmlns:wp="http://schemas.openxmlformats.org/drawingml/2006/wordprocessingDrawing" xmlns:w10="urn:schemas-microsoft-com:office:word" xmlns:w="http://schemas.openxmlformats.org/wordprocessingml/2006/main" xmlns:w14="http://schemas.microsoft.com/office/word/2010/wordml" xmlns:wpg="http://schemas.microsoft.com/office/word/2010/wordprocessingGroup" xmlns:wpi="http://schemas.microsoft.com/office/word/2010/wordprocessingInk" xmlns:wne="http://schemas.microsoft.com/office/word/2006/wordml" xmlns:wps="http://schemas.microsoft.com/office/word/2010/wordprocessingShape" mc:Ignorable="w14 wp14">
-  <w:docDefaults>
-    <w:rPrDefault>
-      <w:rPr>
-        <w:rFonts w:asciiTheme="minorHAnsi" w:eastAsiaTheme="minorEastAsia" w:hAnsiTheme="minorHAnsi" w:cstheme="minorBidi"/>
-        <w:sz w:val="22"/>
-        <w:szCs w:val="22"/>
-        <w:lang w:val="en-US" w:eastAsia="en-US" w:bidi="ar-SA"/>
-      </w:rPr>
-    </w:rPrDefault>
-    <w:pPrDefault>
-      <w:pPr>
-        <w:spacing w:after="200" w:line="276" w:lineRule="auto"/>
-      </w:pPr>
-    </w:pPrDefault>
-  </w:docDefaults>
-  <w:latentStyles w:defLockedState="0" w:defUIPriority="99" w:defSemiHidden="1" w:defUnhideWhenUsed="1" w:defQFormat="0" w:count="267">
-    <w:lsdException w:name="Normal" w:semiHidden="0" w:uiPriority="0" w:unhideWhenUsed="0" w:qFormat="1"/>
-    <w:lsdException w:name="heading 1" w:semiHidden="0" w:uiPriority="9" w:unhideWhenUsed="0" w:qFormat="1"/>
-    <w:lsdException w:name="heading 2" w:uiPriority="9" w:qFormat="1"/>
-    <w:lsdException w:name="heading 3" w:uiPriority="9" w:qFormat="1"/>
-    <w:lsdException w:name="heading 4" w:uiPriority="9" w:qFormat="1"/>
-    <w:lsdException w:name="heading 5" w:uiPriority="9" w:qFormat="1"/>
-    <w:lsdException w:name="heading 6" w:uiPriority="9" w:qFormat="1"/>
-    <w:lsdException w:name="heading 7" w:uiPriority="9" w:qFormat="1"/>
-    <w:lsdException w:name="heading 8" w:uiPriority="9" w:qFormat="1"/>
-    <w:lsdException w:name="heading 9" w:uiPriority="9" w:qFormat="1"/>
-    <w:lsdException w:name="toc 1" w:uiPriority="39"/>
-    <w:lsdException w:name="toc 2" w:uiPriority="39"/>
-    <w:lsdException w:name="toc 3" w:uiPriority="39"/>
-    <w:lsdException w:name="toc 4" w:uiPriority="39"/>
-    <w:lsdException w:name="toc 5" w:uiPriority="39"/>
-    <w:lsdException w:name="toc 6" w:uiPriority="39"/>
-    <w:lsdException w:name="toc 7" w:uiPriority="39"/>
-    <w:lsdException w:name="toc 8" w:uiPriority="39"/>
-    <w:lsdException w:name="toc 9" w:uiPriority="39"/>
-    <w:lsdException w:name="caption" w:uiPriority="35" w:qFormat="1"/>
-    <w:lsdException w:name="footnote reference" w:unhideWhenUsed="0"/>
-    <w:lsdException w:name="Title" w:semiHidden="0" w:uiPriority="10" w:unhideWhenUsed="0" w:qFormat="1"/>
-    <w:lsdException w:name="Default Paragraph Font" w:uiPriority="1"/>
-    <w:lsdException w:name="Subtitle" w:semiHidden="0" w:uiPriority="11" w:unhideWhenUsed="0" w:qFormat="1"/>
-    <w:lsdException w:name="Strong" w:semiHidden="0" w:uiPriority="22" w:unhideWhenUsed="0" w:qFormat="1"/>
-    <w:lsdException w:name="Emphasis" w:semiHidden="0" w:uiPriority="20" w:unhideWhenUsed="0" w:qFormat="1"/>
-    <w:lsdException w:name="Table Grid" w:semiHidden="0" w:uiPriority="59" w:unhideWhenUsed="0"/>
-    <w:lsdException w:name="Placeholder Text" w:unhideWhenUsed="0"/>
-    <w:lsdException w:name="No Spacing" w:semiHidden="0" w:uiPriority="1" w:unhideWhenUsed="0" w:qFormat="1"/>
-    <w:lsdException w:name="Light Shading" w:semiHidden="0" w:uiPriority="60" w:unhideWhenUsed="0"/>
-    <w:lsdException w:name="Light List" w:semiHidden="0" w:uiPriority="61" w:unhideWhenUsed="0"/>
-    <w:lsdException w:name="Light Grid" w:semiHidden="0" w:uiPriority="62" w:unhideWhenUsed="0"/>
-    <w:lsdException w:name="Medium Shading 1" w:semiHidden="0" w:uiPriority="63" w:unhideWhenUsed="0"/>
-    <w:lsdException w:name="Medium Shading 2" w:semiHidden="0" w:uiPriority="64" w:unhideWhenUsed="0"/>
-    <w:lsdException w:name="Medium List 1" w:semiHidden="0" w:uiPriority="65" w:unhideWhenUsed="0"/>
-    <w:lsdException w:name="Medium List 2" w:semiHidden="0" w:uiPriority="66" w:unhideWhenUsed="0"/>
-    <w:lsdException w:name="Medium Grid 1" w:semiHidden="0" w:uiPriority="67" w:unhideWhenUsed="0"/>
-    <w:lsdException w:name="Medium Grid 2" w:semiHidden="0" w:uiPriority="68" w:unhideWhenUsed="0"/>
-    <w:lsdException w:name="Medium Grid 3" w:semiHidden="0" w:uiPriority="69" w:unhideWhenUsed="0"/>
-    <w:lsdException w:name="Dark List" w:semiHidden="0" w:uiPriority="70" w:unhideWhenUsed="0"/>
-    <w:lsdException w:name="Colorful Shading" w:semiHidden="0" w:uiPriority="71" w:unhideWhenUsed="0"/>
-    <w:lsdException w:name="Colorful List" w:semiHidden="0" w:uiPriority="72" w:unhideWhenUsed="0"/>
-    <w:lsdException w:name="Colorful Grid" w:semiHidden="0" w:uiPriority="73" w:unhideWhenUsed="0"/>
-    <w:lsdException w:name="Light Shading Accent 1" w:semiHidden="0" w:uiPriority="60" w:unhideWhenUsed="0"/>
-    <w:lsdException w:name="Light List Accent 1" w:semiHidden="0" w:uiPriority="61" w:unhideWhenUsed="0"/>
-    <w:lsdException w:name="Light Grid Accent 1" w:semiHidden="0" w:uiPriority="62" w:unhideWhenUsed="0"/>
-    <w:lsdException w:name="Medium Shading 1 Accent 1" w:semiHidden="0" w:uiPriority="63" w:unhideWhenUsed="0"/>
-    <w:lsdException w:name="Medium Shading 2 Accent 1" w:semiHidden="0" w:uiPriority="64" w:unhideWhenUsed="0"/>
-    <w:lsdException w:name="Medium List 1 Accent 1" w:semiHidden="0" w:uiPriority="65" w:unhideWhenUsed="0"/>
-    <w:lsdException w:name="Revision" w:unhideWhenUsed="0"/>
-    <w:lsdException w:name="List Paragraph" w:semiHidden="0" w:uiPriority="34" w:unhideWhenUsed="0" w:qFormat="1"/>
-    <w:lsdException w:name="Quote" w:semiHidden="0" w:uiPriority="29" w:unhideWhenUsed="0" w:qFormat="1"/>
-    <w:lsdException w:name="Intense Quote" w:semiHidden="0" w:uiPriority="30" w:unhideWhenUsed="0" w:qFormat="1"/>
-    <w:lsdException w:name="Medium List 2 Accent 1" w:semiHidden="0" w:uiPriority="66" w:unhideWhenUsed="0"/>
-    <w:lsdException w:name="Medium Grid 1 Accent 1" w:semiHidden="0" w:uiPriority="67" w:unhideWhenUsed="0"/>
-    <w:lsdException w:name="Medium Grid 2 Accent 1" w:semiHidden="0" w:uiPriority="68" w:unhideWhenUsed="0"/>
-    <w:lsdException w:name="Medium Grid 3 Accent 1" w:semiHidden="0" w:uiPriority="69" w:unhideWhenUsed="0"/>
-    <w:lsdException w:name="Dark List Accent 1" w:semiHidden="0" w:uiPriority="70" w:unhideWhenUsed="0"/>
-    <w:lsdException w:name="Colorful Shading Accent 1" w:semiHidden="0" w:uiPriority="71" w:unhideWhenUsed="0"/>
-    <w:lsdException w:name="Colorful List Accent 1" w:semiHidden="0" w:uiPriority="72" w:unhideWhenUsed="0"/>
-    <w:lsdException w:name="Colorful Grid Accent 1" w:semiHidden="0" w:uiPriority="73" w:unhideWhenUsed="0"/>
-    <w:lsdException w:name="Light Shading Accent 2" w:semiHidden="0" w:uiPriority="60" w:unhideWhenUsed="0"/>
-    <w:lsdException w:name="Light List Accent 2" w:semiHidden="0" w:uiPriority="61" w:unhideWhenUsed="0"/>
-    <w:lsdException w:name="Light Grid Accent 2" w:semiHidden="0" w:uiPriority="62" w:unhideWhenUsed="0"/>
-    <w:lsdException w:name="Medium Shading 1 Accent 2" w:semiHidden="0" w:uiPriority="63" w:unhideWhenUsed="0"/>
-    <w:lsdException w:name="Medium Shading 2 Accent 2" w:semiHidden="0" w:uiPriority="64" w:unhideWhenUsed="0"/>
-    <w:lsdException w:name="Medium List 1 Accent 2" w:semiHidden="0" w:uiPriority="65" w:unhideWhenUsed="0"/>
-    <w:lsdException w:name="Medium List 2 Accent 2" w:semiHidden="0" w:uiPriority="66" w:unhideWhenUsed="0"/>
-    <w:lsdException w:name="Medium Grid 1 Accent 2" w:semiHidden="0" w:uiPriority="67" w:unhideWhenUsed="0"/>
-    <w:lsdException w:name="Medium Grid 2 Accent 2" w:semiHidden="0" w:uiPriority="68" w:unhideWhenUsed="0"/>
-    <w:lsdException w:name="Medium Grid 3 Accent 2" w:semiHidden="0" w:uiPriority="69" w:unhideWhenUsed="0"/>
-    <w:lsdException w:name="Dark List Accent 2" w:semiHidden="0" w:uiPriority="70" w:unhideWhenUsed="0"/>
-    <w:lsdException w:name="Colorful Shading Accent 2" w:semiHidden="0" w:uiPriority="71" w:unhideWhenUsed="0"/>
-    <w:lsdException w:name="Colorful List Accent 2" w:semiHidden="0" w:uiPriority="72" w:unhideWhenUsed="0"/>
-    <w:lsdException w:name="Colorful Grid Accent 2" w:semiHidden="0" w:uiPriority="73" w:unhideWhenUsed="0"/>
-    <w:lsdException w:name="Light Shading Accent 3" w:semiHidden="0" w:uiPriority="60" w:unhideWhenUsed="0"/>
-    <w:lsdException w:name="Light List Accent 3" w:semiHidden="0" w:uiPriority="61" w:unhideWhenUsed="0"/>
-    <w:lsdException w:name="Light Grid Accent 3" w:semiHidden="0" w:uiPriority="62" w:unhideWhenUsed="0"/>
-    <w:lsdException w:name="Medium Shading 1 Accent 3" w:semiHidden="0" w:uiPriority="63" w:unhideWhenUsed="0"/>
-    <w:lsdException w:name="Medium Shading 2 Accent 3" w:semiHidden="0" w:uiPriority="64" w:unhideWhenUsed="0"/>
-    <w:lsdException w:name="Medium List 1 Accent 3" w:semiHidden="0" w:uiPriority="65" w:unhideWhenUsed="0"/>
-    <w:lsdException w:name="Medium List 2 Accent 3" w:semiHidden="0" w:uiPriority="66" w:unhideWhenUsed="0"/>
-    <w:lsdException w:name="Medium Grid 1 Accent 3" w:semiHidden="0" w:uiPriority="67" w:unhideWhenUsed="0"/>
-    <w:lsdException w:name="Medium Grid 2 Accent 3" w:semiHidden="0" w:uiPriority="68" w:unhideWhenUsed="0"/>
-    <w:lsdException w:name="Medium Grid 3 Accent 3" w:semiHidden="0" w:uiPriority="69" w:unhideWhenUsed="0"/>
-    <w:lsdException w:name="Dark List Accent 3" w:semiHidden="0" w:uiPriority="70" w:unhideWhenUsed="0"/>
-    <w:lsdException w:name="Colorful Shading Accent 3" w:semiHidden="0" w:uiPriority="71" w:unhideWhenUsed="0"/>
-    <w:lsdException w:name="Colorful List Accent 3" w:semiHidden="0" w:uiPriority="72" w:unhideWhenUsed="0"/>
-    <w:lsdException w:name="Colorful Grid Accent 3" w:semiHidden="0" w:uiPriority="73" w:unhideWhenUsed="0"/>
-    <w:lsdException w:name="Light Shading Accent 4" w:semiHidden="0" w:uiPriority="60" w:unhideWhenUsed="0"/>
-    <w:lsdException w:name="Light List Accent 4" w:semiHidden="0" w:uiPriority="61" w:unhideWhenUsed="0"/>
-    <w:lsdException w:name="Light Grid Accent 4" w:semiHidden="0" w:uiPriority="62" w:unhideWhenUsed="0"/>
-    <w:lsdException w:name="Medium Shading 1 Accent 4" w:semiHidden="0" w:uiPriority="63" w:unhideWhenUsed="0"/>
-    <w:lsdException w:name="Medium Shading 2 Accent 4" w:semiHidden="0" w:uiPriority="64" w:unhideWhenUsed="0"/>
-    <w:lsdException w:name="Medium List 1 Accent 4" w:semiHidden="0" w:uiPriority="65" w:unhideWhenUsed="0"/>
-    <w:lsdException w:name="Medium List 2 Accent 4" w:semiHidden="0" w:uiPriority="66" w:unhideWhenUsed="0"/>
-    <w:lsdException w:name="Medium Grid 1 Accent 4" w:semiHidden="0" w:uiPriority="67" w:unhideWhenUsed="0"/>
-    <w:lsdException w:name="Medium Grid 2 Accent 4" w:semiHidden="0" w:uiPriority="68" w:unhideWhenUsed="0"/>
-    <w:lsdException w:name="Medium Grid 3 Accent 4" w:semiHidden="0" w:uiPriority="69" w:unhideWhenUsed="0"/>
-    <w:lsdException w:name="Dark List Accent 4" w:semiHidden="0" w:uiPriority="70" w:unhideWhenUsed="0"/>
-    <w:lsdException w:name="Colorful Shading Accent 4" w:semiHidden="0" w:uiPriority="71" w:unhideWhenUsed="0"/>
-    <w:lsdException w:name="Colorful List Accent 4" w:semiHidden="0" w:uiPriority="72" w:unhideWhenUsed="0"/>
-    <w:lsdException w:name="Colorful Grid Accent 4" w:semiHidden="0" w:uiPriority="73" w:unhideWhenUsed="0"/>
-    <w:lsdException w:name="Light Shading Accent 5" w:semiHidden="0" w:uiPriority="60" w:unhideWhenUsed="0"/>
-    <w:lsdException w:name="Light List Accent 5" w:semiHidden="0" w:uiPriority="61" w:unhideWhenUsed="0"/>
-    <w:lsdException w:name="Light Grid Accent 5" w:semiHidden="0" w:uiPriority="62" w:unhideWhenUsed="0"/>
-    <w:lsdException w:name="Medium Shading 1 Accent 5" w:semiHidden="0" w:uiPriority="63" w:unhideWhenUsed="0"/>
-    <w:lsdException w:name="Medium Shading 2 Accent 5" w:semiHidden="0" w:uiPriority="64" w:unhideWhenUsed="0"/>
-    <w:lsdException w:name="Medium List 1 Accent 5" w:semiHidden="0" w:uiPriority="65" w:unhideWhenUsed="0"/>
-    <w:lsdException w:name="Medium List 2 Accent 5" w:semiHidden="0" w:uiPriority="66" w:unhideWhenUsed="0"/>
-    <w:lsdException w:name="Medium Grid 1 Accent 5" w:semiHidden="0" w:uiPriority="67" w:unhideWhenUsed="0"/>
-    <w:lsdException w:name="Medium Grid 2 Accent 5" w:semiHidden="0" w:uiPriority="68" w:unhideWhenUsed="0"/>
-    <w:lsdException w:name="Medium Grid 3 Accent 5" w:semiHidden="0" w:uiPriority="69" w:unhideWhenUsed="0"/>
-    <w:lsdException w:name="Dark List Accent 5" w:semiHidden="0" w:uiPriority="70" w:unhideWhenUsed="0"/>
-    <w:lsdException w:name="Colorful Shading Accent 5" w:semiHidden="0" w:uiPriority="71" w:unhideWhenUsed="0"/>
-    <w:lsdException w:name="Colorful List Accent 5" w:semiHidden="0" w:uiPriority="72" w:unhideWhenUsed="0"/>
-    <w:lsdException w:name="Colorful Grid Accent 5" w:semiHidden="0" w:uiPriority="73" w:unhideWhenUsed="0"/>
-    <w:lsdException w:name="Light Shading Accent 6" w:semiHidden="0" w:uiPriority="60" w:unhideWhenUsed="0"/>
-    <w:lsdException w:name="Light List Accent 6" w:semiHidden="0" w:uiPriority="61" w:unhideWhenUsed="0"/>
-    <w:lsdException w:name="Light Grid Accent 6" w:semiHidden="0" w:uiPriority="62" w:unhideWhenUsed="0"/>
-    <w:lsdException w:name="Medium Shading 1 Accent 6" w:semiHidden="0" w:uiPriority="63" w:unhideWhenUsed="0"/>
-    <w:lsdException w:name="Medium Shading 2 Accent 6" w:semiHidden="0" w:uiPriority="64" w:unhideWhenUsed="0"/>
-    <w:lsdException w:name="Medium List 1 Accent 6" w:semiHidden="0" w:uiPriority="65" w:unhideWhenUsed="0"/>
-    <w:lsdException w:name="Medium List 2 Accent 6" w:semiHidden="0" w:uiPriority="66" w:unhideWhenUsed="0"/>
-    <w:lsdException w:name="Medium Grid 1 Accent 6" w:semiHidden="0" w:uiPriority="67" w:unhideWhenUsed="0"/>
-    <w:lsdException w:name="Medium Grid 2 Accent 6" w:semiHidden="0" w:uiPriority="68" w:unhideWhenUsed="0"/>
-    <w:lsdException w:name="Medium Grid 3 Accent 6" w:semiHidden="0" w:uiPriority="69" w:unhideWhenUsed="0"/>
-    <w:lsdException w:name="Dark List Accent 6" w:semiHidden="0" w:uiPriority="70" w:unhideWhenUsed="0"/>
-    <w:lsdException w:name="Colorful Shading Accent 6" w:semiHidden="0" w:uiPriority="71" w:unhideWhenUsed="0"/>
-    <w:lsdException w:name="Colorful List Accent 6" w:semiHidden="0" w:uiPriority="72" w:unhideWhenUsed="0"/>
-    <w:lsdException w:name="Colorful Grid Accent 6" w:semiHidden="0" w:uiPriority="73" w:unhideWhenUsed="0"/>
-    <w:lsdException w:name="Subtle Emphasis" w:semiHidden="0" w:uiPriority="19" w:unhideWhenUsed="0" w:qFormat="1"/>
-    <w:lsdException w:name="Intense Emphasis" w:semiHidden="0" w:uiPriority="21" w:unhideWhenUsed="0" w:qFormat="1"/>
-    <w:lsdException w:name="Subtle Reference" w:semiHidden="0" w:uiPriority="31" w:unhideWhenUsed="0" w:qFormat="1"/>
-    <w:lsdException w:name="Intense Reference" w:semiHidden="0" w:uiPriority="32" w:unhideWhenUsed="0" w:qFormat="1"/>
-    <w:lsdException w:name="Book Title" w:semiHidden="0" w:uiPriority="33" w:unhideWhenUsed="0" w:qFormat="1"/>
-    <w:lsdException w:name="Bibliography" w:uiPriority="37"/>
-    <w:lsdException w:name="TOC Heading" w:uiPriority="39" w:qFormat="1"/>
+  <w:latentStyles w:defLockedState="0" w:defUIPriority="99" w:defSemiHidden="0" w:defUnhideWhenUsed="0" w:defQFormat="0" w:count="376">
+    <w:lsdException w:name="Normal" w:uiPriority="0" w:qFormat="1"/>
+    <w:lsdException w:name="heading 1" w:uiPriority="9" w:qFormat="1"/>
+    <w:lsdException w:name="heading 2" w:semiHidden="1" w:uiPriority="9" w:unhideWhenUsed="1" w:qFormat="1"/>
+    <w:lsdException w:name="heading 3" w:semiHidden="1" w:uiPriority="9" w:unhideWhenUsed="1" w:qFormat="1"/>
+    <w:lsdException w:name="heading 4" w:semiHidden="1" w:uiPriority="9" w:unhideWhenUsed="1" w:qFormat="1"/>
+    <w:lsdException w:name="heading 5" w:semiHidden="1" w:uiPriority="9" w:unhideWhenUsed="1" w:qFormat="1"/>
+    <w:lsdException w:name="heading 6" w:semiHidden="1" w:uiPriority="9" w:unhideWhenUsed="1" w:qFormat="1"/>
+    <w:lsdException w:name="heading 7" w:semiHidden="1" w:uiPriority="9" w:unhideWhenUsed="1" w:qFormat="1"/>
+    <w:lsdException w:name="heading 8" w:semiHidden="1" w:uiPriority="9" w:unhideWhenUsed="1" w:qFormat="1"/>
+    <w:lsdException w:name="heading 9" w:semiHidden="1" w:uiPriority="9" w:unhideWhenUsed="1" w:qFormat="1"/>
+    <w:lsdException w:name="index 1" w:semiHidden="1" w:unhideWhenUsed="1"/>
+    <w:lsdException w:name="index 2" w:semiHidden="1" w:unhideWhenUsed="1"/>
+    <w:lsdException w:name="index 3" w:semiHidden="1" w:unhideWhenUsed="1"/>
+    <w:lsdException w:name="index 4" w:semiHidden="1" w:unhideWhenUsed="1"/>
+    <w:lsdException w:name="index 5" w:semiHidden="1" w:unhideWhenUsed="1"/>
+    <w:lsdException w:name="index 6" w:semiHidden="1" w:unhideWhenUsed="1"/>
+    <w:lsdException w:name="index 7" w:semiHidden="1" w:unhideWhenUsed="1"/>
+    <w:lsdException w:name="index 8" w:semiHidden="1" w:unhideWhenUsed="1"/>
+    <w:lsdException w:name="index 9" w:semiHidden="1" w:unhideWhenUsed="1"/>
+    <w:lsdException w:name="toc 1" w:semiHidden="1" w:uiPriority="39" w:unhideWhenUsed="1"/>
+    <w:lsdException w:name="toc 2" w:semiHidden="1" w:uiPriority="39" w:unhideWhenUsed="1"/>
+    <w:lsdException w:name="toc 3" w:semiHidden="1" w:uiPriority="39" w:unhideWhenUsed="1"/>
+    <w:lsdException w:name="toc 4" w:semiHidden="1" w:uiPriority="39" w:unhideWhenUsed="1"/>
+    <w:lsdException w:name="toc 5" w:semiHidden="1" w:uiPriority="39" w:unhideWhenUsed="1"/>
+    <w:lsdException w:name="toc 6" w:semiHidden="1" w:uiPriority="39" w:unhideWhenUsed="1"/>
+    <w:lsdException w:name="toc 7" w:semiHidden="1" w:uiPriority="39" w:unhideWhenUsed="1"/>
+    <w:lsdException w:name="toc 8" w:semiHidden="1" w:uiPriority="39" w:unhideWhenUsed="1"/>
+    <w:lsdException w:name="toc 9" w:semiHidden="1" w:uiPriority="39" w:unhideWhenUsed="1"/>
+    <w:lsdException w:name="Normal Indent" w:semiHidden="1" w:unhideWhenUsed="1"/>
+    <w:lsdException w:name="footnote text" w:semiHidden="1" w:unhideWhenUsed="1"/>
+    <w:lsdException w:name="annotation text" w:semiHidden="1" w:unhideWhenUsed="1"/>
+    <w:lsdException w:name="header" w:semiHidden="1" w:unhideWhenUsed="1"/>
+    <w:lsdException w:name="footer" w:semiHidden="1" w:unhideWhenUsed="1"/>
+    <w:lsdException w:name="index heading" w:semiHidden="1" w:unhideWhenUsed="1"/>
+    <w:lsdException w:name="caption" w:semiHidden="1" w:uiPriority="35" w:unhideWhenUsed="1" w:qFormat="1"/>
+    <w:lsdException w:name="table of figures" w:semiHidden="1" w:unhideWhenUsed="1"/>
+    <w:lsdException w:name="envelope address" w:semiHidden="1" w:unhideWhenUsed="1"/>
+    <w:lsdException w:name="envelope return" w:semiHidden="1" w:unhideWhenUsed="1"/>
+    <w:lsdException w:name="footnote reference" w:semiHidden="1"/>
+    <w:lsdException w:name="annotation reference" w:semiHidden="1" w:unhideWhenUsed="1"/>
+    <w:lsdException w:name="line number" w:semiHidden="1" w:unhideWhenUsed="1"/>
+    <w:lsdException w:name="page number" w:semiHidden="1" w:unhideWhenUsed="1"/>
+    <w:lsdException w:name="endnote reference" w:semiHidden="1" w:unhideWhenUsed="1"/>
+    <w:lsdException w:name="endnote text" w:semiHidden="1" w:unhideWhenUsed="1"/>
+    <w:lsdException w:name="table of authorities" w:semiHidden="1" w:unhideWhenUsed="1"/>
+    <w:lsdException w:name="macro" w:semiHidden="1" w:unhideWhenUsed="1"/>
+    <w:lsdException w:name="toa heading" w:semiHidden="1" w:unhideWhenUsed="1"/>
+    <w:lsdException w:name="List" w:semiHidden="1" w:unhideWhenUsed="1"/>
+    <w:lsdException w:name="List Bullet" w:semiHidden="1" w:unhideWhenUsed="1"/>
+    <w:lsdException w:name="List Number" w:semiHidden="1" w:unhideWhenUsed="1"/>
+    <w:lsdException w:name="List 2" w:semiHidden="1" w:unhideWhenUsed="1"/>
+    <w:lsdException w:name="List 3" w:semiHidden="1" w:unhideWhenUsed="1"/>
+    <w:lsdException w:name="List 4" w:semiHidden="1" w:unhideWhenUsed="1"/>
+    <w:lsdException w:name="List 5" w:semiHidden="1" w:unhideWhenUsed="1"/>
+    <w:lsdException w:name="List Bullet 2" w:semiHidden="1" w:unhideWhenUsed="1"/>
+    <w:lsdException w:name="List Bullet 3" w:semiHidden="1" w:unhideWhenUsed="1"/>
+    <w:lsdException w:name="List Bullet 4" w:semiHidden="1" w:unhideWhenUsed="1"/>
+    <w:lsdException w:name="List Bullet 5" w:semiHidden="1" w:unhideWhenUsed="1"/>
+    <w:lsdException w:name="List Number 2" w:semiHidden="1" w:unhideWhenUsed="1"/>
+    <w:lsdException w:name="List Number 3" w:semiHidden="1" w:unhideWhenUsed="1"/>
+    <w:lsdException w:name="List Number 4" w:semiHidden="1" w:unhideWhenUsed="1"/>
+    <w:lsdException w:name="List Number 5" w:semiHidden="1" w:unhideWhenUsed="1"/>
+    <w:lsdException w:name="Title" w:uiPriority="10" w:qFormat="1"/>
+    <w:lsdException w:name="Closing" w:semiHidden="1" w:unhideWhenUsed="1"/>
+    <w:lsdException w:name="Signature" w:semiHidden="1" w:unhideWhenUsed="1"/>
+    <w:lsdException w:name="Default Paragraph Font" w:semiHidden="1" w:uiPriority="1" w:unhideWhenUsed="1"/>
+    <w:lsdException w:name="Body Text" w:semiHidden="1" w:unhideWhenUsed="1"/>
+    <w:lsdException w:name="Body Text Indent" w:semiHidden="1" w:unhideWhenUsed="1"/>
+    <w:lsdException w:name="List Continue" w:semiHidden="1" w:unhideWhenUsed="1"/>
+    <w:lsdException w:name="List Continue 2" w:semiHidden="1" w:unhideWhenUsed="1"/>
+    <w:lsdException w:name="List Continue 3" w:semiHidden="1" w:unhideWhenUsed="1"/>
+    <w:lsdException w:name="List Continue 4" w:semiHidden="1" w:unhideWhenUsed="1"/>
+    <w:lsdException w:name="List Continue 5" w:semiHidden="1" w:unhideWhenUsed="1"/>
+    <w:lsdException w:name="Message Header" w:semiHidden="1" w:unhideWhenUsed="1"/>
+    <w:lsdException w:name="Subtitle" w:uiPriority="11" w:qFormat="1"/>
+    <w:lsdException w:name="Salutation" w:semiHidden="1" w:unhideWhenUsed="1"/>
+    <w:lsdException w:name="Date" w:semiHidden="1" w:unhideWhenUsed="1"/>
+    <w:lsdException w:name="Body Text First Indent" w:semiHidden="1" w:unhideWhenUsed="1"/>
+    <w:lsdException w:name="Body Text First Indent 2" w:semiHidden="1" w:unhideWhenUsed="1"/>
+    <w:lsdException w:name="Note Heading" w:semiHidden="1" w:unhideWhenUsed="1"/>
+    <w:lsdException w:name="Body Text 2" w:semiHidden="1" w:unhideWhenUsed="1"/>
+    <w:lsdException w:name="Body Text 3" w:semiHidden="1" w:unhideWhenUsed="1"/>
+    <w:lsdException w:name="Body Text Indent 2" w:semiHidden="1" w:unhideWhenUsed="1"/>
+    <w:lsdException w:name="Body Text Indent 3" w:semiHidden="1" w:unhideWhenUsed="1"/>
+    <w:lsdException w:name="Block Text" w:semiHidden="1" w:unhideWhenUsed="1"/>
+    <w:lsdException w:name="Hyperlink" w:semiHidden="1" w:unhideWhenUsed="1"/>
+    <w:lsdException w:name="FollowedHyperlink" w:semiHidden="1" w:unhideWhenUsed="1"/>
+    <w:lsdException w:name="Strong" w:uiPriority="22" w:qFormat="1"/>
+    <w:lsdException w:name="Emphasis" w:uiPriority="20" w:qFormat="1"/>
+    <w:lsdException w:name="Document Map" w:semiHidden="1" w:unhideWhenUsed="1"/>
+    <w:lsdException w:name="Plain Text" w:semiHidden="1" w:unhideWhenUsed="1"/>
+    <w:lsdException w:name="E-mail Signature" w:semiHidden="1" w:unhideWhenUsed="1"/>
+    <w:lsdException w:name="HTML Top of Form" w:semiHidden="1" w:unhideWhenUsed="1"/>
+    <w:lsdException w:name="HTML Bottom of Form" w:semiHidden="1" w:unhideWhenUsed="1"/>
+    <w:lsdException w:name="Normal (Web)" w:semiHidden="1" w:unhideWhenUsed="1"/>
+    <w:lsdException w:name="HTML Acronym" w:semiHidden="1" w:unhideWhenUsed="1"/>
+    <w:lsdException w:name="HTML Address" w:semiHidden="1" w:unhideWhenUsed="1"/>
+    <w:lsdException w:name="HTML Cite" w:semiHidden="1" w:unhideWhenUsed="1"/>
+    <w:lsdException w:name="HTML Code" w:semiHidden="1" w:unhideWhenUsed="1"/>
+    <w:lsdException w:name="HTML Definition" w:semiHidden="1" w:unhideWhenUsed="1"/>
+    <w:lsdException w:name="HTML Keyboard" w:semiHidden="1" w:unhideWhenUsed="1"/>
+    <w:lsdException w:name="HTML Preformatted" w:semiHidden="1" w:unhideWhenUsed="1"/>
+    <w:lsdException w:name="HTML Sample" w:semiHidden="1" w:unhideWhenUsed="1"/>
+    <w:lsdException w:name="HTML Typewriter" w:semiHidden="1" w:unhideWhenUsed="1"/>
+    <w:lsdException w:name="HTML Variable" w:semiHidden="1" w:unhideWhenUsed="1"/>
+    <w:lsdException w:name="Normal Table" w:semiHidden="1" w:unhideWhenUsed="1"/>
+    <w:lsdException w:name="annotation subject" w:semiHidden="1" w:unhideWhenUsed="1"/>
+    <w:lsdException w:name="No List" w:semiHidden="1" w:unhideWhenUsed="1"/>
+    <w:lsdException w:name="Outline List 1" w:semiHidden="1" w:unhideWhenUsed="1"/>
+    <w:lsdException w:name="Outline List 2" w:semiHidden="1" w:unhideWhenUsed="1"/>
+    <w:lsdException w:name="Outline List 3" w:semiHidden="1" w:unhideWhenUsed="1"/>
+    <w:lsdException w:name="Table Simple 1" w:semiHidden="1" w:unhideWhenUsed="1"/>
+    <w:lsdException w:name="Table Simple 2" w:semiHidden="1" w:unhideWhenUsed="1"/>
+    <w:lsdException w:name="Table Simple 3" w:semiHidden="1" w:unhideWhenUsed="1"/>
+    <w:lsdException w:name="Table Classic 1" w:semiHidden="1" w:unhideWhenUsed="1"/>
+    <w:lsdException w:name="Table Classic 2" w:semiHidden="1" w:unhideWhenUsed="1"/>
+    <w:lsdException w:name="Table Classic 3" w:semiHidden="1" w:unhideWhenUsed="1"/>
+    <w:lsdException w:name="Table Classic 4" w:semiHidden="1" w:unhideWhenUsed="1"/>
+    <w:lsdException w:name="Table Colorful 1" w:semiHidden="1" w:unhideWhenUsed="1"/>
+    <w:lsdException w:name="Table Colorful 2" w:semiHidden="1" w:unhideWhenUsed="1"/>
+    <w:lsdException w:name="Table Colorful 3" w:semiHidden="1" w:unhideWhenUsed="1"/>
+    <w:lsdException w:name="Table Columns 1" w:semiHidden="1" w:unhideWhenUsed="1"/>
+    <w:lsdException w:name="Table Columns 2" w:semiHidden="1" w:unhideWhenUsed="1"/>
+    <w:lsdException w:name="Table Columns 3" w:semiHidden="1" w:unhideWhenUsed="1"/>
+    <w:lsdException w:name="Table Columns 4" w:semiHidden="1" w:unhideWhenUsed="1"/>
+    <w:lsdException w:name="Table Columns 5" w:semiHidden="1" w:unhideWhenUsed="1"/>
+    <w:lsdException w:name="Table Grid 1" w:semiHidden="1" w:unhideWhenUsed="1"/>
+    <w:lsdException w:name="Table Grid 2" w:semiHidden="1" w:unhideWhenUsed="1"/>
+    <w:lsdException w:name="Table Grid 3" w:semiHidden="1" w:unhideWhenUsed="1"/>
+    <w:lsdException w:name="Table Grid 4" w:semiHidden="1" w:unhideWhenUsed="1"/>
+    <w:lsdException w:name="Table Grid 5" w:semiHidden="1" w:unhideWhenUsed="1"/>
+    <w:lsdException w:name="Table Grid 6" w:semiHidden="1" w:unhideWhenUsed="1"/>
+    <w:lsdException w:name="Table Grid 7" w:semiHidden="1" w:unhideWhenUsed="1"/>
+    <w:lsdException w:name="Table Grid 8" w:semiHidden="1" w:unhideWhenUsed="1"/>
+    <w:lsdException w:name="Table List 1" w:semiHidden="1" w:unhideWhenUsed="1"/>
+    <w:lsdException w:name="Table List 2" w:semiHidden="1" w:unhideWhenUsed="1"/>
+    <w:lsdException w:name="Table List 3" w:semiHidden="1" w:unhideWhenUsed="1"/>
+    <w:lsdException w:name="Table List 4" w:semiHidden="1" w:unhideWhenUsed="1"/>
+    <w:lsdException w:name="Table List 5" w:semiHidden="1" w:unhideWhenUsed="1"/>
+    <w:lsdException w:name="Table List 6" w:semiHidden="1" w:unhideWhenUsed="1"/>
+    <w:lsdException w:name="Table List 7" w:semiHidden="1" w:unhideWhenUsed="1"/>
+    <w:lsdException w:name="Table List 8" w:semiHidden="1" w:unhideWhenUsed="1"/>
+    <w:lsdException w:name="Table 3D effects 1" w:semiHidden="1" w:unhideWhenUsed="1"/>
+    <w:lsdException w:name="Table 3D effects 2" w:semiHidden="1" w:unhideWhenUsed="1"/>
+    <w:lsdException w:name="Table 3D effects 3" w:semiHidden="1" w:unhideWhenUsed="1"/>
+    <w:lsdException w:name="Table Contemporary" w:semiHidden="1" w:unhideWhenUsed="1"/>
+    <w:lsdException w:name="Table Elegant" w:semiHidden="1" w:unhideWhenUsed="1"/>
+    <w:lsdException w:name="Table Professional" w:semiHidden="1" w:unhideWhenUsed="1"/>
+    <w:lsdException w:name="Table Subtle 1" w:semiHidden="1" w:unhideWhenUsed="1"/>
+    <w:lsdException w:name="Table Subtle 2" w:semiHidden="1" w:unhideWhenUsed="1"/>
+    <w:lsdException w:name="Table Web 1" w:semiHidden="1" w:unhideWhenUsed="1"/>
+    <w:lsdException w:name="Table Web 2" w:semiHidden="1" w:unhideWhenUsed="1"/>
+    <w:lsdException w:name="Table Web 3" w:semiHidden="1" w:unhideWhenUsed="1"/>
+    <w:lsdException w:name="Balloon Text" w:semiHidden="1" w:unhideWhenUsed="1"/>
+    <w:lsdException w:name="Table Grid" w:uiPriority="59"/>
+    <w:lsdException w:name="Table Theme" w:semiHidden="1" w:unhideWhenUsed="1"/>
+    <w:lsdException w:name="Placeholder Text" w:semiHidden="1"/>
+    <w:lsdException w:name="No Spacing" w:uiPriority="1" w:qFormat="1"/>
+    <w:lsdException w:name="Light Shading" w:uiPriority="60"/>
+    <w:lsdException w:name="Light List" w:uiPriority="61"/>
+    <w:lsdException w:name="Light Grid" w:uiPriority="62"/>
+    <w:lsdException w:name="Medium Shading 1" w:uiPriority="63"/>
+    <w:lsdException w:name="Medium Shading 2" w:uiPriority="64"/>
+    <w:lsdException w:name="Medium List 1" w:uiPriority="65"/>
+    <w:lsdException w:name="Medium List 2" w:uiPriority="66"/>
+    <w:lsdException w:name="Medium Grid 1" w:uiPriority="67"/>
+    <w:lsdException w:name="Medium Grid 2" w:uiPriority="68"/>
+    <w:lsdException w:name="Medium Grid 3" w:uiPriority="69"/>
+    <w:lsdException w:name="Dark List" w:uiPriority="70"/>
+    <w:lsdException w:name="Colorful Shading" w:uiPriority="71"/>
+    <w:lsdException w:name="Colorful List" w:uiPriority="72"/>
+    <w:lsdException w:name="Colorful Grid" w:uiPriority="73"/>
+    <w:lsdException w:name="Light Shading Accent 1" w:uiPriority="60"/>
+    <w:lsdException w:name="Light List Accent 1" w:uiPriority="61"/>
+    <w:lsdException w:name="Light Grid Accent 1" w:uiPriority="62"/>
+    <w:lsdException w:name="Medium Shading 1 Accent 1" w:uiPriority="63"/>
+    <w:lsdException w:name="Medium Shading 2 Accent 1" w:uiPriority="64"/>
+    <w:lsdException w:name="Medium List 1 Accent 1" w:uiPriority="65"/>
+    <w:lsdException w:name="Revision" w:semiHidden="1"/>
+    <w:lsdException w:name="List Paragraph" w:uiPriority="34" w:qFormat="1"/>
+    <w:lsdException w:name="Quote" w:uiPriority="29" w:qFormat="1"/>
+    <w:lsdException w:name="Intense Quote" w:uiPriority="30" w:qFormat="1"/>
+    <w:lsdException w:name="Medium List 2 Accent 1" w:uiPriority="66"/>
+    <w:lsdException w:name="Medium Grid 1 Accent 1" w:uiPriority="67"/>
+    <w:lsdException w:name="Medium Grid 2 Accent 1" w:uiPriority="68"/>
+    <w:lsdException w:name="Medium Grid 3 Accent 1" w:uiPriority="69"/>
+    <w:lsdException w:name="Dark List Accent 1" w:uiPriority="70"/>
+    <w:lsdException w:name="Colorful Shading Accent 1" w:uiPriority="71"/>
+    <w:lsdException w:name="Colorful List Accent 1" w:uiPriority="72"/>
+    <w:lsdException w:name="Colorful Grid Accent 1" w:uiPriority="73"/>
+    <w:lsdException w:name="Light Shading Accent 2" w:uiPriority="60"/>
+    <w:lsdException w:name="Light List Accent 2" w:uiPriority="61"/>
+    <w:lsdException w:name="Light Grid Accent 2" w:uiPriority="62"/>
+    <w:lsdException w:name="Medium Shading 1 Accent 2" w:uiPriority="63"/>
+    <w:lsdException w:name="Medium Shading 2 Accent 2" w:uiPriority="64"/>
+    <w:lsdException w:name="Medium List 1 Accent 2" w:uiPriority="65"/>
+    <w:lsdException w:name="Medium List 2 Accent 2" w:uiPriority="66"/>
+    <w:lsdException w:name="Medium Grid 1 Accent 2" w:uiPriority="67"/>
+    <w:lsdException w:name="Medium Grid 2 Accent 2" w:uiPriority="68"/>
+    <w:lsdException w:name="Medium Grid 3 Accent 2" w:uiPriority="69"/>
+    <w:lsdException w:name="Dark List Accent 2" w:uiPriority="70"/>
+    <w:lsdException w:name="Colorful Shading Accent 2" w:uiPriority="71"/>
+    <w:lsdException w:name="Colorful List Accent 2" w:uiPriority="72"/>
+    <w:lsdException w:name="Colorful Grid Accent 2" w:uiPriority="73"/>
+    <w:lsdException w:name="Light Shading Accent 3" w:uiPriority="60"/>
+    <w:lsdException w:name="Light List Accent 3" w:uiPriority="61"/>
+    <w:lsdException w:name="Light Grid Accent 3" w:uiPriority="62"/>
+    <w:lsdException w:name="Medium Shading 1 Accent 3" w:uiPriority="63"/>
+    <w:lsdException w:name="Medium Shading 2 Accent 3" w:uiPriority="64"/>
+    <w:lsdException w:name="Medium List 1 Accent 3" w:uiPriority="65"/>
+    <w:lsdException w:name="Medium List 2 Accent 3" w:uiPriority="66"/>
+    <w:lsdException w:name="Medium Grid 1 Accent 3" w:uiPriority="67"/>
+    <w:lsdException w:name="Medium Grid 2 Accent 3" w:uiPriority="68"/>
+    <w:lsdException w:name="Medium Grid 3 Accent 3" w:uiPriority="69"/>
+    <w:lsdException w:name="Dark List Accent 3" w:uiPriority="70"/>
+    <w:lsdException w:name="Colorful Shading Accent 3" w:uiPriority="71"/>
+    <w:lsdException w:name="Colorful List Accent 3" w:uiPriority="72"/>
+    <w:lsdException w:name="Colorful Grid Accent 3" w:uiPriority="73"/>
+    <w:lsdException w:name="Light Shading Accent 4" w:uiPriority="60"/>
+    <w:lsdException w:name="Light List Accent 4" w:uiPriority="61"/>
+    <w:lsdException w:name="Light Grid Accent 4" w:uiPriority="62"/>
+    <w:lsdException w:name="Medium Shading 1 Accent 4" w:uiPriority="63"/>
+    <w:lsdException w:name="Medium Shading 2 Accent 4" w:uiPriority="64"/>
+    <w:lsdException w:name="Medium List 1 Accent 4" w:uiPriority="65"/>
+    <w:lsdException w:name="Medium List 2 Accent 4" w:uiPriority="66"/>
+    <w:lsdException w:name="Medium Grid 1 Accent 4" w:uiPriority="67"/>
+    <w:lsdException w:name="Medium Grid 2 Accent 4" w:uiPriority="68"/>
+    <w:lsdException w:name="Medium Grid 3 Accent 4" w:uiPriority="69"/>
+    <w:lsdException w:name="Dark List Accent 4" w:uiPriority="70"/>
+    <w:lsdException w:name="Colorful Shading Accent 4" w:uiPriority="71"/>
+    <w:lsdException w:name="Colorful List Accent 4" w:uiPriority="72"/>
+    <w:lsdException w:name="Colorful Grid Accent 4" w:uiPriority="73"/>
+    <w:lsdException w:name="Light Shading Accent 5" w:uiPriority="60"/>
+    <w:lsdException w:name="Light List Accent 5" w:uiPriority="61"/>
+    <w:lsdException w:name="Light Grid Accent 5" w:uiPriority="62"/>
+    <w:lsdException w:name="Medium Shading 1 Accent 5" w:uiPriority="63"/>
+    <w:lsdException w:name="Medium Shading 2 Accent 5" w:uiPriority="64"/>
+    <w:lsdException w:name="Medium List 1 Accent 5" w:uiPriority="65"/>
+    <w:lsdException w:name="Medium List 2 Accent 5" w:uiPriority="66"/>
+    <w:lsdException w:name="Medium Grid 1 Accent 5" w:uiPriority="67"/>
+    <w:lsdException w:name="Medium Grid 2 Accent 5" w:uiPriority="68"/>
+    <w:lsdException w:name="Medium Grid 3 Accent 5" w:uiPriority="69"/>
+    <w:lsdException w:name="Dark List Accent 5" w:uiPriority="70"/>
+    <w:lsdException w:name="Colorful Shading Accent 5" w:uiPriority="71"/>
+    <w:lsdException w:name="Colorful List Accent 5" w:uiPriority="72"/>
+    <w:lsdException w:name="Colorful Grid Accent 5" w:uiPriority="73"/>
+    <w:lsdException w:name="Light Shading Accent 6" w:uiPriority="60"/>
+    <w:lsdException w:name="Light List Accent 6" w:uiPriority="61"/>
+    <w:lsdException w:name="Light Grid Accent 6" w:uiPriority="62"/>
+    <w:lsdException w:name="Medium Shading 1 Accent 6" w:uiPriority="63"/>
+    <w:lsdException w:name="Medium Shading 2 Accent 6" w:uiPriority="64"/>
+    <w:lsdException w:name="Medium List 1 Accent 6" w:uiPriority="65"/>
+    <w:lsdException w:name="Medium List 2 Accent 6" w:uiPriority="66"/>
+    <w:lsdException w:name="Medium Grid 1 Accent 6" w:uiPriority="67"/>
+    <w:lsdException w:name="Medium Grid 2 Accent 6" w:uiPriority="68"/>
+    <w:lsdException w:name="Medium Grid 3 Accent 6" w:uiPriority="69"/>
+    <w:lsdException w:name="Dark List Accent 6" w:uiPriority="70"/>
+    <w:lsdException w:name="Colorful Shading Accent 6" w:uiPriority="71"/>
+    <w:lsdException w:name="Colorful List Accent 6" w:uiPriority="72"/>
+    <w:lsdException w:name="Colorful Grid Accent 6" w:uiPriority="73"/>
+    <w:lsdException w:name="Subtle Emphasis" w:uiPriority="19" w:qFormat="1"/>
+    <w:lsdException w:name="Intense Emphasis" w:uiPriority="21" w:qFormat="1"/>
+    <w:lsdException w:name="Subtle Reference" w:uiPriority="31" w:qFormat="1"/>
+    <w:lsdException w:name="Intense Reference" w:uiPriority="32" w:qFormat="1"/>
+    <w:lsdException w:name="Book Title" w:uiPriority="33" w:qFormat="1"/>
+    <w:lsdException w:name="Bibliography" w:semiHidden="1" w:uiPriority="37" w:unhideWhenUsed="1"/>
+    <w:lsdException w:name="TOC Heading" w:semiHidden="1" w:uiPriority="39" w:unhideWhenUsed="1" w:qFormat="1"/>
+    <w:lsdException w:name="Plain Table 1" w:uiPriority="41"/>
+    <w:lsdException w:name="Plain Table 2" w:uiPriority="42"/>
+    <w:lsdException w:name="Plain Table 3" w:uiPriority="43"/>
+    <w:lsdException w:name="Plain Table 4" w:uiPriority="44"/>
+    <w:lsdException w:name="Plain Table 5" w:uiPriority="45"/>
+    <w:lsdException w:name="Grid Table Light" w:uiPriority="40"/>
+    <w:lsdException w:name="Grid Table 1 Light" w:uiPriority="46"/>
+    <w:lsdException w:name="Grid Table 2" w:uiPriority="47"/>
+    <w:lsdException w:name="Grid Table 3" w:uiPriority="48"/>
+    <w:lsdException w:name="Grid Table 4" w:uiPriority="49"/>
+    <w:lsdException w:name="Grid Table 5 Dark" w:uiPriority="50"/>
+    <w:lsdException w:name="Grid Table 6 Colorful" w:uiPriority="51"/>
+    <w:lsdException w:name="Grid Table 7 Colorful" w:uiPriority="52"/>
+    <w:lsdException w:name="Grid Table 1 Light Accent 1" w:uiPriority="46"/>
+    <w:lsdException w:name="Grid Table 2 Accent 1" w:uiPriority="47"/>
+    <w:lsdException w:name="Grid Table 3 Accent 1" w:uiPriority="48"/>
+    <w:lsdException w:name="Grid Table 4 Accent 1" w:uiPriority="49"/>
+    <w:lsdException w:name="Grid Table 5 Dark Accent 1" w:uiPriority="50"/>
+    <w:lsdException w:name="Grid Table 6 Colorful Accent 1" w:uiPriority="51"/>
+    <w:lsdException w:name="Grid Table 7 Colorful Accent 1" w:uiPriority="52"/>
+    <w:lsdException w:name="Grid Table 1 Light Accent 2" w:uiPriority="46"/>
+    <w:lsdException w:name="Grid Table 2 Accent 2" w:uiPriority="47"/>
+    <w:lsdException w:name="Grid Table 3 Accent 2" w:uiPriority="48"/>
+    <w:lsdException w:name="Grid Table 4 Accent 2" w:uiPriority="49"/>
+    <w:lsdException w:name="Grid Table 5 Dark Accent 2" w:uiPriority="50"/>
+    <w:lsdException w:name="Grid Table 6 Colorful Accent 2" w:uiPriority="51"/>
+    <w:lsdException w:name="Grid Table 7 Colorful Accent 2" w:uiPriority="52"/>
+    <w:lsdException w:name="Grid Table 1 Light Accent 3" w:uiPriority="46"/>
+    <w:lsdException w:name="Grid Table 2 Accent 3" w:uiPriority="47"/>
+    <w:lsdException w:name="Grid Table 3 Accent 3" w:uiPriority="48"/>
+    <w:lsdException w:name="Grid Table 4 Accent 3" w:uiPriority="49"/>
+    <w:lsdException w:name="Grid Table 5 Dark Accent 3" w:uiPriority="50"/>
+    <w:lsdException w:name="Grid Table 6 Colorful Accent 3" w:uiPriority="51"/>
+    <w:lsdException w:name="Grid Table 7 Colorful Accent 3" w:uiPriority="52"/>
+    <w:lsdException w:name="Grid Table 1 Light Accent 4" w:uiPriority="46"/>
+    <w:lsdException w:name="Grid Table 2 Accent 4" w:uiPriority="47"/>
+    <w:lsdException w:name="Grid Table 3 Accent 4" w:uiPriority="48"/>
+    <w:lsdException w:name="Grid Table 4 Accent 4" w:uiPriority="49"/>
+    <w:lsdException w:name="Grid Table 5 Dark Accent 4" w:uiPriority="50"/>
+    <w:lsdException w:name="Grid Table 6 Colorful Accent 4" w:uiPriority="51"/>
+    <w:lsdException w:name="Grid Table 7 Colorful Accent 4" w:uiPriority="52"/>
+    <w:lsdException w:name="Grid Table 1 Light Accent 5" w:uiPriority="46"/>
+    <w:lsdException w:name="Grid Table 2 Accent 5" w:uiPriority="47"/>
+    <w:lsdException w:name="Grid Table 3 Accent 5" w:uiPriority="48"/>
+    <w:lsdException w:name="Grid Table 4 Accent 5" w:uiPriority="49"/>
+    <w:lsdException w:name="Grid Table 5 Dark Accent 5" w:uiPriority="50"/>
+    <w:lsdException w:name="Grid Table 6 Colorful Accent 5" w:uiPriority="51"/>
+    <w:lsdException w:name="Grid Table 7 Colorful Accent 5" w:uiPriority="52"/>
+    <w:lsdException w:name="Grid Table 1 Light Accent 6" w:uiPriority="46"/>
+    <w:lsdException w:name="Grid Table 2 Accent 6" w:uiPriority="47"/>
+    <w:lsdException w:name="Grid Table 3 Accent 6" w:uiPriority="48"/>
+    <w:lsdException w:name="Grid Table 4 Accent 6" w:uiPriority="49"/>
+    <w:lsdException w:name="Grid Table 5 Dark Accent 6" w:uiPriority="50"/>
+    <w:lsdException w:name="Grid Table 6 Colorful Accent 6" w:uiPriority="51"/>
+    <w:lsdException w:name="Grid Table 7 Colorful Accent 6" w:uiPriority="52"/>
+    <w:lsdException w:name="List Table 1 Light" w:uiPriority="46"/>
+    <w:lsdException w:name="List Table 2" w:uiPriority="47"/>
+    <w:lsdException w:name="List Table 3" w:uiPriority="48"/>
+    <w:lsdException w:name="List Table 4" w:uiPriority="49"/>
+    <w:lsdException w:name="List Table 5 Dark" w:uiPriority="50"/>
+    <w:lsdException w:name="List Table 6 Colorful" w:uiPriority="51"/>
+    <w:lsdException w:name="List Table 7 Colorful" w:uiPriority="52"/>
+    <w:lsdException w:name="List Table 1 Light Accent 1" w:uiPriority="46"/>
+    <w:lsdException w:name="List Table 2 Accent 1" w:uiPriority="47"/>
+    <w:lsdException w:name="List Table 3 Accent 1" w:uiPriority="48"/>
+    <w:lsdException w:name="List Table 4 Accent 1" w:uiPriority="49"/>
+    <w:lsdException w:name="List Table 5 Dark Accent 1" w:uiPriority="50"/>
+    <w:lsdException w:name="List Table 6 Colorful Accent 1" w:uiPriority="51"/>
+    <w:lsdException w:name="List Table 7 Colorful Accent 1" w:uiPriority="52"/>
+    <w:lsdException w:name="List Table 1 Light Accent 2" w:uiPriority="46"/>
+    <w:lsdException w:name="List Table 2 Accent 2" w:uiPriority="47"/>
+    <w:lsdException w:name="List Table 3 Accent 2" w:uiPriority="48"/>
+    <w:lsdException w:name="List Table 4 Accent 2" w:uiPriority="49"/>
+    <w:lsdException w:name="List Table 5 Dark Accent 2" w:uiPriority="50"/>
+    <w:lsdException w:name="List Table 6 Colorful Accent 2" w:uiPriority="51"/>
+    <w:lsdException w:name="List Table 7 Colorful Accent 2" w:uiPriority="52"/>
+    <w:lsdException w:name="List Table 1 Light Accent 3" w:uiPriority="46"/>
+    <w:lsdException w:name="List Table 2 Accent 3" w:uiPriority="47"/>
+    <w:lsdException w:name="List Table 3 Accent 3" w:uiPriority="48"/>
+    <w:lsdException w:name="List Table 4 Accent 3" w:uiPriority="49"/>
+    <w:lsdException w:name="List Table 5 Dark Accent 3" w:uiPriority="50"/>
+    <w:lsdException w:name="List Table 6 Colorful Accent 3" w:uiPriority="51"/>
+    <w:lsdException w:name="List Table 7 Colorful Accent 3" w:uiPriority="52"/>
+    <w:lsdException w:name="List Table 1 Light Accent 4" w:uiPriority="46"/>
+    <w:lsdException w:name="List Table 2 Accent 4" w:uiPriority="47"/>
+    <w:lsdException w:name="List Table 3 Accent 4" w:uiPriority="48"/>
+    <w:lsdException w:name="List Table 4 Accent 4" w:uiPriority="49"/>
+    <w:lsdException w:name="List Table 5 Dark Accent 4" w:uiPriority="50"/>
+    <w:lsdException w:name="List Table 6 Colorful Accent 4" w:uiPriority="51"/>
+    <w:lsdException w:name="List Table 7 Colorful Accent 4" w:uiPriority="52"/>
+    <w:lsdException w:name="List Table 1 Light Accent 5" w:uiPriority="46"/>
+    <w:lsdException w:name="List Table 2 Accent 5" w:uiPriority="47"/>
+    <w:lsdException w:name="List Table 3 Accent 5" w:uiPriority="48"/>
+    <w:lsdException w:name="List Table 4 Accent 5" w:uiPriority="49"/>
+    <w:lsdException w:name="List Table 5 Dark Accent 5" w:uiPriority="50"/>
+    <w:lsdException w:name="List Table 6 Colorful Accent 5" w:uiPriority="51"/>
+    <w:lsdException w:name="List Table 7 Colorful Accent 5" w:uiPriority="52"/>
+    <w:lsdException w:name="List Table 1 Light Accent 6" w:uiPriority="46"/>
+    <w:lsdException w:name="List Table 2 Accent 6" w:uiPriority="47"/>
+    <w:lsdException w:name="List Table 3 Accent 6" w:uiPriority="48"/>
+    <w:lsdException w:name="List Table 4 Accent 6" w:uiPriority="49"/>
+    <w:lsdException w:name="List Table 5 Dark Accent 6" w:uiPriority="50"/>
+    <w:lsdException w:name="List Table 6 Colorful Accent 6" w:uiPriority="51"/>
+    <w:lsdException w:name="List Table 7 Colorful Accent 6" w:uiPriority="52"/>
+    <w:lsdException w:name="Mention" w:semiHidden="1" w:unhideWhenUsed="1"/>
+    <w:lsdException w:name="Smart Hyperlink" w:semiHidden="1" w:unhideWhenUsed="1"/>
+    <w:lsdException w:name="Hashtag" w:semiHidden="1" w:unhideWhenUsed="1"/>
+    <w:lsdException w:name="Unresolved Mention" w:semiHidden="1" w:unhideWhenUsed="1"/>
+    <w:lsdException w:name="Smart Link" w:semiHidden="1" w:unhideWhenUsed="1"/>
   </w:latentStyles>
   <w:style w:type="paragraph" w:default="1" w:styleId="Normal">
     <w:name w:val="Normal"/>

</xml_diff>

<commit_message>
Added appearance reason box to NoJail and Jail.
</commit_message>
<xml_diff>
--- a/resources/Saved/21CRB01268_Traffic Judgment Entry.docx
+++ b/resources/Saved/21CRB01268_Traffic Judgment Entry.docx
@@ -1,6 +1,6 @@
 
 <file path=word/document.xml><?xml version="1.0" encoding="utf-8"?>
-<w:document xmlns:wpc="http://schemas.microsoft.com/office/word/2010/wordprocessingCanvas" xmlns:cx="http://schemas.microsoft.com/office/drawing/2014/chartex" xmlns:cx1="http://schemas.microsoft.com/office/drawing/2015/9/8/chartex" xmlns:cx2="http://schemas.microsoft.com/office/drawing/2015/10/21/chartex" xmlns:cx3="http://schemas.microsoft.com/office/drawing/2016/5/9/chartex" xmlns:cx4="http://schemas.microsoft.com/office/drawing/2016/5/10/chartex" xmlns:cx5="http://schemas.microsoft.com/office/drawing/2016/5/11/chartex" xmlns:cx6="http://schemas.microsoft.com/office/drawing/2016/5/12/chartex" xmlns:cx7="http://schemas.microsoft.com/office/drawing/2016/5/13/chartex" xmlns:cx8="http://schemas.microsoft.com/office/drawing/2016/5/14/chartex" xmlns:mc="http://schemas.openxmlformats.org/markup-compatibility/2006" xmlns:aink="http://schemas.microsoft.com/office/drawing/2016/ink" xmlns:am3d="http://schemas.microsoft.com/office/drawing/2017/model3d" xmlns:o="urn:schemas-microsoft-com:office:office" xmlns:r="http://schemas.openxmlformats.org/officeDocument/2006/relationships" xmlns:m="http://schemas.openxmlformats.org/officeDocument/2006/math" xmlns:v="urn:schemas-microsoft-com:vml" xmlns:wp14="http://schemas.microsoft.com/office/word/2010/wordprocessingDrawing" xmlns:wp="http://schemas.openxmlformats.org/drawingml/2006/wordprocessingDrawing" xmlns:w10="urn:schemas-microsoft-com:office:word" xmlns:w="http://schemas.openxmlformats.org/wordprocessingml/2006/main" xmlns:w14="http://schemas.microsoft.com/office/word/2010/wordml" xmlns:w15="http://schemas.microsoft.com/office/word/2012/wordml" xmlns:w16cex="http://schemas.microsoft.com/office/word/2018/wordml/cex" xmlns:w16cid="http://schemas.microsoft.com/office/word/2016/wordml/cid" xmlns:w16="http://schemas.microsoft.com/office/word/2018/wordml" xmlns:w16sdtdh="http://schemas.microsoft.com/office/word/2020/wordml/sdtdatahash" xmlns:w16se="http://schemas.microsoft.com/office/word/2015/wordml/symex" xmlns:wpg="http://schemas.microsoft.com/office/word/2010/wordprocessingGroup" xmlns:wpi="http://schemas.microsoft.com/office/word/2010/wordprocessingInk" xmlns:wne="http://schemas.microsoft.com/office/word/2006/wordml" xmlns:wps="http://schemas.microsoft.com/office/word/2010/wordprocessingShape" mc:Ignorable="w14 w15 w16se w16cid w16 w16cex w16sdtdh wp14">
+<w:document xmlns:wpc="http://schemas.microsoft.com/office/word/2010/wordprocessingCanvas" xmlns:mc="http://schemas.openxmlformats.org/markup-compatibility/2006" xmlns:o="urn:schemas-microsoft-com:office:office" xmlns:r="http://schemas.openxmlformats.org/officeDocument/2006/relationships" xmlns:m="http://schemas.openxmlformats.org/officeDocument/2006/math" xmlns:v="urn:schemas-microsoft-com:vml" xmlns:wp14="http://schemas.microsoft.com/office/word/2010/wordprocessingDrawing" xmlns:wp="http://schemas.openxmlformats.org/drawingml/2006/wordprocessingDrawing" xmlns:w10="urn:schemas-microsoft-com:office:word" xmlns:w="http://schemas.openxmlformats.org/wordprocessingml/2006/main" xmlns:w14="http://schemas.microsoft.com/office/word/2010/wordml" xmlns:wpg="http://schemas.microsoft.com/office/word/2010/wordprocessingGroup" xmlns:wpi="http://schemas.microsoft.com/office/word/2010/wordprocessingInk" xmlns:wne="http://schemas.microsoft.com/office/word/2006/wordml" xmlns:wps="http://schemas.microsoft.com/office/word/2010/wordprocessingShape" mc:Ignorable="w14 wp14">
   <w:body>
     <w:p>
       <w:pPr>
@@ -160,13 +160,23 @@
           <w:szCs w:val="20"/>
         </w:rPr>
       </w:pPr>
-      <w:r>
-        <w:rPr>
-          <w:rFonts w:ascii="Palatino Linotype" w:hAnsi="Palatino Linotype"/>
-          <w:sz w:val="20"/>
-          <w:szCs w:val="20"/>
-        </w:rPr>
-        <w:t>vs.</w:t>
+      <w:proofErr w:type="gramStart"/>
+      <w:r>
+        <w:rPr>
+          <w:rFonts w:ascii="Palatino Linotype" w:hAnsi="Palatino Linotype"/>
+          <w:sz w:val="20"/>
+          <w:szCs w:val="20"/>
+        </w:rPr>
+        <w:t>vs</w:t>
+      </w:r>
+      <w:proofErr w:type="gramEnd"/>
+      <w:r>
+        <w:rPr>
+          <w:rFonts w:ascii="Palatino Linotype" w:hAnsi="Palatino Linotype"/>
+          <w:sz w:val="20"/>
+          <w:szCs w:val="20"/>
+        </w:rPr>
+        <w:t>.</w:t>
       </w:r>
       <w:r>
         <w:rPr>
@@ -382,6 +392,7 @@
           <w:szCs w:val="20"/>
         </w:rPr>
       </w:pPr>
+      <w:proofErr w:type="gramStart"/>
       <w:r>
         <w:rPr>
           <w:rFonts w:ascii="Palatino Linotype" w:hAnsi="Palatino Linotype"/>
@@ -390,6 +401,7 @@
         </w:rPr>
         <w:t>Defendant.</w:t>
       </w:r>
+      <w:proofErr w:type="gramEnd"/>
       <w:r>
         <w:rPr>
           <w:rFonts w:ascii="Palatino Linotype" w:hAnsi="Palatino Linotype"/>
@@ -543,15 +555,23 @@
           <w:szCs w:val="20"/>
           <w:lang w:val="en-CA"/>
         </w:rPr>
-        <w:t xml:space="preserve">Defendant appeared in Court</w:t>
-      </w:r>
-      <w:r>
-        <w:rPr>
-          <w:rFonts w:ascii="Palatino Linotype" w:hAnsi="Palatino Linotype"/>
-          <w:sz w:val="20"/>
-          <w:szCs w:val="20"/>
-        </w:rPr>
-        <w:t xml:space="preserve"> for arraignment on February 04, 2022.</w:t>
+        <w:t>Defendant appeared in Court</w:t>
+      </w:r>
+      <w:r>
+        <w:rPr>
+          <w:rFonts w:ascii="Palatino Linotype" w:hAnsi="Palatino Linotype"/>
+          <w:sz w:val="20"/>
+          <w:szCs w:val="20"/>
+        </w:rPr>
+        <w:t xml:space="preserve"> for </w:t>
+      </w:r>
+      <w:r>
+        <w:rPr>
+          <w:rFonts w:ascii="Palatino Linotype" w:hAnsi="Palatino Linotype"/>
+          <w:sz w:val="20"/>
+          <w:szCs w:val="20"/>
+        </w:rPr>
+        <w:t xml:space="preserve">arraignment</w:t>
       </w:r>
       <w:r>
         <w:rPr>
@@ -561,6 +581,24 @@
         </w:rPr>
         <w:t xml:space="preserve"> </w:t>
       </w:r>
+      <w:bookmarkStart w:id="0" w:name="_GoBack"/>
+      <w:bookmarkEnd w:id="0"/>
+      <w:r>
+        <w:rPr>
+          <w:rFonts w:ascii="Palatino Linotype" w:hAnsi="Palatino Linotype"/>
+          <w:sz w:val="20"/>
+          <w:szCs w:val="20"/>
+        </w:rPr>
+        <w:t xml:space="preserve">on February 06, 2022.</w:t>
+      </w:r>
+      <w:r>
+        <w:rPr>
+          <w:rFonts w:ascii="Palatino Linotype" w:hAnsi="Palatino Linotype"/>
+          <w:sz w:val="20"/>
+          <w:szCs w:val="20"/>
+        </w:rPr>
+        <w:t xml:space="preserve"> </w:t>
+      </w:r>
       <w:r>
         <w:rPr>
           <w:rFonts w:ascii="Palatino Linotype" w:hAnsi="Palatino Linotype"/>
@@ -568,7 +606,25 @@
           <w:sz w:val="20"/>
           <w:szCs w:val="20"/>
         </w:rPr>
-        <w:t xml:space="preserve">Defendant waived right to counsel.</w:t>
+        <w:t xml:space="preserve">Defendant was represented by Garrett Smith</w:t>
+      </w:r>
+      <w:r>
+        <w:rPr>
+          <w:rFonts w:ascii="Palatino Linotype" w:hAnsi="Palatino Linotype"/>
+          <w:bCs/>
+          <w:sz w:val="20"/>
+          <w:szCs w:val="20"/>
+        </w:rPr>
+        <w:t xml:space="preserve">,</w:t>
+      </w:r>
+      <w:r>
+        <w:rPr>
+          <w:rFonts w:ascii="Palatino Linotype" w:hAnsi="Palatino Linotype"/>
+          <w:bCs/>
+          <w:sz w:val="20"/>
+          <w:szCs w:val="20"/>
+        </w:rPr>
+        <w:t xml:space="preserve"> Public Defender.</w:t>
       </w:r>
       <w:r>
         <w:rPr>
@@ -712,17 +768,36 @@
           <w:sz w:val="20"/>
           <w:szCs w:val="20"/>
         </w:rPr>
-        <w:t>The Court, finding that the Defendant entered the plea knowingly, intelligently, and voluntarily, accepted the plea and entered the following sentence:</w:t>
+        <w:t xml:space="preserve">The Court, finding that the Defendant entered the plea knowingly, intelligently, and voluntarily, accepted the plea and entered the following sentence:</w:t>
       </w:r>
     </w:p>
     <w:p>
       <w:pPr>
-        <w:rPr>
-          <w:rFonts w:ascii="Palatino Linotype" w:hAnsi="Palatino Linotype"/>
-          <w:sz w:val="20"/>
-          <w:szCs w:val="20"/>
-        </w:rPr>
-      </w:pPr>
+        <w:jc w:val="both"/>
+        <w:rPr>
+          <w:rFonts w:ascii="Palatino Linotype" w:hAnsi="Palatino Linotype"/>
+          <w:sz w:val="20"/>
+          <w:szCs w:val="20"/>
+        </w:rPr>
+      </w:pPr>
+      <w:r>
+        <w:rPr>
+          <w:rFonts w:ascii="Palatino Linotype" w:hAnsi="Palatino Linotype"/>
+          <w:sz w:val="20"/>
+          <w:szCs w:val="20"/>
+        </w:rPr>
+        <w:t xml:space="preserve"/>
+      </w:r>
+      <w:r>
+        <w:rPr>
+          <w:rFonts w:ascii="Palatino Linotype" w:hAnsi="Palatino Linotype"/>
+          <w:sz w:val="20"/>
+          <w:szCs w:val="20"/>
+        </w:rPr>
+        <w:t xml:space="preserve"/>
+        <w:br/>
+        <w:t xml:space="preserve"/>
+      </w:r>
     </w:p>
     <w:tbl>
       <w:tblPr>
@@ -1016,89 +1091,8 @@
                 <w:sz w:val="20"/>
                 <w:szCs w:val="20"/>
               </w:rPr>
+              <w:lastRenderedPageBreak/>
               <w:t>Plea</w:t>
-            </w:r>
-          </w:p>
-        </w:tc>
-        <w:tc>
-          <w:tcPr>
-            <w:tcW w:w="3289" w:type="dxa"/>
-          </w:tcPr>
-          <w:p>
-            <w:pPr>
-              <w:tabs>
-                <w:tab w:val="left" w:pos="-1080"/>
-                <w:tab w:val="left" w:pos="-720"/>
-                <w:tab w:val="left" w:pos="0"/>
-                <w:tab w:val="left" w:pos="720"/>
-                <w:tab w:val="left" w:pos="1440"/>
-                <w:tab w:val="left" w:pos="2160"/>
-                <w:tab w:val="left" w:pos="2880"/>
-                <w:tab w:val="left" w:pos="3600"/>
-                <w:tab w:val="left" w:pos="4320"/>
-                <w:tab w:val="left" w:pos="4680"/>
-              </w:tabs>
-              <w:rPr>
-                <w:rFonts w:ascii="Palatino Linotype" w:hAnsi="Palatino Linotype"/>
-                <w:b/>
-                <w:bCs/>
-                <w:sz w:val="20"/>
-                <w:szCs w:val="20"/>
-              </w:rPr>
-            </w:pPr>
-            <w:r>
-              <w:rPr>
-                <w:rFonts w:ascii="Palatino Linotype" w:hAnsi="Palatino Linotype"/>
-                <w:b/>
-                <w:bCs/>
-                <w:sz w:val="20"/>
-                <w:szCs w:val="20"/>
-              </w:rPr>
-              <w:t xml:space="preserve">No Contest</w:t>
-            </w:r>
-          </w:p>
-        </w:tc>
-      </w:tr>
-      <w:tr>
-        <w:trPr>
-          <w:jc w:val="center"/>
-        </w:trPr>
-        <w:tc>
-          <w:tcPr>
-            <w:tcW w:w="1801" w:type="dxa"/>
-          </w:tcPr>
-          <w:p>
-            <w:pPr>
-              <w:tabs>
-                <w:tab w:val="left" w:pos="-1080"/>
-                <w:tab w:val="left" w:pos="-720"/>
-                <w:tab w:val="left" w:pos="0"/>
-                <w:tab w:val="left" w:pos="720"/>
-                <w:tab w:val="left" w:pos="1440"/>
-                <w:tab w:val="left" w:pos="2160"/>
-                <w:tab w:val="left" w:pos="2880"/>
-                <w:tab w:val="left" w:pos="3600"/>
-                <w:tab w:val="left" w:pos="4320"/>
-                <w:tab w:val="left" w:pos="4680"/>
-              </w:tabs>
-              <w:rPr>
-                <w:rFonts w:ascii="Palatino Linotype" w:hAnsi="Palatino Linotype"/>
-                <w:b/>
-                <w:bCs/>
-                <w:sz w:val="20"/>
-                <w:szCs w:val="20"/>
-              </w:rPr>
-            </w:pPr>
-            <w:r>
-              <w:rPr>
-                <w:rFonts w:ascii="Palatino Linotype" w:hAnsi="Palatino Linotype"/>
-                <w:b/>
-                <w:bCs/>
-                <w:sz w:val="20"/>
-                <w:szCs w:val="20"/>
-              </w:rPr>
-              <w:lastRenderedPageBreak/>
-              <w:t>Finding</w:t>
             </w:r>
           </w:p>
         </w:tc>
@@ -1179,7 +1173,7 @@
                 <w:sz w:val="20"/>
                 <w:szCs w:val="20"/>
               </w:rPr>
-              <w:t>Fine Amount</w:t>
+              <w:t>Finding</w:t>
             </w:r>
           </w:p>
         </w:tc>
@@ -1217,7 +1211,7 @@
                 <w:sz w:val="20"/>
                 <w:szCs w:val="20"/>
               </w:rPr>
-              <w:t xml:space="preserve">$ 0</w:t>
+              <w:t xml:space="preserve">Guilty</w:t>
             </w:r>
           </w:p>
         </w:tc>
@@ -1260,6 +1254,87 @@
                 <w:sz w:val="20"/>
                 <w:szCs w:val="20"/>
               </w:rPr>
+              <w:t>Fine Amount</w:t>
+            </w:r>
+          </w:p>
+        </w:tc>
+        <w:tc>
+          <w:tcPr>
+            <w:tcW w:w="3289" w:type="dxa"/>
+          </w:tcPr>
+          <w:p>
+            <w:pPr>
+              <w:tabs>
+                <w:tab w:val="left" w:pos="-1080"/>
+                <w:tab w:val="left" w:pos="-720"/>
+                <w:tab w:val="left" w:pos="0"/>
+                <w:tab w:val="left" w:pos="720"/>
+                <w:tab w:val="left" w:pos="1440"/>
+                <w:tab w:val="left" w:pos="2160"/>
+                <w:tab w:val="left" w:pos="2880"/>
+                <w:tab w:val="left" w:pos="3600"/>
+                <w:tab w:val="left" w:pos="4320"/>
+                <w:tab w:val="left" w:pos="4680"/>
+              </w:tabs>
+              <w:rPr>
+                <w:rFonts w:ascii="Palatino Linotype" w:hAnsi="Palatino Linotype"/>
+                <w:b/>
+                <w:bCs/>
+                <w:sz w:val="20"/>
+                <w:szCs w:val="20"/>
+              </w:rPr>
+            </w:pPr>
+            <w:r>
+              <w:rPr>
+                <w:rFonts w:ascii="Palatino Linotype" w:hAnsi="Palatino Linotype"/>
+                <w:b/>
+                <w:bCs/>
+                <w:sz w:val="20"/>
+                <w:szCs w:val="20"/>
+              </w:rPr>
+              <w:t xml:space="preserve">$ 50</w:t>
+            </w:r>
+          </w:p>
+        </w:tc>
+      </w:tr>
+      <w:tr>
+        <w:trPr>
+          <w:jc w:val="center"/>
+        </w:trPr>
+        <w:tc>
+          <w:tcPr>
+            <w:tcW w:w="1801" w:type="dxa"/>
+          </w:tcPr>
+          <w:p>
+            <w:pPr>
+              <w:tabs>
+                <w:tab w:val="left" w:pos="-1080"/>
+                <w:tab w:val="left" w:pos="-720"/>
+                <w:tab w:val="left" w:pos="0"/>
+                <w:tab w:val="left" w:pos="720"/>
+                <w:tab w:val="left" w:pos="1440"/>
+                <w:tab w:val="left" w:pos="2160"/>
+                <w:tab w:val="left" w:pos="2880"/>
+                <w:tab w:val="left" w:pos="3600"/>
+                <w:tab w:val="left" w:pos="4320"/>
+                <w:tab w:val="left" w:pos="4680"/>
+              </w:tabs>
+              <w:rPr>
+                <w:rFonts w:ascii="Palatino Linotype" w:hAnsi="Palatino Linotype"/>
+                <w:b/>
+                <w:bCs/>
+                <w:sz w:val="20"/>
+                <w:szCs w:val="20"/>
+              </w:rPr>
+            </w:pPr>
+            <w:r>
+              <w:rPr>
+                <w:rFonts w:ascii="Palatino Linotype" w:hAnsi="Palatino Linotype"/>
+                <w:b/>
+                <w:bCs/>
+                <w:sz w:val="20"/>
+                <w:szCs w:val="20"/>
+              </w:rPr>
               <w:t xml:space="preserve">Fines </w:t>
             </w:r>
             <w:r>
@@ -1318,7 +1393,189 @@
                 <w:sz w:val="20"/>
                 <w:szCs w:val="20"/>
               </w:rPr>
-              <w:t xml:space="preserve">$ 0</w:t>
+              <w:t xml:space="preserve">$ 25</w:t>
+            </w:r>
+          </w:p>
+        </w:tc>
+      </w:tr>
+      <w:tr>
+        <w:trPr>
+          <w:jc w:val="center"/>
+        </w:trPr>
+        <w:tc>
+          <w:tcPr>
+            <w:tcW w:w="1801" w:type="dxa"/>
+          </w:tcPr>
+          <w:p>
+            <w:pPr>
+              <w:tabs>
+                <w:tab w:val="left" w:pos="-1080"/>
+                <w:tab w:val="left" w:pos="-720"/>
+                <w:tab w:val="left" w:pos="0"/>
+                <w:tab w:val="left" w:pos="720"/>
+                <w:tab w:val="left" w:pos="1440"/>
+                <w:tab w:val="left" w:pos="2160"/>
+                <w:tab w:val="left" w:pos="2880"/>
+                <w:tab w:val="left" w:pos="3600"/>
+                <w:tab w:val="left" w:pos="4320"/>
+                <w:tab w:val="left" w:pos="4680"/>
+              </w:tabs>
+              <w:rPr>
+                <w:rFonts w:ascii="Palatino Linotype" w:hAnsi="Palatino Linotype"/>
+                <w:b/>
+                <w:bCs/>
+                <w:sz w:val="20"/>
+                <w:szCs w:val="20"/>
+              </w:rPr>
+            </w:pPr>
+            <w:r>
+              <w:rPr>
+                <w:rFonts w:ascii="Palatino Linotype" w:hAnsi="Palatino Linotype"/>
+                <w:b/>
+                <w:bCs/>
+                <w:sz w:val="20"/>
+                <w:szCs w:val="20"/>
+              </w:rPr>
+              <w:t>Jail Days</w:t>
+            </w:r>
+          </w:p>
+        </w:tc>
+        <w:tc>
+          <w:tcPr>
+            <w:tcW w:w="3289" w:type="dxa"/>
+          </w:tcPr>
+          <w:p>
+            <w:pPr>
+              <w:tabs>
+                <w:tab w:val="left" w:pos="-1080"/>
+                <w:tab w:val="left" w:pos="-720"/>
+                <w:tab w:val="left" w:pos="0"/>
+                <w:tab w:val="left" w:pos="720"/>
+                <w:tab w:val="left" w:pos="1440"/>
+                <w:tab w:val="left" w:pos="2160"/>
+                <w:tab w:val="left" w:pos="2880"/>
+                <w:tab w:val="left" w:pos="3600"/>
+                <w:tab w:val="left" w:pos="4320"/>
+                <w:tab w:val="left" w:pos="4680"/>
+              </w:tabs>
+              <w:rPr>
+                <w:rFonts w:ascii="Palatino Linotype" w:hAnsi="Palatino Linotype"/>
+                <w:b/>
+                <w:bCs/>
+                <w:sz w:val="20"/>
+                <w:szCs w:val="20"/>
+              </w:rPr>
+            </w:pPr>
+            <w:r>
+              <w:rPr>
+                <w:rFonts w:ascii="Palatino Linotype" w:hAnsi="Palatino Linotype"/>
+                <w:b/>
+                <w:bCs/>
+                <w:sz w:val="20"/>
+                <w:szCs w:val="20"/>
+              </w:rPr>
+              <w:t xml:space="preserve">10</w:t>
+            </w:r>
+          </w:p>
+        </w:tc>
+      </w:tr>
+      <w:tr>
+        <w:trPr>
+          <w:jc w:val="center"/>
+        </w:trPr>
+        <w:tc>
+          <w:tcPr>
+            <w:tcW w:w="1801" w:type="dxa"/>
+          </w:tcPr>
+          <w:p>
+            <w:pPr>
+              <w:tabs>
+                <w:tab w:val="left" w:pos="-1080"/>
+                <w:tab w:val="left" w:pos="-720"/>
+                <w:tab w:val="left" w:pos="0"/>
+                <w:tab w:val="left" w:pos="720"/>
+                <w:tab w:val="left" w:pos="1440"/>
+                <w:tab w:val="left" w:pos="2160"/>
+                <w:tab w:val="left" w:pos="2880"/>
+                <w:tab w:val="left" w:pos="3600"/>
+                <w:tab w:val="left" w:pos="4320"/>
+                <w:tab w:val="left" w:pos="4680"/>
+              </w:tabs>
+              <w:rPr>
+                <w:rFonts w:ascii="Palatino Linotype" w:hAnsi="Palatino Linotype"/>
+                <w:b/>
+                <w:bCs/>
+                <w:sz w:val="20"/>
+                <w:szCs w:val="20"/>
+              </w:rPr>
+            </w:pPr>
+            <w:r>
+              <w:rPr>
+                <w:rFonts w:ascii="Palatino Linotype" w:hAnsi="Palatino Linotype"/>
+                <w:b/>
+                <w:bCs/>
+                <w:sz w:val="20"/>
+                <w:szCs w:val="20"/>
+              </w:rPr>
+              <w:t>Jail Days</w:t>
+            </w:r>
+            <w:r>
+              <w:rPr>
+                <w:rFonts w:ascii="Palatino Linotype" w:hAnsi="Palatino Linotype"/>
+                <w:b/>
+                <w:bCs/>
+                <w:sz w:val="20"/>
+                <w:szCs w:val="20"/>
+              </w:rPr>
+              <w:t xml:space="preserve"> </w:t>
+            </w:r>
+            <w:r>
+              <w:rPr>
+                <w:rFonts w:ascii="Palatino Linotype" w:hAnsi="Palatino Linotype"/>
+                <w:b/>
+                <w:bCs/>
+                <w:sz w:val="20"/>
+                <w:szCs w:val="20"/>
+              </w:rPr>
+              <w:t>Suspended</w:t>
+            </w:r>
+          </w:p>
+        </w:tc>
+        <w:tc>
+          <w:tcPr>
+            <w:tcW w:w="3289" w:type="dxa"/>
+          </w:tcPr>
+          <w:p>
+            <w:pPr>
+              <w:tabs>
+                <w:tab w:val="left" w:pos="-1080"/>
+                <w:tab w:val="left" w:pos="-720"/>
+                <w:tab w:val="left" w:pos="0"/>
+                <w:tab w:val="left" w:pos="720"/>
+                <w:tab w:val="left" w:pos="1440"/>
+                <w:tab w:val="left" w:pos="2160"/>
+                <w:tab w:val="left" w:pos="2880"/>
+                <w:tab w:val="left" w:pos="3600"/>
+                <w:tab w:val="left" w:pos="4320"/>
+                <w:tab w:val="left" w:pos="4680"/>
+              </w:tabs>
+              <w:rPr>
+                <w:rFonts w:ascii="Palatino Linotype" w:hAnsi="Palatino Linotype"/>
+                <w:b/>
+                <w:bCs/>
+                <w:sz w:val="20"/>
+                <w:szCs w:val="20"/>
+              </w:rPr>
+            </w:pPr>
+            <w:r>
+              <w:rPr>
+                <w:rFonts w:ascii="Palatino Linotype" w:hAnsi="Palatino Linotype"/>
+                <w:b/>
+                <w:bCs/>
+                <w:sz w:val="20"/>
+                <w:szCs w:val="20"/>
+              </w:rPr>
+              <w:t xml:space="preserve">5</w:t>
             </w:r>
           </w:p>
         </w:tc>
@@ -1346,6 +1603,7 @@
           <w:szCs w:val="20"/>
         </w:rPr>
       </w:pPr>
+      <w:proofErr w:type="gramStart"/>
       <w:r>
         <w:rPr>
           <w:rFonts w:ascii="Palatino Linotype" w:hAnsi="Palatino Linotype"/>
@@ -1354,8 +1612,9 @@
           <w:sz w:val="20"/>
           <w:szCs w:val="20"/>
         </w:rPr>
-        <w:t xml:space="preserve">Fines and Costs.  </w:t>
-      </w:r>
+        <w:t xml:space="preserve">Fines and Costs.</w:t>
+      </w:r>
+      <w:proofErr w:type="gramEnd"/>
       <w:r>
         <w:rPr>
           <w:rFonts w:ascii="Palatino Linotype" w:hAnsi="Palatino Linotype"/>
@@ -1364,52 +1623,7 @@
           <w:sz w:val="20"/>
           <w:szCs w:val="20"/>
         </w:rPr>
-        <w:t xml:space="preserve"/>
-      </w:r>
-      <w:r>
-        <w:rPr>
-          <w:rFonts w:ascii="Palatino Linotype" w:hAnsi="Palatino Linotype"/>
-          <w:bCs/>
-          <w:sz w:val="20"/>
-          <w:szCs w:val="20"/>
-          <w:u w:val="single"/>
-        </w:rPr>
-        <w:t>Court costs are assessed for the highest degree charge in this</w:t>
-      </w:r>
-      <w:r>
-        <w:rPr>
-          <w:rFonts w:ascii="Palatino Linotype" w:hAnsi="Palatino Linotype"/>
-          <w:bCs/>
-          <w:sz w:val="20"/>
-          <w:szCs w:val="20"/>
-          <w:u w:val="single"/>
-        </w:rPr>
-        <w:t xml:space="preserve"> case</w:t>
-      </w:r>
-      <w:r>
-        <w:rPr>
-          <w:rFonts w:ascii="Palatino Linotype" w:hAnsi="Palatino Linotype"/>
-          <w:bCs/>
-          <w:sz w:val="20"/>
-          <w:szCs w:val="20"/>
-        </w:rPr>
-        <w:t xml:space="preserve">. </w:t>
-      </w:r>
-      <w:r>
-        <w:rPr>
-          <w:rFonts w:ascii="Palatino Linotype" w:hAnsi="Palatino Linotype"/>
-          <w:sz w:val="20"/>
-          <w:szCs w:val="20"/>
-        </w:rPr>
-        <w:t xml:space="preserve">Having</w:t>
-      </w:r>
-      <w:r>
-        <w:rPr>
-          <w:rFonts w:ascii="Palatino Linotype" w:hAnsi="Palatino Linotype"/>
-          <w:sz w:val="20"/>
-          <w:szCs w:val="20"/>
-        </w:rPr>
-        <w:t xml:space="preserve"> been informed of the fines </w:t>
+        <w:t xml:space="preserve">  </w:t>
       </w:r>
       <w:r>
         <w:rPr>
@@ -1424,26 +1638,55 @@
       <w:r>
         <w:rPr>
           <w:rFonts w:ascii="Palatino Linotype" w:hAnsi="Palatino Linotype"/>
-          <w:sz w:val="20"/>
-          <w:szCs w:val="20"/>
-        </w:rPr>
-        <w:t xml:space="preserve">and costs</w:t>
-      </w:r>
-      <w:r>
-        <w:rPr>
-          <w:rFonts w:ascii="Palatino Linotype" w:hAnsi="Palatino Linotype"/>
-          <w:sz w:val="20"/>
-          <w:szCs w:val="20"/>
-        </w:rPr>
-        <w:t xml:space="preserve"> </w:t>
-      </w:r>
-      <w:r>
-        <w:rPr>
-          <w:rFonts w:ascii="Palatino Linotype" w:hAnsi="Palatino Linotype"/>
-          <w:sz w:val="20"/>
-          <w:szCs w:val="20"/>
-        </w:rPr>
-        <w:t xml:space="preserve">owed, Defendant expressed an ability to pay </w:t>
+          <w:bCs/>
+          <w:sz w:val="20"/>
+          <w:szCs w:val="20"/>
+          <w:u w:val="single"/>
+        </w:rPr>
+        <w:t xml:space="preserve">Court costs are assessed for the highest degree charge in this</w:t>
+      </w:r>
+      <w:r>
+        <w:rPr>
+          <w:rFonts w:ascii="Palatino Linotype" w:hAnsi="Palatino Linotype"/>
+          <w:bCs/>
+          <w:sz w:val="20"/>
+          <w:szCs w:val="20"/>
+          <w:u w:val="single"/>
+        </w:rPr>
+        <w:t xml:space="preserve"> case</w:t>
+      </w:r>
+      <w:r>
+        <w:rPr>
+          <w:rFonts w:ascii="Palatino Linotype" w:hAnsi="Palatino Linotype"/>
+          <w:bCs/>
+          <w:sz w:val="20"/>
+          <w:szCs w:val="20"/>
+        </w:rPr>
+        <w:t xml:space="preserve">. </w:t>
+      </w:r>
+      <w:r>
+        <w:rPr>
+          <w:rFonts w:ascii="Palatino Linotype" w:hAnsi="Palatino Linotype"/>
+          <w:sz w:val="20"/>
+          <w:szCs w:val="20"/>
+        </w:rPr>
+        <w:t xml:space="preserve"/>
+      </w:r>
+      <w:r>
+        <w:rPr>
+          <w:rFonts w:ascii="Palatino Linotype" w:hAnsi="Palatino Linotype"/>
+          <w:sz w:val="20"/>
+          <w:szCs w:val="20"/>
+        </w:rPr>
+        <w:t xml:space="preserve">Having</w:t>
+      </w:r>
+      <w:r>
+        <w:rPr>
+          <w:rFonts w:ascii="Palatino Linotype" w:hAnsi="Palatino Linotype"/>
+          <w:sz w:val="20"/>
+          <w:szCs w:val="20"/>
+        </w:rPr>
+        <w:t xml:space="preserve"> been informed of the fines </w:t>
       </w:r>
       <w:r>
         <w:rPr>
@@ -1453,32 +1696,40 @@
           <w:sz w:val="20"/>
           <w:szCs w:val="20"/>
         </w:rPr>
-        <w:t xml:space="preserve">forthwith</w:t>
-      </w:r>
-      <w:r>
-        <w:rPr>
-          <w:rFonts w:ascii="Palatino Linotype" w:hAnsi="Palatino Linotype"/>
-          <w:sz w:val="20"/>
-          <w:szCs w:val="20"/>
-        </w:rPr>
-        <w:t xml:space="preserve">. </w:t>
-      </w:r>
-      <w:bookmarkStart w:id="0" w:name="_Hlk94196527"/>
-      <w:r>
-        <w:rPr>
-          <w:rFonts w:ascii="Palatino Linotype" w:hAnsi="Palatino Linotype"/>
-          <w:sz w:val="20"/>
-          <w:szCs w:val="20"/>
-        </w:rPr>
-        <w:t xml:space="preserve">Absent further order, the Court finds Defendant is able and shall pay</w:t>
-      </w:r>
-      <w:r>
-        <w:rPr>
-          <w:rFonts w:ascii="Palatino Linotype" w:hAnsi="Palatino Linotype"/>
-          <w:sz w:val="20"/>
-          <w:szCs w:val="20"/>
-        </w:rPr>
-        <w:t xml:space="preserve"> the fines </w:t>
+        <w:t xml:space="preserve"/>
+      </w:r>
+      <w:r>
+        <w:rPr>
+          <w:rFonts w:ascii="Palatino Linotype" w:hAnsi="Palatino Linotype"/>
+          <w:sz w:val="20"/>
+          <w:szCs w:val="20"/>
+        </w:rPr>
+        <w:t xml:space="preserve">and</w:t>
+      </w:r>
+      <w:proofErr w:type="gramEnd"/>
+      <w:r>
+        <w:rPr>
+          <w:rFonts w:ascii="Palatino Linotype" w:hAnsi="Palatino Linotype"/>
+          <w:sz w:val="20"/>
+          <w:szCs w:val="20"/>
+        </w:rPr>
+        <w:t xml:space="preserve"> costs</w:t>
+      </w:r>
+      <w:r>
+        <w:rPr>
+          <w:rFonts w:ascii="Palatino Linotype" w:hAnsi="Palatino Linotype"/>
+          <w:sz w:val="20"/>
+          <w:szCs w:val="20"/>
+        </w:rPr>
+        <w:t xml:space="preserve"> </w:t>
+      </w:r>
+      <w:r>
+        <w:rPr>
+          <w:rFonts w:ascii="Palatino Linotype" w:hAnsi="Palatino Linotype"/>
+          <w:sz w:val="20"/>
+          <w:szCs w:val="20"/>
+        </w:rPr>
+        <w:t xml:space="preserve">owed, Defendant expressed an ability to pay </w:t>
       </w:r>
       <w:r>
         <w:rPr>
@@ -1488,33 +1739,33 @@
           <w:sz w:val="20"/>
           <w:szCs w:val="20"/>
         </w:rPr>
-        <w:t xml:space="preserve"/>
-      </w:r>
-      <w:r>
-        <w:rPr>
-          <w:rFonts w:ascii="Palatino Linotype" w:hAnsi="Palatino Linotype"/>
-          <w:sz w:val="20"/>
-          <w:szCs w:val="20"/>
-        </w:rPr>
-        <w:t xml:space="preserve">and costs</w:t>
-      </w:r>
-      <w:r>
-        <w:rPr>
-          <w:rFonts w:ascii="Palatino Linotype" w:hAnsi="Palatino Linotype"/>
-          <w:sz w:val="20"/>
-          <w:szCs w:val="20"/>
-        </w:rPr>
-        <w:t xml:space="preserve"> </w:t>
-      </w:r>
-      <w:r>
-        <w:rPr>
-          <w:rFonts w:ascii="Palatino Linotype" w:hAnsi="Palatino Linotype"/>
-          <w:sz w:val="20"/>
-          <w:szCs w:val="20"/>
-        </w:rPr>
-        <w:t xml:space="preserve">in full by </w:t>
-      </w:r>
-      <w:bookmarkEnd w:id="0"/>
+        <w:t xml:space="preserve">forthwith</w:t>
+      </w:r>
+      <w:r>
+        <w:rPr>
+          <w:rFonts w:ascii="Palatino Linotype" w:hAnsi="Palatino Linotype"/>
+          <w:sz w:val="20"/>
+          <w:szCs w:val="20"/>
+        </w:rPr>
+        <w:t xml:space="preserve">. </w:t>
+      </w:r>
+      <w:bookmarkStart w:id="1" w:name="_Hlk94196527"/>
+      <w:r>
+        <w:rPr>
+          <w:rFonts w:ascii="Palatino Linotype" w:hAnsi="Palatino Linotype"/>
+          <w:sz w:val="20"/>
+          <w:szCs w:val="20"/>
+        </w:rPr>
+        <w:t xml:space="preserve">Absent further order, the Court finds Defendant is able and shall pay</w:t>
+      </w:r>
+      <w:r>
+        <w:rPr>
+          <w:rFonts w:ascii="Palatino Linotype" w:hAnsi="Palatino Linotype"/>
+          <w:sz w:val="20"/>
+          <w:szCs w:val="20"/>
+        </w:rPr>
+        <w:t xml:space="preserve"> the fines </w:t>
+      </w:r>
       <w:r>
         <w:rPr>
           <w:rFonts w:ascii="Palatino Linotype" w:hAnsi="Palatino Linotype"/>
@@ -1523,7 +1774,51 @@
           <w:sz w:val="20"/>
           <w:szCs w:val="20"/>
         </w:rPr>
-        <w:t xml:space="preserve">February 04, 2022</w:t>
+        <w:t xml:space="preserve"/>
+      </w:r>
+      <w:r>
+        <w:rPr>
+          <w:rFonts w:ascii="Palatino Linotype" w:hAnsi="Palatino Linotype"/>
+          <w:sz w:val="20"/>
+          <w:szCs w:val="20"/>
+        </w:rPr>
+        <w:t xml:space="preserve">and</w:t>
+      </w:r>
+      <w:proofErr w:type="gramEnd"/>
+      <w:r>
+        <w:rPr>
+          <w:rFonts w:ascii="Palatino Linotype" w:hAnsi="Palatino Linotype"/>
+          <w:sz w:val="20"/>
+          <w:szCs w:val="20"/>
+        </w:rPr>
+        <w:t xml:space="preserve"> costs</w:t>
+      </w:r>
+      <w:r>
+        <w:rPr>
+          <w:rFonts w:ascii="Palatino Linotype" w:hAnsi="Palatino Linotype"/>
+          <w:sz w:val="20"/>
+          <w:szCs w:val="20"/>
+        </w:rPr>
+        <w:t xml:space="preserve"> </w:t>
+      </w:r>
+      <w:r>
+        <w:rPr>
+          <w:rFonts w:ascii="Palatino Linotype" w:hAnsi="Palatino Linotype"/>
+          <w:sz w:val="20"/>
+          <w:szCs w:val="20"/>
+        </w:rPr>
+        <w:t xml:space="preserve">in full by </w:t>
+      </w:r>
+      <w:bookmarkEnd w:id="1"/>
+      <w:r>
+        <w:rPr>
+          <w:rFonts w:ascii="Palatino Linotype" w:hAnsi="Palatino Linotype"/>
+          <w:b/>
+          <w:bCs/>
+          <w:sz w:val="20"/>
+          <w:szCs w:val="20"/>
+        </w:rPr>
+        <w:t xml:space="preserve">February 06, 2022</w:t>
       </w:r>
       <w:r>
         <w:rPr>
@@ -1585,6 +1880,7 @@
           <w:szCs w:val="20"/>
         </w:rPr>
       </w:pPr>
+      <w:proofErr w:type="gramStart"/>
       <w:r>
         <w:rPr>
           <w:rFonts w:ascii="Palatino Linotype" w:hAnsi="Palatino Linotype"/>
@@ -1593,15 +1889,26 @@
           <w:sz w:val="20"/>
           <w:szCs w:val="20"/>
         </w:rPr>
-        <w:t xml:space="preserve">Proof of Financial Responsibility.  </w:t>
-      </w:r>
-      <w:r>
-        <w:rPr>
-          <w:rFonts w:ascii="Palatino Linotype" w:hAnsi="Palatino Linotype"/>
+        <w:t xml:space="preserve">Proof of Financial Responsibility.</w:t>
+      </w:r>
+      <w:proofErr w:type="gramEnd"/>
+      <w:r>
+        <w:rPr>
+          <w:rFonts w:ascii="Palatino Linotype" w:hAnsi="Palatino Linotype"/>
+          <w:b/>
           <w:bCs/>
           <w:sz w:val="20"/>
           <w:szCs w:val="20"/>
         </w:rPr>
+        <w:t xml:space="preserve">  </w:t>
+      </w:r>
+      <w:r>
+        <w:rPr>
+          <w:rFonts w:ascii="Palatino Linotype" w:hAnsi="Palatino Linotype"/>
+          <w:bCs/>
+          <w:sz w:val="20"/>
+          <w:szCs w:val="20"/>
+        </w:rPr>
         <w:t xml:space="preserve"> </w:t>
       </w:r>
       <w:r>
@@ -1610,12 +1917,28 @@
           <w:sz w:val="20"/>
           <w:szCs w:val="20"/>
         </w:rPr>
-        <w:t>The Defendant showed the Court proof of responsibility during the proceeding.</w:t>
+        <w:t xml:space="preserve">The Defendant showed the Court proof of responsibility during the proceeding.</w:t>
       </w:r>
       <w:r>
         <w:rPr>
           <w:rFonts w:ascii="Palatino Linotype" w:hAnsi="Palatino Linotype"/>
           <w:bCs/>
+          <w:sz w:val="20"/>
+          <w:szCs w:val="20"/>
+        </w:rPr>
+        <w:t xml:space="preserve"/>
+      </w:r>
+      <w:r>
+        <w:rPr>
+          <w:rFonts w:ascii="Palatino Linotype" w:hAnsi="Palatino Linotype"/>
+          <w:sz w:val="20"/>
+          <w:szCs w:val="20"/>
+        </w:rPr>
+        <w:t xml:space="preserve"/>
+      </w:r>
+      <w:r>
+        <w:rPr>
+          <w:rFonts w:ascii="Palatino Linotype" w:hAnsi="Palatino Linotype"/>
           <w:sz w:val="20"/>
           <w:szCs w:val="20"/>
         </w:rPr>
@@ -1677,6 +2000,7 @@
           <w:sz w:val="20"/>
           <w:szCs w:val="20"/>
         </w:rPr>
+        <w:lastRenderedPageBreak/>
         <w:tab/>
       </w:r>
       <w:r>
@@ -1898,34 +2222,13 @@
         <w:t xml:space="preserve">___ Prosecutor’s Office, ___ MICHAEL DOUGLAS</w:t>
       </w:r>
     </w:p>
-    <w:p>
-      <w:pPr>
-        <w:tabs>
-          <w:tab w:val="left" w:pos="-1080"/>
-          <w:tab w:val="left" w:pos="-720"/>
-          <w:tab w:val="left" w:pos="0"/>
-          <w:tab w:val="left" w:pos="720"/>
-          <w:tab w:val="left" w:pos="1440"/>
-          <w:tab w:val="left" w:pos="2160"/>
-          <w:tab w:val="left" w:pos="2880"/>
-          <w:tab w:val="left" w:pos="3600"/>
-          <w:tab w:val="left" w:pos="4320"/>
-          <w:tab w:val="left" w:pos="4680"/>
-        </w:tabs>
-        <w:rPr>
-          <w:rFonts w:ascii="Palatino Linotype" w:hAnsi="Palatino Linotype"/>
-          <w:sz w:val="16"/>
-          <w:szCs w:val="16"/>
-        </w:rPr>
-      </w:pPr>
-    </w:p>
     <w:sectPr>
-      <w:headerReference w:type="even" r:id="rId7"/>
-      <w:headerReference w:type="default" r:id="rId8"/>
-      <w:footerReference w:type="even" r:id="rId9"/>
-      <w:footerReference w:type="default" r:id="rId10"/>
-      <w:headerReference w:type="first" r:id="rId11"/>
-      <w:footerReference w:type="first" r:id="rId12"/>
+      <w:headerReference w:type="even" r:id="rId8"/>
+      <w:headerReference w:type="default" r:id="rId9"/>
+      <w:footerReference w:type="even" r:id="rId10"/>
+      <w:footerReference w:type="default" r:id="rId11"/>
+      <w:headerReference w:type="first" r:id="rId12"/>
+      <w:footerReference w:type="first" r:id="rId13"/>
       <w:pgSz w:w="12240" w:h="15840"/>
       <w:pgMar w:top="1440" w:right="1080" w:bottom="1440" w:left="1080" w:header="720" w:footer="720" w:gutter="0"/>
       <w:cols w:space="720"/>
@@ -1937,7 +2240,7 @@
 </file>
 
 <file path=word/endnotes.xml><?xml version="1.0" encoding="utf-8"?>
-<w:endnotes xmlns:wpc="http://schemas.microsoft.com/office/word/2010/wordprocessingCanvas" xmlns:cx="http://schemas.microsoft.com/office/drawing/2014/chartex" xmlns:cx1="http://schemas.microsoft.com/office/drawing/2015/9/8/chartex" xmlns:cx2="http://schemas.microsoft.com/office/drawing/2015/10/21/chartex" xmlns:cx3="http://schemas.microsoft.com/office/drawing/2016/5/9/chartex" xmlns:cx4="http://schemas.microsoft.com/office/drawing/2016/5/10/chartex" xmlns:cx5="http://schemas.microsoft.com/office/drawing/2016/5/11/chartex" xmlns:cx6="http://schemas.microsoft.com/office/drawing/2016/5/12/chartex" xmlns:cx7="http://schemas.microsoft.com/office/drawing/2016/5/13/chartex" xmlns:cx8="http://schemas.microsoft.com/office/drawing/2016/5/14/chartex" xmlns:mc="http://schemas.openxmlformats.org/markup-compatibility/2006" xmlns:aink="http://schemas.microsoft.com/office/drawing/2016/ink" xmlns:am3d="http://schemas.microsoft.com/office/drawing/2017/model3d" xmlns:o="urn:schemas-microsoft-com:office:office" xmlns:r="http://schemas.openxmlformats.org/officeDocument/2006/relationships" xmlns:m="http://schemas.openxmlformats.org/officeDocument/2006/math" xmlns:v="urn:schemas-microsoft-com:vml" xmlns:wp14="http://schemas.microsoft.com/office/word/2010/wordprocessingDrawing" xmlns:wp="http://schemas.openxmlformats.org/drawingml/2006/wordprocessingDrawing" xmlns:w10="urn:schemas-microsoft-com:office:word" xmlns:w="http://schemas.openxmlformats.org/wordprocessingml/2006/main" xmlns:w14="http://schemas.microsoft.com/office/word/2010/wordml" xmlns:w15="http://schemas.microsoft.com/office/word/2012/wordml" xmlns:w16cex="http://schemas.microsoft.com/office/word/2018/wordml/cex" xmlns:w16cid="http://schemas.microsoft.com/office/word/2016/wordml/cid" xmlns:w16="http://schemas.microsoft.com/office/word/2018/wordml" xmlns:w16sdtdh="http://schemas.microsoft.com/office/word/2020/wordml/sdtdatahash" xmlns:w16se="http://schemas.microsoft.com/office/word/2015/wordml/symex" xmlns:wpg="http://schemas.microsoft.com/office/word/2010/wordprocessingGroup" xmlns:wpi="http://schemas.microsoft.com/office/word/2010/wordprocessingInk" xmlns:wne="http://schemas.microsoft.com/office/word/2006/wordml" xmlns:wps="http://schemas.microsoft.com/office/word/2010/wordprocessingShape" mc:Ignorable="w14 w15 w16se w16cid w16 w16cex w16sdtdh wp14">
+<w:endnotes xmlns:wpc="http://schemas.microsoft.com/office/word/2010/wordprocessingCanvas" xmlns:mc="http://schemas.openxmlformats.org/markup-compatibility/2006" xmlns:o="urn:schemas-microsoft-com:office:office" xmlns:r="http://schemas.openxmlformats.org/officeDocument/2006/relationships" xmlns:m="http://schemas.openxmlformats.org/officeDocument/2006/math" xmlns:v="urn:schemas-microsoft-com:vml" xmlns:wp14="http://schemas.microsoft.com/office/word/2010/wordprocessingDrawing" xmlns:wp="http://schemas.openxmlformats.org/drawingml/2006/wordprocessingDrawing" xmlns:w10="urn:schemas-microsoft-com:office:word" xmlns:w="http://schemas.openxmlformats.org/wordprocessingml/2006/main" xmlns:w14="http://schemas.microsoft.com/office/word/2010/wordml" xmlns:wpg="http://schemas.microsoft.com/office/word/2010/wordprocessingGroup" xmlns:wpi="http://schemas.microsoft.com/office/word/2010/wordprocessingInk" xmlns:wne="http://schemas.microsoft.com/office/word/2006/wordml" xmlns:wps="http://schemas.microsoft.com/office/word/2010/wordprocessingShape" mc:Ignorable="w14 wp14">
   <w:endnote w:type="separator" w:id="-1">
     <w:p>
       <w:r>
@@ -1956,7 +2259,7 @@
 </file>
 
 <file path=word/footer1.xml><?xml version="1.0" encoding="utf-8"?>
-<w:ftr xmlns:wpc="http://schemas.microsoft.com/office/word/2010/wordprocessingCanvas" xmlns:cx="http://schemas.microsoft.com/office/drawing/2014/chartex" xmlns:cx1="http://schemas.microsoft.com/office/drawing/2015/9/8/chartex" xmlns:cx2="http://schemas.microsoft.com/office/drawing/2015/10/21/chartex" xmlns:cx3="http://schemas.microsoft.com/office/drawing/2016/5/9/chartex" xmlns:cx4="http://schemas.microsoft.com/office/drawing/2016/5/10/chartex" xmlns:cx5="http://schemas.microsoft.com/office/drawing/2016/5/11/chartex" xmlns:cx6="http://schemas.microsoft.com/office/drawing/2016/5/12/chartex" xmlns:cx7="http://schemas.microsoft.com/office/drawing/2016/5/13/chartex" xmlns:cx8="http://schemas.microsoft.com/office/drawing/2016/5/14/chartex" xmlns:mc="http://schemas.openxmlformats.org/markup-compatibility/2006" xmlns:aink="http://schemas.microsoft.com/office/drawing/2016/ink" xmlns:am3d="http://schemas.microsoft.com/office/drawing/2017/model3d" xmlns:o="urn:schemas-microsoft-com:office:office" xmlns:r="http://schemas.openxmlformats.org/officeDocument/2006/relationships" xmlns:m="http://schemas.openxmlformats.org/officeDocument/2006/math" xmlns:v="urn:schemas-microsoft-com:vml" xmlns:wp14="http://schemas.microsoft.com/office/word/2010/wordprocessingDrawing" xmlns:wp="http://schemas.openxmlformats.org/drawingml/2006/wordprocessingDrawing" xmlns:w10="urn:schemas-microsoft-com:office:word" xmlns:w="http://schemas.openxmlformats.org/wordprocessingml/2006/main" xmlns:w14="http://schemas.microsoft.com/office/word/2010/wordml" xmlns:w15="http://schemas.microsoft.com/office/word/2012/wordml" xmlns:w16cex="http://schemas.microsoft.com/office/word/2018/wordml/cex" xmlns:w16cid="http://schemas.microsoft.com/office/word/2016/wordml/cid" xmlns:w16="http://schemas.microsoft.com/office/word/2018/wordml" xmlns:w16sdtdh="http://schemas.microsoft.com/office/word/2020/wordml/sdtdatahash" xmlns:w16se="http://schemas.microsoft.com/office/word/2015/wordml/symex" xmlns:wpg="http://schemas.microsoft.com/office/word/2010/wordprocessingGroup" xmlns:wpi="http://schemas.microsoft.com/office/word/2010/wordprocessingInk" xmlns:wne="http://schemas.microsoft.com/office/word/2006/wordml" xmlns:wps="http://schemas.microsoft.com/office/word/2010/wordprocessingShape" mc:Ignorable="w14 w15 w16se w16cid w16 w16cex w16sdtdh wp14">
+<w:ftr xmlns:wpc="http://schemas.microsoft.com/office/word/2010/wordprocessingCanvas" xmlns:mc="http://schemas.openxmlformats.org/markup-compatibility/2006" xmlns:o="urn:schemas-microsoft-com:office:office" xmlns:r="http://schemas.openxmlformats.org/officeDocument/2006/relationships" xmlns:m="http://schemas.openxmlformats.org/officeDocument/2006/math" xmlns:v="urn:schemas-microsoft-com:vml" xmlns:wp14="http://schemas.microsoft.com/office/word/2010/wordprocessingDrawing" xmlns:wp="http://schemas.openxmlformats.org/drawingml/2006/wordprocessingDrawing" xmlns:w10="urn:schemas-microsoft-com:office:word" xmlns:w="http://schemas.openxmlformats.org/wordprocessingml/2006/main" xmlns:w14="http://schemas.microsoft.com/office/word/2010/wordml" xmlns:wpg="http://schemas.microsoft.com/office/word/2010/wordprocessingGroup" xmlns:wpi="http://schemas.microsoft.com/office/word/2010/wordprocessingInk" xmlns:wne="http://schemas.microsoft.com/office/word/2006/wordml" xmlns:wps="http://schemas.microsoft.com/office/word/2010/wordprocessingShape" mc:Ignorable="w14 wp14">
   <w:p>
     <w:pPr>
       <w:pStyle w:val="Footer"/>
@@ -1966,10 +2269,15 @@
 </file>
 
 <file path=word/footer2.xml><?xml version="1.0" encoding="utf-8"?>
-<w:ftr xmlns:wpc="http://schemas.microsoft.com/office/word/2010/wordprocessingCanvas" xmlns:cx="http://schemas.microsoft.com/office/drawing/2014/chartex" xmlns:cx1="http://schemas.microsoft.com/office/drawing/2015/9/8/chartex" xmlns:cx2="http://schemas.microsoft.com/office/drawing/2015/10/21/chartex" xmlns:cx3="http://schemas.microsoft.com/office/drawing/2016/5/9/chartex" xmlns:cx4="http://schemas.microsoft.com/office/drawing/2016/5/10/chartex" xmlns:cx5="http://schemas.microsoft.com/office/drawing/2016/5/11/chartex" xmlns:cx6="http://schemas.microsoft.com/office/drawing/2016/5/12/chartex" xmlns:cx7="http://schemas.microsoft.com/office/drawing/2016/5/13/chartex" xmlns:cx8="http://schemas.microsoft.com/office/drawing/2016/5/14/chartex" xmlns:mc="http://schemas.openxmlformats.org/markup-compatibility/2006" xmlns:aink="http://schemas.microsoft.com/office/drawing/2016/ink" xmlns:am3d="http://schemas.microsoft.com/office/drawing/2017/model3d" xmlns:o="urn:schemas-microsoft-com:office:office" xmlns:r="http://schemas.openxmlformats.org/officeDocument/2006/relationships" xmlns:m="http://schemas.openxmlformats.org/officeDocument/2006/math" xmlns:v="urn:schemas-microsoft-com:vml" xmlns:wp14="http://schemas.microsoft.com/office/word/2010/wordprocessingDrawing" xmlns:wp="http://schemas.openxmlformats.org/drawingml/2006/wordprocessingDrawing" xmlns:w10="urn:schemas-microsoft-com:office:word" xmlns:w="http://schemas.openxmlformats.org/wordprocessingml/2006/main" xmlns:w14="http://schemas.microsoft.com/office/word/2010/wordml" xmlns:w15="http://schemas.microsoft.com/office/word/2012/wordml" xmlns:w16cex="http://schemas.microsoft.com/office/word/2018/wordml/cex" xmlns:w16cid="http://schemas.microsoft.com/office/word/2016/wordml/cid" xmlns:w16="http://schemas.microsoft.com/office/word/2018/wordml" xmlns:w16sdtdh="http://schemas.microsoft.com/office/word/2020/wordml/sdtdatahash" xmlns:w16se="http://schemas.microsoft.com/office/word/2015/wordml/symex" xmlns:wpg="http://schemas.microsoft.com/office/word/2010/wordprocessingGroup" xmlns:wpi="http://schemas.microsoft.com/office/word/2010/wordprocessingInk" xmlns:wne="http://schemas.microsoft.com/office/word/2006/wordml" xmlns:wps="http://schemas.microsoft.com/office/word/2010/wordprocessingShape" mc:Ignorable="w14 w15 w16se w16cid w16 w16cex w16sdtdh wp14">
+<w:ftr xmlns:wpc="http://schemas.microsoft.com/office/word/2010/wordprocessingCanvas" xmlns:mc="http://schemas.openxmlformats.org/markup-compatibility/2006" xmlns:o="urn:schemas-microsoft-com:office:office" xmlns:r="http://schemas.openxmlformats.org/officeDocument/2006/relationships" xmlns:m="http://schemas.openxmlformats.org/officeDocument/2006/math" xmlns:v="urn:schemas-microsoft-com:vml" xmlns:wp14="http://schemas.microsoft.com/office/word/2010/wordprocessingDrawing" xmlns:wp="http://schemas.openxmlformats.org/drawingml/2006/wordprocessingDrawing" xmlns:w10="urn:schemas-microsoft-com:office:word" xmlns:w="http://schemas.openxmlformats.org/wordprocessingml/2006/main" xmlns:w14="http://schemas.microsoft.com/office/word/2010/wordml" xmlns:wpg="http://schemas.microsoft.com/office/word/2010/wordprocessingGroup" xmlns:wpi="http://schemas.microsoft.com/office/word/2010/wordprocessingInk" xmlns:wne="http://schemas.microsoft.com/office/word/2006/wordml" xmlns:wps="http://schemas.microsoft.com/office/word/2010/wordprocessingShape" mc:Ignorable="w14 wp14">
   <w:sdt>
     <w:sdtPr>
-      <w:id w:val="-1309706245"/>
+      <w:rPr>
+        <w:rFonts w:ascii="Palatino Linotype" w:hAnsi="Palatino Linotype"/>
+        <w:sz w:val="20"/>
+        <w:szCs w:val="20"/>
+      </w:rPr>
+      <w:id w:val="-2099861789"/>
       <w:docPartObj>
         <w:docPartGallery w:val="Page Numbers (Bottom of Page)"/>
         <w:docPartUnique/>
@@ -1984,19 +2292,13 @@
             <w:sz w:val="20"/>
             <w:szCs w:val="20"/>
           </w:rPr>
-          <w:id w:val="98381352"/>
+          <w:id w:val="860082579"/>
           <w:docPartObj>
             <w:docPartGallery w:val="Page Numbers (Top of Page)"/>
             <w:docPartUnique/>
           </w:docPartObj>
         </w:sdtPr>
-        <w:sdtEndPr>
-          <w:rPr>
-            <w:rFonts w:ascii="Times New Roman" w:hAnsi="Times New Roman"/>
-            <w:sz w:val="24"/>
-            <w:szCs w:val="24"/>
-          </w:rPr>
-        </w:sdtEndPr>
+        <w:sdtEndPr/>
         <w:sdtContent>
           <w:p>
             <w:pPr>
@@ -2066,7 +2368,7 @@
                 <w:sz w:val="20"/>
                 <w:szCs w:val="20"/>
               </w:rPr>
-              <w:t>2</w:t>
+              <w:t>1</w:t>
             </w:r>
             <w:r>
               <w:rPr>
@@ -2125,7 +2427,7 @@
                 <w:sz w:val="20"/>
                 <w:szCs w:val="20"/>
               </w:rPr>
-              <w:t>3</w:t>
+              <w:t>5</w:t>
             </w:r>
             <w:r>
               <w:rPr>
@@ -2155,44 +2457,16 @@
               </w:rPr>
               <w:t xml:space="preserve">Final Judgment Entry 21CRB01268</w:t>
             </w:r>
-          </w:p>
-          <w:p>
-            <w:pPr>
-              <w:pStyle w:val="Footer"/>
-              <w:jc w:val="right"/>
-            </w:pPr>
           </w:p>
         </w:sdtContent>
       </w:sdt>
     </w:sdtContent>
   </w:sdt>
-  <w:p>
-    <w:pPr>
-      <w:tabs>
-        <w:tab w:val="left" w:pos="-1080"/>
-        <w:tab w:val="left" w:pos="-720"/>
-        <w:tab w:val="left" w:pos="0"/>
-        <w:tab w:val="left" w:pos="720"/>
-        <w:tab w:val="left" w:pos="1440"/>
-        <w:tab w:val="left" w:pos="2160"/>
-        <w:tab w:val="left" w:pos="2880"/>
-        <w:tab w:val="left" w:pos="3600"/>
-        <w:tab w:val="left" w:pos="4320"/>
-        <w:tab w:val="left" w:pos="4680"/>
-      </w:tabs>
-      <w:jc w:val="right"/>
-      <w:rPr>
-        <w:rFonts w:ascii="Palatino Linotype" w:hAnsi="Palatino Linotype"/>
-        <w:sz w:val="20"/>
-        <w:szCs w:val="20"/>
-      </w:rPr>
-    </w:pPr>
-  </w:p>
 </w:ftr>
 </file>
 
 <file path=word/footer3.xml><?xml version="1.0" encoding="utf-8"?>
-<w:ftr xmlns:wpc="http://schemas.microsoft.com/office/word/2010/wordprocessingCanvas" xmlns:cx="http://schemas.microsoft.com/office/drawing/2014/chartex" xmlns:cx1="http://schemas.microsoft.com/office/drawing/2015/9/8/chartex" xmlns:cx2="http://schemas.microsoft.com/office/drawing/2015/10/21/chartex" xmlns:cx3="http://schemas.microsoft.com/office/drawing/2016/5/9/chartex" xmlns:cx4="http://schemas.microsoft.com/office/drawing/2016/5/10/chartex" xmlns:cx5="http://schemas.microsoft.com/office/drawing/2016/5/11/chartex" xmlns:cx6="http://schemas.microsoft.com/office/drawing/2016/5/12/chartex" xmlns:cx7="http://schemas.microsoft.com/office/drawing/2016/5/13/chartex" xmlns:cx8="http://schemas.microsoft.com/office/drawing/2016/5/14/chartex" xmlns:mc="http://schemas.openxmlformats.org/markup-compatibility/2006" xmlns:aink="http://schemas.microsoft.com/office/drawing/2016/ink" xmlns:am3d="http://schemas.microsoft.com/office/drawing/2017/model3d" xmlns:o="urn:schemas-microsoft-com:office:office" xmlns:r="http://schemas.openxmlformats.org/officeDocument/2006/relationships" xmlns:m="http://schemas.openxmlformats.org/officeDocument/2006/math" xmlns:v="urn:schemas-microsoft-com:vml" xmlns:wp14="http://schemas.microsoft.com/office/word/2010/wordprocessingDrawing" xmlns:wp="http://schemas.openxmlformats.org/drawingml/2006/wordprocessingDrawing" xmlns:w10="urn:schemas-microsoft-com:office:word" xmlns:w="http://schemas.openxmlformats.org/wordprocessingml/2006/main" xmlns:w14="http://schemas.microsoft.com/office/word/2010/wordml" xmlns:w15="http://schemas.microsoft.com/office/word/2012/wordml" xmlns:w16cex="http://schemas.microsoft.com/office/word/2018/wordml/cex" xmlns:w16cid="http://schemas.microsoft.com/office/word/2016/wordml/cid" xmlns:w16="http://schemas.microsoft.com/office/word/2018/wordml" xmlns:w16sdtdh="http://schemas.microsoft.com/office/word/2020/wordml/sdtdatahash" xmlns:w16se="http://schemas.microsoft.com/office/word/2015/wordml/symex" xmlns:wpg="http://schemas.microsoft.com/office/word/2010/wordprocessingGroup" xmlns:wpi="http://schemas.microsoft.com/office/word/2010/wordprocessingInk" xmlns:wne="http://schemas.microsoft.com/office/word/2006/wordml" xmlns:wps="http://schemas.microsoft.com/office/word/2010/wordprocessingShape" mc:Ignorable="w14 w15 w16se w16cid w16 w16cex w16sdtdh wp14">
+<w:ftr xmlns:wpc="http://schemas.microsoft.com/office/word/2010/wordprocessingCanvas" xmlns:mc="http://schemas.openxmlformats.org/markup-compatibility/2006" xmlns:o="urn:schemas-microsoft-com:office:office" xmlns:r="http://schemas.openxmlformats.org/officeDocument/2006/relationships" xmlns:m="http://schemas.openxmlformats.org/officeDocument/2006/math" xmlns:v="urn:schemas-microsoft-com:vml" xmlns:wp14="http://schemas.microsoft.com/office/word/2010/wordprocessingDrawing" xmlns:wp="http://schemas.openxmlformats.org/drawingml/2006/wordprocessingDrawing" xmlns:w10="urn:schemas-microsoft-com:office:word" xmlns:w="http://schemas.openxmlformats.org/wordprocessingml/2006/main" xmlns:w14="http://schemas.microsoft.com/office/word/2010/wordml" xmlns:wpg="http://schemas.microsoft.com/office/word/2010/wordprocessingGroup" xmlns:wpi="http://schemas.microsoft.com/office/word/2010/wordprocessingInk" xmlns:wne="http://schemas.microsoft.com/office/word/2006/wordml" xmlns:wps="http://schemas.microsoft.com/office/word/2010/wordprocessingShape" mc:Ignorable="w14 wp14">
   <w:p>
     <w:pPr>
       <w:pStyle w:val="Footer"/>
@@ -2202,7 +2476,7 @@
 </file>
 
 <file path=word/footnotes.xml><?xml version="1.0" encoding="utf-8"?>
-<w:footnotes xmlns:wpc="http://schemas.microsoft.com/office/word/2010/wordprocessingCanvas" xmlns:cx="http://schemas.microsoft.com/office/drawing/2014/chartex" xmlns:cx1="http://schemas.microsoft.com/office/drawing/2015/9/8/chartex" xmlns:cx2="http://schemas.microsoft.com/office/drawing/2015/10/21/chartex" xmlns:cx3="http://schemas.microsoft.com/office/drawing/2016/5/9/chartex" xmlns:cx4="http://schemas.microsoft.com/office/drawing/2016/5/10/chartex" xmlns:cx5="http://schemas.microsoft.com/office/drawing/2016/5/11/chartex" xmlns:cx6="http://schemas.microsoft.com/office/drawing/2016/5/12/chartex" xmlns:cx7="http://schemas.microsoft.com/office/drawing/2016/5/13/chartex" xmlns:cx8="http://schemas.microsoft.com/office/drawing/2016/5/14/chartex" xmlns:mc="http://schemas.openxmlformats.org/markup-compatibility/2006" xmlns:aink="http://schemas.microsoft.com/office/drawing/2016/ink" xmlns:am3d="http://schemas.microsoft.com/office/drawing/2017/model3d" xmlns:o="urn:schemas-microsoft-com:office:office" xmlns:r="http://schemas.openxmlformats.org/officeDocument/2006/relationships" xmlns:m="http://schemas.openxmlformats.org/officeDocument/2006/math" xmlns:v="urn:schemas-microsoft-com:vml" xmlns:wp14="http://schemas.microsoft.com/office/word/2010/wordprocessingDrawing" xmlns:wp="http://schemas.openxmlformats.org/drawingml/2006/wordprocessingDrawing" xmlns:w10="urn:schemas-microsoft-com:office:word" xmlns:w="http://schemas.openxmlformats.org/wordprocessingml/2006/main" xmlns:w14="http://schemas.microsoft.com/office/word/2010/wordml" xmlns:w15="http://schemas.microsoft.com/office/word/2012/wordml" xmlns:w16cex="http://schemas.microsoft.com/office/word/2018/wordml/cex" xmlns:w16cid="http://schemas.microsoft.com/office/word/2016/wordml/cid" xmlns:w16="http://schemas.microsoft.com/office/word/2018/wordml" xmlns:w16sdtdh="http://schemas.microsoft.com/office/word/2020/wordml/sdtdatahash" xmlns:w16se="http://schemas.microsoft.com/office/word/2015/wordml/symex" xmlns:wpg="http://schemas.microsoft.com/office/word/2010/wordprocessingGroup" xmlns:wpi="http://schemas.microsoft.com/office/word/2010/wordprocessingInk" xmlns:wne="http://schemas.microsoft.com/office/word/2006/wordml" xmlns:wps="http://schemas.microsoft.com/office/word/2010/wordprocessingShape" mc:Ignorable="w14 w15 w16se w16cid w16 w16cex w16sdtdh wp14">
+<w:footnotes xmlns:wpc="http://schemas.microsoft.com/office/word/2010/wordprocessingCanvas" xmlns:mc="http://schemas.openxmlformats.org/markup-compatibility/2006" xmlns:o="urn:schemas-microsoft-com:office:office" xmlns:r="http://schemas.openxmlformats.org/officeDocument/2006/relationships" xmlns:m="http://schemas.openxmlformats.org/officeDocument/2006/math" xmlns:v="urn:schemas-microsoft-com:vml" xmlns:wp14="http://schemas.microsoft.com/office/word/2010/wordprocessingDrawing" xmlns:wp="http://schemas.openxmlformats.org/drawingml/2006/wordprocessingDrawing" xmlns:w10="urn:schemas-microsoft-com:office:word" xmlns:w="http://schemas.openxmlformats.org/wordprocessingml/2006/main" xmlns:w14="http://schemas.microsoft.com/office/word/2010/wordml" xmlns:wpg="http://schemas.microsoft.com/office/word/2010/wordprocessingGroup" xmlns:wpi="http://schemas.microsoft.com/office/word/2010/wordprocessingInk" xmlns:wne="http://schemas.microsoft.com/office/word/2006/wordml" xmlns:wps="http://schemas.microsoft.com/office/word/2010/wordprocessingShape" mc:Ignorable="w14 wp14">
   <w:footnote w:type="separator" w:id="-1">
     <w:p>
       <w:r>
@@ -2221,7 +2495,7 @@
 </file>
 
 <file path=word/header1.xml><?xml version="1.0" encoding="utf-8"?>
-<w:hdr xmlns:wpc="http://schemas.microsoft.com/office/word/2010/wordprocessingCanvas" xmlns:cx="http://schemas.microsoft.com/office/drawing/2014/chartex" xmlns:cx1="http://schemas.microsoft.com/office/drawing/2015/9/8/chartex" xmlns:cx2="http://schemas.microsoft.com/office/drawing/2015/10/21/chartex" xmlns:cx3="http://schemas.microsoft.com/office/drawing/2016/5/9/chartex" xmlns:cx4="http://schemas.microsoft.com/office/drawing/2016/5/10/chartex" xmlns:cx5="http://schemas.microsoft.com/office/drawing/2016/5/11/chartex" xmlns:cx6="http://schemas.microsoft.com/office/drawing/2016/5/12/chartex" xmlns:cx7="http://schemas.microsoft.com/office/drawing/2016/5/13/chartex" xmlns:cx8="http://schemas.microsoft.com/office/drawing/2016/5/14/chartex" xmlns:mc="http://schemas.openxmlformats.org/markup-compatibility/2006" xmlns:aink="http://schemas.microsoft.com/office/drawing/2016/ink" xmlns:am3d="http://schemas.microsoft.com/office/drawing/2017/model3d" xmlns:o="urn:schemas-microsoft-com:office:office" xmlns:r="http://schemas.openxmlformats.org/officeDocument/2006/relationships" xmlns:m="http://schemas.openxmlformats.org/officeDocument/2006/math" xmlns:v="urn:schemas-microsoft-com:vml" xmlns:wp14="http://schemas.microsoft.com/office/word/2010/wordprocessingDrawing" xmlns:wp="http://schemas.openxmlformats.org/drawingml/2006/wordprocessingDrawing" xmlns:w10="urn:schemas-microsoft-com:office:word" xmlns:w="http://schemas.openxmlformats.org/wordprocessingml/2006/main" xmlns:w14="http://schemas.microsoft.com/office/word/2010/wordml" xmlns:w15="http://schemas.microsoft.com/office/word/2012/wordml" xmlns:w16cex="http://schemas.microsoft.com/office/word/2018/wordml/cex" xmlns:w16cid="http://schemas.microsoft.com/office/word/2016/wordml/cid" xmlns:w16="http://schemas.microsoft.com/office/word/2018/wordml" xmlns:w16sdtdh="http://schemas.microsoft.com/office/word/2020/wordml/sdtdatahash" xmlns:w16se="http://schemas.microsoft.com/office/word/2015/wordml/symex" xmlns:wpg="http://schemas.microsoft.com/office/word/2010/wordprocessingGroup" xmlns:wpi="http://schemas.microsoft.com/office/word/2010/wordprocessingInk" xmlns:wne="http://schemas.microsoft.com/office/word/2006/wordml" xmlns:wps="http://schemas.microsoft.com/office/word/2010/wordprocessingShape" mc:Ignorable="w14 w15 w16se w16cid w16 w16cex w16sdtdh wp14">
+<w:hdr xmlns:wpc="http://schemas.microsoft.com/office/word/2010/wordprocessingCanvas" xmlns:mc="http://schemas.openxmlformats.org/markup-compatibility/2006" xmlns:o="urn:schemas-microsoft-com:office:office" xmlns:r="http://schemas.openxmlformats.org/officeDocument/2006/relationships" xmlns:m="http://schemas.openxmlformats.org/officeDocument/2006/math" xmlns:v="urn:schemas-microsoft-com:vml" xmlns:wp14="http://schemas.microsoft.com/office/word/2010/wordprocessingDrawing" xmlns:wp="http://schemas.openxmlformats.org/drawingml/2006/wordprocessingDrawing" xmlns:w10="urn:schemas-microsoft-com:office:word" xmlns:w="http://schemas.openxmlformats.org/wordprocessingml/2006/main" xmlns:w14="http://schemas.microsoft.com/office/word/2010/wordml" xmlns:wpg="http://schemas.microsoft.com/office/word/2010/wordprocessingGroup" xmlns:wpi="http://schemas.microsoft.com/office/word/2010/wordprocessingInk" xmlns:wne="http://schemas.microsoft.com/office/word/2006/wordml" xmlns:wps="http://schemas.microsoft.com/office/word/2010/wordprocessingShape" mc:Ignorable="w14 wp14">
   <w:p>
     <w:pPr>
       <w:pStyle w:val="Header"/>
@@ -2231,7 +2505,7 @@
 </file>
 
 <file path=word/header2.xml><?xml version="1.0" encoding="utf-8"?>
-<w:hdr xmlns:wpc="http://schemas.microsoft.com/office/word/2010/wordprocessingCanvas" xmlns:cx="http://schemas.microsoft.com/office/drawing/2014/chartex" xmlns:cx1="http://schemas.microsoft.com/office/drawing/2015/9/8/chartex" xmlns:cx2="http://schemas.microsoft.com/office/drawing/2015/10/21/chartex" xmlns:cx3="http://schemas.microsoft.com/office/drawing/2016/5/9/chartex" xmlns:cx4="http://schemas.microsoft.com/office/drawing/2016/5/10/chartex" xmlns:cx5="http://schemas.microsoft.com/office/drawing/2016/5/11/chartex" xmlns:cx6="http://schemas.microsoft.com/office/drawing/2016/5/12/chartex" xmlns:cx7="http://schemas.microsoft.com/office/drawing/2016/5/13/chartex" xmlns:cx8="http://schemas.microsoft.com/office/drawing/2016/5/14/chartex" xmlns:mc="http://schemas.openxmlformats.org/markup-compatibility/2006" xmlns:aink="http://schemas.microsoft.com/office/drawing/2016/ink" xmlns:am3d="http://schemas.microsoft.com/office/drawing/2017/model3d" xmlns:o="urn:schemas-microsoft-com:office:office" xmlns:r="http://schemas.openxmlformats.org/officeDocument/2006/relationships" xmlns:m="http://schemas.openxmlformats.org/officeDocument/2006/math" xmlns:v="urn:schemas-microsoft-com:vml" xmlns:wp14="http://schemas.microsoft.com/office/word/2010/wordprocessingDrawing" xmlns:wp="http://schemas.openxmlformats.org/drawingml/2006/wordprocessingDrawing" xmlns:w10="urn:schemas-microsoft-com:office:word" xmlns:w="http://schemas.openxmlformats.org/wordprocessingml/2006/main" xmlns:w14="http://schemas.microsoft.com/office/word/2010/wordml" xmlns:w15="http://schemas.microsoft.com/office/word/2012/wordml" xmlns:w16cex="http://schemas.microsoft.com/office/word/2018/wordml/cex" xmlns:w16cid="http://schemas.microsoft.com/office/word/2016/wordml/cid" xmlns:w16="http://schemas.microsoft.com/office/word/2018/wordml" xmlns:w16sdtdh="http://schemas.microsoft.com/office/word/2020/wordml/sdtdatahash" xmlns:w16se="http://schemas.microsoft.com/office/word/2015/wordml/symex" xmlns:wpg="http://schemas.microsoft.com/office/word/2010/wordprocessingGroup" xmlns:wpi="http://schemas.microsoft.com/office/word/2010/wordprocessingInk" xmlns:wne="http://schemas.microsoft.com/office/word/2006/wordml" xmlns:wps="http://schemas.microsoft.com/office/word/2010/wordprocessingShape" mc:Ignorable="w14 w15 w16se w16cid w16 w16cex w16sdtdh wp14">
+<w:hdr xmlns:wpc="http://schemas.microsoft.com/office/word/2010/wordprocessingCanvas" xmlns:mc="http://schemas.openxmlformats.org/markup-compatibility/2006" xmlns:o="urn:schemas-microsoft-com:office:office" xmlns:r="http://schemas.openxmlformats.org/officeDocument/2006/relationships" xmlns:m="http://schemas.openxmlformats.org/officeDocument/2006/math" xmlns:v="urn:schemas-microsoft-com:vml" xmlns:wp14="http://schemas.microsoft.com/office/word/2010/wordprocessingDrawing" xmlns:wp="http://schemas.openxmlformats.org/drawingml/2006/wordprocessingDrawing" xmlns:w10="urn:schemas-microsoft-com:office:word" xmlns:w="http://schemas.openxmlformats.org/wordprocessingml/2006/main" xmlns:w14="http://schemas.microsoft.com/office/word/2010/wordml" xmlns:wpg="http://schemas.microsoft.com/office/word/2010/wordprocessingGroup" xmlns:wpi="http://schemas.microsoft.com/office/word/2010/wordprocessingInk" xmlns:wne="http://schemas.microsoft.com/office/word/2006/wordml" xmlns:wps="http://schemas.microsoft.com/office/word/2010/wordprocessingShape" mc:Ignorable="w14 wp14">
   <w:p>
     <w:pPr>
       <w:pStyle w:val="Header"/>
@@ -2255,7 +2529,7 @@
 </file>
 
 <file path=word/header3.xml><?xml version="1.0" encoding="utf-8"?>
-<w:hdr xmlns:wpc="http://schemas.microsoft.com/office/word/2010/wordprocessingCanvas" xmlns:cx="http://schemas.microsoft.com/office/drawing/2014/chartex" xmlns:cx1="http://schemas.microsoft.com/office/drawing/2015/9/8/chartex" xmlns:cx2="http://schemas.microsoft.com/office/drawing/2015/10/21/chartex" xmlns:cx3="http://schemas.microsoft.com/office/drawing/2016/5/9/chartex" xmlns:cx4="http://schemas.microsoft.com/office/drawing/2016/5/10/chartex" xmlns:cx5="http://schemas.microsoft.com/office/drawing/2016/5/11/chartex" xmlns:cx6="http://schemas.microsoft.com/office/drawing/2016/5/12/chartex" xmlns:cx7="http://schemas.microsoft.com/office/drawing/2016/5/13/chartex" xmlns:cx8="http://schemas.microsoft.com/office/drawing/2016/5/14/chartex" xmlns:mc="http://schemas.openxmlformats.org/markup-compatibility/2006" xmlns:aink="http://schemas.microsoft.com/office/drawing/2016/ink" xmlns:am3d="http://schemas.microsoft.com/office/drawing/2017/model3d" xmlns:o="urn:schemas-microsoft-com:office:office" xmlns:r="http://schemas.openxmlformats.org/officeDocument/2006/relationships" xmlns:m="http://schemas.openxmlformats.org/officeDocument/2006/math" xmlns:v="urn:schemas-microsoft-com:vml" xmlns:wp14="http://schemas.microsoft.com/office/word/2010/wordprocessingDrawing" xmlns:wp="http://schemas.openxmlformats.org/drawingml/2006/wordprocessingDrawing" xmlns:w10="urn:schemas-microsoft-com:office:word" xmlns:w="http://schemas.openxmlformats.org/wordprocessingml/2006/main" xmlns:w14="http://schemas.microsoft.com/office/word/2010/wordml" xmlns:w15="http://schemas.microsoft.com/office/word/2012/wordml" xmlns:w16cex="http://schemas.microsoft.com/office/word/2018/wordml/cex" xmlns:w16cid="http://schemas.microsoft.com/office/word/2016/wordml/cid" xmlns:w16="http://schemas.microsoft.com/office/word/2018/wordml" xmlns:w16sdtdh="http://schemas.microsoft.com/office/word/2020/wordml/sdtdatahash" xmlns:w16se="http://schemas.microsoft.com/office/word/2015/wordml/symex" xmlns:wpg="http://schemas.microsoft.com/office/word/2010/wordprocessingGroup" xmlns:wpi="http://schemas.microsoft.com/office/word/2010/wordprocessingInk" xmlns:wne="http://schemas.microsoft.com/office/word/2006/wordml" xmlns:wps="http://schemas.microsoft.com/office/word/2010/wordprocessingShape" mc:Ignorable="w14 w15 w16se w16cid w16 w16cex w16sdtdh wp14">
+<w:hdr xmlns:wpc="http://schemas.microsoft.com/office/word/2010/wordprocessingCanvas" xmlns:mc="http://schemas.openxmlformats.org/markup-compatibility/2006" xmlns:o="urn:schemas-microsoft-com:office:office" xmlns:r="http://schemas.openxmlformats.org/officeDocument/2006/relationships" xmlns:m="http://schemas.openxmlformats.org/officeDocument/2006/math" xmlns:v="urn:schemas-microsoft-com:vml" xmlns:wp14="http://schemas.microsoft.com/office/word/2010/wordprocessingDrawing" xmlns:wp="http://schemas.openxmlformats.org/drawingml/2006/wordprocessingDrawing" xmlns:w10="urn:schemas-microsoft-com:office:word" xmlns:w="http://schemas.openxmlformats.org/wordprocessingml/2006/main" xmlns:w14="http://schemas.microsoft.com/office/word/2010/wordml" xmlns:wpg="http://schemas.microsoft.com/office/word/2010/wordprocessingGroup" xmlns:wpi="http://schemas.microsoft.com/office/word/2010/wordprocessingInk" xmlns:wne="http://schemas.microsoft.com/office/word/2006/wordml" xmlns:wps="http://schemas.microsoft.com/office/word/2010/wordprocessingShape" mc:Ignorable="w14 wp14">
   <w:p>
     <w:pPr>
       <w:pStyle w:val="Header"/>
@@ -2265,8 +2539,8 @@
 </file>
 
 <file path=word/numbering.xml><?xml version="1.0" encoding="utf-8"?>
-<w:numbering xmlns:wpc="http://schemas.microsoft.com/office/word/2010/wordprocessingCanvas" xmlns:cx="http://schemas.microsoft.com/office/drawing/2014/chartex" xmlns:cx1="http://schemas.microsoft.com/office/drawing/2015/9/8/chartex" xmlns:cx2="http://schemas.microsoft.com/office/drawing/2015/10/21/chartex" xmlns:cx3="http://schemas.microsoft.com/office/drawing/2016/5/9/chartex" xmlns:cx4="http://schemas.microsoft.com/office/drawing/2016/5/10/chartex" xmlns:cx5="http://schemas.microsoft.com/office/drawing/2016/5/11/chartex" xmlns:cx6="http://schemas.microsoft.com/office/drawing/2016/5/12/chartex" xmlns:cx7="http://schemas.microsoft.com/office/drawing/2016/5/13/chartex" xmlns:cx8="http://schemas.microsoft.com/office/drawing/2016/5/14/chartex" xmlns:mc="http://schemas.openxmlformats.org/markup-compatibility/2006" xmlns:aink="http://schemas.microsoft.com/office/drawing/2016/ink" xmlns:am3d="http://schemas.microsoft.com/office/drawing/2017/model3d" xmlns:o="urn:schemas-microsoft-com:office:office" xmlns:r="http://schemas.openxmlformats.org/officeDocument/2006/relationships" xmlns:m="http://schemas.openxmlformats.org/officeDocument/2006/math" xmlns:v="urn:schemas-microsoft-com:vml" xmlns:wp14="http://schemas.microsoft.com/office/word/2010/wordprocessingDrawing" xmlns:wp="http://schemas.openxmlformats.org/drawingml/2006/wordprocessingDrawing" xmlns:w10="urn:schemas-microsoft-com:office:word" xmlns:w="http://schemas.openxmlformats.org/wordprocessingml/2006/main" xmlns:w14="http://schemas.microsoft.com/office/word/2010/wordml" xmlns:w15="http://schemas.microsoft.com/office/word/2012/wordml" xmlns:w16cex="http://schemas.microsoft.com/office/word/2018/wordml/cex" xmlns:w16cid="http://schemas.microsoft.com/office/word/2016/wordml/cid" xmlns:w16="http://schemas.microsoft.com/office/word/2018/wordml" xmlns:w16sdtdh="http://schemas.microsoft.com/office/word/2020/wordml/sdtdatahash" xmlns:w16se="http://schemas.microsoft.com/office/word/2015/wordml/symex" xmlns:wpg="http://schemas.microsoft.com/office/word/2010/wordprocessingGroup" xmlns:wpi="http://schemas.microsoft.com/office/word/2010/wordprocessingInk" xmlns:wne="http://schemas.microsoft.com/office/word/2006/wordml" xmlns:wps="http://schemas.microsoft.com/office/word/2010/wordprocessingShape" mc:Ignorable="w14 w15 w16se w16cid w16 w16cex w16sdtdh wp14">
-  <w:abstractNum w:abstractNumId="0" w15:restartNumberingAfterBreak="0">
+<w:numbering xmlns:wpc="http://schemas.microsoft.com/office/word/2010/wordprocessingCanvas" xmlns:mc="http://schemas.openxmlformats.org/markup-compatibility/2006" xmlns:o="urn:schemas-microsoft-com:office:office" xmlns:r="http://schemas.openxmlformats.org/officeDocument/2006/relationships" xmlns:m="http://schemas.openxmlformats.org/officeDocument/2006/math" xmlns:v="urn:schemas-microsoft-com:vml" xmlns:wp14="http://schemas.microsoft.com/office/word/2010/wordprocessingDrawing" xmlns:wp="http://schemas.openxmlformats.org/drawingml/2006/wordprocessingDrawing" xmlns:w10="urn:schemas-microsoft-com:office:word" xmlns:w="http://schemas.openxmlformats.org/wordprocessingml/2006/main" xmlns:w14="http://schemas.microsoft.com/office/word/2010/wordml" xmlns:wpg="http://schemas.microsoft.com/office/word/2010/wordprocessingGroup" xmlns:wpi="http://schemas.microsoft.com/office/word/2010/wordprocessingInk" xmlns:wne="http://schemas.microsoft.com/office/word/2006/wordml" xmlns:wps="http://schemas.microsoft.com/office/word/2010/wordprocessingShape" mc:Ignorable="w14 wp14">
+  <w:abstractNum w:abstractNumId="0">
     <w:nsid w:val="08B2501C"/>
     <w:multiLevelType w:val="hybridMultilevel"/>
     <w:tmpl w:val="F2A43D58"/>
@@ -2379,14 +2653,246 @@
       </w:rPr>
     </w:lvl>
   </w:abstractNum>
+  <w:abstractNum w:abstractNumId="1">
+    <w:nsid w:val="279660C9"/>
+    <w:multiLevelType w:val="hybridMultilevel"/>
+    <w:tmpl w:val="672ECC5E"/>
+    <w:lvl w:ilvl="0" w:tplc="04090001">
+      <w:start w:val="1"/>
+      <w:numFmt w:val="bullet"/>
+      <w:lvlText w:val=""/>
+      <w:lvlJc w:val="left"/>
+      <w:pPr>
+        <w:ind w:left="720" w:hanging="360"/>
+      </w:pPr>
+      <w:rPr>
+        <w:rFonts w:ascii="Symbol" w:hAnsi="Symbol" w:hint="default"/>
+      </w:rPr>
+    </w:lvl>
+    <w:lvl w:ilvl="1" w:tplc="04090003" w:tentative="1">
+      <w:start w:val="1"/>
+      <w:numFmt w:val="bullet"/>
+      <w:lvlText w:val="o"/>
+      <w:lvlJc w:val="left"/>
+      <w:pPr>
+        <w:ind w:left="1440" w:hanging="360"/>
+      </w:pPr>
+      <w:rPr>
+        <w:rFonts w:ascii="Courier New" w:hAnsi="Courier New" w:cs="Courier New" w:hint="default"/>
+      </w:rPr>
+    </w:lvl>
+    <w:lvl w:ilvl="2" w:tplc="04090005" w:tentative="1">
+      <w:start w:val="1"/>
+      <w:numFmt w:val="bullet"/>
+      <w:lvlText w:val=""/>
+      <w:lvlJc w:val="left"/>
+      <w:pPr>
+        <w:ind w:left="2160" w:hanging="360"/>
+      </w:pPr>
+      <w:rPr>
+        <w:rFonts w:ascii="Wingdings" w:hAnsi="Wingdings" w:hint="default"/>
+      </w:rPr>
+    </w:lvl>
+    <w:lvl w:ilvl="3" w:tplc="04090001" w:tentative="1">
+      <w:start w:val="1"/>
+      <w:numFmt w:val="bullet"/>
+      <w:lvlText w:val=""/>
+      <w:lvlJc w:val="left"/>
+      <w:pPr>
+        <w:ind w:left="2880" w:hanging="360"/>
+      </w:pPr>
+      <w:rPr>
+        <w:rFonts w:ascii="Symbol" w:hAnsi="Symbol" w:hint="default"/>
+      </w:rPr>
+    </w:lvl>
+    <w:lvl w:ilvl="4" w:tplc="04090003" w:tentative="1">
+      <w:start w:val="1"/>
+      <w:numFmt w:val="bullet"/>
+      <w:lvlText w:val="o"/>
+      <w:lvlJc w:val="left"/>
+      <w:pPr>
+        <w:ind w:left="3600" w:hanging="360"/>
+      </w:pPr>
+      <w:rPr>
+        <w:rFonts w:ascii="Courier New" w:hAnsi="Courier New" w:cs="Courier New" w:hint="default"/>
+      </w:rPr>
+    </w:lvl>
+    <w:lvl w:ilvl="5" w:tplc="04090005" w:tentative="1">
+      <w:start w:val="1"/>
+      <w:numFmt w:val="bullet"/>
+      <w:lvlText w:val=""/>
+      <w:lvlJc w:val="left"/>
+      <w:pPr>
+        <w:ind w:left="4320" w:hanging="360"/>
+      </w:pPr>
+      <w:rPr>
+        <w:rFonts w:ascii="Wingdings" w:hAnsi="Wingdings" w:hint="default"/>
+      </w:rPr>
+    </w:lvl>
+    <w:lvl w:ilvl="6" w:tplc="04090001" w:tentative="1">
+      <w:start w:val="1"/>
+      <w:numFmt w:val="bullet"/>
+      <w:lvlText w:val=""/>
+      <w:lvlJc w:val="left"/>
+      <w:pPr>
+        <w:ind w:left="5040" w:hanging="360"/>
+      </w:pPr>
+      <w:rPr>
+        <w:rFonts w:ascii="Symbol" w:hAnsi="Symbol" w:hint="default"/>
+      </w:rPr>
+    </w:lvl>
+    <w:lvl w:ilvl="7" w:tplc="04090003" w:tentative="1">
+      <w:start w:val="1"/>
+      <w:numFmt w:val="bullet"/>
+      <w:lvlText w:val="o"/>
+      <w:lvlJc w:val="left"/>
+      <w:pPr>
+        <w:ind w:left="5760" w:hanging="360"/>
+      </w:pPr>
+      <w:rPr>
+        <w:rFonts w:ascii="Courier New" w:hAnsi="Courier New" w:cs="Courier New" w:hint="default"/>
+      </w:rPr>
+    </w:lvl>
+    <w:lvl w:ilvl="8" w:tplc="04090005" w:tentative="1">
+      <w:start w:val="1"/>
+      <w:numFmt w:val="bullet"/>
+      <w:lvlText w:val=""/>
+      <w:lvlJc w:val="left"/>
+      <w:pPr>
+        <w:ind w:left="6480" w:hanging="360"/>
+      </w:pPr>
+      <w:rPr>
+        <w:rFonts w:ascii="Wingdings" w:hAnsi="Wingdings" w:hint="default"/>
+      </w:rPr>
+    </w:lvl>
+  </w:abstractNum>
+  <w:abstractNum w:abstractNumId="2">
+    <w:nsid w:val="2E17566E"/>
+    <w:multiLevelType w:val="hybridMultilevel"/>
+    <w:tmpl w:val="00866CE6"/>
+    <w:lvl w:ilvl="0" w:tplc="04090001">
+      <w:start w:val="1"/>
+      <w:numFmt w:val="bullet"/>
+      <w:lvlText w:val=""/>
+      <w:lvlJc w:val="left"/>
+      <w:pPr>
+        <w:ind w:left="779" w:hanging="360"/>
+      </w:pPr>
+      <w:rPr>
+        <w:rFonts w:ascii="Symbol" w:hAnsi="Symbol" w:hint="default"/>
+      </w:rPr>
+    </w:lvl>
+    <w:lvl w:ilvl="1" w:tplc="04090003">
+      <w:start w:val="1"/>
+      <w:numFmt w:val="bullet"/>
+      <w:lvlText w:val="o"/>
+      <w:lvlJc w:val="left"/>
+      <w:pPr>
+        <w:ind w:left="1499" w:hanging="360"/>
+      </w:pPr>
+      <w:rPr>
+        <w:rFonts w:ascii="Courier New" w:hAnsi="Courier New" w:cs="Courier New" w:hint="default"/>
+      </w:rPr>
+    </w:lvl>
+    <w:lvl w:ilvl="2" w:tplc="04090005" w:tentative="1">
+      <w:start w:val="1"/>
+      <w:numFmt w:val="bullet"/>
+      <w:lvlText w:val=""/>
+      <w:lvlJc w:val="left"/>
+      <w:pPr>
+        <w:ind w:left="2219" w:hanging="360"/>
+      </w:pPr>
+      <w:rPr>
+        <w:rFonts w:ascii="Wingdings" w:hAnsi="Wingdings" w:hint="default"/>
+      </w:rPr>
+    </w:lvl>
+    <w:lvl w:ilvl="3" w:tplc="04090001" w:tentative="1">
+      <w:start w:val="1"/>
+      <w:numFmt w:val="bullet"/>
+      <w:lvlText w:val=""/>
+      <w:lvlJc w:val="left"/>
+      <w:pPr>
+        <w:ind w:left="2939" w:hanging="360"/>
+      </w:pPr>
+      <w:rPr>
+        <w:rFonts w:ascii="Symbol" w:hAnsi="Symbol" w:hint="default"/>
+      </w:rPr>
+    </w:lvl>
+    <w:lvl w:ilvl="4" w:tplc="04090003" w:tentative="1">
+      <w:start w:val="1"/>
+      <w:numFmt w:val="bullet"/>
+      <w:lvlText w:val="o"/>
+      <w:lvlJc w:val="left"/>
+      <w:pPr>
+        <w:ind w:left="3659" w:hanging="360"/>
+      </w:pPr>
+      <w:rPr>
+        <w:rFonts w:ascii="Courier New" w:hAnsi="Courier New" w:cs="Courier New" w:hint="default"/>
+      </w:rPr>
+    </w:lvl>
+    <w:lvl w:ilvl="5" w:tplc="04090005" w:tentative="1">
+      <w:start w:val="1"/>
+      <w:numFmt w:val="bullet"/>
+      <w:lvlText w:val=""/>
+      <w:lvlJc w:val="left"/>
+      <w:pPr>
+        <w:ind w:left="4379" w:hanging="360"/>
+      </w:pPr>
+      <w:rPr>
+        <w:rFonts w:ascii="Wingdings" w:hAnsi="Wingdings" w:hint="default"/>
+      </w:rPr>
+    </w:lvl>
+    <w:lvl w:ilvl="6" w:tplc="04090001" w:tentative="1">
+      <w:start w:val="1"/>
+      <w:numFmt w:val="bullet"/>
+      <w:lvlText w:val=""/>
+      <w:lvlJc w:val="left"/>
+      <w:pPr>
+        <w:ind w:left="5099" w:hanging="360"/>
+      </w:pPr>
+      <w:rPr>
+        <w:rFonts w:ascii="Symbol" w:hAnsi="Symbol" w:hint="default"/>
+      </w:rPr>
+    </w:lvl>
+    <w:lvl w:ilvl="7" w:tplc="04090003" w:tentative="1">
+      <w:start w:val="1"/>
+      <w:numFmt w:val="bullet"/>
+      <w:lvlText w:val="o"/>
+      <w:lvlJc w:val="left"/>
+      <w:pPr>
+        <w:ind w:left="5819" w:hanging="360"/>
+      </w:pPr>
+      <w:rPr>
+        <w:rFonts w:ascii="Courier New" w:hAnsi="Courier New" w:cs="Courier New" w:hint="default"/>
+      </w:rPr>
+    </w:lvl>
+    <w:lvl w:ilvl="8" w:tplc="04090005" w:tentative="1">
+      <w:start w:val="1"/>
+      <w:numFmt w:val="bullet"/>
+      <w:lvlText w:val=""/>
+      <w:lvlJc w:val="left"/>
+      <w:pPr>
+        <w:ind w:left="6539" w:hanging="360"/>
+      </w:pPr>
+      <w:rPr>
+        <w:rFonts w:ascii="Wingdings" w:hAnsi="Wingdings" w:hint="default"/>
+      </w:rPr>
+    </w:lvl>
+  </w:abstractNum>
   <w:num w:numId="1">
     <w:abstractNumId w:val="0"/>
+  </w:num>
+  <w:num w:numId="2">
+    <w:abstractNumId w:val="2"/>
+  </w:num>
+  <w:num w:numId="3">
+    <w:abstractNumId w:val="1"/>
   </w:num>
 </w:numbering>
 </file>
 
 <file path=word/styles.xml><?xml version="1.0" encoding="utf-8"?>
-<w:styles xmlns:mc="http://schemas.openxmlformats.org/markup-compatibility/2006" xmlns:r="http://schemas.openxmlformats.org/officeDocument/2006/relationships" xmlns:w="http://schemas.openxmlformats.org/wordprocessingml/2006/main" xmlns:w14="http://schemas.microsoft.com/office/word/2010/wordml" xmlns:w15="http://schemas.microsoft.com/office/word/2012/wordml" xmlns:w16cex="http://schemas.microsoft.com/office/word/2018/wordml/cex" xmlns:w16cid="http://schemas.microsoft.com/office/word/2016/wordml/cid" xmlns:w16="http://schemas.microsoft.com/office/word/2018/wordml" xmlns:w16sdtdh="http://schemas.microsoft.com/office/word/2020/wordml/sdtdatahash" xmlns:w16se="http://schemas.microsoft.com/office/word/2015/wordml/symex" mc:Ignorable="w14 w15 w16se w16cid w16 w16cex w16sdtdh">
+<w:styles xmlns:mc="http://schemas.openxmlformats.org/markup-compatibility/2006" xmlns:r="http://schemas.openxmlformats.org/officeDocument/2006/relationships" xmlns:w="http://schemas.openxmlformats.org/wordprocessingml/2006/main" xmlns:w14="http://schemas.microsoft.com/office/word/2010/wordml" mc:Ignorable="w14">
   <w:docDefaults>
     <w:rPrDefault>
       <w:rPr>
@@ -2402,383 +2908,145 @@
       </w:pPr>
     </w:pPrDefault>
   </w:docDefaults>
-  <w:latentStyles w:defLockedState="0" w:defUIPriority="99" w:defSemiHidden="0" w:defUnhideWhenUsed="0" w:defQFormat="0" w:count="376">
-    <w:lsdException w:name="Normal" w:uiPriority="0" w:qFormat="1"/>
-    <w:lsdException w:name="heading 1" w:uiPriority="9" w:qFormat="1"/>
-    <w:lsdException w:name="heading 2" w:semiHidden="1" w:uiPriority="9" w:unhideWhenUsed="1" w:qFormat="1"/>
-    <w:lsdException w:name="heading 3" w:semiHidden="1" w:uiPriority="9" w:unhideWhenUsed="1" w:qFormat="1"/>
-    <w:lsdException w:name="heading 4" w:semiHidden="1" w:uiPriority="9" w:unhideWhenUsed="1" w:qFormat="1"/>
-    <w:lsdException w:name="heading 5" w:semiHidden="1" w:uiPriority="9" w:unhideWhenUsed="1" w:qFormat="1"/>
-    <w:lsdException w:name="heading 6" w:semiHidden="1" w:uiPriority="9" w:unhideWhenUsed="1" w:qFormat="1"/>
-    <w:lsdException w:name="heading 7" w:semiHidden="1" w:uiPriority="9" w:unhideWhenUsed="1" w:qFormat="1"/>
-    <w:lsdException w:name="heading 8" w:semiHidden="1" w:uiPriority="9" w:unhideWhenUsed="1" w:qFormat="1"/>
-    <w:lsdException w:name="heading 9" w:semiHidden="1" w:uiPriority="9" w:unhideWhenUsed="1" w:qFormat="1"/>
-    <w:lsdException w:name="index 1" w:semiHidden="1" w:unhideWhenUsed="1"/>
-    <w:lsdException w:name="index 2" w:semiHidden="1" w:unhideWhenUsed="1"/>
-    <w:lsdException w:name="index 3" w:semiHidden="1" w:unhideWhenUsed="1"/>
-    <w:lsdException w:name="index 4" w:semiHidden="1" w:unhideWhenUsed="1"/>
-    <w:lsdException w:name="index 5" w:semiHidden="1" w:unhideWhenUsed="1"/>
-    <w:lsdException w:name="index 6" w:semiHidden="1" w:unhideWhenUsed="1"/>
-    <w:lsdException w:name="index 7" w:semiHidden="1" w:unhideWhenUsed="1"/>
-    <w:lsdException w:name="index 8" w:semiHidden="1" w:unhideWhenUsed="1"/>
-    <w:lsdException w:name="index 9" w:semiHidden="1" w:unhideWhenUsed="1"/>
-    <w:lsdException w:name="toc 1" w:semiHidden="1" w:uiPriority="39" w:unhideWhenUsed="1"/>
-    <w:lsdException w:name="toc 2" w:semiHidden="1" w:uiPriority="39" w:unhideWhenUsed="1"/>
-    <w:lsdException w:name="toc 3" w:semiHidden="1" w:uiPriority="39" w:unhideWhenUsed="1"/>
-    <w:lsdException w:name="toc 4" w:semiHidden="1" w:uiPriority="39" w:unhideWhenUsed="1"/>
-    <w:lsdException w:name="toc 5" w:semiHidden="1" w:uiPriority="39" w:unhideWhenUsed="1"/>
-    <w:lsdException w:name="toc 6" w:semiHidden="1" w:uiPriority="39" w:unhideWhenUsed="1"/>
-    <w:lsdException w:name="toc 7" w:semiHidden="1" w:uiPriority="39" w:unhideWhenUsed="1"/>
-    <w:lsdException w:name="toc 8" w:semiHidden="1" w:uiPriority="39" w:unhideWhenUsed="1"/>
-    <w:lsdException w:name="toc 9" w:semiHidden="1" w:uiPriority="39" w:unhideWhenUsed="1"/>
-    <w:lsdException w:name="Normal Indent" w:semiHidden="1" w:unhideWhenUsed="1"/>
-    <w:lsdException w:name="footnote text" w:semiHidden="1" w:unhideWhenUsed="1"/>
-    <w:lsdException w:name="annotation text" w:semiHidden="1" w:unhideWhenUsed="1"/>
-    <w:lsdException w:name="header" w:semiHidden="1" w:unhideWhenUsed="1"/>
-    <w:lsdException w:name="footer" w:semiHidden="1" w:unhideWhenUsed="1"/>
-    <w:lsdException w:name="index heading" w:semiHidden="1" w:unhideWhenUsed="1"/>
-    <w:lsdException w:name="caption" w:semiHidden="1" w:uiPriority="35" w:unhideWhenUsed="1" w:qFormat="1"/>
-    <w:lsdException w:name="table of figures" w:semiHidden="1" w:unhideWhenUsed="1"/>
-    <w:lsdException w:name="envelope address" w:semiHidden="1" w:unhideWhenUsed="1"/>
-    <w:lsdException w:name="envelope return" w:semiHidden="1" w:unhideWhenUsed="1"/>
-    <w:lsdException w:name="footnote reference" w:semiHidden="1"/>
-    <w:lsdException w:name="annotation reference" w:semiHidden="1" w:unhideWhenUsed="1"/>
-    <w:lsdException w:name="line number" w:semiHidden="1" w:unhideWhenUsed="1"/>
-    <w:lsdException w:name="page number" w:semiHidden="1" w:unhideWhenUsed="1"/>
-    <w:lsdException w:name="endnote reference" w:semiHidden="1" w:unhideWhenUsed="1"/>
-    <w:lsdException w:name="endnote text" w:semiHidden="1" w:unhideWhenUsed="1"/>
-    <w:lsdException w:name="table of authorities" w:semiHidden="1" w:unhideWhenUsed="1"/>
-    <w:lsdException w:name="macro" w:semiHidden="1" w:unhideWhenUsed="1"/>
-    <w:lsdException w:name="toa heading" w:semiHidden="1" w:unhideWhenUsed="1"/>
-    <w:lsdException w:name="List" w:semiHidden="1" w:unhideWhenUsed="1"/>
-    <w:lsdException w:name="List Bullet" w:semiHidden="1" w:unhideWhenUsed="1"/>
-    <w:lsdException w:name="List Number" w:semiHidden="1" w:unhideWhenUsed="1"/>
-    <w:lsdException w:name="List 2" w:semiHidden="1" w:unhideWhenUsed="1"/>
-    <w:lsdException w:name="List 3" w:semiHidden="1" w:unhideWhenUsed="1"/>
-    <w:lsdException w:name="List 4" w:semiHidden="1" w:unhideWhenUsed="1"/>
-    <w:lsdException w:name="List 5" w:semiHidden="1" w:unhideWhenUsed="1"/>
-    <w:lsdException w:name="List Bullet 2" w:semiHidden="1" w:unhideWhenUsed="1"/>
-    <w:lsdException w:name="List Bullet 3" w:semiHidden="1" w:unhideWhenUsed="1"/>
-    <w:lsdException w:name="List Bullet 4" w:semiHidden="1" w:unhideWhenUsed="1"/>
-    <w:lsdException w:name="List Bullet 5" w:semiHidden="1" w:unhideWhenUsed="1"/>
-    <w:lsdException w:name="List Number 2" w:semiHidden="1" w:unhideWhenUsed="1"/>
-    <w:lsdException w:name="List Number 3" w:semiHidden="1" w:unhideWhenUsed="1"/>
-    <w:lsdException w:name="List Number 4" w:semiHidden="1" w:unhideWhenUsed="1"/>
-    <w:lsdException w:name="List Number 5" w:semiHidden="1" w:unhideWhenUsed="1"/>
-    <w:lsdException w:name="Title" w:uiPriority="10" w:qFormat="1"/>
-    <w:lsdException w:name="Closing" w:semiHidden="1" w:unhideWhenUsed="1"/>
-    <w:lsdException w:name="Signature" w:semiHidden="1" w:unhideWhenUsed="1"/>
-    <w:lsdException w:name="Default Paragraph Font" w:semiHidden="1" w:uiPriority="1" w:unhideWhenUsed="1"/>
-    <w:lsdException w:name="Body Text" w:semiHidden="1" w:unhideWhenUsed="1"/>
-    <w:lsdException w:name="Body Text Indent" w:semiHidden="1" w:unhideWhenUsed="1"/>
-    <w:lsdException w:name="List Continue" w:semiHidden="1" w:unhideWhenUsed="1"/>
-    <w:lsdException w:name="List Continue 2" w:semiHidden="1" w:unhideWhenUsed="1"/>
-    <w:lsdException w:name="List Continue 3" w:semiHidden="1" w:unhideWhenUsed="1"/>
-    <w:lsdException w:name="List Continue 4" w:semiHidden="1" w:unhideWhenUsed="1"/>
-    <w:lsdException w:name="List Continue 5" w:semiHidden="1" w:unhideWhenUsed="1"/>
-    <w:lsdException w:name="Message Header" w:semiHidden="1" w:unhideWhenUsed="1"/>
-    <w:lsdException w:name="Subtitle" w:uiPriority="11" w:qFormat="1"/>
-    <w:lsdException w:name="Salutation" w:semiHidden="1" w:unhideWhenUsed="1"/>
-    <w:lsdException w:name="Date" w:semiHidden="1" w:unhideWhenUsed="1"/>
-    <w:lsdException w:name="Body Text First Indent" w:semiHidden="1" w:unhideWhenUsed="1"/>
-    <w:lsdException w:name="Body Text First Indent 2" w:semiHidden="1" w:unhideWhenUsed="1"/>
-    <w:lsdException w:name="Note Heading" w:semiHidden="1" w:unhideWhenUsed="1"/>
-    <w:lsdException w:name="Body Text 2" w:semiHidden="1" w:unhideWhenUsed="1"/>
-    <w:lsdException w:name="Body Text 3" w:semiHidden="1" w:unhideWhenUsed="1"/>
-    <w:lsdException w:name="Body Text Indent 2" w:semiHidden="1" w:unhideWhenUsed="1"/>
-    <w:lsdException w:name="Body Text Indent 3" w:semiHidden="1" w:unhideWhenUsed="1"/>
-    <w:lsdException w:name="Block Text" w:semiHidden="1" w:unhideWhenUsed="1"/>
-    <w:lsdException w:name="Hyperlink" w:semiHidden="1" w:unhideWhenUsed="1"/>
-    <w:lsdException w:name="FollowedHyperlink" w:semiHidden="1" w:unhideWhenUsed="1"/>
-    <w:lsdException w:name="Strong" w:uiPriority="22" w:qFormat="1"/>
-    <w:lsdException w:name="Emphasis" w:uiPriority="20" w:qFormat="1"/>
-    <w:lsdException w:name="Document Map" w:semiHidden="1" w:unhideWhenUsed="1"/>
-    <w:lsdException w:name="Plain Text" w:semiHidden="1" w:unhideWhenUsed="1"/>
-    <w:lsdException w:name="E-mail Signature" w:semiHidden="1" w:unhideWhenUsed="1"/>
-    <w:lsdException w:name="HTML Top of Form" w:semiHidden="1" w:unhideWhenUsed="1"/>
-    <w:lsdException w:name="HTML Bottom of Form" w:semiHidden="1" w:unhideWhenUsed="1"/>
-    <w:lsdException w:name="Normal (Web)" w:semiHidden="1" w:unhideWhenUsed="1"/>
-    <w:lsdException w:name="HTML Acronym" w:semiHidden="1" w:unhideWhenUsed="1"/>
-    <w:lsdException w:name="HTML Address" w:semiHidden="1" w:unhideWhenUsed="1"/>
-    <w:lsdException w:name="HTML Cite" w:semiHidden="1" w:unhideWhenUsed="1"/>
-    <w:lsdException w:name="HTML Code" w:semiHidden="1" w:unhideWhenUsed="1"/>
-    <w:lsdException w:name="HTML Definition" w:semiHidden="1" w:unhideWhenUsed="1"/>
-    <w:lsdException w:name="HTML Keyboard" w:semiHidden="1" w:unhideWhenUsed="1"/>
-    <w:lsdException w:name="HTML Preformatted" w:semiHidden="1" w:unhideWhenUsed="1"/>
-    <w:lsdException w:name="HTML Sample" w:semiHidden="1" w:unhideWhenUsed="1"/>
-    <w:lsdException w:name="HTML Typewriter" w:semiHidden="1" w:unhideWhenUsed="1"/>
-    <w:lsdException w:name="HTML Variable" w:semiHidden="1" w:unhideWhenUsed="1"/>
-    <w:lsdException w:name="Normal Table" w:semiHidden="1" w:unhideWhenUsed="1"/>
-    <w:lsdException w:name="annotation subject" w:semiHidden="1" w:unhideWhenUsed="1"/>
-    <w:lsdException w:name="No List" w:semiHidden="1" w:unhideWhenUsed="1"/>
-    <w:lsdException w:name="Outline List 1" w:semiHidden="1" w:unhideWhenUsed="1"/>
-    <w:lsdException w:name="Outline List 2" w:semiHidden="1" w:unhideWhenUsed="1"/>
-    <w:lsdException w:name="Outline List 3" w:semiHidden="1" w:unhideWhenUsed="1"/>
-    <w:lsdException w:name="Table Simple 1" w:semiHidden="1" w:unhideWhenUsed="1"/>
-    <w:lsdException w:name="Table Simple 2" w:semiHidden="1" w:unhideWhenUsed="1"/>
-    <w:lsdException w:name="Table Simple 3" w:semiHidden="1" w:unhideWhenUsed="1"/>
-    <w:lsdException w:name="Table Classic 1" w:semiHidden="1" w:unhideWhenUsed="1"/>
-    <w:lsdException w:name="Table Classic 2" w:semiHidden="1" w:unhideWhenUsed="1"/>
-    <w:lsdException w:name="Table Classic 3" w:semiHidden="1" w:unhideWhenUsed="1"/>
-    <w:lsdException w:name="Table Classic 4" w:semiHidden="1" w:unhideWhenUsed="1"/>
-    <w:lsdException w:name="Table Colorful 1" w:semiHidden="1" w:unhideWhenUsed="1"/>
-    <w:lsdException w:name="Table Colorful 2" w:semiHidden="1" w:unhideWhenUsed="1"/>
-    <w:lsdException w:name="Table Colorful 3" w:semiHidden="1" w:unhideWhenUsed="1"/>
-    <w:lsdException w:name="Table Columns 1" w:semiHidden="1" w:unhideWhenUsed="1"/>
-    <w:lsdException w:name="Table Columns 2" w:semiHidden="1" w:unhideWhenUsed="1"/>
-    <w:lsdException w:name="Table Columns 3" w:semiHidden="1" w:unhideWhenUsed="1"/>
-    <w:lsdException w:name="Table Columns 4" w:semiHidden="1" w:unhideWhenUsed="1"/>
-    <w:lsdException w:name="Table Columns 5" w:semiHidden="1" w:unhideWhenUsed="1"/>
-    <w:lsdException w:name="Table Grid 1" w:semiHidden="1" w:unhideWhenUsed="1"/>
-    <w:lsdException w:name="Table Grid 2" w:semiHidden="1" w:unhideWhenUsed="1"/>
-    <w:lsdException w:name="Table Grid 3" w:semiHidden="1" w:unhideWhenUsed="1"/>
-    <w:lsdException w:name="Table Grid 4" w:semiHidden="1" w:unhideWhenUsed="1"/>
-    <w:lsdException w:name="Table Grid 5" w:semiHidden="1" w:unhideWhenUsed="1"/>
-    <w:lsdException w:name="Table Grid 6" w:semiHidden="1" w:unhideWhenUsed="1"/>
-    <w:lsdException w:name="Table Grid 7" w:semiHidden="1" w:unhideWhenUsed="1"/>
-    <w:lsdException w:name="Table Grid 8" w:semiHidden="1" w:unhideWhenUsed="1"/>
-    <w:lsdException w:name="Table List 1" w:semiHidden="1" w:unhideWhenUsed="1"/>
-    <w:lsdException w:name="Table List 2" w:semiHidden="1" w:unhideWhenUsed="1"/>
-    <w:lsdException w:name="Table List 3" w:semiHidden="1" w:unhideWhenUsed="1"/>
-    <w:lsdException w:name="Table List 4" w:semiHidden="1" w:unhideWhenUsed="1"/>
-    <w:lsdException w:name="Table List 5" w:semiHidden="1" w:unhideWhenUsed="1"/>
-    <w:lsdException w:name="Table List 6" w:semiHidden="1" w:unhideWhenUsed="1"/>
-    <w:lsdException w:name="Table List 7" w:semiHidden="1" w:unhideWhenUsed="1"/>
-    <w:lsdException w:name="Table List 8" w:semiHidden="1" w:unhideWhenUsed="1"/>
-    <w:lsdException w:name="Table 3D effects 1" w:semiHidden="1" w:unhideWhenUsed="1"/>
-    <w:lsdException w:name="Table 3D effects 2" w:semiHidden="1" w:unhideWhenUsed="1"/>
-    <w:lsdException w:name="Table 3D effects 3" w:semiHidden="1" w:unhideWhenUsed="1"/>
-    <w:lsdException w:name="Table Contemporary" w:semiHidden="1" w:unhideWhenUsed="1"/>
-    <w:lsdException w:name="Table Elegant" w:semiHidden="1" w:unhideWhenUsed="1"/>
-    <w:lsdException w:name="Table Professional" w:semiHidden="1" w:unhideWhenUsed="1"/>
-    <w:lsdException w:name="Table Subtle 1" w:semiHidden="1" w:unhideWhenUsed="1"/>
-    <w:lsdException w:name="Table Subtle 2" w:semiHidden="1" w:unhideWhenUsed="1"/>
-    <w:lsdException w:name="Table Web 1" w:semiHidden="1" w:unhideWhenUsed="1"/>
-    <w:lsdException w:name="Table Web 2" w:semiHidden="1" w:unhideWhenUsed="1"/>
-    <w:lsdException w:name="Table Web 3" w:semiHidden="1" w:unhideWhenUsed="1"/>
-    <w:lsdException w:name="Balloon Text" w:semiHidden="1" w:unhideWhenUsed="1"/>
-    <w:lsdException w:name="Table Grid" w:uiPriority="59"/>
-    <w:lsdException w:name="Table Theme" w:semiHidden="1" w:unhideWhenUsed="1"/>
-    <w:lsdException w:name="Placeholder Text" w:semiHidden="1"/>
-    <w:lsdException w:name="No Spacing" w:uiPriority="1" w:qFormat="1"/>
-    <w:lsdException w:name="Light Shading" w:uiPriority="60"/>
-    <w:lsdException w:name="Light List" w:uiPriority="61"/>
-    <w:lsdException w:name="Light Grid" w:uiPriority="62"/>
-    <w:lsdException w:name="Medium Shading 1" w:uiPriority="63"/>
-    <w:lsdException w:name="Medium Shading 2" w:uiPriority="64"/>
-    <w:lsdException w:name="Medium List 1" w:uiPriority="65"/>
-    <w:lsdException w:name="Medium List 2" w:uiPriority="66"/>
-    <w:lsdException w:name="Medium Grid 1" w:uiPriority="67"/>
-    <w:lsdException w:name="Medium Grid 2" w:uiPriority="68"/>
-    <w:lsdException w:name="Medium Grid 3" w:uiPriority="69"/>
-    <w:lsdException w:name="Dark List" w:uiPriority="70"/>
-    <w:lsdException w:name="Colorful Shading" w:uiPriority="71"/>
-    <w:lsdException w:name="Colorful List" w:uiPriority="72"/>
-    <w:lsdException w:name="Colorful Grid" w:uiPriority="73"/>
-    <w:lsdException w:name="Light Shading Accent 1" w:uiPriority="60"/>
-    <w:lsdException w:name="Light List Accent 1" w:uiPriority="61"/>
-    <w:lsdException w:name="Light Grid Accent 1" w:uiPriority="62"/>
-    <w:lsdException w:name="Medium Shading 1 Accent 1" w:uiPriority="63"/>
-    <w:lsdException w:name="Medium Shading 2 Accent 1" w:uiPriority="64"/>
-    <w:lsdException w:name="Medium List 1 Accent 1" w:uiPriority="65"/>
-    <w:lsdException w:name="Revision" w:semiHidden="1"/>
-    <w:lsdException w:name="List Paragraph" w:uiPriority="34" w:qFormat="1"/>
-    <w:lsdException w:name="Quote" w:uiPriority="29" w:qFormat="1"/>
-    <w:lsdException w:name="Intense Quote" w:uiPriority="30" w:qFormat="1"/>
-    <w:lsdException w:name="Medium List 2 Accent 1" w:uiPriority="66"/>
-    <w:lsdException w:name="Medium Grid 1 Accent 1" w:uiPriority="67"/>
-    <w:lsdException w:name="Medium Grid 2 Accent 1" w:uiPriority="68"/>
-    <w:lsdException w:name="Medium Grid 3 Accent 1" w:uiPriority="69"/>
-    <w:lsdException w:name="Dark List Accent 1" w:uiPriority="70"/>
-    <w:lsdException w:name="Colorful Shading Accent 1" w:uiPriority="71"/>
-    <w:lsdException w:name="Colorful List Accent 1" w:uiPriority="72"/>
-    <w:lsdException w:name="Colorful Grid Accent 1" w:uiPriority="73"/>
-    <w:lsdException w:name="Light Shading Accent 2" w:uiPriority="60"/>
-    <w:lsdException w:name="Light List Accent 2" w:uiPriority="61"/>
-    <w:lsdException w:name="Light Grid Accent 2" w:uiPriority="62"/>
-    <w:lsdException w:name="Medium Shading 1 Accent 2" w:uiPriority="63"/>
-    <w:lsdException w:name="Medium Shading 2 Accent 2" w:uiPriority="64"/>
-    <w:lsdException w:name="Medium List 1 Accent 2" w:uiPriority="65"/>
-    <w:lsdException w:name="Medium List 2 Accent 2" w:uiPriority="66"/>
-    <w:lsdException w:name="Medium Grid 1 Accent 2" w:uiPriority="67"/>
-    <w:lsdException w:name="Medium Grid 2 Accent 2" w:uiPriority="68"/>
-    <w:lsdException w:name="Medium Grid 3 Accent 2" w:uiPriority="69"/>
-    <w:lsdException w:name="Dark List Accent 2" w:uiPriority="70"/>
-    <w:lsdException w:name="Colorful Shading Accent 2" w:uiPriority="71"/>
-    <w:lsdException w:name="Colorful List Accent 2" w:uiPriority="72"/>
-    <w:lsdException w:name="Colorful Grid Accent 2" w:uiPriority="73"/>
-    <w:lsdException w:name="Light Shading Accent 3" w:uiPriority="60"/>
-    <w:lsdException w:name="Light List Accent 3" w:uiPriority="61"/>
-    <w:lsdException w:name="Light Grid Accent 3" w:uiPriority="62"/>
-    <w:lsdException w:name="Medium Shading 1 Accent 3" w:uiPriority="63"/>
-    <w:lsdException w:name="Medium Shading 2 Accent 3" w:uiPriority="64"/>
-    <w:lsdException w:name="Medium List 1 Accent 3" w:uiPriority="65"/>
-    <w:lsdException w:name="Medium List 2 Accent 3" w:uiPriority="66"/>
-    <w:lsdException w:name="Medium Grid 1 Accent 3" w:uiPriority="67"/>
-    <w:lsdException w:name="Medium Grid 2 Accent 3" w:uiPriority="68"/>
-    <w:lsdException w:name="Medium Grid 3 Accent 3" w:uiPriority="69"/>
-    <w:lsdException w:name="Dark List Accent 3" w:uiPriority="70"/>
-    <w:lsdException w:name="Colorful Shading Accent 3" w:uiPriority="71"/>
-    <w:lsdException w:name="Colorful List Accent 3" w:uiPriority="72"/>
-    <w:lsdException w:name="Colorful Grid Accent 3" w:uiPriority="73"/>
-    <w:lsdException w:name="Light Shading Accent 4" w:uiPriority="60"/>
-    <w:lsdException w:name="Light List Accent 4" w:uiPriority="61"/>
-    <w:lsdException w:name="Light Grid Accent 4" w:uiPriority="62"/>
-    <w:lsdException w:name="Medium Shading 1 Accent 4" w:uiPriority="63"/>
-    <w:lsdException w:name="Medium Shading 2 Accent 4" w:uiPriority="64"/>
-    <w:lsdException w:name="Medium List 1 Accent 4" w:uiPriority="65"/>
-    <w:lsdException w:name="Medium List 2 Accent 4" w:uiPriority="66"/>
-    <w:lsdException w:name="Medium Grid 1 Accent 4" w:uiPriority="67"/>
-    <w:lsdException w:name="Medium Grid 2 Accent 4" w:uiPriority="68"/>
-    <w:lsdException w:name="Medium Grid 3 Accent 4" w:uiPriority="69"/>
-    <w:lsdException w:name="Dark List Accent 4" w:uiPriority="70"/>
-    <w:lsdException w:name="Colorful Shading Accent 4" w:uiPriority="71"/>
-    <w:lsdException w:name="Colorful List Accent 4" w:uiPriority="72"/>
-    <w:lsdException w:name="Colorful Grid Accent 4" w:uiPriority="73"/>
-    <w:lsdException w:name="Light Shading Accent 5" w:uiPriority="60"/>
-    <w:lsdException w:name="Light List Accent 5" w:uiPriority="61"/>
-    <w:lsdException w:name="Light Grid Accent 5" w:uiPriority="62"/>
-    <w:lsdException w:name="Medium Shading 1 Accent 5" w:uiPriority="63"/>
-    <w:lsdException w:name="Medium Shading 2 Accent 5" w:uiPriority="64"/>
-    <w:lsdException w:name="Medium List 1 Accent 5" w:uiPriority="65"/>
-    <w:lsdException w:name="Medium List 2 Accent 5" w:uiPriority="66"/>
-    <w:lsdException w:name="Medium Grid 1 Accent 5" w:uiPriority="67"/>
-    <w:lsdException w:name="Medium Grid 2 Accent 5" w:uiPriority="68"/>
-    <w:lsdException w:name="Medium Grid 3 Accent 5" w:uiPriority="69"/>
-    <w:lsdException w:name="Dark List Accent 5" w:uiPriority="70"/>
-    <w:lsdException w:name="Colorful Shading Accent 5" w:uiPriority="71"/>
-    <w:lsdException w:name="Colorful List Accent 5" w:uiPriority="72"/>
-    <w:lsdException w:name="Colorful Grid Accent 5" w:uiPriority="73"/>
-    <w:lsdException w:name="Light Shading Accent 6" w:uiPriority="60"/>
-    <w:lsdException w:name="Light List Accent 6" w:uiPriority="61"/>
-    <w:lsdException w:name="Light Grid Accent 6" w:uiPriority="62"/>
-    <w:lsdException w:name="Medium Shading 1 Accent 6" w:uiPriority="63"/>
-    <w:lsdException w:name="Medium Shading 2 Accent 6" w:uiPriority="64"/>
-    <w:lsdException w:name="Medium List 1 Accent 6" w:uiPriority="65"/>
-    <w:lsdException w:name="Medium List 2 Accent 6" w:uiPriority="66"/>
-    <w:lsdException w:name="Medium Grid 1 Accent 6" w:uiPriority="67"/>
-    <w:lsdException w:name="Medium Grid 2 Accent 6" w:uiPriority="68"/>
-    <w:lsdException w:name="Medium Grid 3 Accent 6" w:uiPriority="69"/>
-    <w:lsdException w:name="Dark List Accent 6" w:uiPriority="70"/>
-    <w:lsdException w:name="Colorful Shading Accent 6" w:uiPriority="71"/>
-    <w:lsdException w:name="Colorful List Accent 6" w:uiPriority="72"/>
-    <w:lsdException w:name="Colorful Grid Accent 6" w:uiPriority="73"/>
-    <w:lsdException w:name="Subtle Emphasis" w:uiPriority="19" w:qFormat="1"/>
-    <w:lsdException w:name="Intense Emphasis" w:uiPriority="21" w:qFormat="1"/>
-    <w:lsdException w:name="Subtle Reference" w:uiPriority="31" w:qFormat="1"/>
-    <w:lsdException w:name="Intense Reference" w:uiPriority="32" w:qFormat="1"/>
-    <w:lsdException w:name="Book Title" w:uiPriority="33" w:qFormat="1"/>
-    <w:lsdException w:name="Bibliography" w:semiHidden="1" w:uiPriority="37" w:unhideWhenUsed="1"/>
-    <w:lsdException w:name="TOC Heading" w:semiHidden="1" w:uiPriority="39" w:unhideWhenUsed="1" w:qFormat="1"/>
-    <w:lsdException w:name="Plain Table 1" w:uiPriority="41"/>
-    <w:lsdException w:name="Plain Table 2" w:uiPriority="42"/>
-    <w:lsdException w:name="Plain Table 3" w:uiPriority="43"/>
-    <w:lsdException w:name="Plain Table 4" w:uiPriority="44"/>
-    <w:lsdException w:name="Plain Table 5" w:uiPriority="45"/>
-    <w:lsdException w:name="Grid Table Light" w:uiPriority="40"/>
-    <w:lsdException w:name="Grid Table 1 Light" w:uiPriority="46"/>
-    <w:lsdException w:name="Grid Table 2" w:uiPriority="47"/>
-    <w:lsdException w:name="Grid Table 3" w:uiPriority="48"/>
-    <w:lsdException w:name="Grid Table 4" w:uiPriority="49"/>
-    <w:lsdException w:name="Grid Table 5 Dark" w:uiPriority="50"/>
-    <w:lsdException w:name="Grid Table 6 Colorful" w:uiPriority="51"/>
-    <w:lsdException w:name="Grid Table 7 Colorful" w:uiPriority="52"/>
-    <w:lsdException w:name="Grid Table 1 Light Accent 1" w:uiPriority="46"/>
-    <w:lsdException w:name="Grid Table 2 Accent 1" w:uiPriority="47"/>
-    <w:lsdException w:name="Grid Table 3 Accent 1" w:uiPriority="48"/>
-    <w:lsdException w:name="Grid Table 4 Accent 1" w:uiPriority="49"/>
-    <w:lsdException w:name="Grid Table 5 Dark Accent 1" w:uiPriority="50"/>
-    <w:lsdException w:name="Grid Table 6 Colorful Accent 1" w:uiPriority="51"/>
-    <w:lsdException w:name="Grid Table 7 Colorful Accent 1" w:uiPriority="52"/>
-    <w:lsdException w:name="Grid Table 1 Light Accent 2" w:uiPriority="46"/>
-    <w:lsdException w:name="Grid Table 2 Accent 2" w:uiPriority="47"/>
-    <w:lsdException w:name="Grid Table 3 Accent 2" w:uiPriority="48"/>
-    <w:lsdException w:name="Grid Table 4 Accent 2" w:uiPriority="49"/>
-    <w:lsdException w:name="Grid Table 5 Dark Accent 2" w:uiPriority="50"/>
-    <w:lsdException w:name="Grid Table 6 Colorful Accent 2" w:uiPriority="51"/>
-    <w:lsdException w:name="Grid Table 7 Colorful Accent 2" w:uiPriority="52"/>
-    <w:lsdException w:name="Grid Table 1 Light Accent 3" w:uiPriority="46"/>
-    <w:lsdException w:name="Grid Table 2 Accent 3" w:uiPriority="47"/>
-    <w:lsdException w:name="Grid Table 3 Accent 3" w:uiPriority="48"/>
-    <w:lsdException w:name="Grid Table 4 Accent 3" w:uiPriority="49"/>
-    <w:lsdException w:name="Grid Table 5 Dark Accent 3" w:uiPriority="50"/>
-    <w:lsdException w:name="Grid Table 6 Colorful Accent 3" w:uiPriority="51"/>
-    <w:lsdException w:name="Grid Table 7 Colorful Accent 3" w:uiPriority="52"/>
-    <w:lsdException w:name="Grid Table 1 Light Accent 4" w:uiPriority="46"/>
-    <w:lsdException w:name="Grid Table 2 Accent 4" w:uiPriority="47"/>
-    <w:lsdException w:name="Grid Table 3 Accent 4" w:uiPriority="48"/>
-    <w:lsdException w:name="Grid Table 4 Accent 4" w:uiPriority="49"/>
-    <w:lsdException w:name="Grid Table 5 Dark Accent 4" w:uiPriority="50"/>
-    <w:lsdException w:name="Grid Table 6 Colorful Accent 4" w:uiPriority="51"/>
-    <w:lsdException w:name="Grid Table 7 Colorful Accent 4" w:uiPriority="52"/>
-    <w:lsdException w:name="Grid Table 1 Light Accent 5" w:uiPriority="46"/>
-    <w:lsdException w:name="Grid Table 2 Accent 5" w:uiPriority="47"/>
-    <w:lsdException w:name="Grid Table 3 Accent 5" w:uiPriority="48"/>
-    <w:lsdException w:name="Grid Table 4 Accent 5" w:uiPriority="49"/>
-    <w:lsdException w:name="Grid Table 5 Dark Accent 5" w:uiPriority="50"/>
-    <w:lsdException w:name="Grid Table 6 Colorful Accent 5" w:uiPriority="51"/>
-    <w:lsdException w:name="Grid Table 7 Colorful Accent 5" w:uiPriority="52"/>
-    <w:lsdException w:name="Grid Table 1 Light Accent 6" w:uiPriority="46"/>
-    <w:lsdException w:name="Grid Table 2 Accent 6" w:uiPriority="47"/>
-    <w:lsdException w:name="Grid Table 3 Accent 6" w:uiPriority="48"/>
-    <w:lsdException w:name="Grid Table 4 Accent 6" w:uiPriority="49"/>
-    <w:lsdException w:name="Grid Table 5 Dark Accent 6" w:uiPriority="50"/>
-    <w:lsdException w:name="Grid Table 6 Colorful Accent 6" w:uiPriority="51"/>
-    <w:lsdException w:name="Grid Table 7 Colorful Accent 6" w:uiPriority="52"/>
-    <w:lsdException w:name="List Table 1 Light" w:uiPriority="46"/>
-    <w:lsdException w:name="List Table 2" w:uiPriority="47"/>
-    <w:lsdException w:name="List Table 3" w:uiPriority="48"/>
-    <w:lsdException w:name="List Table 4" w:uiPriority="49"/>
-    <w:lsdException w:name="List Table 5 Dark" w:uiPriority="50"/>
-    <w:lsdException w:name="List Table 6 Colorful" w:uiPriority="51"/>
-    <w:lsdException w:name="List Table 7 Colorful" w:uiPriority="52"/>
-    <w:lsdException w:name="List Table 1 Light Accent 1" w:uiPriority="46"/>
-    <w:lsdException w:name="List Table 2 Accent 1" w:uiPriority="47"/>
-    <w:lsdException w:name="List Table 3 Accent 1" w:uiPriority="48"/>
-    <w:lsdException w:name="List Table 4 Accent 1" w:uiPriority="49"/>
-    <w:lsdException w:name="List Table 5 Dark Accent 1" w:uiPriority="50"/>
-    <w:lsdException w:name="List Table 6 Colorful Accent 1" w:uiPriority="51"/>
-    <w:lsdException w:name="List Table 7 Colorful Accent 1" w:uiPriority="52"/>
-    <w:lsdException w:name="List Table 1 Light Accent 2" w:uiPriority="46"/>
-    <w:lsdException w:name="List Table 2 Accent 2" w:uiPriority="47"/>
-    <w:lsdException w:name="List Table 3 Accent 2" w:uiPriority="48"/>
-    <w:lsdException w:name="List Table 4 Accent 2" w:uiPriority="49"/>
-    <w:lsdException w:name="List Table 5 Dark Accent 2" w:uiPriority="50"/>
-    <w:lsdException w:name="List Table 6 Colorful Accent 2" w:uiPriority="51"/>
-    <w:lsdException w:name="List Table 7 Colorful Accent 2" w:uiPriority="52"/>
-    <w:lsdException w:name="List Table 1 Light Accent 3" w:uiPriority="46"/>
-    <w:lsdException w:name="List Table 2 Accent 3" w:uiPriority="47"/>
-    <w:lsdException w:name="List Table 3 Accent 3" w:uiPriority="48"/>
-    <w:lsdException w:name="List Table 4 Accent 3" w:uiPriority="49"/>
-    <w:lsdException w:name="List Table 5 Dark Accent 3" w:uiPriority="50"/>
-    <w:lsdException w:name="List Table 6 Colorful Accent 3" w:uiPriority="51"/>
-    <w:lsdException w:name="List Table 7 Colorful Accent 3" w:uiPriority="52"/>
-    <w:lsdException w:name="List Table 1 Light Accent 4" w:uiPriority="46"/>
-    <w:lsdException w:name="List Table 2 Accent 4" w:uiPriority="47"/>
-    <w:lsdException w:name="List Table 3 Accent 4" w:uiPriority="48"/>
-    <w:lsdException w:name="List Table 4 Accent 4" w:uiPriority="49"/>
-    <w:lsdException w:name="List Table 5 Dark Accent 4" w:uiPriority="50"/>
-    <w:lsdException w:name="List Table 6 Colorful Accent 4" w:uiPriority="51"/>
-    <w:lsdException w:name="List Table 7 Colorful Accent 4" w:uiPriority="52"/>
-    <w:lsdException w:name="List Table 1 Light Accent 5" w:uiPriority="46"/>
-    <w:lsdException w:name="List Table 2 Accent 5" w:uiPriority="47"/>
-    <w:lsdException w:name="List Table 3 Accent 5" w:uiPriority="48"/>
-    <w:lsdException w:name="List Table 4 Accent 5" w:uiPriority="49"/>
-    <w:lsdException w:name="List Table 5 Dark Accent 5" w:uiPriority="50"/>
-    <w:lsdException w:name="List Table 6 Colorful Accent 5" w:uiPriority="51"/>
-    <w:lsdException w:name="List Table 7 Colorful Accent 5" w:uiPriority="52"/>
-    <w:lsdException w:name="List Table 1 Light Accent 6" w:uiPriority="46"/>
-    <w:lsdException w:name="List Table 2 Accent 6" w:uiPriority="47"/>
-    <w:lsdException w:name="List Table 3 Accent 6" w:uiPriority="48"/>
-    <w:lsdException w:name="List Table 4 Accent 6" w:uiPriority="49"/>
-    <w:lsdException w:name="List Table 5 Dark Accent 6" w:uiPriority="50"/>
-    <w:lsdException w:name="List Table 6 Colorful Accent 6" w:uiPriority="51"/>
-    <w:lsdException w:name="List Table 7 Colorful Accent 6" w:uiPriority="52"/>
-    <w:lsdException w:name="Mention" w:semiHidden="1" w:unhideWhenUsed="1"/>
-    <w:lsdException w:name="Smart Hyperlink" w:semiHidden="1" w:unhideWhenUsed="1"/>
-    <w:lsdException w:name="Hashtag" w:semiHidden="1" w:unhideWhenUsed="1"/>
-    <w:lsdException w:name="Unresolved Mention" w:semiHidden="1" w:unhideWhenUsed="1"/>
-    <w:lsdException w:name="Smart Link" w:semiHidden="1" w:unhideWhenUsed="1"/>
+  <w:latentStyles w:defLockedState="0" w:defUIPriority="99" w:defSemiHidden="1" w:defUnhideWhenUsed="1" w:defQFormat="0" w:count="267">
+    <w:lsdException w:name="Normal" w:semiHidden="0" w:uiPriority="0" w:unhideWhenUsed="0" w:qFormat="1"/>
+    <w:lsdException w:name="heading 1" w:semiHidden="0" w:uiPriority="9" w:unhideWhenUsed="0" w:qFormat="1"/>
+    <w:lsdException w:name="heading 2" w:uiPriority="9" w:qFormat="1"/>
+    <w:lsdException w:name="heading 3" w:uiPriority="9" w:qFormat="1"/>
+    <w:lsdException w:name="heading 4" w:uiPriority="9" w:qFormat="1"/>
+    <w:lsdException w:name="heading 5" w:uiPriority="9" w:qFormat="1"/>
+    <w:lsdException w:name="heading 6" w:uiPriority="9" w:qFormat="1"/>
+    <w:lsdException w:name="heading 7" w:uiPriority="9" w:qFormat="1"/>
+    <w:lsdException w:name="heading 8" w:uiPriority="9" w:qFormat="1"/>
+    <w:lsdException w:name="heading 9" w:uiPriority="9" w:qFormat="1"/>
+    <w:lsdException w:name="toc 1" w:uiPriority="39"/>
+    <w:lsdException w:name="toc 2" w:uiPriority="39"/>
+    <w:lsdException w:name="toc 3" w:uiPriority="39"/>
+    <w:lsdException w:name="toc 4" w:uiPriority="39"/>
+    <w:lsdException w:name="toc 5" w:uiPriority="39"/>
+    <w:lsdException w:name="toc 6" w:uiPriority="39"/>
+    <w:lsdException w:name="toc 7" w:uiPriority="39"/>
+    <w:lsdException w:name="toc 8" w:uiPriority="39"/>
+    <w:lsdException w:name="toc 9" w:uiPriority="39"/>
+    <w:lsdException w:name="caption" w:uiPriority="35" w:qFormat="1"/>
+    <w:lsdException w:name="footnote reference" w:unhideWhenUsed="0"/>
+    <w:lsdException w:name="Title" w:semiHidden="0" w:uiPriority="10" w:unhideWhenUsed="0" w:qFormat="1"/>
+    <w:lsdException w:name="Default Paragraph Font" w:uiPriority="1"/>
+    <w:lsdException w:name="Subtitle" w:semiHidden="0" w:uiPriority="11" w:unhideWhenUsed="0" w:qFormat="1"/>
+    <w:lsdException w:name="Strong" w:semiHidden="0" w:uiPriority="22" w:unhideWhenUsed="0" w:qFormat="1"/>
+    <w:lsdException w:name="Emphasis" w:semiHidden="0" w:uiPriority="20" w:unhideWhenUsed="0" w:qFormat="1"/>
+    <w:lsdException w:name="Table Grid" w:semiHidden="0" w:uiPriority="59" w:unhideWhenUsed="0"/>
+    <w:lsdException w:name="Placeholder Text" w:unhideWhenUsed="0"/>
+    <w:lsdException w:name="No Spacing" w:semiHidden="0" w:uiPriority="1" w:unhideWhenUsed="0" w:qFormat="1"/>
+    <w:lsdException w:name="Light Shading" w:semiHidden="0" w:uiPriority="60" w:unhideWhenUsed="0"/>
+    <w:lsdException w:name="Light List" w:semiHidden="0" w:uiPriority="61" w:unhideWhenUsed="0"/>
+    <w:lsdException w:name="Light Grid" w:semiHidden="0" w:uiPriority="62" w:unhideWhenUsed="0"/>
+    <w:lsdException w:name="Medium Shading 1" w:semiHidden="0" w:uiPriority="63" w:unhideWhenUsed="0"/>
+    <w:lsdException w:name="Medium Shading 2" w:semiHidden="0" w:uiPriority="64" w:unhideWhenUsed="0"/>
+    <w:lsdException w:name="Medium List 1" w:semiHidden="0" w:uiPriority="65" w:unhideWhenUsed="0"/>
+    <w:lsdException w:name="Medium List 2" w:semiHidden="0" w:uiPriority="66" w:unhideWhenUsed="0"/>
+    <w:lsdException w:name="Medium Grid 1" w:semiHidden="0" w:uiPriority="67" w:unhideWhenUsed="0"/>
+    <w:lsdException w:name="Medium Grid 2" w:semiHidden="0" w:uiPriority="68" w:unhideWhenUsed="0"/>
+    <w:lsdException w:name="Medium Grid 3" w:semiHidden="0" w:uiPriority="69" w:unhideWhenUsed="0"/>
+    <w:lsdException w:name="Dark List" w:semiHidden="0" w:uiPriority="70" w:unhideWhenUsed="0"/>
+    <w:lsdException w:name="Colorful Shading" w:semiHidden="0" w:uiPriority="71" w:unhideWhenUsed="0"/>
+    <w:lsdException w:name="Colorful List" w:semiHidden="0" w:uiPriority="72" w:unhideWhenUsed="0"/>
+    <w:lsdException w:name="Colorful Grid" w:semiHidden="0" w:uiPriority="73" w:unhideWhenUsed="0"/>
+    <w:lsdException w:name="Light Shading Accent 1" w:semiHidden="0" w:uiPriority="60" w:unhideWhenUsed="0"/>
+    <w:lsdException w:name="Light List Accent 1" w:semiHidden="0" w:uiPriority="61" w:unhideWhenUsed="0"/>
+    <w:lsdException w:name="Light Grid Accent 1" w:semiHidden="0" w:uiPriority="62" w:unhideWhenUsed="0"/>
+    <w:lsdException w:name="Medium Shading 1 Accent 1" w:semiHidden="0" w:uiPriority="63" w:unhideWhenUsed="0"/>
+    <w:lsdException w:name="Medium Shading 2 Accent 1" w:semiHidden="0" w:uiPriority="64" w:unhideWhenUsed="0"/>
+    <w:lsdException w:name="Medium List 1 Accent 1" w:semiHidden="0" w:uiPriority="65" w:unhideWhenUsed="0"/>
+    <w:lsdException w:name="Revision" w:unhideWhenUsed="0"/>
+    <w:lsdException w:name="List Paragraph" w:semiHidden="0" w:uiPriority="34" w:unhideWhenUsed="0" w:qFormat="1"/>
+    <w:lsdException w:name="Quote" w:semiHidden="0" w:uiPriority="29" w:unhideWhenUsed="0" w:qFormat="1"/>
+    <w:lsdException w:name="Intense Quote" w:semiHidden="0" w:uiPriority="30" w:unhideWhenUsed="0" w:qFormat="1"/>
+    <w:lsdException w:name="Medium List 2 Accent 1" w:semiHidden="0" w:uiPriority="66" w:unhideWhenUsed="0"/>
+    <w:lsdException w:name="Medium Grid 1 Accent 1" w:semiHidden="0" w:uiPriority="67" w:unhideWhenUsed="0"/>
+    <w:lsdException w:name="Medium Grid 2 Accent 1" w:semiHidden="0" w:uiPriority="68" w:unhideWhenUsed="0"/>
+    <w:lsdException w:name="Medium Grid 3 Accent 1" w:semiHidden="0" w:uiPriority="69" w:unhideWhenUsed="0"/>
+    <w:lsdException w:name="Dark List Accent 1" w:semiHidden="0" w:uiPriority="70" w:unhideWhenUsed="0"/>
+    <w:lsdException w:name="Colorful Shading Accent 1" w:semiHidden="0" w:uiPriority="71" w:unhideWhenUsed="0"/>
+    <w:lsdException w:name="Colorful List Accent 1" w:semiHidden="0" w:uiPriority="72" w:unhideWhenUsed="0"/>
+    <w:lsdException w:name="Colorful Grid Accent 1" w:semiHidden="0" w:uiPriority="73" w:unhideWhenUsed="0"/>
+    <w:lsdException w:name="Light Shading Accent 2" w:semiHidden="0" w:uiPriority="60" w:unhideWhenUsed="0"/>
+    <w:lsdException w:name="Light List Accent 2" w:semiHidden="0" w:uiPriority="61" w:unhideWhenUsed="0"/>
+    <w:lsdException w:name="Light Grid Accent 2" w:semiHidden="0" w:uiPriority="62" w:unhideWhenUsed="0"/>
+    <w:lsdException w:name="Medium Shading 1 Accent 2" w:semiHidden="0" w:uiPriority="63" w:unhideWhenUsed="0"/>
+    <w:lsdException w:name="Medium Shading 2 Accent 2" w:semiHidden="0" w:uiPriority="64" w:unhideWhenUsed="0"/>
+    <w:lsdException w:name="Medium List 1 Accent 2" w:semiHidden="0" w:uiPriority="65" w:unhideWhenUsed="0"/>
+    <w:lsdException w:name="Medium List 2 Accent 2" w:semiHidden="0" w:uiPriority="66" w:unhideWhenUsed="0"/>
+    <w:lsdException w:name="Medium Grid 1 Accent 2" w:semiHidden="0" w:uiPriority="67" w:unhideWhenUsed="0"/>
+    <w:lsdException w:name="Medium Grid 2 Accent 2" w:semiHidden="0" w:uiPriority="68" w:unhideWhenUsed="0"/>
+    <w:lsdException w:name="Medium Grid 3 Accent 2" w:semiHidden="0" w:uiPriority="69" w:unhideWhenUsed="0"/>
+    <w:lsdException w:name="Dark List Accent 2" w:semiHidden="0" w:uiPriority="70" w:unhideWhenUsed="0"/>
+    <w:lsdException w:name="Colorful Shading Accent 2" w:semiHidden="0" w:uiPriority="71" w:unhideWhenUsed="0"/>
+    <w:lsdException w:name="Colorful List Accent 2" w:semiHidden="0" w:uiPriority="72" w:unhideWhenUsed="0"/>
+    <w:lsdException w:name="Colorful Grid Accent 2" w:semiHidden="0" w:uiPriority="73" w:unhideWhenUsed="0"/>
+    <w:lsdException w:name="Light Shading Accent 3" w:semiHidden="0" w:uiPriority="60" w:unhideWhenUsed="0"/>
+    <w:lsdException w:name="Light List Accent 3" w:semiHidden="0" w:uiPriority="61" w:unhideWhenUsed="0"/>
+    <w:lsdException w:name="Light Grid Accent 3" w:semiHidden="0" w:uiPriority="62" w:unhideWhenUsed="0"/>
+    <w:lsdException w:name="Medium Shading 1 Accent 3" w:semiHidden="0" w:uiPriority="63" w:unhideWhenUsed="0"/>
+    <w:lsdException w:name="Medium Shading 2 Accent 3" w:semiHidden="0" w:uiPriority="64" w:unhideWhenUsed="0"/>
+    <w:lsdException w:name="Medium List 1 Accent 3" w:semiHidden="0" w:uiPriority="65" w:unhideWhenUsed="0"/>
+    <w:lsdException w:name="Medium List 2 Accent 3" w:semiHidden="0" w:uiPriority="66" w:unhideWhenUsed="0"/>
+    <w:lsdException w:name="Medium Grid 1 Accent 3" w:semiHidden="0" w:uiPriority="67" w:unhideWhenUsed="0"/>
+    <w:lsdException w:name="Medium Grid 2 Accent 3" w:semiHidden="0" w:uiPriority="68" w:unhideWhenUsed="0"/>
+    <w:lsdException w:name="Medium Grid 3 Accent 3" w:semiHidden="0" w:uiPriority="69" w:unhideWhenUsed="0"/>
+    <w:lsdException w:name="Dark List Accent 3" w:semiHidden="0" w:uiPriority="70" w:unhideWhenUsed="0"/>
+    <w:lsdException w:name="Colorful Shading Accent 3" w:semiHidden="0" w:uiPriority="71" w:unhideWhenUsed="0"/>
+    <w:lsdException w:name="Colorful List Accent 3" w:semiHidden="0" w:uiPriority="72" w:unhideWhenUsed="0"/>
+    <w:lsdException w:name="Colorful Grid Accent 3" w:semiHidden="0" w:uiPriority="73" w:unhideWhenUsed="0"/>
+    <w:lsdException w:name="Light Shading Accent 4" w:semiHidden="0" w:uiPriority="60" w:unhideWhenUsed="0"/>
+    <w:lsdException w:name="Light List Accent 4" w:semiHidden="0" w:uiPriority="61" w:unhideWhenUsed="0"/>
+    <w:lsdException w:name="Light Grid Accent 4" w:semiHidden="0" w:uiPriority="62" w:unhideWhenUsed="0"/>
+    <w:lsdException w:name="Medium Shading 1 Accent 4" w:semiHidden="0" w:uiPriority="63" w:unhideWhenUsed="0"/>
+    <w:lsdException w:name="Medium Shading 2 Accent 4" w:semiHidden="0" w:uiPriority="64" w:unhideWhenUsed="0"/>
+    <w:lsdException w:name="Medium List 1 Accent 4" w:semiHidden="0" w:uiPriority="65" w:unhideWhenUsed="0"/>
+    <w:lsdException w:name="Medium List 2 Accent 4" w:semiHidden="0" w:uiPriority="66" w:unhideWhenUsed="0"/>
+    <w:lsdException w:name="Medium Grid 1 Accent 4" w:semiHidden="0" w:uiPriority="67" w:unhideWhenUsed="0"/>
+    <w:lsdException w:name="Medium Grid 2 Accent 4" w:semiHidden="0" w:uiPriority="68" w:unhideWhenUsed="0"/>
+    <w:lsdException w:name="Medium Grid 3 Accent 4" w:semiHidden="0" w:uiPriority="69" w:unhideWhenUsed="0"/>
+    <w:lsdException w:name="Dark List Accent 4" w:semiHidden="0" w:uiPriority="70" w:unhideWhenUsed="0"/>
+    <w:lsdException w:name="Colorful Shading Accent 4" w:semiHidden="0" w:uiPriority="71" w:unhideWhenUsed="0"/>
+    <w:lsdException w:name="Colorful List Accent 4" w:semiHidden="0" w:uiPriority="72" w:unhideWhenUsed="0"/>
+    <w:lsdException w:name="Colorful Grid Accent 4" w:semiHidden="0" w:uiPriority="73" w:unhideWhenUsed="0"/>
+    <w:lsdException w:name="Light Shading Accent 5" w:semiHidden="0" w:uiPriority="60" w:unhideWhenUsed="0"/>
+    <w:lsdException w:name="Light List Accent 5" w:semiHidden="0" w:uiPriority="61" w:unhideWhenUsed="0"/>
+    <w:lsdException w:name="Light Grid Accent 5" w:semiHidden="0" w:uiPriority="62" w:unhideWhenUsed="0"/>
+    <w:lsdException w:name="Medium Shading 1 Accent 5" w:semiHidden="0" w:uiPriority="63" w:unhideWhenUsed="0"/>
+    <w:lsdException w:name="Medium Shading 2 Accent 5" w:semiHidden="0" w:uiPriority="64" w:unhideWhenUsed="0"/>
+    <w:lsdException w:name="Medium List 1 Accent 5" w:semiHidden="0" w:uiPriority="65" w:unhideWhenUsed="0"/>
+    <w:lsdException w:name="Medium List 2 Accent 5" w:semiHidden="0" w:uiPriority="66" w:unhideWhenUsed="0"/>
+    <w:lsdException w:name="Medium Grid 1 Accent 5" w:semiHidden="0" w:uiPriority="67" w:unhideWhenUsed="0"/>
+    <w:lsdException w:name="Medium Grid 2 Accent 5" w:semiHidden="0" w:uiPriority="68" w:unhideWhenUsed="0"/>
+    <w:lsdException w:name="Medium Grid 3 Accent 5" w:semiHidden="0" w:uiPriority="69" w:unhideWhenUsed="0"/>
+    <w:lsdException w:name="Dark List Accent 5" w:semiHidden="0" w:uiPriority="70" w:unhideWhenUsed="0"/>
+    <w:lsdException w:name="Colorful Shading Accent 5" w:semiHidden="0" w:uiPriority="71" w:unhideWhenUsed="0"/>
+    <w:lsdException w:name="Colorful List Accent 5" w:semiHidden="0" w:uiPriority="72" w:unhideWhenUsed="0"/>
+    <w:lsdException w:name="Colorful Grid Accent 5" w:semiHidden="0" w:uiPriority="73" w:unhideWhenUsed="0"/>
+    <w:lsdException w:name="Light Shading Accent 6" w:semiHidden="0" w:uiPriority="60" w:unhideWhenUsed="0"/>
+    <w:lsdException w:name="Light List Accent 6" w:semiHidden="0" w:uiPriority="61" w:unhideWhenUsed="0"/>
+    <w:lsdException w:name="Light Grid Accent 6" w:semiHidden="0" w:uiPriority="62" w:unhideWhenUsed="0"/>
+    <w:lsdException w:name="Medium Shading 1 Accent 6" w:semiHidden="0" w:uiPriority="63" w:unhideWhenUsed="0"/>
+    <w:lsdException w:name="Medium Shading 2 Accent 6" w:semiHidden="0" w:uiPriority="64" w:unhideWhenUsed="0"/>
+    <w:lsdException w:name="Medium List 1 Accent 6" w:semiHidden="0" w:uiPriority="65" w:unhideWhenUsed="0"/>
+    <w:lsdException w:name="Medium List 2 Accent 6" w:semiHidden="0" w:uiPriority="66" w:unhideWhenUsed="0"/>
+    <w:lsdException w:name="Medium Grid 1 Accent 6" w:semiHidden="0" w:uiPriority="67" w:unhideWhenUsed="0"/>
+    <w:lsdException w:name="Medium Grid 2 Accent 6" w:semiHidden="0" w:uiPriority="68" w:unhideWhenUsed="0"/>
+    <w:lsdException w:name="Medium Grid 3 Accent 6" w:semiHidden="0" w:uiPriority="69" w:unhideWhenUsed="0"/>
+    <w:lsdException w:name="Dark List Accent 6" w:semiHidden="0" w:uiPriority="70" w:unhideWhenUsed="0"/>
+    <w:lsdException w:name="Colorful Shading Accent 6" w:semiHidden="0" w:uiPriority="71" w:unhideWhenUsed="0"/>
+    <w:lsdException w:name="Colorful List Accent 6" w:semiHidden="0" w:uiPriority="72" w:unhideWhenUsed="0"/>
+    <w:lsdException w:name="Colorful Grid Accent 6" w:semiHidden="0" w:uiPriority="73" w:unhideWhenUsed="0"/>
+    <w:lsdException w:name="Subtle Emphasis" w:semiHidden="0" w:uiPriority="19" w:unhideWhenUsed="0" w:qFormat="1"/>
+    <w:lsdException w:name="Intense Emphasis" w:semiHidden="0" w:uiPriority="21" w:unhideWhenUsed="0" w:qFormat="1"/>
+    <w:lsdException w:name="Subtle Reference" w:semiHidden="0" w:uiPriority="31" w:unhideWhenUsed="0" w:qFormat="1"/>
+    <w:lsdException w:name="Intense Reference" w:semiHidden="0" w:uiPriority="32" w:unhideWhenUsed="0" w:qFormat="1"/>
+    <w:lsdException w:name="Book Title" w:semiHidden="0" w:uiPriority="33" w:unhideWhenUsed="0" w:qFormat="1"/>
+    <w:lsdException w:name="Bibliography" w:uiPriority="37"/>
+    <w:lsdException w:name="TOC Heading" w:uiPriority="39" w:qFormat="1"/>
   </w:latentStyles>
   <w:style w:type="paragraph" w:default="1" w:styleId="Normal">
     <w:name w:val="Normal"/>
@@ -2936,6 +3204,409 @@
       <w:ind w:left="720"/>
       <w:contextualSpacing/>
     </w:pPr>
+  </w:style>
+  <w:style w:type="character" w:styleId="CommentReference">
+    <w:name w:val="annotation reference"/>
+    <w:basedOn w:val="DefaultParagraphFont"/>
+    <w:uiPriority w:val="99"/>
+    <w:semiHidden/>
+    <w:unhideWhenUsed/>
+    <w:rsid w:val="00A53114"/>
+    <w:rPr>
+      <w:sz w:val="16"/>
+      <w:szCs w:val="16"/>
+    </w:rPr>
+  </w:style>
+  <w:style w:type="paragraph" w:styleId="CommentText">
+    <w:name w:val="annotation text"/>
+    <w:basedOn w:val="Normal"/>
+    <w:link w:val="CommentTextChar"/>
+    <w:uiPriority w:val="99"/>
+    <w:unhideWhenUsed/>
+    <w:rsid w:val="00A53114"/>
+    <w:pPr>
+      <w:widowControl/>
+      <w:autoSpaceDE/>
+      <w:autoSpaceDN/>
+      <w:adjustRightInd/>
+    </w:pPr>
+    <w:rPr>
+      <w:rFonts w:asciiTheme="minorHAnsi" w:eastAsiaTheme="minorHAnsi" w:hAnsiTheme="minorHAnsi" w:cstheme="minorBidi"/>
+      <w:sz w:val="20"/>
+      <w:szCs w:val="20"/>
+    </w:rPr>
+  </w:style>
+  <w:style w:type="character" w:customStyle="1" w:styleId="CommentTextChar">
+    <w:name w:val="Comment Text Char"/>
+    <w:basedOn w:val="DefaultParagraphFont"/>
+    <w:link w:val="CommentText"/>
+    <w:uiPriority w:val="99"/>
+    <w:rsid w:val="00A53114"/>
+    <w:rPr>
+      <w:rFonts w:eastAsiaTheme="minorHAnsi"/>
+      <w:sz w:val="20"/>
+      <w:szCs w:val="20"/>
+    </w:rPr>
+  </w:style>
+</w:styles>
+</file>
+
+<file path=word/stylesWithEffects.xml><?xml version="1.0" encoding="utf-8"?>
+<w:styles xmlns:wpc="http://schemas.microsoft.com/office/word/2010/wordprocessingCanvas" xmlns:mc="http://schemas.openxmlformats.org/markup-compatibility/2006" xmlns:o="urn:schemas-microsoft-com:office:office" xmlns:r="http://schemas.openxmlformats.org/officeDocument/2006/relationships" xmlns:m="http://schemas.openxmlformats.org/officeDocument/2006/math" xmlns:v="urn:schemas-microsoft-com:vml" xmlns:wp14="http://schemas.microsoft.com/office/word/2010/wordprocessingDrawing" xmlns:wp="http://schemas.openxmlformats.org/drawingml/2006/wordprocessingDrawing" xmlns:w10="urn:schemas-microsoft-com:office:word" xmlns:w="http://schemas.openxmlformats.org/wordprocessingml/2006/main" xmlns:w14="http://schemas.microsoft.com/office/word/2010/wordml" xmlns:wpg="http://schemas.microsoft.com/office/word/2010/wordprocessingGroup" xmlns:wpi="http://schemas.microsoft.com/office/word/2010/wordprocessingInk" xmlns:wne="http://schemas.microsoft.com/office/word/2006/wordml" xmlns:wps="http://schemas.microsoft.com/office/word/2010/wordprocessingShape" mc:Ignorable="w14 wp14">
+  <w:docDefaults>
+    <w:rPrDefault>
+      <w:rPr>
+        <w:rFonts w:asciiTheme="minorHAnsi" w:eastAsiaTheme="minorEastAsia" w:hAnsiTheme="minorHAnsi" w:cstheme="minorBidi"/>
+        <w:sz w:val="22"/>
+        <w:szCs w:val="22"/>
+        <w:lang w:val="en-US" w:eastAsia="en-US" w:bidi="ar-SA"/>
+      </w:rPr>
+    </w:rPrDefault>
+    <w:pPrDefault>
+      <w:pPr>
+        <w:spacing w:after="200" w:line="276" w:lineRule="auto"/>
+      </w:pPr>
+    </w:pPrDefault>
+  </w:docDefaults>
+  <w:latentStyles w:defLockedState="0" w:defUIPriority="99" w:defSemiHidden="1" w:defUnhideWhenUsed="1" w:defQFormat="0" w:count="267">
+    <w:lsdException w:name="Normal" w:semiHidden="0" w:uiPriority="0" w:unhideWhenUsed="0" w:qFormat="1"/>
+    <w:lsdException w:name="heading 1" w:semiHidden="0" w:uiPriority="9" w:unhideWhenUsed="0" w:qFormat="1"/>
+    <w:lsdException w:name="heading 2" w:uiPriority="9" w:qFormat="1"/>
+    <w:lsdException w:name="heading 3" w:uiPriority="9" w:qFormat="1"/>
+    <w:lsdException w:name="heading 4" w:uiPriority="9" w:qFormat="1"/>
+    <w:lsdException w:name="heading 5" w:uiPriority="9" w:qFormat="1"/>
+    <w:lsdException w:name="heading 6" w:uiPriority="9" w:qFormat="1"/>
+    <w:lsdException w:name="heading 7" w:uiPriority="9" w:qFormat="1"/>
+    <w:lsdException w:name="heading 8" w:uiPriority="9" w:qFormat="1"/>
+    <w:lsdException w:name="heading 9" w:uiPriority="9" w:qFormat="1"/>
+    <w:lsdException w:name="toc 1" w:uiPriority="39"/>
+    <w:lsdException w:name="toc 2" w:uiPriority="39"/>
+    <w:lsdException w:name="toc 3" w:uiPriority="39"/>
+    <w:lsdException w:name="toc 4" w:uiPriority="39"/>
+    <w:lsdException w:name="toc 5" w:uiPriority="39"/>
+    <w:lsdException w:name="toc 6" w:uiPriority="39"/>
+    <w:lsdException w:name="toc 7" w:uiPriority="39"/>
+    <w:lsdException w:name="toc 8" w:uiPriority="39"/>
+    <w:lsdException w:name="toc 9" w:uiPriority="39"/>
+    <w:lsdException w:name="caption" w:uiPriority="35" w:qFormat="1"/>
+    <w:lsdException w:name="footnote reference" w:unhideWhenUsed="0"/>
+    <w:lsdException w:name="Title" w:semiHidden="0" w:uiPriority="10" w:unhideWhenUsed="0" w:qFormat="1"/>
+    <w:lsdException w:name="Default Paragraph Font" w:uiPriority="1"/>
+    <w:lsdException w:name="Subtitle" w:semiHidden="0" w:uiPriority="11" w:unhideWhenUsed="0" w:qFormat="1"/>
+    <w:lsdException w:name="Strong" w:semiHidden="0" w:uiPriority="22" w:unhideWhenUsed="0" w:qFormat="1"/>
+    <w:lsdException w:name="Emphasis" w:semiHidden="0" w:uiPriority="20" w:unhideWhenUsed="0" w:qFormat="1"/>
+    <w:lsdException w:name="Table Grid" w:semiHidden="0" w:uiPriority="59" w:unhideWhenUsed="0"/>
+    <w:lsdException w:name="Placeholder Text" w:unhideWhenUsed="0"/>
+    <w:lsdException w:name="No Spacing" w:semiHidden="0" w:uiPriority="1" w:unhideWhenUsed="0" w:qFormat="1"/>
+    <w:lsdException w:name="Light Shading" w:semiHidden="0" w:uiPriority="60" w:unhideWhenUsed="0"/>
+    <w:lsdException w:name="Light List" w:semiHidden="0" w:uiPriority="61" w:unhideWhenUsed="0"/>
+    <w:lsdException w:name="Light Grid" w:semiHidden="0" w:uiPriority="62" w:unhideWhenUsed="0"/>
+    <w:lsdException w:name="Medium Shading 1" w:semiHidden="0" w:uiPriority="63" w:unhideWhenUsed="0"/>
+    <w:lsdException w:name="Medium Shading 2" w:semiHidden="0" w:uiPriority="64" w:unhideWhenUsed="0"/>
+    <w:lsdException w:name="Medium List 1" w:semiHidden="0" w:uiPriority="65" w:unhideWhenUsed="0"/>
+    <w:lsdException w:name="Medium List 2" w:semiHidden="0" w:uiPriority="66" w:unhideWhenUsed="0"/>
+    <w:lsdException w:name="Medium Grid 1" w:semiHidden="0" w:uiPriority="67" w:unhideWhenUsed="0"/>
+    <w:lsdException w:name="Medium Grid 2" w:semiHidden="0" w:uiPriority="68" w:unhideWhenUsed="0"/>
+    <w:lsdException w:name="Medium Grid 3" w:semiHidden="0" w:uiPriority="69" w:unhideWhenUsed="0"/>
+    <w:lsdException w:name="Dark List" w:semiHidden="0" w:uiPriority="70" w:unhideWhenUsed="0"/>
+    <w:lsdException w:name="Colorful Shading" w:semiHidden="0" w:uiPriority="71" w:unhideWhenUsed="0"/>
+    <w:lsdException w:name="Colorful List" w:semiHidden="0" w:uiPriority="72" w:unhideWhenUsed="0"/>
+    <w:lsdException w:name="Colorful Grid" w:semiHidden="0" w:uiPriority="73" w:unhideWhenUsed="0"/>
+    <w:lsdException w:name="Light Shading Accent 1" w:semiHidden="0" w:uiPriority="60" w:unhideWhenUsed="0"/>
+    <w:lsdException w:name="Light List Accent 1" w:semiHidden="0" w:uiPriority="61" w:unhideWhenUsed="0"/>
+    <w:lsdException w:name="Light Grid Accent 1" w:semiHidden="0" w:uiPriority="62" w:unhideWhenUsed="0"/>
+    <w:lsdException w:name="Medium Shading 1 Accent 1" w:semiHidden="0" w:uiPriority="63" w:unhideWhenUsed="0"/>
+    <w:lsdException w:name="Medium Shading 2 Accent 1" w:semiHidden="0" w:uiPriority="64" w:unhideWhenUsed="0"/>
+    <w:lsdException w:name="Medium List 1 Accent 1" w:semiHidden="0" w:uiPriority="65" w:unhideWhenUsed="0"/>
+    <w:lsdException w:name="Revision" w:unhideWhenUsed="0"/>
+    <w:lsdException w:name="List Paragraph" w:semiHidden="0" w:uiPriority="34" w:unhideWhenUsed="0" w:qFormat="1"/>
+    <w:lsdException w:name="Quote" w:semiHidden="0" w:uiPriority="29" w:unhideWhenUsed="0" w:qFormat="1"/>
+    <w:lsdException w:name="Intense Quote" w:semiHidden="0" w:uiPriority="30" w:unhideWhenUsed="0" w:qFormat="1"/>
+    <w:lsdException w:name="Medium List 2 Accent 1" w:semiHidden="0" w:uiPriority="66" w:unhideWhenUsed="0"/>
+    <w:lsdException w:name="Medium Grid 1 Accent 1" w:semiHidden="0" w:uiPriority="67" w:unhideWhenUsed="0"/>
+    <w:lsdException w:name="Medium Grid 2 Accent 1" w:semiHidden="0" w:uiPriority="68" w:unhideWhenUsed="0"/>
+    <w:lsdException w:name="Medium Grid 3 Accent 1" w:semiHidden="0" w:uiPriority="69" w:unhideWhenUsed="0"/>
+    <w:lsdException w:name="Dark List Accent 1" w:semiHidden="0" w:uiPriority="70" w:unhideWhenUsed="0"/>
+    <w:lsdException w:name="Colorful Shading Accent 1" w:semiHidden="0" w:uiPriority="71" w:unhideWhenUsed="0"/>
+    <w:lsdException w:name="Colorful List Accent 1" w:semiHidden="0" w:uiPriority="72" w:unhideWhenUsed="0"/>
+    <w:lsdException w:name="Colorful Grid Accent 1" w:semiHidden="0" w:uiPriority="73" w:unhideWhenUsed="0"/>
+    <w:lsdException w:name="Light Shading Accent 2" w:semiHidden="0" w:uiPriority="60" w:unhideWhenUsed="0"/>
+    <w:lsdException w:name="Light List Accent 2" w:semiHidden="0" w:uiPriority="61" w:unhideWhenUsed="0"/>
+    <w:lsdException w:name="Light Grid Accent 2" w:semiHidden="0" w:uiPriority="62" w:unhideWhenUsed="0"/>
+    <w:lsdException w:name="Medium Shading 1 Accent 2" w:semiHidden="0" w:uiPriority="63" w:unhideWhenUsed="0"/>
+    <w:lsdException w:name="Medium Shading 2 Accent 2" w:semiHidden="0" w:uiPriority="64" w:unhideWhenUsed="0"/>
+    <w:lsdException w:name="Medium List 1 Accent 2" w:semiHidden="0" w:uiPriority="65" w:unhideWhenUsed="0"/>
+    <w:lsdException w:name="Medium List 2 Accent 2" w:semiHidden="0" w:uiPriority="66" w:unhideWhenUsed="0"/>
+    <w:lsdException w:name="Medium Grid 1 Accent 2" w:semiHidden="0" w:uiPriority="67" w:unhideWhenUsed="0"/>
+    <w:lsdException w:name="Medium Grid 2 Accent 2" w:semiHidden="0" w:uiPriority="68" w:unhideWhenUsed="0"/>
+    <w:lsdException w:name="Medium Grid 3 Accent 2" w:semiHidden="0" w:uiPriority="69" w:unhideWhenUsed="0"/>
+    <w:lsdException w:name="Dark List Accent 2" w:semiHidden="0" w:uiPriority="70" w:unhideWhenUsed="0"/>
+    <w:lsdException w:name="Colorful Shading Accent 2" w:semiHidden="0" w:uiPriority="71" w:unhideWhenUsed="0"/>
+    <w:lsdException w:name="Colorful List Accent 2" w:semiHidden="0" w:uiPriority="72" w:unhideWhenUsed="0"/>
+    <w:lsdException w:name="Colorful Grid Accent 2" w:semiHidden="0" w:uiPriority="73" w:unhideWhenUsed="0"/>
+    <w:lsdException w:name="Light Shading Accent 3" w:semiHidden="0" w:uiPriority="60" w:unhideWhenUsed="0"/>
+    <w:lsdException w:name="Light List Accent 3" w:semiHidden="0" w:uiPriority="61" w:unhideWhenUsed="0"/>
+    <w:lsdException w:name="Light Grid Accent 3" w:semiHidden="0" w:uiPriority="62" w:unhideWhenUsed="0"/>
+    <w:lsdException w:name="Medium Shading 1 Accent 3" w:semiHidden="0" w:uiPriority="63" w:unhideWhenUsed="0"/>
+    <w:lsdException w:name="Medium Shading 2 Accent 3" w:semiHidden="0" w:uiPriority="64" w:unhideWhenUsed="0"/>
+    <w:lsdException w:name="Medium List 1 Accent 3" w:semiHidden="0" w:uiPriority="65" w:unhideWhenUsed="0"/>
+    <w:lsdException w:name="Medium List 2 Accent 3" w:semiHidden="0" w:uiPriority="66" w:unhideWhenUsed="0"/>
+    <w:lsdException w:name="Medium Grid 1 Accent 3" w:semiHidden="0" w:uiPriority="67" w:unhideWhenUsed="0"/>
+    <w:lsdException w:name="Medium Grid 2 Accent 3" w:semiHidden="0" w:uiPriority="68" w:unhideWhenUsed="0"/>
+    <w:lsdException w:name="Medium Grid 3 Accent 3" w:semiHidden="0" w:uiPriority="69" w:unhideWhenUsed="0"/>
+    <w:lsdException w:name="Dark List Accent 3" w:semiHidden="0" w:uiPriority="70" w:unhideWhenUsed="0"/>
+    <w:lsdException w:name="Colorful Shading Accent 3" w:semiHidden="0" w:uiPriority="71" w:unhideWhenUsed="0"/>
+    <w:lsdException w:name="Colorful List Accent 3" w:semiHidden="0" w:uiPriority="72" w:unhideWhenUsed="0"/>
+    <w:lsdException w:name="Colorful Grid Accent 3" w:semiHidden="0" w:uiPriority="73" w:unhideWhenUsed="0"/>
+    <w:lsdException w:name="Light Shading Accent 4" w:semiHidden="0" w:uiPriority="60" w:unhideWhenUsed="0"/>
+    <w:lsdException w:name="Light List Accent 4" w:semiHidden="0" w:uiPriority="61" w:unhideWhenUsed="0"/>
+    <w:lsdException w:name="Light Grid Accent 4" w:semiHidden="0" w:uiPriority="62" w:unhideWhenUsed="0"/>
+    <w:lsdException w:name="Medium Shading 1 Accent 4" w:semiHidden="0" w:uiPriority="63" w:unhideWhenUsed="0"/>
+    <w:lsdException w:name="Medium Shading 2 Accent 4" w:semiHidden="0" w:uiPriority="64" w:unhideWhenUsed="0"/>
+    <w:lsdException w:name="Medium List 1 Accent 4" w:semiHidden="0" w:uiPriority="65" w:unhideWhenUsed="0"/>
+    <w:lsdException w:name="Medium List 2 Accent 4" w:semiHidden="0" w:uiPriority="66" w:unhideWhenUsed="0"/>
+    <w:lsdException w:name="Medium Grid 1 Accent 4" w:semiHidden="0" w:uiPriority="67" w:unhideWhenUsed="0"/>
+    <w:lsdException w:name="Medium Grid 2 Accent 4" w:semiHidden="0" w:uiPriority="68" w:unhideWhenUsed="0"/>
+    <w:lsdException w:name="Medium Grid 3 Accent 4" w:semiHidden="0" w:uiPriority="69" w:unhideWhenUsed="0"/>
+    <w:lsdException w:name="Dark List Accent 4" w:semiHidden="0" w:uiPriority="70" w:unhideWhenUsed="0"/>
+    <w:lsdException w:name="Colorful Shading Accent 4" w:semiHidden="0" w:uiPriority="71" w:unhideWhenUsed="0"/>
+    <w:lsdException w:name="Colorful List Accent 4" w:semiHidden="0" w:uiPriority="72" w:unhideWhenUsed="0"/>
+    <w:lsdException w:name="Colorful Grid Accent 4" w:semiHidden="0" w:uiPriority="73" w:unhideWhenUsed="0"/>
+    <w:lsdException w:name="Light Shading Accent 5" w:semiHidden="0" w:uiPriority="60" w:unhideWhenUsed="0"/>
+    <w:lsdException w:name="Light List Accent 5" w:semiHidden="0" w:uiPriority="61" w:unhideWhenUsed="0"/>
+    <w:lsdException w:name="Light Grid Accent 5" w:semiHidden="0" w:uiPriority="62" w:unhideWhenUsed="0"/>
+    <w:lsdException w:name="Medium Shading 1 Accent 5" w:semiHidden="0" w:uiPriority="63" w:unhideWhenUsed="0"/>
+    <w:lsdException w:name="Medium Shading 2 Accent 5" w:semiHidden="0" w:uiPriority="64" w:unhideWhenUsed="0"/>
+    <w:lsdException w:name="Medium List 1 Accent 5" w:semiHidden="0" w:uiPriority="65" w:unhideWhenUsed="0"/>
+    <w:lsdException w:name="Medium List 2 Accent 5" w:semiHidden="0" w:uiPriority="66" w:unhideWhenUsed="0"/>
+    <w:lsdException w:name="Medium Grid 1 Accent 5" w:semiHidden="0" w:uiPriority="67" w:unhideWhenUsed="0"/>
+    <w:lsdException w:name="Medium Grid 2 Accent 5" w:semiHidden="0" w:uiPriority="68" w:unhideWhenUsed="0"/>
+    <w:lsdException w:name="Medium Grid 3 Accent 5" w:semiHidden="0" w:uiPriority="69" w:unhideWhenUsed="0"/>
+    <w:lsdException w:name="Dark List Accent 5" w:semiHidden="0" w:uiPriority="70" w:unhideWhenUsed="0"/>
+    <w:lsdException w:name="Colorful Shading Accent 5" w:semiHidden="0" w:uiPriority="71" w:unhideWhenUsed="0"/>
+    <w:lsdException w:name="Colorful List Accent 5" w:semiHidden="0" w:uiPriority="72" w:unhideWhenUsed="0"/>
+    <w:lsdException w:name="Colorful Grid Accent 5" w:semiHidden="0" w:uiPriority="73" w:unhideWhenUsed="0"/>
+    <w:lsdException w:name="Light Shading Accent 6" w:semiHidden="0" w:uiPriority="60" w:unhideWhenUsed="0"/>
+    <w:lsdException w:name="Light List Accent 6" w:semiHidden="0" w:uiPriority="61" w:unhideWhenUsed="0"/>
+    <w:lsdException w:name="Light Grid Accent 6" w:semiHidden="0" w:uiPriority="62" w:unhideWhenUsed="0"/>
+    <w:lsdException w:name="Medium Shading 1 Accent 6" w:semiHidden="0" w:uiPriority="63" w:unhideWhenUsed="0"/>
+    <w:lsdException w:name="Medium Shading 2 Accent 6" w:semiHidden="0" w:uiPriority="64" w:unhideWhenUsed="0"/>
+    <w:lsdException w:name="Medium List 1 Accent 6" w:semiHidden="0" w:uiPriority="65" w:unhideWhenUsed="0"/>
+    <w:lsdException w:name="Medium List 2 Accent 6" w:semiHidden="0" w:uiPriority="66" w:unhideWhenUsed="0"/>
+    <w:lsdException w:name="Medium Grid 1 Accent 6" w:semiHidden="0" w:uiPriority="67" w:unhideWhenUsed="0"/>
+    <w:lsdException w:name="Medium Grid 2 Accent 6" w:semiHidden="0" w:uiPriority="68" w:unhideWhenUsed="0"/>
+    <w:lsdException w:name="Medium Grid 3 Accent 6" w:semiHidden="0" w:uiPriority="69" w:unhideWhenUsed="0"/>
+    <w:lsdException w:name="Dark List Accent 6" w:semiHidden="0" w:uiPriority="70" w:unhideWhenUsed="0"/>
+    <w:lsdException w:name="Colorful Shading Accent 6" w:semiHidden="0" w:uiPriority="71" w:unhideWhenUsed="0"/>
+    <w:lsdException w:name="Colorful List Accent 6" w:semiHidden="0" w:uiPriority="72" w:unhideWhenUsed="0"/>
+    <w:lsdException w:name="Colorful Grid Accent 6" w:semiHidden="0" w:uiPriority="73" w:unhideWhenUsed="0"/>
+    <w:lsdException w:name="Subtle Emphasis" w:semiHidden="0" w:uiPriority="19" w:unhideWhenUsed="0" w:qFormat="1"/>
+    <w:lsdException w:name="Intense Emphasis" w:semiHidden="0" w:uiPriority="21" w:unhideWhenUsed="0" w:qFormat="1"/>
+    <w:lsdException w:name="Subtle Reference" w:semiHidden="0" w:uiPriority="31" w:unhideWhenUsed="0" w:qFormat="1"/>
+    <w:lsdException w:name="Intense Reference" w:semiHidden="0" w:uiPriority="32" w:unhideWhenUsed="0" w:qFormat="1"/>
+    <w:lsdException w:name="Book Title" w:semiHidden="0" w:uiPriority="33" w:unhideWhenUsed="0" w:qFormat="1"/>
+    <w:lsdException w:name="Bibliography" w:uiPriority="37"/>
+    <w:lsdException w:name="TOC Heading" w:uiPriority="39" w:qFormat="1"/>
+  </w:latentStyles>
+  <w:style w:type="paragraph" w:default="1" w:styleId="Normal">
+    <w:name w:val="Normal"/>
+    <w:qFormat/>
+    <w:pPr>
+      <w:widowControl w:val="0"/>
+      <w:autoSpaceDE w:val="0"/>
+      <w:autoSpaceDN w:val="0"/>
+      <w:adjustRightInd w:val="0"/>
+      <w:spacing w:after="0" w:line="240" w:lineRule="auto"/>
+    </w:pPr>
+    <w:rPr>
+      <w:rFonts w:ascii="Times New Roman" w:hAnsi="Times New Roman" w:cs="Times New Roman"/>
+      <w:sz w:val="24"/>
+      <w:szCs w:val="24"/>
+    </w:rPr>
+  </w:style>
+  <w:style w:type="character" w:default="1" w:styleId="DefaultParagraphFont">
+    <w:name w:val="Default Paragraph Font"/>
+    <w:uiPriority w:val="1"/>
+    <w:semiHidden/>
+    <w:unhideWhenUsed/>
+  </w:style>
+  <w:style w:type="table" w:default="1" w:styleId="TableNormal">
+    <w:name w:val="Normal Table"/>
+    <w:uiPriority w:val="99"/>
+    <w:semiHidden/>
+    <w:unhideWhenUsed/>
+    <w:tblPr>
+      <w:tblInd w:w="0" w:type="dxa"/>
+      <w:tblCellMar>
+        <w:top w:w="0" w:type="dxa"/>
+        <w:left w:w="108" w:type="dxa"/>
+        <w:bottom w:w="0" w:type="dxa"/>
+        <w:right w:w="108" w:type="dxa"/>
+      </w:tblCellMar>
+    </w:tblPr>
+  </w:style>
+  <w:style w:type="numbering" w:default="1" w:styleId="NoList">
+    <w:name w:val="No List"/>
+    <w:uiPriority w:val="99"/>
+    <w:semiHidden/>
+    <w:unhideWhenUsed/>
+  </w:style>
+  <w:style w:type="character" w:styleId="FootnoteReference">
+    <w:name w:val="footnote reference"/>
+    <w:uiPriority w:val="99"/>
+  </w:style>
+  <w:style w:type="paragraph" w:styleId="BalloonText">
+    <w:name w:val="Balloon Text"/>
+    <w:basedOn w:val="Normal"/>
+    <w:link w:val="BalloonTextChar"/>
+    <w:uiPriority w:val="99"/>
+    <w:semiHidden/>
+    <w:unhideWhenUsed/>
+    <w:rsid w:val="00670B9B"/>
+    <w:rPr>
+      <w:rFonts w:ascii="Tahoma" w:hAnsi="Tahoma" w:cs="Tahoma"/>
+      <w:sz w:val="16"/>
+      <w:szCs w:val="16"/>
+    </w:rPr>
+  </w:style>
+  <w:style w:type="character" w:customStyle="1" w:styleId="BalloonTextChar">
+    <w:name w:val="Balloon Text Char"/>
+    <w:basedOn w:val="DefaultParagraphFont"/>
+    <w:link w:val="BalloonText"/>
+    <w:uiPriority w:val="99"/>
+    <w:semiHidden/>
+    <w:rsid w:val="00670B9B"/>
+    <w:rPr>
+      <w:rFonts w:ascii="Tahoma" w:hAnsi="Tahoma" w:cs="Tahoma"/>
+      <w:sz w:val="16"/>
+      <w:szCs w:val="16"/>
+    </w:rPr>
+  </w:style>
+  <w:style w:type="paragraph" w:styleId="Header">
+    <w:name w:val="header"/>
+    <w:basedOn w:val="Normal"/>
+    <w:link w:val="HeaderChar"/>
+    <w:uiPriority w:val="99"/>
+    <w:unhideWhenUsed/>
+    <w:rsid w:val="008F0DC3"/>
+    <w:pPr>
+      <w:tabs>
+        <w:tab w:val="center" w:pos="4680"/>
+        <w:tab w:val="right" w:pos="9360"/>
+      </w:tabs>
+    </w:pPr>
+  </w:style>
+  <w:style w:type="character" w:customStyle="1" w:styleId="HeaderChar">
+    <w:name w:val="Header Char"/>
+    <w:basedOn w:val="DefaultParagraphFont"/>
+    <w:link w:val="Header"/>
+    <w:uiPriority w:val="99"/>
+    <w:rsid w:val="008F0DC3"/>
+    <w:rPr>
+      <w:rFonts w:ascii="Times New Roman" w:hAnsi="Times New Roman" w:cs="Times New Roman"/>
+      <w:sz w:val="24"/>
+      <w:szCs w:val="24"/>
+    </w:rPr>
+  </w:style>
+  <w:style w:type="paragraph" w:styleId="Footer">
+    <w:name w:val="footer"/>
+    <w:basedOn w:val="Normal"/>
+    <w:link w:val="FooterChar"/>
+    <w:uiPriority w:val="99"/>
+    <w:unhideWhenUsed/>
+    <w:rsid w:val="008F0DC3"/>
+    <w:pPr>
+      <w:tabs>
+        <w:tab w:val="center" w:pos="4680"/>
+        <w:tab w:val="right" w:pos="9360"/>
+      </w:tabs>
+    </w:pPr>
+  </w:style>
+  <w:style w:type="character" w:customStyle="1" w:styleId="FooterChar">
+    <w:name w:val="Footer Char"/>
+    <w:basedOn w:val="DefaultParagraphFont"/>
+    <w:link w:val="Footer"/>
+    <w:uiPriority w:val="99"/>
+    <w:rsid w:val="008F0DC3"/>
+    <w:rPr>
+      <w:rFonts w:ascii="Times New Roman" w:hAnsi="Times New Roman" w:cs="Times New Roman"/>
+      <w:sz w:val="24"/>
+      <w:szCs w:val="24"/>
+    </w:rPr>
+  </w:style>
+  <w:style w:type="table" w:styleId="TableGrid">
+    <w:name w:val="Table Grid"/>
+    <w:basedOn w:val="TableNormal"/>
+    <w:uiPriority w:val="59"/>
+    <w:unhideWhenUsed/>
+    <w:rsid w:val="0094737C"/>
+    <w:pPr>
+      <w:spacing w:after="0" w:line="240" w:lineRule="auto"/>
+    </w:pPr>
+    <w:tblPr>
+      <w:tblBorders>
+        <w:top w:val="single" w:sz="4" w:space="0" w:color="auto"/>
+        <w:left w:val="single" w:sz="4" w:space="0" w:color="auto"/>
+        <w:bottom w:val="single" w:sz="4" w:space="0" w:color="auto"/>
+        <w:right w:val="single" w:sz="4" w:space="0" w:color="auto"/>
+        <w:insideH w:val="single" w:sz="4" w:space="0" w:color="auto"/>
+        <w:insideV w:val="single" w:sz="4" w:space="0" w:color="auto"/>
+      </w:tblBorders>
+    </w:tblPr>
+  </w:style>
+  <w:style w:type="paragraph" w:styleId="ListParagraph">
+    <w:name w:val="List Paragraph"/>
+    <w:basedOn w:val="Normal"/>
+    <w:uiPriority w:val="34"/>
+    <w:qFormat/>
+    <w:rsid w:val="007F713C"/>
+    <w:pPr>
+      <w:ind w:left="720"/>
+      <w:contextualSpacing/>
+    </w:pPr>
+  </w:style>
+  <w:style w:type="character" w:styleId="CommentReference">
+    <w:name w:val="annotation reference"/>
+    <w:basedOn w:val="DefaultParagraphFont"/>
+    <w:uiPriority w:val="99"/>
+    <w:semiHidden/>
+    <w:unhideWhenUsed/>
+    <w:rsid w:val="00A53114"/>
+    <w:rPr>
+      <w:sz w:val="16"/>
+      <w:szCs w:val="16"/>
+    </w:rPr>
+  </w:style>
+  <w:style w:type="paragraph" w:styleId="CommentText">
+    <w:name w:val="annotation text"/>
+    <w:basedOn w:val="Normal"/>
+    <w:link w:val="CommentTextChar"/>
+    <w:uiPriority w:val="99"/>
+    <w:unhideWhenUsed/>
+    <w:rsid w:val="00A53114"/>
+    <w:pPr>
+      <w:widowControl/>
+      <w:autoSpaceDE/>
+      <w:autoSpaceDN/>
+      <w:adjustRightInd/>
+    </w:pPr>
+    <w:rPr>
+      <w:rFonts w:asciiTheme="minorHAnsi" w:eastAsiaTheme="minorHAnsi" w:hAnsiTheme="minorHAnsi" w:cstheme="minorBidi"/>
+      <w:sz w:val="20"/>
+      <w:szCs w:val="20"/>
+    </w:rPr>
+  </w:style>
+  <w:style w:type="character" w:customStyle="1" w:styleId="CommentTextChar">
+    <w:name w:val="Comment Text Char"/>
+    <w:basedOn w:val="DefaultParagraphFont"/>
+    <w:link w:val="CommentText"/>
+    <w:uiPriority w:val="99"/>
+    <w:rsid w:val="00A53114"/>
+    <w:rPr>
+      <w:rFonts w:eastAsiaTheme="minorHAnsi"/>
+      <w:sz w:val="20"/>
+      <w:szCs w:val="20"/>
+    </w:rPr>
   </w:style>
 </w:styles>
 </file>

</xml_diff>

<commit_message>
Added LEAP sentencing language to NoJail and Jail.
</commit_message>
<xml_diff>
--- a/resources/Saved/21CRB01268_Traffic Judgment Entry.docx
+++ b/resources/Saved/21CRB01268_Traffic Judgment Entry.docx
@@ -464,6 +464,7 @@
         <w:jc w:val="center"/>
         <w:rPr>
           <w:rFonts w:ascii="Palatino Linotype" w:hAnsi="Palatino Linotype"/>
+          <w:bCs/>
           <w:sz w:val="20"/>
           <w:szCs w:val="20"/>
         </w:rPr>
@@ -477,7 +478,40 @@
           <w:szCs w:val="20"/>
           <w:u w:val="single"/>
         </w:rPr>
-        <w:t>FINAL JUDGMENT ENTRY</w:t>
+        <w:t>MAGISTRATE</w:t>
+      </w:r>
+      <w:r>
+        <w:rPr>
+          <w:rFonts w:ascii="Palatino Linotype" w:hAnsi="Palatino Linotype"/>
+          <w:b/>
+          <w:bCs/>
+          <w:sz w:val="20"/>
+          <w:szCs w:val="20"/>
+          <w:u w:val="single"/>
+        </w:rPr>
+        <w:t>’S</w:t>
+      </w:r>
+      <w:r>
+        <w:rPr>
+          <w:rFonts w:ascii="Palatino Linotype" w:hAnsi="Palatino Linotype"/>
+          <w:b/>
+          <w:bCs/>
+          <w:sz w:val="20"/>
+          <w:szCs w:val="20"/>
+          <w:u w:val="single"/>
+        </w:rPr>
+        <w:t xml:space="preserve"> </w:t>
+      </w:r>
+      <w:r>
+        <w:rPr>
+          <w:rFonts w:ascii="Palatino Linotype" w:hAnsi="Palatino Linotype"/>
+          <w:b/>
+          <w:bCs/>
+          <w:sz w:val="20"/>
+          <w:szCs w:val="20"/>
+          <w:u w:val="single"/>
+        </w:rPr>
+        <w:t xml:space="preserve">DECISION</w:t>
       </w:r>
     </w:p>
     <w:p>
@@ -499,24 +533,14 @@
         </w:rPr>
         <w:t xml:space="preserve"/>
       </w:r>
-      <w:r>
-        <w:rPr>
-          <w:rFonts w:ascii="Palatino Linotype" w:hAnsi="Palatino Linotype"/>
-          <w:sz w:val="20"/>
-          <w:szCs w:val="20"/>
-        </w:rPr>
-        <w:tab/>
-      </w:r>
     </w:p>
     <w:p>
       <w:pPr>
         <w:tabs>
           <w:tab w:val="center" w:pos="4680"/>
         </w:tabs>
-        <w:jc w:val="both"/>
-        <w:rPr>
-          <w:rFonts w:ascii="Palatino Linotype" w:hAnsi="Palatino Linotype"/>
-          <w:bCs/>
+        <w:rPr>
+          <w:rFonts w:ascii="Palatino Linotype" w:hAnsi="Palatino Linotype"/>
           <w:sz w:val="20"/>
           <w:szCs w:val="20"/>
         </w:rPr>
@@ -526,52 +550,8 @@
           <w:rFonts w:ascii="Palatino Linotype" w:hAnsi="Palatino Linotype"/>
           <w:sz w:val="20"/>
           <w:szCs w:val="20"/>
-          <w:lang w:val="en-CA"/>
-        </w:rPr>
-        <w:fldChar w:fldCharType="begin"/>
-      </w:r>
-      <w:r>
-        <w:rPr>
-          <w:rFonts w:ascii="Palatino Linotype" w:hAnsi="Palatino Linotype"/>
-          <w:sz w:val="20"/>
-          <w:szCs w:val="20"/>
-          <w:lang w:val="en-CA"/>
-        </w:rPr>
-        <w:instrText xml:space="preserve"> SEQ CHAPTER \h \r 1</w:instrText>
-      </w:r>
-      <w:r>
-        <w:rPr>
-          <w:rFonts w:ascii="Palatino Linotype" w:hAnsi="Palatino Linotype"/>
-          <w:sz w:val="20"/>
-          <w:szCs w:val="20"/>
-          <w:lang w:val="en-CA"/>
-        </w:rPr>
-        <w:fldChar w:fldCharType="end"/>
-      </w:r>
-      <w:r>
-        <w:rPr>
-          <w:rFonts w:ascii="Palatino Linotype" w:hAnsi="Palatino Linotype"/>
-          <w:sz w:val="20"/>
-          <w:szCs w:val="20"/>
-          <w:lang w:val="en-CA"/>
-        </w:rPr>
-        <w:t>Defendant appeared in Court</w:t>
-      </w:r>
-      <w:r>
-        <w:rPr>
-          <w:rFonts w:ascii="Palatino Linotype" w:hAnsi="Palatino Linotype"/>
-          <w:sz w:val="20"/>
-          <w:szCs w:val="20"/>
-        </w:rPr>
-        <w:t xml:space="preserve"> for </w:t>
-      </w:r>
-      <w:r>
-        <w:rPr>
-          <w:rFonts w:ascii="Palatino Linotype" w:hAnsi="Palatino Linotype"/>
-          <w:sz w:val="20"/>
-          <w:szCs w:val="20"/>
-        </w:rPr>
-        <w:t xml:space="preserve">arraignment</w:t>
+        </w:rPr>
+        <w:t xml:space="preserve">Defendant, having failed to complete the terms of the License Evaluation and Assistance Program, appeared in Court for sentencing on February 06, 2022.</w:t>
       </w:r>
       <w:r>
         <w:rPr>
@@ -581,73 +561,9 @@
         </w:rPr>
         <w:t xml:space="preserve"> </w:t>
       </w:r>
-      <w:bookmarkStart w:id="0" w:name="_GoBack"/>
-      <w:bookmarkEnd w:id="0"/>
-      <w:r>
-        <w:rPr>
-          <w:rFonts w:ascii="Palatino Linotype" w:hAnsi="Palatino Linotype"/>
-          <w:sz w:val="20"/>
-          <w:szCs w:val="20"/>
-        </w:rPr>
-        <w:t xml:space="preserve">on February 06, 2022.</w:t>
-      </w:r>
-      <w:r>
-        <w:rPr>
-          <w:rFonts w:ascii="Palatino Linotype" w:hAnsi="Palatino Linotype"/>
-          <w:sz w:val="20"/>
-          <w:szCs w:val="20"/>
-        </w:rPr>
-        <w:t xml:space="preserve"> </w:t>
-      </w:r>
-      <w:r>
-        <w:rPr>
-          <w:rFonts w:ascii="Palatino Linotype" w:hAnsi="Palatino Linotype"/>
-          <w:bCs/>
-          <w:sz w:val="20"/>
-          <w:szCs w:val="20"/>
-        </w:rPr>
-        <w:t xml:space="preserve">Defendant was represented by Garrett Smith</w:t>
-      </w:r>
-      <w:r>
-        <w:rPr>
-          <w:rFonts w:ascii="Palatino Linotype" w:hAnsi="Palatino Linotype"/>
-          <w:bCs/>
-          <w:sz w:val="20"/>
-          <w:szCs w:val="20"/>
-        </w:rPr>
-        <w:t xml:space="preserve">,</w:t>
-      </w:r>
-      <w:r>
-        <w:rPr>
-          <w:rFonts w:ascii="Palatino Linotype" w:hAnsi="Palatino Linotype"/>
-          <w:bCs/>
-          <w:sz w:val="20"/>
-          <w:szCs w:val="20"/>
-        </w:rPr>
-        <w:t xml:space="preserve"> Public Defender.</w:t>
-      </w:r>
-      <w:r>
-        <w:rPr>
-          <w:rFonts w:ascii="Palatino Linotype" w:hAnsi="Palatino Linotype"/>
-          <w:bCs/>
-          <w:sz w:val="20"/>
-          <w:szCs w:val="20"/>
-        </w:rPr>
-        <w:t xml:space="preserve"> </w:t>
-      </w:r>
-      <w:r>
-        <w:rPr>
-          <w:rFonts w:ascii="Palatino Linotype" w:hAnsi="Palatino Linotype"/>
-          <w:bCs/>
-          <w:sz w:val="20"/>
-          <w:szCs w:val="20"/>
-        </w:rPr>
-        <w:t xml:space="preserve"/>
-      </w:r>
-      <w:r>
-        <w:rPr>
-          <w:rFonts w:ascii="Palatino Linotype" w:hAnsi="Palatino Linotype"/>
-          <w:bCs/>
+      <w:r>
+        <w:rPr>
+          <w:rFonts w:ascii="Palatino Linotype" w:hAnsi="Palatino Linotype"/>
           <w:sz w:val="20"/>
           <w:szCs w:val="20"/>
         </w:rPr>
@@ -656,148 +572,12 @@
     </w:p>
     <w:p>
       <w:pPr>
-        <w:jc w:val="both"/>
         <w:rPr>
           <w:rFonts w:ascii="Palatino Linotype" w:hAnsi="Palatino Linotype"/>
           <w:sz w:val="20"/>
           <w:szCs w:val="20"/>
         </w:rPr>
       </w:pPr>
-    </w:p>
-    <w:p>
-      <w:pPr>
-        <w:jc w:val="both"/>
-        <w:rPr>
-          <w:rFonts w:ascii="Palatino Linotype" w:hAnsi="Palatino Linotype"/>
-          <w:sz w:val="20"/>
-          <w:szCs w:val="20"/>
-        </w:rPr>
-      </w:pPr>
-      <w:r>
-        <w:rPr>
-          <w:rFonts w:ascii="Palatino Linotype" w:hAnsi="Palatino Linotype"/>
-          <w:sz w:val="20"/>
-          <w:szCs w:val="20"/>
-        </w:rPr>
-        <w:t>The Court explained that Defendant was charged with the offense</w:t>
-      </w:r>
-      <w:r>
-        <w:rPr>
-          <w:rFonts w:ascii="Palatino Linotype" w:hAnsi="Palatino Linotype"/>
-          <w:sz w:val="20"/>
-          <w:szCs w:val="20"/>
-        </w:rPr>
-        <w:t>(</w:t>
-      </w:r>
-      <w:r>
-        <w:rPr>
-          <w:rFonts w:ascii="Palatino Linotype" w:hAnsi="Palatino Linotype"/>
-          <w:sz w:val="20"/>
-          <w:szCs w:val="20"/>
-        </w:rPr>
-        <w:t>s</w:t>
-      </w:r>
-      <w:r>
-        <w:rPr>
-          <w:rFonts w:ascii="Palatino Linotype" w:hAnsi="Palatino Linotype"/>
-          <w:sz w:val="20"/>
-          <w:szCs w:val="20"/>
-        </w:rPr>
-        <w:t>)</w:t>
-      </w:r>
-      <w:r>
-        <w:rPr>
-          <w:rFonts w:ascii="Palatino Linotype" w:hAnsi="Palatino Linotype"/>
-          <w:sz w:val="20"/>
-          <w:szCs w:val="20"/>
-        </w:rPr>
-        <w:t xml:space="preserve"> set fo</w:t>
-      </w:r>
-      <w:r>
-        <w:rPr>
-          <w:rFonts w:ascii="Palatino Linotype" w:hAnsi="Palatino Linotype"/>
-          <w:sz w:val="20"/>
-          <w:szCs w:val="20"/>
-        </w:rPr>
-        <w:t>rth below. The Defendant</w:t>
-      </w:r>
-      <w:r>
-        <w:rPr>
-          <w:rFonts w:ascii="Palatino Linotype" w:hAnsi="Palatino Linotype"/>
-          <w:sz w:val="20"/>
-          <w:szCs w:val="20"/>
-        </w:rPr>
-        <w:t xml:space="preserve"> understood the nature of the charge(s), all constitutional rights, and the effects of a plea</w:t>
-      </w:r>
-      <w:r>
-        <w:rPr>
-          <w:rFonts w:ascii="Palatino Linotype" w:hAnsi="Palatino Linotype"/>
-          <w:sz w:val="20"/>
-          <w:szCs w:val="20"/>
-        </w:rPr>
-        <w:t>. Following allocution, Defendant</w:t>
-      </w:r>
-      <w:r>
-        <w:rPr>
-          <w:rFonts w:ascii="Palatino Linotype" w:hAnsi="Palatino Linotype"/>
-          <w:sz w:val="20"/>
-          <w:szCs w:val="20"/>
-        </w:rPr>
-        <w:t xml:space="preserve"> entered a plea(s) to the charge(s) as set forth in the chart below. </w:t>
-      </w:r>
-      <w:r>
-        <w:rPr>
-          <w:rFonts w:ascii="Palatino Linotype" w:hAnsi="Palatino Linotype"/>
-          <w:sz w:val="20"/>
-          <w:szCs w:val="20"/>
-        </w:rPr>
-        <w:t xml:space="preserve">The Court advised that if Defendant is not a United States citizen any plea or conviction could result in deportation, exclusion from admission into the United States, or denial of naturalization under United States law. </w:t>
-      </w:r>
-      <w:r>
-        <w:rPr>
-          <w:rFonts w:ascii="Palatino Linotype" w:hAnsi="Palatino Linotype"/>
-          <w:vanish/>
-          <w:sz w:val="20"/>
-          <w:szCs w:val="20"/>
-        </w:rPr>
-        <w:t xml:space="preserve">R.C. 2943.031 </w:t>
-      </w:r>
-      <w:r>
-        <w:rPr>
-          <w:rFonts w:ascii="Palatino Linotype" w:hAnsi="Palatino Linotype"/>
-          <w:sz w:val="20"/>
-          <w:szCs w:val="20"/>
-        </w:rPr>
-        <w:t xml:space="preserve">The Court, finding that the Defendant entered the plea knowingly, intelligently, and voluntarily, accepted the plea and entered the following sentence:</w:t>
-      </w:r>
-    </w:p>
-    <w:p>
-      <w:pPr>
-        <w:jc w:val="both"/>
-        <w:rPr>
-          <w:rFonts w:ascii="Palatino Linotype" w:hAnsi="Palatino Linotype"/>
-          <w:sz w:val="20"/>
-          <w:szCs w:val="20"/>
-        </w:rPr>
-      </w:pPr>
-      <w:r>
-        <w:rPr>
-          <w:rFonts w:ascii="Palatino Linotype" w:hAnsi="Palatino Linotype"/>
-          <w:sz w:val="20"/>
-          <w:szCs w:val="20"/>
-        </w:rPr>
-        <w:t xml:space="preserve"/>
-      </w:r>
-      <w:r>
-        <w:rPr>
-          <w:rFonts w:ascii="Palatino Linotype" w:hAnsi="Palatino Linotype"/>
-          <w:sz w:val="20"/>
-          <w:szCs w:val="20"/>
-        </w:rPr>
-        <w:t xml:space="preserve"/>
-        <w:br/>
-        <w:t xml:space="preserve"/>
-      </w:r>
     </w:p>
     <w:tbl>
       <w:tblPr>
@@ -1091,7 +871,6 @@
                 <w:sz w:val="20"/>
                 <w:szCs w:val="20"/>
               </w:rPr>
-              <w:lastRenderedPageBreak/>
               <w:t>Plea</w:t>
             </w:r>
           </w:p>
@@ -1130,6 +909,7 @@
                 <w:sz w:val="20"/>
                 <w:szCs w:val="20"/>
               </w:rPr>
+              <w:lastRenderedPageBreak/>
               <w:t xml:space="preserve">Guilty</w:t>
             </w:r>
           </w:p>
@@ -1173,6 +953,7 @@
                 <w:sz w:val="20"/>
                 <w:szCs w:val="20"/>
               </w:rPr>
+              <w:lastRenderedPageBreak/>
               <w:t>Finding</w:t>
             </w:r>
           </w:p>
@@ -1292,7 +1073,7 @@
                 <w:sz w:val="20"/>
                 <w:szCs w:val="20"/>
               </w:rPr>
-              <w:t xml:space="preserve">$ 50</w:t>
+              <w:t xml:space="preserve">$ 0</w:t>
             </w:r>
           </w:p>
         </w:tc>
@@ -1393,189 +1174,7 @@
                 <w:sz w:val="20"/>
                 <w:szCs w:val="20"/>
               </w:rPr>
-              <w:t xml:space="preserve">$ 25</w:t>
-            </w:r>
-          </w:p>
-        </w:tc>
-      </w:tr>
-      <w:tr>
-        <w:trPr>
-          <w:jc w:val="center"/>
-        </w:trPr>
-        <w:tc>
-          <w:tcPr>
-            <w:tcW w:w="1801" w:type="dxa"/>
-          </w:tcPr>
-          <w:p>
-            <w:pPr>
-              <w:tabs>
-                <w:tab w:val="left" w:pos="-1080"/>
-                <w:tab w:val="left" w:pos="-720"/>
-                <w:tab w:val="left" w:pos="0"/>
-                <w:tab w:val="left" w:pos="720"/>
-                <w:tab w:val="left" w:pos="1440"/>
-                <w:tab w:val="left" w:pos="2160"/>
-                <w:tab w:val="left" w:pos="2880"/>
-                <w:tab w:val="left" w:pos="3600"/>
-                <w:tab w:val="left" w:pos="4320"/>
-                <w:tab w:val="left" w:pos="4680"/>
-              </w:tabs>
-              <w:rPr>
-                <w:rFonts w:ascii="Palatino Linotype" w:hAnsi="Palatino Linotype"/>
-                <w:b/>
-                <w:bCs/>
-                <w:sz w:val="20"/>
-                <w:szCs w:val="20"/>
-              </w:rPr>
-            </w:pPr>
-            <w:r>
-              <w:rPr>
-                <w:rFonts w:ascii="Palatino Linotype" w:hAnsi="Palatino Linotype"/>
-                <w:b/>
-                <w:bCs/>
-                <w:sz w:val="20"/>
-                <w:szCs w:val="20"/>
-              </w:rPr>
-              <w:t>Jail Days</w:t>
-            </w:r>
-          </w:p>
-        </w:tc>
-        <w:tc>
-          <w:tcPr>
-            <w:tcW w:w="3289" w:type="dxa"/>
-          </w:tcPr>
-          <w:p>
-            <w:pPr>
-              <w:tabs>
-                <w:tab w:val="left" w:pos="-1080"/>
-                <w:tab w:val="left" w:pos="-720"/>
-                <w:tab w:val="left" w:pos="0"/>
-                <w:tab w:val="left" w:pos="720"/>
-                <w:tab w:val="left" w:pos="1440"/>
-                <w:tab w:val="left" w:pos="2160"/>
-                <w:tab w:val="left" w:pos="2880"/>
-                <w:tab w:val="left" w:pos="3600"/>
-                <w:tab w:val="left" w:pos="4320"/>
-                <w:tab w:val="left" w:pos="4680"/>
-              </w:tabs>
-              <w:rPr>
-                <w:rFonts w:ascii="Palatino Linotype" w:hAnsi="Palatino Linotype"/>
-                <w:b/>
-                <w:bCs/>
-                <w:sz w:val="20"/>
-                <w:szCs w:val="20"/>
-              </w:rPr>
-            </w:pPr>
-            <w:r>
-              <w:rPr>
-                <w:rFonts w:ascii="Palatino Linotype" w:hAnsi="Palatino Linotype"/>
-                <w:b/>
-                <w:bCs/>
-                <w:sz w:val="20"/>
-                <w:szCs w:val="20"/>
-              </w:rPr>
-              <w:t xml:space="preserve">10</w:t>
-            </w:r>
-          </w:p>
-        </w:tc>
-      </w:tr>
-      <w:tr>
-        <w:trPr>
-          <w:jc w:val="center"/>
-        </w:trPr>
-        <w:tc>
-          <w:tcPr>
-            <w:tcW w:w="1801" w:type="dxa"/>
-          </w:tcPr>
-          <w:p>
-            <w:pPr>
-              <w:tabs>
-                <w:tab w:val="left" w:pos="-1080"/>
-                <w:tab w:val="left" w:pos="-720"/>
-                <w:tab w:val="left" w:pos="0"/>
-                <w:tab w:val="left" w:pos="720"/>
-                <w:tab w:val="left" w:pos="1440"/>
-                <w:tab w:val="left" w:pos="2160"/>
-                <w:tab w:val="left" w:pos="2880"/>
-                <w:tab w:val="left" w:pos="3600"/>
-                <w:tab w:val="left" w:pos="4320"/>
-                <w:tab w:val="left" w:pos="4680"/>
-              </w:tabs>
-              <w:rPr>
-                <w:rFonts w:ascii="Palatino Linotype" w:hAnsi="Palatino Linotype"/>
-                <w:b/>
-                <w:bCs/>
-                <w:sz w:val="20"/>
-                <w:szCs w:val="20"/>
-              </w:rPr>
-            </w:pPr>
-            <w:r>
-              <w:rPr>
-                <w:rFonts w:ascii="Palatino Linotype" w:hAnsi="Palatino Linotype"/>
-                <w:b/>
-                <w:bCs/>
-                <w:sz w:val="20"/>
-                <w:szCs w:val="20"/>
-              </w:rPr>
-              <w:t>Jail Days</w:t>
-            </w:r>
-            <w:r>
-              <w:rPr>
-                <w:rFonts w:ascii="Palatino Linotype" w:hAnsi="Palatino Linotype"/>
-                <w:b/>
-                <w:bCs/>
-                <w:sz w:val="20"/>
-                <w:szCs w:val="20"/>
-              </w:rPr>
-              <w:t xml:space="preserve"> </w:t>
-            </w:r>
-            <w:r>
-              <w:rPr>
-                <w:rFonts w:ascii="Palatino Linotype" w:hAnsi="Palatino Linotype"/>
-                <w:b/>
-                <w:bCs/>
-                <w:sz w:val="20"/>
-                <w:szCs w:val="20"/>
-              </w:rPr>
-              <w:t>Suspended</w:t>
-            </w:r>
-          </w:p>
-        </w:tc>
-        <w:tc>
-          <w:tcPr>
-            <w:tcW w:w="3289" w:type="dxa"/>
-          </w:tcPr>
-          <w:p>
-            <w:pPr>
-              <w:tabs>
-                <w:tab w:val="left" w:pos="-1080"/>
-                <w:tab w:val="left" w:pos="-720"/>
-                <w:tab w:val="left" w:pos="0"/>
-                <w:tab w:val="left" w:pos="720"/>
-                <w:tab w:val="left" w:pos="1440"/>
-                <w:tab w:val="left" w:pos="2160"/>
-                <w:tab w:val="left" w:pos="2880"/>
-                <w:tab w:val="left" w:pos="3600"/>
-                <w:tab w:val="left" w:pos="4320"/>
-                <w:tab w:val="left" w:pos="4680"/>
-              </w:tabs>
-              <w:rPr>
-                <w:rFonts w:ascii="Palatino Linotype" w:hAnsi="Palatino Linotype"/>
-                <w:b/>
-                <w:bCs/>
-                <w:sz w:val="20"/>
-                <w:szCs w:val="20"/>
-              </w:rPr>
-            </w:pPr>
-            <w:r>
-              <w:rPr>
-                <w:rFonts w:ascii="Palatino Linotype" w:hAnsi="Palatino Linotype"/>
-                <w:b/>
-                <w:bCs/>
-                <w:sz w:val="20"/>
-                <w:szCs w:val="20"/>
-              </w:rPr>
-              <w:t xml:space="preserve">5</w:t>
+              <w:t xml:space="preserve">$ 0</w:t>
             </w:r>
           </w:p>
         </w:tc>
@@ -1643,7 +1242,7 @@
           <w:szCs w:val="20"/>
           <w:u w:val="single"/>
         </w:rPr>
-        <w:t xml:space="preserve">Court costs are assessed for the highest degree charge in this</w:t>
+        <w:t>Court costs are assessed for the highest degree charge in this</w:t>
       </w:r>
       <w:r>
         <w:rPr>
@@ -1663,14 +1262,6 @@
           <w:szCs w:val="20"/>
         </w:rPr>
         <w:t xml:space="preserve">. </w:t>
-      </w:r>
-      <w:r>
-        <w:rPr>
-          <w:rFonts w:ascii="Palatino Linotype" w:hAnsi="Palatino Linotype"/>
-          <w:sz w:val="20"/>
-          <w:szCs w:val="20"/>
-        </w:rPr>
-        <w:t xml:space="preserve"/>
       </w:r>
       <w:r>
         <w:rPr>
@@ -1923,22 +1514,6 @@
         <w:rPr>
           <w:rFonts w:ascii="Palatino Linotype" w:hAnsi="Palatino Linotype"/>
           <w:bCs/>
-          <w:sz w:val="20"/>
-          <w:szCs w:val="20"/>
-        </w:rPr>
-        <w:t xml:space="preserve"/>
-      </w:r>
-      <w:r>
-        <w:rPr>
-          <w:rFonts w:ascii="Palatino Linotype" w:hAnsi="Palatino Linotype"/>
-          <w:sz w:val="20"/>
-          <w:szCs w:val="20"/>
-        </w:rPr>
-        <w:t xml:space="preserve"/>
-      </w:r>
-      <w:r>
-        <w:rPr>
-          <w:rFonts w:ascii="Palatino Linotype" w:hAnsi="Palatino Linotype"/>
           <w:sz w:val="20"/>
           <w:szCs w:val="20"/>
         </w:rPr>
@@ -2000,7 +1575,6 @@
           <w:sz w:val="20"/>
           <w:szCs w:val="20"/>
         </w:rPr>
-        <w:lastRenderedPageBreak/>
         <w:tab/>
       </w:r>
       <w:r>
@@ -2104,7 +1678,7 @@
           <w:sz w:val="20"/>
           <w:szCs w:val="20"/>
         </w:rPr>
-        <w:t xml:space="preserve">Judge</w:t>
+        <w:t xml:space="preserve">Magistrate</w:t>
       </w:r>
       <w:r>
         <w:rPr>
@@ -2120,7 +1694,7 @@
           <w:sz w:val="20"/>
           <w:szCs w:val="20"/>
         </w:rPr>
-        <w:t xml:space="preserve">Marianne</w:t>
+        <w:t xml:space="preserve">Amanda</w:t>
       </w:r>
       <w:r>
         <w:rPr>
@@ -2136,7 +1710,7 @@
           <w:sz w:val="20"/>
           <w:szCs w:val="20"/>
         </w:rPr>
-        <w:t xml:space="preserve">Hemmeter</w:t>
+        <w:t xml:space="preserve">Bunner</w:t>
       </w:r>
     </w:p>
     <w:p>
@@ -2172,6 +1746,77 @@
     <w:p>
       <w:pPr>
         <w:tabs>
+          <w:tab w:val="center" w:pos="4680"/>
+        </w:tabs>
+        <w:jc w:val="both"/>
+        <w:rPr>
+          <w:rFonts w:ascii="Palatino Linotype" w:hAnsi="Palatino Linotype"/>
+          <w:b/>
+          <w:bCs/>
+          <w:i/>
+          <w:sz w:val="19"/>
+          <w:szCs w:val="19"/>
+        </w:rPr>
+      </w:pPr>
+      <w:r>
+        <w:rPr>
+          <w:rFonts w:ascii="Palatino Linotype" w:hAnsi="Palatino Linotype"/>
+          <w:b/>
+          <w:bCs/>
+          <w:i/>
+          <w:sz w:val="19"/>
+          <w:szCs w:val="19"/>
+        </w:rPr>
+        <w:t xml:space="preserve">Pursuant to Criminal Rule 19(D) and Traffic Rule 14, written objections to this magistrate’s decision must be filed within </w:t>
+      </w:r>
+      <w:r>
+        <w:rPr>
+          <w:rFonts w:ascii="Palatino Linotype" w:hAnsi="Palatino Linotype"/>
+          <w:b/>
+          <w:bCs/>
+          <w:i/>
+          <w:sz w:val="19"/>
+          <w:szCs w:val="19"/>
+        </w:rPr>
+        <w:t>14</w:t>
+      </w:r>
+      <w:r>
+        <w:rPr>
+          <w:rFonts w:ascii="Palatino Linotype" w:hAnsi="Palatino Linotype"/>
+          <w:b/>
+          <w:bCs/>
+          <w:i/>
+          <w:sz w:val="19"/>
+          <w:szCs w:val="19"/>
+        </w:rPr>
+        <w:t xml:space="preserve"> days of the filing of this decision. Any objections must state with specificity the grounds of the objections. </w:t>
+      </w:r>
+      <w:r>
+        <w:rPr>
+          <w:rFonts w:ascii="Palatino Linotype" w:hAnsi="Palatino Linotype"/>
+          <w:b/>
+          <w:bCs/>
+          <w:i/>
+          <w:sz w:val="19"/>
+          <w:szCs w:val="19"/>
+        </w:rPr>
+        <w:t xml:space="preserve">A party shall not assign as error on appeal the court’s adoption of this decision unless the party timely </w:t>
+      </w:r>
+      <w:r>
+        <w:rPr>
+          <w:rFonts w:ascii="Palatino Linotype" w:hAnsi="Palatino Linotype"/>
+          <w:b/>
+          <w:bCs/>
+          <w:i/>
+          <w:sz w:val="19"/>
+          <w:szCs w:val="19"/>
+        </w:rPr>
+        <w:t xml:space="preserve">files objections.</w:t>
+      </w:r>
+    </w:p>
+    <w:p>
+      <w:pPr>
+        <w:tabs>
           <w:tab w:val="left" w:pos="-1080"/>
           <w:tab w:val="left" w:pos="-720"/>
           <w:tab w:val="left" w:pos="0"/>
@@ -2185,6 +1830,35 @@
         </w:tabs>
         <w:rPr>
           <w:rFonts w:ascii="Palatino Linotype" w:hAnsi="Palatino Linotype"/>
+          <w:sz w:val="20"/>
+          <w:szCs w:val="20"/>
+        </w:rPr>
+      </w:pPr>
+      <w:r>
+        <w:rPr>
+          <w:rFonts w:ascii="Palatino Linotype" w:hAnsi="Palatino Linotype"/>
+          <w:sz w:val="20"/>
+          <w:szCs w:val="20"/>
+        </w:rPr>
+        <w:t xml:space="preserve"/>
+      </w:r>
+    </w:p>
+    <w:p>
+      <w:pPr>
+        <w:tabs>
+          <w:tab w:val="left" w:pos="-1080"/>
+          <w:tab w:val="left" w:pos="-720"/>
+          <w:tab w:val="left" w:pos="0"/>
+          <w:tab w:val="left" w:pos="720"/>
+          <w:tab w:val="left" w:pos="1440"/>
+          <w:tab w:val="left" w:pos="2160"/>
+          <w:tab w:val="left" w:pos="2880"/>
+          <w:tab w:val="left" w:pos="3600"/>
+          <w:tab w:val="left" w:pos="4320"/>
+          <w:tab w:val="left" w:pos="4680"/>
+        </w:tabs>
+        <w:rPr>
+          <w:rFonts w:ascii="Palatino Linotype" w:hAnsi="Palatino Linotype"/>
           <w:sz w:val="16"/>
           <w:szCs w:val="16"/>
         </w:rPr>
@@ -2221,6 +1895,27 @@
         </w:rPr>
         <w:t xml:space="preserve">___ Prosecutor’s Office, ___ MICHAEL DOUGLAS</w:t>
       </w:r>
+    </w:p>
+    <w:p>
+      <w:pPr>
+        <w:tabs>
+          <w:tab w:val="left" w:pos="-1080"/>
+          <w:tab w:val="left" w:pos="-720"/>
+          <w:tab w:val="left" w:pos="0"/>
+          <w:tab w:val="left" w:pos="720"/>
+          <w:tab w:val="left" w:pos="1440"/>
+          <w:tab w:val="left" w:pos="2160"/>
+          <w:tab w:val="left" w:pos="2880"/>
+          <w:tab w:val="left" w:pos="3600"/>
+          <w:tab w:val="left" w:pos="4320"/>
+          <w:tab w:val="left" w:pos="4680"/>
+        </w:tabs>
+        <w:rPr>
+          <w:rFonts w:ascii="Palatino Linotype" w:hAnsi="Palatino Linotype"/>
+          <w:sz w:val="16"/>
+          <w:szCs w:val="16"/>
+        </w:rPr>
+      </w:pPr>
     </w:p>
     <w:sectPr>
       <w:headerReference w:type="even" r:id="rId8"/>
@@ -2272,12 +1967,7 @@
 <w:ftr xmlns:wpc="http://schemas.microsoft.com/office/word/2010/wordprocessingCanvas" xmlns:mc="http://schemas.openxmlformats.org/markup-compatibility/2006" xmlns:o="urn:schemas-microsoft-com:office:office" xmlns:r="http://schemas.openxmlformats.org/officeDocument/2006/relationships" xmlns:m="http://schemas.openxmlformats.org/officeDocument/2006/math" xmlns:v="urn:schemas-microsoft-com:vml" xmlns:wp14="http://schemas.microsoft.com/office/word/2010/wordprocessingDrawing" xmlns:wp="http://schemas.openxmlformats.org/drawingml/2006/wordprocessingDrawing" xmlns:w10="urn:schemas-microsoft-com:office:word" xmlns:w="http://schemas.openxmlformats.org/wordprocessingml/2006/main" xmlns:w14="http://schemas.microsoft.com/office/word/2010/wordml" xmlns:wpg="http://schemas.microsoft.com/office/word/2010/wordprocessingGroup" xmlns:wpi="http://schemas.microsoft.com/office/word/2010/wordprocessingInk" xmlns:wne="http://schemas.microsoft.com/office/word/2006/wordml" xmlns:wps="http://schemas.microsoft.com/office/word/2010/wordprocessingShape" mc:Ignorable="w14 wp14">
   <w:sdt>
     <w:sdtPr>
-      <w:rPr>
-        <w:rFonts w:ascii="Palatino Linotype" w:hAnsi="Palatino Linotype"/>
-        <w:sz w:val="20"/>
-        <w:szCs w:val="20"/>
-      </w:rPr>
-      <w:id w:val="-2099861789"/>
+      <w:id w:val="-1309706245"/>
       <w:docPartObj>
         <w:docPartGallery w:val="Page Numbers (Bottom of Page)"/>
         <w:docPartUnique/>
@@ -2292,13 +1982,19 @@
             <w:sz w:val="20"/>
             <w:szCs w:val="20"/>
           </w:rPr>
-          <w:id w:val="860082579"/>
+          <w:id w:val="98381352"/>
           <w:docPartObj>
             <w:docPartGallery w:val="Page Numbers (Top of Page)"/>
             <w:docPartUnique/>
           </w:docPartObj>
         </w:sdtPr>
-        <w:sdtEndPr/>
+        <w:sdtEndPr>
+          <w:rPr>
+            <w:rFonts w:ascii="Times New Roman" w:hAnsi="Times New Roman"/>
+            <w:sz w:val="24"/>
+            <w:szCs w:val="24"/>
+          </w:rPr>
+        </w:sdtEndPr>
         <w:sdtContent>
           <w:p>
             <w:pPr>
@@ -2427,7 +2123,7 @@
                 <w:sz w:val="20"/>
                 <w:szCs w:val="20"/>
               </w:rPr>
-              <w:t>5</w:t>
+              <w:t>3</w:t>
             </w:r>
             <w:r>
               <w:rPr>
@@ -2455,13 +2151,49 @@
                 <w:sz w:val="20"/>
                 <w:szCs w:val="20"/>
               </w:rPr>
-              <w:t xml:space="preserve">Final Judgment Entry 21CRB01268</w:t>
+              <w:t xml:space="preserve">Magistrate Decision</w:t>
             </w:r>
+            <w:r>
+              <w:rPr>
+                <w:rFonts w:ascii="Palatino Linotype" w:hAnsi="Palatino Linotype"/>
+                <w:sz w:val="20"/>
+                <w:szCs w:val="20"/>
+              </w:rPr>
+              <w:t xml:space="preserve"> 21CRB01268</w:t>
+            </w:r>
+          </w:p>
+          <w:p>
+            <w:pPr>
+              <w:pStyle w:val="Footer"/>
+              <w:jc w:val="right"/>
+            </w:pPr>
           </w:p>
         </w:sdtContent>
       </w:sdt>
     </w:sdtContent>
   </w:sdt>
+  <w:p>
+    <w:pPr>
+      <w:tabs>
+        <w:tab w:val="left" w:pos="-1080"/>
+        <w:tab w:val="left" w:pos="-720"/>
+        <w:tab w:val="left" w:pos="0"/>
+        <w:tab w:val="left" w:pos="720"/>
+        <w:tab w:val="left" w:pos="1440"/>
+        <w:tab w:val="left" w:pos="2160"/>
+        <w:tab w:val="left" w:pos="2880"/>
+        <w:tab w:val="left" w:pos="3600"/>
+        <w:tab w:val="left" w:pos="4320"/>
+        <w:tab w:val="left" w:pos="4680"/>
+      </w:tabs>
+      <w:jc w:val="right"/>
+      <w:rPr>
+        <w:rFonts w:ascii="Palatino Linotype" w:hAnsi="Palatino Linotype"/>
+        <w:sz w:val="20"/>
+        <w:szCs w:val="20"/>
+      </w:rPr>
+    </w:pPr>
+  </w:p>
 </w:ftr>
 </file>
 
@@ -2653,240 +2385,8 @@
       </w:rPr>
     </w:lvl>
   </w:abstractNum>
-  <w:abstractNum w:abstractNumId="1">
-    <w:nsid w:val="279660C9"/>
-    <w:multiLevelType w:val="hybridMultilevel"/>
-    <w:tmpl w:val="672ECC5E"/>
-    <w:lvl w:ilvl="0" w:tplc="04090001">
-      <w:start w:val="1"/>
-      <w:numFmt w:val="bullet"/>
-      <w:lvlText w:val=""/>
-      <w:lvlJc w:val="left"/>
-      <w:pPr>
-        <w:ind w:left="720" w:hanging="360"/>
-      </w:pPr>
-      <w:rPr>
-        <w:rFonts w:ascii="Symbol" w:hAnsi="Symbol" w:hint="default"/>
-      </w:rPr>
-    </w:lvl>
-    <w:lvl w:ilvl="1" w:tplc="04090003" w:tentative="1">
-      <w:start w:val="1"/>
-      <w:numFmt w:val="bullet"/>
-      <w:lvlText w:val="o"/>
-      <w:lvlJc w:val="left"/>
-      <w:pPr>
-        <w:ind w:left="1440" w:hanging="360"/>
-      </w:pPr>
-      <w:rPr>
-        <w:rFonts w:ascii="Courier New" w:hAnsi="Courier New" w:cs="Courier New" w:hint="default"/>
-      </w:rPr>
-    </w:lvl>
-    <w:lvl w:ilvl="2" w:tplc="04090005" w:tentative="1">
-      <w:start w:val="1"/>
-      <w:numFmt w:val="bullet"/>
-      <w:lvlText w:val=""/>
-      <w:lvlJc w:val="left"/>
-      <w:pPr>
-        <w:ind w:left="2160" w:hanging="360"/>
-      </w:pPr>
-      <w:rPr>
-        <w:rFonts w:ascii="Wingdings" w:hAnsi="Wingdings" w:hint="default"/>
-      </w:rPr>
-    </w:lvl>
-    <w:lvl w:ilvl="3" w:tplc="04090001" w:tentative="1">
-      <w:start w:val="1"/>
-      <w:numFmt w:val="bullet"/>
-      <w:lvlText w:val=""/>
-      <w:lvlJc w:val="left"/>
-      <w:pPr>
-        <w:ind w:left="2880" w:hanging="360"/>
-      </w:pPr>
-      <w:rPr>
-        <w:rFonts w:ascii="Symbol" w:hAnsi="Symbol" w:hint="default"/>
-      </w:rPr>
-    </w:lvl>
-    <w:lvl w:ilvl="4" w:tplc="04090003" w:tentative="1">
-      <w:start w:val="1"/>
-      <w:numFmt w:val="bullet"/>
-      <w:lvlText w:val="o"/>
-      <w:lvlJc w:val="left"/>
-      <w:pPr>
-        <w:ind w:left="3600" w:hanging="360"/>
-      </w:pPr>
-      <w:rPr>
-        <w:rFonts w:ascii="Courier New" w:hAnsi="Courier New" w:cs="Courier New" w:hint="default"/>
-      </w:rPr>
-    </w:lvl>
-    <w:lvl w:ilvl="5" w:tplc="04090005" w:tentative="1">
-      <w:start w:val="1"/>
-      <w:numFmt w:val="bullet"/>
-      <w:lvlText w:val=""/>
-      <w:lvlJc w:val="left"/>
-      <w:pPr>
-        <w:ind w:left="4320" w:hanging="360"/>
-      </w:pPr>
-      <w:rPr>
-        <w:rFonts w:ascii="Wingdings" w:hAnsi="Wingdings" w:hint="default"/>
-      </w:rPr>
-    </w:lvl>
-    <w:lvl w:ilvl="6" w:tplc="04090001" w:tentative="1">
-      <w:start w:val="1"/>
-      <w:numFmt w:val="bullet"/>
-      <w:lvlText w:val=""/>
-      <w:lvlJc w:val="left"/>
-      <w:pPr>
-        <w:ind w:left="5040" w:hanging="360"/>
-      </w:pPr>
-      <w:rPr>
-        <w:rFonts w:ascii="Symbol" w:hAnsi="Symbol" w:hint="default"/>
-      </w:rPr>
-    </w:lvl>
-    <w:lvl w:ilvl="7" w:tplc="04090003" w:tentative="1">
-      <w:start w:val="1"/>
-      <w:numFmt w:val="bullet"/>
-      <w:lvlText w:val="o"/>
-      <w:lvlJc w:val="left"/>
-      <w:pPr>
-        <w:ind w:left="5760" w:hanging="360"/>
-      </w:pPr>
-      <w:rPr>
-        <w:rFonts w:ascii="Courier New" w:hAnsi="Courier New" w:cs="Courier New" w:hint="default"/>
-      </w:rPr>
-    </w:lvl>
-    <w:lvl w:ilvl="8" w:tplc="04090005" w:tentative="1">
-      <w:start w:val="1"/>
-      <w:numFmt w:val="bullet"/>
-      <w:lvlText w:val=""/>
-      <w:lvlJc w:val="left"/>
-      <w:pPr>
-        <w:ind w:left="6480" w:hanging="360"/>
-      </w:pPr>
-      <w:rPr>
-        <w:rFonts w:ascii="Wingdings" w:hAnsi="Wingdings" w:hint="default"/>
-      </w:rPr>
-    </w:lvl>
-  </w:abstractNum>
-  <w:abstractNum w:abstractNumId="2">
-    <w:nsid w:val="2E17566E"/>
-    <w:multiLevelType w:val="hybridMultilevel"/>
-    <w:tmpl w:val="00866CE6"/>
-    <w:lvl w:ilvl="0" w:tplc="04090001">
-      <w:start w:val="1"/>
-      <w:numFmt w:val="bullet"/>
-      <w:lvlText w:val=""/>
-      <w:lvlJc w:val="left"/>
-      <w:pPr>
-        <w:ind w:left="779" w:hanging="360"/>
-      </w:pPr>
-      <w:rPr>
-        <w:rFonts w:ascii="Symbol" w:hAnsi="Symbol" w:hint="default"/>
-      </w:rPr>
-    </w:lvl>
-    <w:lvl w:ilvl="1" w:tplc="04090003">
-      <w:start w:val="1"/>
-      <w:numFmt w:val="bullet"/>
-      <w:lvlText w:val="o"/>
-      <w:lvlJc w:val="left"/>
-      <w:pPr>
-        <w:ind w:left="1499" w:hanging="360"/>
-      </w:pPr>
-      <w:rPr>
-        <w:rFonts w:ascii="Courier New" w:hAnsi="Courier New" w:cs="Courier New" w:hint="default"/>
-      </w:rPr>
-    </w:lvl>
-    <w:lvl w:ilvl="2" w:tplc="04090005" w:tentative="1">
-      <w:start w:val="1"/>
-      <w:numFmt w:val="bullet"/>
-      <w:lvlText w:val=""/>
-      <w:lvlJc w:val="left"/>
-      <w:pPr>
-        <w:ind w:left="2219" w:hanging="360"/>
-      </w:pPr>
-      <w:rPr>
-        <w:rFonts w:ascii="Wingdings" w:hAnsi="Wingdings" w:hint="default"/>
-      </w:rPr>
-    </w:lvl>
-    <w:lvl w:ilvl="3" w:tplc="04090001" w:tentative="1">
-      <w:start w:val="1"/>
-      <w:numFmt w:val="bullet"/>
-      <w:lvlText w:val=""/>
-      <w:lvlJc w:val="left"/>
-      <w:pPr>
-        <w:ind w:left="2939" w:hanging="360"/>
-      </w:pPr>
-      <w:rPr>
-        <w:rFonts w:ascii="Symbol" w:hAnsi="Symbol" w:hint="default"/>
-      </w:rPr>
-    </w:lvl>
-    <w:lvl w:ilvl="4" w:tplc="04090003" w:tentative="1">
-      <w:start w:val="1"/>
-      <w:numFmt w:val="bullet"/>
-      <w:lvlText w:val="o"/>
-      <w:lvlJc w:val="left"/>
-      <w:pPr>
-        <w:ind w:left="3659" w:hanging="360"/>
-      </w:pPr>
-      <w:rPr>
-        <w:rFonts w:ascii="Courier New" w:hAnsi="Courier New" w:cs="Courier New" w:hint="default"/>
-      </w:rPr>
-    </w:lvl>
-    <w:lvl w:ilvl="5" w:tplc="04090005" w:tentative="1">
-      <w:start w:val="1"/>
-      <w:numFmt w:val="bullet"/>
-      <w:lvlText w:val=""/>
-      <w:lvlJc w:val="left"/>
-      <w:pPr>
-        <w:ind w:left="4379" w:hanging="360"/>
-      </w:pPr>
-      <w:rPr>
-        <w:rFonts w:ascii="Wingdings" w:hAnsi="Wingdings" w:hint="default"/>
-      </w:rPr>
-    </w:lvl>
-    <w:lvl w:ilvl="6" w:tplc="04090001" w:tentative="1">
-      <w:start w:val="1"/>
-      <w:numFmt w:val="bullet"/>
-      <w:lvlText w:val=""/>
-      <w:lvlJc w:val="left"/>
-      <w:pPr>
-        <w:ind w:left="5099" w:hanging="360"/>
-      </w:pPr>
-      <w:rPr>
-        <w:rFonts w:ascii="Symbol" w:hAnsi="Symbol" w:hint="default"/>
-      </w:rPr>
-    </w:lvl>
-    <w:lvl w:ilvl="7" w:tplc="04090003" w:tentative="1">
-      <w:start w:val="1"/>
-      <w:numFmt w:val="bullet"/>
-      <w:lvlText w:val="o"/>
-      <w:lvlJc w:val="left"/>
-      <w:pPr>
-        <w:ind w:left="5819" w:hanging="360"/>
-      </w:pPr>
-      <w:rPr>
-        <w:rFonts w:ascii="Courier New" w:hAnsi="Courier New" w:cs="Courier New" w:hint="default"/>
-      </w:rPr>
-    </w:lvl>
-    <w:lvl w:ilvl="8" w:tplc="04090005" w:tentative="1">
-      <w:start w:val="1"/>
-      <w:numFmt w:val="bullet"/>
-      <w:lvlText w:val=""/>
-      <w:lvlJc w:val="left"/>
-      <w:pPr>
-        <w:ind w:left="6539" w:hanging="360"/>
-      </w:pPr>
-      <w:rPr>
-        <w:rFonts w:ascii="Wingdings" w:hAnsi="Wingdings" w:hint="default"/>
-      </w:rPr>
-    </w:lvl>
-  </w:abstractNum>
   <w:num w:numId="1">
     <w:abstractNumId w:val="0"/>
-  </w:num>
-  <w:num w:numId="2">
-    <w:abstractNumId w:val="2"/>
-  </w:num>
-  <w:num w:numId="3">
-    <w:abstractNumId w:val="1"/>
   </w:num>
 </w:numbering>
 </file>
@@ -3205,49 +2705,6 @@
       <w:contextualSpacing/>
     </w:pPr>
   </w:style>
-  <w:style w:type="character" w:styleId="CommentReference">
-    <w:name w:val="annotation reference"/>
-    <w:basedOn w:val="DefaultParagraphFont"/>
-    <w:uiPriority w:val="99"/>
-    <w:semiHidden/>
-    <w:unhideWhenUsed/>
-    <w:rsid w:val="00A53114"/>
-    <w:rPr>
-      <w:sz w:val="16"/>
-      <w:szCs w:val="16"/>
-    </w:rPr>
-  </w:style>
-  <w:style w:type="paragraph" w:styleId="CommentText">
-    <w:name w:val="annotation text"/>
-    <w:basedOn w:val="Normal"/>
-    <w:link w:val="CommentTextChar"/>
-    <w:uiPriority w:val="99"/>
-    <w:unhideWhenUsed/>
-    <w:rsid w:val="00A53114"/>
-    <w:pPr>
-      <w:widowControl/>
-      <w:autoSpaceDE/>
-      <w:autoSpaceDN/>
-      <w:adjustRightInd/>
-    </w:pPr>
-    <w:rPr>
-      <w:rFonts w:asciiTheme="minorHAnsi" w:eastAsiaTheme="minorHAnsi" w:hAnsiTheme="minorHAnsi" w:cstheme="minorBidi"/>
-      <w:sz w:val="20"/>
-      <w:szCs w:val="20"/>
-    </w:rPr>
-  </w:style>
-  <w:style w:type="character" w:customStyle="1" w:styleId="CommentTextChar">
-    <w:name w:val="Comment Text Char"/>
-    <w:basedOn w:val="DefaultParagraphFont"/>
-    <w:link w:val="CommentText"/>
-    <w:uiPriority w:val="99"/>
-    <w:rsid w:val="00A53114"/>
-    <w:rPr>
-      <w:rFonts w:eastAsiaTheme="minorHAnsi"/>
-      <w:sz w:val="20"/>
-      <w:szCs w:val="20"/>
-    </w:rPr>
-  </w:style>
 </w:styles>
 </file>
 
@@ -3565,49 +3022,6 @@
       <w:contextualSpacing/>
     </w:pPr>
   </w:style>
-  <w:style w:type="character" w:styleId="CommentReference">
-    <w:name w:val="annotation reference"/>
-    <w:basedOn w:val="DefaultParagraphFont"/>
-    <w:uiPriority w:val="99"/>
-    <w:semiHidden/>
-    <w:unhideWhenUsed/>
-    <w:rsid w:val="00A53114"/>
-    <w:rPr>
-      <w:sz w:val="16"/>
-      <w:szCs w:val="16"/>
-    </w:rPr>
-  </w:style>
-  <w:style w:type="paragraph" w:styleId="CommentText">
-    <w:name w:val="annotation text"/>
-    <w:basedOn w:val="Normal"/>
-    <w:link w:val="CommentTextChar"/>
-    <w:uiPriority w:val="99"/>
-    <w:unhideWhenUsed/>
-    <w:rsid w:val="00A53114"/>
-    <w:pPr>
-      <w:widowControl/>
-      <w:autoSpaceDE/>
-      <w:autoSpaceDN/>
-      <w:adjustRightInd/>
-    </w:pPr>
-    <w:rPr>
-      <w:rFonts w:asciiTheme="minorHAnsi" w:eastAsiaTheme="minorHAnsi" w:hAnsiTheme="minorHAnsi" w:cstheme="minorBidi"/>
-      <w:sz w:val="20"/>
-      <w:szCs w:val="20"/>
-    </w:rPr>
-  </w:style>
-  <w:style w:type="character" w:customStyle="1" w:styleId="CommentTextChar">
-    <w:name w:val="Comment Text Char"/>
-    <w:basedOn w:val="DefaultParagraphFont"/>
-    <w:link w:val="CommentText"/>
-    <w:uiPriority w:val="99"/>
-    <w:rsid w:val="00A53114"/>
-    <w:rPr>
-      <w:rFonts w:eastAsiaTheme="minorHAnsi"/>
-      <w:sz w:val="20"/>
-      <w:szCs w:val="20"/>
-    </w:rPr>
-  </w:style>
 </w:styles>
 </file>
 

</xml_diff>

<commit_message>
No Jail reformatted and add charge working.
</commit_message>
<xml_diff>
--- a/resources/Saved/21CRB01268_Traffic Judgment Entry.docx
+++ b/resources/Saved/21CRB01268_Traffic Judgment Entry.docx
@@ -551,7 +551,67 @@
           <w:sz w:val="20"/>
           <w:szCs w:val="20"/>
         </w:rPr>
-        <w:t xml:space="preserve">Defendant, having failed to complete the terms of the License Evaluation and Assistance Program, appeared in Court for sentencing on February 06, 2022.</w:t>
+        <w:t xml:space="preserve"/>
+      </w:r>
+      <w:r>
+        <w:rPr>
+          <w:rFonts w:ascii="Palatino Linotype" w:hAnsi="Palatino Linotype"/>
+          <w:sz w:val="20"/>
+          <w:szCs w:val="20"/>
+          <w:lang w:val="en-CA"/>
+        </w:rPr>
+        <w:fldChar w:fldCharType="begin"/>
+      </w:r>
+      <w:r>
+        <w:rPr>
+          <w:rFonts w:ascii="Palatino Linotype" w:hAnsi="Palatino Linotype"/>
+          <w:sz w:val="20"/>
+          <w:szCs w:val="20"/>
+          <w:lang w:val="en-CA"/>
+        </w:rPr>
+        <w:instrText xml:space="preserve"> SEQ CHAPTER \h \r 1</w:instrText>
+      </w:r>
+      <w:r>
+        <w:rPr>
+          <w:rFonts w:ascii="Palatino Linotype" w:hAnsi="Palatino Linotype"/>
+          <w:sz w:val="20"/>
+          <w:szCs w:val="20"/>
+          <w:lang w:val="en-CA"/>
+        </w:rPr>
+        <w:fldChar w:fldCharType="end"/>
+      </w:r>
+      <w:r>
+        <w:rPr>
+          <w:rFonts w:ascii="Palatino Linotype" w:hAnsi="Palatino Linotype"/>
+          <w:sz w:val="20"/>
+          <w:szCs w:val="20"/>
+          <w:lang w:val="en-CA"/>
+        </w:rPr>
+        <w:t>Defendant appeared in Court</w:t>
+      </w:r>
+      <w:r>
+        <w:rPr>
+          <w:rFonts w:ascii="Palatino Linotype" w:hAnsi="Palatino Linotype"/>
+          <w:sz w:val="20"/>
+          <w:szCs w:val="20"/>
+        </w:rPr>
+        <w:t xml:space="preserve"> for </w:t>
+      </w:r>
+      <w:r>
+        <w:rPr>
+          <w:rFonts w:ascii="Palatino Linotype" w:hAnsi="Palatino Linotype"/>
+          <w:sz w:val="20"/>
+          <w:szCs w:val="20"/>
+        </w:rPr>
+        <w:t xml:space="preserve">arraignment</w:t>
+      </w:r>
+      <w:r>
+        <w:rPr>
+          <w:rFonts w:ascii="Palatino Linotype" w:hAnsi="Palatino Linotype"/>
+          <w:sz w:val="20"/>
+          <w:szCs w:val="20"/>
+        </w:rPr>
+        <w:t xml:space="preserve"> on February 06, 2022.</w:t>
       </w:r>
       <w:r>
         <w:rPr>
@@ -561,6 +621,169 @@
         </w:rPr>
         <w:t xml:space="preserve"> </w:t>
       </w:r>
+      <w:r>
+        <w:rPr>
+          <w:rFonts w:ascii="Palatino Linotype" w:hAnsi="Palatino Linotype"/>
+          <w:bCs/>
+          <w:sz w:val="20"/>
+          <w:szCs w:val="20"/>
+        </w:rPr>
+        <w:t xml:space="preserve">Defendant waived right to counsel.</w:t>
+      </w:r>
+      <w:r>
+        <w:rPr>
+          <w:rFonts w:ascii="Palatino Linotype" w:hAnsi="Palatino Linotype"/>
+          <w:bCs/>
+          <w:sz w:val="20"/>
+          <w:szCs w:val="20"/>
+        </w:rPr>
+        <w:t xml:space="preserve"> </w:t>
+      </w:r>
+      <w:r>
+        <w:rPr>
+          <w:rFonts w:ascii="Palatino Linotype" w:hAnsi="Palatino Linotype"/>
+          <w:bCs/>
+          <w:sz w:val="20"/>
+          <w:szCs w:val="20"/>
+        </w:rPr>
+        <w:t xml:space="preserve"/>
+      </w:r>
+      <w:r>
+        <w:rPr>
+          <w:rFonts w:ascii="Palatino Linotype" w:hAnsi="Palatino Linotype"/>
+          <w:bCs/>
+          <w:sz w:val="20"/>
+          <w:szCs w:val="20"/>
+        </w:rPr>
+        <w:t xml:space="preserve"/>
+      </w:r>
+    </w:p>
+    <w:p>
+      <w:pPr>
+        <w:jc w:val="both"/>
+        <w:rPr>
+          <w:rFonts w:ascii="Palatino Linotype" w:hAnsi="Palatino Linotype"/>
+          <w:sz w:val="20"/>
+          <w:szCs w:val="20"/>
+        </w:rPr>
+      </w:pPr>
+    </w:p>
+    <w:p>
+      <w:pPr>
+        <w:jc w:val="both"/>
+        <w:rPr>
+          <w:rFonts w:ascii="Palatino Linotype" w:hAnsi="Palatino Linotype"/>
+          <w:sz w:val="20"/>
+          <w:szCs w:val="20"/>
+        </w:rPr>
+      </w:pPr>
+      <w:r>
+        <w:rPr>
+          <w:rFonts w:ascii="Palatino Linotype" w:hAnsi="Palatino Linotype"/>
+          <w:sz w:val="20"/>
+          <w:szCs w:val="20"/>
+        </w:rPr>
+        <w:t>The Court explained that Defendant was charged with the offense</w:t>
+      </w:r>
+      <w:r>
+        <w:rPr>
+          <w:rFonts w:ascii="Palatino Linotype" w:hAnsi="Palatino Linotype"/>
+          <w:sz w:val="20"/>
+          <w:szCs w:val="20"/>
+        </w:rPr>
+        <w:t>(</w:t>
+      </w:r>
+      <w:r>
+        <w:rPr>
+          <w:rFonts w:ascii="Palatino Linotype" w:hAnsi="Palatino Linotype"/>
+          <w:sz w:val="20"/>
+          <w:szCs w:val="20"/>
+        </w:rPr>
+        <w:t>s</w:t>
+      </w:r>
+      <w:r>
+        <w:rPr>
+          <w:rFonts w:ascii="Palatino Linotype" w:hAnsi="Palatino Linotype"/>
+          <w:sz w:val="20"/>
+          <w:szCs w:val="20"/>
+        </w:rPr>
+        <w:t>)</w:t>
+      </w:r>
+      <w:r>
+        <w:rPr>
+          <w:rFonts w:ascii="Palatino Linotype" w:hAnsi="Palatino Linotype"/>
+          <w:sz w:val="20"/>
+          <w:szCs w:val="20"/>
+        </w:rPr>
+        <w:t xml:space="preserve"> set fo</w:t>
+      </w:r>
+      <w:r>
+        <w:rPr>
+          <w:rFonts w:ascii="Palatino Linotype" w:hAnsi="Palatino Linotype"/>
+          <w:sz w:val="20"/>
+          <w:szCs w:val="20"/>
+        </w:rPr>
+        <w:t>rth below. The Defendant</w:t>
+      </w:r>
+      <w:r>
+        <w:rPr>
+          <w:rFonts w:ascii="Palatino Linotype" w:hAnsi="Palatino Linotype"/>
+          <w:sz w:val="20"/>
+          <w:szCs w:val="20"/>
+        </w:rPr>
+        <w:t xml:space="preserve"> understood the nature of the charge(s), all constitutional rights, and the effects of a plea</w:t>
+      </w:r>
+      <w:r>
+        <w:rPr>
+          <w:rFonts w:ascii="Palatino Linotype" w:hAnsi="Palatino Linotype"/>
+          <w:sz w:val="20"/>
+          <w:szCs w:val="20"/>
+        </w:rPr>
+        <w:t>. Following allocution, Defendant</w:t>
+      </w:r>
+      <w:r>
+        <w:rPr>
+          <w:rFonts w:ascii="Palatino Linotype" w:hAnsi="Palatino Linotype"/>
+          <w:sz w:val="20"/>
+          <w:szCs w:val="20"/>
+        </w:rPr>
+        <w:t xml:space="preserve"> entered a plea(s) to the charge(s) as set forth in the chart below. </w:t>
+      </w:r>
+      <w:r>
+        <w:rPr>
+          <w:rFonts w:ascii="Palatino Linotype" w:hAnsi="Palatino Linotype"/>
+          <w:sz w:val="20"/>
+          <w:szCs w:val="20"/>
+        </w:rPr>
+        <w:t xml:space="preserve">The Court advised that if Defendant is not a United States citizen any plea or conviction could result in deportation, exclusion from admission into the United States, or denial of naturalization under United States law. </w:t>
+      </w:r>
+      <w:r>
+        <w:rPr>
+          <w:rFonts w:ascii="Palatino Linotype" w:hAnsi="Palatino Linotype"/>
+          <w:vanish/>
+          <w:sz w:val="20"/>
+          <w:szCs w:val="20"/>
+        </w:rPr>
+        <w:t xml:space="preserve">R.C. 2943.031 </w:t>
+      </w:r>
+      <w:r>
+        <w:rPr>
+          <w:rFonts w:ascii="Palatino Linotype" w:hAnsi="Palatino Linotype"/>
+          <w:sz w:val="20"/>
+          <w:szCs w:val="20"/>
+        </w:rPr>
+        <w:t xml:space="preserve">The Court, finding that the Defendant entered the plea knowingly, intelligently, and voluntarily, accepted the plea and entered the following </w:t>
+      </w:r>
+      <w:proofErr w:type="gramStart"/>
+      <w:r>
+        <w:rPr>
+          <w:rFonts w:ascii="Palatino Linotype" w:hAnsi="Palatino Linotype"/>
+          <w:sz w:val="20"/>
+          <w:szCs w:val="20"/>
+        </w:rPr>
+        <w:t xml:space="preserve">sentence:</w:t>
+      </w:r>
+      <w:proofErr w:type="gramEnd"/>
       <w:r>
         <w:rPr>
           <w:rFonts w:ascii="Palatino Linotype" w:hAnsi="Palatino Linotype"/>
@@ -871,6 +1094,7 @@
                 <w:sz w:val="20"/>
                 <w:szCs w:val="20"/>
               </w:rPr>
+              <w:lastRenderedPageBreak/>
               <w:t>Plea</w:t>
             </w:r>
           </w:p>
@@ -909,7 +1133,87 @@
                 <w:sz w:val="20"/>
                 <w:szCs w:val="20"/>
               </w:rPr>
-              <w:lastRenderedPageBreak/>
+              <w:t xml:space="preserve">No Contest</w:t>
+            </w:r>
+          </w:p>
+        </w:tc>
+      </w:tr>
+      <w:tr>
+        <w:trPr>
+          <w:jc w:val="center"/>
+        </w:trPr>
+        <w:tc>
+          <w:tcPr>
+            <w:tcW w:w="1801" w:type="dxa"/>
+          </w:tcPr>
+          <w:p>
+            <w:pPr>
+              <w:tabs>
+                <w:tab w:val="left" w:pos="-1080"/>
+                <w:tab w:val="left" w:pos="-720"/>
+                <w:tab w:val="left" w:pos="0"/>
+                <w:tab w:val="left" w:pos="720"/>
+                <w:tab w:val="left" w:pos="1440"/>
+                <w:tab w:val="left" w:pos="2160"/>
+                <w:tab w:val="left" w:pos="2880"/>
+                <w:tab w:val="left" w:pos="3600"/>
+                <w:tab w:val="left" w:pos="4320"/>
+                <w:tab w:val="left" w:pos="4680"/>
+              </w:tabs>
+              <w:rPr>
+                <w:rFonts w:ascii="Palatino Linotype" w:hAnsi="Palatino Linotype"/>
+                <w:b/>
+                <w:bCs/>
+                <w:sz w:val="20"/>
+                <w:szCs w:val="20"/>
+              </w:rPr>
+            </w:pPr>
+            <w:r>
+              <w:rPr>
+                <w:rFonts w:ascii="Palatino Linotype" w:hAnsi="Palatino Linotype"/>
+                <w:b/>
+                <w:bCs/>
+                <w:sz w:val="20"/>
+                <w:szCs w:val="20"/>
+              </w:rPr>
+              <w:t>Finding</w:t>
+            </w:r>
+          </w:p>
+        </w:tc>
+        <w:tc>
+          <w:tcPr>
+            <w:tcW w:w="3289" w:type="dxa"/>
+          </w:tcPr>
+          <w:p>
+            <w:pPr>
+              <w:tabs>
+                <w:tab w:val="left" w:pos="-1080"/>
+                <w:tab w:val="left" w:pos="-720"/>
+                <w:tab w:val="left" w:pos="0"/>
+                <w:tab w:val="left" w:pos="720"/>
+                <w:tab w:val="left" w:pos="1440"/>
+                <w:tab w:val="left" w:pos="2160"/>
+                <w:tab w:val="left" w:pos="2880"/>
+                <w:tab w:val="left" w:pos="3600"/>
+                <w:tab w:val="left" w:pos="4320"/>
+                <w:tab w:val="left" w:pos="4680"/>
+              </w:tabs>
+              <w:rPr>
+                <w:rFonts w:ascii="Palatino Linotype" w:hAnsi="Palatino Linotype"/>
+                <w:b/>
+                <w:bCs/>
+                <w:sz w:val="20"/>
+                <w:szCs w:val="20"/>
+              </w:rPr>
+            </w:pPr>
+            <w:r>
+              <w:rPr>
+                <w:rFonts w:ascii="Palatino Linotype" w:hAnsi="Palatino Linotype"/>
+                <w:b/>
+                <w:bCs/>
+                <w:sz w:val="20"/>
+                <w:szCs w:val="20"/>
+              </w:rPr>
               <w:t xml:space="preserve">Guilty</w:t>
             </w:r>
           </w:p>
@@ -953,88 +1257,6 @@
                 <w:sz w:val="20"/>
                 <w:szCs w:val="20"/>
               </w:rPr>
-              <w:lastRenderedPageBreak/>
-              <w:t>Finding</w:t>
-            </w:r>
-          </w:p>
-        </w:tc>
-        <w:tc>
-          <w:tcPr>
-            <w:tcW w:w="3289" w:type="dxa"/>
-          </w:tcPr>
-          <w:p>
-            <w:pPr>
-              <w:tabs>
-                <w:tab w:val="left" w:pos="-1080"/>
-                <w:tab w:val="left" w:pos="-720"/>
-                <w:tab w:val="left" w:pos="0"/>
-                <w:tab w:val="left" w:pos="720"/>
-                <w:tab w:val="left" w:pos="1440"/>
-                <w:tab w:val="left" w:pos="2160"/>
-                <w:tab w:val="left" w:pos="2880"/>
-                <w:tab w:val="left" w:pos="3600"/>
-                <w:tab w:val="left" w:pos="4320"/>
-                <w:tab w:val="left" w:pos="4680"/>
-              </w:tabs>
-              <w:rPr>
-                <w:rFonts w:ascii="Palatino Linotype" w:hAnsi="Palatino Linotype"/>
-                <w:b/>
-                <w:bCs/>
-                <w:sz w:val="20"/>
-                <w:szCs w:val="20"/>
-              </w:rPr>
-            </w:pPr>
-            <w:r>
-              <w:rPr>
-                <w:rFonts w:ascii="Palatino Linotype" w:hAnsi="Palatino Linotype"/>
-                <w:b/>
-                <w:bCs/>
-                <w:sz w:val="20"/>
-                <w:szCs w:val="20"/>
-              </w:rPr>
-              <w:t xml:space="preserve">Guilty</w:t>
-            </w:r>
-          </w:p>
-        </w:tc>
-      </w:tr>
-      <w:tr>
-        <w:trPr>
-          <w:jc w:val="center"/>
-        </w:trPr>
-        <w:tc>
-          <w:tcPr>
-            <w:tcW w:w="1801" w:type="dxa"/>
-          </w:tcPr>
-          <w:p>
-            <w:pPr>
-              <w:tabs>
-                <w:tab w:val="left" w:pos="-1080"/>
-                <w:tab w:val="left" w:pos="-720"/>
-                <w:tab w:val="left" w:pos="0"/>
-                <w:tab w:val="left" w:pos="720"/>
-                <w:tab w:val="left" w:pos="1440"/>
-                <w:tab w:val="left" w:pos="2160"/>
-                <w:tab w:val="left" w:pos="2880"/>
-                <w:tab w:val="left" w:pos="3600"/>
-                <w:tab w:val="left" w:pos="4320"/>
-                <w:tab w:val="left" w:pos="4680"/>
-              </w:tabs>
-              <w:rPr>
-                <w:rFonts w:ascii="Palatino Linotype" w:hAnsi="Palatino Linotype"/>
-                <w:b/>
-                <w:bCs/>
-                <w:sz w:val="20"/>
-                <w:szCs w:val="20"/>
-              </w:rPr>
-            </w:pPr>
-            <w:r>
-              <w:rPr>
-                <w:rFonts w:ascii="Palatino Linotype" w:hAnsi="Palatino Linotype"/>
-                <w:b/>
-                <w:bCs/>
-                <w:sz w:val="20"/>
-                <w:szCs w:val="20"/>
-              </w:rPr>
               <w:t>Fine Amount</w:t>
             </w:r>
           </w:p>
@@ -1575,6 +1797,7 @@
           <w:sz w:val="20"/>
           <w:szCs w:val="20"/>
         </w:rPr>
+        <w:lastRenderedPageBreak/>
         <w:tab/>
       </w:r>
       <w:r>

</xml_diff>

<commit_message>
Updated apply_jtc to work for costs and fines.
</commit_message>
<xml_diff>
--- a/resources/Saved/21CRB01268_Traffic Judgment Entry.docx
+++ b/resources/Saved/21CRB01268_Traffic Judgment Entry.docx
@@ -160,23 +160,13 @@
           <w:szCs w:val="20"/>
         </w:rPr>
       </w:pPr>
-      <w:proofErr w:type="gramStart"/>
-      <w:r>
-        <w:rPr>
-          <w:rFonts w:ascii="Palatino Linotype" w:hAnsi="Palatino Linotype"/>
-          <w:sz w:val="20"/>
-          <w:szCs w:val="20"/>
-        </w:rPr>
-        <w:t>vs</w:t>
-      </w:r>
-      <w:proofErr w:type="gramEnd"/>
-      <w:r>
-        <w:rPr>
-          <w:rFonts w:ascii="Palatino Linotype" w:hAnsi="Palatino Linotype"/>
-          <w:sz w:val="20"/>
-          <w:szCs w:val="20"/>
-        </w:rPr>
-        <w:t>.</w:t>
+      <w:r>
+        <w:rPr>
+          <w:rFonts w:ascii="Palatino Linotype" w:hAnsi="Palatino Linotype"/>
+          <w:sz w:val="20"/>
+          <w:szCs w:val="20"/>
+        </w:rPr>
+        <w:t>vs.</w:t>
       </w:r>
       <w:r>
         <w:rPr>
@@ -217,7 +207,7 @@
           <w:szCs w:val="20"/>
         </w:rPr>
         <w:tab/>
-        <w:t>CASE NO</w:t>
+        <w:t xml:space="preserve">CASE NO</w:t>
       </w:r>
       <w:r>
         <w:rPr>
@@ -312,7 +302,7 @@
           <w:sz w:val="20"/>
           <w:szCs w:val="20"/>
         </w:rPr>
-        <w:t xml:space="preserve">MICHAEL</w:t>
+        <w:t xml:space="preserve">TARA</w:t>
       </w:r>
       <w:r>
         <w:rPr>
@@ -328,7 +318,7 @@
           <w:sz w:val="20"/>
           <w:szCs w:val="20"/>
         </w:rPr>
-        <w:t xml:space="preserve">DOUGLAS</w:t>
+        <w:t xml:space="preserve">DEAN</w:t>
       </w:r>
       <w:r>
         <w:rPr>
@@ -392,7 +382,6 @@
           <w:szCs w:val="20"/>
         </w:rPr>
       </w:pPr>
-      <w:proofErr w:type="gramStart"/>
       <w:r>
         <w:rPr>
           <w:rFonts w:ascii="Palatino Linotype" w:hAnsi="Palatino Linotype"/>
@@ -401,7 +390,6 @@
         </w:rPr>
         <w:t>Defendant.</w:t>
       </w:r>
-      <w:proofErr w:type="gramEnd"/>
       <w:r>
         <w:rPr>
           <w:rFonts w:ascii="Palatino Linotype" w:hAnsi="Palatino Linotype"/>
@@ -464,7 +452,6 @@
         <w:jc w:val="center"/>
         <w:rPr>
           <w:rFonts w:ascii="Palatino Linotype" w:hAnsi="Palatino Linotype"/>
-          <w:bCs/>
           <w:sz w:val="20"/>
           <w:szCs w:val="20"/>
         </w:rPr>
@@ -478,40 +465,7 @@
           <w:szCs w:val="20"/>
           <w:u w:val="single"/>
         </w:rPr>
-        <w:t>MAGISTRATE</w:t>
-      </w:r>
-      <w:r>
-        <w:rPr>
-          <w:rFonts w:ascii="Palatino Linotype" w:hAnsi="Palatino Linotype"/>
-          <w:b/>
-          <w:bCs/>
-          <w:sz w:val="20"/>
-          <w:szCs w:val="20"/>
-          <w:u w:val="single"/>
-        </w:rPr>
-        <w:t>’S</w:t>
-      </w:r>
-      <w:r>
-        <w:rPr>
-          <w:rFonts w:ascii="Palatino Linotype" w:hAnsi="Palatino Linotype"/>
-          <w:b/>
-          <w:bCs/>
-          <w:sz w:val="20"/>
-          <w:szCs w:val="20"/>
-          <w:u w:val="single"/>
-        </w:rPr>
-        <w:t xml:space="preserve"> </w:t>
-      </w:r>
-      <w:r>
-        <w:rPr>
-          <w:rFonts w:ascii="Palatino Linotype" w:hAnsi="Palatino Linotype"/>
-          <w:b/>
-          <w:bCs/>
-          <w:sz w:val="20"/>
-          <w:szCs w:val="20"/>
-          <w:u w:val="single"/>
-        </w:rPr>
-        <w:t xml:space="preserve">DECISION</w:t>
+        <w:t>FINAL JUDGMENT ENTRY</w:t>
       </w:r>
     </w:p>
     <w:p>
@@ -533,6 +487,14 @@
         </w:rPr>
         <w:t xml:space="preserve"/>
       </w:r>
+      <w:r>
+        <w:rPr>
+          <w:rFonts w:ascii="Palatino Linotype" w:hAnsi="Palatino Linotype"/>
+          <w:sz w:val="20"/>
+          <w:szCs w:val="20"/>
+        </w:rPr>
+        <w:tab/>
+      </w:r>
     </w:p>
     <w:p>
       <w:pPr>
@@ -587,7 +549,7 @@
           <w:szCs w:val="20"/>
           <w:lang w:val="en-CA"/>
         </w:rPr>
-        <w:t>Defendant appeared in Court</w:t>
+        <w:t xml:space="preserve">Defendant appeared in Court</w:t>
       </w:r>
       <w:r>
         <w:rPr>
@@ -603,7 +565,7 @@
           <w:sz w:val="20"/>
           <w:szCs w:val="20"/>
         </w:rPr>
-        <w:t xml:space="preserve">arraignment</w:t>
+        <w:t xml:space="preserve">change of plea</w:t>
       </w:r>
       <w:r>
         <w:rPr>
@@ -628,25 +590,7 @@
           <w:sz w:val="20"/>
           <w:szCs w:val="20"/>
         </w:rPr>
-        <w:t xml:space="preserve">Defendant waived right to counsel.</w:t>
-      </w:r>
-      <w:r>
-        <w:rPr>
-          <w:rFonts w:ascii="Palatino Linotype" w:hAnsi="Palatino Linotype"/>
-          <w:bCs/>
-          <w:sz w:val="20"/>
-          <w:szCs w:val="20"/>
-        </w:rPr>
-        <w:t xml:space="preserve"> </w:t>
-      </w:r>
-      <w:r>
-        <w:rPr>
-          <w:rFonts w:ascii="Palatino Linotype" w:hAnsi="Palatino Linotype"/>
-          <w:bCs/>
-          <w:sz w:val="20"/>
-          <w:szCs w:val="20"/>
-        </w:rPr>
-        <w:t xml:space="preserve"/>
+        <w:t xml:space="preserve">Defendant waived right to counsel. </w:t>
       </w:r>
       <w:r>
         <w:rPr>
@@ -772,18 +716,8 @@
           <w:sz w:val="20"/>
           <w:szCs w:val="20"/>
         </w:rPr>
-        <w:t xml:space="preserve">The Court, finding that the Defendant entered the plea knowingly, intelligently, and voluntarily, accepted the plea and entered the following </w:t>
-      </w:r>
-      <w:proofErr w:type="gramStart"/>
-      <w:r>
-        <w:rPr>
-          <w:rFonts w:ascii="Palatino Linotype" w:hAnsi="Palatino Linotype"/>
-          <w:sz w:val="20"/>
-          <w:szCs w:val="20"/>
-        </w:rPr>
-        <w:t xml:space="preserve">sentence:</w:t>
-      </w:r>
-      <w:proofErr w:type="gramEnd"/>
+        <w:t xml:space="preserve">The Court, finding that the Defendant entered the plea knowingly, intelligently, and voluntarily, accepted the plea and entered the following sentence:</w:t>
+      </w:r>
       <w:r>
         <w:rPr>
           <w:rFonts w:ascii="Palatino Linotype" w:hAnsi="Palatino Linotype"/>
@@ -795,12 +729,21 @@
     </w:p>
     <w:p>
       <w:pPr>
-        <w:rPr>
-          <w:rFonts w:ascii="Palatino Linotype" w:hAnsi="Palatino Linotype"/>
-          <w:sz w:val="20"/>
-          <w:szCs w:val="20"/>
-        </w:rPr>
-      </w:pPr>
+        <w:jc w:val="both"/>
+        <w:rPr>
+          <w:rFonts w:ascii="Palatino Linotype" w:hAnsi="Palatino Linotype"/>
+          <w:sz w:val="20"/>
+          <w:szCs w:val="20"/>
+        </w:rPr>
+      </w:pPr>
+      <w:r>
+        <w:rPr>
+          <w:rFonts w:ascii="Palatino Linotype" w:hAnsi="Palatino Linotype"/>
+          <w:sz w:val="20"/>
+          <w:szCs w:val="20"/>
+        </w:rPr>
+        <w:t xml:space="preserve"/>
+      </w:r>
     </w:p>
     <w:tbl>
       <w:tblPr>
@@ -1013,6 +956,7 @@
                 <w:sz w:val="20"/>
                 <w:szCs w:val="20"/>
               </w:rPr>
+              <w:lastRenderedPageBreak/>
               <w:t>Degree</w:t>
             </w:r>
           </w:p>
@@ -1094,89 +1038,7 @@
                 <w:sz w:val="20"/>
                 <w:szCs w:val="20"/>
               </w:rPr>
-              <w:lastRenderedPageBreak/>
               <w:t>Plea</w:t>
-            </w:r>
-          </w:p>
-        </w:tc>
-        <w:tc>
-          <w:tcPr>
-            <w:tcW w:w="3289" w:type="dxa"/>
-          </w:tcPr>
-          <w:p>
-            <w:pPr>
-              <w:tabs>
-                <w:tab w:val="left" w:pos="-1080"/>
-                <w:tab w:val="left" w:pos="-720"/>
-                <w:tab w:val="left" w:pos="0"/>
-                <w:tab w:val="left" w:pos="720"/>
-                <w:tab w:val="left" w:pos="1440"/>
-                <w:tab w:val="left" w:pos="2160"/>
-                <w:tab w:val="left" w:pos="2880"/>
-                <w:tab w:val="left" w:pos="3600"/>
-                <w:tab w:val="left" w:pos="4320"/>
-                <w:tab w:val="left" w:pos="4680"/>
-              </w:tabs>
-              <w:rPr>
-                <w:rFonts w:ascii="Palatino Linotype" w:hAnsi="Palatino Linotype"/>
-                <w:b/>
-                <w:bCs/>
-                <w:sz w:val="20"/>
-                <w:szCs w:val="20"/>
-              </w:rPr>
-            </w:pPr>
-            <w:r>
-              <w:rPr>
-                <w:rFonts w:ascii="Palatino Linotype" w:hAnsi="Palatino Linotype"/>
-                <w:b/>
-                <w:bCs/>
-                <w:sz w:val="20"/>
-                <w:szCs w:val="20"/>
-              </w:rPr>
-              <w:t xml:space="preserve">No Contest</w:t>
-            </w:r>
-          </w:p>
-        </w:tc>
-      </w:tr>
-      <w:tr>
-        <w:trPr>
-          <w:jc w:val="center"/>
-        </w:trPr>
-        <w:tc>
-          <w:tcPr>
-            <w:tcW w:w="1801" w:type="dxa"/>
-          </w:tcPr>
-          <w:p>
-            <w:pPr>
-              <w:tabs>
-                <w:tab w:val="left" w:pos="-1080"/>
-                <w:tab w:val="left" w:pos="-720"/>
-                <w:tab w:val="left" w:pos="0"/>
-                <w:tab w:val="left" w:pos="720"/>
-                <w:tab w:val="left" w:pos="1440"/>
-                <w:tab w:val="left" w:pos="2160"/>
-                <w:tab w:val="left" w:pos="2880"/>
-                <w:tab w:val="left" w:pos="3600"/>
-                <w:tab w:val="left" w:pos="4320"/>
-                <w:tab w:val="left" w:pos="4680"/>
-              </w:tabs>
-              <w:rPr>
-                <w:rFonts w:ascii="Palatino Linotype" w:hAnsi="Palatino Linotype"/>
-                <w:b/>
-                <w:bCs/>
-                <w:sz w:val="20"/>
-                <w:szCs w:val="20"/>
-              </w:rPr>
-            </w:pPr>
-            <w:r>
-              <w:rPr>
-                <w:rFonts w:ascii="Palatino Linotype" w:hAnsi="Palatino Linotype"/>
-                <w:b/>
-                <w:bCs/>
-                <w:sz w:val="20"/>
-                <w:szCs w:val="20"/>
-              </w:rPr>
-              <w:t>Finding</w:t>
             </w:r>
           </w:p>
         </w:tc>
@@ -1257,7 +1119,7 @@
                 <w:sz w:val="20"/>
                 <w:szCs w:val="20"/>
               </w:rPr>
-              <w:t>Fine Amount</w:t>
+              <w:t>Finding</w:t>
             </w:r>
           </w:p>
         </w:tc>
@@ -1295,7 +1157,7 @@
                 <w:sz w:val="20"/>
                 <w:szCs w:val="20"/>
               </w:rPr>
-              <w:t xml:space="preserve">$ 0</w:t>
+              <w:t xml:space="preserve">Guilty</w:t>
             </w:r>
           </w:p>
         </w:tc>
@@ -1338,6 +1200,87 @@
                 <w:sz w:val="20"/>
                 <w:szCs w:val="20"/>
               </w:rPr>
+              <w:t>Fine Amount</w:t>
+            </w:r>
+          </w:p>
+        </w:tc>
+        <w:tc>
+          <w:tcPr>
+            <w:tcW w:w="3289" w:type="dxa"/>
+          </w:tcPr>
+          <w:p>
+            <w:pPr>
+              <w:tabs>
+                <w:tab w:val="left" w:pos="-1080"/>
+                <w:tab w:val="left" w:pos="-720"/>
+                <w:tab w:val="left" w:pos="0"/>
+                <w:tab w:val="left" w:pos="720"/>
+                <w:tab w:val="left" w:pos="1440"/>
+                <w:tab w:val="left" w:pos="2160"/>
+                <w:tab w:val="left" w:pos="2880"/>
+                <w:tab w:val="left" w:pos="3600"/>
+                <w:tab w:val="left" w:pos="4320"/>
+                <w:tab w:val="left" w:pos="4680"/>
+              </w:tabs>
+              <w:rPr>
+                <w:rFonts w:ascii="Palatino Linotype" w:hAnsi="Palatino Linotype"/>
+                <w:b/>
+                <w:bCs/>
+                <w:sz w:val="20"/>
+                <w:szCs w:val="20"/>
+              </w:rPr>
+            </w:pPr>
+            <w:r>
+              <w:rPr>
+                <w:rFonts w:ascii="Palatino Linotype" w:hAnsi="Palatino Linotype"/>
+                <w:b/>
+                <w:bCs/>
+                <w:sz w:val="20"/>
+                <w:szCs w:val="20"/>
+              </w:rPr>
+              <w:t xml:space="preserve">$ 50</w:t>
+            </w:r>
+          </w:p>
+        </w:tc>
+      </w:tr>
+      <w:tr>
+        <w:trPr>
+          <w:jc w:val="center"/>
+        </w:trPr>
+        <w:tc>
+          <w:tcPr>
+            <w:tcW w:w="1801" w:type="dxa"/>
+          </w:tcPr>
+          <w:p>
+            <w:pPr>
+              <w:tabs>
+                <w:tab w:val="left" w:pos="-1080"/>
+                <w:tab w:val="left" w:pos="-720"/>
+                <w:tab w:val="left" w:pos="0"/>
+                <w:tab w:val="left" w:pos="720"/>
+                <w:tab w:val="left" w:pos="1440"/>
+                <w:tab w:val="left" w:pos="2160"/>
+                <w:tab w:val="left" w:pos="2880"/>
+                <w:tab w:val="left" w:pos="3600"/>
+                <w:tab w:val="left" w:pos="4320"/>
+                <w:tab w:val="left" w:pos="4680"/>
+              </w:tabs>
+              <w:rPr>
+                <w:rFonts w:ascii="Palatino Linotype" w:hAnsi="Palatino Linotype"/>
+                <w:b/>
+                <w:bCs/>
+                <w:sz w:val="20"/>
+                <w:szCs w:val="20"/>
+              </w:rPr>
+            </w:pPr>
+            <w:r>
+              <w:rPr>
+                <w:rFonts w:ascii="Palatino Linotype" w:hAnsi="Palatino Linotype"/>
+                <w:b/>
+                <w:bCs/>
+                <w:sz w:val="20"/>
+                <w:szCs w:val="20"/>
+              </w:rPr>
               <w:t xml:space="preserve">Fines </w:t>
             </w:r>
             <w:r>
@@ -1396,7 +1339,189 @@
                 <w:sz w:val="20"/>
                 <w:szCs w:val="20"/>
               </w:rPr>
-              <w:t xml:space="preserve">$ 0</w:t>
+              <w:t xml:space="preserve">$ 25</w:t>
+            </w:r>
+          </w:p>
+        </w:tc>
+      </w:tr>
+      <w:tr>
+        <w:trPr>
+          <w:jc w:val="center"/>
+        </w:trPr>
+        <w:tc>
+          <w:tcPr>
+            <w:tcW w:w="1801" w:type="dxa"/>
+          </w:tcPr>
+          <w:p>
+            <w:pPr>
+              <w:tabs>
+                <w:tab w:val="left" w:pos="-1080"/>
+                <w:tab w:val="left" w:pos="-720"/>
+                <w:tab w:val="left" w:pos="0"/>
+                <w:tab w:val="left" w:pos="720"/>
+                <w:tab w:val="left" w:pos="1440"/>
+                <w:tab w:val="left" w:pos="2160"/>
+                <w:tab w:val="left" w:pos="2880"/>
+                <w:tab w:val="left" w:pos="3600"/>
+                <w:tab w:val="left" w:pos="4320"/>
+                <w:tab w:val="left" w:pos="4680"/>
+              </w:tabs>
+              <w:rPr>
+                <w:rFonts w:ascii="Palatino Linotype" w:hAnsi="Palatino Linotype"/>
+                <w:b/>
+                <w:bCs/>
+                <w:sz w:val="20"/>
+                <w:szCs w:val="20"/>
+              </w:rPr>
+            </w:pPr>
+            <w:r>
+              <w:rPr>
+                <w:rFonts w:ascii="Palatino Linotype" w:hAnsi="Palatino Linotype"/>
+                <w:b/>
+                <w:bCs/>
+                <w:sz w:val="20"/>
+                <w:szCs w:val="20"/>
+              </w:rPr>
+              <w:t>Jail Days</w:t>
+            </w:r>
+          </w:p>
+        </w:tc>
+        <w:tc>
+          <w:tcPr>
+            <w:tcW w:w="3289" w:type="dxa"/>
+          </w:tcPr>
+          <w:p>
+            <w:pPr>
+              <w:tabs>
+                <w:tab w:val="left" w:pos="-1080"/>
+                <w:tab w:val="left" w:pos="-720"/>
+                <w:tab w:val="left" w:pos="0"/>
+                <w:tab w:val="left" w:pos="720"/>
+                <w:tab w:val="left" w:pos="1440"/>
+                <w:tab w:val="left" w:pos="2160"/>
+                <w:tab w:val="left" w:pos="2880"/>
+                <w:tab w:val="left" w:pos="3600"/>
+                <w:tab w:val="left" w:pos="4320"/>
+                <w:tab w:val="left" w:pos="4680"/>
+              </w:tabs>
+              <w:rPr>
+                <w:rFonts w:ascii="Palatino Linotype" w:hAnsi="Palatino Linotype"/>
+                <w:b/>
+                <w:bCs/>
+                <w:sz w:val="20"/>
+                <w:szCs w:val="20"/>
+              </w:rPr>
+            </w:pPr>
+            <w:r>
+              <w:rPr>
+                <w:rFonts w:ascii="Palatino Linotype" w:hAnsi="Palatino Linotype"/>
+                <w:b/>
+                <w:bCs/>
+                <w:sz w:val="20"/>
+                <w:szCs w:val="20"/>
+              </w:rPr>
+              <w:t xml:space="preserve">10</w:t>
+            </w:r>
+          </w:p>
+        </w:tc>
+      </w:tr>
+      <w:tr>
+        <w:trPr>
+          <w:jc w:val="center"/>
+        </w:trPr>
+        <w:tc>
+          <w:tcPr>
+            <w:tcW w:w="1801" w:type="dxa"/>
+          </w:tcPr>
+          <w:p>
+            <w:pPr>
+              <w:tabs>
+                <w:tab w:val="left" w:pos="-1080"/>
+                <w:tab w:val="left" w:pos="-720"/>
+                <w:tab w:val="left" w:pos="0"/>
+                <w:tab w:val="left" w:pos="720"/>
+                <w:tab w:val="left" w:pos="1440"/>
+                <w:tab w:val="left" w:pos="2160"/>
+                <w:tab w:val="left" w:pos="2880"/>
+                <w:tab w:val="left" w:pos="3600"/>
+                <w:tab w:val="left" w:pos="4320"/>
+                <w:tab w:val="left" w:pos="4680"/>
+              </w:tabs>
+              <w:rPr>
+                <w:rFonts w:ascii="Palatino Linotype" w:hAnsi="Palatino Linotype"/>
+                <w:b/>
+                <w:bCs/>
+                <w:sz w:val="20"/>
+                <w:szCs w:val="20"/>
+              </w:rPr>
+            </w:pPr>
+            <w:r>
+              <w:rPr>
+                <w:rFonts w:ascii="Palatino Linotype" w:hAnsi="Palatino Linotype"/>
+                <w:b/>
+                <w:bCs/>
+                <w:sz w:val="20"/>
+                <w:szCs w:val="20"/>
+              </w:rPr>
+              <w:t>Jail Days</w:t>
+            </w:r>
+            <w:r>
+              <w:rPr>
+                <w:rFonts w:ascii="Palatino Linotype" w:hAnsi="Palatino Linotype"/>
+                <w:b/>
+                <w:bCs/>
+                <w:sz w:val="20"/>
+                <w:szCs w:val="20"/>
+              </w:rPr>
+              <w:t xml:space="preserve"> </w:t>
+            </w:r>
+            <w:r>
+              <w:rPr>
+                <w:rFonts w:ascii="Palatino Linotype" w:hAnsi="Palatino Linotype"/>
+                <w:b/>
+                <w:bCs/>
+                <w:sz w:val="20"/>
+                <w:szCs w:val="20"/>
+              </w:rPr>
+              <w:t>Suspended</w:t>
+            </w:r>
+          </w:p>
+        </w:tc>
+        <w:tc>
+          <w:tcPr>
+            <w:tcW w:w="3289" w:type="dxa"/>
+          </w:tcPr>
+          <w:p>
+            <w:pPr>
+              <w:tabs>
+                <w:tab w:val="left" w:pos="-1080"/>
+                <w:tab w:val="left" w:pos="-720"/>
+                <w:tab w:val="left" w:pos="0"/>
+                <w:tab w:val="left" w:pos="720"/>
+                <w:tab w:val="left" w:pos="1440"/>
+                <w:tab w:val="left" w:pos="2160"/>
+                <w:tab w:val="left" w:pos="2880"/>
+                <w:tab w:val="left" w:pos="3600"/>
+                <w:tab w:val="left" w:pos="4320"/>
+                <w:tab w:val="left" w:pos="4680"/>
+              </w:tabs>
+              <w:rPr>
+                <w:rFonts w:ascii="Palatino Linotype" w:hAnsi="Palatino Linotype"/>
+                <w:b/>
+                <w:bCs/>
+                <w:sz w:val="20"/>
+                <w:szCs w:val="20"/>
+              </w:rPr>
+            </w:pPr>
+            <w:r>
+              <w:rPr>
+                <w:rFonts w:ascii="Palatino Linotype" w:hAnsi="Palatino Linotype"/>
+                <w:b/>
+                <w:bCs/>
+                <w:sz w:val="20"/>
+                <w:szCs w:val="20"/>
+              </w:rPr>
+              <w:t xml:space="preserve">5</w:t>
             </w:r>
           </w:p>
         </w:tc>
@@ -1424,7 +1549,6 @@
           <w:szCs w:val="20"/>
         </w:rPr>
       </w:pPr>
-      <w:proofErr w:type="gramStart"/>
       <w:r>
         <w:rPr>
           <w:rFonts w:ascii="Palatino Linotype" w:hAnsi="Palatino Linotype"/>
@@ -1433,9 +1557,8 @@
           <w:sz w:val="20"/>
           <w:szCs w:val="20"/>
         </w:rPr>
-        <w:t xml:space="preserve">Fines and Costs.</w:t>
-      </w:r>
-      <w:proofErr w:type="gramEnd"/>
+        <w:t xml:space="preserve">Fines and Costs.  </w:t>
+      </w:r>
       <w:r>
         <w:rPr>
           <w:rFonts w:ascii="Palatino Linotype" w:hAnsi="Palatino Linotype"/>
@@ -1444,7 +1567,60 @@
           <w:sz w:val="20"/>
           <w:szCs w:val="20"/>
         </w:rPr>
-        <w:t xml:space="preserve">  </w:t>
+        <w:t xml:space="preserve"/>
+      </w:r>
+      <w:r>
+        <w:rPr>
+          <w:rFonts w:ascii="Palatino Linotype" w:hAnsi="Palatino Linotype"/>
+          <w:bCs/>
+          <w:sz w:val="20"/>
+          <w:szCs w:val="20"/>
+          <w:u w:val="single"/>
+        </w:rPr>
+        <w:t xml:space="preserve">Court costs are assessed for the highest degree charge in this</w:t>
+      </w:r>
+      <w:r>
+        <w:rPr>
+          <w:rFonts w:ascii="Palatino Linotype" w:hAnsi="Palatino Linotype"/>
+          <w:bCs/>
+          <w:sz w:val="20"/>
+          <w:szCs w:val="20"/>
+          <w:u w:val="single"/>
+        </w:rPr>
+        <w:t xml:space="preserve"> case</w:t>
+      </w:r>
+      <w:r>
+        <w:rPr>
+          <w:rFonts w:ascii="Palatino Linotype" w:hAnsi="Palatino Linotype"/>
+          <w:bCs/>
+          <w:sz w:val="20"/>
+          <w:szCs w:val="20"/>
+        </w:rPr>
+        <w:t xml:space="preserve">. </w:t>
+      </w:r>
+      <w:r>
+        <w:rPr>
+          <w:rFonts w:ascii="Palatino Linotype" w:hAnsi="Palatino Linotype"/>
+          <w:sz w:val="20"/>
+          <w:szCs w:val="20"/>
+        </w:rPr>
+        <w:t xml:space="preserve"/>
+      </w:r>
+      <w:r>
+        <w:rPr>
+          <w:rFonts w:ascii="Palatino Linotype" w:hAnsi="Palatino Linotype"/>
+          <w:sz w:val="20"/>
+          <w:szCs w:val="20"/>
+        </w:rPr>
+        <w:t xml:space="preserve">Having</w:t>
+      </w:r>
+      <w:r>
+        <w:rPr>
+          <w:rFonts w:ascii="Palatino Linotype" w:hAnsi="Palatino Linotype"/>
+          <w:sz w:val="20"/>
+          <w:szCs w:val="20"/>
+        </w:rPr>
+        <w:t xml:space="preserve"> been informed of the fines </w:t>
       </w:r>
       <w:r>
         <w:rPr>
@@ -1459,47 +1635,26 @@
       <w:r>
         <w:rPr>
           <w:rFonts w:ascii="Palatino Linotype" w:hAnsi="Palatino Linotype"/>
-          <w:bCs/>
-          <w:sz w:val="20"/>
-          <w:szCs w:val="20"/>
-          <w:u w:val="single"/>
-        </w:rPr>
-        <w:t>Court costs are assessed for the highest degree charge in this</w:t>
-      </w:r>
-      <w:r>
-        <w:rPr>
-          <w:rFonts w:ascii="Palatino Linotype" w:hAnsi="Palatino Linotype"/>
-          <w:bCs/>
-          <w:sz w:val="20"/>
-          <w:szCs w:val="20"/>
-          <w:u w:val="single"/>
-        </w:rPr>
-        <w:t xml:space="preserve"> case</w:t>
-      </w:r>
-      <w:r>
-        <w:rPr>
-          <w:rFonts w:ascii="Palatino Linotype" w:hAnsi="Palatino Linotype"/>
-          <w:bCs/>
-          <w:sz w:val="20"/>
-          <w:szCs w:val="20"/>
-        </w:rPr>
-        <w:t xml:space="preserve">. </w:t>
-      </w:r>
-      <w:r>
-        <w:rPr>
-          <w:rFonts w:ascii="Palatino Linotype" w:hAnsi="Palatino Linotype"/>
-          <w:sz w:val="20"/>
-          <w:szCs w:val="20"/>
-        </w:rPr>
-        <w:t xml:space="preserve">Having</w:t>
-      </w:r>
-      <w:r>
-        <w:rPr>
-          <w:rFonts w:ascii="Palatino Linotype" w:hAnsi="Palatino Linotype"/>
-          <w:sz w:val="20"/>
-          <w:szCs w:val="20"/>
-        </w:rPr>
-        <w:t xml:space="preserve"> been informed of the fines </w:t>
+          <w:sz w:val="20"/>
+          <w:szCs w:val="20"/>
+        </w:rPr>
+        <w:t xml:space="preserve">and costs</w:t>
+      </w:r>
+      <w:r>
+        <w:rPr>
+          <w:rFonts w:ascii="Palatino Linotype" w:hAnsi="Palatino Linotype"/>
+          <w:sz w:val="20"/>
+          <w:szCs w:val="20"/>
+        </w:rPr>
+        <w:t xml:space="preserve"> </w:t>
+      </w:r>
+      <w:r>
+        <w:rPr>
+          <w:rFonts w:ascii="Palatino Linotype" w:hAnsi="Palatino Linotype"/>
+          <w:sz w:val="20"/>
+          <w:szCs w:val="20"/>
+        </w:rPr>
+        <w:t xml:space="preserve">owed, Defendant expressed an ability to pay </w:t>
       </w:r>
       <w:r>
         <w:rPr>
@@ -1509,40 +1664,32 @@
           <w:sz w:val="20"/>
           <w:szCs w:val="20"/>
         </w:rPr>
-        <w:t xml:space="preserve"/>
-      </w:r>
-      <w:r>
-        <w:rPr>
-          <w:rFonts w:ascii="Palatino Linotype" w:hAnsi="Palatino Linotype"/>
-          <w:sz w:val="20"/>
-          <w:szCs w:val="20"/>
-        </w:rPr>
-        <w:t xml:space="preserve">and</w:t>
-      </w:r>
-      <w:proofErr w:type="gramEnd"/>
-      <w:r>
-        <w:rPr>
-          <w:rFonts w:ascii="Palatino Linotype" w:hAnsi="Palatino Linotype"/>
-          <w:sz w:val="20"/>
-          <w:szCs w:val="20"/>
-        </w:rPr>
-        <w:t xml:space="preserve"> costs</w:t>
-      </w:r>
-      <w:r>
-        <w:rPr>
-          <w:rFonts w:ascii="Palatino Linotype" w:hAnsi="Palatino Linotype"/>
-          <w:sz w:val="20"/>
-          <w:szCs w:val="20"/>
-        </w:rPr>
-        <w:t xml:space="preserve"> </w:t>
-      </w:r>
-      <w:r>
-        <w:rPr>
-          <w:rFonts w:ascii="Palatino Linotype" w:hAnsi="Palatino Linotype"/>
-          <w:sz w:val="20"/>
-          <w:szCs w:val="20"/>
-        </w:rPr>
-        <w:t xml:space="preserve">owed, Defendant expressed an ability to pay </w:t>
+        <w:t xml:space="preserve">forthwith</w:t>
+      </w:r>
+      <w:r>
+        <w:rPr>
+          <w:rFonts w:ascii="Palatino Linotype" w:hAnsi="Palatino Linotype"/>
+          <w:sz w:val="20"/>
+          <w:szCs w:val="20"/>
+        </w:rPr>
+        <w:t xml:space="preserve">. </w:t>
+      </w:r>
+      <w:bookmarkStart w:id="0" w:name="_Hlk94196527"/>
+      <w:r>
+        <w:rPr>
+          <w:rFonts w:ascii="Palatino Linotype" w:hAnsi="Palatino Linotype"/>
+          <w:sz w:val="20"/>
+          <w:szCs w:val="20"/>
+        </w:rPr>
+        <w:t xml:space="preserve">Absent further order, the Court finds Defendant is able and shall pay</w:t>
+      </w:r>
+      <w:r>
+        <w:rPr>
+          <w:rFonts w:ascii="Palatino Linotype" w:hAnsi="Palatino Linotype"/>
+          <w:sz w:val="20"/>
+          <w:szCs w:val="20"/>
+        </w:rPr>
+        <w:t xml:space="preserve"> the fines </w:t>
       </w:r>
       <w:r>
         <w:rPr>
@@ -1552,33 +1699,33 @@
           <w:sz w:val="20"/>
           <w:szCs w:val="20"/>
         </w:rPr>
-        <w:t xml:space="preserve">forthwith</w:t>
-      </w:r>
-      <w:r>
-        <w:rPr>
-          <w:rFonts w:ascii="Palatino Linotype" w:hAnsi="Palatino Linotype"/>
-          <w:sz w:val="20"/>
-          <w:szCs w:val="20"/>
-        </w:rPr>
-        <w:t xml:space="preserve">. </w:t>
-      </w:r>
-      <w:bookmarkStart w:id="1" w:name="_Hlk94196527"/>
-      <w:r>
-        <w:rPr>
-          <w:rFonts w:ascii="Palatino Linotype" w:hAnsi="Palatino Linotype"/>
-          <w:sz w:val="20"/>
-          <w:szCs w:val="20"/>
-        </w:rPr>
-        <w:t xml:space="preserve">Absent further order, the Court finds Defendant is able and shall pay</w:t>
-      </w:r>
-      <w:r>
-        <w:rPr>
-          <w:rFonts w:ascii="Palatino Linotype" w:hAnsi="Palatino Linotype"/>
-          <w:sz w:val="20"/>
-          <w:szCs w:val="20"/>
-        </w:rPr>
-        <w:t xml:space="preserve"> the fines </w:t>
-      </w:r>
+        <w:t xml:space="preserve"/>
+      </w:r>
+      <w:r>
+        <w:rPr>
+          <w:rFonts w:ascii="Palatino Linotype" w:hAnsi="Palatino Linotype"/>
+          <w:sz w:val="20"/>
+          <w:szCs w:val="20"/>
+        </w:rPr>
+        <w:t xml:space="preserve">and costs</w:t>
+      </w:r>
+      <w:r>
+        <w:rPr>
+          <w:rFonts w:ascii="Palatino Linotype" w:hAnsi="Palatino Linotype"/>
+          <w:sz w:val="20"/>
+          <w:szCs w:val="20"/>
+        </w:rPr>
+        <w:t xml:space="preserve"> </w:t>
+      </w:r>
+      <w:r>
+        <w:rPr>
+          <w:rFonts w:ascii="Palatino Linotype" w:hAnsi="Palatino Linotype"/>
+          <w:sz w:val="20"/>
+          <w:szCs w:val="20"/>
+        </w:rPr>
+        <w:t xml:space="preserve">in full by </w:t>
+      </w:r>
+      <w:bookmarkEnd w:id="0"/>
       <w:r>
         <w:rPr>
           <w:rFonts w:ascii="Palatino Linotype" w:hAnsi="Palatino Linotype"/>
@@ -1587,6 +1734,30 @@
           <w:sz w:val="20"/>
           <w:szCs w:val="20"/>
         </w:rPr>
+        <w:t xml:space="preserve">February 06, 2022</w:t>
+      </w:r>
+      <w:r>
+        <w:rPr>
+          <w:rFonts w:ascii="Palatino Linotype" w:hAnsi="Palatino Linotype"/>
+          <w:sz w:val="20"/>
+          <w:szCs w:val="20"/>
+        </w:rPr>
+        <w:t xml:space="preserve">.</w:t>
+      </w:r>
+      <w:r>
+        <w:rPr>
+          <w:rFonts w:ascii="Palatino Linotype" w:hAnsi="Palatino Linotype"/>
+          <w:sz w:val="20"/>
+          <w:szCs w:val="20"/>
+        </w:rPr>
+        <w:t xml:space="preserve"> </w:t>
+      </w:r>
+      <w:r>
+        <w:rPr>
+          <w:rFonts w:ascii="Palatino Linotype" w:hAnsi="Palatino Linotype"/>
+          <w:sz w:val="20"/>
+          <w:szCs w:val="20"/>
+        </w:rPr>
         <w:t xml:space="preserve"/>
       </w:r>
       <w:r>
@@ -1595,51 +1766,7 @@
           <w:sz w:val="20"/>
           <w:szCs w:val="20"/>
         </w:rPr>
-        <w:t xml:space="preserve">and</w:t>
-      </w:r>
-      <w:proofErr w:type="gramEnd"/>
-      <w:r>
-        <w:rPr>
-          <w:rFonts w:ascii="Palatino Linotype" w:hAnsi="Palatino Linotype"/>
-          <w:sz w:val="20"/>
-          <w:szCs w:val="20"/>
-        </w:rPr>
-        <w:t xml:space="preserve"> costs</w:t>
-      </w:r>
-      <w:r>
-        <w:rPr>
-          <w:rFonts w:ascii="Palatino Linotype" w:hAnsi="Palatino Linotype"/>
-          <w:sz w:val="20"/>
-          <w:szCs w:val="20"/>
-        </w:rPr>
         <w:t xml:space="preserve"> </w:t>
-      </w:r>
-      <w:r>
-        <w:rPr>
-          <w:rFonts w:ascii="Palatino Linotype" w:hAnsi="Palatino Linotype"/>
-          <w:sz w:val="20"/>
-          <w:szCs w:val="20"/>
-        </w:rPr>
-        <w:t xml:space="preserve">in full by </w:t>
-      </w:r>
-      <w:bookmarkEnd w:id="1"/>
-      <w:r>
-        <w:rPr>
-          <w:rFonts w:ascii="Palatino Linotype" w:hAnsi="Palatino Linotype"/>
-          <w:b/>
-          <w:bCs/>
-          <w:sz w:val="20"/>
-          <w:szCs w:val="20"/>
-        </w:rPr>
-        <w:t xml:space="preserve">February 06, 2022</w:t>
-      </w:r>
-      <w:r>
-        <w:rPr>
-          <w:rFonts w:ascii="Palatino Linotype" w:hAnsi="Palatino Linotype"/>
-          <w:sz w:val="20"/>
-          <w:szCs w:val="20"/>
-        </w:rPr>
-        <w:t xml:space="preserve">. </w:t>
       </w:r>
       <w:r>
         <w:rPr>
@@ -1693,7 +1820,6 @@
           <w:szCs w:val="20"/>
         </w:rPr>
       </w:pPr>
-      <w:proofErr w:type="gramStart"/>
       <w:r>
         <w:rPr>
           <w:rFonts w:ascii="Palatino Linotype" w:hAnsi="Palatino Linotype"/>
@@ -1702,14 +1828,100 @@
           <w:sz w:val="20"/>
           <w:szCs w:val="20"/>
         </w:rPr>
-        <w:t xml:space="preserve">Proof of Financial Responsibility.</w:t>
-      </w:r>
-      <w:proofErr w:type="gramEnd"/>
+        <w:t xml:space="preserve">Proof of Financial Responsibility.  </w:t>
+      </w:r>
+      <w:r>
+        <w:rPr>
+          <w:rFonts w:ascii="Palatino Linotype" w:hAnsi="Palatino Linotype"/>
+          <w:bCs/>
+          <w:sz w:val="20"/>
+          <w:szCs w:val="20"/>
+        </w:rPr>
+        <w:t xml:space="preserve"> </w:t>
+      </w:r>
+      <w:r>
+        <w:rPr>
+          <w:rFonts w:ascii="Palatino Linotype" w:hAnsi="Palatino Linotype"/>
+          <w:sz w:val="20"/>
+          <w:szCs w:val="20"/>
+        </w:rPr>
+        <w:t xml:space="preserve">The Defendant showed the Court </w:t>
+      </w:r>
+      <w:r>
+        <w:rPr>
+          <w:rFonts w:ascii="Palatino Linotype" w:hAnsi="Palatino Linotype"/>
+          <w:sz w:val="20"/>
+          <w:szCs w:val="20"/>
+        </w:rPr>
+        <w:lastRenderedPageBreak/>
+        <w:t xml:space="preserve">proof of responsibility during the proceeding.</w:t>
+      </w:r>
+      <w:r>
+        <w:rPr>
+          <w:rFonts w:ascii="Palatino Linotype" w:hAnsi="Palatino Linotype"/>
+          <w:bCs/>
+          <w:sz w:val="20"/>
+          <w:szCs w:val="20"/>
+        </w:rPr>
+        <w:t xml:space="preserve"/>
+      </w:r>
+      <w:r>
+        <w:rPr>
+          <w:rFonts w:ascii="Palatino Linotype" w:hAnsi="Palatino Linotype"/>
+          <w:sz w:val="20"/>
+          <w:szCs w:val="20"/>
+        </w:rPr>
+        <w:t xml:space="preserve"/>
+      </w:r>
+      <w:r>
+        <w:rPr>
+          <w:rFonts w:ascii="Palatino Linotype" w:hAnsi="Palatino Linotype"/>
+          <w:sz w:val="20"/>
+          <w:szCs w:val="20"/>
+        </w:rPr>
+        <w:t xml:space="preserve"/>
+      </w:r>
+      <w:r>
+        <w:rPr>
+          <w:rFonts w:ascii="Palatino Linotype" w:hAnsi="Palatino Linotype"/>
+          <w:sz w:val="20"/>
+          <w:szCs w:val="20"/>
+        </w:rPr>
+        <w:t xml:space="preserve"/>
+      </w:r>
+      <w:r>
+        <w:rPr>
+          <w:rFonts w:ascii="Palatino Linotype" w:hAnsi="Palatino Linotype"/>
+          <w:sz w:val="20"/>
+          <w:szCs w:val="20"/>
+        </w:rPr>
+        <w:t xml:space="preserve"/>
+        <w:br/>
+        <w:t xml:space="preserve"/>
+      </w:r>
+    </w:p>
+    <w:p>
+      <w:pPr>
+        <w:jc w:val="both"/>
+        <w:rPr>
+          <w:rFonts w:ascii="Palatino Linotype" w:hAnsi="Palatino Linotype"/>
+          <w:sz w:val="20"/>
+          <w:szCs w:val="20"/>
+        </w:rPr>
+      </w:pPr>
       <w:r>
         <w:rPr>
           <w:rFonts w:ascii="Palatino Linotype" w:hAnsi="Palatino Linotype"/>
           <w:b/>
-          <w:bCs/>
+          <w:sz w:val="20"/>
+          <w:szCs w:val="20"/>
+        </w:rPr>
+        <w:t xml:space="preserve">Jail Commitment Terms.</w:t>
+      </w:r>
+      <w:r>
+        <w:rPr>
+          <w:rFonts w:ascii="Palatino Linotype" w:hAnsi="Palatino Linotype"/>
+          <w:b/>
           <w:sz w:val="20"/>
           <w:szCs w:val="20"/>
         </w:rPr>
@@ -1718,29 +1930,268 @@
       <w:r>
         <w:rPr>
           <w:rFonts w:ascii="Palatino Linotype" w:hAnsi="Palatino Linotype"/>
-          <w:bCs/>
-          <w:sz w:val="20"/>
-          <w:szCs w:val="20"/>
-        </w:rPr>
-        <w:t xml:space="preserve"> </w:t>
-      </w:r>
-      <w:r>
-        <w:rPr>
-          <w:rFonts w:ascii="Palatino Linotype" w:hAnsi="Palatino Linotype"/>
-          <w:sz w:val="20"/>
-          <w:szCs w:val="20"/>
-        </w:rPr>
-        <w:t xml:space="preserve">The Defendant showed the Court proof of responsibility during the proceeding.</w:t>
-      </w:r>
-      <w:r>
-        <w:rPr>
-          <w:rFonts w:ascii="Palatino Linotype" w:hAnsi="Palatino Linotype"/>
-          <w:bCs/>
           <w:sz w:val="20"/>
           <w:szCs w:val="20"/>
         </w:rPr>
         <w:t xml:space="preserve"/>
       </w:r>
+      <w:r>
+        <w:rPr>
+          <w:rFonts w:ascii="Palatino Linotype" w:hAnsi="Palatino Linotype"/>
+          <w:sz w:val="20"/>
+          <w:szCs w:val="20"/>
+        </w:rPr>
+        <w:t xml:space="preserve">Defendant’s report date is </w:t>
+      </w:r>
+      <w:r>
+        <w:rPr>
+          <w:rFonts w:ascii="Palatino Linotype" w:hAnsi="Palatino Linotype"/>
+          <w:b/>
+          <w:sz w:val="20"/>
+          <w:szCs w:val="20"/>
+        </w:rPr>
+        <w:t xml:space="preserve">February 06, 2022</w:t>
+      </w:r>
+      <w:r>
+        <w:rPr>
+          <w:rFonts w:ascii="Palatino Linotype" w:hAnsi="Palatino Linotype"/>
+          <w:b/>
+          <w:sz w:val="20"/>
+          <w:szCs w:val="20"/>
+        </w:rPr>
+        <w:t xml:space="preserve"> at 08:30 AM</w:t>
+      </w:r>
+      <w:r>
+        <w:rPr>
+          <w:rFonts w:ascii="Palatino Linotype" w:hAnsi="Palatino Linotype"/>
+          <w:sz w:val="20"/>
+          <w:szCs w:val="20"/>
+        </w:rPr>
+        <w:t xml:space="preserve">.</w:t>
+      </w:r>
+      <w:r>
+        <w:rPr>
+          <w:rFonts w:ascii="Palatino Linotype" w:hAnsi="Palatino Linotype"/>
+          <w:sz w:val="20"/>
+          <w:szCs w:val="20"/>
+        </w:rPr>
+        <w:t xml:space="preserve"/>
+      </w:r>
+    </w:p>
+    <w:p>
+      <w:pPr>
+        <w:pStyle w:val="ListParagraph"/>
+        <w:numPr>
+          <w:ilvl w:val="0"/>
+          <w:numId w:val="3"/>
+        </w:numPr>
+        <w:jc w:val="both"/>
+        <w:rPr>
+          <w:rFonts w:ascii="Palatino Linotype" w:hAnsi="Palatino Linotype"/>
+          <w:sz w:val="20"/>
+          <w:szCs w:val="20"/>
+        </w:rPr>
+      </w:pPr>
+      <w:r>
+        <w:rPr>
+          <w:rFonts w:ascii="Palatino Linotype" w:hAnsi="Palatino Linotype"/>
+          <w:sz w:val="20"/>
+          <w:szCs w:val="20"/>
+        </w:rPr>
+        <w:t>Defendant shall report to jail time</w:t>
+      </w:r>
+      <w:r>
+        <w:rPr>
+          <w:rFonts w:ascii="Palatino Linotype" w:hAnsi="Palatino Linotype"/>
+          <w:sz w:val="20"/>
+          <w:szCs w:val="20"/>
+        </w:rPr>
+        <w:t>l</w:t>
+      </w:r>
+      <w:r>
+        <w:rPr>
+          <w:rFonts w:ascii="Palatino Linotype" w:hAnsi="Palatino Linotype"/>
+          <w:sz w:val="20"/>
+          <w:szCs w:val="20"/>
+        </w:rPr>
+        <w:t>y and sober.</w:t>
+      </w:r>
+    </w:p>
+    <w:p>
+      <w:pPr>
+        <w:pStyle w:val="ListParagraph"/>
+        <w:numPr>
+          <w:ilvl w:val="0"/>
+          <w:numId w:val="3"/>
+        </w:numPr>
+        <w:jc w:val="both"/>
+        <w:rPr>
+          <w:rFonts w:ascii="Palatino Linotype" w:hAnsi="Palatino Linotype"/>
+          <w:sz w:val="20"/>
+          <w:szCs w:val="20"/>
+        </w:rPr>
+      </w:pPr>
+      <w:r>
+        <w:rPr>
+          <w:rFonts w:ascii="Palatino Linotype" w:hAnsi="Palatino Linotype"/>
+          <w:sz w:val="20"/>
+          <w:szCs w:val="20"/>
+        </w:rPr>
+        <w:t xml:space="preserve">The jail days imposed shall be served</w:t>
+      </w:r>
+      <w:r>
+        <w:rPr>
+          <w:rFonts w:ascii="Palatino Linotype" w:hAnsi="Palatino Linotype"/>
+          <w:sz w:val="20"/>
+          <w:szCs w:val="20"/>
+        </w:rPr>
+        <w:t xml:space="preserve"> as</w:t>
+      </w:r>
+      <w:r>
+        <w:rPr>
+          <w:rFonts w:ascii="Palatino Linotype" w:hAnsi="Palatino Linotype"/>
+          <w:sz w:val="20"/>
+          <w:szCs w:val="20"/>
+        </w:rPr>
+        <w:t xml:space="preserve"> consecutive days. </w:t>
+      </w:r>
+      <w:r>
+        <w:rPr>
+          <w:rFonts w:ascii="Palatino Linotype" w:hAnsi="Palatino Linotype"/>
+          <w:sz w:val="20"/>
+          <w:szCs w:val="20"/>
+        </w:rPr>
+        <w:t xml:space="preserve"/>
+      </w:r>
+      <w:r>
+        <w:rPr>
+          <w:rFonts w:ascii="Palatino Linotype" w:hAnsi="Palatino Linotype"/>
+          <w:sz w:val="20"/>
+          <w:szCs w:val="20"/>
+        </w:rPr>
+        <w:t xml:space="preserve"/>
+      </w:r>
+    </w:p>
+    <w:p>
+      <w:pPr>
+        <w:pStyle w:val="ListParagraph"/>
+        <w:numPr>
+          <w:ilvl w:val="0"/>
+          <w:numId w:val="3"/>
+        </w:numPr>
+        <w:jc w:val="both"/>
+        <w:rPr>
+          <w:rFonts w:ascii="Palatino Linotype" w:hAnsi="Palatino Linotype"/>
+          <w:sz w:val="20"/>
+          <w:szCs w:val="20"/>
+        </w:rPr>
+      </w:pPr>
+      <w:r>
+        <w:rPr>
+          <w:rFonts w:ascii="Palatino Linotype" w:hAnsi="Palatino Linotype"/>
+          <w:sz w:val="20"/>
+          <w:szCs w:val="20"/>
+        </w:rPr>
+        <w:t xml:space="preserve">Defendant is granted </w:t>
+      </w:r>
+      <w:r>
+        <w:rPr>
+          <w:rFonts w:ascii="Palatino Linotype" w:hAnsi="Palatino Linotype"/>
+          <w:b/>
+          <w:sz w:val="20"/>
+          <w:szCs w:val="20"/>
+        </w:rPr>
+        <w:t xml:space="preserve">credit for 5 days</w:t>
+      </w:r>
+      <w:r>
+        <w:rPr>
+          <w:rFonts w:ascii="Palatino Linotype" w:hAnsi="Palatino Linotype"/>
+          <w:sz w:val="20"/>
+          <w:szCs w:val="20"/>
+        </w:rPr>
+        <w:t xml:space="preserve"> already served in jail.</w:t>
+      </w:r>
+      <w:r>
+        <w:rPr>
+          <w:rFonts w:ascii="Palatino Linotype" w:hAnsi="Palatino Linotype"/>
+          <w:sz w:val="20"/>
+          <w:szCs w:val="20"/>
+        </w:rPr>
+        <w:t xml:space="preserve"/>
+      </w:r>
+      <w:r>
+        <w:rPr>
+          <w:rFonts w:ascii="Palatino Linotype" w:hAnsi="Palatino Linotype"/>
+          <w:sz w:val="20"/>
+          <w:szCs w:val="20"/>
+        </w:rPr>
+        <w:t xml:space="preserve"/>
+      </w:r>
+    </w:p>
+    <w:p>
+      <w:pPr>
+        <w:pStyle w:val="ListParagraph"/>
+        <w:numPr>
+          <w:ilvl w:val="0"/>
+          <w:numId w:val="3"/>
+        </w:numPr>
+        <w:jc w:val="both"/>
+        <w:rPr>
+          <w:rFonts w:ascii="Palatino Linotype" w:hAnsi="Palatino Linotype"/>
+          <w:sz w:val="20"/>
+          <w:szCs w:val="20"/>
+        </w:rPr>
+      </w:pPr>
+      <w:r>
+        <w:rPr>
+          <w:rFonts w:ascii="Palatino Linotype" w:hAnsi="Palatino Linotype"/>
+          <w:sz w:val="20"/>
+          <w:szCs w:val="20"/>
+        </w:rPr>
+        <w:t>Defendant shall timely pay</w:t>
+      </w:r>
+      <w:r>
+        <w:rPr>
+          <w:rFonts w:ascii="Palatino Linotype" w:hAnsi="Palatino Linotype"/>
+          <w:sz w:val="20"/>
+          <w:szCs w:val="20"/>
+        </w:rPr>
+        <w:t>,</w:t>
+      </w:r>
+      <w:r>
+        <w:rPr>
+          <w:rFonts w:ascii="Palatino Linotype" w:hAnsi="Palatino Linotype"/>
+          <w:sz w:val="20"/>
+          <w:szCs w:val="20"/>
+        </w:rPr>
+        <w:t xml:space="preserve"> or dispute</w:t>
+      </w:r>
+      <w:r>
+        <w:rPr>
+          <w:rFonts w:ascii="Palatino Linotype" w:hAnsi="Palatino Linotype"/>
+          <w:sz w:val="20"/>
+          <w:szCs w:val="20"/>
+        </w:rPr>
+        <w:t xml:space="preserve">,</w:t>
+      </w:r>
+      <w:r>
+        <w:rPr>
+          <w:rFonts w:ascii="Palatino Linotype" w:hAnsi="Palatino Linotype"/>
+          <w:sz w:val="20"/>
+          <w:szCs w:val="20"/>
+        </w:rPr>
+        <w:t xml:space="preserve"> confinement costs billed pursuant to R.C. 2929.37 or be subject to certificate of judgment by the Clerk.</w:t>
+      </w:r>
+    </w:p>
+    <w:p>
+      <w:pPr>
+        <w:jc w:val="both"/>
+        <w:rPr>
+          <w:rFonts w:ascii="Palatino Linotype" w:hAnsi="Palatino Linotype"/>
+          <w:sz w:val="20"/>
+          <w:szCs w:val="20"/>
+        </w:rPr>
+      </w:pPr>
       <w:r>
         <w:rPr>
           <w:rFonts w:ascii="Palatino Linotype" w:hAnsi="Palatino Linotype"/>
@@ -1797,7 +2248,6 @@
           <w:sz w:val="20"/>
           <w:szCs w:val="20"/>
         </w:rPr>
-        <w:lastRenderedPageBreak/>
         <w:tab/>
       </w:r>
       <w:r>
@@ -1862,7 +2312,7 @@
           <w:sz w:val="20"/>
           <w:szCs w:val="20"/>
         </w:rPr>
-        <w:t>____________________________________</w:t>
+        <w:t xml:space="preserve">____________________________________</w:t>
       </w:r>
     </w:p>
     <w:p>
@@ -1901,7 +2351,7 @@
           <w:sz w:val="20"/>
           <w:szCs w:val="20"/>
         </w:rPr>
-        <w:t xml:space="preserve">Magistrate</w:t>
+        <w:t xml:space="preserve">Judge</w:t>
       </w:r>
       <w:r>
         <w:rPr>
@@ -1917,7 +2367,7 @@
           <w:sz w:val="20"/>
           <w:szCs w:val="20"/>
         </w:rPr>
-        <w:t xml:space="preserve">Amanda</w:t>
+        <w:t xml:space="preserve">Marianne</w:t>
       </w:r>
       <w:r>
         <w:rPr>
@@ -1933,7 +2383,7 @@
           <w:sz w:val="20"/>
           <w:szCs w:val="20"/>
         </w:rPr>
-        <w:t xml:space="preserve">Bunner</w:t>
+        <w:t xml:space="preserve">Hemmeter</w:t>
       </w:r>
     </w:p>
     <w:p>
@@ -1969,77 +2419,6 @@
     <w:p>
       <w:pPr>
         <w:tabs>
-          <w:tab w:val="center" w:pos="4680"/>
-        </w:tabs>
-        <w:jc w:val="both"/>
-        <w:rPr>
-          <w:rFonts w:ascii="Palatino Linotype" w:hAnsi="Palatino Linotype"/>
-          <w:b/>
-          <w:bCs/>
-          <w:i/>
-          <w:sz w:val="19"/>
-          <w:szCs w:val="19"/>
-        </w:rPr>
-      </w:pPr>
-      <w:r>
-        <w:rPr>
-          <w:rFonts w:ascii="Palatino Linotype" w:hAnsi="Palatino Linotype"/>
-          <w:b/>
-          <w:bCs/>
-          <w:i/>
-          <w:sz w:val="19"/>
-          <w:szCs w:val="19"/>
-        </w:rPr>
-        <w:t xml:space="preserve">Pursuant to Criminal Rule 19(D) and Traffic Rule 14, written objections to this magistrate’s decision must be filed within </w:t>
-      </w:r>
-      <w:r>
-        <w:rPr>
-          <w:rFonts w:ascii="Palatino Linotype" w:hAnsi="Palatino Linotype"/>
-          <w:b/>
-          <w:bCs/>
-          <w:i/>
-          <w:sz w:val="19"/>
-          <w:szCs w:val="19"/>
-        </w:rPr>
-        <w:t>14</w:t>
-      </w:r>
-      <w:r>
-        <w:rPr>
-          <w:rFonts w:ascii="Palatino Linotype" w:hAnsi="Palatino Linotype"/>
-          <w:b/>
-          <w:bCs/>
-          <w:i/>
-          <w:sz w:val="19"/>
-          <w:szCs w:val="19"/>
-        </w:rPr>
-        <w:t xml:space="preserve"> days of the filing of this decision. Any objections must state with specificity the grounds of the objections. </w:t>
-      </w:r>
-      <w:r>
-        <w:rPr>
-          <w:rFonts w:ascii="Palatino Linotype" w:hAnsi="Palatino Linotype"/>
-          <w:b/>
-          <w:bCs/>
-          <w:i/>
-          <w:sz w:val="19"/>
-          <w:szCs w:val="19"/>
-        </w:rPr>
-        <w:t xml:space="preserve">A party shall not assign as error on appeal the court’s adoption of this decision unless the party timely </w:t>
-      </w:r>
-      <w:r>
-        <w:rPr>
-          <w:rFonts w:ascii="Palatino Linotype" w:hAnsi="Palatino Linotype"/>
-          <w:b/>
-          <w:bCs/>
-          <w:i/>
-          <w:sz w:val="19"/>
-          <w:szCs w:val="19"/>
-        </w:rPr>
-        <w:t xml:space="preserve">files objections.</w:t>
-      </w:r>
-    </w:p>
-    <w:p>
-      <w:pPr>
-        <w:tabs>
           <w:tab w:val="left" w:pos="-1080"/>
           <w:tab w:val="left" w:pos="-720"/>
           <w:tab w:val="left" w:pos="0"/>
@@ -2053,35 +2432,6 @@
         </w:tabs>
         <w:rPr>
           <w:rFonts w:ascii="Palatino Linotype" w:hAnsi="Palatino Linotype"/>
-          <w:sz w:val="20"/>
-          <w:szCs w:val="20"/>
-        </w:rPr>
-      </w:pPr>
-      <w:r>
-        <w:rPr>
-          <w:rFonts w:ascii="Palatino Linotype" w:hAnsi="Palatino Linotype"/>
-          <w:sz w:val="20"/>
-          <w:szCs w:val="20"/>
-        </w:rPr>
-        <w:t xml:space="preserve"/>
-      </w:r>
-    </w:p>
-    <w:p>
-      <w:pPr>
-        <w:tabs>
-          <w:tab w:val="left" w:pos="-1080"/>
-          <w:tab w:val="left" w:pos="-720"/>
-          <w:tab w:val="left" w:pos="0"/>
-          <w:tab w:val="left" w:pos="720"/>
-          <w:tab w:val="left" w:pos="1440"/>
-          <w:tab w:val="left" w:pos="2160"/>
-          <w:tab w:val="left" w:pos="2880"/>
-          <w:tab w:val="left" w:pos="3600"/>
-          <w:tab w:val="left" w:pos="4320"/>
-          <w:tab w:val="left" w:pos="4680"/>
-        </w:tabs>
-        <w:rPr>
-          <w:rFonts w:ascii="Palatino Linotype" w:hAnsi="Palatino Linotype"/>
           <w:sz w:val="16"/>
           <w:szCs w:val="16"/>
         </w:rPr>
@@ -2100,7 +2450,7 @@
           <w:sz w:val="16"/>
           <w:szCs w:val="16"/>
         </w:rPr>
-        <w:t>___</w:t>
+        <w:t xml:space="preserve">___</w:t>
       </w:r>
       <w:r>
         <w:rPr>
@@ -2116,29 +2466,8 @@
           <w:sz w:val="16"/>
           <w:szCs w:val="16"/>
         </w:rPr>
-        <w:t xml:space="preserve">___ Prosecutor’s Office, ___ MICHAEL DOUGLAS</w:t>
-      </w:r>
-    </w:p>
-    <w:p>
-      <w:pPr>
-        <w:tabs>
-          <w:tab w:val="left" w:pos="-1080"/>
-          <w:tab w:val="left" w:pos="-720"/>
-          <w:tab w:val="left" w:pos="0"/>
-          <w:tab w:val="left" w:pos="720"/>
-          <w:tab w:val="left" w:pos="1440"/>
-          <w:tab w:val="left" w:pos="2160"/>
-          <w:tab w:val="left" w:pos="2880"/>
-          <w:tab w:val="left" w:pos="3600"/>
-          <w:tab w:val="left" w:pos="4320"/>
-          <w:tab w:val="left" w:pos="4680"/>
-        </w:tabs>
-        <w:rPr>
-          <w:rFonts w:ascii="Palatino Linotype" w:hAnsi="Palatino Linotype"/>
-          <w:sz w:val="16"/>
-          <w:szCs w:val="16"/>
-        </w:rPr>
-      </w:pPr>
+        <w:t xml:space="preserve">___ Prosecutor’s Office, ___ TARA DEAN</w:t>
+      </w:r>
     </w:p>
     <w:sectPr>
       <w:headerReference w:type="even" r:id="rId8"/>
@@ -2190,7 +2519,12 @@
 <w:ftr xmlns:wpc="http://schemas.microsoft.com/office/word/2010/wordprocessingCanvas" xmlns:mc="http://schemas.openxmlformats.org/markup-compatibility/2006" xmlns:o="urn:schemas-microsoft-com:office:office" xmlns:r="http://schemas.openxmlformats.org/officeDocument/2006/relationships" xmlns:m="http://schemas.openxmlformats.org/officeDocument/2006/math" xmlns:v="urn:schemas-microsoft-com:vml" xmlns:wp14="http://schemas.microsoft.com/office/word/2010/wordprocessingDrawing" xmlns:wp="http://schemas.openxmlformats.org/drawingml/2006/wordprocessingDrawing" xmlns:w10="urn:schemas-microsoft-com:office:word" xmlns:w="http://schemas.openxmlformats.org/wordprocessingml/2006/main" xmlns:w14="http://schemas.microsoft.com/office/word/2010/wordml" xmlns:wpg="http://schemas.microsoft.com/office/word/2010/wordprocessingGroup" xmlns:wpi="http://schemas.microsoft.com/office/word/2010/wordprocessingInk" xmlns:wne="http://schemas.microsoft.com/office/word/2006/wordml" xmlns:wps="http://schemas.microsoft.com/office/word/2010/wordprocessingShape" mc:Ignorable="w14 wp14">
   <w:sdt>
     <w:sdtPr>
-      <w:id w:val="-1309706245"/>
+      <w:rPr>
+        <w:rFonts w:ascii="Palatino Linotype" w:hAnsi="Palatino Linotype"/>
+        <w:sz w:val="20"/>
+        <w:szCs w:val="20"/>
+      </w:rPr>
+      <w:id w:val="-2099861789"/>
       <w:docPartObj>
         <w:docPartGallery w:val="Page Numbers (Bottom of Page)"/>
         <w:docPartUnique/>
@@ -2205,19 +2539,13 @@
             <w:sz w:val="20"/>
             <w:szCs w:val="20"/>
           </w:rPr>
-          <w:id w:val="98381352"/>
+          <w:id w:val="860082579"/>
           <w:docPartObj>
             <w:docPartGallery w:val="Page Numbers (Top of Page)"/>
             <w:docPartUnique/>
           </w:docPartObj>
         </w:sdtPr>
-        <w:sdtEndPr>
-          <w:rPr>
-            <w:rFonts w:ascii="Times New Roman" w:hAnsi="Times New Roman"/>
-            <w:sz w:val="24"/>
-            <w:szCs w:val="24"/>
-          </w:rPr>
-        </w:sdtEndPr>
+        <w:sdtEndPr/>
         <w:sdtContent>
           <w:p>
             <w:pPr>
@@ -2287,7 +2615,7 @@
                 <w:sz w:val="20"/>
                 <w:szCs w:val="20"/>
               </w:rPr>
-              <w:t>1</w:t>
+              <w:t>2</w:t>
             </w:r>
             <w:r>
               <w:rPr>
@@ -2346,7 +2674,7 @@
                 <w:sz w:val="20"/>
                 <w:szCs w:val="20"/>
               </w:rPr>
-              <w:t>3</w:t>
+              <w:t>5</w:t>
             </w:r>
             <w:r>
               <w:rPr>
@@ -2374,49 +2702,13 @@
                 <w:sz w:val="20"/>
                 <w:szCs w:val="20"/>
               </w:rPr>
-              <w:t xml:space="preserve">Magistrate Decision</w:t>
+              <w:t xml:space="preserve">Final Judgment Entry 21CRB01268</w:t>
             </w:r>
-            <w:r>
-              <w:rPr>
-                <w:rFonts w:ascii="Palatino Linotype" w:hAnsi="Palatino Linotype"/>
-                <w:sz w:val="20"/>
-                <w:szCs w:val="20"/>
-              </w:rPr>
-              <w:t xml:space="preserve"> 21CRB01268</w:t>
-            </w:r>
-          </w:p>
-          <w:p>
-            <w:pPr>
-              <w:pStyle w:val="Footer"/>
-              <w:jc w:val="right"/>
-            </w:pPr>
           </w:p>
         </w:sdtContent>
       </w:sdt>
     </w:sdtContent>
   </w:sdt>
-  <w:p>
-    <w:pPr>
-      <w:tabs>
-        <w:tab w:val="left" w:pos="-1080"/>
-        <w:tab w:val="left" w:pos="-720"/>
-        <w:tab w:val="left" w:pos="0"/>
-        <w:tab w:val="left" w:pos="720"/>
-        <w:tab w:val="left" w:pos="1440"/>
-        <w:tab w:val="left" w:pos="2160"/>
-        <w:tab w:val="left" w:pos="2880"/>
-        <w:tab w:val="left" w:pos="3600"/>
-        <w:tab w:val="left" w:pos="4320"/>
-        <w:tab w:val="left" w:pos="4680"/>
-      </w:tabs>
-      <w:jc w:val="right"/>
-      <w:rPr>
-        <w:rFonts w:ascii="Palatino Linotype" w:hAnsi="Palatino Linotype"/>
-        <w:sz w:val="20"/>
-        <w:szCs w:val="20"/>
-      </w:rPr>
-    </w:pPr>
-  </w:p>
 </w:ftr>
 </file>
 
@@ -2608,8 +2900,240 @@
       </w:rPr>
     </w:lvl>
   </w:abstractNum>
+  <w:abstractNum w:abstractNumId="1">
+    <w:nsid w:val="279660C9"/>
+    <w:multiLevelType w:val="hybridMultilevel"/>
+    <w:tmpl w:val="672ECC5E"/>
+    <w:lvl w:ilvl="0" w:tplc="04090001">
+      <w:start w:val="1"/>
+      <w:numFmt w:val="bullet"/>
+      <w:lvlText w:val=""/>
+      <w:lvlJc w:val="left"/>
+      <w:pPr>
+        <w:ind w:left="720" w:hanging="360"/>
+      </w:pPr>
+      <w:rPr>
+        <w:rFonts w:ascii="Symbol" w:hAnsi="Symbol" w:hint="default"/>
+      </w:rPr>
+    </w:lvl>
+    <w:lvl w:ilvl="1" w:tplc="04090003" w:tentative="1">
+      <w:start w:val="1"/>
+      <w:numFmt w:val="bullet"/>
+      <w:lvlText w:val="o"/>
+      <w:lvlJc w:val="left"/>
+      <w:pPr>
+        <w:ind w:left="1440" w:hanging="360"/>
+      </w:pPr>
+      <w:rPr>
+        <w:rFonts w:ascii="Courier New" w:hAnsi="Courier New" w:cs="Courier New" w:hint="default"/>
+      </w:rPr>
+    </w:lvl>
+    <w:lvl w:ilvl="2" w:tplc="04090005" w:tentative="1">
+      <w:start w:val="1"/>
+      <w:numFmt w:val="bullet"/>
+      <w:lvlText w:val=""/>
+      <w:lvlJc w:val="left"/>
+      <w:pPr>
+        <w:ind w:left="2160" w:hanging="360"/>
+      </w:pPr>
+      <w:rPr>
+        <w:rFonts w:ascii="Wingdings" w:hAnsi="Wingdings" w:hint="default"/>
+      </w:rPr>
+    </w:lvl>
+    <w:lvl w:ilvl="3" w:tplc="04090001" w:tentative="1">
+      <w:start w:val="1"/>
+      <w:numFmt w:val="bullet"/>
+      <w:lvlText w:val=""/>
+      <w:lvlJc w:val="left"/>
+      <w:pPr>
+        <w:ind w:left="2880" w:hanging="360"/>
+      </w:pPr>
+      <w:rPr>
+        <w:rFonts w:ascii="Symbol" w:hAnsi="Symbol" w:hint="default"/>
+      </w:rPr>
+    </w:lvl>
+    <w:lvl w:ilvl="4" w:tplc="04090003" w:tentative="1">
+      <w:start w:val="1"/>
+      <w:numFmt w:val="bullet"/>
+      <w:lvlText w:val="o"/>
+      <w:lvlJc w:val="left"/>
+      <w:pPr>
+        <w:ind w:left="3600" w:hanging="360"/>
+      </w:pPr>
+      <w:rPr>
+        <w:rFonts w:ascii="Courier New" w:hAnsi="Courier New" w:cs="Courier New" w:hint="default"/>
+      </w:rPr>
+    </w:lvl>
+    <w:lvl w:ilvl="5" w:tplc="04090005" w:tentative="1">
+      <w:start w:val="1"/>
+      <w:numFmt w:val="bullet"/>
+      <w:lvlText w:val=""/>
+      <w:lvlJc w:val="left"/>
+      <w:pPr>
+        <w:ind w:left="4320" w:hanging="360"/>
+      </w:pPr>
+      <w:rPr>
+        <w:rFonts w:ascii="Wingdings" w:hAnsi="Wingdings" w:hint="default"/>
+      </w:rPr>
+    </w:lvl>
+    <w:lvl w:ilvl="6" w:tplc="04090001" w:tentative="1">
+      <w:start w:val="1"/>
+      <w:numFmt w:val="bullet"/>
+      <w:lvlText w:val=""/>
+      <w:lvlJc w:val="left"/>
+      <w:pPr>
+        <w:ind w:left="5040" w:hanging="360"/>
+      </w:pPr>
+      <w:rPr>
+        <w:rFonts w:ascii="Symbol" w:hAnsi="Symbol" w:hint="default"/>
+      </w:rPr>
+    </w:lvl>
+    <w:lvl w:ilvl="7" w:tplc="04090003" w:tentative="1">
+      <w:start w:val="1"/>
+      <w:numFmt w:val="bullet"/>
+      <w:lvlText w:val="o"/>
+      <w:lvlJc w:val="left"/>
+      <w:pPr>
+        <w:ind w:left="5760" w:hanging="360"/>
+      </w:pPr>
+      <w:rPr>
+        <w:rFonts w:ascii="Courier New" w:hAnsi="Courier New" w:cs="Courier New" w:hint="default"/>
+      </w:rPr>
+    </w:lvl>
+    <w:lvl w:ilvl="8" w:tplc="04090005" w:tentative="1">
+      <w:start w:val="1"/>
+      <w:numFmt w:val="bullet"/>
+      <w:lvlText w:val=""/>
+      <w:lvlJc w:val="left"/>
+      <w:pPr>
+        <w:ind w:left="6480" w:hanging="360"/>
+      </w:pPr>
+      <w:rPr>
+        <w:rFonts w:ascii="Wingdings" w:hAnsi="Wingdings" w:hint="default"/>
+      </w:rPr>
+    </w:lvl>
+  </w:abstractNum>
+  <w:abstractNum w:abstractNumId="2">
+    <w:nsid w:val="2E17566E"/>
+    <w:multiLevelType w:val="hybridMultilevel"/>
+    <w:tmpl w:val="00866CE6"/>
+    <w:lvl w:ilvl="0" w:tplc="04090001">
+      <w:start w:val="1"/>
+      <w:numFmt w:val="bullet"/>
+      <w:lvlText w:val=""/>
+      <w:lvlJc w:val="left"/>
+      <w:pPr>
+        <w:ind w:left="779" w:hanging="360"/>
+      </w:pPr>
+      <w:rPr>
+        <w:rFonts w:ascii="Symbol" w:hAnsi="Symbol" w:hint="default"/>
+      </w:rPr>
+    </w:lvl>
+    <w:lvl w:ilvl="1" w:tplc="04090003">
+      <w:start w:val="1"/>
+      <w:numFmt w:val="bullet"/>
+      <w:lvlText w:val="o"/>
+      <w:lvlJc w:val="left"/>
+      <w:pPr>
+        <w:ind w:left="1499" w:hanging="360"/>
+      </w:pPr>
+      <w:rPr>
+        <w:rFonts w:ascii="Courier New" w:hAnsi="Courier New" w:cs="Courier New" w:hint="default"/>
+      </w:rPr>
+    </w:lvl>
+    <w:lvl w:ilvl="2" w:tplc="04090005" w:tentative="1">
+      <w:start w:val="1"/>
+      <w:numFmt w:val="bullet"/>
+      <w:lvlText w:val=""/>
+      <w:lvlJc w:val="left"/>
+      <w:pPr>
+        <w:ind w:left="2219" w:hanging="360"/>
+      </w:pPr>
+      <w:rPr>
+        <w:rFonts w:ascii="Wingdings" w:hAnsi="Wingdings" w:hint="default"/>
+      </w:rPr>
+    </w:lvl>
+    <w:lvl w:ilvl="3" w:tplc="04090001" w:tentative="1">
+      <w:start w:val="1"/>
+      <w:numFmt w:val="bullet"/>
+      <w:lvlText w:val=""/>
+      <w:lvlJc w:val="left"/>
+      <w:pPr>
+        <w:ind w:left="2939" w:hanging="360"/>
+      </w:pPr>
+      <w:rPr>
+        <w:rFonts w:ascii="Symbol" w:hAnsi="Symbol" w:hint="default"/>
+      </w:rPr>
+    </w:lvl>
+    <w:lvl w:ilvl="4" w:tplc="04090003" w:tentative="1">
+      <w:start w:val="1"/>
+      <w:numFmt w:val="bullet"/>
+      <w:lvlText w:val="o"/>
+      <w:lvlJc w:val="left"/>
+      <w:pPr>
+        <w:ind w:left="3659" w:hanging="360"/>
+      </w:pPr>
+      <w:rPr>
+        <w:rFonts w:ascii="Courier New" w:hAnsi="Courier New" w:cs="Courier New" w:hint="default"/>
+      </w:rPr>
+    </w:lvl>
+    <w:lvl w:ilvl="5" w:tplc="04090005" w:tentative="1">
+      <w:start w:val="1"/>
+      <w:numFmt w:val="bullet"/>
+      <w:lvlText w:val=""/>
+      <w:lvlJc w:val="left"/>
+      <w:pPr>
+        <w:ind w:left="4379" w:hanging="360"/>
+      </w:pPr>
+      <w:rPr>
+        <w:rFonts w:ascii="Wingdings" w:hAnsi="Wingdings" w:hint="default"/>
+      </w:rPr>
+    </w:lvl>
+    <w:lvl w:ilvl="6" w:tplc="04090001" w:tentative="1">
+      <w:start w:val="1"/>
+      <w:numFmt w:val="bullet"/>
+      <w:lvlText w:val=""/>
+      <w:lvlJc w:val="left"/>
+      <w:pPr>
+        <w:ind w:left="5099" w:hanging="360"/>
+      </w:pPr>
+      <w:rPr>
+        <w:rFonts w:ascii="Symbol" w:hAnsi="Symbol" w:hint="default"/>
+      </w:rPr>
+    </w:lvl>
+    <w:lvl w:ilvl="7" w:tplc="04090003" w:tentative="1">
+      <w:start w:val="1"/>
+      <w:numFmt w:val="bullet"/>
+      <w:lvlText w:val="o"/>
+      <w:lvlJc w:val="left"/>
+      <w:pPr>
+        <w:ind w:left="5819" w:hanging="360"/>
+      </w:pPr>
+      <w:rPr>
+        <w:rFonts w:ascii="Courier New" w:hAnsi="Courier New" w:cs="Courier New" w:hint="default"/>
+      </w:rPr>
+    </w:lvl>
+    <w:lvl w:ilvl="8" w:tplc="04090005" w:tentative="1">
+      <w:start w:val="1"/>
+      <w:numFmt w:val="bullet"/>
+      <w:lvlText w:val=""/>
+      <w:lvlJc w:val="left"/>
+      <w:pPr>
+        <w:ind w:left="6539" w:hanging="360"/>
+      </w:pPr>
+      <w:rPr>
+        <w:rFonts w:ascii="Wingdings" w:hAnsi="Wingdings" w:hint="default"/>
+      </w:rPr>
+    </w:lvl>
+  </w:abstractNum>
   <w:num w:numId="1">
     <w:abstractNumId w:val="0"/>
+  </w:num>
+  <w:num w:numId="2">
+    <w:abstractNumId w:val="2"/>
+  </w:num>
+  <w:num w:numId="3">
+    <w:abstractNumId w:val="1"/>
   </w:num>
 </w:numbering>
 </file>
@@ -2928,6 +3452,49 @@
       <w:contextualSpacing/>
     </w:pPr>
   </w:style>
+  <w:style w:type="character" w:styleId="CommentReference">
+    <w:name w:val="annotation reference"/>
+    <w:basedOn w:val="DefaultParagraphFont"/>
+    <w:uiPriority w:val="99"/>
+    <w:semiHidden/>
+    <w:unhideWhenUsed/>
+    <w:rsid w:val="00A53114"/>
+    <w:rPr>
+      <w:sz w:val="16"/>
+      <w:szCs w:val="16"/>
+    </w:rPr>
+  </w:style>
+  <w:style w:type="paragraph" w:styleId="CommentText">
+    <w:name w:val="annotation text"/>
+    <w:basedOn w:val="Normal"/>
+    <w:link w:val="CommentTextChar"/>
+    <w:uiPriority w:val="99"/>
+    <w:unhideWhenUsed/>
+    <w:rsid w:val="00A53114"/>
+    <w:pPr>
+      <w:widowControl/>
+      <w:autoSpaceDE/>
+      <w:autoSpaceDN/>
+      <w:adjustRightInd/>
+    </w:pPr>
+    <w:rPr>
+      <w:rFonts w:asciiTheme="minorHAnsi" w:eastAsiaTheme="minorHAnsi" w:hAnsiTheme="minorHAnsi" w:cstheme="minorBidi"/>
+      <w:sz w:val="20"/>
+      <w:szCs w:val="20"/>
+    </w:rPr>
+  </w:style>
+  <w:style w:type="character" w:customStyle="1" w:styleId="CommentTextChar">
+    <w:name w:val="Comment Text Char"/>
+    <w:basedOn w:val="DefaultParagraphFont"/>
+    <w:link w:val="CommentText"/>
+    <w:uiPriority w:val="99"/>
+    <w:rsid w:val="00A53114"/>
+    <w:rPr>
+      <w:rFonts w:eastAsiaTheme="minorHAnsi"/>
+      <w:sz w:val="20"/>
+      <w:szCs w:val="20"/>
+    </w:rPr>
+  </w:style>
 </w:styles>
 </file>
 
@@ -3245,6 +3812,49 @@
       <w:contextualSpacing/>
     </w:pPr>
   </w:style>
+  <w:style w:type="character" w:styleId="CommentReference">
+    <w:name w:val="annotation reference"/>
+    <w:basedOn w:val="DefaultParagraphFont"/>
+    <w:uiPriority w:val="99"/>
+    <w:semiHidden/>
+    <w:unhideWhenUsed/>
+    <w:rsid w:val="00A53114"/>
+    <w:rPr>
+      <w:sz w:val="16"/>
+      <w:szCs w:val="16"/>
+    </w:rPr>
+  </w:style>
+  <w:style w:type="paragraph" w:styleId="CommentText">
+    <w:name w:val="annotation text"/>
+    <w:basedOn w:val="Normal"/>
+    <w:link w:val="CommentTextChar"/>
+    <w:uiPriority w:val="99"/>
+    <w:unhideWhenUsed/>
+    <w:rsid w:val="00A53114"/>
+    <w:pPr>
+      <w:widowControl/>
+      <w:autoSpaceDE/>
+      <w:autoSpaceDN/>
+      <w:adjustRightInd/>
+    </w:pPr>
+    <w:rPr>
+      <w:rFonts w:asciiTheme="minorHAnsi" w:eastAsiaTheme="minorHAnsi" w:hAnsiTheme="minorHAnsi" w:cstheme="minorBidi"/>
+      <w:sz w:val="20"/>
+      <w:szCs w:val="20"/>
+    </w:rPr>
+  </w:style>
+  <w:style w:type="character" w:customStyle="1" w:styleId="CommentTextChar">
+    <w:name w:val="Comment Text Char"/>
+    <w:basedOn w:val="DefaultParagraphFont"/>
+    <w:link w:val="CommentText"/>
+    <w:uiPriority w:val="99"/>
+    <w:rsid w:val="00A53114"/>
+    <w:rPr>
+      <w:rFonts w:eastAsiaTheme="minorHAnsi"/>
+      <w:sz w:val="20"/>
+      <w:szCs w:val="20"/>
+    </w:rPr>
+  </w:style>
 </w:styles>
 </file>
 

</xml_diff>

<commit_message>
Fixed bug for multiple instances and charges.sqlite.
</commit_message>
<xml_diff>
--- a/resources/Saved/21CRB01268_Traffic Judgment Entry.docx
+++ b/resources/Saved/21CRB01268_Traffic Judgment Entry.docx
@@ -160,13 +160,23 @@
           <w:szCs w:val="20"/>
         </w:rPr>
       </w:pPr>
-      <w:r>
-        <w:rPr>
-          <w:rFonts w:ascii="Palatino Linotype" w:hAnsi="Palatino Linotype"/>
-          <w:sz w:val="20"/>
-          <w:szCs w:val="20"/>
-        </w:rPr>
-        <w:t>vs.</w:t>
+      <w:proofErr w:type="gramStart"/>
+      <w:r>
+        <w:rPr>
+          <w:rFonts w:ascii="Palatino Linotype" w:hAnsi="Palatino Linotype"/>
+          <w:sz w:val="20"/>
+          <w:szCs w:val="20"/>
+        </w:rPr>
+        <w:t>vs</w:t>
+      </w:r>
+      <w:proofErr w:type="gramEnd"/>
+      <w:r>
+        <w:rPr>
+          <w:rFonts w:ascii="Palatino Linotype" w:hAnsi="Palatino Linotype"/>
+          <w:sz w:val="20"/>
+          <w:szCs w:val="20"/>
+        </w:rPr>
+        <w:t>.</w:t>
       </w:r>
       <w:r>
         <w:rPr>
@@ -207,7 +217,7 @@
           <w:szCs w:val="20"/>
         </w:rPr>
         <w:tab/>
-        <w:t xml:space="preserve">CASE NO</w:t>
+        <w:t>CASE NO</w:t>
       </w:r>
       <w:r>
         <w:rPr>
@@ -382,6 +392,7 @@
           <w:szCs w:val="20"/>
         </w:rPr>
       </w:pPr>
+      <w:proofErr w:type="gramStart"/>
       <w:r>
         <w:rPr>
           <w:rFonts w:ascii="Palatino Linotype" w:hAnsi="Palatino Linotype"/>
@@ -390,6 +401,7 @@
         </w:rPr>
         <w:t>Defendant.</w:t>
       </w:r>
+      <w:proofErr w:type="gramEnd"/>
       <w:r>
         <w:rPr>
           <w:rFonts w:ascii="Palatino Linotype" w:hAnsi="Palatino Linotype"/>
@@ -452,6 +464,7 @@
         <w:jc w:val="center"/>
         <w:rPr>
           <w:rFonts w:ascii="Palatino Linotype" w:hAnsi="Palatino Linotype"/>
+          <w:bCs/>
           <w:sz w:val="20"/>
           <w:szCs w:val="20"/>
         </w:rPr>
@@ -465,7 +478,40 @@
           <w:szCs w:val="20"/>
           <w:u w:val="single"/>
         </w:rPr>
-        <w:t>FINAL JUDGMENT ENTRY</w:t>
+        <w:t>MAGISTRATE</w:t>
+      </w:r>
+      <w:r>
+        <w:rPr>
+          <w:rFonts w:ascii="Palatino Linotype" w:hAnsi="Palatino Linotype"/>
+          <w:b/>
+          <w:bCs/>
+          <w:sz w:val="20"/>
+          <w:szCs w:val="20"/>
+          <w:u w:val="single"/>
+        </w:rPr>
+        <w:t>’S</w:t>
+      </w:r>
+      <w:r>
+        <w:rPr>
+          <w:rFonts w:ascii="Palatino Linotype" w:hAnsi="Palatino Linotype"/>
+          <w:b/>
+          <w:bCs/>
+          <w:sz w:val="20"/>
+          <w:szCs w:val="20"/>
+          <w:u w:val="single"/>
+        </w:rPr>
+        <w:t xml:space="preserve"> </w:t>
+      </w:r>
+      <w:r>
+        <w:rPr>
+          <w:rFonts w:ascii="Palatino Linotype" w:hAnsi="Palatino Linotype"/>
+          <w:b/>
+          <w:bCs/>
+          <w:sz w:val="20"/>
+          <w:szCs w:val="20"/>
+          <w:u w:val="single"/>
+        </w:rPr>
+        <w:t xml:space="preserve">DECISION</w:t>
       </w:r>
     </w:p>
     <w:p>
@@ -487,14 +533,6 @@
         </w:rPr>
         <w:t xml:space="preserve"/>
       </w:r>
-      <w:r>
-        <w:rPr>
-          <w:rFonts w:ascii="Palatino Linotype" w:hAnsi="Palatino Linotype"/>
-          <w:sz w:val="20"/>
-          <w:szCs w:val="20"/>
-        </w:rPr>
-        <w:tab/>
-      </w:r>
     </w:p>
     <w:p>
       <w:pPr>
@@ -549,7 +587,7 @@
           <w:szCs w:val="20"/>
           <w:lang w:val="en-CA"/>
         </w:rPr>
-        <w:t xml:space="preserve">Defendant appeared in Court</w:t>
+        <w:t>Defendant appeared in Court</w:t>
       </w:r>
       <w:r>
         <w:rPr>
@@ -573,7 +611,7 @@
           <w:sz w:val="20"/>
           <w:szCs w:val="20"/>
         </w:rPr>
-        <w:t xml:space="preserve"> on February 08, 2022.</w:t>
+        <w:t xml:space="preserve"> on February 10, 2022.</w:t>
       </w:r>
       <w:r>
         <w:rPr>
@@ -590,7 +628,25 @@
           <w:sz w:val="20"/>
           <w:szCs w:val="20"/>
         </w:rPr>
-        <w:t xml:space="preserve">Defendant waived right to counsel. </w:t>
+        <w:t xml:space="preserve">Defendant waived right to counsel.</w:t>
+      </w:r>
+      <w:r>
+        <w:rPr>
+          <w:rFonts w:ascii="Palatino Linotype" w:hAnsi="Palatino Linotype"/>
+          <w:bCs/>
+          <w:sz w:val="20"/>
+          <w:szCs w:val="20"/>
+        </w:rPr>
+        <w:t xml:space="preserve"> </w:t>
+      </w:r>
+      <w:r>
+        <w:rPr>
+          <w:rFonts w:ascii="Palatino Linotype" w:hAnsi="Palatino Linotype"/>
+          <w:bCs/>
+          <w:sz w:val="20"/>
+          <w:szCs w:val="20"/>
+        </w:rPr>
+        <w:t xml:space="preserve"/>
       </w:r>
       <w:r>
         <w:rPr>
@@ -716,8 +772,18 @@
           <w:sz w:val="20"/>
           <w:szCs w:val="20"/>
         </w:rPr>
-        <w:t xml:space="preserve">The Court, finding that the Defendant entered the plea knowingly, intelligently, and voluntarily, accepted the plea and entered the following sentence:</w:t>
-      </w:r>
+        <w:t xml:space="preserve">The Court, finding that the Defendant entered the plea knowingly, intelligently, and voluntarily, accepted the plea and entered the following </w:t>
+      </w:r>
+      <w:proofErr w:type="gramStart"/>
+      <w:r>
+        <w:rPr>
+          <w:rFonts w:ascii="Palatino Linotype" w:hAnsi="Palatino Linotype"/>
+          <w:sz w:val="20"/>
+          <w:szCs w:val="20"/>
+        </w:rPr>
+        <w:t xml:space="preserve">sentence:</w:t>
+      </w:r>
+      <w:proofErr w:type="gramEnd"/>
       <w:r>
         <w:rPr>
           <w:rFonts w:ascii="Palatino Linotype" w:hAnsi="Palatino Linotype"/>
@@ -729,21 +795,12 @@
     </w:p>
     <w:p>
       <w:pPr>
-        <w:jc w:val="both"/>
         <w:rPr>
           <w:rFonts w:ascii="Palatino Linotype" w:hAnsi="Palatino Linotype"/>
           <w:sz w:val="20"/>
           <w:szCs w:val="20"/>
         </w:rPr>
       </w:pPr>
-      <w:r>
-        <w:rPr>
-          <w:rFonts w:ascii="Palatino Linotype" w:hAnsi="Palatino Linotype"/>
-          <w:sz w:val="20"/>
-          <w:szCs w:val="20"/>
-        </w:rPr>
-        <w:t xml:space="preserve"/>
-      </w:r>
     </w:p>
     <w:tbl>
       <w:tblPr>
@@ -753,8 +810,9 @@
         <w:tblLook w:val="04A0" w:firstRow="1" w:lastRow="0" w:firstColumn="1" w:lastColumn="0" w:noHBand="0" w:noVBand="1"/>
       </w:tblPr>
       <w:tblGrid>
-        <w:gridCol w:w="4261"/>
-        <w:gridCol w:w="4019"/>
+        <w:gridCol w:w="2345"/>
+        <w:gridCol w:w="2103"/>
+        <w:gridCol w:w="3833"/>
       </w:tblGrid>
       <w:tr>
         <w:trPr>
@@ -833,6 +891,44 @@
                 <w:szCs w:val="20"/>
               </w:rPr>
               <w:t xml:space="preserve">POSSESSION DRUG PARAPHERNALIA</w:t>
+            </w:r>
+          </w:p>
+        </w:tc>
+        <w:tc>
+          <w:tcPr>
+            <w:tcW w:w="3289" w:type="dxa"/>
+          </w:tcPr>
+          <w:p>
+            <w:pPr>
+              <w:tabs>
+                <w:tab w:val="left" w:pos="-1080"/>
+                <w:tab w:val="left" w:pos="-720"/>
+                <w:tab w:val="left" w:pos="0"/>
+                <w:tab w:val="left" w:pos="720"/>
+                <w:tab w:val="left" w:pos="1440"/>
+                <w:tab w:val="left" w:pos="2160"/>
+                <w:tab w:val="left" w:pos="2880"/>
+                <w:tab w:val="left" w:pos="3600"/>
+                <w:tab w:val="left" w:pos="4320"/>
+                <w:tab w:val="left" w:pos="4680"/>
+              </w:tabs>
+              <w:rPr>
+                <w:rFonts w:ascii="Palatino Linotype" w:hAnsi="Palatino Linotype"/>
+                <w:b/>
+                <w:bCs/>
+                <w:sz w:val="20"/>
+                <w:szCs w:val="20"/>
+              </w:rPr>
+            </w:pPr>
+            <w:r>
+              <w:rPr>
+                <w:rFonts w:ascii="Palatino Linotype" w:hAnsi="Palatino Linotype"/>
+                <w:b/>
+                <w:bCs/>
+                <w:sz w:val="20"/>
+                <w:szCs w:val="20"/>
+              </w:rPr>
+              <w:t xml:space="preserve">No Operator License - Never Held</w:t>
             </w:r>
           </w:p>
         </w:tc>
@@ -917,50 +1013,6 @@
             </w:r>
           </w:p>
         </w:tc>
-      </w:tr>
-      <w:tr>
-        <w:trPr>
-          <w:jc w:val="center"/>
-        </w:trPr>
-        <w:tc>
-          <w:tcPr>
-            <w:tcW w:w="1801" w:type="dxa"/>
-          </w:tcPr>
-          <w:p>
-            <w:pPr>
-              <w:tabs>
-                <w:tab w:val="left" w:pos="-1080"/>
-                <w:tab w:val="left" w:pos="-720"/>
-                <w:tab w:val="left" w:pos="0"/>
-                <w:tab w:val="left" w:pos="720"/>
-                <w:tab w:val="left" w:pos="1440"/>
-                <w:tab w:val="left" w:pos="2160"/>
-                <w:tab w:val="left" w:pos="2880"/>
-                <w:tab w:val="left" w:pos="3600"/>
-                <w:tab w:val="left" w:pos="4320"/>
-                <w:tab w:val="left" w:pos="4680"/>
-              </w:tabs>
-              <w:rPr>
-                <w:rFonts w:ascii="Palatino Linotype" w:hAnsi="Palatino Linotype"/>
-                <w:b/>
-                <w:bCs/>
-                <w:sz w:val="20"/>
-                <w:szCs w:val="20"/>
-              </w:rPr>
-            </w:pPr>
-            <w:r>
-              <w:rPr>
-                <w:rFonts w:ascii="Palatino Linotype" w:hAnsi="Palatino Linotype"/>
-                <w:b/>
-                <w:bCs/>
-                <w:sz w:val="20"/>
-                <w:szCs w:val="20"/>
-              </w:rPr>
-              <w:lastRenderedPageBreak/>
-              <w:t>Degree</w:t>
-            </w:r>
-          </w:p>
-        </w:tc>
         <w:tc>
           <w:tcPr>
             <w:tcW w:w="3289" w:type="dxa"/>
@@ -995,7 +1047,7 @@
                 <w:sz w:val="20"/>
                 <w:szCs w:val="20"/>
               </w:rPr>
-              <w:t xml:space="preserve">M4</w:t>
+              <w:t xml:space="preserve">4510.12(C)(1)</w:t>
             </w:r>
           </w:p>
         </w:tc>
@@ -1038,7 +1090,165 @@
                 <w:sz w:val="20"/>
                 <w:szCs w:val="20"/>
               </w:rPr>
+              <w:t>Degree</w:t>
+            </w:r>
+          </w:p>
+        </w:tc>
+        <w:tc>
+          <w:tcPr>
+            <w:tcW w:w="3289" w:type="dxa"/>
+          </w:tcPr>
+          <w:p>
+            <w:pPr>
+              <w:tabs>
+                <w:tab w:val="left" w:pos="-1080"/>
+                <w:tab w:val="left" w:pos="-720"/>
+                <w:tab w:val="left" w:pos="0"/>
+                <w:tab w:val="left" w:pos="720"/>
+                <w:tab w:val="left" w:pos="1440"/>
+                <w:tab w:val="left" w:pos="2160"/>
+                <w:tab w:val="left" w:pos="2880"/>
+                <w:tab w:val="left" w:pos="3600"/>
+                <w:tab w:val="left" w:pos="4320"/>
+                <w:tab w:val="left" w:pos="4680"/>
+              </w:tabs>
+              <w:rPr>
+                <w:rFonts w:ascii="Palatino Linotype" w:hAnsi="Palatino Linotype"/>
+                <w:b/>
+                <w:bCs/>
+                <w:sz w:val="20"/>
+                <w:szCs w:val="20"/>
+              </w:rPr>
+            </w:pPr>
+            <w:r>
+              <w:rPr>
+                <w:rFonts w:ascii="Palatino Linotype" w:hAnsi="Palatino Linotype"/>
+                <w:b/>
+                <w:bCs/>
+                <w:sz w:val="20"/>
+                <w:szCs w:val="20"/>
+              </w:rPr>
+              <w:t xml:space="preserve">M4</w:t>
+            </w:r>
+          </w:p>
+        </w:tc>
+        <w:tc>
+          <w:tcPr>
+            <w:tcW w:w="3289" w:type="dxa"/>
+          </w:tcPr>
+          <w:p>
+            <w:pPr>
+              <w:tabs>
+                <w:tab w:val="left" w:pos="-1080"/>
+                <w:tab w:val="left" w:pos="-720"/>
+                <w:tab w:val="left" w:pos="0"/>
+                <w:tab w:val="left" w:pos="720"/>
+                <w:tab w:val="left" w:pos="1440"/>
+                <w:tab w:val="left" w:pos="2160"/>
+                <w:tab w:val="left" w:pos="2880"/>
+                <w:tab w:val="left" w:pos="3600"/>
+                <w:tab w:val="left" w:pos="4320"/>
+                <w:tab w:val="left" w:pos="4680"/>
+              </w:tabs>
+              <w:rPr>
+                <w:rFonts w:ascii="Palatino Linotype" w:hAnsi="Palatino Linotype"/>
+                <w:b/>
+                <w:bCs/>
+                <w:sz w:val="20"/>
+                <w:szCs w:val="20"/>
+              </w:rPr>
+            </w:pPr>
+            <w:r>
+              <w:rPr>
+                <w:rFonts w:ascii="Palatino Linotype" w:hAnsi="Palatino Linotype"/>
+                <w:b/>
+                <w:bCs/>
+                <w:sz w:val="20"/>
+                <w:szCs w:val="20"/>
+              </w:rPr>
+              <w:t xml:space="preserve">Unclassified Misdemeanor</w:t>
+            </w:r>
+          </w:p>
+        </w:tc>
+      </w:tr>
+      <w:tr>
+        <w:trPr>
+          <w:jc w:val="center"/>
+        </w:trPr>
+        <w:tc>
+          <w:tcPr>
+            <w:tcW w:w="1801" w:type="dxa"/>
+          </w:tcPr>
+          <w:p>
+            <w:pPr>
+              <w:tabs>
+                <w:tab w:val="left" w:pos="-1080"/>
+                <w:tab w:val="left" w:pos="-720"/>
+                <w:tab w:val="left" w:pos="0"/>
+                <w:tab w:val="left" w:pos="720"/>
+                <w:tab w:val="left" w:pos="1440"/>
+                <w:tab w:val="left" w:pos="2160"/>
+                <w:tab w:val="left" w:pos="2880"/>
+                <w:tab w:val="left" w:pos="3600"/>
+                <w:tab w:val="left" w:pos="4320"/>
+                <w:tab w:val="left" w:pos="4680"/>
+              </w:tabs>
+              <w:rPr>
+                <w:rFonts w:ascii="Palatino Linotype" w:hAnsi="Palatino Linotype"/>
+                <w:b/>
+                <w:bCs/>
+                <w:sz w:val="20"/>
+                <w:szCs w:val="20"/>
+              </w:rPr>
+            </w:pPr>
+            <w:r>
+              <w:rPr>
+                <w:rFonts w:ascii="Palatino Linotype" w:hAnsi="Palatino Linotype"/>
+                <w:b/>
+                <w:bCs/>
+                <w:sz w:val="20"/>
+                <w:szCs w:val="20"/>
+              </w:rPr>
+              <w:lastRenderedPageBreak/>
               <w:t>Plea</w:t>
+            </w:r>
+          </w:p>
+        </w:tc>
+        <w:tc>
+          <w:tcPr>
+            <w:tcW w:w="3289" w:type="dxa"/>
+          </w:tcPr>
+          <w:p>
+            <w:pPr>
+              <w:tabs>
+                <w:tab w:val="left" w:pos="-1080"/>
+                <w:tab w:val="left" w:pos="-720"/>
+                <w:tab w:val="left" w:pos="0"/>
+                <w:tab w:val="left" w:pos="720"/>
+                <w:tab w:val="left" w:pos="1440"/>
+                <w:tab w:val="left" w:pos="2160"/>
+                <w:tab w:val="left" w:pos="2880"/>
+                <w:tab w:val="left" w:pos="3600"/>
+                <w:tab w:val="left" w:pos="4320"/>
+                <w:tab w:val="left" w:pos="4680"/>
+              </w:tabs>
+              <w:rPr>
+                <w:rFonts w:ascii="Palatino Linotype" w:hAnsi="Palatino Linotype"/>
+                <w:b/>
+                <w:bCs/>
+                <w:sz w:val="20"/>
+                <w:szCs w:val="20"/>
+              </w:rPr>
+            </w:pPr>
+            <w:r>
+              <w:rPr>
+                <w:rFonts w:ascii="Palatino Linotype" w:hAnsi="Palatino Linotype"/>
+                <w:b/>
+                <w:bCs/>
+                <w:sz w:val="20"/>
+                <w:szCs w:val="20"/>
+              </w:rPr>
+              <w:t xml:space="preserve">No Contest</w:t>
             </w:r>
           </w:p>
         </w:tc>
@@ -1161,6 +1371,44 @@
             </w:r>
           </w:p>
         </w:tc>
+        <w:tc>
+          <w:tcPr>
+            <w:tcW w:w="3289" w:type="dxa"/>
+          </w:tcPr>
+          <w:p>
+            <w:pPr>
+              <w:tabs>
+                <w:tab w:val="left" w:pos="-1080"/>
+                <w:tab w:val="left" w:pos="-720"/>
+                <w:tab w:val="left" w:pos="0"/>
+                <w:tab w:val="left" w:pos="720"/>
+                <w:tab w:val="left" w:pos="1440"/>
+                <w:tab w:val="left" w:pos="2160"/>
+                <w:tab w:val="left" w:pos="2880"/>
+                <w:tab w:val="left" w:pos="3600"/>
+                <w:tab w:val="left" w:pos="4320"/>
+                <w:tab w:val="left" w:pos="4680"/>
+              </w:tabs>
+              <w:rPr>
+                <w:rFonts w:ascii="Palatino Linotype" w:hAnsi="Palatino Linotype"/>
+                <w:b/>
+                <w:bCs/>
+                <w:sz w:val="20"/>
+                <w:szCs w:val="20"/>
+              </w:rPr>
+            </w:pPr>
+            <w:r>
+              <w:rPr>
+                <w:rFonts w:ascii="Palatino Linotype" w:hAnsi="Palatino Linotype"/>
+                <w:b/>
+                <w:bCs/>
+                <w:sz w:val="20"/>
+                <w:szCs w:val="20"/>
+              </w:rPr>
+              <w:t xml:space="preserve">Guilty</w:t>
+            </w:r>
+          </w:p>
+        </w:tc>
       </w:tr>
       <w:tr>
         <w:trPr>
@@ -1201,6 +1449,44 @@
                 <w:szCs w:val="20"/>
               </w:rPr>
               <w:t>Fine Amount</w:t>
+            </w:r>
+          </w:p>
+        </w:tc>
+        <w:tc>
+          <w:tcPr>
+            <w:tcW w:w="3289" w:type="dxa"/>
+          </w:tcPr>
+          <w:p>
+            <w:pPr>
+              <w:tabs>
+                <w:tab w:val="left" w:pos="-1080"/>
+                <w:tab w:val="left" w:pos="-720"/>
+                <w:tab w:val="left" w:pos="0"/>
+                <w:tab w:val="left" w:pos="720"/>
+                <w:tab w:val="left" w:pos="1440"/>
+                <w:tab w:val="left" w:pos="2160"/>
+                <w:tab w:val="left" w:pos="2880"/>
+                <w:tab w:val="left" w:pos="3600"/>
+                <w:tab w:val="left" w:pos="4320"/>
+                <w:tab w:val="left" w:pos="4680"/>
+              </w:tabs>
+              <w:rPr>
+                <w:rFonts w:ascii="Palatino Linotype" w:hAnsi="Palatino Linotype"/>
+                <w:b/>
+                <w:bCs/>
+                <w:sz w:val="20"/>
+                <w:szCs w:val="20"/>
+              </w:rPr>
+            </w:pPr>
+            <w:r>
+              <w:rPr>
+                <w:rFonts w:ascii="Palatino Linotype" w:hAnsi="Palatino Linotype"/>
+                <w:b/>
+                <w:bCs/>
+                <w:sz w:val="20"/>
+                <w:szCs w:val="20"/>
+              </w:rPr>
+              <w:t xml:space="preserve">$ 0</w:t>
             </w:r>
           </w:p>
         </w:tc>
@@ -1343,49 +1629,6 @@
             </w:r>
           </w:p>
         </w:tc>
-      </w:tr>
-      <w:tr>
-        <w:trPr>
-          <w:jc w:val="center"/>
-        </w:trPr>
-        <w:tc>
-          <w:tcPr>
-            <w:tcW w:w="1801" w:type="dxa"/>
-          </w:tcPr>
-          <w:p>
-            <w:pPr>
-              <w:tabs>
-                <w:tab w:val="left" w:pos="-1080"/>
-                <w:tab w:val="left" w:pos="-720"/>
-                <w:tab w:val="left" w:pos="0"/>
-                <w:tab w:val="left" w:pos="720"/>
-                <w:tab w:val="left" w:pos="1440"/>
-                <w:tab w:val="left" w:pos="2160"/>
-                <w:tab w:val="left" w:pos="2880"/>
-                <w:tab w:val="left" w:pos="3600"/>
-                <w:tab w:val="left" w:pos="4320"/>
-                <w:tab w:val="left" w:pos="4680"/>
-              </w:tabs>
-              <w:rPr>
-                <w:rFonts w:ascii="Palatino Linotype" w:hAnsi="Palatino Linotype"/>
-                <w:b/>
-                <w:bCs/>
-                <w:sz w:val="20"/>
-                <w:szCs w:val="20"/>
-              </w:rPr>
-            </w:pPr>
-            <w:r>
-              <w:rPr>
-                <w:rFonts w:ascii="Palatino Linotype" w:hAnsi="Palatino Linotype"/>
-                <w:b/>
-                <w:bCs/>
-                <w:sz w:val="20"/>
-                <w:szCs w:val="20"/>
-              </w:rPr>
-              <w:t>Jail Days</w:t>
-            </w:r>
-          </w:p>
-        </w:tc>
         <w:tc>
           <w:tcPr>
             <w:tcW w:w="3289" w:type="dxa"/>
@@ -1420,108 +1663,7 @@
                 <w:sz w:val="20"/>
                 <w:szCs w:val="20"/>
               </w:rPr>
-              <w:t xml:space="preserve">175</w:t>
-            </w:r>
-          </w:p>
-        </w:tc>
-      </w:tr>
-      <w:tr>
-        <w:trPr>
-          <w:jc w:val="center"/>
-        </w:trPr>
-        <w:tc>
-          <w:tcPr>
-            <w:tcW w:w="1801" w:type="dxa"/>
-          </w:tcPr>
-          <w:p>
-            <w:pPr>
-              <w:tabs>
-                <w:tab w:val="left" w:pos="-1080"/>
-                <w:tab w:val="left" w:pos="-720"/>
-                <w:tab w:val="left" w:pos="0"/>
-                <w:tab w:val="left" w:pos="720"/>
-                <w:tab w:val="left" w:pos="1440"/>
-                <w:tab w:val="left" w:pos="2160"/>
-                <w:tab w:val="left" w:pos="2880"/>
-                <w:tab w:val="left" w:pos="3600"/>
-                <w:tab w:val="left" w:pos="4320"/>
-                <w:tab w:val="left" w:pos="4680"/>
-              </w:tabs>
-              <w:rPr>
-                <w:rFonts w:ascii="Palatino Linotype" w:hAnsi="Palatino Linotype"/>
-                <w:b/>
-                <w:bCs/>
-                <w:sz w:val="20"/>
-                <w:szCs w:val="20"/>
-              </w:rPr>
-            </w:pPr>
-            <w:r>
-              <w:rPr>
-                <w:rFonts w:ascii="Palatino Linotype" w:hAnsi="Palatino Linotype"/>
-                <w:b/>
-                <w:bCs/>
-                <w:sz w:val="20"/>
-                <w:szCs w:val="20"/>
-              </w:rPr>
-              <w:t>Jail Days</w:t>
-            </w:r>
-            <w:r>
-              <w:rPr>
-                <w:rFonts w:ascii="Palatino Linotype" w:hAnsi="Palatino Linotype"/>
-                <w:b/>
-                <w:bCs/>
-                <w:sz w:val="20"/>
-                <w:szCs w:val="20"/>
-              </w:rPr>
-              <w:t xml:space="preserve"> </w:t>
-            </w:r>
-            <w:r>
-              <w:rPr>
-                <w:rFonts w:ascii="Palatino Linotype" w:hAnsi="Palatino Linotype"/>
-                <w:b/>
-                <w:bCs/>
-                <w:sz w:val="20"/>
-                <w:szCs w:val="20"/>
-              </w:rPr>
-              <w:t>Suspended</w:t>
-            </w:r>
-          </w:p>
-        </w:tc>
-        <w:tc>
-          <w:tcPr>
-            <w:tcW w:w="3289" w:type="dxa"/>
-          </w:tcPr>
-          <w:p>
-            <w:pPr>
-              <w:tabs>
-                <w:tab w:val="left" w:pos="-1080"/>
-                <w:tab w:val="left" w:pos="-720"/>
-                <w:tab w:val="left" w:pos="0"/>
-                <w:tab w:val="left" w:pos="720"/>
-                <w:tab w:val="left" w:pos="1440"/>
-                <w:tab w:val="left" w:pos="2160"/>
-                <w:tab w:val="left" w:pos="2880"/>
-                <w:tab w:val="left" w:pos="3600"/>
-                <w:tab w:val="left" w:pos="4320"/>
-                <w:tab w:val="left" w:pos="4680"/>
-              </w:tabs>
-              <w:rPr>
-                <w:rFonts w:ascii="Palatino Linotype" w:hAnsi="Palatino Linotype"/>
-                <w:b/>
-                <w:bCs/>
-                <w:sz w:val="20"/>
-                <w:szCs w:val="20"/>
-              </w:rPr>
-            </w:pPr>
-            <w:r>
-              <w:rPr>
-                <w:rFonts w:ascii="Palatino Linotype" w:hAnsi="Palatino Linotype"/>
-                <w:b/>
-                <w:bCs/>
-                <w:sz w:val="20"/>
-                <w:szCs w:val="20"/>
-              </w:rPr>
-              <w:t xml:space="preserve">170</w:t>
+              <w:t xml:space="preserve">$ 0</w:t>
             </w:r>
           </w:p>
         </w:tc>
@@ -1549,6 +1691,7 @@
           <w:szCs w:val="20"/>
         </w:rPr>
       </w:pPr>
+      <w:proofErr w:type="gramStart"/>
       <w:r>
         <w:rPr>
           <w:rFonts w:ascii="Palatino Linotype" w:hAnsi="Palatino Linotype"/>
@@ -1557,8 +1700,9 @@
           <w:sz w:val="20"/>
           <w:szCs w:val="20"/>
         </w:rPr>
-        <w:t xml:space="preserve">Fines and Costs.  </w:t>
-      </w:r>
+        <w:t xml:space="preserve">Fines and Costs.</w:t>
+      </w:r>
+      <w:proofErr w:type="gramEnd"/>
       <w:r>
         <w:rPr>
           <w:rFonts w:ascii="Palatino Linotype" w:hAnsi="Palatino Linotype"/>
@@ -1567,60 +1711,7 @@
           <w:sz w:val="20"/>
           <w:szCs w:val="20"/>
         </w:rPr>
-        <w:t xml:space="preserve"/>
-      </w:r>
-      <w:r>
-        <w:rPr>
-          <w:rFonts w:ascii="Palatino Linotype" w:hAnsi="Palatino Linotype"/>
-          <w:bCs/>
-          <w:sz w:val="20"/>
-          <w:szCs w:val="20"/>
-          <w:u w:val="single"/>
-        </w:rPr>
-        <w:t xml:space="preserve">Court costs are assessed for the highest degree charge in this</w:t>
-      </w:r>
-      <w:r>
-        <w:rPr>
-          <w:rFonts w:ascii="Palatino Linotype" w:hAnsi="Palatino Linotype"/>
-          <w:bCs/>
-          <w:sz w:val="20"/>
-          <w:szCs w:val="20"/>
-          <w:u w:val="single"/>
-        </w:rPr>
-        <w:t xml:space="preserve"> case</w:t>
-      </w:r>
-      <w:r>
-        <w:rPr>
-          <w:rFonts w:ascii="Palatino Linotype" w:hAnsi="Palatino Linotype"/>
-          <w:bCs/>
-          <w:sz w:val="20"/>
-          <w:szCs w:val="20"/>
-        </w:rPr>
-        <w:t xml:space="preserve">. </w:t>
-      </w:r>
-      <w:r>
-        <w:rPr>
-          <w:rFonts w:ascii="Palatino Linotype" w:hAnsi="Palatino Linotype"/>
-          <w:sz w:val="20"/>
-          <w:szCs w:val="20"/>
-        </w:rPr>
-        <w:t xml:space="preserve"/>
-      </w:r>
-      <w:r>
-        <w:rPr>
-          <w:rFonts w:ascii="Palatino Linotype" w:hAnsi="Palatino Linotype"/>
-          <w:sz w:val="20"/>
-          <w:szCs w:val="20"/>
-        </w:rPr>
-        <w:t xml:space="preserve">Having</w:t>
-      </w:r>
-      <w:r>
-        <w:rPr>
-          <w:rFonts w:ascii="Palatino Linotype" w:hAnsi="Palatino Linotype"/>
-          <w:sz w:val="20"/>
-          <w:szCs w:val="20"/>
-        </w:rPr>
-        <w:t xml:space="preserve"> been informed of the fines </w:t>
+        <w:t xml:space="preserve">  </w:t>
       </w:r>
       <w:r>
         <w:rPr>
@@ -1635,26 +1726,47 @@
       <w:r>
         <w:rPr>
           <w:rFonts w:ascii="Palatino Linotype" w:hAnsi="Palatino Linotype"/>
-          <w:sz w:val="20"/>
-          <w:szCs w:val="20"/>
-        </w:rPr>
-        <w:t xml:space="preserve">and costs</w:t>
-      </w:r>
-      <w:r>
-        <w:rPr>
-          <w:rFonts w:ascii="Palatino Linotype" w:hAnsi="Palatino Linotype"/>
-          <w:sz w:val="20"/>
-          <w:szCs w:val="20"/>
-        </w:rPr>
-        <w:t xml:space="preserve"> </w:t>
-      </w:r>
-      <w:r>
-        <w:rPr>
-          <w:rFonts w:ascii="Palatino Linotype" w:hAnsi="Palatino Linotype"/>
-          <w:sz w:val="20"/>
-          <w:szCs w:val="20"/>
-        </w:rPr>
-        <w:t xml:space="preserve">owed, Defendant expressed an ability to pay </w:t>
+          <w:bCs/>
+          <w:sz w:val="20"/>
+          <w:szCs w:val="20"/>
+          <w:u w:val="single"/>
+        </w:rPr>
+        <w:t>Court costs are assessed for the highest degree charge in this</w:t>
+      </w:r>
+      <w:r>
+        <w:rPr>
+          <w:rFonts w:ascii="Palatino Linotype" w:hAnsi="Palatino Linotype"/>
+          <w:bCs/>
+          <w:sz w:val="20"/>
+          <w:szCs w:val="20"/>
+          <w:u w:val="single"/>
+        </w:rPr>
+        <w:t xml:space="preserve"> case</w:t>
+      </w:r>
+      <w:r>
+        <w:rPr>
+          <w:rFonts w:ascii="Palatino Linotype" w:hAnsi="Palatino Linotype"/>
+          <w:bCs/>
+          <w:sz w:val="20"/>
+          <w:szCs w:val="20"/>
+        </w:rPr>
+        <w:t xml:space="preserve">. </w:t>
+      </w:r>
+      <w:r>
+        <w:rPr>
+          <w:rFonts w:ascii="Palatino Linotype" w:hAnsi="Palatino Linotype"/>
+          <w:sz w:val="20"/>
+          <w:szCs w:val="20"/>
+        </w:rPr>
+        <w:t xml:space="preserve">Having</w:t>
+      </w:r>
+      <w:r>
+        <w:rPr>
+          <w:rFonts w:ascii="Palatino Linotype" w:hAnsi="Palatino Linotype"/>
+          <w:sz w:val="20"/>
+          <w:szCs w:val="20"/>
+        </w:rPr>
+        <w:t xml:space="preserve"> been informed of the fines </w:t>
       </w:r>
       <w:r>
         <w:rPr>
@@ -1664,32 +1776,40 @@
           <w:sz w:val="20"/>
           <w:szCs w:val="20"/>
         </w:rPr>
-        <w:t xml:space="preserve">forthwith</w:t>
-      </w:r>
-      <w:r>
-        <w:rPr>
-          <w:rFonts w:ascii="Palatino Linotype" w:hAnsi="Palatino Linotype"/>
-          <w:sz w:val="20"/>
-          <w:szCs w:val="20"/>
-        </w:rPr>
-        <w:t xml:space="preserve">. </w:t>
-      </w:r>
-      <w:bookmarkStart w:id="0" w:name="_Hlk94196527"/>
-      <w:r>
-        <w:rPr>
-          <w:rFonts w:ascii="Palatino Linotype" w:hAnsi="Palatino Linotype"/>
-          <w:sz w:val="20"/>
-          <w:szCs w:val="20"/>
-        </w:rPr>
-        <w:t xml:space="preserve">Absent further order, the Court finds Defendant is able and shall pay</w:t>
-      </w:r>
-      <w:r>
-        <w:rPr>
-          <w:rFonts w:ascii="Palatino Linotype" w:hAnsi="Palatino Linotype"/>
-          <w:sz w:val="20"/>
-          <w:szCs w:val="20"/>
-        </w:rPr>
-        <w:t xml:space="preserve"> the fines </w:t>
+        <w:t xml:space="preserve"/>
+      </w:r>
+      <w:r>
+        <w:rPr>
+          <w:rFonts w:ascii="Palatino Linotype" w:hAnsi="Palatino Linotype"/>
+          <w:sz w:val="20"/>
+          <w:szCs w:val="20"/>
+        </w:rPr>
+        <w:t xml:space="preserve">and</w:t>
+      </w:r>
+      <w:proofErr w:type="gramEnd"/>
+      <w:r>
+        <w:rPr>
+          <w:rFonts w:ascii="Palatino Linotype" w:hAnsi="Palatino Linotype"/>
+          <w:sz w:val="20"/>
+          <w:szCs w:val="20"/>
+        </w:rPr>
+        <w:t xml:space="preserve"> costs</w:t>
+      </w:r>
+      <w:r>
+        <w:rPr>
+          <w:rFonts w:ascii="Palatino Linotype" w:hAnsi="Palatino Linotype"/>
+          <w:sz w:val="20"/>
+          <w:szCs w:val="20"/>
+        </w:rPr>
+        <w:t xml:space="preserve"> </w:t>
+      </w:r>
+      <w:r>
+        <w:rPr>
+          <w:rFonts w:ascii="Palatino Linotype" w:hAnsi="Palatino Linotype"/>
+          <w:sz w:val="20"/>
+          <w:szCs w:val="20"/>
+        </w:rPr>
+        <w:t xml:space="preserve">owed, Defendant expressed an ability to pay </w:t>
       </w:r>
       <w:r>
         <w:rPr>
@@ -1699,33 +1819,33 @@
           <w:sz w:val="20"/>
           <w:szCs w:val="20"/>
         </w:rPr>
-        <w:t xml:space="preserve"/>
-      </w:r>
-      <w:r>
-        <w:rPr>
-          <w:rFonts w:ascii="Palatino Linotype" w:hAnsi="Palatino Linotype"/>
-          <w:sz w:val="20"/>
-          <w:szCs w:val="20"/>
-        </w:rPr>
-        <w:t xml:space="preserve">and costs</w:t>
-      </w:r>
-      <w:r>
-        <w:rPr>
-          <w:rFonts w:ascii="Palatino Linotype" w:hAnsi="Palatino Linotype"/>
-          <w:sz w:val="20"/>
-          <w:szCs w:val="20"/>
-        </w:rPr>
-        <w:t xml:space="preserve"> </w:t>
-      </w:r>
-      <w:r>
-        <w:rPr>
-          <w:rFonts w:ascii="Palatino Linotype" w:hAnsi="Palatino Linotype"/>
-          <w:sz w:val="20"/>
-          <w:szCs w:val="20"/>
-        </w:rPr>
-        <w:t xml:space="preserve">in full by </w:t>
-      </w:r>
-      <w:bookmarkEnd w:id="0"/>
+        <w:t xml:space="preserve">forthwith</w:t>
+      </w:r>
+      <w:r>
+        <w:rPr>
+          <w:rFonts w:ascii="Palatino Linotype" w:hAnsi="Palatino Linotype"/>
+          <w:sz w:val="20"/>
+          <w:szCs w:val="20"/>
+        </w:rPr>
+        <w:t xml:space="preserve">. </w:t>
+      </w:r>
+      <w:bookmarkStart w:id="1" w:name="_Hlk94196527"/>
+      <w:r>
+        <w:rPr>
+          <w:rFonts w:ascii="Palatino Linotype" w:hAnsi="Palatino Linotype"/>
+          <w:sz w:val="20"/>
+          <w:szCs w:val="20"/>
+        </w:rPr>
+        <w:t xml:space="preserve">Absent further order, the Court finds Defendant is able and shall pay</w:t>
+      </w:r>
+      <w:r>
+        <w:rPr>
+          <w:rFonts w:ascii="Palatino Linotype" w:hAnsi="Palatino Linotype"/>
+          <w:sz w:val="20"/>
+          <w:szCs w:val="20"/>
+        </w:rPr>
+        <w:t xml:space="preserve"> the fines </w:t>
+      </w:r>
       <w:r>
         <w:rPr>
           <w:rFonts w:ascii="Palatino Linotype" w:hAnsi="Palatino Linotype"/>
@@ -1734,15 +1854,24 @@
           <w:sz w:val="20"/>
           <w:szCs w:val="20"/>
         </w:rPr>
-        <w:t xml:space="preserve">February 08, 2022</w:t>
-      </w:r>
-      <w:r>
-        <w:rPr>
-          <w:rFonts w:ascii="Palatino Linotype" w:hAnsi="Palatino Linotype"/>
-          <w:sz w:val="20"/>
-          <w:szCs w:val="20"/>
-        </w:rPr>
-        <w:t xml:space="preserve">.</w:t>
+        <w:t xml:space="preserve"/>
+      </w:r>
+      <w:r>
+        <w:rPr>
+          <w:rFonts w:ascii="Palatino Linotype" w:hAnsi="Palatino Linotype"/>
+          <w:sz w:val="20"/>
+          <w:szCs w:val="20"/>
+        </w:rPr>
+        <w:t xml:space="preserve">and</w:t>
+      </w:r>
+      <w:proofErr w:type="gramEnd"/>
+      <w:r>
+        <w:rPr>
+          <w:rFonts w:ascii="Palatino Linotype" w:hAnsi="Palatino Linotype"/>
+          <w:sz w:val="20"/>
+          <w:szCs w:val="20"/>
+        </w:rPr>
+        <w:t xml:space="preserve"> costs</w:t>
       </w:r>
       <w:r>
         <w:rPr>
@@ -1758,15 +1887,26 @@
           <w:sz w:val="20"/>
           <w:szCs w:val="20"/>
         </w:rPr>
-        <w:t xml:space="preserve"/>
-      </w:r>
-      <w:r>
-        <w:rPr>
-          <w:rFonts w:ascii="Palatino Linotype" w:hAnsi="Palatino Linotype"/>
-          <w:sz w:val="20"/>
-          <w:szCs w:val="20"/>
-        </w:rPr>
-        <w:t xml:space="preserve"> </w:t>
+        <w:t xml:space="preserve">in full by </w:t>
+      </w:r>
+      <w:bookmarkEnd w:id="1"/>
+      <w:r>
+        <w:rPr>
+          <w:rFonts w:ascii="Palatino Linotype" w:hAnsi="Palatino Linotype"/>
+          <w:b/>
+          <w:bCs/>
+          <w:sz w:val="20"/>
+          <w:szCs w:val="20"/>
+        </w:rPr>
+        <w:t xml:space="preserve">February 10, 2022</w:t>
+      </w:r>
+      <w:r>
+        <w:rPr>
+          <w:rFonts w:ascii="Palatino Linotype" w:hAnsi="Palatino Linotype"/>
+          <w:sz w:val="20"/>
+          <w:szCs w:val="20"/>
+        </w:rPr>
+        <w:t xml:space="preserve">. </w:t>
       </w:r>
       <w:r>
         <w:rPr>
@@ -1820,6 +1960,7 @@
           <w:szCs w:val="20"/>
         </w:rPr>
       </w:pPr>
+      <w:proofErr w:type="gramStart"/>
       <w:r>
         <w:rPr>
           <w:rFonts w:ascii="Palatino Linotype" w:hAnsi="Palatino Linotype"/>
@@ -1828,15 +1969,26 @@
           <w:sz w:val="20"/>
           <w:szCs w:val="20"/>
         </w:rPr>
-        <w:t xml:space="preserve">Proof of Financial Responsibility.  </w:t>
-      </w:r>
-      <w:r>
-        <w:rPr>
-          <w:rFonts w:ascii="Palatino Linotype" w:hAnsi="Palatino Linotype"/>
+        <w:t xml:space="preserve">Proof of Financial Responsibility.</w:t>
+      </w:r>
+      <w:proofErr w:type="gramEnd"/>
+      <w:r>
+        <w:rPr>
+          <w:rFonts w:ascii="Palatino Linotype" w:hAnsi="Palatino Linotype"/>
+          <w:b/>
           <w:bCs/>
           <w:sz w:val="20"/>
           <w:szCs w:val="20"/>
         </w:rPr>
+        <w:t xml:space="preserve">  </w:t>
+      </w:r>
+      <w:r>
+        <w:rPr>
+          <w:rFonts w:ascii="Palatino Linotype" w:hAnsi="Palatino Linotype"/>
+          <w:bCs/>
+          <w:sz w:val="20"/>
+          <w:szCs w:val="20"/>
+        </w:rPr>
         <w:t xml:space="preserve"> </w:t>
       </w:r>
       <w:r>
@@ -1845,16 +1997,7 @@
           <w:sz w:val="20"/>
           <w:szCs w:val="20"/>
         </w:rPr>
-        <w:t xml:space="preserve">The Defendant showed the Court </w:t>
-      </w:r>
-      <w:r>
-        <w:rPr>
-          <w:rFonts w:ascii="Palatino Linotype" w:hAnsi="Palatino Linotype"/>
-          <w:sz w:val="20"/>
-          <w:szCs w:val="20"/>
-        </w:rPr>
-        <w:lastRenderedPageBreak/>
-        <w:t xml:space="preserve">proof of responsibility during the proceeding.</w:t>
+        <w:t xml:space="preserve">The Defendant showed the Court proof of responsibility during the proceeding.</w:t>
       </w:r>
       <w:r>
         <w:rPr>
@@ -1865,348 +2008,6 @@
         </w:rPr>
         <w:t xml:space="preserve"/>
       </w:r>
-      <w:r>
-        <w:rPr>
-          <w:rFonts w:ascii="Palatino Linotype" w:hAnsi="Palatino Linotype"/>
-          <w:sz w:val="20"/>
-          <w:szCs w:val="20"/>
-        </w:rPr>
-        <w:t xml:space="preserve"/>
-      </w:r>
-      <w:r>
-        <w:rPr>
-          <w:rFonts w:ascii="Palatino Linotype" w:hAnsi="Palatino Linotype"/>
-          <w:sz w:val="20"/>
-          <w:szCs w:val="20"/>
-        </w:rPr>
-        <w:t xml:space="preserve"/>
-      </w:r>
-      <w:r>
-        <w:rPr>
-          <w:rFonts w:ascii="Palatino Linotype" w:hAnsi="Palatino Linotype"/>
-          <w:sz w:val="20"/>
-          <w:szCs w:val="20"/>
-        </w:rPr>
-        <w:t xml:space="preserve"/>
-      </w:r>
-      <w:r>
-        <w:rPr>
-          <w:rFonts w:ascii="Palatino Linotype" w:hAnsi="Palatino Linotype"/>
-          <w:sz w:val="20"/>
-          <w:szCs w:val="20"/>
-        </w:rPr>
-        <w:t xml:space="preserve"/>
-        <w:br/>
-        <w:t xml:space="preserve"/>
-      </w:r>
-    </w:p>
-    <w:p>
-      <w:pPr>
-        <w:jc w:val="both"/>
-        <w:rPr>
-          <w:rFonts w:ascii="Palatino Linotype" w:hAnsi="Palatino Linotype"/>
-          <w:sz w:val="20"/>
-          <w:szCs w:val="20"/>
-        </w:rPr>
-      </w:pPr>
-      <w:r>
-        <w:rPr>
-          <w:rFonts w:ascii="Palatino Linotype" w:hAnsi="Palatino Linotype"/>
-          <w:b/>
-          <w:sz w:val="20"/>
-          <w:szCs w:val="20"/>
-        </w:rPr>
-        <w:t xml:space="preserve">Jail Commitment Terms.</w:t>
-      </w:r>
-      <w:r>
-        <w:rPr>
-          <w:rFonts w:ascii="Palatino Linotype" w:hAnsi="Palatino Linotype"/>
-          <w:b/>
-          <w:sz w:val="20"/>
-          <w:szCs w:val="20"/>
-        </w:rPr>
-        <w:t xml:space="preserve">  </w:t>
-      </w:r>
-      <w:r>
-        <w:rPr>
-          <w:rFonts w:ascii="Palatino Linotype" w:hAnsi="Palatino Linotype"/>
-          <w:sz w:val="20"/>
-          <w:szCs w:val="20"/>
-        </w:rPr>
-        <w:t xml:space="preserve"/>
-      </w:r>
-      <w:r>
-        <w:rPr>
-          <w:rFonts w:ascii="Palatino Linotype" w:hAnsi="Palatino Linotype"/>
-          <w:sz w:val="20"/>
-          <w:szCs w:val="20"/>
-        </w:rPr>
-        <w:t xml:space="preserve">Defendant’s report date is </w:t>
-      </w:r>
-      <w:r>
-        <w:rPr>
-          <w:rFonts w:ascii="Palatino Linotype" w:hAnsi="Palatino Linotype"/>
-          <w:b/>
-          <w:sz w:val="20"/>
-          <w:szCs w:val="20"/>
-        </w:rPr>
-        <w:t xml:space="preserve">February 11, 2022</w:t>
-      </w:r>
-      <w:r>
-        <w:rPr>
-          <w:rFonts w:ascii="Palatino Linotype" w:hAnsi="Palatino Linotype"/>
-          <w:b/>
-          <w:sz w:val="20"/>
-          <w:szCs w:val="20"/>
-        </w:rPr>
-        <w:t xml:space="preserve"> at 08:30 AM</w:t>
-      </w:r>
-      <w:r>
-        <w:rPr>
-          <w:rFonts w:ascii="Palatino Linotype" w:hAnsi="Palatino Linotype"/>
-          <w:sz w:val="20"/>
-          <w:szCs w:val="20"/>
-        </w:rPr>
-        <w:t xml:space="preserve">.</w:t>
-      </w:r>
-      <w:r>
-        <w:rPr>
-          <w:rFonts w:ascii="Palatino Linotype" w:hAnsi="Palatino Linotype"/>
-          <w:sz w:val="20"/>
-          <w:szCs w:val="20"/>
-        </w:rPr>
-        <w:t xml:space="preserve"/>
-      </w:r>
-    </w:p>
-    <w:p>
-      <w:pPr>
-        <w:pStyle w:val="ListParagraph"/>
-        <w:numPr>
-          <w:ilvl w:val="0"/>
-          <w:numId w:val="3"/>
-        </w:numPr>
-        <w:jc w:val="both"/>
-        <w:rPr>
-          <w:rFonts w:ascii="Palatino Linotype" w:hAnsi="Palatino Linotype"/>
-          <w:sz w:val="20"/>
-          <w:szCs w:val="20"/>
-        </w:rPr>
-      </w:pPr>
-      <w:r>
-        <w:rPr>
-          <w:rFonts w:ascii="Palatino Linotype" w:hAnsi="Palatino Linotype"/>
-          <w:sz w:val="20"/>
-          <w:szCs w:val="20"/>
-        </w:rPr>
-        <w:t>Defendant shall report to jail time</w:t>
-      </w:r>
-      <w:r>
-        <w:rPr>
-          <w:rFonts w:ascii="Palatino Linotype" w:hAnsi="Palatino Linotype"/>
-          <w:sz w:val="20"/>
-          <w:szCs w:val="20"/>
-        </w:rPr>
-        <w:t>l</w:t>
-      </w:r>
-      <w:r>
-        <w:rPr>
-          <w:rFonts w:ascii="Palatino Linotype" w:hAnsi="Palatino Linotype"/>
-          <w:sz w:val="20"/>
-          <w:szCs w:val="20"/>
-        </w:rPr>
-        <w:t>y and sober.</w:t>
-      </w:r>
-    </w:p>
-    <w:p>
-      <w:pPr>
-        <w:pStyle w:val="ListParagraph"/>
-        <w:numPr>
-          <w:ilvl w:val="0"/>
-          <w:numId w:val="3"/>
-        </w:numPr>
-        <w:jc w:val="both"/>
-        <w:rPr>
-          <w:rFonts w:ascii="Palatino Linotype" w:hAnsi="Palatino Linotype"/>
-          <w:sz w:val="20"/>
-          <w:szCs w:val="20"/>
-        </w:rPr>
-      </w:pPr>
-      <w:r>
-        <w:rPr>
-          <w:rFonts w:ascii="Palatino Linotype" w:hAnsi="Palatino Linotype"/>
-          <w:sz w:val="20"/>
-          <w:szCs w:val="20"/>
-        </w:rPr>
-        <w:t xml:space="preserve">The jail days imposed shall be served</w:t>
-      </w:r>
-      <w:r>
-        <w:rPr>
-          <w:rFonts w:ascii="Palatino Linotype" w:hAnsi="Palatino Linotype"/>
-          <w:sz w:val="20"/>
-          <w:szCs w:val="20"/>
-        </w:rPr>
-        <w:t xml:space="preserve"> as</w:t>
-      </w:r>
-      <w:r>
-        <w:rPr>
-          <w:rFonts w:ascii="Palatino Linotype" w:hAnsi="Palatino Linotype"/>
-          <w:sz w:val="20"/>
-          <w:szCs w:val="20"/>
-        </w:rPr>
-        <w:t xml:space="preserve"> consecutive days. </w:t>
-      </w:r>
-      <w:r>
-        <w:rPr>
-          <w:rFonts w:ascii="Palatino Linotype" w:hAnsi="Palatino Linotype"/>
-          <w:sz w:val="20"/>
-          <w:szCs w:val="20"/>
-        </w:rPr>
-        <w:t xml:space="preserve"/>
-      </w:r>
-      <w:r>
-        <w:rPr>
-          <w:rFonts w:ascii="Palatino Linotype" w:hAnsi="Palatino Linotype"/>
-          <w:sz w:val="20"/>
-          <w:szCs w:val="20"/>
-        </w:rPr>
-        <w:t xml:space="preserve"/>
-      </w:r>
-      <w:r>
-        <w:rPr>
-          <w:rFonts w:ascii="Palatino Linotype" w:hAnsi="Palatino Linotype"/>
-          <w:sz w:val="20"/>
-          <w:szCs w:val="20"/>
-        </w:rPr>
-        <w:t xml:space="preserve"> </w:t>
-      </w:r>
-    </w:p>
-    <w:p>
-      <w:pPr>
-        <w:pStyle w:val="ListParagraph"/>
-        <w:numPr>
-          <w:ilvl w:val="0"/>
-          <w:numId w:val="3"/>
-        </w:numPr>
-        <w:jc w:val="both"/>
-        <w:rPr>
-          <w:rFonts w:ascii="Palatino Linotype" w:hAnsi="Palatino Linotype"/>
-          <w:sz w:val="20"/>
-          <w:szCs w:val="20"/>
-        </w:rPr>
-      </w:pPr>
-      <w:r>
-        <w:rPr>
-          <w:rFonts w:ascii="Palatino Linotype" w:hAnsi="Palatino Linotype"/>
-          <w:sz w:val="20"/>
-          <w:szCs w:val="20"/>
-        </w:rPr>
-        <w:t xml:space="preserve">Defendant </w:t>
-      </w:r>
-      <w:r>
-        <w:rPr>
-          <w:rFonts w:ascii="Palatino Linotype" w:hAnsi="Palatino Linotype"/>
-          <w:sz w:val="20"/>
-          <w:szCs w:val="20"/>
-        </w:rPr>
-        <w:t xml:space="preserve">may complete the Driver’s Intervention Program in lieu of serving 3 </w:t>
-      </w:r>
-      <w:r>
-        <w:rPr>
-          <w:rFonts w:ascii="Palatino Linotype" w:hAnsi="Palatino Linotype"/>
-          <w:sz w:val="20"/>
-          <w:szCs w:val="20"/>
-        </w:rPr>
-        <w:t xml:space="preserve">days in jail.</w:t>
-      </w:r>
-      <w:r>
-        <w:rPr>
-          <w:rFonts w:ascii="Palatino Linotype" w:hAnsi="Palatino Linotype"/>
-          <w:sz w:val="20"/>
-          <w:szCs w:val="20"/>
-        </w:rPr>
-        <w:t xml:space="preserve"> Defendant shall complete the program as specified by the Office of Community Control.</w:t>
-      </w:r>
-      <w:r>
-        <w:rPr>
-          <w:rFonts w:ascii="Palatino Linotype" w:hAnsi="Palatino Linotype"/>
-          <w:sz w:val="20"/>
-          <w:szCs w:val="20"/>
-        </w:rPr>
-        <w:t xml:space="preserve"/>
-      </w:r>
-      <w:r>
-        <w:rPr>
-          <w:rFonts w:ascii="Palatino Linotype" w:hAnsi="Palatino Linotype"/>
-          <w:sz w:val="20"/>
-          <w:szCs w:val="20"/>
-        </w:rPr>
-        <w:t xml:space="preserve"/>
-      </w:r>
-    </w:p>
-    <w:p>
-      <w:pPr>
-        <w:pStyle w:val="ListParagraph"/>
-        <w:numPr>
-          <w:ilvl w:val="0"/>
-          <w:numId w:val="3"/>
-        </w:numPr>
-        <w:jc w:val="both"/>
-        <w:rPr>
-          <w:rFonts w:ascii="Palatino Linotype" w:hAnsi="Palatino Linotype"/>
-          <w:sz w:val="20"/>
-          <w:szCs w:val="20"/>
-        </w:rPr>
-      </w:pPr>
-      <w:r>
-        <w:rPr>
-          <w:rFonts w:ascii="Palatino Linotype" w:hAnsi="Palatino Linotype"/>
-          <w:sz w:val="20"/>
-          <w:szCs w:val="20"/>
-        </w:rPr>
-        <w:t>Defendant shall timely pay</w:t>
-      </w:r>
-      <w:r>
-        <w:rPr>
-          <w:rFonts w:ascii="Palatino Linotype" w:hAnsi="Palatino Linotype"/>
-          <w:sz w:val="20"/>
-          <w:szCs w:val="20"/>
-        </w:rPr>
-        <w:t>,</w:t>
-      </w:r>
-      <w:r>
-        <w:rPr>
-          <w:rFonts w:ascii="Palatino Linotype" w:hAnsi="Palatino Linotype"/>
-          <w:sz w:val="20"/>
-          <w:szCs w:val="20"/>
-        </w:rPr>
-        <w:t xml:space="preserve"> or dispute</w:t>
-      </w:r>
-      <w:r>
-        <w:rPr>
-          <w:rFonts w:ascii="Palatino Linotype" w:hAnsi="Palatino Linotype"/>
-          <w:sz w:val="20"/>
-          <w:szCs w:val="20"/>
-        </w:rPr>
-        <w:t xml:space="preserve">,</w:t>
-      </w:r>
-      <w:r>
-        <w:rPr>
-          <w:rFonts w:ascii="Palatino Linotype" w:hAnsi="Palatino Linotype"/>
-          <w:sz w:val="20"/>
-          <w:szCs w:val="20"/>
-        </w:rPr>
-        <w:t xml:space="preserve"> confinement costs billed pursuant to R.C. 2929.37 or be subject to certificate of judgment by the Clerk.</w:t>
-      </w:r>
-    </w:p>
-    <w:p>
-      <w:pPr>
-        <w:jc w:val="both"/>
-        <w:rPr>
-          <w:rFonts w:ascii="Palatino Linotype" w:hAnsi="Palatino Linotype"/>
-          <w:sz w:val="20"/>
-          <w:szCs w:val="20"/>
-        </w:rPr>
-      </w:pPr>
       <w:r>
         <w:rPr>
           <w:rFonts w:ascii="Palatino Linotype" w:hAnsi="Palatino Linotype"/>
@@ -2263,6 +2064,7 @@
           <w:sz w:val="20"/>
           <w:szCs w:val="20"/>
         </w:rPr>
+        <w:lastRenderedPageBreak/>
         <w:tab/>
       </w:r>
       <w:r>
@@ -2327,7 +2129,7 @@
           <w:sz w:val="20"/>
           <w:szCs w:val="20"/>
         </w:rPr>
-        <w:t xml:space="preserve">____________________________________</w:t>
+        <w:t>____________________________________</w:t>
       </w:r>
     </w:p>
     <w:p>
@@ -2366,7 +2168,7 @@
           <w:sz w:val="20"/>
           <w:szCs w:val="20"/>
         </w:rPr>
-        <w:t xml:space="preserve">Judge</w:t>
+        <w:t xml:space="preserve">Magistrate</w:t>
       </w:r>
       <w:r>
         <w:rPr>
@@ -2382,7 +2184,7 @@
           <w:sz w:val="20"/>
           <w:szCs w:val="20"/>
         </w:rPr>
-        <w:t xml:space="preserve">Marianne</w:t>
+        <w:t xml:space="preserve">Amanda</w:t>
       </w:r>
       <w:r>
         <w:rPr>
@@ -2398,7 +2200,7 @@
           <w:sz w:val="20"/>
           <w:szCs w:val="20"/>
         </w:rPr>
-        <w:t xml:space="preserve">Hemmeter</w:t>
+        <w:t xml:space="preserve">Bunner</w:t>
       </w:r>
     </w:p>
     <w:p>
@@ -2434,6 +2236,77 @@
     <w:p>
       <w:pPr>
         <w:tabs>
+          <w:tab w:val="center" w:pos="4680"/>
+        </w:tabs>
+        <w:jc w:val="both"/>
+        <w:rPr>
+          <w:rFonts w:ascii="Palatino Linotype" w:hAnsi="Palatino Linotype"/>
+          <w:b/>
+          <w:bCs/>
+          <w:i/>
+          <w:sz w:val="19"/>
+          <w:szCs w:val="19"/>
+        </w:rPr>
+      </w:pPr>
+      <w:r>
+        <w:rPr>
+          <w:rFonts w:ascii="Palatino Linotype" w:hAnsi="Palatino Linotype"/>
+          <w:b/>
+          <w:bCs/>
+          <w:i/>
+          <w:sz w:val="19"/>
+          <w:szCs w:val="19"/>
+        </w:rPr>
+        <w:t xml:space="preserve">Pursuant to Criminal Rule 19(D) and Traffic Rule 14, written objections to this magistrate’s decision must be filed within </w:t>
+      </w:r>
+      <w:r>
+        <w:rPr>
+          <w:rFonts w:ascii="Palatino Linotype" w:hAnsi="Palatino Linotype"/>
+          <w:b/>
+          <w:bCs/>
+          <w:i/>
+          <w:sz w:val="19"/>
+          <w:szCs w:val="19"/>
+        </w:rPr>
+        <w:t>14</w:t>
+      </w:r>
+      <w:r>
+        <w:rPr>
+          <w:rFonts w:ascii="Palatino Linotype" w:hAnsi="Palatino Linotype"/>
+          <w:b/>
+          <w:bCs/>
+          <w:i/>
+          <w:sz w:val="19"/>
+          <w:szCs w:val="19"/>
+        </w:rPr>
+        <w:t xml:space="preserve"> days of the filing of this decision. Any objections must state with specificity the grounds of the objections. </w:t>
+      </w:r>
+      <w:r>
+        <w:rPr>
+          <w:rFonts w:ascii="Palatino Linotype" w:hAnsi="Palatino Linotype"/>
+          <w:b/>
+          <w:bCs/>
+          <w:i/>
+          <w:sz w:val="19"/>
+          <w:szCs w:val="19"/>
+        </w:rPr>
+        <w:t xml:space="preserve">A party shall not assign as error on appeal the court’s adoption of this decision unless the party timely </w:t>
+      </w:r>
+      <w:r>
+        <w:rPr>
+          <w:rFonts w:ascii="Palatino Linotype" w:hAnsi="Palatino Linotype"/>
+          <w:b/>
+          <w:bCs/>
+          <w:i/>
+          <w:sz w:val="19"/>
+          <w:szCs w:val="19"/>
+        </w:rPr>
+        <w:t xml:space="preserve">files objections.</w:t>
+      </w:r>
+    </w:p>
+    <w:p>
+      <w:pPr>
+        <w:tabs>
           <w:tab w:val="left" w:pos="-1080"/>
           <w:tab w:val="left" w:pos="-720"/>
           <w:tab w:val="left" w:pos="0"/>
@@ -2447,6 +2320,35 @@
         </w:tabs>
         <w:rPr>
           <w:rFonts w:ascii="Palatino Linotype" w:hAnsi="Palatino Linotype"/>
+          <w:sz w:val="20"/>
+          <w:szCs w:val="20"/>
+        </w:rPr>
+      </w:pPr>
+      <w:r>
+        <w:rPr>
+          <w:rFonts w:ascii="Palatino Linotype" w:hAnsi="Palatino Linotype"/>
+          <w:sz w:val="20"/>
+          <w:szCs w:val="20"/>
+        </w:rPr>
+        <w:t xml:space="preserve"/>
+      </w:r>
+    </w:p>
+    <w:p>
+      <w:pPr>
+        <w:tabs>
+          <w:tab w:val="left" w:pos="-1080"/>
+          <w:tab w:val="left" w:pos="-720"/>
+          <w:tab w:val="left" w:pos="0"/>
+          <w:tab w:val="left" w:pos="720"/>
+          <w:tab w:val="left" w:pos="1440"/>
+          <w:tab w:val="left" w:pos="2160"/>
+          <w:tab w:val="left" w:pos="2880"/>
+          <w:tab w:val="left" w:pos="3600"/>
+          <w:tab w:val="left" w:pos="4320"/>
+          <w:tab w:val="left" w:pos="4680"/>
+        </w:tabs>
+        <w:rPr>
+          <w:rFonts w:ascii="Palatino Linotype" w:hAnsi="Palatino Linotype"/>
           <w:sz w:val="16"/>
           <w:szCs w:val="16"/>
         </w:rPr>
@@ -2465,7 +2367,7 @@
           <w:sz w:val="16"/>
           <w:szCs w:val="16"/>
         </w:rPr>
-        <w:t xml:space="preserve">___</w:t>
+        <w:t>___</w:t>
       </w:r>
       <w:r>
         <w:rPr>
@@ -2483,6 +2385,27 @@
         </w:rPr>
         <w:t xml:space="preserve">___ Prosecutor’s Office, ___ MICHAEL DOUGLAS</w:t>
       </w:r>
+    </w:p>
+    <w:p>
+      <w:pPr>
+        <w:tabs>
+          <w:tab w:val="left" w:pos="-1080"/>
+          <w:tab w:val="left" w:pos="-720"/>
+          <w:tab w:val="left" w:pos="0"/>
+          <w:tab w:val="left" w:pos="720"/>
+          <w:tab w:val="left" w:pos="1440"/>
+          <w:tab w:val="left" w:pos="2160"/>
+          <w:tab w:val="left" w:pos="2880"/>
+          <w:tab w:val="left" w:pos="3600"/>
+          <w:tab w:val="left" w:pos="4320"/>
+          <w:tab w:val="left" w:pos="4680"/>
+        </w:tabs>
+        <w:rPr>
+          <w:rFonts w:ascii="Palatino Linotype" w:hAnsi="Palatino Linotype"/>
+          <w:sz w:val="16"/>
+          <w:szCs w:val="16"/>
+        </w:rPr>
+      </w:pPr>
     </w:p>
     <w:sectPr>
       <w:headerReference w:type="even" r:id="rId8"/>
@@ -2534,12 +2457,7 @@
 <w:ftr xmlns:wpc="http://schemas.microsoft.com/office/word/2010/wordprocessingCanvas" xmlns:mc="http://schemas.openxmlformats.org/markup-compatibility/2006" xmlns:o="urn:schemas-microsoft-com:office:office" xmlns:r="http://schemas.openxmlformats.org/officeDocument/2006/relationships" xmlns:m="http://schemas.openxmlformats.org/officeDocument/2006/math" xmlns:v="urn:schemas-microsoft-com:vml" xmlns:wp14="http://schemas.microsoft.com/office/word/2010/wordprocessingDrawing" xmlns:wp="http://schemas.openxmlformats.org/drawingml/2006/wordprocessingDrawing" xmlns:w10="urn:schemas-microsoft-com:office:word" xmlns:w="http://schemas.openxmlformats.org/wordprocessingml/2006/main" xmlns:w14="http://schemas.microsoft.com/office/word/2010/wordml" xmlns:wpg="http://schemas.microsoft.com/office/word/2010/wordprocessingGroup" xmlns:wpi="http://schemas.microsoft.com/office/word/2010/wordprocessingInk" xmlns:wne="http://schemas.microsoft.com/office/word/2006/wordml" xmlns:wps="http://schemas.microsoft.com/office/word/2010/wordprocessingShape" mc:Ignorable="w14 wp14">
   <w:sdt>
     <w:sdtPr>
-      <w:rPr>
-        <w:rFonts w:ascii="Palatino Linotype" w:hAnsi="Palatino Linotype"/>
-        <w:sz w:val="20"/>
-        <w:szCs w:val="20"/>
-      </w:rPr>
-      <w:id w:val="-2099861789"/>
+      <w:id w:val="-1309706245"/>
       <w:docPartObj>
         <w:docPartGallery w:val="Page Numbers (Bottom of Page)"/>
         <w:docPartUnique/>
@@ -2554,13 +2472,19 @@
             <w:sz w:val="20"/>
             <w:szCs w:val="20"/>
           </w:rPr>
-          <w:id w:val="860082579"/>
+          <w:id w:val="98381352"/>
           <w:docPartObj>
             <w:docPartGallery w:val="Page Numbers (Top of Page)"/>
             <w:docPartUnique/>
           </w:docPartObj>
         </w:sdtPr>
-        <w:sdtEndPr/>
+        <w:sdtEndPr>
+          <w:rPr>
+            <w:rFonts w:ascii="Times New Roman" w:hAnsi="Times New Roman"/>
+            <w:sz w:val="24"/>
+            <w:szCs w:val="24"/>
+          </w:rPr>
+        </w:sdtEndPr>
         <w:sdtContent>
           <w:p>
             <w:pPr>
@@ -2630,7 +2554,7 @@
                 <w:sz w:val="20"/>
                 <w:szCs w:val="20"/>
               </w:rPr>
-              <w:t>2</w:t>
+              <w:t>1</w:t>
             </w:r>
             <w:r>
               <w:rPr>
@@ -2689,7 +2613,7 @@
                 <w:sz w:val="20"/>
                 <w:szCs w:val="20"/>
               </w:rPr>
-              <w:t>5</w:t>
+              <w:t>3</w:t>
             </w:r>
             <w:r>
               <w:rPr>
@@ -2717,13 +2641,49 @@
                 <w:sz w:val="20"/>
                 <w:szCs w:val="20"/>
               </w:rPr>
-              <w:t xml:space="preserve">Final Judgment Entry 21CRB01268</w:t>
+              <w:t xml:space="preserve">Magistrate Decision</w:t>
             </w:r>
+            <w:r>
+              <w:rPr>
+                <w:rFonts w:ascii="Palatino Linotype" w:hAnsi="Palatino Linotype"/>
+                <w:sz w:val="20"/>
+                <w:szCs w:val="20"/>
+              </w:rPr>
+              <w:t xml:space="preserve"> 21CRB01268</w:t>
+            </w:r>
+          </w:p>
+          <w:p>
+            <w:pPr>
+              <w:pStyle w:val="Footer"/>
+              <w:jc w:val="right"/>
+            </w:pPr>
           </w:p>
         </w:sdtContent>
       </w:sdt>
     </w:sdtContent>
   </w:sdt>
+  <w:p>
+    <w:pPr>
+      <w:tabs>
+        <w:tab w:val="left" w:pos="-1080"/>
+        <w:tab w:val="left" w:pos="-720"/>
+        <w:tab w:val="left" w:pos="0"/>
+        <w:tab w:val="left" w:pos="720"/>
+        <w:tab w:val="left" w:pos="1440"/>
+        <w:tab w:val="left" w:pos="2160"/>
+        <w:tab w:val="left" w:pos="2880"/>
+        <w:tab w:val="left" w:pos="3600"/>
+        <w:tab w:val="left" w:pos="4320"/>
+        <w:tab w:val="left" w:pos="4680"/>
+      </w:tabs>
+      <w:jc w:val="right"/>
+      <w:rPr>
+        <w:rFonts w:ascii="Palatino Linotype" w:hAnsi="Palatino Linotype"/>
+        <w:sz w:val="20"/>
+        <w:szCs w:val="20"/>
+      </w:rPr>
+    </w:pPr>
+  </w:p>
 </w:ftr>
 </file>
 
@@ -2915,240 +2875,8 @@
       </w:rPr>
     </w:lvl>
   </w:abstractNum>
-  <w:abstractNum w:abstractNumId="1">
-    <w:nsid w:val="279660C9"/>
-    <w:multiLevelType w:val="hybridMultilevel"/>
-    <w:tmpl w:val="672ECC5E"/>
-    <w:lvl w:ilvl="0" w:tplc="04090001">
-      <w:start w:val="1"/>
-      <w:numFmt w:val="bullet"/>
-      <w:lvlText w:val=""/>
-      <w:lvlJc w:val="left"/>
-      <w:pPr>
-        <w:ind w:left="720" w:hanging="360"/>
-      </w:pPr>
-      <w:rPr>
-        <w:rFonts w:ascii="Symbol" w:hAnsi="Symbol" w:hint="default"/>
-      </w:rPr>
-    </w:lvl>
-    <w:lvl w:ilvl="1" w:tplc="04090003" w:tentative="1">
-      <w:start w:val="1"/>
-      <w:numFmt w:val="bullet"/>
-      <w:lvlText w:val="o"/>
-      <w:lvlJc w:val="left"/>
-      <w:pPr>
-        <w:ind w:left="1440" w:hanging="360"/>
-      </w:pPr>
-      <w:rPr>
-        <w:rFonts w:ascii="Courier New" w:hAnsi="Courier New" w:cs="Courier New" w:hint="default"/>
-      </w:rPr>
-    </w:lvl>
-    <w:lvl w:ilvl="2" w:tplc="04090005" w:tentative="1">
-      <w:start w:val="1"/>
-      <w:numFmt w:val="bullet"/>
-      <w:lvlText w:val=""/>
-      <w:lvlJc w:val="left"/>
-      <w:pPr>
-        <w:ind w:left="2160" w:hanging="360"/>
-      </w:pPr>
-      <w:rPr>
-        <w:rFonts w:ascii="Wingdings" w:hAnsi="Wingdings" w:hint="default"/>
-      </w:rPr>
-    </w:lvl>
-    <w:lvl w:ilvl="3" w:tplc="04090001" w:tentative="1">
-      <w:start w:val="1"/>
-      <w:numFmt w:val="bullet"/>
-      <w:lvlText w:val=""/>
-      <w:lvlJc w:val="left"/>
-      <w:pPr>
-        <w:ind w:left="2880" w:hanging="360"/>
-      </w:pPr>
-      <w:rPr>
-        <w:rFonts w:ascii="Symbol" w:hAnsi="Symbol" w:hint="default"/>
-      </w:rPr>
-    </w:lvl>
-    <w:lvl w:ilvl="4" w:tplc="04090003" w:tentative="1">
-      <w:start w:val="1"/>
-      <w:numFmt w:val="bullet"/>
-      <w:lvlText w:val="o"/>
-      <w:lvlJc w:val="left"/>
-      <w:pPr>
-        <w:ind w:left="3600" w:hanging="360"/>
-      </w:pPr>
-      <w:rPr>
-        <w:rFonts w:ascii="Courier New" w:hAnsi="Courier New" w:cs="Courier New" w:hint="default"/>
-      </w:rPr>
-    </w:lvl>
-    <w:lvl w:ilvl="5" w:tplc="04090005" w:tentative="1">
-      <w:start w:val="1"/>
-      <w:numFmt w:val="bullet"/>
-      <w:lvlText w:val=""/>
-      <w:lvlJc w:val="left"/>
-      <w:pPr>
-        <w:ind w:left="4320" w:hanging="360"/>
-      </w:pPr>
-      <w:rPr>
-        <w:rFonts w:ascii="Wingdings" w:hAnsi="Wingdings" w:hint="default"/>
-      </w:rPr>
-    </w:lvl>
-    <w:lvl w:ilvl="6" w:tplc="04090001" w:tentative="1">
-      <w:start w:val="1"/>
-      <w:numFmt w:val="bullet"/>
-      <w:lvlText w:val=""/>
-      <w:lvlJc w:val="left"/>
-      <w:pPr>
-        <w:ind w:left="5040" w:hanging="360"/>
-      </w:pPr>
-      <w:rPr>
-        <w:rFonts w:ascii="Symbol" w:hAnsi="Symbol" w:hint="default"/>
-      </w:rPr>
-    </w:lvl>
-    <w:lvl w:ilvl="7" w:tplc="04090003" w:tentative="1">
-      <w:start w:val="1"/>
-      <w:numFmt w:val="bullet"/>
-      <w:lvlText w:val="o"/>
-      <w:lvlJc w:val="left"/>
-      <w:pPr>
-        <w:ind w:left="5760" w:hanging="360"/>
-      </w:pPr>
-      <w:rPr>
-        <w:rFonts w:ascii="Courier New" w:hAnsi="Courier New" w:cs="Courier New" w:hint="default"/>
-      </w:rPr>
-    </w:lvl>
-    <w:lvl w:ilvl="8" w:tplc="04090005" w:tentative="1">
-      <w:start w:val="1"/>
-      <w:numFmt w:val="bullet"/>
-      <w:lvlText w:val=""/>
-      <w:lvlJc w:val="left"/>
-      <w:pPr>
-        <w:ind w:left="6480" w:hanging="360"/>
-      </w:pPr>
-      <w:rPr>
-        <w:rFonts w:ascii="Wingdings" w:hAnsi="Wingdings" w:hint="default"/>
-      </w:rPr>
-    </w:lvl>
-  </w:abstractNum>
-  <w:abstractNum w:abstractNumId="2">
-    <w:nsid w:val="2E17566E"/>
-    <w:multiLevelType w:val="hybridMultilevel"/>
-    <w:tmpl w:val="00866CE6"/>
-    <w:lvl w:ilvl="0" w:tplc="04090001">
-      <w:start w:val="1"/>
-      <w:numFmt w:val="bullet"/>
-      <w:lvlText w:val=""/>
-      <w:lvlJc w:val="left"/>
-      <w:pPr>
-        <w:ind w:left="779" w:hanging="360"/>
-      </w:pPr>
-      <w:rPr>
-        <w:rFonts w:ascii="Symbol" w:hAnsi="Symbol" w:hint="default"/>
-      </w:rPr>
-    </w:lvl>
-    <w:lvl w:ilvl="1" w:tplc="04090003">
-      <w:start w:val="1"/>
-      <w:numFmt w:val="bullet"/>
-      <w:lvlText w:val="o"/>
-      <w:lvlJc w:val="left"/>
-      <w:pPr>
-        <w:ind w:left="1499" w:hanging="360"/>
-      </w:pPr>
-      <w:rPr>
-        <w:rFonts w:ascii="Courier New" w:hAnsi="Courier New" w:cs="Courier New" w:hint="default"/>
-      </w:rPr>
-    </w:lvl>
-    <w:lvl w:ilvl="2" w:tplc="04090005" w:tentative="1">
-      <w:start w:val="1"/>
-      <w:numFmt w:val="bullet"/>
-      <w:lvlText w:val=""/>
-      <w:lvlJc w:val="left"/>
-      <w:pPr>
-        <w:ind w:left="2219" w:hanging="360"/>
-      </w:pPr>
-      <w:rPr>
-        <w:rFonts w:ascii="Wingdings" w:hAnsi="Wingdings" w:hint="default"/>
-      </w:rPr>
-    </w:lvl>
-    <w:lvl w:ilvl="3" w:tplc="04090001" w:tentative="1">
-      <w:start w:val="1"/>
-      <w:numFmt w:val="bullet"/>
-      <w:lvlText w:val=""/>
-      <w:lvlJc w:val="left"/>
-      <w:pPr>
-        <w:ind w:left="2939" w:hanging="360"/>
-      </w:pPr>
-      <w:rPr>
-        <w:rFonts w:ascii="Symbol" w:hAnsi="Symbol" w:hint="default"/>
-      </w:rPr>
-    </w:lvl>
-    <w:lvl w:ilvl="4" w:tplc="04090003" w:tentative="1">
-      <w:start w:val="1"/>
-      <w:numFmt w:val="bullet"/>
-      <w:lvlText w:val="o"/>
-      <w:lvlJc w:val="left"/>
-      <w:pPr>
-        <w:ind w:left="3659" w:hanging="360"/>
-      </w:pPr>
-      <w:rPr>
-        <w:rFonts w:ascii="Courier New" w:hAnsi="Courier New" w:cs="Courier New" w:hint="default"/>
-      </w:rPr>
-    </w:lvl>
-    <w:lvl w:ilvl="5" w:tplc="04090005" w:tentative="1">
-      <w:start w:val="1"/>
-      <w:numFmt w:val="bullet"/>
-      <w:lvlText w:val=""/>
-      <w:lvlJc w:val="left"/>
-      <w:pPr>
-        <w:ind w:left="4379" w:hanging="360"/>
-      </w:pPr>
-      <w:rPr>
-        <w:rFonts w:ascii="Wingdings" w:hAnsi="Wingdings" w:hint="default"/>
-      </w:rPr>
-    </w:lvl>
-    <w:lvl w:ilvl="6" w:tplc="04090001" w:tentative="1">
-      <w:start w:val="1"/>
-      <w:numFmt w:val="bullet"/>
-      <w:lvlText w:val=""/>
-      <w:lvlJc w:val="left"/>
-      <w:pPr>
-        <w:ind w:left="5099" w:hanging="360"/>
-      </w:pPr>
-      <w:rPr>
-        <w:rFonts w:ascii="Symbol" w:hAnsi="Symbol" w:hint="default"/>
-      </w:rPr>
-    </w:lvl>
-    <w:lvl w:ilvl="7" w:tplc="04090003" w:tentative="1">
-      <w:start w:val="1"/>
-      <w:numFmt w:val="bullet"/>
-      <w:lvlText w:val="o"/>
-      <w:lvlJc w:val="left"/>
-      <w:pPr>
-        <w:ind w:left="5819" w:hanging="360"/>
-      </w:pPr>
-      <w:rPr>
-        <w:rFonts w:ascii="Courier New" w:hAnsi="Courier New" w:cs="Courier New" w:hint="default"/>
-      </w:rPr>
-    </w:lvl>
-    <w:lvl w:ilvl="8" w:tplc="04090005" w:tentative="1">
-      <w:start w:val="1"/>
-      <w:numFmt w:val="bullet"/>
-      <w:lvlText w:val=""/>
-      <w:lvlJc w:val="left"/>
-      <w:pPr>
-        <w:ind w:left="6539" w:hanging="360"/>
-      </w:pPr>
-      <w:rPr>
-        <w:rFonts w:ascii="Wingdings" w:hAnsi="Wingdings" w:hint="default"/>
-      </w:rPr>
-    </w:lvl>
-  </w:abstractNum>
   <w:num w:numId="1">
     <w:abstractNumId w:val="0"/>
-  </w:num>
-  <w:num w:numId="2">
-    <w:abstractNumId w:val="2"/>
-  </w:num>
-  <w:num w:numId="3">
-    <w:abstractNumId w:val="1"/>
   </w:num>
 </w:numbering>
 </file>
@@ -3467,49 +3195,6 @@
       <w:contextualSpacing/>
     </w:pPr>
   </w:style>
-  <w:style w:type="character" w:styleId="CommentReference">
-    <w:name w:val="annotation reference"/>
-    <w:basedOn w:val="DefaultParagraphFont"/>
-    <w:uiPriority w:val="99"/>
-    <w:semiHidden/>
-    <w:unhideWhenUsed/>
-    <w:rsid w:val="00A53114"/>
-    <w:rPr>
-      <w:sz w:val="16"/>
-      <w:szCs w:val="16"/>
-    </w:rPr>
-  </w:style>
-  <w:style w:type="paragraph" w:styleId="CommentText">
-    <w:name w:val="annotation text"/>
-    <w:basedOn w:val="Normal"/>
-    <w:link w:val="CommentTextChar"/>
-    <w:uiPriority w:val="99"/>
-    <w:unhideWhenUsed/>
-    <w:rsid w:val="00A53114"/>
-    <w:pPr>
-      <w:widowControl/>
-      <w:autoSpaceDE/>
-      <w:autoSpaceDN/>
-      <w:adjustRightInd/>
-    </w:pPr>
-    <w:rPr>
-      <w:rFonts w:asciiTheme="minorHAnsi" w:eastAsiaTheme="minorHAnsi" w:hAnsiTheme="minorHAnsi" w:cstheme="minorBidi"/>
-      <w:sz w:val="20"/>
-      <w:szCs w:val="20"/>
-    </w:rPr>
-  </w:style>
-  <w:style w:type="character" w:customStyle="1" w:styleId="CommentTextChar">
-    <w:name w:val="Comment Text Char"/>
-    <w:basedOn w:val="DefaultParagraphFont"/>
-    <w:link w:val="CommentText"/>
-    <w:uiPriority w:val="99"/>
-    <w:rsid w:val="00A53114"/>
-    <w:rPr>
-      <w:rFonts w:eastAsiaTheme="minorHAnsi"/>
-      <w:sz w:val="20"/>
-      <w:szCs w:val="20"/>
-    </w:rPr>
-  </w:style>
 </w:styles>
 </file>
 
@@ -3827,49 +3512,6 @@
       <w:contextualSpacing/>
     </w:pPr>
   </w:style>
-  <w:style w:type="character" w:styleId="CommentReference">
-    <w:name w:val="annotation reference"/>
-    <w:basedOn w:val="DefaultParagraphFont"/>
-    <w:uiPriority w:val="99"/>
-    <w:semiHidden/>
-    <w:unhideWhenUsed/>
-    <w:rsid w:val="00A53114"/>
-    <w:rPr>
-      <w:sz w:val="16"/>
-      <w:szCs w:val="16"/>
-    </w:rPr>
-  </w:style>
-  <w:style w:type="paragraph" w:styleId="CommentText">
-    <w:name w:val="annotation text"/>
-    <w:basedOn w:val="Normal"/>
-    <w:link w:val="CommentTextChar"/>
-    <w:uiPriority w:val="99"/>
-    <w:unhideWhenUsed/>
-    <w:rsid w:val="00A53114"/>
-    <w:pPr>
-      <w:widowControl/>
-      <w:autoSpaceDE/>
-      <w:autoSpaceDN/>
-      <w:adjustRightInd/>
-    </w:pPr>
-    <w:rPr>
-      <w:rFonts w:asciiTheme="minorHAnsi" w:eastAsiaTheme="minorHAnsi" w:hAnsiTheme="minorHAnsi" w:cstheme="minorBidi"/>
-      <w:sz w:val="20"/>
-      <w:szCs w:val="20"/>
-    </w:rPr>
-  </w:style>
-  <w:style w:type="character" w:customStyle="1" w:styleId="CommentTextChar">
-    <w:name w:val="Comment Text Char"/>
-    <w:basedOn w:val="DefaultParagraphFont"/>
-    <w:link w:val="CommentText"/>
-    <w:uiPriority w:val="99"/>
-    <w:rsid w:val="00A53114"/>
-    <w:rPr>
-      <w:rFonts w:eastAsiaTheme="minorHAnsi"/>
-      <w:sz w:val="20"/>
-      <w:szCs w:val="20"/>
-    </w:rPr>
-  </w:style>
 </w:styles>
 </file>
 

</xml_diff>

<commit_message>
Working on impound and victim notification.
</commit_message>
<xml_diff>
--- a/resources/Saved/21CRB01268_Traffic Judgment Entry.docx
+++ b/resources/Saved/21CRB01268_Traffic Judgment Entry.docx
@@ -160,23 +160,13 @@
           <w:szCs w:val="20"/>
         </w:rPr>
       </w:pPr>
-      <w:proofErr w:type="gramStart"/>
-      <w:r>
-        <w:rPr>
-          <w:rFonts w:ascii="Palatino Linotype" w:hAnsi="Palatino Linotype"/>
-          <w:sz w:val="20"/>
-          <w:szCs w:val="20"/>
-        </w:rPr>
-        <w:t>vs</w:t>
-      </w:r>
-      <w:proofErr w:type="gramEnd"/>
-      <w:r>
-        <w:rPr>
-          <w:rFonts w:ascii="Palatino Linotype" w:hAnsi="Palatino Linotype"/>
-          <w:sz w:val="20"/>
-          <w:szCs w:val="20"/>
-        </w:rPr>
-        <w:t>.</w:t>
+      <w:r>
+        <w:rPr>
+          <w:rFonts w:ascii="Palatino Linotype" w:hAnsi="Palatino Linotype"/>
+          <w:sz w:val="20"/>
+          <w:szCs w:val="20"/>
+        </w:rPr>
+        <w:t>vs.</w:t>
       </w:r>
       <w:r>
         <w:rPr>
@@ -217,7 +207,7 @@
           <w:szCs w:val="20"/>
         </w:rPr>
         <w:tab/>
-        <w:t>CASE NO</w:t>
+        <w:t xml:space="preserve">CASE NO</w:t>
       </w:r>
       <w:r>
         <w:rPr>
@@ -392,7 +382,6 @@
           <w:szCs w:val="20"/>
         </w:rPr>
       </w:pPr>
-      <w:proofErr w:type="gramStart"/>
       <w:r>
         <w:rPr>
           <w:rFonts w:ascii="Palatino Linotype" w:hAnsi="Palatino Linotype"/>
@@ -401,7 +390,6 @@
         </w:rPr>
         <w:t>Defendant.</w:t>
       </w:r>
-      <w:proofErr w:type="gramEnd"/>
       <w:r>
         <w:rPr>
           <w:rFonts w:ascii="Palatino Linotype" w:hAnsi="Palatino Linotype"/>
@@ -464,7 +452,6 @@
         <w:jc w:val="center"/>
         <w:rPr>
           <w:rFonts w:ascii="Palatino Linotype" w:hAnsi="Palatino Linotype"/>
-          <w:bCs/>
           <w:sz w:val="20"/>
           <w:szCs w:val="20"/>
         </w:rPr>
@@ -478,40 +465,7 @@
           <w:szCs w:val="20"/>
           <w:u w:val="single"/>
         </w:rPr>
-        <w:t>MAGISTRATE</w:t>
-      </w:r>
-      <w:r>
-        <w:rPr>
-          <w:rFonts w:ascii="Palatino Linotype" w:hAnsi="Palatino Linotype"/>
-          <w:b/>
-          <w:bCs/>
-          <w:sz w:val="20"/>
-          <w:szCs w:val="20"/>
-          <w:u w:val="single"/>
-        </w:rPr>
-        <w:t>’S</w:t>
-      </w:r>
-      <w:r>
-        <w:rPr>
-          <w:rFonts w:ascii="Palatino Linotype" w:hAnsi="Palatino Linotype"/>
-          <w:b/>
-          <w:bCs/>
-          <w:sz w:val="20"/>
-          <w:szCs w:val="20"/>
-          <w:u w:val="single"/>
-        </w:rPr>
-        <w:t xml:space="preserve"> </w:t>
-      </w:r>
-      <w:r>
-        <w:rPr>
-          <w:rFonts w:ascii="Palatino Linotype" w:hAnsi="Palatino Linotype"/>
-          <w:b/>
-          <w:bCs/>
-          <w:sz w:val="20"/>
-          <w:szCs w:val="20"/>
-          <w:u w:val="single"/>
-        </w:rPr>
-        <w:t xml:space="preserve">DECISION</w:t>
+        <w:t>FINAL JUDGMENT ENTRY</w:t>
       </w:r>
     </w:p>
     <w:p>
@@ -533,6 +487,14 @@
         </w:rPr>
         <w:t xml:space="preserve"/>
       </w:r>
+      <w:r>
+        <w:rPr>
+          <w:rFonts w:ascii="Palatino Linotype" w:hAnsi="Palatino Linotype"/>
+          <w:sz w:val="20"/>
+          <w:szCs w:val="20"/>
+        </w:rPr>
+        <w:tab/>
+      </w:r>
     </w:p>
     <w:p>
       <w:pPr>
@@ -587,7 +549,7 @@
           <w:szCs w:val="20"/>
           <w:lang w:val="en-CA"/>
         </w:rPr>
-        <w:t>Defendant appeared in Court</w:t>
+        <w:t xml:space="preserve">Defendant appeared in Court</w:t>
       </w:r>
       <w:r>
         <w:rPr>
@@ -611,7 +573,7 @@
           <w:sz w:val="20"/>
           <w:szCs w:val="20"/>
         </w:rPr>
-        <w:t xml:space="preserve"> on February 10, 2022.</w:t>
+        <w:t xml:space="preserve"> on February 12, 2022.</w:t>
       </w:r>
       <w:r>
         <w:rPr>
@@ -628,25 +590,7 @@
           <w:sz w:val="20"/>
           <w:szCs w:val="20"/>
         </w:rPr>
-        <w:t xml:space="preserve">Defendant waived right to counsel.</w:t>
-      </w:r>
-      <w:r>
-        <w:rPr>
-          <w:rFonts w:ascii="Palatino Linotype" w:hAnsi="Palatino Linotype"/>
-          <w:bCs/>
-          <w:sz w:val="20"/>
-          <w:szCs w:val="20"/>
-        </w:rPr>
-        <w:t xml:space="preserve"> </w:t>
-      </w:r>
-      <w:r>
-        <w:rPr>
-          <w:rFonts w:ascii="Palatino Linotype" w:hAnsi="Palatino Linotype"/>
-          <w:bCs/>
-          <w:sz w:val="20"/>
-          <w:szCs w:val="20"/>
-        </w:rPr>
-        <w:t xml:space="preserve"/>
+        <w:t xml:space="preserve">Defendant waived right to counsel. </w:t>
       </w:r>
       <w:r>
         <w:rPr>
@@ -772,18 +716,8 @@
           <w:sz w:val="20"/>
           <w:szCs w:val="20"/>
         </w:rPr>
-        <w:t xml:space="preserve">The Court, finding that the Defendant entered the plea knowingly, intelligently, and voluntarily, accepted the plea and entered the following </w:t>
-      </w:r>
-      <w:proofErr w:type="gramStart"/>
-      <w:r>
-        <w:rPr>
-          <w:rFonts w:ascii="Palatino Linotype" w:hAnsi="Palatino Linotype"/>
-          <w:sz w:val="20"/>
-          <w:szCs w:val="20"/>
-        </w:rPr>
-        <w:t xml:space="preserve">sentence:</w:t>
-      </w:r>
-      <w:proofErr w:type="gramEnd"/>
+        <w:t xml:space="preserve">The Court, finding that the Defendant entered the plea knowingly, intelligently, and voluntarily, accepted the plea and entered the following sentence:</w:t>
+      </w:r>
       <w:r>
         <w:rPr>
           <w:rFonts w:ascii="Palatino Linotype" w:hAnsi="Palatino Linotype"/>
@@ -795,12 +729,21 @@
     </w:p>
     <w:p>
       <w:pPr>
-        <w:rPr>
-          <w:rFonts w:ascii="Palatino Linotype" w:hAnsi="Palatino Linotype"/>
-          <w:sz w:val="20"/>
-          <w:szCs w:val="20"/>
-        </w:rPr>
-      </w:pPr>
+        <w:jc w:val="both"/>
+        <w:rPr>
+          <w:rFonts w:ascii="Palatino Linotype" w:hAnsi="Palatino Linotype"/>
+          <w:sz w:val="20"/>
+          <w:szCs w:val="20"/>
+        </w:rPr>
+      </w:pPr>
+      <w:r>
+        <w:rPr>
+          <w:rFonts w:ascii="Palatino Linotype" w:hAnsi="Palatino Linotype"/>
+          <w:sz w:val="20"/>
+          <w:szCs w:val="20"/>
+        </w:rPr>
+        <w:t xml:space="preserve"/>
+      </w:r>
     </w:p>
     <w:tbl>
       <w:tblPr>
@@ -810,9 +753,8 @@
         <w:tblLook w:val="04A0" w:firstRow="1" w:lastRow="0" w:firstColumn="1" w:lastColumn="0" w:noHBand="0" w:noVBand="1"/>
       </w:tblPr>
       <w:tblGrid>
-        <w:gridCol w:w="2345"/>
-        <w:gridCol w:w="2103"/>
-        <w:gridCol w:w="3833"/>
+        <w:gridCol w:w="4261"/>
+        <w:gridCol w:w="4019"/>
       </w:tblGrid>
       <w:tr>
         <w:trPr>
@@ -891,44 +833,6 @@
                 <w:szCs w:val="20"/>
               </w:rPr>
               <w:t xml:space="preserve">POSSESSION DRUG PARAPHERNALIA</w:t>
-            </w:r>
-          </w:p>
-        </w:tc>
-        <w:tc>
-          <w:tcPr>
-            <w:tcW w:w="3289" w:type="dxa"/>
-          </w:tcPr>
-          <w:p>
-            <w:pPr>
-              <w:tabs>
-                <w:tab w:val="left" w:pos="-1080"/>
-                <w:tab w:val="left" w:pos="-720"/>
-                <w:tab w:val="left" w:pos="0"/>
-                <w:tab w:val="left" w:pos="720"/>
-                <w:tab w:val="left" w:pos="1440"/>
-                <w:tab w:val="left" w:pos="2160"/>
-                <w:tab w:val="left" w:pos="2880"/>
-                <w:tab w:val="left" w:pos="3600"/>
-                <w:tab w:val="left" w:pos="4320"/>
-                <w:tab w:val="left" w:pos="4680"/>
-              </w:tabs>
-              <w:rPr>
-                <w:rFonts w:ascii="Palatino Linotype" w:hAnsi="Palatino Linotype"/>
-                <w:b/>
-                <w:bCs/>
-                <w:sz w:val="20"/>
-                <w:szCs w:val="20"/>
-              </w:rPr>
-            </w:pPr>
-            <w:r>
-              <w:rPr>
-                <w:rFonts w:ascii="Palatino Linotype" w:hAnsi="Palatino Linotype"/>
-                <w:b/>
-                <w:bCs/>
-                <w:sz w:val="20"/>
-                <w:szCs w:val="20"/>
-              </w:rPr>
-              <w:t xml:space="preserve">No Operator License - Never Held</w:t>
             </w:r>
           </w:p>
         </w:tc>
@@ -1013,6 +917,50 @@
             </w:r>
           </w:p>
         </w:tc>
+      </w:tr>
+      <w:tr>
+        <w:trPr>
+          <w:jc w:val="center"/>
+        </w:trPr>
+        <w:tc>
+          <w:tcPr>
+            <w:tcW w:w="1801" w:type="dxa"/>
+          </w:tcPr>
+          <w:p>
+            <w:pPr>
+              <w:tabs>
+                <w:tab w:val="left" w:pos="-1080"/>
+                <w:tab w:val="left" w:pos="-720"/>
+                <w:tab w:val="left" w:pos="0"/>
+                <w:tab w:val="left" w:pos="720"/>
+                <w:tab w:val="left" w:pos="1440"/>
+                <w:tab w:val="left" w:pos="2160"/>
+                <w:tab w:val="left" w:pos="2880"/>
+                <w:tab w:val="left" w:pos="3600"/>
+                <w:tab w:val="left" w:pos="4320"/>
+                <w:tab w:val="left" w:pos="4680"/>
+              </w:tabs>
+              <w:rPr>
+                <w:rFonts w:ascii="Palatino Linotype" w:hAnsi="Palatino Linotype"/>
+                <w:b/>
+                <w:bCs/>
+                <w:sz w:val="20"/>
+                <w:szCs w:val="20"/>
+              </w:rPr>
+            </w:pPr>
+            <w:r>
+              <w:rPr>
+                <w:rFonts w:ascii="Palatino Linotype" w:hAnsi="Palatino Linotype"/>
+                <w:b/>
+                <w:bCs/>
+                <w:sz w:val="20"/>
+                <w:szCs w:val="20"/>
+              </w:rPr>
+              <w:lastRenderedPageBreak/>
+              <w:t>Degree</w:t>
+            </w:r>
+          </w:p>
+        </w:tc>
         <w:tc>
           <w:tcPr>
             <w:tcW w:w="3289" w:type="dxa"/>
@@ -1047,7 +995,7 @@
                 <w:sz w:val="20"/>
                 <w:szCs w:val="20"/>
               </w:rPr>
-              <w:t xml:space="preserve">4510.12(C)(1)</w:t>
+              <w:t xml:space="preserve">M4</w:t>
             </w:r>
           </w:p>
         </w:tc>
@@ -1090,284 +1038,7 @@
                 <w:sz w:val="20"/>
                 <w:szCs w:val="20"/>
               </w:rPr>
-              <w:t>Degree</w:t>
-            </w:r>
-          </w:p>
-        </w:tc>
-        <w:tc>
-          <w:tcPr>
-            <w:tcW w:w="3289" w:type="dxa"/>
-          </w:tcPr>
-          <w:p>
-            <w:pPr>
-              <w:tabs>
-                <w:tab w:val="left" w:pos="-1080"/>
-                <w:tab w:val="left" w:pos="-720"/>
-                <w:tab w:val="left" w:pos="0"/>
-                <w:tab w:val="left" w:pos="720"/>
-                <w:tab w:val="left" w:pos="1440"/>
-                <w:tab w:val="left" w:pos="2160"/>
-                <w:tab w:val="left" w:pos="2880"/>
-                <w:tab w:val="left" w:pos="3600"/>
-                <w:tab w:val="left" w:pos="4320"/>
-                <w:tab w:val="left" w:pos="4680"/>
-              </w:tabs>
-              <w:rPr>
-                <w:rFonts w:ascii="Palatino Linotype" w:hAnsi="Palatino Linotype"/>
-                <w:b/>
-                <w:bCs/>
-                <w:sz w:val="20"/>
-                <w:szCs w:val="20"/>
-              </w:rPr>
-            </w:pPr>
-            <w:r>
-              <w:rPr>
-                <w:rFonts w:ascii="Palatino Linotype" w:hAnsi="Palatino Linotype"/>
-                <w:b/>
-                <w:bCs/>
-                <w:sz w:val="20"/>
-                <w:szCs w:val="20"/>
-              </w:rPr>
-              <w:t xml:space="preserve">M4</w:t>
-            </w:r>
-          </w:p>
-        </w:tc>
-        <w:tc>
-          <w:tcPr>
-            <w:tcW w:w="3289" w:type="dxa"/>
-          </w:tcPr>
-          <w:p>
-            <w:pPr>
-              <w:tabs>
-                <w:tab w:val="left" w:pos="-1080"/>
-                <w:tab w:val="left" w:pos="-720"/>
-                <w:tab w:val="left" w:pos="0"/>
-                <w:tab w:val="left" w:pos="720"/>
-                <w:tab w:val="left" w:pos="1440"/>
-                <w:tab w:val="left" w:pos="2160"/>
-                <w:tab w:val="left" w:pos="2880"/>
-                <w:tab w:val="left" w:pos="3600"/>
-                <w:tab w:val="left" w:pos="4320"/>
-                <w:tab w:val="left" w:pos="4680"/>
-              </w:tabs>
-              <w:rPr>
-                <w:rFonts w:ascii="Palatino Linotype" w:hAnsi="Palatino Linotype"/>
-                <w:b/>
-                <w:bCs/>
-                <w:sz w:val="20"/>
-                <w:szCs w:val="20"/>
-              </w:rPr>
-            </w:pPr>
-            <w:r>
-              <w:rPr>
-                <w:rFonts w:ascii="Palatino Linotype" w:hAnsi="Palatino Linotype"/>
-                <w:b/>
-                <w:bCs/>
-                <w:sz w:val="20"/>
-                <w:szCs w:val="20"/>
-              </w:rPr>
-              <w:t xml:space="preserve">Unclassified Misdemeanor</w:t>
-            </w:r>
-          </w:p>
-        </w:tc>
-      </w:tr>
-      <w:tr>
-        <w:trPr>
-          <w:jc w:val="center"/>
-        </w:trPr>
-        <w:tc>
-          <w:tcPr>
-            <w:tcW w:w="1801" w:type="dxa"/>
-          </w:tcPr>
-          <w:p>
-            <w:pPr>
-              <w:tabs>
-                <w:tab w:val="left" w:pos="-1080"/>
-                <w:tab w:val="left" w:pos="-720"/>
-                <w:tab w:val="left" w:pos="0"/>
-                <w:tab w:val="left" w:pos="720"/>
-                <w:tab w:val="left" w:pos="1440"/>
-                <w:tab w:val="left" w:pos="2160"/>
-                <w:tab w:val="left" w:pos="2880"/>
-                <w:tab w:val="left" w:pos="3600"/>
-                <w:tab w:val="left" w:pos="4320"/>
-                <w:tab w:val="left" w:pos="4680"/>
-              </w:tabs>
-              <w:rPr>
-                <w:rFonts w:ascii="Palatino Linotype" w:hAnsi="Palatino Linotype"/>
-                <w:b/>
-                <w:bCs/>
-                <w:sz w:val="20"/>
-                <w:szCs w:val="20"/>
-              </w:rPr>
-            </w:pPr>
-            <w:r>
-              <w:rPr>
-                <w:rFonts w:ascii="Palatino Linotype" w:hAnsi="Palatino Linotype"/>
-                <w:b/>
-                <w:bCs/>
-                <w:sz w:val="20"/>
-                <w:szCs w:val="20"/>
-              </w:rPr>
-              <w:lastRenderedPageBreak/>
               <w:t>Plea</w:t>
-            </w:r>
-          </w:p>
-        </w:tc>
-        <w:tc>
-          <w:tcPr>
-            <w:tcW w:w="3289" w:type="dxa"/>
-          </w:tcPr>
-          <w:p>
-            <w:pPr>
-              <w:tabs>
-                <w:tab w:val="left" w:pos="-1080"/>
-                <w:tab w:val="left" w:pos="-720"/>
-                <w:tab w:val="left" w:pos="0"/>
-                <w:tab w:val="left" w:pos="720"/>
-                <w:tab w:val="left" w:pos="1440"/>
-                <w:tab w:val="left" w:pos="2160"/>
-                <w:tab w:val="left" w:pos="2880"/>
-                <w:tab w:val="left" w:pos="3600"/>
-                <w:tab w:val="left" w:pos="4320"/>
-                <w:tab w:val="left" w:pos="4680"/>
-              </w:tabs>
-              <w:rPr>
-                <w:rFonts w:ascii="Palatino Linotype" w:hAnsi="Palatino Linotype"/>
-                <w:b/>
-                <w:bCs/>
-                <w:sz w:val="20"/>
-                <w:szCs w:val="20"/>
-              </w:rPr>
-            </w:pPr>
-            <w:r>
-              <w:rPr>
-                <w:rFonts w:ascii="Palatino Linotype" w:hAnsi="Palatino Linotype"/>
-                <w:b/>
-                <w:bCs/>
-                <w:sz w:val="20"/>
-                <w:szCs w:val="20"/>
-              </w:rPr>
-              <w:t xml:space="preserve">No Contest</w:t>
-            </w:r>
-          </w:p>
-        </w:tc>
-        <w:tc>
-          <w:tcPr>
-            <w:tcW w:w="3289" w:type="dxa"/>
-          </w:tcPr>
-          <w:p>
-            <w:pPr>
-              <w:tabs>
-                <w:tab w:val="left" w:pos="-1080"/>
-                <w:tab w:val="left" w:pos="-720"/>
-                <w:tab w:val="left" w:pos="0"/>
-                <w:tab w:val="left" w:pos="720"/>
-                <w:tab w:val="left" w:pos="1440"/>
-                <w:tab w:val="left" w:pos="2160"/>
-                <w:tab w:val="left" w:pos="2880"/>
-                <w:tab w:val="left" w:pos="3600"/>
-                <w:tab w:val="left" w:pos="4320"/>
-                <w:tab w:val="left" w:pos="4680"/>
-              </w:tabs>
-              <w:rPr>
-                <w:rFonts w:ascii="Palatino Linotype" w:hAnsi="Palatino Linotype"/>
-                <w:b/>
-                <w:bCs/>
-                <w:sz w:val="20"/>
-                <w:szCs w:val="20"/>
-              </w:rPr>
-            </w:pPr>
-            <w:r>
-              <w:rPr>
-                <w:rFonts w:ascii="Palatino Linotype" w:hAnsi="Palatino Linotype"/>
-                <w:b/>
-                <w:bCs/>
-                <w:sz w:val="20"/>
-                <w:szCs w:val="20"/>
-              </w:rPr>
-              <w:t xml:space="preserve">No Contest</w:t>
-            </w:r>
-          </w:p>
-        </w:tc>
-      </w:tr>
-      <w:tr>
-        <w:trPr>
-          <w:jc w:val="center"/>
-        </w:trPr>
-        <w:tc>
-          <w:tcPr>
-            <w:tcW w:w="1801" w:type="dxa"/>
-          </w:tcPr>
-          <w:p>
-            <w:pPr>
-              <w:tabs>
-                <w:tab w:val="left" w:pos="-1080"/>
-                <w:tab w:val="left" w:pos="-720"/>
-                <w:tab w:val="left" w:pos="0"/>
-                <w:tab w:val="left" w:pos="720"/>
-                <w:tab w:val="left" w:pos="1440"/>
-                <w:tab w:val="left" w:pos="2160"/>
-                <w:tab w:val="left" w:pos="2880"/>
-                <w:tab w:val="left" w:pos="3600"/>
-                <w:tab w:val="left" w:pos="4320"/>
-                <w:tab w:val="left" w:pos="4680"/>
-              </w:tabs>
-              <w:rPr>
-                <w:rFonts w:ascii="Palatino Linotype" w:hAnsi="Palatino Linotype"/>
-                <w:b/>
-                <w:bCs/>
-                <w:sz w:val="20"/>
-                <w:szCs w:val="20"/>
-              </w:rPr>
-            </w:pPr>
-            <w:r>
-              <w:rPr>
-                <w:rFonts w:ascii="Palatino Linotype" w:hAnsi="Palatino Linotype"/>
-                <w:b/>
-                <w:bCs/>
-                <w:sz w:val="20"/>
-                <w:szCs w:val="20"/>
-              </w:rPr>
-              <w:t>Finding</w:t>
-            </w:r>
-          </w:p>
-        </w:tc>
-        <w:tc>
-          <w:tcPr>
-            <w:tcW w:w="3289" w:type="dxa"/>
-          </w:tcPr>
-          <w:p>
-            <w:pPr>
-              <w:tabs>
-                <w:tab w:val="left" w:pos="-1080"/>
-                <w:tab w:val="left" w:pos="-720"/>
-                <w:tab w:val="left" w:pos="0"/>
-                <w:tab w:val="left" w:pos="720"/>
-                <w:tab w:val="left" w:pos="1440"/>
-                <w:tab w:val="left" w:pos="2160"/>
-                <w:tab w:val="left" w:pos="2880"/>
-                <w:tab w:val="left" w:pos="3600"/>
-                <w:tab w:val="left" w:pos="4320"/>
-                <w:tab w:val="left" w:pos="4680"/>
-              </w:tabs>
-              <w:rPr>
-                <w:rFonts w:ascii="Palatino Linotype" w:hAnsi="Palatino Linotype"/>
-                <w:b/>
-                <w:bCs/>
-                <w:sz w:val="20"/>
-                <w:szCs w:val="20"/>
-              </w:rPr>
-            </w:pPr>
-            <w:r>
-              <w:rPr>
-                <w:rFonts w:ascii="Palatino Linotype" w:hAnsi="Palatino Linotype"/>
-                <w:b/>
-                <w:bCs/>
-                <w:sz w:val="20"/>
-                <w:szCs w:val="20"/>
-              </w:rPr>
-              <w:t xml:space="preserve">Guilty</w:t>
             </w:r>
           </w:p>
         </w:tc>
@@ -1448,7 +1119,7 @@
                 <w:sz w:val="20"/>
                 <w:szCs w:val="20"/>
               </w:rPr>
-              <w:t>Fine Amount</w:t>
+              <w:t>Finding</w:t>
             </w:r>
           </w:p>
         </w:tc>
@@ -1486,45 +1157,7 @@
                 <w:sz w:val="20"/>
                 <w:szCs w:val="20"/>
               </w:rPr>
-              <w:t xml:space="preserve">$ 0</w:t>
-            </w:r>
-          </w:p>
-        </w:tc>
-        <w:tc>
-          <w:tcPr>
-            <w:tcW w:w="3289" w:type="dxa"/>
-          </w:tcPr>
-          <w:p>
-            <w:pPr>
-              <w:tabs>
-                <w:tab w:val="left" w:pos="-1080"/>
-                <w:tab w:val="left" w:pos="-720"/>
-                <w:tab w:val="left" w:pos="0"/>
-                <w:tab w:val="left" w:pos="720"/>
-                <w:tab w:val="left" w:pos="1440"/>
-                <w:tab w:val="left" w:pos="2160"/>
-                <w:tab w:val="left" w:pos="2880"/>
-                <w:tab w:val="left" w:pos="3600"/>
-                <w:tab w:val="left" w:pos="4320"/>
-                <w:tab w:val="left" w:pos="4680"/>
-              </w:tabs>
-              <w:rPr>
-                <w:rFonts w:ascii="Palatino Linotype" w:hAnsi="Palatino Linotype"/>
-                <w:b/>
-                <w:bCs/>
-                <w:sz w:val="20"/>
-                <w:szCs w:val="20"/>
-              </w:rPr>
-            </w:pPr>
-            <w:r>
-              <w:rPr>
-                <w:rFonts w:ascii="Palatino Linotype" w:hAnsi="Palatino Linotype"/>
-                <w:b/>
-                <w:bCs/>
-                <w:sz w:val="20"/>
-                <w:szCs w:val="20"/>
-              </w:rPr>
-              <w:t xml:space="preserve">$ 0</w:t>
+              <w:t xml:space="preserve">Guilty</w:t>
             </w:r>
           </w:p>
         </w:tc>
@@ -1567,6 +1200,87 @@
                 <w:sz w:val="20"/>
                 <w:szCs w:val="20"/>
               </w:rPr>
+              <w:t>Fine Amount</w:t>
+            </w:r>
+          </w:p>
+        </w:tc>
+        <w:tc>
+          <w:tcPr>
+            <w:tcW w:w="3289" w:type="dxa"/>
+          </w:tcPr>
+          <w:p>
+            <w:pPr>
+              <w:tabs>
+                <w:tab w:val="left" w:pos="-1080"/>
+                <w:tab w:val="left" w:pos="-720"/>
+                <w:tab w:val="left" w:pos="0"/>
+                <w:tab w:val="left" w:pos="720"/>
+                <w:tab w:val="left" w:pos="1440"/>
+                <w:tab w:val="left" w:pos="2160"/>
+                <w:tab w:val="left" w:pos="2880"/>
+                <w:tab w:val="left" w:pos="3600"/>
+                <w:tab w:val="left" w:pos="4320"/>
+                <w:tab w:val="left" w:pos="4680"/>
+              </w:tabs>
+              <w:rPr>
+                <w:rFonts w:ascii="Palatino Linotype" w:hAnsi="Palatino Linotype"/>
+                <w:b/>
+                <w:bCs/>
+                <w:sz w:val="20"/>
+                <w:szCs w:val="20"/>
+              </w:rPr>
+            </w:pPr>
+            <w:r>
+              <w:rPr>
+                <w:rFonts w:ascii="Palatino Linotype" w:hAnsi="Palatino Linotype"/>
+                <w:b/>
+                <w:bCs/>
+                <w:sz w:val="20"/>
+                <w:szCs w:val="20"/>
+              </w:rPr>
+              <w:t xml:space="preserve">$ 50</w:t>
+            </w:r>
+          </w:p>
+        </w:tc>
+      </w:tr>
+      <w:tr>
+        <w:trPr>
+          <w:jc w:val="center"/>
+        </w:trPr>
+        <w:tc>
+          <w:tcPr>
+            <w:tcW w:w="1801" w:type="dxa"/>
+          </w:tcPr>
+          <w:p>
+            <w:pPr>
+              <w:tabs>
+                <w:tab w:val="left" w:pos="-1080"/>
+                <w:tab w:val="left" w:pos="-720"/>
+                <w:tab w:val="left" w:pos="0"/>
+                <w:tab w:val="left" w:pos="720"/>
+                <w:tab w:val="left" w:pos="1440"/>
+                <w:tab w:val="left" w:pos="2160"/>
+                <w:tab w:val="left" w:pos="2880"/>
+                <w:tab w:val="left" w:pos="3600"/>
+                <w:tab w:val="left" w:pos="4320"/>
+                <w:tab w:val="left" w:pos="4680"/>
+              </w:tabs>
+              <w:rPr>
+                <w:rFonts w:ascii="Palatino Linotype" w:hAnsi="Palatino Linotype"/>
+                <w:b/>
+                <w:bCs/>
+                <w:sz w:val="20"/>
+                <w:szCs w:val="20"/>
+              </w:rPr>
+            </w:pPr>
+            <w:r>
+              <w:rPr>
+                <w:rFonts w:ascii="Palatino Linotype" w:hAnsi="Palatino Linotype"/>
+                <w:b/>
+                <w:bCs/>
+                <w:sz w:val="20"/>
+                <w:szCs w:val="20"/>
+              </w:rPr>
               <w:t xml:space="preserve">Fines </w:t>
             </w:r>
             <w:r>
@@ -1625,7 +1339,50 @@
                 <w:sz w:val="20"/>
                 <w:szCs w:val="20"/>
               </w:rPr>
-              <w:t xml:space="preserve">$ 0</w:t>
+              <w:t xml:space="preserve">$ 25</w:t>
+            </w:r>
+          </w:p>
+        </w:tc>
+      </w:tr>
+      <w:tr>
+        <w:trPr>
+          <w:jc w:val="center"/>
+        </w:trPr>
+        <w:tc>
+          <w:tcPr>
+            <w:tcW w:w="1801" w:type="dxa"/>
+          </w:tcPr>
+          <w:p>
+            <w:pPr>
+              <w:tabs>
+                <w:tab w:val="left" w:pos="-1080"/>
+                <w:tab w:val="left" w:pos="-720"/>
+                <w:tab w:val="left" w:pos="0"/>
+                <w:tab w:val="left" w:pos="720"/>
+                <w:tab w:val="left" w:pos="1440"/>
+                <w:tab w:val="left" w:pos="2160"/>
+                <w:tab w:val="left" w:pos="2880"/>
+                <w:tab w:val="left" w:pos="3600"/>
+                <w:tab w:val="left" w:pos="4320"/>
+                <w:tab w:val="left" w:pos="4680"/>
+              </w:tabs>
+              <w:rPr>
+                <w:rFonts w:ascii="Palatino Linotype" w:hAnsi="Palatino Linotype"/>
+                <w:b/>
+                <w:bCs/>
+                <w:sz w:val="20"/>
+                <w:szCs w:val="20"/>
+              </w:rPr>
+            </w:pPr>
+            <w:r>
+              <w:rPr>
+                <w:rFonts w:ascii="Palatino Linotype" w:hAnsi="Palatino Linotype"/>
+                <w:b/>
+                <w:bCs/>
+                <w:sz w:val="20"/>
+                <w:szCs w:val="20"/>
+              </w:rPr>
+              <w:t>Jail Days</w:t>
             </w:r>
           </w:p>
         </w:tc>
@@ -1663,7 +1420,108 @@
                 <w:sz w:val="20"/>
                 <w:szCs w:val="20"/>
               </w:rPr>
-              <w:t xml:space="preserve">$ 0</w:t>
+              <w:t xml:space="preserve">10</w:t>
+            </w:r>
+          </w:p>
+        </w:tc>
+      </w:tr>
+      <w:tr>
+        <w:trPr>
+          <w:jc w:val="center"/>
+        </w:trPr>
+        <w:tc>
+          <w:tcPr>
+            <w:tcW w:w="1801" w:type="dxa"/>
+          </w:tcPr>
+          <w:p>
+            <w:pPr>
+              <w:tabs>
+                <w:tab w:val="left" w:pos="-1080"/>
+                <w:tab w:val="left" w:pos="-720"/>
+                <w:tab w:val="left" w:pos="0"/>
+                <w:tab w:val="left" w:pos="720"/>
+                <w:tab w:val="left" w:pos="1440"/>
+                <w:tab w:val="left" w:pos="2160"/>
+                <w:tab w:val="left" w:pos="2880"/>
+                <w:tab w:val="left" w:pos="3600"/>
+                <w:tab w:val="left" w:pos="4320"/>
+                <w:tab w:val="left" w:pos="4680"/>
+              </w:tabs>
+              <w:rPr>
+                <w:rFonts w:ascii="Palatino Linotype" w:hAnsi="Palatino Linotype"/>
+                <w:b/>
+                <w:bCs/>
+                <w:sz w:val="20"/>
+                <w:szCs w:val="20"/>
+              </w:rPr>
+            </w:pPr>
+            <w:r>
+              <w:rPr>
+                <w:rFonts w:ascii="Palatino Linotype" w:hAnsi="Palatino Linotype"/>
+                <w:b/>
+                <w:bCs/>
+                <w:sz w:val="20"/>
+                <w:szCs w:val="20"/>
+              </w:rPr>
+              <w:t>Jail Days</w:t>
+            </w:r>
+            <w:r>
+              <w:rPr>
+                <w:rFonts w:ascii="Palatino Linotype" w:hAnsi="Palatino Linotype"/>
+                <w:b/>
+                <w:bCs/>
+                <w:sz w:val="20"/>
+                <w:szCs w:val="20"/>
+              </w:rPr>
+              <w:t xml:space="preserve"> </w:t>
+            </w:r>
+            <w:r>
+              <w:rPr>
+                <w:rFonts w:ascii="Palatino Linotype" w:hAnsi="Palatino Linotype"/>
+                <w:b/>
+                <w:bCs/>
+                <w:sz w:val="20"/>
+                <w:szCs w:val="20"/>
+              </w:rPr>
+              <w:t>Suspended</w:t>
+            </w:r>
+          </w:p>
+        </w:tc>
+        <w:tc>
+          <w:tcPr>
+            <w:tcW w:w="3289" w:type="dxa"/>
+          </w:tcPr>
+          <w:p>
+            <w:pPr>
+              <w:tabs>
+                <w:tab w:val="left" w:pos="-1080"/>
+                <w:tab w:val="left" w:pos="-720"/>
+                <w:tab w:val="left" w:pos="0"/>
+                <w:tab w:val="left" w:pos="720"/>
+                <w:tab w:val="left" w:pos="1440"/>
+                <w:tab w:val="left" w:pos="2160"/>
+                <w:tab w:val="left" w:pos="2880"/>
+                <w:tab w:val="left" w:pos="3600"/>
+                <w:tab w:val="left" w:pos="4320"/>
+                <w:tab w:val="left" w:pos="4680"/>
+              </w:tabs>
+              <w:rPr>
+                <w:rFonts w:ascii="Palatino Linotype" w:hAnsi="Palatino Linotype"/>
+                <w:b/>
+                <w:bCs/>
+                <w:sz w:val="20"/>
+                <w:szCs w:val="20"/>
+              </w:rPr>
+            </w:pPr>
+            <w:r>
+              <w:rPr>
+                <w:rFonts w:ascii="Palatino Linotype" w:hAnsi="Palatino Linotype"/>
+                <w:b/>
+                <w:bCs/>
+                <w:sz w:val="20"/>
+                <w:szCs w:val="20"/>
+              </w:rPr>
+              <w:t xml:space="preserve">7</w:t>
             </w:r>
           </w:p>
         </w:tc>
@@ -1691,7 +1549,6 @@
           <w:szCs w:val="20"/>
         </w:rPr>
       </w:pPr>
-      <w:proofErr w:type="gramStart"/>
       <w:r>
         <w:rPr>
           <w:rFonts w:ascii="Palatino Linotype" w:hAnsi="Palatino Linotype"/>
@@ -1700,9 +1557,8 @@
           <w:sz w:val="20"/>
           <w:szCs w:val="20"/>
         </w:rPr>
-        <w:t xml:space="preserve">Fines and Costs.</w:t>
-      </w:r>
-      <w:proofErr w:type="gramEnd"/>
+        <w:t xml:space="preserve">Fines and Costs.  </w:t>
+      </w:r>
       <w:r>
         <w:rPr>
           <w:rFonts w:ascii="Palatino Linotype" w:hAnsi="Palatino Linotype"/>
@@ -1711,7 +1567,60 @@
           <w:sz w:val="20"/>
           <w:szCs w:val="20"/>
         </w:rPr>
-        <w:t xml:space="preserve">  </w:t>
+        <w:t xml:space="preserve"/>
+      </w:r>
+      <w:r>
+        <w:rPr>
+          <w:rFonts w:ascii="Palatino Linotype" w:hAnsi="Palatino Linotype"/>
+          <w:bCs/>
+          <w:sz w:val="20"/>
+          <w:szCs w:val="20"/>
+          <w:u w:val="single"/>
+        </w:rPr>
+        <w:t xml:space="preserve">Court costs are assessed for the highest degree charge in this</w:t>
+      </w:r>
+      <w:r>
+        <w:rPr>
+          <w:rFonts w:ascii="Palatino Linotype" w:hAnsi="Palatino Linotype"/>
+          <w:bCs/>
+          <w:sz w:val="20"/>
+          <w:szCs w:val="20"/>
+          <w:u w:val="single"/>
+        </w:rPr>
+        <w:t xml:space="preserve"> case</w:t>
+      </w:r>
+      <w:r>
+        <w:rPr>
+          <w:rFonts w:ascii="Palatino Linotype" w:hAnsi="Palatino Linotype"/>
+          <w:bCs/>
+          <w:sz w:val="20"/>
+          <w:szCs w:val="20"/>
+        </w:rPr>
+        <w:t xml:space="preserve">. </w:t>
+      </w:r>
+      <w:r>
+        <w:rPr>
+          <w:rFonts w:ascii="Palatino Linotype" w:hAnsi="Palatino Linotype"/>
+          <w:sz w:val="20"/>
+          <w:szCs w:val="20"/>
+        </w:rPr>
+        <w:t xml:space="preserve"/>
+      </w:r>
+      <w:r>
+        <w:rPr>
+          <w:rFonts w:ascii="Palatino Linotype" w:hAnsi="Palatino Linotype"/>
+          <w:sz w:val="20"/>
+          <w:szCs w:val="20"/>
+        </w:rPr>
+        <w:t xml:space="preserve">Having</w:t>
+      </w:r>
+      <w:r>
+        <w:rPr>
+          <w:rFonts w:ascii="Palatino Linotype" w:hAnsi="Palatino Linotype"/>
+          <w:sz w:val="20"/>
+          <w:szCs w:val="20"/>
+        </w:rPr>
+        <w:t xml:space="preserve"> been informed of the fines </w:t>
       </w:r>
       <w:r>
         <w:rPr>
@@ -1726,47 +1635,26 @@
       <w:r>
         <w:rPr>
           <w:rFonts w:ascii="Palatino Linotype" w:hAnsi="Palatino Linotype"/>
-          <w:bCs/>
-          <w:sz w:val="20"/>
-          <w:szCs w:val="20"/>
-          <w:u w:val="single"/>
-        </w:rPr>
-        <w:t>Court costs are assessed for the highest degree charge in this</w:t>
-      </w:r>
-      <w:r>
-        <w:rPr>
-          <w:rFonts w:ascii="Palatino Linotype" w:hAnsi="Palatino Linotype"/>
-          <w:bCs/>
-          <w:sz w:val="20"/>
-          <w:szCs w:val="20"/>
-          <w:u w:val="single"/>
-        </w:rPr>
-        <w:t xml:space="preserve"> case</w:t>
-      </w:r>
-      <w:r>
-        <w:rPr>
-          <w:rFonts w:ascii="Palatino Linotype" w:hAnsi="Palatino Linotype"/>
-          <w:bCs/>
-          <w:sz w:val="20"/>
-          <w:szCs w:val="20"/>
-        </w:rPr>
-        <w:t xml:space="preserve">. </w:t>
-      </w:r>
-      <w:r>
-        <w:rPr>
-          <w:rFonts w:ascii="Palatino Linotype" w:hAnsi="Palatino Linotype"/>
-          <w:sz w:val="20"/>
-          <w:szCs w:val="20"/>
-        </w:rPr>
-        <w:t xml:space="preserve">Having</w:t>
-      </w:r>
-      <w:r>
-        <w:rPr>
-          <w:rFonts w:ascii="Palatino Linotype" w:hAnsi="Palatino Linotype"/>
-          <w:sz w:val="20"/>
-          <w:szCs w:val="20"/>
-        </w:rPr>
-        <w:t xml:space="preserve"> been informed of the fines </w:t>
+          <w:sz w:val="20"/>
+          <w:szCs w:val="20"/>
+        </w:rPr>
+        <w:t xml:space="preserve">and costs</w:t>
+      </w:r>
+      <w:r>
+        <w:rPr>
+          <w:rFonts w:ascii="Palatino Linotype" w:hAnsi="Palatino Linotype"/>
+          <w:sz w:val="20"/>
+          <w:szCs w:val="20"/>
+        </w:rPr>
+        <w:t xml:space="preserve"> </w:t>
+      </w:r>
+      <w:r>
+        <w:rPr>
+          <w:rFonts w:ascii="Palatino Linotype" w:hAnsi="Palatino Linotype"/>
+          <w:sz w:val="20"/>
+          <w:szCs w:val="20"/>
+        </w:rPr>
+        <w:t xml:space="preserve">owed, Defendant expressed an ability to pay </w:t>
       </w:r>
       <w:r>
         <w:rPr>
@@ -1776,40 +1664,32 @@
           <w:sz w:val="20"/>
           <w:szCs w:val="20"/>
         </w:rPr>
-        <w:t xml:space="preserve"/>
-      </w:r>
-      <w:r>
-        <w:rPr>
-          <w:rFonts w:ascii="Palatino Linotype" w:hAnsi="Palatino Linotype"/>
-          <w:sz w:val="20"/>
-          <w:szCs w:val="20"/>
-        </w:rPr>
-        <w:t xml:space="preserve">and</w:t>
-      </w:r>
-      <w:proofErr w:type="gramEnd"/>
-      <w:r>
-        <w:rPr>
-          <w:rFonts w:ascii="Palatino Linotype" w:hAnsi="Palatino Linotype"/>
-          <w:sz w:val="20"/>
-          <w:szCs w:val="20"/>
-        </w:rPr>
-        <w:t xml:space="preserve"> costs</w:t>
-      </w:r>
-      <w:r>
-        <w:rPr>
-          <w:rFonts w:ascii="Palatino Linotype" w:hAnsi="Palatino Linotype"/>
-          <w:sz w:val="20"/>
-          <w:szCs w:val="20"/>
-        </w:rPr>
-        <w:t xml:space="preserve"> </w:t>
-      </w:r>
-      <w:r>
-        <w:rPr>
-          <w:rFonts w:ascii="Palatino Linotype" w:hAnsi="Palatino Linotype"/>
-          <w:sz w:val="20"/>
-          <w:szCs w:val="20"/>
-        </w:rPr>
-        <w:t xml:space="preserve">owed, Defendant expressed an ability to pay </w:t>
+        <w:t xml:space="preserve">forthwith</w:t>
+      </w:r>
+      <w:r>
+        <w:rPr>
+          <w:rFonts w:ascii="Palatino Linotype" w:hAnsi="Palatino Linotype"/>
+          <w:sz w:val="20"/>
+          <w:szCs w:val="20"/>
+        </w:rPr>
+        <w:t xml:space="preserve">. </w:t>
+      </w:r>
+      <w:bookmarkStart w:id="0" w:name="_Hlk94196527"/>
+      <w:r>
+        <w:rPr>
+          <w:rFonts w:ascii="Palatino Linotype" w:hAnsi="Palatino Linotype"/>
+          <w:sz w:val="20"/>
+          <w:szCs w:val="20"/>
+        </w:rPr>
+        <w:t xml:space="preserve">Absent further order, the Court finds Defendant is able and shall pay</w:t>
+      </w:r>
+      <w:r>
+        <w:rPr>
+          <w:rFonts w:ascii="Palatino Linotype" w:hAnsi="Palatino Linotype"/>
+          <w:sz w:val="20"/>
+          <w:szCs w:val="20"/>
+        </w:rPr>
+        <w:t xml:space="preserve"> the fines </w:t>
       </w:r>
       <w:r>
         <w:rPr>
@@ -1819,33 +1699,33 @@
           <w:sz w:val="20"/>
           <w:szCs w:val="20"/>
         </w:rPr>
-        <w:t xml:space="preserve">forthwith</w:t>
-      </w:r>
-      <w:r>
-        <w:rPr>
-          <w:rFonts w:ascii="Palatino Linotype" w:hAnsi="Palatino Linotype"/>
-          <w:sz w:val="20"/>
-          <w:szCs w:val="20"/>
-        </w:rPr>
-        <w:t xml:space="preserve">. </w:t>
-      </w:r>
-      <w:bookmarkStart w:id="1" w:name="_Hlk94196527"/>
-      <w:r>
-        <w:rPr>
-          <w:rFonts w:ascii="Palatino Linotype" w:hAnsi="Palatino Linotype"/>
-          <w:sz w:val="20"/>
-          <w:szCs w:val="20"/>
-        </w:rPr>
-        <w:t xml:space="preserve">Absent further order, the Court finds Defendant is able and shall pay</w:t>
-      </w:r>
-      <w:r>
-        <w:rPr>
-          <w:rFonts w:ascii="Palatino Linotype" w:hAnsi="Palatino Linotype"/>
-          <w:sz w:val="20"/>
-          <w:szCs w:val="20"/>
-        </w:rPr>
-        <w:t xml:space="preserve"> the fines </w:t>
-      </w:r>
+        <w:t xml:space="preserve"/>
+      </w:r>
+      <w:r>
+        <w:rPr>
+          <w:rFonts w:ascii="Palatino Linotype" w:hAnsi="Palatino Linotype"/>
+          <w:sz w:val="20"/>
+          <w:szCs w:val="20"/>
+        </w:rPr>
+        <w:t xml:space="preserve">and costs</w:t>
+      </w:r>
+      <w:r>
+        <w:rPr>
+          <w:rFonts w:ascii="Palatino Linotype" w:hAnsi="Palatino Linotype"/>
+          <w:sz w:val="20"/>
+          <w:szCs w:val="20"/>
+        </w:rPr>
+        <w:t xml:space="preserve"> </w:t>
+      </w:r>
+      <w:r>
+        <w:rPr>
+          <w:rFonts w:ascii="Palatino Linotype" w:hAnsi="Palatino Linotype"/>
+          <w:sz w:val="20"/>
+          <w:szCs w:val="20"/>
+        </w:rPr>
+        <w:t xml:space="preserve">in full by </w:t>
+      </w:r>
+      <w:bookmarkEnd w:id="0"/>
       <w:r>
         <w:rPr>
           <w:rFonts w:ascii="Palatino Linotype" w:hAnsi="Palatino Linotype"/>
@@ -1854,6 +1734,30 @@
           <w:sz w:val="20"/>
           <w:szCs w:val="20"/>
         </w:rPr>
+        <w:t xml:space="preserve">February 12, 2022</w:t>
+      </w:r>
+      <w:r>
+        <w:rPr>
+          <w:rFonts w:ascii="Palatino Linotype" w:hAnsi="Palatino Linotype"/>
+          <w:sz w:val="20"/>
+          <w:szCs w:val="20"/>
+        </w:rPr>
+        <w:t xml:space="preserve">.</w:t>
+      </w:r>
+      <w:r>
+        <w:rPr>
+          <w:rFonts w:ascii="Palatino Linotype" w:hAnsi="Palatino Linotype"/>
+          <w:sz w:val="20"/>
+          <w:szCs w:val="20"/>
+        </w:rPr>
+        <w:t xml:space="preserve"> </w:t>
+      </w:r>
+      <w:r>
+        <w:rPr>
+          <w:rFonts w:ascii="Palatino Linotype" w:hAnsi="Palatino Linotype"/>
+          <w:sz w:val="20"/>
+          <w:szCs w:val="20"/>
+        </w:rPr>
         <w:t xml:space="preserve"/>
       </w:r>
       <w:r>
@@ -1862,51 +1766,7 @@
           <w:sz w:val="20"/>
           <w:szCs w:val="20"/>
         </w:rPr>
-        <w:t xml:space="preserve">and</w:t>
-      </w:r>
-      <w:proofErr w:type="gramEnd"/>
-      <w:r>
-        <w:rPr>
-          <w:rFonts w:ascii="Palatino Linotype" w:hAnsi="Palatino Linotype"/>
-          <w:sz w:val="20"/>
-          <w:szCs w:val="20"/>
-        </w:rPr>
-        <w:t xml:space="preserve"> costs</w:t>
-      </w:r>
-      <w:r>
-        <w:rPr>
-          <w:rFonts w:ascii="Palatino Linotype" w:hAnsi="Palatino Linotype"/>
-          <w:sz w:val="20"/>
-          <w:szCs w:val="20"/>
-        </w:rPr>
         <w:t xml:space="preserve"> </w:t>
-      </w:r>
-      <w:r>
-        <w:rPr>
-          <w:rFonts w:ascii="Palatino Linotype" w:hAnsi="Palatino Linotype"/>
-          <w:sz w:val="20"/>
-          <w:szCs w:val="20"/>
-        </w:rPr>
-        <w:t xml:space="preserve">in full by </w:t>
-      </w:r>
-      <w:bookmarkEnd w:id="1"/>
-      <w:r>
-        <w:rPr>
-          <w:rFonts w:ascii="Palatino Linotype" w:hAnsi="Palatino Linotype"/>
-          <w:b/>
-          <w:bCs/>
-          <w:sz w:val="20"/>
-          <w:szCs w:val="20"/>
-        </w:rPr>
-        <w:t xml:space="preserve">February 10, 2022</w:t>
-      </w:r>
-      <w:r>
-        <w:rPr>
-          <w:rFonts w:ascii="Palatino Linotype" w:hAnsi="Palatino Linotype"/>
-          <w:sz w:val="20"/>
-          <w:szCs w:val="20"/>
-        </w:rPr>
-        <w:t xml:space="preserve">. </w:t>
       </w:r>
       <w:r>
         <w:rPr>
@@ -1960,7 +1820,6 @@
           <w:szCs w:val="20"/>
         </w:rPr>
       </w:pPr>
-      <w:proofErr w:type="gramStart"/>
       <w:r>
         <w:rPr>
           <w:rFonts w:ascii="Palatino Linotype" w:hAnsi="Palatino Linotype"/>
@@ -1969,14 +1828,100 @@
           <w:sz w:val="20"/>
           <w:szCs w:val="20"/>
         </w:rPr>
-        <w:t xml:space="preserve">Proof of Financial Responsibility.</w:t>
-      </w:r>
-      <w:proofErr w:type="gramEnd"/>
+        <w:t xml:space="preserve">Proof of Financial Responsibility.  </w:t>
+      </w:r>
+      <w:r>
+        <w:rPr>
+          <w:rFonts w:ascii="Palatino Linotype" w:hAnsi="Palatino Linotype"/>
+          <w:bCs/>
+          <w:sz w:val="20"/>
+          <w:szCs w:val="20"/>
+        </w:rPr>
+        <w:t xml:space="preserve"> </w:t>
+      </w:r>
+      <w:r>
+        <w:rPr>
+          <w:rFonts w:ascii="Palatino Linotype" w:hAnsi="Palatino Linotype"/>
+          <w:sz w:val="20"/>
+          <w:szCs w:val="20"/>
+        </w:rPr>
+        <w:t xml:space="preserve">The Defendant showed the Court </w:t>
+      </w:r>
+      <w:r>
+        <w:rPr>
+          <w:rFonts w:ascii="Palatino Linotype" w:hAnsi="Palatino Linotype"/>
+          <w:sz w:val="20"/>
+          <w:szCs w:val="20"/>
+        </w:rPr>
+        <w:lastRenderedPageBreak/>
+        <w:t xml:space="preserve">proof of responsibility during the proceeding.</w:t>
+      </w:r>
+      <w:r>
+        <w:rPr>
+          <w:rFonts w:ascii="Palatino Linotype" w:hAnsi="Palatino Linotype"/>
+          <w:bCs/>
+          <w:sz w:val="20"/>
+          <w:szCs w:val="20"/>
+        </w:rPr>
+        <w:t xml:space="preserve"/>
+      </w:r>
+      <w:r>
+        <w:rPr>
+          <w:rFonts w:ascii="Palatino Linotype" w:hAnsi="Palatino Linotype"/>
+          <w:sz w:val="20"/>
+          <w:szCs w:val="20"/>
+        </w:rPr>
+        <w:t xml:space="preserve"/>
+      </w:r>
+      <w:r>
+        <w:rPr>
+          <w:rFonts w:ascii="Palatino Linotype" w:hAnsi="Palatino Linotype"/>
+          <w:sz w:val="20"/>
+          <w:szCs w:val="20"/>
+        </w:rPr>
+        <w:t xml:space="preserve"/>
+      </w:r>
+      <w:r>
+        <w:rPr>
+          <w:rFonts w:ascii="Palatino Linotype" w:hAnsi="Palatino Linotype"/>
+          <w:sz w:val="20"/>
+          <w:szCs w:val="20"/>
+        </w:rPr>
+        <w:t xml:space="preserve"/>
+      </w:r>
+      <w:r>
+        <w:rPr>
+          <w:rFonts w:ascii="Palatino Linotype" w:hAnsi="Palatino Linotype"/>
+          <w:sz w:val="20"/>
+          <w:szCs w:val="20"/>
+        </w:rPr>
+        <w:t xml:space="preserve"/>
+        <w:br/>
+        <w:t xml:space="preserve"/>
+      </w:r>
+    </w:p>
+    <w:p>
+      <w:pPr>
+        <w:jc w:val="both"/>
+        <w:rPr>
+          <w:rFonts w:ascii="Palatino Linotype" w:hAnsi="Palatino Linotype"/>
+          <w:sz w:val="20"/>
+          <w:szCs w:val="20"/>
+        </w:rPr>
+      </w:pPr>
       <w:r>
         <w:rPr>
           <w:rFonts w:ascii="Palatino Linotype" w:hAnsi="Palatino Linotype"/>
           <w:b/>
-          <w:bCs/>
+          <w:sz w:val="20"/>
+          <w:szCs w:val="20"/>
+        </w:rPr>
+        <w:t xml:space="preserve">Jail Commitment Terms.</w:t>
+      </w:r>
+      <w:r>
+        <w:rPr>
+          <w:rFonts w:ascii="Palatino Linotype" w:hAnsi="Palatino Linotype"/>
+          <w:b/>
           <w:sz w:val="20"/>
           <w:szCs w:val="20"/>
         </w:rPr>
@@ -1985,29 +1930,273 @@
       <w:r>
         <w:rPr>
           <w:rFonts w:ascii="Palatino Linotype" w:hAnsi="Palatino Linotype"/>
-          <w:bCs/>
+          <w:sz w:val="20"/>
+          <w:szCs w:val="20"/>
+        </w:rPr>
+        <w:t xml:space="preserve"/>
+      </w:r>
+      <w:r>
+        <w:rPr>
+          <w:rFonts w:ascii="Palatino Linotype" w:hAnsi="Palatino Linotype"/>
+          <w:sz w:val="20"/>
+          <w:szCs w:val="20"/>
+        </w:rPr>
+        <w:t xml:space="preserve">Defendant shall report to jail forthwith.</w:t>
+      </w:r>
+      <w:r>
+        <w:rPr>
+          <w:rFonts w:ascii="Palatino Linotype" w:hAnsi="Palatino Linotype"/>
+          <w:sz w:val="20"/>
+          <w:szCs w:val="20"/>
+        </w:rPr>
+        <w:t xml:space="preserve"/>
+      </w:r>
+      <w:r>
+        <w:rPr>
+          <w:rFonts w:ascii="Palatino Linotype" w:hAnsi="Palatino Linotype"/>
+          <w:sz w:val="20"/>
+          <w:szCs w:val="20"/>
+        </w:rPr>
+        <w:t xml:space="preserve"/>
+      </w:r>
+      <w:r>
+        <w:rPr>
+          <w:rFonts w:ascii="Palatino Linotype" w:hAnsi="Palatino Linotype"/>
+          <w:sz w:val="20"/>
+          <w:szCs w:val="20"/>
+        </w:rPr>
+        <w:t xml:space="preserve"/>
+      </w:r>
+    </w:p>
+    <w:p>
+      <w:pPr>
+        <w:pStyle w:val="ListParagraph"/>
+        <w:numPr>
+          <w:ilvl w:val="0"/>
+          <w:numId w:val="3"/>
+        </w:numPr>
+        <w:jc w:val="both"/>
+        <w:rPr>
+          <w:rFonts w:ascii="Palatino Linotype" w:hAnsi="Palatino Linotype"/>
+          <w:sz w:val="20"/>
+          <w:szCs w:val="20"/>
+        </w:rPr>
+      </w:pPr>
+      <w:r>
+        <w:rPr>
+          <w:rFonts w:ascii="Palatino Linotype" w:hAnsi="Palatino Linotype"/>
+          <w:sz w:val="20"/>
+          <w:szCs w:val="20"/>
+        </w:rPr>
+        <w:t>Defendant shall report to jail time</w:t>
+      </w:r>
+      <w:r>
+        <w:rPr>
+          <w:rFonts w:ascii="Palatino Linotype" w:hAnsi="Palatino Linotype"/>
+          <w:sz w:val="20"/>
+          <w:szCs w:val="20"/>
+        </w:rPr>
+        <w:t>l</w:t>
+      </w:r>
+      <w:r>
+        <w:rPr>
+          <w:rFonts w:ascii="Palatino Linotype" w:hAnsi="Palatino Linotype"/>
+          <w:sz w:val="20"/>
+          <w:szCs w:val="20"/>
+        </w:rPr>
+        <w:t>y and sober.</w:t>
+      </w:r>
+    </w:p>
+    <w:p>
+      <w:pPr>
+        <w:pStyle w:val="ListParagraph"/>
+        <w:numPr>
+          <w:ilvl w:val="0"/>
+          <w:numId w:val="3"/>
+        </w:numPr>
+        <w:jc w:val="both"/>
+        <w:rPr>
+          <w:rFonts w:ascii="Palatino Linotype" w:hAnsi="Palatino Linotype"/>
+          <w:sz w:val="20"/>
+          <w:szCs w:val="20"/>
+        </w:rPr>
+      </w:pPr>
+      <w:r>
+        <w:rPr>
+          <w:rFonts w:ascii="Palatino Linotype" w:hAnsi="Palatino Linotype"/>
+          <w:sz w:val="20"/>
+          <w:szCs w:val="20"/>
+        </w:rPr>
+        <w:t xml:space="preserve">The jail days imposed shall be served</w:t>
+      </w:r>
+      <w:r>
+        <w:rPr>
+          <w:rFonts w:ascii="Palatino Linotype" w:hAnsi="Palatino Linotype"/>
+          <w:sz w:val="20"/>
+          <w:szCs w:val="20"/>
+        </w:rPr>
+        <w:t xml:space="preserve"> as</w:t>
+      </w:r>
+      <w:r>
+        <w:rPr>
+          <w:rFonts w:ascii="Palatino Linotype" w:hAnsi="Palatino Linotype"/>
+          <w:sz w:val="20"/>
+          <w:szCs w:val="20"/>
+        </w:rPr>
+        <w:t xml:space="preserve"> consecutive days. </w:t>
+      </w:r>
+      <w:r>
+        <w:rPr>
+          <w:rFonts w:ascii="Palatino Linotype" w:hAnsi="Palatino Linotype"/>
+          <w:sz w:val="20"/>
+          <w:szCs w:val="20"/>
+        </w:rPr>
+        <w:t xml:space="preserve"/>
+      </w:r>
+      <w:r>
+        <w:rPr>
+          <w:rFonts w:ascii="Palatino Linotype" w:hAnsi="Palatino Linotype"/>
+          <w:sz w:val="20"/>
+          <w:szCs w:val="20"/>
+        </w:rPr>
+        <w:t xml:space="preserve"/>
+      </w:r>
+      <w:r>
+        <w:rPr>
+          <w:rFonts w:ascii="Palatino Linotype" w:hAnsi="Palatino Linotype"/>
           <w:sz w:val="20"/>
           <w:szCs w:val="20"/>
         </w:rPr>
         <w:t xml:space="preserve"> </w:t>
       </w:r>
-      <w:r>
-        <w:rPr>
-          <w:rFonts w:ascii="Palatino Linotype" w:hAnsi="Palatino Linotype"/>
-          <w:sz w:val="20"/>
-          <w:szCs w:val="20"/>
-        </w:rPr>
-        <w:t xml:space="preserve">The Defendant showed the Court proof of responsibility during the proceeding.</w:t>
-      </w:r>
-      <w:r>
-        <w:rPr>
-          <w:rFonts w:ascii="Palatino Linotype" w:hAnsi="Palatino Linotype"/>
-          <w:bCs/>
+    </w:p>
+    <w:p>
+      <w:pPr>
+        <w:pStyle w:val="ListParagraph"/>
+        <w:numPr>
+          <w:ilvl w:val="0"/>
+          <w:numId w:val="3"/>
+        </w:numPr>
+        <w:jc w:val="both"/>
+        <w:rPr>
+          <w:rFonts w:ascii="Palatino Linotype" w:hAnsi="Palatino Linotype"/>
+          <w:sz w:val="20"/>
+          <w:szCs w:val="20"/>
+        </w:rPr>
+      </w:pPr>
+      <w:r>
+        <w:rPr>
+          <w:rFonts w:ascii="Palatino Linotype" w:hAnsi="Palatino Linotype"/>
+          <w:sz w:val="20"/>
+          <w:szCs w:val="20"/>
+        </w:rPr>
+        <w:t xml:space="preserve">Defendant </w:t>
+      </w:r>
+      <w:r>
+        <w:rPr>
+          <w:rFonts w:ascii="Palatino Linotype" w:hAnsi="Palatino Linotype"/>
+          <w:sz w:val="20"/>
+          <w:szCs w:val="20"/>
+        </w:rPr>
+        <w:t xml:space="preserve">may complete the Driver’s Intervention Program in lieu of serving 3 </w:t>
+      </w:r>
+      <w:r>
+        <w:rPr>
+          <w:rFonts w:ascii="Palatino Linotype" w:hAnsi="Palatino Linotype"/>
+          <w:sz w:val="20"/>
+          <w:szCs w:val="20"/>
+        </w:rPr>
+        <w:t xml:space="preserve">days in jail.</w:t>
+      </w:r>
+      <w:r>
+        <w:rPr>
+          <w:rFonts w:ascii="Palatino Linotype" w:hAnsi="Palatino Linotype"/>
+          <w:sz w:val="20"/>
+          <w:szCs w:val="20"/>
+        </w:rPr>
+        <w:t xml:space="preserve"> Defendant shall complete the program as specified by the Office of Community Control.</w:t>
+      </w:r>
+      <w:r>
+        <w:rPr>
+          <w:rFonts w:ascii="Palatino Linotype" w:hAnsi="Palatino Linotype"/>
           <w:sz w:val="20"/>
           <w:szCs w:val="20"/>
         </w:rPr>
         <w:t xml:space="preserve"/>
       </w:r>
+      <w:r>
+        <w:rPr>
+          <w:rFonts w:ascii="Palatino Linotype" w:hAnsi="Palatino Linotype"/>
+          <w:sz w:val="20"/>
+          <w:szCs w:val="20"/>
+        </w:rPr>
+        <w:t xml:space="preserve"/>
+      </w:r>
+    </w:p>
+    <w:p>
+      <w:pPr>
+        <w:pStyle w:val="ListParagraph"/>
+        <w:numPr>
+          <w:ilvl w:val="0"/>
+          <w:numId w:val="3"/>
+        </w:numPr>
+        <w:jc w:val="both"/>
+        <w:rPr>
+          <w:rFonts w:ascii="Palatino Linotype" w:hAnsi="Palatino Linotype"/>
+          <w:sz w:val="20"/>
+          <w:szCs w:val="20"/>
+        </w:rPr>
+      </w:pPr>
+      <w:r>
+        <w:rPr>
+          <w:rFonts w:ascii="Palatino Linotype" w:hAnsi="Palatino Linotype"/>
+          <w:sz w:val="20"/>
+          <w:szCs w:val="20"/>
+        </w:rPr>
+        <w:t>Defendant shall timely pay</w:t>
+      </w:r>
+      <w:r>
+        <w:rPr>
+          <w:rFonts w:ascii="Palatino Linotype" w:hAnsi="Palatino Linotype"/>
+          <w:sz w:val="20"/>
+          <w:szCs w:val="20"/>
+        </w:rPr>
+        <w:t>,</w:t>
+      </w:r>
+      <w:r>
+        <w:rPr>
+          <w:rFonts w:ascii="Palatino Linotype" w:hAnsi="Palatino Linotype"/>
+          <w:sz w:val="20"/>
+          <w:szCs w:val="20"/>
+        </w:rPr>
+        <w:t xml:space="preserve"> or dispute</w:t>
+      </w:r>
+      <w:r>
+        <w:rPr>
+          <w:rFonts w:ascii="Palatino Linotype" w:hAnsi="Palatino Linotype"/>
+          <w:sz w:val="20"/>
+          <w:szCs w:val="20"/>
+        </w:rPr>
+        <w:t xml:space="preserve">,</w:t>
+      </w:r>
+      <w:r>
+        <w:rPr>
+          <w:rFonts w:ascii="Palatino Linotype" w:hAnsi="Palatino Linotype"/>
+          <w:sz w:val="20"/>
+          <w:szCs w:val="20"/>
+        </w:rPr>
+        <w:t xml:space="preserve"> confinement costs billed pursuant to R.C. 2929.37 or be subject to certificate of judgment by the Clerk.</w:t>
+      </w:r>
+    </w:p>
+    <w:p>
+      <w:pPr>
+        <w:jc w:val="both"/>
+        <w:rPr>
+          <w:rFonts w:ascii="Palatino Linotype" w:hAnsi="Palatino Linotype"/>
+          <w:sz w:val="20"/>
+          <w:szCs w:val="20"/>
+        </w:rPr>
+      </w:pPr>
       <w:r>
         <w:rPr>
           <w:rFonts w:ascii="Palatino Linotype" w:hAnsi="Palatino Linotype"/>
@@ -2064,7 +2253,6 @@
           <w:sz w:val="20"/>
           <w:szCs w:val="20"/>
         </w:rPr>
-        <w:lastRenderedPageBreak/>
         <w:tab/>
       </w:r>
       <w:r>
@@ -2129,7 +2317,7 @@
           <w:sz w:val="20"/>
           <w:szCs w:val="20"/>
         </w:rPr>
-        <w:t>____________________________________</w:t>
+        <w:t xml:space="preserve">____________________________________</w:t>
       </w:r>
     </w:p>
     <w:p>
@@ -2168,7 +2356,7 @@
           <w:sz w:val="20"/>
           <w:szCs w:val="20"/>
         </w:rPr>
-        <w:t xml:space="preserve">Magistrate</w:t>
+        <w:t xml:space="preserve">Judge</w:t>
       </w:r>
       <w:r>
         <w:rPr>
@@ -2184,7 +2372,7 @@
           <w:sz w:val="20"/>
           <w:szCs w:val="20"/>
         </w:rPr>
-        <w:t xml:space="preserve">Amanda</w:t>
+        <w:t xml:space="preserve">Marianne</w:t>
       </w:r>
       <w:r>
         <w:rPr>
@@ -2200,7 +2388,7 @@
           <w:sz w:val="20"/>
           <w:szCs w:val="20"/>
         </w:rPr>
-        <w:t xml:space="preserve">Bunner</w:t>
+        <w:t xml:space="preserve">Hemmeter</w:t>
       </w:r>
     </w:p>
     <w:p>
@@ -2236,77 +2424,6 @@
     <w:p>
       <w:pPr>
         <w:tabs>
-          <w:tab w:val="center" w:pos="4680"/>
-        </w:tabs>
-        <w:jc w:val="both"/>
-        <w:rPr>
-          <w:rFonts w:ascii="Palatino Linotype" w:hAnsi="Palatino Linotype"/>
-          <w:b/>
-          <w:bCs/>
-          <w:i/>
-          <w:sz w:val="19"/>
-          <w:szCs w:val="19"/>
-        </w:rPr>
-      </w:pPr>
-      <w:r>
-        <w:rPr>
-          <w:rFonts w:ascii="Palatino Linotype" w:hAnsi="Palatino Linotype"/>
-          <w:b/>
-          <w:bCs/>
-          <w:i/>
-          <w:sz w:val="19"/>
-          <w:szCs w:val="19"/>
-        </w:rPr>
-        <w:t xml:space="preserve">Pursuant to Criminal Rule 19(D) and Traffic Rule 14, written objections to this magistrate’s decision must be filed within </w:t>
-      </w:r>
-      <w:r>
-        <w:rPr>
-          <w:rFonts w:ascii="Palatino Linotype" w:hAnsi="Palatino Linotype"/>
-          <w:b/>
-          <w:bCs/>
-          <w:i/>
-          <w:sz w:val="19"/>
-          <w:szCs w:val="19"/>
-        </w:rPr>
-        <w:t>14</w:t>
-      </w:r>
-      <w:r>
-        <w:rPr>
-          <w:rFonts w:ascii="Palatino Linotype" w:hAnsi="Palatino Linotype"/>
-          <w:b/>
-          <w:bCs/>
-          <w:i/>
-          <w:sz w:val="19"/>
-          <w:szCs w:val="19"/>
-        </w:rPr>
-        <w:t xml:space="preserve"> days of the filing of this decision. Any objections must state with specificity the grounds of the objections. </w:t>
-      </w:r>
-      <w:r>
-        <w:rPr>
-          <w:rFonts w:ascii="Palatino Linotype" w:hAnsi="Palatino Linotype"/>
-          <w:b/>
-          <w:bCs/>
-          <w:i/>
-          <w:sz w:val="19"/>
-          <w:szCs w:val="19"/>
-        </w:rPr>
-        <w:t xml:space="preserve">A party shall not assign as error on appeal the court’s adoption of this decision unless the party timely </w:t>
-      </w:r>
-      <w:r>
-        <w:rPr>
-          <w:rFonts w:ascii="Palatino Linotype" w:hAnsi="Palatino Linotype"/>
-          <w:b/>
-          <w:bCs/>
-          <w:i/>
-          <w:sz w:val="19"/>
-          <w:szCs w:val="19"/>
-        </w:rPr>
-        <w:t xml:space="preserve">files objections.</w:t>
-      </w:r>
-    </w:p>
-    <w:p>
-      <w:pPr>
-        <w:tabs>
           <w:tab w:val="left" w:pos="-1080"/>
           <w:tab w:val="left" w:pos="-720"/>
           <w:tab w:val="left" w:pos="0"/>
@@ -2320,35 +2437,6 @@
         </w:tabs>
         <w:rPr>
           <w:rFonts w:ascii="Palatino Linotype" w:hAnsi="Palatino Linotype"/>
-          <w:sz w:val="20"/>
-          <w:szCs w:val="20"/>
-        </w:rPr>
-      </w:pPr>
-      <w:r>
-        <w:rPr>
-          <w:rFonts w:ascii="Palatino Linotype" w:hAnsi="Palatino Linotype"/>
-          <w:sz w:val="20"/>
-          <w:szCs w:val="20"/>
-        </w:rPr>
-        <w:t xml:space="preserve"/>
-      </w:r>
-    </w:p>
-    <w:p>
-      <w:pPr>
-        <w:tabs>
-          <w:tab w:val="left" w:pos="-1080"/>
-          <w:tab w:val="left" w:pos="-720"/>
-          <w:tab w:val="left" w:pos="0"/>
-          <w:tab w:val="left" w:pos="720"/>
-          <w:tab w:val="left" w:pos="1440"/>
-          <w:tab w:val="left" w:pos="2160"/>
-          <w:tab w:val="left" w:pos="2880"/>
-          <w:tab w:val="left" w:pos="3600"/>
-          <w:tab w:val="left" w:pos="4320"/>
-          <w:tab w:val="left" w:pos="4680"/>
-        </w:tabs>
-        <w:rPr>
-          <w:rFonts w:ascii="Palatino Linotype" w:hAnsi="Palatino Linotype"/>
           <w:sz w:val="16"/>
           <w:szCs w:val="16"/>
         </w:rPr>
@@ -2367,7 +2455,7 @@
           <w:sz w:val="16"/>
           <w:szCs w:val="16"/>
         </w:rPr>
-        <w:t>___</w:t>
+        <w:t xml:space="preserve">___</w:t>
       </w:r>
       <w:r>
         <w:rPr>
@@ -2385,27 +2473,6 @@
         </w:rPr>
         <w:t xml:space="preserve">___ Prosecutor’s Office, ___ MICHAEL DOUGLAS</w:t>
       </w:r>
-    </w:p>
-    <w:p>
-      <w:pPr>
-        <w:tabs>
-          <w:tab w:val="left" w:pos="-1080"/>
-          <w:tab w:val="left" w:pos="-720"/>
-          <w:tab w:val="left" w:pos="0"/>
-          <w:tab w:val="left" w:pos="720"/>
-          <w:tab w:val="left" w:pos="1440"/>
-          <w:tab w:val="left" w:pos="2160"/>
-          <w:tab w:val="left" w:pos="2880"/>
-          <w:tab w:val="left" w:pos="3600"/>
-          <w:tab w:val="left" w:pos="4320"/>
-          <w:tab w:val="left" w:pos="4680"/>
-        </w:tabs>
-        <w:rPr>
-          <w:rFonts w:ascii="Palatino Linotype" w:hAnsi="Palatino Linotype"/>
-          <w:sz w:val="16"/>
-          <w:szCs w:val="16"/>
-        </w:rPr>
-      </w:pPr>
     </w:p>
     <w:sectPr>
       <w:headerReference w:type="even" r:id="rId8"/>
@@ -2457,7 +2524,12 @@
 <w:ftr xmlns:wpc="http://schemas.microsoft.com/office/word/2010/wordprocessingCanvas" xmlns:mc="http://schemas.openxmlformats.org/markup-compatibility/2006" xmlns:o="urn:schemas-microsoft-com:office:office" xmlns:r="http://schemas.openxmlformats.org/officeDocument/2006/relationships" xmlns:m="http://schemas.openxmlformats.org/officeDocument/2006/math" xmlns:v="urn:schemas-microsoft-com:vml" xmlns:wp14="http://schemas.microsoft.com/office/word/2010/wordprocessingDrawing" xmlns:wp="http://schemas.openxmlformats.org/drawingml/2006/wordprocessingDrawing" xmlns:w10="urn:schemas-microsoft-com:office:word" xmlns:w="http://schemas.openxmlformats.org/wordprocessingml/2006/main" xmlns:w14="http://schemas.microsoft.com/office/word/2010/wordml" xmlns:wpg="http://schemas.microsoft.com/office/word/2010/wordprocessingGroup" xmlns:wpi="http://schemas.microsoft.com/office/word/2010/wordprocessingInk" xmlns:wne="http://schemas.microsoft.com/office/word/2006/wordml" xmlns:wps="http://schemas.microsoft.com/office/word/2010/wordprocessingShape" mc:Ignorable="w14 wp14">
   <w:sdt>
     <w:sdtPr>
-      <w:id w:val="-1309706245"/>
+      <w:rPr>
+        <w:rFonts w:ascii="Palatino Linotype" w:hAnsi="Palatino Linotype"/>
+        <w:sz w:val="20"/>
+        <w:szCs w:val="20"/>
+      </w:rPr>
+      <w:id w:val="-2099861789"/>
       <w:docPartObj>
         <w:docPartGallery w:val="Page Numbers (Bottom of Page)"/>
         <w:docPartUnique/>
@@ -2472,19 +2544,13 @@
             <w:sz w:val="20"/>
             <w:szCs w:val="20"/>
           </w:rPr>
-          <w:id w:val="98381352"/>
+          <w:id w:val="860082579"/>
           <w:docPartObj>
             <w:docPartGallery w:val="Page Numbers (Top of Page)"/>
             <w:docPartUnique/>
           </w:docPartObj>
         </w:sdtPr>
-        <w:sdtEndPr>
-          <w:rPr>
-            <w:rFonts w:ascii="Times New Roman" w:hAnsi="Times New Roman"/>
-            <w:sz w:val="24"/>
-            <w:szCs w:val="24"/>
-          </w:rPr>
-        </w:sdtEndPr>
+        <w:sdtEndPr/>
         <w:sdtContent>
           <w:p>
             <w:pPr>
@@ -2554,7 +2620,7 @@
                 <w:sz w:val="20"/>
                 <w:szCs w:val="20"/>
               </w:rPr>
-              <w:t>1</w:t>
+              <w:t>2</w:t>
             </w:r>
             <w:r>
               <w:rPr>
@@ -2613,7 +2679,7 @@
                 <w:sz w:val="20"/>
                 <w:szCs w:val="20"/>
               </w:rPr>
-              <w:t>3</w:t>
+              <w:t>5</w:t>
             </w:r>
             <w:r>
               <w:rPr>
@@ -2641,49 +2707,13 @@
                 <w:sz w:val="20"/>
                 <w:szCs w:val="20"/>
               </w:rPr>
-              <w:t xml:space="preserve">Magistrate Decision</w:t>
+              <w:t xml:space="preserve">Final Judgment Entry 21CRB01268</w:t>
             </w:r>
-            <w:r>
-              <w:rPr>
-                <w:rFonts w:ascii="Palatino Linotype" w:hAnsi="Palatino Linotype"/>
-                <w:sz w:val="20"/>
-                <w:szCs w:val="20"/>
-              </w:rPr>
-              <w:t xml:space="preserve"> 21CRB01268</w:t>
-            </w:r>
-          </w:p>
-          <w:p>
-            <w:pPr>
-              <w:pStyle w:val="Footer"/>
-              <w:jc w:val="right"/>
-            </w:pPr>
           </w:p>
         </w:sdtContent>
       </w:sdt>
     </w:sdtContent>
   </w:sdt>
-  <w:p>
-    <w:pPr>
-      <w:tabs>
-        <w:tab w:val="left" w:pos="-1080"/>
-        <w:tab w:val="left" w:pos="-720"/>
-        <w:tab w:val="left" w:pos="0"/>
-        <w:tab w:val="left" w:pos="720"/>
-        <w:tab w:val="left" w:pos="1440"/>
-        <w:tab w:val="left" w:pos="2160"/>
-        <w:tab w:val="left" w:pos="2880"/>
-        <w:tab w:val="left" w:pos="3600"/>
-        <w:tab w:val="left" w:pos="4320"/>
-        <w:tab w:val="left" w:pos="4680"/>
-      </w:tabs>
-      <w:jc w:val="right"/>
-      <w:rPr>
-        <w:rFonts w:ascii="Palatino Linotype" w:hAnsi="Palatino Linotype"/>
-        <w:sz w:val="20"/>
-        <w:szCs w:val="20"/>
-      </w:rPr>
-    </w:pPr>
-  </w:p>
 </w:ftr>
 </file>
 
@@ -2875,8 +2905,240 @@
       </w:rPr>
     </w:lvl>
   </w:abstractNum>
+  <w:abstractNum w:abstractNumId="1">
+    <w:nsid w:val="279660C9"/>
+    <w:multiLevelType w:val="hybridMultilevel"/>
+    <w:tmpl w:val="672ECC5E"/>
+    <w:lvl w:ilvl="0" w:tplc="04090001">
+      <w:start w:val="1"/>
+      <w:numFmt w:val="bullet"/>
+      <w:lvlText w:val=""/>
+      <w:lvlJc w:val="left"/>
+      <w:pPr>
+        <w:ind w:left="720" w:hanging="360"/>
+      </w:pPr>
+      <w:rPr>
+        <w:rFonts w:ascii="Symbol" w:hAnsi="Symbol" w:hint="default"/>
+      </w:rPr>
+    </w:lvl>
+    <w:lvl w:ilvl="1" w:tplc="04090003" w:tentative="1">
+      <w:start w:val="1"/>
+      <w:numFmt w:val="bullet"/>
+      <w:lvlText w:val="o"/>
+      <w:lvlJc w:val="left"/>
+      <w:pPr>
+        <w:ind w:left="1440" w:hanging="360"/>
+      </w:pPr>
+      <w:rPr>
+        <w:rFonts w:ascii="Courier New" w:hAnsi="Courier New" w:cs="Courier New" w:hint="default"/>
+      </w:rPr>
+    </w:lvl>
+    <w:lvl w:ilvl="2" w:tplc="04090005" w:tentative="1">
+      <w:start w:val="1"/>
+      <w:numFmt w:val="bullet"/>
+      <w:lvlText w:val=""/>
+      <w:lvlJc w:val="left"/>
+      <w:pPr>
+        <w:ind w:left="2160" w:hanging="360"/>
+      </w:pPr>
+      <w:rPr>
+        <w:rFonts w:ascii="Wingdings" w:hAnsi="Wingdings" w:hint="default"/>
+      </w:rPr>
+    </w:lvl>
+    <w:lvl w:ilvl="3" w:tplc="04090001" w:tentative="1">
+      <w:start w:val="1"/>
+      <w:numFmt w:val="bullet"/>
+      <w:lvlText w:val=""/>
+      <w:lvlJc w:val="left"/>
+      <w:pPr>
+        <w:ind w:left="2880" w:hanging="360"/>
+      </w:pPr>
+      <w:rPr>
+        <w:rFonts w:ascii="Symbol" w:hAnsi="Symbol" w:hint="default"/>
+      </w:rPr>
+    </w:lvl>
+    <w:lvl w:ilvl="4" w:tplc="04090003" w:tentative="1">
+      <w:start w:val="1"/>
+      <w:numFmt w:val="bullet"/>
+      <w:lvlText w:val="o"/>
+      <w:lvlJc w:val="left"/>
+      <w:pPr>
+        <w:ind w:left="3600" w:hanging="360"/>
+      </w:pPr>
+      <w:rPr>
+        <w:rFonts w:ascii="Courier New" w:hAnsi="Courier New" w:cs="Courier New" w:hint="default"/>
+      </w:rPr>
+    </w:lvl>
+    <w:lvl w:ilvl="5" w:tplc="04090005" w:tentative="1">
+      <w:start w:val="1"/>
+      <w:numFmt w:val="bullet"/>
+      <w:lvlText w:val=""/>
+      <w:lvlJc w:val="left"/>
+      <w:pPr>
+        <w:ind w:left="4320" w:hanging="360"/>
+      </w:pPr>
+      <w:rPr>
+        <w:rFonts w:ascii="Wingdings" w:hAnsi="Wingdings" w:hint="default"/>
+      </w:rPr>
+    </w:lvl>
+    <w:lvl w:ilvl="6" w:tplc="04090001" w:tentative="1">
+      <w:start w:val="1"/>
+      <w:numFmt w:val="bullet"/>
+      <w:lvlText w:val=""/>
+      <w:lvlJc w:val="left"/>
+      <w:pPr>
+        <w:ind w:left="5040" w:hanging="360"/>
+      </w:pPr>
+      <w:rPr>
+        <w:rFonts w:ascii="Symbol" w:hAnsi="Symbol" w:hint="default"/>
+      </w:rPr>
+    </w:lvl>
+    <w:lvl w:ilvl="7" w:tplc="04090003" w:tentative="1">
+      <w:start w:val="1"/>
+      <w:numFmt w:val="bullet"/>
+      <w:lvlText w:val="o"/>
+      <w:lvlJc w:val="left"/>
+      <w:pPr>
+        <w:ind w:left="5760" w:hanging="360"/>
+      </w:pPr>
+      <w:rPr>
+        <w:rFonts w:ascii="Courier New" w:hAnsi="Courier New" w:cs="Courier New" w:hint="default"/>
+      </w:rPr>
+    </w:lvl>
+    <w:lvl w:ilvl="8" w:tplc="04090005" w:tentative="1">
+      <w:start w:val="1"/>
+      <w:numFmt w:val="bullet"/>
+      <w:lvlText w:val=""/>
+      <w:lvlJc w:val="left"/>
+      <w:pPr>
+        <w:ind w:left="6480" w:hanging="360"/>
+      </w:pPr>
+      <w:rPr>
+        <w:rFonts w:ascii="Wingdings" w:hAnsi="Wingdings" w:hint="default"/>
+      </w:rPr>
+    </w:lvl>
+  </w:abstractNum>
+  <w:abstractNum w:abstractNumId="2">
+    <w:nsid w:val="2E17566E"/>
+    <w:multiLevelType w:val="hybridMultilevel"/>
+    <w:tmpl w:val="00866CE6"/>
+    <w:lvl w:ilvl="0" w:tplc="04090001">
+      <w:start w:val="1"/>
+      <w:numFmt w:val="bullet"/>
+      <w:lvlText w:val=""/>
+      <w:lvlJc w:val="left"/>
+      <w:pPr>
+        <w:ind w:left="779" w:hanging="360"/>
+      </w:pPr>
+      <w:rPr>
+        <w:rFonts w:ascii="Symbol" w:hAnsi="Symbol" w:hint="default"/>
+      </w:rPr>
+    </w:lvl>
+    <w:lvl w:ilvl="1" w:tplc="04090003">
+      <w:start w:val="1"/>
+      <w:numFmt w:val="bullet"/>
+      <w:lvlText w:val="o"/>
+      <w:lvlJc w:val="left"/>
+      <w:pPr>
+        <w:ind w:left="1499" w:hanging="360"/>
+      </w:pPr>
+      <w:rPr>
+        <w:rFonts w:ascii="Courier New" w:hAnsi="Courier New" w:cs="Courier New" w:hint="default"/>
+      </w:rPr>
+    </w:lvl>
+    <w:lvl w:ilvl="2" w:tplc="04090005" w:tentative="1">
+      <w:start w:val="1"/>
+      <w:numFmt w:val="bullet"/>
+      <w:lvlText w:val=""/>
+      <w:lvlJc w:val="left"/>
+      <w:pPr>
+        <w:ind w:left="2219" w:hanging="360"/>
+      </w:pPr>
+      <w:rPr>
+        <w:rFonts w:ascii="Wingdings" w:hAnsi="Wingdings" w:hint="default"/>
+      </w:rPr>
+    </w:lvl>
+    <w:lvl w:ilvl="3" w:tplc="04090001" w:tentative="1">
+      <w:start w:val="1"/>
+      <w:numFmt w:val="bullet"/>
+      <w:lvlText w:val=""/>
+      <w:lvlJc w:val="left"/>
+      <w:pPr>
+        <w:ind w:left="2939" w:hanging="360"/>
+      </w:pPr>
+      <w:rPr>
+        <w:rFonts w:ascii="Symbol" w:hAnsi="Symbol" w:hint="default"/>
+      </w:rPr>
+    </w:lvl>
+    <w:lvl w:ilvl="4" w:tplc="04090003" w:tentative="1">
+      <w:start w:val="1"/>
+      <w:numFmt w:val="bullet"/>
+      <w:lvlText w:val="o"/>
+      <w:lvlJc w:val="left"/>
+      <w:pPr>
+        <w:ind w:left="3659" w:hanging="360"/>
+      </w:pPr>
+      <w:rPr>
+        <w:rFonts w:ascii="Courier New" w:hAnsi="Courier New" w:cs="Courier New" w:hint="default"/>
+      </w:rPr>
+    </w:lvl>
+    <w:lvl w:ilvl="5" w:tplc="04090005" w:tentative="1">
+      <w:start w:val="1"/>
+      <w:numFmt w:val="bullet"/>
+      <w:lvlText w:val=""/>
+      <w:lvlJc w:val="left"/>
+      <w:pPr>
+        <w:ind w:left="4379" w:hanging="360"/>
+      </w:pPr>
+      <w:rPr>
+        <w:rFonts w:ascii="Wingdings" w:hAnsi="Wingdings" w:hint="default"/>
+      </w:rPr>
+    </w:lvl>
+    <w:lvl w:ilvl="6" w:tplc="04090001" w:tentative="1">
+      <w:start w:val="1"/>
+      <w:numFmt w:val="bullet"/>
+      <w:lvlText w:val=""/>
+      <w:lvlJc w:val="left"/>
+      <w:pPr>
+        <w:ind w:left="5099" w:hanging="360"/>
+      </w:pPr>
+      <w:rPr>
+        <w:rFonts w:ascii="Symbol" w:hAnsi="Symbol" w:hint="default"/>
+      </w:rPr>
+    </w:lvl>
+    <w:lvl w:ilvl="7" w:tplc="04090003" w:tentative="1">
+      <w:start w:val="1"/>
+      <w:numFmt w:val="bullet"/>
+      <w:lvlText w:val="o"/>
+      <w:lvlJc w:val="left"/>
+      <w:pPr>
+        <w:ind w:left="5819" w:hanging="360"/>
+      </w:pPr>
+      <w:rPr>
+        <w:rFonts w:ascii="Courier New" w:hAnsi="Courier New" w:cs="Courier New" w:hint="default"/>
+      </w:rPr>
+    </w:lvl>
+    <w:lvl w:ilvl="8" w:tplc="04090005" w:tentative="1">
+      <w:start w:val="1"/>
+      <w:numFmt w:val="bullet"/>
+      <w:lvlText w:val=""/>
+      <w:lvlJc w:val="left"/>
+      <w:pPr>
+        <w:ind w:left="6539" w:hanging="360"/>
+      </w:pPr>
+      <w:rPr>
+        <w:rFonts w:ascii="Wingdings" w:hAnsi="Wingdings" w:hint="default"/>
+      </w:rPr>
+    </w:lvl>
+  </w:abstractNum>
   <w:num w:numId="1">
     <w:abstractNumId w:val="0"/>
+  </w:num>
+  <w:num w:numId="2">
+    <w:abstractNumId w:val="2"/>
+  </w:num>
+  <w:num w:numId="3">
+    <w:abstractNumId w:val="1"/>
   </w:num>
 </w:numbering>
 </file>
@@ -3195,6 +3457,49 @@
       <w:contextualSpacing/>
     </w:pPr>
   </w:style>
+  <w:style w:type="character" w:styleId="CommentReference">
+    <w:name w:val="annotation reference"/>
+    <w:basedOn w:val="DefaultParagraphFont"/>
+    <w:uiPriority w:val="99"/>
+    <w:semiHidden/>
+    <w:unhideWhenUsed/>
+    <w:rsid w:val="00A53114"/>
+    <w:rPr>
+      <w:sz w:val="16"/>
+      <w:szCs w:val="16"/>
+    </w:rPr>
+  </w:style>
+  <w:style w:type="paragraph" w:styleId="CommentText">
+    <w:name w:val="annotation text"/>
+    <w:basedOn w:val="Normal"/>
+    <w:link w:val="CommentTextChar"/>
+    <w:uiPriority w:val="99"/>
+    <w:unhideWhenUsed/>
+    <w:rsid w:val="00A53114"/>
+    <w:pPr>
+      <w:widowControl/>
+      <w:autoSpaceDE/>
+      <w:autoSpaceDN/>
+      <w:adjustRightInd/>
+    </w:pPr>
+    <w:rPr>
+      <w:rFonts w:asciiTheme="minorHAnsi" w:eastAsiaTheme="minorHAnsi" w:hAnsiTheme="minorHAnsi" w:cstheme="minorBidi"/>
+      <w:sz w:val="20"/>
+      <w:szCs w:val="20"/>
+    </w:rPr>
+  </w:style>
+  <w:style w:type="character" w:customStyle="1" w:styleId="CommentTextChar">
+    <w:name w:val="Comment Text Char"/>
+    <w:basedOn w:val="DefaultParagraphFont"/>
+    <w:link w:val="CommentText"/>
+    <w:uiPriority w:val="99"/>
+    <w:rsid w:val="00A53114"/>
+    <w:rPr>
+      <w:rFonts w:eastAsiaTheme="minorHAnsi"/>
+      <w:sz w:val="20"/>
+      <w:szCs w:val="20"/>
+    </w:rPr>
+  </w:style>
 </w:styles>
 </file>
 
@@ -3512,6 +3817,49 @@
       <w:contextualSpacing/>
     </w:pPr>
   </w:style>
+  <w:style w:type="character" w:styleId="CommentReference">
+    <w:name w:val="annotation reference"/>
+    <w:basedOn w:val="DefaultParagraphFont"/>
+    <w:uiPriority w:val="99"/>
+    <w:semiHidden/>
+    <w:unhideWhenUsed/>
+    <w:rsid w:val="00A53114"/>
+    <w:rPr>
+      <w:sz w:val="16"/>
+      <w:szCs w:val="16"/>
+    </w:rPr>
+  </w:style>
+  <w:style w:type="paragraph" w:styleId="CommentText">
+    <w:name w:val="annotation text"/>
+    <w:basedOn w:val="Normal"/>
+    <w:link w:val="CommentTextChar"/>
+    <w:uiPriority w:val="99"/>
+    <w:unhideWhenUsed/>
+    <w:rsid w:val="00A53114"/>
+    <w:pPr>
+      <w:widowControl/>
+      <w:autoSpaceDE/>
+      <w:autoSpaceDN/>
+      <w:adjustRightInd/>
+    </w:pPr>
+    <w:rPr>
+      <w:rFonts w:asciiTheme="minorHAnsi" w:eastAsiaTheme="minorHAnsi" w:hAnsiTheme="minorHAnsi" w:cstheme="minorBidi"/>
+      <w:sz w:val="20"/>
+      <w:szCs w:val="20"/>
+    </w:rPr>
+  </w:style>
+  <w:style w:type="character" w:customStyle="1" w:styleId="CommentTextChar">
+    <w:name w:val="Comment Text Char"/>
+    <w:basedOn w:val="DefaultParagraphFont"/>
+    <w:link w:val="CommentText"/>
+    <w:uiPriority w:val="99"/>
+    <w:rsid w:val="00A53114"/>
+    <w:rPr>
+      <w:rFonts w:eastAsiaTheme="minorHAnsi"/>
+      <w:sz w:val="20"/>
+      <w:szCs w:val="20"/>
+    </w:rPr>
+  </w:style>
 </w:styles>
 </file>
 

</xml_diff>

<commit_message>
Jail CC impound vehicle working.
</commit_message>
<xml_diff>
--- a/resources/Saved/21CRB01268_Traffic Judgment Entry.docx
+++ b/resources/Saved/21CRB01268_Traffic Judgment Entry.docx
@@ -464,7 +464,6 @@
         <w:jc w:val="center"/>
         <w:rPr>
           <w:rFonts w:ascii="Palatino Linotype" w:hAnsi="Palatino Linotype"/>
-          <w:bCs/>
           <w:sz w:val="20"/>
           <w:szCs w:val="20"/>
         </w:rPr>
@@ -478,40 +477,7 @@
           <w:szCs w:val="20"/>
           <w:u w:val="single"/>
         </w:rPr>
-        <w:t>MAGISTRATE</w:t>
-      </w:r>
-      <w:r>
-        <w:rPr>
-          <w:rFonts w:ascii="Palatino Linotype" w:hAnsi="Palatino Linotype"/>
-          <w:b/>
-          <w:bCs/>
-          <w:sz w:val="20"/>
-          <w:szCs w:val="20"/>
-          <w:u w:val="single"/>
-        </w:rPr>
-        <w:t>’S</w:t>
-      </w:r>
-      <w:r>
-        <w:rPr>
-          <w:rFonts w:ascii="Palatino Linotype" w:hAnsi="Palatino Linotype"/>
-          <w:b/>
-          <w:bCs/>
-          <w:sz w:val="20"/>
-          <w:szCs w:val="20"/>
-          <w:u w:val="single"/>
-        </w:rPr>
-        <w:t xml:space="preserve"> </w:t>
-      </w:r>
-      <w:r>
-        <w:rPr>
-          <w:rFonts w:ascii="Palatino Linotype" w:hAnsi="Palatino Linotype"/>
-          <w:b/>
-          <w:bCs/>
-          <w:sz w:val="20"/>
-          <w:szCs w:val="20"/>
-          <w:u w:val="single"/>
-        </w:rPr>
-        <w:t xml:space="preserve">DECISION</w:t>
+        <w:t>FINAL JUDGMENT ENTRY</w:t>
       </w:r>
     </w:p>
     <w:p>
@@ -2002,6 +1968,14 @@
           <w:szCs w:val="20"/>
         </w:rPr>
         <w:t xml:space="preserve"/>
+      </w:r>
+      <w:r>
+        <w:rPr>
+          <w:rFonts w:ascii="Palatino Linotype" w:hAnsi="Palatino Linotype"/>
+          <w:sz w:val="20"/>
+          <w:szCs w:val="20"/>
+        </w:rPr>
+        <w:t xml:space="preserve"/>
         <w:br/>
         <w:t xml:space="preserve"/>
       </w:r>
@@ -2023,7 +1997,7 @@
           <w:sz w:val="20"/>
           <w:szCs w:val="20"/>
         </w:rPr>
-        <w:t xml:space="preserve">Victim Notification.</w:t>
+        <w:t>Vehicle Impoundment/Immobilization.</w:t>
       </w:r>
       <w:proofErr w:type="gramEnd"/>
       <w:r>
@@ -2032,7 +2006,34 @@
           <w:sz w:val="20"/>
           <w:szCs w:val="20"/>
         </w:rPr>
-        <w:t xml:space="preserve"> The Clerk shall serve notice on the victim of the right to apply for reparation pursuant to R.C. 2743.51-72. </w:t>
+        <w:t xml:space="preserve"> </w:t>
+      </w:r>
+      <w:r>
+        <w:rPr>
+          <w:rFonts w:ascii="Palatino Linotype" w:hAnsi="Palatino Linotype"/>
+          <w:bCs/>
+          <w:sz w:val="20"/>
+          <w:szCs w:val="20"/>
+        </w:rPr>
+        <w:t xml:space="preserve">The defendant’s</w:t>
+      </w:r>
+      <w:r>
+        <w:rPr>
+          <w:rFonts w:ascii="Palatino Linotype" w:hAnsi="Palatino Linotype"/>
+          <w:bCs/>
+          <w:sz w:val="20"/>
+          <w:szCs w:val="20"/>
+        </w:rPr>
+        <w:t xml:space="preserve"> 234 ACURA MDX, license plate EAF 1234</w:t>
+      </w:r>
+      <w:r>
+        <w:rPr>
+          <w:rFonts w:ascii="Palatino Linotype" w:hAnsi="Palatino Linotype"/>
+          <w:bCs/>
+          <w:sz w:val="20"/>
+          <w:szCs w:val="20"/>
+        </w:rPr>
+        <w:t xml:space="preserve">  shall vehicle ID tags seized and sent to BMV for a period of 30 days. </w:t>
       </w:r>
       <w:r>
         <w:rPr>
@@ -2042,40 +2043,6 @@
         </w:rPr>
         <w:t xml:space="preserve"/>
       </w:r>
-      <w:r>
-        <w:rPr>
-          <w:rFonts w:ascii="Palatino Linotype" w:hAnsi="Palatino Linotype"/>
-          <w:sz w:val="20"/>
-          <w:szCs w:val="20"/>
-        </w:rPr>
-        <w:t xml:space="preserve">The Clerk shall serve the prosecutor who shall notify the victim as required by R.C. 2930.01-19. </w:t>
-      </w:r>
-      <w:r>
-        <w:rPr>
-          <w:rFonts w:ascii="Palatino Linotype" w:hAnsi="Palatino Linotype"/>
-          <w:sz w:val="20"/>
-          <w:szCs w:val="20"/>
-        </w:rPr>
-        <w:t xml:space="preserve"/>
-      </w:r>
-      <w:r>
-        <w:rPr>
-          <w:rFonts w:ascii="Palatino Linotype" w:hAnsi="Palatino Linotype"/>
-          <w:sz w:val="20"/>
-          <w:szCs w:val="20"/>
-        </w:rPr>
-        <w:t xml:space="preserve"/>
-      </w:r>
-    </w:p>
-    <w:p>
-      <w:pPr>
-        <w:jc w:val="both"/>
-        <w:rPr>
-          <w:rFonts w:ascii="Palatino Linotype" w:hAnsi="Palatino Linotype"/>
-          <w:sz w:val="20"/>
-          <w:szCs w:val="20"/>
-        </w:rPr>
-      </w:pPr>
       <w:r>
         <w:rPr>
           <w:rFonts w:ascii="Palatino Linotype" w:hAnsi="Palatino Linotype"/>
@@ -2227,7 +2194,7 @@
           <w:sz w:val="20"/>
           <w:szCs w:val="20"/>
         </w:rPr>
-        <w:t xml:space="preserve">Magistrate</w:t>
+        <w:t xml:space="preserve">Judge</w:t>
       </w:r>
       <w:r>
         <w:rPr>
@@ -2243,7 +2210,7 @@
           <w:sz w:val="20"/>
           <w:szCs w:val="20"/>
         </w:rPr>
-        <w:t xml:space="preserve">Amanda</w:t>
+        <w:t xml:space="preserve">Marianne</w:t>
       </w:r>
       <w:r>
         <w:rPr>
@@ -2259,7 +2226,7 @@
           <w:sz w:val="20"/>
           <w:szCs w:val="20"/>
         </w:rPr>
-        <w:t xml:space="preserve">Bunner</w:t>
+        <w:t xml:space="preserve">Hemmeter</w:t>
       </w:r>
     </w:p>
     <w:p>
@@ -2279,106 +2246,6 @@
         <w:rPr>
           <w:rFonts w:ascii="Palatino Linotype" w:hAnsi="Palatino Linotype"/>
           <w:bCs/>
-          <w:sz w:val="20"/>
-          <w:szCs w:val="20"/>
-        </w:rPr>
-      </w:pPr>
-      <w:r>
-        <w:rPr>
-          <w:rFonts w:ascii="Palatino Linotype" w:hAnsi="Palatino Linotype"/>
-          <w:sz w:val="20"/>
-          <w:szCs w:val="20"/>
-        </w:rPr>
-        <w:t xml:space="preserve"/>
-      </w:r>
-    </w:p>
-    <w:p>
-      <w:pPr>
-        <w:tabs>
-          <w:tab w:val="center" w:pos="4680"/>
-        </w:tabs>
-        <w:jc w:val="both"/>
-        <w:rPr>
-          <w:rFonts w:ascii="Palatino Linotype" w:hAnsi="Palatino Linotype"/>
-          <w:b/>
-          <w:bCs/>
-          <w:i/>
-          <w:sz w:val="19"/>
-          <w:szCs w:val="19"/>
-        </w:rPr>
-      </w:pPr>
-      <w:r>
-        <w:rPr>
-          <w:rFonts w:ascii="Palatino Linotype" w:hAnsi="Palatino Linotype"/>
-          <w:b/>
-          <w:bCs/>
-          <w:i/>
-          <w:sz w:val="19"/>
-          <w:szCs w:val="19"/>
-        </w:rPr>
-        <w:t xml:space="preserve">Pursuant to Criminal Rule 19(D) and Traffic Rule 14, written objections to this magistrate’s decision must be filed within </w:t>
-      </w:r>
-      <w:r>
-        <w:rPr>
-          <w:rFonts w:ascii="Palatino Linotype" w:hAnsi="Palatino Linotype"/>
-          <w:b/>
-          <w:bCs/>
-          <w:i/>
-          <w:sz w:val="19"/>
-          <w:szCs w:val="19"/>
-        </w:rPr>
-        <w:t>14</w:t>
-      </w:r>
-      <w:r>
-        <w:rPr>
-          <w:rFonts w:ascii="Palatino Linotype" w:hAnsi="Palatino Linotype"/>
-          <w:b/>
-          <w:bCs/>
-          <w:i/>
-          <w:sz w:val="19"/>
-          <w:szCs w:val="19"/>
-        </w:rPr>
-        <w:t xml:space="preserve"> days of the filing of this decision. Any objections must state with specificity the grounds of the objections. </w:t>
-      </w:r>
-      <w:r>
-        <w:rPr>
-          <w:rFonts w:ascii="Palatino Linotype" w:hAnsi="Palatino Linotype"/>
-          <w:b/>
-          <w:bCs/>
-          <w:i/>
-          <w:sz w:val="19"/>
-          <w:szCs w:val="19"/>
-        </w:rPr>
-        <w:t xml:space="preserve">A party shall not assign as error on appeal the court’s adoption of this decision unless the party timely </w:t>
-      </w:r>
-      <w:r>
-        <w:rPr>
-          <w:rFonts w:ascii="Palatino Linotype" w:hAnsi="Palatino Linotype"/>
-          <w:b/>
-          <w:bCs/>
-          <w:i/>
-          <w:sz w:val="19"/>
-          <w:szCs w:val="19"/>
-        </w:rPr>
-        <w:t>files objections.</w:t>
-      </w:r>
-    </w:p>
-    <w:p>
-      <w:pPr>
-        <w:tabs>
-          <w:tab w:val="left" w:pos="-1080"/>
-          <w:tab w:val="left" w:pos="-720"/>
-          <w:tab w:val="left" w:pos="0"/>
-          <w:tab w:val="left" w:pos="720"/>
-          <w:tab w:val="left" w:pos="1440"/>
-          <w:tab w:val="left" w:pos="2160"/>
-          <w:tab w:val="left" w:pos="2880"/>
-          <w:tab w:val="left" w:pos="3600"/>
-          <w:tab w:val="left" w:pos="4320"/>
-          <w:tab w:val="left" w:pos="4680"/>
-        </w:tabs>
-        <w:rPr>
-          <w:rFonts w:ascii="Palatino Linotype" w:hAnsi="Palatino Linotype"/>
           <w:sz w:val="20"/>
           <w:szCs w:val="20"/>
         </w:rPr>
@@ -2678,15 +2545,7 @@
                 <w:sz w:val="20"/>
                 <w:szCs w:val="20"/>
               </w:rPr>
-              <w:t xml:space="preserve">Magistrate Decision</w:t>
-            </w:r>
-            <w:r>
-              <w:rPr>
-                <w:rFonts w:ascii="Palatino Linotype" w:hAnsi="Palatino Linotype"/>
-                <w:sz w:val="20"/>
-                <w:szCs w:val="20"/>
-              </w:rPr>
-              <w:t xml:space="preserve"> 21CRB01268</w:t>
+              <w:t xml:space="preserve">Final Judgment Entry 21CRB01268</w:t>
             </w:r>
           </w:p>
         </w:sdtContent>

</xml_diff>

<commit_message>
Initial test refactoring working.
</commit_message>
<xml_diff>
--- a/resources/Saved/21CRB01268_Traffic Judgment Entry.docx
+++ b/resources/Saved/21CRB01268_Traffic Judgment Entry.docx
@@ -464,6 +464,7 @@
         <w:jc w:val="center"/>
         <w:rPr>
           <w:rFonts w:ascii="Palatino Linotype" w:hAnsi="Palatino Linotype"/>
+          <w:bCs/>
           <w:sz w:val="20"/>
           <w:szCs w:val="20"/>
         </w:rPr>
@@ -477,7 +478,40 @@
           <w:szCs w:val="20"/>
           <w:u w:val="single"/>
         </w:rPr>
-        <w:t>FINAL JUDGMENT ENTRY</w:t>
+        <w:t>MAGISTRATE</w:t>
+      </w:r>
+      <w:r>
+        <w:rPr>
+          <w:rFonts w:ascii="Palatino Linotype" w:hAnsi="Palatino Linotype"/>
+          <w:b/>
+          <w:bCs/>
+          <w:sz w:val="20"/>
+          <w:szCs w:val="20"/>
+          <w:u w:val="single"/>
+        </w:rPr>
+        <w:t>’S</w:t>
+      </w:r>
+      <w:r>
+        <w:rPr>
+          <w:rFonts w:ascii="Palatino Linotype" w:hAnsi="Palatino Linotype"/>
+          <w:b/>
+          <w:bCs/>
+          <w:sz w:val="20"/>
+          <w:szCs w:val="20"/>
+          <w:u w:val="single"/>
+        </w:rPr>
+        <w:t xml:space="preserve"> </w:t>
+      </w:r>
+      <w:r>
+        <w:rPr>
+          <w:rFonts w:ascii="Palatino Linotype" w:hAnsi="Palatino Linotype"/>
+          <w:b/>
+          <w:bCs/>
+          <w:sz w:val="20"/>
+          <w:szCs w:val="20"/>
+          <w:u w:val="single"/>
+        </w:rPr>
+        <w:t xml:space="preserve">DECISION</w:t>
       </w:r>
     </w:p>
     <w:p>
@@ -499,14 +533,6 @@
         </w:rPr>
         <w:t xml:space="preserve"/>
       </w:r>
-      <w:r>
-        <w:rPr>
-          <w:rFonts w:ascii="Palatino Linotype" w:hAnsi="Palatino Linotype"/>
-          <w:sz w:val="20"/>
-          <w:szCs w:val="20"/>
-        </w:rPr>
-        <w:tab/>
-      </w:r>
     </w:p>
     <w:p>
       <w:pPr>
@@ -602,7 +628,25 @@
           <w:sz w:val="20"/>
           <w:szCs w:val="20"/>
         </w:rPr>
-        <w:t xml:space="preserve">Defendant waived right to counsel. </w:t>
+        <w:t xml:space="preserve">Defendant waived right to counsel.</w:t>
+      </w:r>
+      <w:r>
+        <w:rPr>
+          <w:rFonts w:ascii="Palatino Linotype" w:hAnsi="Palatino Linotype"/>
+          <w:bCs/>
+          <w:sz w:val="20"/>
+          <w:szCs w:val="20"/>
+        </w:rPr>
+        <w:t xml:space="preserve"> </w:t>
+      </w:r>
+      <w:r>
+        <w:rPr>
+          <w:rFonts w:ascii="Palatino Linotype" w:hAnsi="Palatino Linotype"/>
+          <w:bCs/>
+          <w:sz w:val="20"/>
+          <w:szCs w:val="20"/>
+        </w:rPr>
+        <w:t xml:space="preserve"/>
       </w:r>
       <w:r>
         <w:rPr>
@@ -751,21 +795,12 @@
     </w:p>
     <w:p>
       <w:pPr>
-        <w:jc w:val="both"/>
         <w:rPr>
           <w:rFonts w:ascii="Palatino Linotype" w:hAnsi="Palatino Linotype"/>
           <w:sz w:val="20"/>
           <w:szCs w:val="20"/>
         </w:rPr>
       </w:pPr>
-      <w:r>
-        <w:rPr>
-          <w:rFonts w:ascii="Palatino Linotype" w:hAnsi="Palatino Linotype"/>
-          <w:sz w:val="20"/>
-          <w:szCs w:val="20"/>
-        </w:rPr>
-        <w:t xml:space="preserve"/>
-      </w:r>
     </w:p>
     <w:tbl>
       <w:tblPr>
@@ -978,7 +1013,6 @@
                 <w:sz w:val="20"/>
                 <w:szCs w:val="20"/>
               </w:rPr>
-              <w:lastRenderedPageBreak/>
               <w:t>Degree</w:t>
             </w:r>
           </w:p>
@@ -1060,6 +1094,7 @@
                 <w:sz w:val="20"/>
                 <w:szCs w:val="20"/>
               </w:rPr>
+              <w:lastRenderedPageBreak/>
               <w:t>Plea</w:t>
             </w:r>
           </w:p>
@@ -1366,188 +1401,6 @@
           </w:p>
         </w:tc>
       </w:tr>
-      <w:tr>
-        <w:trPr>
-          <w:jc w:val="center"/>
-        </w:trPr>
-        <w:tc>
-          <w:tcPr>
-            <w:tcW w:w="1801" w:type="dxa"/>
-          </w:tcPr>
-          <w:p>
-            <w:pPr>
-              <w:tabs>
-                <w:tab w:val="left" w:pos="-1080"/>
-                <w:tab w:val="left" w:pos="-720"/>
-                <w:tab w:val="left" w:pos="0"/>
-                <w:tab w:val="left" w:pos="720"/>
-                <w:tab w:val="left" w:pos="1440"/>
-                <w:tab w:val="left" w:pos="2160"/>
-                <w:tab w:val="left" w:pos="2880"/>
-                <w:tab w:val="left" w:pos="3600"/>
-                <w:tab w:val="left" w:pos="4320"/>
-                <w:tab w:val="left" w:pos="4680"/>
-              </w:tabs>
-              <w:rPr>
-                <w:rFonts w:ascii="Palatino Linotype" w:hAnsi="Palatino Linotype"/>
-                <w:b/>
-                <w:bCs/>
-                <w:sz w:val="20"/>
-                <w:szCs w:val="20"/>
-              </w:rPr>
-            </w:pPr>
-            <w:r>
-              <w:rPr>
-                <w:rFonts w:ascii="Palatino Linotype" w:hAnsi="Palatino Linotype"/>
-                <w:b/>
-                <w:bCs/>
-                <w:sz w:val="20"/>
-                <w:szCs w:val="20"/>
-              </w:rPr>
-              <w:t>Jail Days</w:t>
-            </w:r>
-          </w:p>
-        </w:tc>
-        <w:tc>
-          <w:tcPr>
-            <w:tcW w:w="3289" w:type="dxa"/>
-          </w:tcPr>
-          <w:p>
-            <w:pPr>
-              <w:tabs>
-                <w:tab w:val="left" w:pos="-1080"/>
-                <w:tab w:val="left" w:pos="-720"/>
-                <w:tab w:val="left" w:pos="0"/>
-                <w:tab w:val="left" w:pos="720"/>
-                <w:tab w:val="left" w:pos="1440"/>
-                <w:tab w:val="left" w:pos="2160"/>
-                <w:tab w:val="left" w:pos="2880"/>
-                <w:tab w:val="left" w:pos="3600"/>
-                <w:tab w:val="left" w:pos="4320"/>
-                <w:tab w:val="left" w:pos="4680"/>
-              </w:tabs>
-              <w:rPr>
-                <w:rFonts w:ascii="Palatino Linotype" w:hAnsi="Palatino Linotype"/>
-                <w:b/>
-                <w:bCs/>
-                <w:sz w:val="20"/>
-                <w:szCs w:val="20"/>
-              </w:rPr>
-            </w:pPr>
-            <w:r>
-              <w:rPr>
-                <w:rFonts w:ascii="Palatino Linotype" w:hAnsi="Palatino Linotype"/>
-                <w:b/>
-                <w:bCs/>
-                <w:sz w:val="20"/>
-                <w:szCs w:val="20"/>
-              </w:rPr>
-              <w:t xml:space="preserve">None</w:t>
-            </w:r>
-          </w:p>
-        </w:tc>
-      </w:tr>
-      <w:tr>
-        <w:trPr>
-          <w:jc w:val="center"/>
-        </w:trPr>
-        <w:tc>
-          <w:tcPr>
-            <w:tcW w:w="1801" w:type="dxa"/>
-          </w:tcPr>
-          <w:p>
-            <w:pPr>
-              <w:tabs>
-                <w:tab w:val="left" w:pos="-1080"/>
-                <w:tab w:val="left" w:pos="-720"/>
-                <w:tab w:val="left" w:pos="0"/>
-                <w:tab w:val="left" w:pos="720"/>
-                <w:tab w:val="left" w:pos="1440"/>
-                <w:tab w:val="left" w:pos="2160"/>
-                <w:tab w:val="left" w:pos="2880"/>
-                <w:tab w:val="left" w:pos="3600"/>
-                <w:tab w:val="left" w:pos="4320"/>
-                <w:tab w:val="left" w:pos="4680"/>
-              </w:tabs>
-              <w:rPr>
-                <w:rFonts w:ascii="Palatino Linotype" w:hAnsi="Palatino Linotype"/>
-                <w:b/>
-                <w:bCs/>
-                <w:sz w:val="20"/>
-                <w:szCs w:val="20"/>
-              </w:rPr>
-            </w:pPr>
-            <w:r>
-              <w:rPr>
-                <w:rFonts w:ascii="Palatino Linotype" w:hAnsi="Palatino Linotype"/>
-                <w:b/>
-                <w:bCs/>
-                <w:sz w:val="20"/>
-                <w:szCs w:val="20"/>
-              </w:rPr>
-              <w:t>Jail Days</w:t>
-            </w:r>
-            <w:r>
-              <w:rPr>
-                <w:rFonts w:ascii="Palatino Linotype" w:hAnsi="Palatino Linotype"/>
-                <w:b/>
-                <w:bCs/>
-                <w:sz w:val="20"/>
-                <w:szCs w:val="20"/>
-              </w:rPr>
-              <w:t xml:space="preserve"> </w:t>
-            </w:r>
-            <w:r>
-              <w:rPr>
-                <w:rFonts w:ascii="Palatino Linotype" w:hAnsi="Palatino Linotype"/>
-                <w:b/>
-                <w:bCs/>
-                <w:sz w:val="20"/>
-                <w:szCs w:val="20"/>
-              </w:rPr>
-              <w:t>Suspended</w:t>
-            </w:r>
-          </w:p>
-        </w:tc>
-        <w:tc>
-          <w:tcPr>
-            <w:tcW w:w="3289" w:type="dxa"/>
-          </w:tcPr>
-          <w:p>
-            <w:pPr>
-              <w:tabs>
-                <w:tab w:val="left" w:pos="-1080"/>
-                <w:tab w:val="left" w:pos="-720"/>
-                <w:tab w:val="left" w:pos="0"/>
-                <w:tab w:val="left" w:pos="720"/>
-                <w:tab w:val="left" w:pos="1440"/>
-                <w:tab w:val="left" w:pos="2160"/>
-                <w:tab w:val="left" w:pos="2880"/>
-                <w:tab w:val="left" w:pos="3600"/>
-                <w:tab w:val="left" w:pos="4320"/>
-                <w:tab w:val="left" w:pos="4680"/>
-              </w:tabs>
-              <w:rPr>
-                <w:rFonts w:ascii="Palatino Linotype" w:hAnsi="Palatino Linotype"/>
-                <w:b/>
-                <w:bCs/>
-                <w:sz w:val="20"/>
-                <w:szCs w:val="20"/>
-              </w:rPr>
-            </w:pPr>
-            <w:r>
-              <w:rPr>
-                <w:rFonts w:ascii="Palatino Linotype" w:hAnsi="Palatino Linotype"/>
-                <w:b/>
-                <w:bCs/>
-                <w:sz w:val="20"/>
-                <w:szCs w:val="20"/>
-              </w:rPr>
-              <w:t xml:space="preserve">None</w:t>
-            </w:r>
-          </w:p>
-        </w:tc>
-      </w:tr>
     </w:tbl>
     <w:p>
       <w:pPr>
@@ -1611,7 +1464,7 @@
           <w:szCs w:val="20"/>
           <w:u w:val="single"/>
         </w:rPr>
-        <w:t xml:space="preserve">Court costs are assessed for the highest degree charge in this</w:t>
+        <w:t>Court costs are assessed for the highest degree charge in this</w:t>
       </w:r>
       <w:r>
         <w:rPr>
@@ -1631,14 +1484,6 @@
           <w:szCs w:val="20"/>
         </w:rPr>
         <w:t xml:space="preserve">. </w:t>
-      </w:r>
-      <w:r>
-        <w:rPr>
-          <w:rFonts w:ascii="Palatino Linotype" w:hAnsi="Palatino Linotype"/>
-          <w:sz w:val="20"/>
-          <w:szCs w:val="20"/>
-        </w:rPr>
-        <w:t xml:space="preserve"/>
       </w:r>
       <w:r>
         <w:rPr>
@@ -1717,7 +1562,7 @@
         </w:rPr>
         <w:t xml:space="preserve">. </w:t>
       </w:r>
-      <w:bookmarkStart w:id="0" w:name="_Hlk94196527"/>
+      <w:bookmarkStart w:id="1" w:name="_Hlk94196527"/>
       <w:r>
         <w:rPr>
           <w:rFonts w:ascii="Palatino Linotype" w:hAnsi="Palatino Linotype"/>
@@ -1777,7 +1622,7 @@
         </w:rPr>
         <w:t xml:space="preserve">in full by </w:t>
       </w:r>
-      <w:bookmarkEnd w:id="0"/>
+      <w:bookmarkEnd w:id="1"/>
       <w:r>
         <w:rPr>
           <w:rFonts w:ascii="Palatino Linotype" w:hAnsi="Palatino Linotype"/>
@@ -1794,39 +1639,7 @@
           <w:sz w:val="20"/>
           <w:szCs w:val="20"/>
         </w:rPr>
-        <w:t xml:space="preserve">.</w:t>
-      </w:r>
-      <w:r>
-        <w:rPr>
-          <w:rFonts w:ascii="Palatino Linotype" w:hAnsi="Palatino Linotype"/>
-          <w:sz w:val="20"/>
-          <w:szCs w:val="20"/>
-        </w:rPr>
-        <w:t xml:space="preserve"> </w:t>
-      </w:r>
-      <w:r>
-        <w:rPr>
-          <w:rFonts w:ascii="Palatino Linotype" w:hAnsi="Palatino Linotype"/>
-          <w:sz w:val="20"/>
-          <w:szCs w:val="20"/>
-        </w:rPr>
-        <w:t xml:space="preserve"/>
-      </w:r>
-      <w:r>
-        <w:rPr>
-          <w:rFonts w:ascii="Palatino Linotype" w:hAnsi="Palatino Linotype"/>
-          <w:sz w:val="20"/>
-          <w:szCs w:val="20"/>
-        </w:rPr>
-        <w:t xml:space="preserve"> </w:t>
-      </w:r>
-      <w:r>
-        <w:rPr>
-          <w:rFonts w:ascii="Palatino Linotype" w:hAnsi="Palatino Linotype"/>
-          <w:sz w:val="20"/>
-          <w:szCs w:val="20"/>
-        </w:rPr>
-        <w:t xml:space="preserve"/>
+        <w:t xml:space="preserve">. </w:t>
       </w:r>
       <w:r>
         <w:rPr>
@@ -1881,7 +1694,7 @@
           <w:sz w:val="20"/>
           <w:szCs w:val="20"/>
         </w:rPr>
-        <w:t xml:space="preserve">Proof of Financial Responsibility.</w:t>
+        <w:t>Community Service.</w:t>
       </w:r>
       <w:proofErr w:type="gramEnd"/>
       <w:r>
@@ -1897,61 +1710,74 @@
       <w:r>
         <w:rPr>
           <w:rFonts w:ascii="Palatino Linotype" w:hAnsi="Palatino Linotype"/>
-          <w:bCs/>
-          <w:sz w:val="20"/>
-          <w:szCs w:val="20"/>
-        </w:rPr>
-        <w:t xml:space="preserve"> </w:t>
-      </w:r>
-      <w:r>
-        <w:rPr>
-          <w:rFonts w:ascii="Palatino Linotype" w:hAnsi="Palatino Linotype"/>
-          <w:sz w:val="20"/>
-          <w:szCs w:val="20"/>
-        </w:rPr>
-        <w:t xml:space="preserve">The Defendant showed the Court </w:t>
-      </w:r>
-      <w:r>
-        <w:rPr>
-          <w:rFonts w:ascii="Palatino Linotype" w:hAnsi="Palatino Linotype"/>
-          <w:sz w:val="20"/>
-          <w:szCs w:val="20"/>
-        </w:rPr>
-        <w:lastRenderedPageBreak/>
-        <w:t xml:space="preserve">proof of responsibility during the proceeding.</w:t>
-      </w:r>
-      <w:r>
-        <w:rPr>
-          <w:rFonts w:ascii="Palatino Linotype" w:hAnsi="Palatino Linotype"/>
-          <w:bCs/>
-          <w:sz w:val="20"/>
-          <w:szCs w:val="20"/>
-        </w:rPr>
-        <w:t xml:space="preserve"/>
-      </w:r>
-      <w:r>
-        <w:rPr>
-          <w:rFonts w:ascii="Palatino Linotype" w:hAnsi="Palatino Linotype"/>
-          <w:sz w:val="20"/>
-          <w:szCs w:val="20"/>
-        </w:rPr>
-        <w:t xml:space="preserve"/>
-      </w:r>
-      <w:r>
-        <w:rPr>
-          <w:rFonts w:ascii="Palatino Linotype" w:hAnsi="Palatino Linotype"/>
-          <w:sz w:val="20"/>
-          <w:szCs w:val="20"/>
-        </w:rPr>
-        <w:t xml:space="preserve"/>
-      </w:r>
-      <w:r>
-        <w:rPr>
-          <w:rFonts w:ascii="Palatino Linotype" w:hAnsi="Palatino Linotype"/>
-          <w:sz w:val="20"/>
-          <w:szCs w:val="20"/>
-        </w:rPr>
-        <w:t xml:space="preserve"/>
+          <w:sz w:val="20"/>
+          <w:szCs w:val="20"/>
+        </w:rPr>
+        <w:t xml:space="preserve">Defendant </w:t>
+      </w:r>
+      <w:r>
+        <w:rPr>
+          <w:rFonts w:ascii="Palatino Linotype" w:hAnsi="Palatino Linotype"/>
+          <w:sz w:val="20"/>
+          <w:szCs w:val="20"/>
+        </w:rPr>
+        <w:t xml:space="preserve">shall </w:t>
+      </w:r>
+      <w:r>
+        <w:rPr>
+          <w:rFonts w:ascii="Palatino Linotype" w:hAnsi="Palatino Linotype"/>
+          <w:sz w:val="20"/>
+          <w:szCs w:val="20"/>
+        </w:rPr>
+        <w:t xml:space="preserve">complete </w:t>
+      </w:r>
+      <w:r>
+        <w:rPr>
+          <w:rFonts w:ascii="Palatino Linotype" w:hAnsi="Palatino Linotype"/>
+          <w:sz w:val="20"/>
+          <w:szCs w:val="20"/>
+        </w:rPr>
+        <w:t xml:space="preserve">50</w:t>
+      </w:r>
+      <w:r>
+        <w:rPr>
+          <w:rFonts w:ascii="Palatino Linotype" w:hAnsi="Palatino Linotype"/>
+          <w:sz w:val="20"/>
+          <w:szCs w:val="20"/>
+        </w:rPr>
+        <w:t xml:space="preserve"> hours of community service within </w:t>
+      </w:r>
+      <w:r>
+        <w:rPr>
+          <w:rFonts w:ascii="Palatino Linotype" w:hAnsi="Palatino Linotype"/>
+          <w:sz w:val="20"/>
+          <w:szCs w:val="20"/>
+        </w:rPr>
+        <w:t xml:space="preserve">30</w:t>
+      </w:r>
+      <w:r>
+        <w:rPr>
+          <w:rFonts w:ascii="Palatino Linotype" w:hAnsi="Palatino Linotype"/>
+          <w:sz w:val="20"/>
+          <w:szCs w:val="20"/>
+        </w:rPr>
+        <w:t xml:space="preserve"> days. Defendant shall show proof of completion of all completed hours to the Office of Community Control on or before </w:t>
+      </w:r>
+      <w:r>
+        <w:rPr>
+          <w:rFonts w:ascii="Palatino Linotype" w:hAnsi="Palatino Linotype"/>
+          <w:sz w:val="20"/>
+          <w:szCs w:val="20"/>
+        </w:rPr>
+        <w:t xml:space="preserve">March 14, 2022</w:t>
+      </w:r>
+      <w:r>
+        <w:rPr>
+          <w:rFonts w:ascii="Palatino Linotype" w:hAnsi="Palatino Linotype"/>
+          <w:sz w:val="20"/>
+          <w:szCs w:val="20"/>
+        </w:rPr>
+        <w:t xml:space="preserve">.  </w:t>
       </w:r>
       <w:r>
         <w:rPr>
@@ -1994,15 +1820,27 @@
         <w:rPr>
           <w:rFonts w:ascii="Palatino Linotype" w:hAnsi="Palatino Linotype"/>
           <w:b/>
-          <w:sz w:val="20"/>
-          <w:szCs w:val="20"/>
-        </w:rPr>
-        <w:t>Vehicle Impoundment/Immobilization.</w:t>
+          <w:bCs/>
+          <w:sz w:val="20"/>
+          <w:szCs w:val="20"/>
+        </w:rPr>
+        <w:t xml:space="preserve">Proof of Financial Responsibility.</w:t>
       </w:r>
       <w:proofErr w:type="gramEnd"/>
       <w:r>
         <w:rPr>
           <w:rFonts w:ascii="Palatino Linotype" w:hAnsi="Palatino Linotype"/>
+          <w:b/>
+          <w:bCs/>
+          <w:sz w:val="20"/>
+          <w:szCs w:val="20"/>
+        </w:rPr>
+        <w:t xml:space="preserve">  </w:t>
+      </w:r>
+      <w:r>
+        <w:rPr>
+          <w:rFonts w:ascii="Palatino Linotype" w:hAnsi="Palatino Linotype"/>
+          <w:bCs/>
           <w:sz w:val="20"/>
           <w:szCs w:val="20"/>
         </w:rPr>
@@ -2011,29 +1849,19 @@
       <w:r>
         <w:rPr>
           <w:rFonts w:ascii="Palatino Linotype" w:hAnsi="Palatino Linotype"/>
+          <w:sz w:val="20"/>
+          <w:szCs w:val="20"/>
+        </w:rPr>
+        <w:t xml:space="preserve">The Defendant showed the Court proof of responsibility during the proceeding.</w:t>
+      </w:r>
+      <w:r>
+        <w:rPr>
+          <w:rFonts w:ascii="Palatino Linotype" w:hAnsi="Palatino Linotype"/>
           <w:bCs/>
           <w:sz w:val="20"/>
           <w:szCs w:val="20"/>
         </w:rPr>
-        <w:t xml:space="preserve">The defendant’s</w:t>
-      </w:r>
-      <w:r>
-        <w:rPr>
-          <w:rFonts w:ascii="Palatino Linotype" w:hAnsi="Palatino Linotype"/>
-          <w:bCs/>
-          <w:sz w:val="20"/>
-          <w:szCs w:val="20"/>
-        </w:rPr>
-        <w:t xml:space="preserve"> 234 ACURA MDX, license plate EAF 1234</w:t>
-      </w:r>
-      <w:r>
-        <w:rPr>
-          <w:rFonts w:ascii="Palatino Linotype" w:hAnsi="Palatino Linotype"/>
-          <w:bCs/>
-          <w:sz w:val="20"/>
-          <w:szCs w:val="20"/>
-        </w:rPr>
-        <w:t xml:space="preserve">  shall vehicle ID tags seized and sent to BMV for a period of 30 days. </w:t>
+        <w:t xml:space="preserve"/>
       </w:r>
       <w:r>
         <w:rPr>
@@ -2091,6 +1919,7 @@
           <w:sz w:val="20"/>
           <w:szCs w:val="20"/>
         </w:rPr>
+        <w:lastRenderedPageBreak/>
         <w:tab/>
       </w:r>
       <w:r>
@@ -2194,7 +2023,7 @@
           <w:sz w:val="20"/>
           <w:szCs w:val="20"/>
         </w:rPr>
-        <w:t xml:space="preserve">Judge</w:t>
+        <w:t xml:space="preserve">Magistrate</w:t>
       </w:r>
       <w:r>
         <w:rPr>
@@ -2210,7 +2039,7 @@
           <w:sz w:val="20"/>
           <w:szCs w:val="20"/>
         </w:rPr>
-        <w:t xml:space="preserve">Marianne</w:t>
+        <w:t xml:space="preserve">Amanda</w:t>
       </w:r>
       <w:r>
         <w:rPr>
@@ -2226,7 +2055,7 @@
           <w:sz w:val="20"/>
           <w:szCs w:val="20"/>
         </w:rPr>
-        <w:t xml:space="preserve">Hemmeter</w:t>
+        <w:t xml:space="preserve">Bunner</w:t>
       </w:r>
     </w:p>
     <w:p>
@@ -2262,6 +2091,77 @@
     <w:p>
       <w:pPr>
         <w:tabs>
+          <w:tab w:val="center" w:pos="4680"/>
+        </w:tabs>
+        <w:jc w:val="both"/>
+        <w:rPr>
+          <w:rFonts w:ascii="Palatino Linotype" w:hAnsi="Palatino Linotype"/>
+          <w:b/>
+          <w:bCs/>
+          <w:i/>
+          <w:sz w:val="19"/>
+          <w:szCs w:val="19"/>
+        </w:rPr>
+      </w:pPr>
+      <w:r>
+        <w:rPr>
+          <w:rFonts w:ascii="Palatino Linotype" w:hAnsi="Palatino Linotype"/>
+          <w:b/>
+          <w:bCs/>
+          <w:i/>
+          <w:sz w:val="19"/>
+          <w:szCs w:val="19"/>
+        </w:rPr>
+        <w:t xml:space="preserve">Pursuant to Criminal Rule 19(D) and Traffic Rule 14, written objections to this magistrate’s decision must be filed within </w:t>
+      </w:r>
+      <w:r>
+        <w:rPr>
+          <w:rFonts w:ascii="Palatino Linotype" w:hAnsi="Palatino Linotype"/>
+          <w:b/>
+          <w:bCs/>
+          <w:i/>
+          <w:sz w:val="19"/>
+          <w:szCs w:val="19"/>
+        </w:rPr>
+        <w:t>14</w:t>
+      </w:r>
+      <w:r>
+        <w:rPr>
+          <w:rFonts w:ascii="Palatino Linotype" w:hAnsi="Palatino Linotype"/>
+          <w:b/>
+          <w:bCs/>
+          <w:i/>
+          <w:sz w:val="19"/>
+          <w:szCs w:val="19"/>
+        </w:rPr>
+        <w:t xml:space="preserve"> days of the filing of this decision. Any objections must state with specificity the grounds of the objections. </w:t>
+      </w:r>
+      <w:r>
+        <w:rPr>
+          <w:rFonts w:ascii="Palatino Linotype" w:hAnsi="Palatino Linotype"/>
+          <w:b/>
+          <w:bCs/>
+          <w:i/>
+          <w:sz w:val="19"/>
+          <w:szCs w:val="19"/>
+        </w:rPr>
+        <w:t xml:space="preserve">A party shall not assign as error on appeal the court’s adoption of this decision unless the party timely </w:t>
+      </w:r>
+      <w:r>
+        <w:rPr>
+          <w:rFonts w:ascii="Palatino Linotype" w:hAnsi="Palatino Linotype"/>
+          <w:b/>
+          <w:bCs/>
+          <w:i/>
+          <w:sz w:val="19"/>
+          <w:szCs w:val="19"/>
+        </w:rPr>
+        <w:t xml:space="preserve">files objections.</w:t>
+      </w:r>
+    </w:p>
+    <w:p>
+      <w:pPr>
+        <w:tabs>
           <w:tab w:val="left" w:pos="-1080"/>
           <w:tab w:val="left" w:pos="-720"/>
           <w:tab w:val="left" w:pos="0"/>
@@ -2275,6 +2175,35 @@
         </w:tabs>
         <w:rPr>
           <w:rFonts w:ascii="Palatino Linotype" w:hAnsi="Palatino Linotype"/>
+          <w:sz w:val="20"/>
+          <w:szCs w:val="20"/>
+        </w:rPr>
+      </w:pPr>
+      <w:r>
+        <w:rPr>
+          <w:rFonts w:ascii="Palatino Linotype" w:hAnsi="Palatino Linotype"/>
+          <w:sz w:val="20"/>
+          <w:szCs w:val="20"/>
+        </w:rPr>
+        <w:t xml:space="preserve"/>
+      </w:r>
+    </w:p>
+    <w:p>
+      <w:pPr>
+        <w:tabs>
+          <w:tab w:val="left" w:pos="-1080"/>
+          <w:tab w:val="left" w:pos="-720"/>
+          <w:tab w:val="left" w:pos="0"/>
+          <w:tab w:val="left" w:pos="720"/>
+          <w:tab w:val="left" w:pos="1440"/>
+          <w:tab w:val="left" w:pos="2160"/>
+          <w:tab w:val="left" w:pos="2880"/>
+          <w:tab w:val="left" w:pos="3600"/>
+          <w:tab w:val="left" w:pos="4320"/>
+          <w:tab w:val="left" w:pos="4680"/>
+        </w:tabs>
+        <w:rPr>
+          <w:rFonts w:ascii="Palatino Linotype" w:hAnsi="Palatino Linotype"/>
           <w:sz w:val="16"/>
           <w:szCs w:val="16"/>
         </w:rPr>
@@ -2311,6 +2240,27 @@
         </w:rPr>
         <w:t xml:space="preserve">___ Prosecutor’s Office, ___ MICHAEL DOUGLAS</w:t>
       </w:r>
+    </w:p>
+    <w:p>
+      <w:pPr>
+        <w:tabs>
+          <w:tab w:val="left" w:pos="-1080"/>
+          <w:tab w:val="left" w:pos="-720"/>
+          <w:tab w:val="left" w:pos="0"/>
+          <w:tab w:val="left" w:pos="720"/>
+          <w:tab w:val="left" w:pos="1440"/>
+          <w:tab w:val="left" w:pos="2160"/>
+          <w:tab w:val="left" w:pos="2880"/>
+          <w:tab w:val="left" w:pos="3600"/>
+          <w:tab w:val="left" w:pos="4320"/>
+          <w:tab w:val="left" w:pos="4680"/>
+        </w:tabs>
+        <w:rPr>
+          <w:rFonts w:ascii="Palatino Linotype" w:hAnsi="Palatino Linotype"/>
+          <w:sz w:val="16"/>
+          <w:szCs w:val="16"/>
+        </w:rPr>
+      </w:pPr>
     </w:p>
     <w:sectPr>
       <w:headerReference w:type="even" r:id="rId8"/>
@@ -2362,12 +2312,7 @@
 <w:ftr xmlns:wpc="http://schemas.microsoft.com/office/word/2010/wordprocessingCanvas" xmlns:mc="http://schemas.openxmlformats.org/markup-compatibility/2006" xmlns:o="urn:schemas-microsoft-com:office:office" xmlns:r="http://schemas.openxmlformats.org/officeDocument/2006/relationships" xmlns:m="http://schemas.openxmlformats.org/officeDocument/2006/math" xmlns:v="urn:schemas-microsoft-com:vml" xmlns:wp14="http://schemas.microsoft.com/office/word/2010/wordprocessingDrawing" xmlns:wp="http://schemas.openxmlformats.org/drawingml/2006/wordprocessingDrawing" xmlns:w10="urn:schemas-microsoft-com:office:word" xmlns:w="http://schemas.openxmlformats.org/wordprocessingml/2006/main" xmlns:w14="http://schemas.microsoft.com/office/word/2010/wordml" xmlns:wpg="http://schemas.microsoft.com/office/word/2010/wordprocessingGroup" xmlns:wpi="http://schemas.microsoft.com/office/word/2010/wordprocessingInk" xmlns:wne="http://schemas.microsoft.com/office/word/2006/wordml" xmlns:wps="http://schemas.microsoft.com/office/word/2010/wordprocessingShape" mc:Ignorable="w14 wp14">
   <w:sdt>
     <w:sdtPr>
-      <w:rPr>
-        <w:rFonts w:ascii="Palatino Linotype" w:hAnsi="Palatino Linotype"/>
-        <w:sz w:val="20"/>
-        <w:szCs w:val="20"/>
-      </w:rPr>
-      <w:id w:val="-2099861789"/>
+      <w:id w:val="-1309706245"/>
       <w:docPartObj>
         <w:docPartGallery w:val="Page Numbers (Bottom of Page)"/>
         <w:docPartUnique/>
@@ -2382,13 +2327,19 @@
             <w:sz w:val="20"/>
             <w:szCs w:val="20"/>
           </w:rPr>
-          <w:id w:val="860082579"/>
+          <w:id w:val="98381352"/>
           <w:docPartObj>
             <w:docPartGallery w:val="Page Numbers (Top of Page)"/>
             <w:docPartUnique/>
           </w:docPartObj>
         </w:sdtPr>
-        <w:sdtEndPr/>
+        <w:sdtEndPr>
+          <w:rPr>
+            <w:rFonts w:ascii="Times New Roman" w:hAnsi="Times New Roman"/>
+            <w:sz w:val="24"/>
+            <w:szCs w:val="24"/>
+          </w:rPr>
+        </w:sdtEndPr>
         <w:sdtContent>
           <w:p>
             <w:pPr>
@@ -2458,6 +2409,65 @@
                 <w:sz w:val="20"/>
                 <w:szCs w:val="20"/>
               </w:rPr>
+              <w:t>1</w:t>
+            </w:r>
+            <w:r>
+              <w:rPr>
+                <w:rFonts w:ascii="Palatino Linotype" w:hAnsi="Palatino Linotype"/>
+                <w:b/>
+                <w:bCs/>
+                <w:sz w:val="20"/>
+                <w:szCs w:val="20"/>
+              </w:rPr>
+              <w:fldChar w:fldCharType="end"/>
+            </w:r>
+            <w:r>
+              <w:rPr>
+                <w:rFonts w:ascii="Palatino Linotype" w:hAnsi="Palatino Linotype"/>
+                <w:sz w:val="20"/>
+                <w:szCs w:val="20"/>
+              </w:rPr>
+              <w:t xml:space="preserve"> of </w:t>
+            </w:r>
+            <w:r>
+              <w:rPr>
+                <w:rFonts w:ascii="Palatino Linotype" w:hAnsi="Palatino Linotype"/>
+                <w:b/>
+                <w:bCs/>
+                <w:sz w:val="20"/>
+                <w:szCs w:val="20"/>
+              </w:rPr>
+              <w:fldChar w:fldCharType="begin"/>
+            </w:r>
+            <w:r>
+              <w:rPr>
+                <w:rFonts w:ascii="Palatino Linotype" w:hAnsi="Palatino Linotype"/>
+                <w:b/>
+                <w:bCs/>
+                <w:sz w:val="20"/>
+                <w:szCs w:val="20"/>
+              </w:rPr>
+              <w:instrText xml:space="preserve"> NUMPAGES  </w:instrText>
+            </w:r>
+            <w:r>
+              <w:rPr>
+                <w:rFonts w:ascii="Palatino Linotype" w:hAnsi="Palatino Linotype"/>
+                <w:b/>
+                <w:bCs/>
+                <w:sz w:val="20"/>
+                <w:szCs w:val="20"/>
+              </w:rPr>
+              <w:fldChar w:fldCharType="separate"/>
+            </w:r>
+            <w:r>
+              <w:rPr>
+                <w:rFonts w:ascii="Palatino Linotype" w:hAnsi="Palatino Linotype"/>
+                <w:b/>
+                <w:bCs/>
+                <w:noProof/>
+                <w:sz w:val="20"/>
+                <w:szCs w:val="20"/>
+              </w:rPr>
               <w:t>3</w:t>
             </w:r>
             <w:r>
@@ -2473,65 +2483,6 @@
             <w:r>
               <w:rPr>
                 <w:rFonts w:ascii="Palatino Linotype" w:hAnsi="Palatino Linotype"/>
-                <w:sz w:val="20"/>
-                <w:szCs w:val="20"/>
-              </w:rPr>
-              <w:t xml:space="preserve"> of </w:t>
-            </w:r>
-            <w:r>
-              <w:rPr>
-                <w:rFonts w:ascii="Palatino Linotype" w:hAnsi="Palatino Linotype"/>
-                <w:b/>
-                <w:bCs/>
-                <w:sz w:val="20"/>
-                <w:szCs w:val="20"/>
-              </w:rPr>
-              <w:fldChar w:fldCharType="begin"/>
-            </w:r>
-            <w:r>
-              <w:rPr>
-                <w:rFonts w:ascii="Palatino Linotype" w:hAnsi="Palatino Linotype"/>
-                <w:b/>
-                <w:bCs/>
-                <w:sz w:val="20"/>
-                <w:szCs w:val="20"/>
-              </w:rPr>
-              <w:instrText xml:space="preserve"> NUMPAGES  </w:instrText>
-            </w:r>
-            <w:r>
-              <w:rPr>
-                <w:rFonts w:ascii="Palatino Linotype" w:hAnsi="Palatino Linotype"/>
-                <w:b/>
-                <w:bCs/>
-                <w:sz w:val="20"/>
-                <w:szCs w:val="20"/>
-              </w:rPr>
-              <w:fldChar w:fldCharType="separate"/>
-            </w:r>
-            <w:r>
-              <w:rPr>
-                <w:rFonts w:ascii="Palatino Linotype" w:hAnsi="Palatino Linotype"/>
-                <w:b/>
-                <w:bCs/>
-                <w:noProof/>
-                <w:sz w:val="20"/>
-                <w:szCs w:val="20"/>
-              </w:rPr>
-              <w:t>5</w:t>
-            </w:r>
-            <w:r>
-              <w:rPr>
-                <w:rFonts w:ascii="Palatino Linotype" w:hAnsi="Palatino Linotype"/>
-                <w:b/>
-                <w:bCs/>
-                <w:sz w:val="20"/>
-                <w:szCs w:val="20"/>
-              </w:rPr>
-              <w:fldChar w:fldCharType="end"/>
-            </w:r>
-            <w:r>
-              <w:rPr>
-                <w:rFonts w:ascii="Palatino Linotype" w:hAnsi="Palatino Linotype"/>
                 <w:b/>
                 <w:bCs/>
                 <w:sz w:val="20"/>
@@ -2545,13 +2496,49 @@
                 <w:sz w:val="20"/>
                 <w:szCs w:val="20"/>
               </w:rPr>
-              <w:t xml:space="preserve">Final Judgment Entry 21CRB01268</w:t>
+              <w:t xml:space="preserve">Magistrate Decision</w:t>
             </w:r>
+            <w:r>
+              <w:rPr>
+                <w:rFonts w:ascii="Palatino Linotype" w:hAnsi="Palatino Linotype"/>
+                <w:sz w:val="20"/>
+                <w:szCs w:val="20"/>
+              </w:rPr>
+              <w:t xml:space="preserve"> 21CRB01268</w:t>
+            </w:r>
+          </w:p>
+          <w:p>
+            <w:pPr>
+              <w:pStyle w:val="Footer"/>
+              <w:jc w:val="right"/>
+            </w:pPr>
           </w:p>
         </w:sdtContent>
       </w:sdt>
     </w:sdtContent>
   </w:sdt>
+  <w:p>
+    <w:pPr>
+      <w:tabs>
+        <w:tab w:val="left" w:pos="-1080"/>
+        <w:tab w:val="left" w:pos="-720"/>
+        <w:tab w:val="left" w:pos="0"/>
+        <w:tab w:val="left" w:pos="720"/>
+        <w:tab w:val="left" w:pos="1440"/>
+        <w:tab w:val="left" w:pos="2160"/>
+        <w:tab w:val="left" w:pos="2880"/>
+        <w:tab w:val="left" w:pos="3600"/>
+        <w:tab w:val="left" w:pos="4320"/>
+        <w:tab w:val="left" w:pos="4680"/>
+      </w:tabs>
+      <w:jc w:val="right"/>
+      <w:rPr>
+        <w:rFonts w:ascii="Palatino Linotype" w:hAnsi="Palatino Linotype"/>
+        <w:sz w:val="20"/>
+        <w:szCs w:val="20"/>
+      </w:rPr>
+    </w:pPr>
+  </w:p>
 </w:ftr>
 </file>
 
@@ -2743,240 +2730,8 @@
       </w:rPr>
     </w:lvl>
   </w:abstractNum>
-  <w:abstractNum w:abstractNumId="1">
-    <w:nsid w:val="279660C9"/>
-    <w:multiLevelType w:val="hybridMultilevel"/>
-    <w:tmpl w:val="672ECC5E"/>
-    <w:lvl w:ilvl="0" w:tplc="04090001">
-      <w:start w:val="1"/>
-      <w:numFmt w:val="bullet"/>
-      <w:lvlText w:val=""/>
-      <w:lvlJc w:val="left"/>
-      <w:pPr>
-        <w:ind w:left="720" w:hanging="360"/>
-      </w:pPr>
-      <w:rPr>
-        <w:rFonts w:ascii="Symbol" w:hAnsi="Symbol" w:hint="default"/>
-      </w:rPr>
-    </w:lvl>
-    <w:lvl w:ilvl="1" w:tplc="04090003" w:tentative="1">
-      <w:start w:val="1"/>
-      <w:numFmt w:val="bullet"/>
-      <w:lvlText w:val="o"/>
-      <w:lvlJc w:val="left"/>
-      <w:pPr>
-        <w:ind w:left="1440" w:hanging="360"/>
-      </w:pPr>
-      <w:rPr>
-        <w:rFonts w:ascii="Courier New" w:hAnsi="Courier New" w:cs="Courier New" w:hint="default"/>
-      </w:rPr>
-    </w:lvl>
-    <w:lvl w:ilvl="2" w:tplc="04090005" w:tentative="1">
-      <w:start w:val="1"/>
-      <w:numFmt w:val="bullet"/>
-      <w:lvlText w:val=""/>
-      <w:lvlJc w:val="left"/>
-      <w:pPr>
-        <w:ind w:left="2160" w:hanging="360"/>
-      </w:pPr>
-      <w:rPr>
-        <w:rFonts w:ascii="Wingdings" w:hAnsi="Wingdings" w:hint="default"/>
-      </w:rPr>
-    </w:lvl>
-    <w:lvl w:ilvl="3" w:tplc="04090001" w:tentative="1">
-      <w:start w:val="1"/>
-      <w:numFmt w:val="bullet"/>
-      <w:lvlText w:val=""/>
-      <w:lvlJc w:val="left"/>
-      <w:pPr>
-        <w:ind w:left="2880" w:hanging="360"/>
-      </w:pPr>
-      <w:rPr>
-        <w:rFonts w:ascii="Symbol" w:hAnsi="Symbol" w:hint="default"/>
-      </w:rPr>
-    </w:lvl>
-    <w:lvl w:ilvl="4" w:tplc="04090003" w:tentative="1">
-      <w:start w:val="1"/>
-      <w:numFmt w:val="bullet"/>
-      <w:lvlText w:val="o"/>
-      <w:lvlJc w:val="left"/>
-      <w:pPr>
-        <w:ind w:left="3600" w:hanging="360"/>
-      </w:pPr>
-      <w:rPr>
-        <w:rFonts w:ascii="Courier New" w:hAnsi="Courier New" w:cs="Courier New" w:hint="default"/>
-      </w:rPr>
-    </w:lvl>
-    <w:lvl w:ilvl="5" w:tplc="04090005" w:tentative="1">
-      <w:start w:val="1"/>
-      <w:numFmt w:val="bullet"/>
-      <w:lvlText w:val=""/>
-      <w:lvlJc w:val="left"/>
-      <w:pPr>
-        <w:ind w:left="4320" w:hanging="360"/>
-      </w:pPr>
-      <w:rPr>
-        <w:rFonts w:ascii="Wingdings" w:hAnsi="Wingdings" w:hint="default"/>
-      </w:rPr>
-    </w:lvl>
-    <w:lvl w:ilvl="6" w:tplc="04090001" w:tentative="1">
-      <w:start w:val="1"/>
-      <w:numFmt w:val="bullet"/>
-      <w:lvlText w:val=""/>
-      <w:lvlJc w:val="left"/>
-      <w:pPr>
-        <w:ind w:left="5040" w:hanging="360"/>
-      </w:pPr>
-      <w:rPr>
-        <w:rFonts w:ascii="Symbol" w:hAnsi="Symbol" w:hint="default"/>
-      </w:rPr>
-    </w:lvl>
-    <w:lvl w:ilvl="7" w:tplc="04090003" w:tentative="1">
-      <w:start w:val="1"/>
-      <w:numFmt w:val="bullet"/>
-      <w:lvlText w:val="o"/>
-      <w:lvlJc w:val="left"/>
-      <w:pPr>
-        <w:ind w:left="5760" w:hanging="360"/>
-      </w:pPr>
-      <w:rPr>
-        <w:rFonts w:ascii="Courier New" w:hAnsi="Courier New" w:cs="Courier New" w:hint="default"/>
-      </w:rPr>
-    </w:lvl>
-    <w:lvl w:ilvl="8" w:tplc="04090005" w:tentative="1">
-      <w:start w:val="1"/>
-      <w:numFmt w:val="bullet"/>
-      <w:lvlText w:val=""/>
-      <w:lvlJc w:val="left"/>
-      <w:pPr>
-        <w:ind w:left="6480" w:hanging="360"/>
-      </w:pPr>
-      <w:rPr>
-        <w:rFonts w:ascii="Wingdings" w:hAnsi="Wingdings" w:hint="default"/>
-      </w:rPr>
-    </w:lvl>
-  </w:abstractNum>
-  <w:abstractNum w:abstractNumId="2">
-    <w:nsid w:val="2E17566E"/>
-    <w:multiLevelType w:val="hybridMultilevel"/>
-    <w:tmpl w:val="00866CE6"/>
-    <w:lvl w:ilvl="0" w:tplc="04090001">
-      <w:start w:val="1"/>
-      <w:numFmt w:val="bullet"/>
-      <w:lvlText w:val=""/>
-      <w:lvlJc w:val="left"/>
-      <w:pPr>
-        <w:ind w:left="779" w:hanging="360"/>
-      </w:pPr>
-      <w:rPr>
-        <w:rFonts w:ascii="Symbol" w:hAnsi="Symbol" w:hint="default"/>
-      </w:rPr>
-    </w:lvl>
-    <w:lvl w:ilvl="1" w:tplc="04090003">
-      <w:start w:val="1"/>
-      <w:numFmt w:val="bullet"/>
-      <w:lvlText w:val="o"/>
-      <w:lvlJc w:val="left"/>
-      <w:pPr>
-        <w:ind w:left="1499" w:hanging="360"/>
-      </w:pPr>
-      <w:rPr>
-        <w:rFonts w:ascii="Courier New" w:hAnsi="Courier New" w:cs="Courier New" w:hint="default"/>
-      </w:rPr>
-    </w:lvl>
-    <w:lvl w:ilvl="2" w:tplc="04090005" w:tentative="1">
-      <w:start w:val="1"/>
-      <w:numFmt w:val="bullet"/>
-      <w:lvlText w:val=""/>
-      <w:lvlJc w:val="left"/>
-      <w:pPr>
-        <w:ind w:left="2219" w:hanging="360"/>
-      </w:pPr>
-      <w:rPr>
-        <w:rFonts w:ascii="Wingdings" w:hAnsi="Wingdings" w:hint="default"/>
-      </w:rPr>
-    </w:lvl>
-    <w:lvl w:ilvl="3" w:tplc="04090001" w:tentative="1">
-      <w:start w:val="1"/>
-      <w:numFmt w:val="bullet"/>
-      <w:lvlText w:val=""/>
-      <w:lvlJc w:val="left"/>
-      <w:pPr>
-        <w:ind w:left="2939" w:hanging="360"/>
-      </w:pPr>
-      <w:rPr>
-        <w:rFonts w:ascii="Symbol" w:hAnsi="Symbol" w:hint="default"/>
-      </w:rPr>
-    </w:lvl>
-    <w:lvl w:ilvl="4" w:tplc="04090003" w:tentative="1">
-      <w:start w:val="1"/>
-      <w:numFmt w:val="bullet"/>
-      <w:lvlText w:val="o"/>
-      <w:lvlJc w:val="left"/>
-      <w:pPr>
-        <w:ind w:left="3659" w:hanging="360"/>
-      </w:pPr>
-      <w:rPr>
-        <w:rFonts w:ascii="Courier New" w:hAnsi="Courier New" w:cs="Courier New" w:hint="default"/>
-      </w:rPr>
-    </w:lvl>
-    <w:lvl w:ilvl="5" w:tplc="04090005" w:tentative="1">
-      <w:start w:val="1"/>
-      <w:numFmt w:val="bullet"/>
-      <w:lvlText w:val=""/>
-      <w:lvlJc w:val="left"/>
-      <w:pPr>
-        <w:ind w:left="4379" w:hanging="360"/>
-      </w:pPr>
-      <w:rPr>
-        <w:rFonts w:ascii="Wingdings" w:hAnsi="Wingdings" w:hint="default"/>
-      </w:rPr>
-    </w:lvl>
-    <w:lvl w:ilvl="6" w:tplc="04090001" w:tentative="1">
-      <w:start w:val="1"/>
-      <w:numFmt w:val="bullet"/>
-      <w:lvlText w:val=""/>
-      <w:lvlJc w:val="left"/>
-      <w:pPr>
-        <w:ind w:left="5099" w:hanging="360"/>
-      </w:pPr>
-      <w:rPr>
-        <w:rFonts w:ascii="Symbol" w:hAnsi="Symbol" w:hint="default"/>
-      </w:rPr>
-    </w:lvl>
-    <w:lvl w:ilvl="7" w:tplc="04090003" w:tentative="1">
-      <w:start w:val="1"/>
-      <w:numFmt w:val="bullet"/>
-      <w:lvlText w:val="o"/>
-      <w:lvlJc w:val="left"/>
-      <w:pPr>
-        <w:ind w:left="5819" w:hanging="360"/>
-      </w:pPr>
-      <w:rPr>
-        <w:rFonts w:ascii="Courier New" w:hAnsi="Courier New" w:cs="Courier New" w:hint="default"/>
-      </w:rPr>
-    </w:lvl>
-    <w:lvl w:ilvl="8" w:tplc="04090005" w:tentative="1">
-      <w:start w:val="1"/>
-      <w:numFmt w:val="bullet"/>
-      <w:lvlText w:val=""/>
-      <w:lvlJc w:val="left"/>
-      <w:pPr>
-        <w:ind w:left="6539" w:hanging="360"/>
-      </w:pPr>
-      <w:rPr>
-        <w:rFonts w:ascii="Wingdings" w:hAnsi="Wingdings" w:hint="default"/>
-      </w:rPr>
-    </w:lvl>
-  </w:abstractNum>
   <w:num w:numId="1">
     <w:abstractNumId w:val="0"/>
-  </w:num>
-  <w:num w:numId="2">
-    <w:abstractNumId w:val="2"/>
-  </w:num>
-  <w:num w:numId="3">
-    <w:abstractNumId w:val="1"/>
   </w:num>
 </w:numbering>
 </file>
@@ -3295,49 +3050,6 @@
       <w:contextualSpacing/>
     </w:pPr>
   </w:style>
-  <w:style w:type="character" w:styleId="CommentReference">
-    <w:name w:val="annotation reference"/>
-    <w:basedOn w:val="DefaultParagraphFont"/>
-    <w:uiPriority w:val="99"/>
-    <w:semiHidden/>
-    <w:unhideWhenUsed/>
-    <w:rsid w:val="00A53114"/>
-    <w:rPr>
-      <w:sz w:val="16"/>
-      <w:szCs w:val="16"/>
-    </w:rPr>
-  </w:style>
-  <w:style w:type="paragraph" w:styleId="CommentText">
-    <w:name w:val="annotation text"/>
-    <w:basedOn w:val="Normal"/>
-    <w:link w:val="CommentTextChar"/>
-    <w:uiPriority w:val="99"/>
-    <w:unhideWhenUsed/>
-    <w:rsid w:val="00A53114"/>
-    <w:pPr>
-      <w:widowControl/>
-      <w:autoSpaceDE/>
-      <w:autoSpaceDN/>
-      <w:adjustRightInd/>
-    </w:pPr>
-    <w:rPr>
-      <w:rFonts w:asciiTheme="minorHAnsi" w:eastAsiaTheme="minorHAnsi" w:hAnsiTheme="minorHAnsi" w:cstheme="minorBidi"/>
-      <w:sz w:val="20"/>
-      <w:szCs w:val="20"/>
-    </w:rPr>
-  </w:style>
-  <w:style w:type="character" w:customStyle="1" w:styleId="CommentTextChar">
-    <w:name w:val="Comment Text Char"/>
-    <w:basedOn w:val="DefaultParagraphFont"/>
-    <w:link w:val="CommentText"/>
-    <w:uiPriority w:val="99"/>
-    <w:rsid w:val="00A53114"/>
-    <w:rPr>
-      <w:rFonts w:eastAsiaTheme="minorHAnsi"/>
-      <w:sz w:val="20"/>
-      <w:szCs w:val="20"/>
-    </w:rPr>
-  </w:style>
 </w:styles>
 </file>
 
@@ -3655,49 +3367,6 @@
       <w:contextualSpacing/>
     </w:pPr>
   </w:style>
-  <w:style w:type="character" w:styleId="CommentReference">
-    <w:name w:val="annotation reference"/>
-    <w:basedOn w:val="DefaultParagraphFont"/>
-    <w:uiPriority w:val="99"/>
-    <w:semiHidden/>
-    <w:unhideWhenUsed/>
-    <w:rsid w:val="00A53114"/>
-    <w:rPr>
-      <w:sz w:val="16"/>
-      <w:szCs w:val="16"/>
-    </w:rPr>
-  </w:style>
-  <w:style w:type="paragraph" w:styleId="CommentText">
-    <w:name w:val="annotation text"/>
-    <w:basedOn w:val="Normal"/>
-    <w:link w:val="CommentTextChar"/>
-    <w:uiPriority w:val="99"/>
-    <w:unhideWhenUsed/>
-    <w:rsid w:val="00A53114"/>
-    <w:pPr>
-      <w:widowControl/>
-      <w:autoSpaceDE/>
-      <w:autoSpaceDN/>
-      <w:adjustRightInd/>
-    </w:pPr>
-    <w:rPr>
-      <w:rFonts w:asciiTheme="minorHAnsi" w:eastAsiaTheme="minorHAnsi" w:hAnsiTheme="minorHAnsi" w:cstheme="minorBidi"/>
-      <w:sz w:val="20"/>
-      <w:szCs w:val="20"/>
-    </w:rPr>
-  </w:style>
-  <w:style w:type="character" w:customStyle="1" w:styleId="CommentTextChar">
-    <w:name w:val="Comment Text Char"/>
-    <w:basedOn w:val="DefaultParagraphFont"/>
-    <w:link w:val="CommentText"/>
-    <w:uiPriority w:val="99"/>
-    <w:rsid w:val="00A53114"/>
-    <w:rPr>
-      <w:rFonts w:eastAsiaTheme="minorHAnsi"/>
-      <w:sz w:val="20"/>
-      <w:szCs w:val="20"/>
-    </w:rPr>
-  </w:style>
 </w:styles>
 </file>
 

</xml_diff>

<commit_message>
All condition terms refactoring appears to work.
</commit_message>
<xml_diff>
--- a/resources/Saved/21CRB01268_Traffic Judgment Entry.docx
+++ b/resources/Saved/21CRB01268_Traffic Judgment Entry.docx
@@ -464,7 +464,6 @@
         <w:jc w:val="center"/>
         <w:rPr>
           <w:rFonts w:ascii="Palatino Linotype" w:hAnsi="Palatino Linotype"/>
-          <w:bCs/>
           <w:sz w:val="20"/>
           <w:szCs w:val="20"/>
         </w:rPr>
@@ -478,40 +477,7 @@
           <w:szCs w:val="20"/>
           <w:u w:val="single"/>
         </w:rPr>
-        <w:t>MAGISTRATE</w:t>
-      </w:r>
-      <w:r>
-        <w:rPr>
-          <w:rFonts w:ascii="Palatino Linotype" w:hAnsi="Palatino Linotype"/>
-          <w:b/>
-          <w:bCs/>
-          <w:sz w:val="20"/>
-          <w:szCs w:val="20"/>
-          <w:u w:val="single"/>
-        </w:rPr>
-        <w:t>’S</w:t>
-      </w:r>
-      <w:r>
-        <w:rPr>
-          <w:rFonts w:ascii="Palatino Linotype" w:hAnsi="Palatino Linotype"/>
-          <w:b/>
-          <w:bCs/>
-          <w:sz w:val="20"/>
-          <w:szCs w:val="20"/>
-          <w:u w:val="single"/>
-        </w:rPr>
-        <w:t xml:space="preserve"> </w:t>
-      </w:r>
-      <w:r>
-        <w:rPr>
-          <w:rFonts w:ascii="Palatino Linotype" w:hAnsi="Palatino Linotype"/>
-          <w:b/>
-          <w:bCs/>
-          <w:sz w:val="20"/>
-          <w:szCs w:val="20"/>
-          <w:u w:val="single"/>
-        </w:rPr>
-        <w:t xml:space="preserve">DECISION</w:t>
+        <w:t xml:space="preserve">FINAL JUDGMENT ENTRY</w:t>
       </w:r>
     </w:p>
     <w:p>
@@ -1737,7 +1703,7 @@
           <w:sz w:val="20"/>
           <w:szCs w:val="20"/>
         </w:rPr>
-        <w:t xml:space="preserve">50</w:t>
+        <w:t xml:space="preserve">100</w:t>
       </w:r>
       <w:r>
         <w:rPr>
@@ -1753,7 +1719,7 @@
           <w:sz w:val="20"/>
           <w:szCs w:val="20"/>
         </w:rPr>
-        <w:t xml:space="preserve">30</w:t>
+        <w:t xml:space="preserve">60</w:t>
       </w:r>
       <w:r>
         <w:rPr>
@@ -1769,7 +1735,7 @@
           <w:sz w:val="20"/>
           <w:szCs w:val="20"/>
         </w:rPr>
-        <w:t xml:space="preserve">March 14, 2022</w:t>
+        <w:t xml:space="preserve">April 13, 2022</w:t>
       </w:r>
       <w:r>
         <w:rPr>
@@ -1870,6 +1836,168 @@
           <w:szCs w:val="20"/>
         </w:rPr>
         <w:t xml:space="preserve"/>
+      </w:r>
+      <w:r>
+        <w:rPr>
+          <w:rFonts w:ascii="Palatino Linotype" w:hAnsi="Palatino Linotype"/>
+          <w:sz w:val="20"/>
+          <w:szCs w:val="20"/>
+        </w:rPr>
+        <w:t xml:space="preserve"/>
+      </w:r>
+      <w:r>
+        <w:rPr>
+          <w:rFonts w:ascii="Palatino Linotype" w:hAnsi="Palatino Linotype"/>
+          <w:sz w:val="20"/>
+          <w:szCs w:val="20"/>
+        </w:rPr>
+        <w:t xml:space="preserve"/>
+        <w:br/>
+        <w:t xml:space="preserve"/>
+      </w:r>
+    </w:p>
+    <w:p>
+      <w:pPr>
+        <w:jc w:val="both"/>
+        <w:rPr>
+          <w:rFonts w:ascii="Palatino Linotype" w:hAnsi="Palatino Linotype"/>
+          <w:sz w:val="20"/>
+          <w:szCs w:val="20"/>
+        </w:rPr>
+      </w:pPr>
+      <w:proofErr w:type="gramStart"/>
+      <w:r>
+        <w:rPr>
+          <w:rFonts w:ascii="Palatino Linotype" w:hAnsi="Palatino Linotype"/>
+          <w:b/>
+          <w:sz w:val="20"/>
+          <w:szCs w:val="20"/>
+        </w:rPr>
+        <w:t>License Suspension.</w:t>
+      </w:r>
+      <w:proofErr w:type="gramEnd"/>
+      <w:r>
+        <w:rPr>
+          <w:rFonts w:ascii="Palatino Linotype" w:hAnsi="Palatino Linotype"/>
+          <w:b/>
+          <w:sz w:val="20"/>
+          <w:szCs w:val="20"/>
+        </w:rPr>
+        <w:t xml:space="preserve"> </w:t>
+      </w:r>
+      <w:r>
+        <w:rPr>
+          <w:rFonts w:ascii="Palatino Linotype" w:hAnsi="Palatino Linotype"/>
+          <w:b/>
+          <w:sz w:val="20"/>
+          <w:szCs w:val="20"/>
+        </w:rPr>
+        <w:t xml:space="preserve"> </w:t>
+      </w:r>
+      <w:r>
+        <w:rPr>
+          <w:rFonts w:ascii="Palatino Linotype" w:hAnsi="Palatino Linotype"/>
+          <w:sz w:val="20"/>
+          <w:szCs w:val="20"/>
+        </w:rPr>
+        <w:t xml:space="preserve">Defendant’s </w:t>
+      </w:r>
+      <w:r>
+        <w:rPr>
+          <w:rFonts w:ascii="Palatino Linotype" w:hAnsi="Palatino Linotype"/>
+          <w:sz w:val="20"/>
+          <w:szCs w:val="20"/>
+        </w:rPr>
+        <w:t xml:space="preserve">hunting</w:t>
+      </w:r>
+      <w:r>
+        <w:rPr>
+          <w:rFonts w:ascii="Palatino Linotype" w:hAnsi="Palatino Linotype"/>
+          <w:sz w:val="20"/>
+          <w:szCs w:val="20"/>
+        </w:rPr>
+        <w:t xml:space="preserve"> license is suspended from February 15, 2022 for a term of 12 months. </w:t>
+      </w:r>
+      <w:r>
+        <w:rPr>
+          <w:rFonts w:ascii="Palatino Linotype" w:hAnsi="Palatino Linotype"/>
+          <w:sz w:val="20"/>
+          <w:szCs w:val="20"/>
+        </w:rPr>
+        <w:t xml:space="preserve">The defendant is required to complete a remedial driving class before his operator’s license may be reinstated</w:t>
+      </w:r>
+      <w:proofErr w:type="gramStart"/>
+      <w:r>
+        <w:rPr>
+          <w:rFonts w:ascii="Palatino Linotype" w:hAnsi="Palatino Linotype"/>
+          <w:sz w:val="20"/>
+          <w:szCs w:val="20"/>
+        </w:rPr>
+        <w:t xml:space="preserve">.</w:t>
+      </w:r>
+      <w:r>
+        <w:rPr>
+          <w:rFonts w:ascii="Palatino Linotype" w:hAnsi="Palatino Linotype"/>
+          <w:sz w:val="20"/>
+          <w:szCs w:val="20"/>
+        </w:rPr>
+        <w:t xml:space="preserve"/>
+      </w:r>
+      <w:r>
+        <w:rPr>
+          <w:rFonts w:ascii="Palatino Linotype" w:hAnsi="Palatino Linotype"/>
+          <w:sz w:val="20"/>
+          <w:szCs w:val="20"/>
+        </w:rPr>
+        <w:t xml:space="preserve"/>
+        <w:br/>
+        <w:t xml:space="preserve"/>
+      </w:r>
+    </w:p>
+    <w:p>
+      <w:pPr>
+        <w:jc w:val="both"/>
+        <w:rPr>
+          <w:rFonts w:ascii="Palatino Linotype" w:hAnsi="Palatino Linotype"/>
+          <w:sz w:val="20"/>
+          <w:szCs w:val="20"/>
+        </w:rPr>
+      </w:pPr>
+      <w:proofErr w:type="gramStart"/>
+      <w:r>
+        <w:rPr>
+          <w:rFonts w:ascii="Palatino Linotype" w:hAnsi="Palatino Linotype"/>
+          <w:b/>
+          <w:sz w:val="20"/>
+          <w:szCs w:val="20"/>
+        </w:rPr>
+        <w:t>Other Conditions.</w:t>
+      </w:r>
+      <w:proofErr w:type="gramEnd"/>
+      <w:r>
+        <w:rPr>
+          <w:rFonts w:ascii="Palatino Linotype" w:hAnsi="Palatino Linotype"/>
+          <w:b/>
+          <w:sz w:val="20"/>
+          <w:szCs w:val="20"/>
+        </w:rPr>
+        <w:t xml:space="preserve"> </w:t>
+      </w:r>
+      <w:r>
+        <w:rPr>
+          <w:rFonts w:ascii="Palatino Linotype" w:hAnsi="Palatino Linotype"/>
+          <w:sz w:val="20"/>
+          <w:szCs w:val="20"/>
+        </w:rPr>
+        <w:t xml:space="preserve">TEST this baby.</w:t>
+      </w:r>
+      <w:r>
+        <w:rPr>
+          <w:rFonts w:ascii="Palatino Linotype" w:hAnsi="Palatino Linotype"/>
+          <w:sz w:val="20"/>
+          <w:szCs w:val="20"/>
+        </w:rPr>
+        <w:t xml:space="preserve">.</w:t>
       </w:r>
       <w:r>
         <w:rPr>
@@ -2023,7 +2151,7 @@
           <w:sz w:val="20"/>
           <w:szCs w:val="20"/>
         </w:rPr>
-        <w:t xml:space="preserve">Magistrate</w:t>
+        <w:t xml:space="preserve">Judge</w:t>
       </w:r>
       <w:r>
         <w:rPr>
@@ -2039,7 +2167,7 @@
           <w:sz w:val="20"/>
           <w:szCs w:val="20"/>
         </w:rPr>
-        <w:t xml:space="preserve">Amanda</w:t>
+        <w:t xml:space="preserve">Marianne</w:t>
       </w:r>
       <w:r>
         <w:rPr>
@@ -2055,7 +2183,7 @@
           <w:sz w:val="20"/>
           <w:szCs w:val="20"/>
         </w:rPr>
-        <w:t xml:space="preserve">Bunner</w:t>
+        <w:t xml:space="preserve">Hemmeter</w:t>
       </w:r>
     </w:p>
     <w:p>
@@ -2075,106 +2203,6 @@
         <w:rPr>
           <w:rFonts w:ascii="Palatino Linotype" w:hAnsi="Palatino Linotype"/>
           <w:bCs/>
-          <w:sz w:val="20"/>
-          <w:szCs w:val="20"/>
-        </w:rPr>
-      </w:pPr>
-      <w:r>
-        <w:rPr>
-          <w:rFonts w:ascii="Palatino Linotype" w:hAnsi="Palatino Linotype"/>
-          <w:sz w:val="20"/>
-          <w:szCs w:val="20"/>
-        </w:rPr>
-        <w:t xml:space="preserve"/>
-      </w:r>
-    </w:p>
-    <w:p>
-      <w:pPr>
-        <w:tabs>
-          <w:tab w:val="center" w:pos="4680"/>
-        </w:tabs>
-        <w:jc w:val="both"/>
-        <w:rPr>
-          <w:rFonts w:ascii="Palatino Linotype" w:hAnsi="Palatino Linotype"/>
-          <w:b/>
-          <w:bCs/>
-          <w:i/>
-          <w:sz w:val="19"/>
-          <w:szCs w:val="19"/>
-        </w:rPr>
-      </w:pPr>
-      <w:r>
-        <w:rPr>
-          <w:rFonts w:ascii="Palatino Linotype" w:hAnsi="Palatino Linotype"/>
-          <w:b/>
-          <w:bCs/>
-          <w:i/>
-          <w:sz w:val="19"/>
-          <w:szCs w:val="19"/>
-        </w:rPr>
-        <w:t xml:space="preserve">Pursuant to Criminal Rule 19(D) and Traffic Rule 14, written objections to this magistrate’s decision must be filed within </w:t>
-      </w:r>
-      <w:r>
-        <w:rPr>
-          <w:rFonts w:ascii="Palatino Linotype" w:hAnsi="Palatino Linotype"/>
-          <w:b/>
-          <w:bCs/>
-          <w:i/>
-          <w:sz w:val="19"/>
-          <w:szCs w:val="19"/>
-        </w:rPr>
-        <w:t>14</w:t>
-      </w:r>
-      <w:r>
-        <w:rPr>
-          <w:rFonts w:ascii="Palatino Linotype" w:hAnsi="Palatino Linotype"/>
-          <w:b/>
-          <w:bCs/>
-          <w:i/>
-          <w:sz w:val="19"/>
-          <w:szCs w:val="19"/>
-        </w:rPr>
-        <w:t xml:space="preserve"> days of the filing of this decision. Any objections must state with specificity the grounds of the objections. </w:t>
-      </w:r>
-      <w:r>
-        <w:rPr>
-          <w:rFonts w:ascii="Palatino Linotype" w:hAnsi="Palatino Linotype"/>
-          <w:b/>
-          <w:bCs/>
-          <w:i/>
-          <w:sz w:val="19"/>
-          <w:szCs w:val="19"/>
-        </w:rPr>
-        <w:t xml:space="preserve">A party shall not assign as error on appeal the court’s adoption of this decision unless the party timely </w:t>
-      </w:r>
-      <w:r>
-        <w:rPr>
-          <w:rFonts w:ascii="Palatino Linotype" w:hAnsi="Palatino Linotype"/>
-          <w:b/>
-          <w:bCs/>
-          <w:i/>
-          <w:sz w:val="19"/>
-          <w:szCs w:val="19"/>
-        </w:rPr>
-        <w:t xml:space="preserve">files objections.</w:t>
-      </w:r>
-    </w:p>
-    <w:p>
-      <w:pPr>
-        <w:tabs>
-          <w:tab w:val="left" w:pos="-1080"/>
-          <w:tab w:val="left" w:pos="-720"/>
-          <w:tab w:val="left" w:pos="0"/>
-          <w:tab w:val="left" w:pos="720"/>
-          <w:tab w:val="left" w:pos="1440"/>
-          <w:tab w:val="left" w:pos="2160"/>
-          <w:tab w:val="left" w:pos="2880"/>
-          <w:tab w:val="left" w:pos="3600"/>
-          <w:tab w:val="left" w:pos="4320"/>
-          <w:tab w:val="left" w:pos="4680"/>
-        </w:tabs>
-        <w:rPr>
-          <w:rFonts w:ascii="Palatino Linotype" w:hAnsi="Palatino Linotype"/>
           <w:sz w:val="20"/>
           <w:szCs w:val="20"/>
         </w:rPr>
@@ -2496,15 +2524,7 @@
                 <w:sz w:val="20"/>
                 <w:szCs w:val="20"/>
               </w:rPr>
-              <w:t xml:space="preserve">Magistrate Decision</w:t>
-            </w:r>
-            <w:r>
-              <w:rPr>
-                <w:rFonts w:ascii="Palatino Linotype" w:hAnsi="Palatino Linotype"/>
-                <w:sz w:val="20"/>
-                <w:szCs w:val="20"/>
-              </w:rPr>
-              <w:t xml:space="preserve"> 21CRB01268</w:t>
+              <w:t xml:space="preserve">Final Judgment Entry 21CRB01268</w:t>
             </w:r>
           </w:p>
           <w:p>

</xml_diff>

<commit_message>
Continued refactoring condition_lists to models.
</commit_message>
<xml_diff>
--- a/resources/Saved/21CRB01268_Traffic Judgment Entry.docx
+++ b/resources/Saved/21CRB01268_Traffic Judgment Entry.docx
@@ -477,7 +477,7 @@
           <w:szCs w:val="20"/>
           <w:u w:val="single"/>
         </w:rPr>
-        <w:t xml:space="preserve">FINAL JUDGMENT ENTRY</w:t>
+        <w:t>FINAL JUDGMENT ENTRY</w:t>
       </w:r>
     </w:p>
     <w:p>
@@ -499,6 +499,14 @@
         </w:rPr>
         <w:t xml:space="preserve"/>
       </w:r>
+      <w:r>
+        <w:rPr>
+          <w:rFonts w:ascii="Palatino Linotype" w:hAnsi="Palatino Linotype"/>
+          <w:sz w:val="20"/>
+          <w:szCs w:val="20"/>
+        </w:rPr>
+        <w:tab/>
+      </w:r>
     </w:p>
     <w:p>
       <w:pPr>
@@ -594,25 +602,7 @@
           <w:sz w:val="20"/>
           <w:szCs w:val="20"/>
         </w:rPr>
-        <w:t xml:space="preserve">Defendant waived right to counsel.</w:t>
-      </w:r>
-      <w:r>
-        <w:rPr>
-          <w:rFonts w:ascii="Palatino Linotype" w:hAnsi="Palatino Linotype"/>
-          <w:bCs/>
-          <w:sz w:val="20"/>
-          <w:szCs w:val="20"/>
-        </w:rPr>
-        <w:t xml:space="preserve"> </w:t>
-      </w:r>
-      <w:r>
-        <w:rPr>
-          <w:rFonts w:ascii="Palatino Linotype" w:hAnsi="Palatino Linotype"/>
-          <w:bCs/>
-          <w:sz w:val="20"/>
-          <w:szCs w:val="20"/>
-        </w:rPr>
-        <w:t xml:space="preserve"/>
+        <w:t xml:space="preserve">Defendant waived right to counsel. </w:t>
       </w:r>
       <w:r>
         <w:rPr>
@@ -761,12 +751,126 @@
     </w:p>
     <w:p>
       <w:pPr>
-        <w:rPr>
-          <w:rFonts w:ascii="Palatino Linotype" w:hAnsi="Palatino Linotype"/>
-          <w:sz w:val="20"/>
-          <w:szCs w:val="20"/>
-        </w:rPr>
-      </w:pPr>
+        <w:jc w:val="both"/>
+        <w:rPr>
+          <w:rFonts w:ascii="Palatino Linotype" w:hAnsi="Palatino Linotype"/>
+          <w:sz w:val="20"/>
+          <w:szCs w:val="20"/>
+        </w:rPr>
+      </w:pPr>
+      <w:r>
+        <w:rPr>
+          <w:rFonts w:ascii="Palatino Linotype" w:hAnsi="Palatino Linotype"/>
+          <w:sz w:val="20"/>
+          <w:szCs w:val="20"/>
+        </w:rPr>
+        <w:t xml:space="preserve"/>
+      </w:r>
+      <w:r>
+        <w:rPr>
+          <w:rFonts w:ascii="Palatino Linotype" w:hAnsi="Palatino Linotype"/>
+          <w:sz w:val="20"/>
+          <w:szCs w:val="20"/>
+        </w:rPr>
+        <w:t xml:space="preserve"/>
+        <w:br/>
+        <w:t xml:space="preserve"/>
+      </w:r>
+      <w:proofErr w:type="gramStart"/>
+      <w:r>
+        <w:rPr>
+          <w:rFonts w:ascii="Palatino Linotype" w:hAnsi="Palatino Linotype"/>
+          <w:b/>
+          <w:sz w:val="20"/>
+          <w:szCs w:val="20"/>
+        </w:rPr>
+        <w:t>Diversion.</w:t>
+      </w:r>
+      <w:proofErr w:type="gramEnd"/>
+      <w:r>
+        <w:rPr>
+          <w:rFonts w:ascii="Palatino Linotype" w:hAnsi="Palatino Linotype"/>
+          <w:b/>
+          <w:sz w:val="20"/>
+          <w:szCs w:val="20"/>
+        </w:rPr>
+        <w:t xml:space="preserve"> </w:t>
+      </w:r>
+      <w:r>
+        <w:rPr>
+          <w:rFonts w:ascii="Palatino Linotype" w:hAnsi="Palatino Linotype"/>
+          <w:b/>
+          <w:sz w:val="20"/>
+          <w:szCs w:val="20"/>
+        </w:rPr>
+        <w:t xml:space="preserve"> </w:t>
+      </w:r>
+      <w:r>
+        <w:rPr>
+          <w:rFonts w:ascii="Palatino Linotype" w:hAnsi="Palatino Linotype"/>
+          <w:sz w:val="20"/>
+          <w:szCs w:val="20"/>
+        </w:rPr>
+        <w:t xml:space="preserve">Defendant is eligible for the Prosecutor Diversion Program. The Defendant’s plea and the Court’s findings are set forth in the chart below. The sentence, including any fines, costs and jail days, is SUSPENDED pending Defendant’s completion of the diversion program. Should Defendant fail to complete the terms of the diversion program, the sentence shall apply</w:t>
+      </w:r>
+      <w:r>
+        <w:rPr>
+          <w:rFonts w:ascii="Palatino Linotype" w:hAnsi="Palatino Linotype"/>
+          <w:sz w:val="20"/>
+          <w:szCs w:val="20"/>
+        </w:rPr>
+        <w:t xml:space="preserve"> and Defendant shall pay fines by May 17, 2022</w:t>
+      </w:r>
+      <w:r>
+        <w:rPr>
+          <w:rFonts w:ascii="Palatino Linotype" w:hAnsi="Palatino Linotype"/>
+          <w:sz w:val="20"/>
+          <w:szCs w:val="20"/>
+        </w:rPr>
+        <w:t xml:space="preserve"/>
+      </w:r>
+      <w:r>
+        <w:rPr>
+          <w:rFonts w:ascii="Palatino Linotype" w:hAnsi="Palatino Linotype"/>
+          <w:sz w:val="20"/>
+          <w:szCs w:val="20"/>
+        </w:rPr>
+        <w:t xml:space="preserve"> and shall report to jail on March 20, 2022</w:t>
+      </w:r>
+      <w:r>
+        <w:rPr>
+          <w:rFonts w:ascii="Palatino Linotype" w:hAnsi="Palatino Linotype"/>
+          <w:sz w:val="20"/>
+          <w:szCs w:val="20"/>
+        </w:rPr>
+        <w:t xml:space="preserve"/>
+      </w:r>
+      <w:r>
+        <w:rPr>
+          <w:rFonts w:ascii="Palatino Linotype" w:hAnsi="Palatino Linotype"/>
+          <w:sz w:val="20"/>
+          <w:szCs w:val="20"/>
+        </w:rPr>
+        <w:t>.</w:t>
+      </w:r>
+      <w:r>
+        <w:rPr>
+          <w:rFonts w:ascii="Palatino Linotype" w:hAnsi="Palatino Linotype"/>
+          <w:sz w:val="20"/>
+          <w:szCs w:val="20"/>
+        </w:rPr>
+        <w:t xml:space="preserve"/>
+        <w:br/>
+        <w:t xml:space="preserve"/>
+      </w:r>
+      <w:r>
+        <w:rPr>
+          <w:rFonts w:ascii="Palatino Linotype" w:hAnsi="Palatino Linotype"/>
+          <w:sz w:val="20"/>
+          <w:szCs w:val="20"/>
+        </w:rPr>
+        <w:t xml:space="preserve"/>
+      </w:r>
     </w:p>
     <w:tbl>
       <w:tblPr>
@@ -979,6 +1083,7 @@
                 <w:sz w:val="20"/>
                 <w:szCs w:val="20"/>
               </w:rPr>
+              <w:lastRenderedPageBreak/>
               <w:t>Degree</w:t>
             </w:r>
           </w:p>
@@ -1060,7 +1165,6 @@
                 <w:sz w:val="20"/>
                 <w:szCs w:val="20"/>
               </w:rPr>
-              <w:lastRenderedPageBreak/>
               <w:t>Plea</w:t>
             </w:r>
           </w:p>
@@ -1367,6 +1471,188 @@
           </w:p>
         </w:tc>
       </w:tr>
+      <w:tr>
+        <w:trPr>
+          <w:jc w:val="center"/>
+        </w:trPr>
+        <w:tc>
+          <w:tcPr>
+            <w:tcW w:w="1801" w:type="dxa"/>
+          </w:tcPr>
+          <w:p>
+            <w:pPr>
+              <w:tabs>
+                <w:tab w:val="left" w:pos="-1080"/>
+                <w:tab w:val="left" w:pos="-720"/>
+                <w:tab w:val="left" w:pos="0"/>
+                <w:tab w:val="left" w:pos="720"/>
+                <w:tab w:val="left" w:pos="1440"/>
+                <w:tab w:val="left" w:pos="2160"/>
+                <w:tab w:val="left" w:pos="2880"/>
+                <w:tab w:val="left" w:pos="3600"/>
+                <w:tab w:val="left" w:pos="4320"/>
+                <w:tab w:val="left" w:pos="4680"/>
+              </w:tabs>
+              <w:rPr>
+                <w:rFonts w:ascii="Palatino Linotype" w:hAnsi="Palatino Linotype"/>
+                <w:b/>
+                <w:bCs/>
+                <w:sz w:val="20"/>
+                <w:szCs w:val="20"/>
+              </w:rPr>
+            </w:pPr>
+            <w:r>
+              <w:rPr>
+                <w:rFonts w:ascii="Palatino Linotype" w:hAnsi="Palatino Linotype"/>
+                <w:b/>
+                <w:bCs/>
+                <w:sz w:val="20"/>
+                <w:szCs w:val="20"/>
+              </w:rPr>
+              <w:t>Jail Days</w:t>
+            </w:r>
+          </w:p>
+        </w:tc>
+        <w:tc>
+          <w:tcPr>
+            <w:tcW w:w="3289" w:type="dxa"/>
+          </w:tcPr>
+          <w:p>
+            <w:pPr>
+              <w:tabs>
+                <w:tab w:val="left" w:pos="-1080"/>
+                <w:tab w:val="left" w:pos="-720"/>
+                <w:tab w:val="left" w:pos="0"/>
+                <w:tab w:val="left" w:pos="720"/>
+                <w:tab w:val="left" w:pos="1440"/>
+                <w:tab w:val="left" w:pos="2160"/>
+                <w:tab w:val="left" w:pos="2880"/>
+                <w:tab w:val="left" w:pos="3600"/>
+                <w:tab w:val="left" w:pos="4320"/>
+                <w:tab w:val="left" w:pos="4680"/>
+              </w:tabs>
+              <w:rPr>
+                <w:rFonts w:ascii="Palatino Linotype" w:hAnsi="Palatino Linotype"/>
+                <w:b/>
+                <w:bCs/>
+                <w:sz w:val="20"/>
+                <w:szCs w:val="20"/>
+              </w:rPr>
+            </w:pPr>
+            <w:r>
+              <w:rPr>
+                <w:rFonts w:ascii="Palatino Linotype" w:hAnsi="Palatino Linotype"/>
+                <w:b/>
+                <w:bCs/>
+                <w:sz w:val="20"/>
+                <w:szCs w:val="20"/>
+              </w:rPr>
+              <w:t xml:space="preserve">None</w:t>
+            </w:r>
+          </w:p>
+        </w:tc>
+      </w:tr>
+      <w:tr>
+        <w:trPr>
+          <w:jc w:val="center"/>
+        </w:trPr>
+        <w:tc>
+          <w:tcPr>
+            <w:tcW w:w="1801" w:type="dxa"/>
+          </w:tcPr>
+          <w:p>
+            <w:pPr>
+              <w:tabs>
+                <w:tab w:val="left" w:pos="-1080"/>
+                <w:tab w:val="left" w:pos="-720"/>
+                <w:tab w:val="left" w:pos="0"/>
+                <w:tab w:val="left" w:pos="720"/>
+                <w:tab w:val="left" w:pos="1440"/>
+                <w:tab w:val="left" w:pos="2160"/>
+                <w:tab w:val="left" w:pos="2880"/>
+                <w:tab w:val="left" w:pos="3600"/>
+                <w:tab w:val="left" w:pos="4320"/>
+                <w:tab w:val="left" w:pos="4680"/>
+              </w:tabs>
+              <w:rPr>
+                <w:rFonts w:ascii="Palatino Linotype" w:hAnsi="Palatino Linotype"/>
+                <w:b/>
+                <w:bCs/>
+                <w:sz w:val="20"/>
+                <w:szCs w:val="20"/>
+              </w:rPr>
+            </w:pPr>
+            <w:r>
+              <w:rPr>
+                <w:rFonts w:ascii="Palatino Linotype" w:hAnsi="Palatino Linotype"/>
+                <w:b/>
+                <w:bCs/>
+                <w:sz w:val="20"/>
+                <w:szCs w:val="20"/>
+              </w:rPr>
+              <w:t>Jail Days</w:t>
+            </w:r>
+            <w:r>
+              <w:rPr>
+                <w:rFonts w:ascii="Palatino Linotype" w:hAnsi="Palatino Linotype"/>
+                <w:b/>
+                <w:bCs/>
+                <w:sz w:val="20"/>
+                <w:szCs w:val="20"/>
+              </w:rPr>
+              <w:t xml:space="preserve"> </w:t>
+            </w:r>
+            <w:r>
+              <w:rPr>
+                <w:rFonts w:ascii="Palatino Linotype" w:hAnsi="Palatino Linotype"/>
+                <w:b/>
+                <w:bCs/>
+                <w:sz w:val="20"/>
+                <w:szCs w:val="20"/>
+              </w:rPr>
+              <w:t>Suspended</w:t>
+            </w:r>
+          </w:p>
+        </w:tc>
+        <w:tc>
+          <w:tcPr>
+            <w:tcW w:w="3289" w:type="dxa"/>
+          </w:tcPr>
+          <w:p>
+            <w:pPr>
+              <w:tabs>
+                <w:tab w:val="left" w:pos="-1080"/>
+                <w:tab w:val="left" w:pos="-720"/>
+                <w:tab w:val="left" w:pos="0"/>
+                <w:tab w:val="left" w:pos="720"/>
+                <w:tab w:val="left" w:pos="1440"/>
+                <w:tab w:val="left" w:pos="2160"/>
+                <w:tab w:val="left" w:pos="2880"/>
+                <w:tab w:val="left" w:pos="3600"/>
+                <w:tab w:val="left" w:pos="4320"/>
+                <w:tab w:val="left" w:pos="4680"/>
+              </w:tabs>
+              <w:rPr>
+                <w:rFonts w:ascii="Palatino Linotype" w:hAnsi="Palatino Linotype"/>
+                <w:b/>
+                <w:bCs/>
+                <w:sz w:val="20"/>
+                <w:szCs w:val="20"/>
+              </w:rPr>
+            </w:pPr>
+            <w:r>
+              <w:rPr>
+                <w:rFonts w:ascii="Palatino Linotype" w:hAnsi="Palatino Linotype"/>
+                <w:b/>
+                <w:bCs/>
+                <w:sz w:val="20"/>
+                <w:szCs w:val="20"/>
+              </w:rPr>
+              <w:t xml:space="preserve">None</w:t>
+            </w:r>
+          </w:p>
+        </w:tc>
+      </w:tr>
     </w:tbl>
     <w:p>
       <w:pPr>
@@ -1430,7 +1716,7 @@
           <w:szCs w:val="20"/>
           <w:u w:val="single"/>
         </w:rPr>
-        <w:t>Court costs are assessed for the highest degree charge in this</w:t>
+        <w:t xml:space="preserve">Court costs are assessed for the highest degree charge in this</w:t>
       </w:r>
       <w:r>
         <w:rPr>
@@ -1446,162 +1732,6 @@
         <w:rPr>
           <w:rFonts w:ascii="Palatino Linotype" w:hAnsi="Palatino Linotype"/>
           <w:bCs/>
-          <w:sz w:val="20"/>
-          <w:szCs w:val="20"/>
-        </w:rPr>
-        <w:t xml:space="preserve">. </w:t>
-      </w:r>
-      <w:r>
-        <w:rPr>
-          <w:rFonts w:ascii="Palatino Linotype" w:hAnsi="Palatino Linotype"/>
-          <w:sz w:val="20"/>
-          <w:szCs w:val="20"/>
-        </w:rPr>
-        <w:t xml:space="preserve">Having</w:t>
-      </w:r>
-      <w:r>
-        <w:rPr>
-          <w:rFonts w:ascii="Palatino Linotype" w:hAnsi="Palatino Linotype"/>
-          <w:sz w:val="20"/>
-          <w:szCs w:val="20"/>
-        </w:rPr>
-        <w:t xml:space="preserve"> been informed of the fines </w:t>
-      </w:r>
-      <w:r>
-        <w:rPr>
-          <w:rFonts w:ascii="Palatino Linotype" w:hAnsi="Palatino Linotype"/>
-          <w:b/>
-          <w:bCs/>
-          <w:sz w:val="20"/>
-          <w:szCs w:val="20"/>
-        </w:rPr>
-        <w:t xml:space="preserve"/>
-      </w:r>
-      <w:r>
-        <w:rPr>
-          <w:rFonts w:ascii="Palatino Linotype" w:hAnsi="Palatino Linotype"/>
-          <w:sz w:val="20"/>
-          <w:szCs w:val="20"/>
-        </w:rPr>
-        <w:t xml:space="preserve">and</w:t>
-      </w:r>
-      <w:proofErr w:type="gramEnd"/>
-      <w:r>
-        <w:rPr>
-          <w:rFonts w:ascii="Palatino Linotype" w:hAnsi="Palatino Linotype"/>
-          <w:sz w:val="20"/>
-          <w:szCs w:val="20"/>
-        </w:rPr>
-        <w:t xml:space="preserve"> costs</w:t>
-      </w:r>
-      <w:r>
-        <w:rPr>
-          <w:rFonts w:ascii="Palatino Linotype" w:hAnsi="Palatino Linotype"/>
-          <w:sz w:val="20"/>
-          <w:szCs w:val="20"/>
-        </w:rPr>
-        <w:t xml:space="preserve"> </w:t>
-      </w:r>
-      <w:r>
-        <w:rPr>
-          <w:rFonts w:ascii="Palatino Linotype" w:hAnsi="Palatino Linotype"/>
-          <w:sz w:val="20"/>
-          <w:szCs w:val="20"/>
-        </w:rPr>
-        <w:t xml:space="preserve">owed, Defendant expressed an ability to pay </w:t>
-      </w:r>
-      <w:r>
-        <w:rPr>
-          <w:rFonts w:ascii="Palatino Linotype" w:hAnsi="Palatino Linotype"/>
-          <w:b/>
-          <w:bCs/>
-          <w:sz w:val="20"/>
-          <w:szCs w:val="20"/>
-        </w:rPr>
-        <w:t xml:space="preserve">forthwith</w:t>
-      </w:r>
-      <w:r>
-        <w:rPr>
-          <w:rFonts w:ascii="Palatino Linotype" w:hAnsi="Palatino Linotype"/>
-          <w:sz w:val="20"/>
-          <w:szCs w:val="20"/>
-        </w:rPr>
-        <w:t xml:space="preserve">. </w:t>
-      </w:r>
-      <w:bookmarkStart w:id="1" w:name="_Hlk94196527"/>
-      <w:r>
-        <w:rPr>
-          <w:rFonts w:ascii="Palatino Linotype" w:hAnsi="Palatino Linotype"/>
-          <w:sz w:val="20"/>
-          <w:szCs w:val="20"/>
-        </w:rPr>
-        <w:t xml:space="preserve">Absent further order, the Court finds Defendant is able and shall pay</w:t>
-      </w:r>
-      <w:r>
-        <w:rPr>
-          <w:rFonts w:ascii="Palatino Linotype" w:hAnsi="Palatino Linotype"/>
-          <w:sz w:val="20"/>
-          <w:szCs w:val="20"/>
-        </w:rPr>
-        <w:t xml:space="preserve"> the fines </w:t>
-      </w:r>
-      <w:r>
-        <w:rPr>
-          <w:rFonts w:ascii="Palatino Linotype" w:hAnsi="Palatino Linotype"/>
-          <w:b/>
-          <w:bCs/>
-          <w:sz w:val="20"/>
-          <w:szCs w:val="20"/>
-        </w:rPr>
-        <w:t xml:space="preserve"/>
-      </w:r>
-      <w:r>
-        <w:rPr>
-          <w:rFonts w:ascii="Palatino Linotype" w:hAnsi="Palatino Linotype"/>
-          <w:sz w:val="20"/>
-          <w:szCs w:val="20"/>
-        </w:rPr>
-        <w:t xml:space="preserve">and</w:t>
-      </w:r>
-      <w:proofErr w:type="gramEnd"/>
-      <w:r>
-        <w:rPr>
-          <w:rFonts w:ascii="Palatino Linotype" w:hAnsi="Palatino Linotype"/>
-          <w:sz w:val="20"/>
-          <w:szCs w:val="20"/>
-        </w:rPr>
-        <w:t xml:space="preserve"> costs</w:t>
-      </w:r>
-      <w:r>
-        <w:rPr>
-          <w:rFonts w:ascii="Palatino Linotype" w:hAnsi="Palatino Linotype"/>
-          <w:sz w:val="20"/>
-          <w:szCs w:val="20"/>
-        </w:rPr>
-        <w:t xml:space="preserve"> </w:t>
-      </w:r>
-      <w:r>
-        <w:rPr>
-          <w:rFonts w:ascii="Palatino Linotype" w:hAnsi="Palatino Linotype"/>
-          <w:sz w:val="20"/>
-          <w:szCs w:val="20"/>
-        </w:rPr>
-        <w:t xml:space="preserve">in full by </w:t>
-      </w:r>
-      <w:bookmarkEnd w:id="1"/>
-      <w:r>
-        <w:rPr>
-          <w:rFonts w:ascii="Palatino Linotype" w:hAnsi="Palatino Linotype"/>
-          <w:b/>
-          <w:bCs/>
-          <w:sz w:val="20"/>
-          <w:szCs w:val="20"/>
-        </w:rPr>
-        <w:t xml:space="preserve">February 12, 2022</w:t>
-      </w:r>
-      <w:r>
-        <w:rPr>
-          <w:rFonts w:ascii="Palatino Linotype" w:hAnsi="Palatino Linotype"/>
           <w:sz w:val="20"/>
           <w:szCs w:val="20"/>
         </w:rPr>
@@ -1660,7 +1790,7 @@
           <w:sz w:val="20"/>
           <w:szCs w:val="20"/>
         </w:rPr>
-        <w:t>Community Service.</w:t>
+        <w:t xml:space="preserve">Proof of Financial Responsibility.</w:t>
       </w:r>
       <w:proofErr w:type="gramEnd"/>
       <w:r>
@@ -1676,74 +1806,45 @@
       <w:r>
         <w:rPr>
           <w:rFonts w:ascii="Palatino Linotype" w:hAnsi="Palatino Linotype"/>
-          <w:sz w:val="20"/>
-          <w:szCs w:val="20"/>
-        </w:rPr>
-        <w:t xml:space="preserve">Defendant </w:t>
-      </w:r>
-      <w:r>
-        <w:rPr>
-          <w:rFonts w:ascii="Palatino Linotype" w:hAnsi="Palatino Linotype"/>
-          <w:sz w:val="20"/>
-          <w:szCs w:val="20"/>
-        </w:rPr>
-        <w:t xml:space="preserve">shall </w:t>
-      </w:r>
-      <w:r>
-        <w:rPr>
-          <w:rFonts w:ascii="Palatino Linotype" w:hAnsi="Palatino Linotype"/>
-          <w:sz w:val="20"/>
-          <w:szCs w:val="20"/>
-        </w:rPr>
-        <w:t xml:space="preserve">complete </w:t>
-      </w:r>
-      <w:r>
-        <w:rPr>
-          <w:rFonts w:ascii="Palatino Linotype" w:hAnsi="Palatino Linotype"/>
-          <w:sz w:val="20"/>
-          <w:szCs w:val="20"/>
-        </w:rPr>
-        <w:t xml:space="preserve">100</w:t>
-      </w:r>
-      <w:r>
-        <w:rPr>
-          <w:rFonts w:ascii="Palatino Linotype" w:hAnsi="Palatino Linotype"/>
-          <w:sz w:val="20"/>
-          <w:szCs w:val="20"/>
-        </w:rPr>
-        <w:t xml:space="preserve"> hours of community service within </w:t>
-      </w:r>
-      <w:r>
-        <w:rPr>
-          <w:rFonts w:ascii="Palatino Linotype" w:hAnsi="Palatino Linotype"/>
-          <w:sz w:val="20"/>
-          <w:szCs w:val="20"/>
-        </w:rPr>
-        <w:t xml:space="preserve">60</w:t>
-      </w:r>
-      <w:r>
-        <w:rPr>
-          <w:rFonts w:ascii="Palatino Linotype" w:hAnsi="Palatino Linotype"/>
-          <w:sz w:val="20"/>
-          <w:szCs w:val="20"/>
-        </w:rPr>
-        <w:t xml:space="preserve"> days. Defendant shall show proof of completion of all completed hours to the Office of Community Control on or before </w:t>
-      </w:r>
-      <w:r>
-        <w:rPr>
-          <w:rFonts w:ascii="Palatino Linotype" w:hAnsi="Palatino Linotype"/>
-          <w:sz w:val="20"/>
-          <w:szCs w:val="20"/>
-        </w:rPr>
-        <w:t xml:space="preserve">April 13, 2022</w:t>
-      </w:r>
-      <w:r>
-        <w:rPr>
-          <w:rFonts w:ascii="Palatino Linotype" w:hAnsi="Palatino Linotype"/>
-          <w:sz w:val="20"/>
-          <w:szCs w:val="20"/>
-        </w:rPr>
-        <w:t xml:space="preserve">.  </w:t>
+          <w:bCs/>
+          <w:sz w:val="20"/>
+          <w:szCs w:val="20"/>
+        </w:rPr>
+        <w:t xml:space="preserve"> </w:t>
+      </w:r>
+      <w:r>
+        <w:rPr>
+          <w:rFonts w:ascii="Palatino Linotype" w:hAnsi="Palatino Linotype"/>
+          <w:sz w:val="20"/>
+          <w:szCs w:val="20"/>
+        </w:rPr>
+        <w:t xml:space="preserve">The Defendant showed the Court </w:t>
+      </w:r>
+      <w:r>
+        <w:rPr>
+          <w:rFonts w:ascii="Palatino Linotype" w:hAnsi="Palatino Linotype"/>
+          <w:sz w:val="20"/>
+          <w:szCs w:val="20"/>
+        </w:rPr>
+        <w:lastRenderedPageBreak/>
+        <w:t xml:space="preserve">proof of responsibility during the proceeding.</w:t>
+      </w:r>
+      <w:r>
+        <w:rPr>
+          <w:rFonts w:ascii="Palatino Linotype" w:hAnsi="Palatino Linotype"/>
+          <w:bCs/>
+          <w:sz w:val="20"/>
+          <w:szCs w:val="20"/>
+        </w:rPr>
+        <w:t xml:space="preserve"/>
+      </w:r>
+      <w:r>
+        <w:rPr>
+          <w:rFonts w:ascii="Palatino Linotype" w:hAnsi="Palatino Linotype"/>
+          <w:sz w:val="20"/>
+          <w:szCs w:val="20"/>
+        </w:rPr>
+        <w:t xml:space="preserve"/>
       </w:r>
       <w:r>
         <w:rPr>
@@ -1786,18 +1887,16 @@
         <w:rPr>
           <w:rFonts w:ascii="Palatino Linotype" w:hAnsi="Palatino Linotype"/>
           <w:b/>
-          <w:bCs/>
-          <w:sz w:val="20"/>
-          <w:szCs w:val="20"/>
-        </w:rPr>
-        <w:t xml:space="preserve">Proof of Financial Responsibility.</w:t>
+          <w:sz w:val="20"/>
+          <w:szCs w:val="20"/>
+        </w:rPr>
+        <w:t xml:space="preserve">Jail Commitment Terms.</w:t>
       </w:r>
       <w:proofErr w:type="gramEnd"/>
       <w:r>
         <w:rPr>
           <w:rFonts w:ascii="Palatino Linotype" w:hAnsi="Palatino Linotype"/>
           <w:b/>
-          <w:bCs/>
           <w:sz w:val="20"/>
           <w:szCs w:val="20"/>
         </w:rPr>
@@ -1806,24 +1905,6 @@
       <w:r>
         <w:rPr>
           <w:rFonts w:ascii="Palatino Linotype" w:hAnsi="Palatino Linotype"/>
-          <w:bCs/>
-          <w:sz w:val="20"/>
-          <w:szCs w:val="20"/>
-        </w:rPr>
-        <w:t xml:space="preserve"> </w:t>
-      </w:r>
-      <w:r>
-        <w:rPr>
-          <w:rFonts w:ascii="Palatino Linotype" w:hAnsi="Palatino Linotype"/>
-          <w:sz w:val="20"/>
-          <w:szCs w:val="20"/>
-        </w:rPr>
-        <w:t xml:space="preserve">The Defendant showed the Court proof of responsibility during the proceeding.</w:t>
-      </w:r>
-      <w:r>
-        <w:rPr>
-          <w:rFonts w:ascii="Palatino Linotype" w:hAnsi="Palatino Linotype"/>
-          <w:bCs/>
           <w:sz w:val="20"/>
           <w:szCs w:val="20"/>
         </w:rPr>
@@ -1835,29 +1916,50 @@
           <w:sz w:val="20"/>
           <w:szCs w:val="20"/>
         </w:rPr>
-        <w:t xml:space="preserve"/>
-      </w:r>
-      <w:r>
-        <w:rPr>
-          <w:rFonts w:ascii="Palatino Linotype" w:hAnsi="Palatino Linotype"/>
-          <w:sz w:val="20"/>
-          <w:szCs w:val="20"/>
-        </w:rPr>
-        <w:t xml:space="preserve"/>
-      </w:r>
-      <w:r>
-        <w:rPr>
-          <w:rFonts w:ascii="Palatino Linotype" w:hAnsi="Palatino Linotype"/>
-          <w:sz w:val="20"/>
-          <w:szCs w:val="20"/>
-        </w:rPr>
-        <w:t xml:space="preserve"/>
-        <w:br/>
+        <w:t xml:space="preserve">Defendant’s report date is </w:t>
+      </w:r>
+      <w:r>
+        <w:rPr>
+          <w:rFonts w:ascii="Palatino Linotype" w:hAnsi="Palatino Linotype"/>
+          <w:b/>
+          <w:sz w:val="20"/>
+          <w:szCs w:val="20"/>
+        </w:rPr>
+        <w:t xml:space="preserve">February 25, 2022</w:t>
+      </w:r>
+      <w:r>
+        <w:rPr>
+          <w:rFonts w:ascii="Palatino Linotype" w:hAnsi="Palatino Linotype"/>
+          <w:b/>
+          <w:sz w:val="20"/>
+          <w:szCs w:val="20"/>
+        </w:rPr>
+        <w:t xml:space="preserve"> at 08:30 AM</w:t>
+      </w:r>
+      <w:r>
+        <w:rPr>
+          <w:rFonts w:ascii="Palatino Linotype" w:hAnsi="Palatino Linotype"/>
+          <w:sz w:val="20"/>
+          <w:szCs w:val="20"/>
+        </w:rPr>
+        <w:t xml:space="preserve">.</w:t>
+      </w:r>
+      <w:r>
+        <w:rPr>
+          <w:rFonts w:ascii="Palatino Linotype" w:hAnsi="Palatino Linotype"/>
+          <w:sz w:val="20"/>
+          <w:szCs w:val="20"/>
+        </w:rPr>
         <w:t xml:space="preserve"/>
       </w:r>
     </w:p>
     <w:p>
       <w:pPr>
+        <w:pStyle w:val="ListParagraph"/>
+        <w:numPr>
+          <w:ilvl w:val="0"/>
+          <w:numId w:val="3"/>
+        </w:numPr>
         <w:jc w:val="both"/>
         <w:rPr>
           <w:rFonts w:ascii="Palatino Linotype" w:hAnsi="Palatino Linotype"/>
@@ -1865,97 +1967,38 @@
           <w:szCs w:val="20"/>
         </w:rPr>
       </w:pPr>
-      <w:proofErr w:type="gramStart"/>
-      <w:r>
-        <w:rPr>
-          <w:rFonts w:ascii="Palatino Linotype" w:hAnsi="Palatino Linotype"/>
-          <w:b/>
-          <w:sz w:val="20"/>
-          <w:szCs w:val="20"/>
-        </w:rPr>
-        <w:t>License Suspension.</w:t>
-      </w:r>
-      <w:proofErr w:type="gramEnd"/>
-      <w:r>
-        <w:rPr>
-          <w:rFonts w:ascii="Palatino Linotype" w:hAnsi="Palatino Linotype"/>
-          <w:b/>
-          <w:sz w:val="20"/>
-          <w:szCs w:val="20"/>
-        </w:rPr>
-        <w:t xml:space="preserve"> </w:t>
-      </w:r>
-      <w:r>
-        <w:rPr>
-          <w:rFonts w:ascii="Palatino Linotype" w:hAnsi="Palatino Linotype"/>
-          <w:b/>
-          <w:sz w:val="20"/>
-          <w:szCs w:val="20"/>
-        </w:rPr>
-        <w:t xml:space="preserve"> </w:t>
-      </w:r>
-      <w:r>
-        <w:rPr>
-          <w:rFonts w:ascii="Palatino Linotype" w:hAnsi="Palatino Linotype"/>
-          <w:sz w:val="20"/>
-          <w:szCs w:val="20"/>
-        </w:rPr>
-        <w:t xml:space="preserve">Defendant’s </w:t>
-      </w:r>
-      <w:r>
-        <w:rPr>
-          <w:rFonts w:ascii="Palatino Linotype" w:hAnsi="Palatino Linotype"/>
-          <w:sz w:val="20"/>
-          <w:szCs w:val="20"/>
-        </w:rPr>
-        <w:t xml:space="preserve">hunting</w:t>
-      </w:r>
-      <w:r>
-        <w:rPr>
-          <w:rFonts w:ascii="Palatino Linotype" w:hAnsi="Palatino Linotype"/>
-          <w:sz w:val="20"/>
-          <w:szCs w:val="20"/>
-        </w:rPr>
-        <w:t xml:space="preserve"> license is suspended from February 15, 2022 for a term of 12 months. </w:t>
-      </w:r>
-      <w:r>
-        <w:rPr>
-          <w:rFonts w:ascii="Palatino Linotype" w:hAnsi="Palatino Linotype"/>
-          <w:sz w:val="20"/>
-          <w:szCs w:val="20"/>
-        </w:rPr>
-        <w:t xml:space="preserve">The defendant is required to complete a remedial driving class before his operator’s license may be reinstated</w:t>
-      </w:r>
-      <w:proofErr w:type="gramStart"/>
-      <w:r>
-        <w:rPr>
-          <w:rFonts w:ascii="Palatino Linotype" w:hAnsi="Palatino Linotype"/>
-          <w:sz w:val="20"/>
-          <w:szCs w:val="20"/>
-        </w:rPr>
-        <w:t xml:space="preserve">.</w:t>
-      </w:r>
-      <w:r>
-        <w:rPr>
-          <w:rFonts w:ascii="Palatino Linotype" w:hAnsi="Palatino Linotype"/>
-          <w:sz w:val="20"/>
-          <w:szCs w:val="20"/>
-        </w:rPr>
-        <w:t xml:space="preserve"/>
-      </w:r>
-      <w:r>
-        <w:rPr>
-          <w:rFonts w:ascii="Palatino Linotype" w:hAnsi="Palatino Linotype"/>
-          <w:sz w:val="20"/>
-          <w:szCs w:val="20"/>
-        </w:rPr>
-        <w:t xml:space="preserve"/>
-        <w:br/>
-        <w:t xml:space="preserve"/>
+      <w:r>
+        <w:rPr>
+          <w:rFonts w:ascii="Palatino Linotype" w:hAnsi="Palatino Linotype"/>
+          <w:sz w:val="20"/>
+          <w:szCs w:val="20"/>
+        </w:rPr>
+        <w:t>Defendant shall report to jail time</w:t>
+      </w:r>
+      <w:r>
+        <w:rPr>
+          <w:rFonts w:ascii="Palatino Linotype" w:hAnsi="Palatino Linotype"/>
+          <w:sz w:val="20"/>
+          <w:szCs w:val="20"/>
+        </w:rPr>
+        <w:t>l</w:t>
+      </w:r>
+      <w:r>
+        <w:rPr>
+          <w:rFonts w:ascii="Palatino Linotype" w:hAnsi="Palatino Linotype"/>
+          <w:sz w:val="20"/>
+          <w:szCs w:val="20"/>
+        </w:rPr>
+        <w:t>y and sober.</w:t>
       </w:r>
     </w:p>
     <w:p>
       <w:pPr>
+        <w:pStyle w:val="ListParagraph"/>
+        <w:numPr>
+          <w:ilvl w:val="0"/>
+          <w:numId w:val="3"/>
+        </w:numPr>
         <w:jc w:val="both"/>
         <w:rPr>
           <w:rFonts w:ascii="Palatino Linotype" w:hAnsi="Palatino Linotype"/>
@@ -1963,41 +2006,213 @@
           <w:szCs w:val="20"/>
         </w:rPr>
       </w:pPr>
-      <w:proofErr w:type="gramStart"/>
-      <w:r>
-        <w:rPr>
-          <w:rFonts w:ascii="Palatino Linotype" w:hAnsi="Palatino Linotype"/>
-          <w:b/>
-          <w:sz w:val="20"/>
-          <w:szCs w:val="20"/>
-        </w:rPr>
-        <w:t>Other Conditions.</w:t>
-      </w:r>
-      <w:proofErr w:type="gramEnd"/>
-      <w:r>
-        <w:rPr>
-          <w:rFonts w:ascii="Palatino Linotype" w:hAnsi="Palatino Linotype"/>
-          <w:b/>
+      <w:r>
+        <w:rPr>
+          <w:rFonts w:ascii="Palatino Linotype" w:hAnsi="Palatino Linotype"/>
+          <w:sz w:val="20"/>
+          <w:szCs w:val="20"/>
+        </w:rPr>
+        <w:t xml:space="preserve">The jail days imposed shall be served</w:t>
+      </w:r>
+      <w:r>
+        <w:rPr>
+          <w:rFonts w:ascii="Palatino Linotype" w:hAnsi="Palatino Linotype"/>
+          <w:sz w:val="20"/>
+          <w:szCs w:val="20"/>
+        </w:rPr>
+        <w:t xml:space="preserve"> as</w:t>
+      </w:r>
+      <w:r>
+        <w:rPr>
+          <w:rFonts w:ascii="Palatino Linotype" w:hAnsi="Palatino Linotype"/>
+          <w:sz w:val="20"/>
+          <w:szCs w:val="20"/>
+        </w:rPr>
+        <w:t xml:space="preserve"> intermittent days. </w:t>
+      </w:r>
+      <w:r>
+        <w:rPr>
+          <w:rFonts w:ascii="Palatino Linotype" w:hAnsi="Palatino Linotype"/>
+          <w:sz w:val="20"/>
+          <w:szCs w:val="20"/>
+        </w:rPr>
+        <w:t xml:space="preserve">W R.</w:t>
+      </w:r>
+      <w:r>
+        <w:rPr>
+          <w:rFonts w:ascii="Palatino Linotype" w:hAnsi="Palatino Linotype"/>
+          <w:sz w:val="20"/>
+          <w:szCs w:val="20"/>
+        </w:rPr>
+        <w:t xml:space="preserve"/>
+      </w:r>
+      <w:r>
+        <w:rPr>
+          <w:rFonts w:ascii="Palatino Linotype" w:hAnsi="Palatino Linotype"/>
           <w:sz w:val="20"/>
           <w:szCs w:val="20"/>
         </w:rPr>
         <w:t xml:space="preserve"> </w:t>
       </w:r>
-      <w:r>
-        <w:rPr>
-          <w:rFonts w:ascii="Palatino Linotype" w:hAnsi="Palatino Linotype"/>
-          <w:sz w:val="20"/>
-          <w:szCs w:val="20"/>
-        </w:rPr>
-        <w:t xml:space="preserve">TEST this baby.</w:t>
-      </w:r>
-      <w:r>
-        <w:rPr>
-          <w:rFonts w:ascii="Palatino Linotype" w:hAnsi="Palatino Linotype"/>
-          <w:sz w:val="20"/>
-          <w:szCs w:val="20"/>
-        </w:rPr>
-        <w:t xml:space="preserve">.</w:t>
+    </w:p>
+    <w:p>
+      <w:pPr>
+        <w:pStyle w:val="ListParagraph"/>
+        <w:numPr>
+          <w:ilvl w:val="0"/>
+          <w:numId w:val="3"/>
+        </w:numPr>
+        <w:jc w:val="both"/>
+        <w:rPr>
+          <w:rFonts w:ascii="Palatino Linotype" w:hAnsi="Palatino Linotype"/>
+          <w:sz w:val="20"/>
+          <w:szCs w:val="20"/>
+        </w:rPr>
+      </w:pPr>
+      <w:r>
+        <w:rPr>
+          <w:rFonts w:ascii="Palatino Linotype" w:hAnsi="Palatino Linotype"/>
+          <w:sz w:val="20"/>
+          <w:szCs w:val="20"/>
+        </w:rPr>
+        <w:t xml:space="preserve">Defendant </w:t>
+      </w:r>
+      <w:r>
+        <w:rPr>
+          <w:rFonts w:ascii="Palatino Linotype" w:hAnsi="Palatino Linotype"/>
+          <w:sz w:val="20"/>
+          <w:szCs w:val="20"/>
+        </w:rPr>
+        <w:t xml:space="preserve">may complete the Driver’s Intervention Program in lieu of serving 3 </w:t>
+      </w:r>
+      <w:r>
+        <w:rPr>
+          <w:rFonts w:ascii="Palatino Linotype" w:hAnsi="Palatino Linotype"/>
+          <w:sz w:val="20"/>
+          <w:szCs w:val="20"/>
+        </w:rPr>
+        <w:t xml:space="preserve">days in jail.</w:t>
+      </w:r>
+      <w:r>
+        <w:rPr>
+          <w:rFonts w:ascii="Palatino Linotype" w:hAnsi="Palatino Linotype"/>
+          <w:sz w:val="20"/>
+          <w:szCs w:val="20"/>
+        </w:rPr>
+        <w:t xml:space="preserve"> Defendant shall complete the program as specified by the Office of Community Control.</w:t>
+      </w:r>
+      <w:r>
+        <w:rPr>
+          <w:rFonts w:ascii="Palatino Linotype" w:hAnsi="Palatino Linotype"/>
+          <w:sz w:val="20"/>
+          <w:szCs w:val="20"/>
+        </w:rPr>
+        <w:t xml:space="preserve"/>
+      </w:r>
+      <w:r>
+        <w:rPr>
+          <w:rFonts w:ascii="Palatino Linotype" w:hAnsi="Palatino Linotype"/>
+          <w:sz w:val="20"/>
+          <w:szCs w:val="20"/>
+        </w:rPr>
+        <w:t xml:space="preserve"/>
+      </w:r>
+    </w:p>
+    <w:p>
+      <w:pPr>
+        <w:pStyle w:val="ListParagraph"/>
+        <w:numPr>
+          <w:ilvl w:val="0"/>
+          <w:numId w:val="3"/>
+        </w:numPr>
+        <w:jc w:val="both"/>
+        <w:rPr>
+          <w:rFonts w:ascii="Palatino Linotype" w:hAnsi="Palatino Linotype"/>
+          <w:sz w:val="20"/>
+          <w:szCs w:val="20"/>
+        </w:rPr>
+      </w:pPr>
+      <w:r>
+        <w:rPr>
+          <w:rFonts w:ascii="Palatino Linotype" w:hAnsi="Palatino Linotype"/>
+          <w:sz w:val="20"/>
+          <w:szCs w:val="20"/>
+        </w:rPr>
+        <w:t>Defendant shall timely pay</w:t>
+      </w:r>
+      <w:r>
+        <w:rPr>
+          <w:rFonts w:ascii="Palatino Linotype" w:hAnsi="Palatino Linotype"/>
+          <w:sz w:val="20"/>
+          <w:szCs w:val="20"/>
+        </w:rPr>
+        <w:t>,</w:t>
+      </w:r>
+      <w:r>
+        <w:rPr>
+          <w:rFonts w:ascii="Palatino Linotype" w:hAnsi="Palatino Linotype"/>
+          <w:sz w:val="20"/>
+          <w:szCs w:val="20"/>
+        </w:rPr>
+        <w:t xml:space="preserve"> or dispute</w:t>
+      </w:r>
+      <w:r>
+        <w:rPr>
+          <w:rFonts w:ascii="Palatino Linotype" w:hAnsi="Palatino Linotype"/>
+          <w:sz w:val="20"/>
+          <w:szCs w:val="20"/>
+        </w:rPr>
+        <w:t xml:space="preserve">,</w:t>
+      </w:r>
+      <w:r>
+        <w:rPr>
+          <w:rFonts w:ascii="Palatino Linotype" w:hAnsi="Palatino Linotype"/>
+          <w:sz w:val="20"/>
+          <w:szCs w:val="20"/>
+        </w:rPr>
+        <w:t xml:space="preserve"> confinement costs billed pursuant to R.C. 2929.37 or be subject to certificate of judgment by the Clerk.</w:t>
+      </w:r>
+    </w:p>
+    <w:p>
+      <w:pPr>
+        <w:jc w:val="both"/>
+        <w:rPr>
+          <w:rFonts w:ascii="Palatino Linotype" w:hAnsi="Palatino Linotype"/>
+          <w:sz w:val="20"/>
+          <w:szCs w:val="20"/>
+        </w:rPr>
+      </w:pPr>
+      <w:r>
+        <w:rPr>
+          <w:rFonts w:ascii="Palatino Linotype" w:hAnsi="Palatino Linotype"/>
+          <w:sz w:val="20"/>
+          <w:szCs w:val="20"/>
+        </w:rPr>
+        <w:t xml:space="preserve"/>
+      </w:r>
+      <w:r>
+        <w:rPr>
+          <w:rFonts w:ascii="Palatino Linotype" w:hAnsi="Palatino Linotype"/>
+          <w:sz w:val="20"/>
+          <w:szCs w:val="20"/>
+        </w:rPr>
+        <w:t xml:space="preserve"/>
+      </w:r>
+      <w:r>
+        <w:rPr>
+          <w:rFonts w:ascii="Palatino Linotype" w:hAnsi="Palatino Linotype"/>
+          <w:sz w:val="20"/>
+          <w:szCs w:val="20"/>
+        </w:rPr>
+        <w:t xml:space="preserve"/>
+      </w:r>
+      <w:r>
+        <w:rPr>
+          <w:rFonts w:ascii="Palatino Linotype" w:hAnsi="Palatino Linotype"/>
+          <w:sz w:val="20"/>
+          <w:szCs w:val="20"/>
+        </w:rPr>
+        <w:t xml:space="preserve"/>
       </w:r>
       <w:r>
         <w:rPr>
@@ -2047,7 +2262,6 @@
           <w:sz w:val="20"/>
           <w:szCs w:val="20"/>
         </w:rPr>
-        <w:lastRenderedPageBreak/>
         <w:tab/>
       </w:r>
       <w:r>
@@ -2268,27 +2482,6 @@
         </w:rPr>
         <w:t xml:space="preserve">___ Prosecutor’s Office, ___ MICHAEL DOUGLAS</w:t>
       </w:r>
-    </w:p>
-    <w:p>
-      <w:pPr>
-        <w:tabs>
-          <w:tab w:val="left" w:pos="-1080"/>
-          <w:tab w:val="left" w:pos="-720"/>
-          <w:tab w:val="left" w:pos="0"/>
-          <w:tab w:val="left" w:pos="720"/>
-          <w:tab w:val="left" w:pos="1440"/>
-          <w:tab w:val="left" w:pos="2160"/>
-          <w:tab w:val="left" w:pos="2880"/>
-          <w:tab w:val="left" w:pos="3600"/>
-          <w:tab w:val="left" w:pos="4320"/>
-          <w:tab w:val="left" w:pos="4680"/>
-        </w:tabs>
-        <w:rPr>
-          <w:rFonts w:ascii="Palatino Linotype" w:hAnsi="Palatino Linotype"/>
-          <w:sz w:val="16"/>
-          <w:szCs w:val="16"/>
-        </w:rPr>
-      </w:pPr>
     </w:p>
     <w:sectPr>
       <w:headerReference w:type="even" r:id="rId8"/>
@@ -2340,7 +2533,12 @@
 <w:ftr xmlns:wpc="http://schemas.microsoft.com/office/word/2010/wordprocessingCanvas" xmlns:mc="http://schemas.openxmlformats.org/markup-compatibility/2006" xmlns:o="urn:schemas-microsoft-com:office:office" xmlns:r="http://schemas.openxmlformats.org/officeDocument/2006/relationships" xmlns:m="http://schemas.openxmlformats.org/officeDocument/2006/math" xmlns:v="urn:schemas-microsoft-com:vml" xmlns:wp14="http://schemas.microsoft.com/office/word/2010/wordprocessingDrawing" xmlns:wp="http://schemas.openxmlformats.org/drawingml/2006/wordprocessingDrawing" xmlns:w10="urn:schemas-microsoft-com:office:word" xmlns:w="http://schemas.openxmlformats.org/wordprocessingml/2006/main" xmlns:w14="http://schemas.microsoft.com/office/word/2010/wordml" xmlns:wpg="http://schemas.microsoft.com/office/word/2010/wordprocessingGroup" xmlns:wpi="http://schemas.microsoft.com/office/word/2010/wordprocessingInk" xmlns:wne="http://schemas.microsoft.com/office/word/2006/wordml" xmlns:wps="http://schemas.microsoft.com/office/word/2010/wordprocessingShape" mc:Ignorable="w14 wp14">
   <w:sdt>
     <w:sdtPr>
-      <w:id w:val="-1309706245"/>
+      <w:rPr>
+        <w:rFonts w:ascii="Palatino Linotype" w:hAnsi="Palatino Linotype"/>
+        <w:sz w:val="20"/>
+        <w:szCs w:val="20"/>
+      </w:rPr>
+      <w:id w:val="-2099861789"/>
       <w:docPartObj>
         <w:docPartGallery w:val="Page Numbers (Bottom of Page)"/>
         <w:docPartUnique/>
@@ -2355,19 +2553,13 @@
             <w:sz w:val="20"/>
             <w:szCs w:val="20"/>
           </w:rPr>
-          <w:id w:val="98381352"/>
+          <w:id w:val="860082579"/>
           <w:docPartObj>
             <w:docPartGallery w:val="Page Numbers (Top of Page)"/>
             <w:docPartUnique/>
           </w:docPartObj>
         </w:sdtPr>
-        <w:sdtEndPr>
-          <w:rPr>
-            <w:rFonts w:ascii="Times New Roman" w:hAnsi="Times New Roman"/>
-            <w:sz w:val="24"/>
-            <w:szCs w:val="24"/>
-          </w:rPr>
-        </w:sdtEndPr>
+        <w:sdtEndPr/>
         <w:sdtContent>
           <w:p>
             <w:pPr>
@@ -2437,7 +2629,7 @@
                 <w:sz w:val="20"/>
                 <w:szCs w:val="20"/>
               </w:rPr>
-              <w:t>1</w:t>
+              <w:t>3</w:t>
             </w:r>
             <w:r>
               <w:rPr>
@@ -2496,7 +2688,7 @@
                 <w:sz w:val="20"/>
                 <w:szCs w:val="20"/>
               </w:rPr>
-              <w:t>3</w:t>
+              <w:t>5</w:t>
             </w:r>
             <w:r>
               <w:rPr>
@@ -2526,39 +2718,11 @@
               </w:rPr>
               <w:t xml:space="preserve">Final Judgment Entry 21CRB01268</w:t>
             </w:r>
-          </w:p>
-          <w:p>
-            <w:pPr>
-              <w:pStyle w:val="Footer"/>
-              <w:jc w:val="right"/>
-            </w:pPr>
           </w:p>
         </w:sdtContent>
       </w:sdt>
     </w:sdtContent>
   </w:sdt>
-  <w:p>
-    <w:pPr>
-      <w:tabs>
-        <w:tab w:val="left" w:pos="-1080"/>
-        <w:tab w:val="left" w:pos="-720"/>
-        <w:tab w:val="left" w:pos="0"/>
-        <w:tab w:val="left" w:pos="720"/>
-        <w:tab w:val="left" w:pos="1440"/>
-        <w:tab w:val="left" w:pos="2160"/>
-        <w:tab w:val="left" w:pos="2880"/>
-        <w:tab w:val="left" w:pos="3600"/>
-        <w:tab w:val="left" w:pos="4320"/>
-        <w:tab w:val="left" w:pos="4680"/>
-      </w:tabs>
-      <w:jc w:val="right"/>
-      <w:rPr>
-        <w:rFonts w:ascii="Palatino Linotype" w:hAnsi="Palatino Linotype"/>
-        <w:sz w:val="20"/>
-        <w:szCs w:val="20"/>
-      </w:rPr>
-    </w:pPr>
-  </w:p>
 </w:ftr>
 </file>
 
@@ -2750,8 +2914,240 @@
       </w:rPr>
     </w:lvl>
   </w:abstractNum>
+  <w:abstractNum w:abstractNumId="1">
+    <w:nsid w:val="279660C9"/>
+    <w:multiLevelType w:val="hybridMultilevel"/>
+    <w:tmpl w:val="672ECC5E"/>
+    <w:lvl w:ilvl="0" w:tplc="04090001">
+      <w:start w:val="1"/>
+      <w:numFmt w:val="bullet"/>
+      <w:lvlText w:val=""/>
+      <w:lvlJc w:val="left"/>
+      <w:pPr>
+        <w:ind w:left="720" w:hanging="360"/>
+      </w:pPr>
+      <w:rPr>
+        <w:rFonts w:ascii="Symbol" w:hAnsi="Symbol" w:hint="default"/>
+      </w:rPr>
+    </w:lvl>
+    <w:lvl w:ilvl="1" w:tplc="04090003" w:tentative="1">
+      <w:start w:val="1"/>
+      <w:numFmt w:val="bullet"/>
+      <w:lvlText w:val="o"/>
+      <w:lvlJc w:val="left"/>
+      <w:pPr>
+        <w:ind w:left="1440" w:hanging="360"/>
+      </w:pPr>
+      <w:rPr>
+        <w:rFonts w:ascii="Courier New" w:hAnsi="Courier New" w:cs="Courier New" w:hint="default"/>
+      </w:rPr>
+    </w:lvl>
+    <w:lvl w:ilvl="2" w:tplc="04090005" w:tentative="1">
+      <w:start w:val="1"/>
+      <w:numFmt w:val="bullet"/>
+      <w:lvlText w:val=""/>
+      <w:lvlJc w:val="left"/>
+      <w:pPr>
+        <w:ind w:left="2160" w:hanging="360"/>
+      </w:pPr>
+      <w:rPr>
+        <w:rFonts w:ascii="Wingdings" w:hAnsi="Wingdings" w:hint="default"/>
+      </w:rPr>
+    </w:lvl>
+    <w:lvl w:ilvl="3" w:tplc="04090001" w:tentative="1">
+      <w:start w:val="1"/>
+      <w:numFmt w:val="bullet"/>
+      <w:lvlText w:val=""/>
+      <w:lvlJc w:val="left"/>
+      <w:pPr>
+        <w:ind w:left="2880" w:hanging="360"/>
+      </w:pPr>
+      <w:rPr>
+        <w:rFonts w:ascii="Symbol" w:hAnsi="Symbol" w:hint="default"/>
+      </w:rPr>
+    </w:lvl>
+    <w:lvl w:ilvl="4" w:tplc="04090003" w:tentative="1">
+      <w:start w:val="1"/>
+      <w:numFmt w:val="bullet"/>
+      <w:lvlText w:val="o"/>
+      <w:lvlJc w:val="left"/>
+      <w:pPr>
+        <w:ind w:left="3600" w:hanging="360"/>
+      </w:pPr>
+      <w:rPr>
+        <w:rFonts w:ascii="Courier New" w:hAnsi="Courier New" w:cs="Courier New" w:hint="default"/>
+      </w:rPr>
+    </w:lvl>
+    <w:lvl w:ilvl="5" w:tplc="04090005" w:tentative="1">
+      <w:start w:val="1"/>
+      <w:numFmt w:val="bullet"/>
+      <w:lvlText w:val=""/>
+      <w:lvlJc w:val="left"/>
+      <w:pPr>
+        <w:ind w:left="4320" w:hanging="360"/>
+      </w:pPr>
+      <w:rPr>
+        <w:rFonts w:ascii="Wingdings" w:hAnsi="Wingdings" w:hint="default"/>
+      </w:rPr>
+    </w:lvl>
+    <w:lvl w:ilvl="6" w:tplc="04090001" w:tentative="1">
+      <w:start w:val="1"/>
+      <w:numFmt w:val="bullet"/>
+      <w:lvlText w:val=""/>
+      <w:lvlJc w:val="left"/>
+      <w:pPr>
+        <w:ind w:left="5040" w:hanging="360"/>
+      </w:pPr>
+      <w:rPr>
+        <w:rFonts w:ascii="Symbol" w:hAnsi="Symbol" w:hint="default"/>
+      </w:rPr>
+    </w:lvl>
+    <w:lvl w:ilvl="7" w:tplc="04090003" w:tentative="1">
+      <w:start w:val="1"/>
+      <w:numFmt w:val="bullet"/>
+      <w:lvlText w:val="o"/>
+      <w:lvlJc w:val="left"/>
+      <w:pPr>
+        <w:ind w:left="5760" w:hanging="360"/>
+      </w:pPr>
+      <w:rPr>
+        <w:rFonts w:ascii="Courier New" w:hAnsi="Courier New" w:cs="Courier New" w:hint="default"/>
+      </w:rPr>
+    </w:lvl>
+    <w:lvl w:ilvl="8" w:tplc="04090005" w:tentative="1">
+      <w:start w:val="1"/>
+      <w:numFmt w:val="bullet"/>
+      <w:lvlText w:val=""/>
+      <w:lvlJc w:val="left"/>
+      <w:pPr>
+        <w:ind w:left="6480" w:hanging="360"/>
+      </w:pPr>
+      <w:rPr>
+        <w:rFonts w:ascii="Wingdings" w:hAnsi="Wingdings" w:hint="default"/>
+      </w:rPr>
+    </w:lvl>
+  </w:abstractNum>
+  <w:abstractNum w:abstractNumId="2">
+    <w:nsid w:val="2E17566E"/>
+    <w:multiLevelType w:val="hybridMultilevel"/>
+    <w:tmpl w:val="00866CE6"/>
+    <w:lvl w:ilvl="0" w:tplc="04090001">
+      <w:start w:val="1"/>
+      <w:numFmt w:val="bullet"/>
+      <w:lvlText w:val=""/>
+      <w:lvlJc w:val="left"/>
+      <w:pPr>
+        <w:ind w:left="779" w:hanging="360"/>
+      </w:pPr>
+      <w:rPr>
+        <w:rFonts w:ascii="Symbol" w:hAnsi="Symbol" w:hint="default"/>
+      </w:rPr>
+    </w:lvl>
+    <w:lvl w:ilvl="1" w:tplc="04090003">
+      <w:start w:val="1"/>
+      <w:numFmt w:val="bullet"/>
+      <w:lvlText w:val="o"/>
+      <w:lvlJc w:val="left"/>
+      <w:pPr>
+        <w:ind w:left="1499" w:hanging="360"/>
+      </w:pPr>
+      <w:rPr>
+        <w:rFonts w:ascii="Courier New" w:hAnsi="Courier New" w:cs="Courier New" w:hint="default"/>
+      </w:rPr>
+    </w:lvl>
+    <w:lvl w:ilvl="2" w:tplc="04090005" w:tentative="1">
+      <w:start w:val="1"/>
+      <w:numFmt w:val="bullet"/>
+      <w:lvlText w:val=""/>
+      <w:lvlJc w:val="left"/>
+      <w:pPr>
+        <w:ind w:left="2219" w:hanging="360"/>
+      </w:pPr>
+      <w:rPr>
+        <w:rFonts w:ascii="Wingdings" w:hAnsi="Wingdings" w:hint="default"/>
+      </w:rPr>
+    </w:lvl>
+    <w:lvl w:ilvl="3" w:tplc="04090001" w:tentative="1">
+      <w:start w:val="1"/>
+      <w:numFmt w:val="bullet"/>
+      <w:lvlText w:val=""/>
+      <w:lvlJc w:val="left"/>
+      <w:pPr>
+        <w:ind w:left="2939" w:hanging="360"/>
+      </w:pPr>
+      <w:rPr>
+        <w:rFonts w:ascii="Symbol" w:hAnsi="Symbol" w:hint="default"/>
+      </w:rPr>
+    </w:lvl>
+    <w:lvl w:ilvl="4" w:tplc="04090003" w:tentative="1">
+      <w:start w:val="1"/>
+      <w:numFmt w:val="bullet"/>
+      <w:lvlText w:val="o"/>
+      <w:lvlJc w:val="left"/>
+      <w:pPr>
+        <w:ind w:left="3659" w:hanging="360"/>
+      </w:pPr>
+      <w:rPr>
+        <w:rFonts w:ascii="Courier New" w:hAnsi="Courier New" w:cs="Courier New" w:hint="default"/>
+      </w:rPr>
+    </w:lvl>
+    <w:lvl w:ilvl="5" w:tplc="04090005" w:tentative="1">
+      <w:start w:val="1"/>
+      <w:numFmt w:val="bullet"/>
+      <w:lvlText w:val=""/>
+      <w:lvlJc w:val="left"/>
+      <w:pPr>
+        <w:ind w:left="4379" w:hanging="360"/>
+      </w:pPr>
+      <w:rPr>
+        <w:rFonts w:ascii="Wingdings" w:hAnsi="Wingdings" w:hint="default"/>
+      </w:rPr>
+    </w:lvl>
+    <w:lvl w:ilvl="6" w:tplc="04090001" w:tentative="1">
+      <w:start w:val="1"/>
+      <w:numFmt w:val="bullet"/>
+      <w:lvlText w:val=""/>
+      <w:lvlJc w:val="left"/>
+      <w:pPr>
+        <w:ind w:left="5099" w:hanging="360"/>
+      </w:pPr>
+      <w:rPr>
+        <w:rFonts w:ascii="Symbol" w:hAnsi="Symbol" w:hint="default"/>
+      </w:rPr>
+    </w:lvl>
+    <w:lvl w:ilvl="7" w:tplc="04090003" w:tentative="1">
+      <w:start w:val="1"/>
+      <w:numFmt w:val="bullet"/>
+      <w:lvlText w:val="o"/>
+      <w:lvlJc w:val="left"/>
+      <w:pPr>
+        <w:ind w:left="5819" w:hanging="360"/>
+      </w:pPr>
+      <w:rPr>
+        <w:rFonts w:ascii="Courier New" w:hAnsi="Courier New" w:cs="Courier New" w:hint="default"/>
+      </w:rPr>
+    </w:lvl>
+    <w:lvl w:ilvl="8" w:tplc="04090005" w:tentative="1">
+      <w:start w:val="1"/>
+      <w:numFmt w:val="bullet"/>
+      <w:lvlText w:val=""/>
+      <w:lvlJc w:val="left"/>
+      <w:pPr>
+        <w:ind w:left="6539" w:hanging="360"/>
+      </w:pPr>
+      <w:rPr>
+        <w:rFonts w:ascii="Wingdings" w:hAnsi="Wingdings" w:hint="default"/>
+      </w:rPr>
+    </w:lvl>
+  </w:abstractNum>
   <w:num w:numId="1">
     <w:abstractNumId w:val="0"/>
+  </w:num>
+  <w:num w:numId="2">
+    <w:abstractNumId w:val="2"/>
+  </w:num>
+  <w:num w:numId="3">
+    <w:abstractNumId w:val="1"/>
   </w:num>
 </w:numbering>
 </file>
@@ -3070,6 +3466,49 @@
       <w:contextualSpacing/>
     </w:pPr>
   </w:style>
+  <w:style w:type="character" w:styleId="CommentReference">
+    <w:name w:val="annotation reference"/>
+    <w:basedOn w:val="DefaultParagraphFont"/>
+    <w:uiPriority w:val="99"/>
+    <w:semiHidden/>
+    <w:unhideWhenUsed/>
+    <w:rsid w:val="00A53114"/>
+    <w:rPr>
+      <w:sz w:val="16"/>
+      <w:szCs w:val="16"/>
+    </w:rPr>
+  </w:style>
+  <w:style w:type="paragraph" w:styleId="CommentText">
+    <w:name w:val="annotation text"/>
+    <w:basedOn w:val="Normal"/>
+    <w:link w:val="CommentTextChar"/>
+    <w:uiPriority w:val="99"/>
+    <w:unhideWhenUsed/>
+    <w:rsid w:val="00A53114"/>
+    <w:pPr>
+      <w:widowControl/>
+      <w:autoSpaceDE/>
+      <w:autoSpaceDN/>
+      <w:adjustRightInd/>
+    </w:pPr>
+    <w:rPr>
+      <w:rFonts w:asciiTheme="minorHAnsi" w:eastAsiaTheme="minorHAnsi" w:hAnsiTheme="minorHAnsi" w:cstheme="minorBidi"/>
+      <w:sz w:val="20"/>
+      <w:szCs w:val="20"/>
+    </w:rPr>
+  </w:style>
+  <w:style w:type="character" w:customStyle="1" w:styleId="CommentTextChar">
+    <w:name w:val="Comment Text Char"/>
+    <w:basedOn w:val="DefaultParagraphFont"/>
+    <w:link w:val="CommentText"/>
+    <w:uiPriority w:val="99"/>
+    <w:rsid w:val="00A53114"/>
+    <w:rPr>
+      <w:rFonts w:eastAsiaTheme="minorHAnsi"/>
+      <w:sz w:val="20"/>
+      <w:szCs w:val="20"/>
+    </w:rPr>
+  </w:style>
 </w:styles>
 </file>
 
@@ -3387,6 +3826,49 @@
       <w:contextualSpacing/>
     </w:pPr>
   </w:style>
+  <w:style w:type="character" w:styleId="CommentReference">
+    <w:name w:val="annotation reference"/>
+    <w:basedOn w:val="DefaultParagraphFont"/>
+    <w:uiPriority w:val="99"/>
+    <w:semiHidden/>
+    <w:unhideWhenUsed/>
+    <w:rsid w:val="00A53114"/>
+    <w:rPr>
+      <w:sz w:val="16"/>
+      <w:szCs w:val="16"/>
+    </w:rPr>
+  </w:style>
+  <w:style w:type="paragraph" w:styleId="CommentText">
+    <w:name w:val="annotation text"/>
+    <w:basedOn w:val="Normal"/>
+    <w:link w:val="CommentTextChar"/>
+    <w:uiPriority w:val="99"/>
+    <w:unhideWhenUsed/>
+    <w:rsid w:val="00A53114"/>
+    <w:pPr>
+      <w:widowControl/>
+      <w:autoSpaceDE/>
+      <w:autoSpaceDN/>
+      <w:adjustRightInd/>
+    </w:pPr>
+    <w:rPr>
+      <w:rFonts w:asciiTheme="minorHAnsi" w:eastAsiaTheme="minorHAnsi" w:hAnsiTheme="minorHAnsi" w:cstheme="minorBidi"/>
+      <w:sz w:val="20"/>
+      <w:szCs w:val="20"/>
+    </w:rPr>
+  </w:style>
+  <w:style w:type="character" w:customStyle="1" w:styleId="CommentTextChar">
+    <w:name w:val="Comment Text Char"/>
+    <w:basedOn w:val="DefaultParagraphFont"/>
+    <w:link w:val="CommentText"/>
+    <w:uiPriority w:val="99"/>
+    <w:rsid w:val="00A53114"/>
+    <w:rPr>
+      <w:rFonts w:eastAsiaTheme="minorHAnsi"/>
+      <w:sz w:val="20"/>
+      <w:szCs w:val="20"/>
+    </w:rPr>
+  </w:style>
 </w:styles>
 </file>
 

</xml_diff>

<commit_message>
Refactoring names of transfer_field_data
</commit_message>
<xml_diff>
--- a/resources/Saved/21CRB01268_Traffic Judgment Entry.docx
+++ b/resources/Saved/21CRB01268_Traffic Judgment Entry.docx
@@ -477,7 +477,7 @@
           <w:szCs w:val="20"/>
           <w:u w:val="single"/>
         </w:rPr>
-        <w:t>FINAL JUDGMENT ENTRY</w:t>
+        <w:t xml:space="preserve">FINAL JUDGMENT ENTRY</w:t>
       </w:r>
     </w:p>
     <w:p>
@@ -499,14 +499,6 @@
         </w:rPr>
         <w:t xml:space="preserve"/>
       </w:r>
-      <w:r>
-        <w:rPr>
-          <w:rFonts w:ascii="Palatino Linotype" w:hAnsi="Palatino Linotype"/>
-          <w:sz w:val="20"/>
-          <w:szCs w:val="20"/>
-        </w:rPr>
-        <w:tab/>
-      </w:r>
     </w:p>
     <w:p>
       <w:pPr>
@@ -602,7 +594,25 @@
           <w:sz w:val="20"/>
           <w:szCs w:val="20"/>
         </w:rPr>
-        <w:t xml:space="preserve">Defendant waived right to counsel. </w:t>
+        <w:t xml:space="preserve">Defendant waived right to counsel.</w:t>
+      </w:r>
+      <w:r>
+        <w:rPr>
+          <w:rFonts w:ascii="Palatino Linotype" w:hAnsi="Palatino Linotype"/>
+          <w:bCs/>
+          <w:sz w:val="20"/>
+          <w:szCs w:val="20"/>
+        </w:rPr>
+        <w:t xml:space="preserve"> </w:t>
+      </w:r>
+      <w:r>
+        <w:rPr>
+          <w:rFonts w:ascii="Palatino Linotype" w:hAnsi="Palatino Linotype"/>
+          <w:bCs/>
+          <w:sz w:val="20"/>
+          <w:szCs w:val="20"/>
+        </w:rPr>
+        <w:t xml:space="preserve"/>
       </w:r>
       <w:r>
         <w:rPr>
@@ -751,126 +761,12 @@
     </w:p>
     <w:p>
       <w:pPr>
-        <w:jc w:val="both"/>
         <w:rPr>
           <w:rFonts w:ascii="Palatino Linotype" w:hAnsi="Palatino Linotype"/>
           <w:sz w:val="20"/>
           <w:szCs w:val="20"/>
         </w:rPr>
       </w:pPr>
-      <w:r>
-        <w:rPr>
-          <w:rFonts w:ascii="Palatino Linotype" w:hAnsi="Palatino Linotype"/>
-          <w:sz w:val="20"/>
-          <w:szCs w:val="20"/>
-        </w:rPr>
-        <w:t xml:space="preserve"/>
-      </w:r>
-      <w:r>
-        <w:rPr>
-          <w:rFonts w:ascii="Palatino Linotype" w:hAnsi="Palatino Linotype"/>
-          <w:sz w:val="20"/>
-          <w:szCs w:val="20"/>
-        </w:rPr>
-        <w:t xml:space="preserve"/>
-        <w:br/>
-        <w:t xml:space="preserve"/>
-      </w:r>
-      <w:proofErr w:type="gramStart"/>
-      <w:r>
-        <w:rPr>
-          <w:rFonts w:ascii="Palatino Linotype" w:hAnsi="Palatino Linotype"/>
-          <w:b/>
-          <w:sz w:val="20"/>
-          <w:szCs w:val="20"/>
-        </w:rPr>
-        <w:t>Diversion.</w:t>
-      </w:r>
-      <w:proofErr w:type="gramEnd"/>
-      <w:r>
-        <w:rPr>
-          <w:rFonts w:ascii="Palatino Linotype" w:hAnsi="Palatino Linotype"/>
-          <w:b/>
-          <w:sz w:val="20"/>
-          <w:szCs w:val="20"/>
-        </w:rPr>
-        <w:t xml:space="preserve"> </w:t>
-      </w:r>
-      <w:r>
-        <w:rPr>
-          <w:rFonts w:ascii="Palatino Linotype" w:hAnsi="Palatino Linotype"/>
-          <w:b/>
-          <w:sz w:val="20"/>
-          <w:szCs w:val="20"/>
-        </w:rPr>
-        <w:t xml:space="preserve"> </w:t>
-      </w:r>
-      <w:r>
-        <w:rPr>
-          <w:rFonts w:ascii="Palatino Linotype" w:hAnsi="Palatino Linotype"/>
-          <w:sz w:val="20"/>
-          <w:szCs w:val="20"/>
-        </w:rPr>
-        <w:t xml:space="preserve">Defendant is eligible for the Prosecutor Diversion Program. The Defendant’s plea and the Court’s findings are set forth in the chart below. The sentence, including any fines, costs and jail days, is SUSPENDED pending Defendant’s completion of the diversion program. Should Defendant fail to complete the terms of the diversion program, the sentence shall apply</w:t>
-      </w:r>
-      <w:r>
-        <w:rPr>
-          <w:rFonts w:ascii="Palatino Linotype" w:hAnsi="Palatino Linotype"/>
-          <w:sz w:val="20"/>
-          <w:szCs w:val="20"/>
-        </w:rPr>
-        <w:t xml:space="preserve"> and Defendant shall pay fines by May 17, 2022</w:t>
-      </w:r>
-      <w:r>
-        <w:rPr>
-          <w:rFonts w:ascii="Palatino Linotype" w:hAnsi="Palatino Linotype"/>
-          <w:sz w:val="20"/>
-          <w:szCs w:val="20"/>
-        </w:rPr>
-        <w:t xml:space="preserve"/>
-      </w:r>
-      <w:r>
-        <w:rPr>
-          <w:rFonts w:ascii="Palatino Linotype" w:hAnsi="Palatino Linotype"/>
-          <w:sz w:val="20"/>
-          <w:szCs w:val="20"/>
-        </w:rPr>
-        <w:t xml:space="preserve"> and shall report to jail on March 20, 2022</w:t>
-      </w:r>
-      <w:r>
-        <w:rPr>
-          <w:rFonts w:ascii="Palatino Linotype" w:hAnsi="Palatino Linotype"/>
-          <w:sz w:val="20"/>
-          <w:szCs w:val="20"/>
-        </w:rPr>
-        <w:t xml:space="preserve"/>
-      </w:r>
-      <w:r>
-        <w:rPr>
-          <w:rFonts w:ascii="Palatino Linotype" w:hAnsi="Palatino Linotype"/>
-          <w:sz w:val="20"/>
-          <w:szCs w:val="20"/>
-        </w:rPr>
-        <w:t>.</w:t>
-      </w:r>
-      <w:r>
-        <w:rPr>
-          <w:rFonts w:ascii="Palatino Linotype" w:hAnsi="Palatino Linotype"/>
-          <w:sz w:val="20"/>
-          <w:szCs w:val="20"/>
-        </w:rPr>
-        <w:t xml:space="preserve"/>
-        <w:br/>
-        <w:t xml:space="preserve"/>
-      </w:r>
-      <w:r>
-        <w:rPr>
-          <w:rFonts w:ascii="Palatino Linotype" w:hAnsi="Palatino Linotype"/>
-          <w:sz w:val="20"/>
-          <w:szCs w:val="20"/>
-        </w:rPr>
-        <w:t xml:space="preserve"/>
-      </w:r>
     </w:p>
     <w:tbl>
       <w:tblPr>
@@ -1083,7 +979,6 @@
                 <w:sz w:val="20"/>
                 <w:szCs w:val="20"/>
               </w:rPr>
-              <w:lastRenderedPageBreak/>
               <w:t>Degree</w:t>
             </w:r>
           </w:p>
@@ -1165,6 +1060,7 @@
                 <w:sz w:val="20"/>
                 <w:szCs w:val="20"/>
               </w:rPr>
+              <w:lastRenderedPageBreak/>
               <w:t>Plea</w:t>
             </w:r>
           </w:p>
@@ -1471,188 +1367,6 @@
           </w:p>
         </w:tc>
       </w:tr>
-      <w:tr>
-        <w:trPr>
-          <w:jc w:val="center"/>
-        </w:trPr>
-        <w:tc>
-          <w:tcPr>
-            <w:tcW w:w="1801" w:type="dxa"/>
-          </w:tcPr>
-          <w:p>
-            <w:pPr>
-              <w:tabs>
-                <w:tab w:val="left" w:pos="-1080"/>
-                <w:tab w:val="left" w:pos="-720"/>
-                <w:tab w:val="left" w:pos="0"/>
-                <w:tab w:val="left" w:pos="720"/>
-                <w:tab w:val="left" w:pos="1440"/>
-                <w:tab w:val="left" w:pos="2160"/>
-                <w:tab w:val="left" w:pos="2880"/>
-                <w:tab w:val="left" w:pos="3600"/>
-                <w:tab w:val="left" w:pos="4320"/>
-                <w:tab w:val="left" w:pos="4680"/>
-              </w:tabs>
-              <w:rPr>
-                <w:rFonts w:ascii="Palatino Linotype" w:hAnsi="Palatino Linotype"/>
-                <w:b/>
-                <w:bCs/>
-                <w:sz w:val="20"/>
-                <w:szCs w:val="20"/>
-              </w:rPr>
-            </w:pPr>
-            <w:r>
-              <w:rPr>
-                <w:rFonts w:ascii="Palatino Linotype" w:hAnsi="Palatino Linotype"/>
-                <w:b/>
-                <w:bCs/>
-                <w:sz w:val="20"/>
-                <w:szCs w:val="20"/>
-              </w:rPr>
-              <w:t>Jail Days</w:t>
-            </w:r>
-          </w:p>
-        </w:tc>
-        <w:tc>
-          <w:tcPr>
-            <w:tcW w:w="3289" w:type="dxa"/>
-          </w:tcPr>
-          <w:p>
-            <w:pPr>
-              <w:tabs>
-                <w:tab w:val="left" w:pos="-1080"/>
-                <w:tab w:val="left" w:pos="-720"/>
-                <w:tab w:val="left" w:pos="0"/>
-                <w:tab w:val="left" w:pos="720"/>
-                <w:tab w:val="left" w:pos="1440"/>
-                <w:tab w:val="left" w:pos="2160"/>
-                <w:tab w:val="left" w:pos="2880"/>
-                <w:tab w:val="left" w:pos="3600"/>
-                <w:tab w:val="left" w:pos="4320"/>
-                <w:tab w:val="left" w:pos="4680"/>
-              </w:tabs>
-              <w:rPr>
-                <w:rFonts w:ascii="Palatino Linotype" w:hAnsi="Palatino Linotype"/>
-                <w:b/>
-                <w:bCs/>
-                <w:sz w:val="20"/>
-                <w:szCs w:val="20"/>
-              </w:rPr>
-            </w:pPr>
-            <w:r>
-              <w:rPr>
-                <w:rFonts w:ascii="Palatino Linotype" w:hAnsi="Palatino Linotype"/>
-                <w:b/>
-                <w:bCs/>
-                <w:sz w:val="20"/>
-                <w:szCs w:val="20"/>
-              </w:rPr>
-              <w:t xml:space="preserve">None</w:t>
-            </w:r>
-          </w:p>
-        </w:tc>
-      </w:tr>
-      <w:tr>
-        <w:trPr>
-          <w:jc w:val="center"/>
-        </w:trPr>
-        <w:tc>
-          <w:tcPr>
-            <w:tcW w:w="1801" w:type="dxa"/>
-          </w:tcPr>
-          <w:p>
-            <w:pPr>
-              <w:tabs>
-                <w:tab w:val="left" w:pos="-1080"/>
-                <w:tab w:val="left" w:pos="-720"/>
-                <w:tab w:val="left" w:pos="0"/>
-                <w:tab w:val="left" w:pos="720"/>
-                <w:tab w:val="left" w:pos="1440"/>
-                <w:tab w:val="left" w:pos="2160"/>
-                <w:tab w:val="left" w:pos="2880"/>
-                <w:tab w:val="left" w:pos="3600"/>
-                <w:tab w:val="left" w:pos="4320"/>
-                <w:tab w:val="left" w:pos="4680"/>
-              </w:tabs>
-              <w:rPr>
-                <w:rFonts w:ascii="Palatino Linotype" w:hAnsi="Palatino Linotype"/>
-                <w:b/>
-                <w:bCs/>
-                <w:sz w:val="20"/>
-                <w:szCs w:val="20"/>
-              </w:rPr>
-            </w:pPr>
-            <w:r>
-              <w:rPr>
-                <w:rFonts w:ascii="Palatino Linotype" w:hAnsi="Palatino Linotype"/>
-                <w:b/>
-                <w:bCs/>
-                <w:sz w:val="20"/>
-                <w:szCs w:val="20"/>
-              </w:rPr>
-              <w:t>Jail Days</w:t>
-            </w:r>
-            <w:r>
-              <w:rPr>
-                <w:rFonts w:ascii="Palatino Linotype" w:hAnsi="Palatino Linotype"/>
-                <w:b/>
-                <w:bCs/>
-                <w:sz w:val="20"/>
-                <w:szCs w:val="20"/>
-              </w:rPr>
-              <w:t xml:space="preserve"> </w:t>
-            </w:r>
-            <w:r>
-              <w:rPr>
-                <w:rFonts w:ascii="Palatino Linotype" w:hAnsi="Palatino Linotype"/>
-                <w:b/>
-                <w:bCs/>
-                <w:sz w:val="20"/>
-                <w:szCs w:val="20"/>
-              </w:rPr>
-              <w:t>Suspended</w:t>
-            </w:r>
-          </w:p>
-        </w:tc>
-        <w:tc>
-          <w:tcPr>
-            <w:tcW w:w="3289" w:type="dxa"/>
-          </w:tcPr>
-          <w:p>
-            <w:pPr>
-              <w:tabs>
-                <w:tab w:val="left" w:pos="-1080"/>
-                <w:tab w:val="left" w:pos="-720"/>
-                <w:tab w:val="left" w:pos="0"/>
-                <w:tab w:val="left" w:pos="720"/>
-                <w:tab w:val="left" w:pos="1440"/>
-                <w:tab w:val="left" w:pos="2160"/>
-                <w:tab w:val="left" w:pos="2880"/>
-                <w:tab w:val="left" w:pos="3600"/>
-                <w:tab w:val="left" w:pos="4320"/>
-                <w:tab w:val="left" w:pos="4680"/>
-              </w:tabs>
-              <w:rPr>
-                <w:rFonts w:ascii="Palatino Linotype" w:hAnsi="Palatino Linotype"/>
-                <w:b/>
-                <w:bCs/>
-                <w:sz w:val="20"/>
-                <w:szCs w:val="20"/>
-              </w:rPr>
-            </w:pPr>
-            <w:r>
-              <w:rPr>
-                <w:rFonts w:ascii="Palatino Linotype" w:hAnsi="Palatino Linotype"/>
-                <w:b/>
-                <w:bCs/>
-                <w:sz w:val="20"/>
-                <w:szCs w:val="20"/>
-              </w:rPr>
-              <w:t xml:space="preserve">None</w:t>
-            </w:r>
-          </w:p>
-        </w:tc>
-      </w:tr>
     </w:tbl>
     <w:p>
       <w:pPr>
@@ -1716,7 +1430,7 @@
           <w:szCs w:val="20"/>
           <w:u w:val="single"/>
         </w:rPr>
-        <w:t xml:space="preserve">Court costs are assessed for the highest degree charge in this</w:t>
+        <w:t>Court costs are assessed for the highest degree charge in this</w:t>
       </w:r>
       <w:r>
         <w:rPr>
@@ -1732,6 +1446,162 @@
         <w:rPr>
           <w:rFonts w:ascii="Palatino Linotype" w:hAnsi="Palatino Linotype"/>
           <w:bCs/>
+          <w:sz w:val="20"/>
+          <w:szCs w:val="20"/>
+        </w:rPr>
+        <w:t xml:space="preserve">. </w:t>
+      </w:r>
+      <w:r>
+        <w:rPr>
+          <w:rFonts w:ascii="Palatino Linotype" w:hAnsi="Palatino Linotype"/>
+          <w:sz w:val="20"/>
+          <w:szCs w:val="20"/>
+        </w:rPr>
+        <w:t xml:space="preserve">Having</w:t>
+      </w:r>
+      <w:r>
+        <w:rPr>
+          <w:rFonts w:ascii="Palatino Linotype" w:hAnsi="Palatino Linotype"/>
+          <w:sz w:val="20"/>
+          <w:szCs w:val="20"/>
+        </w:rPr>
+        <w:t xml:space="preserve"> been informed of the fines </w:t>
+      </w:r>
+      <w:r>
+        <w:rPr>
+          <w:rFonts w:ascii="Palatino Linotype" w:hAnsi="Palatino Linotype"/>
+          <w:b/>
+          <w:bCs/>
+          <w:sz w:val="20"/>
+          <w:szCs w:val="20"/>
+        </w:rPr>
+        <w:t xml:space="preserve"/>
+      </w:r>
+      <w:r>
+        <w:rPr>
+          <w:rFonts w:ascii="Palatino Linotype" w:hAnsi="Palatino Linotype"/>
+          <w:sz w:val="20"/>
+          <w:szCs w:val="20"/>
+        </w:rPr>
+        <w:t xml:space="preserve">and</w:t>
+      </w:r>
+      <w:proofErr w:type="gramEnd"/>
+      <w:r>
+        <w:rPr>
+          <w:rFonts w:ascii="Palatino Linotype" w:hAnsi="Palatino Linotype"/>
+          <w:sz w:val="20"/>
+          <w:szCs w:val="20"/>
+        </w:rPr>
+        <w:t xml:space="preserve"> costs</w:t>
+      </w:r>
+      <w:r>
+        <w:rPr>
+          <w:rFonts w:ascii="Palatino Linotype" w:hAnsi="Palatino Linotype"/>
+          <w:sz w:val="20"/>
+          <w:szCs w:val="20"/>
+        </w:rPr>
+        <w:t xml:space="preserve"> </w:t>
+      </w:r>
+      <w:r>
+        <w:rPr>
+          <w:rFonts w:ascii="Palatino Linotype" w:hAnsi="Palatino Linotype"/>
+          <w:sz w:val="20"/>
+          <w:szCs w:val="20"/>
+        </w:rPr>
+        <w:t xml:space="preserve">owed, Defendant expressed an ability to pay </w:t>
+      </w:r>
+      <w:r>
+        <w:rPr>
+          <w:rFonts w:ascii="Palatino Linotype" w:hAnsi="Palatino Linotype"/>
+          <w:b/>
+          <w:bCs/>
+          <w:sz w:val="20"/>
+          <w:szCs w:val="20"/>
+        </w:rPr>
+        <w:t xml:space="preserve">forthwith</w:t>
+      </w:r>
+      <w:r>
+        <w:rPr>
+          <w:rFonts w:ascii="Palatino Linotype" w:hAnsi="Palatino Linotype"/>
+          <w:sz w:val="20"/>
+          <w:szCs w:val="20"/>
+        </w:rPr>
+        <w:t xml:space="preserve">. </w:t>
+      </w:r>
+      <w:bookmarkStart w:id="1" w:name="_Hlk94196527"/>
+      <w:r>
+        <w:rPr>
+          <w:rFonts w:ascii="Palatino Linotype" w:hAnsi="Palatino Linotype"/>
+          <w:sz w:val="20"/>
+          <w:szCs w:val="20"/>
+        </w:rPr>
+        <w:t xml:space="preserve">Absent further order, the Court finds Defendant is able and shall pay</w:t>
+      </w:r>
+      <w:r>
+        <w:rPr>
+          <w:rFonts w:ascii="Palatino Linotype" w:hAnsi="Palatino Linotype"/>
+          <w:sz w:val="20"/>
+          <w:szCs w:val="20"/>
+        </w:rPr>
+        <w:t xml:space="preserve"> the fines </w:t>
+      </w:r>
+      <w:r>
+        <w:rPr>
+          <w:rFonts w:ascii="Palatino Linotype" w:hAnsi="Palatino Linotype"/>
+          <w:b/>
+          <w:bCs/>
+          <w:sz w:val="20"/>
+          <w:szCs w:val="20"/>
+        </w:rPr>
+        <w:t xml:space="preserve"/>
+      </w:r>
+      <w:r>
+        <w:rPr>
+          <w:rFonts w:ascii="Palatino Linotype" w:hAnsi="Palatino Linotype"/>
+          <w:sz w:val="20"/>
+          <w:szCs w:val="20"/>
+        </w:rPr>
+        <w:t xml:space="preserve">and</w:t>
+      </w:r>
+      <w:proofErr w:type="gramEnd"/>
+      <w:r>
+        <w:rPr>
+          <w:rFonts w:ascii="Palatino Linotype" w:hAnsi="Palatino Linotype"/>
+          <w:sz w:val="20"/>
+          <w:szCs w:val="20"/>
+        </w:rPr>
+        <w:t xml:space="preserve"> costs</w:t>
+      </w:r>
+      <w:r>
+        <w:rPr>
+          <w:rFonts w:ascii="Palatino Linotype" w:hAnsi="Palatino Linotype"/>
+          <w:sz w:val="20"/>
+          <w:szCs w:val="20"/>
+        </w:rPr>
+        <w:t xml:space="preserve"> </w:t>
+      </w:r>
+      <w:r>
+        <w:rPr>
+          <w:rFonts w:ascii="Palatino Linotype" w:hAnsi="Palatino Linotype"/>
+          <w:sz w:val="20"/>
+          <w:szCs w:val="20"/>
+        </w:rPr>
+        <w:t xml:space="preserve">in full by </w:t>
+      </w:r>
+      <w:bookmarkEnd w:id="1"/>
+      <w:r>
+        <w:rPr>
+          <w:rFonts w:ascii="Palatino Linotype" w:hAnsi="Palatino Linotype"/>
+          <w:b/>
+          <w:bCs/>
+          <w:sz w:val="20"/>
+          <w:szCs w:val="20"/>
+        </w:rPr>
+        <w:t xml:space="preserve">February 12, 2022</w:t>
+      </w:r>
+      <w:r>
+        <w:rPr>
+          <w:rFonts w:ascii="Palatino Linotype" w:hAnsi="Palatino Linotype"/>
           <w:sz w:val="20"/>
           <w:szCs w:val="20"/>
         </w:rPr>
@@ -1790,7 +1660,7 @@
           <w:sz w:val="20"/>
           <w:szCs w:val="20"/>
         </w:rPr>
-        <w:t xml:space="preserve">Proof of Financial Responsibility.</w:t>
+        <w:t>Community Service.</w:t>
       </w:r>
       <w:proofErr w:type="gramEnd"/>
       <w:r>
@@ -1806,45 +1676,74 @@
       <w:r>
         <w:rPr>
           <w:rFonts w:ascii="Palatino Linotype" w:hAnsi="Palatino Linotype"/>
-          <w:bCs/>
-          <w:sz w:val="20"/>
-          <w:szCs w:val="20"/>
-        </w:rPr>
-        <w:t xml:space="preserve"> </w:t>
-      </w:r>
-      <w:r>
-        <w:rPr>
-          <w:rFonts w:ascii="Palatino Linotype" w:hAnsi="Palatino Linotype"/>
-          <w:sz w:val="20"/>
-          <w:szCs w:val="20"/>
-        </w:rPr>
-        <w:t xml:space="preserve">The Defendant showed the Court </w:t>
-      </w:r>
-      <w:r>
-        <w:rPr>
-          <w:rFonts w:ascii="Palatino Linotype" w:hAnsi="Palatino Linotype"/>
-          <w:sz w:val="20"/>
-          <w:szCs w:val="20"/>
-        </w:rPr>
-        <w:lastRenderedPageBreak/>
-        <w:t xml:space="preserve">proof of responsibility during the proceeding.</w:t>
-      </w:r>
-      <w:r>
-        <w:rPr>
-          <w:rFonts w:ascii="Palatino Linotype" w:hAnsi="Palatino Linotype"/>
-          <w:bCs/>
-          <w:sz w:val="20"/>
-          <w:szCs w:val="20"/>
-        </w:rPr>
-        <w:t xml:space="preserve"/>
-      </w:r>
-      <w:r>
-        <w:rPr>
-          <w:rFonts w:ascii="Palatino Linotype" w:hAnsi="Palatino Linotype"/>
-          <w:sz w:val="20"/>
-          <w:szCs w:val="20"/>
-        </w:rPr>
-        <w:t xml:space="preserve"/>
+          <w:sz w:val="20"/>
+          <w:szCs w:val="20"/>
+        </w:rPr>
+        <w:t xml:space="preserve">Defendant </w:t>
+      </w:r>
+      <w:r>
+        <w:rPr>
+          <w:rFonts w:ascii="Palatino Linotype" w:hAnsi="Palatino Linotype"/>
+          <w:sz w:val="20"/>
+          <w:szCs w:val="20"/>
+        </w:rPr>
+        <w:t xml:space="preserve">shall </w:t>
+      </w:r>
+      <w:r>
+        <w:rPr>
+          <w:rFonts w:ascii="Palatino Linotype" w:hAnsi="Palatino Linotype"/>
+          <w:sz w:val="20"/>
+          <w:szCs w:val="20"/>
+        </w:rPr>
+        <w:t xml:space="preserve">complete </w:t>
+      </w:r>
+      <w:r>
+        <w:rPr>
+          <w:rFonts w:ascii="Palatino Linotype" w:hAnsi="Palatino Linotype"/>
+          <w:sz w:val="20"/>
+          <w:szCs w:val="20"/>
+        </w:rPr>
+        <w:t xml:space="preserve">50</w:t>
+      </w:r>
+      <w:r>
+        <w:rPr>
+          <w:rFonts w:ascii="Palatino Linotype" w:hAnsi="Palatino Linotype"/>
+          <w:sz w:val="20"/>
+          <w:szCs w:val="20"/>
+        </w:rPr>
+        <w:t xml:space="preserve"> hours of community service within </w:t>
+      </w:r>
+      <w:r>
+        <w:rPr>
+          <w:rFonts w:ascii="Palatino Linotype" w:hAnsi="Palatino Linotype"/>
+          <w:sz w:val="20"/>
+          <w:szCs w:val="20"/>
+        </w:rPr>
+        <w:t xml:space="preserve">60</w:t>
+      </w:r>
+      <w:r>
+        <w:rPr>
+          <w:rFonts w:ascii="Palatino Linotype" w:hAnsi="Palatino Linotype"/>
+          <w:sz w:val="20"/>
+          <w:szCs w:val="20"/>
+        </w:rPr>
+        <w:t xml:space="preserve"> days. Defendant shall show proof of completion of all completed hours to the Office of Community Control on or before </w:t>
+      </w:r>
+      <w:r>
+        <w:rPr>
+          <w:rFonts w:ascii="Palatino Linotype" w:hAnsi="Palatino Linotype"/>
+          <w:sz w:val="20"/>
+          <w:szCs w:val="20"/>
+        </w:rPr>
+        <w:t xml:space="preserve">April 13, 2022</w:t>
+      </w:r>
+      <w:r>
+        <w:rPr>
+          <w:rFonts w:ascii="Palatino Linotype" w:hAnsi="Palatino Linotype"/>
+          <w:sz w:val="20"/>
+          <w:szCs w:val="20"/>
+        </w:rPr>
+        <w:t xml:space="preserve">.  </w:t>
       </w:r>
       <w:r>
         <w:rPr>
@@ -1887,16 +1786,18 @@
         <w:rPr>
           <w:rFonts w:ascii="Palatino Linotype" w:hAnsi="Palatino Linotype"/>
           <w:b/>
-          <w:sz w:val="20"/>
-          <w:szCs w:val="20"/>
-        </w:rPr>
-        <w:t xml:space="preserve">Jail Commitment Terms.</w:t>
+          <w:bCs/>
+          <w:sz w:val="20"/>
+          <w:szCs w:val="20"/>
+        </w:rPr>
+        <w:t xml:space="preserve">Proof of Financial Responsibility.</w:t>
       </w:r>
       <w:proofErr w:type="gramEnd"/>
       <w:r>
         <w:rPr>
           <w:rFonts w:ascii="Palatino Linotype" w:hAnsi="Palatino Linotype"/>
           <w:b/>
+          <w:bCs/>
           <w:sz w:val="20"/>
           <w:szCs w:val="20"/>
         </w:rPr>
@@ -1905,6 +1806,24 @@
       <w:r>
         <w:rPr>
           <w:rFonts w:ascii="Palatino Linotype" w:hAnsi="Palatino Linotype"/>
+          <w:bCs/>
+          <w:sz w:val="20"/>
+          <w:szCs w:val="20"/>
+        </w:rPr>
+        <w:t xml:space="preserve"> </w:t>
+      </w:r>
+      <w:r>
+        <w:rPr>
+          <w:rFonts w:ascii="Palatino Linotype" w:hAnsi="Palatino Linotype"/>
+          <w:sz w:val="20"/>
+          <w:szCs w:val="20"/>
+        </w:rPr>
+        <w:t xml:space="preserve">The Defendant showed the Court proof of responsibility during the proceeding.</w:t>
+      </w:r>
+      <w:r>
+        <w:rPr>
+          <w:rFonts w:ascii="Palatino Linotype" w:hAnsi="Palatino Linotype"/>
+          <w:bCs/>
           <w:sz w:val="20"/>
           <w:szCs w:val="20"/>
         </w:rPr>
@@ -1916,128 +1835,8 @@
           <w:sz w:val="20"/>
           <w:szCs w:val="20"/>
         </w:rPr>
-        <w:t xml:space="preserve">Defendant’s report date is </w:t>
-      </w:r>
-      <w:r>
-        <w:rPr>
-          <w:rFonts w:ascii="Palatino Linotype" w:hAnsi="Palatino Linotype"/>
-          <w:b/>
-          <w:sz w:val="20"/>
-          <w:szCs w:val="20"/>
-        </w:rPr>
-        <w:t xml:space="preserve">February 25, 2022</w:t>
-      </w:r>
-      <w:r>
-        <w:rPr>
-          <w:rFonts w:ascii="Palatino Linotype" w:hAnsi="Palatino Linotype"/>
-          <w:b/>
-          <w:sz w:val="20"/>
-          <w:szCs w:val="20"/>
-        </w:rPr>
-        <w:t xml:space="preserve"> at 08:30 AM</w:t>
-      </w:r>
-      <w:r>
-        <w:rPr>
-          <w:rFonts w:ascii="Palatino Linotype" w:hAnsi="Palatino Linotype"/>
-          <w:sz w:val="20"/>
-          <w:szCs w:val="20"/>
-        </w:rPr>
-        <w:t xml:space="preserve">.</w:t>
-      </w:r>
-      <w:r>
-        <w:rPr>
-          <w:rFonts w:ascii="Palatino Linotype" w:hAnsi="Palatino Linotype"/>
-          <w:sz w:val="20"/>
-          <w:szCs w:val="20"/>
-        </w:rPr>
         <w:t xml:space="preserve"/>
       </w:r>
-    </w:p>
-    <w:p>
-      <w:pPr>
-        <w:pStyle w:val="ListParagraph"/>
-        <w:numPr>
-          <w:ilvl w:val="0"/>
-          <w:numId w:val="3"/>
-        </w:numPr>
-        <w:jc w:val="both"/>
-        <w:rPr>
-          <w:rFonts w:ascii="Palatino Linotype" w:hAnsi="Palatino Linotype"/>
-          <w:sz w:val="20"/>
-          <w:szCs w:val="20"/>
-        </w:rPr>
-      </w:pPr>
-      <w:r>
-        <w:rPr>
-          <w:rFonts w:ascii="Palatino Linotype" w:hAnsi="Palatino Linotype"/>
-          <w:sz w:val="20"/>
-          <w:szCs w:val="20"/>
-        </w:rPr>
-        <w:t>Defendant shall report to jail time</w:t>
-      </w:r>
-      <w:r>
-        <w:rPr>
-          <w:rFonts w:ascii="Palatino Linotype" w:hAnsi="Palatino Linotype"/>
-          <w:sz w:val="20"/>
-          <w:szCs w:val="20"/>
-        </w:rPr>
-        <w:t>l</w:t>
-      </w:r>
-      <w:r>
-        <w:rPr>
-          <w:rFonts w:ascii="Palatino Linotype" w:hAnsi="Palatino Linotype"/>
-          <w:sz w:val="20"/>
-          <w:szCs w:val="20"/>
-        </w:rPr>
-        <w:t>y and sober.</w:t>
-      </w:r>
-    </w:p>
-    <w:p>
-      <w:pPr>
-        <w:pStyle w:val="ListParagraph"/>
-        <w:numPr>
-          <w:ilvl w:val="0"/>
-          <w:numId w:val="3"/>
-        </w:numPr>
-        <w:jc w:val="both"/>
-        <w:rPr>
-          <w:rFonts w:ascii="Palatino Linotype" w:hAnsi="Palatino Linotype"/>
-          <w:sz w:val="20"/>
-          <w:szCs w:val="20"/>
-        </w:rPr>
-      </w:pPr>
-      <w:r>
-        <w:rPr>
-          <w:rFonts w:ascii="Palatino Linotype" w:hAnsi="Palatino Linotype"/>
-          <w:sz w:val="20"/>
-          <w:szCs w:val="20"/>
-        </w:rPr>
-        <w:t xml:space="preserve">The jail days imposed shall be served</w:t>
-      </w:r>
-      <w:r>
-        <w:rPr>
-          <w:rFonts w:ascii="Palatino Linotype" w:hAnsi="Palatino Linotype"/>
-          <w:sz w:val="20"/>
-          <w:szCs w:val="20"/>
-        </w:rPr>
-        <w:t xml:space="preserve"> as</w:t>
-      </w:r>
-      <w:r>
-        <w:rPr>
-          <w:rFonts w:ascii="Palatino Linotype" w:hAnsi="Palatino Linotype"/>
-          <w:sz w:val="20"/>
-          <w:szCs w:val="20"/>
-        </w:rPr>
-        <w:t xml:space="preserve"> intermittent days. </w:t>
-      </w:r>
-      <w:r>
-        <w:rPr>
-          <w:rFonts w:ascii="Palatino Linotype" w:hAnsi="Palatino Linotype"/>
-          <w:sz w:val="20"/>
-          <w:szCs w:val="20"/>
-        </w:rPr>
-        <w:t xml:space="preserve">W R.</w:t>
-      </w:r>
       <w:r>
         <w:rPr>
           <w:rFonts w:ascii="Palatino Linotype" w:hAnsi="Palatino Linotype"/>
@@ -2052,125 +1851,9 @@
           <w:sz w:val="20"/>
           <w:szCs w:val="20"/>
         </w:rPr>
-        <w:t xml:space="preserve"> </w:t>
-      </w:r>
-    </w:p>
-    <w:p>
-      <w:pPr>
-        <w:pStyle w:val="ListParagraph"/>
-        <w:numPr>
-          <w:ilvl w:val="0"/>
-          <w:numId w:val="3"/>
-        </w:numPr>
-        <w:jc w:val="both"/>
-        <w:rPr>
-          <w:rFonts w:ascii="Palatino Linotype" w:hAnsi="Palatino Linotype"/>
-          <w:sz w:val="20"/>
-          <w:szCs w:val="20"/>
-        </w:rPr>
-      </w:pPr>
-      <w:r>
-        <w:rPr>
-          <w:rFonts w:ascii="Palatino Linotype" w:hAnsi="Palatino Linotype"/>
-          <w:sz w:val="20"/>
-          <w:szCs w:val="20"/>
-        </w:rPr>
-        <w:t xml:space="preserve">Defendant </w:t>
-      </w:r>
-      <w:r>
-        <w:rPr>
-          <w:rFonts w:ascii="Palatino Linotype" w:hAnsi="Palatino Linotype"/>
-          <w:sz w:val="20"/>
-          <w:szCs w:val="20"/>
-        </w:rPr>
-        <w:t xml:space="preserve">may complete the Driver’s Intervention Program in lieu of serving 3 </w:t>
-      </w:r>
-      <w:r>
-        <w:rPr>
-          <w:rFonts w:ascii="Palatino Linotype" w:hAnsi="Palatino Linotype"/>
-          <w:sz w:val="20"/>
-          <w:szCs w:val="20"/>
-        </w:rPr>
-        <w:t xml:space="preserve">days in jail.</w:t>
-      </w:r>
-      <w:r>
-        <w:rPr>
-          <w:rFonts w:ascii="Palatino Linotype" w:hAnsi="Palatino Linotype"/>
-          <w:sz w:val="20"/>
-          <w:szCs w:val="20"/>
-        </w:rPr>
-        <w:t xml:space="preserve"> Defendant shall complete the program as specified by the Office of Community Control.</w:t>
-      </w:r>
-      <w:r>
-        <w:rPr>
-          <w:rFonts w:ascii="Palatino Linotype" w:hAnsi="Palatino Linotype"/>
-          <w:sz w:val="20"/>
-          <w:szCs w:val="20"/>
-        </w:rPr>
         <w:t xml:space="preserve"/>
-      </w:r>
-      <w:r>
-        <w:rPr>
-          <w:rFonts w:ascii="Palatino Linotype" w:hAnsi="Palatino Linotype"/>
-          <w:sz w:val="20"/>
-          <w:szCs w:val="20"/>
-        </w:rPr>
+        <w:br/>
         <w:t xml:space="preserve"/>
-      </w:r>
-    </w:p>
-    <w:p>
-      <w:pPr>
-        <w:pStyle w:val="ListParagraph"/>
-        <w:numPr>
-          <w:ilvl w:val="0"/>
-          <w:numId w:val="3"/>
-        </w:numPr>
-        <w:jc w:val="both"/>
-        <w:rPr>
-          <w:rFonts w:ascii="Palatino Linotype" w:hAnsi="Palatino Linotype"/>
-          <w:sz w:val="20"/>
-          <w:szCs w:val="20"/>
-        </w:rPr>
-      </w:pPr>
-      <w:r>
-        <w:rPr>
-          <w:rFonts w:ascii="Palatino Linotype" w:hAnsi="Palatino Linotype"/>
-          <w:sz w:val="20"/>
-          <w:szCs w:val="20"/>
-        </w:rPr>
-        <w:t>Defendant shall timely pay</w:t>
-      </w:r>
-      <w:r>
-        <w:rPr>
-          <w:rFonts w:ascii="Palatino Linotype" w:hAnsi="Palatino Linotype"/>
-          <w:sz w:val="20"/>
-          <w:szCs w:val="20"/>
-        </w:rPr>
-        <w:t>,</w:t>
-      </w:r>
-      <w:r>
-        <w:rPr>
-          <w:rFonts w:ascii="Palatino Linotype" w:hAnsi="Palatino Linotype"/>
-          <w:sz w:val="20"/>
-          <w:szCs w:val="20"/>
-        </w:rPr>
-        <w:t xml:space="preserve"> or dispute</w:t>
-      </w:r>
-      <w:r>
-        <w:rPr>
-          <w:rFonts w:ascii="Palatino Linotype" w:hAnsi="Palatino Linotype"/>
-          <w:sz w:val="20"/>
-          <w:szCs w:val="20"/>
-        </w:rPr>
-        <w:t xml:space="preserve">,</w:t>
-      </w:r>
-      <w:r>
-        <w:rPr>
-          <w:rFonts w:ascii="Palatino Linotype" w:hAnsi="Palatino Linotype"/>
-          <w:sz w:val="20"/>
-          <w:szCs w:val="20"/>
-        </w:rPr>
-        <w:t xml:space="preserve"> confinement costs billed pursuant to R.C. 2929.37 or be subject to certificate of judgment by the Clerk.</w:t>
       </w:r>
     </w:p>
     <w:p>
@@ -2182,6 +1865,76 @@
           <w:szCs w:val="20"/>
         </w:rPr>
       </w:pPr>
+      <w:proofErr w:type="gramStart"/>
+      <w:r>
+        <w:rPr>
+          <w:rFonts w:ascii="Palatino Linotype" w:hAnsi="Palatino Linotype"/>
+          <w:b/>
+          <w:sz w:val="20"/>
+          <w:szCs w:val="20"/>
+        </w:rPr>
+        <w:t>License Suspension.</w:t>
+      </w:r>
+      <w:proofErr w:type="gramEnd"/>
+      <w:r>
+        <w:rPr>
+          <w:rFonts w:ascii="Palatino Linotype" w:hAnsi="Palatino Linotype"/>
+          <w:b/>
+          <w:sz w:val="20"/>
+          <w:szCs w:val="20"/>
+        </w:rPr>
+        <w:t xml:space="preserve"> </w:t>
+      </w:r>
+      <w:r>
+        <w:rPr>
+          <w:rFonts w:ascii="Palatino Linotype" w:hAnsi="Palatino Linotype"/>
+          <w:b/>
+          <w:sz w:val="20"/>
+          <w:szCs w:val="20"/>
+        </w:rPr>
+        <w:t xml:space="preserve"> </w:t>
+      </w:r>
+      <w:r>
+        <w:rPr>
+          <w:rFonts w:ascii="Palatino Linotype" w:hAnsi="Palatino Linotype"/>
+          <w:sz w:val="20"/>
+          <w:szCs w:val="20"/>
+        </w:rPr>
+        <w:t xml:space="preserve">Defendant’s </w:t>
+      </w:r>
+      <w:r>
+        <w:rPr>
+          <w:rFonts w:ascii="Palatino Linotype" w:hAnsi="Palatino Linotype"/>
+          <w:sz w:val="20"/>
+          <w:szCs w:val="20"/>
+        </w:rPr>
+        <w:t xml:space="preserve">hunting</w:t>
+      </w:r>
+      <w:r>
+        <w:rPr>
+          <w:rFonts w:ascii="Palatino Linotype" w:hAnsi="Palatino Linotype"/>
+          <w:sz w:val="20"/>
+          <w:szCs w:val="20"/>
+        </w:rPr>
+        <w:t xml:space="preserve"> license is suspended from February 12, 2022 for a term of 6 months. </w:t>
+      </w:r>
+      <w:r>
+        <w:rPr>
+          <w:rFonts w:ascii="Palatino Linotype" w:hAnsi="Palatino Linotype"/>
+          <w:sz w:val="20"/>
+          <w:szCs w:val="20"/>
+        </w:rPr>
+        <w:t xml:space="preserve">The defendant is required to complete a remedial driving class before his operator’s license may be reinstated</w:t>
+      </w:r>
+      <w:proofErr w:type="gramStart"/>
+      <w:r>
+        <w:rPr>
+          <w:rFonts w:ascii="Palatino Linotype" w:hAnsi="Palatino Linotype"/>
+          <w:sz w:val="20"/>
+          <w:szCs w:val="20"/>
+        </w:rPr>
+        <w:t xml:space="preserve">.</w:t>
+      </w:r>
       <w:r>
         <w:rPr>
           <w:rFonts w:ascii="Palatino Linotype" w:hAnsi="Palatino Linotype"/>
@@ -2197,22 +1950,54 @@
           <w:szCs w:val="20"/>
         </w:rPr>
         <w:t xml:space="preserve"/>
-      </w:r>
-      <w:r>
-        <w:rPr>
-          <w:rFonts w:ascii="Palatino Linotype" w:hAnsi="Palatino Linotype"/>
-          <w:sz w:val="20"/>
-          <w:szCs w:val="20"/>
-        </w:rPr>
+        <w:br/>
         <w:t xml:space="preserve"/>
       </w:r>
-      <w:r>
-        <w:rPr>
-          <w:rFonts w:ascii="Palatino Linotype" w:hAnsi="Palatino Linotype"/>
-          <w:sz w:val="20"/>
-          <w:szCs w:val="20"/>
-        </w:rPr>
-        <w:t xml:space="preserve"/>
+    </w:p>
+    <w:p>
+      <w:pPr>
+        <w:jc w:val="both"/>
+        <w:rPr>
+          <w:rFonts w:ascii="Palatino Linotype" w:hAnsi="Palatino Linotype"/>
+          <w:sz w:val="20"/>
+          <w:szCs w:val="20"/>
+        </w:rPr>
+      </w:pPr>
+      <w:proofErr w:type="gramStart"/>
+      <w:r>
+        <w:rPr>
+          <w:rFonts w:ascii="Palatino Linotype" w:hAnsi="Palatino Linotype"/>
+          <w:b/>
+          <w:sz w:val="20"/>
+          <w:szCs w:val="20"/>
+        </w:rPr>
+        <w:t>Other Conditions.</w:t>
+      </w:r>
+      <w:proofErr w:type="gramEnd"/>
+      <w:r>
+        <w:rPr>
+          <w:rFonts w:ascii="Palatino Linotype" w:hAnsi="Palatino Linotype"/>
+          <w:b/>
+          <w:sz w:val="20"/>
+          <w:szCs w:val="20"/>
+        </w:rPr>
+        <w:t xml:space="preserve"> </w:t>
+      </w:r>
+      <w:r>
+        <w:rPr>
+          <w:rFonts w:ascii="Palatino Linotype" w:hAnsi="Palatino Linotype"/>
+          <w:sz w:val="20"/>
+          <w:szCs w:val="20"/>
+        </w:rPr>
+        <w:t xml:space="preserve">The</w:t>
+      </w:r>
+      <w:r>
+        <w:rPr>
+          <w:rFonts w:ascii="Palatino Linotype" w:hAnsi="Palatino Linotype"/>
+          <w:sz w:val="20"/>
+          <w:szCs w:val="20"/>
+        </w:rPr>
+        <w:t xml:space="preserve">.</w:t>
       </w:r>
       <w:r>
         <w:rPr>
@@ -2262,6 +2047,7 @@
           <w:sz w:val="20"/>
           <w:szCs w:val="20"/>
         </w:rPr>
+        <w:lastRenderedPageBreak/>
         <w:tab/>
       </w:r>
       <w:r>
@@ -2482,6 +2268,27 @@
         </w:rPr>
         <w:t xml:space="preserve">___ Prosecutor’s Office, ___ MICHAEL DOUGLAS</w:t>
       </w:r>
+    </w:p>
+    <w:p>
+      <w:pPr>
+        <w:tabs>
+          <w:tab w:val="left" w:pos="-1080"/>
+          <w:tab w:val="left" w:pos="-720"/>
+          <w:tab w:val="left" w:pos="0"/>
+          <w:tab w:val="left" w:pos="720"/>
+          <w:tab w:val="left" w:pos="1440"/>
+          <w:tab w:val="left" w:pos="2160"/>
+          <w:tab w:val="left" w:pos="2880"/>
+          <w:tab w:val="left" w:pos="3600"/>
+          <w:tab w:val="left" w:pos="4320"/>
+          <w:tab w:val="left" w:pos="4680"/>
+        </w:tabs>
+        <w:rPr>
+          <w:rFonts w:ascii="Palatino Linotype" w:hAnsi="Palatino Linotype"/>
+          <w:sz w:val="16"/>
+          <w:szCs w:val="16"/>
+        </w:rPr>
+      </w:pPr>
     </w:p>
     <w:sectPr>
       <w:headerReference w:type="even" r:id="rId8"/>
@@ -2533,12 +2340,7 @@
 <w:ftr xmlns:wpc="http://schemas.microsoft.com/office/word/2010/wordprocessingCanvas" xmlns:mc="http://schemas.openxmlformats.org/markup-compatibility/2006" xmlns:o="urn:schemas-microsoft-com:office:office" xmlns:r="http://schemas.openxmlformats.org/officeDocument/2006/relationships" xmlns:m="http://schemas.openxmlformats.org/officeDocument/2006/math" xmlns:v="urn:schemas-microsoft-com:vml" xmlns:wp14="http://schemas.microsoft.com/office/word/2010/wordprocessingDrawing" xmlns:wp="http://schemas.openxmlformats.org/drawingml/2006/wordprocessingDrawing" xmlns:w10="urn:schemas-microsoft-com:office:word" xmlns:w="http://schemas.openxmlformats.org/wordprocessingml/2006/main" xmlns:w14="http://schemas.microsoft.com/office/word/2010/wordml" xmlns:wpg="http://schemas.microsoft.com/office/word/2010/wordprocessingGroup" xmlns:wpi="http://schemas.microsoft.com/office/word/2010/wordprocessingInk" xmlns:wne="http://schemas.microsoft.com/office/word/2006/wordml" xmlns:wps="http://schemas.microsoft.com/office/word/2010/wordprocessingShape" mc:Ignorable="w14 wp14">
   <w:sdt>
     <w:sdtPr>
-      <w:rPr>
-        <w:rFonts w:ascii="Palatino Linotype" w:hAnsi="Palatino Linotype"/>
-        <w:sz w:val="20"/>
-        <w:szCs w:val="20"/>
-      </w:rPr>
-      <w:id w:val="-2099861789"/>
+      <w:id w:val="-1309706245"/>
       <w:docPartObj>
         <w:docPartGallery w:val="Page Numbers (Bottom of Page)"/>
         <w:docPartUnique/>
@@ -2553,13 +2355,19 @@
             <w:sz w:val="20"/>
             <w:szCs w:val="20"/>
           </w:rPr>
-          <w:id w:val="860082579"/>
+          <w:id w:val="98381352"/>
           <w:docPartObj>
             <w:docPartGallery w:val="Page Numbers (Top of Page)"/>
             <w:docPartUnique/>
           </w:docPartObj>
         </w:sdtPr>
-        <w:sdtEndPr/>
+        <w:sdtEndPr>
+          <w:rPr>
+            <w:rFonts w:ascii="Times New Roman" w:hAnsi="Times New Roman"/>
+            <w:sz w:val="24"/>
+            <w:szCs w:val="24"/>
+          </w:rPr>
+        </w:sdtEndPr>
         <w:sdtContent>
           <w:p>
             <w:pPr>
@@ -2629,6 +2437,65 @@
                 <w:sz w:val="20"/>
                 <w:szCs w:val="20"/>
               </w:rPr>
+              <w:t>1</w:t>
+            </w:r>
+            <w:r>
+              <w:rPr>
+                <w:rFonts w:ascii="Palatino Linotype" w:hAnsi="Palatino Linotype"/>
+                <w:b/>
+                <w:bCs/>
+                <w:sz w:val="20"/>
+                <w:szCs w:val="20"/>
+              </w:rPr>
+              <w:fldChar w:fldCharType="end"/>
+            </w:r>
+            <w:r>
+              <w:rPr>
+                <w:rFonts w:ascii="Palatino Linotype" w:hAnsi="Palatino Linotype"/>
+                <w:sz w:val="20"/>
+                <w:szCs w:val="20"/>
+              </w:rPr>
+              <w:t xml:space="preserve"> of </w:t>
+            </w:r>
+            <w:r>
+              <w:rPr>
+                <w:rFonts w:ascii="Palatino Linotype" w:hAnsi="Palatino Linotype"/>
+                <w:b/>
+                <w:bCs/>
+                <w:sz w:val="20"/>
+                <w:szCs w:val="20"/>
+              </w:rPr>
+              <w:fldChar w:fldCharType="begin"/>
+            </w:r>
+            <w:r>
+              <w:rPr>
+                <w:rFonts w:ascii="Palatino Linotype" w:hAnsi="Palatino Linotype"/>
+                <w:b/>
+                <w:bCs/>
+                <w:sz w:val="20"/>
+                <w:szCs w:val="20"/>
+              </w:rPr>
+              <w:instrText xml:space="preserve"> NUMPAGES  </w:instrText>
+            </w:r>
+            <w:r>
+              <w:rPr>
+                <w:rFonts w:ascii="Palatino Linotype" w:hAnsi="Palatino Linotype"/>
+                <w:b/>
+                <w:bCs/>
+                <w:sz w:val="20"/>
+                <w:szCs w:val="20"/>
+              </w:rPr>
+              <w:fldChar w:fldCharType="separate"/>
+            </w:r>
+            <w:r>
+              <w:rPr>
+                <w:rFonts w:ascii="Palatino Linotype" w:hAnsi="Palatino Linotype"/>
+                <w:b/>
+                <w:bCs/>
+                <w:noProof/>
+                <w:sz w:val="20"/>
+                <w:szCs w:val="20"/>
+              </w:rPr>
               <w:t>3</w:t>
             </w:r>
             <w:r>
@@ -2644,65 +2511,6 @@
             <w:r>
               <w:rPr>
                 <w:rFonts w:ascii="Palatino Linotype" w:hAnsi="Palatino Linotype"/>
-                <w:sz w:val="20"/>
-                <w:szCs w:val="20"/>
-              </w:rPr>
-              <w:t xml:space="preserve"> of </w:t>
-            </w:r>
-            <w:r>
-              <w:rPr>
-                <w:rFonts w:ascii="Palatino Linotype" w:hAnsi="Palatino Linotype"/>
-                <w:b/>
-                <w:bCs/>
-                <w:sz w:val="20"/>
-                <w:szCs w:val="20"/>
-              </w:rPr>
-              <w:fldChar w:fldCharType="begin"/>
-            </w:r>
-            <w:r>
-              <w:rPr>
-                <w:rFonts w:ascii="Palatino Linotype" w:hAnsi="Palatino Linotype"/>
-                <w:b/>
-                <w:bCs/>
-                <w:sz w:val="20"/>
-                <w:szCs w:val="20"/>
-              </w:rPr>
-              <w:instrText xml:space="preserve"> NUMPAGES  </w:instrText>
-            </w:r>
-            <w:r>
-              <w:rPr>
-                <w:rFonts w:ascii="Palatino Linotype" w:hAnsi="Palatino Linotype"/>
-                <w:b/>
-                <w:bCs/>
-                <w:sz w:val="20"/>
-                <w:szCs w:val="20"/>
-              </w:rPr>
-              <w:fldChar w:fldCharType="separate"/>
-            </w:r>
-            <w:r>
-              <w:rPr>
-                <w:rFonts w:ascii="Palatino Linotype" w:hAnsi="Palatino Linotype"/>
-                <w:b/>
-                <w:bCs/>
-                <w:noProof/>
-                <w:sz w:val="20"/>
-                <w:szCs w:val="20"/>
-              </w:rPr>
-              <w:t>5</w:t>
-            </w:r>
-            <w:r>
-              <w:rPr>
-                <w:rFonts w:ascii="Palatino Linotype" w:hAnsi="Palatino Linotype"/>
-                <w:b/>
-                <w:bCs/>
-                <w:sz w:val="20"/>
-                <w:szCs w:val="20"/>
-              </w:rPr>
-              <w:fldChar w:fldCharType="end"/>
-            </w:r>
-            <w:r>
-              <w:rPr>
-                <w:rFonts w:ascii="Palatino Linotype" w:hAnsi="Palatino Linotype"/>
                 <w:b/>
                 <w:bCs/>
                 <w:sz w:val="20"/>
@@ -2718,11 +2526,39 @@
               </w:rPr>
               <w:t xml:space="preserve">Final Judgment Entry 21CRB01268</w:t>
             </w:r>
+          </w:p>
+          <w:p>
+            <w:pPr>
+              <w:pStyle w:val="Footer"/>
+              <w:jc w:val="right"/>
+            </w:pPr>
           </w:p>
         </w:sdtContent>
       </w:sdt>
     </w:sdtContent>
   </w:sdt>
+  <w:p>
+    <w:pPr>
+      <w:tabs>
+        <w:tab w:val="left" w:pos="-1080"/>
+        <w:tab w:val="left" w:pos="-720"/>
+        <w:tab w:val="left" w:pos="0"/>
+        <w:tab w:val="left" w:pos="720"/>
+        <w:tab w:val="left" w:pos="1440"/>
+        <w:tab w:val="left" w:pos="2160"/>
+        <w:tab w:val="left" w:pos="2880"/>
+        <w:tab w:val="left" w:pos="3600"/>
+        <w:tab w:val="left" w:pos="4320"/>
+        <w:tab w:val="left" w:pos="4680"/>
+      </w:tabs>
+      <w:jc w:val="right"/>
+      <w:rPr>
+        <w:rFonts w:ascii="Palatino Linotype" w:hAnsi="Palatino Linotype"/>
+        <w:sz w:val="20"/>
+        <w:szCs w:val="20"/>
+      </w:rPr>
+    </w:pPr>
+  </w:p>
 </w:ftr>
 </file>
 
@@ -2914,240 +2750,8 @@
       </w:rPr>
     </w:lvl>
   </w:abstractNum>
-  <w:abstractNum w:abstractNumId="1">
-    <w:nsid w:val="279660C9"/>
-    <w:multiLevelType w:val="hybridMultilevel"/>
-    <w:tmpl w:val="672ECC5E"/>
-    <w:lvl w:ilvl="0" w:tplc="04090001">
-      <w:start w:val="1"/>
-      <w:numFmt w:val="bullet"/>
-      <w:lvlText w:val=""/>
-      <w:lvlJc w:val="left"/>
-      <w:pPr>
-        <w:ind w:left="720" w:hanging="360"/>
-      </w:pPr>
-      <w:rPr>
-        <w:rFonts w:ascii="Symbol" w:hAnsi="Symbol" w:hint="default"/>
-      </w:rPr>
-    </w:lvl>
-    <w:lvl w:ilvl="1" w:tplc="04090003" w:tentative="1">
-      <w:start w:val="1"/>
-      <w:numFmt w:val="bullet"/>
-      <w:lvlText w:val="o"/>
-      <w:lvlJc w:val="left"/>
-      <w:pPr>
-        <w:ind w:left="1440" w:hanging="360"/>
-      </w:pPr>
-      <w:rPr>
-        <w:rFonts w:ascii="Courier New" w:hAnsi="Courier New" w:cs="Courier New" w:hint="default"/>
-      </w:rPr>
-    </w:lvl>
-    <w:lvl w:ilvl="2" w:tplc="04090005" w:tentative="1">
-      <w:start w:val="1"/>
-      <w:numFmt w:val="bullet"/>
-      <w:lvlText w:val=""/>
-      <w:lvlJc w:val="left"/>
-      <w:pPr>
-        <w:ind w:left="2160" w:hanging="360"/>
-      </w:pPr>
-      <w:rPr>
-        <w:rFonts w:ascii="Wingdings" w:hAnsi="Wingdings" w:hint="default"/>
-      </w:rPr>
-    </w:lvl>
-    <w:lvl w:ilvl="3" w:tplc="04090001" w:tentative="1">
-      <w:start w:val="1"/>
-      <w:numFmt w:val="bullet"/>
-      <w:lvlText w:val=""/>
-      <w:lvlJc w:val="left"/>
-      <w:pPr>
-        <w:ind w:left="2880" w:hanging="360"/>
-      </w:pPr>
-      <w:rPr>
-        <w:rFonts w:ascii="Symbol" w:hAnsi="Symbol" w:hint="default"/>
-      </w:rPr>
-    </w:lvl>
-    <w:lvl w:ilvl="4" w:tplc="04090003" w:tentative="1">
-      <w:start w:val="1"/>
-      <w:numFmt w:val="bullet"/>
-      <w:lvlText w:val="o"/>
-      <w:lvlJc w:val="left"/>
-      <w:pPr>
-        <w:ind w:left="3600" w:hanging="360"/>
-      </w:pPr>
-      <w:rPr>
-        <w:rFonts w:ascii="Courier New" w:hAnsi="Courier New" w:cs="Courier New" w:hint="default"/>
-      </w:rPr>
-    </w:lvl>
-    <w:lvl w:ilvl="5" w:tplc="04090005" w:tentative="1">
-      <w:start w:val="1"/>
-      <w:numFmt w:val="bullet"/>
-      <w:lvlText w:val=""/>
-      <w:lvlJc w:val="left"/>
-      <w:pPr>
-        <w:ind w:left="4320" w:hanging="360"/>
-      </w:pPr>
-      <w:rPr>
-        <w:rFonts w:ascii="Wingdings" w:hAnsi="Wingdings" w:hint="default"/>
-      </w:rPr>
-    </w:lvl>
-    <w:lvl w:ilvl="6" w:tplc="04090001" w:tentative="1">
-      <w:start w:val="1"/>
-      <w:numFmt w:val="bullet"/>
-      <w:lvlText w:val=""/>
-      <w:lvlJc w:val="left"/>
-      <w:pPr>
-        <w:ind w:left="5040" w:hanging="360"/>
-      </w:pPr>
-      <w:rPr>
-        <w:rFonts w:ascii="Symbol" w:hAnsi="Symbol" w:hint="default"/>
-      </w:rPr>
-    </w:lvl>
-    <w:lvl w:ilvl="7" w:tplc="04090003" w:tentative="1">
-      <w:start w:val="1"/>
-      <w:numFmt w:val="bullet"/>
-      <w:lvlText w:val="o"/>
-      <w:lvlJc w:val="left"/>
-      <w:pPr>
-        <w:ind w:left="5760" w:hanging="360"/>
-      </w:pPr>
-      <w:rPr>
-        <w:rFonts w:ascii="Courier New" w:hAnsi="Courier New" w:cs="Courier New" w:hint="default"/>
-      </w:rPr>
-    </w:lvl>
-    <w:lvl w:ilvl="8" w:tplc="04090005" w:tentative="1">
-      <w:start w:val="1"/>
-      <w:numFmt w:val="bullet"/>
-      <w:lvlText w:val=""/>
-      <w:lvlJc w:val="left"/>
-      <w:pPr>
-        <w:ind w:left="6480" w:hanging="360"/>
-      </w:pPr>
-      <w:rPr>
-        <w:rFonts w:ascii="Wingdings" w:hAnsi="Wingdings" w:hint="default"/>
-      </w:rPr>
-    </w:lvl>
-  </w:abstractNum>
-  <w:abstractNum w:abstractNumId="2">
-    <w:nsid w:val="2E17566E"/>
-    <w:multiLevelType w:val="hybridMultilevel"/>
-    <w:tmpl w:val="00866CE6"/>
-    <w:lvl w:ilvl="0" w:tplc="04090001">
-      <w:start w:val="1"/>
-      <w:numFmt w:val="bullet"/>
-      <w:lvlText w:val=""/>
-      <w:lvlJc w:val="left"/>
-      <w:pPr>
-        <w:ind w:left="779" w:hanging="360"/>
-      </w:pPr>
-      <w:rPr>
-        <w:rFonts w:ascii="Symbol" w:hAnsi="Symbol" w:hint="default"/>
-      </w:rPr>
-    </w:lvl>
-    <w:lvl w:ilvl="1" w:tplc="04090003">
-      <w:start w:val="1"/>
-      <w:numFmt w:val="bullet"/>
-      <w:lvlText w:val="o"/>
-      <w:lvlJc w:val="left"/>
-      <w:pPr>
-        <w:ind w:left="1499" w:hanging="360"/>
-      </w:pPr>
-      <w:rPr>
-        <w:rFonts w:ascii="Courier New" w:hAnsi="Courier New" w:cs="Courier New" w:hint="default"/>
-      </w:rPr>
-    </w:lvl>
-    <w:lvl w:ilvl="2" w:tplc="04090005" w:tentative="1">
-      <w:start w:val="1"/>
-      <w:numFmt w:val="bullet"/>
-      <w:lvlText w:val=""/>
-      <w:lvlJc w:val="left"/>
-      <w:pPr>
-        <w:ind w:left="2219" w:hanging="360"/>
-      </w:pPr>
-      <w:rPr>
-        <w:rFonts w:ascii="Wingdings" w:hAnsi="Wingdings" w:hint="default"/>
-      </w:rPr>
-    </w:lvl>
-    <w:lvl w:ilvl="3" w:tplc="04090001" w:tentative="1">
-      <w:start w:val="1"/>
-      <w:numFmt w:val="bullet"/>
-      <w:lvlText w:val=""/>
-      <w:lvlJc w:val="left"/>
-      <w:pPr>
-        <w:ind w:left="2939" w:hanging="360"/>
-      </w:pPr>
-      <w:rPr>
-        <w:rFonts w:ascii="Symbol" w:hAnsi="Symbol" w:hint="default"/>
-      </w:rPr>
-    </w:lvl>
-    <w:lvl w:ilvl="4" w:tplc="04090003" w:tentative="1">
-      <w:start w:val="1"/>
-      <w:numFmt w:val="bullet"/>
-      <w:lvlText w:val="o"/>
-      <w:lvlJc w:val="left"/>
-      <w:pPr>
-        <w:ind w:left="3659" w:hanging="360"/>
-      </w:pPr>
-      <w:rPr>
-        <w:rFonts w:ascii="Courier New" w:hAnsi="Courier New" w:cs="Courier New" w:hint="default"/>
-      </w:rPr>
-    </w:lvl>
-    <w:lvl w:ilvl="5" w:tplc="04090005" w:tentative="1">
-      <w:start w:val="1"/>
-      <w:numFmt w:val="bullet"/>
-      <w:lvlText w:val=""/>
-      <w:lvlJc w:val="left"/>
-      <w:pPr>
-        <w:ind w:left="4379" w:hanging="360"/>
-      </w:pPr>
-      <w:rPr>
-        <w:rFonts w:ascii="Wingdings" w:hAnsi="Wingdings" w:hint="default"/>
-      </w:rPr>
-    </w:lvl>
-    <w:lvl w:ilvl="6" w:tplc="04090001" w:tentative="1">
-      <w:start w:val="1"/>
-      <w:numFmt w:val="bullet"/>
-      <w:lvlText w:val=""/>
-      <w:lvlJc w:val="left"/>
-      <w:pPr>
-        <w:ind w:left="5099" w:hanging="360"/>
-      </w:pPr>
-      <w:rPr>
-        <w:rFonts w:ascii="Symbol" w:hAnsi="Symbol" w:hint="default"/>
-      </w:rPr>
-    </w:lvl>
-    <w:lvl w:ilvl="7" w:tplc="04090003" w:tentative="1">
-      <w:start w:val="1"/>
-      <w:numFmt w:val="bullet"/>
-      <w:lvlText w:val="o"/>
-      <w:lvlJc w:val="left"/>
-      <w:pPr>
-        <w:ind w:left="5819" w:hanging="360"/>
-      </w:pPr>
-      <w:rPr>
-        <w:rFonts w:ascii="Courier New" w:hAnsi="Courier New" w:cs="Courier New" w:hint="default"/>
-      </w:rPr>
-    </w:lvl>
-    <w:lvl w:ilvl="8" w:tplc="04090005" w:tentative="1">
-      <w:start w:val="1"/>
-      <w:numFmt w:val="bullet"/>
-      <w:lvlText w:val=""/>
-      <w:lvlJc w:val="left"/>
-      <w:pPr>
-        <w:ind w:left="6539" w:hanging="360"/>
-      </w:pPr>
-      <w:rPr>
-        <w:rFonts w:ascii="Wingdings" w:hAnsi="Wingdings" w:hint="default"/>
-      </w:rPr>
-    </w:lvl>
-  </w:abstractNum>
   <w:num w:numId="1">
     <w:abstractNumId w:val="0"/>
-  </w:num>
-  <w:num w:numId="2">
-    <w:abstractNumId w:val="2"/>
-  </w:num>
-  <w:num w:numId="3">
-    <w:abstractNumId w:val="1"/>
   </w:num>
 </w:numbering>
 </file>
@@ -3466,49 +3070,6 @@
       <w:contextualSpacing/>
     </w:pPr>
   </w:style>
-  <w:style w:type="character" w:styleId="CommentReference">
-    <w:name w:val="annotation reference"/>
-    <w:basedOn w:val="DefaultParagraphFont"/>
-    <w:uiPriority w:val="99"/>
-    <w:semiHidden/>
-    <w:unhideWhenUsed/>
-    <w:rsid w:val="00A53114"/>
-    <w:rPr>
-      <w:sz w:val="16"/>
-      <w:szCs w:val="16"/>
-    </w:rPr>
-  </w:style>
-  <w:style w:type="paragraph" w:styleId="CommentText">
-    <w:name w:val="annotation text"/>
-    <w:basedOn w:val="Normal"/>
-    <w:link w:val="CommentTextChar"/>
-    <w:uiPriority w:val="99"/>
-    <w:unhideWhenUsed/>
-    <w:rsid w:val="00A53114"/>
-    <w:pPr>
-      <w:widowControl/>
-      <w:autoSpaceDE/>
-      <w:autoSpaceDN/>
-      <w:adjustRightInd/>
-    </w:pPr>
-    <w:rPr>
-      <w:rFonts w:asciiTheme="minorHAnsi" w:eastAsiaTheme="minorHAnsi" w:hAnsiTheme="minorHAnsi" w:cstheme="minorBidi"/>
-      <w:sz w:val="20"/>
-      <w:szCs w:val="20"/>
-    </w:rPr>
-  </w:style>
-  <w:style w:type="character" w:customStyle="1" w:styleId="CommentTextChar">
-    <w:name w:val="Comment Text Char"/>
-    <w:basedOn w:val="DefaultParagraphFont"/>
-    <w:link w:val="CommentText"/>
-    <w:uiPriority w:val="99"/>
-    <w:rsid w:val="00A53114"/>
-    <w:rPr>
-      <w:rFonts w:eastAsiaTheme="minorHAnsi"/>
-      <w:sz w:val="20"/>
-      <w:szCs w:val="20"/>
-    </w:rPr>
-  </w:style>
 </w:styles>
 </file>
 
@@ -3826,49 +3387,6 @@
       <w:contextualSpacing/>
     </w:pPr>
   </w:style>
-  <w:style w:type="character" w:styleId="CommentReference">
-    <w:name w:val="annotation reference"/>
-    <w:basedOn w:val="DefaultParagraphFont"/>
-    <w:uiPriority w:val="99"/>
-    <w:semiHidden/>
-    <w:unhideWhenUsed/>
-    <w:rsid w:val="00A53114"/>
-    <w:rPr>
-      <w:sz w:val="16"/>
-      <w:szCs w:val="16"/>
-    </w:rPr>
-  </w:style>
-  <w:style w:type="paragraph" w:styleId="CommentText">
-    <w:name w:val="annotation text"/>
-    <w:basedOn w:val="Normal"/>
-    <w:link w:val="CommentTextChar"/>
-    <w:uiPriority w:val="99"/>
-    <w:unhideWhenUsed/>
-    <w:rsid w:val="00A53114"/>
-    <w:pPr>
-      <w:widowControl/>
-      <w:autoSpaceDE/>
-      <w:autoSpaceDN/>
-      <w:adjustRightInd/>
-    </w:pPr>
-    <w:rPr>
-      <w:rFonts w:asciiTheme="minorHAnsi" w:eastAsiaTheme="minorHAnsi" w:hAnsiTheme="minorHAnsi" w:cstheme="minorBidi"/>
-      <w:sz w:val="20"/>
-      <w:szCs w:val="20"/>
-    </w:rPr>
-  </w:style>
-  <w:style w:type="character" w:customStyle="1" w:styleId="CommentTextChar">
-    <w:name w:val="Comment Text Char"/>
-    <w:basedOn w:val="DefaultParagraphFont"/>
-    <w:link w:val="CommentText"/>
-    <w:uiPriority w:val="99"/>
-    <w:rsid w:val="00A53114"/>
-    <w:rPr>
-      <w:rFonts w:eastAsiaTheme="minorHAnsi"/>
-      <w:sz w:val="20"/>
-      <w:szCs w:val="20"/>
-    </w:rPr>
-  </w:style>
 </w:styles>
 </file>
 

</xml_diff>

<commit_message>
Finished refactoring conditions file and updated NGBD spacing.
</commit_message>
<xml_diff>
--- a/resources/Saved/21CRB01268_Traffic Judgment Entry.docx
+++ b/resources/Saved/21CRB01268_Traffic Judgment Entry.docx
@@ -477,7 +477,7 @@
           <w:szCs w:val="20"/>
           <w:u w:val="single"/>
         </w:rPr>
-        <w:t xml:space="preserve">FINAL JUDGMENT ENTRY</w:t>
+        <w:t>FINAL JUDGMENT ENTRY</w:t>
       </w:r>
     </w:p>
     <w:p>
@@ -499,6 +499,14 @@
         </w:rPr>
         <w:t xml:space="preserve"/>
       </w:r>
+      <w:r>
+        <w:rPr>
+          <w:rFonts w:ascii="Palatino Linotype" w:hAnsi="Palatino Linotype"/>
+          <w:sz w:val="20"/>
+          <w:szCs w:val="20"/>
+        </w:rPr>
+        <w:tab/>
+      </w:r>
     </w:p>
     <w:p>
       <w:pPr>
@@ -577,7 +585,7 @@
           <w:sz w:val="20"/>
           <w:szCs w:val="20"/>
         </w:rPr>
-        <w:t xml:space="preserve"> on February 12, 2022.</w:t>
+        <w:t xml:space="preserve"> on February 13, 2022.</w:t>
       </w:r>
       <w:r>
         <w:rPr>
@@ -594,25 +602,7 @@
           <w:sz w:val="20"/>
           <w:szCs w:val="20"/>
         </w:rPr>
-        <w:t xml:space="preserve">Defendant waived right to counsel.</w:t>
-      </w:r>
-      <w:r>
-        <w:rPr>
-          <w:rFonts w:ascii="Palatino Linotype" w:hAnsi="Palatino Linotype"/>
-          <w:bCs/>
-          <w:sz w:val="20"/>
-          <w:szCs w:val="20"/>
-        </w:rPr>
-        <w:t xml:space="preserve"> </w:t>
-      </w:r>
-      <w:r>
-        <w:rPr>
-          <w:rFonts w:ascii="Palatino Linotype" w:hAnsi="Palatino Linotype"/>
-          <w:bCs/>
-          <w:sz w:val="20"/>
-          <w:szCs w:val="20"/>
-        </w:rPr>
-        <w:t xml:space="preserve"/>
+        <w:t xml:space="preserve">Defendant waived right to counsel. </w:t>
       </w:r>
       <w:r>
         <w:rPr>
@@ -761,12 +751,21 @@
     </w:p>
     <w:p>
       <w:pPr>
-        <w:rPr>
-          <w:rFonts w:ascii="Palatino Linotype" w:hAnsi="Palatino Linotype"/>
-          <w:sz w:val="20"/>
-          <w:szCs w:val="20"/>
-        </w:rPr>
-      </w:pPr>
+        <w:jc w:val="both"/>
+        <w:rPr>
+          <w:rFonts w:ascii="Palatino Linotype" w:hAnsi="Palatino Linotype"/>
+          <w:sz w:val="20"/>
+          <w:szCs w:val="20"/>
+        </w:rPr>
+      </w:pPr>
+      <w:r>
+        <w:rPr>
+          <w:rFonts w:ascii="Palatino Linotype" w:hAnsi="Palatino Linotype"/>
+          <w:sz w:val="20"/>
+          <w:szCs w:val="20"/>
+        </w:rPr>
+        <w:t xml:space="preserve"/>
+      </w:r>
     </w:p>
     <w:tbl>
       <w:tblPr>
@@ -979,6 +978,7 @@
                 <w:sz w:val="20"/>
                 <w:szCs w:val="20"/>
               </w:rPr>
+              <w:lastRenderedPageBreak/>
               <w:t>Degree</w:t>
             </w:r>
           </w:p>
@@ -1060,7 +1060,6 @@
                 <w:sz w:val="20"/>
                 <w:szCs w:val="20"/>
               </w:rPr>
-              <w:lastRenderedPageBreak/>
               <w:t>Plea</w:t>
             </w:r>
           </w:p>
@@ -1367,6 +1366,188 @@
           </w:p>
         </w:tc>
       </w:tr>
+      <w:tr>
+        <w:trPr>
+          <w:jc w:val="center"/>
+        </w:trPr>
+        <w:tc>
+          <w:tcPr>
+            <w:tcW w:w="1801" w:type="dxa"/>
+          </w:tcPr>
+          <w:p>
+            <w:pPr>
+              <w:tabs>
+                <w:tab w:val="left" w:pos="-1080"/>
+                <w:tab w:val="left" w:pos="-720"/>
+                <w:tab w:val="left" w:pos="0"/>
+                <w:tab w:val="left" w:pos="720"/>
+                <w:tab w:val="left" w:pos="1440"/>
+                <w:tab w:val="left" w:pos="2160"/>
+                <w:tab w:val="left" w:pos="2880"/>
+                <w:tab w:val="left" w:pos="3600"/>
+                <w:tab w:val="left" w:pos="4320"/>
+                <w:tab w:val="left" w:pos="4680"/>
+              </w:tabs>
+              <w:rPr>
+                <w:rFonts w:ascii="Palatino Linotype" w:hAnsi="Palatino Linotype"/>
+                <w:b/>
+                <w:bCs/>
+                <w:sz w:val="20"/>
+                <w:szCs w:val="20"/>
+              </w:rPr>
+            </w:pPr>
+            <w:r>
+              <w:rPr>
+                <w:rFonts w:ascii="Palatino Linotype" w:hAnsi="Palatino Linotype"/>
+                <w:b/>
+                <w:bCs/>
+                <w:sz w:val="20"/>
+                <w:szCs w:val="20"/>
+              </w:rPr>
+              <w:t>Jail Days</w:t>
+            </w:r>
+          </w:p>
+        </w:tc>
+        <w:tc>
+          <w:tcPr>
+            <w:tcW w:w="3289" w:type="dxa"/>
+          </w:tcPr>
+          <w:p>
+            <w:pPr>
+              <w:tabs>
+                <w:tab w:val="left" w:pos="-1080"/>
+                <w:tab w:val="left" w:pos="-720"/>
+                <w:tab w:val="left" w:pos="0"/>
+                <w:tab w:val="left" w:pos="720"/>
+                <w:tab w:val="left" w:pos="1440"/>
+                <w:tab w:val="left" w:pos="2160"/>
+                <w:tab w:val="left" w:pos="2880"/>
+                <w:tab w:val="left" w:pos="3600"/>
+                <w:tab w:val="left" w:pos="4320"/>
+                <w:tab w:val="left" w:pos="4680"/>
+              </w:tabs>
+              <w:rPr>
+                <w:rFonts w:ascii="Palatino Linotype" w:hAnsi="Palatino Linotype"/>
+                <w:b/>
+                <w:bCs/>
+                <w:sz w:val="20"/>
+                <w:szCs w:val="20"/>
+              </w:rPr>
+            </w:pPr>
+            <w:r>
+              <w:rPr>
+                <w:rFonts w:ascii="Palatino Linotype" w:hAnsi="Palatino Linotype"/>
+                <w:b/>
+                <w:bCs/>
+                <w:sz w:val="20"/>
+                <w:szCs w:val="20"/>
+              </w:rPr>
+              <w:t xml:space="preserve">None</w:t>
+            </w:r>
+          </w:p>
+        </w:tc>
+      </w:tr>
+      <w:tr>
+        <w:trPr>
+          <w:jc w:val="center"/>
+        </w:trPr>
+        <w:tc>
+          <w:tcPr>
+            <w:tcW w:w="1801" w:type="dxa"/>
+          </w:tcPr>
+          <w:p>
+            <w:pPr>
+              <w:tabs>
+                <w:tab w:val="left" w:pos="-1080"/>
+                <w:tab w:val="left" w:pos="-720"/>
+                <w:tab w:val="left" w:pos="0"/>
+                <w:tab w:val="left" w:pos="720"/>
+                <w:tab w:val="left" w:pos="1440"/>
+                <w:tab w:val="left" w:pos="2160"/>
+                <w:tab w:val="left" w:pos="2880"/>
+                <w:tab w:val="left" w:pos="3600"/>
+                <w:tab w:val="left" w:pos="4320"/>
+                <w:tab w:val="left" w:pos="4680"/>
+              </w:tabs>
+              <w:rPr>
+                <w:rFonts w:ascii="Palatino Linotype" w:hAnsi="Palatino Linotype"/>
+                <w:b/>
+                <w:bCs/>
+                <w:sz w:val="20"/>
+                <w:szCs w:val="20"/>
+              </w:rPr>
+            </w:pPr>
+            <w:r>
+              <w:rPr>
+                <w:rFonts w:ascii="Palatino Linotype" w:hAnsi="Palatino Linotype"/>
+                <w:b/>
+                <w:bCs/>
+                <w:sz w:val="20"/>
+                <w:szCs w:val="20"/>
+              </w:rPr>
+              <w:t>Jail Days</w:t>
+            </w:r>
+            <w:r>
+              <w:rPr>
+                <w:rFonts w:ascii="Palatino Linotype" w:hAnsi="Palatino Linotype"/>
+                <w:b/>
+                <w:bCs/>
+                <w:sz w:val="20"/>
+                <w:szCs w:val="20"/>
+              </w:rPr>
+              <w:t xml:space="preserve"> </w:t>
+            </w:r>
+            <w:r>
+              <w:rPr>
+                <w:rFonts w:ascii="Palatino Linotype" w:hAnsi="Palatino Linotype"/>
+                <w:b/>
+                <w:bCs/>
+                <w:sz w:val="20"/>
+                <w:szCs w:val="20"/>
+              </w:rPr>
+              <w:t>Suspended</w:t>
+            </w:r>
+          </w:p>
+        </w:tc>
+        <w:tc>
+          <w:tcPr>
+            <w:tcW w:w="3289" w:type="dxa"/>
+          </w:tcPr>
+          <w:p>
+            <w:pPr>
+              <w:tabs>
+                <w:tab w:val="left" w:pos="-1080"/>
+                <w:tab w:val="left" w:pos="-720"/>
+                <w:tab w:val="left" w:pos="0"/>
+                <w:tab w:val="left" w:pos="720"/>
+                <w:tab w:val="left" w:pos="1440"/>
+                <w:tab w:val="left" w:pos="2160"/>
+                <w:tab w:val="left" w:pos="2880"/>
+                <w:tab w:val="left" w:pos="3600"/>
+                <w:tab w:val="left" w:pos="4320"/>
+                <w:tab w:val="left" w:pos="4680"/>
+              </w:tabs>
+              <w:rPr>
+                <w:rFonts w:ascii="Palatino Linotype" w:hAnsi="Palatino Linotype"/>
+                <w:b/>
+                <w:bCs/>
+                <w:sz w:val="20"/>
+                <w:szCs w:val="20"/>
+              </w:rPr>
+            </w:pPr>
+            <w:r>
+              <w:rPr>
+                <w:rFonts w:ascii="Palatino Linotype" w:hAnsi="Palatino Linotype"/>
+                <w:b/>
+                <w:bCs/>
+                <w:sz w:val="20"/>
+                <w:szCs w:val="20"/>
+              </w:rPr>
+              <w:t xml:space="preserve">None</w:t>
+            </w:r>
+          </w:p>
+        </w:tc>
+      </w:tr>
     </w:tbl>
     <w:p>
       <w:pPr>
@@ -1430,7 +1611,7 @@
           <w:szCs w:val="20"/>
           <w:u w:val="single"/>
         </w:rPr>
-        <w:t>Court costs are assessed for the highest degree charge in this</w:t>
+        <w:t xml:space="preserve">Court costs are assessed for the highest degree charge in this</w:t>
       </w:r>
       <w:r>
         <w:rPr>
@@ -1450,6 +1631,14 @@
           <w:szCs w:val="20"/>
         </w:rPr>
         <w:t xml:space="preserve">. </w:t>
+      </w:r>
+      <w:r>
+        <w:rPr>
+          <w:rFonts w:ascii="Palatino Linotype" w:hAnsi="Palatino Linotype"/>
+          <w:sz w:val="20"/>
+          <w:szCs w:val="20"/>
+        </w:rPr>
+        <w:t xml:space="preserve"/>
       </w:r>
       <w:r>
         <w:rPr>
@@ -1528,7 +1717,7 @@
         </w:rPr>
         <w:t xml:space="preserve">. </w:t>
       </w:r>
-      <w:bookmarkStart w:id="1" w:name="_Hlk94196527"/>
+      <w:bookmarkStart w:id="0" w:name="_Hlk94196527"/>
       <w:r>
         <w:rPr>
           <w:rFonts w:ascii="Palatino Linotype" w:hAnsi="Palatino Linotype"/>
@@ -1588,7 +1777,7 @@
         </w:rPr>
         <w:t xml:space="preserve">in full by </w:t>
       </w:r>
-      <w:bookmarkEnd w:id="1"/>
+      <w:bookmarkEnd w:id="0"/>
       <w:r>
         <w:rPr>
           <w:rFonts w:ascii="Palatino Linotype" w:hAnsi="Palatino Linotype"/>
@@ -1597,15 +1786,39 @@
           <w:sz w:val="20"/>
           <w:szCs w:val="20"/>
         </w:rPr>
-        <w:t xml:space="preserve">February 12, 2022</w:t>
-      </w:r>
-      <w:r>
-        <w:rPr>
-          <w:rFonts w:ascii="Palatino Linotype" w:hAnsi="Palatino Linotype"/>
-          <w:sz w:val="20"/>
-          <w:szCs w:val="20"/>
-        </w:rPr>
-        <w:t xml:space="preserve">. </w:t>
+        <w:t xml:space="preserve">February 13, 2022</w:t>
+      </w:r>
+      <w:r>
+        <w:rPr>
+          <w:rFonts w:ascii="Palatino Linotype" w:hAnsi="Palatino Linotype"/>
+          <w:sz w:val="20"/>
+          <w:szCs w:val="20"/>
+        </w:rPr>
+        <w:t xml:space="preserve">.</w:t>
+      </w:r>
+      <w:r>
+        <w:rPr>
+          <w:rFonts w:ascii="Palatino Linotype" w:hAnsi="Palatino Linotype"/>
+          <w:sz w:val="20"/>
+          <w:szCs w:val="20"/>
+        </w:rPr>
+        <w:t xml:space="preserve"> </w:t>
+      </w:r>
+      <w:r>
+        <w:rPr>
+          <w:rFonts w:ascii="Palatino Linotype" w:hAnsi="Palatino Linotype"/>
+          <w:sz w:val="20"/>
+          <w:szCs w:val="20"/>
+        </w:rPr>
+        <w:t xml:space="preserve"/>
+      </w:r>
+      <w:r>
+        <w:rPr>
+          <w:rFonts w:ascii="Palatino Linotype" w:hAnsi="Palatino Linotype"/>
+          <w:sz w:val="20"/>
+          <w:szCs w:val="20"/>
+        </w:rPr>
+        <w:t xml:space="preserve"> </w:t>
       </w:r>
       <w:r>
         <w:rPr>
@@ -1703,7 +1916,7 @@
           <w:sz w:val="20"/>
           <w:szCs w:val="20"/>
         </w:rPr>
-        <w:t xml:space="preserve">50</w:t>
+        <w:t xml:space="preserve">25</w:t>
       </w:r>
       <w:r>
         <w:rPr>
@@ -1735,7 +1948,7 @@
           <w:sz w:val="20"/>
           <w:szCs w:val="20"/>
         </w:rPr>
-        <w:t xml:space="preserve">April 13, 2022</w:t>
+        <w:t xml:space="preserve">April 14, 2022</w:t>
       </w:r>
       <w:r>
         <w:rPr>
@@ -1818,7 +2031,16 @@
           <w:sz w:val="20"/>
           <w:szCs w:val="20"/>
         </w:rPr>
-        <w:t xml:space="preserve">The Defendant showed the Court proof of responsibility during the proceeding.</w:t>
+        <w:t xml:space="preserve">The Defendant showed the Court </w:t>
+      </w:r>
+      <w:r>
+        <w:rPr>
+          <w:rFonts w:ascii="Palatino Linotype" w:hAnsi="Palatino Linotype"/>
+          <w:sz w:val="20"/>
+          <w:szCs w:val="20"/>
+        </w:rPr>
+        <w:lastRenderedPageBreak/>
+        <w:t xml:space="preserve">proof of responsibility during the proceeding.</w:t>
       </w:r>
       <w:r>
         <w:rPr>
@@ -1852,89 +2074,15 @@
           <w:szCs w:val="20"/>
         </w:rPr>
         <w:t xml:space="preserve"/>
-        <w:br/>
+      </w:r>
+      <w:r>
+        <w:rPr>
+          <w:rFonts w:ascii="Palatino Linotype" w:hAnsi="Palatino Linotype"/>
+          <w:sz w:val="20"/>
+          <w:szCs w:val="20"/>
+        </w:rPr>
         <w:t xml:space="preserve"/>
       </w:r>
-    </w:p>
-    <w:p>
-      <w:pPr>
-        <w:jc w:val="both"/>
-        <w:rPr>
-          <w:rFonts w:ascii="Palatino Linotype" w:hAnsi="Palatino Linotype"/>
-          <w:sz w:val="20"/>
-          <w:szCs w:val="20"/>
-        </w:rPr>
-      </w:pPr>
-      <w:proofErr w:type="gramStart"/>
-      <w:r>
-        <w:rPr>
-          <w:rFonts w:ascii="Palatino Linotype" w:hAnsi="Palatino Linotype"/>
-          <w:b/>
-          <w:sz w:val="20"/>
-          <w:szCs w:val="20"/>
-        </w:rPr>
-        <w:t>License Suspension.</w:t>
-      </w:r>
-      <w:proofErr w:type="gramEnd"/>
-      <w:r>
-        <w:rPr>
-          <w:rFonts w:ascii="Palatino Linotype" w:hAnsi="Palatino Linotype"/>
-          <w:b/>
-          <w:sz w:val="20"/>
-          <w:szCs w:val="20"/>
-        </w:rPr>
-        <w:t xml:space="preserve"> </w:t>
-      </w:r>
-      <w:r>
-        <w:rPr>
-          <w:rFonts w:ascii="Palatino Linotype" w:hAnsi="Palatino Linotype"/>
-          <w:b/>
-          <w:sz w:val="20"/>
-          <w:szCs w:val="20"/>
-        </w:rPr>
-        <w:t xml:space="preserve"> </w:t>
-      </w:r>
-      <w:r>
-        <w:rPr>
-          <w:rFonts w:ascii="Palatino Linotype" w:hAnsi="Palatino Linotype"/>
-          <w:sz w:val="20"/>
-          <w:szCs w:val="20"/>
-        </w:rPr>
-        <w:t xml:space="preserve">Defendant’s </w:t>
-      </w:r>
-      <w:r>
-        <w:rPr>
-          <w:rFonts w:ascii="Palatino Linotype" w:hAnsi="Palatino Linotype"/>
-          <w:sz w:val="20"/>
-          <w:szCs w:val="20"/>
-        </w:rPr>
-        <w:t xml:space="preserve">hunting</w:t>
-      </w:r>
-      <w:r>
-        <w:rPr>
-          <w:rFonts w:ascii="Palatino Linotype" w:hAnsi="Palatino Linotype"/>
-          <w:sz w:val="20"/>
-          <w:szCs w:val="20"/>
-        </w:rPr>
-        <w:t xml:space="preserve"> license is suspended from February 12, 2022 for a term of 6 months. </w:t>
-      </w:r>
-      <w:r>
-        <w:rPr>
-          <w:rFonts w:ascii="Palatino Linotype" w:hAnsi="Palatino Linotype"/>
-          <w:sz w:val="20"/>
-          <w:szCs w:val="20"/>
-        </w:rPr>
-        <w:t xml:space="preserve">The defendant is required to complete a remedial driving class before his operator’s license may be reinstated</w:t>
-      </w:r>
-      <w:proofErr w:type="gramStart"/>
-      <w:r>
-        <w:rPr>
-          <w:rFonts w:ascii="Palatino Linotype" w:hAnsi="Palatino Linotype"/>
-          <w:sz w:val="20"/>
-          <w:szCs w:val="20"/>
-        </w:rPr>
-        <w:t xml:space="preserve">.</w:t>
-      </w:r>
       <w:r>
         <w:rPr>
           <w:rFonts w:ascii="Palatino Linotype" w:hAnsi="Palatino Linotype"/>
@@ -1950,54 +2098,6 @@
           <w:szCs w:val="20"/>
         </w:rPr>
         <w:t xml:space="preserve"/>
-        <w:br/>
-        <w:t xml:space="preserve"/>
-      </w:r>
-    </w:p>
-    <w:p>
-      <w:pPr>
-        <w:jc w:val="both"/>
-        <w:rPr>
-          <w:rFonts w:ascii="Palatino Linotype" w:hAnsi="Palatino Linotype"/>
-          <w:sz w:val="20"/>
-          <w:szCs w:val="20"/>
-        </w:rPr>
-      </w:pPr>
-      <w:proofErr w:type="gramStart"/>
-      <w:r>
-        <w:rPr>
-          <w:rFonts w:ascii="Palatino Linotype" w:hAnsi="Palatino Linotype"/>
-          <w:b/>
-          <w:sz w:val="20"/>
-          <w:szCs w:val="20"/>
-        </w:rPr>
-        <w:t>Other Conditions.</w:t>
-      </w:r>
-      <w:proofErr w:type="gramEnd"/>
-      <w:r>
-        <w:rPr>
-          <w:rFonts w:ascii="Palatino Linotype" w:hAnsi="Palatino Linotype"/>
-          <w:b/>
-          <w:sz w:val="20"/>
-          <w:szCs w:val="20"/>
-        </w:rPr>
-        <w:t xml:space="preserve"> </w:t>
-      </w:r>
-      <w:r>
-        <w:rPr>
-          <w:rFonts w:ascii="Palatino Linotype" w:hAnsi="Palatino Linotype"/>
-          <w:sz w:val="20"/>
-          <w:szCs w:val="20"/>
-        </w:rPr>
-        <w:t xml:space="preserve">The</w:t>
-      </w:r>
-      <w:r>
-        <w:rPr>
-          <w:rFonts w:ascii="Palatino Linotype" w:hAnsi="Palatino Linotype"/>
-          <w:sz w:val="20"/>
-          <w:szCs w:val="20"/>
-        </w:rPr>
-        <w:t xml:space="preserve">.</w:t>
       </w:r>
       <w:r>
         <w:rPr>
@@ -2047,7 +2147,6 @@
           <w:sz w:val="20"/>
           <w:szCs w:val="20"/>
         </w:rPr>
-        <w:lastRenderedPageBreak/>
         <w:tab/>
       </w:r>
       <w:r>
@@ -2268,27 +2367,6 @@
         </w:rPr>
         <w:t xml:space="preserve">___ Prosecutor’s Office, ___ MICHAEL DOUGLAS</w:t>
       </w:r>
-    </w:p>
-    <w:p>
-      <w:pPr>
-        <w:tabs>
-          <w:tab w:val="left" w:pos="-1080"/>
-          <w:tab w:val="left" w:pos="-720"/>
-          <w:tab w:val="left" w:pos="0"/>
-          <w:tab w:val="left" w:pos="720"/>
-          <w:tab w:val="left" w:pos="1440"/>
-          <w:tab w:val="left" w:pos="2160"/>
-          <w:tab w:val="left" w:pos="2880"/>
-          <w:tab w:val="left" w:pos="3600"/>
-          <w:tab w:val="left" w:pos="4320"/>
-          <w:tab w:val="left" w:pos="4680"/>
-        </w:tabs>
-        <w:rPr>
-          <w:rFonts w:ascii="Palatino Linotype" w:hAnsi="Palatino Linotype"/>
-          <w:sz w:val="16"/>
-          <w:szCs w:val="16"/>
-        </w:rPr>
-      </w:pPr>
     </w:p>
     <w:sectPr>
       <w:headerReference w:type="even" r:id="rId8"/>
@@ -2340,7 +2418,12 @@
 <w:ftr xmlns:wpc="http://schemas.microsoft.com/office/word/2010/wordprocessingCanvas" xmlns:mc="http://schemas.openxmlformats.org/markup-compatibility/2006" xmlns:o="urn:schemas-microsoft-com:office:office" xmlns:r="http://schemas.openxmlformats.org/officeDocument/2006/relationships" xmlns:m="http://schemas.openxmlformats.org/officeDocument/2006/math" xmlns:v="urn:schemas-microsoft-com:vml" xmlns:wp14="http://schemas.microsoft.com/office/word/2010/wordprocessingDrawing" xmlns:wp="http://schemas.openxmlformats.org/drawingml/2006/wordprocessingDrawing" xmlns:w10="urn:schemas-microsoft-com:office:word" xmlns:w="http://schemas.openxmlformats.org/wordprocessingml/2006/main" xmlns:w14="http://schemas.microsoft.com/office/word/2010/wordml" xmlns:wpg="http://schemas.microsoft.com/office/word/2010/wordprocessingGroup" xmlns:wpi="http://schemas.microsoft.com/office/word/2010/wordprocessingInk" xmlns:wne="http://schemas.microsoft.com/office/word/2006/wordml" xmlns:wps="http://schemas.microsoft.com/office/word/2010/wordprocessingShape" mc:Ignorable="w14 wp14">
   <w:sdt>
     <w:sdtPr>
-      <w:id w:val="-1309706245"/>
+      <w:rPr>
+        <w:rFonts w:ascii="Palatino Linotype" w:hAnsi="Palatino Linotype"/>
+        <w:sz w:val="20"/>
+        <w:szCs w:val="20"/>
+      </w:rPr>
+      <w:id w:val="-2099861789"/>
       <w:docPartObj>
         <w:docPartGallery w:val="Page Numbers (Bottom of Page)"/>
         <w:docPartUnique/>
@@ -2355,19 +2438,13 @@
             <w:sz w:val="20"/>
             <w:szCs w:val="20"/>
           </w:rPr>
-          <w:id w:val="98381352"/>
+          <w:id w:val="860082579"/>
           <w:docPartObj>
             <w:docPartGallery w:val="Page Numbers (Top of Page)"/>
             <w:docPartUnique/>
           </w:docPartObj>
         </w:sdtPr>
-        <w:sdtEndPr>
-          <w:rPr>
-            <w:rFonts w:ascii="Times New Roman" w:hAnsi="Times New Roman"/>
-            <w:sz w:val="24"/>
-            <w:szCs w:val="24"/>
-          </w:rPr>
-        </w:sdtEndPr>
+        <w:sdtEndPr/>
         <w:sdtContent>
           <w:p>
             <w:pPr>
@@ -2437,7 +2514,7 @@
                 <w:sz w:val="20"/>
                 <w:szCs w:val="20"/>
               </w:rPr>
-              <w:t>1</w:t>
+              <w:t>3</w:t>
             </w:r>
             <w:r>
               <w:rPr>
@@ -2496,7 +2573,7 @@
                 <w:sz w:val="20"/>
                 <w:szCs w:val="20"/>
               </w:rPr>
-              <w:t>3</w:t>
+              <w:t>5</w:t>
             </w:r>
             <w:r>
               <w:rPr>
@@ -2526,39 +2603,11 @@
               </w:rPr>
               <w:t xml:space="preserve">Final Judgment Entry 21CRB01268</w:t>
             </w:r>
-          </w:p>
-          <w:p>
-            <w:pPr>
-              <w:pStyle w:val="Footer"/>
-              <w:jc w:val="right"/>
-            </w:pPr>
           </w:p>
         </w:sdtContent>
       </w:sdt>
     </w:sdtContent>
   </w:sdt>
-  <w:p>
-    <w:pPr>
-      <w:tabs>
-        <w:tab w:val="left" w:pos="-1080"/>
-        <w:tab w:val="left" w:pos="-720"/>
-        <w:tab w:val="left" w:pos="0"/>
-        <w:tab w:val="left" w:pos="720"/>
-        <w:tab w:val="left" w:pos="1440"/>
-        <w:tab w:val="left" w:pos="2160"/>
-        <w:tab w:val="left" w:pos="2880"/>
-        <w:tab w:val="left" w:pos="3600"/>
-        <w:tab w:val="left" w:pos="4320"/>
-        <w:tab w:val="left" w:pos="4680"/>
-      </w:tabs>
-      <w:jc w:val="right"/>
-      <w:rPr>
-        <w:rFonts w:ascii="Palatino Linotype" w:hAnsi="Palatino Linotype"/>
-        <w:sz w:val="20"/>
-        <w:szCs w:val="20"/>
-      </w:rPr>
-    </w:pPr>
-  </w:p>
 </w:ftr>
 </file>
 
@@ -2750,8 +2799,240 @@
       </w:rPr>
     </w:lvl>
   </w:abstractNum>
+  <w:abstractNum w:abstractNumId="1">
+    <w:nsid w:val="279660C9"/>
+    <w:multiLevelType w:val="hybridMultilevel"/>
+    <w:tmpl w:val="672ECC5E"/>
+    <w:lvl w:ilvl="0" w:tplc="04090001">
+      <w:start w:val="1"/>
+      <w:numFmt w:val="bullet"/>
+      <w:lvlText w:val=""/>
+      <w:lvlJc w:val="left"/>
+      <w:pPr>
+        <w:ind w:left="720" w:hanging="360"/>
+      </w:pPr>
+      <w:rPr>
+        <w:rFonts w:ascii="Symbol" w:hAnsi="Symbol" w:hint="default"/>
+      </w:rPr>
+    </w:lvl>
+    <w:lvl w:ilvl="1" w:tplc="04090003" w:tentative="1">
+      <w:start w:val="1"/>
+      <w:numFmt w:val="bullet"/>
+      <w:lvlText w:val="o"/>
+      <w:lvlJc w:val="left"/>
+      <w:pPr>
+        <w:ind w:left="1440" w:hanging="360"/>
+      </w:pPr>
+      <w:rPr>
+        <w:rFonts w:ascii="Courier New" w:hAnsi="Courier New" w:cs="Courier New" w:hint="default"/>
+      </w:rPr>
+    </w:lvl>
+    <w:lvl w:ilvl="2" w:tplc="04090005" w:tentative="1">
+      <w:start w:val="1"/>
+      <w:numFmt w:val="bullet"/>
+      <w:lvlText w:val=""/>
+      <w:lvlJc w:val="left"/>
+      <w:pPr>
+        <w:ind w:left="2160" w:hanging="360"/>
+      </w:pPr>
+      <w:rPr>
+        <w:rFonts w:ascii="Wingdings" w:hAnsi="Wingdings" w:hint="default"/>
+      </w:rPr>
+    </w:lvl>
+    <w:lvl w:ilvl="3" w:tplc="04090001" w:tentative="1">
+      <w:start w:val="1"/>
+      <w:numFmt w:val="bullet"/>
+      <w:lvlText w:val=""/>
+      <w:lvlJc w:val="left"/>
+      <w:pPr>
+        <w:ind w:left="2880" w:hanging="360"/>
+      </w:pPr>
+      <w:rPr>
+        <w:rFonts w:ascii="Symbol" w:hAnsi="Symbol" w:hint="default"/>
+      </w:rPr>
+    </w:lvl>
+    <w:lvl w:ilvl="4" w:tplc="04090003" w:tentative="1">
+      <w:start w:val="1"/>
+      <w:numFmt w:val="bullet"/>
+      <w:lvlText w:val="o"/>
+      <w:lvlJc w:val="left"/>
+      <w:pPr>
+        <w:ind w:left="3600" w:hanging="360"/>
+      </w:pPr>
+      <w:rPr>
+        <w:rFonts w:ascii="Courier New" w:hAnsi="Courier New" w:cs="Courier New" w:hint="default"/>
+      </w:rPr>
+    </w:lvl>
+    <w:lvl w:ilvl="5" w:tplc="04090005" w:tentative="1">
+      <w:start w:val="1"/>
+      <w:numFmt w:val="bullet"/>
+      <w:lvlText w:val=""/>
+      <w:lvlJc w:val="left"/>
+      <w:pPr>
+        <w:ind w:left="4320" w:hanging="360"/>
+      </w:pPr>
+      <w:rPr>
+        <w:rFonts w:ascii="Wingdings" w:hAnsi="Wingdings" w:hint="default"/>
+      </w:rPr>
+    </w:lvl>
+    <w:lvl w:ilvl="6" w:tplc="04090001" w:tentative="1">
+      <w:start w:val="1"/>
+      <w:numFmt w:val="bullet"/>
+      <w:lvlText w:val=""/>
+      <w:lvlJc w:val="left"/>
+      <w:pPr>
+        <w:ind w:left="5040" w:hanging="360"/>
+      </w:pPr>
+      <w:rPr>
+        <w:rFonts w:ascii="Symbol" w:hAnsi="Symbol" w:hint="default"/>
+      </w:rPr>
+    </w:lvl>
+    <w:lvl w:ilvl="7" w:tplc="04090003" w:tentative="1">
+      <w:start w:val="1"/>
+      <w:numFmt w:val="bullet"/>
+      <w:lvlText w:val="o"/>
+      <w:lvlJc w:val="left"/>
+      <w:pPr>
+        <w:ind w:left="5760" w:hanging="360"/>
+      </w:pPr>
+      <w:rPr>
+        <w:rFonts w:ascii="Courier New" w:hAnsi="Courier New" w:cs="Courier New" w:hint="default"/>
+      </w:rPr>
+    </w:lvl>
+    <w:lvl w:ilvl="8" w:tplc="04090005" w:tentative="1">
+      <w:start w:val="1"/>
+      <w:numFmt w:val="bullet"/>
+      <w:lvlText w:val=""/>
+      <w:lvlJc w:val="left"/>
+      <w:pPr>
+        <w:ind w:left="6480" w:hanging="360"/>
+      </w:pPr>
+      <w:rPr>
+        <w:rFonts w:ascii="Wingdings" w:hAnsi="Wingdings" w:hint="default"/>
+      </w:rPr>
+    </w:lvl>
+  </w:abstractNum>
+  <w:abstractNum w:abstractNumId="2">
+    <w:nsid w:val="2E17566E"/>
+    <w:multiLevelType w:val="hybridMultilevel"/>
+    <w:tmpl w:val="00866CE6"/>
+    <w:lvl w:ilvl="0" w:tplc="04090001">
+      <w:start w:val="1"/>
+      <w:numFmt w:val="bullet"/>
+      <w:lvlText w:val=""/>
+      <w:lvlJc w:val="left"/>
+      <w:pPr>
+        <w:ind w:left="779" w:hanging="360"/>
+      </w:pPr>
+      <w:rPr>
+        <w:rFonts w:ascii="Symbol" w:hAnsi="Symbol" w:hint="default"/>
+      </w:rPr>
+    </w:lvl>
+    <w:lvl w:ilvl="1" w:tplc="04090003">
+      <w:start w:val="1"/>
+      <w:numFmt w:val="bullet"/>
+      <w:lvlText w:val="o"/>
+      <w:lvlJc w:val="left"/>
+      <w:pPr>
+        <w:ind w:left="1499" w:hanging="360"/>
+      </w:pPr>
+      <w:rPr>
+        <w:rFonts w:ascii="Courier New" w:hAnsi="Courier New" w:cs="Courier New" w:hint="default"/>
+      </w:rPr>
+    </w:lvl>
+    <w:lvl w:ilvl="2" w:tplc="04090005" w:tentative="1">
+      <w:start w:val="1"/>
+      <w:numFmt w:val="bullet"/>
+      <w:lvlText w:val=""/>
+      <w:lvlJc w:val="left"/>
+      <w:pPr>
+        <w:ind w:left="2219" w:hanging="360"/>
+      </w:pPr>
+      <w:rPr>
+        <w:rFonts w:ascii="Wingdings" w:hAnsi="Wingdings" w:hint="default"/>
+      </w:rPr>
+    </w:lvl>
+    <w:lvl w:ilvl="3" w:tplc="04090001" w:tentative="1">
+      <w:start w:val="1"/>
+      <w:numFmt w:val="bullet"/>
+      <w:lvlText w:val=""/>
+      <w:lvlJc w:val="left"/>
+      <w:pPr>
+        <w:ind w:left="2939" w:hanging="360"/>
+      </w:pPr>
+      <w:rPr>
+        <w:rFonts w:ascii="Symbol" w:hAnsi="Symbol" w:hint="default"/>
+      </w:rPr>
+    </w:lvl>
+    <w:lvl w:ilvl="4" w:tplc="04090003" w:tentative="1">
+      <w:start w:val="1"/>
+      <w:numFmt w:val="bullet"/>
+      <w:lvlText w:val="o"/>
+      <w:lvlJc w:val="left"/>
+      <w:pPr>
+        <w:ind w:left="3659" w:hanging="360"/>
+      </w:pPr>
+      <w:rPr>
+        <w:rFonts w:ascii="Courier New" w:hAnsi="Courier New" w:cs="Courier New" w:hint="default"/>
+      </w:rPr>
+    </w:lvl>
+    <w:lvl w:ilvl="5" w:tplc="04090005" w:tentative="1">
+      <w:start w:val="1"/>
+      <w:numFmt w:val="bullet"/>
+      <w:lvlText w:val=""/>
+      <w:lvlJc w:val="left"/>
+      <w:pPr>
+        <w:ind w:left="4379" w:hanging="360"/>
+      </w:pPr>
+      <w:rPr>
+        <w:rFonts w:ascii="Wingdings" w:hAnsi="Wingdings" w:hint="default"/>
+      </w:rPr>
+    </w:lvl>
+    <w:lvl w:ilvl="6" w:tplc="04090001" w:tentative="1">
+      <w:start w:val="1"/>
+      <w:numFmt w:val="bullet"/>
+      <w:lvlText w:val=""/>
+      <w:lvlJc w:val="left"/>
+      <w:pPr>
+        <w:ind w:left="5099" w:hanging="360"/>
+      </w:pPr>
+      <w:rPr>
+        <w:rFonts w:ascii="Symbol" w:hAnsi="Symbol" w:hint="default"/>
+      </w:rPr>
+    </w:lvl>
+    <w:lvl w:ilvl="7" w:tplc="04090003" w:tentative="1">
+      <w:start w:val="1"/>
+      <w:numFmt w:val="bullet"/>
+      <w:lvlText w:val="o"/>
+      <w:lvlJc w:val="left"/>
+      <w:pPr>
+        <w:ind w:left="5819" w:hanging="360"/>
+      </w:pPr>
+      <w:rPr>
+        <w:rFonts w:ascii="Courier New" w:hAnsi="Courier New" w:cs="Courier New" w:hint="default"/>
+      </w:rPr>
+    </w:lvl>
+    <w:lvl w:ilvl="8" w:tplc="04090005" w:tentative="1">
+      <w:start w:val="1"/>
+      <w:numFmt w:val="bullet"/>
+      <w:lvlText w:val=""/>
+      <w:lvlJc w:val="left"/>
+      <w:pPr>
+        <w:ind w:left="6539" w:hanging="360"/>
+      </w:pPr>
+      <w:rPr>
+        <w:rFonts w:ascii="Wingdings" w:hAnsi="Wingdings" w:hint="default"/>
+      </w:rPr>
+    </w:lvl>
+  </w:abstractNum>
   <w:num w:numId="1">
     <w:abstractNumId w:val="0"/>
+  </w:num>
+  <w:num w:numId="2">
+    <w:abstractNumId w:val="2"/>
+  </w:num>
+  <w:num w:numId="3">
+    <w:abstractNumId w:val="1"/>
   </w:num>
 </w:numbering>
 </file>
@@ -3070,6 +3351,49 @@
       <w:contextualSpacing/>
     </w:pPr>
   </w:style>
+  <w:style w:type="character" w:styleId="CommentReference">
+    <w:name w:val="annotation reference"/>
+    <w:basedOn w:val="DefaultParagraphFont"/>
+    <w:uiPriority w:val="99"/>
+    <w:semiHidden/>
+    <w:unhideWhenUsed/>
+    <w:rsid w:val="00A53114"/>
+    <w:rPr>
+      <w:sz w:val="16"/>
+      <w:szCs w:val="16"/>
+    </w:rPr>
+  </w:style>
+  <w:style w:type="paragraph" w:styleId="CommentText">
+    <w:name w:val="annotation text"/>
+    <w:basedOn w:val="Normal"/>
+    <w:link w:val="CommentTextChar"/>
+    <w:uiPriority w:val="99"/>
+    <w:unhideWhenUsed/>
+    <w:rsid w:val="00A53114"/>
+    <w:pPr>
+      <w:widowControl/>
+      <w:autoSpaceDE/>
+      <w:autoSpaceDN/>
+      <w:adjustRightInd/>
+    </w:pPr>
+    <w:rPr>
+      <w:rFonts w:asciiTheme="minorHAnsi" w:eastAsiaTheme="minorHAnsi" w:hAnsiTheme="minorHAnsi" w:cstheme="minorBidi"/>
+      <w:sz w:val="20"/>
+      <w:szCs w:val="20"/>
+    </w:rPr>
+  </w:style>
+  <w:style w:type="character" w:customStyle="1" w:styleId="CommentTextChar">
+    <w:name w:val="Comment Text Char"/>
+    <w:basedOn w:val="DefaultParagraphFont"/>
+    <w:link w:val="CommentText"/>
+    <w:uiPriority w:val="99"/>
+    <w:rsid w:val="00A53114"/>
+    <w:rPr>
+      <w:rFonts w:eastAsiaTheme="minorHAnsi"/>
+      <w:sz w:val="20"/>
+      <w:szCs w:val="20"/>
+    </w:rPr>
+  </w:style>
 </w:styles>
 </file>
 
@@ -3387,6 +3711,49 @@
       <w:contextualSpacing/>
     </w:pPr>
   </w:style>
+  <w:style w:type="character" w:styleId="CommentReference">
+    <w:name w:val="annotation reference"/>
+    <w:basedOn w:val="DefaultParagraphFont"/>
+    <w:uiPriority w:val="99"/>
+    <w:semiHidden/>
+    <w:unhideWhenUsed/>
+    <w:rsid w:val="00A53114"/>
+    <w:rPr>
+      <w:sz w:val="16"/>
+      <w:szCs w:val="16"/>
+    </w:rPr>
+  </w:style>
+  <w:style w:type="paragraph" w:styleId="CommentText">
+    <w:name w:val="annotation text"/>
+    <w:basedOn w:val="Normal"/>
+    <w:link w:val="CommentTextChar"/>
+    <w:uiPriority w:val="99"/>
+    <w:unhideWhenUsed/>
+    <w:rsid w:val="00A53114"/>
+    <w:pPr>
+      <w:widowControl/>
+      <w:autoSpaceDE/>
+      <w:autoSpaceDN/>
+      <w:adjustRightInd/>
+    </w:pPr>
+    <w:rPr>
+      <w:rFonts w:asciiTheme="minorHAnsi" w:eastAsiaTheme="minorHAnsi" w:hAnsiTheme="minorHAnsi" w:cstheme="minorBidi"/>
+      <w:sz w:val="20"/>
+      <w:szCs w:val="20"/>
+    </w:rPr>
+  </w:style>
+  <w:style w:type="character" w:customStyle="1" w:styleId="CommentTextChar">
+    <w:name w:val="Comment Text Char"/>
+    <w:basedOn w:val="DefaultParagraphFont"/>
+    <w:link w:val="CommentText"/>
+    <w:uiPriority w:val="99"/>
+    <w:rsid w:val="00A53114"/>
+    <w:rPr>
+      <w:rFonts w:eastAsiaTheme="minorHAnsi"/>
+      <w:sz w:val="20"/>
+      <w:szCs w:val="20"/>
+    </w:rPr>
+  </w:style>
 </w:styles>
 </file>
 

</xml_diff>

<commit_message>
Updated JailCC template language for diversion.
</commit_message>
<xml_diff>
--- a/resources/Saved/21CRB01268_Traffic Judgment Entry.docx
+++ b/resources/Saved/21CRB01268_Traffic Judgment Entry.docx
@@ -758,6 +758,121 @@
           <w:szCs w:val="20"/>
         </w:rPr>
       </w:pPr>
+      <w:r>
+        <w:rPr>
+          <w:rFonts w:ascii="Palatino Linotype" w:hAnsi="Palatino Linotype"/>
+          <w:sz w:val="20"/>
+          <w:szCs w:val="20"/>
+        </w:rPr>
+        <w:t xml:space="preserve"/>
+      </w:r>
+      <w:r>
+        <w:rPr>
+          <w:rFonts w:ascii="Palatino Linotype" w:hAnsi="Palatino Linotype"/>
+          <w:sz w:val="20"/>
+          <w:szCs w:val="20"/>
+        </w:rPr>
+        <w:t xml:space="preserve"/>
+        <w:br/>
+        <w:t xml:space="preserve"/>
+      </w:r>
+      <w:proofErr w:type="gramStart"/>
+      <w:r>
+        <w:rPr>
+          <w:rFonts w:ascii="Palatino Linotype" w:hAnsi="Palatino Linotype"/>
+          <w:b/>
+          <w:sz w:val="20"/>
+          <w:szCs w:val="20"/>
+        </w:rPr>
+        <w:t>Diversion.</w:t>
+      </w:r>
+      <w:proofErr w:type="gramEnd"/>
+      <w:r>
+        <w:rPr>
+          <w:rFonts w:ascii="Palatino Linotype" w:hAnsi="Palatino Linotype"/>
+          <w:b/>
+          <w:sz w:val="20"/>
+          <w:szCs w:val="20"/>
+        </w:rPr>
+        <w:t xml:space="preserve"> </w:t>
+      </w:r>
+      <w:r>
+        <w:rPr>
+          <w:rFonts w:ascii="Palatino Linotype" w:hAnsi="Palatino Linotype"/>
+          <w:b/>
+          <w:sz w:val="20"/>
+          <w:szCs w:val="20"/>
+        </w:rPr>
+        <w:t xml:space="preserve"> </w:t>
+      </w:r>
+      <w:r>
+        <w:rPr>
+          <w:rFonts w:ascii="Palatino Linotype" w:hAnsi="Palatino Linotype"/>
+          <w:sz w:val="20"/>
+          <w:szCs w:val="20"/>
+        </w:rPr>
+        <w:t xml:space="preserve">Defendant is eligible for the Prosecutor Diversion Program. The Defendant’s plea and the Court’s findings are set forth in the chart below. The sentence, including any fines, costs and jail days, is SUSPENDED pending Defendant’s completion of the diversion program. Should Defendant fail to complete the terms of the diversion program, the sentence shall apply</w:t>
+      </w:r>
+      <w:r>
+        <w:rPr>
+          <w:rFonts w:ascii="Palatino Linotype" w:hAnsi="Palatino Linotype"/>
+          <w:sz w:val="20"/>
+          <w:szCs w:val="20"/>
+        </w:rPr>
+        <w:t xml:space="preserve"> and Defendant shall pay fines by May 17, 2022</w:t>
+      </w:r>
+      <w:r>
+        <w:rPr>
+          <w:rFonts w:ascii="Palatino Linotype" w:hAnsi="Palatino Linotype"/>
+          <w:sz w:val="20"/>
+          <w:szCs w:val="20"/>
+        </w:rPr>
+        <w:t xml:space="preserve"/>
+      </w:r>
+      <w:r>
+        <w:rPr>
+          <w:rFonts w:ascii="Palatino Linotype" w:hAnsi="Palatino Linotype"/>
+          <w:sz w:val="20"/>
+          <w:szCs w:val="20"/>
+        </w:rPr>
+        <w:t xml:space="preserve"> and shall report to jail on May 20, 2022</w:t>
+      </w:r>
+      <w:r>
+        <w:rPr>
+          <w:rFonts w:ascii="Palatino Linotype" w:hAnsi="Palatino Linotype"/>
+          <w:sz w:val="20"/>
+          <w:szCs w:val="20"/>
+        </w:rPr>
+        <w:t xml:space="preserve"> at 7:00 p.m.</w:t>
+      </w:r>
+      <w:r>
+        <w:rPr>
+          <w:rFonts w:ascii="Palatino Linotype" w:hAnsi="Palatino Linotype"/>
+          <w:sz w:val="20"/>
+          <w:szCs w:val="20"/>
+        </w:rPr>
+        <w:t xml:space="preserve"/>
+      </w:r>
+      <w:r>
+        <w:rPr>
+          <w:rFonts w:ascii="Palatino Linotype" w:hAnsi="Palatino Linotype"/>
+          <w:sz w:val="20"/>
+          <w:szCs w:val="20"/>
+        </w:rPr>
+        <w:t>.</w:t>
+      </w:r>
+      <w:bookmarkStart w:id="0" w:name="_GoBack"/>
+      <w:bookmarkEnd w:id="0"/>
+      <w:r>
+        <w:rPr>
+          <w:rFonts w:ascii="Palatino Linotype" w:hAnsi="Palatino Linotype"/>
+          <w:sz w:val="20"/>
+          <w:szCs w:val="20"/>
+        </w:rPr>
+        <w:t xml:space="preserve"/>
+        <w:br/>
+        <w:t xml:space="preserve"/>
+      </w:r>
       <w:r>
         <w:rPr>
           <w:rFonts w:ascii="Palatino Linotype" w:hAnsi="Palatino Linotype"/>
@@ -1098,87 +1213,6 @@
                 <w:sz w:val="20"/>
                 <w:szCs w:val="20"/>
               </w:rPr>
-              <w:t xml:space="preserve">No Contest</w:t>
-            </w:r>
-          </w:p>
-        </w:tc>
-      </w:tr>
-      <w:tr>
-        <w:trPr>
-          <w:jc w:val="center"/>
-        </w:trPr>
-        <w:tc>
-          <w:tcPr>
-            <w:tcW w:w="1801" w:type="dxa"/>
-          </w:tcPr>
-          <w:p>
-            <w:pPr>
-              <w:tabs>
-                <w:tab w:val="left" w:pos="-1080"/>
-                <w:tab w:val="left" w:pos="-720"/>
-                <w:tab w:val="left" w:pos="0"/>
-                <w:tab w:val="left" w:pos="720"/>
-                <w:tab w:val="left" w:pos="1440"/>
-                <w:tab w:val="left" w:pos="2160"/>
-                <w:tab w:val="left" w:pos="2880"/>
-                <w:tab w:val="left" w:pos="3600"/>
-                <w:tab w:val="left" w:pos="4320"/>
-                <w:tab w:val="left" w:pos="4680"/>
-              </w:tabs>
-              <w:rPr>
-                <w:rFonts w:ascii="Palatino Linotype" w:hAnsi="Palatino Linotype"/>
-                <w:b/>
-                <w:bCs/>
-                <w:sz w:val="20"/>
-                <w:szCs w:val="20"/>
-              </w:rPr>
-            </w:pPr>
-            <w:r>
-              <w:rPr>
-                <w:rFonts w:ascii="Palatino Linotype" w:hAnsi="Palatino Linotype"/>
-                <w:b/>
-                <w:bCs/>
-                <w:sz w:val="20"/>
-                <w:szCs w:val="20"/>
-              </w:rPr>
-              <w:t>Finding</w:t>
-            </w:r>
-          </w:p>
-        </w:tc>
-        <w:tc>
-          <w:tcPr>
-            <w:tcW w:w="3289" w:type="dxa"/>
-          </w:tcPr>
-          <w:p>
-            <w:pPr>
-              <w:tabs>
-                <w:tab w:val="left" w:pos="-1080"/>
-                <w:tab w:val="left" w:pos="-720"/>
-                <w:tab w:val="left" w:pos="0"/>
-                <w:tab w:val="left" w:pos="720"/>
-                <w:tab w:val="left" w:pos="1440"/>
-                <w:tab w:val="left" w:pos="2160"/>
-                <w:tab w:val="left" w:pos="2880"/>
-                <w:tab w:val="left" w:pos="3600"/>
-                <w:tab w:val="left" w:pos="4320"/>
-                <w:tab w:val="left" w:pos="4680"/>
-              </w:tabs>
-              <w:rPr>
-                <w:rFonts w:ascii="Palatino Linotype" w:hAnsi="Palatino Linotype"/>
-                <w:b/>
-                <w:bCs/>
-                <w:sz w:val="20"/>
-                <w:szCs w:val="20"/>
-              </w:rPr>
-            </w:pPr>
-            <w:r>
-              <w:rPr>
-                <w:rFonts w:ascii="Palatino Linotype" w:hAnsi="Palatino Linotype"/>
-                <w:b/>
-                <w:bCs/>
-                <w:sz w:val="20"/>
-                <w:szCs w:val="20"/>
-              </w:rPr>
               <w:t xml:space="preserve">Guilty</w:t>
             </w:r>
           </w:p>
@@ -1222,7 +1256,7 @@
                 <w:sz w:val="20"/>
                 <w:szCs w:val="20"/>
               </w:rPr>
-              <w:t>Fine Amount</w:t>
+              <w:t>Finding</w:t>
             </w:r>
           </w:p>
         </w:tc>
@@ -1260,7 +1294,7 @@
                 <w:sz w:val="20"/>
                 <w:szCs w:val="20"/>
               </w:rPr>
-              <w:t xml:space="preserve">$ 0</w:t>
+              <w:t xml:space="preserve">Guilty</w:t>
             </w:r>
           </w:p>
         </w:tc>
@@ -1303,27 +1337,7 @@
                 <w:sz w:val="20"/>
                 <w:szCs w:val="20"/>
               </w:rPr>
-              <w:t xml:space="preserve">Fines </w:t>
-            </w:r>
-            <w:r>
-              <w:rPr>
-                <w:rFonts w:ascii="Palatino Linotype" w:hAnsi="Palatino Linotype"/>
-                <w:b/>
-                <w:bCs/>
-                <w:sz w:val="20"/>
-                <w:szCs w:val="20"/>
-              </w:rPr>
-              <w:t>Suspend</w:t>
-            </w:r>
-            <w:r>
-              <w:rPr>
-                <w:rFonts w:ascii="Palatino Linotype" w:hAnsi="Palatino Linotype"/>
-                <w:b/>
-                <w:bCs/>
-                <w:sz w:val="20"/>
-                <w:szCs w:val="20"/>
-              </w:rPr>
-              <w:t>ed</w:t>
+              <w:t>Fine Amount</w:t>
             </w:r>
           </w:p>
         </w:tc>
@@ -1361,7 +1375,7 @@
                 <w:sz w:val="20"/>
                 <w:szCs w:val="20"/>
               </w:rPr>
-              <w:t xml:space="preserve">$ 0</w:t>
+              <w:t xml:space="preserve">$ 50</w:t>
             </w:r>
           </w:p>
         </w:tc>
@@ -1404,7 +1418,27 @@
                 <w:sz w:val="20"/>
                 <w:szCs w:val="20"/>
               </w:rPr>
-              <w:t>Jail Days</w:t>
+              <w:t xml:space="preserve">Fines </w:t>
+            </w:r>
+            <w:r>
+              <w:rPr>
+                <w:rFonts w:ascii="Palatino Linotype" w:hAnsi="Palatino Linotype"/>
+                <w:b/>
+                <w:bCs/>
+                <w:sz w:val="20"/>
+                <w:szCs w:val="20"/>
+              </w:rPr>
+              <w:t>Suspend</w:t>
+            </w:r>
+            <w:r>
+              <w:rPr>
+                <w:rFonts w:ascii="Palatino Linotype" w:hAnsi="Palatino Linotype"/>
+                <w:b/>
+                <w:bCs/>
+                <w:sz w:val="20"/>
+                <w:szCs w:val="20"/>
+              </w:rPr>
+              <w:t>ed</w:t>
             </w:r>
           </w:p>
         </w:tc>
@@ -1442,7 +1476,7 @@
                 <w:sz w:val="20"/>
                 <w:szCs w:val="20"/>
               </w:rPr>
-              <w:t xml:space="preserve">None</w:t>
+              <w:t xml:space="preserve">$ 25</w:t>
             </w:r>
           </w:p>
         </w:tc>
@@ -1487,6 +1521,87 @@
               </w:rPr>
               <w:t>Jail Days</w:t>
             </w:r>
+          </w:p>
+        </w:tc>
+        <w:tc>
+          <w:tcPr>
+            <w:tcW w:w="3289" w:type="dxa"/>
+          </w:tcPr>
+          <w:p>
+            <w:pPr>
+              <w:tabs>
+                <w:tab w:val="left" w:pos="-1080"/>
+                <w:tab w:val="left" w:pos="-720"/>
+                <w:tab w:val="left" w:pos="0"/>
+                <w:tab w:val="left" w:pos="720"/>
+                <w:tab w:val="left" w:pos="1440"/>
+                <w:tab w:val="left" w:pos="2160"/>
+                <w:tab w:val="left" w:pos="2880"/>
+                <w:tab w:val="left" w:pos="3600"/>
+                <w:tab w:val="left" w:pos="4320"/>
+                <w:tab w:val="left" w:pos="4680"/>
+              </w:tabs>
+              <w:rPr>
+                <w:rFonts w:ascii="Palatino Linotype" w:hAnsi="Palatino Linotype"/>
+                <w:b/>
+                <w:bCs/>
+                <w:sz w:val="20"/>
+                <w:szCs w:val="20"/>
+              </w:rPr>
+            </w:pPr>
+            <w:r>
+              <w:rPr>
+                <w:rFonts w:ascii="Palatino Linotype" w:hAnsi="Palatino Linotype"/>
+                <w:b/>
+                <w:bCs/>
+                <w:sz w:val="20"/>
+                <w:szCs w:val="20"/>
+              </w:rPr>
+              <w:t xml:space="preserve">10</w:t>
+            </w:r>
+          </w:p>
+        </w:tc>
+      </w:tr>
+      <w:tr>
+        <w:trPr>
+          <w:jc w:val="center"/>
+        </w:trPr>
+        <w:tc>
+          <w:tcPr>
+            <w:tcW w:w="1801" w:type="dxa"/>
+          </w:tcPr>
+          <w:p>
+            <w:pPr>
+              <w:tabs>
+                <w:tab w:val="left" w:pos="-1080"/>
+                <w:tab w:val="left" w:pos="-720"/>
+                <w:tab w:val="left" w:pos="0"/>
+                <w:tab w:val="left" w:pos="720"/>
+                <w:tab w:val="left" w:pos="1440"/>
+                <w:tab w:val="left" w:pos="2160"/>
+                <w:tab w:val="left" w:pos="2880"/>
+                <w:tab w:val="left" w:pos="3600"/>
+                <w:tab w:val="left" w:pos="4320"/>
+                <w:tab w:val="left" w:pos="4680"/>
+              </w:tabs>
+              <w:rPr>
+                <w:rFonts w:ascii="Palatino Linotype" w:hAnsi="Palatino Linotype"/>
+                <w:b/>
+                <w:bCs/>
+                <w:sz w:val="20"/>
+                <w:szCs w:val="20"/>
+              </w:rPr>
+            </w:pPr>
+            <w:r>
+              <w:rPr>
+                <w:rFonts w:ascii="Palatino Linotype" w:hAnsi="Palatino Linotype"/>
+                <w:b/>
+                <w:bCs/>
+                <w:sz w:val="20"/>
+                <w:szCs w:val="20"/>
+              </w:rPr>
+              <w:t>Jail Days</w:t>
+            </w:r>
             <w:r>
               <w:rPr>
                 <w:rFonts w:ascii="Palatino Linotype" w:hAnsi="Palatino Linotype"/>
@@ -1543,7 +1658,7 @@
                 <w:sz w:val="20"/>
                 <w:szCs w:val="20"/>
               </w:rPr>
-              <w:t xml:space="preserve">None</w:t>
+              <w:t xml:space="preserve">7</w:t>
             </w:r>
           </w:p>
         </w:tc>
@@ -1639,324 +1754,6 @@
           <w:szCs w:val="20"/>
         </w:rPr>
         <w:t xml:space="preserve"/>
-      </w:r>
-      <w:r>
-        <w:rPr>
-          <w:rFonts w:ascii="Palatino Linotype" w:hAnsi="Palatino Linotype"/>
-          <w:sz w:val="20"/>
-          <w:szCs w:val="20"/>
-        </w:rPr>
-        <w:t xml:space="preserve">Having</w:t>
-      </w:r>
-      <w:r>
-        <w:rPr>
-          <w:rFonts w:ascii="Palatino Linotype" w:hAnsi="Palatino Linotype"/>
-          <w:sz w:val="20"/>
-          <w:szCs w:val="20"/>
-        </w:rPr>
-        <w:t xml:space="preserve"> been informed of the fines </w:t>
-      </w:r>
-      <w:r>
-        <w:rPr>
-          <w:rFonts w:ascii="Palatino Linotype" w:hAnsi="Palatino Linotype"/>
-          <w:b/>
-          <w:bCs/>
-          <w:sz w:val="20"/>
-          <w:szCs w:val="20"/>
-        </w:rPr>
-        <w:t xml:space="preserve"/>
-      </w:r>
-      <w:r>
-        <w:rPr>
-          <w:rFonts w:ascii="Palatino Linotype" w:hAnsi="Palatino Linotype"/>
-          <w:sz w:val="20"/>
-          <w:szCs w:val="20"/>
-        </w:rPr>
-        <w:t xml:space="preserve">and</w:t>
-      </w:r>
-      <w:proofErr w:type="gramEnd"/>
-      <w:r>
-        <w:rPr>
-          <w:rFonts w:ascii="Palatino Linotype" w:hAnsi="Palatino Linotype"/>
-          <w:sz w:val="20"/>
-          <w:szCs w:val="20"/>
-        </w:rPr>
-        <w:t xml:space="preserve"> costs</w:t>
-      </w:r>
-      <w:r>
-        <w:rPr>
-          <w:rFonts w:ascii="Palatino Linotype" w:hAnsi="Palatino Linotype"/>
-          <w:sz w:val="20"/>
-          <w:szCs w:val="20"/>
-        </w:rPr>
-        <w:t xml:space="preserve"> </w:t>
-      </w:r>
-      <w:r>
-        <w:rPr>
-          <w:rFonts w:ascii="Palatino Linotype" w:hAnsi="Palatino Linotype"/>
-          <w:sz w:val="20"/>
-          <w:szCs w:val="20"/>
-        </w:rPr>
-        <w:t xml:space="preserve">owed, Defendant expressed an ability to pay </w:t>
-      </w:r>
-      <w:r>
-        <w:rPr>
-          <w:rFonts w:ascii="Palatino Linotype" w:hAnsi="Palatino Linotype"/>
-          <w:b/>
-          <w:bCs/>
-          <w:sz w:val="20"/>
-          <w:szCs w:val="20"/>
-        </w:rPr>
-        <w:t xml:space="preserve">forthwith</w:t>
-      </w:r>
-      <w:r>
-        <w:rPr>
-          <w:rFonts w:ascii="Palatino Linotype" w:hAnsi="Palatino Linotype"/>
-          <w:sz w:val="20"/>
-          <w:szCs w:val="20"/>
-        </w:rPr>
-        <w:t xml:space="preserve">. </w:t>
-      </w:r>
-      <w:bookmarkStart w:id="0" w:name="_Hlk94196527"/>
-      <w:r>
-        <w:rPr>
-          <w:rFonts w:ascii="Palatino Linotype" w:hAnsi="Palatino Linotype"/>
-          <w:sz w:val="20"/>
-          <w:szCs w:val="20"/>
-        </w:rPr>
-        <w:t xml:space="preserve">Absent further order, the Court finds Defendant is able and shall pay</w:t>
-      </w:r>
-      <w:r>
-        <w:rPr>
-          <w:rFonts w:ascii="Palatino Linotype" w:hAnsi="Palatino Linotype"/>
-          <w:sz w:val="20"/>
-          <w:szCs w:val="20"/>
-        </w:rPr>
-        <w:t xml:space="preserve"> the fines </w:t>
-      </w:r>
-      <w:r>
-        <w:rPr>
-          <w:rFonts w:ascii="Palatino Linotype" w:hAnsi="Palatino Linotype"/>
-          <w:b/>
-          <w:bCs/>
-          <w:sz w:val="20"/>
-          <w:szCs w:val="20"/>
-        </w:rPr>
-        <w:t xml:space="preserve"/>
-      </w:r>
-      <w:r>
-        <w:rPr>
-          <w:rFonts w:ascii="Palatino Linotype" w:hAnsi="Palatino Linotype"/>
-          <w:sz w:val="20"/>
-          <w:szCs w:val="20"/>
-        </w:rPr>
-        <w:t xml:space="preserve">and</w:t>
-      </w:r>
-      <w:proofErr w:type="gramEnd"/>
-      <w:r>
-        <w:rPr>
-          <w:rFonts w:ascii="Palatino Linotype" w:hAnsi="Palatino Linotype"/>
-          <w:sz w:val="20"/>
-          <w:szCs w:val="20"/>
-        </w:rPr>
-        <w:t xml:space="preserve"> costs</w:t>
-      </w:r>
-      <w:r>
-        <w:rPr>
-          <w:rFonts w:ascii="Palatino Linotype" w:hAnsi="Palatino Linotype"/>
-          <w:sz w:val="20"/>
-          <w:szCs w:val="20"/>
-        </w:rPr>
-        <w:t xml:space="preserve"> </w:t>
-      </w:r>
-      <w:r>
-        <w:rPr>
-          <w:rFonts w:ascii="Palatino Linotype" w:hAnsi="Palatino Linotype"/>
-          <w:sz w:val="20"/>
-          <w:szCs w:val="20"/>
-        </w:rPr>
-        <w:t xml:space="preserve">in full by </w:t>
-      </w:r>
-      <w:bookmarkEnd w:id="0"/>
-      <w:r>
-        <w:rPr>
-          <w:rFonts w:ascii="Palatino Linotype" w:hAnsi="Palatino Linotype"/>
-          <w:b/>
-          <w:bCs/>
-          <w:sz w:val="20"/>
-          <w:szCs w:val="20"/>
-        </w:rPr>
-        <w:t xml:space="preserve">February 13, 2022</w:t>
-      </w:r>
-      <w:r>
-        <w:rPr>
-          <w:rFonts w:ascii="Palatino Linotype" w:hAnsi="Palatino Linotype"/>
-          <w:sz w:val="20"/>
-          <w:szCs w:val="20"/>
-        </w:rPr>
-        <w:t xml:space="preserve">.</w:t>
-      </w:r>
-      <w:r>
-        <w:rPr>
-          <w:rFonts w:ascii="Palatino Linotype" w:hAnsi="Palatino Linotype"/>
-          <w:sz w:val="20"/>
-          <w:szCs w:val="20"/>
-        </w:rPr>
-        <w:t xml:space="preserve"> </w:t>
-      </w:r>
-      <w:r>
-        <w:rPr>
-          <w:rFonts w:ascii="Palatino Linotype" w:hAnsi="Palatino Linotype"/>
-          <w:sz w:val="20"/>
-          <w:szCs w:val="20"/>
-        </w:rPr>
-        <w:t xml:space="preserve"/>
-      </w:r>
-      <w:r>
-        <w:rPr>
-          <w:rFonts w:ascii="Palatino Linotype" w:hAnsi="Palatino Linotype"/>
-          <w:sz w:val="20"/>
-          <w:szCs w:val="20"/>
-        </w:rPr>
-        <w:t xml:space="preserve"> </w:t>
-      </w:r>
-      <w:r>
-        <w:rPr>
-          <w:rFonts w:ascii="Palatino Linotype" w:hAnsi="Palatino Linotype"/>
-          <w:sz w:val="20"/>
-          <w:szCs w:val="20"/>
-        </w:rPr>
-        <w:t xml:space="preserve"/>
-      </w:r>
-      <w:r>
-        <w:rPr>
-          <w:rFonts w:ascii="Palatino Linotype" w:hAnsi="Palatino Linotype"/>
-          <w:sz w:val="20"/>
-          <w:szCs w:val="20"/>
-        </w:rPr>
-        <w:t xml:space="preserve"/>
-      </w:r>
-      <w:r>
-        <w:rPr>
-          <w:rFonts w:ascii="Palatino Linotype" w:hAnsi="Palatino Linotype"/>
-          <w:sz w:val="20"/>
-          <w:szCs w:val="20"/>
-        </w:rPr>
-        <w:t xml:space="preserve"/>
-      </w:r>
-      <w:r>
-        <w:rPr>
-          <w:rFonts w:ascii="Palatino Linotype" w:hAnsi="Palatino Linotype"/>
-          <w:sz w:val="20"/>
-          <w:szCs w:val="20"/>
-        </w:rPr>
-        <w:t xml:space="preserve"/>
-        <w:br/>
-        <w:t xml:space="preserve"/>
-      </w:r>
-    </w:p>
-    <w:p>
-      <w:pPr>
-        <w:jc w:val="both"/>
-        <w:rPr>
-          <w:rFonts w:ascii="Palatino Linotype" w:hAnsi="Palatino Linotype"/>
-          <w:sz w:val="20"/>
-          <w:szCs w:val="20"/>
-        </w:rPr>
-      </w:pPr>
-      <w:proofErr w:type="gramStart"/>
-      <w:r>
-        <w:rPr>
-          <w:rFonts w:ascii="Palatino Linotype" w:hAnsi="Palatino Linotype"/>
-          <w:b/>
-          <w:bCs/>
-          <w:sz w:val="20"/>
-          <w:szCs w:val="20"/>
-        </w:rPr>
-        <w:t>Community Service.</w:t>
-      </w:r>
-      <w:proofErr w:type="gramEnd"/>
-      <w:r>
-        <w:rPr>
-          <w:rFonts w:ascii="Palatino Linotype" w:hAnsi="Palatino Linotype"/>
-          <w:b/>
-          <w:bCs/>
-          <w:sz w:val="20"/>
-          <w:szCs w:val="20"/>
-        </w:rPr>
-        <w:t xml:space="preserve">  </w:t>
-      </w:r>
-      <w:r>
-        <w:rPr>
-          <w:rFonts w:ascii="Palatino Linotype" w:hAnsi="Palatino Linotype"/>
-          <w:sz w:val="20"/>
-          <w:szCs w:val="20"/>
-        </w:rPr>
-        <w:t xml:space="preserve">Defendant </w:t>
-      </w:r>
-      <w:r>
-        <w:rPr>
-          <w:rFonts w:ascii="Palatino Linotype" w:hAnsi="Palatino Linotype"/>
-          <w:sz w:val="20"/>
-          <w:szCs w:val="20"/>
-        </w:rPr>
-        <w:t xml:space="preserve">shall </w:t>
-      </w:r>
-      <w:r>
-        <w:rPr>
-          <w:rFonts w:ascii="Palatino Linotype" w:hAnsi="Palatino Linotype"/>
-          <w:sz w:val="20"/>
-          <w:szCs w:val="20"/>
-        </w:rPr>
-        <w:t xml:space="preserve">complete </w:t>
-      </w:r>
-      <w:r>
-        <w:rPr>
-          <w:rFonts w:ascii="Palatino Linotype" w:hAnsi="Palatino Linotype"/>
-          <w:sz w:val="20"/>
-          <w:szCs w:val="20"/>
-        </w:rPr>
-        <w:t xml:space="preserve">25</w:t>
-      </w:r>
-      <w:r>
-        <w:rPr>
-          <w:rFonts w:ascii="Palatino Linotype" w:hAnsi="Palatino Linotype"/>
-          <w:sz w:val="20"/>
-          <w:szCs w:val="20"/>
-        </w:rPr>
-        <w:t xml:space="preserve"> hours of community service within </w:t>
-      </w:r>
-      <w:r>
-        <w:rPr>
-          <w:rFonts w:ascii="Palatino Linotype" w:hAnsi="Palatino Linotype"/>
-          <w:sz w:val="20"/>
-          <w:szCs w:val="20"/>
-        </w:rPr>
-        <w:t xml:space="preserve">60</w:t>
-      </w:r>
-      <w:r>
-        <w:rPr>
-          <w:rFonts w:ascii="Palatino Linotype" w:hAnsi="Palatino Linotype"/>
-          <w:sz w:val="20"/>
-          <w:szCs w:val="20"/>
-        </w:rPr>
-        <w:t xml:space="preserve"> days. Defendant shall show proof of completion of all completed hours to the Office of Community Control on or before </w:t>
-      </w:r>
-      <w:r>
-        <w:rPr>
-          <w:rFonts w:ascii="Palatino Linotype" w:hAnsi="Palatino Linotype"/>
-          <w:sz w:val="20"/>
-          <w:szCs w:val="20"/>
-        </w:rPr>
-        <w:t xml:space="preserve">April 14, 2022</w:t>
-      </w:r>
-      <w:r>
-        <w:rPr>
-          <w:rFonts w:ascii="Palatino Linotype" w:hAnsi="Palatino Linotype"/>
-          <w:sz w:val="20"/>
-          <w:szCs w:val="20"/>
-        </w:rPr>
-        <w:t xml:space="preserve">.  </w:t>
       </w:r>
       <w:r>
         <w:rPr>
@@ -2514,7 +2311,7 @@
                 <w:sz w:val="20"/>
                 <w:szCs w:val="20"/>
               </w:rPr>
-              <w:t>3</w:t>
+              <w:t>1</w:t>
             </w:r>
             <w:r>
               <w:rPr>

</xml_diff>

<commit_message>
Updated diversion to account for program name.
</commit_message>
<xml_diff>
--- a/resources/Saved/21CRB01268_Traffic Judgment Entry.docx
+++ b/resources/Saved/21CRB01268_Traffic Judgment Entry.docx
@@ -811,58 +811,100 @@
           <w:sz w:val="20"/>
           <w:szCs w:val="20"/>
         </w:rPr>
-        <w:t xml:space="preserve">Defendant is eligible for the Prosecutor Diversion Program. The Defendant’s plea and the Court’s findings are set forth in the chart below. The sentence, including any fines, costs and jail days, is SUSPENDED pending Defendant’s completion of the diversion program. Should Defendant fail to complete the terms of the diversion program, the sentence shall apply</w:t>
-      </w:r>
-      <w:r>
-        <w:rPr>
-          <w:rFonts w:ascii="Palatino Linotype" w:hAnsi="Palatino Linotype"/>
-          <w:sz w:val="20"/>
-          <w:szCs w:val="20"/>
-        </w:rPr>
-        <w:t xml:space="preserve"> and Defendant shall pay fines by May 17, 2022</w:t>
-      </w:r>
-      <w:r>
-        <w:rPr>
-          <w:rFonts w:ascii="Palatino Linotype" w:hAnsi="Palatino Linotype"/>
-          <w:sz w:val="20"/>
-          <w:szCs w:val="20"/>
-        </w:rPr>
-        <w:t xml:space="preserve"/>
-      </w:r>
-      <w:r>
-        <w:rPr>
-          <w:rFonts w:ascii="Palatino Linotype" w:hAnsi="Palatino Linotype"/>
-          <w:sz w:val="20"/>
-          <w:szCs w:val="20"/>
-        </w:rPr>
-        <w:t xml:space="preserve"> and shall report to jail on May 20, 2022</w:t>
-      </w:r>
-      <w:r>
-        <w:rPr>
-          <w:rFonts w:ascii="Palatino Linotype" w:hAnsi="Palatino Linotype"/>
-          <w:sz w:val="20"/>
-          <w:szCs w:val="20"/>
-        </w:rPr>
-        <w:t xml:space="preserve"> at 7:00 p.m.</w:t>
-      </w:r>
-      <w:r>
-        <w:rPr>
-          <w:rFonts w:ascii="Palatino Linotype" w:hAnsi="Palatino Linotype"/>
-          <w:sz w:val="20"/>
-          <w:szCs w:val="20"/>
-        </w:rPr>
-        <w:t xml:space="preserve"/>
-      </w:r>
-      <w:r>
-        <w:rPr>
-          <w:rFonts w:ascii="Palatino Linotype" w:hAnsi="Palatino Linotype"/>
-          <w:sz w:val="20"/>
-          <w:szCs w:val="20"/>
-        </w:rPr>
-        <w:t>.</w:t>
+        <w:t xml:space="preserve">Defendant is eligible for the Marijuana Diversion Program. The Defendant’s plea and the Court’s findings are set forth in the chart below. The sentence, including any fines, costs and jail days, is SUSPENDED pending Defendant’s completion of the </w:t>
+      </w:r>
+      <w:r>
+        <w:rPr>
+          <w:rFonts w:ascii="Palatino Linotype" w:hAnsi="Palatino Linotype"/>
+          <w:sz w:val="20"/>
+          <w:szCs w:val="20"/>
+        </w:rPr>
+        <w:t xml:space="preserve">Marijuana Diversion Program</w:t>
+      </w:r>
+      <w:r>
+        <w:rPr>
+          <w:rFonts w:ascii="Palatino Linotype" w:hAnsi="Palatino Linotype"/>
+          <w:sz w:val="20"/>
+          <w:szCs w:val="20"/>
+        </w:rPr>
+        <w:t xml:space="preserve">. Should Defendant fail to complete the terms of the </w:t>
+      </w:r>
+      <w:r>
+        <w:rPr>
+          <w:rFonts w:ascii="Palatino Linotype" w:hAnsi="Palatino Linotype"/>
+          <w:sz w:val="20"/>
+          <w:szCs w:val="20"/>
+        </w:rPr>
+        <w:t xml:space="preserve">Marijuana Diversion Program</w:t>
       </w:r>
       <w:bookmarkStart w:id="0" w:name="_GoBack"/>
       <w:bookmarkEnd w:id="0"/>
+      <w:r>
+        <w:rPr>
+          <w:rFonts w:ascii="Palatino Linotype" w:hAnsi="Palatino Linotype"/>
+          <w:sz w:val="20"/>
+          <w:szCs w:val="20"/>
+        </w:rPr>
+        <w:t xml:space="preserve">, the sentence shall apply</w:t>
+      </w:r>
+      <w:r>
+        <w:rPr>
+          <w:rFonts w:ascii="Palatino Linotype" w:hAnsi="Palatino Linotype"/>
+          <w:sz w:val="20"/>
+          <w:szCs w:val="20"/>
+        </w:rPr>
+        <w:t xml:space="preserve"> and Defendant shall pay fines by May 17, 2022</w:t>
+      </w:r>
+      <w:r>
+        <w:rPr>
+          <w:rFonts w:ascii="Palatino Linotype" w:hAnsi="Palatino Linotype"/>
+          <w:sz w:val="20"/>
+          <w:szCs w:val="20"/>
+        </w:rPr>
+        <w:t xml:space="preserve"/>
+      </w:r>
+      <w:r>
+        <w:rPr>
+          <w:rFonts w:ascii="Palatino Linotype" w:hAnsi="Palatino Linotype"/>
+          <w:sz w:val="20"/>
+          <w:szCs w:val="20"/>
+        </w:rPr>
+        <w:t xml:space="preserve"> and shall report to jail on May 20, 2022</w:t>
+      </w:r>
+      <w:r>
+        <w:rPr>
+          <w:rFonts w:ascii="Palatino Linotype" w:hAnsi="Palatino Linotype"/>
+          <w:sz w:val="20"/>
+          <w:szCs w:val="20"/>
+        </w:rPr>
+        <w:t xml:space="preserve"> at 7:00 </w:t>
+      </w:r>
+      <w:proofErr w:type="spellStart"/>
+      <w:r>
+        <w:rPr>
+          <w:rFonts w:ascii="Palatino Linotype" w:hAnsi="Palatino Linotype"/>
+          <w:sz w:val="20"/>
+          <w:szCs w:val="20"/>
+        </w:rPr>
+        <w:t xml:space="preserve">p.m</w:t>
+      </w:r>
+      <w:proofErr w:type="spellEnd"/>
+      <w:r>
+        <w:rPr>
+          <w:rFonts w:ascii="Palatino Linotype" w:hAnsi="Palatino Linotype"/>
+          <w:sz w:val="20"/>
+          <w:szCs w:val="20"/>
+        </w:rPr>
+        <w:t xml:space="preserve"/>
+      </w:r>
+      <w:r>
+        <w:rPr>
+          <w:rFonts w:ascii="Palatino Linotype" w:hAnsi="Palatino Linotype"/>
+          <w:sz w:val="20"/>
+          <w:szCs w:val="20"/>
+        </w:rPr>
+        <w:t>.</w:t>
+      </w:r>
       <w:r>
         <w:rPr>
           <w:rFonts w:ascii="Palatino Linotype" w:hAnsi="Palatino Linotype"/>
@@ -1375,7 +1417,7 @@
                 <w:sz w:val="20"/>
                 <w:szCs w:val="20"/>
               </w:rPr>
-              <w:t xml:space="preserve">$ 50</w:t>
+              <w:t xml:space="preserve">$ 0</w:t>
             </w:r>
           </w:p>
         </w:tc>
@@ -1476,7 +1518,7 @@
                 <w:sz w:val="20"/>
                 <w:szCs w:val="20"/>
               </w:rPr>
-              <w:t xml:space="preserve">$ 25</w:t>
+              <w:t xml:space="preserve">$ 0</w:t>
             </w:r>
           </w:p>
         </w:tc>
@@ -1557,7 +1599,7 @@
                 <w:sz w:val="20"/>
                 <w:szCs w:val="20"/>
               </w:rPr>
-              <w:t xml:space="preserve">10</w:t>
+              <w:t xml:space="preserve">None</w:t>
             </w:r>
           </w:p>
         </w:tc>
@@ -1658,7 +1700,7 @@
                 <w:sz w:val="20"/>
                 <w:szCs w:val="20"/>
               </w:rPr>
-              <w:t xml:space="preserve">7</w:t>
+              <w:t xml:space="preserve">None</w:t>
             </w:r>
           </w:p>
         </w:tc>
@@ -1726,7 +1768,7 @@
           <w:szCs w:val="20"/>
           <w:u w:val="single"/>
         </w:rPr>
-        <w:t xml:space="preserve">Court costs are assessed for the highest degree charge in this</w:t>
+        <w:t>Court costs are assessed for the highest degree charge in this</w:t>
       </w:r>
       <w:r>
         <w:rPr>
@@ -1736,7 +1778,61 @@
           <w:szCs w:val="20"/>
           <w:u w:val="single"/>
         </w:rPr>
-        <w:t xml:space="preserve"> case</w:t>
+        <w:t xml:space="preserve"> </w:t>
+      </w:r>
+      <w:proofErr w:type="gramStart"/>
+      <w:r>
+        <w:rPr>
+          <w:rFonts w:ascii="Palatino Linotype" w:hAnsi="Palatino Linotype"/>
+          <w:bCs/>
+          <w:sz w:val="20"/>
+          <w:szCs w:val="20"/>
+          <w:u w:val="single"/>
+        </w:rPr>
+        <w:t>case</w:t>
+      </w:r>
+      <w:r>
+        <w:rPr>
+          <w:rFonts w:ascii="Palatino Linotype" w:hAnsi="Palatino Linotype"/>
+          <w:sz w:val="20"/>
+          <w:szCs w:val="20"/>
+        </w:rPr>
+        <w:t xml:space="preserve"/>
+      </w:r>
+      <w:r>
+        <w:rPr>
+          <w:rFonts w:ascii="Palatino Linotype" w:hAnsi="Palatino Linotype"/>
+          <w:sz w:val="20"/>
+          <w:szCs w:val="20"/>
+          <w:u w:val="single"/>
+        </w:rPr>
+        <w:t>,</w:t>
+      </w:r>
+      <w:r>
+        <w:rPr>
+          <w:rFonts w:ascii="Palatino Linotype" w:hAnsi="Palatino Linotype"/>
+          <w:sz w:val="20"/>
+          <w:szCs w:val="20"/>
+          <w:u w:val="single"/>
+        </w:rPr>
+        <w:t xml:space="preserve"> </w:t>
+      </w:r>
+      <w:r>
+        <w:rPr>
+          <w:rFonts w:ascii="Palatino Linotype" w:hAnsi="Palatino Linotype"/>
+          <w:sz w:val="20"/>
+          <w:szCs w:val="20"/>
+          <w:u w:val="single"/>
+        </w:rPr>
+        <w:t xml:space="preserve">but are not due if diversion is successfully completed</w:t>
+      </w:r>
+      <w:r>
+        <w:rPr>
+          <w:rFonts w:ascii="Palatino Linotype" w:hAnsi="Palatino Linotype"/>
+          <w:sz w:val="20"/>
+          <w:szCs w:val="20"/>
+        </w:rPr>
+        <w:t xml:space="preserve"/>
       </w:r>
       <w:r>
         <w:rPr>
@@ -1828,16 +1924,7 @@
           <w:sz w:val="20"/>
           <w:szCs w:val="20"/>
         </w:rPr>
-        <w:t xml:space="preserve">The Defendant showed the Court </w:t>
-      </w:r>
-      <w:r>
-        <w:rPr>
-          <w:rFonts w:ascii="Palatino Linotype" w:hAnsi="Palatino Linotype"/>
-          <w:sz w:val="20"/>
-          <w:szCs w:val="20"/>
-        </w:rPr>
-        <w:lastRenderedPageBreak/>
-        <w:t xml:space="preserve">proof of responsibility during the proceeding.</w:t>
+        <w:t xml:space="preserve">The Defendant showed the Court proof of responsibility during the proceeding.</w:t>
       </w:r>
       <w:r>
         <w:rPr>

</xml_diff>

<commit_message>
Made jail report days boxes hidden unless used for some items.
</commit_message>
<xml_diff>
--- a/resources/Saved/21CRB01268_Traffic Judgment Entry.docx
+++ b/resources/Saved/21CRB01268_Traffic Judgment Entry.docx
@@ -585,7 +585,7 @@
           <w:sz w:val="20"/>
           <w:szCs w:val="20"/>
         </w:rPr>
-        <w:t xml:space="preserve"> on February 13, 2022.</w:t>
+        <w:t xml:space="preserve"> on February 14, 2022.</w:t>
       </w:r>
       <w:r>
         <w:rPr>
@@ -758,163 +758,6 @@
           <w:szCs w:val="20"/>
         </w:rPr>
       </w:pPr>
-      <w:r>
-        <w:rPr>
-          <w:rFonts w:ascii="Palatino Linotype" w:hAnsi="Palatino Linotype"/>
-          <w:sz w:val="20"/>
-          <w:szCs w:val="20"/>
-        </w:rPr>
-        <w:t xml:space="preserve"/>
-      </w:r>
-      <w:r>
-        <w:rPr>
-          <w:rFonts w:ascii="Palatino Linotype" w:hAnsi="Palatino Linotype"/>
-          <w:sz w:val="20"/>
-          <w:szCs w:val="20"/>
-        </w:rPr>
-        <w:t xml:space="preserve"/>
-        <w:br/>
-        <w:t xml:space="preserve"/>
-      </w:r>
-      <w:proofErr w:type="gramStart"/>
-      <w:r>
-        <w:rPr>
-          <w:rFonts w:ascii="Palatino Linotype" w:hAnsi="Palatino Linotype"/>
-          <w:b/>
-          <w:sz w:val="20"/>
-          <w:szCs w:val="20"/>
-        </w:rPr>
-        <w:t>Diversion.</w:t>
-      </w:r>
-      <w:proofErr w:type="gramEnd"/>
-      <w:r>
-        <w:rPr>
-          <w:rFonts w:ascii="Palatino Linotype" w:hAnsi="Palatino Linotype"/>
-          <w:b/>
-          <w:sz w:val="20"/>
-          <w:szCs w:val="20"/>
-        </w:rPr>
-        <w:t xml:space="preserve"> </w:t>
-      </w:r>
-      <w:r>
-        <w:rPr>
-          <w:rFonts w:ascii="Palatino Linotype" w:hAnsi="Palatino Linotype"/>
-          <w:b/>
-          <w:sz w:val="20"/>
-          <w:szCs w:val="20"/>
-        </w:rPr>
-        <w:t xml:space="preserve"> </w:t>
-      </w:r>
-      <w:r>
-        <w:rPr>
-          <w:rFonts w:ascii="Palatino Linotype" w:hAnsi="Palatino Linotype"/>
-          <w:sz w:val="20"/>
-          <w:szCs w:val="20"/>
-        </w:rPr>
-        <w:t xml:space="preserve">Defendant is eligible for the Marijuana Diversion Program. The Defendant’s plea and the Court’s findings are set forth in the chart below. The sentence, including any fines, costs and jail days, is SUSPENDED pending Defendant’s completion of the </w:t>
-      </w:r>
-      <w:r>
-        <w:rPr>
-          <w:rFonts w:ascii="Palatino Linotype" w:hAnsi="Palatino Linotype"/>
-          <w:sz w:val="20"/>
-          <w:szCs w:val="20"/>
-        </w:rPr>
-        <w:t xml:space="preserve">Marijuana Diversion Program</w:t>
-      </w:r>
-      <w:r>
-        <w:rPr>
-          <w:rFonts w:ascii="Palatino Linotype" w:hAnsi="Palatino Linotype"/>
-          <w:sz w:val="20"/>
-          <w:szCs w:val="20"/>
-        </w:rPr>
-        <w:t xml:space="preserve">. Should Defendant fail to complete the terms of the </w:t>
-      </w:r>
-      <w:r>
-        <w:rPr>
-          <w:rFonts w:ascii="Palatino Linotype" w:hAnsi="Palatino Linotype"/>
-          <w:sz w:val="20"/>
-          <w:szCs w:val="20"/>
-        </w:rPr>
-        <w:t xml:space="preserve">Marijuana Diversion Program</w:t>
-      </w:r>
-      <w:bookmarkStart w:id="0" w:name="_GoBack"/>
-      <w:bookmarkEnd w:id="0"/>
-      <w:r>
-        <w:rPr>
-          <w:rFonts w:ascii="Palatino Linotype" w:hAnsi="Palatino Linotype"/>
-          <w:sz w:val="20"/>
-          <w:szCs w:val="20"/>
-        </w:rPr>
-        <w:t xml:space="preserve">, the sentence shall apply</w:t>
-      </w:r>
-      <w:r>
-        <w:rPr>
-          <w:rFonts w:ascii="Palatino Linotype" w:hAnsi="Palatino Linotype"/>
-          <w:sz w:val="20"/>
-          <w:szCs w:val="20"/>
-        </w:rPr>
-        <w:t xml:space="preserve"> and Defendant shall pay fines by May 17, 2022</w:t>
-      </w:r>
-      <w:r>
-        <w:rPr>
-          <w:rFonts w:ascii="Palatino Linotype" w:hAnsi="Palatino Linotype"/>
-          <w:sz w:val="20"/>
-          <w:szCs w:val="20"/>
-        </w:rPr>
-        <w:t xml:space="preserve"/>
-      </w:r>
-      <w:r>
-        <w:rPr>
-          <w:rFonts w:ascii="Palatino Linotype" w:hAnsi="Palatino Linotype"/>
-          <w:sz w:val="20"/>
-          <w:szCs w:val="20"/>
-        </w:rPr>
-        <w:t xml:space="preserve"> and shall report to jail on May 20, 2022</w:t>
-      </w:r>
-      <w:r>
-        <w:rPr>
-          <w:rFonts w:ascii="Palatino Linotype" w:hAnsi="Palatino Linotype"/>
-          <w:sz w:val="20"/>
-          <w:szCs w:val="20"/>
-        </w:rPr>
-        <w:t xml:space="preserve"> at 7:00 </w:t>
-      </w:r>
-      <w:proofErr w:type="spellStart"/>
-      <w:r>
-        <w:rPr>
-          <w:rFonts w:ascii="Palatino Linotype" w:hAnsi="Palatino Linotype"/>
-          <w:sz w:val="20"/>
-          <w:szCs w:val="20"/>
-        </w:rPr>
-        <w:t xml:space="preserve">p.m</w:t>
-      </w:r>
-      <w:proofErr w:type="spellEnd"/>
-      <w:r>
-        <w:rPr>
-          <w:rFonts w:ascii="Palatino Linotype" w:hAnsi="Palatino Linotype"/>
-          <w:sz w:val="20"/>
-          <w:szCs w:val="20"/>
-        </w:rPr>
-        <w:t xml:space="preserve"/>
-      </w:r>
-      <w:r>
-        <w:rPr>
-          <w:rFonts w:ascii="Palatino Linotype" w:hAnsi="Palatino Linotype"/>
-          <w:sz w:val="20"/>
-          <w:szCs w:val="20"/>
-        </w:rPr>
-        <w:t>.</w:t>
-      </w:r>
-      <w:r>
-        <w:rPr>
-          <w:rFonts w:ascii="Palatino Linotype" w:hAnsi="Palatino Linotype"/>
-          <w:sz w:val="20"/>
-          <w:szCs w:val="20"/>
-        </w:rPr>
-        <w:t xml:space="preserve"/>
-        <w:br/>
-        <w:t xml:space="preserve"/>
-      </w:r>
       <w:r>
         <w:rPr>
           <w:rFonts w:ascii="Palatino Linotype" w:hAnsi="Palatino Linotype"/>
@@ -1255,6 +1098,87 @@
                 <w:sz w:val="20"/>
                 <w:szCs w:val="20"/>
               </w:rPr>
+              <w:t xml:space="preserve">No Contest</w:t>
+            </w:r>
+          </w:p>
+        </w:tc>
+      </w:tr>
+      <w:tr>
+        <w:trPr>
+          <w:jc w:val="center"/>
+        </w:trPr>
+        <w:tc>
+          <w:tcPr>
+            <w:tcW w:w="1801" w:type="dxa"/>
+          </w:tcPr>
+          <w:p>
+            <w:pPr>
+              <w:tabs>
+                <w:tab w:val="left" w:pos="-1080"/>
+                <w:tab w:val="left" w:pos="-720"/>
+                <w:tab w:val="left" w:pos="0"/>
+                <w:tab w:val="left" w:pos="720"/>
+                <w:tab w:val="left" w:pos="1440"/>
+                <w:tab w:val="left" w:pos="2160"/>
+                <w:tab w:val="left" w:pos="2880"/>
+                <w:tab w:val="left" w:pos="3600"/>
+                <w:tab w:val="left" w:pos="4320"/>
+                <w:tab w:val="left" w:pos="4680"/>
+              </w:tabs>
+              <w:rPr>
+                <w:rFonts w:ascii="Palatino Linotype" w:hAnsi="Palatino Linotype"/>
+                <w:b/>
+                <w:bCs/>
+                <w:sz w:val="20"/>
+                <w:szCs w:val="20"/>
+              </w:rPr>
+            </w:pPr>
+            <w:r>
+              <w:rPr>
+                <w:rFonts w:ascii="Palatino Linotype" w:hAnsi="Palatino Linotype"/>
+                <w:b/>
+                <w:bCs/>
+                <w:sz w:val="20"/>
+                <w:szCs w:val="20"/>
+              </w:rPr>
+              <w:t>Finding</w:t>
+            </w:r>
+          </w:p>
+        </w:tc>
+        <w:tc>
+          <w:tcPr>
+            <w:tcW w:w="3289" w:type="dxa"/>
+          </w:tcPr>
+          <w:p>
+            <w:pPr>
+              <w:tabs>
+                <w:tab w:val="left" w:pos="-1080"/>
+                <w:tab w:val="left" w:pos="-720"/>
+                <w:tab w:val="left" w:pos="0"/>
+                <w:tab w:val="left" w:pos="720"/>
+                <w:tab w:val="left" w:pos="1440"/>
+                <w:tab w:val="left" w:pos="2160"/>
+                <w:tab w:val="left" w:pos="2880"/>
+                <w:tab w:val="left" w:pos="3600"/>
+                <w:tab w:val="left" w:pos="4320"/>
+                <w:tab w:val="left" w:pos="4680"/>
+              </w:tabs>
+              <w:rPr>
+                <w:rFonts w:ascii="Palatino Linotype" w:hAnsi="Palatino Linotype"/>
+                <w:b/>
+                <w:bCs/>
+                <w:sz w:val="20"/>
+                <w:szCs w:val="20"/>
+              </w:rPr>
+            </w:pPr>
+            <w:r>
+              <w:rPr>
+                <w:rFonts w:ascii="Palatino Linotype" w:hAnsi="Palatino Linotype"/>
+                <w:b/>
+                <w:bCs/>
+                <w:sz w:val="20"/>
+                <w:szCs w:val="20"/>
+              </w:rPr>
               <w:t xml:space="preserve">Guilty</w:t>
             </w:r>
           </w:p>
@@ -1298,7 +1222,7 @@
                 <w:sz w:val="20"/>
                 <w:szCs w:val="20"/>
               </w:rPr>
-              <w:t>Finding</w:t>
+              <w:t>Fine Amount</w:t>
             </w:r>
           </w:p>
         </w:tc>
@@ -1336,7 +1260,7 @@
                 <w:sz w:val="20"/>
                 <w:szCs w:val="20"/>
               </w:rPr>
-              <w:t xml:space="preserve">Guilty</w:t>
+              <w:t xml:space="preserve">$ 50</w:t>
             </w:r>
           </w:p>
         </w:tc>
@@ -1379,7 +1303,27 @@
                 <w:sz w:val="20"/>
                 <w:szCs w:val="20"/>
               </w:rPr>
-              <w:t>Fine Amount</w:t>
+              <w:t xml:space="preserve">Fines </w:t>
+            </w:r>
+            <w:r>
+              <w:rPr>
+                <w:rFonts w:ascii="Palatino Linotype" w:hAnsi="Palatino Linotype"/>
+                <w:b/>
+                <w:bCs/>
+                <w:sz w:val="20"/>
+                <w:szCs w:val="20"/>
+              </w:rPr>
+              <w:t>Suspend</w:t>
+            </w:r>
+            <w:r>
+              <w:rPr>
+                <w:rFonts w:ascii="Palatino Linotype" w:hAnsi="Palatino Linotype"/>
+                <w:b/>
+                <w:bCs/>
+                <w:sz w:val="20"/>
+                <w:szCs w:val="20"/>
+              </w:rPr>
+              <w:t>ed</w:t>
             </w:r>
           </w:p>
         </w:tc>
@@ -1417,7 +1361,7 @@
                 <w:sz w:val="20"/>
                 <w:szCs w:val="20"/>
               </w:rPr>
-              <w:t xml:space="preserve">$ 0</w:t>
+              <w:t xml:space="preserve">$ 25</w:t>
             </w:r>
           </w:p>
         </w:tc>
@@ -1460,27 +1404,7 @@
                 <w:sz w:val="20"/>
                 <w:szCs w:val="20"/>
               </w:rPr>
-              <w:t xml:space="preserve">Fines </w:t>
-            </w:r>
-            <w:r>
-              <w:rPr>
-                <w:rFonts w:ascii="Palatino Linotype" w:hAnsi="Palatino Linotype"/>
-                <w:b/>
-                <w:bCs/>
-                <w:sz w:val="20"/>
-                <w:szCs w:val="20"/>
-              </w:rPr>
-              <w:t>Suspend</w:t>
-            </w:r>
-            <w:r>
-              <w:rPr>
-                <w:rFonts w:ascii="Palatino Linotype" w:hAnsi="Palatino Linotype"/>
-                <w:b/>
-                <w:bCs/>
-                <w:sz w:val="20"/>
-                <w:szCs w:val="20"/>
-              </w:rPr>
-              <w:t>ed</w:t>
+              <w:t>Jail Days</w:t>
             </w:r>
           </w:p>
         </w:tc>
@@ -1518,7 +1442,7 @@
                 <w:sz w:val="20"/>
                 <w:szCs w:val="20"/>
               </w:rPr>
-              <w:t xml:space="preserve">$ 0</w:t>
+              <w:t xml:space="preserve">10</w:t>
             </w:r>
           </w:p>
         </w:tc>
@@ -1563,87 +1487,6 @@
               </w:rPr>
               <w:t>Jail Days</w:t>
             </w:r>
-          </w:p>
-        </w:tc>
-        <w:tc>
-          <w:tcPr>
-            <w:tcW w:w="3289" w:type="dxa"/>
-          </w:tcPr>
-          <w:p>
-            <w:pPr>
-              <w:tabs>
-                <w:tab w:val="left" w:pos="-1080"/>
-                <w:tab w:val="left" w:pos="-720"/>
-                <w:tab w:val="left" w:pos="0"/>
-                <w:tab w:val="left" w:pos="720"/>
-                <w:tab w:val="left" w:pos="1440"/>
-                <w:tab w:val="left" w:pos="2160"/>
-                <w:tab w:val="left" w:pos="2880"/>
-                <w:tab w:val="left" w:pos="3600"/>
-                <w:tab w:val="left" w:pos="4320"/>
-                <w:tab w:val="left" w:pos="4680"/>
-              </w:tabs>
-              <w:rPr>
-                <w:rFonts w:ascii="Palatino Linotype" w:hAnsi="Palatino Linotype"/>
-                <w:b/>
-                <w:bCs/>
-                <w:sz w:val="20"/>
-                <w:szCs w:val="20"/>
-              </w:rPr>
-            </w:pPr>
-            <w:r>
-              <w:rPr>
-                <w:rFonts w:ascii="Palatino Linotype" w:hAnsi="Palatino Linotype"/>
-                <w:b/>
-                <w:bCs/>
-                <w:sz w:val="20"/>
-                <w:szCs w:val="20"/>
-              </w:rPr>
-              <w:t xml:space="preserve">None</w:t>
-            </w:r>
-          </w:p>
-        </w:tc>
-      </w:tr>
-      <w:tr>
-        <w:trPr>
-          <w:jc w:val="center"/>
-        </w:trPr>
-        <w:tc>
-          <w:tcPr>
-            <w:tcW w:w="1801" w:type="dxa"/>
-          </w:tcPr>
-          <w:p>
-            <w:pPr>
-              <w:tabs>
-                <w:tab w:val="left" w:pos="-1080"/>
-                <w:tab w:val="left" w:pos="-720"/>
-                <w:tab w:val="left" w:pos="0"/>
-                <w:tab w:val="left" w:pos="720"/>
-                <w:tab w:val="left" w:pos="1440"/>
-                <w:tab w:val="left" w:pos="2160"/>
-                <w:tab w:val="left" w:pos="2880"/>
-                <w:tab w:val="left" w:pos="3600"/>
-                <w:tab w:val="left" w:pos="4320"/>
-                <w:tab w:val="left" w:pos="4680"/>
-              </w:tabs>
-              <w:rPr>
-                <w:rFonts w:ascii="Palatino Linotype" w:hAnsi="Palatino Linotype"/>
-                <w:b/>
-                <w:bCs/>
-                <w:sz w:val="20"/>
-                <w:szCs w:val="20"/>
-              </w:rPr>
-            </w:pPr>
-            <w:r>
-              <w:rPr>
-                <w:rFonts w:ascii="Palatino Linotype" w:hAnsi="Palatino Linotype"/>
-                <w:b/>
-                <w:bCs/>
-                <w:sz w:val="20"/>
-                <w:szCs w:val="20"/>
-              </w:rPr>
-              <w:t>Jail Days</w:t>
-            </w:r>
             <w:r>
               <w:rPr>
                 <w:rFonts w:ascii="Palatino Linotype" w:hAnsi="Palatino Linotype"/>
@@ -1700,7 +1543,7 @@
                 <w:sz w:val="20"/>
                 <w:szCs w:val="20"/>
               </w:rPr>
-              <w:t xml:space="preserve">None</w:t>
+              <w:t xml:space="preserve">5</w:t>
             </w:r>
           </w:p>
         </w:tc>
@@ -1802,18 +1645,68 @@
       <w:r>
         <w:rPr>
           <w:rFonts w:ascii="Palatino Linotype" w:hAnsi="Palatino Linotype"/>
-          <w:sz w:val="20"/>
-          <w:szCs w:val="20"/>
-          <w:u w:val="single"/>
-        </w:rPr>
-        <w:t>,</w:t>
-      </w:r>
-      <w:r>
-        <w:rPr>
-          <w:rFonts w:ascii="Palatino Linotype" w:hAnsi="Palatino Linotype"/>
-          <w:sz w:val="20"/>
-          <w:szCs w:val="20"/>
-          <w:u w:val="single"/>
+          <w:bCs/>
+          <w:sz w:val="20"/>
+          <w:szCs w:val="20"/>
+        </w:rPr>
+        <w:t xml:space="preserve">. </w:t>
+      </w:r>
+      <w:r>
+        <w:rPr>
+          <w:rFonts w:ascii="Palatino Linotype" w:hAnsi="Palatino Linotype"/>
+          <w:sz w:val="20"/>
+          <w:szCs w:val="20"/>
+        </w:rPr>
+        <w:t xml:space="preserve"/>
+      </w:r>
+      <w:r>
+        <w:rPr>
+          <w:rFonts w:ascii="Palatino Linotype" w:hAnsi="Palatino Linotype"/>
+          <w:sz w:val="20"/>
+          <w:szCs w:val="20"/>
+        </w:rPr>
+        <w:t xml:space="preserve">Having</w:t>
+      </w:r>
+      <w:r>
+        <w:rPr>
+          <w:rFonts w:ascii="Palatino Linotype" w:hAnsi="Palatino Linotype"/>
+          <w:sz w:val="20"/>
+          <w:szCs w:val="20"/>
+        </w:rPr>
+        <w:t xml:space="preserve"> been informed of the fines </w:t>
+      </w:r>
+      <w:r>
+        <w:rPr>
+          <w:rFonts w:ascii="Palatino Linotype" w:hAnsi="Palatino Linotype"/>
+          <w:b/>
+          <w:bCs/>
+          <w:sz w:val="20"/>
+          <w:szCs w:val="20"/>
+        </w:rPr>
+        <w:t xml:space="preserve"/>
+      </w:r>
+      <w:r>
+        <w:rPr>
+          <w:rFonts w:ascii="Palatino Linotype" w:hAnsi="Palatino Linotype"/>
+          <w:sz w:val="20"/>
+          <w:szCs w:val="20"/>
+        </w:rPr>
+        <w:t xml:space="preserve">and</w:t>
+      </w:r>
+      <w:proofErr w:type="gramEnd"/>
+      <w:r>
+        <w:rPr>
+          <w:rFonts w:ascii="Palatino Linotype" w:hAnsi="Palatino Linotype"/>
+          <w:sz w:val="20"/>
+          <w:szCs w:val="20"/>
+        </w:rPr>
+        <w:t xml:space="preserve"> costs</w:t>
+      </w:r>
+      <w:r>
+        <w:rPr>
+          <w:rFonts w:ascii="Palatino Linotype" w:hAnsi="Palatino Linotype"/>
+          <w:sz w:val="20"/>
+          <w:szCs w:val="20"/>
         </w:rPr>
         <w:t xml:space="preserve"> </w:t>
       </w:r>
@@ -1822,13 +1715,49 @@
           <w:rFonts w:ascii="Palatino Linotype" w:hAnsi="Palatino Linotype"/>
           <w:sz w:val="20"/>
           <w:szCs w:val="20"/>
-          <w:u w:val="single"/>
-        </w:rPr>
-        <w:t xml:space="preserve">but are not due if diversion is successfully completed</w:t>
-      </w:r>
-      <w:r>
-        <w:rPr>
-          <w:rFonts w:ascii="Palatino Linotype" w:hAnsi="Palatino Linotype"/>
+        </w:rPr>
+        <w:t xml:space="preserve">owed, Defendant expressed an ability to pay </w:t>
+      </w:r>
+      <w:r>
+        <w:rPr>
+          <w:rFonts w:ascii="Palatino Linotype" w:hAnsi="Palatino Linotype"/>
+          <w:b/>
+          <w:bCs/>
+          <w:sz w:val="20"/>
+          <w:szCs w:val="20"/>
+        </w:rPr>
+        <w:t xml:space="preserve">forthwith</w:t>
+      </w:r>
+      <w:r>
+        <w:rPr>
+          <w:rFonts w:ascii="Palatino Linotype" w:hAnsi="Palatino Linotype"/>
+          <w:sz w:val="20"/>
+          <w:szCs w:val="20"/>
+        </w:rPr>
+        <w:t xml:space="preserve">. </w:t>
+      </w:r>
+      <w:bookmarkStart w:id="1" w:name="_Hlk94196527"/>
+      <w:r>
+        <w:rPr>
+          <w:rFonts w:ascii="Palatino Linotype" w:hAnsi="Palatino Linotype"/>
+          <w:sz w:val="20"/>
+          <w:szCs w:val="20"/>
+        </w:rPr>
+        <w:t xml:space="preserve">Absent further order, the Court finds Defendant is able and shall pay</w:t>
+      </w:r>
+      <w:r>
+        <w:rPr>
+          <w:rFonts w:ascii="Palatino Linotype" w:hAnsi="Palatino Linotype"/>
+          <w:sz w:val="20"/>
+          <w:szCs w:val="20"/>
+        </w:rPr>
+        <w:t xml:space="preserve"> the fines </w:t>
+      </w:r>
+      <w:r>
+        <w:rPr>
+          <w:rFonts w:ascii="Palatino Linotype" w:hAnsi="Palatino Linotype"/>
+          <w:b/>
+          <w:bCs/>
           <w:sz w:val="20"/>
           <w:szCs w:val="20"/>
         </w:rPr>
@@ -1837,11 +1766,94 @@
       <w:r>
         <w:rPr>
           <w:rFonts w:ascii="Palatino Linotype" w:hAnsi="Palatino Linotype"/>
+          <w:sz w:val="20"/>
+          <w:szCs w:val="20"/>
+        </w:rPr>
+        <w:t xml:space="preserve">and</w:t>
+      </w:r>
+      <w:proofErr w:type="gramEnd"/>
+      <w:r>
+        <w:rPr>
+          <w:rFonts w:ascii="Palatino Linotype" w:hAnsi="Palatino Linotype"/>
+          <w:sz w:val="20"/>
+          <w:szCs w:val="20"/>
+        </w:rPr>
+        <w:t xml:space="preserve"> costs</w:t>
+      </w:r>
+      <w:r>
+        <w:rPr>
+          <w:rFonts w:ascii="Palatino Linotype" w:hAnsi="Palatino Linotype"/>
+          <w:sz w:val="20"/>
+          <w:szCs w:val="20"/>
+        </w:rPr>
+        <w:t xml:space="preserve"> </w:t>
+      </w:r>
+      <w:r>
+        <w:rPr>
+          <w:rFonts w:ascii="Palatino Linotype" w:hAnsi="Palatino Linotype"/>
+          <w:sz w:val="20"/>
+          <w:szCs w:val="20"/>
+        </w:rPr>
+        <w:t xml:space="preserve">in full by </w:t>
+      </w:r>
+      <w:bookmarkEnd w:id="1"/>
+      <w:r>
+        <w:rPr>
+          <w:rFonts w:ascii="Palatino Linotype" w:hAnsi="Palatino Linotype"/>
+          <w:b/>
           <w:bCs/>
           <w:sz w:val="20"/>
           <w:szCs w:val="20"/>
         </w:rPr>
-        <w:t xml:space="preserve">. </w:t>
+        <w:t xml:space="preserve">February 14, 2022</w:t>
+      </w:r>
+      <w:r>
+        <w:rPr>
+          <w:rFonts w:ascii="Palatino Linotype" w:hAnsi="Palatino Linotype"/>
+          <w:sz w:val="20"/>
+          <w:szCs w:val="20"/>
+        </w:rPr>
+        <w:t xml:space="preserve">.</w:t>
+      </w:r>
+      <w:r>
+        <w:rPr>
+          <w:rFonts w:ascii="Palatino Linotype" w:hAnsi="Palatino Linotype"/>
+          <w:sz w:val="20"/>
+          <w:szCs w:val="20"/>
+        </w:rPr>
+        <w:t xml:space="preserve"> </w:t>
+      </w:r>
+      <w:r>
+        <w:rPr>
+          <w:rFonts w:ascii="Palatino Linotype" w:hAnsi="Palatino Linotype"/>
+          <w:sz w:val="20"/>
+          <w:szCs w:val="20"/>
+        </w:rPr>
+        <w:t xml:space="preserve"/>
+      </w:r>
+      <w:r>
+        <w:rPr>
+          <w:rFonts w:ascii="Palatino Linotype" w:hAnsi="Palatino Linotype"/>
+          <w:sz w:val="20"/>
+          <w:szCs w:val="20"/>
+        </w:rPr>
+        <w:t xml:space="preserve"> </w:t>
+      </w:r>
+      <w:r>
+        <w:rPr>
+          <w:rFonts w:ascii="Palatino Linotype" w:hAnsi="Palatino Linotype"/>
+          <w:sz w:val="20"/>
+          <w:szCs w:val="20"/>
+        </w:rPr>
+        <w:t xml:space="preserve"/>
+      </w:r>
+      <w:r>
+        <w:rPr>
+          <w:rFonts w:ascii="Palatino Linotype" w:hAnsi="Palatino Linotype"/>
+          <w:sz w:val="20"/>
+          <w:szCs w:val="20"/>
+        </w:rPr>
+        <w:t xml:space="preserve"/>
       </w:r>
       <w:r>
         <w:rPr>
@@ -1892,18 +1904,16 @@
         <w:rPr>
           <w:rFonts w:ascii="Palatino Linotype" w:hAnsi="Palatino Linotype"/>
           <w:b/>
-          <w:bCs/>
-          <w:sz w:val="20"/>
-          <w:szCs w:val="20"/>
-        </w:rPr>
-        <w:t xml:space="preserve">Proof of Financial Responsibility.</w:t>
+          <w:sz w:val="20"/>
+          <w:szCs w:val="20"/>
+        </w:rPr>
+        <w:t xml:space="preserve">Jail Commitment Terms.</w:t>
       </w:r>
       <w:proofErr w:type="gramEnd"/>
       <w:r>
         <w:rPr>
           <w:rFonts w:ascii="Palatino Linotype" w:hAnsi="Palatino Linotype"/>
           <w:b/>
-          <w:bCs/>
           <w:sz w:val="20"/>
           <w:szCs w:val="20"/>
         </w:rPr>
@@ -1912,24 +1922,6 @@
       <w:r>
         <w:rPr>
           <w:rFonts w:ascii="Palatino Linotype" w:hAnsi="Palatino Linotype"/>
-          <w:bCs/>
-          <w:sz w:val="20"/>
-          <w:szCs w:val="20"/>
-        </w:rPr>
-        <w:t xml:space="preserve"> </w:t>
-      </w:r>
-      <w:r>
-        <w:rPr>
-          <w:rFonts w:ascii="Palatino Linotype" w:hAnsi="Palatino Linotype"/>
-          <w:sz w:val="20"/>
-          <w:szCs w:val="20"/>
-        </w:rPr>
-        <w:t xml:space="preserve">The Defendant showed the Court proof of responsibility during the proceeding.</w:t>
-      </w:r>
-      <w:r>
-        <w:rPr>
-          <w:rFonts w:ascii="Palatino Linotype" w:hAnsi="Palatino Linotype"/>
-          <w:bCs/>
           <w:sz w:val="20"/>
           <w:szCs w:val="20"/>
         </w:rPr>
@@ -1941,8 +1933,128 @@
           <w:sz w:val="20"/>
           <w:szCs w:val="20"/>
         </w:rPr>
+        <w:t xml:space="preserve">Defendant’s report date is </w:t>
+      </w:r>
+      <w:r>
+        <w:rPr>
+          <w:rFonts w:ascii="Palatino Linotype" w:hAnsi="Palatino Linotype"/>
+          <w:b/>
+          <w:sz w:val="20"/>
+          <w:szCs w:val="20"/>
+        </w:rPr>
+        <w:t xml:space="preserve">February 18, 2022</w:t>
+      </w:r>
+      <w:r>
+        <w:rPr>
+          <w:rFonts w:ascii="Palatino Linotype" w:hAnsi="Palatino Linotype"/>
+          <w:b/>
+          <w:sz w:val="20"/>
+          <w:szCs w:val="20"/>
+        </w:rPr>
+        <w:t xml:space="preserve"> at 08:30 AM</w:t>
+      </w:r>
+      <w:r>
+        <w:rPr>
+          <w:rFonts w:ascii="Palatino Linotype" w:hAnsi="Palatino Linotype"/>
+          <w:sz w:val="20"/>
+          <w:szCs w:val="20"/>
+        </w:rPr>
+        <w:t xml:space="preserve">.</w:t>
+      </w:r>
+      <w:r>
+        <w:rPr>
+          <w:rFonts w:ascii="Palatino Linotype" w:hAnsi="Palatino Linotype"/>
+          <w:sz w:val="20"/>
+          <w:szCs w:val="20"/>
+        </w:rPr>
         <w:t xml:space="preserve"/>
       </w:r>
+    </w:p>
+    <w:p>
+      <w:pPr>
+        <w:pStyle w:val="ListParagraph"/>
+        <w:numPr>
+          <w:ilvl w:val="0"/>
+          <w:numId w:val="3"/>
+        </w:numPr>
+        <w:jc w:val="both"/>
+        <w:rPr>
+          <w:rFonts w:ascii="Palatino Linotype" w:hAnsi="Palatino Linotype"/>
+          <w:sz w:val="20"/>
+          <w:szCs w:val="20"/>
+        </w:rPr>
+      </w:pPr>
+      <w:r>
+        <w:rPr>
+          <w:rFonts w:ascii="Palatino Linotype" w:hAnsi="Palatino Linotype"/>
+          <w:sz w:val="20"/>
+          <w:szCs w:val="20"/>
+        </w:rPr>
+        <w:t>Defendant shall report to jail time</w:t>
+      </w:r>
+      <w:r>
+        <w:rPr>
+          <w:rFonts w:ascii="Palatino Linotype" w:hAnsi="Palatino Linotype"/>
+          <w:sz w:val="20"/>
+          <w:szCs w:val="20"/>
+        </w:rPr>
+        <w:t>l</w:t>
+      </w:r>
+      <w:r>
+        <w:rPr>
+          <w:rFonts w:ascii="Palatino Linotype" w:hAnsi="Palatino Linotype"/>
+          <w:sz w:val="20"/>
+          <w:szCs w:val="20"/>
+        </w:rPr>
+        <w:t>y and sober.</w:t>
+      </w:r>
+    </w:p>
+    <w:p>
+      <w:pPr>
+        <w:pStyle w:val="ListParagraph"/>
+        <w:numPr>
+          <w:ilvl w:val="0"/>
+          <w:numId w:val="3"/>
+        </w:numPr>
+        <w:jc w:val="both"/>
+        <w:rPr>
+          <w:rFonts w:ascii="Palatino Linotype" w:hAnsi="Palatino Linotype"/>
+          <w:sz w:val="20"/>
+          <w:szCs w:val="20"/>
+        </w:rPr>
+      </w:pPr>
+      <w:r>
+        <w:rPr>
+          <w:rFonts w:ascii="Palatino Linotype" w:hAnsi="Palatino Linotype"/>
+          <w:sz w:val="20"/>
+          <w:szCs w:val="20"/>
+        </w:rPr>
+        <w:t xml:space="preserve">The jail days imposed shall be served</w:t>
+      </w:r>
+      <w:r>
+        <w:rPr>
+          <w:rFonts w:ascii="Palatino Linotype" w:hAnsi="Palatino Linotype"/>
+          <w:sz w:val="20"/>
+          <w:szCs w:val="20"/>
+        </w:rPr>
+        <w:t xml:space="preserve"> as</w:t>
+      </w:r>
+      <w:r>
+        <w:rPr>
+          <w:rFonts w:ascii="Palatino Linotype" w:hAnsi="Palatino Linotype"/>
+          <w:sz w:val="20"/>
+          <w:szCs w:val="20"/>
+        </w:rPr>
+        <w:t xml:space="preserve"> intermittent days. </w:t>
+      </w:r>
+      <w:r>
+        <w:rPr>
+          <w:rFonts w:ascii="Palatino Linotype" w:hAnsi="Palatino Linotype"/>
+          <w:sz w:val="20"/>
+          <w:szCs w:val="20"/>
+        </w:rPr>
+        <w:t xml:space="preserve">Tuesday, Thursday.</w:t>
+      </w:r>
       <w:r>
         <w:rPr>
           <w:rFonts w:ascii="Palatino Linotype" w:hAnsi="Palatino Linotype"/>
@@ -1951,6 +2063,110 @@
         </w:rPr>
         <w:t xml:space="preserve"/>
       </w:r>
+      <w:r>
+        <w:rPr>
+          <w:rFonts w:ascii="Palatino Linotype" w:hAnsi="Palatino Linotype"/>
+          <w:sz w:val="20"/>
+          <w:szCs w:val="20"/>
+        </w:rPr>
+        <w:t xml:space="preserve"/>
+      </w:r>
+      <w:r>
+        <w:rPr>
+          <w:rFonts w:ascii="Palatino Linotype" w:hAnsi="Palatino Linotype"/>
+          <w:sz w:val="20"/>
+          <w:szCs w:val="20"/>
+        </w:rPr>
+        <w:t xml:space="preserve"/>
+      </w:r>
+    </w:p>
+    <w:p>
+      <w:pPr>
+        <w:pStyle w:val="ListParagraph"/>
+        <w:numPr>
+          <w:ilvl w:val="0"/>
+          <w:numId w:val="3"/>
+        </w:numPr>
+        <w:jc w:val="both"/>
+        <w:rPr>
+          <w:rFonts w:ascii="Palatino Linotype" w:hAnsi="Palatino Linotype"/>
+          <w:sz w:val="20"/>
+          <w:szCs w:val="20"/>
+        </w:rPr>
+      </w:pPr>
+      <w:r>
+        <w:rPr>
+          <w:rFonts w:ascii="Palatino Linotype" w:hAnsi="Palatino Linotype"/>
+          <w:sz w:val="20"/>
+          <w:szCs w:val="20"/>
+        </w:rPr>
+        <w:t xml:space="preserve">Defendant’s jail days imposed in this case shall be served consecutively to the jail days imposed in 21CRB1234.</w:t>
+      </w:r>
+    </w:p>
+    <w:p>
+      <w:pPr>
+        <w:pStyle w:val="ListParagraph"/>
+        <w:numPr>
+          <w:ilvl w:val="0"/>
+          <w:numId w:val="3"/>
+        </w:numPr>
+        <w:jc w:val="both"/>
+        <w:rPr>
+          <w:rFonts w:ascii="Palatino Linotype" w:hAnsi="Palatino Linotype"/>
+          <w:sz w:val="20"/>
+          <w:szCs w:val="20"/>
+        </w:rPr>
+      </w:pPr>
+      <w:r>
+        <w:rPr>
+          <w:rFonts w:ascii="Palatino Linotype" w:hAnsi="Palatino Linotype"/>
+          <w:sz w:val="20"/>
+          <w:szCs w:val="20"/>
+        </w:rPr>
+        <w:t>Defendant shall timely pay</w:t>
+      </w:r>
+      <w:r>
+        <w:rPr>
+          <w:rFonts w:ascii="Palatino Linotype" w:hAnsi="Palatino Linotype"/>
+          <w:sz w:val="20"/>
+          <w:szCs w:val="20"/>
+        </w:rPr>
+        <w:t>,</w:t>
+      </w:r>
+      <w:r>
+        <w:rPr>
+          <w:rFonts w:ascii="Palatino Linotype" w:hAnsi="Palatino Linotype"/>
+          <w:sz w:val="20"/>
+          <w:szCs w:val="20"/>
+        </w:rPr>
+        <w:t xml:space="preserve"> or dispute</w:t>
+      </w:r>
+      <w:r>
+        <w:rPr>
+          <w:rFonts w:ascii="Palatino Linotype" w:hAnsi="Palatino Linotype"/>
+          <w:sz w:val="20"/>
+          <w:szCs w:val="20"/>
+        </w:rPr>
+        <w:t xml:space="preserve">,</w:t>
+      </w:r>
+      <w:r>
+        <w:rPr>
+          <w:rFonts w:ascii="Palatino Linotype" w:hAnsi="Palatino Linotype"/>
+          <w:sz w:val="20"/>
+          <w:szCs w:val="20"/>
+        </w:rPr>
+        <w:t xml:space="preserve"> confinement costs billed pursuant to R.C. 2929.37 or be subject to certificate of judgment by the Clerk.</w:t>
+      </w:r>
+    </w:p>
+    <w:p>
+      <w:pPr>
+        <w:jc w:val="both"/>
+        <w:rPr>
+          <w:rFonts w:ascii="Palatino Linotype" w:hAnsi="Palatino Linotype"/>
+          <w:sz w:val="20"/>
+          <w:szCs w:val="20"/>
+        </w:rPr>
+      </w:pPr>
       <w:r>
         <w:rPr>
           <w:rFonts w:ascii="Palatino Linotype" w:hAnsi="Palatino Linotype"/>

</xml_diff>

<commit_message>
Fixed FRA subscript screening bug.
</commit_message>
<xml_diff>
--- a/resources/Saved/21CRB01268_Traffic Judgment Entry.docx
+++ b/resources/Saved/21CRB01268_Traffic Judgment Entry.docx
@@ -477,7 +477,7 @@
           <w:szCs w:val="20"/>
           <w:u w:val="single"/>
         </w:rPr>
-        <w:t>FINAL JUDGMENT ENTRY</w:t>
+        <w:t xml:space="preserve">FINAL JUDGMENT ENTRY</w:t>
       </w:r>
     </w:p>
     <w:p>
@@ -499,14 +499,6 @@
         </w:rPr>
         <w:t xml:space="preserve"/>
       </w:r>
-      <w:r>
-        <w:rPr>
-          <w:rFonts w:ascii="Palatino Linotype" w:hAnsi="Palatino Linotype"/>
-          <w:sz w:val="20"/>
-          <w:szCs w:val="20"/>
-        </w:rPr>
-        <w:tab/>
-      </w:r>
     </w:p>
     <w:p>
       <w:pPr>
@@ -602,7 +594,25 @@
           <w:sz w:val="20"/>
           <w:szCs w:val="20"/>
         </w:rPr>
-        <w:t xml:space="preserve">Defendant waived right to counsel. </w:t>
+        <w:t xml:space="preserve">Defendant waived right to counsel.</w:t>
+      </w:r>
+      <w:r>
+        <w:rPr>
+          <w:rFonts w:ascii="Palatino Linotype" w:hAnsi="Palatino Linotype"/>
+          <w:bCs/>
+          <w:sz w:val="20"/>
+          <w:szCs w:val="20"/>
+        </w:rPr>
+        <w:t xml:space="preserve"> </w:t>
+      </w:r>
+      <w:r>
+        <w:rPr>
+          <w:rFonts w:ascii="Palatino Linotype" w:hAnsi="Palatino Linotype"/>
+          <w:bCs/>
+          <w:sz w:val="20"/>
+          <w:szCs w:val="20"/>
+        </w:rPr>
+        <w:t xml:space="preserve"/>
       </w:r>
       <w:r>
         <w:rPr>
@@ -751,21 +761,12 @@
     </w:p>
     <w:p>
       <w:pPr>
-        <w:jc w:val="both"/>
         <w:rPr>
           <w:rFonts w:ascii="Palatino Linotype" w:hAnsi="Palatino Linotype"/>
           <w:sz w:val="20"/>
           <w:szCs w:val="20"/>
         </w:rPr>
       </w:pPr>
-      <w:r>
-        <w:rPr>
-          <w:rFonts w:ascii="Palatino Linotype" w:hAnsi="Palatino Linotype"/>
-          <w:sz w:val="20"/>
-          <w:szCs w:val="20"/>
-        </w:rPr>
-        <w:t xml:space="preserve"/>
-      </w:r>
     </w:p>
     <w:tbl>
       <w:tblPr>
@@ -978,7 +979,6 @@
                 <w:sz w:val="20"/>
                 <w:szCs w:val="20"/>
               </w:rPr>
-              <w:lastRenderedPageBreak/>
               <w:t>Degree</w:t>
             </w:r>
           </w:p>
@@ -1060,88 +1060,8 @@
                 <w:sz w:val="20"/>
                 <w:szCs w:val="20"/>
               </w:rPr>
+              <w:lastRenderedPageBreak/>
               <w:t>Plea</w:t>
-            </w:r>
-          </w:p>
-        </w:tc>
-        <w:tc>
-          <w:tcPr>
-            <w:tcW w:w="3289" w:type="dxa"/>
-          </w:tcPr>
-          <w:p>
-            <w:pPr>
-              <w:tabs>
-                <w:tab w:val="left" w:pos="-1080"/>
-                <w:tab w:val="left" w:pos="-720"/>
-                <w:tab w:val="left" w:pos="0"/>
-                <w:tab w:val="left" w:pos="720"/>
-                <w:tab w:val="left" w:pos="1440"/>
-                <w:tab w:val="left" w:pos="2160"/>
-                <w:tab w:val="left" w:pos="2880"/>
-                <w:tab w:val="left" w:pos="3600"/>
-                <w:tab w:val="left" w:pos="4320"/>
-                <w:tab w:val="left" w:pos="4680"/>
-              </w:tabs>
-              <w:rPr>
-                <w:rFonts w:ascii="Palatino Linotype" w:hAnsi="Palatino Linotype"/>
-                <w:b/>
-                <w:bCs/>
-                <w:sz w:val="20"/>
-                <w:szCs w:val="20"/>
-              </w:rPr>
-            </w:pPr>
-            <w:r>
-              <w:rPr>
-                <w:rFonts w:ascii="Palatino Linotype" w:hAnsi="Palatino Linotype"/>
-                <w:b/>
-                <w:bCs/>
-                <w:sz w:val="20"/>
-                <w:szCs w:val="20"/>
-              </w:rPr>
-              <w:t xml:space="preserve">No Contest</w:t>
-            </w:r>
-          </w:p>
-        </w:tc>
-      </w:tr>
-      <w:tr>
-        <w:trPr>
-          <w:jc w:val="center"/>
-        </w:trPr>
-        <w:tc>
-          <w:tcPr>
-            <w:tcW w:w="1801" w:type="dxa"/>
-          </w:tcPr>
-          <w:p>
-            <w:pPr>
-              <w:tabs>
-                <w:tab w:val="left" w:pos="-1080"/>
-                <w:tab w:val="left" w:pos="-720"/>
-                <w:tab w:val="left" w:pos="0"/>
-                <w:tab w:val="left" w:pos="720"/>
-                <w:tab w:val="left" w:pos="1440"/>
-                <w:tab w:val="left" w:pos="2160"/>
-                <w:tab w:val="left" w:pos="2880"/>
-                <w:tab w:val="left" w:pos="3600"/>
-                <w:tab w:val="left" w:pos="4320"/>
-                <w:tab w:val="left" w:pos="4680"/>
-              </w:tabs>
-              <w:rPr>
-                <w:rFonts w:ascii="Palatino Linotype" w:hAnsi="Palatino Linotype"/>
-                <w:b/>
-                <w:bCs/>
-                <w:sz w:val="20"/>
-                <w:szCs w:val="20"/>
-              </w:rPr>
-            </w:pPr>
-            <w:r>
-              <w:rPr>
-                <w:rFonts w:ascii="Palatino Linotype" w:hAnsi="Palatino Linotype"/>
-                <w:b/>
-                <w:bCs/>
-                <w:sz w:val="20"/>
-                <w:szCs w:val="20"/>
-              </w:rPr>
-              <w:t>Finding</w:t>
             </w:r>
           </w:p>
         </w:tc>
@@ -1222,7 +1142,7 @@
                 <w:sz w:val="20"/>
                 <w:szCs w:val="20"/>
               </w:rPr>
-              <w:t>Fine Amount</w:t>
+              <w:t>Finding</w:t>
             </w:r>
           </w:p>
         </w:tc>
@@ -1260,7 +1180,7 @@
                 <w:sz w:val="20"/>
                 <w:szCs w:val="20"/>
               </w:rPr>
-              <w:t xml:space="preserve">$ 50</w:t>
+              <w:t xml:space="preserve">Guilty</w:t>
             </w:r>
           </w:p>
         </w:tc>
@@ -1303,27 +1223,7 @@
                 <w:sz w:val="20"/>
                 <w:szCs w:val="20"/>
               </w:rPr>
-              <w:t xml:space="preserve">Fines </w:t>
-            </w:r>
-            <w:r>
-              <w:rPr>
-                <w:rFonts w:ascii="Palatino Linotype" w:hAnsi="Palatino Linotype"/>
-                <w:b/>
-                <w:bCs/>
-                <w:sz w:val="20"/>
-                <w:szCs w:val="20"/>
-              </w:rPr>
-              <w:t>Suspend</w:t>
-            </w:r>
-            <w:r>
-              <w:rPr>
-                <w:rFonts w:ascii="Palatino Linotype" w:hAnsi="Palatino Linotype"/>
-                <w:b/>
-                <w:bCs/>
-                <w:sz w:val="20"/>
-                <w:szCs w:val="20"/>
-              </w:rPr>
-              <w:t>ed</w:t>
+              <w:t>Fine Amount</w:t>
             </w:r>
           </w:p>
         </w:tc>
@@ -1361,7 +1261,7 @@
                 <w:sz w:val="20"/>
                 <w:szCs w:val="20"/>
               </w:rPr>
-              <w:t xml:space="preserve">$ 25</w:t>
+              <w:t xml:space="preserve">$ 0</w:t>
             </w:r>
           </w:p>
         </w:tc>
@@ -1404,7 +1304,27 @@
                 <w:sz w:val="20"/>
                 <w:szCs w:val="20"/>
               </w:rPr>
-              <w:t>Jail Days</w:t>
+              <w:t xml:space="preserve">Fines </w:t>
+            </w:r>
+            <w:r>
+              <w:rPr>
+                <w:rFonts w:ascii="Palatino Linotype" w:hAnsi="Palatino Linotype"/>
+                <w:b/>
+                <w:bCs/>
+                <w:sz w:val="20"/>
+                <w:szCs w:val="20"/>
+              </w:rPr>
+              <w:t>Suspend</w:t>
+            </w:r>
+            <w:r>
+              <w:rPr>
+                <w:rFonts w:ascii="Palatino Linotype" w:hAnsi="Palatino Linotype"/>
+                <w:b/>
+                <w:bCs/>
+                <w:sz w:val="20"/>
+                <w:szCs w:val="20"/>
+              </w:rPr>
+              <w:t>ed</w:t>
             </w:r>
           </w:p>
         </w:tc>
@@ -1442,108 +1362,7 @@
                 <w:sz w:val="20"/>
                 <w:szCs w:val="20"/>
               </w:rPr>
-              <w:t xml:space="preserve">10</w:t>
-            </w:r>
-          </w:p>
-        </w:tc>
-      </w:tr>
-      <w:tr>
-        <w:trPr>
-          <w:jc w:val="center"/>
-        </w:trPr>
-        <w:tc>
-          <w:tcPr>
-            <w:tcW w:w="1801" w:type="dxa"/>
-          </w:tcPr>
-          <w:p>
-            <w:pPr>
-              <w:tabs>
-                <w:tab w:val="left" w:pos="-1080"/>
-                <w:tab w:val="left" w:pos="-720"/>
-                <w:tab w:val="left" w:pos="0"/>
-                <w:tab w:val="left" w:pos="720"/>
-                <w:tab w:val="left" w:pos="1440"/>
-                <w:tab w:val="left" w:pos="2160"/>
-                <w:tab w:val="left" w:pos="2880"/>
-                <w:tab w:val="left" w:pos="3600"/>
-                <w:tab w:val="left" w:pos="4320"/>
-                <w:tab w:val="left" w:pos="4680"/>
-              </w:tabs>
-              <w:rPr>
-                <w:rFonts w:ascii="Palatino Linotype" w:hAnsi="Palatino Linotype"/>
-                <w:b/>
-                <w:bCs/>
-                <w:sz w:val="20"/>
-                <w:szCs w:val="20"/>
-              </w:rPr>
-            </w:pPr>
-            <w:r>
-              <w:rPr>
-                <w:rFonts w:ascii="Palatino Linotype" w:hAnsi="Palatino Linotype"/>
-                <w:b/>
-                <w:bCs/>
-                <w:sz w:val="20"/>
-                <w:szCs w:val="20"/>
-              </w:rPr>
-              <w:t>Jail Days</w:t>
-            </w:r>
-            <w:r>
-              <w:rPr>
-                <w:rFonts w:ascii="Palatino Linotype" w:hAnsi="Palatino Linotype"/>
-                <w:b/>
-                <w:bCs/>
-                <w:sz w:val="20"/>
-                <w:szCs w:val="20"/>
-              </w:rPr>
-              <w:t xml:space="preserve"> </w:t>
-            </w:r>
-            <w:r>
-              <w:rPr>
-                <w:rFonts w:ascii="Palatino Linotype" w:hAnsi="Palatino Linotype"/>
-                <w:b/>
-                <w:bCs/>
-                <w:sz w:val="20"/>
-                <w:szCs w:val="20"/>
-              </w:rPr>
-              <w:t>Suspended</w:t>
-            </w:r>
-          </w:p>
-        </w:tc>
-        <w:tc>
-          <w:tcPr>
-            <w:tcW w:w="3289" w:type="dxa"/>
-          </w:tcPr>
-          <w:p>
-            <w:pPr>
-              <w:tabs>
-                <w:tab w:val="left" w:pos="-1080"/>
-                <w:tab w:val="left" w:pos="-720"/>
-                <w:tab w:val="left" w:pos="0"/>
-                <w:tab w:val="left" w:pos="720"/>
-                <w:tab w:val="left" w:pos="1440"/>
-                <w:tab w:val="left" w:pos="2160"/>
-                <w:tab w:val="left" w:pos="2880"/>
-                <w:tab w:val="left" w:pos="3600"/>
-                <w:tab w:val="left" w:pos="4320"/>
-                <w:tab w:val="left" w:pos="4680"/>
-              </w:tabs>
-              <w:rPr>
-                <w:rFonts w:ascii="Palatino Linotype" w:hAnsi="Palatino Linotype"/>
-                <w:b/>
-                <w:bCs/>
-                <w:sz w:val="20"/>
-                <w:szCs w:val="20"/>
-              </w:rPr>
-            </w:pPr>
-            <w:r>
-              <w:rPr>
-                <w:rFonts w:ascii="Palatino Linotype" w:hAnsi="Palatino Linotype"/>
-                <w:b/>
-                <w:bCs/>
-                <w:sz w:val="20"/>
-                <w:szCs w:val="20"/>
-              </w:rPr>
-              <w:t xml:space="preserve">5</w:t>
+              <w:t xml:space="preserve">$ 0</w:t>
             </w:r>
           </w:p>
         </w:tc>
@@ -1621,43 +1440,16 @@
           <w:szCs w:val="20"/>
           <w:u w:val="single"/>
         </w:rPr>
-        <w:t xml:space="preserve"> </w:t>
-      </w:r>
-      <w:proofErr w:type="gramStart"/>
+        <w:t xml:space="preserve"> case</w:t>
+      </w:r>
       <w:r>
         <w:rPr>
           <w:rFonts w:ascii="Palatino Linotype" w:hAnsi="Palatino Linotype"/>
           <w:bCs/>
           <w:sz w:val="20"/>
           <w:szCs w:val="20"/>
-          <w:u w:val="single"/>
-        </w:rPr>
-        <w:t>case</w:t>
-      </w:r>
-      <w:r>
-        <w:rPr>
-          <w:rFonts w:ascii="Palatino Linotype" w:hAnsi="Palatino Linotype"/>
-          <w:sz w:val="20"/>
-          <w:szCs w:val="20"/>
-        </w:rPr>
-        <w:t xml:space="preserve"/>
-      </w:r>
-      <w:r>
-        <w:rPr>
-          <w:rFonts w:ascii="Palatino Linotype" w:hAnsi="Palatino Linotype"/>
-          <w:bCs/>
-          <w:sz w:val="20"/>
-          <w:szCs w:val="20"/>
         </w:rPr>
         <w:t xml:space="preserve">. </w:t>
-      </w:r>
-      <w:r>
-        <w:rPr>
-          <w:rFonts w:ascii="Palatino Linotype" w:hAnsi="Palatino Linotype"/>
-          <w:sz w:val="20"/>
-          <w:szCs w:val="20"/>
-        </w:rPr>
-        <w:t xml:space="preserve"/>
       </w:r>
       <w:r>
         <w:rPr>
@@ -1813,31 +1605,7 @@
           <w:sz w:val="20"/>
           <w:szCs w:val="20"/>
         </w:rPr>
-        <w:t xml:space="preserve">.</w:t>
-      </w:r>
-      <w:r>
-        <w:rPr>
-          <w:rFonts w:ascii="Palatino Linotype" w:hAnsi="Palatino Linotype"/>
-          <w:sz w:val="20"/>
-          <w:szCs w:val="20"/>
-        </w:rPr>
-        <w:t xml:space="preserve"> </w:t>
-      </w:r>
-      <w:r>
-        <w:rPr>
-          <w:rFonts w:ascii="Palatino Linotype" w:hAnsi="Palatino Linotype"/>
-          <w:sz w:val="20"/>
-          <w:szCs w:val="20"/>
-        </w:rPr>
-        <w:t xml:space="preserve"/>
-      </w:r>
-      <w:r>
-        <w:rPr>
-          <w:rFonts w:ascii="Palatino Linotype" w:hAnsi="Palatino Linotype"/>
-          <w:sz w:val="20"/>
-          <w:szCs w:val="20"/>
-        </w:rPr>
-        <w:t xml:space="preserve"> </w:t>
+        <w:t xml:space="preserve">. </w:t>
       </w:r>
       <w:r>
         <w:rPr>
@@ -1907,7 +1675,7 @@
           <w:sz w:val="20"/>
           <w:szCs w:val="20"/>
         </w:rPr>
-        <w:t xml:space="preserve">Jail Commitment Terms.</w:t>
+        <w:t>License Suspension.</w:t>
       </w:r>
       <w:proofErr w:type="gramEnd"/>
       <w:r>
@@ -1917,23 +1685,7 @@
           <w:sz w:val="20"/>
           <w:szCs w:val="20"/>
         </w:rPr>
-        <w:t xml:space="preserve">  </w:t>
-      </w:r>
-      <w:r>
-        <w:rPr>
-          <w:rFonts w:ascii="Palatino Linotype" w:hAnsi="Palatino Linotype"/>
-          <w:sz w:val="20"/>
-          <w:szCs w:val="20"/>
-        </w:rPr>
-        <w:t xml:space="preserve"/>
-      </w:r>
-      <w:r>
-        <w:rPr>
-          <w:rFonts w:ascii="Palatino Linotype" w:hAnsi="Palatino Linotype"/>
-          <w:sz w:val="20"/>
-          <w:szCs w:val="20"/>
-        </w:rPr>
-        <w:t xml:space="preserve">Defendant’s report date is </w:t>
+        <w:t xml:space="preserve"> </w:t>
       </w:r>
       <w:r>
         <w:rPr>
@@ -1942,17 +1694,41 @@
           <w:sz w:val="20"/>
           <w:szCs w:val="20"/>
         </w:rPr>
-        <w:t xml:space="preserve">February 18, 2022</w:t>
-      </w:r>
-      <w:r>
-        <w:rPr>
-          <w:rFonts w:ascii="Palatino Linotype" w:hAnsi="Palatino Linotype"/>
-          <w:b/>
-          <w:sz w:val="20"/>
-          <w:szCs w:val="20"/>
-        </w:rPr>
-        <w:t xml:space="preserve"> at 08:30 AM</w:t>
-      </w:r>
+        <w:t xml:space="preserve"> </w:t>
+      </w:r>
+      <w:r>
+        <w:rPr>
+          <w:rFonts w:ascii="Palatino Linotype" w:hAnsi="Palatino Linotype"/>
+          <w:sz w:val="20"/>
+          <w:szCs w:val="20"/>
+        </w:rPr>
+        <w:t xml:space="preserve">Defendant’s </w:t>
+      </w:r>
+      <w:r>
+        <w:rPr>
+          <w:rFonts w:ascii="Palatino Linotype" w:hAnsi="Palatino Linotype"/>
+          <w:sz w:val="20"/>
+          <w:szCs w:val="20"/>
+        </w:rPr>
+        <w:t xml:space="preserve">hunting</w:t>
+      </w:r>
+      <w:r>
+        <w:rPr>
+          <w:rFonts w:ascii="Palatino Linotype" w:hAnsi="Palatino Linotype"/>
+          <w:sz w:val="20"/>
+          <w:szCs w:val="20"/>
+        </w:rPr>
+        <w:t xml:space="preserve"> license is suspended from February 14, 2022 for a term of 6 months. </w:t>
+      </w:r>
+      <w:r>
+        <w:rPr>
+          <w:rFonts w:ascii="Palatino Linotype" w:hAnsi="Palatino Linotype"/>
+          <w:sz w:val="20"/>
+          <w:szCs w:val="20"/>
+        </w:rPr>
+        <w:t xml:space="preserve">The defendant is required to complete a remedial driving class before his operator’s license may be reinstated</w:t>
+      </w:r>
+      <w:proofErr w:type="gramStart"/>
       <w:r>
         <w:rPr>
           <w:rFonts w:ascii="Palatino Linotype" w:hAnsi="Palatino Linotype"/>
@@ -1960,244 +1736,6 @@
           <w:szCs w:val="20"/>
         </w:rPr>
         <w:t xml:space="preserve">.</w:t>
-      </w:r>
-      <w:r>
-        <w:rPr>
-          <w:rFonts w:ascii="Palatino Linotype" w:hAnsi="Palatino Linotype"/>
-          <w:sz w:val="20"/>
-          <w:szCs w:val="20"/>
-        </w:rPr>
-        <w:t xml:space="preserve"/>
-      </w:r>
-    </w:p>
-    <w:p>
-      <w:pPr>
-        <w:pStyle w:val="ListParagraph"/>
-        <w:numPr>
-          <w:ilvl w:val="0"/>
-          <w:numId w:val="3"/>
-        </w:numPr>
-        <w:jc w:val="both"/>
-        <w:rPr>
-          <w:rFonts w:ascii="Palatino Linotype" w:hAnsi="Palatino Linotype"/>
-          <w:sz w:val="20"/>
-          <w:szCs w:val="20"/>
-        </w:rPr>
-      </w:pPr>
-      <w:r>
-        <w:rPr>
-          <w:rFonts w:ascii="Palatino Linotype" w:hAnsi="Palatino Linotype"/>
-          <w:sz w:val="20"/>
-          <w:szCs w:val="20"/>
-        </w:rPr>
-        <w:t>Defendant shall report to jail time</w:t>
-      </w:r>
-      <w:r>
-        <w:rPr>
-          <w:rFonts w:ascii="Palatino Linotype" w:hAnsi="Palatino Linotype"/>
-          <w:sz w:val="20"/>
-          <w:szCs w:val="20"/>
-        </w:rPr>
-        <w:t>l</w:t>
-      </w:r>
-      <w:r>
-        <w:rPr>
-          <w:rFonts w:ascii="Palatino Linotype" w:hAnsi="Palatino Linotype"/>
-          <w:sz w:val="20"/>
-          <w:szCs w:val="20"/>
-        </w:rPr>
-        <w:t>y and sober.</w:t>
-      </w:r>
-    </w:p>
-    <w:p>
-      <w:pPr>
-        <w:pStyle w:val="ListParagraph"/>
-        <w:numPr>
-          <w:ilvl w:val="0"/>
-          <w:numId w:val="3"/>
-        </w:numPr>
-        <w:jc w:val="both"/>
-        <w:rPr>
-          <w:rFonts w:ascii="Palatino Linotype" w:hAnsi="Palatino Linotype"/>
-          <w:sz w:val="20"/>
-          <w:szCs w:val="20"/>
-        </w:rPr>
-      </w:pPr>
-      <w:r>
-        <w:rPr>
-          <w:rFonts w:ascii="Palatino Linotype" w:hAnsi="Palatino Linotype"/>
-          <w:sz w:val="20"/>
-          <w:szCs w:val="20"/>
-        </w:rPr>
-        <w:t xml:space="preserve">The jail days imposed shall be served</w:t>
-      </w:r>
-      <w:r>
-        <w:rPr>
-          <w:rFonts w:ascii="Palatino Linotype" w:hAnsi="Palatino Linotype"/>
-          <w:sz w:val="20"/>
-          <w:szCs w:val="20"/>
-        </w:rPr>
-        <w:t xml:space="preserve"> as</w:t>
-      </w:r>
-      <w:r>
-        <w:rPr>
-          <w:rFonts w:ascii="Palatino Linotype" w:hAnsi="Palatino Linotype"/>
-          <w:sz w:val="20"/>
-          <w:szCs w:val="20"/>
-        </w:rPr>
-        <w:t xml:space="preserve"> intermittent days. </w:t>
-      </w:r>
-      <w:r>
-        <w:rPr>
-          <w:rFonts w:ascii="Palatino Linotype" w:hAnsi="Palatino Linotype"/>
-          <w:sz w:val="20"/>
-          <w:szCs w:val="20"/>
-        </w:rPr>
-        <w:t xml:space="preserve">Tuesday, Thursday.</w:t>
-      </w:r>
-      <w:r>
-        <w:rPr>
-          <w:rFonts w:ascii="Palatino Linotype" w:hAnsi="Palatino Linotype"/>
-          <w:sz w:val="20"/>
-          <w:szCs w:val="20"/>
-        </w:rPr>
-        <w:t xml:space="preserve"/>
-      </w:r>
-      <w:r>
-        <w:rPr>
-          <w:rFonts w:ascii="Palatino Linotype" w:hAnsi="Palatino Linotype"/>
-          <w:sz w:val="20"/>
-          <w:szCs w:val="20"/>
-        </w:rPr>
-        <w:t xml:space="preserve"/>
-      </w:r>
-      <w:r>
-        <w:rPr>
-          <w:rFonts w:ascii="Palatino Linotype" w:hAnsi="Palatino Linotype"/>
-          <w:sz w:val="20"/>
-          <w:szCs w:val="20"/>
-        </w:rPr>
-        <w:t xml:space="preserve"/>
-      </w:r>
-    </w:p>
-    <w:p>
-      <w:pPr>
-        <w:pStyle w:val="ListParagraph"/>
-        <w:numPr>
-          <w:ilvl w:val="0"/>
-          <w:numId w:val="3"/>
-        </w:numPr>
-        <w:jc w:val="both"/>
-        <w:rPr>
-          <w:rFonts w:ascii="Palatino Linotype" w:hAnsi="Palatino Linotype"/>
-          <w:sz w:val="20"/>
-          <w:szCs w:val="20"/>
-        </w:rPr>
-      </w:pPr>
-      <w:r>
-        <w:rPr>
-          <w:rFonts w:ascii="Palatino Linotype" w:hAnsi="Palatino Linotype"/>
-          <w:sz w:val="20"/>
-          <w:szCs w:val="20"/>
-        </w:rPr>
-        <w:t xml:space="preserve">Defendant’s jail days imposed in this case shall be served consecutively to the jail days imposed in 21CRB1234.</w:t>
-      </w:r>
-    </w:p>
-    <w:p>
-      <w:pPr>
-        <w:pStyle w:val="ListParagraph"/>
-        <w:numPr>
-          <w:ilvl w:val="0"/>
-          <w:numId w:val="3"/>
-        </w:numPr>
-        <w:jc w:val="both"/>
-        <w:rPr>
-          <w:rFonts w:ascii="Palatino Linotype" w:hAnsi="Palatino Linotype"/>
-          <w:sz w:val="20"/>
-          <w:szCs w:val="20"/>
-        </w:rPr>
-      </w:pPr>
-      <w:r>
-        <w:rPr>
-          <w:rFonts w:ascii="Palatino Linotype" w:hAnsi="Palatino Linotype"/>
-          <w:sz w:val="20"/>
-          <w:szCs w:val="20"/>
-        </w:rPr>
-        <w:t>Defendant shall timely pay</w:t>
-      </w:r>
-      <w:r>
-        <w:rPr>
-          <w:rFonts w:ascii="Palatino Linotype" w:hAnsi="Palatino Linotype"/>
-          <w:sz w:val="20"/>
-          <w:szCs w:val="20"/>
-        </w:rPr>
-        <w:t>,</w:t>
-      </w:r>
-      <w:r>
-        <w:rPr>
-          <w:rFonts w:ascii="Palatino Linotype" w:hAnsi="Palatino Linotype"/>
-          <w:sz w:val="20"/>
-          <w:szCs w:val="20"/>
-        </w:rPr>
-        <w:t xml:space="preserve"> or dispute</w:t>
-      </w:r>
-      <w:r>
-        <w:rPr>
-          <w:rFonts w:ascii="Palatino Linotype" w:hAnsi="Palatino Linotype"/>
-          <w:sz w:val="20"/>
-          <w:szCs w:val="20"/>
-        </w:rPr>
-        <w:t xml:space="preserve">,</w:t>
-      </w:r>
-      <w:r>
-        <w:rPr>
-          <w:rFonts w:ascii="Palatino Linotype" w:hAnsi="Palatino Linotype"/>
-          <w:sz w:val="20"/>
-          <w:szCs w:val="20"/>
-        </w:rPr>
-        <w:t xml:space="preserve"> confinement costs billed pursuant to R.C. 2929.37 or be subject to certificate of judgment by the Clerk.</w:t>
-      </w:r>
-    </w:p>
-    <w:p>
-      <w:pPr>
-        <w:jc w:val="both"/>
-        <w:rPr>
-          <w:rFonts w:ascii="Palatino Linotype" w:hAnsi="Palatino Linotype"/>
-          <w:sz w:val="20"/>
-          <w:szCs w:val="20"/>
-        </w:rPr>
-      </w:pPr>
-      <w:r>
-        <w:rPr>
-          <w:rFonts w:ascii="Palatino Linotype" w:hAnsi="Palatino Linotype"/>
-          <w:sz w:val="20"/>
-          <w:szCs w:val="20"/>
-        </w:rPr>
-        <w:t xml:space="preserve"/>
-      </w:r>
-      <w:r>
-        <w:rPr>
-          <w:rFonts w:ascii="Palatino Linotype" w:hAnsi="Palatino Linotype"/>
-          <w:sz w:val="20"/>
-          <w:szCs w:val="20"/>
-        </w:rPr>
-        <w:t xml:space="preserve"/>
-      </w:r>
-      <w:r>
-        <w:rPr>
-          <w:rFonts w:ascii="Palatino Linotype" w:hAnsi="Palatino Linotype"/>
-          <w:sz w:val="20"/>
-          <w:szCs w:val="20"/>
-        </w:rPr>
-        <w:t xml:space="preserve"/>
-      </w:r>
-      <w:r>
-        <w:rPr>
-          <w:rFonts w:ascii="Palatino Linotype" w:hAnsi="Palatino Linotype"/>
-          <w:sz w:val="20"/>
-          <w:szCs w:val="20"/>
-        </w:rPr>
-        <w:t xml:space="preserve"/>
       </w:r>
       <w:r>
         <w:rPr>
@@ -2247,6 +1785,7 @@
           <w:sz w:val="20"/>
           <w:szCs w:val="20"/>
         </w:rPr>
+        <w:lastRenderedPageBreak/>
         <w:tab/>
       </w:r>
       <w:r>
@@ -2467,6 +2006,27 @@
         </w:rPr>
         <w:t xml:space="preserve">___ Prosecutor’s Office, ___ MICHAEL DOUGLAS</w:t>
       </w:r>
+    </w:p>
+    <w:p>
+      <w:pPr>
+        <w:tabs>
+          <w:tab w:val="left" w:pos="-1080"/>
+          <w:tab w:val="left" w:pos="-720"/>
+          <w:tab w:val="left" w:pos="0"/>
+          <w:tab w:val="left" w:pos="720"/>
+          <w:tab w:val="left" w:pos="1440"/>
+          <w:tab w:val="left" w:pos="2160"/>
+          <w:tab w:val="left" w:pos="2880"/>
+          <w:tab w:val="left" w:pos="3600"/>
+          <w:tab w:val="left" w:pos="4320"/>
+          <w:tab w:val="left" w:pos="4680"/>
+        </w:tabs>
+        <w:rPr>
+          <w:rFonts w:ascii="Palatino Linotype" w:hAnsi="Palatino Linotype"/>
+          <w:sz w:val="16"/>
+          <w:szCs w:val="16"/>
+        </w:rPr>
+      </w:pPr>
     </w:p>
     <w:sectPr>
       <w:headerReference w:type="even" r:id="rId8"/>
@@ -2518,12 +2078,7 @@
 <w:ftr xmlns:wpc="http://schemas.microsoft.com/office/word/2010/wordprocessingCanvas" xmlns:mc="http://schemas.openxmlformats.org/markup-compatibility/2006" xmlns:o="urn:schemas-microsoft-com:office:office" xmlns:r="http://schemas.openxmlformats.org/officeDocument/2006/relationships" xmlns:m="http://schemas.openxmlformats.org/officeDocument/2006/math" xmlns:v="urn:schemas-microsoft-com:vml" xmlns:wp14="http://schemas.microsoft.com/office/word/2010/wordprocessingDrawing" xmlns:wp="http://schemas.openxmlformats.org/drawingml/2006/wordprocessingDrawing" xmlns:w10="urn:schemas-microsoft-com:office:word" xmlns:w="http://schemas.openxmlformats.org/wordprocessingml/2006/main" xmlns:w14="http://schemas.microsoft.com/office/word/2010/wordml" xmlns:wpg="http://schemas.microsoft.com/office/word/2010/wordprocessingGroup" xmlns:wpi="http://schemas.microsoft.com/office/word/2010/wordprocessingInk" xmlns:wne="http://schemas.microsoft.com/office/word/2006/wordml" xmlns:wps="http://schemas.microsoft.com/office/word/2010/wordprocessingShape" mc:Ignorable="w14 wp14">
   <w:sdt>
     <w:sdtPr>
-      <w:rPr>
-        <w:rFonts w:ascii="Palatino Linotype" w:hAnsi="Palatino Linotype"/>
-        <w:sz w:val="20"/>
-        <w:szCs w:val="20"/>
-      </w:rPr>
-      <w:id w:val="-2099861789"/>
+      <w:id w:val="-1309706245"/>
       <w:docPartObj>
         <w:docPartGallery w:val="Page Numbers (Bottom of Page)"/>
         <w:docPartUnique/>
@@ -2538,13 +2093,19 @@
             <w:sz w:val="20"/>
             <w:szCs w:val="20"/>
           </w:rPr>
-          <w:id w:val="860082579"/>
+          <w:id w:val="98381352"/>
           <w:docPartObj>
             <w:docPartGallery w:val="Page Numbers (Top of Page)"/>
             <w:docPartUnique/>
           </w:docPartObj>
         </w:sdtPr>
-        <w:sdtEndPr/>
+        <w:sdtEndPr>
+          <w:rPr>
+            <w:rFonts w:ascii="Times New Roman" w:hAnsi="Times New Roman"/>
+            <w:sz w:val="24"/>
+            <w:szCs w:val="24"/>
+          </w:rPr>
+        </w:sdtEndPr>
         <w:sdtContent>
           <w:p>
             <w:pPr>
@@ -2673,7 +2234,7 @@
                 <w:sz w:val="20"/>
                 <w:szCs w:val="20"/>
               </w:rPr>
-              <w:t>5</w:t>
+              <w:t>3</w:t>
             </w:r>
             <w:r>
               <w:rPr>
@@ -2703,11 +2264,39 @@
               </w:rPr>
               <w:t xml:space="preserve">Final Judgment Entry 21CRB01268</w:t>
             </w:r>
+          </w:p>
+          <w:p>
+            <w:pPr>
+              <w:pStyle w:val="Footer"/>
+              <w:jc w:val="right"/>
+            </w:pPr>
           </w:p>
         </w:sdtContent>
       </w:sdt>
     </w:sdtContent>
   </w:sdt>
+  <w:p>
+    <w:pPr>
+      <w:tabs>
+        <w:tab w:val="left" w:pos="-1080"/>
+        <w:tab w:val="left" w:pos="-720"/>
+        <w:tab w:val="left" w:pos="0"/>
+        <w:tab w:val="left" w:pos="720"/>
+        <w:tab w:val="left" w:pos="1440"/>
+        <w:tab w:val="left" w:pos="2160"/>
+        <w:tab w:val="left" w:pos="2880"/>
+        <w:tab w:val="left" w:pos="3600"/>
+        <w:tab w:val="left" w:pos="4320"/>
+        <w:tab w:val="left" w:pos="4680"/>
+      </w:tabs>
+      <w:jc w:val="right"/>
+      <w:rPr>
+        <w:rFonts w:ascii="Palatino Linotype" w:hAnsi="Palatino Linotype"/>
+        <w:sz w:val="20"/>
+        <w:szCs w:val="20"/>
+      </w:rPr>
+    </w:pPr>
+  </w:p>
 </w:ftr>
 </file>
 
@@ -2899,240 +2488,8 @@
       </w:rPr>
     </w:lvl>
   </w:abstractNum>
-  <w:abstractNum w:abstractNumId="1">
-    <w:nsid w:val="279660C9"/>
-    <w:multiLevelType w:val="hybridMultilevel"/>
-    <w:tmpl w:val="672ECC5E"/>
-    <w:lvl w:ilvl="0" w:tplc="04090001">
-      <w:start w:val="1"/>
-      <w:numFmt w:val="bullet"/>
-      <w:lvlText w:val=""/>
-      <w:lvlJc w:val="left"/>
-      <w:pPr>
-        <w:ind w:left="720" w:hanging="360"/>
-      </w:pPr>
-      <w:rPr>
-        <w:rFonts w:ascii="Symbol" w:hAnsi="Symbol" w:hint="default"/>
-      </w:rPr>
-    </w:lvl>
-    <w:lvl w:ilvl="1" w:tplc="04090003" w:tentative="1">
-      <w:start w:val="1"/>
-      <w:numFmt w:val="bullet"/>
-      <w:lvlText w:val="o"/>
-      <w:lvlJc w:val="left"/>
-      <w:pPr>
-        <w:ind w:left="1440" w:hanging="360"/>
-      </w:pPr>
-      <w:rPr>
-        <w:rFonts w:ascii="Courier New" w:hAnsi="Courier New" w:cs="Courier New" w:hint="default"/>
-      </w:rPr>
-    </w:lvl>
-    <w:lvl w:ilvl="2" w:tplc="04090005" w:tentative="1">
-      <w:start w:val="1"/>
-      <w:numFmt w:val="bullet"/>
-      <w:lvlText w:val=""/>
-      <w:lvlJc w:val="left"/>
-      <w:pPr>
-        <w:ind w:left="2160" w:hanging="360"/>
-      </w:pPr>
-      <w:rPr>
-        <w:rFonts w:ascii="Wingdings" w:hAnsi="Wingdings" w:hint="default"/>
-      </w:rPr>
-    </w:lvl>
-    <w:lvl w:ilvl="3" w:tplc="04090001" w:tentative="1">
-      <w:start w:val="1"/>
-      <w:numFmt w:val="bullet"/>
-      <w:lvlText w:val=""/>
-      <w:lvlJc w:val="left"/>
-      <w:pPr>
-        <w:ind w:left="2880" w:hanging="360"/>
-      </w:pPr>
-      <w:rPr>
-        <w:rFonts w:ascii="Symbol" w:hAnsi="Symbol" w:hint="default"/>
-      </w:rPr>
-    </w:lvl>
-    <w:lvl w:ilvl="4" w:tplc="04090003" w:tentative="1">
-      <w:start w:val="1"/>
-      <w:numFmt w:val="bullet"/>
-      <w:lvlText w:val="o"/>
-      <w:lvlJc w:val="left"/>
-      <w:pPr>
-        <w:ind w:left="3600" w:hanging="360"/>
-      </w:pPr>
-      <w:rPr>
-        <w:rFonts w:ascii="Courier New" w:hAnsi="Courier New" w:cs="Courier New" w:hint="default"/>
-      </w:rPr>
-    </w:lvl>
-    <w:lvl w:ilvl="5" w:tplc="04090005" w:tentative="1">
-      <w:start w:val="1"/>
-      <w:numFmt w:val="bullet"/>
-      <w:lvlText w:val=""/>
-      <w:lvlJc w:val="left"/>
-      <w:pPr>
-        <w:ind w:left="4320" w:hanging="360"/>
-      </w:pPr>
-      <w:rPr>
-        <w:rFonts w:ascii="Wingdings" w:hAnsi="Wingdings" w:hint="default"/>
-      </w:rPr>
-    </w:lvl>
-    <w:lvl w:ilvl="6" w:tplc="04090001" w:tentative="1">
-      <w:start w:val="1"/>
-      <w:numFmt w:val="bullet"/>
-      <w:lvlText w:val=""/>
-      <w:lvlJc w:val="left"/>
-      <w:pPr>
-        <w:ind w:left="5040" w:hanging="360"/>
-      </w:pPr>
-      <w:rPr>
-        <w:rFonts w:ascii="Symbol" w:hAnsi="Symbol" w:hint="default"/>
-      </w:rPr>
-    </w:lvl>
-    <w:lvl w:ilvl="7" w:tplc="04090003" w:tentative="1">
-      <w:start w:val="1"/>
-      <w:numFmt w:val="bullet"/>
-      <w:lvlText w:val="o"/>
-      <w:lvlJc w:val="left"/>
-      <w:pPr>
-        <w:ind w:left="5760" w:hanging="360"/>
-      </w:pPr>
-      <w:rPr>
-        <w:rFonts w:ascii="Courier New" w:hAnsi="Courier New" w:cs="Courier New" w:hint="default"/>
-      </w:rPr>
-    </w:lvl>
-    <w:lvl w:ilvl="8" w:tplc="04090005" w:tentative="1">
-      <w:start w:val="1"/>
-      <w:numFmt w:val="bullet"/>
-      <w:lvlText w:val=""/>
-      <w:lvlJc w:val="left"/>
-      <w:pPr>
-        <w:ind w:left="6480" w:hanging="360"/>
-      </w:pPr>
-      <w:rPr>
-        <w:rFonts w:ascii="Wingdings" w:hAnsi="Wingdings" w:hint="default"/>
-      </w:rPr>
-    </w:lvl>
-  </w:abstractNum>
-  <w:abstractNum w:abstractNumId="2">
-    <w:nsid w:val="2E17566E"/>
-    <w:multiLevelType w:val="hybridMultilevel"/>
-    <w:tmpl w:val="00866CE6"/>
-    <w:lvl w:ilvl="0" w:tplc="04090001">
-      <w:start w:val="1"/>
-      <w:numFmt w:val="bullet"/>
-      <w:lvlText w:val=""/>
-      <w:lvlJc w:val="left"/>
-      <w:pPr>
-        <w:ind w:left="779" w:hanging="360"/>
-      </w:pPr>
-      <w:rPr>
-        <w:rFonts w:ascii="Symbol" w:hAnsi="Symbol" w:hint="default"/>
-      </w:rPr>
-    </w:lvl>
-    <w:lvl w:ilvl="1" w:tplc="04090003">
-      <w:start w:val="1"/>
-      <w:numFmt w:val="bullet"/>
-      <w:lvlText w:val="o"/>
-      <w:lvlJc w:val="left"/>
-      <w:pPr>
-        <w:ind w:left="1499" w:hanging="360"/>
-      </w:pPr>
-      <w:rPr>
-        <w:rFonts w:ascii="Courier New" w:hAnsi="Courier New" w:cs="Courier New" w:hint="default"/>
-      </w:rPr>
-    </w:lvl>
-    <w:lvl w:ilvl="2" w:tplc="04090005" w:tentative="1">
-      <w:start w:val="1"/>
-      <w:numFmt w:val="bullet"/>
-      <w:lvlText w:val=""/>
-      <w:lvlJc w:val="left"/>
-      <w:pPr>
-        <w:ind w:left="2219" w:hanging="360"/>
-      </w:pPr>
-      <w:rPr>
-        <w:rFonts w:ascii="Wingdings" w:hAnsi="Wingdings" w:hint="default"/>
-      </w:rPr>
-    </w:lvl>
-    <w:lvl w:ilvl="3" w:tplc="04090001" w:tentative="1">
-      <w:start w:val="1"/>
-      <w:numFmt w:val="bullet"/>
-      <w:lvlText w:val=""/>
-      <w:lvlJc w:val="left"/>
-      <w:pPr>
-        <w:ind w:left="2939" w:hanging="360"/>
-      </w:pPr>
-      <w:rPr>
-        <w:rFonts w:ascii="Symbol" w:hAnsi="Symbol" w:hint="default"/>
-      </w:rPr>
-    </w:lvl>
-    <w:lvl w:ilvl="4" w:tplc="04090003" w:tentative="1">
-      <w:start w:val="1"/>
-      <w:numFmt w:val="bullet"/>
-      <w:lvlText w:val="o"/>
-      <w:lvlJc w:val="left"/>
-      <w:pPr>
-        <w:ind w:left="3659" w:hanging="360"/>
-      </w:pPr>
-      <w:rPr>
-        <w:rFonts w:ascii="Courier New" w:hAnsi="Courier New" w:cs="Courier New" w:hint="default"/>
-      </w:rPr>
-    </w:lvl>
-    <w:lvl w:ilvl="5" w:tplc="04090005" w:tentative="1">
-      <w:start w:val="1"/>
-      <w:numFmt w:val="bullet"/>
-      <w:lvlText w:val=""/>
-      <w:lvlJc w:val="left"/>
-      <w:pPr>
-        <w:ind w:left="4379" w:hanging="360"/>
-      </w:pPr>
-      <w:rPr>
-        <w:rFonts w:ascii="Wingdings" w:hAnsi="Wingdings" w:hint="default"/>
-      </w:rPr>
-    </w:lvl>
-    <w:lvl w:ilvl="6" w:tplc="04090001" w:tentative="1">
-      <w:start w:val="1"/>
-      <w:numFmt w:val="bullet"/>
-      <w:lvlText w:val=""/>
-      <w:lvlJc w:val="left"/>
-      <w:pPr>
-        <w:ind w:left="5099" w:hanging="360"/>
-      </w:pPr>
-      <w:rPr>
-        <w:rFonts w:ascii="Symbol" w:hAnsi="Symbol" w:hint="default"/>
-      </w:rPr>
-    </w:lvl>
-    <w:lvl w:ilvl="7" w:tplc="04090003" w:tentative="1">
-      <w:start w:val="1"/>
-      <w:numFmt w:val="bullet"/>
-      <w:lvlText w:val="o"/>
-      <w:lvlJc w:val="left"/>
-      <w:pPr>
-        <w:ind w:left="5819" w:hanging="360"/>
-      </w:pPr>
-      <w:rPr>
-        <w:rFonts w:ascii="Courier New" w:hAnsi="Courier New" w:cs="Courier New" w:hint="default"/>
-      </w:rPr>
-    </w:lvl>
-    <w:lvl w:ilvl="8" w:tplc="04090005" w:tentative="1">
-      <w:start w:val="1"/>
-      <w:numFmt w:val="bullet"/>
-      <w:lvlText w:val=""/>
-      <w:lvlJc w:val="left"/>
-      <w:pPr>
-        <w:ind w:left="6539" w:hanging="360"/>
-      </w:pPr>
-      <w:rPr>
-        <w:rFonts w:ascii="Wingdings" w:hAnsi="Wingdings" w:hint="default"/>
-      </w:rPr>
-    </w:lvl>
-  </w:abstractNum>
   <w:num w:numId="1">
     <w:abstractNumId w:val="0"/>
-  </w:num>
-  <w:num w:numId="2">
-    <w:abstractNumId w:val="2"/>
-  </w:num>
-  <w:num w:numId="3">
-    <w:abstractNumId w:val="1"/>
   </w:num>
 </w:numbering>
 </file>
@@ -3451,49 +2808,6 @@
       <w:contextualSpacing/>
     </w:pPr>
   </w:style>
-  <w:style w:type="character" w:styleId="CommentReference">
-    <w:name w:val="annotation reference"/>
-    <w:basedOn w:val="DefaultParagraphFont"/>
-    <w:uiPriority w:val="99"/>
-    <w:semiHidden/>
-    <w:unhideWhenUsed/>
-    <w:rsid w:val="00A53114"/>
-    <w:rPr>
-      <w:sz w:val="16"/>
-      <w:szCs w:val="16"/>
-    </w:rPr>
-  </w:style>
-  <w:style w:type="paragraph" w:styleId="CommentText">
-    <w:name w:val="annotation text"/>
-    <w:basedOn w:val="Normal"/>
-    <w:link w:val="CommentTextChar"/>
-    <w:uiPriority w:val="99"/>
-    <w:unhideWhenUsed/>
-    <w:rsid w:val="00A53114"/>
-    <w:pPr>
-      <w:widowControl/>
-      <w:autoSpaceDE/>
-      <w:autoSpaceDN/>
-      <w:adjustRightInd/>
-    </w:pPr>
-    <w:rPr>
-      <w:rFonts w:asciiTheme="minorHAnsi" w:eastAsiaTheme="minorHAnsi" w:hAnsiTheme="minorHAnsi" w:cstheme="minorBidi"/>
-      <w:sz w:val="20"/>
-      <w:szCs w:val="20"/>
-    </w:rPr>
-  </w:style>
-  <w:style w:type="character" w:customStyle="1" w:styleId="CommentTextChar">
-    <w:name w:val="Comment Text Char"/>
-    <w:basedOn w:val="DefaultParagraphFont"/>
-    <w:link w:val="CommentText"/>
-    <w:uiPriority w:val="99"/>
-    <w:rsid w:val="00A53114"/>
-    <w:rPr>
-      <w:rFonts w:eastAsiaTheme="minorHAnsi"/>
-      <w:sz w:val="20"/>
-      <w:szCs w:val="20"/>
-    </w:rPr>
-  </w:style>
 </w:styles>
 </file>
 
@@ -3811,49 +3125,6 @@
       <w:contextualSpacing/>
     </w:pPr>
   </w:style>
-  <w:style w:type="character" w:styleId="CommentReference">
-    <w:name w:val="annotation reference"/>
-    <w:basedOn w:val="DefaultParagraphFont"/>
-    <w:uiPriority w:val="99"/>
-    <w:semiHidden/>
-    <w:unhideWhenUsed/>
-    <w:rsid w:val="00A53114"/>
-    <w:rPr>
-      <w:sz w:val="16"/>
-      <w:szCs w:val="16"/>
-    </w:rPr>
-  </w:style>
-  <w:style w:type="paragraph" w:styleId="CommentText">
-    <w:name w:val="annotation text"/>
-    <w:basedOn w:val="Normal"/>
-    <w:link w:val="CommentTextChar"/>
-    <w:uiPriority w:val="99"/>
-    <w:unhideWhenUsed/>
-    <w:rsid w:val="00A53114"/>
-    <w:pPr>
-      <w:widowControl/>
-      <w:autoSpaceDE/>
-      <w:autoSpaceDN/>
-      <w:adjustRightInd/>
-    </w:pPr>
-    <w:rPr>
-      <w:rFonts w:asciiTheme="minorHAnsi" w:eastAsiaTheme="minorHAnsi" w:hAnsiTheme="minorHAnsi" w:cstheme="minorBidi"/>
-      <w:sz w:val="20"/>
-      <w:szCs w:val="20"/>
-    </w:rPr>
-  </w:style>
-  <w:style w:type="character" w:customStyle="1" w:styleId="CommentTextChar">
-    <w:name w:val="Comment Text Char"/>
-    <w:basedOn w:val="DefaultParagraphFont"/>
-    <w:link w:val="CommentText"/>
-    <w:uiPriority w:val="99"/>
-    <w:rsid w:val="00A53114"/>
-    <w:rPr>
-      <w:rFonts w:eastAsiaTheme="minorHAnsi"/>
-      <w:sz w:val="20"/>
-      <w:szCs w:val="20"/>
-    </w:rPr>
-  </w:style>
 </w:styles>
 </file>
 

</xml_diff>

<commit_message>
Starting to add condition checks.
</commit_message>
<xml_diff>
--- a/resources/Saved/21CRB01268_Traffic Judgment Entry.docx
+++ b/resources/Saved/21CRB01268_Traffic Judgment Entry.docx
@@ -160,23 +160,13 @@
           <w:szCs w:val="20"/>
         </w:rPr>
       </w:pPr>
-      <w:proofErr w:type="gramStart"/>
-      <w:r>
-        <w:rPr>
-          <w:rFonts w:ascii="Palatino Linotype" w:hAnsi="Palatino Linotype"/>
-          <w:sz w:val="20"/>
-          <w:szCs w:val="20"/>
-        </w:rPr>
-        <w:t>vs</w:t>
-      </w:r>
-      <w:proofErr w:type="gramEnd"/>
-      <w:r>
-        <w:rPr>
-          <w:rFonts w:ascii="Palatino Linotype" w:hAnsi="Palatino Linotype"/>
-          <w:sz w:val="20"/>
-          <w:szCs w:val="20"/>
-        </w:rPr>
-        <w:t>.</w:t>
+      <w:r>
+        <w:rPr>
+          <w:rFonts w:ascii="Palatino Linotype" w:hAnsi="Palatino Linotype"/>
+          <w:sz w:val="20"/>
+          <w:szCs w:val="20"/>
+        </w:rPr>
+        <w:t>vs.</w:t>
       </w:r>
       <w:r>
         <w:rPr>
@@ -392,7 +382,6 @@
           <w:szCs w:val="20"/>
         </w:rPr>
       </w:pPr>
-      <w:proofErr w:type="gramStart"/>
       <w:r>
         <w:rPr>
           <w:rFonts w:ascii="Palatino Linotype" w:hAnsi="Palatino Linotype"/>
@@ -401,7 +390,6 @@
         </w:rPr>
         <w:t>Defendant.</w:t>
       </w:r>
-      <w:proofErr w:type="gramEnd"/>
       <w:r>
         <w:rPr>
           <w:rFonts w:ascii="Palatino Linotype" w:hAnsi="Palatino Linotype"/>
@@ -464,7 +452,6 @@
         <w:jc w:val="center"/>
         <w:rPr>
           <w:rFonts w:ascii="Palatino Linotype" w:hAnsi="Palatino Linotype"/>
-          <w:bCs/>
           <w:sz w:val="20"/>
           <w:szCs w:val="20"/>
         </w:rPr>
@@ -478,40 +465,7 @@
           <w:szCs w:val="20"/>
           <w:u w:val="single"/>
         </w:rPr>
-        <w:t>MAGISTRATE</w:t>
-      </w:r>
-      <w:r>
-        <w:rPr>
-          <w:rFonts w:ascii="Palatino Linotype" w:hAnsi="Palatino Linotype"/>
-          <w:b/>
-          <w:bCs/>
-          <w:sz w:val="20"/>
-          <w:szCs w:val="20"/>
-          <w:u w:val="single"/>
-        </w:rPr>
-        <w:t>’S</w:t>
-      </w:r>
-      <w:r>
-        <w:rPr>
-          <w:rFonts w:ascii="Palatino Linotype" w:hAnsi="Palatino Linotype"/>
-          <w:b/>
-          <w:bCs/>
-          <w:sz w:val="20"/>
-          <w:szCs w:val="20"/>
-          <w:u w:val="single"/>
-        </w:rPr>
-        <w:t xml:space="preserve"> </w:t>
-      </w:r>
-      <w:r>
-        <w:rPr>
-          <w:rFonts w:ascii="Palatino Linotype" w:hAnsi="Palatino Linotype"/>
-          <w:b/>
-          <w:bCs/>
-          <w:sz w:val="20"/>
-          <w:szCs w:val="20"/>
-          <w:u w:val="single"/>
-        </w:rPr>
-        <w:t xml:space="preserve">DECISION</w:t>
+        <w:t>FINAL JUDGMENT ENTRY</w:t>
       </w:r>
     </w:p>
     <w:p>
@@ -541,6 +495,7 @@
         </w:tabs>
         <w:rPr>
           <w:rFonts w:ascii="Palatino Linotype" w:hAnsi="Palatino Linotype"/>
+          <w:bCs/>
           <w:sz w:val="20"/>
           <w:szCs w:val="20"/>
         </w:rPr>
@@ -611,7 +566,7 @@
           <w:sz w:val="20"/>
           <w:szCs w:val="20"/>
         </w:rPr>
-        <w:t xml:space="preserve"> on February 14, 2022.</w:t>
+        <w:t xml:space="preserve"> on February 20, 2022.</w:t>
       </w:r>
       <w:r>
         <w:rPr>
@@ -781,7 +736,7 @@
           <w:sz w:val="20"/>
           <w:szCs w:val="20"/>
         </w:rPr>
-        <w:t xml:space="preserve">sentence:</w:t>
+        <w:t>sentence:</w:t>
       </w:r>
       <w:proofErr w:type="gramEnd"/>
       <w:r>
@@ -932,6 +887,7 @@
                 <w:sz w:val="20"/>
                 <w:szCs w:val="20"/>
               </w:rPr>
+              <w:lastRenderedPageBreak/>
               <w:t>Statute/Ord.</w:t>
             </w:r>
           </w:p>
@@ -1094,7 +1050,6 @@
                 <w:sz w:val="20"/>
                 <w:szCs w:val="20"/>
               </w:rPr>
-              <w:lastRenderedPageBreak/>
               <w:t>Plea</w:t>
             </w:r>
           </w:p>
@@ -1424,7 +1379,6 @@
           <w:szCs w:val="20"/>
         </w:rPr>
       </w:pPr>
-      <w:proofErr w:type="gramStart"/>
       <w:r>
         <w:rPr>
           <w:rFonts w:ascii="Palatino Linotype" w:hAnsi="Palatino Linotype"/>
@@ -1433,9 +1387,8 @@
           <w:sz w:val="20"/>
           <w:szCs w:val="20"/>
         </w:rPr>
-        <w:t xml:space="preserve">Fines and Costs.</w:t>
-      </w:r>
-      <w:proofErr w:type="gramEnd"/>
+        <w:t xml:space="preserve">Fines and Costs.  </w:t>
+      </w:r>
       <w:r>
         <w:rPr>
           <w:rFonts w:ascii="Palatino Linotype" w:hAnsi="Palatino Linotype"/>
@@ -1444,7 +1397,52 @@
           <w:sz w:val="20"/>
           <w:szCs w:val="20"/>
         </w:rPr>
-        <w:t xml:space="preserve">  </w:t>
+        <w:t xml:space="preserve"/>
+      </w:r>
+      <w:r>
+        <w:rPr>
+          <w:rFonts w:ascii="Palatino Linotype" w:hAnsi="Palatino Linotype"/>
+          <w:bCs/>
+          <w:sz w:val="20"/>
+          <w:szCs w:val="20"/>
+          <w:u w:val="single"/>
+        </w:rPr>
+        <w:t>Court costs are assessed for the highest degree charge in this</w:t>
+      </w:r>
+      <w:r>
+        <w:rPr>
+          <w:rFonts w:ascii="Palatino Linotype" w:hAnsi="Palatino Linotype"/>
+          <w:bCs/>
+          <w:sz w:val="20"/>
+          <w:szCs w:val="20"/>
+          <w:u w:val="single"/>
+        </w:rPr>
+        <w:t xml:space="preserve"> case</w:t>
+      </w:r>
+      <w:r>
+        <w:rPr>
+          <w:rFonts w:ascii="Palatino Linotype" w:hAnsi="Palatino Linotype"/>
+          <w:bCs/>
+          <w:sz w:val="20"/>
+          <w:szCs w:val="20"/>
+        </w:rPr>
+        <w:t xml:space="preserve">. </w:t>
+      </w:r>
+      <w:r>
+        <w:rPr>
+          <w:rFonts w:ascii="Palatino Linotype" w:hAnsi="Palatino Linotype"/>
+          <w:sz w:val="20"/>
+          <w:szCs w:val="20"/>
+        </w:rPr>
+        <w:t xml:space="preserve">Having</w:t>
+      </w:r>
+      <w:r>
+        <w:rPr>
+          <w:rFonts w:ascii="Palatino Linotype" w:hAnsi="Palatino Linotype"/>
+          <w:sz w:val="20"/>
+          <w:szCs w:val="20"/>
+        </w:rPr>
+        <w:t xml:space="preserve"> been informed of the fines </w:t>
       </w:r>
       <w:r>
         <w:rPr>
@@ -1459,47 +1457,35 @@
       <w:r>
         <w:rPr>
           <w:rFonts w:ascii="Palatino Linotype" w:hAnsi="Palatino Linotype"/>
-          <w:bCs/>
-          <w:sz w:val="20"/>
-          <w:szCs w:val="20"/>
-          <w:u w:val="single"/>
-        </w:rPr>
-        <w:t>Court costs are assessed for the highest degree charge in this</w:t>
-      </w:r>
-      <w:r>
-        <w:rPr>
-          <w:rFonts w:ascii="Palatino Linotype" w:hAnsi="Palatino Linotype"/>
-          <w:bCs/>
-          <w:sz w:val="20"/>
-          <w:szCs w:val="20"/>
-          <w:u w:val="single"/>
-        </w:rPr>
-        <w:t xml:space="preserve"> case</w:t>
-      </w:r>
-      <w:r>
-        <w:rPr>
-          <w:rFonts w:ascii="Palatino Linotype" w:hAnsi="Palatino Linotype"/>
-          <w:bCs/>
-          <w:sz w:val="20"/>
-          <w:szCs w:val="20"/>
-        </w:rPr>
-        <w:t xml:space="preserve">. </w:t>
-      </w:r>
-      <w:r>
-        <w:rPr>
-          <w:rFonts w:ascii="Palatino Linotype" w:hAnsi="Palatino Linotype"/>
-          <w:sz w:val="20"/>
-          <w:szCs w:val="20"/>
-        </w:rPr>
-        <w:t xml:space="preserve">Having</w:t>
-      </w:r>
-      <w:r>
-        <w:rPr>
-          <w:rFonts w:ascii="Palatino Linotype" w:hAnsi="Palatino Linotype"/>
-          <w:sz w:val="20"/>
-          <w:szCs w:val="20"/>
-        </w:rPr>
-        <w:t xml:space="preserve"> been informed of the fines </w:t>
+          <w:sz w:val="20"/>
+          <w:szCs w:val="20"/>
+        </w:rPr>
+        <w:t xml:space="preserve">and</w:t>
+      </w:r>
+      <w:proofErr w:type="gramEnd"/>
+      <w:r>
+        <w:rPr>
+          <w:rFonts w:ascii="Palatino Linotype" w:hAnsi="Palatino Linotype"/>
+          <w:sz w:val="20"/>
+          <w:szCs w:val="20"/>
+        </w:rPr>
+        <w:t xml:space="preserve"> costs</w:t>
+      </w:r>
+      <w:r>
+        <w:rPr>
+          <w:rFonts w:ascii="Palatino Linotype" w:hAnsi="Palatino Linotype"/>
+          <w:sz w:val="20"/>
+          <w:szCs w:val="20"/>
+        </w:rPr>
+        <w:t xml:space="preserve"> </w:t>
+      </w:r>
+      <w:r>
+        <w:rPr>
+          <w:rFonts w:ascii="Palatino Linotype" w:hAnsi="Palatino Linotype"/>
+          <w:sz w:val="20"/>
+          <w:szCs w:val="20"/>
+        </w:rPr>
+        <w:t xml:space="preserve">owed, Defendant expressed an ability to pay </w:t>
       </w:r>
       <w:r>
         <w:rPr>
@@ -1509,40 +1495,32 @@
           <w:sz w:val="20"/>
           <w:szCs w:val="20"/>
         </w:rPr>
-        <w:t xml:space="preserve"/>
-      </w:r>
-      <w:r>
-        <w:rPr>
-          <w:rFonts w:ascii="Palatino Linotype" w:hAnsi="Palatino Linotype"/>
-          <w:sz w:val="20"/>
-          <w:szCs w:val="20"/>
-        </w:rPr>
-        <w:t xml:space="preserve">and</w:t>
-      </w:r>
-      <w:proofErr w:type="gramEnd"/>
-      <w:r>
-        <w:rPr>
-          <w:rFonts w:ascii="Palatino Linotype" w:hAnsi="Palatino Linotype"/>
-          <w:sz w:val="20"/>
-          <w:szCs w:val="20"/>
-        </w:rPr>
-        <w:t xml:space="preserve"> costs</w:t>
-      </w:r>
-      <w:r>
-        <w:rPr>
-          <w:rFonts w:ascii="Palatino Linotype" w:hAnsi="Palatino Linotype"/>
-          <w:sz w:val="20"/>
-          <w:szCs w:val="20"/>
-        </w:rPr>
-        <w:t xml:space="preserve"> </w:t>
-      </w:r>
-      <w:r>
-        <w:rPr>
-          <w:rFonts w:ascii="Palatino Linotype" w:hAnsi="Palatino Linotype"/>
-          <w:sz w:val="20"/>
-          <w:szCs w:val="20"/>
-        </w:rPr>
-        <w:t xml:space="preserve">owed, Defendant expressed an ability to pay </w:t>
+        <w:t xml:space="preserve">forthwith</w:t>
+      </w:r>
+      <w:r>
+        <w:rPr>
+          <w:rFonts w:ascii="Palatino Linotype" w:hAnsi="Palatino Linotype"/>
+          <w:sz w:val="20"/>
+          <w:szCs w:val="20"/>
+        </w:rPr>
+        <w:t xml:space="preserve">. </w:t>
+      </w:r>
+      <w:bookmarkStart w:id="1" w:name="_Hlk94196527"/>
+      <w:r>
+        <w:rPr>
+          <w:rFonts w:ascii="Palatino Linotype" w:hAnsi="Palatino Linotype"/>
+          <w:sz w:val="20"/>
+          <w:szCs w:val="20"/>
+        </w:rPr>
+        <w:t xml:space="preserve">Absent further order, the Court finds Defendant is able and shall pay</w:t>
+      </w:r>
+      <w:r>
+        <w:rPr>
+          <w:rFonts w:ascii="Palatino Linotype" w:hAnsi="Palatino Linotype"/>
+          <w:sz w:val="20"/>
+          <w:szCs w:val="20"/>
+        </w:rPr>
+        <w:t xml:space="preserve"> the fines </w:t>
       </w:r>
       <w:r>
         <w:rPr>
@@ -1552,33 +1530,42 @@
           <w:sz w:val="20"/>
           <w:szCs w:val="20"/>
         </w:rPr>
-        <w:t xml:space="preserve">forthwith</w:t>
-      </w:r>
-      <w:r>
-        <w:rPr>
-          <w:rFonts w:ascii="Palatino Linotype" w:hAnsi="Palatino Linotype"/>
-          <w:sz w:val="20"/>
-          <w:szCs w:val="20"/>
-        </w:rPr>
-        <w:t xml:space="preserve">. </w:t>
-      </w:r>
-      <w:bookmarkStart w:id="1" w:name="_Hlk94196527"/>
-      <w:r>
-        <w:rPr>
-          <w:rFonts w:ascii="Palatino Linotype" w:hAnsi="Palatino Linotype"/>
-          <w:sz w:val="20"/>
-          <w:szCs w:val="20"/>
-        </w:rPr>
-        <w:t xml:space="preserve">Absent further order, the Court finds Defendant is able and shall pay</w:t>
-      </w:r>
-      <w:r>
-        <w:rPr>
-          <w:rFonts w:ascii="Palatino Linotype" w:hAnsi="Palatino Linotype"/>
-          <w:sz w:val="20"/>
-          <w:szCs w:val="20"/>
-        </w:rPr>
-        <w:t xml:space="preserve"> the fines </w:t>
-      </w:r>
+        <w:t xml:space="preserve"/>
+      </w:r>
+      <w:r>
+        <w:rPr>
+          <w:rFonts w:ascii="Palatino Linotype" w:hAnsi="Palatino Linotype"/>
+          <w:sz w:val="20"/>
+          <w:szCs w:val="20"/>
+        </w:rPr>
+        <w:t xml:space="preserve">and</w:t>
+      </w:r>
+      <w:proofErr w:type="gramEnd"/>
+      <w:r>
+        <w:rPr>
+          <w:rFonts w:ascii="Palatino Linotype" w:hAnsi="Palatino Linotype"/>
+          <w:sz w:val="20"/>
+          <w:szCs w:val="20"/>
+        </w:rPr>
+        <w:t xml:space="preserve"> costs</w:t>
+      </w:r>
+      <w:r>
+        <w:rPr>
+          <w:rFonts w:ascii="Palatino Linotype" w:hAnsi="Palatino Linotype"/>
+          <w:sz w:val="20"/>
+          <w:szCs w:val="20"/>
+        </w:rPr>
+        <w:t xml:space="preserve"> </w:t>
+      </w:r>
+      <w:r>
+        <w:rPr>
+          <w:rFonts w:ascii="Palatino Linotype" w:hAnsi="Palatino Linotype"/>
+          <w:sz w:val="20"/>
+          <w:szCs w:val="20"/>
+        </w:rPr>
+        <w:t xml:space="preserve">in full by </w:t>
+      </w:r>
+      <w:bookmarkEnd w:id="1"/>
       <w:r>
         <w:rPr>
           <w:rFonts w:ascii="Palatino Linotype" w:hAnsi="Palatino Linotype"/>
@@ -1587,51 +1574,7 @@
           <w:sz w:val="20"/>
           <w:szCs w:val="20"/>
         </w:rPr>
-        <w:t xml:space="preserve"/>
-      </w:r>
-      <w:r>
-        <w:rPr>
-          <w:rFonts w:ascii="Palatino Linotype" w:hAnsi="Palatino Linotype"/>
-          <w:sz w:val="20"/>
-          <w:szCs w:val="20"/>
-        </w:rPr>
-        <w:t xml:space="preserve">and</w:t>
-      </w:r>
-      <w:proofErr w:type="gramEnd"/>
-      <w:r>
-        <w:rPr>
-          <w:rFonts w:ascii="Palatino Linotype" w:hAnsi="Palatino Linotype"/>
-          <w:sz w:val="20"/>
-          <w:szCs w:val="20"/>
-        </w:rPr>
-        <w:t xml:space="preserve"> costs</w:t>
-      </w:r>
-      <w:r>
-        <w:rPr>
-          <w:rFonts w:ascii="Palatino Linotype" w:hAnsi="Palatino Linotype"/>
-          <w:sz w:val="20"/>
-          <w:szCs w:val="20"/>
-        </w:rPr>
-        <w:t xml:space="preserve"> </w:t>
-      </w:r>
-      <w:r>
-        <w:rPr>
-          <w:rFonts w:ascii="Palatino Linotype" w:hAnsi="Palatino Linotype"/>
-          <w:sz w:val="20"/>
-          <w:szCs w:val="20"/>
-        </w:rPr>
-        <w:t xml:space="preserve">in full by </w:t>
-      </w:r>
-      <w:bookmarkEnd w:id="1"/>
-      <w:r>
-        <w:rPr>
-          <w:rFonts w:ascii="Palatino Linotype" w:hAnsi="Palatino Linotype"/>
-          <w:b/>
-          <w:bCs/>
-          <w:sz w:val="20"/>
-          <w:szCs w:val="20"/>
-        </w:rPr>
-        <w:t xml:space="preserve">February 14, 2022</w:t>
+        <w:t xml:space="preserve">February 20, 2022</w:t>
       </w:r>
       <w:r>
         <w:rPr>
@@ -1701,7 +1644,6 @@
           <w:szCs w:val="20"/>
         </w:rPr>
       </w:pPr>
-      <w:proofErr w:type="gramStart"/>
       <w:r>
         <w:rPr>
           <w:rFonts w:ascii="Palatino Linotype" w:hAnsi="Palatino Linotype"/>
@@ -1709,9 +1651,8 @@
           <w:sz w:val="20"/>
           <w:szCs w:val="20"/>
         </w:rPr>
-        <w:t>Other Conditions.</w:t>
-      </w:r>
-      <w:proofErr w:type="gramEnd"/>
+        <w:t>License Suspension.</w:t>
+      </w:r>
       <w:r>
         <w:rPr>
           <w:rFonts w:ascii="Palatino Linotype" w:hAnsi="Palatino Linotype"/>
@@ -1724,18 +1665,43 @@
       <w:r>
         <w:rPr>
           <w:rFonts w:ascii="Palatino Linotype" w:hAnsi="Palatino Linotype"/>
-          <w:sz w:val="20"/>
-          <w:szCs w:val="20"/>
-        </w:rPr>
-        <w:t xml:space="preserve">TEST</w:t>
-      </w:r>
-      <w:r>
-        <w:rPr>
-          <w:rFonts w:ascii="Palatino Linotype" w:hAnsi="Palatino Linotype"/>
-          <w:sz w:val="20"/>
-          <w:szCs w:val="20"/>
-        </w:rPr>
-        <w:t xml:space="preserve">.</w:t>
+          <w:b/>
+          <w:sz w:val="20"/>
+          <w:szCs w:val="20"/>
+        </w:rPr>
+        <w:t xml:space="preserve"> </w:t>
+      </w:r>
+      <w:r>
+        <w:rPr>
+          <w:rFonts w:ascii="Palatino Linotype" w:hAnsi="Palatino Linotype"/>
+          <w:sz w:val="20"/>
+          <w:szCs w:val="20"/>
+        </w:rPr>
+        <w:t xml:space="preserve">Defendant’s </w:t>
+      </w:r>
+      <w:r>
+        <w:rPr>
+          <w:rFonts w:ascii="Palatino Linotype" w:hAnsi="Palatino Linotype"/>
+          <w:sz w:val="20"/>
+          <w:szCs w:val="20"/>
+        </w:rPr>
+        <w:t xml:space="preserve">None</w:t>
+      </w:r>
+      <w:r>
+        <w:rPr>
+          <w:rFonts w:ascii="Palatino Linotype" w:hAnsi="Palatino Linotype"/>
+          <w:sz w:val="20"/>
+          <w:szCs w:val="20"/>
+        </w:rPr>
+        <w:t xml:space="preserve"> license is suspended from None for a term of None. </w:t>
+      </w:r>
+      <w:r>
+        <w:rPr>
+          <w:rFonts w:ascii="Palatino Linotype" w:hAnsi="Palatino Linotype"/>
+          <w:sz w:val="20"/>
+          <w:szCs w:val="20"/>
+        </w:rPr>
+        <w:t xml:space="preserve"/>
       </w:r>
       <w:r>
         <w:rPr>
@@ -1785,7 +1751,6 @@
           <w:sz w:val="20"/>
           <w:szCs w:val="20"/>
         </w:rPr>
-        <w:lastRenderedPageBreak/>
         <w:tab/>
       </w:r>
       <w:r>
@@ -1889,7 +1854,7 @@
           <w:sz w:val="20"/>
           <w:szCs w:val="20"/>
         </w:rPr>
-        <w:t xml:space="preserve">Magistrate</w:t>
+        <w:t xml:space="preserve">Judge</w:t>
       </w:r>
       <w:r>
         <w:rPr>
@@ -1905,7 +1870,7 @@
           <w:sz w:val="20"/>
           <w:szCs w:val="20"/>
         </w:rPr>
-        <w:t xml:space="preserve">Amanda</w:t>
+        <w:t xml:space="preserve">Marianne</w:t>
       </w:r>
       <w:r>
         <w:rPr>
@@ -1921,7 +1886,7 @@
           <w:sz w:val="20"/>
           <w:szCs w:val="20"/>
         </w:rPr>
-        <w:t xml:space="preserve">Bunner</w:t>
+        <w:t xml:space="preserve">Hemmeter</w:t>
       </w:r>
     </w:p>
     <w:p>
@@ -1957,72 +1922,30 @@
     <w:p>
       <w:pPr>
         <w:tabs>
-          <w:tab w:val="center" w:pos="4680"/>
+          <w:tab w:val="left" w:pos="-1080"/>
+          <w:tab w:val="left" w:pos="-720"/>
+          <w:tab w:val="left" w:pos="0"/>
+          <w:tab w:val="left" w:pos="720"/>
+          <w:tab w:val="left" w:pos="1440"/>
+          <w:tab w:val="left" w:pos="2160"/>
+          <w:tab w:val="left" w:pos="2880"/>
+          <w:tab w:val="left" w:pos="3600"/>
+          <w:tab w:val="left" w:pos="4320"/>
+          <w:tab w:val="left" w:pos="4680"/>
         </w:tabs>
-        <w:jc w:val="both"/>
-        <w:rPr>
-          <w:rFonts w:ascii="Palatino Linotype" w:hAnsi="Palatino Linotype"/>
-          <w:b/>
-          <w:bCs/>
-          <w:i/>
-          <w:sz w:val="19"/>
-          <w:szCs w:val="19"/>
+        <w:rPr>
+          <w:rFonts w:ascii="Palatino Linotype" w:hAnsi="Palatino Linotype"/>
+          <w:sz w:val="16"/>
+          <w:szCs w:val="16"/>
         </w:rPr>
       </w:pPr>
       <w:r>
         <w:rPr>
           <w:rFonts w:ascii="Palatino Linotype" w:hAnsi="Palatino Linotype"/>
-          <w:b/>
-          <w:bCs/>
-          <w:i/>
-          <w:sz w:val="19"/>
-          <w:szCs w:val="19"/>
-        </w:rPr>
-        <w:t xml:space="preserve">Pursuant to Criminal Rule 19(D) and Traffic Rule 14, written objections to this magistrate’s decision must be filed within </w:t>
-      </w:r>
-      <w:r>
-        <w:rPr>
-          <w:rFonts w:ascii="Palatino Linotype" w:hAnsi="Palatino Linotype"/>
-          <w:b/>
-          <w:bCs/>
-          <w:i/>
-          <w:sz w:val="19"/>
-          <w:szCs w:val="19"/>
-        </w:rPr>
-        <w:t>14</w:t>
-      </w:r>
-      <w:r>
-        <w:rPr>
-          <w:rFonts w:ascii="Palatino Linotype" w:hAnsi="Palatino Linotype"/>
-          <w:b/>
-          <w:bCs/>
-          <w:i/>
-          <w:sz w:val="19"/>
-          <w:szCs w:val="19"/>
-        </w:rPr>
-        <w:t xml:space="preserve"> days of the filing of this decision. Any objections must state with specificity the grounds of the objections. </w:t>
-      </w:r>
-      <w:r>
-        <w:rPr>
-          <w:rFonts w:ascii="Palatino Linotype" w:hAnsi="Palatino Linotype"/>
-          <w:b/>
-          <w:bCs/>
-          <w:i/>
-          <w:sz w:val="19"/>
-          <w:szCs w:val="19"/>
-        </w:rPr>
-        <w:t xml:space="preserve">A party shall not assign as error on appeal the court’s adoption of this decision unless the party timely </w:t>
-      </w:r>
-      <w:r>
-        <w:rPr>
-          <w:rFonts w:ascii="Palatino Linotype" w:hAnsi="Palatino Linotype"/>
-          <w:b/>
-          <w:bCs/>
-          <w:i/>
-          <w:sz w:val="19"/>
-          <w:szCs w:val="19"/>
-        </w:rPr>
-        <w:t xml:space="preserve">files objections.</w:t>
+          <w:sz w:val="16"/>
+          <w:szCs w:val="16"/>
+        </w:rPr>
+        <w:t>Copies served by Dep. Clerk ___________ on the following date ___________ to:</w:t>
       </w:r>
     </w:p>
     <w:p>
@@ -2041,17 +1964,58 @@
         </w:tabs>
         <w:rPr>
           <w:rFonts w:ascii="Palatino Linotype" w:hAnsi="Palatino Linotype"/>
-          <w:sz w:val="20"/>
-          <w:szCs w:val="20"/>
+          <w:sz w:val="16"/>
+          <w:szCs w:val="16"/>
         </w:rPr>
       </w:pPr>
       <w:r>
         <w:rPr>
           <w:rFonts w:ascii="Palatino Linotype" w:hAnsi="Palatino Linotype"/>
-          <w:sz w:val="20"/>
-          <w:szCs w:val="20"/>
-        </w:rPr>
-        <w:t xml:space="preserve"/>
+          <w:sz w:val="16"/>
+          <w:szCs w:val="16"/>
+        </w:rPr>
+        <w:t xml:space="preserve">Prosecutor’s Office: </w:t>
+      </w:r>
+      <w:r>
+        <w:rPr>
+          <w:rFonts w:ascii="Palatino Linotype" w:hAnsi="Palatino Linotype"/>
+          <w:sz w:val="16"/>
+          <w:szCs w:val="16"/>
+        </w:rPr>
+        <w:t>PS     OM     EM;</w:t>
+      </w:r>
+      <w:r>
+        <w:rPr>
+          <w:rFonts w:ascii="Palatino Linotype" w:hAnsi="Palatino Linotype"/>
+          <w:sz w:val="16"/>
+          <w:szCs w:val="16"/>
+        </w:rPr>
+        <w:t xml:space="preserve"> </w:t>
+      </w:r>
+      <w:r>
+        <w:rPr>
+          <w:rFonts w:ascii="Palatino Linotype" w:hAnsi="Palatino Linotype"/>
+          <w:sz w:val="16"/>
+          <w:szCs w:val="16"/>
+        </w:rPr>
+        <w:tab/>
+        <w:t xml:space="preserve">Defendant’s Attorney: </w:t>
+      </w:r>
+      <w:r>
+        <w:rPr>
+          <w:rFonts w:ascii="Palatino Linotype" w:hAnsi="Palatino Linotype"/>
+          <w:sz w:val="16"/>
+          <w:szCs w:val="16"/>
+        </w:rPr>
+        <w:t>PS     OM     EM;</w:t>
+      </w:r>
+      <w:r>
+        <w:rPr>
+          <w:rFonts w:ascii="Palatino Linotype" w:hAnsi="Palatino Linotype"/>
+          <w:sz w:val="16"/>
+          <w:szCs w:val="16"/>
+        </w:rPr>
+        <w:tab/>
       </w:r>
     </w:p>
     <w:p>
@@ -2072,6 +2036,7 @@
           <w:rFonts w:ascii="Palatino Linotype" w:hAnsi="Palatino Linotype"/>
           <w:sz w:val="16"/>
           <w:szCs w:val="16"/>
+          <w:u w:val="single"/>
         </w:rPr>
       </w:pPr>
       <w:r>
@@ -2080,7 +2045,7 @@
           <w:sz w:val="16"/>
           <w:szCs w:val="16"/>
         </w:rPr>
-        <w:t>Copies served by Dep. Clerk ______</w:t>
+        <w:t xml:space="preserve">MICHAEL DOUGLAS: </w:t>
       </w:r>
       <w:r>
         <w:rPr>
@@ -2088,23 +2053,7 @@
           <w:sz w:val="16"/>
           <w:szCs w:val="16"/>
         </w:rPr>
-        <w:t>___</w:t>
-      </w:r>
-      <w:r>
-        <w:rPr>
-          <w:rFonts w:ascii="Palatino Linotype" w:hAnsi="Palatino Linotype"/>
-          <w:sz w:val="16"/>
-          <w:szCs w:val="16"/>
-        </w:rPr>
-        <w:t xml:space="preserve"> on: </w:t>
-      </w:r>
-      <w:r>
-        <w:rPr>
-          <w:rFonts w:ascii="Palatino Linotype" w:hAnsi="Palatino Linotype"/>
-          <w:sz w:val="16"/>
-          <w:szCs w:val="16"/>
-        </w:rPr>
-        <w:t xml:space="preserve">___ Prosecutor’s Office, ___ MICHAEL DOUGLAS</w:t>
+        <w:t>PS     OM     EM</w:t>
       </w:r>
     </w:p>
     <w:p>
@@ -2362,15 +2311,7 @@
                 <w:sz w:val="20"/>
                 <w:szCs w:val="20"/>
               </w:rPr>
-              <w:t xml:space="preserve">Magistrate Decision</w:t>
-            </w:r>
-            <w:r>
-              <w:rPr>
-                <w:rFonts w:ascii="Palatino Linotype" w:hAnsi="Palatino Linotype"/>
-                <w:sz w:val="20"/>
-                <w:szCs w:val="20"/>
-              </w:rPr>
-              <w:t xml:space="preserve"> 21CRB01268</w:t>
+              <w:t xml:space="preserve">Final Judgment Entry 21CRB01268</w:t>
             </w:r>
           </w:p>
           <w:p>

</xml_diff>

<commit_message>
Refactored Amend Charge appears to be working completely.
</commit_message>
<xml_diff>
--- a/resources/Saved/21CRB01268_Traffic Judgment Entry.docx
+++ b/resources/Saved/21CRB01268_Traffic Judgment Entry.docx
@@ -592,6 +592,60 @@
           <w:szCs w:val="20"/>
         </w:rPr>
         <w:t xml:space="preserve">Defendant waived right to counsel. </w:t>
+      </w:r>
+      <w:r>
+        <w:rPr>
+          <w:rFonts w:ascii="Palatino Linotype" w:hAnsi="Palatino Linotype"/>
+          <w:bCs/>
+          <w:sz w:val="20"/>
+          <w:szCs w:val="20"/>
+        </w:rPr>
+        <w:t xml:space="preserve">Counsel for the State of Ohio made a motion to amend the cha</w:t>
+      </w:r>
+      <w:r>
+        <w:rPr>
+          <w:rFonts w:ascii="Palatino Linotype" w:hAnsi="Palatino Linotype"/>
+          <w:bCs/>
+          <w:sz w:val="20"/>
+          <w:szCs w:val="20"/>
+        </w:rPr>
+        <w:t xml:space="preserve">rge(s) in the case.</w:t>
+      </w:r>
+      <w:r>
+        <w:rPr>
+          <w:rFonts w:ascii="Palatino Linotype" w:hAnsi="Palatino Linotype"/>
+          <w:bCs/>
+          <w:sz w:val="20"/>
+          <w:szCs w:val="20"/>
+        </w:rPr>
+        <w:t xml:space="preserve"/>
+      </w:r>
+      <w:r>
+        <w:rPr>
+          <w:rFonts w:ascii="Palatino Linotype" w:hAnsi="Palatino Linotype"/>
+          <w:bCs/>
+          <w:sz w:val="20"/>
+          <w:szCs w:val="20"/>
+        </w:rPr>
+        <w:t xml:space="preserve"> The Court found the amendment did alter the name or identify of the offense</w:t>
+      </w:r>
+      <w:r>
+        <w:rPr>
+          <w:rFonts w:ascii="Palatino Linotype" w:hAnsi="Palatino Linotype"/>
+          <w:bCs/>
+          <w:sz w:val="20"/>
+          <w:szCs w:val="20"/>
+        </w:rPr>
+        <w:t xml:space="preserve">(s)</w:t>
+      </w:r>
+      <w:r>
+        <w:rPr>
+          <w:rFonts w:ascii="Palatino Linotype" w:hAnsi="Palatino Linotype"/>
+          <w:bCs/>
+          <w:sz w:val="20"/>
+          <w:szCs w:val="20"/>
+        </w:rPr>
+        <w:t xml:space="preserve"> and therefore the motion is Denied.</w:t>
       </w:r>
       <w:r>
         <w:rPr>
@@ -1896,596 +1950,6 @@
         </w:rPr>
         <w:t xml:space="preserve"/>
       </w:r>
-      <w:r>
-        <w:rPr>
-          <w:rFonts w:ascii="Palatino Linotype" w:hAnsi="Palatino Linotype"/>
-          <w:sz w:val="20"/>
-          <w:szCs w:val="20"/>
-        </w:rPr>
-        <w:t xml:space="preserve"/>
-        <w:br/>
-        <w:t xml:space="preserve"/>
-      </w:r>
-    </w:p>
-    <w:p>
-      <w:pPr>
-        <w:jc w:val="both"/>
-        <w:rPr>
-          <w:rFonts w:ascii="Palatino Linotype" w:hAnsi="Palatino Linotype"/>
-          <w:b/>
-          <w:sz w:val="20"/>
-          <w:szCs w:val="20"/>
-        </w:rPr>
-      </w:pPr>
-      <w:r>
-        <w:rPr>
-          <w:rFonts w:ascii="Palatino Linotype" w:hAnsi="Palatino Linotype"/>
-          <w:b/>
-          <w:sz w:val="20"/>
-          <w:szCs w:val="20"/>
-        </w:rPr>
-        <w:t>Community Control</w:t>
-      </w:r>
-      <w:r>
-        <w:rPr>
-          <w:rFonts w:ascii="Palatino Linotype" w:hAnsi="Palatino Linotype"/>
-          <w:b/>
-          <w:sz w:val="20"/>
-          <w:szCs w:val="20"/>
-        </w:rPr>
-        <w:t>.</w:t>
-      </w:r>
-      <w:r>
-        <w:rPr>
-          <w:rFonts w:ascii="Palatino Linotype" w:hAnsi="Palatino Linotype"/>
-          <w:b/>
-          <w:sz w:val="20"/>
-          <w:szCs w:val="20"/>
-        </w:rPr>
-        <w:t xml:space="preserve">  </w:t>
-      </w:r>
-      <w:r>
-        <w:rPr>
-          <w:rFonts w:ascii="Palatino Linotype" w:hAnsi="Palatino Linotype"/>
-          <w:sz w:val="20"/>
-          <w:szCs w:val="20"/>
-        </w:rPr>
-        <w:t xml:space="preserve">For a period of </w:t>
-      </w:r>
-      <w:r>
-        <w:rPr>
-          <w:rFonts w:ascii="Palatino Linotype" w:hAnsi="Palatino Linotype"/>
-          <w:b/>
-          <w:sz w:val="20"/>
-          <w:szCs w:val="20"/>
-          <w:u w:val="single"/>
-        </w:rPr>
-        <w:t xml:space="preserve">1 year</w:t>
-      </w:r>
-      <w:r>
-        <w:rPr>
-          <w:rFonts w:ascii="Palatino Linotype" w:hAnsi="Palatino Linotype"/>
-          <w:sz w:val="20"/>
-          <w:szCs w:val="20"/>
-        </w:rPr>
-        <w:t xml:space="preserve">, Defendant shall be under </w:t>
-      </w:r>
-      <w:r>
-        <w:rPr>
-          <w:rFonts w:ascii="Palatino Linotype" w:hAnsi="Palatino Linotype"/>
-          <w:b/>
-          <w:sz w:val="20"/>
-          <w:szCs w:val="20"/>
-          <w:u w:val="single"/>
-        </w:rPr>
-        <w:t xml:space="preserve">basic</w:t>
-      </w:r>
-      <w:r>
-        <w:rPr>
-          <w:rFonts w:ascii="Palatino Linotype" w:hAnsi="Palatino Linotype"/>
-          <w:b/>
-          <w:sz w:val="20"/>
-          <w:szCs w:val="20"/>
-          <w:u w:val="single"/>
-        </w:rPr>
-        <w:t xml:space="preserve"> </w:t>
-      </w:r>
-      <w:r>
-        <w:rPr>
-          <w:rFonts w:ascii="Palatino Linotype" w:hAnsi="Palatino Linotype"/>
-          <w:b/>
-          <w:sz w:val="20"/>
-          <w:szCs w:val="20"/>
-          <w:u w:val="single"/>
-        </w:rPr>
-        <w:t>supervision</w:t>
-      </w:r>
-      <w:r>
-        <w:rPr>
-          <w:rFonts w:ascii="Palatino Linotype" w:hAnsi="Palatino Linotype"/>
-          <w:sz w:val="20"/>
-          <w:szCs w:val="20"/>
-        </w:rPr>
-        <w:t xml:space="preserve"> </w:t>
-      </w:r>
-      <w:r>
-        <w:rPr>
-          <w:rFonts w:ascii="Palatino Linotype" w:hAnsi="Palatino Linotype"/>
-          <w:sz w:val="20"/>
-          <w:szCs w:val="20"/>
-        </w:rPr>
-        <w:t>with the Office of Community Control.  The Court advised Defendant that as a result of any failure to comply with the terms of community control, the Court may impose a longer term of community control up to a total of 5 years; impose a definite jail term to include any days stayed or otherwise authorized by law; and/or otherwise modify the terms of community control set forth below.</w:t>
-      </w:r>
-    </w:p>
-    <w:p>
-      <w:pPr>
-        <w:spacing w:line="276" w:lineRule="auto"/>
-        <w:jc w:val="both"/>
-        <w:rPr>
-          <w:rFonts w:ascii="Palatino Linotype" w:hAnsi="Palatino Linotype"/>
-          <w:b/>
-          <w:sz w:val="20"/>
-          <w:szCs w:val="20"/>
-        </w:rPr>
-      </w:pPr>
-    </w:p>
-    <w:p>
-      <w:pPr>
-        <w:jc w:val="both"/>
-        <w:rPr>
-          <w:rFonts w:ascii="Palatino Linotype" w:hAnsi="Palatino Linotype"/>
-          <w:sz w:val="20"/>
-          <w:szCs w:val="20"/>
-        </w:rPr>
-      </w:pPr>
-      <w:r>
-        <w:rPr>
-          <w:rFonts w:ascii="Palatino Linotype" w:hAnsi="Palatino Linotype"/>
-          <w:sz w:val="20"/>
-          <w:szCs w:val="20"/>
-        </w:rPr>
-        <w:t xml:space="preserve">While subject to </w:t>
-      </w:r>
-      <w:r>
-        <w:rPr>
-          <w:rFonts w:ascii="Palatino Linotype" w:hAnsi="Palatino Linotype"/>
-          <w:sz w:val="20"/>
-          <w:szCs w:val="20"/>
-        </w:rPr>
-        <w:t xml:space="preserve">community control, Defendant shall: </w:t>
-      </w:r>
-    </w:p>
-    <w:p>
-      <w:pPr>
-        <w:jc w:val="both"/>
-        <w:rPr>
-          <w:rFonts w:ascii="Palatino Linotype" w:hAnsi="Palatino Linotype"/>
-          <w:sz w:val="20"/>
-          <w:szCs w:val="20"/>
-        </w:rPr>
-      </w:pPr>
-    </w:p>
-    <w:p>
-      <w:pPr>
-        <w:ind w:firstLine="419"/>
-        <w:jc w:val="both"/>
-        <w:rPr>
-          <w:rFonts w:ascii="Palatino Linotype" w:hAnsi="Palatino Linotype"/>
-          <w:sz w:val="20"/>
-          <w:szCs w:val="20"/>
-          <w:u w:val="single"/>
-        </w:rPr>
-      </w:pPr>
-      <w:r>
-        <w:rPr>
-          <w:rFonts w:ascii="Palatino Linotype" w:hAnsi="Palatino Linotype"/>
-          <w:sz w:val="20"/>
-          <w:szCs w:val="20"/>
-          <w:u w:val="single"/>
-        </w:rPr>
-        <w:t>General Terms</w:t>
-      </w:r>
-    </w:p>
-    <w:p>
-      <w:pPr>
-        <w:pStyle w:val="ListParagraph"/>
-        <w:widowControl/>
-        <w:numPr>
-          <w:ilvl w:val="0"/>
-          <w:numId w:val="2"/>
-        </w:numPr>
-        <w:autoSpaceDE/>
-        <w:autoSpaceDN/>
-        <w:adjustRightInd/>
-        <w:jc w:val="both"/>
-        <w:rPr>
-          <w:rFonts w:ascii="Palatino Linotype" w:hAnsi="Palatino Linotype"/>
-          <w:sz w:val="20"/>
-          <w:szCs w:val="20"/>
-        </w:rPr>
-      </w:pPr>
-      <w:r>
-        <w:rPr>
-          <w:rFonts w:ascii="Palatino Linotype" w:hAnsi="Palatino Linotype"/>
-          <w:sz w:val="20"/>
-          <w:szCs w:val="20"/>
-        </w:rPr>
-        <w:t>Report forthwith to the Office of Community Control.</w:t>
-      </w:r>
-    </w:p>
-    <w:p>
-      <w:pPr>
-        <w:pStyle w:val="ListParagraph"/>
-        <w:widowControl/>
-        <w:numPr>
-          <w:ilvl w:val="0"/>
-          <w:numId w:val="2"/>
-        </w:numPr>
-        <w:autoSpaceDE/>
-        <w:autoSpaceDN/>
-        <w:adjustRightInd/>
-        <w:jc w:val="both"/>
-        <w:rPr>
-          <w:rFonts w:ascii="Palatino Linotype" w:hAnsi="Palatino Linotype"/>
-          <w:sz w:val="20"/>
-          <w:szCs w:val="20"/>
-        </w:rPr>
-      </w:pPr>
-      <w:r>
-        <w:rPr>
-          <w:rFonts w:ascii="Palatino Linotype" w:hAnsi="Palatino Linotype"/>
-          <w:sz w:val="20"/>
-          <w:szCs w:val="20"/>
-        </w:rPr>
-        <w:t>Abide by the law, comply with the community control</w:t>
-      </w:r>
-      <w:r>
-        <w:rPr>
-          <w:rFonts w:ascii="Palatino Linotype" w:hAnsi="Palatino Linotype"/>
-          <w:sz w:val="20"/>
-          <w:szCs w:val="20"/>
-        </w:rPr>
-        <w:t xml:space="preserve"> terms set by the Office of Community Control</w:t>
-      </w:r>
-      <w:r>
-        <w:rPr>
-          <w:rFonts w:ascii="Palatino Linotype" w:hAnsi="Palatino Linotype"/>
-          <w:sz w:val="20"/>
-          <w:szCs w:val="20"/>
-        </w:rPr>
-        <w:t xml:space="preserve">, and not leave the state without the permission of the Court and/or </w:t>
-      </w:r>
-      <w:r>
-        <w:rPr>
-          <w:rFonts w:ascii="Palatino Linotype" w:hAnsi="Palatino Linotype"/>
-          <w:sz w:val="20"/>
-          <w:szCs w:val="20"/>
-        </w:rPr>
-        <w:t>the Office of Community Control</w:t>
-      </w:r>
-      <w:r>
-        <w:rPr>
-          <w:rFonts w:ascii="Palatino Linotype" w:hAnsi="Palatino Linotype"/>
-          <w:sz w:val="20"/>
-          <w:szCs w:val="20"/>
-        </w:rPr>
-        <w:t>.</w:t>
-      </w:r>
-    </w:p>
-    <w:p>
-      <w:pPr>
-        <w:pStyle w:val="ListParagraph"/>
-        <w:widowControl/>
-        <w:numPr>
-          <w:ilvl w:val="0"/>
-          <w:numId w:val="2"/>
-        </w:numPr>
-        <w:autoSpaceDE/>
-        <w:autoSpaceDN/>
-        <w:adjustRightInd/>
-        <w:jc w:val="both"/>
-        <w:rPr>
-          <w:rFonts w:ascii="Palatino Linotype" w:hAnsi="Palatino Linotype"/>
-          <w:sz w:val="20"/>
-          <w:szCs w:val="20"/>
-        </w:rPr>
-      </w:pPr>
-      <w:r>
-        <w:rPr>
-          <w:rFonts w:ascii="Palatino Linotype" w:hAnsi="Palatino Linotype"/>
-          <w:sz w:val="20"/>
-          <w:szCs w:val="20"/>
-        </w:rPr>
-        <w:t xml:space="preserve">Pay probation fees monthly.  </w:t>
-      </w:r>
-    </w:p>
-    <w:p>
-      <w:pPr>
-        <w:pStyle w:val="ListParagraph"/>
-        <w:widowControl/>
-        <w:numPr>
-          <w:ilvl w:val="0"/>
-          <w:numId w:val="2"/>
-        </w:numPr>
-        <w:autoSpaceDE/>
-        <w:autoSpaceDN/>
-        <w:adjustRightInd/>
-        <w:jc w:val="both"/>
-        <w:rPr>
-          <w:rFonts w:ascii="Palatino Linotype" w:hAnsi="Palatino Linotype"/>
-          <w:b/>
-          <w:bCs/>
-          <w:sz w:val="20"/>
-          <w:szCs w:val="20"/>
-        </w:rPr>
-      </w:pPr>
-      <w:r>
-        <w:rPr>
-          <w:rFonts w:ascii="Palatino Linotype" w:hAnsi="Palatino Linotype"/>
-          <w:sz w:val="20"/>
-          <w:szCs w:val="20"/>
-        </w:rPr>
-        <w:t>Make all reasonable effort to obtain and maintain employment.  Defendant shall report any change in employment status immediately.</w:t>
-      </w:r>
-      <w:r>
-        <w:rPr>
-          <w:rFonts w:ascii="Palatino Linotype" w:hAnsi="Palatino Linotype"/>
-          <w:sz w:val="20"/>
-          <w:szCs w:val="20"/>
-        </w:rPr>
-        <w:t xml:space="preserve"> </w:t>
-      </w:r>
-    </w:p>
-    <w:p>
-      <w:pPr>
-        <w:pStyle w:val="ListParagraph"/>
-        <w:widowControl/>
-        <w:numPr>
-          <w:ilvl w:val="0"/>
-          <w:numId w:val="2"/>
-        </w:numPr>
-        <w:autoSpaceDE/>
-        <w:autoSpaceDN/>
-        <w:adjustRightInd/>
-        <w:jc w:val="both"/>
-        <w:rPr>
-          <w:rFonts w:ascii="Palatino Linotype" w:hAnsi="Palatino Linotype"/>
-          <w:b/>
-          <w:bCs/>
-          <w:sz w:val="20"/>
-          <w:szCs w:val="20"/>
-        </w:rPr>
-      </w:pPr>
-      <w:r>
-        <w:rPr>
-          <w:rFonts w:ascii="Palatino Linotype" w:hAnsi="Palatino Linotype"/>
-          <w:sz w:val="20"/>
-          <w:szCs w:val="20"/>
-        </w:rPr>
-        <w:t>Submit to alcohol/drug testing at the request of community control or any other law enforcement officer.</w:t>
-      </w:r>
-    </w:p>
-    <w:p>
-      <w:pPr>
-        <w:pStyle w:val="ListParagraph"/>
-        <w:widowControl/>
-        <w:numPr>
-          <w:ilvl w:val="0"/>
-          <w:numId w:val="2"/>
-        </w:numPr>
-        <w:autoSpaceDE/>
-        <w:autoSpaceDN/>
-        <w:adjustRightInd/>
-        <w:jc w:val="both"/>
-        <w:rPr>
-          <w:rFonts w:ascii="Palatino Linotype" w:hAnsi="Palatino Linotype"/>
-          <w:b/>
-          <w:bCs/>
-          <w:sz w:val="20"/>
-          <w:szCs w:val="20"/>
-        </w:rPr>
-      </w:pPr>
-      <w:r>
-        <w:rPr>
-          <w:rFonts w:ascii="Palatino Linotype" w:hAnsi="Palatino Linotype"/>
-          <w:sz w:val="20"/>
-          <w:szCs w:val="20"/>
-        </w:rPr>
-        <w:t>Not possess/consume/purchase any alcoholic beverages or drugs of abuse.</w:t>
-      </w:r>
-    </w:p>
-    <w:p>
-      <w:pPr>
-        <w:widowControl/>
-        <w:autoSpaceDE/>
-        <w:autoSpaceDN/>
-        <w:adjustRightInd/>
-        <w:ind w:left="419"/>
-        <w:jc w:val="both"/>
-        <w:rPr>
-          <w:rFonts w:ascii="Palatino Linotype" w:hAnsi="Palatino Linotype"/>
-          <w:b/>
-          <w:bCs/>
-          <w:sz w:val="20"/>
-          <w:szCs w:val="20"/>
-        </w:rPr>
-      </w:pPr>
-    </w:p>
-    <w:p>
-      <w:pPr>
-        <w:widowControl/>
-        <w:autoSpaceDE/>
-        <w:autoSpaceDN/>
-        <w:adjustRightInd/>
-        <w:ind w:left="419"/>
-        <w:jc w:val="both"/>
-        <w:rPr>
-          <w:rFonts w:ascii="Palatino Linotype" w:hAnsi="Palatino Linotype"/>
-          <w:bCs/>
-          <w:sz w:val="20"/>
-          <w:szCs w:val="20"/>
-          <w:u w:val="single"/>
-        </w:rPr>
-      </w:pPr>
-      <w:r>
-        <w:rPr>
-          <w:rFonts w:ascii="Palatino Linotype" w:hAnsi="Palatino Linotype"/>
-          <w:bCs/>
-          <w:sz w:val="20"/>
-          <w:szCs w:val="20"/>
-          <w:u w:val="single"/>
-        </w:rPr>
-        <w:t xml:space="preserve">Additional </w:t>
-      </w:r>
-      <w:proofErr w:type="gramStart"/>
-      <w:r>
-        <w:rPr>
-          <w:rFonts w:ascii="Palatino Linotype" w:hAnsi="Palatino Linotype"/>
-          <w:bCs/>
-          <w:sz w:val="20"/>
-          <w:szCs w:val="20"/>
-          <w:u w:val="single"/>
-        </w:rPr>
-        <w:t>Terms</w:t>
-      </w:r>
-      <w:r>
-        <w:rPr>
-          <w:rFonts w:ascii="Palatino Linotype" w:hAnsi="Palatino Linotype"/>
-          <w:sz w:val="20"/>
-          <w:szCs w:val="20"/>
-        </w:rPr>
-        <w:t xml:space="preserve"/>
-      </w:r>
-      <w:r>
-        <w:rPr>
-          <w:rFonts w:ascii="Palatino Linotype" w:hAnsi="Palatino Linotype"/>
-          <w:sz w:val="20"/>
-          <w:szCs w:val="20"/>
-        </w:rPr>
-        <w:t xml:space="preserve"/>
-      </w:r>
-      <w:r>
-        <w:rPr>
-          <w:rFonts w:ascii="Palatino Linotype" w:hAnsi="Palatino Linotype"/>
-          <w:sz w:val="20"/>
-          <w:szCs w:val="20"/>
-        </w:rPr>
-        <w:t xml:space="preserve"/>
-      </w:r>
-      <w:r>
-        <w:rPr>
-          <w:rFonts w:ascii="Palatino Linotype" w:hAnsi="Palatino Linotype"/>
-          <w:sz w:val="20"/>
-          <w:szCs w:val="20"/>
-        </w:rPr>
-        <w:t xml:space="preserve"/>
-      </w:r>
-      <w:r>
-        <w:rPr>
-          <w:rFonts w:ascii="Palatino Linotype" w:hAnsi="Palatino Linotype"/>
-          <w:sz w:val="20"/>
-          <w:szCs w:val="20"/>
-        </w:rPr>
-        <w:t xml:space="preserve"/>
-      </w:r>
-      <w:r>
-        <w:rPr>
-          <w:rFonts w:ascii="Palatino Linotype" w:hAnsi="Palatino Linotype"/>
-          <w:sz w:val="20"/>
-          <w:szCs w:val="20"/>
-        </w:rPr>
-        <w:t xml:space="preserve"/>
-      </w:r>
-      <w:r>
-        <w:rPr>
-          <w:rFonts w:ascii="Palatino Linotype" w:hAnsi="Palatino Linotype"/>
-          <w:sz w:val="20"/>
-          <w:szCs w:val="20"/>
-        </w:rPr>
-        <w:t xml:space="preserve"/>
-      </w:r>
-      <w:r>
-        <w:rPr>
-          <w:rFonts w:ascii="Palatino Linotype" w:hAnsi="Palatino Linotype"/>
-          <w:sz w:val="20"/>
-          <w:szCs w:val="20"/>
-        </w:rPr>
-        <w:t xml:space="preserve"/>
-      </w:r>
-      <w:r>
-        <w:rPr>
-          <w:rFonts w:ascii="Palatino Linotype" w:hAnsi="Palatino Linotype"/>
-          <w:sz w:val="20"/>
-          <w:szCs w:val="20"/>
-        </w:rPr>
-        <w:t xml:space="preserve"/>
-      </w:r>
-      <w:r>
-        <w:rPr>
-          <w:rFonts w:ascii="Palatino Linotype" w:hAnsi="Palatino Linotype"/>
-          <w:sz w:val="20"/>
-          <w:szCs w:val="20"/>
-        </w:rPr>
-        <w:t xml:space="preserve"/>
-      </w:r>
-      <w:r>
-        <w:rPr>
-          <w:rFonts w:ascii="Palatino Linotype" w:hAnsi="Palatino Linotype"/>
-          <w:sz w:val="20"/>
-          <w:szCs w:val="20"/>
-        </w:rPr>
-        <w:t xml:space="preserve"/>
-      </w:r>
-      <w:r>
-        <w:rPr>
-          <w:rFonts w:ascii="Palatino Linotype" w:hAnsi="Palatino Linotype"/>
-          <w:sz w:val="20"/>
-          <w:szCs w:val="20"/>
-        </w:rPr>
-        <w:t xml:space="preserve"/>
-      </w:r>
-      <w:r>
-        <w:rPr>
-          <w:rFonts w:ascii="Palatino Linotype" w:hAnsi="Palatino Linotype"/>
-          <w:sz w:val="20"/>
-          <w:szCs w:val="20"/>
-        </w:rPr>
-        <w:t xml:space="preserve"/>
-      </w:r>
-      <w:r>
-        <w:rPr>
-          <w:rFonts w:ascii="Palatino Linotype" w:hAnsi="Palatino Linotype"/>
-          <w:sz w:val="20"/>
-          <w:szCs w:val="20"/>
-        </w:rPr>
-        <w:t xml:space="preserve"/>
-      </w:r>
-      <w:r>
-        <w:rPr>
-          <w:rFonts w:ascii="Palatino Linotype" w:hAnsi="Palatino Linotype"/>
-          <w:sz w:val="20"/>
-          <w:szCs w:val="20"/>
-        </w:rPr>
-        <w:t xml:space="preserve"/>
-      </w:r>
-    </w:p>
-    <w:p>
-      <w:pPr>
-        <w:jc w:val="both"/>
-        <w:rPr>
-          <w:rFonts w:ascii="Palatino Linotype" w:hAnsi="Palatino Linotype"/>
-          <w:sz w:val="20"/>
-          <w:szCs w:val="20"/>
-        </w:rPr>
-      </w:pPr>
-      <w:r>
-        <w:rPr>
-          <w:rFonts w:ascii="Palatino Linotype" w:hAnsi="Palatino Linotype"/>
-          <w:sz w:val="20"/>
-          <w:szCs w:val="20"/>
-        </w:rPr>
-        <w:t xml:space="preserve"/>
-      </w:r>
     </w:p>
     <w:p>
       <w:pPr>
@@ -2772,50 +2236,6 @@
           <w:szCs w:val="16"/>
         </w:rPr>
       </w:pPr>
-      <w:bookmarkStart w:id="1" w:name="_GoBack"/>
-      <w:bookmarkEnd w:id="1"/>
-      <w:r>
-        <w:rPr>
-          <w:rFonts w:ascii="Palatino Linotype" w:hAnsi="Palatino Linotype"/>
-          <w:sz w:val="16"/>
-          <w:szCs w:val="16"/>
-        </w:rPr>
-        <w:t xml:space="preserve"/>
-      </w:r>
-      <w:r>
-        <w:rPr>
-          <w:rFonts w:ascii="Palatino Linotype" w:hAnsi="Palatino Linotype"/>
-          <w:sz w:val="16"/>
-          <w:szCs w:val="16"/>
-        </w:rPr>
-        <w:t xml:space="preserve"> </w:t>
-      </w:r>
-      <w:r>
-        <w:rPr>
-          <w:rFonts w:ascii="Palatino Linotype" w:hAnsi="Palatino Linotype"/>
-          <w:sz w:val="16"/>
-          <w:szCs w:val="16"/>
-        </w:rPr>
-        <w:t xml:space="preserve">Community Control: PS </w:t>
-      </w:r>
-      <w:r>
-        <w:rPr>
-          <w:rFonts w:ascii="Palatino Linotype" w:hAnsi="Palatino Linotype"/>
-          <w:sz w:val="16"/>
-          <w:szCs w:val="16"/>
-        </w:rPr>
-        <w:tab/>
-      </w:r>
-      <w:proofErr w:type="gramStart"/>
-      <w:r>
-        <w:rPr>
-          <w:rFonts w:ascii="Palatino Linotype" w:hAnsi="Palatino Linotype"/>
-          <w:sz w:val="16"/>
-          <w:szCs w:val="16"/>
-        </w:rPr>
-        <w:t xml:space="preserve">EM;</w:t>
-      </w:r>
-      <w:proofErr w:type="gramEnd"/>
       <w:r>
         <w:rPr>
           <w:rFonts w:ascii="Palatino Linotype" w:hAnsi="Palatino Linotype"/>

</xml_diff>

<commit_message>
Tweaking Jail Time Credit - need to add warning.
</commit_message>
<xml_diff>
--- a/resources/Saved/21CRB01268_Traffic Judgment Entry.docx
+++ b/resources/Saved/21CRB01268_Traffic Judgment Entry.docx
@@ -592,60 +592,6 @@
           <w:szCs w:val="20"/>
         </w:rPr>
         <w:t xml:space="preserve">Defendant waived right to counsel. </w:t>
-      </w:r>
-      <w:r>
-        <w:rPr>
-          <w:rFonts w:ascii="Palatino Linotype" w:hAnsi="Palatino Linotype"/>
-          <w:bCs/>
-          <w:sz w:val="20"/>
-          <w:szCs w:val="20"/>
-        </w:rPr>
-        <w:t xml:space="preserve">Counsel for the State of Ohio made a motion to amend the cha</w:t>
-      </w:r>
-      <w:r>
-        <w:rPr>
-          <w:rFonts w:ascii="Palatino Linotype" w:hAnsi="Palatino Linotype"/>
-          <w:bCs/>
-          <w:sz w:val="20"/>
-          <w:szCs w:val="20"/>
-        </w:rPr>
-        <w:t xml:space="preserve">rge(s) in the case.</w:t>
-      </w:r>
-      <w:r>
-        <w:rPr>
-          <w:rFonts w:ascii="Palatino Linotype" w:hAnsi="Palatino Linotype"/>
-          <w:bCs/>
-          <w:sz w:val="20"/>
-          <w:szCs w:val="20"/>
-        </w:rPr>
-        <w:t xml:space="preserve"/>
-      </w:r>
-      <w:r>
-        <w:rPr>
-          <w:rFonts w:ascii="Palatino Linotype" w:hAnsi="Palatino Linotype"/>
-          <w:bCs/>
-          <w:sz w:val="20"/>
-          <w:szCs w:val="20"/>
-        </w:rPr>
-        <w:t xml:space="preserve"> The Court found the amendment did alter the name or identify of the offense</w:t>
-      </w:r>
-      <w:r>
-        <w:rPr>
-          <w:rFonts w:ascii="Palatino Linotype" w:hAnsi="Palatino Linotype"/>
-          <w:bCs/>
-          <w:sz w:val="20"/>
-          <w:szCs w:val="20"/>
-        </w:rPr>
-        <w:t xml:space="preserve">(s)</w:t>
-      </w:r>
-      <w:r>
-        <w:rPr>
-          <w:rFonts w:ascii="Palatino Linotype" w:hAnsi="Palatino Linotype"/>
-          <w:bCs/>
-          <w:sz w:val="20"/>
-          <w:szCs w:val="20"/>
-        </w:rPr>
-        <w:t xml:space="preserve"> and therefore the motion is Denied.</w:t>
       </w:r>
       <w:r>
         <w:rPr>
@@ -1303,6 +1249,107 @@
                 <w:sz w:val="20"/>
                 <w:szCs w:val="20"/>
               </w:rPr>
+              <w:t xml:space="preserve">$ 150</w:t>
+            </w:r>
+          </w:p>
+        </w:tc>
+      </w:tr>
+      <w:tr>
+        <w:trPr>
+          <w:jc w:val="center"/>
+        </w:trPr>
+        <w:tc>
+          <w:tcPr>
+            <w:tcW w:w="2182" w:type="dxa"/>
+          </w:tcPr>
+          <w:p>
+            <w:pPr>
+              <w:tabs>
+                <w:tab w:val="left" w:pos="-1080"/>
+                <w:tab w:val="left" w:pos="-720"/>
+                <w:tab w:val="left" w:pos="0"/>
+                <w:tab w:val="left" w:pos="720"/>
+                <w:tab w:val="left" w:pos="1440"/>
+                <w:tab w:val="left" w:pos="2160"/>
+                <w:tab w:val="left" w:pos="2880"/>
+                <w:tab w:val="left" w:pos="3600"/>
+                <w:tab w:val="left" w:pos="4320"/>
+                <w:tab w:val="left" w:pos="4680"/>
+              </w:tabs>
+              <w:rPr>
+                <w:rFonts w:ascii="Palatino Linotype" w:hAnsi="Palatino Linotype"/>
+                <w:b/>
+                <w:bCs/>
+                <w:sz w:val="20"/>
+                <w:szCs w:val="20"/>
+              </w:rPr>
+            </w:pPr>
+            <w:r>
+              <w:rPr>
+                <w:rFonts w:ascii="Palatino Linotype" w:hAnsi="Palatino Linotype"/>
+                <w:b/>
+                <w:bCs/>
+                <w:sz w:val="20"/>
+                <w:szCs w:val="20"/>
+              </w:rPr>
+              <w:t xml:space="preserve">Fines </w:t>
+            </w:r>
+            <w:r>
+              <w:rPr>
+                <w:rFonts w:ascii="Palatino Linotype" w:hAnsi="Palatino Linotype"/>
+                <w:b/>
+                <w:bCs/>
+                <w:sz w:val="20"/>
+                <w:szCs w:val="20"/>
+              </w:rPr>
+              <w:t>Suspend</w:t>
+            </w:r>
+            <w:r>
+              <w:rPr>
+                <w:rFonts w:ascii="Palatino Linotype" w:hAnsi="Palatino Linotype"/>
+                <w:b/>
+                <w:bCs/>
+                <w:sz w:val="20"/>
+                <w:szCs w:val="20"/>
+              </w:rPr>
+              <w:t>ed</w:t>
+            </w:r>
+          </w:p>
+        </w:tc>
+        <w:tc>
+          <w:tcPr>
+            <w:tcW w:w="3289" w:type="dxa"/>
+          </w:tcPr>
+          <w:p>
+            <w:pPr>
+              <w:tabs>
+                <w:tab w:val="left" w:pos="-1080"/>
+                <w:tab w:val="left" w:pos="-720"/>
+                <w:tab w:val="left" w:pos="0"/>
+                <w:tab w:val="left" w:pos="720"/>
+                <w:tab w:val="left" w:pos="1440"/>
+                <w:tab w:val="left" w:pos="2160"/>
+                <w:tab w:val="left" w:pos="2880"/>
+                <w:tab w:val="left" w:pos="3600"/>
+                <w:tab w:val="left" w:pos="4320"/>
+                <w:tab w:val="left" w:pos="4680"/>
+              </w:tabs>
+              <w:rPr>
+                <w:rFonts w:ascii="Palatino Linotype" w:hAnsi="Palatino Linotype"/>
+                <w:b/>
+                <w:bCs/>
+                <w:sz w:val="20"/>
+                <w:szCs w:val="20"/>
+              </w:rPr>
+            </w:pPr>
+            <w:r>
+              <w:rPr>
+                <w:rFonts w:ascii="Palatino Linotype" w:hAnsi="Palatino Linotype"/>
+                <w:b/>
+                <w:bCs/>
+                <w:sz w:val="20"/>
+                <w:szCs w:val="20"/>
+              </w:rPr>
               <w:t xml:space="preserve">$ 0</w:t>
             </w:r>
           </w:p>
@@ -1346,27 +1393,7 @@
                 <w:sz w:val="20"/>
                 <w:szCs w:val="20"/>
               </w:rPr>
-              <w:t xml:space="preserve">Fines </w:t>
-            </w:r>
-            <w:r>
-              <w:rPr>
-                <w:rFonts w:ascii="Palatino Linotype" w:hAnsi="Palatino Linotype"/>
-                <w:b/>
-                <w:bCs/>
-                <w:sz w:val="20"/>
-                <w:szCs w:val="20"/>
-              </w:rPr>
-              <w:t>Suspend</w:t>
-            </w:r>
-            <w:r>
-              <w:rPr>
-                <w:rFonts w:ascii="Palatino Linotype" w:hAnsi="Palatino Linotype"/>
-                <w:b/>
-                <w:bCs/>
-                <w:sz w:val="20"/>
-                <w:szCs w:val="20"/>
-              </w:rPr>
-              <w:t>ed</w:t>
+              <w:t>Jail Days</w:t>
             </w:r>
           </w:p>
         </w:tc>
@@ -1404,7 +1431,7 @@
                 <w:sz w:val="20"/>
                 <w:szCs w:val="20"/>
               </w:rPr>
-              <w:t xml:space="preserve">$ 0</w:t>
+              <w:t xml:space="preserve">5</w:t>
             </w:r>
           </w:p>
         </w:tc>
@@ -1449,87 +1476,6 @@
               </w:rPr>
               <w:t>Jail Days</w:t>
             </w:r>
-          </w:p>
-        </w:tc>
-        <w:tc>
-          <w:tcPr>
-            <w:tcW w:w="3289" w:type="dxa"/>
-          </w:tcPr>
-          <w:p>
-            <w:pPr>
-              <w:tabs>
-                <w:tab w:val="left" w:pos="-1080"/>
-                <w:tab w:val="left" w:pos="-720"/>
-                <w:tab w:val="left" w:pos="0"/>
-                <w:tab w:val="left" w:pos="720"/>
-                <w:tab w:val="left" w:pos="1440"/>
-                <w:tab w:val="left" w:pos="2160"/>
-                <w:tab w:val="left" w:pos="2880"/>
-                <w:tab w:val="left" w:pos="3600"/>
-                <w:tab w:val="left" w:pos="4320"/>
-                <w:tab w:val="left" w:pos="4680"/>
-              </w:tabs>
-              <w:rPr>
-                <w:rFonts w:ascii="Palatino Linotype" w:hAnsi="Palatino Linotype"/>
-                <w:b/>
-                <w:bCs/>
-                <w:sz w:val="20"/>
-                <w:szCs w:val="20"/>
-              </w:rPr>
-            </w:pPr>
-            <w:r>
-              <w:rPr>
-                <w:rFonts w:ascii="Palatino Linotype" w:hAnsi="Palatino Linotype"/>
-                <w:b/>
-                <w:bCs/>
-                <w:sz w:val="20"/>
-                <w:szCs w:val="20"/>
-              </w:rPr>
-              <w:t xml:space="preserve">None</w:t>
-            </w:r>
-          </w:p>
-        </w:tc>
-      </w:tr>
-      <w:tr>
-        <w:trPr>
-          <w:jc w:val="center"/>
-        </w:trPr>
-        <w:tc>
-          <w:tcPr>
-            <w:tcW w:w="2182" w:type="dxa"/>
-          </w:tcPr>
-          <w:p>
-            <w:pPr>
-              <w:tabs>
-                <w:tab w:val="left" w:pos="-1080"/>
-                <w:tab w:val="left" w:pos="-720"/>
-                <w:tab w:val="left" w:pos="0"/>
-                <w:tab w:val="left" w:pos="720"/>
-                <w:tab w:val="left" w:pos="1440"/>
-                <w:tab w:val="left" w:pos="2160"/>
-                <w:tab w:val="left" w:pos="2880"/>
-                <w:tab w:val="left" w:pos="3600"/>
-                <w:tab w:val="left" w:pos="4320"/>
-                <w:tab w:val="left" w:pos="4680"/>
-              </w:tabs>
-              <w:rPr>
-                <w:rFonts w:ascii="Palatino Linotype" w:hAnsi="Palatino Linotype"/>
-                <w:b/>
-                <w:bCs/>
-                <w:sz w:val="20"/>
-                <w:szCs w:val="20"/>
-              </w:rPr>
-            </w:pPr>
-            <w:r>
-              <w:rPr>
-                <w:rFonts w:ascii="Palatino Linotype" w:hAnsi="Palatino Linotype"/>
-                <w:b/>
-                <w:bCs/>
-                <w:sz w:val="20"/>
-                <w:szCs w:val="20"/>
-              </w:rPr>
-              <w:t>Jail Days</w:t>
-            </w:r>
             <w:r>
               <w:rPr>
                 <w:rFonts w:ascii="Palatino Linotype" w:hAnsi="Palatino Linotype"/>
@@ -1854,6 +1800,8 @@
         </w:rPr>
         <w:t xml:space="preserve"> </w:t>
       </w:r>
+      <w:bookmarkStart w:id="1" w:name="_GoBack"/>
+      <w:bookmarkEnd w:id="1"/>
       <w:r>
         <w:rPr>
           <w:rFonts w:ascii="Palatino Linotype" w:hAnsi="Palatino Linotype"/>
@@ -1901,6 +1849,131 @@
           <w:szCs w:val="20"/>
         </w:rPr>
         <w:t xml:space="preserve"/>
+      </w:r>
+      <w:r>
+        <w:rPr>
+          <w:rFonts w:ascii="Palatino Linotype" w:hAnsi="Palatino Linotype"/>
+          <w:sz w:val="20"/>
+          <w:szCs w:val="20"/>
+        </w:rPr>
+        <w:t xml:space="preserve"/>
+      </w:r>
+      <w:r>
+        <w:rPr>
+          <w:rFonts w:ascii="Palatino Linotype" w:hAnsi="Palatino Linotype"/>
+          <w:sz w:val="20"/>
+          <w:szCs w:val="20"/>
+        </w:rPr>
+        <w:t xml:space="preserve"/>
+      </w:r>
+      <w:r>
+        <w:rPr>
+          <w:rFonts w:ascii="Palatino Linotype" w:hAnsi="Palatino Linotype"/>
+          <w:sz w:val="20"/>
+          <w:szCs w:val="20"/>
+        </w:rPr>
+        <w:t xml:space="preserve"/>
+        <w:br/>
+        <w:t xml:space="preserve"/>
+      </w:r>
+    </w:p>
+    <w:p>
+      <w:pPr>
+        <w:jc w:val="both"/>
+        <w:rPr>
+          <w:rFonts w:ascii="Palatino Linotype" w:hAnsi="Palatino Linotype"/>
+          <w:sz w:val="20"/>
+          <w:szCs w:val="20"/>
+        </w:rPr>
+      </w:pPr>
+      <w:proofErr w:type="gramStart"/>
+      <w:r>
+        <w:rPr>
+          <w:rFonts w:ascii="Palatino Linotype" w:hAnsi="Palatino Linotype"/>
+          <w:b/>
+          <w:sz w:val="20"/>
+          <w:szCs w:val="20"/>
+        </w:rPr>
+        <w:t>Jail Credit for Costs and Fines.</w:t>
+      </w:r>
+      <w:proofErr w:type="gramEnd"/>
+      <w:r>
+        <w:rPr>
+          <w:rFonts w:ascii="Palatino Linotype" w:hAnsi="Palatino Linotype"/>
+          <w:sz w:val="20"/>
+          <w:szCs w:val="20"/>
+        </w:rPr>
+        <w:t xml:space="preserve"> </w:t>
+      </w:r>
+      <w:r>
+        <w:rPr>
+          <w:rFonts w:ascii="Palatino Linotype" w:hAnsi="Palatino Linotype"/>
+          <w:sz w:val="20"/>
+          <w:szCs w:val="20"/>
+        </w:rPr>
+        <w:t xml:space="preserve">Defendant is granted </w:t>
+      </w:r>
+      <w:r>
+        <w:rPr>
+          <w:rFonts w:ascii="Palatino Linotype" w:hAnsi="Palatino Linotype"/>
+          <w:b/>
+          <w:sz w:val="20"/>
+          <w:szCs w:val="20"/>
+        </w:rPr>
+        <w:t xml:space="preserve">credit</w:t>
+      </w:r>
+      <w:r>
+        <w:rPr>
+          <w:rFonts w:ascii="Palatino Linotype" w:hAnsi="Palatino Linotype"/>
+          <w:b/>
+          <w:sz w:val="20"/>
+          <w:szCs w:val="20"/>
+        </w:rPr>
+        <w:t xml:space="preserve"> towards costs and fines at $50/day</w:t>
+      </w:r>
+      <w:r>
+        <w:rPr>
+          <w:rFonts w:ascii="Palatino Linotype" w:hAnsi="Palatino Linotype"/>
+          <w:b/>
+          <w:sz w:val="20"/>
+          <w:szCs w:val="20"/>
+        </w:rPr>
+        <w:t xml:space="preserve"> for 2 day</w:t>
+      </w:r>
+      <w:r>
+        <w:rPr>
+          <w:rFonts w:ascii="Palatino Linotype" w:hAnsi="Palatino Linotype"/>
+          <w:b/>
+          <w:sz w:val="20"/>
+          <w:szCs w:val="20"/>
+        </w:rPr>
+        <w:t>(</w:t>
+      </w:r>
+      <w:r>
+        <w:rPr>
+          <w:rFonts w:ascii="Palatino Linotype" w:hAnsi="Palatino Linotype"/>
+          <w:b/>
+          <w:sz w:val="20"/>
+          <w:szCs w:val="20"/>
+        </w:rPr>
+        <w:t>s</w:t>
+      </w:r>
+      <w:r>
+        <w:rPr>
+          <w:rFonts w:ascii="Palatino Linotype" w:hAnsi="Palatino Linotype"/>
+          <w:b/>
+          <w:sz w:val="20"/>
+          <w:szCs w:val="20"/>
+        </w:rPr>
+        <w:t xml:space="preserve">)</w:t>
+      </w:r>
+      <w:r>
+        <w:rPr>
+          <w:rFonts w:ascii="Palatino Linotype" w:hAnsi="Palatino Linotype"/>
+          <w:sz w:val="20"/>
+          <w:szCs w:val="20"/>
+        </w:rPr>
+        <w:t xml:space="preserve"> already served in jail.</w:t>
       </w:r>
       <w:r>
         <w:rPr>
@@ -2412,7 +2485,7 @@
                 <w:sz w:val="20"/>
                 <w:szCs w:val="20"/>
               </w:rPr>
-              <w:t>5</w:t>
+              <w:t>2</w:t>
             </w:r>
             <w:r>
               <w:rPr>

</xml_diff>

<commit_message>
Set transfer_field_data_to_model to strip last period if added in text
</commit_message>
<xml_diff>
--- a/resources/Saved/21CRB01268_Traffic Judgment Entry.docx
+++ b/resources/Saved/21CRB01268_Traffic Judgment Entry.docx
@@ -207,7 +207,7 @@
           <w:szCs w:val="20"/>
         </w:rPr>
         <w:tab/>
-        <w:t>CASE NO</w:t>
+        <w:t xml:space="preserve">CASE NO</w:t>
       </w:r>
       <w:r>
         <w:rPr>
@@ -452,6 +452,7 @@
         <w:jc w:val="center"/>
         <w:rPr>
           <w:rFonts w:ascii="Palatino Linotype" w:hAnsi="Palatino Linotype"/>
+          <w:bCs/>
           <w:sz w:val="20"/>
           <w:szCs w:val="20"/>
         </w:rPr>
@@ -465,7 +466,40 @@
           <w:szCs w:val="20"/>
           <w:u w:val="single"/>
         </w:rPr>
-        <w:t>FINAL JUDGMENT ENTRY</w:t>
+        <w:t>MAGISTRATE</w:t>
+      </w:r>
+      <w:r>
+        <w:rPr>
+          <w:rFonts w:ascii="Palatino Linotype" w:hAnsi="Palatino Linotype"/>
+          <w:b/>
+          <w:bCs/>
+          <w:sz w:val="20"/>
+          <w:szCs w:val="20"/>
+          <w:u w:val="single"/>
+        </w:rPr>
+        <w:t>’S</w:t>
+      </w:r>
+      <w:r>
+        <w:rPr>
+          <w:rFonts w:ascii="Palatino Linotype" w:hAnsi="Palatino Linotype"/>
+          <w:b/>
+          <w:bCs/>
+          <w:sz w:val="20"/>
+          <w:szCs w:val="20"/>
+          <w:u w:val="single"/>
+        </w:rPr>
+        <w:t xml:space="preserve"> </w:t>
+      </w:r>
+      <w:r>
+        <w:rPr>
+          <w:rFonts w:ascii="Palatino Linotype" w:hAnsi="Palatino Linotype"/>
+          <w:b/>
+          <w:bCs/>
+          <w:sz w:val="20"/>
+          <w:szCs w:val="20"/>
+          <w:u w:val="single"/>
+        </w:rPr>
+        <w:t xml:space="preserve">DECISION</w:t>
       </w:r>
     </w:p>
     <w:p>
@@ -487,14 +521,6 @@
         </w:rPr>
         <w:t xml:space="preserve"/>
       </w:r>
-      <w:r>
-        <w:rPr>
-          <w:rFonts w:ascii="Palatino Linotype" w:hAnsi="Palatino Linotype"/>
-          <w:sz w:val="20"/>
-          <w:szCs w:val="20"/>
-        </w:rPr>
-        <w:tab/>
-      </w:r>
     </w:p>
     <w:p>
       <w:pPr>
@@ -550,7 +576,7 @@
           <w:szCs w:val="20"/>
           <w:lang w:val="en-CA"/>
         </w:rPr>
-        <w:t>Defendant appeared in Court</w:t>
+        <w:t xml:space="preserve">Defendant appeared in Court</w:t>
       </w:r>
       <w:r>
         <w:rPr>
@@ -591,7 +617,25 @@
           <w:sz w:val="20"/>
           <w:szCs w:val="20"/>
         </w:rPr>
-        <w:t xml:space="preserve">Defendant waived right to counsel. </w:t>
+        <w:t xml:space="preserve">Defendant waived right to counsel.</w:t>
+      </w:r>
+      <w:r>
+        <w:rPr>
+          <w:rFonts w:ascii="Palatino Linotype" w:hAnsi="Palatino Linotype"/>
+          <w:bCs/>
+          <w:sz w:val="20"/>
+          <w:szCs w:val="20"/>
+        </w:rPr>
+        <w:t xml:space="preserve"> </w:t>
+      </w:r>
+      <w:r>
+        <w:rPr>
+          <w:rFonts w:ascii="Palatino Linotype" w:hAnsi="Palatino Linotype"/>
+          <w:bCs/>
+          <w:sz w:val="20"/>
+          <w:szCs w:val="20"/>
+        </w:rPr>
+        <w:t xml:space="preserve"/>
       </w:r>
       <w:r>
         <w:rPr>
@@ -717,18 +761,8 @@
           <w:sz w:val="20"/>
           <w:szCs w:val="20"/>
         </w:rPr>
-        <w:t xml:space="preserve">The Court, finding that the Defendant entered the plea knowingly, intelligently, and voluntarily, accepted the plea and entered the following </w:t>
-      </w:r>
-      <w:proofErr w:type="gramStart"/>
-      <w:r>
-        <w:rPr>
-          <w:rFonts w:ascii="Palatino Linotype" w:hAnsi="Palatino Linotype"/>
-          <w:sz w:val="20"/>
-          <w:szCs w:val="20"/>
-        </w:rPr>
-        <w:t>sentence:</w:t>
-      </w:r>
-      <w:proofErr w:type="gramEnd"/>
+        <w:t xml:space="preserve">The Court, finding that the Defendant entered the plea knowingly, intelligently, and voluntarily, accepted the plea and entered the following sentence:</w:t>
+      </w:r>
       <w:r>
         <w:rPr>
           <w:rFonts w:ascii="Palatino Linotype" w:hAnsi="Palatino Linotype"/>
@@ -740,21 +774,12 @@
     </w:p>
     <w:p>
       <w:pPr>
-        <w:jc w:val="both"/>
-        <w:rPr>
-          <w:rFonts w:ascii="Palatino Linotype" w:hAnsi="Palatino Linotype"/>
-          <w:sz w:val="20"/>
-          <w:szCs w:val="20"/>
-        </w:rPr>
-      </w:pPr>
-      <w:r>
-        <w:rPr>
-          <w:rFonts w:ascii="Palatino Linotype" w:hAnsi="Palatino Linotype"/>
-          <w:sz w:val="20"/>
-          <w:szCs w:val="20"/>
-        </w:rPr>
-        <w:t xml:space="preserve"/>
-      </w:r>
+        <w:rPr>
+          <w:rFonts w:ascii="Palatino Linotype" w:hAnsi="Palatino Linotype"/>
+          <w:sz w:val="20"/>
+          <w:szCs w:val="20"/>
+        </w:rPr>
+      </w:pPr>
     </w:p>
     <w:tbl>
       <w:tblPr>
@@ -764,7 +789,7 @@
         <w:tblLook w:val="04A0" w:firstRow="1" w:lastRow="0" w:firstColumn="1" w:lastColumn="0" w:noHBand="0" w:noVBand="1"/>
       </w:tblPr>
       <w:tblGrid>
-        <w:gridCol w:w="4642"/>
+        <w:gridCol w:w="4261"/>
         <w:gridCol w:w="4019"/>
       </w:tblGrid>
       <w:tr>
@@ -773,7 +798,7 @@
         </w:trPr>
         <w:tc>
           <w:tcPr>
-            <w:tcW w:w="2182" w:type="dxa"/>
+            <w:tcW w:w="1801" w:type="dxa"/>
           </w:tcPr>
           <w:p>
             <w:pPr>
@@ -805,7 +830,6 @@
                 <w:sz w:val="20"/>
                 <w:szCs w:val="20"/>
               </w:rPr>
-              <w:lastRenderedPageBreak/>
               <w:t>Offense</w:t>
             </w:r>
           </w:p>
@@ -855,7 +879,7 @@
         </w:trPr>
         <w:tc>
           <w:tcPr>
-            <w:tcW w:w="2182" w:type="dxa"/>
+            <w:tcW w:w="1801" w:type="dxa"/>
           </w:tcPr>
           <w:p>
             <w:pPr>
@@ -887,6 +911,7 @@
                 <w:sz w:val="20"/>
                 <w:szCs w:val="20"/>
               </w:rPr>
+              <w:lastRenderedPageBreak/>
               <w:t>Statute/Ord.</w:t>
             </w:r>
           </w:p>
@@ -936,7 +961,7 @@
         </w:trPr>
         <w:tc>
           <w:tcPr>
-            <w:tcW w:w="2182" w:type="dxa"/>
+            <w:tcW w:w="1801" w:type="dxa"/>
           </w:tcPr>
           <w:p>
             <w:pPr>
@@ -1017,7 +1042,7 @@
         </w:trPr>
         <w:tc>
           <w:tcPr>
-            <w:tcW w:w="2182" w:type="dxa"/>
+            <w:tcW w:w="1801" w:type="dxa"/>
           </w:tcPr>
           <w:p>
             <w:pPr>
@@ -1098,7 +1123,7 @@
         </w:trPr>
         <w:tc>
           <w:tcPr>
-            <w:tcW w:w="2182" w:type="dxa"/>
+            <w:tcW w:w="1801" w:type="dxa"/>
           </w:tcPr>
           <w:p>
             <w:pPr>
@@ -1179,7 +1204,7 @@
         </w:trPr>
         <w:tc>
           <w:tcPr>
-            <w:tcW w:w="2182" w:type="dxa"/>
+            <w:tcW w:w="1801" w:type="dxa"/>
           </w:tcPr>
           <w:p>
             <w:pPr>
@@ -1249,7 +1274,7 @@
                 <w:sz w:val="20"/>
                 <w:szCs w:val="20"/>
               </w:rPr>
-              <w:t xml:space="preserve">$ 150</w:t>
+              <w:t xml:space="preserve">$ 0</w:t>
             </w:r>
           </w:p>
         </w:tc>
@@ -1260,7 +1285,7 @@
         </w:trPr>
         <w:tc>
           <w:tcPr>
-            <w:tcW w:w="2182" w:type="dxa"/>
+            <w:tcW w:w="1801" w:type="dxa"/>
           </w:tcPr>
           <w:p>
             <w:pPr>
@@ -1355,188 +1380,6 @@
           </w:p>
         </w:tc>
       </w:tr>
-      <w:tr>
-        <w:trPr>
-          <w:jc w:val="center"/>
-        </w:trPr>
-        <w:tc>
-          <w:tcPr>
-            <w:tcW w:w="2182" w:type="dxa"/>
-          </w:tcPr>
-          <w:p>
-            <w:pPr>
-              <w:tabs>
-                <w:tab w:val="left" w:pos="-1080"/>
-                <w:tab w:val="left" w:pos="-720"/>
-                <w:tab w:val="left" w:pos="0"/>
-                <w:tab w:val="left" w:pos="720"/>
-                <w:tab w:val="left" w:pos="1440"/>
-                <w:tab w:val="left" w:pos="2160"/>
-                <w:tab w:val="left" w:pos="2880"/>
-                <w:tab w:val="left" w:pos="3600"/>
-                <w:tab w:val="left" w:pos="4320"/>
-                <w:tab w:val="left" w:pos="4680"/>
-              </w:tabs>
-              <w:rPr>
-                <w:rFonts w:ascii="Palatino Linotype" w:hAnsi="Palatino Linotype"/>
-                <w:b/>
-                <w:bCs/>
-                <w:sz w:val="20"/>
-                <w:szCs w:val="20"/>
-              </w:rPr>
-            </w:pPr>
-            <w:r>
-              <w:rPr>
-                <w:rFonts w:ascii="Palatino Linotype" w:hAnsi="Palatino Linotype"/>
-                <w:b/>
-                <w:bCs/>
-                <w:sz w:val="20"/>
-                <w:szCs w:val="20"/>
-              </w:rPr>
-              <w:t>Jail Days</w:t>
-            </w:r>
-          </w:p>
-        </w:tc>
-        <w:tc>
-          <w:tcPr>
-            <w:tcW w:w="3289" w:type="dxa"/>
-          </w:tcPr>
-          <w:p>
-            <w:pPr>
-              <w:tabs>
-                <w:tab w:val="left" w:pos="-1080"/>
-                <w:tab w:val="left" w:pos="-720"/>
-                <w:tab w:val="left" w:pos="0"/>
-                <w:tab w:val="left" w:pos="720"/>
-                <w:tab w:val="left" w:pos="1440"/>
-                <w:tab w:val="left" w:pos="2160"/>
-                <w:tab w:val="left" w:pos="2880"/>
-                <w:tab w:val="left" w:pos="3600"/>
-                <w:tab w:val="left" w:pos="4320"/>
-                <w:tab w:val="left" w:pos="4680"/>
-              </w:tabs>
-              <w:rPr>
-                <w:rFonts w:ascii="Palatino Linotype" w:hAnsi="Palatino Linotype"/>
-                <w:b/>
-                <w:bCs/>
-                <w:sz w:val="20"/>
-                <w:szCs w:val="20"/>
-              </w:rPr>
-            </w:pPr>
-            <w:r>
-              <w:rPr>
-                <w:rFonts w:ascii="Palatino Linotype" w:hAnsi="Palatino Linotype"/>
-                <w:b/>
-                <w:bCs/>
-                <w:sz w:val="20"/>
-                <w:szCs w:val="20"/>
-              </w:rPr>
-              <w:t xml:space="preserve">5</w:t>
-            </w:r>
-          </w:p>
-        </w:tc>
-      </w:tr>
-      <w:tr>
-        <w:trPr>
-          <w:jc w:val="center"/>
-        </w:trPr>
-        <w:tc>
-          <w:tcPr>
-            <w:tcW w:w="2182" w:type="dxa"/>
-          </w:tcPr>
-          <w:p>
-            <w:pPr>
-              <w:tabs>
-                <w:tab w:val="left" w:pos="-1080"/>
-                <w:tab w:val="left" w:pos="-720"/>
-                <w:tab w:val="left" w:pos="0"/>
-                <w:tab w:val="left" w:pos="720"/>
-                <w:tab w:val="left" w:pos="1440"/>
-                <w:tab w:val="left" w:pos="2160"/>
-                <w:tab w:val="left" w:pos="2880"/>
-                <w:tab w:val="left" w:pos="3600"/>
-                <w:tab w:val="left" w:pos="4320"/>
-                <w:tab w:val="left" w:pos="4680"/>
-              </w:tabs>
-              <w:rPr>
-                <w:rFonts w:ascii="Palatino Linotype" w:hAnsi="Palatino Linotype"/>
-                <w:b/>
-                <w:bCs/>
-                <w:sz w:val="20"/>
-                <w:szCs w:val="20"/>
-              </w:rPr>
-            </w:pPr>
-            <w:r>
-              <w:rPr>
-                <w:rFonts w:ascii="Palatino Linotype" w:hAnsi="Palatino Linotype"/>
-                <w:b/>
-                <w:bCs/>
-                <w:sz w:val="20"/>
-                <w:szCs w:val="20"/>
-              </w:rPr>
-              <w:t>Jail Days</w:t>
-            </w:r>
-            <w:r>
-              <w:rPr>
-                <w:rFonts w:ascii="Palatino Linotype" w:hAnsi="Palatino Linotype"/>
-                <w:b/>
-                <w:bCs/>
-                <w:sz w:val="20"/>
-                <w:szCs w:val="20"/>
-              </w:rPr>
-              <w:t xml:space="preserve"> </w:t>
-            </w:r>
-            <w:r>
-              <w:rPr>
-                <w:rFonts w:ascii="Palatino Linotype" w:hAnsi="Palatino Linotype"/>
-                <w:b/>
-                <w:bCs/>
-                <w:sz w:val="20"/>
-                <w:szCs w:val="20"/>
-              </w:rPr>
-              <w:t>Suspended</w:t>
-            </w:r>
-          </w:p>
-        </w:tc>
-        <w:tc>
-          <w:tcPr>
-            <w:tcW w:w="3289" w:type="dxa"/>
-          </w:tcPr>
-          <w:p>
-            <w:pPr>
-              <w:tabs>
-                <w:tab w:val="left" w:pos="-1080"/>
-                <w:tab w:val="left" w:pos="-720"/>
-                <w:tab w:val="left" w:pos="0"/>
-                <w:tab w:val="left" w:pos="720"/>
-                <w:tab w:val="left" w:pos="1440"/>
-                <w:tab w:val="left" w:pos="2160"/>
-                <w:tab w:val="left" w:pos="2880"/>
-                <w:tab w:val="left" w:pos="3600"/>
-                <w:tab w:val="left" w:pos="4320"/>
-                <w:tab w:val="left" w:pos="4680"/>
-              </w:tabs>
-              <w:rPr>
-                <w:rFonts w:ascii="Palatino Linotype" w:hAnsi="Palatino Linotype"/>
-                <w:b/>
-                <w:bCs/>
-                <w:sz w:val="20"/>
-                <w:szCs w:val="20"/>
-              </w:rPr>
-            </w:pPr>
-            <w:r>
-              <w:rPr>
-                <w:rFonts w:ascii="Palatino Linotype" w:hAnsi="Palatino Linotype"/>
-                <w:b/>
-                <w:bCs/>
-                <w:sz w:val="20"/>
-                <w:szCs w:val="20"/>
-              </w:rPr>
-              <w:t xml:space="preserve">None</w:t>
-            </w:r>
-          </w:p>
-        </w:tc>
-      </w:tr>
     </w:tbl>
     <w:p>
       <w:pPr>
@@ -1598,43 +1441,16 @@
           <w:szCs w:val="20"/>
           <w:u w:val="single"/>
         </w:rPr>
-        <w:t xml:space="preserve"> </w:t>
-      </w:r>
-      <w:proofErr w:type="gramStart"/>
+        <w:t xml:space="preserve"> case</w:t>
+      </w:r>
       <w:r>
         <w:rPr>
           <w:rFonts w:ascii="Palatino Linotype" w:hAnsi="Palatino Linotype"/>
           <w:bCs/>
           <w:sz w:val="20"/>
           <w:szCs w:val="20"/>
-          <w:u w:val="single"/>
-        </w:rPr>
-        <w:t>case</w:t>
-      </w:r>
-      <w:r>
-        <w:rPr>
-          <w:rFonts w:ascii="Palatino Linotype" w:hAnsi="Palatino Linotype"/>
-          <w:sz w:val="20"/>
-          <w:szCs w:val="20"/>
-        </w:rPr>
-        <w:t xml:space="preserve"/>
-      </w:r>
-      <w:r>
-        <w:rPr>
-          <w:rFonts w:ascii="Palatino Linotype" w:hAnsi="Palatino Linotype"/>
-          <w:bCs/>
-          <w:sz w:val="20"/>
-          <w:szCs w:val="20"/>
         </w:rPr>
         <w:t xml:space="preserve">. </w:t>
-      </w:r>
-      <w:r>
-        <w:rPr>
-          <w:rFonts w:ascii="Palatino Linotype" w:hAnsi="Palatino Linotype"/>
-          <w:sz w:val="20"/>
-          <w:szCs w:val="20"/>
-        </w:rPr>
-        <w:t xml:space="preserve"/>
       </w:r>
       <w:r>
         <w:rPr>
@@ -1668,16 +1484,7 @@
           <w:sz w:val="20"/>
           <w:szCs w:val="20"/>
         </w:rPr>
-        <w:t xml:space="preserve">and</w:t>
-      </w:r>
-      <w:proofErr w:type="gramEnd"/>
-      <w:r>
-        <w:rPr>
-          <w:rFonts w:ascii="Palatino Linotype" w:hAnsi="Palatino Linotype"/>
-          <w:sz w:val="20"/>
-          <w:szCs w:val="20"/>
-        </w:rPr>
-        <w:t xml:space="preserve"> costs</w:t>
+        <w:t xml:space="preserve">and costs</w:t>
       </w:r>
       <w:r>
         <w:rPr>
@@ -1746,16 +1553,7 @@
           <w:sz w:val="20"/>
           <w:szCs w:val="20"/>
         </w:rPr>
-        <w:t xml:space="preserve">and</w:t>
-      </w:r>
-      <w:proofErr w:type="gramEnd"/>
-      <w:r>
-        <w:rPr>
-          <w:rFonts w:ascii="Palatino Linotype" w:hAnsi="Palatino Linotype"/>
-          <w:sz w:val="20"/>
-          <w:szCs w:val="20"/>
-        </w:rPr>
-        <w:t xml:space="preserve"> costs</w:t>
+        <w:t xml:space="preserve">and costs</w:t>
       </w:r>
       <w:r>
         <w:rPr>
@@ -1790,41 +1588,7 @@
           <w:sz w:val="20"/>
           <w:szCs w:val="20"/>
         </w:rPr>
-        <w:t xml:space="preserve">.</w:t>
-      </w:r>
-      <w:r>
-        <w:rPr>
-          <w:rFonts w:ascii="Palatino Linotype" w:hAnsi="Palatino Linotype"/>
-          <w:sz w:val="20"/>
-          <w:szCs w:val="20"/>
-        </w:rPr>
-        <w:t xml:space="preserve"> </w:t>
-      </w:r>
-      <w:bookmarkStart w:id="1" w:name="_GoBack"/>
-      <w:bookmarkEnd w:id="1"/>
-      <w:r>
-        <w:rPr>
-          <w:rFonts w:ascii="Palatino Linotype" w:hAnsi="Palatino Linotype"/>
-          <w:sz w:val="20"/>
-          <w:szCs w:val="20"/>
-        </w:rPr>
-        <w:t xml:space="preserve"/>
-      </w:r>
-      <w:r>
-        <w:rPr>
-          <w:rFonts w:ascii="Palatino Linotype" w:hAnsi="Palatino Linotype"/>
-          <w:sz w:val="20"/>
-          <w:szCs w:val="20"/>
-        </w:rPr>
-        <w:t xml:space="preserve"/>
-      </w:r>
-      <w:r>
-        <w:rPr>
-          <w:rFonts w:ascii="Palatino Linotype" w:hAnsi="Palatino Linotype"/>
-          <w:sz w:val="20"/>
-          <w:szCs w:val="20"/>
-        </w:rPr>
-        <w:t xml:space="preserve"/>
+        <w:t xml:space="preserve">. </w:t>
       </w:r>
       <w:r>
         <w:rPr>
@@ -1886,7 +1650,6 @@
           <w:szCs w:val="20"/>
         </w:rPr>
       </w:pPr>
-      <w:proofErr w:type="gramStart"/>
       <w:r>
         <w:rPr>
           <w:rFonts w:ascii="Palatino Linotype" w:hAnsi="Palatino Linotype"/>
@@ -1894,12 +1657,12 @@
           <w:sz w:val="20"/>
           <w:szCs w:val="20"/>
         </w:rPr>
-        <w:t>Jail Credit for Costs and Fines.</w:t>
-      </w:r>
-      <w:proofErr w:type="gramEnd"/>
-      <w:r>
-        <w:rPr>
-          <w:rFonts w:ascii="Palatino Linotype" w:hAnsi="Palatino Linotype"/>
+        <w:t xml:space="preserve">Other Conditions.</w:t>
+      </w:r>
+      <w:r>
+        <w:rPr>
+          <w:rFonts w:ascii="Palatino Linotype" w:hAnsi="Palatino Linotype"/>
+          <w:b/>
           <w:sz w:val="20"/>
           <w:szCs w:val="20"/>
         </w:rPr>
@@ -1911,109 +1674,15 @@
           <w:sz w:val="20"/>
           <w:szCs w:val="20"/>
         </w:rPr>
-        <w:t xml:space="preserve">Defendant is granted </w:t>
-      </w:r>
-      <w:r>
-        <w:rPr>
-          <w:rFonts w:ascii="Palatino Linotype" w:hAnsi="Palatino Linotype"/>
-          <w:b/>
-          <w:sz w:val="20"/>
-          <w:szCs w:val="20"/>
-        </w:rPr>
-        <w:t xml:space="preserve">credit</w:t>
-      </w:r>
-      <w:r>
-        <w:rPr>
-          <w:rFonts w:ascii="Palatino Linotype" w:hAnsi="Palatino Linotype"/>
-          <w:b/>
-          <w:sz w:val="20"/>
-          <w:szCs w:val="20"/>
-        </w:rPr>
-        <w:t xml:space="preserve"> towards costs and fines at $50/day</w:t>
-      </w:r>
-      <w:r>
-        <w:rPr>
-          <w:rFonts w:ascii="Palatino Linotype" w:hAnsi="Palatino Linotype"/>
-          <w:b/>
-          <w:sz w:val="20"/>
-          <w:szCs w:val="20"/>
-        </w:rPr>
-        <w:t xml:space="preserve"> for 2 day</w:t>
-      </w:r>
-      <w:r>
-        <w:rPr>
-          <w:rFonts w:ascii="Palatino Linotype" w:hAnsi="Palatino Linotype"/>
-          <w:b/>
-          <w:sz w:val="20"/>
-          <w:szCs w:val="20"/>
-        </w:rPr>
-        <w:t>(</w:t>
-      </w:r>
-      <w:r>
-        <w:rPr>
-          <w:rFonts w:ascii="Palatino Linotype" w:hAnsi="Palatino Linotype"/>
-          <w:b/>
-          <w:sz w:val="20"/>
-          <w:szCs w:val="20"/>
-        </w:rPr>
-        <w:t>s</w:t>
-      </w:r>
-      <w:r>
-        <w:rPr>
-          <w:rFonts w:ascii="Palatino Linotype" w:hAnsi="Palatino Linotype"/>
-          <w:b/>
-          <w:sz w:val="20"/>
-          <w:szCs w:val="20"/>
-        </w:rPr>
-        <w:t xml:space="preserve">)</w:t>
-      </w:r>
-      <w:r>
-        <w:rPr>
-          <w:rFonts w:ascii="Palatino Linotype" w:hAnsi="Palatino Linotype"/>
-          <w:sz w:val="20"/>
-          <w:szCs w:val="20"/>
-        </w:rPr>
-        <w:t xml:space="preserve"> already served in jail.</w:t>
-      </w:r>
-      <w:r>
-        <w:rPr>
-          <w:rFonts w:ascii="Palatino Linotype" w:hAnsi="Palatino Linotype"/>
-          <w:sz w:val="20"/>
-          <w:szCs w:val="20"/>
-        </w:rPr>
-        <w:t xml:space="preserve"/>
-      </w:r>
-      <w:r>
-        <w:rPr>
-          <w:rFonts w:ascii="Palatino Linotype" w:hAnsi="Palatino Linotype"/>
-          <w:sz w:val="20"/>
-          <w:szCs w:val="20"/>
-        </w:rPr>
-        <w:t xml:space="preserve"/>
-      </w:r>
-      <w:r>
-        <w:rPr>
-          <w:rFonts w:ascii="Palatino Linotype" w:hAnsi="Palatino Linotype"/>
-          <w:sz w:val="20"/>
-          <w:szCs w:val="20"/>
-        </w:rPr>
-        <w:t xml:space="preserve"/>
-      </w:r>
-      <w:r>
-        <w:rPr>
-          <w:rFonts w:ascii="Palatino Linotype" w:hAnsi="Palatino Linotype"/>
-          <w:sz w:val="20"/>
-          <w:szCs w:val="20"/>
-        </w:rPr>
-        <w:t xml:space="preserve"/>
-      </w:r>
-      <w:r>
-        <w:rPr>
-          <w:rFonts w:ascii="Palatino Linotype" w:hAnsi="Palatino Linotype"/>
-          <w:sz w:val="20"/>
-          <w:szCs w:val="20"/>
-        </w:rPr>
-        <w:t xml:space="preserve"/>
+        <w:t xml:space="preserve">Test.</w:t>
+      </w:r>
+      <w:r>
+        <w:rPr>
+          <w:rFonts w:ascii="Palatino Linotype" w:hAnsi="Palatino Linotype"/>
+          <w:sz w:val="20"/>
+          <w:szCs w:val="20"/>
+        </w:rPr>
+        <w:t xml:space="preserve">.</w:t>
       </w:r>
       <w:r>
         <w:rPr>
@@ -2127,7 +1796,7 @@
           <w:sz w:val="20"/>
           <w:szCs w:val="20"/>
         </w:rPr>
-        <w:t>____________________________________</w:t>
+        <w:t xml:space="preserve">____________________________________</w:t>
       </w:r>
     </w:p>
     <w:p>
@@ -2166,7 +1835,7 @@
           <w:sz w:val="20"/>
           <w:szCs w:val="20"/>
         </w:rPr>
-        <w:t xml:space="preserve">Judge</w:t>
+        <w:t xml:space="preserve">Magistrate</w:t>
       </w:r>
       <w:r>
         <w:rPr>
@@ -2182,7 +1851,7 @@
           <w:sz w:val="20"/>
           <w:szCs w:val="20"/>
         </w:rPr>
-        <w:t xml:space="preserve">Marianne</w:t>
+        <w:t xml:space="preserve">Amanda</w:t>
       </w:r>
       <w:r>
         <w:rPr>
@@ -2198,7 +1867,7 @@
           <w:sz w:val="20"/>
           <w:szCs w:val="20"/>
         </w:rPr>
-        <w:t xml:space="preserve">Hemmeter</w:t>
+        <w:t xml:space="preserve">Bunner</w:t>
       </w:r>
     </w:p>
     <w:p>
@@ -2234,30 +1903,72 @@
     <w:p>
       <w:pPr>
         <w:tabs>
-          <w:tab w:val="left" w:pos="-1080"/>
-          <w:tab w:val="left" w:pos="-720"/>
-          <w:tab w:val="left" w:pos="0"/>
-          <w:tab w:val="left" w:pos="720"/>
-          <w:tab w:val="left" w:pos="1440"/>
-          <w:tab w:val="left" w:pos="2160"/>
-          <w:tab w:val="left" w:pos="2880"/>
-          <w:tab w:val="left" w:pos="3600"/>
-          <w:tab w:val="left" w:pos="4320"/>
-          <w:tab w:val="left" w:pos="4680"/>
+          <w:tab w:val="center" w:pos="4680"/>
         </w:tabs>
-        <w:rPr>
-          <w:rFonts w:ascii="Palatino Linotype" w:hAnsi="Palatino Linotype"/>
-          <w:sz w:val="16"/>
-          <w:szCs w:val="16"/>
-        </w:rPr>
-      </w:pPr>
-      <w:r>
-        <w:rPr>
-          <w:rFonts w:ascii="Palatino Linotype" w:hAnsi="Palatino Linotype"/>
-          <w:sz w:val="16"/>
-          <w:szCs w:val="16"/>
-        </w:rPr>
-        <w:t>Copies served by Dep. Clerk ___________ on the following date ___________ to:</w:t>
+        <w:jc w:val="both"/>
+        <w:rPr>
+          <w:rFonts w:ascii="Palatino Linotype" w:hAnsi="Palatino Linotype"/>
+          <w:b/>
+          <w:bCs/>
+          <w:i/>
+          <w:sz w:val="19"/>
+          <w:szCs w:val="19"/>
+        </w:rPr>
+      </w:pPr>
+      <w:r>
+        <w:rPr>
+          <w:rFonts w:ascii="Palatino Linotype" w:hAnsi="Palatino Linotype"/>
+          <w:b/>
+          <w:bCs/>
+          <w:i/>
+          <w:sz w:val="19"/>
+          <w:szCs w:val="19"/>
+        </w:rPr>
+        <w:t xml:space="preserve">Pursuant to Criminal Rule 19(D) and Traffic Rule 14, written objections to this magistrate’s decision must be filed within </w:t>
+      </w:r>
+      <w:r>
+        <w:rPr>
+          <w:rFonts w:ascii="Palatino Linotype" w:hAnsi="Palatino Linotype"/>
+          <w:b/>
+          <w:bCs/>
+          <w:i/>
+          <w:sz w:val="19"/>
+          <w:szCs w:val="19"/>
+        </w:rPr>
+        <w:t>14</w:t>
+      </w:r>
+      <w:r>
+        <w:rPr>
+          <w:rFonts w:ascii="Palatino Linotype" w:hAnsi="Palatino Linotype"/>
+          <w:b/>
+          <w:bCs/>
+          <w:i/>
+          <w:sz w:val="19"/>
+          <w:szCs w:val="19"/>
+        </w:rPr>
+        <w:t xml:space="preserve"> days of the filing of this decision. Any objections must state with specificity the grounds of the objections. </w:t>
+      </w:r>
+      <w:r>
+        <w:rPr>
+          <w:rFonts w:ascii="Palatino Linotype" w:hAnsi="Palatino Linotype"/>
+          <w:b/>
+          <w:bCs/>
+          <w:i/>
+          <w:sz w:val="19"/>
+          <w:szCs w:val="19"/>
+        </w:rPr>
+        <w:t xml:space="preserve">A party shall not assign as error on appeal the court’s adoption of this decision unless the party timely </w:t>
+      </w:r>
+      <w:r>
+        <w:rPr>
+          <w:rFonts w:ascii="Palatino Linotype" w:hAnsi="Palatino Linotype"/>
+          <w:b/>
+          <w:bCs/>
+          <w:i/>
+          <w:sz w:val="19"/>
+          <w:szCs w:val="19"/>
+        </w:rPr>
+        <w:t xml:space="preserve">files objections.</w:t>
       </w:r>
     </w:p>
     <w:p>
@@ -2276,17 +1987,17 @@
         </w:tabs>
         <w:rPr>
           <w:rFonts w:ascii="Palatino Linotype" w:hAnsi="Palatino Linotype"/>
-          <w:sz w:val="16"/>
-          <w:szCs w:val="16"/>
-        </w:rPr>
-      </w:pPr>
-      <w:r>
-        <w:rPr>
-          <w:rFonts w:ascii="Palatino Linotype" w:hAnsi="Palatino Linotype"/>
-          <w:sz w:val="16"/>
-          <w:szCs w:val="16"/>
-        </w:rPr>
-        <w:t xml:space="preserve">Prosecutor’s Office: PS     OM     EM; Defendant’s Attorney: PS     OM     EM; MICHAEL DOUGLAS: PS     OM     EM;</w:t>
+          <w:sz w:val="20"/>
+          <w:szCs w:val="20"/>
+        </w:rPr>
+      </w:pPr>
+      <w:r>
+        <w:rPr>
+          <w:rFonts w:ascii="Palatino Linotype" w:hAnsi="Palatino Linotype"/>
+          <w:sz w:val="20"/>
+          <w:szCs w:val="20"/>
+        </w:rPr>
+        <w:t xml:space="preserve"/>
       </w:r>
     </w:p>
     <w:p>
@@ -2315,7 +2026,44 @@
           <w:sz w:val="16"/>
           <w:szCs w:val="16"/>
         </w:rPr>
-        <w:t xml:space="preserve"/>
+        <w:t xml:space="preserve">Copies served by Dep. Clerk ___________ on the following date ___________ to:</w:t>
+      </w:r>
+    </w:p>
+    <w:p>
+      <w:pPr>
+        <w:tabs>
+          <w:tab w:val="left" w:pos="-1080"/>
+          <w:tab w:val="left" w:pos="-720"/>
+          <w:tab w:val="left" w:pos="0"/>
+          <w:tab w:val="left" w:pos="720"/>
+          <w:tab w:val="left" w:pos="1440"/>
+          <w:tab w:val="left" w:pos="2160"/>
+          <w:tab w:val="left" w:pos="2880"/>
+          <w:tab w:val="left" w:pos="3600"/>
+          <w:tab w:val="left" w:pos="4320"/>
+          <w:tab w:val="left" w:pos="4680"/>
+        </w:tabs>
+        <w:rPr>
+          <w:rFonts w:ascii="Palatino Linotype" w:hAnsi="Palatino Linotype"/>
+          <w:sz w:val="16"/>
+          <w:szCs w:val="16"/>
+        </w:rPr>
+      </w:pPr>
+      <w:r>
+        <w:rPr>
+          <w:rFonts w:ascii="Palatino Linotype" w:hAnsi="Palatino Linotype"/>
+          <w:sz w:val="16"/>
+          <w:szCs w:val="16"/>
+        </w:rPr>
+        <w:t xml:space="preserve">Prosecutor’s Office: PS     OM     EM; Defendant’s Attorney: PS     OM     EM; MICHAEL DOUGLAS: PS     OM     EM</w:t>
+      </w:r>
+      <w:r>
+        <w:rPr>
+          <w:rFonts w:ascii="Palatino Linotype" w:hAnsi="Palatino Linotype"/>
+          <w:sz w:val="16"/>
+          <w:szCs w:val="16"/>
+        </w:rPr>
+        <w:t xml:space="preserve">;</w:t>
       </w:r>
     </w:p>
     <w:p>
@@ -2389,12 +2137,7 @@
 <w:ftr xmlns:wpc="http://schemas.microsoft.com/office/word/2010/wordprocessingCanvas" xmlns:mc="http://schemas.openxmlformats.org/markup-compatibility/2006" xmlns:o="urn:schemas-microsoft-com:office:office" xmlns:r="http://schemas.openxmlformats.org/officeDocument/2006/relationships" xmlns:m="http://schemas.openxmlformats.org/officeDocument/2006/math" xmlns:v="urn:schemas-microsoft-com:vml" xmlns:wp14="http://schemas.microsoft.com/office/word/2010/wordprocessingDrawing" xmlns:wp="http://schemas.openxmlformats.org/drawingml/2006/wordprocessingDrawing" xmlns:w10="urn:schemas-microsoft-com:office:word" xmlns:w="http://schemas.openxmlformats.org/wordprocessingml/2006/main" xmlns:w14="http://schemas.microsoft.com/office/word/2010/wordml" xmlns:wpg="http://schemas.microsoft.com/office/word/2010/wordprocessingGroup" xmlns:wpi="http://schemas.microsoft.com/office/word/2010/wordprocessingInk" xmlns:wne="http://schemas.microsoft.com/office/word/2006/wordml" xmlns:wps="http://schemas.microsoft.com/office/word/2010/wordprocessingShape" mc:Ignorable="w14 wp14">
   <w:sdt>
     <w:sdtPr>
-      <w:rPr>
-        <w:rFonts w:ascii="Palatino Linotype" w:hAnsi="Palatino Linotype"/>
-        <w:sz w:val="20"/>
-        <w:szCs w:val="20"/>
-      </w:rPr>
-      <w:id w:val="-2099861789"/>
+      <w:id w:val="-1309706245"/>
       <w:docPartObj>
         <w:docPartGallery w:val="Page Numbers (Bottom of Page)"/>
         <w:docPartUnique/>
@@ -2409,13 +2152,19 @@
             <w:sz w:val="20"/>
             <w:szCs w:val="20"/>
           </w:rPr>
-          <w:id w:val="860082579"/>
+          <w:id w:val="98381352"/>
           <w:docPartObj>
             <w:docPartGallery w:val="Page Numbers (Top of Page)"/>
             <w:docPartUnique/>
           </w:docPartObj>
         </w:sdtPr>
-        <w:sdtEndPr/>
+        <w:sdtEndPr>
+          <w:rPr>
+            <w:rFonts w:ascii="Times New Roman" w:hAnsi="Times New Roman"/>
+            <w:sz w:val="24"/>
+            <w:szCs w:val="24"/>
+          </w:rPr>
+        </w:sdtEndPr>
         <w:sdtContent>
           <w:p>
             <w:pPr>
@@ -2544,7 +2293,7 @@
                 <w:sz w:val="20"/>
                 <w:szCs w:val="20"/>
               </w:rPr>
-              <w:t>5</w:t>
+              <w:t>3</w:t>
             </w:r>
             <w:r>
               <w:rPr>
@@ -2572,13 +2321,49 @@
                 <w:sz w:val="20"/>
                 <w:szCs w:val="20"/>
               </w:rPr>
-              <w:t xml:space="preserve">Final Judgment Entry 21CRB01268</w:t>
+              <w:t xml:space="preserve">Magistrate Decision</w:t>
             </w:r>
+            <w:r>
+              <w:rPr>
+                <w:rFonts w:ascii="Palatino Linotype" w:hAnsi="Palatino Linotype"/>
+                <w:sz w:val="20"/>
+                <w:szCs w:val="20"/>
+              </w:rPr>
+              <w:t xml:space="preserve"> 21CRB01268</w:t>
+            </w:r>
+          </w:p>
+          <w:p>
+            <w:pPr>
+              <w:pStyle w:val="Footer"/>
+              <w:jc w:val="right"/>
+            </w:pPr>
           </w:p>
         </w:sdtContent>
       </w:sdt>
     </w:sdtContent>
   </w:sdt>
+  <w:p>
+    <w:pPr>
+      <w:tabs>
+        <w:tab w:val="left" w:pos="-1080"/>
+        <w:tab w:val="left" w:pos="-720"/>
+        <w:tab w:val="left" w:pos="0"/>
+        <w:tab w:val="left" w:pos="720"/>
+        <w:tab w:val="left" w:pos="1440"/>
+        <w:tab w:val="left" w:pos="2160"/>
+        <w:tab w:val="left" w:pos="2880"/>
+        <w:tab w:val="left" w:pos="3600"/>
+        <w:tab w:val="left" w:pos="4320"/>
+        <w:tab w:val="left" w:pos="4680"/>
+      </w:tabs>
+      <w:jc w:val="right"/>
+      <w:rPr>
+        <w:rFonts w:ascii="Palatino Linotype" w:hAnsi="Palatino Linotype"/>
+        <w:sz w:val="20"/>
+        <w:szCs w:val="20"/>
+      </w:rPr>
+    </w:pPr>
+  </w:p>
 </w:ftr>
 </file>
 
@@ -2770,240 +2555,8 @@
       </w:rPr>
     </w:lvl>
   </w:abstractNum>
-  <w:abstractNum w:abstractNumId="1">
-    <w:nsid w:val="279660C9"/>
-    <w:multiLevelType w:val="hybridMultilevel"/>
-    <w:tmpl w:val="672ECC5E"/>
-    <w:lvl w:ilvl="0" w:tplc="04090001">
-      <w:start w:val="1"/>
-      <w:numFmt w:val="bullet"/>
-      <w:lvlText w:val=""/>
-      <w:lvlJc w:val="left"/>
-      <w:pPr>
-        <w:ind w:left="720" w:hanging="360"/>
-      </w:pPr>
-      <w:rPr>
-        <w:rFonts w:ascii="Symbol" w:hAnsi="Symbol" w:hint="default"/>
-      </w:rPr>
-    </w:lvl>
-    <w:lvl w:ilvl="1" w:tplc="04090003" w:tentative="1">
-      <w:start w:val="1"/>
-      <w:numFmt w:val="bullet"/>
-      <w:lvlText w:val="o"/>
-      <w:lvlJc w:val="left"/>
-      <w:pPr>
-        <w:ind w:left="1440" w:hanging="360"/>
-      </w:pPr>
-      <w:rPr>
-        <w:rFonts w:ascii="Courier New" w:hAnsi="Courier New" w:cs="Courier New" w:hint="default"/>
-      </w:rPr>
-    </w:lvl>
-    <w:lvl w:ilvl="2" w:tplc="04090005" w:tentative="1">
-      <w:start w:val="1"/>
-      <w:numFmt w:val="bullet"/>
-      <w:lvlText w:val=""/>
-      <w:lvlJc w:val="left"/>
-      <w:pPr>
-        <w:ind w:left="2160" w:hanging="360"/>
-      </w:pPr>
-      <w:rPr>
-        <w:rFonts w:ascii="Wingdings" w:hAnsi="Wingdings" w:hint="default"/>
-      </w:rPr>
-    </w:lvl>
-    <w:lvl w:ilvl="3" w:tplc="04090001" w:tentative="1">
-      <w:start w:val="1"/>
-      <w:numFmt w:val="bullet"/>
-      <w:lvlText w:val=""/>
-      <w:lvlJc w:val="left"/>
-      <w:pPr>
-        <w:ind w:left="2880" w:hanging="360"/>
-      </w:pPr>
-      <w:rPr>
-        <w:rFonts w:ascii="Symbol" w:hAnsi="Symbol" w:hint="default"/>
-      </w:rPr>
-    </w:lvl>
-    <w:lvl w:ilvl="4" w:tplc="04090003" w:tentative="1">
-      <w:start w:val="1"/>
-      <w:numFmt w:val="bullet"/>
-      <w:lvlText w:val="o"/>
-      <w:lvlJc w:val="left"/>
-      <w:pPr>
-        <w:ind w:left="3600" w:hanging="360"/>
-      </w:pPr>
-      <w:rPr>
-        <w:rFonts w:ascii="Courier New" w:hAnsi="Courier New" w:cs="Courier New" w:hint="default"/>
-      </w:rPr>
-    </w:lvl>
-    <w:lvl w:ilvl="5" w:tplc="04090005" w:tentative="1">
-      <w:start w:val="1"/>
-      <w:numFmt w:val="bullet"/>
-      <w:lvlText w:val=""/>
-      <w:lvlJc w:val="left"/>
-      <w:pPr>
-        <w:ind w:left="4320" w:hanging="360"/>
-      </w:pPr>
-      <w:rPr>
-        <w:rFonts w:ascii="Wingdings" w:hAnsi="Wingdings" w:hint="default"/>
-      </w:rPr>
-    </w:lvl>
-    <w:lvl w:ilvl="6" w:tplc="04090001" w:tentative="1">
-      <w:start w:val="1"/>
-      <w:numFmt w:val="bullet"/>
-      <w:lvlText w:val=""/>
-      <w:lvlJc w:val="left"/>
-      <w:pPr>
-        <w:ind w:left="5040" w:hanging="360"/>
-      </w:pPr>
-      <w:rPr>
-        <w:rFonts w:ascii="Symbol" w:hAnsi="Symbol" w:hint="default"/>
-      </w:rPr>
-    </w:lvl>
-    <w:lvl w:ilvl="7" w:tplc="04090003" w:tentative="1">
-      <w:start w:val="1"/>
-      <w:numFmt w:val="bullet"/>
-      <w:lvlText w:val="o"/>
-      <w:lvlJc w:val="left"/>
-      <w:pPr>
-        <w:ind w:left="5760" w:hanging="360"/>
-      </w:pPr>
-      <w:rPr>
-        <w:rFonts w:ascii="Courier New" w:hAnsi="Courier New" w:cs="Courier New" w:hint="default"/>
-      </w:rPr>
-    </w:lvl>
-    <w:lvl w:ilvl="8" w:tplc="04090005" w:tentative="1">
-      <w:start w:val="1"/>
-      <w:numFmt w:val="bullet"/>
-      <w:lvlText w:val=""/>
-      <w:lvlJc w:val="left"/>
-      <w:pPr>
-        <w:ind w:left="6480" w:hanging="360"/>
-      </w:pPr>
-      <w:rPr>
-        <w:rFonts w:ascii="Wingdings" w:hAnsi="Wingdings" w:hint="default"/>
-      </w:rPr>
-    </w:lvl>
-  </w:abstractNum>
-  <w:abstractNum w:abstractNumId="2">
-    <w:nsid w:val="2E17566E"/>
-    <w:multiLevelType w:val="hybridMultilevel"/>
-    <w:tmpl w:val="00866CE6"/>
-    <w:lvl w:ilvl="0" w:tplc="04090001">
-      <w:start w:val="1"/>
-      <w:numFmt w:val="bullet"/>
-      <w:lvlText w:val=""/>
-      <w:lvlJc w:val="left"/>
-      <w:pPr>
-        <w:ind w:left="779" w:hanging="360"/>
-      </w:pPr>
-      <w:rPr>
-        <w:rFonts w:ascii="Symbol" w:hAnsi="Symbol" w:hint="default"/>
-      </w:rPr>
-    </w:lvl>
-    <w:lvl w:ilvl="1" w:tplc="04090003">
-      <w:start w:val="1"/>
-      <w:numFmt w:val="bullet"/>
-      <w:lvlText w:val="o"/>
-      <w:lvlJc w:val="left"/>
-      <w:pPr>
-        <w:ind w:left="1499" w:hanging="360"/>
-      </w:pPr>
-      <w:rPr>
-        <w:rFonts w:ascii="Courier New" w:hAnsi="Courier New" w:cs="Courier New" w:hint="default"/>
-      </w:rPr>
-    </w:lvl>
-    <w:lvl w:ilvl="2" w:tplc="04090005" w:tentative="1">
-      <w:start w:val="1"/>
-      <w:numFmt w:val="bullet"/>
-      <w:lvlText w:val=""/>
-      <w:lvlJc w:val="left"/>
-      <w:pPr>
-        <w:ind w:left="2219" w:hanging="360"/>
-      </w:pPr>
-      <w:rPr>
-        <w:rFonts w:ascii="Wingdings" w:hAnsi="Wingdings" w:hint="default"/>
-      </w:rPr>
-    </w:lvl>
-    <w:lvl w:ilvl="3" w:tplc="04090001" w:tentative="1">
-      <w:start w:val="1"/>
-      <w:numFmt w:val="bullet"/>
-      <w:lvlText w:val=""/>
-      <w:lvlJc w:val="left"/>
-      <w:pPr>
-        <w:ind w:left="2939" w:hanging="360"/>
-      </w:pPr>
-      <w:rPr>
-        <w:rFonts w:ascii="Symbol" w:hAnsi="Symbol" w:hint="default"/>
-      </w:rPr>
-    </w:lvl>
-    <w:lvl w:ilvl="4" w:tplc="04090003" w:tentative="1">
-      <w:start w:val="1"/>
-      <w:numFmt w:val="bullet"/>
-      <w:lvlText w:val="o"/>
-      <w:lvlJc w:val="left"/>
-      <w:pPr>
-        <w:ind w:left="3659" w:hanging="360"/>
-      </w:pPr>
-      <w:rPr>
-        <w:rFonts w:ascii="Courier New" w:hAnsi="Courier New" w:cs="Courier New" w:hint="default"/>
-      </w:rPr>
-    </w:lvl>
-    <w:lvl w:ilvl="5" w:tplc="04090005" w:tentative="1">
-      <w:start w:val="1"/>
-      <w:numFmt w:val="bullet"/>
-      <w:lvlText w:val=""/>
-      <w:lvlJc w:val="left"/>
-      <w:pPr>
-        <w:ind w:left="4379" w:hanging="360"/>
-      </w:pPr>
-      <w:rPr>
-        <w:rFonts w:ascii="Wingdings" w:hAnsi="Wingdings" w:hint="default"/>
-      </w:rPr>
-    </w:lvl>
-    <w:lvl w:ilvl="6" w:tplc="04090001" w:tentative="1">
-      <w:start w:val="1"/>
-      <w:numFmt w:val="bullet"/>
-      <w:lvlText w:val=""/>
-      <w:lvlJc w:val="left"/>
-      <w:pPr>
-        <w:ind w:left="5099" w:hanging="360"/>
-      </w:pPr>
-      <w:rPr>
-        <w:rFonts w:ascii="Symbol" w:hAnsi="Symbol" w:hint="default"/>
-      </w:rPr>
-    </w:lvl>
-    <w:lvl w:ilvl="7" w:tplc="04090003" w:tentative="1">
-      <w:start w:val="1"/>
-      <w:numFmt w:val="bullet"/>
-      <w:lvlText w:val="o"/>
-      <w:lvlJc w:val="left"/>
-      <w:pPr>
-        <w:ind w:left="5819" w:hanging="360"/>
-      </w:pPr>
-      <w:rPr>
-        <w:rFonts w:ascii="Courier New" w:hAnsi="Courier New" w:cs="Courier New" w:hint="default"/>
-      </w:rPr>
-    </w:lvl>
-    <w:lvl w:ilvl="8" w:tplc="04090005" w:tentative="1">
-      <w:start w:val="1"/>
-      <w:numFmt w:val="bullet"/>
-      <w:lvlText w:val=""/>
-      <w:lvlJc w:val="left"/>
-      <w:pPr>
-        <w:ind w:left="6539" w:hanging="360"/>
-      </w:pPr>
-      <w:rPr>
-        <w:rFonts w:ascii="Wingdings" w:hAnsi="Wingdings" w:hint="default"/>
-      </w:rPr>
-    </w:lvl>
-  </w:abstractNum>
   <w:num w:numId="1">
     <w:abstractNumId w:val="0"/>
-  </w:num>
-  <w:num w:numId="2">
-    <w:abstractNumId w:val="2"/>
-  </w:num>
-  <w:num w:numId="3">
-    <w:abstractNumId w:val="1"/>
   </w:num>
 </w:numbering>
 </file>
@@ -3052,7 +2605,7 @@
     <w:lsdException w:name="Subtitle" w:semiHidden="0" w:uiPriority="11" w:unhideWhenUsed="0" w:qFormat="1"/>
     <w:lsdException w:name="Strong" w:semiHidden="0" w:uiPriority="22" w:unhideWhenUsed="0" w:qFormat="1"/>
     <w:lsdException w:name="Emphasis" w:semiHidden="0" w:uiPriority="20" w:unhideWhenUsed="0" w:qFormat="1"/>
-    <w:lsdException w:name="Table Grid" w:semiHidden="0" w:uiPriority="59" w:unhideWhenUsed="0"/>
+    <w:lsdException w:name="Table Grid" w:uiPriority="59"/>
     <w:lsdException w:name="Placeholder Text" w:unhideWhenUsed="0"/>
     <w:lsdException w:name="No Spacing" w:semiHidden="0" w:uiPriority="1" w:unhideWhenUsed="0" w:qFormat="1"/>
     <w:lsdException w:name="Light Shading" w:semiHidden="0" w:uiPriority="60" w:unhideWhenUsed="0"/>
@@ -3322,49 +2875,6 @@
       <w:contextualSpacing/>
     </w:pPr>
   </w:style>
-  <w:style w:type="character" w:styleId="CommentReference">
-    <w:name w:val="annotation reference"/>
-    <w:basedOn w:val="DefaultParagraphFont"/>
-    <w:uiPriority w:val="99"/>
-    <w:semiHidden/>
-    <w:unhideWhenUsed/>
-    <w:rsid w:val="00A53114"/>
-    <w:rPr>
-      <w:sz w:val="16"/>
-      <w:szCs w:val="16"/>
-    </w:rPr>
-  </w:style>
-  <w:style w:type="paragraph" w:styleId="CommentText">
-    <w:name w:val="annotation text"/>
-    <w:basedOn w:val="Normal"/>
-    <w:link w:val="CommentTextChar"/>
-    <w:uiPriority w:val="99"/>
-    <w:unhideWhenUsed/>
-    <w:rsid w:val="00A53114"/>
-    <w:pPr>
-      <w:widowControl/>
-      <w:autoSpaceDE/>
-      <w:autoSpaceDN/>
-      <w:adjustRightInd/>
-    </w:pPr>
-    <w:rPr>
-      <w:rFonts w:asciiTheme="minorHAnsi" w:eastAsiaTheme="minorHAnsi" w:hAnsiTheme="minorHAnsi" w:cstheme="minorBidi"/>
-      <w:sz w:val="20"/>
-      <w:szCs w:val="20"/>
-    </w:rPr>
-  </w:style>
-  <w:style w:type="character" w:customStyle="1" w:styleId="CommentTextChar">
-    <w:name w:val="Comment Text Char"/>
-    <w:basedOn w:val="DefaultParagraphFont"/>
-    <w:link w:val="CommentText"/>
-    <w:uiPriority w:val="99"/>
-    <w:rsid w:val="00A53114"/>
-    <w:rPr>
-      <w:rFonts w:eastAsiaTheme="minorHAnsi"/>
-      <w:sz w:val="20"/>
-      <w:szCs w:val="20"/>
-    </w:rPr>
-  </w:style>
 </w:styles>
 </file>
 
@@ -3412,7 +2922,7 @@
     <w:lsdException w:name="Subtitle" w:semiHidden="0" w:uiPriority="11" w:unhideWhenUsed="0" w:qFormat="1"/>
     <w:lsdException w:name="Strong" w:semiHidden="0" w:uiPriority="22" w:unhideWhenUsed="0" w:qFormat="1"/>
     <w:lsdException w:name="Emphasis" w:semiHidden="0" w:uiPriority="20" w:unhideWhenUsed="0" w:qFormat="1"/>
-    <w:lsdException w:name="Table Grid" w:semiHidden="0" w:uiPriority="59" w:unhideWhenUsed="0"/>
+    <w:lsdException w:name="Table Grid" w:uiPriority="59"/>
     <w:lsdException w:name="Placeholder Text" w:unhideWhenUsed="0"/>
     <w:lsdException w:name="No Spacing" w:semiHidden="0" w:uiPriority="1" w:unhideWhenUsed="0" w:qFormat="1"/>
     <w:lsdException w:name="Light Shading" w:semiHidden="0" w:uiPriority="60" w:unhideWhenUsed="0"/>
@@ -3681,49 +3191,6 @@
       <w:ind w:left="720"/>
       <w:contextualSpacing/>
     </w:pPr>
-  </w:style>
-  <w:style w:type="character" w:styleId="CommentReference">
-    <w:name w:val="annotation reference"/>
-    <w:basedOn w:val="DefaultParagraphFont"/>
-    <w:uiPriority w:val="99"/>
-    <w:semiHidden/>
-    <w:unhideWhenUsed/>
-    <w:rsid w:val="00A53114"/>
-    <w:rPr>
-      <w:sz w:val="16"/>
-      <w:szCs w:val="16"/>
-    </w:rPr>
-  </w:style>
-  <w:style w:type="paragraph" w:styleId="CommentText">
-    <w:name w:val="annotation text"/>
-    <w:basedOn w:val="Normal"/>
-    <w:link w:val="CommentTextChar"/>
-    <w:uiPriority w:val="99"/>
-    <w:unhideWhenUsed/>
-    <w:rsid w:val="00A53114"/>
-    <w:pPr>
-      <w:widowControl/>
-      <w:autoSpaceDE/>
-      <w:autoSpaceDN/>
-      <w:adjustRightInd/>
-    </w:pPr>
-    <w:rPr>
-      <w:rFonts w:asciiTheme="minorHAnsi" w:eastAsiaTheme="minorHAnsi" w:hAnsiTheme="minorHAnsi" w:cstheme="minorBidi"/>
-      <w:sz w:val="20"/>
-      <w:szCs w:val="20"/>
-    </w:rPr>
-  </w:style>
-  <w:style w:type="character" w:customStyle="1" w:styleId="CommentTextChar">
-    <w:name w:val="Comment Text Char"/>
-    <w:basedOn w:val="DefaultParagraphFont"/>
-    <w:link w:val="CommentText"/>
-    <w:uiPriority w:val="99"/>
-    <w:rsid w:val="00A53114"/>
-    <w:rPr>
-      <w:rFonts w:eastAsiaTheme="minorHAnsi"/>
-      <w:sz w:val="20"/>
-      <w:szCs w:val="20"/>
-    </w:rPr>
   </w:style>
 </w:styles>
 </file>

</xml_diff>

<commit_message>
Jail days InfoChecker generally works - need to tweak.
</commit_message>
<xml_diff>
--- a/resources/Saved/21CRB01268_Traffic Judgment Entry.docx
+++ b/resources/Saved/21CRB01268_Traffic Judgment Entry.docx
@@ -207,7 +207,7 @@
           <w:szCs w:val="20"/>
         </w:rPr>
         <w:tab/>
-        <w:t xml:space="preserve">CASE NO</w:t>
+        <w:t>CASE NO</w:t>
       </w:r>
       <w:r>
         <w:rPr>
@@ -452,7 +452,6 @@
         <w:jc w:val="center"/>
         <w:rPr>
           <w:rFonts w:ascii="Palatino Linotype" w:hAnsi="Palatino Linotype"/>
-          <w:bCs/>
           <w:sz w:val="20"/>
           <w:szCs w:val="20"/>
         </w:rPr>
@@ -466,40 +465,7 @@
           <w:szCs w:val="20"/>
           <w:u w:val="single"/>
         </w:rPr>
-        <w:t>MAGISTRATE</w:t>
-      </w:r>
-      <w:r>
-        <w:rPr>
-          <w:rFonts w:ascii="Palatino Linotype" w:hAnsi="Palatino Linotype"/>
-          <w:b/>
-          <w:bCs/>
-          <w:sz w:val="20"/>
-          <w:szCs w:val="20"/>
-          <w:u w:val="single"/>
-        </w:rPr>
-        <w:t>’S</w:t>
-      </w:r>
-      <w:r>
-        <w:rPr>
-          <w:rFonts w:ascii="Palatino Linotype" w:hAnsi="Palatino Linotype"/>
-          <w:b/>
-          <w:bCs/>
-          <w:sz w:val="20"/>
-          <w:szCs w:val="20"/>
-          <w:u w:val="single"/>
-        </w:rPr>
-        <w:t xml:space="preserve"> </w:t>
-      </w:r>
-      <w:r>
-        <w:rPr>
-          <w:rFonts w:ascii="Palatino Linotype" w:hAnsi="Palatino Linotype"/>
-          <w:b/>
-          <w:bCs/>
-          <w:sz w:val="20"/>
-          <w:szCs w:val="20"/>
-          <w:u w:val="single"/>
-        </w:rPr>
-        <w:t xml:space="preserve">DECISION</w:t>
+        <w:t>FINAL JUDGMENT ENTRY</w:t>
       </w:r>
     </w:p>
     <w:p>
@@ -521,6 +487,14 @@
         </w:rPr>
         <w:t xml:space="preserve"/>
       </w:r>
+      <w:r>
+        <w:rPr>
+          <w:rFonts w:ascii="Palatino Linotype" w:hAnsi="Palatino Linotype"/>
+          <w:sz w:val="20"/>
+          <w:szCs w:val="20"/>
+        </w:rPr>
+        <w:tab/>
+      </w:r>
     </w:p>
     <w:p>
       <w:pPr>
@@ -576,7 +550,7 @@
           <w:szCs w:val="20"/>
           <w:lang w:val="en-CA"/>
         </w:rPr>
-        <w:t xml:space="preserve">Defendant appeared in Court</w:t>
+        <w:t>Defendant appeared in Court</w:t>
       </w:r>
       <w:r>
         <w:rPr>
@@ -617,25 +591,7 @@
           <w:sz w:val="20"/>
           <w:szCs w:val="20"/>
         </w:rPr>
-        <w:t xml:space="preserve">Defendant waived right to counsel.</w:t>
-      </w:r>
-      <w:r>
-        <w:rPr>
-          <w:rFonts w:ascii="Palatino Linotype" w:hAnsi="Palatino Linotype"/>
-          <w:bCs/>
-          <w:sz w:val="20"/>
-          <w:szCs w:val="20"/>
-        </w:rPr>
-        <w:t xml:space="preserve"> </w:t>
-      </w:r>
-      <w:r>
-        <w:rPr>
-          <w:rFonts w:ascii="Palatino Linotype" w:hAnsi="Palatino Linotype"/>
-          <w:bCs/>
-          <w:sz w:val="20"/>
-          <w:szCs w:val="20"/>
-        </w:rPr>
-        <w:t xml:space="preserve"/>
+        <w:t xml:space="preserve">Defendant waived right to counsel. </w:t>
       </w:r>
       <w:r>
         <w:rPr>
@@ -761,8 +717,18 @@
           <w:sz w:val="20"/>
           <w:szCs w:val="20"/>
         </w:rPr>
-        <w:t xml:space="preserve">The Court, finding that the Defendant entered the plea knowingly, intelligently, and voluntarily, accepted the plea and entered the following sentence:</w:t>
-      </w:r>
+        <w:t xml:space="preserve">The Court, finding that the Defendant entered the plea knowingly, intelligently, and voluntarily, accepted the plea and entered the following </w:t>
+      </w:r>
+      <w:proofErr w:type="gramStart"/>
+      <w:r>
+        <w:rPr>
+          <w:rFonts w:ascii="Palatino Linotype" w:hAnsi="Palatino Linotype"/>
+          <w:sz w:val="20"/>
+          <w:szCs w:val="20"/>
+        </w:rPr>
+        <w:t>sentence:</w:t>
+      </w:r>
+      <w:proofErr w:type="gramEnd"/>
       <w:r>
         <w:rPr>
           <w:rFonts w:ascii="Palatino Linotype" w:hAnsi="Palatino Linotype"/>
@@ -774,12 +740,21 @@
     </w:p>
     <w:p>
       <w:pPr>
-        <w:rPr>
-          <w:rFonts w:ascii="Palatino Linotype" w:hAnsi="Palatino Linotype"/>
-          <w:sz w:val="20"/>
-          <w:szCs w:val="20"/>
-        </w:rPr>
-      </w:pPr>
+        <w:jc w:val="both"/>
+        <w:rPr>
+          <w:rFonts w:ascii="Palatino Linotype" w:hAnsi="Palatino Linotype"/>
+          <w:sz w:val="20"/>
+          <w:szCs w:val="20"/>
+        </w:rPr>
+      </w:pPr>
+      <w:r>
+        <w:rPr>
+          <w:rFonts w:ascii="Palatino Linotype" w:hAnsi="Palatino Linotype"/>
+          <w:sz w:val="20"/>
+          <w:szCs w:val="20"/>
+        </w:rPr>
+        <w:t xml:space="preserve"/>
+      </w:r>
     </w:p>
     <w:tbl>
       <w:tblPr>
@@ -789,7 +764,7 @@
         <w:tblLook w:val="04A0" w:firstRow="1" w:lastRow="0" w:firstColumn="1" w:lastColumn="0" w:noHBand="0" w:noVBand="1"/>
       </w:tblPr>
       <w:tblGrid>
-        <w:gridCol w:w="4261"/>
+        <w:gridCol w:w="4642"/>
         <w:gridCol w:w="4019"/>
       </w:tblGrid>
       <w:tr>
@@ -798,7 +773,7 @@
         </w:trPr>
         <w:tc>
           <w:tcPr>
-            <w:tcW w:w="1801" w:type="dxa"/>
+            <w:tcW w:w="2182" w:type="dxa"/>
           </w:tcPr>
           <w:p>
             <w:pPr>
@@ -830,6 +805,7 @@
                 <w:sz w:val="20"/>
                 <w:szCs w:val="20"/>
               </w:rPr>
+              <w:lastRenderedPageBreak/>
               <w:t>Offense</w:t>
             </w:r>
           </w:p>
@@ -879,7 +855,7 @@
         </w:trPr>
         <w:tc>
           <w:tcPr>
-            <w:tcW w:w="1801" w:type="dxa"/>
+            <w:tcW w:w="2182" w:type="dxa"/>
           </w:tcPr>
           <w:p>
             <w:pPr>
@@ -911,7 +887,6 @@
                 <w:sz w:val="20"/>
                 <w:szCs w:val="20"/>
               </w:rPr>
-              <w:lastRenderedPageBreak/>
               <w:t>Statute/Ord.</w:t>
             </w:r>
           </w:p>
@@ -961,7 +936,7 @@
         </w:trPr>
         <w:tc>
           <w:tcPr>
-            <w:tcW w:w="1801" w:type="dxa"/>
+            <w:tcW w:w="2182" w:type="dxa"/>
           </w:tcPr>
           <w:p>
             <w:pPr>
@@ -1042,7 +1017,7 @@
         </w:trPr>
         <w:tc>
           <w:tcPr>
-            <w:tcW w:w="1801" w:type="dxa"/>
+            <w:tcW w:w="2182" w:type="dxa"/>
           </w:tcPr>
           <w:p>
             <w:pPr>
@@ -1123,7 +1098,7 @@
         </w:trPr>
         <w:tc>
           <w:tcPr>
-            <w:tcW w:w="1801" w:type="dxa"/>
+            <w:tcW w:w="2182" w:type="dxa"/>
           </w:tcPr>
           <w:p>
             <w:pPr>
@@ -1204,7 +1179,7 @@
         </w:trPr>
         <w:tc>
           <w:tcPr>
-            <w:tcW w:w="1801" w:type="dxa"/>
+            <w:tcW w:w="2182" w:type="dxa"/>
           </w:tcPr>
           <w:p>
             <w:pPr>
@@ -1274,7 +1249,7 @@
                 <w:sz w:val="20"/>
                 <w:szCs w:val="20"/>
               </w:rPr>
-              <w:t xml:space="preserve">$ 0</w:t>
+              <w:t xml:space="preserve">$ 50</w:t>
             </w:r>
           </w:p>
         </w:tc>
@@ -1285,7 +1260,7 @@
         </w:trPr>
         <w:tc>
           <w:tcPr>
-            <w:tcW w:w="1801" w:type="dxa"/>
+            <w:tcW w:w="2182" w:type="dxa"/>
           </w:tcPr>
           <w:p>
             <w:pPr>
@@ -1375,7 +1350,189 @@
                 <w:sz w:val="20"/>
                 <w:szCs w:val="20"/>
               </w:rPr>
-              <w:t xml:space="preserve">$ 0</w:t>
+              <w:t xml:space="preserve">$ 25</w:t>
+            </w:r>
+          </w:p>
+        </w:tc>
+      </w:tr>
+      <w:tr>
+        <w:trPr>
+          <w:jc w:val="center"/>
+        </w:trPr>
+        <w:tc>
+          <w:tcPr>
+            <w:tcW w:w="2182" w:type="dxa"/>
+          </w:tcPr>
+          <w:p>
+            <w:pPr>
+              <w:tabs>
+                <w:tab w:val="left" w:pos="-1080"/>
+                <w:tab w:val="left" w:pos="-720"/>
+                <w:tab w:val="left" w:pos="0"/>
+                <w:tab w:val="left" w:pos="720"/>
+                <w:tab w:val="left" w:pos="1440"/>
+                <w:tab w:val="left" w:pos="2160"/>
+                <w:tab w:val="left" w:pos="2880"/>
+                <w:tab w:val="left" w:pos="3600"/>
+                <w:tab w:val="left" w:pos="4320"/>
+                <w:tab w:val="left" w:pos="4680"/>
+              </w:tabs>
+              <w:rPr>
+                <w:rFonts w:ascii="Palatino Linotype" w:hAnsi="Palatino Linotype"/>
+                <w:b/>
+                <w:bCs/>
+                <w:sz w:val="20"/>
+                <w:szCs w:val="20"/>
+              </w:rPr>
+            </w:pPr>
+            <w:r>
+              <w:rPr>
+                <w:rFonts w:ascii="Palatino Linotype" w:hAnsi="Palatino Linotype"/>
+                <w:b/>
+                <w:bCs/>
+                <w:sz w:val="20"/>
+                <w:szCs w:val="20"/>
+              </w:rPr>
+              <w:t>Jail Days</w:t>
+            </w:r>
+          </w:p>
+        </w:tc>
+        <w:tc>
+          <w:tcPr>
+            <w:tcW w:w="3289" w:type="dxa"/>
+          </w:tcPr>
+          <w:p>
+            <w:pPr>
+              <w:tabs>
+                <w:tab w:val="left" w:pos="-1080"/>
+                <w:tab w:val="left" w:pos="-720"/>
+                <w:tab w:val="left" w:pos="0"/>
+                <w:tab w:val="left" w:pos="720"/>
+                <w:tab w:val="left" w:pos="1440"/>
+                <w:tab w:val="left" w:pos="2160"/>
+                <w:tab w:val="left" w:pos="2880"/>
+                <w:tab w:val="left" w:pos="3600"/>
+                <w:tab w:val="left" w:pos="4320"/>
+                <w:tab w:val="left" w:pos="4680"/>
+              </w:tabs>
+              <w:rPr>
+                <w:rFonts w:ascii="Palatino Linotype" w:hAnsi="Palatino Linotype"/>
+                <w:b/>
+                <w:bCs/>
+                <w:sz w:val="20"/>
+                <w:szCs w:val="20"/>
+              </w:rPr>
+            </w:pPr>
+            <w:r>
+              <w:rPr>
+                <w:rFonts w:ascii="Palatino Linotype" w:hAnsi="Palatino Linotype"/>
+                <w:b/>
+                <w:bCs/>
+                <w:sz w:val="20"/>
+                <w:szCs w:val="20"/>
+              </w:rPr>
+              <w:t xml:space="preserve">10</w:t>
+            </w:r>
+          </w:p>
+        </w:tc>
+      </w:tr>
+      <w:tr>
+        <w:trPr>
+          <w:jc w:val="center"/>
+        </w:trPr>
+        <w:tc>
+          <w:tcPr>
+            <w:tcW w:w="2182" w:type="dxa"/>
+          </w:tcPr>
+          <w:p>
+            <w:pPr>
+              <w:tabs>
+                <w:tab w:val="left" w:pos="-1080"/>
+                <w:tab w:val="left" w:pos="-720"/>
+                <w:tab w:val="left" w:pos="0"/>
+                <w:tab w:val="left" w:pos="720"/>
+                <w:tab w:val="left" w:pos="1440"/>
+                <w:tab w:val="left" w:pos="2160"/>
+                <w:tab w:val="left" w:pos="2880"/>
+                <w:tab w:val="left" w:pos="3600"/>
+                <w:tab w:val="left" w:pos="4320"/>
+                <w:tab w:val="left" w:pos="4680"/>
+              </w:tabs>
+              <w:rPr>
+                <w:rFonts w:ascii="Palatino Linotype" w:hAnsi="Palatino Linotype"/>
+                <w:b/>
+                <w:bCs/>
+                <w:sz w:val="20"/>
+                <w:szCs w:val="20"/>
+              </w:rPr>
+            </w:pPr>
+            <w:r>
+              <w:rPr>
+                <w:rFonts w:ascii="Palatino Linotype" w:hAnsi="Palatino Linotype"/>
+                <w:b/>
+                <w:bCs/>
+                <w:sz w:val="20"/>
+                <w:szCs w:val="20"/>
+              </w:rPr>
+              <w:t>Jail Days</w:t>
+            </w:r>
+            <w:r>
+              <w:rPr>
+                <w:rFonts w:ascii="Palatino Linotype" w:hAnsi="Palatino Linotype"/>
+                <w:b/>
+                <w:bCs/>
+                <w:sz w:val="20"/>
+                <w:szCs w:val="20"/>
+              </w:rPr>
+              <w:t xml:space="preserve"> </w:t>
+            </w:r>
+            <w:r>
+              <w:rPr>
+                <w:rFonts w:ascii="Palatino Linotype" w:hAnsi="Palatino Linotype"/>
+                <w:b/>
+                <w:bCs/>
+                <w:sz w:val="20"/>
+                <w:szCs w:val="20"/>
+              </w:rPr>
+              <w:t>Suspended</w:t>
+            </w:r>
+          </w:p>
+        </w:tc>
+        <w:tc>
+          <w:tcPr>
+            <w:tcW w:w="3289" w:type="dxa"/>
+          </w:tcPr>
+          <w:p>
+            <w:pPr>
+              <w:tabs>
+                <w:tab w:val="left" w:pos="-1080"/>
+                <w:tab w:val="left" w:pos="-720"/>
+                <w:tab w:val="left" w:pos="0"/>
+                <w:tab w:val="left" w:pos="720"/>
+                <w:tab w:val="left" w:pos="1440"/>
+                <w:tab w:val="left" w:pos="2160"/>
+                <w:tab w:val="left" w:pos="2880"/>
+                <w:tab w:val="left" w:pos="3600"/>
+                <w:tab w:val="left" w:pos="4320"/>
+                <w:tab w:val="left" w:pos="4680"/>
+              </w:tabs>
+              <w:rPr>
+                <w:rFonts w:ascii="Palatino Linotype" w:hAnsi="Palatino Linotype"/>
+                <w:b/>
+                <w:bCs/>
+                <w:sz w:val="20"/>
+                <w:szCs w:val="20"/>
+              </w:rPr>
+            </w:pPr>
+            <w:r>
+              <w:rPr>
+                <w:rFonts w:ascii="Palatino Linotype" w:hAnsi="Palatino Linotype"/>
+                <w:b/>
+                <w:bCs/>
+                <w:sz w:val="20"/>
+                <w:szCs w:val="20"/>
+              </w:rPr>
+              <w:t xml:space="preserve">5</w:t>
             </w:r>
           </w:p>
         </w:tc>
@@ -1441,16 +1598,43 @@
           <w:szCs w:val="20"/>
           <w:u w:val="single"/>
         </w:rPr>
-        <w:t xml:space="preserve"> case</w:t>
-      </w:r>
+        <w:t xml:space="preserve"> </w:t>
+      </w:r>
+      <w:proofErr w:type="gramStart"/>
       <w:r>
         <w:rPr>
           <w:rFonts w:ascii="Palatino Linotype" w:hAnsi="Palatino Linotype"/>
           <w:bCs/>
           <w:sz w:val="20"/>
           <w:szCs w:val="20"/>
+          <w:u w:val="single"/>
+        </w:rPr>
+        <w:t>case</w:t>
+      </w:r>
+      <w:r>
+        <w:rPr>
+          <w:rFonts w:ascii="Palatino Linotype" w:hAnsi="Palatino Linotype"/>
+          <w:sz w:val="20"/>
+          <w:szCs w:val="20"/>
+        </w:rPr>
+        <w:t xml:space="preserve"/>
+      </w:r>
+      <w:r>
+        <w:rPr>
+          <w:rFonts w:ascii="Palatino Linotype" w:hAnsi="Palatino Linotype"/>
+          <w:bCs/>
+          <w:sz w:val="20"/>
+          <w:szCs w:val="20"/>
         </w:rPr>
         <w:t xml:space="preserve">. </w:t>
+      </w:r>
+      <w:r>
+        <w:rPr>
+          <w:rFonts w:ascii="Palatino Linotype" w:hAnsi="Palatino Linotype"/>
+          <w:sz w:val="20"/>
+          <w:szCs w:val="20"/>
+        </w:rPr>
+        <w:t xml:space="preserve"/>
       </w:r>
       <w:r>
         <w:rPr>
@@ -1484,7 +1668,16 @@
           <w:sz w:val="20"/>
           <w:szCs w:val="20"/>
         </w:rPr>
-        <w:t xml:space="preserve">and costs</w:t>
+        <w:t xml:space="preserve">and</w:t>
+      </w:r>
+      <w:proofErr w:type="gramEnd"/>
+      <w:r>
+        <w:rPr>
+          <w:rFonts w:ascii="Palatino Linotype" w:hAnsi="Palatino Linotype"/>
+          <w:sz w:val="20"/>
+          <w:szCs w:val="20"/>
+        </w:rPr>
+        <w:t xml:space="preserve"> costs</w:t>
       </w:r>
       <w:r>
         <w:rPr>
@@ -1553,7 +1746,16 @@
           <w:sz w:val="20"/>
           <w:szCs w:val="20"/>
         </w:rPr>
-        <w:t xml:space="preserve">and costs</w:t>
+        <w:t xml:space="preserve">and</w:t>
+      </w:r>
+      <w:proofErr w:type="gramEnd"/>
+      <w:r>
+        <w:rPr>
+          <w:rFonts w:ascii="Palatino Linotype" w:hAnsi="Palatino Linotype"/>
+          <w:sz w:val="20"/>
+          <w:szCs w:val="20"/>
+        </w:rPr>
+        <w:t xml:space="preserve"> costs</w:t>
       </w:r>
       <w:r>
         <w:rPr>
@@ -1588,7 +1790,47 @@
           <w:sz w:val="20"/>
           <w:szCs w:val="20"/>
         </w:rPr>
-        <w:t xml:space="preserve">. </w:t>
+        <w:t xml:space="preserve">.</w:t>
+      </w:r>
+      <w:r>
+        <w:rPr>
+          <w:rFonts w:ascii="Palatino Linotype" w:hAnsi="Palatino Linotype"/>
+          <w:sz w:val="20"/>
+          <w:szCs w:val="20"/>
+        </w:rPr>
+        <w:t xml:space="preserve"> </w:t>
+      </w:r>
+      <w:r>
+        <w:rPr>
+          <w:rFonts w:ascii="Palatino Linotype" w:hAnsi="Palatino Linotype"/>
+          <w:sz w:val="20"/>
+          <w:szCs w:val="20"/>
+        </w:rPr>
+        <w:t xml:space="preserve"/>
+      </w:r>
+      <w:r>
+        <w:rPr>
+          <w:rFonts w:ascii="Palatino Linotype" w:hAnsi="Palatino Linotype"/>
+          <w:sz w:val="20"/>
+          <w:szCs w:val="20"/>
+        </w:rPr>
+        <w:t xml:space="preserve"/>
+      </w:r>
+      <w:r>
+        <w:rPr>
+          <w:rFonts w:ascii="Palatino Linotype" w:hAnsi="Palatino Linotype"/>
+          <w:sz w:val="20"/>
+          <w:szCs w:val="20"/>
+        </w:rPr>
+        <w:t xml:space="preserve"/>
+      </w:r>
+      <w:r>
+        <w:rPr>
+          <w:rFonts w:ascii="Palatino Linotype" w:hAnsi="Palatino Linotype"/>
+          <w:sz w:val="20"/>
+          <w:szCs w:val="20"/>
+        </w:rPr>
+        <w:t xml:space="preserve"/>
       </w:r>
       <w:r>
         <w:rPr>
@@ -1650,6 +1892,7 @@
           <w:szCs w:val="20"/>
         </w:rPr>
       </w:pPr>
+      <w:proofErr w:type="gramStart"/>
       <w:r>
         <w:rPr>
           <w:rFonts w:ascii="Palatino Linotype" w:hAnsi="Palatino Linotype"/>
@@ -1657,7 +1900,7 @@
           <w:sz w:val="20"/>
           <w:szCs w:val="20"/>
         </w:rPr>
-        <w:t xml:space="preserve">Other Conditions.</w:t>
+        <w:t xml:space="preserve">Jail </w:t>
       </w:r>
       <w:r>
         <w:rPr>
@@ -1666,23 +1909,257 @@
           <w:sz w:val="20"/>
           <w:szCs w:val="20"/>
         </w:rPr>
-        <w:t xml:space="preserve"> </w:t>
-      </w:r>
-      <w:r>
-        <w:rPr>
-          <w:rFonts w:ascii="Palatino Linotype" w:hAnsi="Palatino Linotype"/>
-          <w:sz w:val="20"/>
-          <w:szCs w:val="20"/>
-        </w:rPr>
-        <w:t xml:space="preserve">Test.</w:t>
-      </w:r>
-      <w:r>
-        <w:rPr>
-          <w:rFonts w:ascii="Palatino Linotype" w:hAnsi="Palatino Linotype"/>
-          <w:sz w:val="20"/>
-          <w:szCs w:val="20"/>
-        </w:rPr>
-        <w:t xml:space="preserve">.</w:t>
+        <w:t xml:space="preserve">Reporting</w:t>
+      </w:r>
+      <w:r>
+        <w:rPr>
+          <w:rFonts w:ascii="Palatino Linotype" w:hAnsi="Palatino Linotype"/>
+          <w:b/>
+          <w:sz w:val="20"/>
+          <w:szCs w:val="20"/>
+        </w:rPr>
+        <w:t xml:space="preserve"> Terms.</w:t>
+      </w:r>
+      <w:proofErr w:type="gramEnd"/>
+      <w:r>
+        <w:rPr>
+          <w:rFonts w:ascii="Palatino Linotype" w:hAnsi="Palatino Linotype"/>
+          <w:b/>
+          <w:sz w:val="20"/>
+          <w:szCs w:val="20"/>
+        </w:rPr>
+        <w:t xml:space="preserve">  </w:t>
+      </w:r>
+      <w:r>
+        <w:rPr>
+          <w:rFonts w:ascii="Palatino Linotype" w:hAnsi="Palatino Linotype"/>
+          <w:sz w:val="20"/>
+          <w:szCs w:val="20"/>
+        </w:rPr>
+        <w:t xml:space="preserve"/>
+      </w:r>
+      <w:r>
+        <w:rPr>
+          <w:rFonts w:ascii="Palatino Linotype" w:hAnsi="Palatino Linotype"/>
+          <w:sz w:val="20"/>
+          <w:szCs w:val="20"/>
+        </w:rPr>
+        <w:t xml:space="preserve"/>
+      </w:r>
+      <w:r>
+        <w:rPr>
+          <w:rFonts w:ascii="Palatino Linotype" w:hAnsi="Palatino Linotype"/>
+          <w:sz w:val="20"/>
+          <w:szCs w:val="20"/>
+        </w:rPr>
+        <w:t xml:space="preserve"/>
+      </w:r>
+    </w:p>
+    <w:p>
+      <w:pPr>
+        <w:pStyle w:val="ListParagraph"/>
+        <w:numPr>
+          <w:ilvl w:val="0"/>
+          <w:numId w:val="3"/>
+        </w:numPr>
+        <w:jc w:val="both"/>
+        <w:rPr>
+          <w:rFonts w:ascii="Palatino Linotype" w:hAnsi="Palatino Linotype"/>
+          <w:sz w:val="20"/>
+          <w:szCs w:val="20"/>
+        </w:rPr>
+      </w:pPr>
+      <w:r>
+        <w:rPr>
+          <w:rFonts w:ascii="Palatino Linotype" w:hAnsi="Palatino Linotype"/>
+          <w:sz w:val="20"/>
+          <w:szCs w:val="20"/>
+        </w:rPr>
+        <w:t>Defendant shall report to jail time</w:t>
+      </w:r>
+      <w:r>
+        <w:rPr>
+          <w:rFonts w:ascii="Palatino Linotype" w:hAnsi="Palatino Linotype"/>
+          <w:sz w:val="20"/>
+          <w:szCs w:val="20"/>
+        </w:rPr>
+        <w:t>l</w:t>
+      </w:r>
+      <w:r>
+        <w:rPr>
+          <w:rFonts w:ascii="Palatino Linotype" w:hAnsi="Palatino Linotype"/>
+          <w:sz w:val="20"/>
+          <w:szCs w:val="20"/>
+        </w:rPr>
+        <w:t>y and sober.</w:t>
+      </w:r>
+    </w:p>
+    <w:p>
+      <w:pPr>
+        <w:pStyle w:val="ListParagraph"/>
+        <w:numPr>
+          <w:ilvl w:val="0"/>
+          <w:numId w:val="3"/>
+        </w:numPr>
+        <w:jc w:val="both"/>
+        <w:rPr>
+          <w:rFonts w:ascii="Palatino Linotype" w:hAnsi="Palatino Linotype"/>
+          <w:sz w:val="20"/>
+          <w:szCs w:val="20"/>
+        </w:rPr>
+      </w:pPr>
+      <w:r>
+        <w:rPr>
+          <w:rFonts w:ascii="Palatino Linotype" w:hAnsi="Palatino Linotype"/>
+          <w:sz w:val="20"/>
+          <w:szCs w:val="20"/>
+        </w:rPr>
+        <w:t xml:space="preserve">The jail days imposed shall be served</w:t>
+      </w:r>
+      <w:r>
+        <w:rPr>
+          <w:rFonts w:ascii="Palatino Linotype" w:hAnsi="Palatino Linotype"/>
+          <w:sz w:val="20"/>
+          <w:szCs w:val="20"/>
+        </w:rPr>
+        <w:t xml:space="preserve"> as</w:t>
+      </w:r>
+      <w:r>
+        <w:rPr>
+          <w:rFonts w:ascii="Palatino Linotype" w:hAnsi="Palatino Linotype"/>
+          <w:sz w:val="20"/>
+          <w:szCs w:val="20"/>
+        </w:rPr>
+        <w:t xml:space="preserve"> None. </w:t>
+      </w:r>
+      <w:r>
+        <w:rPr>
+          <w:rFonts w:ascii="Palatino Linotype" w:hAnsi="Palatino Linotype"/>
+          <w:sz w:val="20"/>
+          <w:szCs w:val="20"/>
+        </w:rPr>
+        <w:t xml:space="preserve">None.</w:t>
+      </w:r>
+      <w:r>
+        <w:rPr>
+          <w:rFonts w:ascii="Palatino Linotype" w:hAnsi="Palatino Linotype"/>
+          <w:sz w:val="20"/>
+          <w:szCs w:val="20"/>
+        </w:rPr>
+        <w:t xml:space="preserve"/>
+      </w:r>
+      <w:r>
+        <w:rPr>
+          <w:rFonts w:ascii="Palatino Linotype" w:hAnsi="Palatino Linotype"/>
+          <w:sz w:val="20"/>
+          <w:szCs w:val="20"/>
+        </w:rPr>
+        <w:t xml:space="preserve"/>
+      </w:r>
+      <w:r>
+        <w:rPr>
+          <w:rFonts w:ascii="Palatino Linotype" w:hAnsi="Palatino Linotype"/>
+          <w:sz w:val="20"/>
+          <w:szCs w:val="20"/>
+        </w:rPr>
+        <w:t xml:space="preserve"/>
+      </w:r>
+    </w:p>
+    <w:p>
+      <w:pPr>
+        <w:pStyle w:val="ListParagraph"/>
+        <w:numPr>
+          <w:ilvl w:val="0"/>
+          <w:numId w:val="3"/>
+        </w:numPr>
+        <w:jc w:val="both"/>
+        <w:rPr>
+          <w:rFonts w:ascii="Palatino Linotype" w:hAnsi="Palatino Linotype"/>
+          <w:sz w:val="20"/>
+          <w:szCs w:val="20"/>
+        </w:rPr>
+      </w:pPr>
+      <w:r>
+        <w:rPr>
+          <w:rFonts w:ascii="Palatino Linotype" w:hAnsi="Palatino Linotype"/>
+          <w:sz w:val="20"/>
+          <w:szCs w:val="20"/>
+        </w:rPr>
+        <w:t>Defendant shall timely pay</w:t>
+      </w:r>
+      <w:r>
+        <w:rPr>
+          <w:rFonts w:ascii="Palatino Linotype" w:hAnsi="Palatino Linotype"/>
+          <w:sz w:val="20"/>
+          <w:szCs w:val="20"/>
+        </w:rPr>
+        <w:t>,</w:t>
+      </w:r>
+      <w:r>
+        <w:rPr>
+          <w:rFonts w:ascii="Palatino Linotype" w:hAnsi="Palatino Linotype"/>
+          <w:sz w:val="20"/>
+          <w:szCs w:val="20"/>
+        </w:rPr>
+        <w:t xml:space="preserve"> or dispute</w:t>
+      </w:r>
+      <w:r>
+        <w:rPr>
+          <w:rFonts w:ascii="Palatino Linotype" w:hAnsi="Palatino Linotype"/>
+          <w:sz w:val="20"/>
+          <w:szCs w:val="20"/>
+        </w:rPr>
+        <w:t xml:space="preserve">,</w:t>
+      </w:r>
+      <w:r>
+        <w:rPr>
+          <w:rFonts w:ascii="Palatino Linotype" w:hAnsi="Palatino Linotype"/>
+          <w:sz w:val="20"/>
+          <w:szCs w:val="20"/>
+        </w:rPr>
+        <w:t xml:space="preserve"> confinement costs billed pursuant to R.C. 2929.37 or be subject to certificate of judgment by the Clerk.</w:t>
+      </w:r>
+    </w:p>
+    <w:p>
+      <w:pPr>
+        <w:jc w:val="both"/>
+        <w:rPr>
+          <w:rFonts w:ascii="Palatino Linotype" w:hAnsi="Palatino Linotype"/>
+          <w:sz w:val="20"/>
+          <w:szCs w:val="20"/>
+        </w:rPr>
+      </w:pPr>
+      <w:r>
+        <w:rPr>
+          <w:rFonts w:ascii="Palatino Linotype" w:hAnsi="Palatino Linotype"/>
+          <w:sz w:val="20"/>
+          <w:szCs w:val="20"/>
+        </w:rPr>
+        <w:t xml:space="preserve"/>
+      </w:r>
+      <w:r>
+        <w:rPr>
+          <w:rFonts w:ascii="Palatino Linotype" w:hAnsi="Palatino Linotype"/>
+          <w:sz w:val="20"/>
+          <w:szCs w:val="20"/>
+        </w:rPr>
+        <w:t xml:space="preserve"/>
+      </w:r>
+      <w:r>
+        <w:rPr>
+          <w:rFonts w:ascii="Palatino Linotype" w:hAnsi="Palatino Linotype"/>
+          <w:sz w:val="20"/>
+          <w:szCs w:val="20"/>
+        </w:rPr>
+        <w:t xml:space="preserve"/>
+      </w:r>
+      <w:r>
+        <w:rPr>
+          <w:rFonts w:ascii="Palatino Linotype" w:hAnsi="Palatino Linotype"/>
+          <w:sz w:val="20"/>
+          <w:szCs w:val="20"/>
+        </w:rPr>
+        <w:t xml:space="preserve"/>
       </w:r>
       <w:r>
         <w:rPr>
@@ -1796,7 +2273,7 @@
           <w:sz w:val="20"/>
           <w:szCs w:val="20"/>
         </w:rPr>
-        <w:t xml:space="preserve">____________________________________</w:t>
+        <w:t>____________________________________</w:t>
       </w:r>
     </w:p>
     <w:p>
@@ -1835,7 +2312,7 @@
           <w:sz w:val="20"/>
           <w:szCs w:val="20"/>
         </w:rPr>
-        <w:t xml:space="preserve">Magistrate</w:t>
+        <w:t xml:space="preserve">Judge</w:t>
       </w:r>
       <w:r>
         <w:rPr>
@@ -1851,7 +2328,7 @@
           <w:sz w:val="20"/>
           <w:szCs w:val="20"/>
         </w:rPr>
-        <w:t xml:space="preserve">Amanda</w:t>
+        <w:t xml:space="preserve">Marianne</w:t>
       </w:r>
       <w:r>
         <w:rPr>
@@ -1867,7 +2344,7 @@
           <w:sz w:val="20"/>
           <w:szCs w:val="20"/>
         </w:rPr>
-        <w:t xml:space="preserve">Bunner</w:t>
+        <w:t xml:space="preserve">Hemmeter</w:t>
       </w:r>
     </w:p>
     <w:p>
@@ -1903,72 +2380,30 @@
     <w:p>
       <w:pPr>
         <w:tabs>
-          <w:tab w:val="center" w:pos="4680"/>
+          <w:tab w:val="left" w:pos="-1080"/>
+          <w:tab w:val="left" w:pos="-720"/>
+          <w:tab w:val="left" w:pos="0"/>
+          <w:tab w:val="left" w:pos="720"/>
+          <w:tab w:val="left" w:pos="1440"/>
+          <w:tab w:val="left" w:pos="2160"/>
+          <w:tab w:val="left" w:pos="2880"/>
+          <w:tab w:val="left" w:pos="3600"/>
+          <w:tab w:val="left" w:pos="4320"/>
+          <w:tab w:val="left" w:pos="4680"/>
         </w:tabs>
-        <w:jc w:val="both"/>
-        <w:rPr>
-          <w:rFonts w:ascii="Palatino Linotype" w:hAnsi="Palatino Linotype"/>
-          <w:b/>
-          <w:bCs/>
-          <w:i/>
-          <w:sz w:val="19"/>
-          <w:szCs w:val="19"/>
-        </w:rPr>
-      </w:pPr>
-      <w:r>
-        <w:rPr>
-          <w:rFonts w:ascii="Palatino Linotype" w:hAnsi="Palatino Linotype"/>
-          <w:b/>
-          <w:bCs/>
-          <w:i/>
-          <w:sz w:val="19"/>
-          <w:szCs w:val="19"/>
-        </w:rPr>
-        <w:t xml:space="preserve">Pursuant to Criminal Rule 19(D) and Traffic Rule 14, written objections to this magistrate’s decision must be filed within </w:t>
-      </w:r>
-      <w:r>
-        <w:rPr>
-          <w:rFonts w:ascii="Palatino Linotype" w:hAnsi="Palatino Linotype"/>
-          <w:b/>
-          <w:bCs/>
-          <w:i/>
-          <w:sz w:val="19"/>
-          <w:szCs w:val="19"/>
-        </w:rPr>
-        <w:t>14</w:t>
-      </w:r>
-      <w:r>
-        <w:rPr>
-          <w:rFonts w:ascii="Palatino Linotype" w:hAnsi="Palatino Linotype"/>
-          <w:b/>
-          <w:bCs/>
-          <w:i/>
-          <w:sz w:val="19"/>
-          <w:szCs w:val="19"/>
-        </w:rPr>
-        <w:t xml:space="preserve"> days of the filing of this decision. Any objections must state with specificity the grounds of the objections. </w:t>
-      </w:r>
-      <w:r>
-        <w:rPr>
-          <w:rFonts w:ascii="Palatino Linotype" w:hAnsi="Palatino Linotype"/>
-          <w:b/>
-          <w:bCs/>
-          <w:i/>
-          <w:sz w:val="19"/>
-          <w:szCs w:val="19"/>
-        </w:rPr>
-        <w:t xml:space="preserve">A party shall not assign as error on appeal the court’s adoption of this decision unless the party timely </w:t>
-      </w:r>
-      <w:r>
-        <w:rPr>
-          <w:rFonts w:ascii="Palatino Linotype" w:hAnsi="Palatino Linotype"/>
-          <w:b/>
-          <w:bCs/>
-          <w:i/>
-          <w:sz w:val="19"/>
-          <w:szCs w:val="19"/>
-        </w:rPr>
-        <w:t xml:space="preserve">files objections.</w:t>
+        <w:rPr>
+          <w:rFonts w:ascii="Palatino Linotype" w:hAnsi="Palatino Linotype"/>
+          <w:sz w:val="16"/>
+          <w:szCs w:val="16"/>
+        </w:rPr>
+      </w:pPr>
+      <w:r>
+        <w:rPr>
+          <w:rFonts w:ascii="Palatino Linotype" w:hAnsi="Palatino Linotype"/>
+          <w:sz w:val="16"/>
+          <w:szCs w:val="16"/>
+        </w:rPr>
+        <w:t>Copies served by Dep. Clerk ___________ on the following date ___________ to:</w:t>
       </w:r>
     </w:p>
     <w:p>
@@ -1987,17 +2422,17 @@
         </w:tabs>
         <w:rPr>
           <w:rFonts w:ascii="Palatino Linotype" w:hAnsi="Palatino Linotype"/>
-          <w:sz w:val="20"/>
-          <w:szCs w:val="20"/>
-        </w:rPr>
-      </w:pPr>
-      <w:r>
-        <w:rPr>
-          <w:rFonts w:ascii="Palatino Linotype" w:hAnsi="Palatino Linotype"/>
-          <w:sz w:val="20"/>
-          <w:szCs w:val="20"/>
-        </w:rPr>
-        <w:t xml:space="preserve"/>
+          <w:sz w:val="16"/>
+          <w:szCs w:val="16"/>
+        </w:rPr>
+      </w:pPr>
+      <w:r>
+        <w:rPr>
+          <w:rFonts w:ascii="Palatino Linotype" w:hAnsi="Palatino Linotype"/>
+          <w:sz w:val="16"/>
+          <w:szCs w:val="16"/>
+        </w:rPr>
+        <w:t xml:space="preserve">Prosecutor’s Office: PS     OM     EM; Defendant’s Attorney: PS     OM     EM; MICHAEL DOUGLAS: PS     OM     EM;</w:t>
       </w:r>
     </w:p>
     <w:p>
@@ -2026,44 +2461,7 @@
           <w:sz w:val="16"/>
           <w:szCs w:val="16"/>
         </w:rPr>
-        <w:t xml:space="preserve">Copies served by Dep. Clerk ___________ on the following date ___________ to:</w:t>
-      </w:r>
-    </w:p>
-    <w:p>
-      <w:pPr>
-        <w:tabs>
-          <w:tab w:val="left" w:pos="-1080"/>
-          <w:tab w:val="left" w:pos="-720"/>
-          <w:tab w:val="left" w:pos="0"/>
-          <w:tab w:val="left" w:pos="720"/>
-          <w:tab w:val="left" w:pos="1440"/>
-          <w:tab w:val="left" w:pos="2160"/>
-          <w:tab w:val="left" w:pos="2880"/>
-          <w:tab w:val="left" w:pos="3600"/>
-          <w:tab w:val="left" w:pos="4320"/>
-          <w:tab w:val="left" w:pos="4680"/>
-        </w:tabs>
-        <w:rPr>
-          <w:rFonts w:ascii="Palatino Linotype" w:hAnsi="Palatino Linotype"/>
-          <w:sz w:val="16"/>
-          <w:szCs w:val="16"/>
-        </w:rPr>
-      </w:pPr>
-      <w:r>
-        <w:rPr>
-          <w:rFonts w:ascii="Palatino Linotype" w:hAnsi="Palatino Linotype"/>
-          <w:sz w:val="16"/>
-          <w:szCs w:val="16"/>
-        </w:rPr>
-        <w:t xml:space="preserve">Prosecutor’s Office: PS     OM     EM; Defendant’s Attorney: PS     OM     EM; MICHAEL DOUGLAS: PS     OM     EM</w:t>
-      </w:r>
-      <w:r>
-        <w:rPr>
-          <w:rFonts w:ascii="Palatino Linotype" w:hAnsi="Palatino Linotype"/>
-          <w:sz w:val="16"/>
-          <w:szCs w:val="16"/>
-        </w:rPr>
-        <w:t xml:space="preserve">;</w:t>
+        <w:t xml:space="preserve"/>
       </w:r>
     </w:p>
     <w:p>
@@ -2137,7 +2535,12 @@
 <w:ftr xmlns:wpc="http://schemas.microsoft.com/office/word/2010/wordprocessingCanvas" xmlns:mc="http://schemas.openxmlformats.org/markup-compatibility/2006" xmlns:o="urn:schemas-microsoft-com:office:office" xmlns:r="http://schemas.openxmlformats.org/officeDocument/2006/relationships" xmlns:m="http://schemas.openxmlformats.org/officeDocument/2006/math" xmlns:v="urn:schemas-microsoft-com:vml" xmlns:wp14="http://schemas.microsoft.com/office/word/2010/wordprocessingDrawing" xmlns:wp="http://schemas.openxmlformats.org/drawingml/2006/wordprocessingDrawing" xmlns:w10="urn:schemas-microsoft-com:office:word" xmlns:w="http://schemas.openxmlformats.org/wordprocessingml/2006/main" xmlns:w14="http://schemas.microsoft.com/office/word/2010/wordml" xmlns:wpg="http://schemas.microsoft.com/office/word/2010/wordprocessingGroup" xmlns:wpi="http://schemas.microsoft.com/office/word/2010/wordprocessingInk" xmlns:wne="http://schemas.microsoft.com/office/word/2006/wordml" xmlns:wps="http://schemas.microsoft.com/office/word/2010/wordprocessingShape" mc:Ignorable="w14 wp14">
   <w:sdt>
     <w:sdtPr>
-      <w:id w:val="-1309706245"/>
+      <w:rPr>
+        <w:rFonts w:ascii="Palatino Linotype" w:hAnsi="Palatino Linotype"/>
+        <w:sz w:val="20"/>
+        <w:szCs w:val="20"/>
+      </w:rPr>
+      <w:id w:val="-2099861789"/>
       <w:docPartObj>
         <w:docPartGallery w:val="Page Numbers (Bottom of Page)"/>
         <w:docPartUnique/>
@@ -2152,19 +2555,13 @@
             <w:sz w:val="20"/>
             <w:szCs w:val="20"/>
           </w:rPr>
-          <w:id w:val="98381352"/>
+          <w:id w:val="860082579"/>
           <w:docPartObj>
             <w:docPartGallery w:val="Page Numbers (Top of Page)"/>
             <w:docPartUnique/>
           </w:docPartObj>
         </w:sdtPr>
-        <w:sdtEndPr>
-          <w:rPr>
-            <w:rFonts w:ascii="Times New Roman" w:hAnsi="Times New Roman"/>
-            <w:sz w:val="24"/>
-            <w:szCs w:val="24"/>
-          </w:rPr>
-        </w:sdtEndPr>
+        <w:sdtEndPr/>
         <w:sdtContent>
           <w:p>
             <w:pPr>
@@ -2293,7 +2690,7 @@
                 <w:sz w:val="20"/>
                 <w:szCs w:val="20"/>
               </w:rPr>
-              <w:t>3</w:t>
+              <w:t>5</w:t>
             </w:r>
             <w:r>
               <w:rPr>
@@ -2321,49 +2718,13 @@
                 <w:sz w:val="20"/>
                 <w:szCs w:val="20"/>
               </w:rPr>
-              <w:t xml:space="preserve">Magistrate Decision</w:t>
+              <w:t xml:space="preserve">Final Judgment Entry 21CRB01268</w:t>
             </w:r>
-            <w:r>
-              <w:rPr>
-                <w:rFonts w:ascii="Palatino Linotype" w:hAnsi="Palatino Linotype"/>
-                <w:sz w:val="20"/>
-                <w:szCs w:val="20"/>
-              </w:rPr>
-              <w:t xml:space="preserve"> 21CRB01268</w:t>
-            </w:r>
-          </w:p>
-          <w:p>
-            <w:pPr>
-              <w:pStyle w:val="Footer"/>
-              <w:jc w:val="right"/>
-            </w:pPr>
           </w:p>
         </w:sdtContent>
       </w:sdt>
     </w:sdtContent>
   </w:sdt>
-  <w:p>
-    <w:pPr>
-      <w:tabs>
-        <w:tab w:val="left" w:pos="-1080"/>
-        <w:tab w:val="left" w:pos="-720"/>
-        <w:tab w:val="left" w:pos="0"/>
-        <w:tab w:val="left" w:pos="720"/>
-        <w:tab w:val="left" w:pos="1440"/>
-        <w:tab w:val="left" w:pos="2160"/>
-        <w:tab w:val="left" w:pos="2880"/>
-        <w:tab w:val="left" w:pos="3600"/>
-        <w:tab w:val="left" w:pos="4320"/>
-        <w:tab w:val="left" w:pos="4680"/>
-      </w:tabs>
-      <w:jc w:val="right"/>
-      <w:rPr>
-        <w:rFonts w:ascii="Palatino Linotype" w:hAnsi="Palatino Linotype"/>
-        <w:sz w:val="20"/>
-        <w:szCs w:val="20"/>
-      </w:rPr>
-    </w:pPr>
-  </w:p>
 </w:ftr>
 </file>
 
@@ -2555,8 +2916,240 @@
       </w:rPr>
     </w:lvl>
   </w:abstractNum>
+  <w:abstractNum w:abstractNumId="1">
+    <w:nsid w:val="279660C9"/>
+    <w:multiLevelType w:val="hybridMultilevel"/>
+    <w:tmpl w:val="672ECC5E"/>
+    <w:lvl w:ilvl="0" w:tplc="04090001">
+      <w:start w:val="1"/>
+      <w:numFmt w:val="bullet"/>
+      <w:lvlText w:val=""/>
+      <w:lvlJc w:val="left"/>
+      <w:pPr>
+        <w:ind w:left="720" w:hanging="360"/>
+      </w:pPr>
+      <w:rPr>
+        <w:rFonts w:ascii="Symbol" w:hAnsi="Symbol" w:hint="default"/>
+      </w:rPr>
+    </w:lvl>
+    <w:lvl w:ilvl="1" w:tplc="04090003" w:tentative="1">
+      <w:start w:val="1"/>
+      <w:numFmt w:val="bullet"/>
+      <w:lvlText w:val="o"/>
+      <w:lvlJc w:val="left"/>
+      <w:pPr>
+        <w:ind w:left="1440" w:hanging="360"/>
+      </w:pPr>
+      <w:rPr>
+        <w:rFonts w:ascii="Courier New" w:hAnsi="Courier New" w:cs="Courier New" w:hint="default"/>
+      </w:rPr>
+    </w:lvl>
+    <w:lvl w:ilvl="2" w:tplc="04090005" w:tentative="1">
+      <w:start w:val="1"/>
+      <w:numFmt w:val="bullet"/>
+      <w:lvlText w:val=""/>
+      <w:lvlJc w:val="left"/>
+      <w:pPr>
+        <w:ind w:left="2160" w:hanging="360"/>
+      </w:pPr>
+      <w:rPr>
+        <w:rFonts w:ascii="Wingdings" w:hAnsi="Wingdings" w:hint="default"/>
+      </w:rPr>
+    </w:lvl>
+    <w:lvl w:ilvl="3" w:tplc="04090001" w:tentative="1">
+      <w:start w:val="1"/>
+      <w:numFmt w:val="bullet"/>
+      <w:lvlText w:val=""/>
+      <w:lvlJc w:val="left"/>
+      <w:pPr>
+        <w:ind w:left="2880" w:hanging="360"/>
+      </w:pPr>
+      <w:rPr>
+        <w:rFonts w:ascii="Symbol" w:hAnsi="Symbol" w:hint="default"/>
+      </w:rPr>
+    </w:lvl>
+    <w:lvl w:ilvl="4" w:tplc="04090003" w:tentative="1">
+      <w:start w:val="1"/>
+      <w:numFmt w:val="bullet"/>
+      <w:lvlText w:val="o"/>
+      <w:lvlJc w:val="left"/>
+      <w:pPr>
+        <w:ind w:left="3600" w:hanging="360"/>
+      </w:pPr>
+      <w:rPr>
+        <w:rFonts w:ascii="Courier New" w:hAnsi="Courier New" w:cs="Courier New" w:hint="default"/>
+      </w:rPr>
+    </w:lvl>
+    <w:lvl w:ilvl="5" w:tplc="04090005" w:tentative="1">
+      <w:start w:val="1"/>
+      <w:numFmt w:val="bullet"/>
+      <w:lvlText w:val=""/>
+      <w:lvlJc w:val="left"/>
+      <w:pPr>
+        <w:ind w:left="4320" w:hanging="360"/>
+      </w:pPr>
+      <w:rPr>
+        <w:rFonts w:ascii="Wingdings" w:hAnsi="Wingdings" w:hint="default"/>
+      </w:rPr>
+    </w:lvl>
+    <w:lvl w:ilvl="6" w:tplc="04090001" w:tentative="1">
+      <w:start w:val="1"/>
+      <w:numFmt w:val="bullet"/>
+      <w:lvlText w:val=""/>
+      <w:lvlJc w:val="left"/>
+      <w:pPr>
+        <w:ind w:left="5040" w:hanging="360"/>
+      </w:pPr>
+      <w:rPr>
+        <w:rFonts w:ascii="Symbol" w:hAnsi="Symbol" w:hint="default"/>
+      </w:rPr>
+    </w:lvl>
+    <w:lvl w:ilvl="7" w:tplc="04090003" w:tentative="1">
+      <w:start w:val="1"/>
+      <w:numFmt w:val="bullet"/>
+      <w:lvlText w:val="o"/>
+      <w:lvlJc w:val="left"/>
+      <w:pPr>
+        <w:ind w:left="5760" w:hanging="360"/>
+      </w:pPr>
+      <w:rPr>
+        <w:rFonts w:ascii="Courier New" w:hAnsi="Courier New" w:cs="Courier New" w:hint="default"/>
+      </w:rPr>
+    </w:lvl>
+    <w:lvl w:ilvl="8" w:tplc="04090005" w:tentative="1">
+      <w:start w:val="1"/>
+      <w:numFmt w:val="bullet"/>
+      <w:lvlText w:val=""/>
+      <w:lvlJc w:val="left"/>
+      <w:pPr>
+        <w:ind w:left="6480" w:hanging="360"/>
+      </w:pPr>
+      <w:rPr>
+        <w:rFonts w:ascii="Wingdings" w:hAnsi="Wingdings" w:hint="default"/>
+      </w:rPr>
+    </w:lvl>
+  </w:abstractNum>
+  <w:abstractNum w:abstractNumId="2">
+    <w:nsid w:val="2E17566E"/>
+    <w:multiLevelType w:val="hybridMultilevel"/>
+    <w:tmpl w:val="00866CE6"/>
+    <w:lvl w:ilvl="0" w:tplc="04090001">
+      <w:start w:val="1"/>
+      <w:numFmt w:val="bullet"/>
+      <w:lvlText w:val=""/>
+      <w:lvlJc w:val="left"/>
+      <w:pPr>
+        <w:ind w:left="779" w:hanging="360"/>
+      </w:pPr>
+      <w:rPr>
+        <w:rFonts w:ascii="Symbol" w:hAnsi="Symbol" w:hint="default"/>
+      </w:rPr>
+    </w:lvl>
+    <w:lvl w:ilvl="1" w:tplc="04090003">
+      <w:start w:val="1"/>
+      <w:numFmt w:val="bullet"/>
+      <w:lvlText w:val="o"/>
+      <w:lvlJc w:val="left"/>
+      <w:pPr>
+        <w:ind w:left="1499" w:hanging="360"/>
+      </w:pPr>
+      <w:rPr>
+        <w:rFonts w:ascii="Courier New" w:hAnsi="Courier New" w:cs="Courier New" w:hint="default"/>
+      </w:rPr>
+    </w:lvl>
+    <w:lvl w:ilvl="2" w:tplc="04090005" w:tentative="1">
+      <w:start w:val="1"/>
+      <w:numFmt w:val="bullet"/>
+      <w:lvlText w:val=""/>
+      <w:lvlJc w:val="left"/>
+      <w:pPr>
+        <w:ind w:left="2219" w:hanging="360"/>
+      </w:pPr>
+      <w:rPr>
+        <w:rFonts w:ascii="Wingdings" w:hAnsi="Wingdings" w:hint="default"/>
+      </w:rPr>
+    </w:lvl>
+    <w:lvl w:ilvl="3" w:tplc="04090001" w:tentative="1">
+      <w:start w:val="1"/>
+      <w:numFmt w:val="bullet"/>
+      <w:lvlText w:val=""/>
+      <w:lvlJc w:val="left"/>
+      <w:pPr>
+        <w:ind w:left="2939" w:hanging="360"/>
+      </w:pPr>
+      <w:rPr>
+        <w:rFonts w:ascii="Symbol" w:hAnsi="Symbol" w:hint="default"/>
+      </w:rPr>
+    </w:lvl>
+    <w:lvl w:ilvl="4" w:tplc="04090003" w:tentative="1">
+      <w:start w:val="1"/>
+      <w:numFmt w:val="bullet"/>
+      <w:lvlText w:val="o"/>
+      <w:lvlJc w:val="left"/>
+      <w:pPr>
+        <w:ind w:left="3659" w:hanging="360"/>
+      </w:pPr>
+      <w:rPr>
+        <w:rFonts w:ascii="Courier New" w:hAnsi="Courier New" w:cs="Courier New" w:hint="default"/>
+      </w:rPr>
+    </w:lvl>
+    <w:lvl w:ilvl="5" w:tplc="04090005" w:tentative="1">
+      <w:start w:val="1"/>
+      <w:numFmt w:val="bullet"/>
+      <w:lvlText w:val=""/>
+      <w:lvlJc w:val="left"/>
+      <w:pPr>
+        <w:ind w:left="4379" w:hanging="360"/>
+      </w:pPr>
+      <w:rPr>
+        <w:rFonts w:ascii="Wingdings" w:hAnsi="Wingdings" w:hint="default"/>
+      </w:rPr>
+    </w:lvl>
+    <w:lvl w:ilvl="6" w:tplc="04090001" w:tentative="1">
+      <w:start w:val="1"/>
+      <w:numFmt w:val="bullet"/>
+      <w:lvlText w:val=""/>
+      <w:lvlJc w:val="left"/>
+      <w:pPr>
+        <w:ind w:left="5099" w:hanging="360"/>
+      </w:pPr>
+      <w:rPr>
+        <w:rFonts w:ascii="Symbol" w:hAnsi="Symbol" w:hint="default"/>
+      </w:rPr>
+    </w:lvl>
+    <w:lvl w:ilvl="7" w:tplc="04090003" w:tentative="1">
+      <w:start w:val="1"/>
+      <w:numFmt w:val="bullet"/>
+      <w:lvlText w:val="o"/>
+      <w:lvlJc w:val="left"/>
+      <w:pPr>
+        <w:ind w:left="5819" w:hanging="360"/>
+      </w:pPr>
+      <w:rPr>
+        <w:rFonts w:ascii="Courier New" w:hAnsi="Courier New" w:cs="Courier New" w:hint="default"/>
+      </w:rPr>
+    </w:lvl>
+    <w:lvl w:ilvl="8" w:tplc="04090005" w:tentative="1">
+      <w:start w:val="1"/>
+      <w:numFmt w:val="bullet"/>
+      <w:lvlText w:val=""/>
+      <w:lvlJc w:val="left"/>
+      <w:pPr>
+        <w:ind w:left="6539" w:hanging="360"/>
+      </w:pPr>
+      <w:rPr>
+        <w:rFonts w:ascii="Wingdings" w:hAnsi="Wingdings" w:hint="default"/>
+      </w:rPr>
+    </w:lvl>
+  </w:abstractNum>
   <w:num w:numId="1">
     <w:abstractNumId w:val="0"/>
+  </w:num>
+  <w:num w:numId="2">
+    <w:abstractNumId w:val="2"/>
+  </w:num>
+  <w:num w:numId="3">
+    <w:abstractNumId w:val="1"/>
   </w:num>
 </w:numbering>
 </file>
@@ -2605,7 +3198,7 @@
     <w:lsdException w:name="Subtitle" w:semiHidden="0" w:uiPriority="11" w:unhideWhenUsed="0" w:qFormat="1"/>
     <w:lsdException w:name="Strong" w:semiHidden="0" w:uiPriority="22" w:unhideWhenUsed="0" w:qFormat="1"/>
     <w:lsdException w:name="Emphasis" w:semiHidden="0" w:uiPriority="20" w:unhideWhenUsed="0" w:qFormat="1"/>
-    <w:lsdException w:name="Table Grid" w:uiPriority="59"/>
+    <w:lsdException w:name="Table Grid" w:semiHidden="0" w:uiPriority="59" w:unhideWhenUsed="0"/>
     <w:lsdException w:name="Placeholder Text" w:unhideWhenUsed="0"/>
     <w:lsdException w:name="No Spacing" w:semiHidden="0" w:uiPriority="1" w:unhideWhenUsed="0" w:qFormat="1"/>
     <w:lsdException w:name="Light Shading" w:semiHidden="0" w:uiPriority="60" w:unhideWhenUsed="0"/>
@@ -2875,6 +3468,49 @@
       <w:contextualSpacing/>
     </w:pPr>
   </w:style>
+  <w:style w:type="character" w:styleId="CommentReference">
+    <w:name w:val="annotation reference"/>
+    <w:basedOn w:val="DefaultParagraphFont"/>
+    <w:uiPriority w:val="99"/>
+    <w:semiHidden/>
+    <w:unhideWhenUsed/>
+    <w:rsid w:val="00A53114"/>
+    <w:rPr>
+      <w:sz w:val="16"/>
+      <w:szCs w:val="16"/>
+    </w:rPr>
+  </w:style>
+  <w:style w:type="paragraph" w:styleId="CommentText">
+    <w:name w:val="annotation text"/>
+    <w:basedOn w:val="Normal"/>
+    <w:link w:val="CommentTextChar"/>
+    <w:uiPriority w:val="99"/>
+    <w:unhideWhenUsed/>
+    <w:rsid w:val="00A53114"/>
+    <w:pPr>
+      <w:widowControl/>
+      <w:autoSpaceDE/>
+      <w:autoSpaceDN/>
+      <w:adjustRightInd/>
+    </w:pPr>
+    <w:rPr>
+      <w:rFonts w:asciiTheme="minorHAnsi" w:eastAsiaTheme="minorHAnsi" w:hAnsiTheme="minorHAnsi" w:cstheme="minorBidi"/>
+      <w:sz w:val="20"/>
+      <w:szCs w:val="20"/>
+    </w:rPr>
+  </w:style>
+  <w:style w:type="character" w:customStyle="1" w:styleId="CommentTextChar">
+    <w:name w:val="Comment Text Char"/>
+    <w:basedOn w:val="DefaultParagraphFont"/>
+    <w:link w:val="CommentText"/>
+    <w:uiPriority w:val="99"/>
+    <w:rsid w:val="00A53114"/>
+    <w:rPr>
+      <w:rFonts w:eastAsiaTheme="minorHAnsi"/>
+      <w:sz w:val="20"/>
+      <w:szCs w:val="20"/>
+    </w:rPr>
+  </w:style>
 </w:styles>
 </file>
 
@@ -2922,7 +3558,7 @@
     <w:lsdException w:name="Subtitle" w:semiHidden="0" w:uiPriority="11" w:unhideWhenUsed="0" w:qFormat="1"/>
     <w:lsdException w:name="Strong" w:semiHidden="0" w:uiPriority="22" w:unhideWhenUsed="0" w:qFormat="1"/>
     <w:lsdException w:name="Emphasis" w:semiHidden="0" w:uiPriority="20" w:unhideWhenUsed="0" w:qFormat="1"/>
-    <w:lsdException w:name="Table Grid" w:uiPriority="59"/>
+    <w:lsdException w:name="Table Grid" w:semiHidden="0" w:uiPriority="59" w:unhideWhenUsed="0"/>
     <w:lsdException w:name="Placeholder Text" w:unhideWhenUsed="0"/>
     <w:lsdException w:name="No Spacing" w:semiHidden="0" w:uiPriority="1" w:unhideWhenUsed="0" w:qFormat="1"/>
     <w:lsdException w:name="Light Shading" w:semiHidden="0" w:uiPriority="60" w:unhideWhenUsed="0"/>
@@ -3191,6 +3827,49 @@
       <w:ind w:left="720"/>
       <w:contextualSpacing/>
     </w:pPr>
+  </w:style>
+  <w:style w:type="character" w:styleId="CommentReference">
+    <w:name w:val="annotation reference"/>
+    <w:basedOn w:val="DefaultParagraphFont"/>
+    <w:uiPriority w:val="99"/>
+    <w:semiHidden/>
+    <w:unhideWhenUsed/>
+    <w:rsid w:val="00A53114"/>
+    <w:rPr>
+      <w:sz w:val="16"/>
+      <w:szCs w:val="16"/>
+    </w:rPr>
+  </w:style>
+  <w:style w:type="paragraph" w:styleId="CommentText">
+    <w:name w:val="annotation text"/>
+    <w:basedOn w:val="Normal"/>
+    <w:link w:val="CommentTextChar"/>
+    <w:uiPriority w:val="99"/>
+    <w:unhideWhenUsed/>
+    <w:rsid w:val="00A53114"/>
+    <w:pPr>
+      <w:widowControl/>
+      <w:autoSpaceDE/>
+      <w:autoSpaceDN/>
+      <w:adjustRightInd/>
+    </w:pPr>
+    <w:rPr>
+      <w:rFonts w:asciiTheme="minorHAnsi" w:eastAsiaTheme="minorHAnsi" w:hAnsiTheme="minorHAnsi" w:cstheme="minorBidi"/>
+      <w:sz w:val="20"/>
+      <w:szCs w:val="20"/>
+    </w:rPr>
+  </w:style>
+  <w:style w:type="character" w:customStyle="1" w:styleId="CommentTextChar">
+    <w:name w:val="Comment Text Char"/>
+    <w:basedOn w:val="DefaultParagraphFont"/>
+    <w:link w:val="CommentText"/>
+    <w:uiPriority w:val="99"/>
+    <w:rsid w:val="00A53114"/>
+    <w:rPr>
+      <w:rFonts w:eastAsiaTheme="minorHAnsi"/>
+      <w:sz w:val="20"/>
+      <w:szCs w:val="20"/>
+    </w:rPr>
   </w:style>
 </w:styles>
 </file>

</xml_diff>

<commit_message>
Updated service on jail to include sentencing.
</commit_message>
<xml_diff>
--- a/resources/Saved/21CRB01268_Traffic Judgment Entry.docx
+++ b/resources/Saved/21CRB01268_Traffic Judgment Entry.docx
@@ -574,7 +574,7 @@
           <w:sz w:val="20"/>
           <w:szCs w:val="20"/>
         </w:rPr>
-        <w:t xml:space="preserve"> on February 23, 2022.</w:t>
+        <w:t xml:space="preserve"> on February 24, 2022.</w:t>
       </w:r>
       <w:r>
         <w:rPr>
@@ -1626,7 +1626,7 @@
           <w:sz w:val="20"/>
           <w:szCs w:val="20"/>
         </w:rPr>
-        <w:t xml:space="preserve">. </w:t>
+        <w:t xml:space="preserve"/>
       </w:r>
       <w:r>
         <w:rPr>
@@ -1782,7 +1782,7 @@
           <w:sz w:val="20"/>
           <w:szCs w:val="20"/>
         </w:rPr>
-        <w:t xml:space="preserve">February 23, 2022</w:t>
+        <w:t xml:space="preserve">February 24, 2022</w:t>
       </w:r>
       <w:r>
         <w:rPr>
@@ -1799,38 +1799,6 @@
           <w:szCs w:val="20"/>
         </w:rPr>
         <w:t xml:space="preserve"> </w:t>
-      </w:r>
-      <w:r>
-        <w:rPr>
-          <w:rFonts w:ascii="Palatino Linotype" w:hAnsi="Palatino Linotype"/>
-          <w:sz w:val="20"/>
-          <w:szCs w:val="20"/>
-        </w:rPr>
-        <w:t xml:space="preserve"/>
-      </w:r>
-      <w:r>
-        <w:rPr>
-          <w:rFonts w:ascii="Palatino Linotype" w:hAnsi="Palatino Linotype"/>
-          <w:sz w:val="20"/>
-          <w:szCs w:val="20"/>
-        </w:rPr>
-        <w:t xml:space="preserve"/>
-      </w:r>
-      <w:r>
-        <w:rPr>
-          <w:rFonts w:ascii="Palatino Linotype" w:hAnsi="Palatino Linotype"/>
-          <w:sz w:val="20"/>
-          <w:szCs w:val="20"/>
-        </w:rPr>
-        <w:t xml:space="preserve"/>
-      </w:r>
-      <w:r>
-        <w:rPr>
-          <w:rFonts w:ascii="Palatino Linotype" w:hAnsi="Palatino Linotype"/>
-          <w:sz w:val="20"/>
-          <w:szCs w:val="20"/>
-        </w:rPr>
-        <w:t xml:space="preserve"/>
       </w:r>
       <w:r>
         <w:rPr>
@@ -1892,7 +1860,6 @@
           <w:szCs w:val="20"/>
         </w:rPr>
       </w:pPr>
-      <w:proofErr w:type="gramStart"/>
       <w:r>
         <w:rPr>
           <w:rFonts w:ascii="Palatino Linotype" w:hAnsi="Palatino Linotype"/>
@@ -1909,7 +1876,7 @@
           <w:sz w:val="20"/>
           <w:szCs w:val="20"/>
         </w:rPr>
-        <w:t xml:space="preserve">Reporting</w:t>
+        <w:t xml:space="preserve">Continued </w:t>
       </w:r>
       <w:r>
         <w:rPr>
@@ -1918,17 +1885,92 @@
           <w:sz w:val="20"/>
           <w:szCs w:val="20"/>
         </w:rPr>
-        <w:t xml:space="preserve"> Terms.</w:t>
-      </w:r>
-      <w:proofErr w:type="gramEnd"/>
+        <w:t>Commitment Terms.</w:t>
+      </w:r>
+      <w:r>
+        <w:rPr>
+          <w:rFonts w:ascii="Palatino Linotype" w:hAnsi="Palatino Linotype"/>
+          <w:sz w:val="20"/>
+          <w:szCs w:val="20"/>
+        </w:rPr>
+        <w:t xml:space="preserve"> The Defendant is currently in jail </w:t>
+      </w:r>
+      <w:r>
+        <w:rPr>
+          <w:rFonts w:ascii="Palatino Linotype" w:hAnsi="Palatino Linotype"/>
+          <w:sz w:val="20"/>
+          <w:szCs w:val="20"/>
+        </w:rPr>
+        <w:t xml:space="preserve">and shall serve the remainder of the jail days imposed by this order.</w:t>
+      </w:r>
+      <w:r>
+        <w:rPr>
+          <w:rFonts w:ascii="Palatino Linotype" w:hAnsi="Palatino Linotype"/>
+          <w:sz w:val="20"/>
+          <w:szCs w:val="20"/>
+        </w:rPr>
+        <w:t xml:space="preserve"> </w:t>
+      </w:r>
+      <w:r>
+        <w:rPr>
+          <w:rFonts w:ascii="Palatino Linotype" w:hAnsi="Palatino Linotype"/>
+          <w:sz w:val="20"/>
+          <w:szCs w:val="20"/>
+        </w:rPr>
+        <w:t xml:space="preserve"/>
+      </w:r>
+      <w:r>
+        <w:rPr>
+          <w:rFonts w:ascii="Palatino Linotype" w:hAnsi="Palatino Linotype"/>
+          <w:sz w:val="20"/>
+          <w:szCs w:val="20"/>
+        </w:rPr>
+        <w:t xml:space="preserve">Defendant shall receive credit </w:t>
+      </w:r>
+      <w:r>
+        <w:rPr>
+          <w:rFonts w:ascii="Palatino Linotype" w:hAnsi="Palatino Linotype"/>
+          <w:sz w:val="20"/>
+          <w:szCs w:val="20"/>
+        </w:rPr>
+        <w:t xml:space="preserve">for </w:t>
+      </w:r>
       <w:r>
         <w:rPr>
           <w:rFonts w:ascii="Palatino Linotype" w:hAnsi="Palatino Linotype"/>
           <w:b/>
-          <w:sz w:val="20"/>
-          <w:szCs w:val="20"/>
-        </w:rPr>
-        <w:t xml:space="preserve">  </w:t>
+          <w:bCs/>
+          <w:sz w:val="20"/>
+          <w:szCs w:val="20"/>
+        </w:rPr>
+        <w:t xml:space="preserve">3 </w:t>
+      </w:r>
+      <w:r>
+        <w:rPr>
+          <w:rFonts w:ascii="Palatino Linotype" w:hAnsi="Palatino Linotype"/>
+          <w:b/>
+          <w:bCs/>
+          <w:sz w:val="20"/>
+          <w:szCs w:val="20"/>
+        </w:rPr>
+        <w:t xml:space="preserve">days</w:t>
+      </w:r>
+      <w:r>
+        <w:rPr>
+          <w:rFonts w:ascii="Palatino Linotype" w:hAnsi="Palatino Linotype"/>
+          <w:bCs/>
+          <w:sz w:val="20"/>
+          <w:szCs w:val="20"/>
+        </w:rPr>
+        <w:t xml:space="preserve"> already served in jail</w:t>
+      </w:r>
+      <w:r>
+        <w:rPr>
+          <w:rFonts w:ascii="Palatino Linotype" w:hAnsi="Palatino Linotype"/>
+          <w:sz w:val="20"/>
+          <w:szCs w:val="20"/>
+        </w:rPr>
+        <w:t xml:space="preserve">. </w:t>
       </w:r>
       <w:r>
         <w:rPr>
@@ -1954,181 +1996,6 @@
         </w:rPr>
         <w:t xml:space="preserve"/>
       </w:r>
-    </w:p>
-    <w:p>
-      <w:pPr>
-        <w:pStyle w:val="ListParagraph"/>
-        <w:numPr>
-          <w:ilvl w:val="0"/>
-          <w:numId w:val="3"/>
-        </w:numPr>
-        <w:jc w:val="both"/>
-        <w:rPr>
-          <w:rFonts w:ascii="Palatino Linotype" w:hAnsi="Palatino Linotype"/>
-          <w:sz w:val="20"/>
-          <w:szCs w:val="20"/>
-        </w:rPr>
-      </w:pPr>
-      <w:r>
-        <w:rPr>
-          <w:rFonts w:ascii="Palatino Linotype" w:hAnsi="Palatino Linotype"/>
-          <w:sz w:val="20"/>
-          <w:szCs w:val="20"/>
-        </w:rPr>
-        <w:t>Defendant shall report to jail time</w:t>
-      </w:r>
-      <w:r>
-        <w:rPr>
-          <w:rFonts w:ascii="Palatino Linotype" w:hAnsi="Palatino Linotype"/>
-          <w:sz w:val="20"/>
-          <w:szCs w:val="20"/>
-        </w:rPr>
-        <w:t>l</w:t>
-      </w:r>
-      <w:r>
-        <w:rPr>
-          <w:rFonts w:ascii="Palatino Linotype" w:hAnsi="Palatino Linotype"/>
-          <w:sz w:val="20"/>
-          <w:szCs w:val="20"/>
-        </w:rPr>
-        <w:t>y and sober.</w:t>
-      </w:r>
-    </w:p>
-    <w:p>
-      <w:pPr>
-        <w:pStyle w:val="ListParagraph"/>
-        <w:numPr>
-          <w:ilvl w:val="0"/>
-          <w:numId w:val="3"/>
-        </w:numPr>
-        <w:jc w:val="both"/>
-        <w:rPr>
-          <w:rFonts w:ascii="Palatino Linotype" w:hAnsi="Palatino Linotype"/>
-          <w:sz w:val="20"/>
-          <w:szCs w:val="20"/>
-        </w:rPr>
-      </w:pPr>
-      <w:r>
-        <w:rPr>
-          <w:rFonts w:ascii="Palatino Linotype" w:hAnsi="Palatino Linotype"/>
-          <w:sz w:val="20"/>
-          <w:szCs w:val="20"/>
-        </w:rPr>
-        <w:t xml:space="preserve">The jail days imposed shall be served</w:t>
-      </w:r>
-      <w:r>
-        <w:rPr>
-          <w:rFonts w:ascii="Palatino Linotype" w:hAnsi="Palatino Linotype"/>
-          <w:sz w:val="20"/>
-          <w:szCs w:val="20"/>
-        </w:rPr>
-        <w:t xml:space="preserve"> as</w:t>
-      </w:r>
-      <w:r>
-        <w:rPr>
-          <w:rFonts w:ascii="Palatino Linotype" w:hAnsi="Palatino Linotype"/>
-          <w:sz w:val="20"/>
-          <w:szCs w:val="20"/>
-        </w:rPr>
-        <w:t xml:space="preserve"> None. </w:t>
-      </w:r>
-      <w:r>
-        <w:rPr>
-          <w:rFonts w:ascii="Palatino Linotype" w:hAnsi="Palatino Linotype"/>
-          <w:sz w:val="20"/>
-          <w:szCs w:val="20"/>
-        </w:rPr>
-        <w:t xml:space="preserve">None.</w:t>
-      </w:r>
-      <w:r>
-        <w:rPr>
-          <w:rFonts w:ascii="Palatino Linotype" w:hAnsi="Palatino Linotype"/>
-          <w:sz w:val="20"/>
-          <w:szCs w:val="20"/>
-        </w:rPr>
-        <w:t xml:space="preserve"/>
-      </w:r>
-      <w:r>
-        <w:rPr>
-          <w:rFonts w:ascii="Palatino Linotype" w:hAnsi="Palatino Linotype"/>
-          <w:sz w:val="20"/>
-          <w:szCs w:val="20"/>
-        </w:rPr>
-        <w:t xml:space="preserve"/>
-      </w:r>
-      <w:r>
-        <w:rPr>
-          <w:rFonts w:ascii="Palatino Linotype" w:hAnsi="Palatino Linotype"/>
-          <w:sz w:val="20"/>
-          <w:szCs w:val="20"/>
-        </w:rPr>
-        <w:t xml:space="preserve"/>
-      </w:r>
-    </w:p>
-    <w:p>
-      <w:pPr>
-        <w:pStyle w:val="ListParagraph"/>
-        <w:numPr>
-          <w:ilvl w:val="0"/>
-          <w:numId w:val="3"/>
-        </w:numPr>
-        <w:jc w:val="both"/>
-        <w:rPr>
-          <w:rFonts w:ascii="Palatino Linotype" w:hAnsi="Palatino Linotype"/>
-          <w:sz w:val="20"/>
-          <w:szCs w:val="20"/>
-        </w:rPr>
-      </w:pPr>
-      <w:r>
-        <w:rPr>
-          <w:rFonts w:ascii="Palatino Linotype" w:hAnsi="Palatino Linotype"/>
-          <w:sz w:val="20"/>
-          <w:szCs w:val="20"/>
-        </w:rPr>
-        <w:t>Defendant shall timely pay</w:t>
-      </w:r>
-      <w:r>
-        <w:rPr>
-          <w:rFonts w:ascii="Palatino Linotype" w:hAnsi="Palatino Linotype"/>
-          <w:sz w:val="20"/>
-          <w:szCs w:val="20"/>
-        </w:rPr>
-        <w:t>,</w:t>
-      </w:r>
-      <w:r>
-        <w:rPr>
-          <w:rFonts w:ascii="Palatino Linotype" w:hAnsi="Palatino Linotype"/>
-          <w:sz w:val="20"/>
-          <w:szCs w:val="20"/>
-        </w:rPr>
-        <w:t xml:space="preserve"> or dispute</w:t>
-      </w:r>
-      <w:r>
-        <w:rPr>
-          <w:rFonts w:ascii="Palatino Linotype" w:hAnsi="Palatino Linotype"/>
-          <w:sz w:val="20"/>
-          <w:szCs w:val="20"/>
-        </w:rPr>
-        <w:t xml:space="preserve">,</w:t>
-      </w:r>
-      <w:r>
-        <w:rPr>
-          <w:rFonts w:ascii="Palatino Linotype" w:hAnsi="Palatino Linotype"/>
-          <w:sz w:val="20"/>
-          <w:szCs w:val="20"/>
-        </w:rPr>
-        <w:t xml:space="preserve"> confinement costs billed pursuant to R.C. 2929.37 or be subject to certificate of judgment by the Clerk.</w:t>
-      </w:r>
-    </w:p>
-    <w:p>
-      <w:pPr>
-        <w:jc w:val="both"/>
-        <w:rPr>
-          <w:rFonts w:ascii="Palatino Linotype" w:hAnsi="Palatino Linotype"/>
-          <w:sz w:val="20"/>
-          <w:szCs w:val="20"/>
-        </w:rPr>
-      </w:pPr>
       <w:r>
         <w:rPr>
           <w:rFonts w:ascii="Palatino Linotype" w:hAnsi="Palatino Linotype"/>
@@ -2432,7 +2299,15 @@
           <w:sz w:val="16"/>
           <w:szCs w:val="16"/>
         </w:rPr>
-        <w:t xml:space="preserve">Prosecutor’s Office: PS     OM     EM; Defendant’s Attorney: PS     OM     EM; MICHAEL DOUGLAS: PS     OM     EM;</w:t>
+        <w:t xml:space="preserve">Prosecutor’s Office: PS    </w:t>
+      </w:r>
+      <w:r>
+        <w:rPr>
+          <w:rFonts w:ascii="Palatino Linotype" w:hAnsi="Palatino Linotype"/>
+          <w:sz w:val="16"/>
+          <w:szCs w:val="16"/>
+        </w:rPr>
+        <w:t xml:space="preserve">OM     EM; Defendant’s Attorney: PS     OM     EM; MICHAEL DOUGLAS: PS     OM     EM;</w:t>
       </w:r>
     </w:p>
     <w:p>
@@ -2462,6 +2337,30 @@
           <w:szCs w:val="16"/>
         </w:rPr>
         <w:t xml:space="preserve"/>
+      </w:r>
+      <w:r>
+        <w:rPr>
+          <w:rFonts w:ascii="Palatino Linotype" w:hAnsi="Palatino Linotype"/>
+          <w:sz w:val="16"/>
+          <w:szCs w:val="16"/>
+        </w:rPr>
+        <w:t xml:space="preserve"/>
+      </w:r>
+      <w:r>
+        <w:rPr>
+          <w:rFonts w:ascii="Palatino Linotype" w:hAnsi="Palatino Linotype"/>
+          <w:sz w:val="16"/>
+          <w:szCs w:val="16"/>
+        </w:rPr>
+        <w:t xml:space="preserve">County Jail: PS   </w:t>
+      </w:r>
+      <w:r>
+        <w:rPr>
+          <w:rFonts w:ascii="Palatino Linotype" w:hAnsi="Palatino Linotype"/>
+          <w:sz w:val="16"/>
+          <w:szCs w:val="16"/>
+        </w:rPr>
+        <w:t xml:space="preserve">EM;</w:t>
       </w:r>
     </w:p>
     <w:p>
@@ -2631,7 +2530,7 @@
                 <w:sz w:val="20"/>
                 <w:szCs w:val="20"/>
               </w:rPr>
-              <w:t>2</w:t>
+              <w:t>5</w:t>
             </w:r>
             <w:r>
               <w:rPr>

</xml_diff>

<commit_message>
Working on Jail Credit and Terms.
</commit_message>
<xml_diff>
--- a/resources/Saved/21CRB01268_Traffic Judgment Entry.docx
+++ b/resources/Saved/21CRB01268_Traffic Judgment Entry.docx
@@ -1,6 +1,6 @@
 
 <file path=word/document.xml><?xml version="1.0" encoding="utf-8"?>
-<w:document xmlns:wpc="http://schemas.microsoft.com/office/word/2010/wordprocessingCanvas" xmlns:cx="http://schemas.microsoft.com/office/drawing/2014/chartex" xmlns:cx1="http://schemas.microsoft.com/office/drawing/2015/9/8/chartex" xmlns:cx2="http://schemas.microsoft.com/office/drawing/2015/10/21/chartex" xmlns:cx3="http://schemas.microsoft.com/office/drawing/2016/5/9/chartex" xmlns:cx4="http://schemas.microsoft.com/office/drawing/2016/5/10/chartex" xmlns:cx5="http://schemas.microsoft.com/office/drawing/2016/5/11/chartex" xmlns:cx6="http://schemas.microsoft.com/office/drawing/2016/5/12/chartex" xmlns:cx7="http://schemas.microsoft.com/office/drawing/2016/5/13/chartex" xmlns:cx8="http://schemas.microsoft.com/office/drawing/2016/5/14/chartex" xmlns:mc="http://schemas.openxmlformats.org/markup-compatibility/2006" xmlns:aink="http://schemas.microsoft.com/office/drawing/2016/ink" xmlns:am3d="http://schemas.microsoft.com/office/drawing/2017/model3d" xmlns:o="urn:schemas-microsoft-com:office:office" xmlns:r="http://schemas.openxmlformats.org/officeDocument/2006/relationships" xmlns:m="http://schemas.openxmlformats.org/officeDocument/2006/math" xmlns:v="urn:schemas-microsoft-com:vml" xmlns:wp14="http://schemas.microsoft.com/office/word/2010/wordprocessingDrawing" xmlns:wp="http://schemas.openxmlformats.org/drawingml/2006/wordprocessingDrawing" xmlns:w10="urn:schemas-microsoft-com:office:word" xmlns:w="http://schemas.openxmlformats.org/wordprocessingml/2006/main" xmlns:w14="http://schemas.microsoft.com/office/word/2010/wordml" xmlns:w15="http://schemas.microsoft.com/office/word/2012/wordml" xmlns:w16cex="http://schemas.microsoft.com/office/word/2018/wordml/cex" xmlns:w16cid="http://schemas.microsoft.com/office/word/2016/wordml/cid" xmlns:w16="http://schemas.microsoft.com/office/word/2018/wordml" xmlns:w16sdtdh="http://schemas.microsoft.com/office/word/2020/wordml/sdtdatahash" xmlns:w16se="http://schemas.microsoft.com/office/word/2015/wordml/symex" xmlns:wpg="http://schemas.microsoft.com/office/word/2010/wordprocessingGroup" xmlns:wpi="http://schemas.microsoft.com/office/word/2010/wordprocessingInk" xmlns:wne="http://schemas.microsoft.com/office/word/2006/wordml" xmlns:wps="http://schemas.microsoft.com/office/word/2010/wordprocessingShape" mc:Ignorable="w14 w15 w16se w16cid w16 w16cex w16sdtdh wp14">
+<w:document xmlns:wpc="http://schemas.microsoft.com/office/word/2010/wordprocessingCanvas" xmlns:mc="http://schemas.openxmlformats.org/markup-compatibility/2006" xmlns:o="urn:schemas-microsoft-com:office:office" xmlns:r="http://schemas.openxmlformats.org/officeDocument/2006/relationships" xmlns:m="http://schemas.openxmlformats.org/officeDocument/2006/math" xmlns:v="urn:schemas-microsoft-com:vml" xmlns:wp14="http://schemas.microsoft.com/office/word/2010/wordprocessingDrawing" xmlns:wp="http://schemas.openxmlformats.org/drawingml/2006/wordprocessingDrawing" xmlns:w10="urn:schemas-microsoft-com:office:word" xmlns:w="http://schemas.openxmlformats.org/wordprocessingml/2006/main" xmlns:w14="http://schemas.microsoft.com/office/word/2010/wordml" xmlns:wpg="http://schemas.microsoft.com/office/word/2010/wordprocessingGroup" xmlns:wpi="http://schemas.microsoft.com/office/word/2010/wordprocessingInk" xmlns:wne="http://schemas.microsoft.com/office/word/2006/wordml" xmlns:wps="http://schemas.microsoft.com/office/word/2010/wordprocessingShape" mc:Ignorable="w14 wp14">
   <w:body>
     <w:p>
       <w:pPr>
@@ -168,13 +168,23 @@
           <w:szCs w:val="20"/>
         </w:rPr>
       </w:pPr>
-      <w:r>
-        <w:rPr>
-          <w:rFonts w:ascii="Palatino Linotype" w:hAnsi="Palatino Linotype"/>
-          <w:sz w:val="20"/>
-          <w:szCs w:val="20"/>
-        </w:rPr>
-        <w:t>vs.</w:t>
+      <w:proofErr w:type="gramStart"/>
+      <w:r>
+        <w:rPr>
+          <w:rFonts w:ascii="Palatino Linotype" w:hAnsi="Palatino Linotype"/>
+          <w:sz w:val="20"/>
+          <w:szCs w:val="20"/>
+        </w:rPr>
+        <w:t>vs</w:t>
+      </w:r>
+      <w:proofErr w:type="gramEnd"/>
+      <w:r>
+        <w:rPr>
+          <w:rFonts w:ascii="Palatino Linotype" w:hAnsi="Palatino Linotype"/>
+          <w:sz w:val="20"/>
+          <w:szCs w:val="20"/>
+        </w:rPr>
+        <w:t>.</w:t>
       </w:r>
       <w:r>
         <w:rPr>
@@ -414,6 +424,7 @@
           <w:szCs w:val="20"/>
         </w:rPr>
       </w:pPr>
+      <w:proofErr w:type="gramStart"/>
       <w:r>
         <w:rPr>
           <w:rFonts w:ascii="Palatino Linotype" w:hAnsi="Palatino Linotype"/>
@@ -422,6 +433,7 @@
         </w:rPr>
         <w:t>Defendant.</w:t>
       </w:r>
+      <w:proofErr w:type="gramEnd"/>
       <w:r>
         <w:rPr>
           <w:rFonts w:ascii="Palatino Linotype" w:hAnsi="Palatino Linotype"/>
@@ -484,7 +496,6 @@
         <w:jc w:val="center"/>
         <w:rPr>
           <w:rFonts w:ascii="Palatino Linotype" w:hAnsi="Palatino Linotype"/>
-          <w:bCs/>
           <w:sz w:val="20"/>
           <w:szCs w:val="20"/>
         </w:rPr>
@@ -498,40 +509,7 @@
           <w:szCs w:val="20"/>
           <w:u w:val="single"/>
         </w:rPr>
-        <w:t>MAGISTRATE</w:t>
-      </w:r>
-      <w:r>
-        <w:rPr>
-          <w:rFonts w:ascii="Palatino Linotype" w:hAnsi="Palatino Linotype"/>
-          <w:b/>
-          <w:bCs/>
-          <w:sz w:val="20"/>
-          <w:szCs w:val="20"/>
-          <w:u w:val="single"/>
-        </w:rPr>
-        <w:t>’S</w:t>
-      </w:r>
-      <w:r>
-        <w:rPr>
-          <w:rFonts w:ascii="Palatino Linotype" w:hAnsi="Palatino Linotype"/>
-          <w:b/>
-          <w:bCs/>
-          <w:sz w:val="20"/>
-          <w:szCs w:val="20"/>
-          <w:u w:val="single"/>
-        </w:rPr>
-        <w:t xml:space="preserve"> </w:t>
-      </w:r>
-      <w:r>
-        <w:rPr>
-          <w:rFonts w:ascii="Palatino Linotype" w:hAnsi="Palatino Linotype"/>
-          <w:b/>
-          <w:bCs/>
-          <w:sz w:val="20"/>
-          <w:szCs w:val="20"/>
-          <w:u w:val="single"/>
-        </w:rPr>
-        <w:t>DECISION</w:t>
+        <w:t xml:space="preserve">FINAL JUDGMENT ENTRY</w:t>
       </w:r>
     </w:p>
     <w:p>
@@ -553,6 +531,14 @@
         </w:rPr>
         <w:t xml:space="preserve"/>
       </w:r>
+      <w:r>
+        <w:rPr>
+          <w:rFonts w:ascii="Palatino Linotype" w:hAnsi="Palatino Linotype"/>
+          <w:sz w:val="20"/>
+          <w:szCs w:val="20"/>
+        </w:rPr>
+        <w:tab/>
+      </w:r>
     </w:p>
     <w:p>
       <w:pPr>
@@ -632,7 +618,7 @@
           <w:sz w:val="20"/>
           <w:szCs w:val="20"/>
         </w:rPr>
-        <w:t xml:space="preserve"> on February 26, 2022.</w:t>
+        <w:t xml:space="preserve"> on February 27, 2022.</w:t>
       </w:r>
       <w:r>
         <w:rPr>
@@ -649,25 +635,7 @@
           <w:sz w:val="20"/>
           <w:szCs w:val="20"/>
         </w:rPr>
-        <w:t xml:space="preserve">Defendant waived right to counsel.</w:t>
-      </w:r>
-      <w:r>
-        <w:rPr>
-          <w:rFonts w:ascii="Palatino Linotype" w:hAnsi="Palatino Linotype"/>
-          <w:bCs/>
-          <w:sz w:val="20"/>
-          <w:szCs w:val="20"/>
-        </w:rPr>
-        <w:t xml:space="preserve"> </w:t>
-      </w:r>
-      <w:r>
-        <w:rPr>
-          <w:rFonts w:ascii="Palatino Linotype" w:hAnsi="Palatino Linotype"/>
-          <w:bCs/>
-          <w:sz w:val="20"/>
-          <w:szCs w:val="20"/>
-        </w:rPr>
-        <w:t xml:space="preserve"/>
+        <w:t xml:space="preserve">Defendant waived right to counsel. </w:t>
       </w:r>
       <w:r>
         <w:rPr>
@@ -776,7 +744,33 @@
           <w:sz w:val="20"/>
           <w:szCs w:val="20"/>
         </w:rPr>
-        <w:t xml:space="preserve">The Court advised that if Defendant is not a United States citizen any plea or conviction could result in deportation, exclusion from admission into the United States, or denial of naturalization under United States law. </w:t>
+        <w:t>The Court advised that if Defendant is not a United States citizen any plea or conviction could result in deportation, exclusion from admission into the United States, or denial of naturalization under United States law.</w:t>
+      </w:r>
+      <w:r>
+        <w:rPr>
+          <w:rFonts w:ascii="Palatino Linotype" w:hAnsi="Palatino Linotype"/>
+          <w:sz w:val="20"/>
+          <w:szCs w:val="20"/>
+        </w:rPr>
+        <w:t xml:space="preserve"> </w:t>
+      </w:r>
+      <w:proofErr w:type="gramStart"/>
+      <w:r>
+        <w:rPr>
+          <w:rFonts w:ascii="Palatino Linotype" w:hAnsi="Palatino Linotype"/>
+          <w:sz w:val="20"/>
+          <w:szCs w:val="20"/>
+        </w:rPr>
+        <w:t>R.C. 2943.031.</w:t>
+      </w:r>
+      <w:proofErr w:type="gramEnd"/>
+      <w:r>
+        <w:rPr>
+          <w:rFonts w:ascii="Palatino Linotype" w:hAnsi="Palatino Linotype"/>
+          <w:sz w:val="20"/>
+          <w:szCs w:val="20"/>
+        </w:rPr>
+        <w:t xml:space="preserve"> </w:t>
       </w:r>
       <w:r>
         <w:rPr>
@@ -811,8 +805,18 @@
           <w:sz w:val="20"/>
           <w:szCs w:val="20"/>
         </w:rPr>
-        <w:t>The Court, finding that the Defendant entered the plea knowingly, intelligently, and voluntarily, accepted the plea and entered the following sentence:</w:t>
-      </w:r>
+        <w:t xml:space="preserve">The Court, finding that the Defendant entered the plea knowingly, intelligently, and voluntarily, accepted the plea and entered the following </w:t>
+      </w:r>
+      <w:proofErr w:type="gramStart"/>
+      <w:r>
+        <w:rPr>
+          <w:rFonts w:ascii="Palatino Linotype" w:hAnsi="Palatino Linotype"/>
+          <w:sz w:val="20"/>
+          <w:szCs w:val="20"/>
+        </w:rPr>
+        <w:t xml:space="preserve">sentence:</w:t>
+      </w:r>
+      <w:proofErr w:type="gramEnd"/>
       <w:r>
         <w:rPr>
           <w:rFonts w:ascii="Palatino Linotype" w:hAnsi="Palatino Linotype"/>
@@ -824,12 +828,21 @@
     </w:p>
     <w:p>
       <w:pPr>
-        <w:rPr>
-          <w:rFonts w:ascii="Palatino Linotype" w:hAnsi="Palatino Linotype"/>
-          <w:sz w:val="20"/>
-          <w:szCs w:val="20"/>
-        </w:rPr>
-      </w:pPr>
+        <w:jc w:val="both"/>
+        <w:rPr>
+          <w:rFonts w:ascii="Palatino Linotype" w:hAnsi="Palatino Linotype"/>
+          <w:sz w:val="20"/>
+          <w:szCs w:val="20"/>
+        </w:rPr>
+      </w:pPr>
+      <w:r>
+        <w:rPr>
+          <w:rFonts w:ascii="Palatino Linotype" w:hAnsi="Palatino Linotype"/>
+          <w:sz w:val="20"/>
+          <w:szCs w:val="20"/>
+        </w:rPr>
+        <w:t xml:space="preserve"/>
+      </w:r>
     </w:p>
     <w:tbl>
       <w:tblPr>
@@ -839,7 +852,7 @@
         <w:tblLook w:val="04A0" w:firstRow="1" w:lastRow="0" w:firstColumn="1" w:lastColumn="0" w:noHBand="0" w:noVBand="1"/>
       </w:tblPr>
       <w:tblGrid>
-        <w:gridCol w:w="4261"/>
+        <w:gridCol w:w="4642"/>
         <w:gridCol w:w="4019"/>
       </w:tblGrid>
       <w:tr>
@@ -848,7 +861,7 @@
         </w:trPr>
         <w:tc>
           <w:tcPr>
-            <w:tcW w:w="1801" w:type="dxa"/>
+            <w:tcW w:w="2182" w:type="dxa"/>
           </w:tcPr>
           <w:p>
             <w:pPr>
@@ -880,7 +893,8 @@
                 <w:sz w:val="20"/>
                 <w:szCs w:val="20"/>
               </w:rPr>
-              <w:t xml:space="preserve">Offense</w:t>
+              <w:lastRenderedPageBreak/>
+              <w:t>Offense</w:t>
             </w:r>
           </w:p>
         </w:tc>
@@ -918,7 +932,6 @@
                 <w:sz w:val="20"/>
                 <w:szCs w:val="20"/>
               </w:rPr>
-              <w:lastRenderedPageBreak/>
               <w:t xml:space="preserve">Possession Drug Paraphernalia</w:t>
             </w:r>
           </w:p>
@@ -930,7 +943,7 @@
         </w:trPr>
         <w:tc>
           <w:tcPr>
-            <w:tcW w:w="1801" w:type="dxa"/>
+            <w:tcW w:w="2182" w:type="dxa"/>
           </w:tcPr>
           <w:p>
             <w:pPr>
@@ -1011,7 +1024,7 @@
         </w:trPr>
         <w:tc>
           <w:tcPr>
-            <w:tcW w:w="1801" w:type="dxa"/>
+            <w:tcW w:w="2182" w:type="dxa"/>
           </w:tcPr>
           <w:p>
             <w:pPr>
@@ -1092,7 +1105,7 @@
         </w:trPr>
         <w:tc>
           <w:tcPr>
-            <w:tcW w:w="1801" w:type="dxa"/>
+            <w:tcW w:w="2182" w:type="dxa"/>
           </w:tcPr>
           <w:p>
             <w:pPr>
@@ -1173,7 +1186,7 @@
         </w:trPr>
         <w:tc>
           <w:tcPr>
-            <w:tcW w:w="1801" w:type="dxa"/>
+            <w:tcW w:w="2182" w:type="dxa"/>
           </w:tcPr>
           <w:p>
             <w:pPr>
@@ -1254,7 +1267,7 @@
         </w:trPr>
         <w:tc>
           <w:tcPr>
-            <w:tcW w:w="1801" w:type="dxa"/>
+            <w:tcW w:w="2182" w:type="dxa"/>
           </w:tcPr>
           <w:p>
             <w:pPr>
@@ -1324,7 +1337,7 @@
                 <w:sz w:val="20"/>
                 <w:szCs w:val="20"/>
               </w:rPr>
-              <w:t xml:space="preserve">$ 0</w:t>
+              <w:t xml:space="preserve">$ 50</w:t>
             </w:r>
           </w:p>
         </w:tc>
@@ -1335,7 +1348,7 @@
         </w:trPr>
         <w:tc>
           <w:tcPr>
-            <w:tcW w:w="1801" w:type="dxa"/>
+            <w:tcW w:w="2182" w:type="dxa"/>
           </w:tcPr>
           <w:p>
             <w:pPr>
@@ -1430,6 +1443,188 @@
           </w:p>
         </w:tc>
       </w:tr>
+      <w:tr>
+        <w:trPr>
+          <w:jc w:val="center"/>
+        </w:trPr>
+        <w:tc>
+          <w:tcPr>
+            <w:tcW w:w="2182" w:type="dxa"/>
+          </w:tcPr>
+          <w:p>
+            <w:pPr>
+              <w:tabs>
+                <w:tab w:val="left" w:pos="-1080"/>
+                <w:tab w:val="left" w:pos="-720"/>
+                <w:tab w:val="left" w:pos="0"/>
+                <w:tab w:val="left" w:pos="720"/>
+                <w:tab w:val="left" w:pos="1440"/>
+                <w:tab w:val="left" w:pos="2160"/>
+                <w:tab w:val="left" w:pos="2880"/>
+                <w:tab w:val="left" w:pos="3600"/>
+                <w:tab w:val="left" w:pos="4320"/>
+                <w:tab w:val="left" w:pos="4680"/>
+              </w:tabs>
+              <w:rPr>
+                <w:rFonts w:ascii="Palatino Linotype" w:hAnsi="Palatino Linotype"/>
+                <w:b/>
+                <w:bCs/>
+                <w:sz w:val="20"/>
+                <w:szCs w:val="20"/>
+              </w:rPr>
+            </w:pPr>
+            <w:r>
+              <w:rPr>
+                <w:rFonts w:ascii="Palatino Linotype" w:hAnsi="Palatino Linotype"/>
+                <w:b/>
+                <w:bCs/>
+                <w:sz w:val="20"/>
+                <w:szCs w:val="20"/>
+              </w:rPr>
+              <w:t>Jail Days</w:t>
+            </w:r>
+          </w:p>
+        </w:tc>
+        <w:tc>
+          <w:tcPr>
+            <w:tcW w:w="3289" w:type="dxa"/>
+          </w:tcPr>
+          <w:p>
+            <w:pPr>
+              <w:tabs>
+                <w:tab w:val="left" w:pos="-1080"/>
+                <w:tab w:val="left" w:pos="-720"/>
+                <w:tab w:val="left" w:pos="0"/>
+                <w:tab w:val="left" w:pos="720"/>
+                <w:tab w:val="left" w:pos="1440"/>
+                <w:tab w:val="left" w:pos="2160"/>
+                <w:tab w:val="left" w:pos="2880"/>
+                <w:tab w:val="left" w:pos="3600"/>
+                <w:tab w:val="left" w:pos="4320"/>
+                <w:tab w:val="left" w:pos="4680"/>
+              </w:tabs>
+              <w:rPr>
+                <w:rFonts w:ascii="Palatino Linotype" w:hAnsi="Palatino Linotype"/>
+                <w:b/>
+                <w:bCs/>
+                <w:sz w:val="20"/>
+                <w:szCs w:val="20"/>
+              </w:rPr>
+            </w:pPr>
+            <w:r>
+              <w:rPr>
+                <w:rFonts w:ascii="Palatino Linotype" w:hAnsi="Palatino Linotype"/>
+                <w:b/>
+                <w:bCs/>
+                <w:sz w:val="20"/>
+                <w:szCs w:val="20"/>
+              </w:rPr>
+              <w:t xml:space="preserve">3</w:t>
+            </w:r>
+          </w:p>
+        </w:tc>
+      </w:tr>
+      <w:tr>
+        <w:trPr>
+          <w:jc w:val="center"/>
+        </w:trPr>
+        <w:tc>
+          <w:tcPr>
+            <w:tcW w:w="2182" w:type="dxa"/>
+          </w:tcPr>
+          <w:p>
+            <w:pPr>
+              <w:tabs>
+                <w:tab w:val="left" w:pos="-1080"/>
+                <w:tab w:val="left" w:pos="-720"/>
+                <w:tab w:val="left" w:pos="0"/>
+                <w:tab w:val="left" w:pos="720"/>
+                <w:tab w:val="left" w:pos="1440"/>
+                <w:tab w:val="left" w:pos="2160"/>
+                <w:tab w:val="left" w:pos="2880"/>
+                <w:tab w:val="left" w:pos="3600"/>
+                <w:tab w:val="left" w:pos="4320"/>
+                <w:tab w:val="left" w:pos="4680"/>
+              </w:tabs>
+              <w:rPr>
+                <w:rFonts w:ascii="Palatino Linotype" w:hAnsi="Palatino Linotype"/>
+                <w:b/>
+                <w:bCs/>
+                <w:sz w:val="20"/>
+                <w:szCs w:val="20"/>
+              </w:rPr>
+            </w:pPr>
+            <w:r>
+              <w:rPr>
+                <w:rFonts w:ascii="Palatino Linotype" w:hAnsi="Palatino Linotype"/>
+                <w:b/>
+                <w:bCs/>
+                <w:sz w:val="20"/>
+                <w:szCs w:val="20"/>
+              </w:rPr>
+              <w:t>Jail Days</w:t>
+            </w:r>
+            <w:r>
+              <w:rPr>
+                <w:rFonts w:ascii="Palatino Linotype" w:hAnsi="Palatino Linotype"/>
+                <w:b/>
+                <w:bCs/>
+                <w:sz w:val="20"/>
+                <w:szCs w:val="20"/>
+              </w:rPr>
+              <w:t xml:space="preserve"> </w:t>
+            </w:r>
+            <w:r>
+              <w:rPr>
+                <w:rFonts w:ascii="Palatino Linotype" w:hAnsi="Palatino Linotype"/>
+                <w:b/>
+                <w:bCs/>
+                <w:sz w:val="20"/>
+                <w:szCs w:val="20"/>
+              </w:rPr>
+              <w:t>Suspended</w:t>
+            </w:r>
+          </w:p>
+        </w:tc>
+        <w:tc>
+          <w:tcPr>
+            <w:tcW w:w="3289" w:type="dxa"/>
+          </w:tcPr>
+          <w:p>
+            <w:pPr>
+              <w:tabs>
+                <w:tab w:val="left" w:pos="-1080"/>
+                <w:tab w:val="left" w:pos="-720"/>
+                <w:tab w:val="left" w:pos="0"/>
+                <w:tab w:val="left" w:pos="720"/>
+                <w:tab w:val="left" w:pos="1440"/>
+                <w:tab w:val="left" w:pos="2160"/>
+                <w:tab w:val="left" w:pos="2880"/>
+                <w:tab w:val="left" w:pos="3600"/>
+                <w:tab w:val="left" w:pos="4320"/>
+                <w:tab w:val="left" w:pos="4680"/>
+              </w:tabs>
+              <w:rPr>
+                <w:rFonts w:ascii="Palatino Linotype" w:hAnsi="Palatino Linotype"/>
+                <w:b/>
+                <w:bCs/>
+                <w:sz w:val="20"/>
+                <w:szCs w:val="20"/>
+              </w:rPr>
+            </w:pPr>
+            <w:r>
+              <w:rPr>
+                <w:rFonts w:ascii="Palatino Linotype" w:hAnsi="Palatino Linotype"/>
+                <w:b/>
+                <w:bCs/>
+                <w:sz w:val="20"/>
+                <w:szCs w:val="20"/>
+              </w:rPr>
+              <w:t xml:space="preserve">None</w:t>
+            </w:r>
+          </w:p>
+        </w:tc>
+      </w:tr>
     </w:tbl>
     <w:p>
       <w:pPr>
@@ -1453,6 +1648,7 @@
           <w:szCs w:val="20"/>
         </w:rPr>
       </w:pPr>
+      <w:proofErr w:type="gramStart"/>
       <w:r>
         <w:rPr>
           <w:rFonts w:ascii="Palatino Linotype" w:hAnsi="Palatino Linotype"/>
@@ -1461,8 +1657,9 @@
           <w:sz w:val="20"/>
           <w:szCs w:val="20"/>
         </w:rPr>
-        <w:t xml:space="preserve">Fines and Costs.  </w:t>
-      </w:r>
+        <w:t xml:space="preserve">Fines and Costs.</w:t>
+      </w:r>
+      <w:proofErr w:type="gramEnd"/>
       <w:r>
         <w:rPr>
           <w:rFonts w:ascii="Palatino Linotype" w:hAnsi="Palatino Linotype"/>
@@ -1471,52 +1668,7 @@
           <w:sz w:val="20"/>
           <w:szCs w:val="20"/>
         </w:rPr>
-        <w:t xml:space="preserve"/>
-      </w:r>
-      <w:r>
-        <w:rPr>
-          <w:rFonts w:ascii="Palatino Linotype" w:hAnsi="Palatino Linotype"/>
-          <w:bCs/>
-          <w:sz w:val="20"/>
-          <w:szCs w:val="20"/>
-          <w:u w:val="single"/>
-        </w:rPr>
-        <w:t>Court costs are assessed for the highest degree charge in this</w:t>
-      </w:r>
-      <w:r>
-        <w:rPr>
-          <w:rFonts w:ascii="Palatino Linotype" w:hAnsi="Palatino Linotype"/>
-          <w:bCs/>
-          <w:sz w:val="20"/>
-          <w:szCs w:val="20"/>
-          <w:u w:val="single"/>
-        </w:rPr>
-        <w:t xml:space="preserve"> case</w:t>
-      </w:r>
-      <w:r>
-        <w:rPr>
-          <w:rFonts w:ascii="Palatino Linotype" w:hAnsi="Palatino Linotype"/>
-          <w:bCs/>
-          <w:sz w:val="20"/>
-          <w:szCs w:val="20"/>
-        </w:rPr>
-        <w:t xml:space="preserve">. </w:t>
-      </w:r>
-      <w:r>
-        <w:rPr>
-          <w:rFonts w:ascii="Palatino Linotype" w:hAnsi="Palatino Linotype"/>
-          <w:sz w:val="20"/>
-          <w:szCs w:val="20"/>
-        </w:rPr>
-        <w:t xml:space="preserve">Having</w:t>
-      </w:r>
-      <w:r>
-        <w:rPr>
-          <w:rFonts w:ascii="Palatino Linotype" w:hAnsi="Palatino Linotype"/>
-          <w:sz w:val="20"/>
-          <w:szCs w:val="20"/>
-        </w:rPr>
-        <w:t xml:space="preserve"> been informed of the fines </w:t>
+        <w:t xml:space="preserve">  </w:t>
       </w:r>
       <w:r>
         <w:rPr>
@@ -1531,26 +1683,83 @@
       <w:r>
         <w:rPr>
           <w:rFonts w:ascii="Palatino Linotype" w:hAnsi="Palatino Linotype"/>
-          <w:sz w:val="20"/>
-          <w:szCs w:val="20"/>
-        </w:rPr>
-        <w:t xml:space="preserve">and costs</w:t>
-      </w:r>
-      <w:r>
-        <w:rPr>
-          <w:rFonts w:ascii="Palatino Linotype" w:hAnsi="Palatino Linotype"/>
-          <w:sz w:val="20"/>
-          <w:szCs w:val="20"/>
+          <w:bCs/>
+          <w:sz w:val="20"/>
+          <w:szCs w:val="20"/>
+          <w:u w:val="single"/>
+        </w:rPr>
+        <w:t>Court costs are assessed for the highest degree charge in this</w:t>
+      </w:r>
+      <w:r>
+        <w:rPr>
+          <w:rFonts w:ascii="Palatino Linotype" w:hAnsi="Palatino Linotype"/>
+          <w:bCs/>
+          <w:sz w:val="20"/>
+          <w:szCs w:val="20"/>
+          <w:u w:val="single"/>
         </w:rPr>
         <w:t xml:space="preserve"> </w:t>
       </w:r>
-      <w:r>
-        <w:rPr>
-          <w:rFonts w:ascii="Palatino Linotype" w:hAnsi="Palatino Linotype"/>
-          <w:sz w:val="20"/>
-          <w:szCs w:val="20"/>
-        </w:rPr>
-        <w:t xml:space="preserve">owed, Defendant expressed an ability to pay </w:t>
+      <w:proofErr w:type="gramStart"/>
+      <w:r>
+        <w:rPr>
+          <w:rFonts w:ascii="Palatino Linotype" w:hAnsi="Palatino Linotype"/>
+          <w:bCs/>
+          <w:sz w:val="20"/>
+          <w:szCs w:val="20"/>
+          <w:u w:val="single"/>
+        </w:rPr>
+        <w:t>case</w:t>
+      </w:r>
+      <w:r>
+        <w:rPr>
+          <w:rFonts w:ascii="Palatino Linotype" w:hAnsi="Palatino Linotype"/>
+          <w:bCs/>
+          <w:sz w:val="20"/>
+          <w:szCs w:val="20"/>
+        </w:rPr>
+        <w:t xml:space="preserve">. </w:t>
+      </w:r>
+      <w:r>
+        <w:rPr>
+          <w:rFonts w:ascii="Palatino Linotype" w:hAnsi="Palatino Linotype"/>
+          <w:sz w:val="20"/>
+          <w:szCs w:val="20"/>
+        </w:rPr>
+        <w:t xml:space="preserve"/>
+      </w:r>
+      <w:r>
+        <w:rPr>
+          <w:rFonts w:ascii="Palatino Linotype" w:hAnsi="Palatino Linotype"/>
+          <w:bCs/>
+          <w:sz w:val="20"/>
+          <w:szCs w:val="20"/>
+        </w:rPr>
+        <w:t xml:space="preserve"/>
+      </w:r>
+      <w:r>
+        <w:rPr>
+          <w:rFonts w:ascii="Palatino Linotype" w:hAnsi="Palatino Linotype"/>
+          <w:sz w:val="20"/>
+          <w:szCs w:val="20"/>
+        </w:rPr>
+        <w:t xml:space="preserve"/>
+      </w:r>
+      <w:r>
+        <w:rPr>
+          <w:rFonts w:ascii="Palatino Linotype" w:hAnsi="Palatino Linotype"/>
+          <w:sz w:val="20"/>
+          <w:szCs w:val="20"/>
+        </w:rPr>
+        <w:t xml:space="preserve">Having</w:t>
+      </w:r>
+      <w:r>
+        <w:rPr>
+          <w:rFonts w:ascii="Palatino Linotype" w:hAnsi="Palatino Linotype"/>
+          <w:sz w:val="20"/>
+          <w:szCs w:val="20"/>
+        </w:rPr>
+        <w:t xml:space="preserve"> been informed of the fines </w:t>
       </w:r>
       <w:r>
         <w:rPr>
@@ -1560,32 +1769,40 @@
           <w:sz w:val="20"/>
           <w:szCs w:val="20"/>
         </w:rPr>
-        <w:t xml:space="preserve">forthwith</w:t>
-      </w:r>
-      <w:r>
-        <w:rPr>
-          <w:rFonts w:ascii="Palatino Linotype" w:hAnsi="Palatino Linotype"/>
-          <w:sz w:val="20"/>
-          <w:szCs w:val="20"/>
-        </w:rPr>
-        <w:t xml:space="preserve">. </w:t>
-      </w:r>
-      <w:bookmarkStart w:id="0" w:name="_Hlk94196527"/>
-      <w:r>
-        <w:rPr>
-          <w:rFonts w:ascii="Palatino Linotype" w:hAnsi="Palatino Linotype"/>
-          <w:sz w:val="20"/>
-          <w:szCs w:val="20"/>
-        </w:rPr>
-        <w:t xml:space="preserve">Absent further order, the Court finds Defendant is able and shall pay</w:t>
-      </w:r>
-      <w:r>
-        <w:rPr>
-          <w:rFonts w:ascii="Palatino Linotype" w:hAnsi="Palatino Linotype"/>
-          <w:sz w:val="20"/>
-          <w:szCs w:val="20"/>
-        </w:rPr>
-        <w:t xml:space="preserve"> the fines </w:t>
+        <w:t xml:space="preserve"/>
+      </w:r>
+      <w:r>
+        <w:rPr>
+          <w:rFonts w:ascii="Palatino Linotype" w:hAnsi="Palatino Linotype"/>
+          <w:sz w:val="20"/>
+          <w:szCs w:val="20"/>
+        </w:rPr>
+        <w:t xml:space="preserve">and</w:t>
+      </w:r>
+      <w:proofErr w:type="gramEnd"/>
+      <w:r>
+        <w:rPr>
+          <w:rFonts w:ascii="Palatino Linotype" w:hAnsi="Palatino Linotype"/>
+          <w:sz w:val="20"/>
+          <w:szCs w:val="20"/>
+        </w:rPr>
+        <w:t xml:space="preserve"> costs</w:t>
+      </w:r>
+      <w:r>
+        <w:rPr>
+          <w:rFonts w:ascii="Palatino Linotype" w:hAnsi="Palatino Linotype"/>
+          <w:sz w:val="20"/>
+          <w:szCs w:val="20"/>
+        </w:rPr>
+        <w:t xml:space="preserve"> </w:t>
+      </w:r>
+      <w:r>
+        <w:rPr>
+          <w:rFonts w:ascii="Palatino Linotype" w:hAnsi="Palatino Linotype"/>
+          <w:sz w:val="20"/>
+          <w:szCs w:val="20"/>
+        </w:rPr>
+        <w:t xml:space="preserve">owed, Defendant expressed an ability to pay </w:t>
       </w:r>
       <w:r>
         <w:rPr>
@@ -1595,33 +1812,33 @@
           <w:sz w:val="20"/>
           <w:szCs w:val="20"/>
         </w:rPr>
-        <w:t xml:space="preserve"/>
-      </w:r>
-      <w:r>
-        <w:rPr>
-          <w:rFonts w:ascii="Palatino Linotype" w:hAnsi="Palatino Linotype"/>
-          <w:sz w:val="20"/>
-          <w:szCs w:val="20"/>
-        </w:rPr>
-        <w:t xml:space="preserve">and costs</w:t>
-      </w:r>
-      <w:r>
-        <w:rPr>
-          <w:rFonts w:ascii="Palatino Linotype" w:hAnsi="Palatino Linotype"/>
-          <w:sz w:val="20"/>
-          <w:szCs w:val="20"/>
-        </w:rPr>
-        <w:t xml:space="preserve"> </w:t>
-      </w:r>
-      <w:r>
-        <w:rPr>
-          <w:rFonts w:ascii="Palatino Linotype" w:hAnsi="Palatino Linotype"/>
-          <w:sz w:val="20"/>
-          <w:szCs w:val="20"/>
-        </w:rPr>
-        <w:t xml:space="preserve">in full by </w:t>
-      </w:r>
-      <w:bookmarkEnd w:id="0"/>
+        <w:t xml:space="preserve">forthwith</w:t>
+      </w:r>
+      <w:r>
+        <w:rPr>
+          <w:rFonts w:ascii="Palatino Linotype" w:hAnsi="Palatino Linotype"/>
+          <w:sz w:val="20"/>
+          <w:szCs w:val="20"/>
+        </w:rPr>
+        <w:t xml:space="preserve">. </w:t>
+      </w:r>
+      <w:bookmarkStart w:id="0" w:name="_Hlk94196527"/>
+      <w:r>
+        <w:rPr>
+          <w:rFonts w:ascii="Palatino Linotype" w:hAnsi="Palatino Linotype"/>
+          <w:sz w:val="20"/>
+          <w:szCs w:val="20"/>
+        </w:rPr>
+        <w:t xml:space="preserve">Absent further order, the Court finds Defendant is able and shall pay</w:t>
+      </w:r>
+      <w:r>
+        <w:rPr>
+          <w:rFonts w:ascii="Palatino Linotype" w:hAnsi="Palatino Linotype"/>
+          <w:sz w:val="20"/>
+          <w:szCs w:val="20"/>
+        </w:rPr>
+        <w:t xml:space="preserve"> the fines </w:t>
+      </w:r>
       <w:r>
         <w:rPr>
           <w:rFonts w:ascii="Palatino Linotype" w:hAnsi="Palatino Linotype"/>
@@ -1630,15 +1847,83 @@
           <w:sz w:val="20"/>
           <w:szCs w:val="20"/>
         </w:rPr>
-        <w:t xml:space="preserve">February 26, 2022</w:t>
-      </w:r>
-      <w:r>
-        <w:rPr>
-          <w:rFonts w:ascii="Palatino Linotype" w:hAnsi="Palatino Linotype"/>
-          <w:sz w:val="20"/>
-          <w:szCs w:val="20"/>
-        </w:rPr>
-        <w:t xml:space="preserve">. </w:t>
+        <w:t xml:space="preserve"/>
+      </w:r>
+      <w:r>
+        <w:rPr>
+          <w:rFonts w:ascii="Palatino Linotype" w:hAnsi="Palatino Linotype"/>
+          <w:sz w:val="20"/>
+          <w:szCs w:val="20"/>
+        </w:rPr>
+        <w:t xml:space="preserve">and</w:t>
+      </w:r>
+      <w:proofErr w:type="gramEnd"/>
+      <w:r>
+        <w:rPr>
+          <w:rFonts w:ascii="Palatino Linotype" w:hAnsi="Palatino Linotype"/>
+          <w:sz w:val="20"/>
+          <w:szCs w:val="20"/>
+        </w:rPr>
+        <w:t xml:space="preserve"> costs</w:t>
+      </w:r>
+      <w:r>
+        <w:rPr>
+          <w:rFonts w:ascii="Palatino Linotype" w:hAnsi="Palatino Linotype"/>
+          <w:sz w:val="20"/>
+          <w:szCs w:val="20"/>
+        </w:rPr>
+        <w:t xml:space="preserve"> </w:t>
+      </w:r>
+      <w:r>
+        <w:rPr>
+          <w:rFonts w:ascii="Palatino Linotype" w:hAnsi="Palatino Linotype"/>
+          <w:sz w:val="20"/>
+          <w:szCs w:val="20"/>
+        </w:rPr>
+        <w:t xml:space="preserve">in full by </w:t>
+      </w:r>
+      <w:bookmarkEnd w:id="0"/>
+      <w:r>
+        <w:rPr>
+          <w:rFonts w:ascii="Palatino Linotype" w:hAnsi="Palatino Linotype"/>
+          <w:b/>
+          <w:bCs/>
+          <w:sz w:val="20"/>
+          <w:szCs w:val="20"/>
+        </w:rPr>
+        <w:t xml:space="preserve">February 27, 2022</w:t>
+      </w:r>
+      <w:r>
+        <w:rPr>
+          <w:rFonts w:ascii="Palatino Linotype" w:hAnsi="Palatino Linotype"/>
+          <w:sz w:val="20"/>
+          <w:szCs w:val="20"/>
+        </w:rPr>
+        <w:t xml:space="preserve">.</w:t>
+      </w:r>
+      <w:r>
+        <w:rPr>
+          <w:rFonts w:ascii="Palatino Linotype" w:hAnsi="Palatino Linotype"/>
+          <w:sz w:val="20"/>
+          <w:szCs w:val="20"/>
+        </w:rPr>
+        <w:t xml:space="preserve"> </w:t>
+      </w:r>
+      <w:r>
+        <w:rPr>
+          <w:rFonts w:ascii="Palatino Linotype" w:hAnsi="Palatino Linotype"/>
+          <w:sz w:val="20"/>
+          <w:szCs w:val="20"/>
+        </w:rPr>
+        <w:t xml:space="preserve"/>
+      </w:r>
+      <w:r>
+        <w:rPr>
+          <w:rFonts w:ascii="Palatino Linotype" w:hAnsi="Palatino Linotype"/>
+          <w:sz w:val="20"/>
+          <w:szCs w:val="20"/>
+        </w:rPr>
+        <w:t xml:space="preserve"/>
       </w:r>
       <w:r>
         <w:rPr>
@@ -1688,83 +1973,200 @@
         <w:rPr>
           <w:rFonts w:ascii="Palatino Linotype" w:hAnsi="Palatino Linotype"/>
           <w:b/>
+          <w:sz w:val="20"/>
+          <w:szCs w:val="20"/>
+        </w:rPr>
+        <w:t xml:space="preserve">Jail </w:t>
+      </w:r>
+      <w:r>
+        <w:rPr>
+          <w:rFonts w:ascii="Palatino Linotype" w:hAnsi="Palatino Linotype"/>
+          <w:b/>
+          <w:sz w:val="20"/>
+          <w:szCs w:val="20"/>
+        </w:rPr>
+        <w:t xml:space="preserve">Continued </w:t>
+      </w:r>
+      <w:r>
+        <w:rPr>
+          <w:rFonts w:ascii="Palatino Linotype" w:hAnsi="Palatino Linotype"/>
+          <w:b/>
+          <w:sz w:val="20"/>
+          <w:szCs w:val="20"/>
+        </w:rPr>
+        <w:t>Commitment Terms.</w:t>
+      </w:r>
+      <w:r>
+        <w:rPr>
+          <w:rFonts w:ascii="Palatino Linotype" w:hAnsi="Palatino Linotype"/>
+          <w:sz w:val="20"/>
+          <w:szCs w:val="20"/>
+        </w:rPr>
+        <w:t xml:space="preserve"> The Defendant is currently in jail </w:t>
+      </w:r>
+      <w:r>
+        <w:rPr>
+          <w:rFonts w:ascii="Palatino Linotype" w:hAnsi="Palatino Linotype"/>
+          <w:sz w:val="20"/>
+          <w:szCs w:val="20"/>
+        </w:rPr>
+        <w:t xml:space="preserve">and shall serve the remainder of the jail days imposed by this order.</w:t>
+      </w:r>
+      <w:r>
+        <w:rPr>
+          <w:rFonts w:ascii="Palatino Linotype" w:hAnsi="Palatino Linotype"/>
+          <w:sz w:val="20"/>
+          <w:szCs w:val="20"/>
+        </w:rPr>
+        <w:t xml:space="preserve"> </w:t>
+      </w:r>
+      <w:r>
+        <w:rPr>
+          <w:rFonts w:ascii="Palatino Linotype" w:hAnsi="Palatino Linotype"/>
+          <w:sz w:val="20"/>
+          <w:szCs w:val="20"/>
+        </w:rPr>
+        <w:t xml:space="preserve"/>
+      </w:r>
+      <w:r>
+        <w:rPr>
+          <w:rFonts w:ascii="Palatino Linotype" w:hAnsi="Palatino Linotype"/>
+          <w:sz w:val="20"/>
+          <w:szCs w:val="20"/>
+        </w:rPr>
+        <w:t xml:space="preserve">Defendant shall receive credit </w:t>
+      </w:r>
+      <w:r>
+        <w:rPr>
+          <w:rFonts w:ascii="Palatino Linotype" w:hAnsi="Palatino Linotype"/>
+          <w:sz w:val="20"/>
+          <w:szCs w:val="20"/>
+        </w:rPr>
+        <w:t xml:space="preserve">for </w:t>
+      </w:r>
+      <w:r>
+        <w:rPr>
+          <w:rFonts w:ascii="Palatino Linotype" w:hAnsi="Palatino Linotype"/>
+          <w:b/>
           <w:bCs/>
           <w:sz w:val="20"/>
           <w:szCs w:val="20"/>
         </w:rPr>
-        <w:t xml:space="preserve">Community Service.  </w:t>
-      </w:r>
-      <w:r>
-        <w:rPr>
-          <w:rFonts w:ascii="Palatino Linotype" w:hAnsi="Palatino Linotype"/>
-          <w:sz w:val="20"/>
-          <w:szCs w:val="20"/>
-        </w:rPr>
-        <w:t xml:space="preserve">Defendant </w:t>
-      </w:r>
-      <w:r>
-        <w:rPr>
-          <w:rFonts w:ascii="Palatino Linotype" w:hAnsi="Palatino Linotype"/>
-          <w:sz w:val="20"/>
-          <w:szCs w:val="20"/>
-        </w:rPr>
-        <w:t xml:space="preserve">shall </w:t>
-      </w:r>
-      <w:r>
-        <w:rPr>
-          <w:rFonts w:ascii="Palatino Linotype" w:hAnsi="Palatino Linotype"/>
-          <w:sz w:val="20"/>
-          <w:szCs w:val="20"/>
-        </w:rPr>
-        <w:t xml:space="preserve">complete </w:t>
-      </w:r>
-      <w:r>
-        <w:rPr>
-          <w:rFonts w:ascii="Palatino Linotype" w:hAnsi="Palatino Linotype"/>
-          <w:sz w:val="20"/>
-          <w:szCs w:val="20"/>
-        </w:rPr>
-        <w:t xml:space="preserve">None</w:t>
-      </w:r>
-      <w:r>
-        <w:rPr>
-          <w:rFonts w:ascii="Palatino Linotype" w:hAnsi="Palatino Linotype"/>
-          <w:sz w:val="20"/>
-          <w:szCs w:val="20"/>
-        </w:rPr>
-        <w:t xml:space="preserve"> hours of community service within </w:t>
-      </w:r>
-      <w:r>
-        <w:rPr>
-          <w:rFonts w:ascii="Palatino Linotype" w:hAnsi="Palatino Linotype"/>
-          <w:sz w:val="20"/>
-          <w:szCs w:val="20"/>
-        </w:rPr>
-        <w:t xml:space="preserve">None</w:t>
-      </w:r>
-      <w:r>
-        <w:rPr>
-          <w:rFonts w:ascii="Palatino Linotype" w:hAnsi="Palatino Linotype"/>
-          <w:sz w:val="20"/>
-          <w:szCs w:val="20"/>
-        </w:rPr>
-        <w:t xml:space="preserve"> days. Defendant shall show proof of completion of all completed hours to the Office of Community Control on or before </w:t>
-      </w:r>
-      <w:r>
-        <w:rPr>
-          <w:rFonts w:ascii="Palatino Linotype" w:hAnsi="Palatino Linotype"/>
-          <w:sz w:val="20"/>
-          <w:szCs w:val="20"/>
-        </w:rPr>
-        <w:t xml:space="preserve">None</w:t>
-      </w:r>
-      <w:r>
-        <w:rPr>
-          <w:rFonts w:ascii="Palatino Linotype" w:hAnsi="Palatino Linotype"/>
-          <w:sz w:val="20"/>
-          <w:szCs w:val="20"/>
-        </w:rPr>
-        <w:t xml:space="preserve">.  </w:t>
+        <w:t xml:space="preserve">1 days</w:t>
+      </w:r>
+      <w:r>
+        <w:rPr>
+          <w:rFonts w:ascii="Palatino Linotype" w:hAnsi="Palatino Linotype"/>
+          <w:bCs/>
+          <w:sz w:val="20"/>
+          <w:szCs w:val="20"/>
+        </w:rPr>
+        <w:t xml:space="preserve"> already served in jail</w:t>
+      </w:r>
+      <w:r>
+        <w:rPr>
+          <w:rFonts w:ascii="Palatino Linotype" w:hAnsi="Palatino Linotype"/>
+          <w:sz w:val="20"/>
+          <w:szCs w:val="20"/>
+        </w:rPr>
+        <w:t xml:space="preserve">. </w:t>
+      </w:r>
+      <w:r>
+        <w:rPr>
+          <w:rFonts w:ascii="Palatino Linotype" w:hAnsi="Palatino Linotype"/>
+          <w:sz w:val="20"/>
+          <w:szCs w:val="20"/>
+        </w:rPr>
+        <w:t xml:space="preserve"/>
+      </w:r>
+    </w:p>
+    <w:p>
+      <w:pPr>
+        <w:pStyle w:val="ListParagraph"/>
+        <w:numPr>
+          <w:ilvl w:val="0"/>
+          <w:numId w:val="3"/>
+        </w:numPr>
+        <w:jc w:val="both"/>
+        <w:rPr>
+          <w:rFonts w:ascii="Palatino Linotype" w:hAnsi="Palatino Linotype"/>
+          <w:sz w:val="20"/>
+          <w:szCs w:val="20"/>
+        </w:rPr>
+      </w:pPr>
+      <w:r>
+        <w:rPr>
+          <w:rFonts w:ascii="Palatino Linotype" w:hAnsi="Palatino Linotype"/>
+          <w:sz w:val="20"/>
+          <w:szCs w:val="20"/>
+        </w:rPr>
+        <w:t>Defendant shall timely pay</w:t>
+      </w:r>
+      <w:r>
+        <w:rPr>
+          <w:rFonts w:ascii="Palatino Linotype" w:hAnsi="Palatino Linotype"/>
+          <w:sz w:val="20"/>
+          <w:szCs w:val="20"/>
+        </w:rPr>
+        <w:t>,</w:t>
+      </w:r>
+      <w:r>
+        <w:rPr>
+          <w:rFonts w:ascii="Palatino Linotype" w:hAnsi="Palatino Linotype"/>
+          <w:sz w:val="20"/>
+          <w:szCs w:val="20"/>
+        </w:rPr>
+        <w:t xml:space="preserve"> or dispute</w:t>
+      </w:r>
+      <w:r>
+        <w:rPr>
+          <w:rFonts w:ascii="Palatino Linotype" w:hAnsi="Palatino Linotype"/>
+          <w:sz w:val="20"/>
+          <w:szCs w:val="20"/>
+        </w:rPr>
+        <w:t xml:space="preserve">,</w:t>
+      </w:r>
+      <w:r>
+        <w:rPr>
+          <w:rFonts w:ascii="Palatino Linotype" w:hAnsi="Palatino Linotype"/>
+          <w:sz w:val="20"/>
+          <w:szCs w:val="20"/>
+        </w:rPr>
+        <w:t xml:space="preserve"> confinement costs billed pursuant to R.C. 2929.37 or be subject to certificate of judgment by the Clerk.</w:t>
+      </w:r>
+      <w:bookmarkStart w:id="1" w:name="_GoBack"/>
+      <w:bookmarkEnd w:id="1"/>
+      <w:r>
+        <w:rPr>
+          <w:rFonts w:ascii="Palatino Linotype" w:hAnsi="Palatino Linotype"/>
+          <w:sz w:val="20"/>
+          <w:szCs w:val="20"/>
+        </w:rPr>
+        <w:t xml:space="preserve"/>
+      </w:r>
+      <w:r>
+        <w:rPr>
+          <w:rFonts w:ascii="Palatino Linotype" w:hAnsi="Palatino Linotype"/>
+          <w:sz w:val="20"/>
+          <w:szCs w:val="20"/>
+        </w:rPr>
+        <w:t xml:space="preserve"/>
+      </w:r>
+      <w:r>
+        <w:rPr>
+          <w:rFonts w:ascii="Palatino Linotype" w:hAnsi="Palatino Linotype"/>
+          <w:sz w:val="20"/>
+          <w:szCs w:val="20"/>
+        </w:rPr>
+        <w:t xml:space="preserve"/>
+      </w:r>
+      <w:r>
+        <w:rPr>
+          <w:rFonts w:ascii="Palatino Linotype" w:hAnsi="Palatino Linotype"/>
+          <w:sz w:val="20"/>
+          <w:szCs w:val="20"/>
+        </w:rPr>
+        <w:t xml:space="preserve"/>
       </w:r>
       <w:r>
         <w:rPr>
@@ -1933,7 +2335,7 @@
           <w:sz w:val="20"/>
           <w:szCs w:val="20"/>
         </w:rPr>
-        <w:t xml:space="preserve">Magistrate</w:t>
+        <w:t xml:space="preserve">Judge</w:t>
       </w:r>
       <w:r>
         <w:rPr>
@@ -1949,7 +2351,7 @@
           <w:sz w:val="20"/>
           <w:szCs w:val="20"/>
         </w:rPr>
-        <w:t xml:space="preserve">Kevin</w:t>
+        <w:t xml:space="preserve">Marianne</w:t>
       </w:r>
       <w:r>
         <w:rPr>
@@ -1965,7 +2367,7 @@
           <w:sz w:val="20"/>
           <w:szCs w:val="20"/>
         </w:rPr>
-        <w:t xml:space="preserve">Pelanda</w:t>
+        <w:t xml:space="preserve">Hemmeter</w:t>
       </w:r>
     </w:p>
     <w:p>
@@ -2001,72 +2403,30 @@
     <w:p>
       <w:pPr>
         <w:tabs>
-          <w:tab w:val="center" w:pos="4680"/>
+          <w:tab w:val="left" w:pos="-1080"/>
+          <w:tab w:val="left" w:pos="-720"/>
+          <w:tab w:val="left" w:pos="0"/>
+          <w:tab w:val="left" w:pos="720"/>
+          <w:tab w:val="left" w:pos="1440"/>
+          <w:tab w:val="left" w:pos="2160"/>
+          <w:tab w:val="left" w:pos="2880"/>
+          <w:tab w:val="left" w:pos="3600"/>
+          <w:tab w:val="left" w:pos="4320"/>
+          <w:tab w:val="left" w:pos="4680"/>
         </w:tabs>
-        <w:jc w:val="both"/>
-        <w:rPr>
-          <w:rFonts w:ascii="Palatino Linotype" w:hAnsi="Palatino Linotype"/>
-          <w:b/>
-          <w:bCs/>
-          <w:i/>
-          <w:sz w:val="19"/>
-          <w:szCs w:val="19"/>
-        </w:rPr>
-      </w:pPr>
-      <w:r>
-        <w:rPr>
-          <w:rFonts w:ascii="Palatino Linotype" w:hAnsi="Palatino Linotype"/>
-          <w:b/>
-          <w:bCs/>
-          <w:i/>
-          <w:sz w:val="19"/>
-          <w:szCs w:val="19"/>
-        </w:rPr>
-        <w:t xml:space="preserve">Pursuant to Criminal Rule 19(D) and Traffic Rule 14, written objections to this magistrate’s decision must be filed within </w:t>
-      </w:r>
-      <w:r>
-        <w:rPr>
-          <w:rFonts w:ascii="Palatino Linotype" w:hAnsi="Palatino Linotype"/>
-          <w:b/>
-          <w:bCs/>
-          <w:i/>
-          <w:sz w:val="19"/>
-          <w:szCs w:val="19"/>
-        </w:rPr>
-        <w:t>14</w:t>
-      </w:r>
-      <w:r>
-        <w:rPr>
-          <w:rFonts w:ascii="Palatino Linotype" w:hAnsi="Palatino Linotype"/>
-          <w:b/>
-          <w:bCs/>
-          <w:i/>
-          <w:sz w:val="19"/>
-          <w:szCs w:val="19"/>
-        </w:rPr>
-        <w:t xml:space="preserve"> days of the filing of this decision. Any objections must state with specificity the grounds of the objections. </w:t>
-      </w:r>
-      <w:r>
-        <w:rPr>
-          <w:rFonts w:ascii="Palatino Linotype" w:hAnsi="Palatino Linotype"/>
-          <w:b/>
-          <w:bCs/>
-          <w:i/>
-          <w:sz w:val="19"/>
-          <w:szCs w:val="19"/>
-        </w:rPr>
-        <w:t xml:space="preserve">A party shall not assign as error on appeal the court’s adoption of this decision unless the party timely </w:t>
-      </w:r>
-      <w:r>
-        <w:rPr>
-          <w:rFonts w:ascii="Palatino Linotype" w:hAnsi="Palatino Linotype"/>
-          <w:b/>
-          <w:bCs/>
-          <w:i/>
-          <w:sz w:val="19"/>
-          <w:szCs w:val="19"/>
-        </w:rPr>
-        <w:t>files objections.</w:t>
+        <w:rPr>
+          <w:rFonts w:ascii="Palatino Linotype" w:hAnsi="Palatino Linotype"/>
+          <w:sz w:val="16"/>
+          <w:szCs w:val="16"/>
+        </w:rPr>
+      </w:pPr>
+      <w:r>
+        <w:rPr>
+          <w:rFonts w:ascii="Palatino Linotype" w:hAnsi="Palatino Linotype"/>
+          <w:sz w:val="16"/>
+          <w:szCs w:val="16"/>
+        </w:rPr>
+        <w:t>Copies served by Dep. Clerk ___________ on the following date ___________ to:</w:t>
       </w:r>
     </w:p>
     <w:p>
@@ -2085,17 +2445,25 @@
         </w:tabs>
         <w:rPr>
           <w:rFonts w:ascii="Palatino Linotype" w:hAnsi="Palatino Linotype"/>
-          <w:sz w:val="20"/>
-          <w:szCs w:val="20"/>
-        </w:rPr>
-      </w:pPr>
-      <w:r>
-        <w:rPr>
-          <w:rFonts w:ascii="Palatino Linotype" w:hAnsi="Palatino Linotype"/>
-          <w:sz w:val="20"/>
-          <w:szCs w:val="20"/>
-        </w:rPr>
-        <w:t xml:space="preserve"/>
+          <w:sz w:val="16"/>
+          <w:szCs w:val="16"/>
+        </w:rPr>
+      </w:pPr>
+      <w:r>
+        <w:rPr>
+          <w:rFonts w:ascii="Palatino Linotype" w:hAnsi="Palatino Linotype"/>
+          <w:sz w:val="16"/>
+          <w:szCs w:val="16"/>
+        </w:rPr>
+        <w:t xml:space="preserve">Prosecutor’s Office: PS    </w:t>
+      </w:r>
+      <w:r>
+        <w:rPr>
+          <w:rFonts w:ascii="Palatino Linotype" w:hAnsi="Palatino Linotype"/>
+          <w:sz w:val="16"/>
+          <w:szCs w:val="16"/>
+        </w:rPr>
+        <w:t xml:space="preserve">OM     EM; Defendant’s Attorney: PS     OM     EM; Michael Douglas: PS     OM     EM;</w:t>
       </w:r>
     </w:p>
     <w:p>
@@ -2124,7 +2492,15 @@
           <w:sz w:val="16"/>
           <w:szCs w:val="16"/>
         </w:rPr>
-        <w:t>Copies served by Dep. Clerk ___________ on the following date ___________ to:</w:t>
+        <w:t xml:space="preserve"/>
+      </w:r>
+      <w:r>
+        <w:rPr>
+          <w:rFonts w:ascii="Palatino Linotype" w:hAnsi="Palatino Linotype"/>
+          <w:sz w:val="16"/>
+          <w:szCs w:val="16"/>
+        </w:rPr>
+        <w:t xml:space="preserve">County Jail: PS   EM;</w:t>
       </w:r>
     </w:p>
     <w:p>
@@ -2147,51 +2523,14 @@
           <w:szCs w:val="16"/>
         </w:rPr>
       </w:pPr>
-      <w:r>
-        <w:rPr>
-          <w:rFonts w:ascii="Palatino Linotype" w:hAnsi="Palatino Linotype"/>
-          <w:sz w:val="16"/>
-          <w:szCs w:val="16"/>
-        </w:rPr>
-        <w:t xml:space="preserve">Prosecutor’s Office: PS     OM     EM; Defendant’s Attorney: PS     OM     EM; Michael Douglas: PS     OM     EM</w:t>
-      </w:r>
-      <w:r>
-        <w:rPr>
-          <w:rFonts w:ascii="Palatino Linotype" w:hAnsi="Palatino Linotype"/>
-          <w:sz w:val="16"/>
-          <w:szCs w:val="16"/>
-        </w:rPr>
-        <w:t xml:space="preserve">;</w:t>
-      </w:r>
-    </w:p>
-    <w:p>
-      <w:pPr>
-        <w:tabs>
-          <w:tab w:val="left" w:pos="-1080"/>
-          <w:tab w:val="left" w:pos="-720"/>
-          <w:tab w:val="left" w:pos="0"/>
-          <w:tab w:val="left" w:pos="720"/>
-          <w:tab w:val="left" w:pos="1440"/>
-          <w:tab w:val="left" w:pos="2160"/>
-          <w:tab w:val="left" w:pos="2880"/>
-          <w:tab w:val="left" w:pos="3600"/>
-          <w:tab w:val="left" w:pos="4320"/>
-          <w:tab w:val="left" w:pos="4680"/>
-        </w:tabs>
-        <w:rPr>
-          <w:rFonts w:ascii="Palatino Linotype" w:hAnsi="Palatino Linotype"/>
-          <w:sz w:val="16"/>
-          <w:szCs w:val="16"/>
-        </w:rPr>
-      </w:pPr>
     </w:p>
     <w:sectPr>
-      <w:headerReference w:type="even" r:id="rId7"/>
-      <w:headerReference w:type="default" r:id="rId8"/>
-      <w:footerReference w:type="even" r:id="rId9"/>
-      <w:footerReference w:type="default" r:id="rId10"/>
-      <w:headerReference w:type="first" r:id="rId11"/>
-      <w:footerReference w:type="first" r:id="rId12"/>
+      <w:headerReference w:type="even" r:id="rId8"/>
+      <w:headerReference w:type="default" r:id="rId9"/>
+      <w:footerReference w:type="even" r:id="rId10"/>
+      <w:footerReference w:type="default" r:id="rId11"/>
+      <w:headerReference w:type="first" r:id="rId12"/>
+      <w:footerReference w:type="first" r:id="rId13"/>
       <w:pgSz w:w="12240" w:h="15840"/>
       <w:pgMar w:top="1440" w:right="1080" w:bottom="1440" w:left="1080" w:header="720" w:footer="720" w:gutter="0"/>
       <w:cols w:space="720"/>
@@ -2203,7 +2542,7 @@
 </file>
 
 <file path=word/endnotes.xml><?xml version="1.0" encoding="utf-8"?>
-<w:endnotes xmlns:wpc="http://schemas.microsoft.com/office/word/2010/wordprocessingCanvas" xmlns:cx="http://schemas.microsoft.com/office/drawing/2014/chartex" xmlns:cx1="http://schemas.microsoft.com/office/drawing/2015/9/8/chartex" xmlns:cx2="http://schemas.microsoft.com/office/drawing/2015/10/21/chartex" xmlns:cx3="http://schemas.microsoft.com/office/drawing/2016/5/9/chartex" xmlns:cx4="http://schemas.microsoft.com/office/drawing/2016/5/10/chartex" xmlns:cx5="http://schemas.microsoft.com/office/drawing/2016/5/11/chartex" xmlns:cx6="http://schemas.microsoft.com/office/drawing/2016/5/12/chartex" xmlns:cx7="http://schemas.microsoft.com/office/drawing/2016/5/13/chartex" xmlns:cx8="http://schemas.microsoft.com/office/drawing/2016/5/14/chartex" xmlns:mc="http://schemas.openxmlformats.org/markup-compatibility/2006" xmlns:aink="http://schemas.microsoft.com/office/drawing/2016/ink" xmlns:am3d="http://schemas.microsoft.com/office/drawing/2017/model3d" xmlns:o="urn:schemas-microsoft-com:office:office" xmlns:r="http://schemas.openxmlformats.org/officeDocument/2006/relationships" xmlns:m="http://schemas.openxmlformats.org/officeDocument/2006/math" xmlns:v="urn:schemas-microsoft-com:vml" xmlns:wp14="http://schemas.microsoft.com/office/word/2010/wordprocessingDrawing" xmlns:wp="http://schemas.openxmlformats.org/drawingml/2006/wordprocessingDrawing" xmlns:w10="urn:schemas-microsoft-com:office:word" xmlns:w="http://schemas.openxmlformats.org/wordprocessingml/2006/main" xmlns:w14="http://schemas.microsoft.com/office/word/2010/wordml" xmlns:w15="http://schemas.microsoft.com/office/word/2012/wordml" xmlns:w16cex="http://schemas.microsoft.com/office/word/2018/wordml/cex" xmlns:w16cid="http://schemas.microsoft.com/office/word/2016/wordml/cid" xmlns:w16="http://schemas.microsoft.com/office/word/2018/wordml" xmlns:w16sdtdh="http://schemas.microsoft.com/office/word/2020/wordml/sdtdatahash" xmlns:w16se="http://schemas.microsoft.com/office/word/2015/wordml/symex" xmlns:wpg="http://schemas.microsoft.com/office/word/2010/wordprocessingGroup" xmlns:wpi="http://schemas.microsoft.com/office/word/2010/wordprocessingInk" xmlns:wne="http://schemas.microsoft.com/office/word/2006/wordml" xmlns:wps="http://schemas.microsoft.com/office/word/2010/wordprocessingShape" mc:Ignorable="w14 w15 w16se w16cid w16 w16cex w16sdtdh wp14">
+<w:endnotes xmlns:wpc="http://schemas.microsoft.com/office/word/2010/wordprocessingCanvas" xmlns:mc="http://schemas.openxmlformats.org/markup-compatibility/2006" xmlns:o="urn:schemas-microsoft-com:office:office" xmlns:r="http://schemas.openxmlformats.org/officeDocument/2006/relationships" xmlns:m="http://schemas.openxmlformats.org/officeDocument/2006/math" xmlns:v="urn:schemas-microsoft-com:vml" xmlns:wp14="http://schemas.microsoft.com/office/word/2010/wordprocessingDrawing" xmlns:wp="http://schemas.openxmlformats.org/drawingml/2006/wordprocessingDrawing" xmlns:w10="urn:schemas-microsoft-com:office:word" xmlns:w="http://schemas.openxmlformats.org/wordprocessingml/2006/main" xmlns:w14="http://schemas.microsoft.com/office/word/2010/wordml" xmlns:wpg="http://schemas.microsoft.com/office/word/2010/wordprocessingGroup" xmlns:wpi="http://schemas.microsoft.com/office/word/2010/wordprocessingInk" xmlns:wne="http://schemas.microsoft.com/office/word/2006/wordml" xmlns:wps="http://schemas.microsoft.com/office/word/2010/wordprocessingShape" mc:Ignorable="w14 wp14">
   <w:endnote w:type="separator" w:id="-1">
     <w:p>
       <w:r>
@@ -2222,7 +2561,7 @@
 </file>
 
 <file path=word/footer1.xml><?xml version="1.0" encoding="utf-8"?>
-<w:ftr xmlns:wpc="http://schemas.microsoft.com/office/word/2010/wordprocessingCanvas" xmlns:cx="http://schemas.microsoft.com/office/drawing/2014/chartex" xmlns:cx1="http://schemas.microsoft.com/office/drawing/2015/9/8/chartex" xmlns:cx2="http://schemas.microsoft.com/office/drawing/2015/10/21/chartex" xmlns:cx3="http://schemas.microsoft.com/office/drawing/2016/5/9/chartex" xmlns:cx4="http://schemas.microsoft.com/office/drawing/2016/5/10/chartex" xmlns:cx5="http://schemas.microsoft.com/office/drawing/2016/5/11/chartex" xmlns:cx6="http://schemas.microsoft.com/office/drawing/2016/5/12/chartex" xmlns:cx7="http://schemas.microsoft.com/office/drawing/2016/5/13/chartex" xmlns:cx8="http://schemas.microsoft.com/office/drawing/2016/5/14/chartex" xmlns:mc="http://schemas.openxmlformats.org/markup-compatibility/2006" xmlns:aink="http://schemas.microsoft.com/office/drawing/2016/ink" xmlns:am3d="http://schemas.microsoft.com/office/drawing/2017/model3d" xmlns:o="urn:schemas-microsoft-com:office:office" xmlns:r="http://schemas.openxmlformats.org/officeDocument/2006/relationships" xmlns:m="http://schemas.openxmlformats.org/officeDocument/2006/math" xmlns:v="urn:schemas-microsoft-com:vml" xmlns:wp14="http://schemas.microsoft.com/office/word/2010/wordprocessingDrawing" xmlns:wp="http://schemas.openxmlformats.org/drawingml/2006/wordprocessingDrawing" xmlns:w10="urn:schemas-microsoft-com:office:word" xmlns:w="http://schemas.openxmlformats.org/wordprocessingml/2006/main" xmlns:w14="http://schemas.microsoft.com/office/word/2010/wordml" xmlns:w15="http://schemas.microsoft.com/office/word/2012/wordml" xmlns:w16cex="http://schemas.microsoft.com/office/word/2018/wordml/cex" xmlns:w16cid="http://schemas.microsoft.com/office/word/2016/wordml/cid" xmlns:w16="http://schemas.microsoft.com/office/word/2018/wordml" xmlns:w16sdtdh="http://schemas.microsoft.com/office/word/2020/wordml/sdtdatahash" xmlns:w16se="http://schemas.microsoft.com/office/word/2015/wordml/symex" xmlns:wpg="http://schemas.microsoft.com/office/word/2010/wordprocessingGroup" xmlns:wpi="http://schemas.microsoft.com/office/word/2010/wordprocessingInk" xmlns:wne="http://schemas.microsoft.com/office/word/2006/wordml" xmlns:wps="http://schemas.microsoft.com/office/word/2010/wordprocessingShape" mc:Ignorable="w14 w15 w16se w16cid w16 w16cex w16sdtdh wp14">
+<w:ftr xmlns:wpc="http://schemas.microsoft.com/office/word/2010/wordprocessingCanvas" xmlns:mc="http://schemas.openxmlformats.org/markup-compatibility/2006" xmlns:o="urn:schemas-microsoft-com:office:office" xmlns:r="http://schemas.openxmlformats.org/officeDocument/2006/relationships" xmlns:m="http://schemas.openxmlformats.org/officeDocument/2006/math" xmlns:v="urn:schemas-microsoft-com:vml" xmlns:wp14="http://schemas.microsoft.com/office/word/2010/wordprocessingDrawing" xmlns:wp="http://schemas.openxmlformats.org/drawingml/2006/wordprocessingDrawing" xmlns:w10="urn:schemas-microsoft-com:office:word" xmlns:w="http://schemas.openxmlformats.org/wordprocessingml/2006/main" xmlns:w14="http://schemas.microsoft.com/office/word/2010/wordml" xmlns:wpg="http://schemas.microsoft.com/office/word/2010/wordprocessingGroup" xmlns:wpi="http://schemas.microsoft.com/office/word/2010/wordprocessingInk" xmlns:wne="http://schemas.microsoft.com/office/word/2006/wordml" xmlns:wps="http://schemas.microsoft.com/office/word/2010/wordprocessingShape" mc:Ignorable="w14 wp14">
   <w:p>
     <w:pPr>
       <w:pStyle w:val="Footer"/>
@@ -2232,10 +2571,15 @@
 </file>
 
 <file path=word/footer2.xml><?xml version="1.0" encoding="utf-8"?>
-<w:ftr xmlns:wpc="http://schemas.microsoft.com/office/word/2010/wordprocessingCanvas" xmlns:cx="http://schemas.microsoft.com/office/drawing/2014/chartex" xmlns:cx1="http://schemas.microsoft.com/office/drawing/2015/9/8/chartex" xmlns:cx2="http://schemas.microsoft.com/office/drawing/2015/10/21/chartex" xmlns:cx3="http://schemas.microsoft.com/office/drawing/2016/5/9/chartex" xmlns:cx4="http://schemas.microsoft.com/office/drawing/2016/5/10/chartex" xmlns:cx5="http://schemas.microsoft.com/office/drawing/2016/5/11/chartex" xmlns:cx6="http://schemas.microsoft.com/office/drawing/2016/5/12/chartex" xmlns:cx7="http://schemas.microsoft.com/office/drawing/2016/5/13/chartex" xmlns:cx8="http://schemas.microsoft.com/office/drawing/2016/5/14/chartex" xmlns:mc="http://schemas.openxmlformats.org/markup-compatibility/2006" xmlns:aink="http://schemas.microsoft.com/office/drawing/2016/ink" xmlns:am3d="http://schemas.microsoft.com/office/drawing/2017/model3d" xmlns:o="urn:schemas-microsoft-com:office:office" xmlns:r="http://schemas.openxmlformats.org/officeDocument/2006/relationships" xmlns:m="http://schemas.openxmlformats.org/officeDocument/2006/math" xmlns:v="urn:schemas-microsoft-com:vml" xmlns:wp14="http://schemas.microsoft.com/office/word/2010/wordprocessingDrawing" xmlns:wp="http://schemas.openxmlformats.org/drawingml/2006/wordprocessingDrawing" xmlns:w10="urn:schemas-microsoft-com:office:word" xmlns:w="http://schemas.openxmlformats.org/wordprocessingml/2006/main" xmlns:w14="http://schemas.microsoft.com/office/word/2010/wordml" xmlns:w15="http://schemas.microsoft.com/office/word/2012/wordml" xmlns:w16cex="http://schemas.microsoft.com/office/word/2018/wordml/cex" xmlns:w16cid="http://schemas.microsoft.com/office/word/2016/wordml/cid" xmlns:w16="http://schemas.microsoft.com/office/word/2018/wordml" xmlns:w16sdtdh="http://schemas.microsoft.com/office/word/2020/wordml/sdtdatahash" xmlns:w16se="http://schemas.microsoft.com/office/word/2015/wordml/symex" xmlns:wpg="http://schemas.microsoft.com/office/word/2010/wordprocessingGroup" xmlns:wpi="http://schemas.microsoft.com/office/word/2010/wordprocessingInk" xmlns:wne="http://schemas.microsoft.com/office/word/2006/wordml" xmlns:wps="http://schemas.microsoft.com/office/word/2010/wordprocessingShape" mc:Ignorable="w14 w15 w16se w16cid w16 w16cex w16sdtdh wp14">
+<w:ftr xmlns:wpc="http://schemas.microsoft.com/office/word/2010/wordprocessingCanvas" xmlns:mc="http://schemas.openxmlformats.org/markup-compatibility/2006" xmlns:o="urn:schemas-microsoft-com:office:office" xmlns:r="http://schemas.openxmlformats.org/officeDocument/2006/relationships" xmlns:m="http://schemas.openxmlformats.org/officeDocument/2006/math" xmlns:v="urn:schemas-microsoft-com:vml" xmlns:wp14="http://schemas.microsoft.com/office/word/2010/wordprocessingDrawing" xmlns:wp="http://schemas.openxmlformats.org/drawingml/2006/wordprocessingDrawing" xmlns:w10="urn:schemas-microsoft-com:office:word" xmlns:w="http://schemas.openxmlformats.org/wordprocessingml/2006/main" xmlns:w14="http://schemas.microsoft.com/office/word/2010/wordml" xmlns:wpg="http://schemas.microsoft.com/office/word/2010/wordprocessingGroup" xmlns:wpi="http://schemas.microsoft.com/office/word/2010/wordprocessingInk" xmlns:wne="http://schemas.microsoft.com/office/word/2006/wordml" xmlns:wps="http://schemas.microsoft.com/office/word/2010/wordprocessingShape" mc:Ignorable="w14 wp14">
   <w:sdt>
     <w:sdtPr>
-      <w:id w:val="-1309706245"/>
+      <w:rPr>
+        <w:rFonts w:ascii="Palatino Linotype" w:hAnsi="Palatino Linotype"/>
+        <w:sz w:val="20"/>
+        <w:szCs w:val="20"/>
+      </w:rPr>
+      <w:id w:val="-2099861789"/>
       <w:docPartObj>
         <w:docPartGallery w:val="Page Numbers (Bottom of Page)"/>
         <w:docPartUnique/>
@@ -2250,19 +2594,13 @@
             <w:sz w:val="20"/>
             <w:szCs w:val="20"/>
           </w:rPr>
-          <w:id w:val="98381352"/>
+          <w:id w:val="860082579"/>
           <w:docPartObj>
             <w:docPartGallery w:val="Page Numbers (Top of Page)"/>
             <w:docPartUnique/>
           </w:docPartObj>
         </w:sdtPr>
-        <w:sdtEndPr>
-          <w:rPr>
-            <w:rFonts w:ascii="Times New Roman" w:hAnsi="Times New Roman"/>
-            <w:sz w:val="24"/>
-            <w:szCs w:val="24"/>
-          </w:rPr>
-        </w:sdtEndPr>
+        <w:sdtEndPr/>
         <w:sdtContent>
           <w:p>
             <w:pPr>
@@ -2332,7 +2670,7 @@
                 <w:sz w:val="20"/>
                 <w:szCs w:val="20"/>
               </w:rPr>
-              <w:t>2</w:t>
+              <w:t>3</w:t>
             </w:r>
             <w:r>
               <w:rPr>
@@ -2391,7 +2729,7 @@
                 <w:sz w:val="20"/>
                 <w:szCs w:val="20"/>
               </w:rPr>
-              <w:t>3</w:t>
+              <w:t>5</w:t>
             </w:r>
             <w:r>
               <w:rPr>
@@ -2419,54 +2757,18 @@
                 <w:sz w:val="20"/>
                 <w:szCs w:val="20"/>
               </w:rPr>
-              <w:t xml:space="preserve">Magistrate Decision</w:t>
+              <w:t xml:space="preserve">Final Judgment Entry 21CRB01268</w:t>
             </w:r>
-            <w:r>
-              <w:rPr>
-                <w:rFonts w:ascii="Palatino Linotype" w:hAnsi="Palatino Linotype"/>
-                <w:sz w:val="20"/>
-                <w:szCs w:val="20"/>
-              </w:rPr>
-              <w:t xml:space="preserve"> 21CRB01268</w:t>
-            </w:r>
-          </w:p>
-          <w:p>
-            <w:pPr>
-              <w:pStyle w:val="Footer"/>
-              <w:jc w:val="right"/>
-            </w:pPr>
           </w:p>
         </w:sdtContent>
       </w:sdt>
     </w:sdtContent>
   </w:sdt>
-  <w:p>
-    <w:pPr>
-      <w:tabs>
-        <w:tab w:val="left" w:pos="-1080"/>
-        <w:tab w:val="left" w:pos="-720"/>
-        <w:tab w:val="left" w:pos="0"/>
-        <w:tab w:val="left" w:pos="720"/>
-        <w:tab w:val="left" w:pos="1440"/>
-        <w:tab w:val="left" w:pos="2160"/>
-        <w:tab w:val="left" w:pos="2880"/>
-        <w:tab w:val="left" w:pos="3600"/>
-        <w:tab w:val="left" w:pos="4320"/>
-        <w:tab w:val="left" w:pos="4680"/>
-      </w:tabs>
-      <w:jc w:val="right"/>
-      <w:rPr>
-        <w:rFonts w:ascii="Palatino Linotype" w:hAnsi="Palatino Linotype"/>
-        <w:sz w:val="20"/>
-        <w:szCs w:val="20"/>
-      </w:rPr>
-    </w:pPr>
-  </w:p>
 </w:ftr>
 </file>
 
 <file path=word/footer3.xml><?xml version="1.0" encoding="utf-8"?>
-<w:ftr xmlns:wpc="http://schemas.microsoft.com/office/word/2010/wordprocessingCanvas" xmlns:cx="http://schemas.microsoft.com/office/drawing/2014/chartex" xmlns:cx1="http://schemas.microsoft.com/office/drawing/2015/9/8/chartex" xmlns:cx2="http://schemas.microsoft.com/office/drawing/2015/10/21/chartex" xmlns:cx3="http://schemas.microsoft.com/office/drawing/2016/5/9/chartex" xmlns:cx4="http://schemas.microsoft.com/office/drawing/2016/5/10/chartex" xmlns:cx5="http://schemas.microsoft.com/office/drawing/2016/5/11/chartex" xmlns:cx6="http://schemas.microsoft.com/office/drawing/2016/5/12/chartex" xmlns:cx7="http://schemas.microsoft.com/office/drawing/2016/5/13/chartex" xmlns:cx8="http://schemas.microsoft.com/office/drawing/2016/5/14/chartex" xmlns:mc="http://schemas.openxmlformats.org/markup-compatibility/2006" xmlns:aink="http://schemas.microsoft.com/office/drawing/2016/ink" xmlns:am3d="http://schemas.microsoft.com/office/drawing/2017/model3d" xmlns:o="urn:schemas-microsoft-com:office:office" xmlns:r="http://schemas.openxmlformats.org/officeDocument/2006/relationships" xmlns:m="http://schemas.openxmlformats.org/officeDocument/2006/math" xmlns:v="urn:schemas-microsoft-com:vml" xmlns:wp14="http://schemas.microsoft.com/office/word/2010/wordprocessingDrawing" xmlns:wp="http://schemas.openxmlformats.org/drawingml/2006/wordprocessingDrawing" xmlns:w10="urn:schemas-microsoft-com:office:word" xmlns:w="http://schemas.openxmlformats.org/wordprocessingml/2006/main" xmlns:w14="http://schemas.microsoft.com/office/word/2010/wordml" xmlns:w15="http://schemas.microsoft.com/office/word/2012/wordml" xmlns:w16cex="http://schemas.microsoft.com/office/word/2018/wordml/cex" xmlns:w16cid="http://schemas.microsoft.com/office/word/2016/wordml/cid" xmlns:w16="http://schemas.microsoft.com/office/word/2018/wordml" xmlns:w16sdtdh="http://schemas.microsoft.com/office/word/2020/wordml/sdtdatahash" xmlns:w16se="http://schemas.microsoft.com/office/word/2015/wordml/symex" xmlns:wpg="http://schemas.microsoft.com/office/word/2010/wordprocessingGroup" xmlns:wpi="http://schemas.microsoft.com/office/word/2010/wordprocessingInk" xmlns:wne="http://schemas.microsoft.com/office/word/2006/wordml" xmlns:wps="http://schemas.microsoft.com/office/word/2010/wordprocessingShape" mc:Ignorable="w14 w15 w16se w16cid w16 w16cex w16sdtdh wp14">
+<w:ftr xmlns:wpc="http://schemas.microsoft.com/office/word/2010/wordprocessingCanvas" xmlns:mc="http://schemas.openxmlformats.org/markup-compatibility/2006" xmlns:o="urn:schemas-microsoft-com:office:office" xmlns:r="http://schemas.openxmlformats.org/officeDocument/2006/relationships" xmlns:m="http://schemas.openxmlformats.org/officeDocument/2006/math" xmlns:v="urn:schemas-microsoft-com:vml" xmlns:wp14="http://schemas.microsoft.com/office/word/2010/wordprocessingDrawing" xmlns:wp="http://schemas.openxmlformats.org/drawingml/2006/wordprocessingDrawing" xmlns:w10="urn:schemas-microsoft-com:office:word" xmlns:w="http://schemas.openxmlformats.org/wordprocessingml/2006/main" xmlns:w14="http://schemas.microsoft.com/office/word/2010/wordml" xmlns:wpg="http://schemas.microsoft.com/office/word/2010/wordprocessingGroup" xmlns:wpi="http://schemas.microsoft.com/office/word/2010/wordprocessingInk" xmlns:wne="http://schemas.microsoft.com/office/word/2006/wordml" xmlns:wps="http://schemas.microsoft.com/office/word/2010/wordprocessingShape" mc:Ignorable="w14 wp14">
   <w:p>
     <w:pPr>
       <w:pStyle w:val="Footer"/>
@@ -2476,7 +2778,7 @@
 </file>
 
 <file path=word/footnotes.xml><?xml version="1.0" encoding="utf-8"?>
-<w:footnotes xmlns:wpc="http://schemas.microsoft.com/office/word/2010/wordprocessingCanvas" xmlns:cx="http://schemas.microsoft.com/office/drawing/2014/chartex" xmlns:cx1="http://schemas.microsoft.com/office/drawing/2015/9/8/chartex" xmlns:cx2="http://schemas.microsoft.com/office/drawing/2015/10/21/chartex" xmlns:cx3="http://schemas.microsoft.com/office/drawing/2016/5/9/chartex" xmlns:cx4="http://schemas.microsoft.com/office/drawing/2016/5/10/chartex" xmlns:cx5="http://schemas.microsoft.com/office/drawing/2016/5/11/chartex" xmlns:cx6="http://schemas.microsoft.com/office/drawing/2016/5/12/chartex" xmlns:cx7="http://schemas.microsoft.com/office/drawing/2016/5/13/chartex" xmlns:cx8="http://schemas.microsoft.com/office/drawing/2016/5/14/chartex" xmlns:mc="http://schemas.openxmlformats.org/markup-compatibility/2006" xmlns:aink="http://schemas.microsoft.com/office/drawing/2016/ink" xmlns:am3d="http://schemas.microsoft.com/office/drawing/2017/model3d" xmlns:o="urn:schemas-microsoft-com:office:office" xmlns:r="http://schemas.openxmlformats.org/officeDocument/2006/relationships" xmlns:m="http://schemas.openxmlformats.org/officeDocument/2006/math" xmlns:v="urn:schemas-microsoft-com:vml" xmlns:wp14="http://schemas.microsoft.com/office/word/2010/wordprocessingDrawing" xmlns:wp="http://schemas.openxmlformats.org/drawingml/2006/wordprocessingDrawing" xmlns:w10="urn:schemas-microsoft-com:office:word" xmlns:w="http://schemas.openxmlformats.org/wordprocessingml/2006/main" xmlns:w14="http://schemas.microsoft.com/office/word/2010/wordml" xmlns:w15="http://schemas.microsoft.com/office/word/2012/wordml" xmlns:w16cex="http://schemas.microsoft.com/office/word/2018/wordml/cex" xmlns:w16cid="http://schemas.microsoft.com/office/word/2016/wordml/cid" xmlns:w16="http://schemas.microsoft.com/office/word/2018/wordml" xmlns:w16sdtdh="http://schemas.microsoft.com/office/word/2020/wordml/sdtdatahash" xmlns:w16se="http://schemas.microsoft.com/office/word/2015/wordml/symex" xmlns:wpg="http://schemas.microsoft.com/office/word/2010/wordprocessingGroup" xmlns:wpi="http://schemas.microsoft.com/office/word/2010/wordprocessingInk" xmlns:wne="http://schemas.microsoft.com/office/word/2006/wordml" xmlns:wps="http://schemas.microsoft.com/office/word/2010/wordprocessingShape" mc:Ignorable="w14 w15 w16se w16cid w16 w16cex w16sdtdh wp14">
+<w:footnotes xmlns:wpc="http://schemas.microsoft.com/office/word/2010/wordprocessingCanvas" xmlns:mc="http://schemas.openxmlformats.org/markup-compatibility/2006" xmlns:o="urn:schemas-microsoft-com:office:office" xmlns:r="http://schemas.openxmlformats.org/officeDocument/2006/relationships" xmlns:m="http://schemas.openxmlformats.org/officeDocument/2006/math" xmlns:v="urn:schemas-microsoft-com:vml" xmlns:wp14="http://schemas.microsoft.com/office/word/2010/wordprocessingDrawing" xmlns:wp="http://schemas.openxmlformats.org/drawingml/2006/wordprocessingDrawing" xmlns:w10="urn:schemas-microsoft-com:office:word" xmlns:w="http://schemas.openxmlformats.org/wordprocessingml/2006/main" xmlns:w14="http://schemas.microsoft.com/office/word/2010/wordml" xmlns:wpg="http://schemas.microsoft.com/office/word/2010/wordprocessingGroup" xmlns:wpi="http://schemas.microsoft.com/office/word/2010/wordprocessingInk" xmlns:wne="http://schemas.microsoft.com/office/word/2006/wordml" xmlns:wps="http://schemas.microsoft.com/office/word/2010/wordprocessingShape" mc:Ignorable="w14 wp14">
   <w:footnote w:type="separator" w:id="-1">
     <w:p>
       <w:r>
@@ -2495,7 +2797,7 @@
 </file>
 
 <file path=word/header1.xml><?xml version="1.0" encoding="utf-8"?>
-<w:hdr xmlns:wpc="http://schemas.microsoft.com/office/word/2010/wordprocessingCanvas" xmlns:cx="http://schemas.microsoft.com/office/drawing/2014/chartex" xmlns:cx1="http://schemas.microsoft.com/office/drawing/2015/9/8/chartex" xmlns:cx2="http://schemas.microsoft.com/office/drawing/2015/10/21/chartex" xmlns:cx3="http://schemas.microsoft.com/office/drawing/2016/5/9/chartex" xmlns:cx4="http://schemas.microsoft.com/office/drawing/2016/5/10/chartex" xmlns:cx5="http://schemas.microsoft.com/office/drawing/2016/5/11/chartex" xmlns:cx6="http://schemas.microsoft.com/office/drawing/2016/5/12/chartex" xmlns:cx7="http://schemas.microsoft.com/office/drawing/2016/5/13/chartex" xmlns:cx8="http://schemas.microsoft.com/office/drawing/2016/5/14/chartex" xmlns:mc="http://schemas.openxmlformats.org/markup-compatibility/2006" xmlns:aink="http://schemas.microsoft.com/office/drawing/2016/ink" xmlns:am3d="http://schemas.microsoft.com/office/drawing/2017/model3d" xmlns:o="urn:schemas-microsoft-com:office:office" xmlns:r="http://schemas.openxmlformats.org/officeDocument/2006/relationships" xmlns:m="http://schemas.openxmlformats.org/officeDocument/2006/math" xmlns:v="urn:schemas-microsoft-com:vml" xmlns:wp14="http://schemas.microsoft.com/office/word/2010/wordprocessingDrawing" xmlns:wp="http://schemas.openxmlformats.org/drawingml/2006/wordprocessingDrawing" xmlns:w10="urn:schemas-microsoft-com:office:word" xmlns:w="http://schemas.openxmlformats.org/wordprocessingml/2006/main" xmlns:w14="http://schemas.microsoft.com/office/word/2010/wordml" xmlns:w15="http://schemas.microsoft.com/office/word/2012/wordml" xmlns:w16cex="http://schemas.microsoft.com/office/word/2018/wordml/cex" xmlns:w16cid="http://schemas.microsoft.com/office/word/2016/wordml/cid" xmlns:w16="http://schemas.microsoft.com/office/word/2018/wordml" xmlns:w16sdtdh="http://schemas.microsoft.com/office/word/2020/wordml/sdtdatahash" xmlns:w16se="http://schemas.microsoft.com/office/word/2015/wordml/symex" xmlns:wpg="http://schemas.microsoft.com/office/word/2010/wordprocessingGroup" xmlns:wpi="http://schemas.microsoft.com/office/word/2010/wordprocessingInk" xmlns:wne="http://schemas.microsoft.com/office/word/2006/wordml" xmlns:wps="http://schemas.microsoft.com/office/word/2010/wordprocessingShape" mc:Ignorable="w14 w15 w16se w16cid w16 w16cex w16sdtdh wp14">
+<w:hdr xmlns:wpc="http://schemas.microsoft.com/office/word/2010/wordprocessingCanvas" xmlns:mc="http://schemas.openxmlformats.org/markup-compatibility/2006" xmlns:o="urn:schemas-microsoft-com:office:office" xmlns:r="http://schemas.openxmlformats.org/officeDocument/2006/relationships" xmlns:m="http://schemas.openxmlformats.org/officeDocument/2006/math" xmlns:v="urn:schemas-microsoft-com:vml" xmlns:wp14="http://schemas.microsoft.com/office/word/2010/wordprocessingDrawing" xmlns:wp="http://schemas.openxmlformats.org/drawingml/2006/wordprocessingDrawing" xmlns:w10="urn:schemas-microsoft-com:office:word" xmlns:w="http://schemas.openxmlformats.org/wordprocessingml/2006/main" xmlns:w14="http://schemas.microsoft.com/office/word/2010/wordml" xmlns:wpg="http://schemas.microsoft.com/office/word/2010/wordprocessingGroup" xmlns:wpi="http://schemas.microsoft.com/office/word/2010/wordprocessingInk" xmlns:wne="http://schemas.microsoft.com/office/word/2006/wordml" xmlns:wps="http://schemas.microsoft.com/office/word/2010/wordprocessingShape" mc:Ignorable="w14 wp14">
   <w:p>
     <w:pPr>
       <w:pStyle w:val="Header"/>
@@ -2505,7 +2807,7 @@
 </file>
 
 <file path=word/header2.xml><?xml version="1.0" encoding="utf-8"?>
-<w:hdr xmlns:wpc="http://schemas.microsoft.com/office/word/2010/wordprocessingCanvas" xmlns:cx="http://schemas.microsoft.com/office/drawing/2014/chartex" xmlns:cx1="http://schemas.microsoft.com/office/drawing/2015/9/8/chartex" xmlns:cx2="http://schemas.microsoft.com/office/drawing/2015/10/21/chartex" xmlns:cx3="http://schemas.microsoft.com/office/drawing/2016/5/9/chartex" xmlns:cx4="http://schemas.microsoft.com/office/drawing/2016/5/10/chartex" xmlns:cx5="http://schemas.microsoft.com/office/drawing/2016/5/11/chartex" xmlns:cx6="http://schemas.microsoft.com/office/drawing/2016/5/12/chartex" xmlns:cx7="http://schemas.microsoft.com/office/drawing/2016/5/13/chartex" xmlns:cx8="http://schemas.microsoft.com/office/drawing/2016/5/14/chartex" xmlns:mc="http://schemas.openxmlformats.org/markup-compatibility/2006" xmlns:aink="http://schemas.microsoft.com/office/drawing/2016/ink" xmlns:am3d="http://schemas.microsoft.com/office/drawing/2017/model3d" xmlns:o="urn:schemas-microsoft-com:office:office" xmlns:r="http://schemas.openxmlformats.org/officeDocument/2006/relationships" xmlns:m="http://schemas.openxmlformats.org/officeDocument/2006/math" xmlns:v="urn:schemas-microsoft-com:vml" xmlns:wp14="http://schemas.microsoft.com/office/word/2010/wordprocessingDrawing" xmlns:wp="http://schemas.openxmlformats.org/drawingml/2006/wordprocessingDrawing" xmlns:w10="urn:schemas-microsoft-com:office:word" xmlns:w="http://schemas.openxmlformats.org/wordprocessingml/2006/main" xmlns:w14="http://schemas.microsoft.com/office/word/2010/wordml" xmlns:w15="http://schemas.microsoft.com/office/word/2012/wordml" xmlns:w16cex="http://schemas.microsoft.com/office/word/2018/wordml/cex" xmlns:w16cid="http://schemas.microsoft.com/office/word/2016/wordml/cid" xmlns:w16="http://schemas.microsoft.com/office/word/2018/wordml" xmlns:w16sdtdh="http://schemas.microsoft.com/office/word/2020/wordml/sdtdatahash" xmlns:w16se="http://schemas.microsoft.com/office/word/2015/wordml/symex" xmlns:wpg="http://schemas.microsoft.com/office/word/2010/wordprocessingGroup" xmlns:wpi="http://schemas.microsoft.com/office/word/2010/wordprocessingInk" xmlns:wne="http://schemas.microsoft.com/office/word/2006/wordml" xmlns:wps="http://schemas.microsoft.com/office/word/2010/wordprocessingShape" mc:Ignorable="w14 w15 w16se w16cid w16 w16cex w16sdtdh wp14">
+<w:hdr xmlns:wpc="http://schemas.microsoft.com/office/word/2010/wordprocessingCanvas" xmlns:mc="http://schemas.openxmlformats.org/markup-compatibility/2006" xmlns:o="urn:schemas-microsoft-com:office:office" xmlns:r="http://schemas.openxmlformats.org/officeDocument/2006/relationships" xmlns:m="http://schemas.openxmlformats.org/officeDocument/2006/math" xmlns:v="urn:schemas-microsoft-com:vml" xmlns:wp14="http://schemas.microsoft.com/office/word/2010/wordprocessingDrawing" xmlns:wp="http://schemas.openxmlformats.org/drawingml/2006/wordprocessingDrawing" xmlns:w10="urn:schemas-microsoft-com:office:word" xmlns:w="http://schemas.openxmlformats.org/wordprocessingml/2006/main" xmlns:w14="http://schemas.microsoft.com/office/word/2010/wordml" xmlns:wpg="http://schemas.microsoft.com/office/word/2010/wordprocessingGroup" xmlns:wpi="http://schemas.microsoft.com/office/word/2010/wordprocessingInk" xmlns:wne="http://schemas.microsoft.com/office/word/2006/wordml" xmlns:wps="http://schemas.microsoft.com/office/word/2010/wordprocessingShape" mc:Ignorable="w14 wp14">
   <w:p>
     <w:pPr>
       <w:pStyle w:val="Header"/>
@@ -2529,7 +2831,7 @@
 </file>
 
 <file path=word/header3.xml><?xml version="1.0" encoding="utf-8"?>
-<w:hdr xmlns:wpc="http://schemas.microsoft.com/office/word/2010/wordprocessingCanvas" xmlns:cx="http://schemas.microsoft.com/office/drawing/2014/chartex" xmlns:cx1="http://schemas.microsoft.com/office/drawing/2015/9/8/chartex" xmlns:cx2="http://schemas.microsoft.com/office/drawing/2015/10/21/chartex" xmlns:cx3="http://schemas.microsoft.com/office/drawing/2016/5/9/chartex" xmlns:cx4="http://schemas.microsoft.com/office/drawing/2016/5/10/chartex" xmlns:cx5="http://schemas.microsoft.com/office/drawing/2016/5/11/chartex" xmlns:cx6="http://schemas.microsoft.com/office/drawing/2016/5/12/chartex" xmlns:cx7="http://schemas.microsoft.com/office/drawing/2016/5/13/chartex" xmlns:cx8="http://schemas.microsoft.com/office/drawing/2016/5/14/chartex" xmlns:mc="http://schemas.openxmlformats.org/markup-compatibility/2006" xmlns:aink="http://schemas.microsoft.com/office/drawing/2016/ink" xmlns:am3d="http://schemas.microsoft.com/office/drawing/2017/model3d" xmlns:o="urn:schemas-microsoft-com:office:office" xmlns:r="http://schemas.openxmlformats.org/officeDocument/2006/relationships" xmlns:m="http://schemas.openxmlformats.org/officeDocument/2006/math" xmlns:v="urn:schemas-microsoft-com:vml" xmlns:wp14="http://schemas.microsoft.com/office/word/2010/wordprocessingDrawing" xmlns:wp="http://schemas.openxmlformats.org/drawingml/2006/wordprocessingDrawing" xmlns:w10="urn:schemas-microsoft-com:office:word" xmlns:w="http://schemas.openxmlformats.org/wordprocessingml/2006/main" xmlns:w14="http://schemas.microsoft.com/office/word/2010/wordml" xmlns:w15="http://schemas.microsoft.com/office/word/2012/wordml" xmlns:w16cex="http://schemas.microsoft.com/office/word/2018/wordml/cex" xmlns:w16cid="http://schemas.microsoft.com/office/word/2016/wordml/cid" xmlns:w16="http://schemas.microsoft.com/office/word/2018/wordml" xmlns:w16sdtdh="http://schemas.microsoft.com/office/word/2020/wordml/sdtdatahash" xmlns:w16se="http://schemas.microsoft.com/office/word/2015/wordml/symex" xmlns:wpg="http://schemas.microsoft.com/office/word/2010/wordprocessingGroup" xmlns:wpi="http://schemas.microsoft.com/office/word/2010/wordprocessingInk" xmlns:wne="http://schemas.microsoft.com/office/word/2006/wordml" xmlns:wps="http://schemas.microsoft.com/office/word/2010/wordprocessingShape" mc:Ignorable="w14 w15 w16se w16cid w16 w16cex w16sdtdh wp14">
+<w:hdr xmlns:wpc="http://schemas.microsoft.com/office/word/2010/wordprocessingCanvas" xmlns:mc="http://schemas.openxmlformats.org/markup-compatibility/2006" xmlns:o="urn:schemas-microsoft-com:office:office" xmlns:r="http://schemas.openxmlformats.org/officeDocument/2006/relationships" xmlns:m="http://schemas.openxmlformats.org/officeDocument/2006/math" xmlns:v="urn:schemas-microsoft-com:vml" xmlns:wp14="http://schemas.microsoft.com/office/word/2010/wordprocessingDrawing" xmlns:wp="http://schemas.openxmlformats.org/drawingml/2006/wordprocessingDrawing" xmlns:w10="urn:schemas-microsoft-com:office:word" xmlns:w="http://schemas.openxmlformats.org/wordprocessingml/2006/main" xmlns:w14="http://schemas.microsoft.com/office/word/2010/wordml" xmlns:wpg="http://schemas.microsoft.com/office/word/2010/wordprocessingGroup" xmlns:wpi="http://schemas.microsoft.com/office/word/2010/wordprocessingInk" xmlns:wne="http://schemas.microsoft.com/office/word/2006/wordml" xmlns:wps="http://schemas.microsoft.com/office/word/2010/wordprocessingShape" mc:Ignorable="w14 wp14">
   <w:p>
     <w:pPr>
       <w:pStyle w:val="Header"/>
@@ -2539,8 +2841,8 @@
 </file>
 
 <file path=word/numbering.xml><?xml version="1.0" encoding="utf-8"?>
-<w:numbering xmlns:wpc="http://schemas.microsoft.com/office/word/2010/wordprocessingCanvas" xmlns:cx="http://schemas.microsoft.com/office/drawing/2014/chartex" xmlns:cx1="http://schemas.microsoft.com/office/drawing/2015/9/8/chartex" xmlns:cx2="http://schemas.microsoft.com/office/drawing/2015/10/21/chartex" xmlns:cx3="http://schemas.microsoft.com/office/drawing/2016/5/9/chartex" xmlns:cx4="http://schemas.microsoft.com/office/drawing/2016/5/10/chartex" xmlns:cx5="http://schemas.microsoft.com/office/drawing/2016/5/11/chartex" xmlns:cx6="http://schemas.microsoft.com/office/drawing/2016/5/12/chartex" xmlns:cx7="http://schemas.microsoft.com/office/drawing/2016/5/13/chartex" xmlns:cx8="http://schemas.microsoft.com/office/drawing/2016/5/14/chartex" xmlns:mc="http://schemas.openxmlformats.org/markup-compatibility/2006" xmlns:aink="http://schemas.microsoft.com/office/drawing/2016/ink" xmlns:am3d="http://schemas.microsoft.com/office/drawing/2017/model3d" xmlns:o="urn:schemas-microsoft-com:office:office" xmlns:r="http://schemas.openxmlformats.org/officeDocument/2006/relationships" xmlns:m="http://schemas.openxmlformats.org/officeDocument/2006/math" xmlns:v="urn:schemas-microsoft-com:vml" xmlns:wp14="http://schemas.microsoft.com/office/word/2010/wordprocessingDrawing" xmlns:wp="http://schemas.openxmlformats.org/drawingml/2006/wordprocessingDrawing" xmlns:w10="urn:schemas-microsoft-com:office:word" xmlns:w="http://schemas.openxmlformats.org/wordprocessingml/2006/main" xmlns:w14="http://schemas.microsoft.com/office/word/2010/wordml" xmlns:w15="http://schemas.microsoft.com/office/word/2012/wordml" xmlns:w16cex="http://schemas.microsoft.com/office/word/2018/wordml/cex" xmlns:w16cid="http://schemas.microsoft.com/office/word/2016/wordml/cid" xmlns:w16="http://schemas.microsoft.com/office/word/2018/wordml" xmlns:w16sdtdh="http://schemas.microsoft.com/office/word/2020/wordml/sdtdatahash" xmlns:w16se="http://schemas.microsoft.com/office/word/2015/wordml/symex" xmlns:wpg="http://schemas.microsoft.com/office/word/2010/wordprocessingGroup" xmlns:wpi="http://schemas.microsoft.com/office/word/2010/wordprocessingInk" xmlns:wne="http://schemas.microsoft.com/office/word/2006/wordml" xmlns:wps="http://schemas.microsoft.com/office/word/2010/wordprocessingShape" mc:Ignorable="w14 w15 w16se w16cid w16 w16cex w16sdtdh wp14">
-  <w:abstractNum w:abstractNumId="0" w15:restartNumberingAfterBreak="0">
+<w:numbering xmlns:wpc="http://schemas.microsoft.com/office/word/2010/wordprocessingCanvas" xmlns:mc="http://schemas.openxmlformats.org/markup-compatibility/2006" xmlns:o="urn:schemas-microsoft-com:office:office" xmlns:r="http://schemas.openxmlformats.org/officeDocument/2006/relationships" xmlns:m="http://schemas.openxmlformats.org/officeDocument/2006/math" xmlns:v="urn:schemas-microsoft-com:vml" xmlns:wp14="http://schemas.microsoft.com/office/word/2010/wordprocessingDrawing" xmlns:wp="http://schemas.openxmlformats.org/drawingml/2006/wordprocessingDrawing" xmlns:w10="urn:schemas-microsoft-com:office:word" xmlns:w="http://schemas.openxmlformats.org/wordprocessingml/2006/main" xmlns:w14="http://schemas.microsoft.com/office/word/2010/wordml" xmlns:wpg="http://schemas.microsoft.com/office/word/2010/wordprocessingGroup" xmlns:wpi="http://schemas.microsoft.com/office/word/2010/wordprocessingInk" xmlns:wne="http://schemas.microsoft.com/office/word/2006/wordml" xmlns:wps="http://schemas.microsoft.com/office/word/2010/wordprocessingShape" mc:Ignorable="w14 wp14">
+  <w:abstractNum w:abstractNumId="0">
     <w:nsid w:val="08B2501C"/>
     <w:multiLevelType w:val="hybridMultilevel"/>
     <w:tmpl w:val="F2A43D58"/>
@@ -2653,14 +2955,246 @@
       </w:rPr>
     </w:lvl>
   </w:abstractNum>
+  <w:abstractNum w:abstractNumId="1">
+    <w:nsid w:val="279660C9"/>
+    <w:multiLevelType w:val="hybridMultilevel"/>
+    <w:tmpl w:val="672ECC5E"/>
+    <w:lvl w:ilvl="0" w:tplc="04090001">
+      <w:start w:val="1"/>
+      <w:numFmt w:val="bullet"/>
+      <w:lvlText w:val=""/>
+      <w:lvlJc w:val="left"/>
+      <w:pPr>
+        <w:ind w:left="720" w:hanging="360"/>
+      </w:pPr>
+      <w:rPr>
+        <w:rFonts w:ascii="Symbol" w:hAnsi="Symbol" w:hint="default"/>
+      </w:rPr>
+    </w:lvl>
+    <w:lvl w:ilvl="1" w:tplc="04090003" w:tentative="1">
+      <w:start w:val="1"/>
+      <w:numFmt w:val="bullet"/>
+      <w:lvlText w:val="o"/>
+      <w:lvlJc w:val="left"/>
+      <w:pPr>
+        <w:ind w:left="1440" w:hanging="360"/>
+      </w:pPr>
+      <w:rPr>
+        <w:rFonts w:ascii="Courier New" w:hAnsi="Courier New" w:cs="Courier New" w:hint="default"/>
+      </w:rPr>
+    </w:lvl>
+    <w:lvl w:ilvl="2" w:tplc="04090005" w:tentative="1">
+      <w:start w:val="1"/>
+      <w:numFmt w:val="bullet"/>
+      <w:lvlText w:val=""/>
+      <w:lvlJc w:val="left"/>
+      <w:pPr>
+        <w:ind w:left="2160" w:hanging="360"/>
+      </w:pPr>
+      <w:rPr>
+        <w:rFonts w:ascii="Wingdings" w:hAnsi="Wingdings" w:hint="default"/>
+      </w:rPr>
+    </w:lvl>
+    <w:lvl w:ilvl="3" w:tplc="04090001" w:tentative="1">
+      <w:start w:val="1"/>
+      <w:numFmt w:val="bullet"/>
+      <w:lvlText w:val=""/>
+      <w:lvlJc w:val="left"/>
+      <w:pPr>
+        <w:ind w:left="2880" w:hanging="360"/>
+      </w:pPr>
+      <w:rPr>
+        <w:rFonts w:ascii="Symbol" w:hAnsi="Symbol" w:hint="default"/>
+      </w:rPr>
+    </w:lvl>
+    <w:lvl w:ilvl="4" w:tplc="040